<commit_message>
Have preliminary program introduction with porximity operations explanation and mission relevence
</commit_message>
<xml_diff>
--- a/CMQA/Mission Overview/RCL-O-CMQA2 Rascal Mission Overview.docx
+++ b/CMQA/Mission Overview/RCL-O-CMQA2 Rascal Mission Overview.docx
@@ -158,7 +158,27 @@
           <w:szCs w:val="28"/>
           <w:lang w:val="fr-FR"/>
         </w:rPr>
-        <w:t xml:space="preserve">Document Number: </w:t>
+        <w:t xml:space="preserve">Document </w:t>
+      </w:r>
+      <w:proofErr w:type="spellStart"/>
+      <w:r>
+        <w:rPr>
+          <w:rFonts w:ascii="Times New Roman" w:eastAsia="Times New Roman" w:hAnsi="Times New Roman" w:cs="Times New Roman"/>
+          <w:sz w:val="28"/>
+          <w:szCs w:val="28"/>
+          <w:lang w:val="fr-FR"/>
+        </w:rPr>
+        <w:t>Number</w:t>
+      </w:r>
+      <w:proofErr w:type="spellEnd"/>
+      <w:r>
+        <w:rPr>
+          <w:rFonts w:ascii="Times New Roman" w:eastAsia="Times New Roman" w:hAnsi="Times New Roman" w:cs="Times New Roman"/>
+          <w:sz w:val="28"/>
+          <w:szCs w:val="28"/>
+          <w:lang w:val="fr-FR"/>
+        </w:rPr>
+        <w:t xml:space="preserve">: </w:t>
       </w:r>
       <w:sdt>
         <w:sdtPr>
@@ -557,8 +577,6 @@
                 </w:r>
               </w:p>
             </w:tc>
-            <w:bookmarkStart w:id="0" w:name="_GoBack"/>
-            <w:bookmarkEnd w:id="0"/>
           </w:tr>
         </w:sdtContent>
       </w:sdt>
@@ -1179,8 +1197,17 @@
                 <w:rFonts w:ascii="Times New Roman" w:eastAsia="Times New Roman" w:hAnsi="Times New Roman" w:cs="Times New Roman"/>
                 <w:szCs w:val="20"/>
               </w:rPr>
-              <w:t>Dr. Michael Swartwout</w:t>
+              <w:t xml:space="preserve">Dr. Michael </w:t>
             </w:r>
+            <w:proofErr w:type="spellStart"/>
+            <w:r>
+              <w:rPr>
+                <w:rFonts w:ascii="Times New Roman" w:eastAsia="Times New Roman" w:hAnsi="Times New Roman" w:cs="Times New Roman"/>
+                <w:szCs w:val="20"/>
+              </w:rPr>
+              <w:t>Swartwout</w:t>
+            </w:r>
+            <w:proofErr w:type="spellEnd"/>
           </w:p>
         </w:tc>
         <w:tc>
@@ -3812,17 +3839,43 @@
           <w:numId w:val="0"/>
         </w:numPr>
       </w:pPr>
-      <w:bookmarkStart w:id="1" w:name="_Toc155858539"/>
-      <w:bookmarkStart w:id="2" w:name="_Toc322629289"/>
+      <w:bookmarkStart w:id="0" w:name="_Toc155858539"/>
+      <w:bookmarkStart w:id="1" w:name="_Toc374129792"/>
       <w:r>
         <w:lastRenderedPageBreak/>
         <w:t>Executive Summary</w:t>
       </w:r>
+      <w:bookmarkEnd w:id="0"/>
       <w:bookmarkEnd w:id="1"/>
-      <w:bookmarkEnd w:id="2"/>
     </w:p>
     <w:p>
+      <w:pPr>
+        <w:spacing w:after="120"/>
+        <w:jc w:val="both"/>
+        <w:rPr>
+          <w:rFonts w:ascii="Times New Roman" w:hAnsi="Times New Roman" w:cs="Times New Roman"/>
+          <w:sz w:val="22"/>
+        </w:rPr>
+      </w:pPr>
       <w:r>
+        <w:rPr>
+          <w:rFonts w:ascii="Times New Roman" w:hAnsi="Times New Roman" w:cs="Times New Roman"/>
+          <w:sz w:val="22"/>
+        </w:rPr>
+        <w:t>Rascal’s mission is to demonstrate prox</w:t>
+      </w:r>
+      <w:r>
+        <w:rPr>
+          <w:rFonts w:ascii="Times New Roman" w:hAnsi="Times New Roman" w:cs="Times New Roman"/>
+          <w:sz w:val="22"/>
+        </w:rPr>
+        <w:t xml:space="preserve">imity operations within a small satellite architecture, including stationkeeping, “Escape”, and rendezvous. </w:t>
+      </w:r>
+      <w:r>
+        <w:rPr>
+          <w:rFonts w:ascii="Times New Roman" w:hAnsi="Times New Roman" w:cs="Times New Roman"/>
+          <w:sz w:val="22"/>
+        </w:rPr>
         <w:br w:type="page"/>
       </w:r>
     </w:p>
@@ -3852,8 +3905,14 @@
         <w:p>
           <w:pPr>
             <w:pStyle w:val="TOCHeading"/>
+            <w:rPr>
+              <w:rFonts w:ascii="Times New Roman" w:hAnsi="Times New Roman" w:cs="Times New Roman"/>
+            </w:rPr>
           </w:pPr>
           <w:r>
+            <w:rPr>
+              <w:rFonts w:ascii="Times New Roman" w:hAnsi="Times New Roman" w:cs="Times New Roman"/>
+            </w:rPr>
             <w:t>Contents</w:t>
           </w:r>
         </w:p>
@@ -3870,15 +3929,24 @@
             </w:rPr>
           </w:pPr>
           <w:r>
+            <w:rPr>
+              <w:rFonts w:ascii="Times New Roman" w:hAnsi="Times New Roman" w:cs="Times New Roman"/>
+            </w:rPr>
             <w:fldChar w:fldCharType="begin"/>
           </w:r>
           <w:r>
+            <w:rPr>
+              <w:rFonts w:ascii="Times New Roman" w:hAnsi="Times New Roman" w:cs="Times New Roman"/>
+            </w:rPr>
             <w:instrText xml:space="preserve"> TOC \o "1-3" \h \z \u </w:instrText>
           </w:r>
           <w:r>
+            <w:rPr>
+              <w:rFonts w:ascii="Times New Roman" w:hAnsi="Times New Roman" w:cs="Times New Roman"/>
+            </w:rPr>
             <w:fldChar w:fldCharType="separate"/>
           </w:r>
-          <w:hyperlink w:anchor="_Toc322629289" w:history="1">
+          <w:hyperlink w:anchor="_Toc374129792" w:history="1">
             <w:r>
               <w:rPr>
                 <w:rStyle w:val="Hyperlink"/>
@@ -3905,7 +3973,7 @@
                 <w:noProof/>
                 <w:webHidden/>
               </w:rPr>
-              <w:instrText xml:space="preserve"> PAGEREF _Toc322629289 \h </w:instrText>
+              <w:instrText xml:space="preserve"> PAGEREF _Toc374129792 \h </w:instrText>
             </w:r>
             <w:r>
               <w:rPr>
@@ -3949,7 +4017,7 @@
               <w:sz w:val="22"/>
             </w:rPr>
           </w:pPr>
-          <w:hyperlink w:anchor="_Toc322629290" w:history="1">
+          <w:hyperlink w:anchor="_Toc374129793" w:history="1">
             <w:r>
               <w:rPr>
                 <w:rStyle w:val="Hyperlink"/>
@@ -3970,7 +4038,7 @@
                 <w:rStyle w:val="Hyperlink"/>
                 <w:noProof/>
               </w:rPr>
-              <w:t>Introduction</w:t>
+              <w:t>Program Introduction</w:t>
             </w:r>
             <w:r>
               <w:rPr>
@@ -3991,7 +4059,7 @@
                 <w:noProof/>
                 <w:webHidden/>
               </w:rPr>
-              <w:instrText xml:space="preserve"> PAGEREF _Toc322629290 \h </w:instrText>
+              <w:instrText xml:space="preserve"> PAGEREF _Toc374129793 \h </w:instrText>
             </w:r>
             <w:r>
               <w:rPr>
@@ -4011,7 +4079,7 @@
                 <w:noProof/>
                 <w:webHidden/>
               </w:rPr>
-              <w:t>4</w:t>
+              <w:t>6</w:t>
             </w:r>
             <w:r>
               <w:rPr>
@@ -4025,6 +4093,7 @@
         <w:p>
           <w:r>
             <w:rPr>
+              <w:rFonts w:ascii="Times New Roman" w:hAnsi="Times New Roman" w:cs="Times New Roman"/>
               <w:b/>
               <w:bCs/>
               <w:noProof/>
@@ -4043,17 +4112,495 @@
       <w:pPr>
         <w:pStyle w:val="Heading1"/>
       </w:pPr>
-      <w:bookmarkStart w:id="3" w:name="_Toc322629290"/>
+      <w:bookmarkStart w:id="2" w:name="_Toc374129793"/>
       <w:r>
         <w:lastRenderedPageBreak/>
-        <w:t>Introduction</w:t>
+        <w:t>Program Introduction</w:t>
       </w:r>
-      <w:bookmarkEnd w:id="3"/>
+      <w:bookmarkEnd w:id="2"/>
     </w:p>
     <w:p>
+      <w:pPr>
+        <w:spacing w:after="120"/>
+        <w:jc w:val="both"/>
+        <w:rPr>
+          <w:rFonts w:ascii="Times New Roman" w:hAnsi="Times New Roman" w:cs="Times New Roman"/>
+          <w:sz w:val="22"/>
+        </w:rPr>
+      </w:pPr>
       <w:r>
-        <w:t>asdfasdfasdf</w:t>
+        <w:rPr>
+          <w:rFonts w:ascii="Times New Roman" w:hAnsi="Times New Roman" w:cs="Times New Roman"/>
+          <w:sz w:val="22"/>
+        </w:rPr>
+        <w:t xml:space="preserve">Rascal is a </w:t>
       </w:r>
+      <w:r>
+        <w:rPr>
+          <w:rFonts w:ascii="Times New Roman" w:hAnsi="Times New Roman" w:cs="Times New Roman"/>
+          <w:sz w:val="22"/>
+        </w:rPr>
+        <w:t>spacecraft</w:t>
+      </w:r>
+      <w:r>
+        <w:rPr>
+          <w:rFonts w:ascii="Times New Roman" w:hAnsi="Times New Roman" w:cs="Times New Roman"/>
+          <w:sz w:val="22"/>
+        </w:rPr>
+        <w:t xml:space="preserve"> mission that seeks to d</w:t>
+      </w:r>
+      <w:r>
+        <w:rPr>
+          <w:rFonts w:ascii="Times New Roman" w:hAnsi="Times New Roman" w:cs="Times New Roman"/>
+          <w:sz w:val="22"/>
+        </w:rPr>
+        <w:t xml:space="preserve">emonstrate the performance of in-orbit proximity operations within </w:t>
+      </w:r>
+      <w:proofErr w:type="gramStart"/>
+      <w:r>
+        <w:rPr>
+          <w:rFonts w:ascii="Times New Roman" w:hAnsi="Times New Roman" w:cs="Times New Roman"/>
+          <w:sz w:val="22"/>
+        </w:rPr>
+        <w:t>a small</w:t>
+      </w:r>
+      <w:proofErr w:type="gramEnd"/>
+      <w:r>
+        <w:rPr>
+          <w:rFonts w:ascii="Times New Roman" w:hAnsi="Times New Roman" w:cs="Times New Roman"/>
+          <w:sz w:val="22"/>
+        </w:rPr>
+        <w:t xml:space="preserve"> spacecraft architecture. Proximity operations are defined as the performance of orbital maneuvers, such as Stationkeeping</w:t>
+      </w:r>
+      <w:r>
+        <w:rPr>
+          <w:rFonts w:ascii="Times New Roman" w:hAnsi="Times New Roman" w:cs="Times New Roman"/>
+          <w:sz w:val="22"/>
+        </w:rPr>
+        <w:t xml:space="preserve">, </w:t>
+      </w:r>
+      <w:r>
+        <w:rPr>
+          <w:rFonts w:ascii="Times New Roman" w:hAnsi="Times New Roman" w:cs="Times New Roman"/>
+          <w:sz w:val="22"/>
+        </w:rPr>
+        <w:t>Rendezvous</w:t>
+      </w:r>
+      <w:r>
+        <w:rPr>
+          <w:rFonts w:ascii="Times New Roman" w:hAnsi="Times New Roman" w:cs="Times New Roman"/>
+          <w:sz w:val="22"/>
+        </w:rPr>
+        <w:t xml:space="preserve">, </w:t>
+      </w:r>
+      <w:r>
+        <w:rPr>
+          <w:rFonts w:ascii="Times New Roman" w:hAnsi="Times New Roman" w:cs="Times New Roman"/>
+          <w:sz w:val="22"/>
+        </w:rPr>
+        <w:t xml:space="preserve">and Collision Avoidance, relative to </w:t>
+      </w:r>
+      <w:r>
+        <w:rPr>
+          <w:rFonts w:ascii="Times New Roman" w:hAnsi="Times New Roman" w:cs="Times New Roman"/>
+          <w:sz w:val="22"/>
+        </w:rPr>
+        <w:t xml:space="preserve">a resident space object </w:t>
+      </w:r>
+      <w:r>
+        <w:rPr>
+          <w:rFonts w:ascii="Times New Roman" w:hAnsi="Times New Roman" w:cs="Times New Roman"/>
+          <w:sz w:val="22"/>
+        </w:rPr>
+        <w:t>(As Defined in Table 1-1)</w:t>
+      </w:r>
+      <w:r>
+        <w:rPr>
+          <w:rFonts w:ascii="Times New Roman" w:hAnsi="Times New Roman" w:cs="Times New Roman"/>
+          <w:sz w:val="22"/>
+        </w:rPr>
+        <w:t>.</w:t>
+      </w:r>
+    </w:p>
+    <w:p>
+      <w:pPr>
+        <w:spacing w:after="120"/>
+        <w:jc w:val="center"/>
+        <w:rPr>
+          <w:rFonts w:ascii="Times New Roman" w:hAnsi="Times New Roman" w:cs="Times New Roman"/>
+          <w:b/>
+          <w:sz w:val="22"/>
+        </w:rPr>
+      </w:pPr>
+      <w:proofErr w:type="gramStart"/>
+      <w:r>
+        <w:rPr>
+          <w:rFonts w:ascii="Times New Roman" w:hAnsi="Times New Roman" w:cs="Times New Roman"/>
+          <w:b/>
+          <w:sz w:val="22"/>
+        </w:rPr>
+        <w:t>Table 1-1.</w:t>
+      </w:r>
+      <w:proofErr w:type="gramEnd"/>
+      <w:r>
+        <w:rPr>
+          <w:rFonts w:ascii="Times New Roman" w:hAnsi="Times New Roman" w:cs="Times New Roman"/>
+          <w:b/>
+          <w:sz w:val="22"/>
+        </w:rPr>
+        <w:t xml:space="preserve"> Key Proximity Operations Definitions</w:t>
+      </w:r>
+    </w:p>
+    <w:tbl>
+      <w:tblPr>
+        <w:tblStyle w:val="TableGrid"/>
+        <w:tblW w:w="0" w:type="auto"/>
+        <w:tblLook w:val="04A0" w:firstRow="1" w:lastRow="0" w:firstColumn="1" w:lastColumn="0" w:noHBand="0" w:noVBand="1"/>
+      </w:tblPr>
+      <w:tblGrid>
+        <w:gridCol w:w="3168"/>
+        <w:gridCol w:w="6408"/>
+      </w:tblGrid>
+      <w:tr>
+        <w:tc>
+          <w:tcPr>
+            <w:tcW w:w="3168" w:type="dxa"/>
+            <w:shd w:val="clear" w:color="auto" w:fill="17365D" w:themeFill="text2" w:themeFillShade="BF"/>
+          </w:tcPr>
+          <w:p>
+            <w:pPr>
+              <w:spacing w:before="120" w:after="120"/>
+              <w:jc w:val="center"/>
+              <w:rPr>
+                <w:rFonts w:ascii="Times New Roman" w:hAnsi="Times New Roman" w:cs="Times New Roman"/>
+                <w:b/>
+                <w:color w:val="FFFFFF" w:themeColor="background1"/>
+                <w:sz w:val="22"/>
+              </w:rPr>
+            </w:pPr>
+            <w:r>
+              <w:rPr>
+                <w:rFonts w:ascii="Times New Roman" w:hAnsi="Times New Roman" w:cs="Times New Roman"/>
+                <w:b/>
+                <w:color w:val="FFFFFF" w:themeColor="background1"/>
+                <w:sz w:val="22"/>
+              </w:rPr>
+              <w:t>Proximity Operation Terms</w:t>
+            </w:r>
+          </w:p>
+        </w:tc>
+        <w:tc>
+          <w:tcPr>
+            <w:tcW w:w="6408" w:type="dxa"/>
+            <w:shd w:val="clear" w:color="auto" w:fill="17365D" w:themeFill="text2" w:themeFillShade="BF"/>
+          </w:tcPr>
+          <w:p>
+            <w:pPr>
+              <w:spacing w:before="120" w:after="120"/>
+              <w:jc w:val="center"/>
+              <w:rPr>
+                <w:rFonts w:ascii="Times New Roman" w:hAnsi="Times New Roman" w:cs="Times New Roman"/>
+                <w:b/>
+                <w:color w:val="FFFFFF" w:themeColor="background1"/>
+                <w:sz w:val="22"/>
+              </w:rPr>
+            </w:pPr>
+            <w:r>
+              <w:rPr>
+                <w:rFonts w:ascii="Times New Roman" w:hAnsi="Times New Roman" w:cs="Times New Roman"/>
+                <w:b/>
+                <w:color w:val="FFFFFF" w:themeColor="background1"/>
+                <w:sz w:val="22"/>
+              </w:rPr>
+              <w:t>Definition</w:t>
+            </w:r>
+          </w:p>
+        </w:tc>
+      </w:tr>
+      <w:tr>
+        <w:tc>
+          <w:tcPr>
+            <w:tcW w:w="3168" w:type="dxa"/>
+            <w:vAlign w:val="center"/>
+          </w:tcPr>
+          <w:p>
+            <w:pPr>
+              <w:jc w:val="center"/>
+              <w:rPr>
+                <w:rFonts w:ascii="Times New Roman" w:hAnsi="Times New Roman" w:cs="Times New Roman"/>
+                <w:sz w:val="22"/>
+              </w:rPr>
+            </w:pPr>
+            <w:r>
+              <w:rPr>
+                <w:rFonts w:ascii="Times New Roman" w:hAnsi="Times New Roman" w:cs="Times New Roman"/>
+                <w:sz w:val="22"/>
+              </w:rPr>
+              <w:t>Stationkeeping</w:t>
+            </w:r>
+          </w:p>
+        </w:tc>
+        <w:tc>
+          <w:tcPr>
+            <w:tcW w:w="6408" w:type="dxa"/>
+            <w:vAlign w:val="center"/>
+          </w:tcPr>
+          <w:p>
+            <w:pPr>
+              <w:spacing w:before="120" w:after="120"/>
+              <w:rPr>
+                <w:rFonts w:ascii="Times New Roman" w:hAnsi="Times New Roman" w:cs="Times New Roman"/>
+                <w:sz w:val="22"/>
+              </w:rPr>
+            </w:pPr>
+            <w:r>
+              <w:rPr>
+                <w:rFonts w:ascii="Times New Roman" w:hAnsi="Times New Roman" w:cs="Times New Roman"/>
+                <w:sz w:val="22"/>
+              </w:rPr>
+              <w:t>Maintaining a set relative displacement between two space objects for a period of several orbits</w:t>
+            </w:r>
+          </w:p>
+        </w:tc>
+      </w:tr>
+      <w:tr>
+        <w:tc>
+          <w:tcPr>
+            <w:tcW w:w="3168" w:type="dxa"/>
+            <w:vAlign w:val="center"/>
+          </w:tcPr>
+          <w:p>
+            <w:pPr>
+              <w:jc w:val="center"/>
+              <w:rPr>
+                <w:rFonts w:ascii="Times New Roman" w:hAnsi="Times New Roman" w:cs="Times New Roman"/>
+                <w:sz w:val="22"/>
+              </w:rPr>
+            </w:pPr>
+            <w:r>
+              <w:rPr>
+                <w:rFonts w:ascii="Times New Roman" w:hAnsi="Times New Roman" w:cs="Times New Roman"/>
+                <w:sz w:val="22"/>
+              </w:rPr>
+              <w:t>Collision Avoidance</w:t>
+            </w:r>
+          </w:p>
+        </w:tc>
+        <w:tc>
+          <w:tcPr>
+            <w:tcW w:w="6408" w:type="dxa"/>
+            <w:vAlign w:val="center"/>
+          </w:tcPr>
+          <w:p>
+            <w:pPr>
+              <w:spacing w:before="120" w:after="120"/>
+              <w:rPr>
+                <w:rFonts w:ascii="Times New Roman" w:hAnsi="Times New Roman" w:cs="Times New Roman"/>
+                <w:sz w:val="22"/>
+              </w:rPr>
+            </w:pPr>
+            <w:r>
+              <w:rPr>
+                <w:rFonts w:ascii="Times New Roman" w:hAnsi="Times New Roman" w:cs="Times New Roman"/>
+                <w:sz w:val="22"/>
+              </w:rPr>
+              <w:t>Performing an orbital maneuver that increases the relative displacement between two space objects, as to avoid on-orbit collisions and potential orbital debris creation.</w:t>
+            </w:r>
+          </w:p>
+        </w:tc>
+      </w:tr>
+      <w:tr>
+        <w:tc>
+          <w:tcPr>
+            <w:tcW w:w="3168" w:type="dxa"/>
+            <w:vAlign w:val="center"/>
+          </w:tcPr>
+          <w:p>
+            <w:pPr>
+              <w:jc w:val="center"/>
+              <w:rPr>
+                <w:rFonts w:ascii="Times New Roman" w:hAnsi="Times New Roman" w:cs="Times New Roman"/>
+                <w:sz w:val="22"/>
+              </w:rPr>
+            </w:pPr>
+            <w:r>
+              <w:rPr>
+                <w:rFonts w:ascii="Times New Roman" w:hAnsi="Times New Roman" w:cs="Times New Roman"/>
+                <w:sz w:val="22"/>
+              </w:rPr>
+              <w:t>Rendezvous</w:t>
+            </w:r>
+          </w:p>
+        </w:tc>
+        <w:tc>
+          <w:tcPr>
+            <w:tcW w:w="6408" w:type="dxa"/>
+            <w:vAlign w:val="center"/>
+          </w:tcPr>
+          <w:p>
+            <w:pPr>
+              <w:spacing w:before="120" w:after="120"/>
+              <w:rPr>
+                <w:rFonts w:ascii="Times New Roman" w:hAnsi="Times New Roman" w:cs="Times New Roman"/>
+                <w:sz w:val="22"/>
+              </w:rPr>
+            </w:pPr>
+            <w:r>
+              <w:rPr>
+                <w:rFonts w:ascii="Times New Roman" w:hAnsi="Times New Roman" w:cs="Times New Roman"/>
+                <w:sz w:val="22"/>
+              </w:rPr>
+              <w:t>Performing an orbital maneuver that decreases the relative displacement between two space objects within a set distance for a period of several orbits.</w:t>
+            </w:r>
+          </w:p>
+        </w:tc>
+      </w:tr>
+      <w:tr>
+        <w:tc>
+          <w:tcPr>
+            <w:tcW w:w="3168" w:type="dxa"/>
+            <w:vAlign w:val="center"/>
+          </w:tcPr>
+          <w:p>
+            <w:pPr>
+              <w:jc w:val="center"/>
+              <w:rPr>
+                <w:rFonts w:ascii="Times New Roman" w:hAnsi="Times New Roman" w:cs="Times New Roman"/>
+                <w:sz w:val="22"/>
+              </w:rPr>
+            </w:pPr>
+            <w:r>
+              <w:rPr>
+                <w:rFonts w:ascii="Times New Roman" w:hAnsi="Times New Roman" w:cs="Times New Roman"/>
+                <w:sz w:val="22"/>
+              </w:rPr>
+              <w:t>Resident Space Object</w:t>
+            </w:r>
+          </w:p>
+        </w:tc>
+        <w:tc>
+          <w:tcPr>
+            <w:tcW w:w="6408" w:type="dxa"/>
+            <w:vAlign w:val="center"/>
+          </w:tcPr>
+          <w:p>
+            <w:pPr>
+              <w:spacing w:before="120" w:after="120"/>
+              <w:rPr>
+                <w:rFonts w:ascii="Times New Roman" w:hAnsi="Times New Roman" w:cs="Times New Roman"/>
+                <w:sz w:val="22"/>
+              </w:rPr>
+            </w:pPr>
+            <w:r>
+              <w:rPr>
+                <w:rFonts w:ascii="Times New Roman" w:hAnsi="Times New Roman" w:cs="Times New Roman"/>
+                <w:sz w:val="22"/>
+              </w:rPr>
+              <w:t xml:space="preserve">Any satellite or </w:t>
+            </w:r>
+            <w:r>
+              <w:rPr>
+                <w:rFonts w:ascii="Times New Roman" w:hAnsi="Times New Roman" w:cs="Times New Roman"/>
+                <w:sz w:val="22"/>
+              </w:rPr>
+              <w:t>object</w:t>
+            </w:r>
+            <w:r>
+              <w:rPr>
+                <w:rFonts w:ascii="Times New Roman" w:hAnsi="Times New Roman" w:cs="Times New Roman"/>
+                <w:sz w:val="22"/>
+              </w:rPr>
+              <w:t xml:space="preserve"> residing </w:t>
+            </w:r>
+            <w:r>
+              <w:rPr>
+                <w:rFonts w:ascii="Times New Roman" w:hAnsi="Times New Roman" w:cs="Times New Roman"/>
+                <w:sz w:val="22"/>
+              </w:rPr>
+              <w:t>in space</w:t>
+            </w:r>
+          </w:p>
+        </w:tc>
+      </w:tr>
+    </w:tbl>
+    <w:p>
+      <w:pPr>
+        <w:spacing w:after="120"/>
+        <w:jc w:val="center"/>
+        <w:rPr>
+          <w:rFonts w:ascii="Times New Roman" w:hAnsi="Times New Roman" w:cs="Times New Roman"/>
+          <w:sz w:val="22"/>
+        </w:rPr>
+      </w:pPr>
+    </w:p>
+    <w:p>
+      <w:pPr>
+        <w:spacing w:after="120"/>
+        <w:jc w:val="both"/>
+        <w:rPr>
+          <w:rFonts w:ascii="Times New Roman" w:hAnsi="Times New Roman" w:cs="Times New Roman"/>
+          <w:sz w:val="22"/>
+        </w:rPr>
+      </w:pPr>
+      <w:r>
+        <w:rPr>
+          <w:rFonts w:ascii="Times New Roman" w:hAnsi="Times New Roman" w:cs="Times New Roman"/>
+          <w:sz w:val="22"/>
+        </w:rPr>
+        <w:t xml:space="preserve">Proximity operations have been designated by the NASA Innovative Advanced Concepts (NSPIRES) program as one of many transformative </w:t>
+      </w:r>
+      <w:r>
+        <w:rPr>
+          <w:rFonts w:ascii="Times New Roman" w:hAnsi="Times New Roman" w:cs="Times New Roman"/>
+          <w:sz w:val="22"/>
+        </w:rPr>
+        <w:t>ideas</w:t>
+      </w:r>
+      <w:r>
+        <w:rPr>
+          <w:rFonts w:ascii="Times New Roman" w:hAnsi="Times New Roman" w:cs="Times New Roman"/>
+          <w:sz w:val="22"/>
+        </w:rPr>
+        <w:t xml:space="preserve"> that will help enable new aeronautics and space systems capabilities</w:t>
+      </w:r>
+      <w:r>
+        <w:rPr>
+          <w:rStyle w:val="FootnoteReference"/>
+          <w:rFonts w:ascii="Times New Roman" w:hAnsi="Times New Roman" w:cs="Times New Roman"/>
+          <w:sz w:val="22"/>
+        </w:rPr>
+        <w:footnoteReference w:id="1"/>
+      </w:r>
+      <w:r>
+        <w:rPr>
+          <w:rFonts w:ascii="Times New Roman" w:hAnsi="Times New Roman" w:cs="Times New Roman"/>
+          <w:sz w:val="22"/>
+        </w:rPr>
+        <w:t xml:space="preserve">. If successful in demonstrating the performance of such operations, Rascal would act as a stepping stone to the future development and refinement of the technologies and processes involved with </w:t>
+      </w:r>
+      <w:r>
+        <w:rPr>
+          <w:rFonts w:ascii="Times New Roman" w:hAnsi="Times New Roman" w:cs="Times New Roman"/>
+          <w:sz w:val="22"/>
+        </w:rPr>
+        <w:t>the performance of proximity operations</w:t>
+      </w:r>
+      <w:r>
+        <w:rPr>
+          <w:rFonts w:ascii="Times New Roman" w:hAnsi="Times New Roman" w:cs="Times New Roman"/>
+          <w:sz w:val="22"/>
+        </w:rPr>
+        <w:t>, potentially leading to the creation of small satellites that are capable of inspecting, or even repairing, damaged satellites or crew capsules</w:t>
+      </w:r>
+      <w:r>
+        <w:rPr>
+          <w:rFonts w:ascii="Times New Roman" w:hAnsi="Times New Roman" w:cs="Times New Roman"/>
+          <w:sz w:val="22"/>
+        </w:rPr>
+        <w:t>, saving millions of dollars and man hours associated with the replacement of said systems that would normally have no cost-effective means of being repaired in-orbit.</w:t>
+      </w:r>
+      <w:bookmarkStart w:id="3" w:name="_GoBack"/>
+      <w:bookmarkEnd w:id="3"/>
     </w:p>
     <w:p>
       <w:pPr>
@@ -4063,6 +4610,7 @@
           <w:numId w:val="0"/>
         </w:numPr>
         <w:ind w:left="432" w:hanging="432"/>
+        <w:jc w:val="both"/>
       </w:pPr>
     </w:p>
     <w:sectPr>
@@ -4134,7 +4682,7 @@
         <w:rStyle w:val="PageNumber"/>
         <w:noProof/>
       </w:rPr>
-      <w:t>4</w:t>
+      <w:t>5</w:t>
     </w:r>
     <w:r>
       <w:rPr>
@@ -4171,6 +4719,79 @@
       </w:pPr>
       <w:r>
         <w:continuationSeparator/>
+      </w:r>
+    </w:p>
+  </w:footnote>
+  <w:footnote w:id="1">
+    <w:p>
+      <w:pPr>
+        <w:pStyle w:val="FootnoteText"/>
+        <w:jc w:val="left"/>
+      </w:pPr>
+      <w:r>
+        <w:rPr>
+          <w:rStyle w:val="FootnoteReference"/>
+        </w:rPr>
+        <w:footnoteRef/>
+      </w:r>
+      <w:r>
+        <w:t xml:space="preserve"> </w:t>
+      </w:r>
+      <w:r>
+        <w:rPr>
+          <w:color w:val="000000"/>
+          <w:shd w:val="clear" w:color="auto" w:fill="FFFFFF"/>
+        </w:rPr>
+        <w:t>Weaver, David. "ASA Continues Implementation Of 2010 Authorization Act Program Offices, New Technology Solicitations Announced."</w:t>
+      </w:r>
+      <w:r>
+        <w:rPr>
+          <w:rStyle w:val="apple-converted-space"/>
+          <w:color w:val="000000"/>
+          <w:shd w:val="clear" w:color="auto" w:fill="FFFFFF"/>
+        </w:rPr>
+        <w:t> </w:t>
+      </w:r>
+      <w:proofErr w:type="gramStart"/>
+      <w:r>
+        <w:rPr>
+          <w:i/>
+          <w:iCs/>
+          <w:color w:val="000000"/>
+          <w:shd w:val="clear" w:color="auto" w:fill="FFFFFF"/>
+        </w:rPr>
+        <w:t>NASA</w:t>
+      </w:r>
+      <w:r>
+        <w:rPr>
+          <w:color w:val="000000"/>
+          <w:shd w:val="clear" w:color="auto" w:fill="FFFFFF"/>
+        </w:rPr>
+        <w:t>.</w:t>
+      </w:r>
+      <w:proofErr w:type="gramEnd"/>
+      <w:r>
+        <w:rPr>
+          <w:color w:val="000000"/>
+          <w:shd w:val="clear" w:color="auto" w:fill="FFFFFF"/>
+        </w:rPr>
+        <w:t xml:space="preserve"> NASA, 01 Mar. 2011. </w:t>
+      </w:r>
+      <w:proofErr w:type="gramStart"/>
+      <w:r>
+        <w:rPr>
+          <w:color w:val="000000"/>
+          <w:shd w:val="clear" w:color="auto" w:fill="FFFFFF"/>
+        </w:rPr>
+        <w:t>Web.</w:t>
+      </w:r>
+      <w:proofErr w:type="gramEnd"/>
+      <w:r>
+        <w:rPr>
+          <w:color w:val="000000"/>
+          <w:shd w:val="clear" w:color="auto" w:fill="FFFFFF"/>
+        </w:rPr>
+        <w:t xml:space="preserve"> 06 Dec. 2013. &lt;http://www.nasa.gov/home/hqnews/2011/mar/HQ_11-057_Program_Offices.html&gt;.</w:t>
       </w:r>
     </w:p>
   </w:footnote>
@@ -5863,6 +6484,11 @@
       </w:tblCellMar>
     </w:tblPr>
   </w:style>
+  <w:style w:type="character" w:customStyle="1" w:styleId="apple-converted-space">
+    <w:name w:val="apple-converted-space"/>
+    <w:basedOn w:val="DefaultParagraphFont"/>
+    <w:rsid w:val="00BF0867"/>
+  </w:style>
 </w:styles>
 </file>
 
@@ -6740,6 +7366,11 @@
       </w:tblCellMar>
     </w:tblPr>
   </w:style>
+  <w:style w:type="character" w:customStyle="1" w:styleId="apple-converted-space">
+    <w:name w:val="apple-converted-space"/>
+    <w:basedOn w:val="DefaultParagraphFont"/>
+    <w:rsid w:val="00BF0867"/>
+  </w:style>
 </w:styles>
 </file>
 
@@ -6768,7 +7399,7 @@
     <w:charset w:val="00"/>
     <w:family w:val="modern"/>
     <w:pitch w:val="fixed"/>
-    <w:sig w:usb0="E0002AFF" w:usb1="C0007843" w:usb2="00000009" w:usb3="00000000" w:csb0="000001FF" w:csb1="00000000"/>
+    <w:sig w:usb0="20002A87" w:usb1="00000000" w:usb2="00000000" w:usb3="00000000" w:csb0="000001FF" w:csb1="00000000"/>
   </w:font>
   <w:font w:name="Wingdings">
     <w:panose1 w:val="05000000000000000000"/>
@@ -6836,7 +7467,7 @@
   </w:compat>
   <w:rsids>
     <w:rsidRoot w:val="00F35E8A"/>
-    <w:rsid w:val="000C7ED6"/>
+    <w:rsid w:val="00E45F0A"/>
     <w:rsid w:val="00F35E8A"/>
   </w:rsids>
   <m:mathPr>
@@ -7588,7 +8219,7 @@
 </file>
 
 <file path=customXml/itemProps1.xml><?xml version="1.0" encoding="utf-8"?>
-<ds:datastoreItem xmlns:ds="http://schemas.openxmlformats.org/officeDocument/2006/customXml" ds:itemID="{39324E22-B2C4-47D0-9323-AA8F89273AE4}">
+<ds:datastoreItem xmlns:ds="http://schemas.openxmlformats.org/officeDocument/2006/customXml" ds:itemID="{3772BF0C-AE27-47B6-83E0-52748E23B61B}">
   <ds:schemaRefs>
     <ds:schemaRef ds:uri="http://schemas.openxmlformats.org/officeDocument/2006/bibliography"/>
   </ds:schemaRefs>

</xml_diff>

<commit_message>
Added paragraph to end of program overview presenting the general organization of the rest of the doucment
</commit_message>
<xml_diff>
--- a/CMQA/Mission Overview/RCL-O-CMQA2 Rascal Mission Overview.docx
+++ b/CMQA/Mission Overview/RCL-O-CMQA2 Rascal Mission Overview.docx
@@ -4576,7 +4576,7 @@
           <w:rFonts w:ascii="Times New Roman" w:hAnsi="Times New Roman" w:cs="Times New Roman"/>
           <w:sz w:val="22"/>
         </w:rPr>
-        <w:t xml:space="preserve">. If successful in demonstrating the performance of such operations, Rascal would act as a stepping stone to the future development and refinement of the technologies and processes involved with </w:t>
+        <w:t xml:space="preserve">. If successful in demonstrating the performance of such operations, Rascal would act as a stepping stone to future development and refinement of the technologies and processes involved with </w:t>
       </w:r>
       <w:r>
         <w:rPr>
@@ -4599,6 +4599,57 @@
         </w:rPr>
         <w:t>, saving millions of dollars and man hours associated with the replacement of said systems that would normally have no cost-effective means of being repaired in-orbit.</w:t>
       </w:r>
+    </w:p>
+    <w:p>
+      <w:pPr>
+        <w:spacing w:after="120"/>
+        <w:jc w:val="both"/>
+        <w:rPr>
+          <w:rFonts w:ascii="Times New Roman" w:hAnsi="Times New Roman" w:cs="Times New Roman"/>
+          <w:sz w:val="22"/>
+        </w:rPr>
+      </w:pPr>
+      <w:r>
+        <w:rPr>
+          <w:rFonts w:ascii="Times New Roman" w:hAnsi="Times New Roman" w:cs="Times New Roman"/>
+          <w:sz w:val="22"/>
+        </w:rPr>
+        <w:t xml:space="preserve">This document serves to elaborate on the relevance </w:t>
+      </w:r>
+      <w:r>
+        <w:rPr>
+          <w:rFonts w:ascii="Times New Roman" w:hAnsi="Times New Roman" w:cs="Times New Roman"/>
+          <w:sz w:val="22"/>
+        </w:rPr>
+        <w:t xml:space="preserve">and feasibility </w:t>
+      </w:r>
+      <w:r>
+        <w:rPr>
+          <w:rFonts w:ascii="Times New Roman" w:hAnsi="Times New Roman" w:cs="Times New Roman"/>
+          <w:sz w:val="22"/>
+        </w:rPr>
+        <w:t>of proximity operations demonstrations for small spac</w:t>
+      </w:r>
+      <w:r>
+        <w:rPr>
+          <w:rFonts w:ascii="Times New Roman" w:hAnsi="Times New Roman" w:cs="Times New Roman"/>
+          <w:sz w:val="22"/>
+        </w:rPr>
+        <w:t>ecraft from historical, analytical, and operational perspectives, as well as outline the mission requirements, success criteria, and design flow-downs for the Rascal mission itself.</w:t>
+      </w:r>
+    </w:p>
+    <w:p>
+      <w:pPr>
+        <w:pStyle w:val="Heading1"/>
+      </w:pPr>
+      <w:r>
+        <w:t>Mission Objectives</w:t>
+      </w:r>
+    </w:p>
+    <w:p>
+      <w:pPr>
+        <w:pStyle w:val="Heading2"/>
+      </w:pPr>
       <w:bookmarkStart w:id="3" w:name="_GoBack"/>
       <w:bookmarkEnd w:id="3"/>
     </w:p>
@@ -4682,7 +4733,7 @@
         <w:rStyle w:val="PageNumber"/>
         <w:noProof/>
       </w:rPr>
-      <w:t>5</w:t>
+      <w:t>6</w:t>
     </w:r>
     <w:r>
       <w:rPr>
@@ -7467,7 +7518,7 @@
   </w:compat>
   <w:rsids>
     <w:rsidRoot w:val="00F35E8A"/>
-    <w:rsid w:val="00E45F0A"/>
+    <w:rsid w:val="00C053C6"/>
     <w:rsid w:val="00F35E8A"/>
   </w:rsids>
   <m:mathPr>
@@ -8219,7 +8270,7 @@
 </file>
 
 <file path=customXml/itemProps1.xml><?xml version="1.0" encoding="utf-8"?>
-<ds:datastoreItem xmlns:ds="http://schemas.openxmlformats.org/officeDocument/2006/customXml" ds:itemID="{3772BF0C-AE27-47B6-83E0-52748E23B61B}">
+<ds:datastoreItem xmlns:ds="http://schemas.openxmlformats.org/officeDocument/2006/customXml" ds:itemID="{89406042-857F-47E3-B6F4-3E96D7A05D78}">
   <ds:schemaRefs>
     <ds:schemaRef ds:uri="http://schemas.openxmlformats.org/officeDocument/2006/bibliography"/>
   </ds:schemaRefs>

</xml_diff>

<commit_message>
Added descriptions of verification methods in section 5
</commit_message>
<xml_diff>
--- a/CMQA/Mission Overview/RCL-O-CMQA2 Rascal Mission Overview.docx
+++ b/CMQA/Mission Overview/RCL-O-CMQA2 Rascal Mission Overview.docx
@@ -657,9 +657,6 @@
                   <w:szCs w:val="24"/>
                 </w:rPr>
                 <w:id w:val="626674890"/>
-                <w:placeholder>
-                  <w:docPart w:val="E946EA8A305C48168F4701598C0CF79F"/>
-                </w:placeholder>
                 <w:text/>
               </w:sdtPr>
               <w:sdtContent>
@@ -729,9 +726,6 @@
               <w:szCs w:val="20"/>
             </w:rPr>
             <w:id w:val="-1258814177"/>
-            <w:placeholder>
-              <w:docPart w:val="59C81A770A9C430096877B237049706A"/>
-            </w:placeholder>
             <w:text/>
           </w:sdtPr>
           <w:sdtContent>
@@ -824,9 +818,6 @@
                   <w:szCs w:val="24"/>
                 </w:rPr>
                 <w:id w:val="-962275066"/>
-                <w:placeholder>
-                  <w:docPart w:val="E6AEDB0945FC423892B4BF5C3EB27CC7"/>
-                </w:placeholder>
                 <w:text/>
               </w:sdtPr>
               <w:sdtContent>
@@ -896,9 +887,6 @@
               <w:szCs w:val="20"/>
             </w:rPr>
             <w:id w:val="1935017288"/>
-            <w:placeholder>
-              <w:docPart w:val="EE7A2792D09D4AA5ACF238402E0D4218"/>
-            </w:placeholder>
             <w:text/>
           </w:sdtPr>
           <w:sdtContent>
@@ -1001,9 +989,6 @@
                   <w:szCs w:val="24"/>
                 </w:rPr>
                 <w:id w:val="1008797084"/>
-                <w:placeholder>
-                  <w:docPart w:val="39CCA7FF962442E1B0FD016024772721"/>
-                </w:placeholder>
                 <w:text/>
               </w:sdtPr>
               <w:sdtContent>
@@ -2330,6 +2315,8 @@
       <w:sdtPr>
         <w:rPr>
           <w:rFonts w:asciiTheme="minorHAnsi" w:eastAsiaTheme="minorHAnsi" w:hAnsiTheme="minorHAnsi" w:cstheme="minorBidi"/>
+          <w:b w:val="0"/>
+          <w:bCs w:val="0"/>
           <w:sz w:val="22"/>
           <w:szCs w:val="22"/>
           <w:lang w:eastAsia="en-US"/>
@@ -2343,8 +2330,6 @@
       <w:sdtEndPr>
         <w:rPr>
           <w:rFonts w:ascii="Times New Roman" w:hAnsi="Times New Roman" w:cs="Times New Roman"/>
-          <w:b w:val="0"/>
-          <w:bCs w:val="0"/>
           <w:noProof/>
         </w:rPr>
       </w:sdtEndPr>
@@ -5650,6 +5635,183 @@
       </w:r>
     </w:p>
     <w:p>
+      <w:r>
+        <w:t xml:space="preserve">From these requirements (Known as the Primary Requirements) would then come all other requirements associated with designing a successful </w:t>
+      </w:r>
+      <w:proofErr w:type="gramStart"/>
+      <w:r>
+        <w:t>mission.</w:t>
+      </w:r>
+      <w:proofErr w:type="gramEnd"/>
+      <w:r>
+        <w:t xml:space="preserve"> Such requirements could be as simple as stating that the spacecraft must have a particular subsystem, or as specific as stating the force required to secure a bolt on the final spacecraft. Regardless, any of such requirements form a subset of one or more of the larger requirements above it. </w:t>
+      </w:r>
+    </w:p>
+    <w:p>
+      <w:r>
+        <w:lastRenderedPageBreak/>
+        <w:t>The representation of the various types of requirements takes the form of a matrix consisting of the definition of each requirement, the method(s) with which it will be verified, the reason that such a requirement e</w:t>
+      </w:r>
+      <w:r>
+        <w:t>xists, and a requirement number for future reference.</w:t>
+      </w:r>
+    </w:p>
+    <w:p>
+      <w:r>
+        <w:t>There exist four different verification methods for each requirement can be verified:</w:t>
+      </w:r>
+    </w:p>
+    <w:p>
+      <w:pPr>
+        <w:pStyle w:val="ListParagraph"/>
+        <w:numPr>
+          <w:ilvl w:val="0"/>
+          <w:numId w:val="8"/>
+        </w:numPr>
+        <w:tabs>
+          <w:tab w:val="left" w:pos="1260"/>
+        </w:tabs>
+      </w:pPr>
+      <w:r>
+        <w:rPr>
+          <w:b/>
+          <w:u w:val="single"/>
+        </w:rPr>
+        <w:t>Test</w:t>
+      </w:r>
+      <w:r>
+        <w:t>: Requirements that necessitate some form of testing in order to be verified. Testing includes subjecting a component or system to vibration testing, verifying the amount of delta V that can be produced by the propulsion system, conducting thermal testing on the spacecraft system to verify that it can survive an on-orbit environment, etc. Each test will be documented in a testing document, which will in turn be used to verify that a particular requirement has been met.</w:t>
+      </w:r>
+    </w:p>
+    <w:p>
+      <w:pPr>
+        <w:pStyle w:val="ListParagraph"/>
+        <w:tabs>
+          <w:tab w:val="left" w:pos="1260"/>
+        </w:tabs>
+      </w:pPr>
+    </w:p>
+    <w:p>
+      <w:pPr>
+        <w:pStyle w:val="ListParagraph"/>
+        <w:numPr>
+          <w:ilvl w:val="0"/>
+          <w:numId w:val="8"/>
+        </w:numPr>
+      </w:pPr>
+      <w:r>
+        <w:rPr>
+          <w:b/>
+          <w:u w:val="single"/>
+        </w:rPr>
+        <w:t>Analysis</w:t>
+      </w:r>
+      <w:r>
+        <w:t xml:space="preserve">: Requirements that can only be verified through computational analyses and not through physical measurement or testing. Requirements that fall under this category include calculating the thermal profile of the spacecraft system, determining the expected roll rates that can be achieved with its attitude determination </w:t>
+      </w:r>
+      <w:proofErr w:type="gramStart"/>
+      <w:r>
+        <w:t>an</w:t>
+      </w:r>
+      <w:proofErr w:type="gramEnd"/>
+      <w:r>
+        <w:t xml:space="preserve"> control system, finding the amount of </w:t>
+      </w:r>
+      <w:r>
+        <w:t>propellant</w:t>
+      </w:r>
+      <w:r>
+        <w:t xml:space="preserve"> necessary to perform the mission itself, etc. Each analysis will have its own document associated with it that will be used to verify the successful </w:t>
+      </w:r>
+      <w:r>
+        <w:t>completion of its corresponding requirement.</w:t>
+      </w:r>
+    </w:p>
+    <w:p>
+      <w:pPr>
+        <w:pStyle w:val="ListParagraph"/>
+      </w:pPr>
+    </w:p>
+    <w:p>
+      <w:pPr>
+        <w:pStyle w:val="ListParagraph"/>
+      </w:pPr>
+    </w:p>
+    <w:p>
+      <w:pPr>
+        <w:pStyle w:val="ListParagraph"/>
+        <w:numPr>
+          <w:ilvl w:val="0"/>
+          <w:numId w:val="8"/>
+        </w:numPr>
+      </w:pPr>
+      <w:r>
+        <w:rPr>
+          <w:b/>
+          <w:u w:val="single"/>
+        </w:rPr>
+        <w:t>Demo</w:t>
+      </w:r>
+      <w:r>
+        <w:t>:</w:t>
+      </w:r>
+      <w:r>
+        <w:t xml:space="preserve"> Requirements that involve demonstration in order to verify their successful completion. Requirements that fall under this category include showing that deployables will not be released until some amount of time after on-orbit ejection, that inhibits successfully cut power off to the entire spacecraft, and that the satellite communications system does not transmit during dispenser integration. Each demo requirement will be verified through test demonstration documentation prior to the actual demonstration of their completion before any organization that seeks to observe </w:t>
+      </w:r>
+    </w:p>
+    <w:p>
+      <w:pPr>
+        <w:pStyle w:val="ListParagraph"/>
+      </w:pPr>
+    </w:p>
+    <w:p>
+      <w:pPr>
+        <w:pStyle w:val="ListParagraph"/>
+      </w:pPr>
+    </w:p>
+    <w:p>
+      <w:pPr>
+        <w:pStyle w:val="ListParagraph"/>
+        <w:numPr>
+          <w:ilvl w:val="0"/>
+          <w:numId w:val="8"/>
+        </w:numPr>
+      </w:pPr>
+      <w:r>
+        <w:rPr>
+          <w:b/>
+          <w:u w:val="single"/>
+        </w:rPr>
+        <w:t>Examine</w:t>
+      </w:r>
+      <w:r>
+        <w:t>:</w:t>
+      </w:r>
+      <w:r>
+        <w:t xml:space="preserve"> Requirements that are verified through either visual inspection or physical measurement. Requirements that fall under this category include dimension constraints associated with the spacecraft’s external structure, the total mass of the spacecraft, etc. Each examine requirement will be verified though documentation supporting that the examination has been performed.</w:t>
+      </w:r>
+    </w:p>
+    <w:p>
+      <w:pPr>
+        <w:pStyle w:val="ListParagraph"/>
+      </w:pPr>
+    </w:p>
+    <w:p>
+      <w:pPr>
+        <w:pStyle w:val="ListParagraph"/>
+        <w:ind w:left="360"/>
+      </w:pPr>
+      <w:r>
+        <w:t xml:space="preserve">Each requirement will have one or more of these verification methods associated with its verification. </w:t>
+      </w:r>
+      <w:proofErr w:type="gramStart"/>
+      <w:r>
+        <w:t>Which requirement falls under which method is indicated by an X under the corresponding verification method column.</w:t>
+      </w:r>
+      <w:proofErr w:type="gramEnd"/>
+      <w:r>
+        <w:t xml:space="preserve"> </w:t>
+      </w:r>
       <w:bookmarkStart w:id="12" w:name="_GoBack"/>
       <w:bookmarkEnd w:id="12"/>
     </w:p>
@@ -5675,7 +5837,6 @@
         <w:pStyle w:val="Heading3"/>
       </w:pPr>
       <w:r>
-        <w:lastRenderedPageBreak/>
         <w:t>Launch Vehicle Integration (Volume)</w:t>
       </w:r>
     </w:p>
@@ -5695,6 +5856,7 @@
       </w:pPr>
       <w:bookmarkStart w:id="14" w:name="_Toc374179177"/>
       <w:r>
+        <w:lastRenderedPageBreak/>
         <w:t>Mission Lifetime</w:t>
       </w:r>
       <w:bookmarkEnd w:id="14"/>
@@ -6420,7 +6582,7 @@
       </w:tr>
       <w:tr>
         <w:trPr>
-          <w:trHeight w:val="1200"/>
+          <w:trHeight w:val="593"/>
         </w:trPr>
         <w:tc>
           <w:tcPr>
@@ -7572,16 +7734,7 @@
                 <w:sz w:val="20"/>
                 <w:szCs w:val="20"/>
               </w:rPr>
-              <w:t xml:space="preserve">A method of verifying the successful completion of each mission requirement shall be incorporated into the spacecraft design and mission </w:t>
-            </w:r>
-            <w:r>
-              <w:rPr>
-                <w:rFonts w:eastAsia="Times New Roman"/>
-                <w:sz w:val="20"/>
-                <w:szCs w:val="20"/>
-              </w:rPr>
-              <w:lastRenderedPageBreak/>
-              <w:t>operations procedures</w:t>
+              <w:t>A method of verifying the successful completion of each mission requirement shall be incorporated into the spacecraft design and mission operations procedures</w:t>
             </w:r>
           </w:p>
         </w:tc>
@@ -7617,7 +7770,6 @@
                 <w:sz w:val="20"/>
                 <w:szCs w:val="20"/>
               </w:rPr>
-              <w:lastRenderedPageBreak/>
               <w:t>x</w:t>
             </w:r>
             <w:r>
@@ -7864,7 +8016,6 @@
                 <w:sz w:val="20"/>
                 <w:szCs w:val="20"/>
               </w:rPr>
-              <w:lastRenderedPageBreak/>
               <w:t>The spacecraft mission shall be executed within 6 months of spacecraft launch</w:t>
             </w:r>
           </w:p>
@@ -8695,6 +8846,7 @@
                 <w:sz w:val="20"/>
                 <w:szCs w:val="20"/>
               </w:rPr>
+              <w:lastRenderedPageBreak/>
               <w:t>The spacecraft must be capable of recording relative distance between it and a resident space object</w:t>
             </w:r>
           </w:p>
@@ -11941,7 +12093,6 @@
                 <w:sz w:val="20"/>
                 <w:szCs w:val="20"/>
               </w:rPr>
-              <w:lastRenderedPageBreak/>
               <w:t>The two spacecraft will be conjoined for integration into dispenser</w:t>
             </w:r>
           </w:p>
@@ -12998,7 +13149,16 @@
                 <w:sz w:val="20"/>
                 <w:szCs w:val="20"/>
               </w:rPr>
-              <w:t>capable of powering each subsystem for the duration of the mission</w:t>
+              <w:t xml:space="preserve">capable of powering each subsystem for </w:t>
+            </w:r>
+            <w:r>
+              <w:rPr>
+                <w:rFonts w:eastAsia="Times New Roman"/>
+                <w:sz w:val="20"/>
+                <w:szCs w:val="20"/>
+              </w:rPr>
+              <w:lastRenderedPageBreak/>
+              <w:t>the duration of the mission</w:t>
             </w:r>
           </w:p>
         </w:tc>
@@ -13032,6 +13192,7 @@
                 <w:sz w:val="20"/>
                 <w:szCs w:val="20"/>
               </w:rPr>
+              <w:lastRenderedPageBreak/>
               <w:t>x</w:t>
             </w:r>
           </w:p>
@@ -13224,6 +13385,7 @@
                 <w:sz w:val="20"/>
                 <w:szCs w:val="20"/>
               </w:rPr>
+              <w:lastRenderedPageBreak/>
               <w:t>The power subsystem will utilize solar panels to generate a sufficient amount of power to compensate for the energy consumption of each subsystem of the spacecraft</w:t>
             </w:r>
           </w:p>
@@ -14615,7 +14777,6 @@
                 <w:sz w:val="20"/>
                 <w:szCs w:val="20"/>
               </w:rPr>
-              <w:lastRenderedPageBreak/>
               <w:t>The Command and Data Handling subsystem will be capable of managing the operation of each subsystem of the spacecraft, as well as the communication of data between said subsystems</w:t>
             </w:r>
           </w:p>
@@ -14855,6 +15016,7 @@
       </w:pPr>
       <w:bookmarkStart w:id="20" w:name="_Toc374179183"/>
       <w:r>
+        <w:lastRenderedPageBreak/>
         <w:t>Power Requirements</w:t>
       </w:r>
       <w:bookmarkEnd w:id="20"/>
@@ -14953,7 +15115,6 @@
       </w:pPr>
       <w:bookmarkStart w:id="29" w:name="_Toc374179192"/>
       <w:r>
-        <w:lastRenderedPageBreak/>
         <w:t>Attitude Determination and Control</w:t>
       </w:r>
       <w:bookmarkEnd w:id="29"/>
@@ -15067,7 +15228,7 @@
         <w:rStyle w:val="PageNumber"/>
         <w:noProof/>
       </w:rPr>
-      <w:t>7</w:t>
+      <w:t>8</w:t>
     </w:r>
     <w:r>
       <w:rPr>
@@ -15888,6 +16049,92 @@
     </w:lvl>
   </w:abstractNum>
   <w:abstractNum w:abstractNumId="6">
+    <w:nsid w:val="480C2C67"/>
+    <w:multiLevelType w:val="hybridMultilevel"/>
+    <w:tmpl w:val="7304EB44"/>
+    <w:lvl w:ilvl="0" w:tplc="0409000F">
+      <w:start w:val="1"/>
+      <w:numFmt w:val="decimal"/>
+      <w:lvlText w:val="%1."/>
+      <w:lvlJc w:val="left"/>
+      <w:pPr>
+        <w:ind w:left="720" w:hanging="360"/>
+      </w:pPr>
+    </w:lvl>
+    <w:lvl w:ilvl="1" w:tplc="04090019" w:tentative="1">
+      <w:start w:val="1"/>
+      <w:numFmt w:val="lowerLetter"/>
+      <w:lvlText w:val="%2."/>
+      <w:lvlJc w:val="left"/>
+      <w:pPr>
+        <w:ind w:left="1440" w:hanging="360"/>
+      </w:pPr>
+    </w:lvl>
+    <w:lvl w:ilvl="2" w:tplc="0409001B" w:tentative="1">
+      <w:start w:val="1"/>
+      <w:numFmt w:val="lowerRoman"/>
+      <w:lvlText w:val="%3."/>
+      <w:lvlJc w:val="right"/>
+      <w:pPr>
+        <w:ind w:left="2160" w:hanging="180"/>
+      </w:pPr>
+    </w:lvl>
+    <w:lvl w:ilvl="3" w:tplc="0409000F" w:tentative="1">
+      <w:start w:val="1"/>
+      <w:numFmt w:val="decimal"/>
+      <w:lvlText w:val="%4."/>
+      <w:lvlJc w:val="left"/>
+      <w:pPr>
+        <w:ind w:left="2880" w:hanging="360"/>
+      </w:pPr>
+    </w:lvl>
+    <w:lvl w:ilvl="4" w:tplc="04090019" w:tentative="1">
+      <w:start w:val="1"/>
+      <w:numFmt w:val="lowerLetter"/>
+      <w:lvlText w:val="%5."/>
+      <w:lvlJc w:val="left"/>
+      <w:pPr>
+        <w:ind w:left="3600" w:hanging="360"/>
+      </w:pPr>
+    </w:lvl>
+    <w:lvl w:ilvl="5" w:tplc="0409001B" w:tentative="1">
+      <w:start w:val="1"/>
+      <w:numFmt w:val="lowerRoman"/>
+      <w:lvlText w:val="%6."/>
+      <w:lvlJc w:val="right"/>
+      <w:pPr>
+        <w:ind w:left="4320" w:hanging="180"/>
+      </w:pPr>
+    </w:lvl>
+    <w:lvl w:ilvl="6" w:tplc="0409000F" w:tentative="1">
+      <w:start w:val="1"/>
+      <w:numFmt w:val="decimal"/>
+      <w:lvlText w:val="%7."/>
+      <w:lvlJc w:val="left"/>
+      <w:pPr>
+        <w:ind w:left="5040" w:hanging="360"/>
+      </w:pPr>
+    </w:lvl>
+    <w:lvl w:ilvl="7" w:tplc="04090019" w:tentative="1">
+      <w:start w:val="1"/>
+      <w:numFmt w:val="lowerLetter"/>
+      <w:lvlText w:val="%8."/>
+      <w:lvlJc w:val="left"/>
+      <w:pPr>
+        <w:ind w:left="5760" w:hanging="360"/>
+      </w:pPr>
+    </w:lvl>
+    <w:lvl w:ilvl="8" w:tplc="0409001B" w:tentative="1">
+      <w:start w:val="1"/>
+      <w:numFmt w:val="lowerRoman"/>
+      <w:lvlText w:val="%9."/>
+      <w:lvlJc w:val="right"/>
+      <w:pPr>
+        <w:ind w:left="6480" w:hanging="180"/>
+      </w:pPr>
+    </w:lvl>
+  </w:abstractNum>
+  <w:abstractNum w:abstractNumId="7">
     <w:nsid w:val="6E480119"/>
     <w:multiLevelType w:val="hybridMultilevel"/>
     <w:tmpl w:val="B1F23ECA"/>
@@ -16010,7 +16257,7 @@
     <w:abstractNumId w:val="5"/>
   </w:num>
   <w:num w:numId="4">
-    <w:abstractNumId w:val="6"/>
+    <w:abstractNumId w:val="7"/>
   </w:num>
   <w:num w:numId="5">
     <w:abstractNumId w:val="1"/>
@@ -16020,6 +16267,9 @@
   </w:num>
   <w:num w:numId="7">
     <w:abstractNumId w:val="2"/>
+  </w:num>
+  <w:num w:numId="8">
+    <w:abstractNumId w:val="6"/>
   </w:num>
 </w:numbering>
 </file>
@@ -17789,39 +18039,7 @@
 </file>
 
 <file path=word/glossary/document.xml><?xml version="1.0" encoding="utf-8"?>
-<w:glossaryDocument xmlns:wpc="http://schemas.microsoft.com/office/word/2010/wordprocessingCanvas" xmlns:mc="http://schemas.openxmlformats.org/markup-compatibility/2006" xmlns:o="urn:schemas-microsoft-com:office:office" xmlns:r="http://schemas.openxmlformats.org/officeDocument/2006/relationships" xmlns:m="http://schemas.openxmlformats.org/officeDocument/2006/math" xmlns:v="urn:schemas-microsoft-com:vml" xmlns:wp14="http://schemas.microsoft.com/office/word/2010/wordprocessingDrawing" xmlns:wp="http://schemas.openxmlformats.org/drawingml/2006/wordprocessingDrawing" xmlns:w10="urn:schemas-microsoft-com:office:word" xmlns:w="http://schemas.openxmlformats.org/wordprocessingml/2006/main" xmlns:w14="http://schemas.microsoft.com/office/word/2010/wordml" xmlns:wpg="http://schemas.microsoft.com/office/word/2010/wordprocessingGroup" xmlns:wpi="http://schemas.microsoft.com/office/word/2010/wordprocessingInk" xmlns:wne="http://schemas.microsoft.com/office/word/2006/wordml" xmlns:wps="http://schemas.microsoft.com/office/word/2010/wordprocessingShape" mc:Ignorable="w14 wp14">
-  <w:docParts>
-    <w:docPart>
-      <w:docPartPr>
-        <w:name w:val="7FD7A057FDBE410BB093802203C29408"/>
-        <w:category>
-          <w:name w:val="General"/>
-          <w:gallery w:val="placeholder"/>
-        </w:category>
-        <w:types>
-          <w:type w:val="bbPlcHdr"/>
-        </w:types>
-        <w:behaviors>
-          <w:behavior w:val="content"/>
-        </w:behaviors>
-        <w:guid w:val="{1CB9CFA3-7CDD-4513-A827-AA8D5388A7C1}"/>
-      </w:docPartPr>
-      <w:docPartBody>
-        <w:p>
-          <w:pPr>
-            <w:pStyle w:val="7FD7A057FDBE410BB093802203C29408"/>
-          </w:pPr>
-          <w:r>
-            <w:rPr>
-              <w:rStyle w:val="PlaceholderText"/>
-            </w:rPr>
-            <w:t>Click here to enter text.</w:t>
-          </w:r>
-        </w:p>
-      </w:docPartBody>
-    </w:docPart>
-  </w:docParts>
-</w:glossaryDocument>
+<w:glossaryDocument xmlns:wpc="http://schemas.microsoft.com/office/word/2010/wordprocessingCanvas" xmlns:mc="http://schemas.openxmlformats.org/markup-compatibility/2006" xmlns:o="urn:schemas-microsoft-com:office:office" xmlns:r="http://schemas.openxmlformats.org/officeDocument/2006/relationships" xmlns:m="http://schemas.openxmlformats.org/officeDocument/2006/math" xmlns:v="urn:schemas-microsoft-com:vml" xmlns:wp14="http://schemas.microsoft.com/office/word/2010/wordprocessingDrawing" xmlns:wp="http://schemas.openxmlformats.org/drawingml/2006/wordprocessingDrawing" xmlns:w10="urn:schemas-microsoft-com:office:word" xmlns:w="http://schemas.openxmlformats.org/wordprocessingml/2006/main" xmlns:w14="http://schemas.microsoft.com/office/word/2010/wordml" xmlns:wpg="http://schemas.microsoft.com/office/word/2010/wordprocessingGroup" xmlns:wpi="http://schemas.microsoft.com/office/word/2010/wordprocessingInk" xmlns:wne="http://schemas.microsoft.com/office/word/2006/wordml" xmlns:wps="http://schemas.microsoft.com/office/word/2010/wordprocessingShape" mc:Ignorable="w14 wp14"/>
 </file>
 
 <file path=word/glossary/fontTable.xml><?xml version="1.0" encoding="utf-8"?>
@@ -17907,6 +18125,7 @@
   <w:rsids>
     <w:rsidRoot w:val="00F35E8A"/>
     <w:rsid w:val="00F35E8A"/>
+    <w:rsid w:val="00FC53DF"/>
   </w:rsids>
   <m:mathPr>
     <m:mathFont m:val="Cambria Math"/>
@@ -18705,7 +18924,7 @@
 </file>
 
 <file path=customXml/itemProps1.xml><?xml version="1.0" encoding="utf-8"?>
-<ds:datastoreItem xmlns:ds="http://schemas.openxmlformats.org/officeDocument/2006/customXml" ds:itemID="{E4DBBB41-5CB4-4460-A203-99D5E9B31A31}">
+<ds:datastoreItem xmlns:ds="http://schemas.openxmlformats.org/officeDocument/2006/customXml" ds:itemID="{490EC504-D121-4F03-A4DA-1ADF6823FEB4}">
   <ds:schemaRefs>
     <ds:schemaRef ds:uri="http://schemas.openxmlformats.org/officeDocument/2006/bibliography"/>
   </ds:schemaRefs>

</xml_diff>

<commit_message>
Added intro to mission constraints section 5.2
</commit_message>
<xml_diff>
--- a/CMQA/Mission Overview/RCL-O-CMQA2 Rascal Mission Overview.docx
+++ b/CMQA/Mission Overview/RCL-O-CMQA2 Rascal Mission Overview.docx
@@ -5797,46 +5797,59 @@
       </w:pPr>
     </w:p>
     <w:p>
-      <w:pPr>
-        <w:pStyle w:val="ListParagraph"/>
-        <w:ind w:left="360"/>
-      </w:pPr>
       <w:r>
-        <w:t xml:space="preserve">Each requirement will have one or more of these verification methods associated with its verification. </w:t>
+        <w:t>Each requirement will have one or more of these methods a</w:t>
       </w:r>
-      <w:proofErr w:type="gramStart"/>
       <w:r>
-        <w:t>Which requirement falls under which method is indicated by an X under the corresponding verification method column.</w:t>
+        <w:t>ssociated with its verification,</w:t>
       </w:r>
-      <w:proofErr w:type="gramEnd"/>
       <w:r>
         <w:t xml:space="preserve"> </w:t>
       </w:r>
-      <w:bookmarkStart w:id="12" w:name="_GoBack"/>
-      <w:bookmarkEnd w:id="12"/>
+      <w:r>
+        <w:t>as indicated</w:t>
+      </w:r>
+      <w:r>
+        <w:t xml:space="preserve"> by an X under </w:t>
+      </w:r>
+      <w:r>
+        <w:t>its</w:t>
+      </w:r>
+      <w:r>
+        <w:t xml:space="preserve"> corresponding verification method column. </w:t>
+      </w:r>
     </w:p>
     <w:p>
-      <w:pPr>
-        <w:pStyle w:val="ListParagraph"/>
-        <w:ind w:left="0"/>
-      </w:pPr>
+      <w:r>
+        <w:t>Each requirement will also have a brief rationale section associated with it. The rationale for each requirement will either be an extension of requirements higher up in the matrix or from constraints that have been imposed on the mission as a whole, as</w:t>
+      </w:r>
+      <w:r>
+        <w:t xml:space="preserve"> discussed in the next section.</w:t>
+      </w:r>
     </w:p>
     <w:p>
       <w:pPr>
         <w:pStyle w:val="Heading2"/>
       </w:pPr>
-      <w:bookmarkStart w:id="13" w:name="_Toc374179174"/>
+      <w:bookmarkStart w:id="12" w:name="_Toc374179174"/>
       <w:r>
         <w:t>Mission Constraints</w:t>
       </w:r>
+      <w:bookmarkEnd w:id="12"/>
+    </w:p>
+    <w:p>
+      <w:r>
+        <w:t>Mission constraints for the Rascal mission stem from many sources, ranging from limits on the physical size of the spacecraft used to complete it, the monetary restrictions associated with the development and integration of such a spacecraft, and the risk associated with its execution. Each of these constraints and more are described in detail in the following sections and are each crucial in both restricting the scope of the Rascal mission and allowing for its successful execution.</w:t>
+      </w:r>
+      <w:bookmarkStart w:id="13" w:name="_GoBack"/>
       <w:bookmarkEnd w:id="13"/>
     </w:p>
-    <w:p/>
     <w:p>
       <w:pPr>
         <w:pStyle w:val="Heading3"/>
       </w:pPr>
       <w:r>
+        <w:lastRenderedPageBreak/>
         <w:t>Launch Vehicle Integration (Volume)</w:t>
       </w:r>
     </w:p>
@@ -5856,7 +5869,6 @@
       </w:pPr>
       <w:bookmarkStart w:id="14" w:name="_Toc374179177"/>
       <w:r>
-        <w:lastRenderedPageBreak/>
         <w:t>Mission Lifetime</w:t>
       </w:r>
       <w:bookmarkEnd w:id="14"/>
@@ -5882,6 +5894,15 @@
         <w:t>Mission Development Experience</w:t>
       </w:r>
       <w:bookmarkEnd w:id="16"/>
+    </w:p>
+    <w:p/>
+    <w:p>
+      <w:pPr>
+        <w:pStyle w:val="Heading3"/>
+      </w:pPr>
+      <w:r>
+        <w:t>Risk</w:t>
+      </w:r>
     </w:p>
     <w:p/>
     <w:p>
@@ -7734,6 +7755,7 @@
                 <w:sz w:val="20"/>
                 <w:szCs w:val="20"/>
               </w:rPr>
+              <w:lastRenderedPageBreak/>
               <w:t>A method of verifying the successful completion of each mission requirement shall be incorporated into the spacecraft design and mission operations procedures</w:t>
             </w:r>
           </w:p>
@@ -8846,7 +8868,6 @@
                 <w:sz w:val="20"/>
                 <w:szCs w:val="20"/>
               </w:rPr>
-              <w:lastRenderedPageBreak/>
               <w:t>The spacecraft must be capable of recording relative distance between it and a resident space object</w:t>
             </w:r>
           </w:p>
@@ -12093,6 +12114,7 @@
                 <w:sz w:val="20"/>
                 <w:szCs w:val="20"/>
               </w:rPr>
+              <w:lastRenderedPageBreak/>
               <w:t>The two spacecraft will be conjoined for integration into dispenser</w:t>
             </w:r>
           </w:p>
@@ -13149,16 +13171,7 @@
                 <w:sz w:val="20"/>
                 <w:szCs w:val="20"/>
               </w:rPr>
-              <w:t xml:space="preserve">capable of powering each subsystem for </w:t>
-            </w:r>
-            <w:r>
-              <w:rPr>
-                <w:rFonts w:eastAsia="Times New Roman"/>
-                <w:sz w:val="20"/>
-                <w:szCs w:val="20"/>
-              </w:rPr>
-              <w:lastRenderedPageBreak/>
-              <w:t>the duration of the mission</w:t>
+              <w:t>capable of powering each subsystem for the duration of the mission</w:t>
             </w:r>
           </w:p>
         </w:tc>
@@ -13192,7 +13205,6 @@
                 <w:sz w:val="20"/>
                 <w:szCs w:val="20"/>
               </w:rPr>
-              <w:lastRenderedPageBreak/>
               <w:t>x</w:t>
             </w:r>
           </w:p>
@@ -13385,7 +13397,6 @@
                 <w:sz w:val="20"/>
                 <w:szCs w:val="20"/>
               </w:rPr>
-              <w:lastRenderedPageBreak/>
               <w:t>The power subsystem will utilize solar panels to generate a sufficient amount of power to compensate for the energy consumption of each subsystem of the spacecraft</w:t>
             </w:r>
           </w:p>
@@ -14777,6 +14788,7 @@
                 <w:sz w:val="20"/>
                 <w:szCs w:val="20"/>
               </w:rPr>
+              <w:lastRenderedPageBreak/>
               <w:t>The Command and Data Handling subsystem will be capable of managing the operation of each subsystem of the spacecraft, as well as the communication of data between said subsystems</w:t>
             </w:r>
           </w:p>
@@ -15016,7 +15028,6 @@
       </w:pPr>
       <w:bookmarkStart w:id="20" w:name="_Toc374179183"/>
       <w:r>
-        <w:lastRenderedPageBreak/>
         <w:t>Power Requirements</w:t>
       </w:r>
       <w:bookmarkEnd w:id="20"/>
@@ -15115,6 +15126,7 @@
       </w:pPr>
       <w:bookmarkStart w:id="29" w:name="_Toc374179192"/>
       <w:r>
+        <w:lastRenderedPageBreak/>
         <w:t>Attitude Determination and Control</w:t>
       </w:r>
       <w:bookmarkEnd w:id="29"/>
@@ -15228,7 +15240,7 @@
         <w:rStyle w:val="PageNumber"/>
         <w:noProof/>
       </w:rPr>
-      <w:t>8</w:t>
+      <w:t>10</w:t>
     </w:r>
     <w:r>
       <w:rPr>
@@ -18924,7 +18936,7 @@
 </file>
 
 <file path=customXml/itemProps1.xml><?xml version="1.0" encoding="utf-8"?>
-<ds:datastoreItem xmlns:ds="http://schemas.openxmlformats.org/officeDocument/2006/customXml" ds:itemID="{490EC504-D121-4F03-A4DA-1ADF6823FEB4}">
+<ds:datastoreItem xmlns:ds="http://schemas.openxmlformats.org/officeDocument/2006/customXml" ds:itemID="{CE0A0BF1-1C4F-4D72-ADBC-C749601D1E31}">
   <ds:schemaRefs>
     <ds:schemaRef ds:uri="http://schemas.openxmlformats.org/officeDocument/2006/bibliography"/>
   </ds:schemaRefs>

</xml_diff>

<commit_message>
Began expanding on launch vehicle integration section. Have described up to launch vehicle adapters
</commit_message>
<xml_diff>
--- a/CMQA/Mission Overview/RCL-O-CMQA2 Rascal Mission Overview.docx
+++ b/CMQA/Mission Overview/RCL-O-CMQA2 Rascal Mission Overview.docx
@@ -2292,7 +2292,7 @@
         <w:pStyle w:val="Heading1"/>
       </w:pPr>
       <w:bookmarkStart w:id="0" w:name="_Toc155858539"/>
-      <w:bookmarkStart w:id="1" w:name="_Toc374179163"/>
+      <w:bookmarkStart w:id="1" w:name="_Toc374199387"/>
       <w:r>
         <w:lastRenderedPageBreak/>
         <w:t>Executive Summary</w:t>
@@ -2363,7 +2363,7 @@
           <w:r>
             <w:fldChar w:fldCharType="separate"/>
           </w:r>
-          <w:hyperlink w:anchor="_Toc374179163" w:history="1">
+          <w:hyperlink w:anchor="_Toc374199387" w:history="1">
             <w:r>
               <w:rPr>
                 <w:rStyle w:val="Hyperlink"/>
@@ -2404,7 +2404,7 @@
                 <w:noProof/>
                 <w:webHidden/>
               </w:rPr>
-              <w:instrText xml:space="preserve"> PAGEREF _Toc374179163 \h </w:instrText>
+              <w:instrText xml:space="preserve"> PAGEREF _Toc374199387 \h </w:instrText>
             </w:r>
             <w:r>
               <w:rPr>
@@ -2447,7 +2447,7 @@
               <w:noProof/>
             </w:rPr>
           </w:pPr>
-          <w:hyperlink w:anchor="_Toc374179164" w:history="1">
+          <w:hyperlink w:anchor="_Toc374199388" w:history="1">
             <w:r>
               <w:rPr>
                 <w:rStyle w:val="Hyperlink"/>
@@ -2488,7 +2488,7 @@
                 <w:noProof/>
                 <w:webHidden/>
               </w:rPr>
-              <w:instrText xml:space="preserve"> PAGEREF _Toc374179164 \h </w:instrText>
+              <w:instrText xml:space="preserve"> PAGEREF _Toc374199388 \h </w:instrText>
             </w:r>
             <w:r>
               <w:rPr>
@@ -2531,7 +2531,7 @@
               <w:noProof/>
             </w:rPr>
           </w:pPr>
-          <w:hyperlink w:anchor="_Toc374179165" w:history="1">
+          <w:hyperlink w:anchor="_Toc374199389" w:history="1">
             <w:r>
               <w:rPr>
                 <w:rStyle w:val="Hyperlink"/>
@@ -2572,7 +2572,7 @@
                 <w:noProof/>
                 <w:webHidden/>
               </w:rPr>
-              <w:instrText xml:space="preserve"> PAGEREF _Toc374179165 \h </w:instrText>
+              <w:instrText xml:space="preserve"> PAGEREF _Toc374199389 \h </w:instrText>
             </w:r>
             <w:r>
               <w:rPr>
@@ -2592,7 +2592,7 @@
                 <w:noProof/>
                 <w:webHidden/>
               </w:rPr>
-              <w:t>6</w:t>
+              <w:t>7</w:t>
             </w:r>
             <w:r>
               <w:rPr>
@@ -2615,7 +2615,7 @@
               <w:noProof/>
             </w:rPr>
           </w:pPr>
-          <w:hyperlink w:anchor="_Toc374179166" w:history="1">
+          <w:hyperlink w:anchor="_Toc374199390" w:history="1">
             <w:r>
               <w:rPr>
                 <w:rStyle w:val="Hyperlink"/>
@@ -2656,7 +2656,7 @@
                 <w:noProof/>
                 <w:webHidden/>
               </w:rPr>
-              <w:instrText xml:space="preserve"> PAGEREF _Toc374179166 \h </w:instrText>
+              <w:instrText xml:space="preserve"> PAGEREF _Toc374199390 \h </w:instrText>
             </w:r>
             <w:r>
               <w:rPr>
@@ -2676,7 +2676,7 @@
                 <w:noProof/>
                 <w:webHidden/>
               </w:rPr>
-              <w:t>6</w:t>
+              <w:t>7</w:t>
             </w:r>
             <w:r>
               <w:rPr>
@@ -2699,7 +2699,7 @@
               <w:noProof/>
             </w:rPr>
           </w:pPr>
-          <w:hyperlink w:anchor="_Toc374179167" w:history="1">
+          <w:hyperlink w:anchor="_Toc374199391" w:history="1">
             <w:r>
               <w:rPr>
                 <w:rStyle w:val="Hyperlink"/>
@@ -2740,7 +2740,7 @@
                 <w:noProof/>
                 <w:webHidden/>
               </w:rPr>
-              <w:instrText xml:space="preserve"> PAGEREF _Toc374179167 \h </w:instrText>
+              <w:instrText xml:space="preserve"> PAGEREF _Toc374199391 \h </w:instrText>
             </w:r>
             <w:r>
               <w:rPr>
@@ -2783,7 +2783,7 @@
               <w:noProof/>
             </w:rPr>
           </w:pPr>
-          <w:hyperlink w:anchor="_Toc374179168" w:history="1">
+          <w:hyperlink w:anchor="_Toc374199392" w:history="1">
             <w:r>
               <w:rPr>
                 <w:rStyle w:val="Hyperlink"/>
@@ -2824,7 +2824,7 @@
                 <w:noProof/>
                 <w:webHidden/>
               </w:rPr>
-              <w:instrText xml:space="preserve"> PAGEREF _Toc374179168 \h </w:instrText>
+              <w:instrText xml:space="preserve"> PAGEREF _Toc374199392 \h </w:instrText>
             </w:r>
             <w:r>
               <w:rPr>
@@ -2867,7 +2867,7 @@
               <w:noProof/>
             </w:rPr>
           </w:pPr>
-          <w:hyperlink w:anchor="_Toc374179169" w:history="1">
+          <w:hyperlink w:anchor="_Toc374199393" w:history="1">
             <w:r>
               <w:rPr>
                 <w:rStyle w:val="Hyperlink"/>
@@ -2908,7 +2908,7 @@
                 <w:noProof/>
                 <w:webHidden/>
               </w:rPr>
-              <w:instrText xml:space="preserve"> PAGEREF _Toc374179169 \h </w:instrText>
+              <w:instrText xml:space="preserve"> PAGEREF _Toc374199393 \h </w:instrText>
             </w:r>
             <w:r>
               <w:rPr>
@@ -2951,7 +2951,7 @@
               <w:noProof/>
             </w:rPr>
           </w:pPr>
-          <w:hyperlink w:anchor="_Toc374179170" w:history="1">
+          <w:hyperlink w:anchor="_Toc374199394" w:history="1">
             <w:r>
               <w:rPr>
                 <w:rStyle w:val="Hyperlink"/>
@@ -2992,7 +2992,7 @@
                 <w:noProof/>
                 <w:webHidden/>
               </w:rPr>
-              <w:instrText xml:space="preserve"> PAGEREF _Toc374179170 \h </w:instrText>
+              <w:instrText xml:space="preserve"> PAGEREF _Toc374199394 \h </w:instrText>
             </w:r>
             <w:r>
               <w:rPr>
@@ -3035,7 +3035,7 @@
               <w:noProof/>
             </w:rPr>
           </w:pPr>
-          <w:hyperlink w:anchor="_Toc374179171" w:history="1">
+          <w:hyperlink w:anchor="_Toc374199395" w:history="1">
             <w:r>
               <w:rPr>
                 <w:rStyle w:val="Hyperlink"/>
@@ -3076,7 +3076,7 @@
                 <w:noProof/>
                 <w:webHidden/>
               </w:rPr>
-              <w:instrText xml:space="preserve"> PAGEREF _Toc374179171 \h </w:instrText>
+              <w:instrText xml:space="preserve"> PAGEREF _Toc374199395 \h </w:instrText>
             </w:r>
             <w:r>
               <w:rPr>
@@ -3119,7 +3119,7 @@
               <w:noProof/>
             </w:rPr>
           </w:pPr>
-          <w:hyperlink w:anchor="_Toc374179172" w:history="1">
+          <w:hyperlink w:anchor="_Toc374199396" w:history="1">
             <w:r>
               <w:rPr>
                 <w:rStyle w:val="Hyperlink"/>
@@ -3160,7 +3160,7 @@
                 <w:noProof/>
                 <w:webHidden/>
               </w:rPr>
-              <w:instrText xml:space="preserve"> PAGEREF _Toc374179172 \h </w:instrText>
+              <w:instrText xml:space="preserve"> PAGEREF _Toc374199396 \h </w:instrText>
             </w:r>
             <w:r>
               <w:rPr>
@@ -3203,7 +3203,7 @@
               <w:noProof/>
             </w:rPr>
           </w:pPr>
-          <w:hyperlink w:anchor="_Toc374179173" w:history="1">
+          <w:hyperlink w:anchor="_Toc374199397" w:history="1">
             <w:r>
               <w:rPr>
                 <w:rStyle w:val="Hyperlink"/>
@@ -3244,7 +3244,7 @@
                 <w:noProof/>
                 <w:webHidden/>
               </w:rPr>
-              <w:instrText xml:space="preserve"> PAGEREF _Toc374179173 \h </w:instrText>
+              <w:instrText xml:space="preserve"> PAGEREF _Toc374199397 \h </w:instrText>
             </w:r>
             <w:r>
               <w:rPr>
@@ -3287,7 +3287,7 @@
               <w:noProof/>
             </w:rPr>
           </w:pPr>
-          <w:hyperlink w:anchor="_Toc374179174" w:history="1">
+          <w:hyperlink w:anchor="_Toc374199398" w:history="1">
             <w:r>
               <w:rPr>
                 <w:rStyle w:val="Hyperlink"/>
@@ -3328,7 +3328,7 @@
                 <w:noProof/>
                 <w:webHidden/>
               </w:rPr>
-              <w:instrText xml:space="preserve"> PAGEREF _Toc374179174 \h </w:instrText>
+              <w:instrText xml:space="preserve"> PAGEREF _Toc374199398 \h </w:instrText>
             </w:r>
             <w:r>
               <w:rPr>
@@ -3348,7 +3348,7 @@
                 <w:noProof/>
                 <w:webHidden/>
               </w:rPr>
-              <w:t>7</w:t>
+              <w:t>8</w:t>
             </w:r>
             <w:r>
               <w:rPr>
@@ -3371,7 +3371,7 @@
               <w:noProof/>
             </w:rPr>
           </w:pPr>
-          <w:hyperlink w:anchor="_Toc374179175" w:history="1">
+          <w:hyperlink w:anchor="_Toc374199399" w:history="1">
             <w:r>
               <w:rPr>
                 <w:rStyle w:val="Hyperlink"/>
@@ -3391,7 +3391,7 @@
                 <w:rStyle w:val="Hyperlink"/>
                 <w:noProof/>
               </w:rPr>
-              <w:t>Cost</w:t>
+              <w:t>Launch Vehicle Integration</w:t>
             </w:r>
             <w:r>
               <w:rPr>
@@ -3412,7 +3412,7 @@
                 <w:noProof/>
                 <w:webHidden/>
               </w:rPr>
-              <w:instrText xml:space="preserve"> PAGEREF _Toc374179175 \h </w:instrText>
+              <w:instrText xml:space="preserve"> PAGEREF _Toc374199399 \h </w:instrText>
             </w:r>
             <w:r>
               <w:rPr>
@@ -3432,7 +3432,7 @@
                 <w:noProof/>
                 <w:webHidden/>
               </w:rPr>
-              <w:t>7</w:t>
+              <w:t>9</w:t>
             </w:r>
             <w:r>
               <w:rPr>
@@ -3455,7 +3455,7 @@
               <w:noProof/>
             </w:rPr>
           </w:pPr>
-          <w:hyperlink w:anchor="_Toc374179176" w:history="1">
+          <w:hyperlink w:anchor="_Toc374199400" w:history="1">
             <w:r>
               <w:rPr>
                 <w:rStyle w:val="Hyperlink"/>
@@ -3475,7 +3475,7 @@
                 <w:rStyle w:val="Hyperlink"/>
                 <w:noProof/>
               </w:rPr>
-              <w:t>Launch Vehicle Integration (Volume)</w:t>
+              <w:t>Cost</w:t>
             </w:r>
             <w:r>
               <w:rPr>
@@ -3496,7 +3496,7 @@
                 <w:noProof/>
                 <w:webHidden/>
               </w:rPr>
-              <w:instrText xml:space="preserve"> PAGEREF _Toc374179176 \h </w:instrText>
+              <w:instrText xml:space="preserve"> PAGEREF _Toc374199400 \h </w:instrText>
             </w:r>
             <w:r>
               <w:rPr>
@@ -3516,7 +3516,7 @@
                 <w:noProof/>
                 <w:webHidden/>
               </w:rPr>
-              <w:t>7</w:t>
+              <w:t>9</w:t>
             </w:r>
             <w:r>
               <w:rPr>
@@ -3539,7 +3539,7 @@
               <w:noProof/>
             </w:rPr>
           </w:pPr>
-          <w:hyperlink w:anchor="_Toc374179177" w:history="1">
+          <w:hyperlink w:anchor="_Toc374199401" w:history="1">
             <w:r>
               <w:rPr>
                 <w:rStyle w:val="Hyperlink"/>
@@ -3559,7 +3559,7 @@
                 <w:rStyle w:val="Hyperlink"/>
                 <w:noProof/>
               </w:rPr>
-              <w:t>Mission Lifetime</w:t>
+              <w:t>Available Launch Vehicles</w:t>
             </w:r>
             <w:r>
               <w:rPr>
@@ -3580,7 +3580,7 @@
                 <w:noProof/>
                 <w:webHidden/>
               </w:rPr>
-              <w:instrText xml:space="preserve"> PAGEREF _Toc374179177 \h </w:instrText>
+              <w:instrText xml:space="preserve"> PAGEREF _Toc374199401 \h </w:instrText>
             </w:r>
             <w:r>
               <w:rPr>
@@ -3600,7 +3600,7 @@
                 <w:noProof/>
                 <w:webHidden/>
               </w:rPr>
-              <w:t>7</w:t>
+              <w:t>9</w:t>
             </w:r>
             <w:r>
               <w:rPr>
@@ -3623,7 +3623,7 @@
               <w:noProof/>
             </w:rPr>
           </w:pPr>
-          <w:hyperlink w:anchor="_Toc374179178" w:history="1">
+          <w:hyperlink w:anchor="_Toc374199402" w:history="1">
             <w:r>
               <w:rPr>
                 <w:rStyle w:val="Hyperlink"/>
@@ -3643,7 +3643,7 @@
                 <w:rStyle w:val="Hyperlink"/>
                 <w:noProof/>
               </w:rPr>
-              <w:t>Mission Success Verification</w:t>
+              <w:t>Mission Lifetime</w:t>
             </w:r>
             <w:r>
               <w:rPr>
@@ -3664,7 +3664,7 @@
                 <w:noProof/>
                 <w:webHidden/>
               </w:rPr>
-              <w:instrText xml:space="preserve"> PAGEREF _Toc374179178 \h </w:instrText>
+              <w:instrText xml:space="preserve"> PAGEREF _Toc374199402 \h </w:instrText>
             </w:r>
             <w:r>
               <w:rPr>
@@ -3684,7 +3684,7 @@
                 <w:noProof/>
                 <w:webHidden/>
               </w:rPr>
-              <w:t>7</w:t>
+              <w:t>9</w:t>
             </w:r>
             <w:r>
               <w:rPr>
@@ -3707,7 +3707,7 @@
               <w:noProof/>
             </w:rPr>
           </w:pPr>
-          <w:hyperlink w:anchor="_Toc374179179" w:history="1">
+          <w:hyperlink w:anchor="_Toc374199403" w:history="1">
             <w:r>
               <w:rPr>
                 <w:rStyle w:val="Hyperlink"/>
@@ -3727,6 +3727,90 @@
                 <w:rStyle w:val="Hyperlink"/>
                 <w:noProof/>
               </w:rPr>
+              <w:t>Mission Success Verification</w:t>
+            </w:r>
+            <w:r>
+              <w:rPr>
+                <w:noProof/>
+                <w:webHidden/>
+              </w:rPr>
+              <w:tab/>
+            </w:r>
+            <w:r>
+              <w:rPr>
+                <w:noProof/>
+                <w:webHidden/>
+              </w:rPr>
+              <w:fldChar w:fldCharType="begin"/>
+            </w:r>
+            <w:r>
+              <w:rPr>
+                <w:noProof/>
+                <w:webHidden/>
+              </w:rPr>
+              <w:instrText xml:space="preserve"> PAGEREF _Toc374199403 \h </w:instrText>
+            </w:r>
+            <w:r>
+              <w:rPr>
+                <w:noProof/>
+                <w:webHidden/>
+              </w:rPr>
+            </w:r>
+            <w:r>
+              <w:rPr>
+                <w:noProof/>
+                <w:webHidden/>
+              </w:rPr>
+              <w:fldChar w:fldCharType="separate"/>
+            </w:r>
+            <w:r>
+              <w:rPr>
+                <w:noProof/>
+                <w:webHidden/>
+              </w:rPr>
+              <w:t>9</w:t>
+            </w:r>
+            <w:r>
+              <w:rPr>
+                <w:noProof/>
+                <w:webHidden/>
+              </w:rPr>
+              <w:fldChar w:fldCharType="end"/>
+            </w:r>
+          </w:hyperlink>
+        </w:p>
+        <w:p>
+          <w:pPr>
+            <w:pStyle w:val="TOC3"/>
+            <w:tabs>
+              <w:tab w:val="left" w:pos="1320"/>
+              <w:tab w:val="right" w:leader="dot" w:pos="9350"/>
+            </w:tabs>
+            <w:rPr>
+              <w:rFonts w:asciiTheme="minorHAnsi" w:eastAsiaTheme="minorEastAsia" w:hAnsiTheme="minorHAnsi" w:cstheme="minorBidi"/>
+              <w:noProof/>
+            </w:rPr>
+          </w:pPr>
+          <w:hyperlink w:anchor="_Toc374199404" w:history="1">
+            <w:r>
+              <w:rPr>
+                <w:rStyle w:val="Hyperlink"/>
+                <w:noProof/>
+              </w:rPr>
+              <w:t>5.2.6</w:t>
+            </w:r>
+            <w:r>
+              <w:rPr>
+                <w:rFonts w:asciiTheme="minorHAnsi" w:eastAsiaTheme="minorEastAsia" w:hAnsiTheme="minorHAnsi" w:cstheme="minorBidi"/>
+                <w:noProof/>
+              </w:rPr>
+              <w:tab/>
+            </w:r>
+            <w:r>
+              <w:rPr>
+                <w:rStyle w:val="Hyperlink"/>
+                <w:noProof/>
+              </w:rPr>
               <w:t>Mission Development Experience</w:t>
             </w:r>
             <w:r>
@@ -3748,7 +3832,7 @@
                 <w:noProof/>
                 <w:webHidden/>
               </w:rPr>
-              <w:instrText xml:space="preserve"> PAGEREF _Toc374179179 \h </w:instrText>
+              <w:instrText xml:space="preserve"> PAGEREF _Toc374199404 \h </w:instrText>
             </w:r>
             <w:r>
               <w:rPr>
@@ -3768,7 +3852,91 @@
                 <w:noProof/>
                 <w:webHidden/>
               </w:rPr>
-              <w:t>7</w:t>
+              <w:t>9</w:t>
+            </w:r>
+            <w:r>
+              <w:rPr>
+                <w:noProof/>
+                <w:webHidden/>
+              </w:rPr>
+              <w:fldChar w:fldCharType="end"/>
+            </w:r>
+          </w:hyperlink>
+        </w:p>
+        <w:p>
+          <w:pPr>
+            <w:pStyle w:val="TOC3"/>
+            <w:tabs>
+              <w:tab w:val="left" w:pos="1320"/>
+              <w:tab w:val="right" w:leader="dot" w:pos="9350"/>
+            </w:tabs>
+            <w:rPr>
+              <w:rFonts w:asciiTheme="minorHAnsi" w:eastAsiaTheme="minorEastAsia" w:hAnsiTheme="minorHAnsi" w:cstheme="minorBidi"/>
+              <w:noProof/>
+            </w:rPr>
+          </w:pPr>
+          <w:hyperlink w:anchor="_Toc374199405" w:history="1">
+            <w:r>
+              <w:rPr>
+                <w:rStyle w:val="Hyperlink"/>
+                <w:noProof/>
+              </w:rPr>
+              <w:t>5.2.7</w:t>
+            </w:r>
+            <w:r>
+              <w:rPr>
+                <w:rFonts w:asciiTheme="minorHAnsi" w:eastAsiaTheme="minorEastAsia" w:hAnsiTheme="minorHAnsi" w:cstheme="minorBidi"/>
+                <w:noProof/>
+              </w:rPr>
+              <w:tab/>
+            </w:r>
+            <w:r>
+              <w:rPr>
+                <w:rStyle w:val="Hyperlink"/>
+                <w:noProof/>
+              </w:rPr>
+              <w:t>Risk</w:t>
+            </w:r>
+            <w:r>
+              <w:rPr>
+                <w:noProof/>
+                <w:webHidden/>
+              </w:rPr>
+              <w:tab/>
+            </w:r>
+            <w:r>
+              <w:rPr>
+                <w:noProof/>
+                <w:webHidden/>
+              </w:rPr>
+              <w:fldChar w:fldCharType="begin"/>
+            </w:r>
+            <w:r>
+              <w:rPr>
+                <w:noProof/>
+                <w:webHidden/>
+              </w:rPr>
+              <w:instrText xml:space="preserve"> PAGEREF _Toc374199405 \h </w:instrText>
+            </w:r>
+            <w:r>
+              <w:rPr>
+                <w:noProof/>
+                <w:webHidden/>
+              </w:rPr>
+            </w:r>
+            <w:r>
+              <w:rPr>
+                <w:noProof/>
+                <w:webHidden/>
+              </w:rPr>
+              <w:fldChar w:fldCharType="separate"/>
+            </w:r>
+            <w:r>
+              <w:rPr>
+                <w:noProof/>
+                <w:webHidden/>
+              </w:rPr>
+              <w:t>9</w:t>
             </w:r>
             <w:r>
               <w:rPr>
@@ -3791,7 +3959,7 @@
               <w:noProof/>
             </w:rPr>
           </w:pPr>
-          <w:hyperlink w:anchor="_Toc374179180" w:history="1">
+          <w:hyperlink w:anchor="_Toc374199406" w:history="1">
             <w:r>
               <w:rPr>
                 <w:rStyle w:val="Hyperlink"/>
@@ -3832,7 +4000,7 @@
                 <w:noProof/>
                 <w:webHidden/>
               </w:rPr>
-              <w:instrText xml:space="preserve"> PAGEREF _Toc374179180 \h </w:instrText>
+              <w:instrText xml:space="preserve"> PAGEREF _Toc374199406 \h </w:instrText>
             </w:r>
             <w:r>
               <w:rPr>
@@ -3852,7 +4020,7 @@
                 <w:noProof/>
                 <w:webHidden/>
               </w:rPr>
-              <w:t>8</w:t>
+              <w:t>9</w:t>
             </w:r>
             <w:r>
               <w:rPr>
@@ -3875,7 +4043,7 @@
               <w:noProof/>
             </w:rPr>
           </w:pPr>
-          <w:hyperlink w:anchor="_Toc374179181" w:history="1">
+          <w:hyperlink w:anchor="_Toc374199407" w:history="1">
             <w:r>
               <w:rPr>
                 <w:rStyle w:val="Hyperlink"/>
@@ -3916,7 +4084,7 @@
                 <w:noProof/>
                 <w:webHidden/>
               </w:rPr>
-              <w:instrText xml:space="preserve"> PAGEREF _Toc374179181 \h </w:instrText>
+              <w:instrText xml:space="preserve"> PAGEREF _Toc374199407 \h </w:instrText>
             </w:r>
             <w:r>
               <w:rPr>
@@ -3936,7 +4104,7 @@
                 <w:noProof/>
                 <w:webHidden/>
               </w:rPr>
-              <w:t>10</w:t>
+              <w:t>12</w:t>
             </w:r>
             <w:r>
               <w:rPr>
@@ -3959,7 +4127,7 @@
               <w:noProof/>
             </w:rPr>
           </w:pPr>
-          <w:hyperlink w:anchor="_Toc374179182" w:history="1">
+          <w:hyperlink w:anchor="_Toc374199408" w:history="1">
             <w:r>
               <w:rPr>
                 <w:rStyle w:val="Hyperlink"/>
@@ -4000,7 +4168,7 @@
                 <w:noProof/>
                 <w:webHidden/>
               </w:rPr>
-              <w:instrText xml:space="preserve"> PAGEREF _Toc374179182 \h </w:instrText>
+              <w:instrText xml:space="preserve"> PAGEREF _Toc374199408 \h </w:instrText>
             </w:r>
             <w:r>
               <w:rPr>
@@ -4020,7 +4188,7 @@
                 <w:noProof/>
                 <w:webHidden/>
               </w:rPr>
-              <w:t>10</w:t>
+              <w:t>12</w:t>
             </w:r>
             <w:r>
               <w:rPr>
@@ -4043,7 +4211,7 @@
               <w:noProof/>
             </w:rPr>
           </w:pPr>
-          <w:hyperlink w:anchor="_Toc374179183" w:history="1">
+          <w:hyperlink w:anchor="_Toc374199409" w:history="1">
             <w:r>
               <w:rPr>
                 <w:rStyle w:val="Hyperlink"/>
@@ -4084,7 +4252,7 @@
                 <w:noProof/>
                 <w:webHidden/>
               </w:rPr>
-              <w:instrText xml:space="preserve"> PAGEREF _Toc374179183 \h </w:instrText>
+              <w:instrText xml:space="preserve"> PAGEREF _Toc374199409 \h </w:instrText>
             </w:r>
             <w:r>
               <w:rPr>
@@ -4104,7 +4272,7 @@
                 <w:noProof/>
                 <w:webHidden/>
               </w:rPr>
-              <w:t>10</w:t>
+              <w:t>12</w:t>
             </w:r>
             <w:r>
               <w:rPr>
@@ -4127,7 +4295,7 @@
               <w:noProof/>
             </w:rPr>
           </w:pPr>
-          <w:hyperlink w:anchor="_Toc374179184" w:history="1">
+          <w:hyperlink w:anchor="_Toc374199410" w:history="1">
             <w:r>
               <w:rPr>
                 <w:rStyle w:val="Hyperlink"/>
@@ -4168,7 +4336,7 @@
                 <w:noProof/>
                 <w:webHidden/>
               </w:rPr>
-              <w:instrText xml:space="preserve"> PAGEREF _Toc374179184 \h </w:instrText>
+              <w:instrText xml:space="preserve"> PAGEREF _Toc374199410 \h </w:instrText>
             </w:r>
             <w:r>
               <w:rPr>
@@ -4188,7 +4356,7 @@
                 <w:noProof/>
                 <w:webHidden/>
               </w:rPr>
-              <w:t>11</w:t>
+              <w:t>12</w:t>
             </w:r>
             <w:r>
               <w:rPr>
@@ -4211,7 +4379,7 @@
               <w:noProof/>
             </w:rPr>
           </w:pPr>
-          <w:hyperlink w:anchor="_Toc374179185" w:history="1">
+          <w:hyperlink w:anchor="_Toc374199411" w:history="1">
             <w:r>
               <w:rPr>
                 <w:rStyle w:val="Hyperlink"/>
@@ -4252,7 +4420,7 @@
                 <w:noProof/>
                 <w:webHidden/>
               </w:rPr>
-              <w:instrText xml:space="preserve"> PAGEREF _Toc374179185 \h </w:instrText>
+              <w:instrText xml:space="preserve"> PAGEREF _Toc374199411 \h </w:instrText>
             </w:r>
             <w:r>
               <w:rPr>
@@ -4272,7 +4440,7 @@
                 <w:noProof/>
                 <w:webHidden/>
               </w:rPr>
-              <w:t>11</w:t>
+              <w:t>12</w:t>
             </w:r>
             <w:r>
               <w:rPr>
@@ -4295,7 +4463,7 @@
               <w:noProof/>
             </w:rPr>
           </w:pPr>
-          <w:hyperlink w:anchor="_Toc374179186" w:history="1">
+          <w:hyperlink w:anchor="_Toc374199412" w:history="1">
             <w:r>
               <w:rPr>
                 <w:rStyle w:val="Hyperlink"/>
@@ -4336,7 +4504,7 @@
                 <w:noProof/>
                 <w:webHidden/>
               </w:rPr>
-              <w:instrText xml:space="preserve"> PAGEREF _Toc374179186 \h </w:instrText>
+              <w:instrText xml:space="preserve"> PAGEREF _Toc374199412 \h </w:instrText>
             </w:r>
             <w:r>
               <w:rPr>
@@ -4356,7 +4524,7 @@
                 <w:noProof/>
                 <w:webHidden/>
               </w:rPr>
-              <w:t>11</w:t>
+              <w:t>12</w:t>
             </w:r>
             <w:r>
               <w:rPr>
@@ -4379,7 +4547,7 @@
               <w:noProof/>
             </w:rPr>
           </w:pPr>
-          <w:hyperlink w:anchor="_Toc374179187" w:history="1">
+          <w:hyperlink w:anchor="_Toc374199413" w:history="1">
             <w:r>
               <w:rPr>
                 <w:rStyle w:val="Hyperlink"/>
@@ -4420,7 +4588,7 @@
                 <w:noProof/>
                 <w:webHidden/>
               </w:rPr>
-              <w:instrText xml:space="preserve"> PAGEREF _Toc374179187 \h </w:instrText>
+              <w:instrText xml:space="preserve"> PAGEREF _Toc374199413 \h </w:instrText>
             </w:r>
             <w:r>
               <w:rPr>
@@ -4440,7 +4608,7 @@
                 <w:noProof/>
                 <w:webHidden/>
               </w:rPr>
-              <w:t>11</w:t>
+              <w:t>12</w:t>
             </w:r>
             <w:r>
               <w:rPr>
@@ -4463,7 +4631,7 @@
               <w:noProof/>
             </w:rPr>
           </w:pPr>
-          <w:hyperlink w:anchor="_Toc374179188" w:history="1">
+          <w:hyperlink w:anchor="_Toc374199414" w:history="1">
             <w:r>
               <w:rPr>
                 <w:rStyle w:val="Hyperlink"/>
@@ -4504,7 +4672,7 @@
                 <w:noProof/>
                 <w:webHidden/>
               </w:rPr>
-              <w:instrText xml:space="preserve"> PAGEREF _Toc374179188 \h </w:instrText>
+              <w:instrText xml:space="preserve"> PAGEREF _Toc374199414 \h </w:instrText>
             </w:r>
             <w:r>
               <w:rPr>
@@ -4524,7 +4692,7 @@
                 <w:noProof/>
                 <w:webHidden/>
               </w:rPr>
-              <w:t>11</w:t>
+              <w:t>12</w:t>
             </w:r>
             <w:r>
               <w:rPr>
@@ -4547,7 +4715,7 @@
               <w:noProof/>
             </w:rPr>
           </w:pPr>
-          <w:hyperlink w:anchor="_Toc374179189" w:history="1">
+          <w:hyperlink w:anchor="_Toc374199415" w:history="1">
             <w:r>
               <w:rPr>
                 <w:rStyle w:val="Hyperlink"/>
@@ -4588,7 +4756,7 @@
                 <w:noProof/>
                 <w:webHidden/>
               </w:rPr>
-              <w:instrText xml:space="preserve"> PAGEREF _Toc374179189 \h </w:instrText>
+              <w:instrText xml:space="preserve"> PAGEREF _Toc374199415 \h </w:instrText>
             </w:r>
             <w:r>
               <w:rPr>
@@ -4608,7 +4776,7 @@
                 <w:noProof/>
                 <w:webHidden/>
               </w:rPr>
-              <w:t>11</w:t>
+              <w:t>13</w:t>
             </w:r>
             <w:r>
               <w:rPr>
@@ -4631,7 +4799,7 @@
               <w:noProof/>
             </w:rPr>
           </w:pPr>
-          <w:hyperlink w:anchor="_Toc374179190" w:history="1">
+          <w:hyperlink w:anchor="_Toc374199416" w:history="1">
             <w:r>
               <w:rPr>
                 <w:rStyle w:val="Hyperlink"/>
@@ -4672,7 +4840,7 @@
                 <w:noProof/>
                 <w:webHidden/>
               </w:rPr>
-              <w:instrText xml:space="preserve"> PAGEREF _Toc374179190 \h </w:instrText>
+              <w:instrText xml:space="preserve"> PAGEREF _Toc374199416 \h </w:instrText>
             </w:r>
             <w:r>
               <w:rPr>
@@ -4692,7 +4860,7 @@
                 <w:noProof/>
                 <w:webHidden/>
               </w:rPr>
-              <w:t>11</w:t>
+              <w:t>13</w:t>
             </w:r>
             <w:r>
               <w:rPr>
@@ -4715,7 +4883,7 @@
               <w:noProof/>
             </w:rPr>
           </w:pPr>
-          <w:hyperlink w:anchor="_Toc374179191" w:history="1">
+          <w:hyperlink w:anchor="_Toc374199417" w:history="1">
             <w:r>
               <w:rPr>
                 <w:rStyle w:val="Hyperlink"/>
@@ -4756,7 +4924,7 @@
                 <w:noProof/>
                 <w:webHidden/>
               </w:rPr>
-              <w:instrText xml:space="preserve"> PAGEREF _Toc374179191 \h </w:instrText>
+              <w:instrText xml:space="preserve"> PAGEREF _Toc374199417 \h </w:instrText>
             </w:r>
             <w:r>
               <w:rPr>
@@ -4776,7 +4944,7 @@
                 <w:noProof/>
                 <w:webHidden/>
               </w:rPr>
-              <w:t>11</w:t>
+              <w:t>13</w:t>
             </w:r>
             <w:r>
               <w:rPr>
@@ -4799,7 +4967,7 @@
               <w:noProof/>
             </w:rPr>
           </w:pPr>
-          <w:hyperlink w:anchor="_Toc374179192" w:history="1">
+          <w:hyperlink w:anchor="_Toc374199418" w:history="1">
             <w:r>
               <w:rPr>
                 <w:rStyle w:val="Hyperlink"/>
@@ -4840,7 +5008,7 @@
                 <w:noProof/>
                 <w:webHidden/>
               </w:rPr>
-              <w:instrText xml:space="preserve"> PAGEREF _Toc374179192 \h </w:instrText>
+              <w:instrText xml:space="preserve"> PAGEREF _Toc374199418 \h </w:instrText>
             </w:r>
             <w:r>
               <w:rPr>
@@ -4860,7 +5028,7 @@
                 <w:noProof/>
                 <w:webHidden/>
               </w:rPr>
-              <w:t>11</w:t>
+              <w:t>13</w:t>
             </w:r>
             <w:r>
               <w:rPr>
@@ -4883,7 +5051,7 @@
               <w:noProof/>
             </w:rPr>
           </w:pPr>
-          <w:hyperlink w:anchor="_Toc374179193" w:history="1">
+          <w:hyperlink w:anchor="_Toc374199419" w:history="1">
             <w:r>
               <w:rPr>
                 <w:rStyle w:val="Hyperlink"/>
@@ -4924,7 +5092,7 @@
                 <w:noProof/>
                 <w:webHidden/>
               </w:rPr>
-              <w:instrText xml:space="preserve"> PAGEREF _Toc374179193 \h </w:instrText>
+              <w:instrText xml:space="preserve"> PAGEREF _Toc374199419 \h </w:instrText>
             </w:r>
             <w:r>
               <w:rPr>
@@ -4944,7 +5112,7 @@
                 <w:noProof/>
                 <w:webHidden/>
               </w:rPr>
-              <w:t>11</w:t>
+              <w:t>13</w:t>
             </w:r>
             <w:r>
               <w:rPr>
@@ -4967,7 +5135,7 @@
               <w:noProof/>
             </w:rPr>
           </w:pPr>
-          <w:hyperlink w:anchor="_Toc374179194" w:history="1">
+          <w:hyperlink w:anchor="_Toc374199420" w:history="1">
             <w:r>
               <w:rPr>
                 <w:rStyle w:val="Hyperlink"/>
@@ -5008,7 +5176,7 @@
                 <w:noProof/>
                 <w:webHidden/>
               </w:rPr>
-              <w:instrText xml:space="preserve"> PAGEREF _Toc374179194 \h </w:instrText>
+              <w:instrText xml:space="preserve"> PAGEREF _Toc374199420 \h </w:instrText>
             </w:r>
             <w:r>
               <w:rPr>
@@ -5028,7 +5196,7 @@
                 <w:noProof/>
                 <w:webHidden/>
               </w:rPr>
-              <w:t>11</w:t>
+              <w:t>13</w:t>
             </w:r>
             <w:r>
               <w:rPr>
@@ -5051,7 +5219,7 @@
               <w:noProof/>
             </w:rPr>
           </w:pPr>
-          <w:hyperlink w:anchor="_Toc374179195" w:history="1">
+          <w:hyperlink w:anchor="_Toc374199421" w:history="1">
             <w:r>
               <w:rPr>
                 <w:rStyle w:val="Hyperlink"/>
@@ -5092,7 +5260,7 @@
                 <w:noProof/>
                 <w:webHidden/>
               </w:rPr>
-              <w:instrText xml:space="preserve"> PAGEREF _Toc374179195 \h </w:instrText>
+              <w:instrText xml:space="preserve"> PAGEREF _Toc374199421 \h </w:instrText>
             </w:r>
             <w:r>
               <w:rPr>
@@ -5112,7 +5280,7 @@
                 <w:noProof/>
                 <w:webHidden/>
               </w:rPr>
-              <w:t>11</w:t>
+              <w:t>13</w:t>
             </w:r>
             <w:r>
               <w:rPr>
@@ -5135,7 +5303,7 @@
               <w:noProof/>
             </w:rPr>
           </w:pPr>
-          <w:hyperlink w:anchor="_Toc374179196" w:history="1">
+          <w:hyperlink w:anchor="_Toc374199422" w:history="1">
             <w:r>
               <w:rPr>
                 <w:rStyle w:val="Hyperlink"/>
@@ -5176,7 +5344,7 @@
                 <w:noProof/>
                 <w:webHidden/>
               </w:rPr>
-              <w:instrText xml:space="preserve"> PAGEREF _Toc374179196 \h </w:instrText>
+              <w:instrText xml:space="preserve"> PAGEREF _Toc374199422 \h </w:instrText>
             </w:r>
             <w:r>
               <w:rPr>
@@ -5196,7 +5364,7 @@
                 <w:noProof/>
                 <w:webHidden/>
               </w:rPr>
-              <w:t>11</w:t>
+              <w:t>13</w:t>
             </w:r>
             <w:r>
               <w:rPr>
@@ -5228,7 +5396,7 @@
       <w:pPr>
         <w:pStyle w:val="Heading1"/>
       </w:pPr>
-      <w:bookmarkStart w:id="2" w:name="_Toc374179164"/>
+      <w:bookmarkStart w:id="2" w:name="_Toc374199388"/>
       <w:r>
         <w:t>Program Introduction</w:t>
       </w:r>
@@ -5494,8 +5662,9 @@
       <w:pPr>
         <w:pStyle w:val="Heading1"/>
       </w:pPr>
-      <w:bookmarkStart w:id="3" w:name="_Toc374179165"/>
+      <w:bookmarkStart w:id="3" w:name="_Toc374199389"/>
       <w:r>
+        <w:lastRenderedPageBreak/>
         <w:t>Mission Relevance and Justification</w:t>
       </w:r>
       <w:bookmarkEnd w:id="3"/>
@@ -5504,7 +5673,7 @@
       <w:pPr>
         <w:pStyle w:val="Heading2"/>
       </w:pPr>
-      <w:bookmarkStart w:id="4" w:name="_Toc374179166"/>
+      <w:bookmarkStart w:id="4" w:name="_Toc374199390"/>
       <w:r>
         <w:t>Relation to NASA Objectives</w:t>
       </w:r>
@@ -5515,9 +5684,8 @@
       <w:pPr>
         <w:pStyle w:val="Heading2"/>
       </w:pPr>
-      <w:bookmarkStart w:id="5" w:name="_Toc374179167"/>
+      <w:bookmarkStart w:id="5" w:name="_Toc374199391"/>
       <w:r>
-        <w:lastRenderedPageBreak/>
         <w:t>Proximity Operation Mission History</w:t>
       </w:r>
       <w:bookmarkEnd w:id="5"/>
@@ -5527,7 +5695,7 @@
       <w:pPr>
         <w:pStyle w:val="Heading2"/>
       </w:pPr>
-      <w:bookmarkStart w:id="6" w:name="_Toc374179168"/>
+      <w:bookmarkStart w:id="6" w:name="_Toc374199392"/>
       <w:r>
         <w:t>Related Activity in Proximity Operations</w:t>
       </w:r>
@@ -5538,7 +5706,7 @@
       <w:pPr>
         <w:pStyle w:val="Heading1"/>
       </w:pPr>
-      <w:bookmarkStart w:id="7" w:name="_Toc374179169"/>
+      <w:bookmarkStart w:id="7" w:name="_Toc374199393"/>
       <w:r>
         <w:t>Mission Objectives</w:t>
       </w:r>
@@ -5548,7 +5716,7 @@
       <w:pPr>
         <w:pStyle w:val="Heading2"/>
       </w:pPr>
-      <w:bookmarkStart w:id="8" w:name="_Toc374179170"/>
+      <w:bookmarkStart w:id="8" w:name="_Toc374199394"/>
       <w:r>
         <w:t>Baseline Mission</w:t>
       </w:r>
@@ -5559,7 +5727,7 @@
       <w:pPr>
         <w:pStyle w:val="Heading2"/>
       </w:pPr>
-      <w:bookmarkStart w:id="9" w:name="_Toc374179171"/>
+      <w:bookmarkStart w:id="9" w:name="_Toc374199395"/>
       <w:r>
         <w:t>Success Criteria</w:t>
       </w:r>
@@ -5569,7 +5737,7 @@
       <w:pPr>
         <w:pStyle w:val="Heading1"/>
       </w:pPr>
-      <w:bookmarkStart w:id="10" w:name="_Toc374179172"/>
+      <w:bookmarkStart w:id="10" w:name="_Toc374199396"/>
       <w:r>
         <w:t>Requirements Verification</w:t>
       </w:r>
@@ -5582,7 +5750,7 @@
       <w:pPr>
         <w:pStyle w:val="Heading2"/>
       </w:pPr>
-      <w:bookmarkStart w:id="11" w:name="_Toc374179173"/>
+      <w:bookmarkStart w:id="11" w:name="_Toc374199397"/>
       <w:r>
         <w:t>Rationale and Taxonomy</w:t>
       </w:r>
@@ -5644,12 +5812,15 @@
       </w:r>
       <w:proofErr w:type="gramEnd"/>
       <w:r>
-        <w:t xml:space="preserve"> Such requirements could be as simple as stating that the spacecraft must have a particular subsystem, or as specific as stating the force required to secure a bolt on the final spacecraft. Regardless, any of such requirements form a subset of one or more of the larger requirements above it. </w:t>
+        <w:t xml:space="preserve"> Such requirements could be as simple as stating that the </w:t>
+      </w:r>
+      <w:r>
+        <w:lastRenderedPageBreak/>
+        <w:t xml:space="preserve">spacecraft must have a particular subsystem, or as specific as stating the force required to secure a bolt on the final spacecraft. Regardless, any of such requirements form a subset of one or more of the larger requirements above it. </w:t>
       </w:r>
     </w:p>
     <w:p>
       <w:r>
-        <w:lastRenderedPageBreak/>
         <w:t>The representation of the various types of requirements takes the form of a matrix consisting of the definition of each requirement, the method(s) with which it will be verified, the reason that such a requirement e</w:t>
       </w:r>
       <w:r>
@@ -5831,7 +6002,7 @@
       <w:pPr>
         <w:pStyle w:val="Heading2"/>
       </w:pPr>
-      <w:bookmarkStart w:id="12" w:name="_Toc374179174"/>
+      <w:bookmarkStart w:id="12" w:name="_Toc374199398"/>
       <w:r>
         <w:t>Mission Constraints</w:t>
       </w:r>
@@ -5839,38 +6010,55 @@
     </w:p>
     <w:p>
       <w:r>
-        <w:t>Mission constraints for the Rascal mission stem from many sources, ranging from limits on the physical size of the spacecraft used to complete it, the monetary restrictions associated with the development and integration of such a spacecraft, and the risk associated with its execution. Each of these constraints and more are described in detail in the following sections and are each crucial in both restricting the scope of the Rascal mission and allowing for its successful execution.</w:t>
+        <w:t xml:space="preserve">Mission constraints for the Rascal mission stem from many sources, ranging from limits on the physical size of the spacecraft used to complete it, the monetary restrictions associated with the development and integration of such a spacecraft, and the risk associated with its execution. Each of these constraints and </w:t>
       </w:r>
-      <w:bookmarkStart w:id="13" w:name="_GoBack"/>
-      <w:bookmarkEnd w:id="13"/>
+      <w:r>
+        <w:lastRenderedPageBreak/>
+        <w:t>more are described in detail in the following sections and are each crucial in both restricting the scope of the Rascal mission and allowing for its successful execution.</w:t>
+      </w:r>
     </w:p>
     <w:p>
       <w:pPr>
         <w:pStyle w:val="Heading3"/>
       </w:pPr>
+      <w:bookmarkStart w:id="13" w:name="_Toc374199399"/>
       <w:r>
-        <w:lastRenderedPageBreak/>
-        <w:t>Launch Vehicle Integration (Volume)</w:t>
+        <w:t>Launch Vehicle Integration</w:t>
+      </w:r>
+      <w:bookmarkEnd w:id="13"/>
+      <w:r>
+        <w:t xml:space="preserve"> </w:t>
       </w:r>
     </w:p>
-    <w:p/>
     <w:p>
-      <w:pPr>
-        <w:pStyle w:val="Heading3"/>
-      </w:pPr>
       <w:r>
-        <w:t>Cost</w:t>
+        <w:t xml:space="preserve">One of the most important (and difficult) parts of any spacecraft mission is actually getting it off of the Earth’s surface and into orbit, where </w:t>
+      </w:r>
+      <w:r>
+        <w:t>its</w:t>
+      </w:r>
+      <w:r>
+        <w:t xml:space="preserve"> a</w:t>
+      </w:r>
+      <w:r>
+        <w:t xml:space="preserve">ctual mission is to take place. Regardless of the work that is done preparing and developing the mission, if it isn’t able to be integrated into one of the currently available rockets, it will have no way of reaching orbit, and thus, no way of achieving its mission goal. Thus, it is </w:t>
+      </w:r>
+      <w:proofErr w:type="gramStart"/>
+      <w:r>
+        <w:t>key</w:t>
+      </w:r>
+      <w:proofErr w:type="gramEnd"/>
+      <w:r>
+        <w:t xml:space="preserve"> that whatever structure is designed to protect and encapsulate the spacecraft has the dimensions and interfaces necessary for it to be integrated into currently available satellite adapters.</w:t>
       </w:r>
     </w:p>
-    <w:p/>
     <w:p>
-      <w:pPr>
-        <w:pStyle w:val="Heading3"/>
-      </w:pPr>
-      <w:bookmarkStart w:id="14" w:name="_Toc374179177"/>
       <w:r>
-        <w:t>Mission Lifetime</w:t>
+        <w:t xml:space="preserve">Luckily, due to the shear amount of small spacecraft that have been launched over the past few decades, standards now exist for the integration of spacecraft into pretty much any currently available launch vehicle. Thus, if a mission follows any of these standards, it will be capable of integrating into a wide variety of launch vehicles without having to make any changes whatsoever in its integration method. </w:t>
       </w:r>
+    </w:p>
+    <w:p>
+      <w:bookmarkStart w:id="14" w:name="_GoBack"/>
       <w:bookmarkEnd w:id="14"/>
     </w:p>
     <w:p/>
@@ -5878,9 +6066,9 @@
       <w:pPr>
         <w:pStyle w:val="Heading3"/>
       </w:pPr>
-      <w:bookmarkStart w:id="15" w:name="_Toc374179178"/>
+      <w:bookmarkStart w:id="15" w:name="_Toc374199400"/>
       <w:r>
-        <w:t>Mission Success Verification</w:t>
+        <w:t>Cost</w:t>
       </w:r>
       <w:bookmarkEnd w:id="15"/>
     </w:p>
@@ -5889,9 +6077,9 @@
       <w:pPr>
         <w:pStyle w:val="Heading3"/>
       </w:pPr>
-      <w:bookmarkStart w:id="16" w:name="_Toc374179179"/>
+      <w:bookmarkStart w:id="16" w:name="_Toc374199402"/>
       <w:r>
-        <w:t>Mission Development Experience</w:t>
+        <w:t>Mission Lifetime</w:t>
       </w:r>
       <w:bookmarkEnd w:id="16"/>
     </w:p>
@@ -5900,20 +6088,44 @@
       <w:pPr>
         <w:pStyle w:val="Heading3"/>
       </w:pPr>
+      <w:bookmarkStart w:id="17" w:name="_Toc374199403"/>
+      <w:r>
+        <w:t>Mission Success Verification</w:t>
+      </w:r>
+      <w:bookmarkEnd w:id="17"/>
+    </w:p>
+    <w:p/>
+    <w:p>
+      <w:pPr>
+        <w:pStyle w:val="Heading3"/>
+      </w:pPr>
+      <w:bookmarkStart w:id="18" w:name="_Toc374199404"/>
+      <w:r>
+        <w:t>Mission Development Experience</w:t>
+      </w:r>
+      <w:bookmarkEnd w:id="18"/>
+    </w:p>
+    <w:p/>
+    <w:p>
+      <w:pPr>
+        <w:pStyle w:val="Heading3"/>
+      </w:pPr>
+      <w:bookmarkStart w:id="19" w:name="_Toc374199405"/>
       <w:r>
         <w:t>Risk</w:t>
       </w:r>
+      <w:bookmarkEnd w:id="19"/>
     </w:p>
     <w:p/>
     <w:p>
       <w:pPr>
         <w:pStyle w:val="Heading2"/>
       </w:pPr>
-      <w:bookmarkStart w:id="17" w:name="_Toc374179180"/>
+      <w:bookmarkStart w:id="20" w:name="_Toc374199406"/>
       <w:r>
         <w:t>Requirements Verification Matrix</w:t>
       </w:r>
-      <w:bookmarkEnd w:id="17"/>
+      <w:bookmarkEnd w:id="20"/>
     </w:p>
     <w:tbl>
       <w:tblPr>
@@ -7127,6 +7339,7 @@
                 <w:sz w:val="20"/>
                 <w:szCs w:val="20"/>
               </w:rPr>
+              <w:lastRenderedPageBreak/>
               <w:t xml:space="preserve">The </w:t>
             </w:r>
             <w:r>
@@ -7755,7 +7968,6 @@
                 <w:sz w:val="20"/>
                 <w:szCs w:val="20"/>
               </w:rPr>
-              <w:lastRenderedPageBreak/>
               <w:t>A method of verifying the successful completion of each mission requirement shall be incorporated into the spacecraft design and mission operations procedures</w:t>
             </w:r>
           </w:p>
@@ -10507,6 +10719,7 @@
                 <w:sz w:val="20"/>
                 <w:szCs w:val="20"/>
               </w:rPr>
+              <w:lastRenderedPageBreak/>
               <w:t xml:space="preserve">The spacecraft will utilize a Command and Data Handling Subsystem </w:t>
             </w:r>
           </w:p>
@@ -12114,7 +12327,6 @@
                 <w:sz w:val="20"/>
                 <w:szCs w:val="20"/>
               </w:rPr>
-              <w:lastRenderedPageBreak/>
               <w:t>The two spacecraft will be conjoined for integration into dispenser</w:t>
             </w:r>
           </w:p>
@@ -14300,6 +14512,7 @@
                 <w:sz w:val="20"/>
                 <w:szCs w:val="20"/>
               </w:rPr>
+              <w:lastRenderedPageBreak/>
               <w:t>The communication subsystem will utilize a radio for transmitting data to the ground</w:t>
             </w:r>
           </w:p>
@@ -14788,7 +15001,6 @@
                 <w:sz w:val="20"/>
                 <w:szCs w:val="20"/>
               </w:rPr>
-              <w:lastRenderedPageBreak/>
               <w:t>The Command and Data Handling subsystem will be capable of managing the operation of each subsystem of the spacecraft, as well as the communication of data between said subsystems</w:t>
             </w:r>
           </w:p>
@@ -15004,42 +15216,9 @@
       <w:pPr>
         <w:pStyle w:val="Heading2"/>
       </w:pPr>
-      <w:bookmarkStart w:id="18" w:name="_Toc374179181"/>
+      <w:bookmarkStart w:id="21" w:name="_Toc374199407"/>
       <w:r>
         <w:t>Top Level Requirements</w:t>
-      </w:r>
-      <w:bookmarkEnd w:id="18"/>
-    </w:p>
-    <w:p/>
-    <w:p>
-      <w:pPr>
-        <w:pStyle w:val="Heading2"/>
-      </w:pPr>
-      <w:bookmarkStart w:id="19" w:name="_Toc374179182"/>
-      <w:r>
-        <w:t>Structures Requirements</w:t>
-      </w:r>
-      <w:bookmarkEnd w:id="19"/>
-    </w:p>
-    <w:p/>
-    <w:p>
-      <w:pPr>
-        <w:pStyle w:val="Heading2"/>
-      </w:pPr>
-      <w:bookmarkStart w:id="20" w:name="_Toc374179183"/>
-      <w:r>
-        <w:t>Power Requirements</w:t>
-      </w:r>
-      <w:bookmarkEnd w:id="20"/>
-    </w:p>
-    <w:p/>
-    <w:p>
-      <w:pPr>
-        <w:pStyle w:val="Heading2"/>
-      </w:pPr>
-      <w:bookmarkStart w:id="21" w:name="_Toc374179184"/>
-      <w:r>
-        <w:t>Attitude Determination and Control Requirements</w:t>
       </w:r>
       <w:bookmarkEnd w:id="21"/>
     </w:p>
@@ -15048,9 +15227,9 @@
       <w:pPr>
         <w:pStyle w:val="Heading2"/>
       </w:pPr>
-      <w:bookmarkStart w:id="22" w:name="_Toc374179185"/>
+      <w:bookmarkStart w:id="22" w:name="_Toc374199408"/>
       <w:r>
-        <w:t>Propulsion Requirements</w:t>
+        <w:t>Structures Requirements</w:t>
       </w:r>
       <w:bookmarkEnd w:id="22"/>
     </w:p>
@@ -15059,9 +15238,9 @@
       <w:pPr>
         <w:pStyle w:val="Heading2"/>
       </w:pPr>
-      <w:bookmarkStart w:id="23" w:name="_Toc374179186"/>
+      <w:bookmarkStart w:id="23" w:name="_Toc374199409"/>
       <w:r>
-        <w:t>Communication Requirements</w:t>
+        <w:t>Power Requirements</w:t>
       </w:r>
       <w:bookmarkEnd w:id="23"/>
     </w:p>
@@ -15070,75 +15249,75 @@
       <w:pPr>
         <w:pStyle w:val="Heading2"/>
       </w:pPr>
-      <w:bookmarkStart w:id="24" w:name="_Toc374179187"/>
+      <w:bookmarkStart w:id="24" w:name="_Toc374199410"/>
       <w:r>
-        <w:t>Command and Data Handling Requirements</w:t>
+        <w:t>Attitude Determination and Control Requirements</w:t>
       </w:r>
       <w:bookmarkEnd w:id="24"/>
     </w:p>
     <w:p/>
     <w:p>
       <w:pPr>
-        <w:pStyle w:val="Heading1"/>
+        <w:pStyle w:val="Heading2"/>
       </w:pPr>
-      <w:bookmarkStart w:id="25" w:name="_Toc374179188"/>
+      <w:bookmarkStart w:id="25" w:name="_Toc374199411"/>
       <w:r>
-        <w:t>System Overview</w:t>
+        <w:t>Propulsion Requirements</w:t>
       </w:r>
       <w:bookmarkEnd w:id="25"/>
     </w:p>
     <w:p/>
     <w:p>
       <w:pPr>
-        <w:pStyle w:val="Heading1"/>
+        <w:pStyle w:val="Heading2"/>
       </w:pPr>
-      <w:bookmarkStart w:id="26" w:name="_Toc374179189"/>
+      <w:bookmarkStart w:id="26" w:name="_Toc374199412"/>
       <w:r>
-        <w:t>Subsystem Overview</w:t>
+        <w:t>Communication Requirements</w:t>
       </w:r>
       <w:bookmarkEnd w:id="26"/>
     </w:p>
+    <w:p/>
     <w:p>
       <w:pPr>
         <w:pStyle w:val="Heading2"/>
       </w:pPr>
-      <w:bookmarkStart w:id="27" w:name="_Toc374179190"/>
+      <w:bookmarkStart w:id="27" w:name="_Toc374199413"/>
       <w:r>
-        <w:t>Structure</w:t>
+        <w:t>Command and Data Handling Requirements</w:t>
       </w:r>
       <w:bookmarkEnd w:id="27"/>
     </w:p>
     <w:p/>
     <w:p>
       <w:pPr>
-        <w:pStyle w:val="Heading2"/>
+        <w:pStyle w:val="Heading1"/>
       </w:pPr>
-      <w:bookmarkStart w:id="28" w:name="_Toc374179191"/>
+      <w:bookmarkStart w:id="28" w:name="_Toc374199414"/>
       <w:r>
-        <w:t>Power</w:t>
+        <w:t>System Overview</w:t>
       </w:r>
       <w:bookmarkEnd w:id="28"/>
     </w:p>
     <w:p/>
     <w:p>
       <w:pPr>
-        <w:pStyle w:val="Heading2"/>
+        <w:pStyle w:val="Heading1"/>
       </w:pPr>
-      <w:bookmarkStart w:id="29" w:name="_Toc374179192"/>
+      <w:bookmarkStart w:id="29" w:name="_Toc374199415"/>
       <w:r>
         <w:lastRenderedPageBreak/>
-        <w:t>Attitude Determination and Control</w:t>
+        <w:t>Subsystem Overview</w:t>
       </w:r>
       <w:bookmarkEnd w:id="29"/>
     </w:p>
-    <w:p/>
     <w:p>
       <w:pPr>
         <w:pStyle w:val="Heading2"/>
       </w:pPr>
-      <w:bookmarkStart w:id="30" w:name="_Toc374179193"/>
+      <w:bookmarkStart w:id="30" w:name="_Toc374199416"/>
       <w:r>
-        <w:t>Propulsion</w:t>
+        <w:t>Structure</w:t>
       </w:r>
       <w:bookmarkEnd w:id="30"/>
     </w:p>
@@ -15147,9 +15326,9 @@
       <w:pPr>
         <w:pStyle w:val="Heading2"/>
       </w:pPr>
-      <w:bookmarkStart w:id="31" w:name="_Toc374179194"/>
+      <w:bookmarkStart w:id="31" w:name="_Toc374199417"/>
       <w:r>
-        <w:t>Communications</w:t>
+        <w:t>Power</w:t>
       </w:r>
       <w:bookmarkEnd w:id="31"/>
     </w:p>
@@ -15158,9 +15337,9 @@
       <w:pPr>
         <w:pStyle w:val="Heading2"/>
       </w:pPr>
-      <w:bookmarkStart w:id="32" w:name="_Toc374179195"/>
+      <w:bookmarkStart w:id="32" w:name="_Toc374199418"/>
       <w:r>
-        <w:t>Command and Data Handling</w:t>
+        <w:t>Attitude Determination and Control</w:t>
       </w:r>
       <w:bookmarkEnd w:id="32"/>
     </w:p>
@@ -15169,11 +15348,44 @@
       <w:pPr>
         <w:pStyle w:val="Heading2"/>
       </w:pPr>
-      <w:bookmarkStart w:id="33" w:name="_Toc374179196"/>
+      <w:bookmarkStart w:id="33" w:name="_Toc374199419"/>
+      <w:r>
+        <w:t>Propulsion</w:t>
+      </w:r>
+      <w:bookmarkEnd w:id="33"/>
+    </w:p>
+    <w:p/>
+    <w:p>
+      <w:pPr>
+        <w:pStyle w:val="Heading2"/>
+      </w:pPr>
+      <w:bookmarkStart w:id="34" w:name="_Toc374199420"/>
+      <w:r>
+        <w:t>Communications</w:t>
+      </w:r>
+      <w:bookmarkEnd w:id="34"/>
+    </w:p>
+    <w:p/>
+    <w:p>
+      <w:pPr>
+        <w:pStyle w:val="Heading2"/>
+      </w:pPr>
+      <w:bookmarkStart w:id="35" w:name="_Toc374199421"/>
+      <w:r>
+        <w:t>Command and Data Handling</w:t>
+      </w:r>
+      <w:bookmarkEnd w:id="35"/>
+    </w:p>
+    <w:p/>
+    <w:p>
+      <w:pPr>
+        <w:pStyle w:val="Heading2"/>
+      </w:pPr>
+      <w:bookmarkStart w:id="36" w:name="_Toc374199422"/>
       <w:r>
         <w:t>Ground Operation</w:t>
       </w:r>
-      <w:bookmarkEnd w:id="33"/>
+      <w:bookmarkEnd w:id="36"/>
     </w:p>
     <w:p/>
     <w:p/>
@@ -18936,7 +19148,7 @@
 </file>
 
 <file path=customXml/itemProps1.xml><?xml version="1.0" encoding="utf-8"?>
-<ds:datastoreItem xmlns:ds="http://schemas.openxmlformats.org/officeDocument/2006/customXml" ds:itemID="{CE0A0BF1-1C4F-4D72-ADBC-C749601D1E31}">
+<ds:datastoreItem xmlns:ds="http://schemas.openxmlformats.org/officeDocument/2006/customXml" ds:itemID="{427973A4-53D2-47D6-8482-AB4EACC6FAE4}">
   <ds:schemaRefs>
     <ds:schemaRef ds:uri="http://schemas.openxmlformats.org/officeDocument/2006/bibliography"/>
   </ds:schemaRefs>

</xml_diff>

<commit_message>
Added images of NLAS and P-POD, as well as fact chart on cubeats and microsatellites
</commit_message>
<xml_diff>
--- a/CMQA/Mission Overview/RCL-O-CMQA2 Rascal Mission Overview.docx
+++ b/CMQA/Mission Overview/RCL-O-CMQA2 Rascal Mission Overview.docx
@@ -6049,18 +6049,766 @@
       </w:r>
       <w:proofErr w:type="gramEnd"/>
       <w:r>
-        <w:t xml:space="preserve"> that whatever structure is designed to protect and encapsulate the spacecraft has the dimensions and interfaces necessary for it to be integrated into currently available satellite adapters.</w:t>
+        <w:t xml:space="preserve"> that wh</w:t>
+      </w:r>
+      <w:r>
+        <w:t>ichever</w:t>
+      </w:r>
+      <w:r>
+        <w:t xml:space="preserve"> structure is designed to protect and encapsulate the spacecraft h</w:t>
+      </w:r>
+      <w:r>
+        <w:t>as the dimensions and interface</w:t>
+      </w:r>
+      <w:r>
+        <w:t xml:space="preserve"> necessary for it to be integrated into currently available satellite adapters.</w:t>
       </w:r>
     </w:p>
     <w:p>
       <w:r>
-        <w:t xml:space="preserve">Luckily, due to the shear amount of small spacecraft that have been launched over the past few decades, standards now exist for the integration of spacecraft into pretty much any currently available launch vehicle. Thus, if a mission follows any of these standards, it will be capable of integrating into a wide variety of launch vehicles without having to make any changes whatsoever in its integration method. </w:t>
+        <w:t>Due</w:t>
+      </w:r>
+      <w:r>
+        <w:t xml:space="preserve"> to the shear amount of small spacecraft that have been launched over the past few decades, standards now exist for the integration of spacecraft into pretty much any currently available launch vehicle. Thus, if a mission follows any of these standards, it will be capable of integrating into a wide variety of launch vehicles without having to make any changes whatsoever in its integration method.</w:t>
       </w:r>
     </w:p>
     <w:p>
+      <w:r>
+        <w:t xml:space="preserve">Before going into the details involved with these various adapters, however, it is necessary to discuss the two major satellite classifications that currently exist in the small satellite industry: </w:t>
+      </w:r>
+      <w:proofErr w:type="spellStart"/>
+      <w:r>
+        <w:t>nano</w:t>
+      </w:r>
+      <w:proofErr w:type="spellEnd"/>
+      <w:r>
+        <w:t xml:space="preserve"> and micro</w:t>
+      </w:r>
+      <w:r>
+        <w:t>-</w:t>
+      </w:r>
+      <w:r>
+        <w:t>satellite</w:t>
+      </w:r>
+      <w:r>
+        <w:t>s</w:t>
+      </w:r>
+      <w:r>
+        <w:t>.</w:t>
+      </w:r>
+    </w:p>
+    <w:p>
+      <w:r>
+        <w:t>Nanosatellite class spacecraft</w:t>
+      </w:r>
+      <w:r>
+        <w:t xml:space="preserve"> (AKA CubeSats) are those satellites that have a mass of under 1.33 kg per 10 cm x 10 cm x 10 cm volume (AKA, One Standard Unit, or 1U). This satellite classification was developed at California Polytechnic State University (Cal Poly) in 1999 as a means of standardizing small satellite architectures across the entire small satellite industry</w:t>
+      </w:r>
+      <w:r>
+        <w:t>.</w:t>
+      </w:r>
+      <w:r>
+        <w:t xml:space="preserve"> </w:t>
+      </w:r>
+      <w:r>
+        <w:t>This served to</w:t>
+      </w:r>
+      <w:r>
+        <w:t xml:space="preserve"> facilitate reduced costs and time associated with the development of small satellite missions, thus allowing for organizations that would have prev</w:t>
+      </w:r>
+      <w:r>
+        <w:t>iously not been able to develop and launch small spacecraft</w:t>
+      </w:r>
+      <w:r>
+        <w:t xml:space="preserve"> (Such as Universities and Privately Funded Corporations) to launch </w:t>
+      </w:r>
+      <w:r>
+        <w:t>scientifically significant</w:t>
+      </w:r>
+      <w:r>
+        <w:t xml:space="preserve">, impactful, low-cost missions. </w:t>
+      </w:r>
+      <w:r>
+        <w:t xml:space="preserve">Nanosatellites come in several different sizes, ranging from 1U to 6U. An example of </w:t>
+      </w:r>
+      <w:proofErr w:type="gramStart"/>
+      <w:r>
+        <w:t>a 1U</w:t>
+      </w:r>
+      <w:proofErr w:type="gramEnd"/>
+      <w:r>
+        <w:t xml:space="preserve"> nanosatellite architecture, as defined by the </w:t>
+      </w:r>
+      <w:r>
+        <w:rPr>
+          <w:i/>
+        </w:rPr>
+        <w:t>CubeSat Design Specification Document, Rev 12</w:t>
+      </w:r>
+      <w:r>
+        <w:t xml:space="preserve"> is shown in Figure 5-1.</w:t>
+      </w:r>
+      <w:r>
+        <w:t xml:space="preserve"> Though the vertical dimension of each particular configuration depends on its type, the width of any CubeSat is limited to 100 mm, thus imposing a limit on the size that a given nanosatellite can occupy.</w:t>
+      </w:r>
+    </w:p>
+    <w:p>
+      <w:r>
+        <w:rPr>
+          <w:noProof/>
+        </w:rPr>
+        <w:lastRenderedPageBreak/>
+        <w:drawing>
+          <wp:inline distT="0" distB="0" distL="0" distR="0" wp14:anchorId="5301095D" wp14:editId="69D11D28">
+            <wp:extent cx="5943600" cy="3835104"/>
+            <wp:effectExtent l="19050" t="19050" r="19050" b="13335"/>
+            <wp:docPr id="3" name="Picture 3"/>
+            <wp:cNvGraphicFramePr>
+              <a:graphicFrameLocks xmlns:a="http://schemas.openxmlformats.org/drawingml/2006/main" noChangeAspect="1"/>
+            </wp:cNvGraphicFramePr>
+            <a:graphic xmlns:a="http://schemas.openxmlformats.org/drawingml/2006/main">
+              <a:graphicData uri="http://schemas.openxmlformats.org/drawingml/2006/picture">
+                <pic:pic xmlns:pic="http://schemas.openxmlformats.org/drawingml/2006/picture">
+                  <pic:nvPicPr>
+                    <pic:cNvPr id="0" name=""/>
+                    <pic:cNvPicPr/>
+                  </pic:nvPicPr>
+                  <pic:blipFill>
+                    <a:blip r:embed="rId14"/>
+                    <a:stretch>
+                      <a:fillRect/>
+                    </a:stretch>
+                  </pic:blipFill>
+                  <pic:spPr>
+                    <a:xfrm>
+                      <a:off x="0" y="0"/>
+                      <a:ext cx="5943600" cy="3835104"/>
+                    </a:xfrm>
+                    <a:prstGeom prst="rect">
+                      <a:avLst/>
+                    </a:prstGeom>
+                    <a:ln>
+                      <a:solidFill>
+                        <a:schemeClr val="tx1"/>
+                      </a:solidFill>
+                    </a:ln>
+                  </pic:spPr>
+                </pic:pic>
+              </a:graphicData>
+            </a:graphic>
+          </wp:inline>
+        </w:drawing>
+      </w:r>
+    </w:p>
+    <w:p>
+      <w:pPr>
+        <w:jc w:val="center"/>
+        <w:rPr>
+          <w:b/>
+        </w:rPr>
+      </w:pPr>
+      <w:proofErr w:type="gramStart"/>
+      <w:r>
+        <w:rPr>
+          <w:b/>
+        </w:rPr>
+        <w:t>Figure 5-1.</w:t>
+      </w:r>
+      <w:proofErr w:type="gramEnd"/>
+      <w:r>
+        <w:rPr>
+          <w:b/>
+        </w:rPr>
+        <w:t xml:space="preserve"> </w:t>
+      </w:r>
+      <w:r>
+        <w:rPr>
+          <w:b/>
+        </w:rPr>
+        <w:t>CubeSat 1U Architecture</w:t>
+      </w:r>
+    </w:p>
+    <w:p>
+      <w:r>
+        <w:t xml:space="preserve">Microsatellite class spacecraft are those that have a mass between 10 and 100 kg. Beyond this limit, an industry wide definition of what exactly constitutes a microsatellite </w:t>
+      </w:r>
+      <w:r>
+        <w:t xml:space="preserve">does not exist. Thus, it is not possible to purchase standard parts for microsatellites in the same manner that can be done for CubeSats, nor do their exist standard specifications that hold true across different launch vehicles, meaning that along with </w:t>
+      </w:r>
+      <w:r>
+        <w:t xml:space="preserve">having to </w:t>
+      </w:r>
+      <w:r>
+        <w:t xml:space="preserve">be designed for a particular launch vehicle adapter, every microsatellite mission must be designed for a specific launch vehicle, vastly limiting such a mission’s launch </w:t>
+      </w:r>
+      <w:r>
+        <w:t>opportunities</w:t>
+      </w:r>
+      <w:r>
+        <w:t>.</w:t>
+      </w:r>
+      <w:r>
+        <w:t xml:space="preserve"> </w:t>
+      </w:r>
+    </w:p>
+    <w:p>
+      <w:r>
+        <w:t>As a reference, the key distinguishing factors between CubeSats and Microsatellites are listed in Table 5-1.</w:t>
+      </w:r>
+      <w:r>
+        <w:t xml:space="preserve"> As noted, each type of spacecraft has its own type of launch adapter. In the case of CubeSats, the dimensions of each adapter, such as the Poly-Picosatellite Orbital Deployer (P-POD) Nanosatellite Launch Adapter System (NLAS) (</w:t>
+      </w:r>
+      <w:r>
+        <w:t>Each</w:t>
+      </w:r>
+      <w:r>
+        <w:t xml:space="preserve"> </w:t>
+      </w:r>
+      <w:r>
+        <w:t>S</w:t>
+      </w:r>
+      <w:r>
+        <w:t xml:space="preserve">hown in Figure 5-2), are relatively fixed at the standard architectures that exist for CubeSats, with the main differences between each being the manner in which it </w:t>
+      </w:r>
+      <w:proofErr w:type="spellStart"/>
+      <w:r>
+        <w:t>ejects</w:t>
+      </w:r>
+      <w:proofErr w:type="spellEnd"/>
+      <w:r>
+        <w:t xml:space="preserve"> the CubeSats it contains. </w:t>
+      </w:r>
+    </w:p>
+    <w:p>
+      <w:pPr>
+        <w:jc w:val="center"/>
+        <w:rPr>
+          <w:b/>
+        </w:rPr>
+      </w:pPr>
+      <w:proofErr w:type="gramStart"/>
+      <w:r>
+        <w:rPr>
+          <w:b/>
+        </w:rPr>
+        <w:t>Table 5-1.</w:t>
+      </w:r>
+      <w:proofErr w:type="gramEnd"/>
+      <w:r>
+        <w:rPr>
+          <w:b/>
+        </w:rPr>
+        <w:t xml:space="preserve"> CubeSat and Microsatellite Reference Data</w:t>
+      </w:r>
+    </w:p>
+    <w:tbl>
+      <w:tblPr>
+        <w:tblStyle w:val="TableGrid"/>
+        <w:tblW w:w="0" w:type="auto"/>
+        <w:tblLook w:val="04A0" w:firstRow="1" w:lastRow="0" w:firstColumn="1" w:lastColumn="0" w:noHBand="0" w:noVBand="1"/>
+      </w:tblPr>
+      <w:tblGrid>
+        <w:gridCol w:w="1458"/>
+        <w:gridCol w:w="2250"/>
+        <w:gridCol w:w="1350"/>
+        <w:gridCol w:w="1980"/>
+        <w:gridCol w:w="2538"/>
+      </w:tblGrid>
+      <w:tr>
+        <w:tc>
+          <w:tcPr>
+            <w:tcW w:w="1458" w:type="dxa"/>
+            <w:shd w:val="clear" w:color="auto" w:fill="17365D" w:themeFill="text2" w:themeFillShade="BF"/>
+            <w:vAlign w:val="center"/>
+          </w:tcPr>
+          <w:p>
+            <w:pPr>
+              <w:spacing w:before="40" w:after="40"/>
+              <w:jc w:val="center"/>
+              <w:rPr>
+                <w:b/>
+                <w:color w:val="FFFFFF" w:themeColor="background1"/>
+              </w:rPr>
+            </w:pPr>
+            <w:r>
+              <w:rPr>
+                <w:b/>
+                <w:color w:val="FFFFFF" w:themeColor="background1"/>
+              </w:rPr>
+              <w:t>Satellite Type</w:t>
+            </w:r>
+          </w:p>
+        </w:tc>
+        <w:tc>
+          <w:tcPr>
+            <w:tcW w:w="2250" w:type="dxa"/>
+            <w:shd w:val="clear" w:color="auto" w:fill="17365D" w:themeFill="text2" w:themeFillShade="BF"/>
+            <w:vAlign w:val="center"/>
+          </w:tcPr>
+          <w:p>
+            <w:pPr>
+              <w:spacing w:before="40" w:after="40"/>
+              <w:jc w:val="center"/>
+              <w:rPr>
+                <w:b/>
+                <w:color w:val="FFFFFF" w:themeColor="background1"/>
+              </w:rPr>
+            </w:pPr>
+            <w:r>
+              <w:rPr>
+                <w:b/>
+                <w:color w:val="FFFFFF" w:themeColor="background1"/>
+              </w:rPr>
+              <w:t>Standard Architecture</w:t>
+            </w:r>
+          </w:p>
+        </w:tc>
+        <w:tc>
+          <w:tcPr>
+            <w:tcW w:w="1350" w:type="dxa"/>
+            <w:shd w:val="clear" w:color="auto" w:fill="17365D" w:themeFill="text2" w:themeFillShade="BF"/>
+            <w:vAlign w:val="center"/>
+          </w:tcPr>
+          <w:p>
+            <w:pPr>
+              <w:spacing w:before="40" w:after="40"/>
+              <w:jc w:val="center"/>
+              <w:rPr>
+                <w:b/>
+                <w:color w:val="FFFFFF" w:themeColor="background1"/>
+              </w:rPr>
+            </w:pPr>
+            <w:r>
+              <w:rPr>
+                <w:b/>
+                <w:color w:val="FFFFFF" w:themeColor="background1"/>
+              </w:rPr>
+              <w:t>Weight</w:t>
+            </w:r>
+          </w:p>
+        </w:tc>
+        <w:tc>
+          <w:tcPr>
+            <w:tcW w:w="1980" w:type="dxa"/>
+            <w:shd w:val="clear" w:color="auto" w:fill="17365D" w:themeFill="text2" w:themeFillShade="BF"/>
+            <w:vAlign w:val="center"/>
+          </w:tcPr>
+          <w:p>
+            <w:pPr>
+              <w:spacing w:before="40" w:after="40"/>
+              <w:jc w:val="center"/>
+              <w:rPr>
+                <w:b/>
+                <w:color w:val="FFFFFF" w:themeColor="background1"/>
+              </w:rPr>
+            </w:pPr>
+            <w:r>
+              <w:rPr>
+                <w:b/>
+                <w:color w:val="FFFFFF" w:themeColor="background1"/>
+              </w:rPr>
+              <w:t>COTS Components?</w:t>
+            </w:r>
+          </w:p>
+        </w:tc>
+        <w:tc>
+          <w:tcPr>
+            <w:tcW w:w="2538" w:type="dxa"/>
+            <w:shd w:val="clear" w:color="auto" w:fill="17365D" w:themeFill="text2" w:themeFillShade="BF"/>
+            <w:vAlign w:val="center"/>
+          </w:tcPr>
+          <w:p>
+            <w:pPr>
+              <w:spacing w:before="40" w:after="40"/>
+              <w:jc w:val="center"/>
+              <w:rPr>
+                <w:b/>
+                <w:color w:val="FFFFFF" w:themeColor="background1"/>
+              </w:rPr>
+            </w:pPr>
+            <w:r>
+              <w:rPr>
+                <w:b/>
+                <w:color w:val="FFFFFF" w:themeColor="background1"/>
+              </w:rPr>
+              <w:t>Launch Adapters</w:t>
+            </w:r>
+          </w:p>
+        </w:tc>
+      </w:tr>
+      <w:tr>
+        <w:tc>
+          <w:tcPr>
+            <w:tcW w:w="1458" w:type="dxa"/>
+            <w:vAlign w:val="center"/>
+          </w:tcPr>
+          <w:p>
+            <w:pPr>
+              <w:spacing w:before="40" w:after="40"/>
+              <w:jc w:val="center"/>
+            </w:pPr>
+            <w:r>
+              <w:t>CubeSat</w:t>
+            </w:r>
+          </w:p>
+        </w:tc>
+        <w:tc>
+          <w:tcPr>
+            <w:tcW w:w="2250" w:type="dxa"/>
+            <w:vAlign w:val="center"/>
+          </w:tcPr>
+          <w:p>
+            <w:pPr>
+              <w:spacing w:before="40" w:after="40"/>
+              <w:jc w:val="center"/>
+            </w:pPr>
+            <w:r>
+              <w:t>1U, 1.5U, 2U, 3U, 6U</w:t>
+            </w:r>
+          </w:p>
+        </w:tc>
+        <w:tc>
+          <w:tcPr>
+            <w:tcW w:w="1350" w:type="dxa"/>
+            <w:vAlign w:val="center"/>
+          </w:tcPr>
+          <w:p>
+            <w:pPr>
+              <w:spacing w:before="40" w:after="40"/>
+              <w:jc w:val="center"/>
+            </w:pPr>
+            <w:r>
+              <w:t>1.33-14 kg</w:t>
+            </w:r>
+          </w:p>
+        </w:tc>
+        <w:tc>
+          <w:tcPr>
+            <w:tcW w:w="1980" w:type="dxa"/>
+            <w:vAlign w:val="center"/>
+          </w:tcPr>
+          <w:p>
+            <w:pPr>
+              <w:spacing w:before="40" w:after="40"/>
+              <w:jc w:val="center"/>
+            </w:pPr>
+            <w:r>
+              <w:t>Yes</w:t>
+            </w:r>
+          </w:p>
+        </w:tc>
+        <w:tc>
+          <w:tcPr>
+            <w:tcW w:w="2538" w:type="dxa"/>
+            <w:vAlign w:val="center"/>
+          </w:tcPr>
+          <w:p>
+            <w:pPr>
+              <w:spacing w:before="40" w:after="40"/>
+              <w:jc w:val="center"/>
+            </w:pPr>
+            <w:r>
+              <w:t>P-POD, NLAS, JAXA, Wallops, CSD</w:t>
+            </w:r>
+          </w:p>
+        </w:tc>
+      </w:tr>
+      <w:tr>
+        <w:tc>
+          <w:tcPr>
+            <w:tcW w:w="1458" w:type="dxa"/>
+            <w:vAlign w:val="center"/>
+          </w:tcPr>
+          <w:p>
+            <w:pPr>
+              <w:spacing w:before="40" w:after="40"/>
+              <w:jc w:val="center"/>
+            </w:pPr>
+            <w:r>
+              <w:t>Microsatellite</w:t>
+            </w:r>
+          </w:p>
+        </w:tc>
+        <w:tc>
+          <w:tcPr>
+            <w:tcW w:w="2250" w:type="dxa"/>
+            <w:vAlign w:val="center"/>
+          </w:tcPr>
+          <w:p>
+            <w:pPr>
+              <w:spacing w:before="40" w:after="40"/>
+              <w:jc w:val="center"/>
+            </w:pPr>
+            <w:r>
+              <w:t>None</w:t>
+            </w:r>
+          </w:p>
+        </w:tc>
+        <w:tc>
+          <w:tcPr>
+            <w:tcW w:w="1350" w:type="dxa"/>
+            <w:vAlign w:val="center"/>
+          </w:tcPr>
+          <w:p>
+            <w:pPr>
+              <w:spacing w:before="40" w:after="40"/>
+              <w:jc w:val="center"/>
+            </w:pPr>
+            <w:r>
+              <w:t>10-100 kg</w:t>
+            </w:r>
+          </w:p>
+        </w:tc>
+        <w:tc>
+          <w:tcPr>
+            <w:tcW w:w="1980" w:type="dxa"/>
+            <w:vAlign w:val="center"/>
+          </w:tcPr>
+          <w:p>
+            <w:pPr>
+              <w:spacing w:before="40" w:after="40"/>
+              <w:jc w:val="center"/>
+            </w:pPr>
+            <w:r>
+              <w:t>No</w:t>
+            </w:r>
+          </w:p>
+        </w:tc>
+        <w:tc>
+          <w:tcPr>
+            <w:tcW w:w="2538" w:type="dxa"/>
+            <w:vAlign w:val="center"/>
+          </w:tcPr>
+          <w:p>
+            <w:pPr>
+              <w:spacing w:before="40" w:after="40"/>
+              <w:jc w:val="center"/>
+            </w:pPr>
+            <w:r>
+              <w:t xml:space="preserve">ESPA, </w:t>
+            </w:r>
+            <w:proofErr w:type="spellStart"/>
+            <w:r>
+              <w:t>Lightband</w:t>
+            </w:r>
+            <w:proofErr w:type="spellEnd"/>
+          </w:p>
+        </w:tc>
+      </w:tr>
+    </w:tbl>
+    <w:p>
+      <w:pPr>
+        <w:jc w:val="center"/>
+        <w:rPr>
+          <w:b/>
+        </w:rPr>
+      </w:pPr>
+    </w:p>
+    <w:tbl>
+      <w:tblPr>
+        <w:tblStyle w:val="TableGrid"/>
+        <w:tblW w:w="19656" w:type="dxa"/>
+        <w:tblBorders>
+          <w:top w:val="none" w:sz="0" w:space="0" w:color="auto"/>
+          <w:left w:val="none" w:sz="0" w:space="0" w:color="auto"/>
+          <w:bottom w:val="none" w:sz="0" w:space="0" w:color="auto"/>
+          <w:right w:val="none" w:sz="0" w:space="0" w:color="auto"/>
+          <w:insideH w:val="none" w:sz="0" w:space="0" w:color="auto"/>
+          <w:insideV w:val="none" w:sz="0" w:space="0" w:color="auto"/>
+        </w:tblBorders>
+        <w:tblLook w:val="04A0" w:firstRow="1" w:lastRow="0" w:firstColumn="1" w:lastColumn="0" w:noHBand="0" w:noVBand="1"/>
+      </w:tblPr>
+      <w:tblGrid>
+        <w:gridCol w:w="9828"/>
+        <w:gridCol w:w="9828"/>
+      </w:tblGrid>
+      <w:tr>
+        <w:tc>
+          <w:tcPr>
+            <w:tcW w:w="9828" w:type="dxa"/>
+          </w:tcPr>
+          <w:p>
+            <w:pPr>
+              <w:jc w:val="center"/>
+              <w:rPr>
+                <w:noProof/>
+              </w:rPr>
+            </w:pPr>
+            <w:r>
+              <w:rPr>
+                <w:noProof/>
+              </w:rPr>
+              <w:lastRenderedPageBreak/>
+              <w:drawing>
+                <wp:inline distT="0" distB="0" distL="0" distR="0" wp14:anchorId="5E21148A" wp14:editId="361DD198">
+                  <wp:extent cx="1936594" cy="2103243"/>
+                  <wp:effectExtent l="19050" t="19050" r="26035" b="11430"/>
+                  <wp:docPr id="7" name="Picture 7" descr="http://www.nasa.gov/sites/default/files/images/747975main_NLAS_CubeSat_FULL.jpg"/>
+                  <wp:cNvGraphicFramePr>
+                    <a:graphicFrameLocks xmlns:a="http://schemas.openxmlformats.org/drawingml/2006/main" noChangeAspect="1"/>
+                  </wp:cNvGraphicFramePr>
+                  <a:graphic xmlns:a="http://schemas.openxmlformats.org/drawingml/2006/main">
+                    <a:graphicData uri="http://schemas.openxmlformats.org/drawingml/2006/picture">
+                      <pic:pic xmlns:pic="http://schemas.openxmlformats.org/drawingml/2006/picture">
+                        <pic:nvPicPr>
+                          <pic:cNvPr id="0" name="Picture 8" descr="http://www.nasa.gov/sites/default/files/images/747975main_NLAS_CubeSat_FULL.jpg"/>
+                          <pic:cNvPicPr>
+                            <a:picLocks noChangeAspect="1" noChangeArrowheads="1"/>
+                          </pic:cNvPicPr>
+                        </pic:nvPicPr>
+                        <pic:blipFill>
+                          <a:blip r:embed="rId15" cstate="print">
+                            <a:extLst>
+                              <a:ext uri="{28A0092B-C50C-407E-A947-70E740481C1C}">
+                                <a14:useLocalDpi xmlns:a14="http://schemas.microsoft.com/office/drawing/2010/main" val="0"/>
+                              </a:ext>
+                            </a:extLst>
+                          </a:blip>
+                          <a:srcRect/>
+                          <a:stretch>
+                            <a:fillRect/>
+                          </a:stretch>
+                        </pic:blipFill>
+                        <pic:spPr bwMode="auto">
+                          <a:xfrm>
+                            <a:off x="0" y="0"/>
+                            <a:ext cx="1941363" cy="2108422"/>
+                          </a:xfrm>
+                          <a:prstGeom prst="rect">
+                            <a:avLst/>
+                          </a:prstGeom>
+                          <a:noFill/>
+                          <a:ln>
+                            <a:solidFill>
+                              <a:schemeClr val="tx1"/>
+                            </a:solidFill>
+                          </a:ln>
+                        </pic:spPr>
+                      </pic:pic>
+                    </a:graphicData>
+                  </a:graphic>
+                </wp:inline>
+              </w:drawing>
+            </w:r>
+            <w:r>
+              <w:rPr>
+                <w:noProof/>
+              </w:rPr>
+              <w:t xml:space="preserve"> </w:t>
+            </w:r>
+            <w:r>
+              <w:rPr>
+                <w:noProof/>
+              </w:rPr>
+              <w:drawing>
+                <wp:inline distT="0" distB="0" distL="0" distR="0" wp14:anchorId="30FE776E" wp14:editId="2D388E2E">
+                  <wp:extent cx="3281756" cy="2114964"/>
+                  <wp:effectExtent l="19050" t="19050" r="13970" b="19050"/>
+                  <wp:docPr id="5" name="Picture 5" descr="https://directory.eoportal.org/image/image_gallery?img_id=169985&amp;t=1338091947376"/>
+                  <wp:cNvGraphicFramePr>
+                    <a:graphicFrameLocks xmlns:a="http://schemas.openxmlformats.org/drawingml/2006/main" noChangeAspect="1"/>
+                  </wp:cNvGraphicFramePr>
+                  <a:graphic xmlns:a="http://schemas.openxmlformats.org/drawingml/2006/main">
+                    <a:graphicData uri="http://schemas.openxmlformats.org/drawingml/2006/picture">
+                      <pic:pic xmlns:pic="http://schemas.openxmlformats.org/drawingml/2006/picture">
+                        <pic:nvPicPr>
+                          <pic:cNvPr id="0" name="Picture 1" descr="https://directory.eoportal.org/image/image_gallery?img_id=169985&amp;t=1338091947376"/>
+                          <pic:cNvPicPr>
+                            <a:picLocks noChangeAspect="1" noChangeArrowheads="1"/>
+                          </pic:cNvPicPr>
+                        </pic:nvPicPr>
+                        <pic:blipFill>
+                          <a:blip r:embed="rId16">
+                            <a:extLst>
+                              <a:ext uri="{28A0092B-C50C-407E-A947-70E740481C1C}">
+                                <a14:useLocalDpi xmlns:a14="http://schemas.microsoft.com/office/drawing/2010/main" val="0"/>
+                              </a:ext>
+                            </a:extLst>
+                          </a:blip>
+                          <a:srcRect/>
+                          <a:stretch>
+                            <a:fillRect/>
+                          </a:stretch>
+                        </pic:blipFill>
+                        <pic:spPr bwMode="auto">
+                          <a:xfrm>
+                            <a:off x="0" y="0"/>
+                            <a:ext cx="3291552" cy="2121277"/>
+                          </a:xfrm>
+                          <a:prstGeom prst="rect">
+                            <a:avLst/>
+                          </a:prstGeom>
+                          <a:noFill/>
+                          <a:ln>
+                            <a:solidFill>
+                              <a:schemeClr val="tx1"/>
+                            </a:solidFill>
+                          </a:ln>
+                        </pic:spPr>
+                      </pic:pic>
+                    </a:graphicData>
+                  </a:graphic>
+                </wp:inline>
+              </w:drawing>
+            </w:r>
+          </w:p>
+        </w:tc>
+        <w:tc>
+          <w:tcPr>
+            <w:tcW w:w="9828" w:type="dxa"/>
+            <w:tcBorders>
+              <w:left w:val="nil"/>
+            </w:tcBorders>
+          </w:tcPr>
+          <w:p>
+            <w:pPr>
+              <w:spacing w:after="0"/>
+              <w:jc w:val="center"/>
+              <w:rPr>
+                <w:noProof/>
+              </w:rPr>
+            </w:pPr>
+          </w:p>
+        </w:tc>
+      </w:tr>
+    </w:tbl>
+    <w:p>
+      <w:pPr>
+        <w:jc w:val="center"/>
+        <w:rPr>
+          <w:b/>
+        </w:rPr>
+      </w:pPr>
+      <w:proofErr w:type="gramStart"/>
+      <w:r>
+        <w:rPr>
+          <w:b/>
+        </w:rPr>
+        <w:t>Figure 5-2.</w:t>
+      </w:r>
+      <w:proofErr w:type="gramEnd"/>
+      <w:r>
+        <w:rPr>
+          <w:b/>
+        </w:rPr>
+        <w:t xml:space="preserve"> NLAS (Left) and P-POD (Right)</w:t>
+      </w:r>
       <w:bookmarkStart w:id="14" w:name="_GoBack"/>
       <w:bookmarkEnd w:id="14"/>
+      <w:r>
+        <w:rPr>
+          <w:b/>
+        </w:rPr>
+        <w:t xml:space="preserve"> Images</w:t>
+      </w:r>
     </w:p>
+    <w:p>
+      <w:pPr>
+        <w:jc w:val="center"/>
+      </w:pPr>
+    </w:p>
+    <w:p/>
+    <w:p/>
     <w:p/>
     <w:p>
       <w:pPr>
@@ -7049,6 +7797,7 @@
                 <w:sz w:val="20"/>
                 <w:szCs w:val="20"/>
               </w:rPr>
+              <w:lastRenderedPageBreak/>
               <w:t xml:space="preserve">The </w:t>
             </w:r>
             <w:r>
@@ -7339,7 +8088,6 @@
                 <w:sz w:val="20"/>
                 <w:szCs w:val="20"/>
               </w:rPr>
-              <w:lastRenderedPageBreak/>
               <w:t xml:space="preserve">The </w:t>
             </w:r>
             <w:r>
@@ -10455,6 +11203,7 @@
                 <w:sz w:val="20"/>
                 <w:szCs w:val="20"/>
               </w:rPr>
+              <w:lastRenderedPageBreak/>
               <w:t xml:space="preserve">The spacecraft will utilize an Attitude Determination and Control Subsystem </w:t>
             </w:r>
           </w:p>
@@ -10719,7 +11468,6 @@
                 <w:sz w:val="20"/>
                 <w:szCs w:val="20"/>
               </w:rPr>
-              <w:lastRenderedPageBreak/>
               <w:t xml:space="preserve">The spacecraft will utilize a Command and Data Handling Subsystem </w:t>
             </w:r>
           </w:p>
@@ -14270,6 +15018,7 @@
                 <w:sz w:val="20"/>
                 <w:szCs w:val="20"/>
               </w:rPr>
+              <w:lastRenderedPageBreak/>
               <w:t xml:space="preserve">The propulsion subsystem will be capable of executing orbital maneuvers issued to it from the ADC subsystem </w:t>
             </w:r>
           </w:p>
@@ -14512,7 +15261,6 @@
                 <w:sz w:val="20"/>
                 <w:szCs w:val="20"/>
               </w:rPr>
-              <w:lastRenderedPageBreak/>
               <w:t>The communication subsystem will utilize a radio for transmitting data to the ground</w:t>
             </w:r>
           </w:p>
@@ -15295,6 +16043,7 @@
       </w:pPr>
       <w:bookmarkStart w:id="28" w:name="_Toc374199414"/>
       <w:r>
+        <w:lastRenderedPageBreak/>
         <w:t>System Overview</w:t>
       </w:r>
       <w:bookmarkEnd w:id="28"/>
@@ -15306,7 +16055,6 @@
       </w:pPr>
       <w:bookmarkStart w:id="29" w:name="_Toc374199415"/>
       <w:r>
-        <w:lastRenderedPageBreak/>
         <w:t>Subsystem Overview</w:t>
       </w:r>
       <w:bookmarkEnd w:id="29"/>
@@ -15452,7 +16200,7 @@
         <w:rStyle w:val="PageNumber"/>
         <w:noProof/>
       </w:rPr>
-      <w:t>10</w:t>
+      <w:t>9</w:t>
     </w:r>
     <w:r>
       <w:rPr>
@@ -19148,7 +19896,7 @@
 </file>
 
 <file path=customXml/itemProps1.xml><?xml version="1.0" encoding="utf-8"?>
-<ds:datastoreItem xmlns:ds="http://schemas.openxmlformats.org/officeDocument/2006/customXml" ds:itemID="{427973A4-53D2-47D6-8482-AB4EACC6FAE4}">
+<ds:datastoreItem xmlns:ds="http://schemas.openxmlformats.org/officeDocument/2006/customXml" ds:itemID="{1605388D-8D12-408D-999C-0FB2790AE4F4}">
   <ds:schemaRefs>
     <ds:schemaRef ds:uri="http://schemas.openxmlformats.org/officeDocument/2006/bibliography"/>
   </ds:schemaRefs>

</xml_diff>

<commit_message>
Added description of COTS components to nanosatellite classification section. Also split launch integration section into two sections, one for nanosatellites and one for microsatellites.
</commit_message>
<xml_diff>
--- a/CMQA/Mission Overview/RCL-O-CMQA2 Rascal Mission Overview.docx
+++ b/CMQA/Mission Overview/RCL-O-CMQA2 Rascal Mission Overview.docx
@@ -1,6 +1,6 @@
 
 <file path=word/document.xml><?xml version="1.0" encoding="utf-8"?>
-<w:document xmlns:wpc="http://schemas.microsoft.com/office/word/2010/wordprocessingCanvas" xmlns:mc="http://schemas.openxmlformats.org/markup-compatibility/2006" xmlns:o="urn:schemas-microsoft-com:office:office" xmlns:r="http://schemas.openxmlformats.org/officeDocument/2006/relationships" xmlns:m="http://schemas.openxmlformats.org/officeDocument/2006/math" xmlns:v="urn:schemas-microsoft-com:vml" xmlns:wp14="http://schemas.microsoft.com/office/word/2010/wordprocessingDrawing" xmlns:wp="http://schemas.openxmlformats.org/drawingml/2006/wordprocessingDrawing" xmlns:w10="urn:schemas-microsoft-com:office:word" xmlns:w="http://schemas.openxmlformats.org/wordprocessingml/2006/main" xmlns:w14="http://schemas.microsoft.com/office/word/2010/wordml" xmlns:wpg="http://schemas.microsoft.com/office/word/2010/wordprocessingGroup" xmlns:wpi="http://schemas.microsoft.com/office/word/2010/wordprocessingInk" xmlns:wne="http://schemas.microsoft.com/office/word/2006/wordml" xmlns:wps="http://schemas.microsoft.com/office/word/2010/wordprocessingShape" mc:Ignorable="w14 wp14">
+<w:document xmlns:ve="http://schemas.openxmlformats.org/markup-compatibility/2006" xmlns:o="urn:schemas-microsoft-com:office:office" xmlns:r="http://schemas.openxmlformats.org/officeDocument/2006/relationships" xmlns:m="http://schemas.openxmlformats.org/officeDocument/2006/math" xmlns:v="urn:schemas-microsoft-com:vml" xmlns:wp="http://schemas.openxmlformats.org/drawingml/2006/wordprocessingDrawing" xmlns:w10="urn:schemas-microsoft-com:office:word" xmlns:w="http://schemas.openxmlformats.org/wordprocessingml/2006/main" xmlns:wne="http://schemas.microsoft.com/office/word/2006/wordml">
   <w:body>
     <w:sdt>
       <w:sdtPr>
@@ -21,7 +21,7 @@
               <w:noProof/>
             </w:rPr>
             <w:drawing>
-              <wp:inline distT="0" distB="0" distL="0" distR="0" wp14:anchorId="079ECB04" wp14:editId="71DEFE10">
+              <wp:inline distT="0" distB="0" distL="0" distR="0">
                 <wp:extent cx="2750820" cy="2750820"/>
                 <wp:effectExtent l="0" t="0" r="0" b="0"/>
                 <wp:docPr id="1" name="Picture 1"/>
@@ -38,10 +38,10 @@
                         </pic:cNvPicPr>
                       </pic:nvPicPr>
                       <pic:blipFill>
-                        <a:blip r:embed="rId9">
+                        <a:blip r:embed="rId8" cstate="print">
                           <a:extLst>
                             <a:ext uri="{28A0092B-C50C-407E-A947-70E740481C1C}">
-                              <a14:useLocalDpi xmlns:a14="http://schemas.microsoft.com/office/drawing/2010/main" val="0"/>
+                              <a14:useLocalDpi xmlns:a14="http://schemas.microsoft.com/office/drawing/2010/main" xmlns:wps="http://schemas.microsoft.com/office/word/2010/wordprocessingShape" xmlns:wpi="http://schemas.microsoft.com/office/word/2010/wordprocessingInk" xmlns:wpg="http://schemas.microsoft.com/office/word/2010/wordprocessingGroup" xmlns:w14="http://schemas.microsoft.com/office/word/2010/wordml" xmlns:w="http://schemas.openxmlformats.org/wordprocessingml/2006/main" xmlns:w10="urn:schemas-microsoft-com:office:word" xmlns:wp14="http://schemas.microsoft.com/office/word/2010/wordprocessingDrawing" xmlns:v="urn:schemas-microsoft-com:vml" xmlns:o="urn:schemas-microsoft-com:office:office" xmlns:mc="http://schemas.openxmlformats.org/markup-compatibility/2006" xmlns:wpc="http://schemas.microsoft.com/office/word/2010/wordprocessingCanvas" xmlns="" val="0"/>
                             </a:ext>
                           </a:extLst>
                         </a:blip>
@@ -212,7 +212,7 @@
           <w:insideH w:val="none" w:sz="0" w:space="0" w:color="auto"/>
           <w:insideV w:val="none" w:sz="0" w:space="0" w:color="auto"/>
         </w:tblBorders>
-        <w:tblLook w:val="04A0" w:firstRow="1" w:lastRow="0" w:firstColumn="1" w:lastColumn="0" w:noHBand="0" w:noVBand="1"/>
+        <w:tblLook w:val="04A0"/>
       </w:tblPr>
       <w:tblGrid>
         <w:gridCol w:w="4428"/>
@@ -255,7 +255,7 @@
                     <w:noProof/>
                   </w:rPr>
                   <w:drawing>
-                    <wp:inline distT="0" distB="0" distL="0" distR="0" wp14:anchorId="3D71ADC6" wp14:editId="4D246690">
+                    <wp:inline distT="0" distB="0" distL="0" distR="0">
                       <wp:extent cx="1276350" cy="1739900"/>
                       <wp:effectExtent l="25400" t="0" r="0" b="0"/>
                       <wp:docPr id="2" name="Picture 5"/>
@@ -272,7 +272,7 @@
                               </pic:cNvPicPr>
                             </pic:nvPicPr>
                             <pic:blipFill>
-                              <a:blip r:embed="rId10" cstate="print"/>
+                              <a:blip r:embed="rId9" cstate="print"/>
                               <a:srcRect/>
                               <a:stretch>
                                 <a:fillRect/>
@@ -324,7 +324,7 @@
                     <w:noProof/>
                   </w:rPr>
                   <w:drawing>
-                    <wp:inline distT="0" distB="0" distL="0" distR="0" wp14:anchorId="087F6FCB" wp14:editId="1BF06B2E">
+                    <wp:inline distT="0" distB="0" distL="0" distR="0">
                       <wp:extent cx="1962150" cy="1828800"/>
                       <wp:effectExtent l="25400" t="0" r="0" b="0"/>
                       <wp:docPr id="4" name="Picture 36"/>
@@ -341,7 +341,7 @@
                               </pic:cNvPicPr>
                             </pic:nvPicPr>
                             <pic:blipFill>
-                              <a:blip r:embed="rId11" cstate="print"/>
+                              <a:blip r:embed="rId10" cstate="print"/>
                               <a:srcRect/>
                               <a:stretch>
                                 <a:fillRect/>
@@ -372,8 +372,8 @@
     <w:p>
       <w:pPr>
         <w:sectPr>
-          <w:headerReference w:type="default" r:id="rId12"/>
-          <w:footerReference w:type="default" r:id="rId13"/>
+          <w:headerReference w:type="default" r:id="rId11"/>
+          <w:footerReference w:type="default" r:id="rId12"/>
           <w:type w:val="continuous"/>
           <w:pgSz w:w="12240" w:h="15840"/>
           <w:pgMar w:top="1440" w:right="1800" w:bottom="1440" w:left="1800" w:header="720" w:footer="720" w:gutter="0"/>
@@ -405,7 +405,7 @@
       <w:tblPr>
         <w:tblW w:w="9360" w:type="dxa"/>
         <w:tblInd w:w="108" w:type="dxa"/>
-        <w:tblLook w:val="01E0" w:firstRow="1" w:lastRow="1" w:firstColumn="1" w:lastColumn="1" w:noHBand="0" w:noVBand="0"/>
+        <w:tblLook w:val="01E0"/>
       </w:tblPr>
       <w:tblGrid>
         <w:gridCol w:w="6480"/>
@@ -554,9 +554,6 @@
               <w:szCs w:val="20"/>
             </w:rPr>
             <w:id w:val="1764801778"/>
-            <w:placeholder>
-              <w:docPart w:val="7FD7A057FDBE410BB093802203C29408"/>
-            </w:placeholder>
             <w:text/>
           </w:sdtPr>
           <w:sdtContent>
@@ -1156,7 +1153,7 @@
           <w:left w:w="80" w:type="dxa"/>
           <w:right w:w="80" w:type="dxa"/>
         </w:tblCellMar>
-        <w:tblLook w:val="0000" w:firstRow="0" w:lastRow="0" w:firstColumn="0" w:lastColumn="0" w:noHBand="0" w:noVBand="0"/>
+        <w:tblLook w:val="0000"/>
       </w:tblPr>
       <w:tblGrid>
         <w:gridCol w:w="704"/>
@@ -5465,7 +5462,7 @@
       <w:tblPr>
         <w:tblStyle w:val="TableGrid"/>
         <w:tblW w:w="0" w:type="auto"/>
-        <w:tblLook w:val="04A0" w:firstRow="1" w:lastRow="0" w:firstColumn="1" w:lastColumn="0" w:noHBand="0" w:noVBand="1"/>
+        <w:tblLook w:val="04A0"/>
       </w:tblPr>
       <w:tblGrid>
         <w:gridCol w:w="3168"/>
@@ -5768,15 +5765,7 @@
       <w:proofErr w:type="spellEnd"/>
       <w:proofErr w:type="gramEnd"/>
       <w:r>
-        <w:t xml:space="preserve">, </w:t>
-      </w:r>
-      <w:proofErr w:type="spellStart"/>
-      <w:r>
-        <w:t>Etc</w:t>
-      </w:r>
-      <w:proofErr w:type="spellEnd"/>
-      <w:r>
-        <w:t>). If these top-level mission requirements are not met, it is within the customer’s judgment to determine whether or not their requirements were too strict</w:t>
+        <w:t>, Etc). If these top-level mission requirements are not met, it is within the customer’s judgment to determine whether or not their requirements were too strict</w:t>
       </w:r>
       <w:r>
         <w:t>, their desired mission is too impractical, or if their selection of mission developer is at fault. If it is the latter case, it is within the potential customer’s power to part ways with the mission developer, thus making any effort that went into the development of the mission a waste of time, money, and resources.</w:t>
@@ -6032,16 +6021,10 @@
     </w:p>
     <w:p>
       <w:r>
-        <w:t xml:space="preserve">One of the most important (and difficult) parts of any spacecraft mission is actually getting it off of the Earth’s surface and into orbit, where </w:t>
-      </w:r>
-      <w:r>
-        <w:t>its</w:t>
-      </w:r>
-      <w:r>
-        <w:t xml:space="preserve"> a</w:t>
-      </w:r>
-      <w:r>
-        <w:t xml:space="preserve">ctual mission is to take place. Regardless of the work that is done preparing and developing the mission, if it isn’t able to be integrated into one of the currently available rockets, it will have no way of reaching orbit, and thus, no way of achieving its mission goal. Thus, it is </w:t>
+        <w:t>One of the most important (and difficult) parts of any spacecraft mission is actually getting it off of the Earth’s surface and into orbit</w:t>
+      </w:r>
+      <w:r>
+        <w:t xml:space="preserve">. Regardless of the work that is done preparing and developing the mission, if it isn’t able to be integrated into one of the currently available rockets, it will have no way of reaching orbit, and thus, no way of achieving its mission goal. Thus, it is </w:t>
       </w:r>
       <w:proofErr w:type="gramStart"/>
       <w:r>
@@ -6058,7 +6041,13 @@
         <w:t xml:space="preserve"> structure is designed to protect and encapsulate the spacecraft h</w:t>
       </w:r>
       <w:r>
-        <w:t>as the dimensions and interface</w:t>
+        <w:t xml:space="preserve">as the dimensions and </w:t>
+      </w:r>
+      <w:r>
+        <w:t xml:space="preserve">mechanical </w:t>
+      </w:r>
+      <w:r>
+        <w:t>interface</w:t>
       </w:r>
       <w:r>
         <w:t xml:space="preserve"> necessary for it to be integrated into currently available satellite adapters.</w:t>
@@ -6073,8 +6062,22 @@
       </w:r>
     </w:p>
     <w:p>
-      <w:r>
-        <w:t xml:space="preserve">Before going into the details involved with these various adapters, however, it is necessary to discuss the two major satellite classifications that currently exist in the small satellite industry: </w:t>
+      <w:proofErr w:type="gramStart"/>
+      <w:r>
+        <w:t>The type of adapter that a particular satellite architecture that a mission follows.</w:t>
+      </w:r>
+      <w:proofErr w:type="gramEnd"/>
+      <w:r>
+        <w:t xml:space="preserve"> Currently, there exist t</w:t>
+      </w:r>
+      <w:r>
+        <w:t xml:space="preserve">wo major satellite classifications </w:t>
+      </w:r>
+      <w:r>
+        <w:t>that any particular mission falls into</w:t>
+      </w:r>
+      <w:r>
+        <w:t xml:space="preserve">: </w:t>
       </w:r>
       <w:proofErr w:type="spellStart"/>
       <w:r>
@@ -6095,9 +6098,26 @@
       </w:r>
       <w:r>
         <w:t>.</w:t>
+      </w:r>
+      <w:r>
+        <w:t xml:space="preserve"> The following sections will discuss the definitions of each of the satellites that fall under each of these categories, as well as the pros and cons associated with each type.</w:t>
       </w:r>
     </w:p>
     <w:p>
+      <w:pPr>
+        <w:pStyle w:val="Heading4"/>
+      </w:pPr>
+      <w:r>
+        <w:t xml:space="preserve">Nanosatellite </w:t>
+      </w:r>
+      <w:r>
+        <w:t xml:space="preserve">Classification </w:t>
+      </w:r>
+      <w:r>
+        <w:t xml:space="preserve"> </w:t>
+      </w:r>
+    </w:p>
+    <w:p>
       <w:r>
         <w:t>Nanosatellite class spacecraft</w:t>
       </w:r>
@@ -6128,8 +6148,19 @@
       <w:r>
         <w:t xml:space="preserve">, impactful, low-cost missions. </w:t>
       </w:r>
-      <w:r>
-        <w:t xml:space="preserve">Nanosatellites come in several different sizes, ranging from 1U to 6U. An example of </w:t>
+      <w:proofErr w:type="spellStart"/>
+      <w:r>
+        <w:t>Nanosatellites</w:t>
+      </w:r>
+      <w:proofErr w:type="spellEnd"/>
+      <w:r>
+        <w:t xml:space="preserve"> come in several differen</w:t>
+      </w:r>
+      <w:r>
+        <w:t xml:space="preserve">t sizes, ranging from 1U to 6U. </w:t>
+      </w:r>
+      <w:r>
+        <w:t xml:space="preserve">An example of </w:t>
       </w:r>
       <w:proofErr w:type="gramStart"/>
       <w:r>
@@ -6149,20 +6180,28 @@
         <w:t xml:space="preserve"> is shown in Figure 5-1.</w:t>
       </w:r>
       <w:r>
-        <w:t xml:space="preserve"> Though the vertical dimension of each particular configuration depends on its type, the width of any CubeSat is limited to 100 mm, thus imposing a limit on the size that a given nanosatellite can occupy.</w:t>
+        <w:t xml:space="preserve"> Though the vertical dimension of each particular configuration depends on its type, the width of any CubeSat is limited to 100 mm, thus imposing a limit on the size that a given </w:t>
+      </w:r>
+      <w:proofErr w:type="spellStart"/>
+      <w:r>
+        <w:t>nanosatellite</w:t>
+      </w:r>
+      <w:proofErr w:type="spellEnd"/>
+      <w:r>
+        <w:t xml:space="preserve"> can occupy.</w:t>
       </w:r>
     </w:p>
     <w:p>
-      <w:r>
-        <w:rPr>
-          <w:noProof/>
-        </w:rPr>
+      <w:pPr>
+        <w:jc w:val="center"/>
+      </w:pPr>
+      <w:r>
         <w:lastRenderedPageBreak/>
         <w:drawing>
-          <wp:inline distT="0" distB="0" distL="0" distR="0" wp14:anchorId="5301095D" wp14:editId="69D11D28">
-            <wp:extent cx="5943600" cy="3835104"/>
-            <wp:effectExtent l="19050" t="19050" r="19050" b="13335"/>
-            <wp:docPr id="3" name="Picture 3"/>
+          <wp:inline distT="0" distB="0" distL="0" distR="0">
+            <wp:extent cx="6054203" cy="3906471"/>
+            <wp:effectExtent l="19050" t="19050" r="22747" b="17829"/>
+            <wp:docPr id="6" name="Picture 3"/>
             <wp:cNvGraphicFramePr>
               <a:graphicFrameLocks xmlns:a="http://schemas.openxmlformats.org/drawingml/2006/main" noChangeAspect="1"/>
             </wp:cNvGraphicFramePr>
@@ -6174,7 +6213,7 @@
                     <pic:cNvPicPr/>
                   </pic:nvPicPr>
                   <pic:blipFill>
-                    <a:blip r:embed="rId14"/>
+                    <a:blip r:embed="rId13" cstate="print"/>
                     <a:stretch>
                       <a:fillRect/>
                     </a:stretch>
@@ -6182,7 +6221,7 @@
                   <pic:spPr>
                     <a:xfrm>
                       <a:off x="0" y="0"/>
-                      <a:ext cx="5943600" cy="3835104"/>
+                      <a:ext cx="6074182" cy="3919363"/>
                     </a:xfrm>
                     <a:prstGeom prst="rect">
                       <a:avLst/>
@@ -6219,64 +6258,350 @@
         <w:rPr>
           <w:b/>
         </w:rPr>
+        <w:t xml:space="preserve"> CubeSat 1U Architecture</w:t>
+      </w:r>
+    </w:p>
+    <w:p/>
+    <w:p>
+      <w:r>
+        <w:t xml:space="preserve">This standardization of CubeSat sizes has allowed companies such as Clyde Space, Pumpkin, </w:t>
+      </w:r>
+      <w:proofErr w:type="spellStart"/>
+      <w:r>
+        <w:t>Tyvak</w:t>
+      </w:r>
+      <w:proofErr w:type="spellEnd"/>
+      <w:r>
+        <w:t xml:space="preserve">, and </w:t>
+      </w:r>
+      <w:proofErr w:type="spellStart"/>
+      <w:r>
+        <w:t>Astrodev</w:t>
+      </w:r>
+      <w:proofErr w:type="spellEnd"/>
+      <w:r>
+        <w:t xml:space="preserve"> to produce commercially available CubeSat electrical power systems, batteries, motherboards, operating systems, and radios that can be integrated into virtually any CubeSat system</w:t>
+      </w:r>
+      <w:r>
+        <w:t xml:space="preserve"> with relative ease.</w:t>
+      </w:r>
+      <w:r>
         <w:t xml:space="preserve"> </w:t>
       </w:r>
       <w:r>
-        <w:rPr>
-          <w:b/>
-        </w:rPr>
-        <w:t>CubeSat 1U Architecture</w:t>
+        <w:t>This in turn allows for a</w:t>
+      </w:r>
+      <w:r>
+        <w:t xml:space="preserve"> greater concentration </w:t>
+      </w:r>
+      <w:r>
+        <w:t>of</w:t>
+      </w:r>
+      <w:r>
+        <w:t xml:space="preserve"> effort </w:t>
+      </w:r>
+      <w:r>
+        <w:t xml:space="preserve">in designing, building, and testing those components associated with the execution of a satellite’s primary mission, as opposed to focusing on the systems that indirectly support said components. As a result, these Commercially </w:t>
+      </w:r>
+      <w:proofErr w:type="gramStart"/>
+      <w:r>
+        <w:t>Off</w:t>
+      </w:r>
+      <w:proofErr w:type="gramEnd"/>
+      <w:r>
+        <w:t xml:space="preserve"> the Shelf Components (COTS) have greatly reduced the time and resources required to design, build, and fly a small satellite mission.</w:t>
+      </w:r>
+    </w:p>
+    <w:tbl>
+      <w:tblPr>
+        <w:tblStyle w:val="TableGrid"/>
+        <w:tblW w:w="0" w:type="auto"/>
+        <w:tblLook w:val="04A0"/>
+      </w:tblPr>
+      <w:tblGrid>
+        <w:gridCol w:w="4124"/>
+        <w:gridCol w:w="5452"/>
+      </w:tblGrid>
+      <w:tr>
+        <w:tc>
+          <w:tcPr>
+            <w:tcW w:w="4590" w:type="dxa"/>
+            <w:tcBorders>
+              <w:top w:val="nil"/>
+              <w:left w:val="nil"/>
+              <w:bottom w:val="nil"/>
+              <w:right w:val="nil"/>
+            </w:tcBorders>
+          </w:tcPr>
+          <w:p>
+            <w:pPr>
+              <w:jc w:val="right"/>
+            </w:pPr>
+            <w:r>
+              <w:rPr>
+                <w:noProof/>
+              </w:rPr>
+              <w:lastRenderedPageBreak/>
+              <w:drawing>
+                <wp:inline distT="0" distB="0" distL="0" distR="0">
+                  <wp:extent cx="2493870" cy="2309764"/>
+                  <wp:effectExtent l="19050" t="19050" r="20730" b="14336"/>
+                  <wp:docPr id="8" name="Picture 1" descr="http://www.cubesatlab.org/images/AstrodevHelium-100.jpg"/>
+                  <wp:cNvGraphicFramePr>
+                    <a:graphicFrameLocks xmlns:a="http://schemas.openxmlformats.org/drawingml/2006/main" noChangeAspect="1"/>
+                  </wp:cNvGraphicFramePr>
+                  <a:graphic xmlns:a="http://schemas.openxmlformats.org/drawingml/2006/main">
+                    <a:graphicData uri="http://schemas.openxmlformats.org/drawingml/2006/picture">
+                      <pic:pic xmlns:pic="http://schemas.openxmlformats.org/drawingml/2006/picture">
+                        <pic:nvPicPr>
+                          <pic:cNvPr id="0" name="Picture 1" descr="http://www.cubesatlab.org/images/AstrodevHelium-100.jpg"/>
+                          <pic:cNvPicPr>
+                            <a:picLocks noChangeAspect="1" noChangeArrowheads="1"/>
+                          </pic:cNvPicPr>
+                        </pic:nvPicPr>
+                        <pic:blipFill>
+                          <a:blip r:embed="rId14" cstate="print"/>
+                          <a:srcRect/>
+                          <a:stretch>
+                            <a:fillRect/>
+                          </a:stretch>
+                        </pic:blipFill>
+                        <pic:spPr bwMode="auto">
+                          <a:xfrm>
+                            <a:off x="0" y="0"/>
+                            <a:ext cx="2486505" cy="2302943"/>
+                          </a:xfrm>
+                          <a:prstGeom prst="rect">
+                            <a:avLst/>
+                          </a:prstGeom>
+                          <a:noFill/>
+                          <a:ln w="9525">
+                            <a:solidFill>
+                              <a:schemeClr val="tx1"/>
+                            </a:solidFill>
+                            <a:miter lim="800000"/>
+                            <a:headEnd/>
+                            <a:tailEnd/>
+                          </a:ln>
+                        </pic:spPr>
+                      </pic:pic>
+                    </a:graphicData>
+                  </a:graphic>
+                </wp:inline>
+              </w:drawing>
+            </w:r>
+          </w:p>
+        </w:tc>
+        <w:tc>
+          <w:tcPr>
+            <w:tcW w:w="4986" w:type="dxa"/>
+            <w:tcBorders>
+              <w:top w:val="nil"/>
+              <w:left w:val="nil"/>
+              <w:bottom w:val="nil"/>
+              <w:right w:val="nil"/>
+            </w:tcBorders>
+          </w:tcPr>
+          <w:p>
+            <w:pPr>
+              <w:ind w:left="-144"/>
+            </w:pPr>
+            <w:r>
+              <w:rPr>
+                <w:noProof/>
+              </w:rPr>
+              <w:drawing>
+                <wp:inline distT="0" distB="0" distL="0" distR="0">
+                  <wp:extent cx="3448140" cy="2313432"/>
+                  <wp:effectExtent l="19050" t="19050" r="18960" b="10668"/>
+                  <wp:docPr id="9" name="Picture 4" descr="http://www.clyde-space.com/documents/405/405-large.png"/>
+                  <wp:cNvGraphicFramePr>
+                    <a:graphicFrameLocks xmlns:a="http://schemas.openxmlformats.org/drawingml/2006/main" noChangeAspect="1"/>
+                  </wp:cNvGraphicFramePr>
+                  <a:graphic xmlns:a="http://schemas.openxmlformats.org/drawingml/2006/main">
+                    <a:graphicData uri="http://schemas.openxmlformats.org/drawingml/2006/picture">
+                      <pic:pic xmlns:pic="http://schemas.openxmlformats.org/drawingml/2006/picture">
+                        <pic:nvPicPr>
+                          <pic:cNvPr id="0" name="Picture 4" descr="http://www.clyde-space.com/documents/405/405-large.png"/>
+                          <pic:cNvPicPr>
+                            <a:picLocks noChangeAspect="1" noChangeArrowheads="1"/>
+                          </pic:cNvPicPr>
+                        </pic:nvPicPr>
+                        <pic:blipFill>
+                          <a:blip r:embed="rId15" cstate="print"/>
+                          <a:srcRect/>
+                          <a:stretch>
+                            <a:fillRect/>
+                          </a:stretch>
+                        </pic:blipFill>
+                        <pic:spPr bwMode="auto">
+                          <a:xfrm>
+                            <a:off x="0" y="0"/>
+                            <a:ext cx="3448140" cy="2313432"/>
+                          </a:xfrm>
+                          <a:prstGeom prst="rect">
+                            <a:avLst/>
+                          </a:prstGeom>
+                          <a:noFill/>
+                          <a:ln w="9525">
+                            <a:solidFill>
+                              <a:schemeClr val="tx1"/>
+                            </a:solidFill>
+                            <a:miter lim="800000"/>
+                            <a:headEnd/>
+                            <a:tailEnd/>
+                          </a:ln>
+                        </pic:spPr>
+                      </pic:pic>
+                    </a:graphicData>
+                  </a:graphic>
+                </wp:inline>
+              </w:drawing>
+            </w:r>
+          </w:p>
+        </w:tc>
+      </w:tr>
+      <w:tr>
+        <w:tc>
+          <w:tcPr>
+            <w:tcW w:w="9576" w:type="dxa"/>
+            <w:gridSpan w:val="2"/>
+            <w:tcBorders>
+              <w:top w:val="nil"/>
+              <w:left w:val="nil"/>
+              <w:bottom w:val="nil"/>
+              <w:right w:val="nil"/>
+            </w:tcBorders>
+          </w:tcPr>
+          <w:p>
+            <w:pPr>
+              <w:jc w:val="center"/>
+            </w:pPr>
+            <w:r>
+              <w:rPr>
+                <w:noProof/>
+              </w:rPr>
+              <w:drawing>
+                <wp:inline distT="0" distB="0" distL="0" distR="0">
+                  <wp:extent cx="4007040" cy="3003090"/>
+                  <wp:effectExtent l="19050" t="19050" r="12510" b="25860"/>
+                  <wp:docPr id="10" name="Picture 7" descr="http://www.cubesatkit.com/images/CSK_MB_710-00484-E.jpg"/>
+                  <wp:cNvGraphicFramePr>
+                    <a:graphicFrameLocks xmlns:a="http://schemas.openxmlformats.org/drawingml/2006/main" noChangeAspect="1"/>
+                  </wp:cNvGraphicFramePr>
+                  <a:graphic xmlns:a="http://schemas.openxmlformats.org/drawingml/2006/main">
+                    <a:graphicData uri="http://schemas.openxmlformats.org/drawingml/2006/picture">
+                      <pic:pic xmlns:pic="http://schemas.openxmlformats.org/drawingml/2006/picture">
+                        <pic:nvPicPr>
+                          <pic:cNvPr id="0" name="Picture 7" descr="http://www.cubesatkit.com/images/CSK_MB_710-00484-E.jpg"/>
+                          <pic:cNvPicPr>
+                            <a:picLocks noChangeAspect="1" noChangeArrowheads="1"/>
+                          </pic:cNvPicPr>
+                        </pic:nvPicPr>
+                        <pic:blipFill>
+                          <a:blip r:embed="rId16" cstate="print"/>
+                          <a:srcRect/>
+                          <a:stretch>
+                            <a:fillRect/>
+                          </a:stretch>
+                        </pic:blipFill>
+                        <pic:spPr bwMode="auto">
+                          <a:xfrm>
+                            <a:off x="0" y="0"/>
+                            <a:ext cx="4010523" cy="3005700"/>
+                          </a:xfrm>
+                          <a:prstGeom prst="rect">
+                            <a:avLst/>
+                          </a:prstGeom>
+                          <a:noFill/>
+                          <a:ln w="9525">
+                            <a:solidFill>
+                              <a:schemeClr val="tx1"/>
+                            </a:solidFill>
+                            <a:miter lim="800000"/>
+                            <a:headEnd/>
+                            <a:tailEnd/>
+                          </a:ln>
+                        </pic:spPr>
+                      </pic:pic>
+                    </a:graphicData>
+                  </a:graphic>
+                </wp:inline>
+              </w:drawing>
+            </w:r>
+          </w:p>
+          <w:p>
+            <w:pPr>
+              <w:jc w:val="center"/>
+              <w:rPr>
+                <w:b/>
+              </w:rPr>
+            </w:pPr>
+            <w:r>
+              <w:rPr>
+                <w:b/>
+              </w:rPr>
+              <w:t xml:space="preserve">Figure 5-2. (Clockwise from Top Left) </w:t>
+            </w:r>
+            <w:proofErr w:type="spellStart"/>
+            <w:r>
+              <w:rPr>
+                <w:b/>
+              </w:rPr>
+              <w:t>Astrodev</w:t>
+            </w:r>
+            <w:proofErr w:type="spellEnd"/>
+            <w:r>
+              <w:rPr>
+                <w:b/>
+              </w:rPr>
+              <w:t xml:space="preserve"> Helium Radio, </w:t>
+            </w:r>
+            <w:proofErr w:type="spellStart"/>
+            <w:r>
+              <w:rPr>
+                <w:b/>
+              </w:rPr>
+              <w:t>Cylde</w:t>
+            </w:r>
+            <w:proofErr w:type="spellEnd"/>
+            <w:r>
+              <w:rPr>
+                <w:b/>
+              </w:rPr>
+              <w:t xml:space="preserve"> Space Electrical Power System, Pumpkin Motherboard Rev A</w:t>
+            </w:r>
+          </w:p>
+        </w:tc>
+      </w:tr>
+    </w:tbl>
+    <w:p/>
+    <w:p>
+      <w:r>
+        <w:t xml:space="preserve">Microsatellite class spacecraft are those that have a mass between 10 and 100 kg. Beyond this limit, an industry wide definition of what exactly constitutes a microsatellite </w:t>
+      </w:r>
+      <w:r>
+        <w:t xml:space="preserve">does not exist. Thus, it is not possible to purchase standard parts for microsatellites in the same manner that can be done for CubeSats, nor do their exist standard specifications that hold true across different launch vehicles, meaning that along with </w:t>
+      </w:r>
+      <w:r>
+        <w:t xml:space="preserve">having to </w:t>
+      </w:r>
+      <w:r>
+        <w:t xml:space="preserve">be designed for a particular launch vehicle adapter, every microsatellite mission must be designed for a specific launch vehicle, vastly limiting such a mission’s launch </w:t>
+      </w:r>
+      <w:r>
+        <w:t>opportunities</w:t>
+      </w:r>
+      <w:r>
+        <w:t>.</w:t>
+      </w:r>
+      <w:r>
+        <w:t xml:space="preserve"> </w:t>
       </w:r>
     </w:p>
     <w:p>
       <w:r>
-        <w:t xml:space="preserve">Microsatellite class spacecraft are those that have a mass between 10 and 100 kg. Beyond this limit, an industry wide definition of what exactly constitutes a microsatellite </w:t>
-      </w:r>
-      <w:r>
-        <w:t xml:space="preserve">does not exist. Thus, it is not possible to purchase standard parts for microsatellites in the same manner that can be done for CubeSats, nor do their exist standard specifications that hold true across different launch vehicles, meaning that along with </w:t>
-      </w:r>
-      <w:r>
-        <w:t xml:space="preserve">having to </w:t>
-      </w:r>
-      <w:r>
-        <w:t xml:space="preserve">be designed for a particular launch vehicle adapter, every microsatellite mission must be designed for a specific launch vehicle, vastly limiting such a mission’s launch </w:t>
-      </w:r>
-      <w:r>
-        <w:t>opportunities</w:t>
-      </w:r>
-      <w:r>
-        <w:t>.</w:t>
-      </w:r>
-      <w:r>
-        <w:t xml:space="preserve"> </w:t>
-      </w:r>
-    </w:p>
-    <w:p>
-      <w:r>
         <w:t>As a reference, the key distinguishing factors between CubeSats and Microsatellites are listed in Table 5-1.</w:t>
-      </w:r>
-      <w:r>
-        <w:t xml:space="preserve"> As noted, each type of spacecraft has its own type of launch adapter. In the case of CubeSats, the dimensions of each adapter, such as the Poly-Picosatellite Orbital Deployer (P-POD) Nanosatellite Launch Adapter System (NLAS) (</w:t>
-      </w:r>
-      <w:r>
-        <w:t>Each</w:t>
-      </w:r>
-      <w:r>
-        <w:t xml:space="preserve"> </w:t>
-      </w:r>
-      <w:r>
-        <w:t>S</w:t>
-      </w:r>
-      <w:r>
-        <w:t xml:space="preserve">hown in Figure 5-2), are relatively fixed at the standard architectures that exist for CubeSats, with the main differences between each being the manner in which it </w:t>
-      </w:r>
-      <w:proofErr w:type="spellStart"/>
-      <w:r>
-        <w:t>ejects</w:t>
-      </w:r>
-      <w:proofErr w:type="spellEnd"/>
-      <w:r>
-        <w:t xml:space="preserve"> the CubeSats it contains. </w:t>
       </w:r>
     </w:p>
     <w:p>
@@ -6305,7 +6630,7 @@
       <w:tblPr>
         <w:tblStyle w:val="TableGrid"/>
         <w:tblW w:w="0" w:type="auto"/>
-        <w:tblLook w:val="04A0" w:firstRow="1" w:lastRow="0" w:firstColumn="1" w:lastColumn="0" w:noHBand="0" w:noVBand="1"/>
+        <w:tblLook w:val="04A0"/>
       </w:tblPr>
       <w:tblGrid>
         <w:gridCol w:w="1458"/>
@@ -6335,6 +6660,7 @@
                 <w:b/>
                 <w:color w:val="FFFFFF" w:themeColor="background1"/>
               </w:rPr>
+              <w:lastRenderedPageBreak/>
               <w:t>Satellite Type</w:t>
             </w:r>
           </w:p>
@@ -6616,7 +6942,7 @@
           <w:insideH w:val="none" w:sz="0" w:space="0" w:color="auto"/>
           <w:insideV w:val="none" w:sz="0" w:space="0" w:color="auto"/>
         </w:tblBorders>
-        <w:tblLook w:val="04A0" w:firstRow="1" w:lastRow="0" w:firstColumn="1" w:lastColumn="0" w:noHBand="0" w:noVBand="1"/>
+        <w:tblLook w:val="04A0"/>
       </w:tblPr>
       <w:tblGrid>
         <w:gridCol w:w="9828"/>
@@ -6638,11 +6964,10 @@
               <w:rPr>
                 <w:noProof/>
               </w:rPr>
-              <w:lastRenderedPageBreak/>
               <w:drawing>
-                <wp:inline distT="0" distB="0" distL="0" distR="0" wp14:anchorId="5E21148A" wp14:editId="361DD198">
-                  <wp:extent cx="1936594" cy="2103243"/>
-                  <wp:effectExtent l="19050" t="19050" r="26035" b="11430"/>
+                <wp:inline distT="0" distB="0" distL="0" distR="0">
+                  <wp:extent cx="2532759" cy="2088531"/>
+                  <wp:effectExtent l="19050" t="19050" r="19941" b="26019"/>
                   <wp:docPr id="7" name="Picture 7" descr="http://www.nasa.gov/sites/default/files/images/747975main_NLAS_CubeSat_FULL.jpg"/>
                   <wp:cNvGraphicFramePr>
                     <a:graphicFrameLocks xmlns:a="http://schemas.openxmlformats.org/drawingml/2006/main" noChangeAspect="1"/>
@@ -6657,10 +6982,10 @@
                           </pic:cNvPicPr>
                         </pic:nvPicPr>
                         <pic:blipFill>
-                          <a:blip r:embed="rId15" cstate="print">
+                          <a:blip r:embed="rId17" cstate="print">
                             <a:extLst>
                               <a:ext uri="{28A0092B-C50C-407E-A947-70E740481C1C}">
-                                <a14:useLocalDpi xmlns:a14="http://schemas.microsoft.com/office/drawing/2010/main" val="0"/>
+                                <a14:useLocalDpi xmlns:a14="http://schemas.microsoft.com/office/drawing/2010/main" xmlns:wps="http://schemas.microsoft.com/office/word/2010/wordprocessingShape" xmlns:wpi="http://schemas.microsoft.com/office/word/2010/wordprocessingInk" xmlns:wpg="http://schemas.microsoft.com/office/word/2010/wordprocessingGroup" xmlns:w14="http://schemas.microsoft.com/office/word/2010/wordml" xmlns:w="http://schemas.openxmlformats.org/wordprocessingml/2006/main" xmlns:w10="urn:schemas-microsoft-com:office:word" xmlns:wp14="http://schemas.microsoft.com/office/word/2010/wordprocessingDrawing" xmlns:v="urn:schemas-microsoft-com:vml" xmlns:o="urn:schemas-microsoft-com:office:office" xmlns:mc="http://schemas.openxmlformats.org/markup-compatibility/2006" xmlns:wpc="http://schemas.microsoft.com/office/word/2010/wordprocessingCanvas" xmlns="" val="0"/>
                               </a:ext>
                             </a:extLst>
                           </a:blip>
@@ -6672,7 +6997,7 @@
                         <pic:spPr bwMode="auto">
                           <a:xfrm>
                             <a:off x="0" y="0"/>
-                            <a:ext cx="1941363" cy="2108422"/>
+                            <a:ext cx="2556881" cy="2108422"/>
                           </a:xfrm>
                           <a:prstGeom prst="rect">
                             <a:avLst/>
@@ -6701,7 +7026,7 @@
                 <w:noProof/>
               </w:rPr>
               <w:drawing>
-                <wp:inline distT="0" distB="0" distL="0" distR="0" wp14:anchorId="30FE776E" wp14:editId="2D388E2E">
+                <wp:inline distT="0" distB="0" distL="0" distR="0">
                   <wp:extent cx="3281756" cy="2114964"/>
                   <wp:effectExtent l="19050" t="19050" r="13970" b="19050"/>
                   <wp:docPr id="5" name="Picture 5" descr="https://directory.eoportal.org/image/image_gallery?img_id=169985&amp;t=1338091947376"/>
@@ -6718,10 +7043,10 @@
                           </pic:cNvPicPr>
                         </pic:nvPicPr>
                         <pic:blipFill>
-                          <a:blip r:embed="rId16">
+                          <a:blip r:embed="rId18" cstate="print">
                             <a:extLst>
                               <a:ext uri="{28A0092B-C50C-407E-A947-70E740481C1C}">
-                                <a14:useLocalDpi xmlns:a14="http://schemas.microsoft.com/office/drawing/2010/main" val="0"/>
+                                <a14:useLocalDpi xmlns:a14="http://schemas.microsoft.com/office/drawing/2010/main" xmlns:wps="http://schemas.microsoft.com/office/word/2010/wordprocessingShape" xmlns:wpi="http://schemas.microsoft.com/office/word/2010/wordprocessingInk" xmlns:wpg="http://schemas.microsoft.com/office/word/2010/wordprocessingGroup" xmlns:w14="http://schemas.microsoft.com/office/word/2010/wordml" xmlns:w="http://schemas.openxmlformats.org/wordprocessingml/2006/main" xmlns:w10="urn:schemas-microsoft-com:office:word" xmlns:wp14="http://schemas.microsoft.com/office/word/2010/wordprocessingDrawing" xmlns:v="urn:schemas-microsoft-com:vml" xmlns:o="urn:schemas-microsoft-com:office:office" xmlns:mc="http://schemas.openxmlformats.org/markup-compatibility/2006" xmlns:wpc="http://schemas.microsoft.com/office/word/2010/wordprocessingCanvas" xmlns="" val="0"/>
                               </a:ext>
                             </a:extLst>
                           </a:blip>
@@ -6880,7 +7205,7 @@
         <w:tblW w:w="9990" w:type="dxa"/>
         <w:tblInd w:w="-342" w:type="dxa"/>
         <w:tblLayout w:type="fixed"/>
-        <w:tblLook w:val="04A0" w:firstRow="1" w:lastRow="0" w:firstColumn="1" w:lastColumn="0" w:noHBand="0" w:noVBand="1"/>
+        <w:tblLook w:val="04A0"/>
       </w:tblPr>
       <w:tblGrid>
         <w:gridCol w:w="2610"/>
@@ -7055,7 +7380,19 @@
                 <w:sz w:val="18"/>
                 <w:szCs w:val="18"/>
               </w:rPr>
-              <w:t>Requirement Designation</w:t>
+              <w:t xml:space="preserve">Requirement </w:t>
+            </w:r>
+            <w:r>
+              <w:rPr>
+                <w:rFonts w:eastAsia="Times New Roman"/>
+                <w:b/>
+                <w:bCs/>
+                <w:color w:val="FFFFFF"/>
+                <w:sz w:val="18"/>
+                <w:szCs w:val="18"/>
+              </w:rPr>
+              <w:lastRenderedPageBreak/>
+              <w:t>Designation</w:t>
             </w:r>
           </w:p>
         </w:tc>
@@ -7340,6 +7677,7 @@
                 <w:sz w:val="20"/>
                 <w:szCs w:val="20"/>
               </w:rPr>
+              <w:lastRenderedPageBreak/>
               <w:t>Primary Requirements</w:t>
             </w:r>
           </w:p>
@@ -7797,7 +8135,6 @@
                 <w:sz w:val="20"/>
                 <w:szCs w:val="20"/>
               </w:rPr>
-              <w:lastRenderedPageBreak/>
               <w:t xml:space="preserve">The </w:t>
             </w:r>
             <w:r>
@@ -10939,6 +11276,7 @@
                 <w:sz w:val="20"/>
                 <w:szCs w:val="20"/>
               </w:rPr>
+              <w:lastRenderedPageBreak/>
               <w:t>The spacecraft will utilize a Power Subsystem</w:t>
             </w:r>
           </w:p>
@@ -11203,7 +11541,6 @@
                 <w:sz w:val="20"/>
                 <w:szCs w:val="20"/>
               </w:rPr>
-              <w:lastRenderedPageBreak/>
               <w:t xml:space="preserve">The spacecraft will utilize an Attitude Determination and Control Subsystem </w:t>
             </w:r>
           </w:p>
@@ -14764,6 +15101,7 @@
                 <w:sz w:val="20"/>
                 <w:szCs w:val="20"/>
               </w:rPr>
+              <w:lastRenderedPageBreak/>
               <w:t>Propulsion Requirements</w:t>
             </w:r>
           </w:p>
@@ -15018,7 +15356,6 @@
                 <w:sz w:val="20"/>
                 <w:szCs w:val="20"/>
               </w:rPr>
-              <w:lastRenderedPageBreak/>
               <w:t xml:space="preserve">The propulsion subsystem will be capable of executing orbital maneuvers issued to it from the ADC subsystem </w:t>
             </w:r>
           </w:p>
@@ -16032,6 +16369,7 @@
       </w:pPr>
       <w:bookmarkStart w:id="27" w:name="_Toc374199413"/>
       <w:r>
+        <w:lastRenderedPageBreak/>
         <w:t>Command and Data Handling Requirements</w:t>
       </w:r>
       <w:bookmarkEnd w:id="27"/>
@@ -16043,7 +16381,6 @@
       </w:pPr>
       <w:bookmarkStart w:id="28" w:name="_Toc374199414"/>
       <w:r>
-        <w:lastRenderedPageBreak/>
         <w:t>System Overview</w:t>
       </w:r>
       <w:bookmarkEnd w:id="28"/>
@@ -16149,7 +16486,7 @@
 </file>
 
 <file path=word/endnotes.xml><?xml version="1.0" encoding="utf-8"?>
-<w:endnotes xmlns:wpc="http://schemas.microsoft.com/office/word/2010/wordprocessingCanvas" xmlns:mc="http://schemas.openxmlformats.org/markup-compatibility/2006" xmlns:o="urn:schemas-microsoft-com:office:office" xmlns:r="http://schemas.openxmlformats.org/officeDocument/2006/relationships" xmlns:m="http://schemas.openxmlformats.org/officeDocument/2006/math" xmlns:v="urn:schemas-microsoft-com:vml" xmlns:wp14="http://schemas.microsoft.com/office/word/2010/wordprocessingDrawing" xmlns:wp="http://schemas.openxmlformats.org/drawingml/2006/wordprocessingDrawing" xmlns:w10="urn:schemas-microsoft-com:office:word" xmlns:w="http://schemas.openxmlformats.org/wordprocessingml/2006/main" xmlns:w14="http://schemas.microsoft.com/office/word/2010/wordml" xmlns:wpg="http://schemas.microsoft.com/office/word/2010/wordprocessingGroup" xmlns:wpi="http://schemas.microsoft.com/office/word/2010/wordprocessingInk" xmlns:wne="http://schemas.microsoft.com/office/word/2006/wordml" xmlns:wps="http://schemas.microsoft.com/office/word/2010/wordprocessingShape" mc:Ignorable="w14 wp14">
+<w:endnotes xmlns:ve="http://schemas.openxmlformats.org/markup-compatibility/2006" xmlns:o="urn:schemas-microsoft-com:office:office" xmlns:r="http://schemas.openxmlformats.org/officeDocument/2006/relationships" xmlns:m="http://schemas.openxmlformats.org/officeDocument/2006/math" xmlns:v="urn:schemas-microsoft-com:vml" xmlns:wp="http://schemas.openxmlformats.org/drawingml/2006/wordprocessingDrawing" xmlns:w10="urn:schemas-microsoft-com:office:word" xmlns:w="http://schemas.openxmlformats.org/wordprocessingml/2006/main" xmlns:wne="http://schemas.microsoft.com/office/word/2006/wordml">
   <w:endnote w:type="separator" w:id="-1">
     <w:p>
       <w:r>
@@ -16168,7 +16505,7 @@
 </file>
 
 <file path=word/footer1.xml><?xml version="1.0" encoding="utf-8"?>
-<w:ftr xmlns:wpc="http://schemas.microsoft.com/office/word/2010/wordprocessingCanvas" xmlns:mc="http://schemas.openxmlformats.org/markup-compatibility/2006" xmlns:o="urn:schemas-microsoft-com:office:office" xmlns:r="http://schemas.openxmlformats.org/officeDocument/2006/relationships" xmlns:m="http://schemas.openxmlformats.org/officeDocument/2006/math" xmlns:v="urn:schemas-microsoft-com:vml" xmlns:wp14="http://schemas.microsoft.com/office/word/2010/wordprocessingDrawing" xmlns:wp="http://schemas.openxmlformats.org/drawingml/2006/wordprocessingDrawing" xmlns:w10="urn:schemas-microsoft-com:office:word" xmlns:w="http://schemas.openxmlformats.org/wordprocessingml/2006/main" xmlns:w14="http://schemas.microsoft.com/office/word/2010/wordml" xmlns:wpg="http://schemas.microsoft.com/office/word/2010/wordprocessingGroup" xmlns:wpi="http://schemas.microsoft.com/office/word/2010/wordprocessingInk" xmlns:wne="http://schemas.microsoft.com/office/word/2006/wordml" xmlns:wps="http://schemas.microsoft.com/office/word/2010/wordprocessingShape" mc:Ignorable="w14 wp14">
+<w:ftr xmlns:ve="http://schemas.openxmlformats.org/markup-compatibility/2006" xmlns:o="urn:schemas-microsoft-com:office:office" xmlns:r="http://schemas.openxmlformats.org/officeDocument/2006/relationships" xmlns:m="http://schemas.openxmlformats.org/officeDocument/2006/math" xmlns:v="urn:schemas-microsoft-com:vml" xmlns:wp="http://schemas.openxmlformats.org/drawingml/2006/wordprocessingDrawing" xmlns:w10="urn:schemas-microsoft-com:office:word" xmlns:w="http://schemas.openxmlformats.org/wordprocessingml/2006/main" xmlns:wne="http://schemas.microsoft.com/office/word/2006/wordml">
   <w:p>
     <w:pPr>
       <w:pStyle w:val="Footer"/>
@@ -16218,7 +16555,7 @@
 </file>
 
 <file path=word/footnotes.xml><?xml version="1.0" encoding="utf-8"?>
-<w:footnotes xmlns:wpc="http://schemas.microsoft.com/office/word/2010/wordprocessingCanvas" xmlns:mc="http://schemas.openxmlformats.org/markup-compatibility/2006" xmlns:o="urn:schemas-microsoft-com:office:office" xmlns:r="http://schemas.openxmlformats.org/officeDocument/2006/relationships" xmlns:m="http://schemas.openxmlformats.org/officeDocument/2006/math" xmlns:v="urn:schemas-microsoft-com:vml" xmlns:wp14="http://schemas.microsoft.com/office/word/2010/wordprocessingDrawing" xmlns:wp="http://schemas.openxmlformats.org/drawingml/2006/wordprocessingDrawing" xmlns:w10="urn:schemas-microsoft-com:office:word" xmlns:w="http://schemas.openxmlformats.org/wordprocessingml/2006/main" xmlns:w14="http://schemas.microsoft.com/office/word/2010/wordml" xmlns:wpg="http://schemas.microsoft.com/office/word/2010/wordprocessingGroup" xmlns:wpi="http://schemas.microsoft.com/office/word/2010/wordprocessingInk" xmlns:wne="http://schemas.microsoft.com/office/word/2006/wordml" xmlns:wps="http://schemas.microsoft.com/office/word/2010/wordprocessingShape" mc:Ignorable="w14 wp14">
+<w:footnotes xmlns:ve="http://schemas.openxmlformats.org/markup-compatibility/2006" xmlns:o="urn:schemas-microsoft-com:office:office" xmlns:r="http://schemas.openxmlformats.org/officeDocument/2006/relationships" xmlns:m="http://schemas.openxmlformats.org/officeDocument/2006/math" xmlns:v="urn:schemas-microsoft-com:vml" xmlns:wp="http://schemas.openxmlformats.org/drawingml/2006/wordprocessingDrawing" xmlns:w10="urn:schemas-microsoft-com:office:word" xmlns:w="http://schemas.openxmlformats.org/wordprocessingml/2006/main" xmlns:wne="http://schemas.microsoft.com/office/word/2006/wordml">
   <w:footnote w:type="separator" w:id="-1">
     <w:p>
       <w:r>
@@ -16303,7 +16640,7 @@
 </file>
 
 <file path=word/header1.xml><?xml version="1.0" encoding="utf-8"?>
-<w:hdr xmlns:wpc="http://schemas.microsoft.com/office/word/2010/wordprocessingCanvas" xmlns:mc="http://schemas.openxmlformats.org/markup-compatibility/2006" xmlns:o="urn:schemas-microsoft-com:office:office" xmlns:r="http://schemas.openxmlformats.org/officeDocument/2006/relationships" xmlns:m="http://schemas.openxmlformats.org/officeDocument/2006/math" xmlns:v="urn:schemas-microsoft-com:vml" xmlns:wp14="http://schemas.microsoft.com/office/word/2010/wordprocessingDrawing" xmlns:wp="http://schemas.openxmlformats.org/drawingml/2006/wordprocessingDrawing" xmlns:w10="urn:schemas-microsoft-com:office:word" xmlns:w="http://schemas.openxmlformats.org/wordprocessingml/2006/main" xmlns:w14="http://schemas.microsoft.com/office/word/2010/wordml" xmlns:wpg="http://schemas.microsoft.com/office/word/2010/wordprocessingGroup" xmlns:wpi="http://schemas.microsoft.com/office/word/2010/wordprocessingInk" xmlns:wne="http://schemas.microsoft.com/office/word/2006/wordml" xmlns:wps="http://schemas.microsoft.com/office/word/2010/wordprocessingShape" mc:Ignorable="w14 wp14">
+<w:hdr xmlns:ve="http://schemas.openxmlformats.org/markup-compatibility/2006" xmlns:o="urn:schemas-microsoft-com:office:office" xmlns:r="http://schemas.openxmlformats.org/officeDocument/2006/relationships" xmlns:m="http://schemas.openxmlformats.org/officeDocument/2006/math" xmlns:v="urn:schemas-microsoft-com:vml" xmlns:wp="http://schemas.openxmlformats.org/drawingml/2006/wordprocessingDrawing" xmlns:w10="urn:schemas-microsoft-com:office:word" xmlns:w="http://schemas.openxmlformats.org/wordprocessingml/2006/main" xmlns:wne="http://schemas.microsoft.com/office/word/2006/wordml">
   <w:p>
     <w:pPr>
       <w:pStyle w:val="Header"/>
@@ -16384,7 +16721,7 @@
 </file>
 
 <file path=word/numbering.xml><?xml version="1.0" encoding="utf-8"?>
-<w:numbering xmlns:wpc="http://schemas.microsoft.com/office/word/2010/wordprocessingCanvas" xmlns:mc="http://schemas.openxmlformats.org/markup-compatibility/2006" xmlns:o="urn:schemas-microsoft-com:office:office" xmlns:r="http://schemas.openxmlformats.org/officeDocument/2006/relationships" xmlns:m="http://schemas.openxmlformats.org/officeDocument/2006/math" xmlns:v="urn:schemas-microsoft-com:vml" xmlns:wp14="http://schemas.microsoft.com/office/word/2010/wordprocessingDrawing" xmlns:wp="http://schemas.openxmlformats.org/drawingml/2006/wordprocessingDrawing" xmlns:w10="urn:schemas-microsoft-com:office:word" xmlns:w="http://schemas.openxmlformats.org/wordprocessingml/2006/main" xmlns:w14="http://schemas.microsoft.com/office/word/2010/wordml" xmlns:wpg="http://schemas.microsoft.com/office/word/2010/wordprocessingGroup" xmlns:wpi="http://schemas.microsoft.com/office/word/2010/wordprocessingInk" xmlns:wne="http://schemas.microsoft.com/office/word/2006/wordml" xmlns:wps="http://schemas.microsoft.com/office/word/2010/wordprocessingShape" mc:Ignorable="w14 wp14">
+<w:numbering xmlns:ve="http://schemas.openxmlformats.org/markup-compatibility/2006" xmlns:o="urn:schemas-microsoft-com:office:office" xmlns:r="http://schemas.openxmlformats.org/officeDocument/2006/relationships" xmlns:m="http://schemas.openxmlformats.org/officeDocument/2006/math" xmlns:v="urn:schemas-microsoft-com:vml" xmlns:wp="http://schemas.openxmlformats.org/drawingml/2006/wordprocessingDrawing" xmlns:w10="urn:schemas-microsoft-com:office:word" xmlns:w="http://schemas.openxmlformats.org/wordprocessingml/2006/main" xmlns:wne="http://schemas.microsoft.com/office/word/2006/wordml">
   <w:abstractNum w:abstractNumId="0">
     <w:nsid w:val="0AA21A8F"/>
     <w:multiLevelType w:val="hybridMultilevel"/>
@@ -17247,7 +17584,7 @@
 </file>
 
 <file path=word/styles.xml><?xml version="1.0" encoding="utf-8"?>
-<w:styles xmlns:mc="http://schemas.openxmlformats.org/markup-compatibility/2006" xmlns:r="http://schemas.openxmlformats.org/officeDocument/2006/relationships" xmlns:w="http://schemas.openxmlformats.org/wordprocessingml/2006/main" xmlns:w14="http://schemas.microsoft.com/office/word/2010/wordml" mc:Ignorable="w14">
+<w:styles xmlns:r="http://schemas.openxmlformats.org/officeDocument/2006/relationships" xmlns:w="http://schemas.openxmlformats.org/wordprocessingml/2006/main">
   <w:docDefaults>
     <w:rPrDefault>
       <w:rPr>
@@ -17631,6 +17968,7 @@
     <w:uiPriority w:val="99"/>
     <w:semiHidden/>
     <w:unhideWhenUsed/>
+    <w:qFormat/>
     <w:tblPr>
       <w:tblInd w:w="0" w:type="dxa"/>
       <w:tblCellMar>
@@ -19010,602 +19348,6 @@
 </w:styles>
 </file>
 
-<file path=word/glossary/document.xml><?xml version="1.0" encoding="utf-8"?>
-<w:glossaryDocument xmlns:wpc="http://schemas.microsoft.com/office/word/2010/wordprocessingCanvas" xmlns:mc="http://schemas.openxmlformats.org/markup-compatibility/2006" xmlns:o="urn:schemas-microsoft-com:office:office" xmlns:r="http://schemas.openxmlformats.org/officeDocument/2006/relationships" xmlns:m="http://schemas.openxmlformats.org/officeDocument/2006/math" xmlns:v="urn:schemas-microsoft-com:vml" xmlns:wp14="http://schemas.microsoft.com/office/word/2010/wordprocessingDrawing" xmlns:wp="http://schemas.openxmlformats.org/drawingml/2006/wordprocessingDrawing" xmlns:w10="urn:schemas-microsoft-com:office:word" xmlns:w="http://schemas.openxmlformats.org/wordprocessingml/2006/main" xmlns:w14="http://schemas.microsoft.com/office/word/2010/wordml" xmlns:wpg="http://schemas.microsoft.com/office/word/2010/wordprocessingGroup" xmlns:wpi="http://schemas.microsoft.com/office/word/2010/wordprocessingInk" xmlns:wne="http://schemas.microsoft.com/office/word/2006/wordml" xmlns:wps="http://schemas.microsoft.com/office/word/2010/wordprocessingShape" mc:Ignorable="w14 wp14"/>
-</file>
-
-<file path=word/glossary/fontTable.xml><?xml version="1.0" encoding="utf-8"?>
-<w:fonts xmlns:mc="http://schemas.openxmlformats.org/markup-compatibility/2006" xmlns:r="http://schemas.openxmlformats.org/officeDocument/2006/relationships" xmlns:w="http://schemas.openxmlformats.org/wordprocessingml/2006/main" xmlns:w14="http://schemas.microsoft.com/office/word/2010/wordml" mc:Ignorable="w14">
-  <w:font w:name="Symbol">
-    <w:panose1 w:val="05050102010706020507"/>
-    <w:charset w:val="02"/>
-    <w:family w:val="roman"/>
-    <w:pitch w:val="variable"/>
-    <w:sig w:usb0="00000000" w:usb1="10000000" w:usb2="00000000" w:usb3="00000000" w:csb0="80000000" w:csb1="00000000"/>
-  </w:font>
-  <w:font w:name="Times New Roman">
-    <w:panose1 w:val="02020603050405020304"/>
-    <w:charset w:val="00"/>
-    <w:family w:val="roman"/>
-    <w:pitch w:val="variable"/>
-    <w:sig w:usb0="E0002AFF" w:usb1="C0007841" w:usb2="00000009" w:usb3="00000000" w:csb0="000001FF" w:csb1="00000000"/>
-  </w:font>
-  <w:font w:name="Courier New">
-    <w:panose1 w:val="02070309020205020404"/>
-    <w:charset w:val="00"/>
-    <w:family w:val="modern"/>
-    <w:pitch w:val="fixed"/>
-    <w:sig w:usb0="20002A87" w:usb1="00000000" w:usb2="00000000" w:usb3="00000000" w:csb0="000001FF" w:csb1="00000000"/>
-  </w:font>
-  <w:font w:name="Wingdings">
-    <w:panose1 w:val="05000000000000000000"/>
-    <w:charset w:val="02"/>
-    <w:family w:val="auto"/>
-    <w:pitch w:val="variable"/>
-    <w:sig w:usb0="00000000" w:usb1="10000000" w:usb2="00000000" w:usb3="00000000" w:csb0="80000000" w:csb1="00000000"/>
-  </w:font>
-  <w:font w:name="Arial">
-    <w:panose1 w:val="020B0604020202020204"/>
-    <w:charset w:val="00"/>
-    <w:family w:val="swiss"/>
-    <w:pitch w:val="variable"/>
-    <w:sig w:usb0="E0002AFF" w:usb1="C0007843" w:usb2="00000009" w:usb3="00000000" w:csb0="000001FF" w:csb1="00000000"/>
-  </w:font>
-  <w:font w:name="Calibri">
-    <w:panose1 w:val="020F0502020204030204"/>
-    <w:charset w:val="00"/>
-    <w:family w:val="swiss"/>
-    <w:pitch w:val="variable"/>
-    <w:sig w:usb0="E00002FF" w:usb1="4000ACFF" w:usb2="00000001" w:usb3="00000000" w:csb0="0000019F" w:csb1="00000000"/>
-  </w:font>
-  <w:font w:name="Tahoma">
-    <w:panose1 w:val="020B0604030504040204"/>
-    <w:charset w:val="00"/>
-    <w:family w:val="swiss"/>
-    <w:pitch w:val="variable"/>
-    <w:sig w:usb0="E1002EFF" w:usb1="C000605B" w:usb2="00000029" w:usb3="00000000" w:csb0="000101FF" w:csb1="00000000"/>
-  </w:font>
-  <w:font w:name="Times">
-    <w:panose1 w:val="02020603050405020304"/>
-    <w:charset w:val="00"/>
-    <w:family w:val="roman"/>
-    <w:pitch w:val="variable"/>
-    <w:sig w:usb0="E0002AFF" w:usb1="C0007841" w:usb2="00000009" w:usb3="00000000" w:csb0="000001FF" w:csb1="00000000"/>
-  </w:font>
-  <w:font w:name="Cambria">
-    <w:panose1 w:val="02040503050406030204"/>
-    <w:charset w:val="00"/>
-    <w:family w:val="roman"/>
-    <w:pitch w:val="variable"/>
-    <w:sig w:usb0="E00002FF" w:usb1="400004FF" w:usb2="00000000" w:usb3="00000000" w:csb0="0000019F" w:csb1="00000000"/>
-  </w:font>
-</w:fonts>
-</file>
-
-<file path=word/glossary/settings.xml><?xml version="1.0" encoding="utf-8"?>
-<w:settings xmlns:mc="http://schemas.openxmlformats.org/markup-compatibility/2006" xmlns:o="urn:schemas-microsoft-com:office:office" xmlns:r="http://schemas.openxmlformats.org/officeDocument/2006/relationships" xmlns:m="http://schemas.openxmlformats.org/officeDocument/2006/math" xmlns:v="urn:schemas-microsoft-com:vml" xmlns:w10="urn:schemas-microsoft-com:office:word" xmlns:w="http://schemas.openxmlformats.org/wordprocessingml/2006/main" xmlns:w14="http://schemas.microsoft.com/office/word/2010/wordml" xmlns:sl="http://schemas.openxmlformats.org/schemaLibrary/2006/main" mc:Ignorable="w14">
-  <w:view w:val="normal"/>
-  <w:defaultTabStop w:val="720"/>
-  <w:characterSpacingControl w:val="doNotCompress"/>
-  <w:compat>
-    <w:useFELayout/>
-    <w:compatSetting w:name="compatibilityMode" w:uri="http://schemas.microsoft.com/office/word" w:val="14"/>
-    <w:compatSetting w:name="overrideTableStyleFontSizeAndJustification" w:uri="http://schemas.microsoft.com/office/word" w:val="1"/>
-    <w:compatSetting w:name="enableOpenTypeFeatures" w:uri="http://schemas.microsoft.com/office/word" w:val="1"/>
-    <w:compatSetting w:name="doNotFlipMirrorIndents" w:uri="http://schemas.microsoft.com/office/word" w:val="1"/>
-  </w:compat>
-  <w:rsids>
-    <w:rsidRoot w:val="00F35E8A"/>
-    <w:rsid w:val="00F35E8A"/>
-    <w:rsid w:val="00FC53DF"/>
-  </w:rsids>
-  <m:mathPr>
-    <m:mathFont m:val="Cambria Math"/>
-    <m:brkBin m:val="before"/>
-    <m:brkBinSub m:val="--"/>
-    <m:smallFrac m:val="0"/>
-    <m:dispDef/>
-    <m:lMargin m:val="0"/>
-    <m:rMargin m:val="0"/>
-    <m:defJc m:val="centerGroup"/>
-    <m:wrapIndent m:val="1440"/>
-    <m:intLim m:val="subSup"/>
-    <m:naryLim m:val="undOvr"/>
-  </m:mathPr>
-  <w:themeFontLang w:val="en-US"/>
-  <w:clrSchemeMapping w:bg1="light1" w:t1="dark1" w:bg2="light2" w:t2="dark2" w:accent1="accent1" w:accent2="accent2" w:accent3="accent3" w:accent4="accent4" w:accent5="accent5" w:accent6="accent6" w:hyperlink="hyperlink" w:followedHyperlink="followedHyperlink"/>
-  <w:decimalSymbol w:val="."/>
-  <w:listSeparator w:val=","/>
-</w:settings>
-</file>
-
-<file path=word/glossary/styles.xml><?xml version="1.0" encoding="utf-8"?>
-<w:styles xmlns:mc="http://schemas.openxmlformats.org/markup-compatibility/2006" xmlns:r="http://schemas.openxmlformats.org/officeDocument/2006/relationships" xmlns:w="http://schemas.openxmlformats.org/wordprocessingml/2006/main" xmlns:w14="http://schemas.microsoft.com/office/word/2010/wordml" mc:Ignorable="w14">
-  <w:docDefaults>
-    <w:rPrDefault>
-      <w:rPr>
-        <w:rFonts w:asciiTheme="minorHAnsi" w:eastAsiaTheme="minorEastAsia" w:hAnsiTheme="minorHAnsi" w:cstheme="minorBidi"/>
-        <w:sz w:val="22"/>
-        <w:szCs w:val="22"/>
-        <w:lang w:val="en-US" w:eastAsia="en-US" w:bidi="ar-SA"/>
-      </w:rPr>
-    </w:rPrDefault>
-    <w:pPrDefault>
-      <w:pPr>
-        <w:spacing w:after="200" w:line="276" w:lineRule="auto"/>
-      </w:pPr>
-    </w:pPrDefault>
-  </w:docDefaults>
-  <w:latentStyles w:defLockedState="0" w:defUIPriority="99" w:defSemiHidden="1" w:defUnhideWhenUsed="1" w:defQFormat="0" w:count="267">
-    <w:lsdException w:name="Normal" w:semiHidden="0" w:uiPriority="0" w:unhideWhenUsed="0" w:qFormat="1"/>
-    <w:lsdException w:name="heading 1" w:semiHidden="0" w:uiPriority="9" w:unhideWhenUsed="0" w:qFormat="1"/>
-    <w:lsdException w:name="heading 2" w:uiPriority="9" w:qFormat="1"/>
-    <w:lsdException w:name="heading 3" w:uiPriority="9" w:qFormat="1"/>
-    <w:lsdException w:name="heading 4" w:uiPriority="9" w:qFormat="1"/>
-    <w:lsdException w:name="heading 5" w:uiPriority="9" w:qFormat="1"/>
-    <w:lsdException w:name="heading 6" w:uiPriority="9" w:qFormat="1"/>
-    <w:lsdException w:name="heading 7" w:uiPriority="9" w:qFormat="1"/>
-    <w:lsdException w:name="heading 8" w:uiPriority="9" w:qFormat="1"/>
-    <w:lsdException w:name="heading 9" w:uiPriority="9" w:qFormat="1"/>
-    <w:lsdException w:name="toc 1" w:uiPriority="39"/>
-    <w:lsdException w:name="toc 2" w:uiPriority="39"/>
-    <w:lsdException w:name="toc 3" w:uiPriority="39"/>
-    <w:lsdException w:name="toc 4" w:uiPriority="39"/>
-    <w:lsdException w:name="toc 5" w:uiPriority="39"/>
-    <w:lsdException w:name="toc 6" w:uiPriority="39"/>
-    <w:lsdException w:name="toc 7" w:uiPriority="39"/>
-    <w:lsdException w:name="toc 8" w:uiPriority="39"/>
-    <w:lsdException w:name="toc 9" w:uiPriority="39"/>
-    <w:lsdException w:name="caption" w:uiPriority="35" w:qFormat="1"/>
-    <w:lsdException w:name="Title" w:semiHidden="0" w:uiPriority="10" w:unhideWhenUsed="0" w:qFormat="1"/>
-    <w:lsdException w:name="Default Paragraph Font" w:uiPriority="1"/>
-    <w:lsdException w:name="Subtitle" w:semiHidden="0" w:uiPriority="11" w:unhideWhenUsed="0" w:qFormat="1"/>
-    <w:lsdException w:name="Strong" w:semiHidden="0" w:uiPriority="22" w:unhideWhenUsed="0" w:qFormat="1"/>
-    <w:lsdException w:name="Emphasis" w:semiHidden="0" w:uiPriority="20" w:unhideWhenUsed="0" w:qFormat="1"/>
-    <w:lsdException w:name="Table Grid" w:semiHidden="0" w:uiPriority="59" w:unhideWhenUsed="0"/>
-    <w:lsdException w:name="Placeholder Text" w:unhideWhenUsed="0"/>
-    <w:lsdException w:name="No Spacing" w:semiHidden="0" w:uiPriority="1" w:unhideWhenUsed="0" w:qFormat="1"/>
-    <w:lsdException w:name="Light Shading" w:semiHidden="0" w:uiPriority="60" w:unhideWhenUsed="0"/>
-    <w:lsdException w:name="Light List" w:semiHidden="0" w:uiPriority="61" w:unhideWhenUsed="0"/>
-    <w:lsdException w:name="Light Grid" w:semiHidden="0" w:uiPriority="62" w:unhideWhenUsed="0"/>
-    <w:lsdException w:name="Medium Shading 1" w:semiHidden="0" w:uiPriority="63" w:unhideWhenUsed="0"/>
-    <w:lsdException w:name="Medium Shading 2" w:semiHidden="0" w:uiPriority="64" w:unhideWhenUsed="0"/>
-    <w:lsdException w:name="Medium List 1" w:semiHidden="0" w:uiPriority="65" w:unhideWhenUsed="0"/>
-    <w:lsdException w:name="Medium List 2" w:semiHidden="0" w:uiPriority="66" w:unhideWhenUsed="0"/>
-    <w:lsdException w:name="Medium Grid 1" w:semiHidden="0" w:uiPriority="67" w:unhideWhenUsed="0"/>
-    <w:lsdException w:name="Medium Grid 2" w:semiHidden="0" w:uiPriority="68" w:unhideWhenUsed="0"/>
-    <w:lsdException w:name="Medium Grid 3" w:semiHidden="0" w:uiPriority="69" w:unhideWhenUsed="0"/>
-    <w:lsdException w:name="Dark List" w:semiHidden="0" w:uiPriority="70" w:unhideWhenUsed="0"/>
-    <w:lsdException w:name="Colorful Shading" w:semiHidden="0" w:uiPriority="71" w:unhideWhenUsed="0"/>
-    <w:lsdException w:name="Colorful List" w:semiHidden="0" w:uiPriority="72" w:unhideWhenUsed="0"/>
-    <w:lsdException w:name="Colorful Grid" w:semiHidden="0" w:uiPriority="73" w:unhideWhenUsed="0"/>
-    <w:lsdException w:name="Light Shading Accent 1" w:semiHidden="0" w:uiPriority="60" w:unhideWhenUsed="0"/>
-    <w:lsdException w:name="Light List Accent 1" w:semiHidden="0" w:uiPriority="61" w:unhideWhenUsed="0"/>
-    <w:lsdException w:name="Light Grid Accent 1" w:semiHidden="0" w:uiPriority="62" w:unhideWhenUsed="0"/>
-    <w:lsdException w:name="Medium Shading 1 Accent 1" w:semiHidden="0" w:uiPriority="63" w:unhideWhenUsed="0"/>
-    <w:lsdException w:name="Medium Shading 2 Accent 1" w:semiHidden="0" w:uiPriority="64" w:unhideWhenUsed="0"/>
-    <w:lsdException w:name="Medium List 1 Accent 1" w:semiHidden="0" w:uiPriority="65" w:unhideWhenUsed="0"/>
-    <w:lsdException w:name="Revision" w:unhideWhenUsed="0"/>
-    <w:lsdException w:name="List Paragraph" w:semiHidden="0" w:uiPriority="34" w:unhideWhenUsed="0" w:qFormat="1"/>
-    <w:lsdException w:name="Quote" w:semiHidden="0" w:uiPriority="29" w:unhideWhenUsed="0" w:qFormat="1"/>
-    <w:lsdException w:name="Intense Quote" w:semiHidden="0" w:uiPriority="30" w:unhideWhenUsed="0" w:qFormat="1"/>
-    <w:lsdException w:name="Medium List 2 Accent 1" w:semiHidden="0" w:uiPriority="66" w:unhideWhenUsed="0"/>
-    <w:lsdException w:name="Medium Grid 1 Accent 1" w:semiHidden="0" w:uiPriority="67" w:unhideWhenUsed="0"/>
-    <w:lsdException w:name="Medium Grid 2 Accent 1" w:semiHidden="0" w:uiPriority="68" w:unhideWhenUsed="0"/>
-    <w:lsdException w:name="Medium Grid 3 Accent 1" w:semiHidden="0" w:uiPriority="69" w:unhideWhenUsed="0"/>
-    <w:lsdException w:name="Dark List Accent 1" w:semiHidden="0" w:uiPriority="70" w:unhideWhenUsed="0"/>
-    <w:lsdException w:name="Colorful Shading Accent 1" w:semiHidden="0" w:uiPriority="71" w:unhideWhenUsed="0"/>
-    <w:lsdException w:name="Colorful List Accent 1" w:semiHidden="0" w:uiPriority="72" w:unhideWhenUsed="0"/>
-    <w:lsdException w:name="Colorful Grid Accent 1" w:semiHidden="0" w:uiPriority="73" w:unhideWhenUsed="0"/>
-    <w:lsdException w:name="Light Shading Accent 2" w:semiHidden="0" w:uiPriority="60" w:unhideWhenUsed="0"/>
-    <w:lsdException w:name="Light List Accent 2" w:semiHidden="0" w:uiPriority="61" w:unhideWhenUsed="0"/>
-    <w:lsdException w:name="Light Grid Accent 2" w:semiHidden="0" w:uiPriority="62" w:unhideWhenUsed="0"/>
-    <w:lsdException w:name="Medium Shading 1 Accent 2" w:semiHidden="0" w:uiPriority="63" w:unhideWhenUsed="0"/>
-    <w:lsdException w:name="Medium Shading 2 Accent 2" w:semiHidden="0" w:uiPriority="64" w:unhideWhenUsed="0"/>
-    <w:lsdException w:name="Medium List 1 Accent 2" w:semiHidden="0" w:uiPriority="65" w:unhideWhenUsed="0"/>
-    <w:lsdException w:name="Medium List 2 Accent 2" w:semiHidden="0" w:uiPriority="66" w:unhideWhenUsed="0"/>
-    <w:lsdException w:name="Medium Grid 1 Accent 2" w:semiHidden="0" w:uiPriority="67" w:unhideWhenUsed="0"/>
-    <w:lsdException w:name="Medium Grid 2 Accent 2" w:semiHidden="0" w:uiPriority="68" w:unhideWhenUsed="0"/>
-    <w:lsdException w:name="Medium Grid 3 Accent 2" w:semiHidden="0" w:uiPriority="69" w:unhideWhenUsed="0"/>
-    <w:lsdException w:name="Dark List Accent 2" w:semiHidden="0" w:uiPriority="70" w:unhideWhenUsed="0"/>
-    <w:lsdException w:name="Colorful Shading Accent 2" w:semiHidden="0" w:uiPriority="71" w:unhideWhenUsed="0"/>
-    <w:lsdException w:name="Colorful List Accent 2" w:semiHidden="0" w:uiPriority="72" w:unhideWhenUsed="0"/>
-    <w:lsdException w:name="Colorful Grid Accent 2" w:semiHidden="0" w:uiPriority="73" w:unhideWhenUsed="0"/>
-    <w:lsdException w:name="Light Shading Accent 3" w:semiHidden="0" w:uiPriority="60" w:unhideWhenUsed="0"/>
-    <w:lsdException w:name="Light List Accent 3" w:semiHidden="0" w:uiPriority="61" w:unhideWhenUsed="0"/>
-    <w:lsdException w:name="Light Grid Accent 3" w:semiHidden="0" w:uiPriority="62" w:unhideWhenUsed="0"/>
-    <w:lsdException w:name="Medium Shading 1 Accent 3" w:semiHidden="0" w:uiPriority="63" w:unhideWhenUsed="0"/>
-    <w:lsdException w:name="Medium Shading 2 Accent 3" w:semiHidden="0" w:uiPriority="64" w:unhideWhenUsed="0"/>
-    <w:lsdException w:name="Medium List 1 Accent 3" w:semiHidden="0" w:uiPriority="65" w:unhideWhenUsed="0"/>
-    <w:lsdException w:name="Medium List 2 Accent 3" w:semiHidden="0" w:uiPriority="66" w:unhideWhenUsed="0"/>
-    <w:lsdException w:name="Medium Grid 1 Accent 3" w:semiHidden="0" w:uiPriority="67" w:unhideWhenUsed="0"/>
-    <w:lsdException w:name="Medium Grid 2 Accent 3" w:semiHidden="0" w:uiPriority="68" w:unhideWhenUsed="0"/>
-    <w:lsdException w:name="Medium Grid 3 Accent 3" w:semiHidden="0" w:uiPriority="69" w:unhideWhenUsed="0"/>
-    <w:lsdException w:name="Dark List Accent 3" w:semiHidden="0" w:uiPriority="70" w:unhideWhenUsed="0"/>
-    <w:lsdException w:name="Colorful Shading Accent 3" w:semiHidden="0" w:uiPriority="71" w:unhideWhenUsed="0"/>
-    <w:lsdException w:name="Colorful List Accent 3" w:semiHidden="0" w:uiPriority="72" w:unhideWhenUsed="0"/>
-    <w:lsdException w:name="Colorful Grid Accent 3" w:semiHidden="0" w:uiPriority="73" w:unhideWhenUsed="0"/>
-    <w:lsdException w:name="Light Shading Accent 4" w:semiHidden="0" w:uiPriority="60" w:unhideWhenUsed="0"/>
-    <w:lsdException w:name="Light List Accent 4" w:semiHidden="0" w:uiPriority="61" w:unhideWhenUsed="0"/>
-    <w:lsdException w:name="Light Grid Accent 4" w:semiHidden="0" w:uiPriority="62" w:unhideWhenUsed="0"/>
-    <w:lsdException w:name="Medium Shading 1 Accent 4" w:semiHidden="0" w:uiPriority="63" w:unhideWhenUsed="0"/>
-    <w:lsdException w:name="Medium Shading 2 Accent 4" w:semiHidden="0" w:uiPriority="64" w:unhideWhenUsed="0"/>
-    <w:lsdException w:name="Medium List 1 Accent 4" w:semiHidden="0" w:uiPriority="65" w:unhideWhenUsed="0"/>
-    <w:lsdException w:name="Medium List 2 Accent 4" w:semiHidden="0" w:uiPriority="66" w:unhideWhenUsed="0"/>
-    <w:lsdException w:name="Medium Grid 1 Accent 4" w:semiHidden="0" w:uiPriority="67" w:unhideWhenUsed="0"/>
-    <w:lsdException w:name="Medium Grid 2 Accent 4" w:semiHidden="0" w:uiPriority="68" w:unhideWhenUsed="0"/>
-    <w:lsdException w:name="Medium Grid 3 Accent 4" w:semiHidden="0" w:uiPriority="69" w:unhideWhenUsed="0"/>
-    <w:lsdException w:name="Dark List Accent 4" w:semiHidden="0" w:uiPriority="70" w:unhideWhenUsed="0"/>
-    <w:lsdException w:name="Colorful Shading Accent 4" w:semiHidden="0" w:uiPriority="71" w:unhideWhenUsed="0"/>
-    <w:lsdException w:name="Colorful List Accent 4" w:semiHidden="0" w:uiPriority="72" w:unhideWhenUsed="0"/>
-    <w:lsdException w:name="Colorful Grid Accent 4" w:semiHidden="0" w:uiPriority="73" w:unhideWhenUsed="0"/>
-    <w:lsdException w:name="Light Shading Accent 5" w:semiHidden="0" w:uiPriority="60" w:unhideWhenUsed="0"/>
-    <w:lsdException w:name="Light List Accent 5" w:semiHidden="0" w:uiPriority="61" w:unhideWhenUsed="0"/>
-    <w:lsdException w:name="Light Grid Accent 5" w:semiHidden="0" w:uiPriority="62" w:unhideWhenUsed="0"/>
-    <w:lsdException w:name="Medium Shading 1 Accent 5" w:semiHidden="0" w:uiPriority="63" w:unhideWhenUsed="0"/>
-    <w:lsdException w:name="Medium Shading 2 Accent 5" w:semiHidden="0" w:uiPriority="64" w:unhideWhenUsed="0"/>
-    <w:lsdException w:name="Medium List 1 Accent 5" w:semiHidden="0" w:uiPriority="65" w:unhideWhenUsed="0"/>
-    <w:lsdException w:name="Medium List 2 Accent 5" w:semiHidden="0" w:uiPriority="66" w:unhideWhenUsed="0"/>
-    <w:lsdException w:name="Medium Grid 1 Accent 5" w:semiHidden="0" w:uiPriority="67" w:unhideWhenUsed="0"/>
-    <w:lsdException w:name="Medium Grid 2 Accent 5" w:semiHidden="0" w:uiPriority="68" w:unhideWhenUsed="0"/>
-    <w:lsdException w:name="Medium Grid 3 Accent 5" w:semiHidden="0" w:uiPriority="69" w:unhideWhenUsed="0"/>
-    <w:lsdException w:name="Dark List Accent 5" w:semiHidden="0" w:uiPriority="70" w:unhideWhenUsed="0"/>
-    <w:lsdException w:name="Colorful Shading Accent 5" w:semiHidden="0" w:uiPriority="71" w:unhideWhenUsed="0"/>
-    <w:lsdException w:name="Colorful List Accent 5" w:semiHidden="0" w:uiPriority="72" w:unhideWhenUsed="0"/>
-    <w:lsdException w:name="Colorful Grid Accent 5" w:semiHidden="0" w:uiPriority="73" w:unhideWhenUsed="0"/>
-    <w:lsdException w:name="Light Shading Accent 6" w:semiHidden="0" w:uiPriority="60" w:unhideWhenUsed="0"/>
-    <w:lsdException w:name="Light List Accent 6" w:semiHidden="0" w:uiPriority="61" w:unhideWhenUsed="0"/>
-    <w:lsdException w:name="Light Grid Accent 6" w:semiHidden="0" w:uiPriority="62" w:unhideWhenUsed="0"/>
-    <w:lsdException w:name="Medium Shading 1 Accent 6" w:semiHidden="0" w:uiPriority="63" w:unhideWhenUsed="0"/>
-    <w:lsdException w:name="Medium Shading 2 Accent 6" w:semiHidden="0" w:uiPriority="64" w:unhideWhenUsed="0"/>
-    <w:lsdException w:name="Medium List 1 Accent 6" w:semiHidden="0" w:uiPriority="65" w:unhideWhenUsed="0"/>
-    <w:lsdException w:name="Medium List 2 Accent 6" w:semiHidden="0" w:uiPriority="66" w:unhideWhenUsed="0"/>
-    <w:lsdException w:name="Medium Grid 1 Accent 6" w:semiHidden="0" w:uiPriority="67" w:unhideWhenUsed="0"/>
-    <w:lsdException w:name="Medium Grid 2 Accent 6" w:semiHidden="0" w:uiPriority="68" w:unhideWhenUsed="0"/>
-    <w:lsdException w:name="Medium Grid 3 Accent 6" w:semiHidden="0" w:uiPriority="69" w:unhideWhenUsed="0"/>
-    <w:lsdException w:name="Dark List Accent 6" w:semiHidden="0" w:uiPriority="70" w:unhideWhenUsed="0"/>
-    <w:lsdException w:name="Colorful Shading Accent 6" w:semiHidden="0" w:uiPriority="71" w:unhideWhenUsed="0"/>
-    <w:lsdException w:name="Colorful List Accent 6" w:semiHidden="0" w:uiPriority="72" w:unhideWhenUsed="0"/>
-    <w:lsdException w:name="Colorful Grid Accent 6" w:semiHidden="0" w:uiPriority="73" w:unhideWhenUsed="0"/>
-    <w:lsdException w:name="Subtle Emphasis" w:semiHidden="0" w:uiPriority="19" w:unhideWhenUsed="0" w:qFormat="1"/>
-    <w:lsdException w:name="Intense Emphasis" w:semiHidden="0" w:uiPriority="21" w:unhideWhenUsed="0" w:qFormat="1"/>
-    <w:lsdException w:name="Subtle Reference" w:semiHidden="0" w:uiPriority="31" w:unhideWhenUsed="0" w:qFormat="1"/>
-    <w:lsdException w:name="Intense Reference" w:semiHidden="0" w:uiPriority="32" w:unhideWhenUsed="0" w:qFormat="1"/>
-    <w:lsdException w:name="Book Title" w:semiHidden="0" w:uiPriority="33" w:unhideWhenUsed="0" w:qFormat="1"/>
-    <w:lsdException w:name="Bibliography" w:uiPriority="37"/>
-    <w:lsdException w:name="TOC Heading" w:uiPriority="39" w:qFormat="1"/>
-  </w:latentStyles>
-  <w:style w:type="paragraph" w:default="1" w:styleId="Normal">
-    <w:name w:val="Normal"/>
-    <w:qFormat/>
-  </w:style>
-  <w:style w:type="character" w:default="1" w:styleId="DefaultParagraphFont">
-    <w:name w:val="Default Paragraph Font"/>
-    <w:uiPriority w:val="1"/>
-    <w:semiHidden/>
-    <w:unhideWhenUsed/>
-  </w:style>
-  <w:style w:type="table" w:default="1" w:styleId="TableNormal">
-    <w:name w:val="Normal Table"/>
-    <w:uiPriority w:val="99"/>
-    <w:semiHidden/>
-    <w:unhideWhenUsed/>
-    <w:tblPr>
-      <w:tblInd w:w="0" w:type="dxa"/>
-      <w:tblCellMar>
-        <w:top w:w="0" w:type="dxa"/>
-        <w:left w:w="108" w:type="dxa"/>
-        <w:bottom w:w="0" w:type="dxa"/>
-        <w:right w:w="108" w:type="dxa"/>
-      </w:tblCellMar>
-    </w:tblPr>
-  </w:style>
-  <w:style w:type="numbering" w:default="1" w:styleId="NoList">
-    <w:name w:val="No List"/>
-    <w:uiPriority w:val="99"/>
-    <w:semiHidden/>
-    <w:unhideWhenUsed/>
-  </w:style>
-  <w:style w:type="character" w:styleId="PlaceholderText">
-    <w:name w:val="Placeholder Text"/>
-    <w:basedOn w:val="DefaultParagraphFont"/>
-    <w:uiPriority w:val="99"/>
-    <w:semiHidden/>
-    <w:rsid w:val="00F35E8A"/>
-    <w:rPr>
-      <w:color w:val="808080"/>
-    </w:rPr>
-  </w:style>
-  <w:style w:type="paragraph" w:customStyle="1" w:styleId="7FD7A057FDBE410BB093802203C29408">
-    <w:name w:val="7FD7A057FDBE410BB093802203C29408"/>
-    <w:rsid w:val="00F35E8A"/>
-    <w:rPr>
-      <w:rFonts w:eastAsiaTheme="minorHAnsi"/>
-      <w:sz w:val="24"/>
-    </w:rPr>
-  </w:style>
-  <w:style w:type="paragraph" w:customStyle="1" w:styleId="E946EA8A305C48168F4701598C0CF79F">
-    <w:name w:val="E946EA8A305C48168F4701598C0CF79F"/>
-    <w:rsid w:val="00F35E8A"/>
-    <w:rPr>
-      <w:rFonts w:eastAsiaTheme="minorHAnsi"/>
-      <w:sz w:val="24"/>
-    </w:rPr>
-  </w:style>
-  <w:style w:type="paragraph" w:customStyle="1" w:styleId="1CBE04EFD0C84C81BFE175BDFFF62D3E">
-    <w:name w:val="1CBE04EFD0C84C81BFE175BDFFF62D3E"/>
-    <w:rsid w:val="00F35E8A"/>
-  </w:style>
-  <w:style w:type="paragraph" w:customStyle="1" w:styleId="4DB490714801481F8114D57E8F2C0C5A">
-    <w:name w:val="4DB490714801481F8114D57E8F2C0C5A"/>
-    <w:rsid w:val="00F35E8A"/>
-  </w:style>
-  <w:style w:type="paragraph" w:customStyle="1" w:styleId="59C81A770A9C430096877B237049706A">
-    <w:name w:val="59C81A770A9C430096877B237049706A"/>
-    <w:rsid w:val="00F35E8A"/>
-  </w:style>
-  <w:style w:type="paragraph" w:customStyle="1" w:styleId="E6AEDB0945FC423892B4BF5C3EB27CC7">
-    <w:name w:val="E6AEDB0945FC423892B4BF5C3EB27CC7"/>
-    <w:rsid w:val="00F35E8A"/>
-  </w:style>
-  <w:style w:type="paragraph" w:customStyle="1" w:styleId="EE7A2792D09D4AA5ACF238402E0D4218">
-    <w:name w:val="EE7A2792D09D4AA5ACF238402E0D4218"/>
-    <w:rsid w:val="00F35E8A"/>
-  </w:style>
-  <w:style w:type="paragraph" w:customStyle="1" w:styleId="39CCA7FF962442E1B0FD016024772721">
-    <w:name w:val="39CCA7FF962442E1B0FD016024772721"/>
-    <w:rsid w:val="00F35E8A"/>
-  </w:style>
-</w:styles>
-</file>
-
-<file path=word/glossary/stylesWithEffects.xml><?xml version="1.0" encoding="utf-8"?>
-<w:styles xmlns:wpc="http://schemas.microsoft.com/office/word/2010/wordprocessingCanvas" xmlns:mc="http://schemas.openxmlformats.org/markup-compatibility/2006" xmlns:o="urn:schemas-microsoft-com:office:office" xmlns:r="http://schemas.openxmlformats.org/officeDocument/2006/relationships" xmlns:m="http://schemas.openxmlformats.org/officeDocument/2006/math" xmlns:v="urn:schemas-microsoft-com:vml" xmlns:wp14="http://schemas.microsoft.com/office/word/2010/wordprocessingDrawing" xmlns:wp="http://schemas.openxmlformats.org/drawingml/2006/wordprocessingDrawing" xmlns:w10="urn:schemas-microsoft-com:office:word" xmlns:w="http://schemas.openxmlformats.org/wordprocessingml/2006/main" xmlns:w14="http://schemas.microsoft.com/office/word/2010/wordml" xmlns:wpg="http://schemas.microsoft.com/office/word/2010/wordprocessingGroup" xmlns:wpi="http://schemas.microsoft.com/office/word/2010/wordprocessingInk" xmlns:wne="http://schemas.microsoft.com/office/word/2006/wordml" xmlns:wps="http://schemas.microsoft.com/office/word/2010/wordprocessingShape" mc:Ignorable="w14 wp14">
-  <w:docDefaults>
-    <w:rPrDefault>
-      <w:rPr>
-        <w:rFonts w:asciiTheme="minorHAnsi" w:eastAsiaTheme="minorEastAsia" w:hAnsiTheme="minorHAnsi" w:cstheme="minorBidi"/>
-        <w:sz w:val="22"/>
-        <w:szCs w:val="22"/>
-        <w:lang w:val="en-US" w:eastAsia="en-US" w:bidi="ar-SA"/>
-      </w:rPr>
-    </w:rPrDefault>
-    <w:pPrDefault>
-      <w:pPr>
-        <w:spacing w:after="200" w:line="276" w:lineRule="auto"/>
-      </w:pPr>
-    </w:pPrDefault>
-  </w:docDefaults>
-  <w:latentStyles w:defLockedState="0" w:defUIPriority="99" w:defSemiHidden="1" w:defUnhideWhenUsed="1" w:defQFormat="0" w:count="267">
-    <w:lsdException w:name="Normal" w:semiHidden="0" w:uiPriority="0" w:unhideWhenUsed="0" w:qFormat="1"/>
-    <w:lsdException w:name="heading 1" w:semiHidden="0" w:uiPriority="9" w:unhideWhenUsed="0" w:qFormat="1"/>
-    <w:lsdException w:name="heading 2" w:uiPriority="9" w:qFormat="1"/>
-    <w:lsdException w:name="heading 3" w:uiPriority="9" w:qFormat="1"/>
-    <w:lsdException w:name="heading 4" w:uiPriority="9" w:qFormat="1"/>
-    <w:lsdException w:name="heading 5" w:uiPriority="9" w:qFormat="1"/>
-    <w:lsdException w:name="heading 6" w:uiPriority="9" w:qFormat="1"/>
-    <w:lsdException w:name="heading 7" w:uiPriority="9" w:qFormat="1"/>
-    <w:lsdException w:name="heading 8" w:uiPriority="9" w:qFormat="1"/>
-    <w:lsdException w:name="heading 9" w:uiPriority="9" w:qFormat="1"/>
-    <w:lsdException w:name="toc 1" w:uiPriority="39"/>
-    <w:lsdException w:name="toc 2" w:uiPriority="39"/>
-    <w:lsdException w:name="toc 3" w:uiPriority="39"/>
-    <w:lsdException w:name="toc 4" w:uiPriority="39"/>
-    <w:lsdException w:name="toc 5" w:uiPriority="39"/>
-    <w:lsdException w:name="toc 6" w:uiPriority="39"/>
-    <w:lsdException w:name="toc 7" w:uiPriority="39"/>
-    <w:lsdException w:name="toc 8" w:uiPriority="39"/>
-    <w:lsdException w:name="toc 9" w:uiPriority="39"/>
-    <w:lsdException w:name="caption" w:uiPriority="35" w:qFormat="1"/>
-    <w:lsdException w:name="Title" w:semiHidden="0" w:uiPriority="10" w:unhideWhenUsed="0" w:qFormat="1"/>
-    <w:lsdException w:name="Default Paragraph Font" w:uiPriority="1"/>
-    <w:lsdException w:name="Subtitle" w:semiHidden="0" w:uiPriority="11" w:unhideWhenUsed="0" w:qFormat="1"/>
-    <w:lsdException w:name="Strong" w:semiHidden="0" w:uiPriority="22" w:unhideWhenUsed="0" w:qFormat="1"/>
-    <w:lsdException w:name="Emphasis" w:semiHidden="0" w:uiPriority="20" w:unhideWhenUsed="0" w:qFormat="1"/>
-    <w:lsdException w:name="Table Grid" w:semiHidden="0" w:uiPriority="59" w:unhideWhenUsed="0"/>
-    <w:lsdException w:name="Placeholder Text" w:unhideWhenUsed="0"/>
-    <w:lsdException w:name="No Spacing" w:semiHidden="0" w:uiPriority="1" w:unhideWhenUsed="0" w:qFormat="1"/>
-    <w:lsdException w:name="Light Shading" w:semiHidden="0" w:uiPriority="60" w:unhideWhenUsed="0"/>
-    <w:lsdException w:name="Light List" w:semiHidden="0" w:uiPriority="61" w:unhideWhenUsed="0"/>
-    <w:lsdException w:name="Light Grid" w:semiHidden="0" w:uiPriority="62" w:unhideWhenUsed="0"/>
-    <w:lsdException w:name="Medium Shading 1" w:semiHidden="0" w:uiPriority="63" w:unhideWhenUsed="0"/>
-    <w:lsdException w:name="Medium Shading 2" w:semiHidden="0" w:uiPriority="64" w:unhideWhenUsed="0"/>
-    <w:lsdException w:name="Medium List 1" w:semiHidden="0" w:uiPriority="65" w:unhideWhenUsed="0"/>
-    <w:lsdException w:name="Medium List 2" w:semiHidden="0" w:uiPriority="66" w:unhideWhenUsed="0"/>
-    <w:lsdException w:name="Medium Grid 1" w:semiHidden="0" w:uiPriority="67" w:unhideWhenUsed="0"/>
-    <w:lsdException w:name="Medium Grid 2" w:semiHidden="0" w:uiPriority="68" w:unhideWhenUsed="0"/>
-    <w:lsdException w:name="Medium Grid 3" w:semiHidden="0" w:uiPriority="69" w:unhideWhenUsed="0"/>
-    <w:lsdException w:name="Dark List" w:semiHidden="0" w:uiPriority="70" w:unhideWhenUsed="0"/>
-    <w:lsdException w:name="Colorful Shading" w:semiHidden="0" w:uiPriority="71" w:unhideWhenUsed="0"/>
-    <w:lsdException w:name="Colorful List" w:semiHidden="0" w:uiPriority="72" w:unhideWhenUsed="0"/>
-    <w:lsdException w:name="Colorful Grid" w:semiHidden="0" w:uiPriority="73" w:unhideWhenUsed="0"/>
-    <w:lsdException w:name="Light Shading Accent 1" w:semiHidden="0" w:uiPriority="60" w:unhideWhenUsed="0"/>
-    <w:lsdException w:name="Light List Accent 1" w:semiHidden="0" w:uiPriority="61" w:unhideWhenUsed="0"/>
-    <w:lsdException w:name="Light Grid Accent 1" w:semiHidden="0" w:uiPriority="62" w:unhideWhenUsed="0"/>
-    <w:lsdException w:name="Medium Shading 1 Accent 1" w:semiHidden="0" w:uiPriority="63" w:unhideWhenUsed="0"/>
-    <w:lsdException w:name="Medium Shading 2 Accent 1" w:semiHidden="0" w:uiPriority="64" w:unhideWhenUsed="0"/>
-    <w:lsdException w:name="Medium List 1 Accent 1" w:semiHidden="0" w:uiPriority="65" w:unhideWhenUsed="0"/>
-    <w:lsdException w:name="Revision" w:unhideWhenUsed="0"/>
-    <w:lsdException w:name="List Paragraph" w:semiHidden="0" w:uiPriority="34" w:unhideWhenUsed="0" w:qFormat="1"/>
-    <w:lsdException w:name="Quote" w:semiHidden="0" w:uiPriority="29" w:unhideWhenUsed="0" w:qFormat="1"/>
-    <w:lsdException w:name="Intense Quote" w:semiHidden="0" w:uiPriority="30" w:unhideWhenUsed="0" w:qFormat="1"/>
-    <w:lsdException w:name="Medium List 2 Accent 1" w:semiHidden="0" w:uiPriority="66" w:unhideWhenUsed="0"/>
-    <w:lsdException w:name="Medium Grid 1 Accent 1" w:semiHidden="0" w:uiPriority="67" w:unhideWhenUsed="0"/>
-    <w:lsdException w:name="Medium Grid 2 Accent 1" w:semiHidden="0" w:uiPriority="68" w:unhideWhenUsed="0"/>
-    <w:lsdException w:name="Medium Grid 3 Accent 1" w:semiHidden="0" w:uiPriority="69" w:unhideWhenUsed="0"/>
-    <w:lsdException w:name="Dark List Accent 1" w:semiHidden="0" w:uiPriority="70" w:unhideWhenUsed="0"/>
-    <w:lsdException w:name="Colorful Shading Accent 1" w:semiHidden="0" w:uiPriority="71" w:unhideWhenUsed="0"/>
-    <w:lsdException w:name="Colorful List Accent 1" w:semiHidden="0" w:uiPriority="72" w:unhideWhenUsed="0"/>
-    <w:lsdException w:name="Colorful Grid Accent 1" w:semiHidden="0" w:uiPriority="73" w:unhideWhenUsed="0"/>
-    <w:lsdException w:name="Light Shading Accent 2" w:semiHidden="0" w:uiPriority="60" w:unhideWhenUsed="0"/>
-    <w:lsdException w:name="Light List Accent 2" w:semiHidden="0" w:uiPriority="61" w:unhideWhenUsed="0"/>
-    <w:lsdException w:name="Light Grid Accent 2" w:semiHidden="0" w:uiPriority="62" w:unhideWhenUsed="0"/>
-    <w:lsdException w:name="Medium Shading 1 Accent 2" w:semiHidden="0" w:uiPriority="63" w:unhideWhenUsed="0"/>
-    <w:lsdException w:name="Medium Shading 2 Accent 2" w:semiHidden="0" w:uiPriority="64" w:unhideWhenUsed="0"/>
-    <w:lsdException w:name="Medium List 1 Accent 2" w:semiHidden="0" w:uiPriority="65" w:unhideWhenUsed="0"/>
-    <w:lsdException w:name="Medium List 2 Accent 2" w:semiHidden="0" w:uiPriority="66" w:unhideWhenUsed="0"/>
-    <w:lsdException w:name="Medium Grid 1 Accent 2" w:semiHidden="0" w:uiPriority="67" w:unhideWhenUsed="0"/>
-    <w:lsdException w:name="Medium Grid 2 Accent 2" w:semiHidden="0" w:uiPriority="68" w:unhideWhenUsed="0"/>
-    <w:lsdException w:name="Medium Grid 3 Accent 2" w:semiHidden="0" w:uiPriority="69" w:unhideWhenUsed="0"/>
-    <w:lsdException w:name="Dark List Accent 2" w:semiHidden="0" w:uiPriority="70" w:unhideWhenUsed="0"/>
-    <w:lsdException w:name="Colorful Shading Accent 2" w:semiHidden="0" w:uiPriority="71" w:unhideWhenUsed="0"/>
-    <w:lsdException w:name="Colorful List Accent 2" w:semiHidden="0" w:uiPriority="72" w:unhideWhenUsed="0"/>
-    <w:lsdException w:name="Colorful Grid Accent 2" w:semiHidden="0" w:uiPriority="73" w:unhideWhenUsed="0"/>
-    <w:lsdException w:name="Light Shading Accent 3" w:semiHidden="0" w:uiPriority="60" w:unhideWhenUsed="0"/>
-    <w:lsdException w:name="Light List Accent 3" w:semiHidden="0" w:uiPriority="61" w:unhideWhenUsed="0"/>
-    <w:lsdException w:name="Light Grid Accent 3" w:semiHidden="0" w:uiPriority="62" w:unhideWhenUsed="0"/>
-    <w:lsdException w:name="Medium Shading 1 Accent 3" w:semiHidden="0" w:uiPriority="63" w:unhideWhenUsed="0"/>
-    <w:lsdException w:name="Medium Shading 2 Accent 3" w:semiHidden="0" w:uiPriority="64" w:unhideWhenUsed="0"/>
-    <w:lsdException w:name="Medium List 1 Accent 3" w:semiHidden="0" w:uiPriority="65" w:unhideWhenUsed="0"/>
-    <w:lsdException w:name="Medium List 2 Accent 3" w:semiHidden="0" w:uiPriority="66" w:unhideWhenUsed="0"/>
-    <w:lsdException w:name="Medium Grid 1 Accent 3" w:semiHidden="0" w:uiPriority="67" w:unhideWhenUsed="0"/>
-    <w:lsdException w:name="Medium Grid 2 Accent 3" w:semiHidden="0" w:uiPriority="68" w:unhideWhenUsed="0"/>
-    <w:lsdException w:name="Medium Grid 3 Accent 3" w:semiHidden="0" w:uiPriority="69" w:unhideWhenUsed="0"/>
-    <w:lsdException w:name="Dark List Accent 3" w:semiHidden="0" w:uiPriority="70" w:unhideWhenUsed="0"/>
-    <w:lsdException w:name="Colorful Shading Accent 3" w:semiHidden="0" w:uiPriority="71" w:unhideWhenUsed="0"/>
-    <w:lsdException w:name="Colorful List Accent 3" w:semiHidden="0" w:uiPriority="72" w:unhideWhenUsed="0"/>
-    <w:lsdException w:name="Colorful Grid Accent 3" w:semiHidden="0" w:uiPriority="73" w:unhideWhenUsed="0"/>
-    <w:lsdException w:name="Light Shading Accent 4" w:semiHidden="0" w:uiPriority="60" w:unhideWhenUsed="0"/>
-    <w:lsdException w:name="Light List Accent 4" w:semiHidden="0" w:uiPriority="61" w:unhideWhenUsed="0"/>
-    <w:lsdException w:name="Light Grid Accent 4" w:semiHidden="0" w:uiPriority="62" w:unhideWhenUsed="0"/>
-    <w:lsdException w:name="Medium Shading 1 Accent 4" w:semiHidden="0" w:uiPriority="63" w:unhideWhenUsed="0"/>
-    <w:lsdException w:name="Medium Shading 2 Accent 4" w:semiHidden="0" w:uiPriority="64" w:unhideWhenUsed="0"/>
-    <w:lsdException w:name="Medium List 1 Accent 4" w:semiHidden="0" w:uiPriority="65" w:unhideWhenUsed="0"/>
-    <w:lsdException w:name="Medium List 2 Accent 4" w:semiHidden="0" w:uiPriority="66" w:unhideWhenUsed="0"/>
-    <w:lsdException w:name="Medium Grid 1 Accent 4" w:semiHidden="0" w:uiPriority="67" w:unhideWhenUsed="0"/>
-    <w:lsdException w:name="Medium Grid 2 Accent 4" w:semiHidden="0" w:uiPriority="68" w:unhideWhenUsed="0"/>
-    <w:lsdException w:name="Medium Grid 3 Accent 4" w:semiHidden="0" w:uiPriority="69" w:unhideWhenUsed="0"/>
-    <w:lsdException w:name="Dark List Accent 4" w:semiHidden="0" w:uiPriority="70" w:unhideWhenUsed="0"/>
-    <w:lsdException w:name="Colorful Shading Accent 4" w:semiHidden="0" w:uiPriority="71" w:unhideWhenUsed="0"/>
-    <w:lsdException w:name="Colorful List Accent 4" w:semiHidden="0" w:uiPriority="72" w:unhideWhenUsed="0"/>
-    <w:lsdException w:name="Colorful Grid Accent 4" w:semiHidden="0" w:uiPriority="73" w:unhideWhenUsed="0"/>
-    <w:lsdException w:name="Light Shading Accent 5" w:semiHidden="0" w:uiPriority="60" w:unhideWhenUsed="0"/>
-    <w:lsdException w:name="Light List Accent 5" w:semiHidden="0" w:uiPriority="61" w:unhideWhenUsed="0"/>
-    <w:lsdException w:name="Light Grid Accent 5" w:semiHidden="0" w:uiPriority="62" w:unhideWhenUsed="0"/>
-    <w:lsdException w:name="Medium Shading 1 Accent 5" w:semiHidden="0" w:uiPriority="63" w:unhideWhenUsed="0"/>
-    <w:lsdException w:name="Medium Shading 2 Accent 5" w:semiHidden="0" w:uiPriority="64" w:unhideWhenUsed="0"/>
-    <w:lsdException w:name="Medium List 1 Accent 5" w:semiHidden="0" w:uiPriority="65" w:unhideWhenUsed="0"/>
-    <w:lsdException w:name="Medium List 2 Accent 5" w:semiHidden="0" w:uiPriority="66" w:unhideWhenUsed="0"/>
-    <w:lsdException w:name="Medium Grid 1 Accent 5" w:semiHidden="0" w:uiPriority="67" w:unhideWhenUsed="0"/>
-    <w:lsdException w:name="Medium Grid 2 Accent 5" w:semiHidden="0" w:uiPriority="68" w:unhideWhenUsed="0"/>
-    <w:lsdException w:name="Medium Grid 3 Accent 5" w:semiHidden="0" w:uiPriority="69" w:unhideWhenUsed="0"/>
-    <w:lsdException w:name="Dark List Accent 5" w:semiHidden="0" w:uiPriority="70" w:unhideWhenUsed="0"/>
-    <w:lsdException w:name="Colorful Shading Accent 5" w:semiHidden="0" w:uiPriority="71" w:unhideWhenUsed="0"/>
-    <w:lsdException w:name="Colorful List Accent 5" w:semiHidden="0" w:uiPriority="72" w:unhideWhenUsed="0"/>
-    <w:lsdException w:name="Colorful Grid Accent 5" w:semiHidden="0" w:uiPriority="73" w:unhideWhenUsed="0"/>
-    <w:lsdException w:name="Light Shading Accent 6" w:semiHidden="0" w:uiPriority="60" w:unhideWhenUsed="0"/>
-    <w:lsdException w:name="Light List Accent 6" w:semiHidden="0" w:uiPriority="61" w:unhideWhenUsed="0"/>
-    <w:lsdException w:name="Light Grid Accent 6" w:semiHidden="0" w:uiPriority="62" w:unhideWhenUsed="0"/>
-    <w:lsdException w:name="Medium Shading 1 Accent 6" w:semiHidden="0" w:uiPriority="63" w:unhideWhenUsed="0"/>
-    <w:lsdException w:name="Medium Shading 2 Accent 6" w:semiHidden="0" w:uiPriority="64" w:unhideWhenUsed="0"/>
-    <w:lsdException w:name="Medium List 1 Accent 6" w:semiHidden="0" w:uiPriority="65" w:unhideWhenUsed="0"/>
-    <w:lsdException w:name="Medium List 2 Accent 6" w:semiHidden="0" w:uiPriority="66" w:unhideWhenUsed="0"/>
-    <w:lsdException w:name="Medium Grid 1 Accent 6" w:semiHidden="0" w:uiPriority="67" w:unhideWhenUsed="0"/>
-    <w:lsdException w:name="Medium Grid 2 Accent 6" w:semiHidden="0" w:uiPriority="68" w:unhideWhenUsed="0"/>
-    <w:lsdException w:name="Medium Grid 3 Accent 6" w:semiHidden="0" w:uiPriority="69" w:unhideWhenUsed="0"/>
-    <w:lsdException w:name="Dark List Accent 6" w:semiHidden="0" w:uiPriority="70" w:unhideWhenUsed="0"/>
-    <w:lsdException w:name="Colorful Shading Accent 6" w:semiHidden="0" w:uiPriority="71" w:unhideWhenUsed="0"/>
-    <w:lsdException w:name="Colorful List Accent 6" w:semiHidden="0" w:uiPriority="72" w:unhideWhenUsed="0"/>
-    <w:lsdException w:name="Colorful Grid Accent 6" w:semiHidden="0" w:uiPriority="73" w:unhideWhenUsed="0"/>
-    <w:lsdException w:name="Subtle Emphasis" w:semiHidden="0" w:uiPriority="19" w:unhideWhenUsed="0" w:qFormat="1"/>
-    <w:lsdException w:name="Intense Emphasis" w:semiHidden="0" w:uiPriority="21" w:unhideWhenUsed="0" w:qFormat="1"/>
-    <w:lsdException w:name="Subtle Reference" w:semiHidden="0" w:uiPriority="31" w:unhideWhenUsed="0" w:qFormat="1"/>
-    <w:lsdException w:name="Intense Reference" w:semiHidden="0" w:uiPriority="32" w:unhideWhenUsed="0" w:qFormat="1"/>
-    <w:lsdException w:name="Book Title" w:semiHidden="0" w:uiPriority="33" w:unhideWhenUsed="0" w:qFormat="1"/>
-    <w:lsdException w:name="Bibliography" w:uiPriority="37"/>
-    <w:lsdException w:name="TOC Heading" w:uiPriority="39" w:qFormat="1"/>
-  </w:latentStyles>
-  <w:style w:type="paragraph" w:default="1" w:styleId="Normal">
-    <w:name w:val="Normal"/>
-    <w:qFormat/>
-  </w:style>
-  <w:style w:type="character" w:default="1" w:styleId="DefaultParagraphFont">
-    <w:name w:val="Default Paragraph Font"/>
-    <w:uiPriority w:val="1"/>
-    <w:semiHidden/>
-    <w:unhideWhenUsed/>
-  </w:style>
-  <w:style w:type="table" w:default="1" w:styleId="TableNormal">
-    <w:name w:val="Normal Table"/>
-    <w:uiPriority w:val="99"/>
-    <w:semiHidden/>
-    <w:unhideWhenUsed/>
-    <w:tblPr>
-      <w:tblInd w:w="0" w:type="dxa"/>
-      <w:tblCellMar>
-        <w:top w:w="0" w:type="dxa"/>
-        <w:left w:w="108" w:type="dxa"/>
-        <w:bottom w:w="0" w:type="dxa"/>
-        <w:right w:w="108" w:type="dxa"/>
-      </w:tblCellMar>
-    </w:tblPr>
-  </w:style>
-  <w:style w:type="numbering" w:default="1" w:styleId="NoList">
-    <w:name w:val="No List"/>
-    <w:uiPriority w:val="99"/>
-    <w:semiHidden/>
-    <w:unhideWhenUsed/>
-  </w:style>
-  <w:style w:type="character" w:styleId="PlaceholderText">
-    <w:name w:val="Placeholder Text"/>
-    <w:basedOn w:val="DefaultParagraphFont"/>
-    <w:uiPriority w:val="99"/>
-    <w:semiHidden/>
-    <w:rsid w:val="00F35E8A"/>
-    <w:rPr>
-      <w:color w:val="808080"/>
-    </w:rPr>
-  </w:style>
-  <w:style w:type="paragraph" w:customStyle="1" w:styleId="7FD7A057FDBE410BB093802203C29408">
-    <w:name w:val="7FD7A057FDBE410BB093802203C29408"/>
-    <w:rsid w:val="00F35E8A"/>
-    <w:rPr>
-      <w:rFonts w:eastAsiaTheme="minorHAnsi"/>
-      <w:sz w:val="24"/>
-    </w:rPr>
-  </w:style>
-  <w:style w:type="paragraph" w:customStyle="1" w:styleId="E946EA8A305C48168F4701598C0CF79F">
-    <w:name w:val="E946EA8A305C48168F4701598C0CF79F"/>
-    <w:rsid w:val="00F35E8A"/>
-    <w:rPr>
-      <w:rFonts w:eastAsiaTheme="minorHAnsi"/>
-      <w:sz w:val="24"/>
-    </w:rPr>
-  </w:style>
-  <w:style w:type="paragraph" w:customStyle="1" w:styleId="1CBE04EFD0C84C81BFE175BDFFF62D3E">
-    <w:name w:val="1CBE04EFD0C84C81BFE175BDFFF62D3E"/>
-    <w:rsid w:val="00F35E8A"/>
-  </w:style>
-  <w:style w:type="paragraph" w:customStyle="1" w:styleId="4DB490714801481F8114D57E8F2C0C5A">
-    <w:name w:val="4DB490714801481F8114D57E8F2C0C5A"/>
-    <w:rsid w:val="00F35E8A"/>
-  </w:style>
-  <w:style w:type="paragraph" w:customStyle="1" w:styleId="59C81A770A9C430096877B237049706A">
-    <w:name w:val="59C81A770A9C430096877B237049706A"/>
-    <w:rsid w:val="00F35E8A"/>
-  </w:style>
-  <w:style w:type="paragraph" w:customStyle="1" w:styleId="E6AEDB0945FC423892B4BF5C3EB27CC7">
-    <w:name w:val="E6AEDB0945FC423892B4BF5C3EB27CC7"/>
-    <w:rsid w:val="00F35E8A"/>
-  </w:style>
-  <w:style w:type="paragraph" w:customStyle="1" w:styleId="EE7A2792D09D4AA5ACF238402E0D4218">
-    <w:name w:val="EE7A2792D09D4AA5ACF238402E0D4218"/>
-    <w:rsid w:val="00F35E8A"/>
-  </w:style>
-  <w:style w:type="paragraph" w:customStyle="1" w:styleId="39CCA7FF962442E1B0FD016024772721">
-    <w:name w:val="39CCA7FF962442E1B0FD016024772721"/>
-    <w:rsid w:val="00F35E8A"/>
-  </w:style>
-</w:styles>
-</file>
-
-<file path=word/glossary/webSettings.xml><?xml version="1.0" encoding="utf-8"?>
-<w:webSettings xmlns:mc="http://schemas.openxmlformats.org/markup-compatibility/2006" xmlns:r="http://schemas.openxmlformats.org/officeDocument/2006/relationships" xmlns:w="http://schemas.openxmlformats.org/wordprocessingml/2006/main" xmlns:w14="http://schemas.microsoft.com/office/word/2010/wordml" mc:Ignorable="w14">
-  <w:optimizeForBrowser/>
-  <w:allowPNG/>
-</w:webSettings>
-</file>
-
 <file path=word/theme/theme1.xml><?xml version="1.0" encoding="utf-8"?>
 <a:theme xmlns:a="http://schemas.openxmlformats.org/drawingml/2006/main" name="Office Theme">
   <a:themeElements>
@@ -19896,7 +19638,7 @@
 </file>
 
 <file path=customXml/itemProps1.xml><?xml version="1.0" encoding="utf-8"?>
-<ds:datastoreItem xmlns:ds="http://schemas.openxmlformats.org/officeDocument/2006/customXml" ds:itemID="{1605388D-8D12-408D-999C-0FB2790AE4F4}">
+<ds:datastoreItem xmlns:ds="http://schemas.openxmlformats.org/officeDocument/2006/customXml" ds:itemID="{65F160DD-6263-4978-977B-D79F1C220BED}">
   <ds:schemaRefs>
     <ds:schemaRef ds:uri="http://schemas.openxmlformats.org/officeDocument/2006/bibliography"/>
   </ds:schemaRefs>

</xml_diff>

<commit_message>
Added section describing currently available CubeSat deployers to sectoin 5.2.1.1
</commit_message>
<xml_diff>
--- a/CMQA/Mission Overview/RCL-O-CMQA2 Rascal Mission Overview.docx
+++ b/CMQA/Mission Overview/RCL-O-CMQA2 Rascal Mission Overview.docx
@@ -2289,7 +2289,7 @@
         <w:pStyle w:val="Heading1"/>
       </w:pPr>
       <w:bookmarkStart w:id="0" w:name="_Toc155858539"/>
-      <w:bookmarkStart w:id="1" w:name="_Toc374199387"/>
+      <w:bookmarkStart w:id="1" w:name="_Toc374266747"/>
       <w:r>
         <w:lastRenderedPageBreak/>
         <w:t>Executive Summary</w:t>
@@ -2360,7 +2360,7 @@
           <w:r>
             <w:fldChar w:fldCharType="separate"/>
           </w:r>
-          <w:hyperlink w:anchor="_Toc374199387" w:history="1">
+          <w:hyperlink w:anchor="_Toc374266747" w:history="1">
             <w:r>
               <w:rPr>
                 <w:rStyle w:val="Hyperlink"/>
@@ -2401,7 +2401,7 @@
                 <w:noProof/>
                 <w:webHidden/>
               </w:rPr>
-              <w:instrText xml:space="preserve"> PAGEREF _Toc374199387 \h </w:instrText>
+              <w:instrText xml:space="preserve"> PAGEREF _Toc374266747 \h </w:instrText>
             </w:r>
             <w:r>
               <w:rPr>
@@ -2444,7 +2444,7 @@
               <w:noProof/>
             </w:rPr>
           </w:pPr>
-          <w:hyperlink w:anchor="_Toc374199388" w:history="1">
+          <w:hyperlink w:anchor="_Toc374266748" w:history="1">
             <w:r>
               <w:rPr>
                 <w:rStyle w:val="Hyperlink"/>
@@ -2485,7 +2485,7 @@
                 <w:noProof/>
                 <w:webHidden/>
               </w:rPr>
-              <w:instrText xml:space="preserve"> PAGEREF _Toc374199388 \h </w:instrText>
+              <w:instrText xml:space="preserve"> PAGEREF _Toc374266748 \h </w:instrText>
             </w:r>
             <w:r>
               <w:rPr>
@@ -2528,7 +2528,7 @@
               <w:noProof/>
             </w:rPr>
           </w:pPr>
-          <w:hyperlink w:anchor="_Toc374199389" w:history="1">
+          <w:hyperlink w:anchor="_Toc374266749" w:history="1">
             <w:r>
               <w:rPr>
                 <w:rStyle w:val="Hyperlink"/>
@@ -2569,7 +2569,7 @@
                 <w:noProof/>
                 <w:webHidden/>
               </w:rPr>
-              <w:instrText xml:space="preserve"> PAGEREF _Toc374199389 \h </w:instrText>
+              <w:instrText xml:space="preserve"> PAGEREF _Toc374266749 \h </w:instrText>
             </w:r>
             <w:r>
               <w:rPr>
@@ -2612,7 +2612,7 @@
               <w:noProof/>
             </w:rPr>
           </w:pPr>
-          <w:hyperlink w:anchor="_Toc374199390" w:history="1">
+          <w:hyperlink w:anchor="_Toc374266750" w:history="1">
             <w:r>
               <w:rPr>
                 <w:rStyle w:val="Hyperlink"/>
@@ -2653,7 +2653,7 @@
                 <w:noProof/>
                 <w:webHidden/>
               </w:rPr>
-              <w:instrText xml:space="preserve"> PAGEREF _Toc374199390 \h </w:instrText>
+              <w:instrText xml:space="preserve"> PAGEREF _Toc374266750 \h </w:instrText>
             </w:r>
             <w:r>
               <w:rPr>
@@ -2696,7 +2696,7 @@
               <w:noProof/>
             </w:rPr>
           </w:pPr>
-          <w:hyperlink w:anchor="_Toc374199391" w:history="1">
+          <w:hyperlink w:anchor="_Toc374266751" w:history="1">
             <w:r>
               <w:rPr>
                 <w:rStyle w:val="Hyperlink"/>
@@ -2737,7 +2737,7 @@
                 <w:noProof/>
                 <w:webHidden/>
               </w:rPr>
-              <w:instrText xml:space="preserve"> PAGEREF _Toc374199391 \h </w:instrText>
+              <w:instrText xml:space="preserve"> PAGEREF _Toc374266751 \h </w:instrText>
             </w:r>
             <w:r>
               <w:rPr>
@@ -2780,7 +2780,7 @@
               <w:noProof/>
             </w:rPr>
           </w:pPr>
-          <w:hyperlink w:anchor="_Toc374199392" w:history="1">
+          <w:hyperlink w:anchor="_Toc374266752" w:history="1">
             <w:r>
               <w:rPr>
                 <w:rStyle w:val="Hyperlink"/>
@@ -2821,7 +2821,7 @@
                 <w:noProof/>
                 <w:webHidden/>
               </w:rPr>
-              <w:instrText xml:space="preserve"> PAGEREF _Toc374199392 \h </w:instrText>
+              <w:instrText xml:space="preserve"> PAGEREF _Toc374266752 \h </w:instrText>
             </w:r>
             <w:r>
               <w:rPr>
@@ -2864,7 +2864,7 @@
               <w:noProof/>
             </w:rPr>
           </w:pPr>
-          <w:hyperlink w:anchor="_Toc374199393" w:history="1">
+          <w:hyperlink w:anchor="_Toc374266753" w:history="1">
             <w:r>
               <w:rPr>
                 <w:rStyle w:val="Hyperlink"/>
@@ -2905,7 +2905,7 @@
                 <w:noProof/>
                 <w:webHidden/>
               </w:rPr>
-              <w:instrText xml:space="preserve"> PAGEREF _Toc374199393 \h </w:instrText>
+              <w:instrText xml:space="preserve"> PAGEREF _Toc374266753 \h </w:instrText>
             </w:r>
             <w:r>
               <w:rPr>
@@ -2948,7 +2948,7 @@
               <w:noProof/>
             </w:rPr>
           </w:pPr>
-          <w:hyperlink w:anchor="_Toc374199394" w:history="1">
+          <w:hyperlink w:anchor="_Toc374266754" w:history="1">
             <w:r>
               <w:rPr>
                 <w:rStyle w:val="Hyperlink"/>
@@ -2989,7 +2989,7 @@
                 <w:noProof/>
                 <w:webHidden/>
               </w:rPr>
-              <w:instrText xml:space="preserve"> PAGEREF _Toc374199394 \h </w:instrText>
+              <w:instrText xml:space="preserve"> PAGEREF _Toc374266754 \h </w:instrText>
             </w:r>
             <w:r>
               <w:rPr>
@@ -3032,7 +3032,7 @@
               <w:noProof/>
             </w:rPr>
           </w:pPr>
-          <w:hyperlink w:anchor="_Toc374199395" w:history="1">
+          <w:hyperlink w:anchor="_Toc374266755" w:history="1">
             <w:r>
               <w:rPr>
                 <w:rStyle w:val="Hyperlink"/>
@@ -3073,7 +3073,7 @@
                 <w:noProof/>
                 <w:webHidden/>
               </w:rPr>
-              <w:instrText xml:space="preserve"> PAGEREF _Toc374199395 \h </w:instrText>
+              <w:instrText xml:space="preserve"> PAGEREF _Toc374266755 \h </w:instrText>
             </w:r>
             <w:r>
               <w:rPr>
@@ -3116,7 +3116,7 @@
               <w:noProof/>
             </w:rPr>
           </w:pPr>
-          <w:hyperlink w:anchor="_Toc374199396" w:history="1">
+          <w:hyperlink w:anchor="_Toc374266756" w:history="1">
             <w:r>
               <w:rPr>
                 <w:rStyle w:val="Hyperlink"/>
@@ -3157,7 +3157,7 @@
                 <w:noProof/>
                 <w:webHidden/>
               </w:rPr>
-              <w:instrText xml:space="preserve"> PAGEREF _Toc374199396 \h </w:instrText>
+              <w:instrText xml:space="preserve"> PAGEREF _Toc374266756 \h </w:instrText>
             </w:r>
             <w:r>
               <w:rPr>
@@ -3200,7 +3200,7 @@
               <w:noProof/>
             </w:rPr>
           </w:pPr>
-          <w:hyperlink w:anchor="_Toc374199397" w:history="1">
+          <w:hyperlink w:anchor="_Toc374266757" w:history="1">
             <w:r>
               <w:rPr>
                 <w:rStyle w:val="Hyperlink"/>
@@ -3241,7 +3241,7 @@
                 <w:noProof/>
                 <w:webHidden/>
               </w:rPr>
-              <w:instrText xml:space="preserve"> PAGEREF _Toc374199397 \h </w:instrText>
+              <w:instrText xml:space="preserve"> PAGEREF _Toc374266757 \h </w:instrText>
             </w:r>
             <w:r>
               <w:rPr>
@@ -3284,7 +3284,7 @@
               <w:noProof/>
             </w:rPr>
           </w:pPr>
-          <w:hyperlink w:anchor="_Toc374199398" w:history="1">
+          <w:hyperlink w:anchor="_Toc374266758" w:history="1">
             <w:r>
               <w:rPr>
                 <w:rStyle w:val="Hyperlink"/>
@@ -3325,7 +3325,7 @@
                 <w:noProof/>
                 <w:webHidden/>
               </w:rPr>
-              <w:instrText xml:space="preserve"> PAGEREF _Toc374199398 \h </w:instrText>
+              <w:instrText xml:space="preserve"> PAGEREF _Toc374266758 \h </w:instrText>
             </w:r>
             <w:r>
               <w:rPr>
@@ -3368,7 +3368,7 @@
               <w:noProof/>
             </w:rPr>
           </w:pPr>
-          <w:hyperlink w:anchor="_Toc374199399" w:history="1">
+          <w:hyperlink w:anchor="_Toc374266759" w:history="1">
             <w:r>
               <w:rPr>
                 <w:rStyle w:val="Hyperlink"/>
@@ -3409,7 +3409,7 @@
                 <w:noProof/>
                 <w:webHidden/>
               </w:rPr>
-              <w:instrText xml:space="preserve"> PAGEREF _Toc374199399 \h </w:instrText>
+              <w:instrText xml:space="preserve"> PAGEREF _Toc374266759 \h </w:instrText>
             </w:r>
             <w:r>
               <w:rPr>
@@ -3452,7 +3452,7 @@
               <w:noProof/>
             </w:rPr>
           </w:pPr>
-          <w:hyperlink w:anchor="_Toc374199400" w:history="1">
+          <w:hyperlink w:anchor="_Toc374266760" w:history="1">
             <w:r>
               <w:rPr>
                 <w:rStyle w:val="Hyperlink"/>
@@ -3493,7 +3493,7 @@
                 <w:noProof/>
                 <w:webHidden/>
               </w:rPr>
-              <w:instrText xml:space="preserve"> PAGEREF _Toc374199400 \h </w:instrText>
+              <w:instrText xml:space="preserve"> PAGEREF _Toc374266760 \h </w:instrText>
             </w:r>
             <w:r>
               <w:rPr>
@@ -3513,7 +3513,7 @@
                 <w:noProof/>
                 <w:webHidden/>
               </w:rPr>
-              <w:t>9</w:t>
+              <w:t>13</w:t>
             </w:r>
             <w:r>
               <w:rPr>
@@ -3536,7 +3536,7 @@
               <w:noProof/>
             </w:rPr>
           </w:pPr>
-          <w:hyperlink w:anchor="_Toc374199401" w:history="1">
+          <w:hyperlink w:anchor="_Toc374266761" w:history="1">
             <w:r>
               <w:rPr>
                 <w:rStyle w:val="Hyperlink"/>
@@ -3556,7 +3556,7 @@
                 <w:rStyle w:val="Hyperlink"/>
                 <w:noProof/>
               </w:rPr>
-              <w:t>Available Launch Vehicles</w:t>
+              <w:t>Mission Lifetime</w:t>
             </w:r>
             <w:r>
               <w:rPr>
@@ -3577,7 +3577,7 @@
                 <w:noProof/>
                 <w:webHidden/>
               </w:rPr>
-              <w:instrText xml:space="preserve"> PAGEREF _Toc374199401 \h </w:instrText>
+              <w:instrText xml:space="preserve"> PAGEREF _Toc374266761 \h </w:instrText>
             </w:r>
             <w:r>
               <w:rPr>
@@ -3597,7 +3597,7 @@
                 <w:noProof/>
                 <w:webHidden/>
               </w:rPr>
-              <w:t>9</w:t>
+              <w:t>13</w:t>
             </w:r>
             <w:r>
               <w:rPr>
@@ -3620,7 +3620,7 @@
               <w:noProof/>
             </w:rPr>
           </w:pPr>
-          <w:hyperlink w:anchor="_Toc374199402" w:history="1">
+          <w:hyperlink w:anchor="_Toc374266762" w:history="1">
             <w:r>
               <w:rPr>
                 <w:rStyle w:val="Hyperlink"/>
@@ -3640,7 +3640,7 @@
                 <w:rStyle w:val="Hyperlink"/>
                 <w:noProof/>
               </w:rPr>
-              <w:t>Mission Lifetime</w:t>
+              <w:t>Mission Success Verification</w:t>
             </w:r>
             <w:r>
               <w:rPr>
@@ -3661,7 +3661,7 @@
                 <w:noProof/>
                 <w:webHidden/>
               </w:rPr>
-              <w:instrText xml:space="preserve"> PAGEREF _Toc374199402 \h </w:instrText>
+              <w:instrText xml:space="preserve"> PAGEREF _Toc374266762 \h </w:instrText>
             </w:r>
             <w:r>
               <w:rPr>
@@ -3681,7 +3681,7 @@
                 <w:noProof/>
                 <w:webHidden/>
               </w:rPr>
-              <w:t>9</w:t>
+              <w:t>13</w:t>
             </w:r>
             <w:r>
               <w:rPr>
@@ -3704,7 +3704,7 @@
               <w:noProof/>
             </w:rPr>
           </w:pPr>
-          <w:hyperlink w:anchor="_Toc374199403" w:history="1">
+          <w:hyperlink w:anchor="_Toc374266763" w:history="1">
             <w:r>
               <w:rPr>
                 <w:rStyle w:val="Hyperlink"/>
@@ -3724,7 +3724,7 @@
                 <w:rStyle w:val="Hyperlink"/>
                 <w:noProof/>
               </w:rPr>
-              <w:t>Mission Success Verification</w:t>
+              <w:t>Mission Development Experience</w:t>
             </w:r>
             <w:r>
               <w:rPr>
@@ -3745,7 +3745,7 @@
                 <w:noProof/>
                 <w:webHidden/>
               </w:rPr>
-              <w:instrText xml:space="preserve"> PAGEREF _Toc374199403 \h </w:instrText>
+              <w:instrText xml:space="preserve"> PAGEREF _Toc374266763 \h </w:instrText>
             </w:r>
             <w:r>
               <w:rPr>
@@ -3765,7 +3765,7 @@
                 <w:noProof/>
                 <w:webHidden/>
               </w:rPr>
-              <w:t>9</w:t>
+              <w:t>13</w:t>
             </w:r>
             <w:r>
               <w:rPr>
@@ -3788,7 +3788,7 @@
               <w:noProof/>
             </w:rPr>
           </w:pPr>
-          <w:hyperlink w:anchor="_Toc374199404" w:history="1">
+          <w:hyperlink w:anchor="_Toc374266764" w:history="1">
             <w:r>
               <w:rPr>
                 <w:rStyle w:val="Hyperlink"/>
@@ -3808,7 +3808,7 @@
                 <w:rStyle w:val="Hyperlink"/>
                 <w:noProof/>
               </w:rPr>
-              <w:t>Mission Development Experience</w:t>
+              <w:t>Risk</w:t>
             </w:r>
             <w:r>
               <w:rPr>
@@ -3829,7 +3829,7 @@
                 <w:noProof/>
                 <w:webHidden/>
               </w:rPr>
-              <w:instrText xml:space="preserve"> PAGEREF _Toc374199404 \h </w:instrText>
+              <w:instrText xml:space="preserve"> PAGEREF _Toc374266764 \h </w:instrText>
             </w:r>
             <w:r>
               <w:rPr>
@@ -3849,91 +3849,7 @@
                 <w:noProof/>
                 <w:webHidden/>
               </w:rPr>
-              <w:t>9</w:t>
-            </w:r>
-            <w:r>
-              <w:rPr>
-                <w:noProof/>
-                <w:webHidden/>
-              </w:rPr>
-              <w:fldChar w:fldCharType="end"/>
-            </w:r>
-          </w:hyperlink>
-        </w:p>
-        <w:p>
-          <w:pPr>
-            <w:pStyle w:val="TOC3"/>
-            <w:tabs>
-              <w:tab w:val="left" w:pos="1320"/>
-              <w:tab w:val="right" w:leader="dot" w:pos="9350"/>
-            </w:tabs>
-            <w:rPr>
-              <w:rFonts w:asciiTheme="minorHAnsi" w:eastAsiaTheme="minorEastAsia" w:hAnsiTheme="minorHAnsi" w:cstheme="minorBidi"/>
-              <w:noProof/>
-            </w:rPr>
-          </w:pPr>
-          <w:hyperlink w:anchor="_Toc374199405" w:history="1">
-            <w:r>
-              <w:rPr>
-                <w:rStyle w:val="Hyperlink"/>
-                <w:noProof/>
-              </w:rPr>
-              <w:t>5.2.7</w:t>
-            </w:r>
-            <w:r>
-              <w:rPr>
-                <w:rFonts w:asciiTheme="minorHAnsi" w:eastAsiaTheme="minorEastAsia" w:hAnsiTheme="minorHAnsi" w:cstheme="minorBidi"/>
-                <w:noProof/>
-              </w:rPr>
-              <w:tab/>
-            </w:r>
-            <w:r>
-              <w:rPr>
-                <w:rStyle w:val="Hyperlink"/>
-                <w:noProof/>
-              </w:rPr>
-              <w:t>Risk</w:t>
-            </w:r>
-            <w:r>
-              <w:rPr>
-                <w:noProof/>
-                <w:webHidden/>
-              </w:rPr>
-              <w:tab/>
-            </w:r>
-            <w:r>
-              <w:rPr>
-                <w:noProof/>
-                <w:webHidden/>
-              </w:rPr>
-              <w:fldChar w:fldCharType="begin"/>
-            </w:r>
-            <w:r>
-              <w:rPr>
-                <w:noProof/>
-                <w:webHidden/>
-              </w:rPr>
-              <w:instrText xml:space="preserve"> PAGEREF _Toc374199405 \h </w:instrText>
-            </w:r>
-            <w:r>
-              <w:rPr>
-                <w:noProof/>
-                <w:webHidden/>
-              </w:rPr>
-            </w:r>
-            <w:r>
-              <w:rPr>
-                <w:noProof/>
-                <w:webHidden/>
-              </w:rPr>
-              <w:fldChar w:fldCharType="separate"/>
-            </w:r>
-            <w:r>
-              <w:rPr>
-                <w:noProof/>
-                <w:webHidden/>
-              </w:rPr>
-              <w:t>9</w:t>
+              <w:t>13</w:t>
             </w:r>
             <w:r>
               <w:rPr>
@@ -3956,7 +3872,7 @@
               <w:noProof/>
             </w:rPr>
           </w:pPr>
-          <w:hyperlink w:anchor="_Toc374199406" w:history="1">
+          <w:hyperlink w:anchor="_Toc374266765" w:history="1">
             <w:r>
               <w:rPr>
                 <w:rStyle w:val="Hyperlink"/>
@@ -3997,7 +3913,7 @@
                 <w:noProof/>
                 <w:webHidden/>
               </w:rPr>
-              <w:instrText xml:space="preserve"> PAGEREF _Toc374199406 \h </w:instrText>
+              <w:instrText xml:space="preserve"> PAGEREF _Toc374266765 \h </w:instrText>
             </w:r>
             <w:r>
               <w:rPr>
@@ -4017,7 +3933,7 @@
                 <w:noProof/>
                 <w:webHidden/>
               </w:rPr>
-              <w:t>9</w:t>
+              <w:t>13</w:t>
             </w:r>
             <w:r>
               <w:rPr>
@@ -4040,7 +3956,7 @@
               <w:noProof/>
             </w:rPr>
           </w:pPr>
-          <w:hyperlink w:anchor="_Toc374199407" w:history="1">
+          <w:hyperlink w:anchor="_Toc374266766" w:history="1">
             <w:r>
               <w:rPr>
                 <w:rStyle w:val="Hyperlink"/>
@@ -4081,7 +3997,7 @@
                 <w:noProof/>
                 <w:webHidden/>
               </w:rPr>
-              <w:instrText xml:space="preserve"> PAGEREF _Toc374199407 \h </w:instrText>
+              <w:instrText xml:space="preserve"> PAGEREF _Toc374266766 \h </w:instrText>
             </w:r>
             <w:r>
               <w:rPr>
@@ -4101,7 +4017,7 @@
                 <w:noProof/>
                 <w:webHidden/>
               </w:rPr>
-              <w:t>12</w:t>
+              <w:t>16</w:t>
             </w:r>
             <w:r>
               <w:rPr>
@@ -4124,7 +4040,7 @@
               <w:noProof/>
             </w:rPr>
           </w:pPr>
-          <w:hyperlink w:anchor="_Toc374199408" w:history="1">
+          <w:hyperlink w:anchor="_Toc374266767" w:history="1">
             <w:r>
               <w:rPr>
                 <w:rStyle w:val="Hyperlink"/>
@@ -4165,7 +4081,7 @@
                 <w:noProof/>
                 <w:webHidden/>
               </w:rPr>
-              <w:instrText xml:space="preserve"> PAGEREF _Toc374199408 \h </w:instrText>
+              <w:instrText xml:space="preserve"> PAGEREF _Toc374266767 \h </w:instrText>
             </w:r>
             <w:r>
               <w:rPr>
@@ -4185,7 +4101,7 @@
                 <w:noProof/>
                 <w:webHidden/>
               </w:rPr>
-              <w:t>12</w:t>
+              <w:t>16</w:t>
             </w:r>
             <w:r>
               <w:rPr>
@@ -4208,7 +4124,7 @@
               <w:noProof/>
             </w:rPr>
           </w:pPr>
-          <w:hyperlink w:anchor="_Toc374199409" w:history="1">
+          <w:hyperlink w:anchor="_Toc374266768" w:history="1">
             <w:r>
               <w:rPr>
                 <w:rStyle w:val="Hyperlink"/>
@@ -4249,7 +4165,7 @@
                 <w:noProof/>
                 <w:webHidden/>
               </w:rPr>
-              <w:instrText xml:space="preserve"> PAGEREF _Toc374199409 \h </w:instrText>
+              <w:instrText xml:space="preserve"> PAGEREF _Toc374266768 \h </w:instrText>
             </w:r>
             <w:r>
               <w:rPr>
@@ -4269,7 +4185,7 @@
                 <w:noProof/>
                 <w:webHidden/>
               </w:rPr>
-              <w:t>12</w:t>
+              <w:t>16</w:t>
             </w:r>
             <w:r>
               <w:rPr>
@@ -4292,7 +4208,7 @@
               <w:noProof/>
             </w:rPr>
           </w:pPr>
-          <w:hyperlink w:anchor="_Toc374199410" w:history="1">
+          <w:hyperlink w:anchor="_Toc374266769" w:history="1">
             <w:r>
               <w:rPr>
                 <w:rStyle w:val="Hyperlink"/>
@@ -4333,7 +4249,7 @@
                 <w:noProof/>
                 <w:webHidden/>
               </w:rPr>
-              <w:instrText xml:space="preserve"> PAGEREF _Toc374199410 \h </w:instrText>
+              <w:instrText xml:space="preserve"> PAGEREF _Toc374266769 \h </w:instrText>
             </w:r>
             <w:r>
               <w:rPr>
@@ -4353,7 +4269,7 @@
                 <w:noProof/>
                 <w:webHidden/>
               </w:rPr>
-              <w:t>12</w:t>
+              <w:t>16</w:t>
             </w:r>
             <w:r>
               <w:rPr>
@@ -4376,7 +4292,7 @@
               <w:noProof/>
             </w:rPr>
           </w:pPr>
-          <w:hyperlink w:anchor="_Toc374199411" w:history="1">
+          <w:hyperlink w:anchor="_Toc374266770" w:history="1">
             <w:r>
               <w:rPr>
                 <w:rStyle w:val="Hyperlink"/>
@@ -4417,7 +4333,7 @@
                 <w:noProof/>
                 <w:webHidden/>
               </w:rPr>
-              <w:instrText xml:space="preserve"> PAGEREF _Toc374199411 \h </w:instrText>
+              <w:instrText xml:space="preserve"> PAGEREF _Toc374266770 \h </w:instrText>
             </w:r>
             <w:r>
               <w:rPr>
@@ -4437,7 +4353,7 @@
                 <w:noProof/>
                 <w:webHidden/>
               </w:rPr>
-              <w:t>12</w:t>
+              <w:t>16</w:t>
             </w:r>
             <w:r>
               <w:rPr>
@@ -4460,7 +4376,7 @@
               <w:noProof/>
             </w:rPr>
           </w:pPr>
-          <w:hyperlink w:anchor="_Toc374199412" w:history="1">
+          <w:hyperlink w:anchor="_Toc374266771" w:history="1">
             <w:r>
               <w:rPr>
                 <w:rStyle w:val="Hyperlink"/>
@@ -4501,7 +4417,7 @@
                 <w:noProof/>
                 <w:webHidden/>
               </w:rPr>
-              <w:instrText xml:space="preserve"> PAGEREF _Toc374199412 \h </w:instrText>
+              <w:instrText xml:space="preserve"> PAGEREF _Toc374266771 \h </w:instrText>
             </w:r>
             <w:r>
               <w:rPr>
@@ -4521,7 +4437,7 @@
                 <w:noProof/>
                 <w:webHidden/>
               </w:rPr>
-              <w:t>12</w:t>
+              <w:t>16</w:t>
             </w:r>
             <w:r>
               <w:rPr>
@@ -4544,7 +4460,7 @@
               <w:noProof/>
             </w:rPr>
           </w:pPr>
-          <w:hyperlink w:anchor="_Toc374199413" w:history="1">
+          <w:hyperlink w:anchor="_Toc374266772" w:history="1">
             <w:r>
               <w:rPr>
                 <w:rStyle w:val="Hyperlink"/>
@@ -4585,7 +4501,7 @@
                 <w:noProof/>
                 <w:webHidden/>
               </w:rPr>
-              <w:instrText xml:space="preserve"> PAGEREF _Toc374199413 \h </w:instrText>
+              <w:instrText xml:space="preserve"> PAGEREF _Toc374266772 \h </w:instrText>
             </w:r>
             <w:r>
               <w:rPr>
@@ -4605,7 +4521,7 @@
                 <w:noProof/>
                 <w:webHidden/>
               </w:rPr>
-              <w:t>12</w:t>
+              <w:t>16</w:t>
             </w:r>
             <w:r>
               <w:rPr>
@@ -4628,7 +4544,7 @@
               <w:noProof/>
             </w:rPr>
           </w:pPr>
-          <w:hyperlink w:anchor="_Toc374199414" w:history="1">
+          <w:hyperlink w:anchor="_Toc374266773" w:history="1">
             <w:r>
               <w:rPr>
                 <w:rStyle w:val="Hyperlink"/>
@@ -4669,7 +4585,7 @@
                 <w:noProof/>
                 <w:webHidden/>
               </w:rPr>
-              <w:instrText xml:space="preserve"> PAGEREF _Toc374199414 \h </w:instrText>
+              <w:instrText xml:space="preserve"> PAGEREF _Toc374266773 \h </w:instrText>
             </w:r>
             <w:r>
               <w:rPr>
@@ -4689,7 +4605,7 @@
                 <w:noProof/>
                 <w:webHidden/>
               </w:rPr>
-              <w:t>12</w:t>
+              <w:t>16</w:t>
             </w:r>
             <w:r>
               <w:rPr>
@@ -4712,7 +4628,7 @@
               <w:noProof/>
             </w:rPr>
           </w:pPr>
-          <w:hyperlink w:anchor="_Toc374199415" w:history="1">
+          <w:hyperlink w:anchor="_Toc374266774" w:history="1">
             <w:r>
               <w:rPr>
                 <w:rStyle w:val="Hyperlink"/>
@@ -4753,7 +4669,7 @@
                 <w:noProof/>
                 <w:webHidden/>
               </w:rPr>
-              <w:instrText xml:space="preserve"> PAGEREF _Toc374199415 \h </w:instrText>
+              <w:instrText xml:space="preserve"> PAGEREF _Toc374266774 \h </w:instrText>
             </w:r>
             <w:r>
               <w:rPr>
@@ -4773,7 +4689,7 @@
                 <w:noProof/>
                 <w:webHidden/>
               </w:rPr>
-              <w:t>13</w:t>
+              <w:t>16</w:t>
             </w:r>
             <w:r>
               <w:rPr>
@@ -4796,7 +4712,7 @@
               <w:noProof/>
             </w:rPr>
           </w:pPr>
-          <w:hyperlink w:anchor="_Toc374199416" w:history="1">
+          <w:hyperlink w:anchor="_Toc374266775" w:history="1">
             <w:r>
               <w:rPr>
                 <w:rStyle w:val="Hyperlink"/>
@@ -4837,7 +4753,7 @@
                 <w:noProof/>
                 <w:webHidden/>
               </w:rPr>
-              <w:instrText xml:space="preserve"> PAGEREF _Toc374199416 \h </w:instrText>
+              <w:instrText xml:space="preserve"> PAGEREF _Toc374266775 \h </w:instrText>
             </w:r>
             <w:r>
               <w:rPr>
@@ -4857,7 +4773,7 @@
                 <w:noProof/>
                 <w:webHidden/>
               </w:rPr>
-              <w:t>13</w:t>
+              <w:t>16</w:t>
             </w:r>
             <w:r>
               <w:rPr>
@@ -4880,7 +4796,7 @@
               <w:noProof/>
             </w:rPr>
           </w:pPr>
-          <w:hyperlink w:anchor="_Toc374199417" w:history="1">
+          <w:hyperlink w:anchor="_Toc374266776" w:history="1">
             <w:r>
               <w:rPr>
                 <w:rStyle w:val="Hyperlink"/>
@@ -4921,7 +4837,7 @@
                 <w:noProof/>
                 <w:webHidden/>
               </w:rPr>
-              <w:instrText xml:space="preserve"> PAGEREF _Toc374199417 \h </w:instrText>
+              <w:instrText xml:space="preserve"> PAGEREF _Toc374266776 \h </w:instrText>
             </w:r>
             <w:r>
               <w:rPr>
@@ -4941,7 +4857,7 @@
                 <w:noProof/>
                 <w:webHidden/>
               </w:rPr>
-              <w:t>13</w:t>
+              <w:t>16</w:t>
             </w:r>
             <w:r>
               <w:rPr>
@@ -4964,7 +4880,7 @@
               <w:noProof/>
             </w:rPr>
           </w:pPr>
-          <w:hyperlink w:anchor="_Toc374199418" w:history="1">
+          <w:hyperlink w:anchor="_Toc374266777" w:history="1">
             <w:r>
               <w:rPr>
                 <w:rStyle w:val="Hyperlink"/>
@@ -5005,7 +4921,7 @@
                 <w:noProof/>
                 <w:webHidden/>
               </w:rPr>
-              <w:instrText xml:space="preserve"> PAGEREF _Toc374199418 \h </w:instrText>
+              <w:instrText xml:space="preserve"> PAGEREF _Toc374266777 \h </w:instrText>
             </w:r>
             <w:r>
               <w:rPr>
@@ -5025,7 +4941,7 @@
                 <w:noProof/>
                 <w:webHidden/>
               </w:rPr>
-              <w:t>13</w:t>
+              <w:t>17</w:t>
             </w:r>
             <w:r>
               <w:rPr>
@@ -5048,7 +4964,7 @@
               <w:noProof/>
             </w:rPr>
           </w:pPr>
-          <w:hyperlink w:anchor="_Toc374199419" w:history="1">
+          <w:hyperlink w:anchor="_Toc374266778" w:history="1">
             <w:r>
               <w:rPr>
                 <w:rStyle w:val="Hyperlink"/>
@@ -5089,7 +5005,7 @@
                 <w:noProof/>
                 <w:webHidden/>
               </w:rPr>
-              <w:instrText xml:space="preserve"> PAGEREF _Toc374199419 \h </w:instrText>
+              <w:instrText xml:space="preserve"> PAGEREF _Toc374266778 \h </w:instrText>
             </w:r>
             <w:r>
               <w:rPr>
@@ -5109,7 +5025,7 @@
                 <w:noProof/>
                 <w:webHidden/>
               </w:rPr>
-              <w:t>13</w:t>
+              <w:t>17</w:t>
             </w:r>
             <w:r>
               <w:rPr>
@@ -5132,7 +5048,7 @@
               <w:noProof/>
             </w:rPr>
           </w:pPr>
-          <w:hyperlink w:anchor="_Toc374199420" w:history="1">
+          <w:hyperlink w:anchor="_Toc374266779" w:history="1">
             <w:r>
               <w:rPr>
                 <w:rStyle w:val="Hyperlink"/>
@@ -5173,7 +5089,7 @@
                 <w:noProof/>
                 <w:webHidden/>
               </w:rPr>
-              <w:instrText xml:space="preserve"> PAGEREF _Toc374199420 \h </w:instrText>
+              <w:instrText xml:space="preserve"> PAGEREF _Toc374266779 \h </w:instrText>
             </w:r>
             <w:r>
               <w:rPr>
@@ -5193,7 +5109,7 @@
                 <w:noProof/>
                 <w:webHidden/>
               </w:rPr>
-              <w:t>13</w:t>
+              <w:t>17</w:t>
             </w:r>
             <w:r>
               <w:rPr>
@@ -5216,7 +5132,7 @@
               <w:noProof/>
             </w:rPr>
           </w:pPr>
-          <w:hyperlink w:anchor="_Toc374199421" w:history="1">
+          <w:hyperlink w:anchor="_Toc374266780" w:history="1">
             <w:r>
               <w:rPr>
                 <w:rStyle w:val="Hyperlink"/>
@@ -5257,7 +5173,7 @@
                 <w:noProof/>
                 <w:webHidden/>
               </w:rPr>
-              <w:instrText xml:space="preserve"> PAGEREF _Toc374199421 \h </w:instrText>
+              <w:instrText xml:space="preserve"> PAGEREF _Toc374266780 \h </w:instrText>
             </w:r>
             <w:r>
               <w:rPr>
@@ -5277,7 +5193,7 @@
                 <w:noProof/>
                 <w:webHidden/>
               </w:rPr>
-              <w:t>13</w:t>
+              <w:t>17</w:t>
             </w:r>
             <w:r>
               <w:rPr>
@@ -5300,7 +5216,7 @@
               <w:noProof/>
             </w:rPr>
           </w:pPr>
-          <w:hyperlink w:anchor="_Toc374199422" w:history="1">
+          <w:hyperlink w:anchor="_Toc374266781" w:history="1">
             <w:r>
               <w:rPr>
                 <w:rStyle w:val="Hyperlink"/>
@@ -5341,7 +5257,7 @@
                 <w:noProof/>
                 <w:webHidden/>
               </w:rPr>
-              <w:instrText xml:space="preserve"> PAGEREF _Toc374199422 \h </w:instrText>
+              <w:instrText xml:space="preserve"> PAGEREF _Toc374266781 \h </w:instrText>
             </w:r>
             <w:r>
               <w:rPr>
@@ -5361,7 +5277,7 @@
                 <w:noProof/>
                 <w:webHidden/>
               </w:rPr>
-              <w:t>13</w:t>
+              <w:t>17</w:t>
             </w:r>
             <w:r>
               <w:rPr>
@@ -5393,7 +5309,7 @@
       <w:pPr>
         <w:pStyle w:val="Heading1"/>
       </w:pPr>
-      <w:bookmarkStart w:id="2" w:name="_Toc374199388"/>
+      <w:bookmarkStart w:id="2" w:name="_Toc374266748"/>
       <w:r>
         <w:t>Program Introduction</w:t>
       </w:r>
@@ -5659,7 +5575,7 @@
       <w:pPr>
         <w:pStyle w:val="Heading1"/>
       </w:pPr>
-      <w:bookmarkStart w:id="3" w:name="_Toc374199389"/>
+      <w:bookmarkStart w:id="3" w:name="_Toc374266749"/>
       <w:r>
         <w:lastRenderedPageBreak/>
         <w:t>Mission Relevance and Justification</w:t>
@@ -5670,7 +5586,7 @@
       <w:pPr>
         <w:pStyle w:val="Heading2"/>
       </w:pPr>
-      <w:bookmarkStart w:id="4" w:name="_Toc374199390"/>
+      <w:bookmarkStart w:id="4" w:name="_Toc374266750"/>
       <w:r>
         <w:t>Relation to NASA Objectives</w:t>
       </w:r>
@@ -5681,7 +5597,7 @@
       <w:pPr>
         <w:pStyle w:val="Heading2"/>
       </w:pPr>
-      <w:bookmarkStart w:id="5" w:name="_Toc374199391"/>
+      <w:bookmarkStart w:id="5" w:name="_Toc374266751"/>
       <w:r>
         <w:t>Proximity Operation Mission History</w:t>
       </w:r>
@@ -5692,7 +5608,7 @@
       <w:pPr>
         <w:pStyle w:val="Heading2"/>
       </w:pPr>
-      <w:bookmarkStart w:id="6" w:name="_Toc374199392"/>
+      <w:bookmarkStart w:id="6" w:name="_Toc374266752"/>
       <w:r>
         <w:t>Related Activity in Proximity Operations</w:t>
       </w:r>
@@ -5703,7 +5619,7 @@
       <w:pPr>
         <w:pStyle w:val="Heading1"/>
       </w:pPr>
-      <w:bookmarkStart w:id="7" w:name="_Toc374199393"/>
+      <w:bookmarkStart w:id="7" w:name="_Toc374266753"/>
       <w:r>
         <w:t>Mission Objectives</w:t>
       </w:r>
@@ -5713,7 +5629,7 @@
       <w:pPr>
         <w:pStyle w:val="Heading2"/>
       </w:pPr>
-      <w:bookmarkStart w:id="8" w:name="_Toc374199394"/>
+      <w:bookmarkStart w:id="8" w:name="_Toc374266754"/>
       <w:r>
         <w:t>Baseline Mission</w:t>
       </w:r>
@@ -5724,7 +5640,7 @@
       <w:pPr>
         <w:pStyle w:val="Heading2"/>
       </w:pPr>
-      <w:bookmarkStart w:id="9" w:name="_Toc374199395"/>
+      <w:bookmarkStart w:id="9" w:name="_Toc374266755"/>
       <w:r>
         <w:t>Success Criteria</w:t>
       </w:r>
@@ -5734,7 +5650,7 @@
       <w:pPr>
         <w:pStyle w:val="Heading1"/>
       </w:pPr>
-      <w:bookmarkStart w:id="10" w:name="_Toc374199396"/>
+      <w:bookmarkStart w:id="10" w:name="_Toc374266756"/>
       <w:r>
         <w:t>Requirements Verification</w:t>
       </w:r>
@@ -5747,7 +5663,7 @@
       <w:pPr>
         <w:pStyle w:val="Heading2"/>
       </w:pPr>
-      <w:bookmarkStart w:id="11" w:name="_Toc374199397"/>
+      <w:bookmarkStart w:id="11" w:name="_Toc374266757"/>
       <w:r>
         <w:t>Rationale and Taxonomy</w:t>
       </w:r>
@@ -5991,7 +5907,7 @@
       <w:pPr>
         <w:pStyle w:val="Heading2"/>
       </w:pPr>
-      <w:bookmarkStart w:id="12" w:name="_Toc374199398"/>
+      <w:bookmarkStart w:id="12" w:name="_Toc374266758"/>
       <w:r>
         <w:t>Mission Constraints</w:t>
       </w:r>
@@ -6010,7 +5926,7 @@
       <w:pPr>
         <w:pStyle w:val="Heading3"/>
       </w:pPr>
-      <w:bookmarkStart w:id="13" w:name="_Toc374199399"/>
+      <w:bookmarkStart w:id="13" w:name="_Toc374266759"/>
       <w:r>
         <w:t>Launch Vehicle Integration</w:t>
       </w:r>
@@ -6062,13 +5978,14 @@
       </w:r>
     </w:p>
     <w:p>
-      <w:proofErr w:type="gramStart"/>
-      <w:r>
-        <w:t>The type of adapter that a particular satellite architecture that a mission follows.</w:t>
-      </w:r>
-      <w:proofErr w:type="gramEnd"/>
-      <w:r>
-        <w:t xml:space="preserve"> Currently, there exist t</w:t>
+      <w:r>
+        <w:t>The type of adapter that a particular satellite architecture that a mission follows</w:t>
+      </w:r>
+      <w:r>
+        <w:t xml:space="preserve"> depends on the type of satellite that is to be integrated</w:t>
+      </w:r>
+      <w:r>
+        <w:t>. Currently, there exist t</w:t>
       </w:r>
       <w:r>
         <w:t xml:space="preserve">wo major satellite classifications </w:t>
@@ -6148,13 +6065,8 @@
       <w:r>
         <w:t xml:space="preserve">, impactful, low-cost missions. </w:t>
       </w:r>
-      <w:proofErr w:type="spellStart"/>
-      <w:r>
-        <w:t>Nanosatellites</w:t>
-      </w:r>
-      <w:proofErr w:type="spellEnd"/>
-      <w:r>
-        <w:t xml:space="preserve"> come in several differen</w:t>
+      <w:r>
+        <w:t>Nanosatellites come in several differen</w:t>
       </w:r>
       <w:r>
         <w:t xml:space="preserve">t sizes, ranging from 1U to 6U. </w:t>
@@ -6180,15 +6092,7 @@
         <w:t xml:space="preserve"> is shown in Figure 5-1.</w:t>
       </w:r>
       <w:r>
-        <w:t xml:space="preserve"> Though the vertical dimension of each particular configuration depends on its type, the width of any CubeSat is limited to 100 mm, thus imposing a limit on the size that a given </w:t>
-      </w:r>
-      <w:proofErr w:type="spellStart"/>
-      <w:r>
-        <w:t>nanosatellite</w:t>
-      </w:r>
-      <w:proofErr w:type="spellEnd"/>
-      <w:r>
-        <w:t xml:space="preserve"> can occupy.</w:t>
+        <w:t xml:space="preserve"> Though the vertical dimension of each particular configuration depends on its type, the width of any CubeSat is limited to 100 mm, thus imposing a limit on the size that a given nanosatellite can occupy.</w:t>
       </w:r>
     </w:p>
     <w:p>
@@ -6309,7 +6213,13 @@
       </w:r>
       <w:proofErr w:type="gramEnd"/>
       <w:r>
-        <w:t xml:space="preserve"> the Shelf Components (COTS) have greatly reduced the time and resources required to design, build, and fly a small satellite mission.</w:t>
+        <w:t xml:space="preserve"> the Shelf (COTS)</w:t>
+      </w:r>
+      <w:r>
+        <w:t xml:space="preserve"> components </w:t>
+      </w:r>
+      <w:r>
+        <w:t>have greatly reduced the time and resources required to design, build, and fly a small satellite mission.</w:t>
       </w:r>
     </w:p>
     <w:tbl>
@@ -6575,353 +6485,41 @@
         </w:tc>
       </w:tr>
     </w:tbl>
-    <w:p/>
     <w:p>
       <w:r>
-        <w:t xml:space="preserve">Microsatellite class spacecraft are those that have a mass between 10 and 100 kg. Beyond this limit, an industry wide definition of what exactly constitutes a microsatellite </w:t>
-      </w:r>
-      <w:r>
-        <w:t xml:space="preserve">does not exist. Thus, it is not possible to purchase standard parts for microsatellites in the same manner that can be done for CubeSats, nor do their exist standard specifications that hold true across different launch vehicles, meaning that along with </w:t>
-      </w:r>
-      <w:r>
-        <w:t xml:space="preserve">having to </w:t>
-      </w:r>
-      <w:r>
-        <w:t xml:space="preserve">be designed for a particular launch vehicle adapter, every microsatellite mission must be designed for a specific launch vehicle, vastly limiting such a mission’s launch </w:t>
-      </w:r>
-      <w:r>
-        <w:t>opportunities</w:t>
-      </w:r>
-      <w:r>
-        <w:t>.</w:t>
-      </w:r>
-      <w:r>
-        <w:t xml:space="preserve"> </w:t>
+        <w:t xml:space="preserve">Another advantage of following </w:t>
+      </w:r>
+      <w:proofErr w:type="gramStart"/>
+      <w:r>
+        <w:t>a standardized</w:t>
+      </w:r>
+      <w:proofErr w:type="gramEnd"/>
+      <w:r>
+        <w:t xml:space="preserve"> satellite architecture is that it allows for the development of standard satellite deployers, the structures that hold nanosatellites during launch and ultimately eject them into space upon reaching orbit. These deployers, such as the Poly-</w:t>
+      </w:r>
+      <w:proofErr w:type="spellStart"/>
+      <w:r>
+        <w:t>Picosatellite</w:t>
+      </w:r>
+      <w:proofErr w:type="spellEnd"/>
+      <w:r>
+        <w:t xml:space="preserve"> Orbital Deployer (P-POD), Nanosatellite Launch Adapter System (NLAS), Canisterized Satellite Deployer (CSD)</w:t>
+      </w:r>
+      <w:r>
+        <w:t xml:space="preserve"> (Each Shown in Figure 5-3)</w:t>
+      </w:r>
+      <w:r>
+        <w:t>, allow for a given nanosatellite design to be integrated into almost any curr</w:t>
+      </w:r>
+      <w:r>
+        <w:t>ently available launch vehicle, making it much more likely for a given CubeSat system to get launched than a corresponding Microsatellite mission.</w:t>
       </w:r>
     </w:p>
     <w:p>
       <w:r>
-        <w:t>As a reference, the key distinguishing factors between CubeSats and Microsatellites are listed in Table 5-1.</w:t>
+        <w:t xml:space="preserve">Thus, for a CubeSat mission, the ultimate constraint on its launch vehicle integration is whether or not it can integrate into currently available deployers. Even though such deployers are similar in principal (In that they allow for the easy integration of CubeSat payloads), each different deployer has different restrictions and dimensions associated with its use. </w:t>
       </w:r>
     </w:p>
-    <w:p>
-      <w:pPr>
-        <w:jc w:val="center"/>
-        <w:rPr>
-          <w:b/>
-        </w:rPr>
-      </w:pPr>
-      <w:proofErr w:type="gramStart"/>
-      <w:r>
-        <w:rPr>
-          <w:b/>
-        </w:rPr>
-        <w:t>Table 5-1.</w:t>
-      </w:r>
-      <w:proofErr w:type="gramEnd"/>
-      <w:r>
-        <w:rPr>
-          <w:b/>
-        </w:rPr>
-        <w:t xml:space="preserve"> CubeSat and Microsatellite Reference Data</w:t>
-      </w:r>
-    </w:p>
-    <w:tbl>
-      <w:tblPr>
-        <w:tblStyle w:val="TableGrid"/>
-        <w:tblW w:w="0" w:type="auto"/>
-        <w:tblLook w:val="04A0"/>
-      </w:tblPr>
-      <w:tblGrid>
-        <w:gridCol w:w="1458"/>
-        <w:gridCol w:w="2250"/>
-        <w:gridCol w:w="1350"/>
-        <w:gridCol w:w="1980"/>
-        <w:gridCol w:w="2538"/>
-      </w:tblGrid>
-      <w:tr>
-        <w:tc>
-          <w:tcPr>
-            <w:tcW w:w="1458" w:type="dxa"/>
-            <w:shd w:val="clear" w:color="auto" w:fill="17365D" w:themeFill="text2" w:themeFillShade="BF"/>
-            <w:vAlign w:val="center"/>
-          </w:tcPr>
-          <w:p>
-            <w:pPr>
-              <w:spacing w:before="40" w:after="40"/>
-              <w:jc w:val="center"/>
-              <w:rPr>
-                <w:b/>
-                <w:color w:val="FFFFFF" w:themeColor="background1"/>
-              </w:rPr>
-            </w:pPr>
-            <w:r>
-              <w:rPr>
-                <w:b/>
-                <w:color w:val="FFFFFF" w:themeColor="background1"/>
-              </w:rPr>
-              <w:lastRenderedPageBreak/>
-              <w:t>Satellite Type</w:t>
-            </w:r>
-          </w:p>
-        </w:tc>
-        <w:tc>
-          <w:tcPr>
-            <w:tcW w:w="2250" w:type="dxa"/>
-            <w:shd w:val="clear" w:color="auto" w:fill="17365D" w:themeFill="text2" w:themeFillShade="BF"/>
-            <w:vAlign w:val="center"/>
-          </w:tcPr>
-          <w:p>
-            <w:pPr>
-              <w:spacing w:before="40" w:after="40"/>
-              <w:jc w:val="center"/>
-              <w:rPr>
-                <w:b/>
-                <w:color w:val="FFFFFF" w:themeColor="background1"/>
-              </w:rPr>
-            </w:pPr>
-            <w:r>
-              <w:rPr>
-                <w:b/>
-                <w:color w:val="FFFFFF" w:themeColor="background1"/>
-              </w:rPr>
-              <w:t>Standard Architecture</w:t>
-            </w:r>
-          </w:p>
-        </w:tc>
-        <w:tc>
-          <w:tcPr>
-            <w:tcW w:w="1350" w:type="dxa"/>
-            <w:shd w:val="clear" w:color="auto" w:fill="17365D" w:themeFill="text2" w:themeFillShade="BF"/>
-            <w:vAlign w:val="center"/>
-          </w:tcPr>
-          <w:p>
-            <w:pPr>
-              <w:spacing w:before="40" w:after="40"/>
-              <w:jc w:val="center"/>
-              <w:rPr>
-                <w:b/>
-                <w:color w:val="FFFFFF" w:themeColor="background1"/>
-              </w:rPr>
-            </w:pPr>
-            <w:r>
-              <w:rPr>
-                <w:b/>
-                <w:color w:val="FFFFFF" w:themeColor="background1"/>
-              </w:rPr>
-              <w:t>Weight</w:t>
-            </w:r>
-          </w:p>
-        </w:tc>
-        <w:tc>
-          <w:tcPr>
-            <w:tcW w:w="1980" w:type="dxa"/>
-            <w:shd w:val="clear" w:color="auto" w:fill="17365D" w:themeFill="text2" w:themeFillShade="BF"/>
-            <w:vAlign w:val="center"/>
-          </w:tcPr>
-          <w:p>
-            <w:pPr>
-              <w:spacing w:before="40" w:after="40"/>
-              <w:jc w:val="center"/>
-              <w:rPr>
-                <w:b/>
-                <w:color w:val="FFFFFF" w:themeColor="background1"/>
-              </w:rPr>
-            </w:pPr>
-            <w:r>
-              <w:rPr>
-                <w:b/>
-                <w:color w:val="FFFFFF" w:themeColor="background1"/>
-              </w:rPr>
-              <w:t>COTS Components?</w:t>
-            </w:r>
-          </w:p>
-        </w:tc>
-        <w:tc>
-          <w:tcPr>
-            <w:tcW w:w="2538" w:type="dxa"/>
-            <w:shd w:val="clear" w:color="auto" w:fill="17365D" w:themeFill="text2" w:themeFillShade="BF"/>
-            <w:vAlign w:val="center"/>
-          </w:tcPr>
-          <w:p>
-            <w:pPr>
-              <w:spacing w:before="40" w:after="40"/>
-              <w:jc w:val="center"/>
-              <w:rPr>
-                <w:b/>
-                <w:color w:val="FFFFFF" w:themeColor="background1"/>
-              </w:rPr>
-            </w:pPr>
-            <w:r>
-              <w:rPr>
-                <w:b/>
-                <w:color w:val="FFFFFF" w:themeColor="background1"/>
-              </w:rPr>
-              <w:t>Launch Adapters</w:t>
-            </w:r>
-          </w:p>
-        </w:tc>
-      </w:tr>
-      <w:tr>
-        <w:tc>
-          <w:tcPr>
-            <w:tcW w:w="1458" w:type="dxa"/>
-            <w:vAlign w:val="center"/>
-          </w:tcPr>
-          <w:p>
-            <w:pPr>
-              <w:spacing w:before="40" w:after="40"/>
-              <w:jc w:val="center"/>
-            </w:pPr>
-            <w:r>
-              <w:t>CubeSat</w:t>
-            </w:r>
-          </w:p>
-        </w:tc>
-        <w:tc>
-          <w:tcPr>
-            <w:tcW w:w="2250" w:type="dxa"/>
-            <w:vAlign w:val="center"/>
-          </w:tcPr>
-          <w:p>
-            <w:pPr>
-              <w:spacing w:before="40" w:after="40"/>
-              <w:jc w:val="center"/>
-            </w:pPr>
-            <w:r>
-              <w:t>1U, 1.5U, 2U, 3U, 6U</w:t>
-            </w:r>
-          </w:p>
-        </w:tc>
-        <w:tc>
-          <w:tcPr>
-            <w:tcW w:w="1350" w:type="dxa"/>
-            <w:vAlign w:val="center"/>
-          </w:tcPr>
-          <w:p>
-            <w:pPr>
-              <w:spacing w:before="40" w:after="40"/>
-              <w:jc w:val="center"/>
-            </w:pPr>
-            <w:r>
-              <w:t>1.33-14 kg</w:t>
-            </w:r>
-          </w:p>
-        </w:tc>
-        <w:tc>
-          <w:tcPr>
-            <w:tcW w:w="1980" w:type="dxa"/>
-            <w:vAlign w:val="center"/>
-          </w:tcPr>
-          <w:p>
-            <w:pPr>
-              <w:spacing w:before="40" w:after="40"/>
-              <w:jc w:val="center"/>
-            </w:pPr>
-            <w:r>
-              <w:t>Yes</w:t>
-            </w:r>
-          </w:p>
-        </w:tc>
-        <w:tc>
-          <w:tcPr>
-            <w:tcW w:w="2538" w:type="dxa"/>
-            <w:vAlign w:val="center"/>
-          </w:tcPr>
-          <w:p>
-            <w:pPr>
-              <w:spacing w:before="40" w:after="40"/>
-              <w:jc w:val="center"/>
-            </w:pPr>
-            <w:r>
-              <w:t>P-POD, NLAS, JAXA, Wallops, CSD</w:t>
-            </w:r>
-          </w:p>
-        </w:tc>
-      </w:tr>
-      <w:tr>
-        <w:tc>
-          <w:tcPr>
-            <w:tcW w:w="1458" w:type="dxa"/>
-            <w:vAlign w:val="center"/>
-          </w:tcPr>
-          <w:p>
-            <w:pPr>
-              <w:spacing w:before="40" w:after="40"/>
-              <w:jc w:val="center"/>
-            </w:pPr>
-            <w:r>
-              <w:t>Microsatellite</w:t>
-            </w:r>
-          </w:p>
-        </w:tc>
-        <w:tc>
-          <w:tcPr>
-            <w:tcW w:w="2250" w:type="dxa"/>
-            <w:vAlign w:val="center"/>
-          </w:tcPr>
-          <w:p>
-            <w:pPr>
-              <w:spacing w:before="40" w:after="40"/>
-              <w:jc w:val="center"/>
-            </w:pPr>
-            <w:r>
-              <w:t>None</w:t>
-            </w:r>
-          </w:p>
-        </w:tc>
-        <w:tc>
-          <w:tcPr>
-            <w:tcW w:w="1350" w:type="dxa"/>
-            <w:vAlign w:val="center"/>
-          </w:tcPr>
-          <w:p>
-            <w:pPr>
-              <w:spacing w:before="40" w:after="40"/>
-              <w:jc w:val="center"/>
-            </w:pPr>
-            <w:r>
-              <w:t>10-100 kg</w:t>
-            </w:r>
-          </w:p>
-        </w:tc>
-        <w:tc>
-          <w:tcPr>
-            <w:tcW w:w="1980" w:type="dxa"/>
-            <w:vAlign w:val="center"/>
-          </w:tcPr>
-          <w:p>
-            <w:pPr>
-              <w:spacing w:before="40" w:after="40"/>
-              <w:jc w:val="center"/>
-            </w:pPr>
-            <w:r>
-              <w:t>No</w:t>
-            </w:r>
-          </w:p>
-        </w:tc>
-        <w:tc>
-          <w:tcPr>
-            <w:tcW w:w="2538" w:type="dxa"/>
-            <w:vAlign w:val="center"/>
-          </w:tcPr>
-          <w:p>
-            <w:pPr>
-              <w:spacing w:before="40" w:after="40"/>
-              <w:jc w:val="center"/>
-            </w:pPr>
-            <w:r>
-              <w:t xml:space="preserve">ESPA, </w:t>
-            </w:r>
-            <w:proofErr w:type="spellStart"/>
-            <w:r>
-              <w:t>Lightband</w:t>
-            </w:r>
-            <w:proofErr w:type="spellEnd"/>
-          </w:p>
-        </w:tc>
-      </w:tr>
-    </w:tbl>
     <w:p>
       <w:pPr>
         <w:jc w:val="center"/>
@@ -7096,6 +6694,90 @@
           </w:p>
         </w:tc>
       </w:tr>
+      <w:tr>
+        <w:tc>
+          <w:tcPr>
+            <w:tcW w:w="9828" w:type="dxa"/>
+          </w:tcPr>
+          <w:p>
+            <w:pPr>
+              <w:jc w:val="center"/>
+              <w:rPr>
+                <w:noProof/>
+              </w:rPr>
+            </w:pPr>
+            <w:r>
+              <w:rPr>
+                <w:noProof/>
+              </w:rPr>
+              <w:drawing>
+                <wp:inline distT="0" distB="0" distL="0" distR="0">
+                  <wp:extent cx="2737797" cy="2153253"/>
+                  <wp:effectExtent l="19050" t="19050" r="24453" b="18447"/>
+                  <wp:docPr id="11" name="Picture 10" descr="http://0.static.wix.com/media/1c8e8f_b5d6e057eccad83ef35dd9bd9797ff63.jpg_512"/>
+                  <wp:cNvGraphicFramePr>
+                    <a:graphicFrameLocks xmlns:a="http://schemas.openxmlformats.org/drawingml/2006/main" noChangeAspect="1"/>
+                  </wp:cNvGraphicFramePr>
+                  <a:graphic xmlns:a="http://schemas.openxmlformats.org/drawingml/2006/main">
+                    <a:graphicData uri="http://schemas.openxmlformats.org/drawingml/2006/picture">
+                      <pic:pic xmlns:pic="http://schemas.openxmlformats.org/drawingml/2006/picture">
+                        <pic:nvPicPr>
+                          <pic:cNvPr id="0" name="Picture 10" descr="http://0.static.wix.com/media/1c8e8f_b5d6e057eccad83ef35dd9bd9797ff63.jpg_512"/>
+                          <pic:cNvPicPr>
+                            <a:picLocks noChangeAspect="1" noChangeArrowheads="1"/>
+                          </pic:cNvPicPr>
+                        </pic:nvPicPr>
+                        <pic:blipFill>
+                          <a:blip r:embed="rId19" cstate="print"/>
+                          <a:srcRect/>
+                          <a:stretch>
+                            <a:fillRect/>
+                          </a:stretch>
+                        </pic:blipFill>
+                        <pic:spPr bwMode="auto">
+                          <a:xfrm>
+                            <a:off x="0" y="0"/>
+                            <a:ext cx="2739088" cy="2154269"/>
+                          </a:xfrm>
+                          <a:prstGeom prst="rect">
+                            <a:avLst/>
+                          </a:prstGeom>
+                          <a:noFill/>
+                          <a:ln w="9525">
+                            <a:solidFill>
+                              <a:schemeClr val="tx1"/>
+                            </a:solidFill>
+                            <a:miter lim="800000"/>
+                            <a:headEnd/>
+                            <a:tailEnd/>
+                          </a:ln>
+                        </pic:spPr>
+                      </pic:pic>
+                    </a:graphicData>
+                  </a:graphic>
+                </wp:inline>
+              </w:drawing>
+            </w:r>
+          </w:p>
+        </w:tc>
+        <w:tc>
+          <w:tcPr>
+            <w:tcW w:w="9828" w:type="dxa"/>
+            <w:tcBorders>
+              <w:left w:val="nil"/>
+            </w:tcBorders>
+          </w:tcPr>
+          <w:p>
+            <w:pPr>
+              <w:spacing w:after="0"/>
+              <w:jc w:val="center"/>
+              <w:rPr>
+                <w:noProof/>
+              </w:rPr>
+            </w:pPr>
+          </w:p>
+        </w:tc>
+      </w:tr>
     </w:tbl>
     <w:p>
       <w:pPr>
@@ -7109,22 +6791,26 @@
         <w:rPr>
           <w:b/>
         </w:rPr>
-        <w:t>Figure 5-2.</w:t>
-      </w:r>
-      <w:proofErr w:type="gramEnd"/>
+        <w:t>Figure 5-3</w:t>
+      </w:r>
       <w:r>
         <w:rPr>
           <w:b/>
         </w:rPr>
-        <w:t xml:space="preserve"> NLAS (Left) and P-POD (Right)</w:t>
-      </w:r>
-      <w:bookmarkStart w:id="14" w:name="_GoBack"/>
-      <w:bookmarkEnd w:id="14"/>
+        <w:t>.</w:t>
+      </w:r>
+      <w:proofErr w:type="gramEnd"/>
       <w:r>
         <w:rPr>
           <w:b/>
         </w:rPr>
-        <w:t xml:space="preserve"> Images</w:t>
+        <w:t xml:space="preserve"> </w:t>
+      </w:r>
+      <w:r>
+        <w:rPr>
+          <w:b/>
+        </w:rPr>
+        <w:t>(Clockwise from Top Left) NLAS, P-POD, and CSD Nanosatellite Dispensers</w:t>
       </w:r>
     </w:p>
     <w:p>
@@ -7132,6 +6818,359 @@
         <w:jc w:val="center"/>
       </w:pPr>
     </w:p>
+    <w:p>
+      <w:pPr>
+        <w:pStyle w:val="Heading4"/>
+      </w:pPr>
+      <w:r>
+        <w:t>Microsatellite Classification</w:t>
+      </w:r>
+    </w:p>
+    <w:p>
+      <w:r>
+        <w:t xml:space="preserve">Microsatellite class spacecraft are those that have a mass between 10 and 100 kg. Beyond this limit, an industry wide definition of what exactly constitutes a microsatellite does not exist. Thus, it is not possible to purchase standard parts for microsatellites in the same manner that can be done for </w:t>
+      </w:r>
+      <w:proofErr w:type="spellStart"/>
+      <w:r>
+        <w:t>CubeSats</w:t>
+      </w:r>
+      <w:proofErr w:type="spellEnd"/>
+      <w:r>
+        <w:t xml:space="preserve">, nor do their exist standard specifications that hold true across different launch vehicles, meaning that along with having to be designed for a particular launch vehicle adapter, every microsatellite mission must be designed for a specific launch vehicle, vastly limiting such a mission’s launch opportunities. </w:t>
+      </w:r>
+    </w:p>
+    <w:p>
+      <w:r>
+        <w:t xml:space="preserve">As a reference, the key distinguishing factors between </w:t>
+      </w:r>
+      <w:proofErr w:type="spellStart"/>
+      <w:r>
+        <w:t>CubeSats</w:t>
+      </w:r>
+      <w:proofErr w:type="spellEnd"/>
+      <w:r>
+        <w:t xml:space="preserve"> and Microsatellites are listed in Table 5-1.</w:t>
+      </w:r>
+    </w:p>
+    <w:p>
+      <w:pPr>
+        <w:jc w:val="center"/>
+        <w:rPr>
+          <w:b/>
+        </w:rPr>
+      </w:pPr>
+      <w:proofErr w:type="gramStart"/>
+      <w:r>
+        <w:rPr>
+          <w:b/>
+        </w:rPr>
+        <w:t>Table 5-1.</w:t>
+      </w:r>
+      <w:proofErr w:type="gramEnd"/>
+      <w:r>
+        <w:rPr>
+          <w:b/>
+        </w:rPr>
+        <w:t xml:space="preserve"> CubeSat and Microsatellite Reference Data</w:t>
+      </w:r>
+    </w:p>
+    <w:tbl>
+      <w:tblPr>
+        <w:tblStyle w:val="TableGrid"/>
+        <w:tblW w:w="0" w:type="auto"/>
+        <w:tblLook w:val="04A0"/>
+      </w:tblPr>
+      <w:tblGrid>
+        <w:gridCol w:w="1458"/>
+        <w:gridCol w:w="2250"/>
+        <w:gridCol w:w="1350"/>
+        <w:gridCol w:w="1980"/>
+        <w:gridCol w:w="2538"/>
+      </w:tblGrid>
+      <w:tr>
+        <w:tc>
+          <w:tcPr>
+            <w:tcW w:w="1458" w:type="dxa"/>
+            <w:shd w:val="clear" w:color="auto" w:fill="17365D" w:themeFill="text2" w:themeFillShade="BF"/>
+            <w:vAlign w:val="center"/>
+          </w:tcPr>
+          <w:p>
+            <w:pPr>
+              <w:spacing w:before="40" w:after="40"/>
+              <w:jc w:val="center"/>
+              <w:rPr>
+                <w:b/>
+                <w:color w:val="FFFFFF" w:themeColor="background1"/>
+              </w:rPr>
+            </w:pPr>
+            <w:r>
+              <w:rPr>
+                <w:b/>
+                <w:color w:val="FFFFFF" w:themeColor="background1"/>
+              </w:rPr>
+              <w:t>Satellite Type</w:t>
+            </w:r>
+          </w:p>
+        </w:tc>
+        <w:tc>
+          <w:tcPr>
+            <w:tcW w:w="2250" w:type="dxa"/>
+            <w:shd w:val="clear" w:color="auto" w:fill="17365D" w:themeFill="text2" w:themeFillShade="BF"/>
+            <w:vAlign w:val="center"/>
+          </w:tcPr>
+          <w:p>
+            <w:pPr>
+              <w:spacing w:before="40" w:after="40"/>
+              <w:jc w:val="center"/>
+              <w:rPr>
+                <w:b/>
+                <w:color w:val="FFFFFF" w:themeColor="background1"/>
+              </w:rPr>
+            </w:pPr>
+            <w:r>
+              <w:rPr>
+                <w:b/>
+                <w:color w:val="FFFFFF" w:themeColor="background1"/>
+              </w:rPr>
+              <w:t>Standard Architecture</w:t>
+            </w:r>
+          </w:p>
+        </w:tc>
+        <w:tc>
+          <w:tcPr>
+            <w:tcW w:w="1350" w:type="dxa"/>
+            <w:shd w:val="clear" w:color="auto" w:fill="17365D" w:themeFill="text2" w:themeFillShade="BF"/>
+            <w:vAlign w:val="center"/>
+          </w:tcPr>
+          <w:p>
+            <w:pPr>
+              <w:spacing w:before="40" w:after="40"/>
+              <w:jc w:val="center"/>
+              <w:rPr>
+                <w:b/>
+                <w:color w:val="FFFFFF" w:themeColor="background1"/>
+              </w:rPr>
+            </w:pPr>
+            <w:r>
+              <w:rPr>
+                <w:b/>
+                <w:color w:val="FFFFFF" w:themeColor="background1"/>
+              </w:rPr>
+              <w:t>Weight</w:t>
+            </w:r>
+          </w:p>
+        </w:tc>
+        <w:tc>
+          <w:tcPr>
+            <w:tcW w:w="1980" w:type="dxa"/>
+            <w:shd w:val="clear" w:color="auto" w:fill="17365D" w:themeFill="text2" w:themeFillShade="BF"/>
+            <w:vAlign w:val="center"/>
+          </w:tcPr>
+          <w:p>
+            <w:pPr>
+              <w:spacing w:before="40" w:after="40"/>
+              <w:jc w:val="center"/>
+              <w:rPr>
+                <w:b/>
+                <w:color w:val="FFFFFF" w:themeColor="background1"/>
+              </w:rPr>
+            </w:pPr>
+            <w:r>
+              <w:rPr>
+                <w:b/>
+                <w:color w:val="FFFFFF" w:themeColor="background1"/>
+              </w:rPr>
+              <w:t>COTS Components?</w:t>
+            </w:r>
+          </w:p>
+        </w:tc>
+        <w:tc>
+          <w:tcPr>
+            <w:tcW w:w="2538" w:type="dxa"/>
+            <w:shd w:val="clear" w:color="auto" w:fill="17365D" w:themeFill="text2" w:themeFillShade="BF"/>
+            <w:vAlign w:val="center"/>
+          </w:tcPr>
+          <w:p>
+            <w:pPr>
+              <w:spacing w:before="40" w:after="40"/>
+              <w:jc w:val="center"/>
+              <w:rPr>
+                <w:b/>
+                <w:color w:val="FFFFFF" w:themeColor="background1"/>
+              </w:rPr>
+            </w:pPr>
+            <w:r>
+              <w:rPr>
+                <w:b/>
+                <w:color w:val="FFFFFF" w:themeColor="background1"/>
+              </w:rPr>
+              <w:t>Launch Adapters</w:t>
+            </w:r>
+          </w:p>
+        </w:tc>
+      </w:tr>
+      <w:tr>
+        <w:tc>
+          <w:tcPr>
+            <w:tcW w:w="1458" w:type="dxa"/>
+            <w:vAlign w:val="center"/>
+          </w:tcPr>
+          <w:p>
+            <w:pPr>
+              <w:spacing w:before="40" w:after="40"/>
+              <w:jc w:val="center"/>
+            </w:pPr>
+            <w:r>
+              <w:t>CubeSat</w:t>
+            </w:r>
+          </w:p>
+        </w:tc>
+        <w:tc>
+          <w:tcPr>
+            <w:tcW w:w="2250" w:type="dxa"/>
+            <w:vAlign w:val="center"/>
+          </w:tcPr>
+          <w:p>
+            <w:pPr>
+              <w:spacing w:before="40" w:after="40"/>
+              <w:jc w:val="center"/>
+            </w:pPr>
+            <w:r>
+              <w:t>1U, 1.5U, 2U, 3U, 6U</w:t>
+            </w:r>
+          </w:p>
+        </w:tc>
+        <w:tc>
+          <w:tcPr>
+            <w:tcW w:w="1350" w:type="dxa"/>
+            <w:vAlign w:val="center"/>
+          </w:tcPr>
+          <w:p>
+            <w:pPr>
+              <w:spacing w:before="40" w:after="40"/>
+              <w:jc w:val="center"/>
+            </w:pPr>
+            <w:r>
+              <w:t>1.33-14 kg</w:t>
+            </w:r>
+          </w:p>
+        </w:tc>
+        <w:tc>
+          <w:tcPr>
+            <w:tcW w:w="1980" w:type="dxa"/>
+            <w:vAlign w:val="center"/>
+          </w:tcPr>
+          <w:p>
+            <w:pPr>
+              <w:spacing w:before="40" w:after="40"/>
+              <w:jc w:val="center"/>
+            </w:pPr>
+            <w:r>
+              <w:t>Yes</w:t>
+            </w:r>
+          </w:p>
+        </w:tc>
+        <w:tc>
+          <w:tcPr>
+            <w:tcW w:w="2538" w:type="dxa"/>
+            <w:vAlign w:val="center"/>
+          </w:tcPr>
+          <w:p>
+            <w:pPr>
+              <w:spacing w:before="40" w:after="40"/>
+              <w:jc w:val="center"/>
+            </w:pPr>
+            <w:r>
+              <w:t>P-POD, NLAS, JAXA, Wallops, CSD</w:t>
+            </w:r>
+          </w:p>
+        </w:tc>
+      </w:tr>
+      <w:tr>
+        <w:tc>
+          <w:tcPr>
+            <w:tcW w:w="1458" w:type="dxa"/>
+            <w:vAlign w:val="center"/>
+          </w:tcPr>
+          <w:p>
+            <w:pPr>
+              <w:spacing w:before="40" w:after="40"/>
+              <w:jc w:val="center"/>
+            </w:pPr>
+            <w:r>
+              <w:lastRenderedPageBreak/>
+              <w:t>Microsatellite</w:t>
+            </w:r>
+          </w:p>
+        </w:tc>
+        <w:tc>
+          <w:tcPr>
+            <w:tcW w:w="2250" w:type="dxa"/>
+            <w:vAlign w:val="center"/>
+          </w:tcPr>
+          <w:p>
+            <w:pPr>
+              <w:spacing w:before="40" w:after="40"/>
+              <w:jc w:val="center"/>
+            </w:pPr>
+            <w:r>
+              <w:t>None</w:t>
+            </w:r>
+          </w:p>
+        </w:tc>
+        <w:tc>
+          <w:tcPr>
+            <w:tcW w:w="1350" w:type="dxa"/>
+            <w:vAlign w:val="center"/>
+          </w:tcPr>
+          <w:p>
+            <w:pPr>
+              <w:spacing w:before="40" w:after="40"/>
+              <w:jc w:val="center"/>
+            </w:pPr>
+            <w:r>
+              <w:t>10-100 kg</w:t>
+            </w:r>
+          </w:p>
+        </w:tc>
+        <w:tc>
+          <w:tcPr>
+            <w:tcW w:w="1980" w:type="dxa"/>
+            <w:vAlign w:val="center"/>
+          </w:tcPr>
+          <w:p>
+            <w:pPr>
+              <w:spacing w:before="40" w:after="40"/>
+              <w:jc w:val="center"/>
+            </w:pPr>
+            <w:r>
+              <w:t>No</w:t>
+            </w:r>
+          </w:p>
+        </w:tc>
+        <w:tc>
+          <w:tcPr>
+            <w:tcW w:w="2538" w:type="dxa"/>
+            <w:vAlign w:val="center"/>
+          </w:tcPr>
+          <w:p>
+            <w:pPr>
+              <w:spacing w:before="40" w:after="40"/>
+              <w:jc w:val="center"/>
+            </w:pPr>
+            <w:r>
+              <w:t xml:space="preserve">ESPA, </w:t>
+            </w:r>
+            <w:proofErr w:type="spellStart"/>
+            <w:r>
+              <w:t>Lightband</w:t>
+            </w:r>
+            <w:proofErr w:type="spellEnd"/>
+          </w:p>
+        </w:tc>
+      </w:tr>
+    </w:tbl>
+    <w:p/>
     <w:p/>
     <w:p/>
     <w:p/>
@@ -7139,9 +7178,20 @@
       <w:pPr>
         <w:pStyle w:val="Heading3"/>
       </w:pPr>
-      <w:bookmarkStart w:id="15" w:name="_Toc374199400"/>
+      <w:bookmarkStart w:id="14" w:name="_Toc374266760"/>
       <w:r>
         <w:t>Cost</w:t>
+      </w:r>
+      <w:bookmarkEnd w:id="14"/>
+    </w:p>
+    <w:p/>
+    <w:p>
+      <w:pPr>
+        <w:pStyle w:val="Heading3"/>
+      </w:pPr>
+      <w:bookmarkStart w:id="15" w:name="_Toc374266761"/>
+      <w:r>
+        <w:t>Mission Lifetime</w:t>
       </w:r>
       <w:bookmarkEnd w:id="15"/>
     </w:p>
@@ -7150,9 +7200,9 @@
       <w:pPr>
         <w:pStyle w:val="Heading3"/>
       </w:pPr>
-      <w:bookmarkStart w:id="16" w:name="_Toc374199402"/>
-      <w:r>
-        <w:t>Mission Lifetime</w:t>
+      <w:bookmarkStart w:id="16" w:name="_Toc374266762"/>
+      <w:r>
+        <w:t>Mission Success Verification</w:t>
       </w:r>
       <w:bookmarkEnd w:id="16"/>
     </w:p>
@@ -7161,9 +7211,9 @@
       <w:pPr>
         <w:pStyle w:val="Heading3"/>
       </w:pPr>
-      <w:bookmarkStart w:id="17" w:name="_Toc374199403"/>
-      <w:r>
-        <w:t>Mission Success Verification</w:t>
+      <w:bookmarkStart w:id="17" w:name="_Toc374266763"/>
+      <w:r>
+        <w:t>Mission Development Experience</w:t>
       </w:r>
       <w:bookmarkEnd w:id="17"/>
     </w:p>
@@ -7172,33 +7222,22 @@
       <w:pPr>
         <w:pStyle w:val="Heading3"/>
       </w:pPr>
-      <w:bookmarkStart w:id="18" w:name="_Toc374199404"/>
-      <w:r>
-        <w:t>Mission Development Experience</w:t>
+      <w:bookmarkStart w:id="18" w:name="_Toc374266764"/>
+      <w:r>
+        <w:t>Risk</w:t>
       </w:r>
       <w:bookmarkEnd w:id="18"/>
-    </w:p>
-    <w:p/>
-    <w:p>
-      <w:pPr>
-        <w:pStyle w:val="Heading3"/>
-      </w:pPr>
-      <w:bookmarkStart w:id="19" w:name="_Toc374199405"/>
-      <w:r>
-        <w:t>Risk</w:t>
-      </w:r>
-      <w:bookmarkEnd w:id="19"/>
     </w:p>
     <w:p/>
     <w:p>
       <w:pPr>
         <w:pStyle w:val="Heading2"/>
       </w:pPr>
-      <w:bookmarkStart w:id="20" w:name="_Toc374199406"/>
+      <w:bookmarkStart w:id="19" w:name="_Toc374266765"/>
       <w:r>
         <w:t>Requirements Verification Matrix</w:t>
       </w:r>
-      <w:bookmarkEnd w:id="20"/>
+      <w:bookmarkEnd w:id="19"/>
     </w:p>
     <w:tbl>
       <w:tblPr>
@@ -7231,7 +7270,7 @@
               <w:bottom w:val="single" w:sz="4" w:space="0" w:color="auto"/>
               <w:right w:val="single" w:sz="4" w:space="0" w:color="auto"/>
             </w:tcBorders>
-            <w:shd w:val="clear" w:color="595959" w:fill="376092"/>
+            <w:shd w:val="clear" w:color="auto" w:fill="17365D" w:themeFill="text2" w:themeFillShade="BF"/>
             <w:noWrap/>
             <w:vAlign w:val="center"/>
             <w:hideMark/>
@@ -7272,7 +7311,7 @@
               <w:bottom w:val="single" w:sz="4" w:space="0" w:color="auto"/>
               <w:right w:val="single" w:sz="4" w:space="0" w:color="auto"/>
             </w:tcBorders>
-            <w:shd w:val="clear" w:color="595959" w:fill="376092"/>
+            <w:shd w:val="clear" w:color="auto" w:fill="17365D" w:themeFill="text2" w:themeFillShade="BF"/>
             <w:noWrap/>
             <w:vAlign w:val="bottom"/>
             <w:hideMark/>
@@ -7313,7 +7352,7 @@
               <w:bottom w:val="single" w:sz="4" w:space="0" w:color="auto"/>
               <w:right w:val="single" w:sz="4" w:space="0" w:color="auto"/>
             </w:tcBorders>
-            <w:shd w:val="clear" w:color="595959" w:fill="376092"/>
+            <w:shd w:val="clear" w:color="auto" w:fill="17365D" w:themeFill="text2" w:themeFillShade="BF"/>
             <w:noWrap/>
             <w:vAlign w:val="center"/>
             <w:hideMark/>
@@ -7354,7 +7393,7 @@
               <w:bottom w:val="single" w:sz="4" w:space="0" w:color="auto"/>
               <w:right w:val="single" w:sz="4" w:space="0" w:color="auto"/>
             </w:tcBorders>
-            <w:shd w:val="clear" w:color="595959" w:fill="376092"/>
+            <w:shd w:val="clear" w:color="auto" w:fill="17365D" w:themeFill="text2" w:themeFillShade="BF"/>
             <w:vAlign w:val="center"/>
             <w:hideMark/>
           </w:tcPr>
@@ -7380,19 +7419,7 @@
                 <w:sz w:val="18"/>
                 <w:szCs w:val="18"/>
               </w:rPr>
-              <w:t xml:space="preserve">Requirement </w:t>
-            </w:r>
-            <w:r>
-              <w:rPr>
-                <w:rFonts w:eastAsia="Times New Roman"/>
-                <w:b/>
-                <w:bCs/>
-                <w:color w:val="FFFFFF"/>
-                <w:sz w:val="18"/>
-                <w:szCs w:val="18"/>
-              </w:rPr>
-              <w:lastRenderedPageBreak/>
-              <w:t>Designation</w:t>
+              <w:t>Requirement Designation</w:t>
             </w:r>
           </w:p>
         </w:tc>
@@ -7677,7 +7704,6 @@
                 <w:sz w:val="20"/>
                 <w:szCs w:val="20"/>
               </w:rPr>
-              <w:lastRenderedPageBreak/>
               <w:t>Primary Requirements</w:t>
             </w:r>
           </w:p>
@@ -8763,6 +8789,7 @@
                 <w:sz w:val="20"/>
                 <w:szCs w:val="20"/>
               </w:rPr>
+              <w:lastRenderedPageBreak/>
               <w:t xml:space="preserve">The </w:t>
             </w:r>
             <w:r>
@@ -11276,7 +11303,6 @@
                 <w:sz w:val="20"/>
                 <w:szCs w:val="20"/>
               </w:rPr>
-              <w:lastRenderedPageBreak/>
               <w:t>The spacecraft will utilize a Power Subsystem</w:t>
             </w:r>
           </w:p>
@@ -12864,6 +12890,7 @@
                 <w:sz w:val="20"/>
                 <w:szCs w:val="20"/>
               </w:rPr>
+              <w:lastRenderedPageBreak/>
               <w:t xml:space="preserve">The mission will consist of two </w:t>
             </w:r>
             <w:r>
@@ -15101,7 +15128,6 @@
                 <w:sz w:val="20"/>
                 <w:szCs w:val="20"/>
               </w:rPr>
-              <w:lastRenderedPageBreak/>
               <w:t>Propulsion Requirements</w:t>
             </w:r>
           </w:p>
@@ -15842,7 +15868,16 @@
                 <w:sz w:val="20"/>
                 <w:szCs w:val="20"/>
               </w:rPr>
-              <w:t>A link budget will be created that ensures that the power level, frequency, and altitudes over which the spacecraft transmits data are sufficient to produce a signal to noise ratio on the ground that is greater than one</w:t>
+              <w:t xml:space="preserve">A link budget will be created that ensures that the power level, frequency, and altitudes over which the spacecraft transmits data are sufficient to produce a signal </w:t>
+            </w:r>
+            <w:r>
+              <w:rPr>
+                <w:rFonts w:eastAsia="Times New Roman"/>
+                <w:sz w:val="20"/>
+                <w:szCs w:val="20"/>
+              </w:rPr>
+              <w:lastRenderedPageBreak/>
+              <w:t>to noise ratio on the ground that is greater than one</w:t>
             </w:r>
           </w:p>
         </w:tc>
@@ -15876,6 +15911,7 @@
                 <w:sz w:val="20"/>
                 <w:szCs w:val="20"/>
               </w:rPr>
+              <w:lastRenderedPageBreak/>
               <w:t> </w:t>
             </w:r>
           </w:p>
@@ -16086,6 +16122,7 @@
                 <w:sz w:val="20"/>
                 <w:szCs w:val="20"/>
               </w:rPr>
+              <w:lastRenderedPageBreak/>
               <w:t>The Command and Data Handling subsystem will be capable of managing the operation of each subsystem of the spacecraft, as well as the communication of data between said subsystems</w:t>
             </w:r>
           </w:p>
@@ -16301,9 +16338,20 @@
       <w:pPr>
         <w:pStyle w:val="Heading2"/>
       </w:pPr>
-      <w:bookmarkStart w:id="21" w:name="_Toc374199407"/>
+      <w:bookmarkStart w:id="20" w:name="_Toc374266766"/>
       <w:r>
         <w:t>Top Level Requirements</w:t>
+      </w:r>
+      <w:bookmarkEnd w:id="20"/>
+    </w:p>
+    <w:p/>
+    <w:p>
+      <w:pPr>
+        <w:pStyle w:val="Heading2"/>
+      </w:pPr>
+      <w:bookmarkStart w:id="21" w:name="_Toc374266767"/>
+      <w:r>
+        <w:t>Structures Requirements</w:t>
       </w:r>
       <w:bookmarkEnd w:id="21"/>
     </w:p>
@@ -16312,9 +16360,9 @@
       <w:pPr>
         <w:pStyle w:val="Heading2"/>
       </w:pPr>
-      <w:bookmarkStart w:id="22" w:name="_Toc374199408"/>
-      <w:r>
-        <w:t>Structures Requirements</w:t>
+      <w:bookmarkStart w:id="22" w:name="_Toc374266768"/>
+      <w:r>
+        <w:t>Power Requirements</w:t>
       </w:r>
       <w:bookmarkEnd w:id="22"/>
     </w:p>
@@ -16323,9 +16371,9 @@
       <w:pPr>
         <w:pStyle w:val="Heading2"/>
       </w:pPr>
-      <w:bookmarkStart w:id="23" w:name="_Toc374199409"/>
-      <w:r>
-        <w:t>Power Requirements</w:t>
+      <w:bookmarkStart w:id="23" w:name="_Toc374266769"/>
+      <w:r>
+        <w:t>Attitude Determination and Control Requirements</w:t>
       </w:r>
       <w:bookmarkEnd w:id="23"/>
     </w:p>
@@ -16334,9 +16382,9 @@
       <w:pPr>
         <w:pStyle w:val="Heading2"/>
       </w:pPr>
-      <w:bookmarkStart w:id="24" w:name="_Toc374199410"/>
-      <w:r>
-        <w:t>Attitude Determination and Control Requirements</w:t>
+      <w:bookmarkStart w:id="24" w:name="_Toc374266770"/>
+      <w:r>
+        <w:t>Propulsion Requirements</w:t>
       </w:r>
       <w:bookmarkEnd w:id="24"/>
     </w:p>
@@ -16345,9 +16393,9 @@
       <w:pPr>
         <w:pStyle w:val="Heading2"/>
       </w:pPr>
-      <w:bookmarkStart w:id="25" w:name="_Toc374199411"/>
-      <w:r>
-        <w:t>Propulsion Requirements</w:t>
+      <w:bookmarkStart w:id="25" w:name="_Toc374266771"/>
+      <w:r>
+        <w:t>Communication Requirements</w:t>
       </w:r>
       <w:bookmarkEnd w:id="25"/>
     </w:p>
@@ -16356,21 +16404,20 @@
       <w:pPr>
         <w:pStyle w:val="Heading2"/>
       </w:pPr>
-      <w:bookmarkStart w:id="26" w:name="_Toc374199412"/>
-      <w:r>
-        <w:t>Communication Requirements</w:t>
+      <w:bookmarkStart w:id="26" w:name="_Toc374266772"/>
+      <w:r>
+        <w:t>Command and Data Handling Requirements</w:t>
       </w:r>
       <w:bookmarkEnd w:id="26"/>
     </w:p>
     <w:p/>
     <w:p>
       <w:pPr>
-        <w:pStyle w:val="Heading2"/>
+        <w:pStyle w:val="Heading1"/>
       </w:pPr>
-      <w:bookmarkStart w:id="27" w:name="_Toc374199413"/>
-      <w:r>
-        <w:lastRenderedPageBreak/>
-        <w:t>Command and Data Handling Requirements</w:t>
+      <w:bookmarkStart w:id="27" w:name="_Toc374266773"/>
+      <w:r>
+        <w:t>System Overview</w:t>
       </w:r>
       <w:bookmarkEnd w:id="27"/>
     </w:p>
@@ -16379,30 +16426,31 @@
       <w:pPr>
         <w:pStyle w:val="Heading1"/>
       </w:pPr>
-      <w:bookmarkStart w:id="28" w:name="_Toc374199414"/>
-      <w:r>
-        <w:t>System Overview</w:t>
+      <w:bookmarkStart w:id="28" w:name="_Toc374266774"/>
+      <w:r>
+        <w:t>Subsystem Overview</w:t>
       </w:r>
       <w:bookmarkEnd w:id="28"/>
-    </w:p>
-    <w:p/>
-    <w:p>
-      <w:pPr>
-        <w:pStyle w:val="Heading1"/>
-      </w:pPr>
-      <w:bookmarkStart w:id="29" w:name="_Toc374199415"/>
-      <w:r>
-        <w:t>Subsystem Overview</w:t>
-      </w:r>
-      <w:bookmarkEnd w:id="29"/>
     </w:p>
     <w:p>
       <w:pPr>
         <w:pStyle w:val="Heading2"/>
       </w:pPr>
-      <w:bookmarkStart w:id="30" w:name="_Toc374199416"/>
+      <w:bookmarkStart w:id="29" w:name="_Toc374266775"/>
       <w:r>
         <w:t>Structure</w:t>
+      </w:r>
+      <w:bookmarkEnd w:id="29"/>
+    </w:p>
+    <w:p/>
+    <w:p>
+      <w:pPr>
+        <w:pStyle w:val="Heading2"/>
+      </w:pPr>
+      <w:bookmarkStart w:id="30" w:name="_Toc374266776"/>
+      <w:r>
+        <w:lastRenderedPageBreak/>
+        <w:t>Power</w:t>
       </w:r>
       <w:bookmarkEnd w:id="30"/>
     </w:p>
@@ -16411,9 +16459,9 @@
       <w:pPr>
         <w:pStyle w:val="Heading2"/>
       </w:pPr>
-      <w:bookmarkStart w:id="31" w:name="_Toc374199417"/>
-      <w:r>
-        <w:t>Power</w:t>
+      <w:bookmarkStart w:id="31" w:name="_Toc374266777"/>
+      <w:r>
+        <w:t>Attitude Determination and Control</w:t>
       </w:r>
       <w:bookmarkEnd w:id="31"/>
     </w:p>
@@ -16422,9 +16470,9 @@
       <w:pPr>
         <w:pStyle w:val="Heading2"/>
       </w:pPr>
-      <w:bookmarkStart w:id="32" w:name="_Toc374199418"/>
-      <w:r>
-        <w:t>Attitude Determination and Control</w:t>
+      <w:bookmarkStart w:id="32" w:name="_Toc374266778"/>
+      <w:r>
+        <w:t>Propulsion</w:t>
       </w:r>
       <w:bookmarkEnd w:id="32"/>
     </w:p>
@@ -16433,9 +16481,9 @@
       <w:pPr>
         <w:pStyle w:val="Heading2"/>
       </w:pPr>
-      <w:bookmarkStart w:id="33" w:name="_Toc374199419"/>
-      <w:r>
-        <w:t>Propulsion</w:t>
+      <w:bookmarkStart w:id="33" w:name="_Toc374266779"/>
+      <w:r>
+        <w:t>Communications</w:t>
       </w:r>
       <w:bookmarkEnd w:id="33"/>
     </w:p>
@@ -16444,9 +16492,9 @@
       <w:pPr>
         <w:pStyle w:val="Heading2"/>
       </w:pPr>
-      <w:bookmarkStart w:id="34" w:name="_Toc374199420"/>
-      <w:r>
-        <w:t>Communications</w:t>
+      <w:bookmarkStart w:id="34" w:name="_Toc374266780"/>
+      <w:r>
+        <w:t>Command and Data Handling</w:t>
       </w:r>
       <w:bookmarkEnd w:id="34"/>
     </w:p>
@@ -16455,22 +16503,11 @@
       <w:pPr>
         <w:pStyle w:val="Heading2"/>
       </w:pPr>
-      <w:bookmarkStart w:id="35" w:name="_Toc374199421"/>
-      <w:r>
-        <w:t>Command and Data Handling</w:t>
+      <w:bookmarkStart w:id="35" w:name="_Toc374266781"/>
+      <w:r>
+        <w:t>Ground Operation</w:t>
       </w:r>
       <w:bookmarkEnd w:id="35"/>
-    </w:p>
-    <w:p/>
-    <w:p>
-      <w:pPr>
-        <w:pStyle w:val="Heading2"/>
-      </w:pPr>
-      <w:bookmarkStart w:id="36" w:name="_Toc374199422"/>
-      <w:r>
-        <w:t>Ground Operation</w:t>
-      </w:r>
-      <w:bookmarkEnd w:id="36"/>
     </w:p>
     <w:p/>
     <w:p/>
@@ -16537,7 +16574,7 @@
         <w:rStyle w:val="PageNumber"/>
         <w:noProof/>
       </w:rPr>
-      <w:t>9</w:t>
+      <w:t>14</w:t>
     </w:r>
     <w:r>
       <w:rPr>
@@ -19638,7 +19675,7 @@
 </file>
 
 <file path=customXml/itemProps1.xml><?xml version="1.0" encoding="utf-8"?>
-<ds:datastoreItem xmlns:ds="http://schemas.openxmlformats.org/officeDocument/2006/customXml" ds:itemID="{65F160DD-6263-4978-977B-D79F1C220BED}">
+<ds:datastoreItem xmlns:ds="http://schemas.openxmlformats.org/officeDocument/2006/customXml" ds:itemID="{549FD21D-E6BA-45F8-8CC1-2A5EBFF982A3}">
   <ds:schemaRefs>
     <ds:schemaRef ds:uri="http://schemas.openxmlformats.org/officeDocument/2006/bibliography"/>
   </ds:schemaRefs>

</xml_diff>

<commit_message>
Added table of Deployer facts
</commit_message>
<xml_diff>
--- a/CMQA/Mission Overview/RCL-O-CMQA2 Rascal Mission Overview.docx
+++ b/CMQA/Mission Overview/RCL-O-CMQA2 Rascal Mission Overview.docx
@@ -6512,12 +6512,18 @@
         <w:t>, allow for a given nanosatellite design to be integrated into almost any curr</w:t>
       </w:r>
       <w:r>
-        <w:t>ently available launch vehicle, making it much more likely for a given CubeSat system to get launched than a corresponding Microsatellite mission.</w:t>
+        <w:t>ently available launch vehicle, making it much more likely for a given CubeSat system to get launched than a corre</w:t>
+      </w:r>
+      <w:r>
+        <w:t>sponding Microsatellite mission (More on that in Section 5.2.1.3).</w:t>
       </w:r>
     </w:p>
     <w:p>
       <w:r>
-        <w:t xml:space="preserve">Thus, for a CubeSat mission, the ultimate constraint on its launch vehicle integration is whether or not it can integrate into currently available deployers. Even though such deployers are similar in principal (In that they allow for the easy integration of CubeSat payloads), each different deployer has different restrictions and dimensions associated with its use. </w:t>
+        <w:t>Thus, for a CubeSat mission, the ultimate constraint on its launch vehicle integration is whether or not it can integrate into currently available deployers. Even though such deployers are similar in principal (In that they allow for the easy integration of CubeSat payloads), each deployer has different restrictions and dimensions associate</w:t>
+      </w:r>
+      <w:r>
+        <w:t>d with its use, as shown in Table 5-1.</w:t>
       </w:r>
     </w:p>
     <w:p>
@@ -6816,6 +6822,576 @@
     <w:p>
       <w:pPr>
         <w:jc w:val="center"/>
+        <w:rPr>
+          <w:b/>
+        </w:rPr>
+      </w:pPr>
+      <w:proofErr w:type="gramStart"/>
+      <w:r>
+        <w:rPr>
+          <w:b/>
+        </w:rPr>
+        <w:t>Table 5-1.</w:t>
+      </w:r>
+      <w:proofErr w:type="gramEnd"/>
+      <w:r>
+        <w:rPr>
+          <w:b/>
+        </w:rPr>
+        <w:t xml:space="preserve"> CubeSat Deployer Fact Sheet</w:t>
+      </w:r>
+    </w:p>
+    <w:tbl>
+      <w:tblPr>
+        <w:tblStyle w:val="TableGrid"/>
+        <w:tblW w:w="0" w:type="auto"/>
+        <w:tblLook w:val="04A0"/>
+      </w:tblPr>
+      <w:tblGrid>
+        <w:gridCol w:w="1915"/>
+        <w:gridCol w:w="1915"/>
+        <w:gridCol w:w="1228"/>
+        <w:gridCol w:w="2602"/>
+        <w:gridCol w:w="1916"/>
+      </w:tblGrid>
+      <w:tr>
+        <w:tc>
+          <w:tcPr>
+            <w:tcW w:w="1915" w:type="dxa"/>
+            <w:shd w:val="clear" w:color="auto" w:fill="17365D" w:themeFill="text2" w:themeFillShade="BF"/>
+            <w:vAlign w:val="center"/>
+          </w:tcPr>
+          <w:p>
+            <w:pPr>
+              <w:spacing w:before="40" w:after="40"/>
+              <w:jc w:val="center"/>
+              <w:rPr>
+                <w:b/>
+                <w:color w:val="FFFFFF" w:themeColor="background1"/>
+              </w:rPr>
+            </w:pPr>
+            <w:r>
+              <w:rPr>
+                <w:b/>
+                <w:color w:val="FFFFFF" w:themeColor="background1"/>
+              </w:rPr>
+              <w:t>Deployer</w:t>
+            </w:r>
+          </w:p>
+        </w:tc>
+        <w:tc>
+          <w:tcPr>
+            <w:tcW w:w="1915" w:type="dxa"/>
+            <w:shd w:val="clear" w:color="auto" w:fill="17365D" w:themeFill="text2" w:themeFillShade="BF"/>
+            <w:vAlign w:val="center"/>
+          </w:tcPr>
+          <w:p>
+            <w:pPr>
+              <w:spacing w:before="40" w:after="40"/>
+              <w:jc w:val="center"/>
+              <w:rPr>
+                <w:b/>
+                <w:color w:val="FFFFFF" w:themeColor="background1"/>
+              </w:rPr>
+            </w:pPr>
+            <w:r>
+              <w:rPr>
+                <w:b/>
+                <w:color w:val="FFFFFF" w:themeColor="background1"/>
+              </w:rPr>
+              <w:t>Allowable Sizes</w:t>
+            </w:r>
+          </w:p>
+        </w:tc>
+        <w:tc>
+          <w:tcPr>
+            <w:tcW w:w="1228" w:type="dxa"/>
+            <w:shd w:val="clear" w:color="auto" w:fill="17365D" w:themeFill="text2" w:themeFillShade="BF"/>
+            <w:vAlign w:val="center"/>
+          </w:tcPr>
+          <w:p>
+            <w:pPr>
+              <w:spacing w:before="40" w:after="40"/>
+              <w:jc w:val="center"/>
+              <w:rPr>
+                <w:b/>
+                <w:color w:val="FFFFFF" w:themeColor="background1"/>
+              </w:rPr>
+            </w:pPr>
+            <w:r>
+              <w:rPr>
+                <w:b/>
+                <w:color w:val="FFFFFF" w:themeColor="background1"/>
+              </w:rPr>
+              <w:t>Maximum Mass</w:t>
+            </w:r>
+          </w:p>
+        </w:tc>
+        <w:tc>
+          <w:tcPr>
+            <w:tcW w:w="2602" w:type="dxa"/>
+            <w:shd w:val="clear" w:color="auto" w:fill="17365D" w:themeFill="text2" w:themeFillShade="BF"/>
+            <w:vAlign w:val="center"/>
+          </w:tcPr>
+          <w:p>
+            <w:pPr>
+              <w:spacing w:before="40" w:after="40"/>
+              <w:jc w:val="center"/>
+              <w:rPr>
+                <w:b/>
+                <w:color w:val="FFFFFF" w:themeColor="background1"/>
+              </w:rPr>
+            </w:pPr>
+            <w:r>
+              <w:rPr>
+                <w:b/>
+                <w:color w:val="FFFFFF" w:themeColor="background1"/>
+              </w:rPr>
+              <w:t>Specifications</w:t>
+            </w:r>
+          </w:p>
+        </w:tc>
+        <w:tc>
+          <w:tcPr>
+            <w:tcW w:w="1916" w:type="dxa"/>
+            <w:shd w:val="clear" w:color="auto" w:fill="17365D" w:themeFill="text2" w:themeFillShade="BF"/>
+            <w:vAlign w:val="center"/>
+          </w:tcPr>
+          <w:p>
+            <w:pPr>
+              <w:spacing w:before="40" w:after="40"/>
+              <w:jc w:val="center"/>
+              <w:rPr>
+                <w:b/>
+                <w:color w:val="FFFFFF" w:themeColor="background1"/>
+              </w:rPr>
+            </w:pPr>
+            <w:r>
+              <w:rPr>
+                <w:b/>
+                <w:color w:val="FFFFFF" w:themeColor="background1"/>
+              </w:rPr>
+              <w:t>Extra Integration Requirements</w:t>
+            </w:r>
+          </w:p>
+        </w:tc>
+      </w:tr>
+      <w:tr>
+        <w:tc>
+          <w:tcPr>
+            <w:tcW w:w="1915" w:type="dxa"/>
+            <w:vAlign w:val="center"/>
+          </w:tcPr>
+          <w:p>
+            <w:pPr>
+              <w:spacing w:before="40" w:after="40"/>
+              <w:jc w:val="center"/>
+            </w:pPr>
+            <w:r>
+              <w:t>P-POD</w:t>
+            </w:r>
+          </w:p>
+        </w:tc>
+        <w:tc>
+          <w:tcPr>
+            <w:tcW w:w="1915" w:type="dxa"/>
+            <w:vAlign w:val="center"/>
+          </w:tcPr>
+          <w:p>
+            <w:pPr>
+              <w:spacing w:before="40" w:after="40"/>
+              <w:jc w:val="center"/>
+            </w:pPr>
+            <w:r>
+              <w:t>0.5U, 1U, 1.5U, 2U, 3U</w:t>
+            </w:r>
+          </w:p>
+        </w:tc>
+        <w:tc>
+          <w:tcPr>
+            <w:tcW w:w="1228" w:type="dxa"/>
+            <w:vAlign w:val="center"/>
+          </w:tcPr>
+          <w:p>
+            <w:pPr>
+              <w:spacing w:before="40" w:after="40"/>
+              <w:jc w:val="center"/>
+            </w:pPr>
+            <w:r>
+              <w:t>8 kg</w:t>
+            </w:r>
+          </w:p>
+        </w:tc>
+        <w:tc>
+          <w:tcPr>
+            <w:tcW w:w="2602" w:type="dxa"/>
+            <w:vAlign w:val="center"/>
+          </w:tcPr>
+          <w:p>
+            <w:pPr>
+              <w:spacing w:before="40" w:after="40"/>
+              <w:jc w:val="center"/>
+              <w:rPr>
+                <w:i/>
+              </w:rPr>
+            </w:pPr>
+            <w:r>
+              <w:rPr>
+                <w:i/>
+              </w:rPr>
+              <w:t>CubeSat Design Specifications, Rev 12</w:t>
+            </w:r>
+          </w:p>
+        </w:tc>
+        <w:tc>
+          <w:tcPr>
+            <w:tcW w:w="1916" w:type="dxa"/>
+            <w:vAlign w:val="center"/>
+          </w:tcPr>
+          <w:p>
+            <w:pPr>
+              <w:spacing w:before="40" w:after="40"/>
+              <w:jc w:val="center"/>
+            </w:pPr>
+            <w:r>
+              <w:t>Separation Springs</w:t>
+            </w:r>
+          </w:p>
+        </w:tc>
+      </w:tr>
+      <w:tr>
+        <w:tc>
+          <w:tcPr>
+            <w:tcW w:w="1915" w:type="dxa"/>
+            <w:vAlign w:val="center"/>
+          </w:tcPr>
+          <w:p>
+            <w:pPr>
+              <w:spacing w:before="40" w:after="40"/>
+              <w:jc w:val="center"/>
+            </w:pPr>
+            <w:r>
+              <w:t>CSD</w:t>
+            </w:r>
+          </w:p>
+        </w:tc>
+        <w:tc>
+          <w:tcPr>
+            <w:tcW w:w="1915" w:type="dxa"/>
+            <w:vAlign w:val="center"/>
+          </w:tcPr>
+          <w:p>
+            <w:pPr>
+              <w:spacing w:before="40" w:after="40"/>
+              <w:jc w:val="center"/>
+            </w:pPr>
+            <w:r>
+              <w:t>3U, 6U</w:t>
+            </w:r>
+          </w:p>
+        </w:tc>
+        <w:tc>
+          <w:tcPr>
+            <w:tcW w:w="1228" w:type="dxa"/>
+            <w:vAlign w:val="center"/>
+          </w:tcPr>
+          <w:p>
+            <w:pPr>
+              <w:spacing w:before="40" w:after="40"/>
+              <w:jc w:val="center"/>
+            </w:pPr>
+            <w:r>
+              <w:t>12 kg</w:t>
+            </w:r>
+          </w:p>
+        </w:tc>
+        <w:tc>
+          <w:tcPr>
+            <w:tcW w:w="2602" w:type="dxa"/>
+            <w:vAlign w:val="center"/>
+          </w:tcPr>
+          <w:p>
+            <w:pPr>
+              <w:spacing w:before="40" w:after="40"/>
+              <w:jc w:val="center"/>
+              <w:rPr>
+                <w:i/>
+              </w:rPr>
+            </w:pPr>
+            <w:r>
+              <w:rPr>
+                <w:i/>
+              </w:rPr>
+              <w:t>Payload Specification for 3U, 6U, and 27U</w:t>
+            </w:r>
+          </w:p>
+        </w:tc>
+        <w:tc>
+          <w:tcPr>
+            <w:tcW w:w="1916" w:type="dxa"/>
+            <w:vAlign w:val="center"/>
+          </w:tcPr>
+          <w:p>
+            <w:pPr>
+              <w:spacing w:before="40" w:after="40"/>
+              <w:jc w:val="center"/>
+            </w:pPr>
+            <w:r>
+              <w:t>Clamp Tabs</w:t>
+            </w:r>
+          </w:p>
+        </w:tc>
+      </w:tr>
+      <w:tr>
+        <w:tc>
+          <w:tcPr>
+            <w:tcW w:w="1915" w:type="dxa"/>
+            <w:vAlign w:val="center"/>
+          </w:tcPr>
+          <w:p>
+            <w:pPr>
+              <w:spacing w:before="40" w:after="40"/>
+              <w:jc w:val="center"/>
+            </w:pPr>
+            <w:r>
+              <w:t>Wallops</w:t>
+            </w:r>
+          </w:p>
+        </w:tc>
+        <w:tc>
+          <w:tcPr>
+            <w:tcW w:w="1915" w:type="dxa"/>
+            <w:vAlign w:val="center"/>
+          </w:tcPr>
+          <w:p>
+            <w:pPr>
+              <w:spacing w:before="40" w:after="40"/>
+              <w:jc w:val="center"/>
+            </w:pPr>
+            <w:r>
+              <w:t>3U, 6U</w:t>
+            </w:r>
+          </w:p>
+        </w:tc>
+        <w:tc>
+          <w:tcPr>
+            <w:tcW w:w="1228" w:type="dxa"/>
+            <w:vAlign w:val="center"/>
+          </w:tcPr>
+          <w:p>
+            <w:pPr>
+              <w:spacing w:before="40" w:after="40"/>
+              <w:jc w:val="center"/>
+            </w:pPr>
+            <w:r>
+              <w:t>12 kg</w:t>
+            </w:r>
+          </w:p>
+        </w:tc>
+        <w:tc>
+          <w:tcPr>
+            <w:tcW w:w="2602" w:type="dxa"/>
+            <w:vAlign w:val="center"/>
+          </w:tcPr>
+          <w:p>
+            <w:pPr>
+              <w:spacing w:before="40" w:after="40"/>
+              <w:jc w:val="center"/>
+              <w:rPr>
+                <w:i/>
+              </w:rPr>
+            </w:pPr>
+            <w:r>
+              <w:rPr>
+                <w:i/>
+              </w:rPr>
+              <w:t>Wallops 6U CubeSat Deployer Specifications</w:t>
+            </w:r>
+          </w:p>
+        </w:tc>
+        <w:tc>
+          <w:tcPr>
+            <w:tcW w:w="1916" w:type="dxa"/>
+            <w:vAlign w:val="center"/>
+          </w:tcPr>
+          <w:p>
+            <w:pPr>
+              <w:spacing w:before="40" w:after="40"/>
+              <w:jc w:val="center"/>
+            </w:pPr>
+            <w:r>
+              <w:t>Separation Springs</w:t>
+            </w:r>
+          </w:p>
+        </w:tc>
+      </w:tr>
+      <w:tr>
+        <w:tc>
+          <w:tcPr>
+            <w:tcW w:w="1915" w:type="dxa"/>
+            <w:vAlign w:val="center"/>
+          </w:tcPr>
+          <w:p>
+            <w:pPr>
+              <w:spacing w:before="40" w:after="40"/>
+              <w:jc w:val="center"/>
+            </w:pPr>
+            <w:r>
+              <w:t>NLAS</w:t>
+            </w:r>
+          </w:p>
+        </w:tc>
+        <w:tc>
+          <w:tcPr>
+            <w:tcW w:w="1915" w:type="dxa"/>
+            <w:vAlign w:val="center"/>
+          </w:tcPr>
+          <w:p>
+            <w:pPr>
+              <w:spacing w:before="40" w:after="40"/>
+              <w:jc w:val="center"/>
+            </w:pPr>
+            <w:r>
+              <w:t>3U, 6U</w:t>
+            </w:r>
+          </w:p>
+        </w:tc>
+        <w:tc>
+          <w:tcPr>
+            <w:tcW w:w="1228" w:type="dxa"/>
+            <w:vAlign w:val="center"/>
+          </w:tcPr>
+          <w:p>
+            <w:pPr>
+              <w:spacing w:before="40" w:after="40"/>
+              <w:jc w:val="center"/>
+            </w:pPr>
+            <w:r>
+              <w:t>14 kg</w:t>
+            </w:r>
+          </w:p>
+        </w:tc>
+        <w:tc>
+          <w:tcPr>
+            <w:tcW w:w="2602" w:type="dxa"/>
+            <w:vAlign w:val="center"/>
+          </w:tcPr>
+          <w:p>
+            <w:pPr>
+              <w:spacing w:before="40" w:after="40"/>
+              <w:jc w:val="center"/>
+            </w:pPr>
+            <w:r>
+              <w:t>Not Available (Though Based on CDS)</w:t>
+            </w:r>
+          </w:p>
+        </w:tc>
+        <w:tc>
+          <w:tcPr>
+            <w:tcW w:w="1916" w:type="dxa"/>
+            <w:vAlign w:val="center"/>
+          </w:tcPr>
+          <w:p>
+            <w:pPr>
+              <w:spacing w:before="40" w:after="40"/>
+              <w:jc w:val="center"/>
+            </w:pPr>
+            <w:r>
+              <w:t>Not Available</w:t>
+            </w:r>
+          </w:p>
+        </w:tc>
+      </w:tr>
+      <w:tr>
+        <w:tc>
+          <w:tcPr>
+            <w:tcW w:w="1915" w:type="dxa"/>
+            <w:vAlign w:val="center"/>
+          </w:tcPr>
+          <w:p>
+            <w:pPr>
+              <w:spacing w:before="40" w:after="40"/>
+              <w:jc w:val="center"/>
+            </w:pPr>
+            <w:r>
+              <w:t>ISIPOD</w:t>
+            </w:r>
+          </w:p>
+        </w:tc>
+        <w:tc>
+          <w:tcPr>
+            <w:tcW w:w="1915" w:type="dxa"/>
+            <w:vAlign w:val="center"/>
+          </w:tcPr>
+          <w:p>
+            <w:pPr>
+              <w:spacing w:before="40" w:after="40"/>
+              <w:jc w:val="center"/>
+            </w:pPr>
+            <w:r>
+              <w:t>1U,2U, 3U</w:t>
+            </w:r>
+          </w:p>
+        </w:tc>
+        <w:tc>
+          <w:tcPr>
+            <w:tcW w:w="1228" w:type="dxa"/>
+            <w:vAlign w:val="center"/>
+          </w:tcPr>
+          <w:p>
+            <w:pPr>
+              <w:spacing w:before="40" w:after="40"/>
+              <w:jc w:val="center"/>
+            </w:pPr>
+            <w:r>
+              <w:t>6 kg</w:t>
+            </w:r>
+          </w:p>
+        </w:tc>
+        <w:tc>
+          <w:tcPr>
+            <w:tcW w:w="2602" w:type="dxa"/>
+            <w:vAlign w:val="center"/>
+          </w:tcPr>
+          <w:p>
+            <w:pPr>
+              <w:spacing w:before="40" w:after="40"/>
+              <w:jc w:val="center"/>
+              <w:rPr>
+                <w:i/>
+              </w:rPr>
+            </w:pPr>
+            <w:r>
+              <w:rPr>
+                <w:i/>
+              </w:rPr>
+              <w:t>CubeSat Design Specifications, Rev 12</w:t>
+            </w:r>
+          </w:p>
+        </w:tc>
+        <w:tc>
+          <w:tcPr>
+            <w:tcW w:w="1916" w:type="dxa"/>
+            <w:vAlign w:val="center"/>
+          </w:tcPr>
+          <w:p>
+            <w:pPr>
+              <w:spacing w:before="40" w:after="40"/>
+              <w:jc w:val="center"/>
+            </w:pPr>
+            <w:r>
+              <w:t>Separation Springs</w:t>
+            </w:r>
+          </w:p>
+        </w:tc>
+      </w:tr>
+    </w:tbl>
+    <w:p>
+      <w:pPr>
+        <w:jc w:val="center"/>
+        <w:rPr>
+          <w:b/>
+        </w:rPr>
       </w:pPr>
     </w:p>
     <w:p>
@@ -6823,6 +7399,7 @@
         <w:pStyle w:val="Heading4"/>
       </w:pPr>
       <w:r>
+        <w:lastRenderedPageBreak/>
         <w:t>Microsatellite Classification</w:t>
       </w:r>
     </w:p>
@@ -7083,6 +7660,9 @@
             <w:r>
               <w:t>P-POD, NLAS, JAXA, Wallops, CSD</w:t>
             </w:r>
+            <w:r>
+              <w:t>, ISIS</w:t>
+            </w:r>
           </w:p>
         </w:tc>
       </w:tr>
@@ -7098,7 +7678,6 @@
               <w:jc w:val="center"/>
             </w:pPr>
             <w:r>
-              <w:lastRenderedPageBreak/>
               <w:t>Microsatellite</w:t>
             </w:r>
           </w:p>
@@ -8161,6 +8740,7 @@
                 <w:sz w:val="20"/>
                 <w:szCs w:val="20"/>
               </w:rPr>
+              <w:lastRenderedPageBreak/>
               <w:t xml:space="preserve">The </w:t>
             </w:r>
             <w:r>
@@ -8789,7 +9369,6 @@
                 <w:sz w:val="20"/>
                 <w:szCs w:val="20"/>
               </w:rPr>
-              <w:lastRenderedPageBreak/>
               <w:t xml:space="preserve">The </w:t>
             </w:r>
             <w:r>
@@ -11567,6 +12146,7 @@
                 <w:sz w:val="20"/>
                 <w:szCs w:val="20"/>
               </w:rPr>
+              <w:lastRenderedPageBreak/>
               <w:t xml:space="preserve">The spacecraft will utilize an Attitude Determination and Control Subsystem </w:t>
             </w:r>
           </w:p>
@@ -12890,7 +13470,6 @@
                 <w:sz w:val="20"/>
                 <w:szCs w:val="20"/>
               </w:rPr>
-              <w:lastRenderedPageBreak/>
               <w:t xml:space="preserve">The mission will consist of two </w:t>
             </w:r>
             <w:r>
@@ -15382,6 +15961,7 @@
                 <w:sz w:val="20"/>
                 <w:szCs w:val="20"/>
               </w:rPr>
+              <w:lastRenderedPageBreak/>
               <w:t xml:space="preserve">The propulsion subsystem will be capable of executing orbital maneuvers issued to it from the ADC subsystem </w:t>
             </w:r>
           </w:p>
@@ -15868,16 +16448,7 @@
                 <w:sz w:val="20"/>
                 <w:szCs w:val="20"/>
               </w:rPr>
-              <w:t xml:space="preserve">A link budget will be created that ensures that the power level, frequency, and altitudes over which the spacecraft transmits data are sufficient to produce a signal </w:t>
-            </w:r>
-            <w:r>
-              <w:rPr>
-                <w:rFonts w:eastAsia="Times New Roman"/>
-                <w:sz w:val="20"/>
-                <w:szCs w:val="20"/>
-              </w:rPr>
-              <w:lastRenderedPageBreak/>
-              <w:t>to noise ratio on the ground that is greater than one</w:t>
+              <w:t>A link budget will be created that ensures that the power level, frequency, and altitudes over which the spacecraft transmits data are sufficient to produce a signal to noise ratio on the ground that is greater than one</w:t>
             </w:r>
           </w:p>
         </w:tc>
@@ -15911,7 +16482,6 @@
                 <w:sz w:val="20"/>
                 <w:szCs w:val="20"/>
               </w:rPr>
-              <w:lastRenderedPageBreak/>
               <w:t> </w:t>
             </w:r>
           </w:p>
@@ -16122,7 +16692,6 @@
                 <w:sz w:val="20"/>
                 <w:szCs w:val="20"/>
               </w:rPr>
-              <w:lastRenderedPageBreak/>
               <w:t>The Command and Data Handling subsystem will be capable of managing the operation of each subsystem of the spacecraft, as well as the communication of data between said subsystems</w:t>
             </w:r>
           </w:p>
@@ -16417,6 +16986,7 @@
       </w:pPr>
       <w:bookmarkStart w:id="27" w:name="_Toc374266773"/>
       <w:r>
+        <w:lastRenderedPageBreak/>
         <w:t>System Overview</w:t>
       </w:r>
       <w:bookmarkEnd w:id="27"/>
@@ -16449,7 +17019,6 @@
       </w:pPr>
       <w:bookmarkStart w:id="30" w:name="_Toc374266776"/>
       <w:r>
-        <w:lastRenderedPageBreak/>
         <w:t>Power</w:t>
       </w:r>
       <w:bookmarkEnd w:id="30"/>
@@ -16574,7 +17143,7 @@
         <w:rStyle w:val="PageNumber"/>
         <w:noProof/>
       </w:rPr>
-      <w:t>14</w:t>
+      <w:t>12</w:t>
     </w:r>
     <w:r>
       <w:rPr>
@@ -19675,7 +20244,7 @@
 </file>
 
 <file path=customXml/itemProps1.xml><?xml version="1.0" encoding="utf-8"?>
-<ds:datastoreItem xmlns:ds="http://schemas.openxmlformats.org/officeDocument/2006/customXml" ds:itemID="{549FD21D-E6BA-45F8-8CC1-2A5EBFF982A3}">
+<ds:datastoreItem xmlns:ds="http://schemas.openxmlformats.org/officeDocument/2006/customXml" ds:itemID="{0E5ABD7D-2C23-4330-BAEA-99C99AFC19CC}">
   <ds:schemaRefs>
     <ds:schemaRef ds:uri="http://schemas.openxmlformats.org/officeDocument/2006/bibliography"/>
   </ds:schemaRefs>

</xml_diff>

<commit_message>
Added Prox Ops Mission History section. Besides splitting the main paragraph into three sections, also added lessons learned after the description of each mission
</commit_message>
<xml_diff>
--- a/CMQA/Mission Overview/RCL-O-CMQA2 Rascal Mission Overview.docx
+++ b/CMQA/Mission Overview/RCL-O-CMQA2 Rascal Mission Overview.docx
@@ -5603,7 +5603,687 @@
       </w:r>
       <w:bookmarkEnd w:id="5"/>
     </w:p>
-    <w:p/>
+    <w:p>
+      <w:r>
+        <w:t xml:space="preserve">Rendezvous and proximity operations (RPO) missions have a long history in human spaceflight dating back to the first Gemini missions. It was not until the previous decade did interest arise </w:t>
+      </w:r>
+      <w:r>
+        <w:t>in approaching</w:t>
+      </w:r>
+      <w:r>
+        <w:t xml:space="preserve"> RPO missions with purely robotic </w:t>
+      </w:r>
+      <w:r>
+        <w:t>systems</w:t>
+      </w:r>
+      <w:r>
+        <w:t>. For the most part</w:t>
+      </w:r>
+      <w:r>
+        <w:t>,</w:t>
+      </w:r>
+      <w:r>
+        <w:t xml:space="preserve"> RPO missions have been solely under the pu</w:t>
+      </w:r>
+      <w:r>
+        <w:t xml:space="preserve">rview of NASA and the military; </w:t>
+      </w:r>
+      <w:r>
+        <w:t xml:space="preserve">only recently have private companies and universities made inroads in this area. Each mission has taken a different approach to RPO and has ranged from small </w:t>
+      </w:r>
+      <w:proofErr w:type="spellStart"/>
+      <w:r>
+        <w:t>CubeSats</w:t>
+      </w:r>
+      <w:proofErr w:type="spellEnd"/>
+      <w:r>
+        <w:t xml:space="preserve"> to massive multi-million dollar satellites. The successes and failures of these missions </w:t>
+      </w:r>
+      <w:r>
+        <w:t xml:space="preserve">have </w:t>
+      </w:r>
+      <w:r>
+        <w:t xml:space="preserve">helped drive the constraints </w:t>
+      </w:r>
+      <w:r>
+        <w:t>of</w:t>
+      </w:r>
+      <w:r>
+        <w:t xml:space="preserve"> the Rascal Mission</w:t>
+      </w:r>
+      <w:r>
+        <w:t xml:space="preserve"> (Discussed </w:t>
+      </w:r>
+      <w:r>
+        <w:t>in Section 5.2).</w:t>
+      </w:r>
+    </w:p>
+    <w:p>
+      <w:pPr>
+        <w:spacing w:line="240" w:lineRule="auto"/>
+      </w:pPr>
+      <w:r>
+        <w:t xml:space="preserve">Many </w:t>
+      </w:r>
+      <w:r>
+        <w:t>previous</w:t>
+      </w:r>
+      <w:r>
+        <w:t xml:space="preserve"> RPO missions have been large million dollar satellites,</w:t>
+      </w:r>
+      <w:r>
+        <w:t xml:space="preserve"> each of which approached their mission in many different ways in an attempt to demonstrate many different RPO capabilities.</w:t>
+      </w:r>
+      <w:r>
+        <w:t xml:space="preserve"> </w:t>
+      </w:r>
+      <w:r>
+        <w:t>O</w:t>
+      </w:r>
+      <w:r>
+        <w:t>ut of these missions</w:t>
+      </w:r>
+      <w:r>
+        <w:t>,</w:t>
+      </w:r>
+      <w:r>
+        <w:t xml:space="preserve"> three were selected for more analysis </w:t>
+      </w:r>
+      <w:r>
+        <w:t>based on the types of RPO capabilities that they demonstrated</w:t>
+      </w:r>
+      <w:r>
+        <w:t xml:space="preserve">. </w:t>
+      </w:r>
+    </w:p>
+    <w:p>
+      <w:pPr>
+        <w:spacing w:line="240" w:lineRule="auto"/>
+      </w:pPr>
+      <w:r>
+        <w:t xml:space="preserve">The first </w:t>
+      </w:r>
+      <w:r>
+        <w:t xml:space="preserve">of these </w:t>
+      </w:r>
+      <w:r>
+        <w:t xml:space="preserve">spacecraft is the </w:t>
+      </w:r>
+      <w:r>
+        <w:rPr>
+          <w:bCs/>
+          <w:color w:val="000000"/>
+          <w:shd w:val="clear" w:color="auto" w:fill="FFFFFF"/>
+        </w:rPr>
+        <w:t>Demonstration for Autonomous Rendezvous Technology (DART)</w:t>
+      </w:r>
+      <w:r>
+        <w:rPr>
+          <w:bCs/>
+          <w:color w:val="000000"/>
+          <w:shd w:val="clear" w:color="auto" w:fill="FFFFFF"/>
+        </w:rPr>
+        <w:t xml:space="preserve"> </w:t>
+      </w:r>
+      <w:r>
+        <w:rPr>
+          <w:bCs/>
+          <w:color w:val="000000"/>
+          <w:shd w:val="clear" w:color="auto" w:fill="FFFFFF"/>
+        </w:rPr>
+        <w:t>mission</w:t>
+      </w:r>
+      <w:r>
+        <w:rPr>
+          <w:bCs/>
+          <w:color w:val="000000"/>
+          <w:shd w:val="clear" w:color="auto" w:fill="FFFFFF"/>
+        </w:rPr>
+        <w:t>,</w:t>
+      </w:r>
+      <w:r>
+        <w:rPr>
+          <w:bCs/>
+          <w:color w:val="000000"/>
+          <w:shd w:val="clear" w:color="auto" w:fill="FFFFFF"/>
+        </w:rPr>
+        <w:t xml:space="preserve"> </w:t>
+      </w:r>
+      <w:r>
+        <w:t xml:space="preserve">built by Orbital Sciences Corporation for NASA to develop and demonstrate autonomous navigation and rendezvous. </w:t>
+      </w:r>
+      <w:r>
+        <w:t>Its mission involved</w:t>
+      </w:r>
+      <w:r>
+        <w:t xml:space="preserve"> </w:t>
+      </w:r>
+      <w:r>
+        <w:t>attempting to</w:t>
+      </w:r>
+      <w:r>
+        <w:t xml:space="preserve"> dock with an experimental communication satellite. </w:t>
+      </w:r>
+      <w:r>
+        <w:rPr>
+          <w:color w:val="000000"/>
+        </w:rPr>
+        <w:t xml:space="preserve">The primary objectives of the mission were to navigate autonomously using GPS and rendezvous using </w:t>
+      </w:r>
+      <w:r>
+        <w:rPr>
+          <w:color w:val="000000"/>
+        </w:rPr>
+        <w:t>an</w:t>
+      </w:r>
+      <w:r>
+        <w:rPr>
+          <w:color w:val="000000"/>
+        </w:rPr>
+        <w:t xml:space="preserve"> Advanced Video Guidance Sensor. Within a </w:t>
+      </w:r>
+      <w:r>
+        <w:t>few hours of launch</w:t>
+      </w:r>
+      <w:r>
+        <w:t>,</w:t>
+      </w:r>
+      <w:r>
+        <w:t xml:space="preserve"> it was able to reach </w:t>
+      </w:r>
+      <w:r>
+        <w:t xml:space="preserve">its target and experienced a malfunction as it began its approach, resulting in a </w:t>
+      </w:r>
+      <w:r>
+        <w:t>soft collision with the target vehicle</w:t>
+      </w:r>
+      <w:r>
+        <w:t>,</w:t>
+      </w:r>
+      <w:r>
+        <w:t xml:space="preserve"> </w:t>
+      </w:r>
+      <w:r>
+        <w:t>which lead</w:t>
+      </w:r>
+      <w:r>
+        <w:t xml:space="preserve"> NASA to end the mission to find the cause of the </w:t>
+      </w:r>
+      <w:r>
+        <w:t>malfunction</w:t>
+      </w:r>
+      <w:r>
+        <w:t>.</w:t>
+      </w:r>
+      <w:r>
+        <w:t xml:space="preserve"> Though not publically released, the soft collision was likely a result of the chaser satellite approaching the target in a manner that the navigation algorithms used to control its propulsion system did not account for. This prevented the </w:t>
+      </w:r>
+      <w:r>
+        <w:t>Advanced Video Guidance Sensor from switching to its fine tracking mode from its course mode, leading the chaser to think it was further from the target than it actually was, eventually causing the collision.</w:t>
+      </w:r>
+      <w:r>
+        <w:t xml:space="preserve"> The total cost of the mission was $98 million. </w:t>
+      </w:r>
+      <w:r>
+        <w:t xml:space="preserve">The main lesson to take away from this mission is that </w:t>
+      </w:r>
+      <w:r>
+        <w:t xml:space="preserve">even when a large amount of resources and money are used to develop and test a mission, the risk associated with its execution never completely goes away. A secondary lesson that can be </w:t>
+      </w:r>
+    </w:p>
+    <w:p>
+      <w:pPr>
+        <w:spacing w:line="240" w:lineRule="auto"/>
+        <w:rPr>
+          <w:shd w:val="clear" w:color="auto" w:fill="FFFFFF"/>
+        </w:rPr>
+      </w:pPr>
+      <w:r>
+        <w:t>The next mission</w:t>
+      </w:r>
+      <w:r>
+        <w:t xml:space="preserve"> that is to be discussed is</w:t>
+      </w:r>
+      <w:r>
+        <w:t xml:space="preserve"> Orbital Express, </w:t>
+      </w:r>
+      <w:r>
+        <w:t xml:space="preserve">which was </w:t>
+      </w:r>
+      <w:r>
+        <w:t>built by Boeing and Ball Aerospace and managed by</w:t>
+      </w:r>
+      <w:r>
+        <w:t xml:space="preserve"> the</w:t>
+      </w:r>
+      <w:r>
+        <w:t xml:space="preserve"> </w:t>
+      </w:r>
+      <w:r>
+        <w:rPr>
+          <w:rStyle w:val="Emphasis"/>
+          <w:bCs/>
+          <w:i w:val="0"/>
+          <w:shd w:val="clear" w:color="auto" w:fill="FFFFFF"/>
+        </w:rPr>
+        <w:t>Defense Advanced Research Projects Agency</w:t>
+      </w:r>
+      <w:r>
+        <w:rPr>
+          <w:rStyle w:val="apple-converted-space"/>
+          <w:i/>
+          <w:shd w:val="clear" w:color="auto" w:fill="FFFFFF"/>
+        </w:rPr>
+        <w:t> </w:t>
+      </w:r>
+      <w:r>
+        <w:rPr>
+          <w:i/>
+          <w:shd w:val="clear" w:color="auto" w:fill="FFFFFF"/>
+        </w:rPr>
+        <w:t>(</w:t>
+      </w:r>
+      <w:r>
+        <w:rPr>
+          <w:rStyle w:val="Emphasis"/>
+          <w:bCs/>
+          <w:i w:val="0"/>
+          <w:shd w:val="clear" w:color="auto" w:fill="FFFFFF"/>
+        </w:rPr>
+        <w:t>DARPA</w:t>
+      </w:r>
+      <w:r>
+        <w:rPr>
+          <w:i/>
+          <w:shd w:val="clear" w:color="auto" w:fill="FFFFFF"/>
+        </w:rPr>
+        <w:t>)</w:t>
+      </w:r>
+      <w:r>
+        <w:rPr>
+          <w:shd w:val="clear" w:color="auto" w:fill="FFFFFF"/>
+        </w:rPr>
+        <w:t xml:space="preserve"> and</w:t>
+      </w:r>
+      <w:r>
+        <w:rPr>
+          <w:shd w:val="clear" w:color="auto" w:fill="FFFFFF"/>
+        </w:rPr>
+        <w:t xml:space="preserve"> the</w:t>
+      </w:r>
+      <w:r>
+        <w:rPr>
+          <w:shd w:val="clear" w:color="auto" w:fill="FFFFFF"/>
+        </w:rPr>
+        <w:t xml:space="preserve"> Marshall Spaceflight Center. The Orbital Express mission was meant to </w:t>
+      </w:r>
+      <w:r>
+        <w:rPr>
+          <w:shd w:val="clear" w:color="auto" w:fill="FFFFFF"/>
+        </w:rPr>
+        <w:t>demonstrate</w:t>
+      </w:r>
+      <w:r>
+        <w:rPr>
+          <w:shd w:val="clear" w:color="auto" w:fill="FFFFFF"/>
+        </w:rPr>
+        <w:t xml:space="preserve"> several servicing operations as well as rendezvous and proximity operations. It consisted of two spacecraft, </w:t>
+      </w:r>
+      <w:r>
+        <w:rPr>
+          <w:shd w:val="clear" w:color="auto" w:fill="FFFFFF"/>
+        </w:rPr>
+        <w:t xml:space="preserve">with </w:t>
+      </w:r>
+      <w:r>
+        <w:rPr>
+          <w:shd w:val="clear" w:color="auto" w:fill="FFFFFF"/>
+        </w:rPr>
+        <w:t xml:space="preserve">one </w:t>
+      </w:r>
+      <w:r>
+        <w:rPr>
+          <w:shd w:val="clear" w:color="auto" w:fill="FFFFFF"/>
+        </w:rPr>
+        <w:t>being the</w:t>
+      </w:r>
+      <w:r>
+        <w:rPr>
+          <w:shd w:val="clear" w:color="auto" w:fill="FFFFFF"/>
+        </w:rPr>
+        <w:t xml:space="preserve"> target and another </w:t>
+      </w:r>
+      <w:r>
+        <w:rPr>
+          <w:shd w:val="clear" w:color="auto" w:fill="FFFFFF"/>
+        </w:rPr>
+        <w:t>being the servicing module</w:t>
+      </w:r>
+      <w:r>
+        <w:rPr>
+          <w:shd w:val="clear" w:color="auto" w:fill="FFFFFF"/>
+        </w:rPr>
+        <w:t xml:space="preserve">. The primary spacecraft was able to refuel and replace the batteries of the target spacecraft. The </w:t>
+      </w:r>
+      <w:r>
+        <w:rPr>
+          <w:shd w:val="clear" w:color="auto" w:fill="FFFFFF"/>
+        </w:rPr>
+        <w:t xml:space="preserve">total cost of the </w:t>
+      </w:r>
+      <w:r>
+        <w:rPr>
+          <w:shd w:val="clear" w:color="auto" w:fill="FFFFFF"/>
+        </w:rPr>
+        <w:t xml:space="preserve">mission </w:t>
+      </w:r>
+      <w:r>
+        <w:rPr>
+          <w:shd w:val="clear" w:color="auto" w:fill="FFFFFF"/>
+        </w:rPr>
+        <w:t>was</w:t>
+      </w:r>
+      <w:r>
+        <w:rPr>
+          <w:shd w:val="clear" w:color="auto" w:fill="FFFFFF"/>
+        </w:rPr>
+        <w:t xml:space="preserve"> $300 million. </w:t>
+      </w:r>
+      <w:r>
+        <w:rPr>
+          <w:shd w:val="clear" w:color="auto" w:fill="FFFFFF"/>
+        </w:rPr>
+        <w:t>Lessons learned from this mission mainly involve one core concept: if enough money is sucked into a mission, it is very likely to succeed.</w:t>
+      </w:r>
+    </w:p>
+    <w:p>
+      <w:pPr>
+        <w:spacing w:line="240" w:lineRule="auto"/>
+        <w:rPr>
+          <w:color w:val="000000"/>
+          <w:shd w:val="clear" w:color="auto" w:fill="FFFFFF"/>
+        </w:rPr>
+      </w:pPr>
+      <w:r>
+        <w:rPr>
+          <w:shd w:val="clear" w:color="auto" w:fill="FFFFFF"/>
+        </w:rPr>
+        <w:t xml:space="preserve">The final large-scale spacecraft mission that was analyzed consisted of </w:t>
+      </w:r>
+      <w:proofErr w:type="gramStart"/>
+      <w:r>
+        <w:rPr>
+          <w:shd w:val="clear" w:color="auto" w:fill="FFFFFF"/>
+        </w:rPr>
+        <w:t xml:space="preserve">the </w:t>
+      </w:r>
+      <w:r>
+        <w:rPr>
+          <w:rStyle w:val="apple-converted-space"/>
+          <w:color w:val="000000"/>
+          <w:shd w:val="clear" w:color="auto" w:fill="FFFFFF"/>
+        </w:rPr>
+        <w:t> </w:t>
+      </w:r>
+      <w:r>
+        <w:rPr>
+          <w:bCs/>
+          <w:color w:val="000000"/>
+          <w:shd w:val="clear" w:color="auto" w:fill="FFFFFF"/>
+        </w:rPr>
+        <w:t>Micro</w:t>
+      </w:r>
+      <w:proofErr w:type="gramEnd"/>
+      <w:r>
+        <w:rPr>
+          <w:bCs/>
+          <w:color w:val="000000"/>
+          <w:shd w:val="clear" w:color="auto" w:fill="FFFFFF"/>
+        </w:rPr>
+        <w:t>-satellite Technology Experiment</w:t>
+      </w:r>
+      <w:r>
+        <w:rPr>
+          <w:rStyle w:val="apple-converted-space"/>
+          <w:color w:val="000000"/>
+          <w:shd w:val="clear" w:color="auto" w:fill="FFFFFF"/>
+        </w:rPr>
+        <w:t> </w:t>
+      </w:r>
+      <w:r>
+        <w:rPr>
+          <w:color w:val="000000"/>
+          <w:shd w:val="clear" w:color="auto" w:fill="FFFFFF"/>
+        </w:rPr>
+        <w:t>(</w:t>
+      </w:r>
+      <w:proofErr w:type="spellStart"/>
+      <w:r>
+        <w:rPr>
+          <w:bCs/>
+          <w:color w:val="000000"/>
+          <w:shd w:val="clear" w:color="auto" w:fill="FFFFFF"/>
+        </w:rPr>
+        <w:t>MiTEx</w:t>
+      </w:r>
+      <w:proofErr w:type="spellEnd"/>
+      <w:r>
+        <w:rPr>
+          <w:color w:val="000000"/>
+          <w:shd w:val="clear" w:color="auto" w:fill="FFFFFF"/>
+        </w:rPr>
+        <w:t xml:space="preserve">) mission. </w:t>
+      </w:r>
+      <w:r>
+        <w:rPr>
+          <w:color w:val="000000"/>
+          <w:shd w:val="clear" w:color="auto" w:fill="FFFFFF"/>
+        </w:rPr>
+        <w:t>This mission</w:t>
+      </w:r>
+      <w:r>
+        <w:rPr>
+          <w:color w:val="000000"/>
+          <w:shd w:val="clear" w:color="auto" w:fill="FFFFFF"/>
+        </w:rPr>
+        <w:t xml:space="preserve"> consisted of three spacecraft</w:t>
+      </w:r>
+      <w:r>
+        <w:rPr>
+          <w:color w:val="000000"/>
+          <w:shd w:val="clear" w:color="auto" w:fill="FFFFFF"/>
+        </w:rPr>
+        <w:t xml:space="preserve"> working in geostationary orbit, with</w:t>
+      </w:r>
+      <w:r>
+        <w:rPr>
+          <w:color w:val="000000"/>
+          <w:shd w:val="clear" w:color="auto" w:fill="FFFFFF"/>
+        </w:rPr>
+        <w:t xml:space="preserve"> </w:t>
+      </w:r>
+      <w:r>
+        <w:rPr>
+          <w:color w:val="000000"/>
+          <w:shd w:val="clear" w:color="auto" w:fill="FFFFFF"/>
+        </w:rPr>
+        <w:t>one</w:t>
+      </w:r>
+      <w:r>
+        <w:rPr>
+          <w:color w:val="000000"/>
+          <w:shd w:val="clear" w:color="auto" w:fill="FFFFFF"/>
+        </w:rPr>
+        <w:t xml:space="preserve"> </w:t>
+      </w:r>
+      <w:r>
+        <w:rPr>
+          <w:color w:val="000000"/>
+          <w:shd w:val="clear" w:color="auto" w:fill="FFFFFF"/>
+        </w:rPr>
+        <w:t>serving as an</w:t>
+      </w:r>
+      <w:r>
+        <w:rPr>
+          <w:color w:val="000000"/>
+          <w:shd w:val="clear" w:color="auto" w:fill="FFFFFF"/>
+        </w:rPr>
+        <w:t xml:space="preserve"> experimental satellite and the other two </w:t>
+      </w:r>
+      <w:r>
+        <w:rPr>
+          <w:color w:val="000000"/>
+          <w:shd w:val="clear" w:color="auto" w:fill="FFFFFF"/>
+        </w:rPr>
+        <w:t>as</w:t>
+      </w:r>
+      <w:r>
+        <w:rPr>
+          <w:color w:val="000000"/>
+          <w:shd w:val="clear" w:color="auto" w:fill="FFFFFF"/>
+        </w:rPr>
+        <w:t xml:space="preserve"> inspection satellites. The inspection satellites, with mass</w:t>
+      </w:r>
+      <w:r>
+        <w:rPr>
+          <w:color w:val="000000"/>
+          <w:shd w:val="clear" w:color="auto" w:fill="FFFFFF"/>
+        </w:rPr>
+        <w:t>es</w:t>
+      </w:r>
+      <w:r>
+        <w:rPr>
+          <w:color w:val="000000"/>
+          <w:shd w:val="clear" w:color="auto" w:fill="FFFFFF"/>
+        </w:rPr>
+        <w:t xml:space="preserve"> of 225 kg each, were technology demonstration satellites capable of maneuvering in relation to other satellites and providing platforms to inspect other satellites without detection. The satellites demonstrated autonomous operations, maneuvering, and station-keeping capabilities. They were built by Lockheed Martin and Orbital Sciences and managed by DARPA. They were able to complete their mission with the experimental satellite, and then moved to inspect a failed missile detection satellite </w:t>
+      </w:r>
+      <w:r>
+        <w:rPr>
+          <w:color w:val="000000"/>
+          <w:shd w:val="clear" w:color="auto" w:fill="FFFFFF"/>
+        </w:rPr>
+        <w:lastRenderedPageBreak/>
+        <w:t xml:space="preserve">to try to find </w:t>
+      </w:r>
+      <w:r>
+        <w:rPr>
+          <w:color w:val="000000"/>
+          <w:shd w:val="clear" w:color="auto" w:fill="FFFFFF"/>
+        </w:rPr>
+        <w:t>the cause of the failure</w:t>
+      </w:r>
+      <w:r>
+        <w:rPr>
+          <w:color w:val="000000"/>
+          <w:shd w:val="clear" w:color="auto" w:fill="FFFFFF"/>
+        </w:rPr>
+        <w:t>. The total cost of the mission was $24.6 millio</w:t>
+      </w:r>
+      <w:r>
+        <w:rPr>
+          <w:color w:val="000000"/>
+          <w:shd w:val="clear" w:color="auto" w:fill="FFFFFF"/>
+        </w:rPr>
+        <w:t xml:space="preserve">n, and lessons learned from it include </w:t>
+      </w:r>
+    </w:p>
+    <w:p>
+      <w:r>
+        <w:rPr>
+          <w:color w:val="000000"/>
+          <w:shd w:val="clear" w:color="auto" w:fill="FFFFFF"/>
+        </w:rPr>
+        <w:t xml:space="preserve">More and more private institutions are starting to move into RPO missions with smaller spacecraft. </w:t>
+      </w:r>
+      <w:r>
+        <w:rPr>
+          <w:color w:val="0D1625"/>
+        </w:rPr>
+        <w:t>Currently the missions done by private institutions have been primarily proximity operations; they still offer technologies that could be used on future RPO missions.</w:t>
+      </w:r>
+      <w:r>
+        <w:rPr>
+          <w:color w:val="000000"/>
+          <w:shd w:val="clear" w:color="auto" w:fill="FFFFFF"/>
+        </w:rPr>
+        <w:t xml:space="preserve"> The first of these was SNAP-1 developed by </w:t>
+      </w:r>
+      <w:r>
+        <w:rPr>
+          <w:color w:val="000000"/>
+        </w:rPr>
+        <w:t xml:space="preserve">Surrey Satellite Technology Ltd and the University of Surrey. The 6 kg nanosatellite was to approach and rendezvous with </w:t>
+      </w:r>
+      <w:r>
+        <w:rPr>
+          <w:color w:val="0D1625"/>
+        </w:rPr>
+        <w:t xml:space="preserve">Tsinghua-1. After launch SNAP-1 ended up in an orbit below that of Tsinghua-1 and, being relatively light, suffered more from the effects of atmospheric drag than the much heavier Tsinghua-1 microsatellite.  They became more separated and at maximum separation, Tsinghua-1 and SNAP-1 were about 15,000 km apart. But by means of the propulsion maneuvers, SNAP-1 brought itself to within 2000 km of its target. Thus, while a true rendezvous was not achieved, it was able to demonstrate the agility and maneuverability of SNAP-1 under automatic control. The mission cost less than $1 million. The next mission looked at was Aerocube-4 developed by the Aerospace Corporation. It consisted of 3 1U </w:t>
+      </w:r>
+      <w:proofErr w:type="spellStart"/>
+      <w:r>
+        <w:rPr>
+          <w:color w:val="0D1625"/>
+        </w:rPr>
+        <w:t>CubeSats</w:t>
+      </w:r>
+      <w:proofErr w:type="spellEnd"/>
+      <w:r>
+        <w:rPr>
+          <w:color w:val="0D1625"/>
+        </w:rPr>
+        <w:t xml:space="preserve"> that had solar panel wings that close and open to tune the ballistic coefficient. This enabled efficient formation flying. It includes three-axis attitude control to 1 degree absolute accuracy, a 0.3-square-meter deployable deorbit device, and sub-miniature reaction wheels. The satellite also carries a launch environment data logger that records ascent accelerations, vibration, pressure and temperature. In order to efficiently manage three </w:t>
+      </w:r>
+      <w:proofErr w:type="spellStart"/>
+      <w:r>
+        <w:rPr>
+          <w:color w:val="0D1625"/>
+        </w:rPr>
+        <w:t>CubeSats</w:t>
+      </w:r>
+      <w:proofErr w:type="spellEnd"/>
+      <w:r>
+        <w:rPr>
+          <w:color w:val="0D1625"/>
+        </w:rPr>
+        <w:t xml:space="preserve">, a new three-node automated ground system network has been developed. High-precision orbit determination (OD) was made possible by a GPS receiver installed on each satellite that collected fixes on a regular basis and delivered the measurements of the satellites’ position and velocity. The mission cost around $200,000. The final mission looked at was PARADIGM, a partnership between University of Texas-Austin and Texas </w:t>
+      </w:r>
+      <w:proofErr w:type="gramStart"/>
+      <w:r>
+        <w:rPr>
+          <w:color w:val="0D1625"/>
+        </w:rPr>
+        <w:t>A&amp;M</w:t>
+      </w:r>
+      <w:proofErr w:type="gramEnd"/>
+      <w:r>
+        <w:rPr>
+          <w:color w:val="0D1625"/>
+        </w:rPr>
+        <w:t xml:space="preserve">. It </w:t>
+      </w:r>
+      <w:r>
+        <w:t xml:space="preserve">consisted of two 1U spacecraft, one developed by UT Austin and the other one developed by Texas </w:t>
+      </w:r>
+      <w:proofErr w:type="gramStart"/>
+      <w:r>
+        <w:t>A&amp;M</w:t>
+      </w:r>
+      <w:proofErr w:type="gramEnd"/>
+      <w:r>
+        <w:t xml:space="preserve">. They were deployed at the same time. The objective of the mission was get two orbits worth of GPS data to determine how far apart the spacecraft traveled. The mission cost around </w:t>
+      </w:r>
+      <w:r>
+        <w:rPr>
+          <w:color w:val="0D1625"/>
+        </w:rPr>
+        <w:t>$100,000</w:t>
+      </w:r>
+      <w:r>
+        <w:t>.</w:t>
+      </w:r>
+    </w:p>
     <w:p>
       <w:pPr>
         <w:pStyle w:val="Heading2"/>
@@ -5684,7 +6364,11 @@
         <w:t>, Etc). If these top-level mission requirements are not met, it is within the customer’s judgment to determine whether or not their requirements were too strict</w:t>
       </w:r>
       <w:r>
-        <w:t>, their desired mission is too impractical, or if their selection of mission developer is at fault. If it is the latter case, it is within the potential customer’s power to part ways with the mission developer, thus making any effort that went into the development of the mission a waste of time, money, and resources.</w:t>
+        <w:t xml:space="preserve">, their desired mission is too impractical, or if </w:t>
+      </w:r>
+      <w:r>
+        <w:lastRenderedPageBreak/>
+        <w:t>their selection of mission developer is at fault. If it is the latter case, it is within the potential customer’s power to part ways with the mission developer, thus making any effort that went into the development of the mission a waste of time, money, and resources.</w:t>
       </w:r>
     </w:p>
     <w:p>
@@ -5717,11 +6401,7 @@
       </w:r>
       <w:proofErr w:type="gramEnd"/>
       <w:r>
-        <w:t xml:space="preserve"> Such requirements could be as simple as stating that the </w:t>
-      </w:r>
-      <w:r>
-        <w:lastRenderedPageBreak/>
-        <w:t xml:space="preserve">spacecraft must have a particular subsystem, or as specific as stating the force required to secure a bolt on the final spacecraft. Regardless, any of such requirements form a subset of one or more of the larger requirements above it. </w:t>
+        <w:t xml:space="preserve"> Such requirements could be as simple as stating that the spacecraft must have a particular subsystem, or as specific as stating the force required to secure a bolt on the final spacecraft. Regardless, any of such requirements form a subset of one or more of the larger requirements above it. </w:t>
       </w:r>
     </w:p>
     <w:p>
@@ -5915,11 +6595,7 @@
     </w:p>
     <w:p>
       <w:r>
-        <w:t xml:space="preserve">Mission constraints for the Rascal mission stem from many sources, ranging from limits on the physical size of the spacecraft used to complete it, the monetary restrictions associated with the development and integration of such a spacecraft, and the risk associated with its execution. Each of these constraints and </w:t>
-      </w:r>
-      <w:r>
-        <w:lastRenderedPageBreak/>
-        <w:t>more are described in detail in the following sections and are each crucial in both restricting the scope of the Rascal mission and allowing for its successful execution.</w:t>
+        <w:t>Mission constraints for the Rascal mission stem from many sources, ranging from limits on the physical size of the spacecraft used to complete it, the monetary restrictions associated with the development and integration of such a spacecraft, and the risk associated with its execution. Each of these constraints and more are described in detail in the following sections and are each crucial in both restricting the scope of the Rascal mission and allowing for its successful execution.</w:t>
       </w:r>
     </w:p>
     <w:p>
@@ -6051,7 +6727,11 @@
         <w:t>This served to</w:t>
       </w:r>
       <w:r>
-        <w:t xml:space="preserve"> facilitate reduced costs and time associated with the development of small satellite missions, thus allowing for organizations that would have prev</w:t>
+        <w:t xml:space="preserve"> facilitate reduced costs and time associated with the development of small satellite missions, thus allowing for organizations that </w:t>
+      </w:r>
+      <w:r>
+        <w:lastRenderedPageBreak/>
+        <w:t>would have prev</w:t>
       </w:r>
       <w:r>
         <w:t>iously not been able to develop and launch small spacecraft</w:t>
@@ -6100,7 +6780,6 @@
         <w:jc w:val="center"/>
       </w:pPr>
       <w:r>
-        <w:lastRenderedPageBreak/>
         <w:drawing>
           <wp:inline distT="0" distB="0" distL="0" distR="0">
             <wp:extent cx="6054203" cy="3906471"/>
@@ -6524,6 +7203,13 @@
       </w:r>
       <w:r>
         <w:t>d with its use, as shown in Table 5-1.</w:t>
+      </w:r>
+      <w:r>
+        <w:t xml:space="preserve"> From this list of deployers, as well as the other </w:t>
+      </w:r>
+      <w:r>
+        <w:lastRenderedPageBreak/>
+        <w:t>constraints listed in this document, one will be selected on which to base the design of the Rascal spacecraft</w:t>
       </w:r>
     </w:p>
     <w:p>
@@ -7394,12 +8080,12 @@
         </w:rPr>
       </w:pPr>
     </w:p>
+    <w:p/>
     <w:p>
       <w:pPr>
         <w:pStyle w:val="Heading4"/>
       </w:pPr>
       <w:r>
-        <w:lastRenderedPageBreak/>
         <w:t>Microsatellite Classification</w:t>
       </w:r>
     </w:p>
@@ -8536,6 +9222,7 @@
                 <w:sz w:val="20"/>
                 <w:szCs w:val="20"/>
               </w:rPr>
+              <w:lastRenderedPageBreak/>
               <w:t>The mission will be executed by a spacecraft</w:t>
             </w:r>
           </w:p>
@@ -8740,7 +9427,6 @@
                 <w:sz w:val="20"/>
                 <w:szCs w:val="20"/>
               </w:rPr>
-              <w:lastRenderedPageBreak/>
               <w:t xml:space="preserve">The </w:t>
             </w:r>
             <w:r>
@@ -11882,6 +12568,7 @@
                 <w:sz w:val="20"/>
                 <w:szCs w:val="20"/>
               </w:rPr>
+              <w:lastRenderedPageBreak/>
               <w:t>The spacecraft will utilize a Power Subsystem</w:t>
             </w:r>
           </w:p>
@@ -12146,7 +12833,6 @@
                 <w:sz w:val="20"/>
                 <w:szCs w:val="20"/>
               </w:rPr>
-              <w:lastRenderedPageBreak/>
               <w:t xml:space="preserve">The spacecraft will utilize an Attitude Determination and Control Subsystem </w:t>
             </w:r>
           </w:p>
@@ -15707,6 +16393,7 @@
                 <w:sz w:val="20"/>
                 <w:szCs w:val="20"/>
               </w:rPr>
+              <w:lastRenderedPageBreak/>
               <w:t>Propulsion Requirements</w:t>
             </w:r>
           </w:p>
@@ -15961,7 +16648,6 @@
                 <w:sz w:val="20"/>
                 <w:szCs w:val="20"/>
               </w:rPr>
-              <w:lastRenderedPageBreak/>
               <w:t xml:space="preserve">The propulsion subsystem will be capable of executing orbital maneuvers issued to it from the ADC subsystem </w:t>
             </w:r>
           </w:p>
@@ -16975,6 +17661,7 @@
       </w:pPr>
       <w:bookmarkStart w:id="26" w:name="_Toc374266772"/>
       <w:r>
+        <w:lastRenderedPageBreak/>
         <w:t>Command and Data Handling Requirements</w:t>
       </w:r>
       <w:bookmarkEnd w:id="26"/>
@@ -16986,7 +17673,6 @@
       </w:pPr>
       <w:bookmarkStart w:id="27" w:name="_Toc374266773"/>
       <w:r>
-        <w:lastRenderedPageBreak/>
         <w:t>System Overview</w:t>
       </w:r>
       <w:bookmarkEnd w:id="27"/>
@@ -17143,7 +17829,7 @@
         <w:rStyle w:val="PageNumber"/>
         <w:noProof/>
       </w:rPr>
-      <w:t>12</w:t>
+      <w:t>6</w:t>
     </w:r>
     <w:r>
       <w:rPr>
@@ -19069,6 +19755,17 @@
     <w:basedOn w:val="DefaultParagraphFont"/>
     <w:rsid w:val="00BF0867"/>
   </w:style>
+  <w:style w:type="character" w:styleId="Emphasis">
+    <w:name w:val="Emphasis"/>
+    <w:basedOn w:val="DefaultParagraphFont"/>
+    <w:uiPriority w:val="20"/>
+    <w:qFormat/>
+    <w:rsid w:val="00E97C04"/>
+    <w:rPr>
+      <w:i/>
+      <w:iCs/>
+    </w:rPr>
+  </w:style>
 </w:styles>
 </file>
 
@@ -20244,7 +20941,7 @@
 </file>
 
 <file path=customXml/itemProps1.xml><?xml version="1.0" encoding="utf-8"?>
-<ds:datastoreItem xmlns:ds="http://schemas.openxmlformats.org/officeDocument/2006/customXml" ds:itemID="{0E5ABD7D-2C23-4330-BAEA-99C99AFC19CC}">
+<ds:datastoreItem xmlns:ds="http://schemas.openxmlformats.org/officeDocument/2006/customXml" ds:itemID="{81C05143-FBAE-4A16-8EB1-0BB5E77C165A}">
   <ds:schemaRefs>
     <ds:schemaRef ds:uri="http://schemas.openxmlformats.org/officeDocument/2006/bibliography"/>
   </ds:schemaRefs>

</xml_diff>

<commit_message>
Added lessons learned descriptions for SNAP and Aerocube, Section 3.2
</commit_message>
<xml_diff>
--- a/CMQA/Mission Overview/RCL-O-CMQA2 Rascal Mission Overview.docx
+++ b/CMQA/Mission Overview/RCL-O-CMQA2 Rascal Mission Overview.docx
@@ -2289,7 +2289,7 @@
         <w:pStyle w:val="Heading1"/>
       </w:pPr>
       <w:bookmarkStart w:id="0" w:name="_Toc155858539"/>
-      <w:bookmarkStart w:id="1" w:name="_Toc374266747"/>
+      <w:bookmarkStart w:id="1" w:name="_Toc374273024"/>
       <w:r>
         <w:lastRenderedPageBreak/>
         <w:t>Executive Summary</w:t>
@@ -2360,7 +2360,7 @@
           <w:r>
             <w:fldChar w:fldCharType="separate"/>
           </w:r>
-          <w:hyperlink w:anchor="_Toc374266747" w:history="1">
+          <w:hyperlink w:anchor="_Toc374273024" w:history="1">
             <w:r>
               <w:rPr>
                 <w:rStyle w:val="Hyperlink"/>
@@ -2401,7 +2401,7 @@
                 <w:noProof/>
                 <w:webHidden/>
               </w:rPr>
-              <w:instrText xml:space="preserve"> PAGEREF _Toc374266747 \h </w:instrText>
+              <w:instrText xml:space="preserve"> PAGEREF _Toc374273024 \h </w:instrText>
             </w:r>
             <w:r>
               <w:rPr>
@@ -2444,7 +2444,7 @@
               <w:noProof/>
             </w:rPr>
           </w:pPr>
-          <w:hyperlink w:anchor="_Toc374266748" w:history="1">
+          <w:hyperlink w:anchor="_Toc374273025" w:history="1">
             <w:r>
               <w:rPr>
                 <w:rStyle w:val="Hyperlink"/>
@@ -2485,7 +2485,7 @@
                 <w:noProof/>
                 <w:webHidden/>
               </w:rPr>
-              <w:instrText xml:space="preserve"> PAGEREF _Toc374266748 \h </w:instrText>
+              <w:instrText xml:space="preserve"> PAGEREF _Toc374273025 \h </w:instrText>
             </w:r>
             <w:r>
               <w:rPr>
@@ -2528,7 +2528,7 @@
               <w:noProof/>
             </w:rPr>
           </w:pPr>
-          <w:hyperlink w:anchor="_Toc374266749" w:history="1">
+          <w:hyperlink w:anchor="_Toc374273026" w:history="1">
             <w:r>
               <w:rPr>
                 <w:rStyle w:val="Hyperlink"/>
@@ -2569,7 +2569,7 @@
                 <w:noProof/>
                 <w:webHidden/>
               </w:rPr>
-              <w:instrText xml:space="preserve"> PAGEREF _Toc374266749 \h </w:instrText>
+              <w:instrText xml:space="preserve"> PAGEREF _Toc374273026 \h </w:instrText>
             </w:r>
             <w:r>
               <w:rPr>
@@ -2612,7 +2612,7 @@
               <w:noProof/>
             </w:rPr>
           </w:pPr>
-          <w:hyperlink w:anchor="_Toc374266750" w:history="1">
+          <w:hyperlink w:anchor="_Toc374273027" w:history="1">
             <w:r>
               <w:rPr>
                 <w:rStyle w:val="Hyperlink"/>
@@ -2653,7 +2653,7 @@
                 <w:noProof/>
                 <w:webHidden/>
               </w:rPr>
-              <w:instrText xml:space="preserve"> PAGEREF _Toc374266750 \h </w:instrText>
+              <w:instrText xml:space="preserve"> PAGEREF _Toc374273027 \h </w:instrText>
             </w:r>
             <w:r>
               <w:rPr>
@@ -2696,7 +2696,7 @@
               <w:noProof/>
             </w:rPr>
           </w:pPr>
-          <w:hyperlink w:anchor="_Toc374266751" w:history="1">
+          <w:hyperlink w:anchor="_Toc374273028" w:history="1">
             <w:r>
               <w:rPr>
                 <w:rStyle w:val="Hyperlink"/>
@@ -2737,7 +2737,7 @@
                 <w:noProof/>
                 <w:webHidden/>
               </w:rPr>
-              <w:instrText xml:space="preserve"> PAGEREF _Toc374266751 \h </w:instrText>
+              <w:instrText xml:space="preserve"> PAGEREF _Toc374273028 \h </w:instrText>
             </w:r>
             <w:r>
               <w:rPr>
@@ -2780,7 +2780,7 @@
               <w:noProof/>
             </w:rPr>
           </w:pPr>
-          <w:hyperlink w:anchor="_Toc374266752" w:history="1">
+          <w:hyperlink w:anchor="_Toc374273029" w:history="1">
             <w:r>
               <w:rPr>
                 <w:rStyle w:val="Hyperlink"/>
@@ -2821,7 +2821,7 @@
                 <w:noProof/>
                 <w:webHidden/>
               </w:rPr>
-              <w:instrText xml:space="preserve"> PAGEREF _Toc374266752 \h </w:instrText>
+              <w:instrText xml:space="preserve"> PAGEREF _Toc374273029 \h </w:instrText>
             </w:r>
             <w:r>
               <w:rPr>
@@ -2841,7 +2841,7 @@
                 <w:noProof/>
                 <w:webHidden/>
               </w:rPr>
-              <w:t>7</w:t>
+              <w:t>8</w:t>
             </w:r>
             <w:r>
               <w:rPr>
@@ -2864,7 +2864,7 @@
               <w:noProof/>
             </w:rPr>
           </w:pPr>
-          <w:hyperlink w:anchor="_Toc374266753" w:history="1">
+          <w:hyperlink w:anchor="_Toc374273030" w:history="1">
             <w:r>
               <w:rPr>
                 <w:rStyle w:val="Hyperlink"/>
@@ -2905,7 +2905,7 @@
                 <w:noProof/>
                 <w:webHidden/>
               </w:rPr>
-              <w:instrText xml:space="preserve"> PAGEREF _Toc374266753 \h </w:instrText>
+              <w:instrText xml:space="preserve"> PAGEREF _Toc374273030 \h </w:instrText>
             </w:r>
             <w:r>
               <w:rPr>
@@ -2925,7 +2925,7 @@
                 <w:noProof/>
                 <w:webHidden/>
               </w:rPr>
-              <w:t>7</w:t>
+              <w:t>8</w:t>
             </w:r>
             <w:r>
               <w:rPr>
@@ -2948,7 +2948,7 @@
               <w:noProof/>
             </w:rPr>
           </w:pPr>
-          <w:hyperlink w:anchor="_Toc374266754" w:history="1">
+          <w:hyperlink w:anchor="_Toc374273031" w:history="1">
             <w:r>
               <w:rPr>
                 <w:rStyle w:val="Hyperlink"/>
@@ -2989,7 +2989,7 @@
                 <w:noProof/>
                 <w:webHidden/>
               </w:rPr>
-              <w:instrText xml:space="preserve"> PAGEREF _Toc374266754 \h </w:instrText>
+              <w:instrText xml:space="preserve"> PAGEREF _Toc374273031 \h </w:instrText>
             </w:r>
             <w:r>
               <w:rPr>
@@ -3009,7 +3009,7 @@
                 <w:noProof/>
                 <w:webHidden/>
               </w:rPr>
-              <w:t>7</w:t>
+              <w:t>8</w:t>
             </w:r>
             <w:r>
               <w:rPr>
@@ -3032,7 +3032,7 @@
               <w:noProof/>
             </w:rPr>
           </w:pPr>
-          <w:hyperlink w:anchor="_Toc374266755" w:history="1">
+          <w:hyperlink w:anchor="_Toc374273032" w:history="1">
             <w:r>
               <w:rPr>
                 <w:rStyle w:val="Hyperlink"/>
@@ -3073,7 +3073,7 @@
                 <w:noProof/>
                 <w:webHidden/>
               </w:rPr>
-              <w:instrText xml:space="preserve"> PAGEREF _Toc374266755 \h </w:instrText>
+              <w:instrText xml:space="preserve"> PAGEREF _Toc374273032 \h </w:instrText>
             </w:r>
             <w:r>
               <w:rPr>
@@ -3093,7 +3093,7 @@
                 <w:noProof/>
                 <w:webHidden/>
               </w:rPr>
-              <w:t>7</w:t>
+              <w:t>9</w:t>
             </w:r>
             <w:r>
               <w:rPr>
@@ -3116,7 +3116,7 @@
               <w:noProof/>
             </w:rPr>
           </w:pPr>
-          <w:hyperlink w:anchor="_Toc374266756" w:history="1">
+          <w:hyperlink w:anchor="_Toc374273033" w:history="1">
             <w:r>
               <w:rPr>
                 <w:rStyle w:val="Hyperlink"/>
@@ -3157,7 +3157,7 @@
                 <w:noProof/>
                 <w:webHidden/>
               </w:rPr>
-              <w:instrText xml:space="preserve"> PAGEREF _Toc374266756 \h </w:instrText>
+              <w:instrText xml:space="preserve"> PAGEREF _Toc374273033 \h </w:instrText>
             </w:r>
             <w:r>
               <w:rPr>
@@ -3177,7 +3177,7 @@
                 <w:noProof/>
                 <w:webHidden/>
               </w:rPr>
-              <w:t>7</w:t>
+              <w:t>9</w:t>
             </w:r>
             <w:r>
               <w:rPr>
@@ -3200,7 +3200,7 @@
               <w:noProof/>
             </w:rPr>
           </w:pPr>
-          <w:hyperlink w:anchor="_Toc374266757" w:history="1">
+          <w:hyperlink w:anchor="_Toc374273034" w:history="1">
             <w:r>
               <w:rPr>
                 <w:rStyle w:val="Hyperlink"/>
@@ -3241,7 +3241,7 @@
                 <w:noProof/>
                 <w:webHidden/>
               </w:rPr>
-              <w:instrText xml:space="preserve"> PAGEREF _Toc374266757 \h </w:instrText>
+              <w:instrText xml:space="preserve"> PAGEREF _Toc374273034 \h </w:instrText>
             </w:r>
             <w:r>
               <w:rPr>
@@ -3261,7 +3261,7 @@
                 <w:noProof/>
                 <w:webHidden/>
               </w:rPr>
-              <w:t>7</w:t>
+              <w:t>9</w:t>
             </w:r>
             <w:r>
               <w:rPr>
@@ -3284,7 +3284,7 @@
               <w:noProof/>
             </w:rPr>
           </w:pPr>
-          <w:hyperlink w:anchor="_Toc374266758" w:history="1">
+          <w:hyperlink w:anchor="_Toc374273035" w:history="1">
             <w:r>
               <w:rPr>
                 <w:rStyle w:val="Hyperlink"/>
@@ -3325,7 +3325,7 @@
                 <w:noProof/>
                 <w:webHidden/>
               </w:rPr>
-              <w:instrText xml:space="preserve"> PAGEREF _Toc374266758 \h </w:instrText>
+              <w:instrText xml:space="preserve"> PAGEREF _Toc374273035 \h </w:instrText>
             </w:r>
             <w:r>
               <w:rPr>
@@ -3345,7 +3345,7 @@
                 <w:noProof/>
                 <w:webHidden/>
               </w:rPr>
-              <w:t>8</w:t>
+              <w:t>10</w:t>
             </w:r>
             <w:r>
               <w:rPr>
@@ -3368,7 +3368,7 @@
               <w:noProof/>
             </w:rPr>
           </w:pPr>
-          <w:hyperlink w:anchor="_Toc374266759" w:history="1">
+          <w:hyperlink w:anchor="_Toc374273036" w:history="1">
             <w:r>
               <w:rPr>
                 <w:rStyle w:val="Hyperlink"/>
@@ -3409,7 +3409,7 @@
                 <w:noProof/>
                 <w:webHidden/>
               </w:rPr>
-              <w:instrText xml:space="preserve"> PAGEREF _Toc374266759 \h </w:instrText>
+              <w:instrText xml:space="preserve"> PAGEREF _Toc374273036 \h </w:instrText>
             </w:r>
             <w:r>
               <w:rPr>
@@ -3429,7 +3429,7 @@
                 <w:noProof/>
                 <w:webHidden/>
               </w:rPr>
-              <w:t>9</w:t>
+              <w:t>10</w:t>
             </w:r>
             <w:r>
               <w:rPr>
@@ -3452,7 +3452,7 @@
               <w:noProof/>
             </w:rPr>
           </w:pPr>
-          <w:hyperlink w:anchor="_Toc374266760" w:history="1">
+          <w:hyperlink w:anchor="_Toc374273037" w:history="1">
             <w:r>
               <w:rPr>
                 <w:rStyle w:val="Hyperlink"/>
@@ -3493,7 +3493,7 @@
                 <w:noProof/>
                 <w:webHidden/>
               </w:rPr>
-              <w:instrText xml:space="preserve"> PAGEREF _Toc374266760 \h </w:instrText>
+              <w:instrText xml:space="preserve"> PAGEREF _Toc374273037 \h </w:instrText>
             </w:r>
             <w:r>
               <w:rPr>
@@ -3513,7 +3513,7 @@
                 <w:noProof/>
                 <w:webHidden/>
               </w:rPr>
-              <w:t>13</w:t>
+              <w:t>14</w:t>
             </w:r>
             <w:r>
               <w:rPr>
@@ -3536,7 +3536,7 @@
               <w:noProof/>
             </w:rPr>
           </w:pPr>
-          <w:hyperlink w:anchor="_Toc374266761" w:history="1">
+          <w:hyperlink w:anchor="_Toc374273038" w:history="1">
             <w:r>
               <w:rPr>
                 <w:rStyle w:val="Hyperlink"/>
@@ -3577,7 +3577,7 @@
                 <w:noProof/>
                 <w:webHidden/>
               </w:rPr>
-              <w:instrText xml:space="preserve"> PAGEREF _Toc374266761 \h </w:instrText>
+              <w:instrText xml:space="preserve"> PAGEREF _Toc374273038 \h </w:instrText>
             </w:r>
             <w:r>
               <w:rPr>
@@ -3597,7 +3597,7 @@
                 <w:noProof/>
                 <w:webHidden/>
               </w:rPr>
-              <w:t>13</w:t>
+              <w:t>14</w:t>
             </w:r>
             <w:r>
               <w:rPr>
@@ -3620,7 +3620,7 @@
               <w:noProof/>
             </w:rPr>
           </w:pPr>
-          <w:hyperlink w:anchor="_Toc374266762" w:history="1">
+          <w:hyperlink w:anchor="_Toc374273039" w:history="1">
             <w:r>
               <w:rPr>
                 <w:rStyle w:val="Hyperlink"/>
@@ -3661,7 +3661,7 @@
                 <w:noProof/>
                 <w:webHidden/>
               </w:rPr>
-              <w:instrText xml:space="preserve"> PAGEREF _Toc374266762 \h </w:instrText>
+              <w:instrText xml:space="preserve"> PAGEREF _Toc374273039 \h </w:instrText>
             </w:r>
             <w:r>
               <w:rPr>
@@ -3681,7 +3681,7 @@
                 <w:noProof/>
                 <w:webHidden/>
               </w:rPr>
-              <w:t>13</w:t>
+              <w:t>14</w:t>
             </w:r>
             <w:r>
               <w:rPr>
@@ -3704,7 +3704,7 @@
               <w:noProof/>
             </w:rPr>
           </w:pPr>
-          <w:hyperlink w:anchor="_Toc374266763" w:history="1">
+          <w:hyperlink w:anchor="_Toc374273040" w:history="1">
             <w:r>
               <w:rPr>
                 <w:rStyle w:val="Hyperlink"/>
@@ -3745,7 +3745,7 @@
                 <w:noProof/>
                 <w:webHidden/>
               </w:rPr>
-              <w:instrText xml:space="preserve"> PAGEREF _Toc374266763 \h </w:instrText>
+              <w:instrText xml:space="preserve"> PAGEREF _Toc374273040 \h </w:instrText>
             </w:r>
             <w:r>
               <w:rPr>
@@ -3765,7 +3765,7 @@
                 <w:noProof/>
                 <w:webHidden/>
               </w:rPr>
-              <w:t>13</w:t>
+              <w:t>14</w:t>
             </w:r>
             <w:r>
               <w:rPr>
@@ -3788,7 +3788,7 @@
               <w:noProof/>
             </w:rPr>
           </w:pPr>
-          <w:hyperlink w:anchor="_Toc374266764" w:history="1">
+          <w:hyperlink w:anchor="_Toc374273041" w:history="1">
             <w:r>
               <w:rPr>
                 <w:rStyle w:val="Hyperlink"/>
@@ -3829,7 +3829,7 @@
                 <w:noProof/>
                 <w:webHidden/>
               </w:rPr>
-              <w:instrText xml:space="preserve"> PAGEREF _Toc374266764 \h </w:instrText>
+              <w:instrText xml:space="preserve"> PAGEREF _Toc374273041 \h </w:instrText>
             </w:r>
             <w:r>
               <w:rPr>
@@ -3849,7 +3849,7 @@
                 <w:noProof/>
                 <w:webHidden/>
               </w:rPr>
-              <w:t>13</w:t>
+              <w:t>14</w:t>
             </w:r>
             <w:r>
               <w:rPr>
@@ -3872,7 +3872,7 @@
               <w:noProof/>
             </w:rPr>
           </w:pPr>
-          <w:hyperlink w:anchor="_Toc374266765" w:history="1">
+          <w:hyperlink w:anchor="_Toc374273042" w:history="1">
             <w:r>
               <w:rPr>
                 <w:rStyle w:val="Hyperlink"/>
@@ -3913,7 +3913,7 @@
                 <w:noProof/>
                 <w:webHidden/>
               </w:rPr>
-              <w:instrText xml:space="preserve"> PAGEREF _Toc374266765 \h </w:instrText>
+              <w:instrText xml:space="preserve"> PAGEREF _Toc374273042 \h </w:instrText>
             </w:r>
             <w:r>
               <w:rPr>
@@ -3933,7 +3933,7 @@
                 <w:noProof/>
                 <w:webHidden/>
               </w:rPr>
-              <w:t>13</w:t>
+              <w:t>15</w:t>
             </w:r>
             <w:r>
               <w:rPr>
@@ -3956,7 +3956,7 @@
               <w:noProof/>
             </w:rPr>
           </w:pPr>
-          <w:hyperlink w:anchor="_Toc374266766" w:history="1">
+          <w:hyperlink w:anchor="_Toc374273043" w:history="1">
             <w:r>
               <w:rPr>
                 <w:rStyle w:val="Hyperlink"/>
@@ -3997,7 +3997,7 @@
                 <w:noProof/>
                 <w:webHidden/>
               </w:rPr>
-              <w:instrText xml:space="preserve"> PAGEREF _Toc374266766 \h </w:instrText>
+              <w:instrText xml:space="preserve"> PAGEREF _Toc374273043 \h </w:instrText>
             </w:r>
             <w:r>
               <w:rPr>
@@ -4017,7 +4017,7 @@
                 <w:noProof/>
                 <w:webHidden/>
               </w:rPr>
-              <w:t>16</w:t>
+              <w:t>17</w:t>
             </w:r>
             <w:r>
               <w:rPr>
@@ -4040,7 +4040,7 @@
               <w:noProof/>
             </w:rPr>
           </w:pPr>
-          <w:hyperlink w:anchor="_Toc374266767" w:history="1">
+          <w:hyperlink w:anchor="_Toc374273044" w:history="1">
             <w:r>
               <w:rPr>
                 <w:rStyle w:val="Hyperlink"/>
@@ -4081,7 +4081,7 @@
                 <w:noProof/>
                 <w:webHidden/>
               </w:rPr>
-              <w:instrText xml:space="preserve"> PAGEREF _Toc374266767 \h </w:instrText>
+              <w:instrText xml:space="preserve"> PAGEREF _Toc374273044 \h </w:instrText>
             </w:r>
             <w:r>
               <w:rPr>
@@ -4101,7 +4101,7 @@
                 <w:noProof/>
                 <w:webHidden/>
               </w:rPr>
-              <w:t>16</w:t>
+              <w:t>17</w:t>
             </w:r>
             <w:r>
               <w:rPr>
@@ -4124,7 +4124,7 @@
               <w:noProof/>
             </w:rPr>
           </w:pPr>
-          <w:hyperlink w:anchor="_Toc374266768" w:history="1">
+          <w:hyperlink w:anchor="_Toc374273045" w:history="1">
             <w:r>
               <w:rPr>
                 <w:rStyle w:val="Hyperlink"/>
@@ -4165,7 +4165,7 @@
                 <w:noProof/>
                 <w:webHidden/>
               </w:rPr>
-              <w:instrText xml:space="preserve"> PAGEREF _Toc374266768 \h </w:instrText>
+              <w:instrText xml:space="preserve"> PAGEREF _Toc374273045 \h </w:instrText>
             </w:r>
             <w:r>
               <w:rPr>
@@ -4185,7 +4185,7 @@
                 <w:noProof/>
                 <w:webHidden/>
               </w:rPr>
-              <w:t>16</w:t>
+              <w:t>17</w:t>
             </w:r>
             <w:r>
               <w:rPr>
@@ -4208,7 +4208,7 @@
               <w:noProof/>
             </w:rPr>
           </w:pPr>
-          <w:hyperlink w:anchor="_Toc374266769" w:history="1">
+          <w:hyperlink w:anchor="_Toc374273046" w:history="1">
             <w:r>
               <w:rPr>
                 <w:rStyle w:val="Hyperlink"/>
@@ -4249,7 +4249,7 @@
                 <w:noProof/>
                 <w:webHidden/>
               </w:rPr>
-              <w:instrText xml:space="preserve"> PAGEREF _Toc374266769 \h </w:instrText>
+              <w:instrText xml:space="preserve"> PAGEREF _Toc374273046 \h </w:instrText>
             </w:r>
             <w:r>
               <w:rPr>
@@ -4269,7 +4269,7 @@
                 <w:noProof/>
                 <w:webHidden/>
               </w:rPr>
-              <w:t>16</w:t>
+              <w:t>17</w:t>
             </w:r>
             <w:r>
               <w:rPr>
@@ -4292,7 +4292,7 @@
               <w:noProof/>
             </w:rPr>
           </w:pPr>
-          <w:hyperlink w:anchor="_Toc374266770" w:history="1">
+          <w:hyperlink w:anchor="_Toc374273047" w:history="1">
             <w:r>
               <w:rPr>
                 <w:rStyle w:val="Hyperlink"/>
@@ -4333,7 +4333,7 @@
                 <w:noProof/>
                 <w:webHidden/>
               </w:rPr>
-              <w:instrText xml:space="preserve"> PAGEREF _Toc374266770 \h </w:instrText>
+              <w:instrText xml:space="preserve"> PAGEREF _Toc374273047 \h </w:instrText>
             </w:r>
             <w:r>
               <w:rPr>
@@ -4353,7 +4353,7 @@
                 <w:noProof/>
                 <w:webHidden/>
               </w:rPr>
-              <w:t>16</w:t>
+              <w:t>17</w:t>
             </w:r>
             <w:r>
               <w:rPr>
@@ -4376,7 +4376,7 @@
               <w:noProof/>
             </w:rPr>
           </w:pPr>
-          <w:hyperlink w:anchor="_Toc374266771" w:history="1">
+          <w:hyperlink w:anchor="_Toc374273048" w:history="1">
             <w:r>
               <w:rPr>
                 <w:rStyle w:val="Hyperlink"/>
@@ -4417,7 +4417,7 @@
                 <w:noProof/>
                 <w:webHidden/>
               </w:rPr>
-              <w:instrText xml:space="preserve"> PAGEREF _Toc374266771 \h </w:instrText>
+              <w:instrText xml:space="preserve"> PAGEREF _Toc374273048 \h </w:instrText>
             </w:r>
             <w:r>
               <w:rPr>
@@ -4437,7 +4437,7 @@
                 <w:noProof/>
                 <w:webHidden/>
               </w:rPr>
-              <w:t>16</w:t>
+              <w:t>18</w:t>
             </w:r>
             <w:r>
               <w:rPr>
@@ -4460,7 +4460,7 @@
               <w:noProof/>
             </w:rPr>
           </w:pPr>
-          <w:hyperlink w:anchor="_Toc374266772" w:history="1">
+          <w:hyperlink w:anchor="_Toc374273049" w:history="1">
             <w:r>
               <w:rPr>
                 <w:rStyle w:val="Hyperlink"/>
@@ -4501,7 +4501,7 @@
                 <w:noProof/>
                 <w:webHidden/>
               </w:rPr>
-              <w:instrText xml:space="preserve"> PAGEREF _Toc374266772 \h </w:instrText>
+              <w:instrText xml:space="preserve"> PAGEREF _Toc374273049 \h </w:instrText>
             </w:r>
             <w:r>
               <w:rPr>
@@ -4521,7 +4521,7 @@
                 <w:noProof/>
                 <w:webHidden/>
               </w:rPr>
-              <w:t>16</w:t>
+              <w:t>18</w:t>
             </w:r>
             <w:r>
               <w:rPr>
@@ -4544,7 +4544,7 @@
               <w:noProof/>
             </w:rPr>
           </w:pPr>
-          <w:hyperlink w:anchor="_Toc374266773" w:history="1">
+          <w:hyperlink w:anchor="_Toc374273050" w:history="1">
             <w:r>
               <w:rPr>
                 <w:rStyle w:val="Hyperlink"/>
@@ -4585,7 +4585,7 @@
                 <w:noProof/>
                 <w:webHidden/>
               </w:rPr>
-              <w:instrText xml:space="preserve"> PAGEREF _Toc374266773 \h </w:instrText>
+              <w:instrText xml:space="preserve"> PAGEREF _Toc374273050 \h </w:instrText>
             </w:r>
             <w:r>
               <w:rPr>
@@ -4605,7 +4605,7 @@
                 <w:noProof/>
                 <w:webHidden/>
               </w:rPr>
-              <w:t>16</w:t>
+              <w:t>18</w:t>
             </w:r>
             <w:r>
               <w:rPr>
@@ -4628,7 +4628,7 @@
               <w:noProof/>
             </w:rPr>
           </w:pPr>
-          <w:hyperlink w:anchor="_Toc374266774" w:history="1">
+          <w:hyperlink w:anchor="_Toc374273051" w:history="1">
             <w:r>
               <w:rPr>
                 <w:rStyle w:val="Hyperlink"/>
@@ -4669,7 +4669,7 @@
                 <w:noProof/>
                 <w:webHidden/>
               </w:rPr>
-              <w:instrText xml:space="preserve"> PAGEREF _Toc374266774 \h </w:instrText>
+              <w:instrText xml:space="preserve"> PAGEREF _Toc374273051 \h </w:instrText>
             </w:r>
             <w:r>
               <w:rPr>
@@ -4689,7 +4689,7 @@
                 <w:noProof/>
                 <w:webHidden/>
               </w:rPr>
-              <w:t>16</w:t>
+              <w:t>18</w:t>
             </w:r>
             <w:r>
               <w:rPr>
@@ -4712,7 +4712,7 @@
               <w:noProof/>
             </w:rPr>
           </w:pPr>
-          <w:hyperlink w:anchor="_Toc374266775" w:history="1">
+          <w:hyperlink w:anchor="_Toc374273052" w:history="1">
             <w:r>
               <w:rPr>
                 <w:rStyle w:val="Hyperlink"/>
@@ -4753,7 +4753,7 @@
                 <w:noProof/>
                 <w:webHidden/>
               </w:rPr>
-              <w:instrText xml:space="preserve"> PAGEREF _Toc374266775 \h </w:instrText>
+              <w:instrText xml:space="preserve"> PAGEREF _Toc374273052 \h </w:instrText>
             </w:r>
             <w:r>
               <w:rPr>
@@ -4773,7 +4773,7 @@
                 <w:noProof/>
                 <w:webHidden/>
               </w:rPr>
-              <w:t>16</w:t>
+              <w:t>18</w:t>
             </w:r>
             <w:r>
               <w:rPr>
@@ -4796,7 +4796,7 @@
               <w:noProof/>
             </w:rPr>
           </w:pPr>
-          <w:hyperlink w:anchor="_Toc374266776" w:history="1">
+          <w:hyperlink w:anchor="_Toc374273053" w:history="1">
             <w:r>
               <w:rPr>
                 <w:rStyle w:val="Hyperlink"/>
@@ -4837,7 +4837,7 @@
                 <w:noProof/>
                 <w:webHidden/>
               </w:rPr>
-              <w:instrText xml:space="preserve"> PAGEREF _Toc374266776 \h </w:instrText>
+              <w:instrText xml:space="preserve"> PAGEREF _Toc374273053 \h </w:instrText>
             </w:r>
             <w:r>
               <w:rPr>
@@ -4857,7 +4857,7 @@
                 <w:noProof/>
                 <w:webHidden/>
               </w:rPr>
-              <w:t>16</w:t>
+              <w:t>18</w:t>
             </w:r>
             <w:r>
               <w:rPr>
@@ -4880,7 +4880,7 @@
               <w:noProof/>
             </w:rPr>
           </w:pPr>
-          <w:hyperlink w:anchor="_Toc374266777" w:history="1">
+          <w:hyperlink w:anchor="_Toc374273054" w:history="1">
             <w:r>
               <w:rPr>
                 <w:rStyle w:val="Hyperlink"/>
@@ -4921,7 +4921,7 @@
                 <w:noProof/>
                 <w:webHidden/>
               </w:rPr>
-              <w:instrText xml:space="preserve"> PAGEREF _Toc374266777 \h </w:instrText>
+              <w:instrText xml:space="preserve"> PAGEREF _Toc374273054 \h </w:instrText>
             </w:r>
             <w:r>
               <w:rPr>
@@ -4941,7 +4941,7 @@
                 <w:noProof/>
                 <w:webHidden/>
               </w:rPr>
-              <w:t>17</w:t>
+              <w:t>18</w:t>
             </w:r>
             <w:r>
               <w:rPr>
@@ -4964,7 +4964,7 @@
               <w:noProof/>
             </w:rPr>
           </w:pPr>
-          <w:hyperlink w:anchor="_Toc374266778" w:history="1">
+          <w:hyperlink w:anchor="_Toc374273055" w:history="1">
             <w:r>
               <w:rPr>
                 <w:rStyle w:val="Hyperlink"/>
@@ -5005,7 +5005,7 @@
                 <w:noProof/>
                 <w:webHidden/>
               </w:rPr>
-              <w:instrText xml:space="preserve"> PAGEREF _Toc374266778 \h </w:instrText>
+              <w:instrText xml:space="preserve"> PAGEREF _Toc374273055 \h </w:instrText>
             </w:r>
             <w:r>
               <w:rPr>
@@ -5025,7 +5025,7 @@
                 <w:noProof/>
                 <w:webHidden/>
               </w:rPr>
-              <w:t>17</w:t>
+              <w:t>18</w:t>
             </w:r>
             <w:r>
               <w:rPr>
@@ -5048,7 +5048,7 @@
               <w:noProof/>
             </w:rPr>
           </w:pPr>
-          <w:hyperlink w:anchor="_Toc374266779" w:history="1">
+          <w:hyperlink w:anchor="_Toc374273056" w:history="1">
             <w:r>
               <w:rPr>
                 <w:rStyle w:val="Hyperlink"/>
@@ -5089,7 +5089,7 @@
                 <w:noProof/>
                 <w:webHidden/>
               </w:rPr>
-              <w:instrText xml:space="preserve"> PAGEREF _Toc374266779 \h </w:instrText>
+              <w:instrText xml:space="preserve"> PAGEREF _Toc374273056 \h </w:instrText>
             </w:r>
             <w:r>
               <w:rPr>
@@ -5109,7 +5109,7 @@
                 <w:noProof/>
                 <w:webHidden/>
               </w:rPr>
-              <w:t>17</w:t>
+              <w:t>18</w:t>
             </w:r>
             <w:r>
               <w:rPr>
@@ -5132,7 +5132,7 @@
               <w:noProof/>
             </w:rPr>
           </w:pPr>
-          <w:hyperlink w:anchor="_Toc374266780" w:history="1">
+          <w:hyperlink w:anchor="_Toc374273057" w:history="1">
             <w:r>
               <w:rPr>
                 <w:rStyle w:val="Hyperlink"/>
@@ -5173,7 +5173,7 @@
                 <w:noProof/>
                 <w:webHidden/>
               </w:rPr>
-              <w:instrText xml:space="preserve"> PAGEREF _Toc374266780 \h </w:instrText>
+              <w:instrText xml:space="preserve"> PAGEREF _Toc374273057 \h </w:instrText>
             </w:r>
             <w:r>
               <w:rPr>
@@ -5193,7 +5193,7 @@
                 <w:noProof/>
                 <w:webHidden/>
               </w:rPr>
-              <w:t>17</w:t>
+              <w:t>18</w:t>
             </w:r>
             <w:r>
               <w:rPr>
@@ -5216,7 +5216,7 @@
               <w:noProof/>
             </w:rPr>
           </w:pPr>
-          <w:hyperlink w:anchor="_Toc374266781" w:history="1">
+          <w:hyperlink w:anchor="_Toc374273058" w:history="1">
             <w:r>
               <w:rPr>
                 <w:rStyle w:val="Hyperlink"/>
@@ -5257,7 +5257,7 @@
                 <w:noProof/>
                 <w:webHidden/>
               </w:rPr>
-              <w:instrText xml:space="preserve"> PAGEREF _Toc374266781 \h </w:instrText>
+              <w:instrText xml:space="preserve"> PAGEREF _Toc374273058 \h </w:instrText>
             </w:r>
             <w:r>
               <w:rPr>
@@ -5277,7 +5277,7 @@
                 <w:noProof/>
                 <w:webHidden/>
               </w:rPr>
-              <w:t>17</w:t>
+              <w:t>18</w:t>
             </w:r>
             <w:r>
               <w:rPr>
@@ -5309,7 +5309,7 @@
       <w:pPr>
         <w:pStyle w:val="Heading1"/>
       </w:pPr>
-      <w:bookmarkStart w:id="2" w:name="_Toc374266748"/>
+      <w:bookmarkStart w:id="2" w:name="_Toc374273025"/>
       <w:r>
         <w:t>Program Introduction</w:t>
       </w:r>
@@ -5575,7 +5575,7 @@
       <w:pPr>
         <w:pStyle w:val="Heading1"/>
       </w:pPr>
-      <w:bookmarkStart w:id="3" w:name="_Toc374266749"/>
+      <w:bookmarkStart w:id="3" w:name="_Toc374273026"/>
       <w:r>
         <w:lastRenderedPageBreak/>
         <w:t>Mission Relevance and Justification</w:t>
@@ -5586,7 +5586,7 @@
       <w:pPr>
         <w:pStyle w:val="Heading2"/>
       </w:pPr>
-      <w:bookmarkStart w:id="4" w:name="_Toc374266750"/>
+      <w:bookmarkStart w:id="4" w:name="_Toc374273027"/>
       <w:r>
         <w:t>Relation to NASA Objectives</w:t>
       </w:r>
@@ -5597,7 +5597,7 @@
       <w:pPr>
         <w:pStyle w:val="Heading2"/>
       </w:pPr>
-      <w:bookmarkStart w:id="5" w:name="_Toc374266751"/>
+      <w:bookmarkStart w:id="5" w:name="_Toc374273028"/>
       <w:r>
         <w:t>Proximity Operation Mission History</w:t>
       </w:r>
@@ -5655,7 +5655,16 @@
         <w:t xml:space="preserve"> (Discussed </w:t>
       </w:r>
       <w:r>
-        <w:t>in Section 5.2).</w:t>
+        <w:t>in Section 5.2</w:t>
+      </w:r>
+      <w:r>
+        <w:t>.6</w:t>
+      </w:r>
+      <w:r>
+        <w:t>).</w:t>
+      </w:r>
+      <w:r>
+        <w:t xml:space="preserve"> A summary of theses missions, as well as the success, cost, and lessons learned from their execution, are listed in Table 3-1.</w:t>
       </w:r>
     </w:p>
     <w:p>
@@ -5829,6 +5838,9 @@
       </w:r>
       <w:r>
         <w:t xml:space="preserve">even when a large amount of resources and money are used to develop and test a mission, the risk associated with its execution never completely goes away. A secondary lesson that can be </w:t>
+      </w:r>
+      <w:r>
+        <w:t>taken from the mission is that the method of tracking relative position between two objects is complicated and prone to risk, thus making it a key point of investigation, development, and testing for any RPO mission.</w:t>
       </w:r>
     </w:p>
     <w:p>
@@ -5993,7 +6005,13 @@
         <w:rPr>
           <w:shd w:val="clear" w:color="auto" w:fill="FFFFFF"/>
         </w:rPr>
-        <w:t>Lessons learned from this mission mainly involve one core concept: if enough money is sucked into a mission, it is very likely to succeed.</w:t>
+        <w:t xml:space="preserve">The main lesson from this mission is that demonstration of extremely complicated RPO maneuvers is possible, but requires a large amount of resources, development time, and testing, likely more than a university-class spacecraft can achieve. Thus, it is necessary to limit the scope of Rascal mission to a level where it can actually be achieved while still being able to </w:t>
+      </w:r>
+      <w:r>
+        <w:rPr>
+          <w:shd w:val="clear" w:color="auto" w:fill="FFFFFF"/>
+        </w:rPr>
+        <w:t>demonstrate RPO maneuvers that are of use to the grater aerospace community.</w:t>
       </w:r>
     </w:p>
     <w:p>
@@ -6008,14 +6026,27 @@
         <w:rPr>
           <w:shd w:val="clear" w:color="auto" w:fill="FFFFFF"/>
         </w:rPr>
-        <w:t xml:space="preserve">The final large-scale spacecraft mission that was analyzed consisted of </w:t>
-      </w:r>
-      <w:proofErr w:type="gramStart"/>
+        <w:t xml:space="preserve">The final large-scale spacecraft mission that was analyzed </w:t>
+      </w:r>
+      <w:r>
+        <w:rPr>
+          <w:shd w:val="clear" w:color="auto" w:fill="FFFFFF"/>
+        </w:rPr>
+        <w:t xml:space="preserve">was </w:t>
+      </w:r>
       <w:r>
         <w:rPr>
           <w:shd w:val="clear" w:color="auto" w:fill="FFFFFF"/>
         </w:rPr>
         <w:t xml:space="preserve">the </w:t>
+      </w:r>
+      <w:r>
+        <w:rPr>
+          <w:bCs/>
+          <w:color w:val="000000"/>
+          <w:shd w:val="clear" w:color="auto" w:fill="FFFFFF"/>
+        </w:rPr>
+        <w:t>Micro-satellite Technology Experiment</w:t>
       </w:r>
       <w:r>
         <w:rPr>
@@ -6027,31 +6058,6 @@
       </w:r>
       <w:r>
         <w:rPr>
-          <w:bCs/>
-          <w:color w:val="000000"/>
-          <w:shd w:val="clear" w:color="auto" w:fill="FFFFFF"/>
-        </w:rPr>
-        <w:t>Micro</w:t>
-      </w:r>
-      <w:proofErr w:type="gramEnd"/>
-      <w:r>
-        <w:rPr>
-          <w:bCs/>
-          <w:color w:val="000000"/>
-          <w:shd w:val="clear" w:color="auto" w:fill="FFFFFF"/>
-        </w:rPr>
-        <w:t>-satellite Technology Experiment</w:t>
-      </w:r>
-      <w:r>
-        <w:rPr>
-          <w:rStyle w:val="apple-converted-space"/>
-          <w:color w:val="000000"/>
-          <w:shd w:val="clear" w:color="auto" w:fill="FFFFFF"/>
-        </w:rPr>
-        <w:t> </w:t>
-      </w:r>
-      <w:r>
-        <w:rPr>
           <w:color w:val="000000"/>
           <w:shd w:val="clear" w:color="auto" w:fill="FFFFFF"/>
         </w:rPr>
@@ -6093,7 +6099,15 @@
           <w:color w:val="000000"/>
           <w:shd w:val="clear" w:color="auto" w:fill="FFFFFF"/>
         </w:rPr>
-        <w:t xml:space="preserve"> working in geostationary orbit, with</w:t>
+        <w:t xml:space="preserve"> working in geostationary orbit, </w:t>
+      </w:r>
+      <w:r>
+        <w:rPr>
+          <w:color w:val="000000"/>
+          <w:shd w:val="clear" w:color="auto" w:fill="FFFFFF"/>
+        </w:rPr>
+        <w:lastRenderedPageBreak/>
+        <w:t>with</w:t>
       </w:r>
       <w:r>
         <w:rPr>
@@ -6156,15 +6170,7 @@
           <w:color w:val="000000"/>
           <w:shd w:val="clear" w:color="auto" w:fill="FFFFFF"/>
         </w:rPr>
-        <w:t xml:space="preserve"> of 225 kg each, were technology demonstration satellites capable of maneuvering in relation to other satellites and providing platforms to inspect other satellites without detection. The satellites demonstrated autonomous operations, maneuvering, and station-keeping capabilities. They were built by Lockheed Martin and Orbital Sciences and managed by DARPA. They were able to complete their mission with the experimental satellite, and then moved to inspect a failed missile detection satellite </w:t>
-      </w:r>
-      <w:r>
-        <w:rPr>
-          <w:color w:val="000000"/>
-          <w:shd w:val="clear" w:color="auto" w:fill="FFFFFF"/>
-        </w:rPr>
-        <w:lastRenderedPageBreak/>
-        <w:t xml:space="preserve">to try to find </w:t>
+        <w:t xml:space="preserve"> of 225 kg each, were technology demonstration satellites capable of maneuvering in relation to other satellites and providing platforms to inspect other satellites without detection. The satellites demonstrated autonomous operations, maneuvering, and station-keeping capabilities. They were built by Lockheed Martin and Orbital Sciences and managed by DARPA. They were able to complete their mission with the experimental satellite, and then moved to inspect a failed missile detection satellite to try to find </w:t>
       </w:r>
       <w:r>
         <w:rPr>
@@ -6185,29 +6191,108 @@
           <w:color w:val="000000"/>
           <w:shd w:val="clear" w:color="auto" w:fill="FFFFFF"/>
         </w:rPr>
-        <w:t xml:space="preserve">n, and lessons learned from it include </w:t>
-      </w:r>
-    </w:p>
-    <w:p>
+        <w:t>n</w:t>
+      </w:r>
       <w:r>
         <w:rPr>
           <w:color w:val="000000"/>
           <w:shd w:val="clear" w:color="auto" w:fill="FFFFFF"/>
         </w:rPr>
-        <w:t xml:space="preserve">More and more private institutions are starting to move into RPO missions with smaller spacecraft. </w:t>
-      </w:r>
-      <w:r>
-        <w:rPr>
-          <w:color w:val="0D1625"/>
-        </w:rPr>
-        <w:t>Currently the missions done by private institutions have been primarily proximity operations; they still offer technologies that could be used on future RPO missions.</w:t>
+        <w:t>.</w:t>
       </w:r>
       <w:r>
         <w:rPr>
           <w:color w:val="000000"/>
           <w:shd w:val="clear" w:color="auto" w:fill="FFFFFF"/>
         </w:rPr>
-        <w:t xml:space="preserve"> The first of these was SNAP-1 developed by </w:t>
+        <w:t xml:space="preserve"> </w:t>
+      </w:r>
+      <w:r>
+        <w:rPr>
+          <w:color w:val="000000"/>
+          <w:shd w:val="clear" w:color="auto" w:fill="FFFFFF"/>
+        </w:rPr>
+        <w:t>The lessons learned from this mission are similar to those learned from the Orbital Express mission, with the extra edition of the usefulness of allowing for extended satellite operations when selecting the amount of propellant to fly with an RPO mission.</w:t>
+      </w:r>
+    </w:p>
+    <w:p>
+      <w:pPr>
+        <w:rPr>
+          <w:color w:val="000000"/>
+          <w:shd w:val="clear" w:color="auto" w:fill="FFFFFF"/>
+        </w:rPr>
+      </w:pPr>
+      <w:r>
+        <w:rPr>
+          <w:color w:val="000000"/>
+          <w:shd w:val="clear" w:color="auto" w:fill="FFFFFF"/>
+        </w:rPr>
+        <w:t>More and more private institutions are starting to move into</w:t>
+      </w:r>
+      <w:r>
+        <w:rPr>
+          <w:color w:val="000000"/>
+          <w:shd w:val="clear" w:color="auto" w:fill="FFFFFF"/>
+        </w:rPr>
+        <w:t xml:space="preserve"> conducting</w:t>
+      </w:r>
+      <w:r>
+        <w:rPr>
+          <w:color w:val="000000"/>
+          <w:shd w:val="clear" w:color="auto" w:fill="FFFFFF"/>
+        </w:rPr>
+        <w:t xml:space="preserve"> RPO missions with smaller spacecraft. </w:t>
+      </w:r>
+      <w:r>
+        <w:rPr>
+          <w:color w:val="0D1625"/>
+        </w:rPr>
+        <w:t>Currently the missions done by private institutions have been</w:t>
+      </w:r>
+      <w:r>
+        <w:rPr>
+          <w:color w:val="0D1625"/>
+        </w:rPr>
+        <w:t xml:space="preserve"> primarily proximity operations, though</w:t>
+      </w:r>
+      <w:r>
+        <w:rPr>
+          <w:color w:val="0D1625"/>
+        </w:rPr>
+        <w:t xml:space="preserve"> they still </w:t>
+      </w:r>
+      <w:r>
+        <w:rPr>
+          <w:color w:val="0D1625"/>
+        </w:rPr>
+        <w:t>demonstrate</w:t>
+      </w:r>
+      <w:r>
+        <w:rPr>
+          <w:color w:val="0D1625"/>
+        </w:rPr>
+        <w:t xml:space="preserve"> technologies that could be used on future RPO missions.</w:t>
+      </w:r>
+      <w:r>
+        <w:rPr>
+          <w:color w:val="000000"/>
+          <w:shd w:val="clear" w:color="auto" w:fill="FFFFFF"/>
+        </w:rPr>
+        <w:t xml:space="preserve"> </w:t>
+      </w:r>
+    </w:p>
+    <w:p>
+      <w:pPr>
+        <w:rPr>
+          <w:color w:val="0D1625"/>
+        </w:rPr>
+      </w:pPr>
+      <w:r>
+        <w:rPr>
+          <w:color w:val="000000"/>
+          <w:shd w:val="clear" w:color="auto" w:fill="FFFFFF"/>
+        </w:rPr>
+        <w:t xml:space="preserve">The first of these was SNAP-1 developed by </w:t>
       </w:r>
       <w:r>
         <w:rPr>
@@ -6219,7 +6304,208 @@
         <w:rPr>
           <w:color w:val="0D1625"/>
         </w:rPr>
-        <w:t xml:space="preserve">Tsinghua-1. After launch SNAP-1 ended up in an orbit below that of Tsinghua-1 and, being relatively light, suffered more from the effects of atmospheric drag than the much heavier Tsinghua-1 microsatellite.  They became more separated and at maximum separation, Tsinghua-1 and SNAP-1 were about 15,000 km apart. But by means of the propulsion maneuvers, SNAP-1 brought itself to within 2000 km of its target. Thus, while a true rendezvous was not achieved, it was able to demonstrate the agility and maneuverability of SNAP-1 under automatic control. The mission cost less than $1 million. The next mission looked at was Aerocube-4 developed by the Aerospace Corporation. It consisted of 3 1U </w:t>
+        <w:t>Tsinghua-1</w:t>
+      </w:r>
+      <w:r>
+        <w:rPr>
+          <w:color w:val="0D1625"/>
+        </w:rPr>
+        <w:t>, anther spacecraft that was integrated into the same launch vehicle</w:t>
+      </w:r>
+      <w:r>
+        <w:rPr>
+          <w:color w:val="0D1625"/>
+        </w:rPr>
+        <w:t xml:space="preserve">. After launch SNAP-1 ended up in an orbit below that of Tsinghua-1 and, being relatively light, suffered more from the effects of atmospheric drag than the much heavier Tsinghua-1 microsatellite.  </w:t>
+      </w:r>
+      <w:r>
+        <w:rPr>
+          <w:color w:val="0D1625"/>
+        </w:rPr>
+        <w:t xml:space="preserve">As a result, the two spacecraft </w:t>
+      </w:r>
+      <w:r>
+        <w:rPr>
+          <w:color w:val="0D1625"/>
+        </w:rPr>
+        <w:t>became more separated</w:t>
+      </w:r>
+      <w:r>
+        <w:rPr>
+          <w:color w:val="0D1625"/>
+        </w:rPr>
+        <w:t>,</w:t>
+      </w:r>
+      <w:r>
+        <w:rPr>
+          <w:color w:val="0D1625"/>
+        </w:rPr>
+        <w:t xml:space="preserve"> and</w:t>
+      </w:r>
+      <w:r>
+        <w:rPr>
+          <w:color w:val="0D1625"/>
+        </w:rPr>
+        <w:t>,</w:t>
+      </w:r>
+      <w:r>
+        <w:rPr>
+          <w:color w:val="0D1625"/>
+        </w:rPr>
+        <w:t xml:space="preserve"> </w:t>
+      </w:r>
+      <w:r>
+        <w:rPr>
+          <w:color w:val="0D1625"/>
+        </w:rPr>
+        <w:t>at their worst</w:t>
+      </w:r>
+      <w:r>
+        <w:rPr>
+          <w:color w:val="0D1625"/>
+        </w:rPr>
+        <w:t xml:space="preserve">, Tsinghua-1 and SNAP-1 were about 15,000 km apart. </w:t>
+      </w:r>
+      <w:r>
+        <w:rPr>
+          <w:color w:val="0D1625"/>
+        </w:rPr>
+        <w:t>However, SNAP-1 eventually brought itself within 2000 km of Tsinghua-1</w:t>
+      </w:r>
+      <w:r>
+        <w:rPr>
+          <w:color w:val="0D1625"/>
+        </w:rPr>
+        <w:t xml:space="preserve"> by means of pro</w:t>
+      </w:r>
+      <w:r>
+        <w:rPr>
+          <w:color w:val="0D1625"/>
+        </w:rPr>
+        <w:t>pulsion maneuvers</w:t>
+      </w:r>
+      <w:r>
+        <w:rPr>
+          <w:color w:val="0D1625"/>
+        </w:rPr>
+        <w:t xml:space="preserve">. Thus, while a true rendezvous was not achieved, </w:t>
+      </w:r>
+      <w:r>
+        <w:rPr>
+          <w:color w:val="0D1625"/>
+        </w:rPr>
+        <w:t>SNAP-1</w:t>
+      </w:r>
+      <w:r>
+        <w:rPr>
+          <w:color w:val="0D1625"/>
+        </w:rPr>
+        <w:t xml:space="preserve"> was able to demonstrate the agility and maneuverability of </w:t>
+      </w:r>
+      <w:r>
+        <w:rPr>
+          <w:color w:val="0D1625"/>
+        </w:rPr>
+        <w:t>its propulsive system</w:t>
+      </w:r>
+      <w:r>
+        <w:rPr>
+          <w:color w:val="0D1625"/>
+        </w:rPr>
+        <w:t xml:space="preserve"> under automatic control. </w:t>
+      </w:r>
+      <w:r>
+        <w:rPr>
+          <w:color w:val="0D1625"/>
+        </w:rPr>
+        <w:t>In stark contrast to the previously discussed missions, the</w:t>
+      </w:r>
+      <w:r>
+        <w:rPr>
+          <w:color w:val="0D1625"/>
+        </w:rPr>
+        <w:t xml:space="preserve"> mission cost</w:t>
+      </w:r>
+      <w:r>
+        <w:rPr>
+          <w:color w:val="0D1625"/>
+        </w:rPr>
+        <w:t xml:space="preserve"> of SNAP-1 came in at</w:t>
+      </w:r>
+      <w:r>
+        <w:rPr>
+          <w:color w:val="0D1625"/>
+        </w:rPr>
+        <w:t xml:space="preserve"> less than $1 million. </w:t>
+      </w:r>
+      <w:r>
+        <w:rPr>
+          <w:color w:val="0D1625"/>
+        </w:rPr>
+        <w:t xml:space="preserve">This (relatively) small price-tag shows that it is possible to demonstrate proximity operations within </w:t>
+      </w:r>
+      <w:proofErr w:type="gramStart"/>
+      <w:r>
+        <w:rPr>
+          <w:color w:val="0D1625"/>
+        </w:rPr>
+        <w:t>a small</w:t>
+      </w:r>
+      <w:proofErr w:type="gramEnd"/>
+      <w:r>
+        <w:rPr>
+          <w:color w:val="0D1625"/>
+        </w:rPr>
+        <w:t xml:space="preserve"> spacecraft architecture. However, the quick separation between the target and chaser satellite indicate that there are large risks associated with attempting proximity operations demonstrations between two spacecraft that enter orbit with even slightly different initial conditions. In terms of the Rascal mission, it is absolutely necessary to mitigate this risk to the fullest extent possible, as its occurrence would result in the failure of the mission as a whole.</w:t>
+      </w:r>
+    </w:p>
+    <w:p>
+      <w:pPr>
+        <w:rPr>
+          <w:color w:val="0D1625"/>
+        </w:rPr>
+      </w:pPr>
+      <w:r>
+        <w:rPr>
+          <w:color w:val="0D1625"/>
+        </w:rPr>
+        <w:t>The next mission looked at was Aerocube-4</w:t>
+      </w:r>
+      <w:r>
+        <w:rPr>
+          <w:color w:val="0D1625"/>
+        </w:rPr>
+        <w:t>, which was</w:t>
+      </w:r>
+      <w:r>
+        <w:rPr>
+          <w:color w:val="0D1625"/>
+        </w:rPr>
+        <w:t xml:space="preserve"> developed</w:t>
+      </w:r>
+      <w:r>
+        <w:rPr>
+          <w:color w:val="0D1625"/>
+        </w:rPr>
+        <w:t xml:space="preserve"> and operated</w:t>
+      </w:r>
+      <w:r>
+        <w:rPr>
+          <w:color w:val="0D1625"/>
+        </w:rPr>
+        <w:t xml:space="preserve"> by the Aerospace</w:t>
+      </w:r>
+      <w:r>
+        <w:rPr>
+          <w:color w:val="0D1625"/>
+        </w:rPr>
+        <w:t xml:space="preserve"> Corporation. It consisted of 3 </w:t>
+      </w:r>
+      <w:r>
+        <w:rPr>
+          <w:color w:val="0D1625"/>
+        </w:rPr>
+        <w:t xml:space="preserve">1U </w:t>
       </w:r>
       <w:proofErr w:type="spellStart"/>
       <w:r>
@@ -6233,21 +6519,180 @@
         <w:rPr>
           <w:color w:val="0D1625"/>
         </w:rPr>
-        <w:t xml:space="preserve"> that had solar panel wings that close and open to tune the ballistic coefficient. This enabled efficient formation flying. It includes three-axis attitude control to 1 degree absolute accuracy, a 0.3-square-meter deployable deorbit device, and sub-miniature reaction wheels. The satellite also carries a launch environment data logger that records ascent accelerations, vibration, pressure and temperature. In order to efficiently manage three </w:t>
-      </w:r>
-      <w:proofErr w:type="spellStart"/>
+        <w:t xml:space="preserve"> that </w:t>
+      </w:r>
       <w:r>
         <w:rPr>
           <w:color w:val="0D1625"/>
         </w:rPr>
-        <w:t>CubeSats</w:t>
-      </w:r>
-      <w:proofErr w:type="spellEnd"/>
+        <w:t>each had</w:t>
+      </w:r>
       <w:r>
         <w:rPr>
           <w:color w:val="0D1625"/>
         </w:rPr>
-        <w:t xml:space="preserve">, a new three-node automated ground system network has been developed. High-precision orbit determination (OD) was made possible by a GPS receiver installed on each satellite that collected fixes on a regular basis and delivered the measurements of the satellites’ position and velocity. The mission cost around $200,000. The final mission looked at was PARADIGM, a partnership between University of Texas-Austin and Texas </w:t>
+        <w:t xml:space="preserve"> solar panel wings that close</w:t>
+      </w:r>
+      <w:r>
+        <w:rPr>
+          <w:color w:val="0D1625"/>
+        </w:rPr>
+        <w:t>d</w:t>
+      </w:r>
+      <w:r>
+        <w:rPr>
+          <w:color w:val="0D1625"/>
+        </w:rPr>
+        <w:t xml:space="preserve"> and open</w:t>
+      </w:r>
+      <w:r>
+        <w:rPr>
+          <w:color w:val="0D1625"/>
+        </w:rPr>
+        <w:t>ed</w:t>
+      </w:r>
+      <w:r>
+        <w:rPr>
+          <w:color w:val="0D1625"/>
+        </w:rPr>
+        <w:t xml:space="preserve"> </w:t>
+      </w:r>
+      <w:r>
+        <w:rPr>
+          <w:color w:val="0D1625"/>
+        </w:rPr>
+        <w:t>in an attempt to alter the</w:t>
+      </w:r>
+      <w:r>
+        <w:rPr>
+          <w:color w:val="0D1625"/>
+        </w:rPr>
+        <w:t xml:space="preserve"> ballistic coefficient</w:t>
+      </w:r>
+      <w:r>
+        <w:rPr>
+          <w:color w:val="0D1625"/>
+        </w:rPr>
+        <w:t xml:space="preserve"> (Relation That Indicates the Effect of Drag on a Given Spacecraft) of each spacecraft, thus allowing for efficient formation flying (Maintenance of Small Relative Distances Between Each Spacecraft)</w:t>
+      </w:r>
+      <w:r>
+        <w:rPr>
+          <w:color w:val="0D1625"/>
+        </w:rPr>
+        <w:t xml:space="preserve">. </w:t>
+      </w:r>
+      <w:r>
+        <w:rPr>
+          <w:color w:val="0D1625"/>
+        </w:rPr>
+        <w:t>Each satellite included</w:t>
+      </w:r>
+      <w:r>
+        <w:rPr>
+          <w:color w:val="0D1625"/>
+        </w:rPr>
+        <w:t xml:space="preserve"> three-axis attitude control to 1 degree absolute accuracy, a 0.3-square-meter deployable deorbit device, and sub-miniature reaction wheels. The satellite also </w:t>
+      </w:r>
+      <w:r>
+        <w:rPr>
+          <w:color w:val="0D1625"/>
+        </w:rPr>
+        <w:t>carried</w:t>
+      </w:r>
+      <w:r>
+        <w:rPr>
+          <w:color w:val="0D1625"/>
+        </w:rPr>
+        <w:t xml:space="preserve"> a launch environment data logger that record</w:t>
+      </w:r>
+      <w:r>
+        <w:rPr>
+          <w:color w:val="0D1625"/>
+        </w:rPr>
+        <w:t>ed</w:t>
+      </w:r>
+      <w:r>
+        <w:rPr>
+          <w:color w:val="0D1625"/>
+        </w:rPr>
+        <w:t xml:space="preserve"> ascent accelerations, vibration, pressure and temperature. In order to efficiently manage </w:t>
+      </w:r>
+      <w:r>
+        <w:rPr>
+          <w:color w:val="0D1625"/>
+        </w:rPr>
+        <w:t>the formation of each</w:t>
+      </w:r>
+      <w:r>
+        <w:rPr>
+          <w:color w:val="0D1625"/>
+        </w:rPr>
+        <w:t xml:space="preserve"> </w:t>
+      </w:r>
+      <w:proofErr w:type="spellStart"/>
+      <w:r>
+        <w:rPr>
+          <w:color w:val="0D1625"/>
+        </w:rPr>
+        <w:t>sapcecraft</w:t>
+      </w:r>
+      <w:proofErr w:type="spellEnd"/>
+      <w:r>
+        <w:rPr>
+          <w:color w:val="0D1625"/>
+        </w:rPr>
+        <w:t xml:space="preserve">, a new three-node automated ground system network </w:t>
+      </w:r>
+      <w:r>
+        <w:rPr>
+          <w:color w:val="0D1625"/>
+        </w:rPr>
+        <w:t>was</w:t>
+      </w:r>
+      <w:r>
+        <w:rPr>
+          <w:color w:val="0D1625"/>
+        </w:rPr>
+        <w:t xml:space="preserve"> developed. High-precision orbit determination (OD) was made possible by a GPS receiver installed on each satellite that collected fixes on a regular basis and delivered the measurements of the satellites’ position and velocity. The</w:t>
+      </w:r>
+      <w:r>
+        <w:rPr>
+          <w:color w:val="0D1625"/>
+        </w:rPr>
+        <w:t xml:space="preserve"> ultimate cost of the mission</w:t>
+      </w:r>
+      <w:r>
+        <w:rPr>
+          <w:color w:val="0D1625"/>
+        </w:rPr>
+        <w:t xml:space="preserve"> </w:t>
+      </w:r>
+      <w:r>
+        <w:rPr>
+          <w:color w:val="0D1625"/>
+        </w:rPr>
+        <w:t>was around</w:t>
+      </w:r>
+      <w:r>
+        <w:rPr>
+          <w:color w:val="0D1625"/>
+        </w:rPr>
+        <w:t xml:space="preserve"> $200,000. </w:t>
+      </w:r>
+      <w:r>
+        <w:rPr>
+          <w:color w:val="0D1625"/>
+        </w:rPr>
+        <w:t>Lessons learned from this mission include the importance of knowing and recording the exact location of spacecraft conducting RPO missions, whether accomplished by position/velocity motion sensors, GPS, or ground based tracking, and that high precision formation flying (or stationkeeping) can be accomplished through the implementation of relatively simple attitude control systems.</w:t>
+      </w:r>
+    </w:p>
+    <w:p>
+      <w:r>
+        <w:rPr>
+          <w:color w:val="0D1625"/>
+        </w:rPr>
+        <w:lastRenderedPageBreak/>
+        <w:t xml:space="preserve">The final mission looked at was PARADIGM, a partnership between University of Texas-Austin and Texas </w:t>
       </w:r>
       <w:proofErr w:type="gramStart"/>
       <w:r>
@@ -6288,7 +6733,7 @@
       <w:pPr>
         <w:pStyle w:val="Heading2"/>
       </w:pPr>
-      <w:bookmarkStart w:id="6" w:name="_Toc374266752"/>
+      <w:bookmarkStart w:id="6" w:name="_Toc374273029"/>
       <w:r>
         <w:t>Related Activity in Proximity Operations</w:t>
       </w:r>
@@ -6299,7 +6744,7 @@
       <w:pPr>
         <w:pStyle w:val="Heading1"/>
       </w:pPr>
-      <w:bookmarkStart w:id="7" w:name="_Toc374266753"/>
+      <w:bookmarkStart w:id="7" w:name="_Toc374273030"/>
       <w:r>
         <w:t>Mission Objectives</w:t>
       </w:r>
@@ -6309,7 +6754,7 @@
       <w:pPr>
         <w:pStyle w:val="Heading2"/>
       </w:pPr>
-      <w:bookmarkStart w:id="8" w:name="_Toc374266754"/>
+      <w:bookmarkStart w:id="8" w:name="_Toc374273031"/>
       <w:r>
         <w:t>Baseline Mission</w:t>
       </w:r>
@@ -6320,7 +6765,7 @@
       <w:pPr>
         <w:pStyle w:val="Heading2"/>
       </w:pPr>
-      <w:bookmarkStart w:id="9" w:name="_Toc374266755"/>
+      <w:bookmarkStart w:id="9" w:name="_Toc374273032"/>
       <w:r>
         <w:t>Success Criteria</w:t>
       </w:r>
@@ -6330,7 +6775,7 @@
       <w:pPr>
         <w:pStyle w:val="Heading1"/>
       </w:pPr>
-      <w:bookmarkStart w:id="10" w:name="_Toc374266756"/>
+      <w:bookmarkStart w:id="10" w:name="_Toc374273033"/>
       <w:r>
         <w:t>Requirements Verification</w:t>
       </w:r>
@@ -6343,7 +6788,7 @@
       <w:pPr>
         <w:pStyle w:val="Heading2"/>
       </w:pPr>
-      <w:bookmarkStart w:id="11" w:name="_Toc374266757"/>
+      <w:bookmarkStart w:id="11" w:name="_Toc374273034"/>
       <w:r>
         <w:t>Rationale and Taxonomy</w:t>
       </w:r>
@@ -6364,11 +6809,7 @@
         <w:t>, Etc). If these top-level mission requirements are not met, it is within the customer’s judgment to determine whether or not their requirements were too strict</w:t>
       </w:r>
       <w:r>
-        <w:t xml:space="preserve">, their desired mission is too impractical, or if </w:t>
-      </w:r>
-      <w:r>
-        <w:lastRenderedPageBreak/>
-        <w:t>their selection of mission developer is at fault. If it is the latter case, it is within the potential customer’s power to part ways with the mission developer, thus making any effort that went into the development of the mission a waste of time, money, and resources.</w:t>
+        <w:t>, their desired mission is too impractical, or if their selection of mission developer is at fault. If it is the latter case, it is within the potential customer’s power to part ways with the mission developer, thus making any effort that went into the development of the mission a waste of time, money, and resources.</w:t>
       </w:r>
     </w:p>
     <w:p>
@@ -6406,6 +6847,7 @@
     </w:p>
     <w:p>
       <w:r>
+        <w:lastRenderedPageBreak/>
         <w:t>The representation of the various types of requirements takes the form of a matrix consisting of the definition of each requirement, the method(s) with which it will be verified, the reason that such a requirement e</w:t>
       </w:r>
       <w:r>
@@ -6587,7 +7029,7 @@
       <w:pPr>
         <w:pStyle w:val="Heading2"/>
       </w:pPr>
-      <w:bookmarkStart w:id="12" w:name="_Toc374266758"/>
+      <w:bookmarkStart w:id="12" w:name="_Toc374273035"/>
       <w:r>
         <w:t>Mission Constraints</w:t>
       </w:r>
@@ -6602,8 +7044,9 @@
       <w:pPr>
         <w:pStyle w:val="Heading3"/>
       </w:pPr>
-      <w:bookmarkStart w:id="13" w:name="_Toc374266759"/>
-      <w:r>
+      <w:bookmarkStart w:id="13" w:name="_Toc374273036"/>
+      <w:r>
+        <w:lastRenderedPageBreak/>
         <w:t>Launch Vehicle Integration</w:t>
       </w:r>
       <w:bookmarkEnd w:id="13"/>
@@ -6727,11 +7170,7 @@
         <w:t>This served to</w:t>
       </w:r>
       <w:r>
-        <w:t xml:space="preserve"> facilitate reduced costs and time associated with the development of small satellite missions, thus allowing for organizations that </w:t>
-      </w:r>
-      <w:r>
-        <w:lastRenderedPageBreak/>
-        <w:t>would have prev</w:t>
+        <w:t xml:space="preserve"> facilitate reduced costs and time associated with the development of small satellite missions, thus allowing for organizations that would have prev</w:t>
       </w:r>
       <w:r>
         <w:t>iously not been able to develop and launch small spacecraft</w:t>
@@ -6780,6 +7219,7 @@
         <w:jc w:val="center"/>
       </w:pPr>
       <w:r>
+        <w:lastRenderedPageBreak/>
         <w:drawing>
           <wp:inline distT="0" distB="0" distL="0" distR="0">
             <wp:extent cx="6054203" cy="3906471"/>
@@ -8443,7 +8883,7 @@
       <w:pPr>
         <w:pStyle w:val="Heading3"/>
       </w:pPr>
-      <w:bookmarkStart w:id="14" w:name="_Toc374266760"/>
+      <w:bookmarkStart w:id="14" w:name="_Toc374273037"/>
       <w:r>
         <w:t>Cost</w:t>
       </w:r>
@@ -8454,7 +8894,7 @@
       <w:pPr>
         <w:pStyle w:val="Heading3"/>
       </w:pPr>
-      <w:bookmarkStart w:id="15" w:name="_Toc374266761"/>
+      <w:bookmarkStart w:id="15" w:name="_Toc374273038"/>
       <w:r>
         <w:t>Mission Lifetime</w:t>
       </w:r>
@@ -8465,7 +8905,7 @@
       <w:pPr>
         <w:pStyle w:val="Heading3"/>
       </w:pPr>
-      <w:bookmarkStart w:id="16" w:name="_Toc374266762"/>
+      <w:bookmarkStart w:id="16" w:name="_Toc374273039"/>
       <w:r>
         <w:t>Mission Success Verification</w:t>
       </w:r>
@@ -8476,7 +8916,7 @@
       <w:pPr>
         <w:pStyle w:val="Heading3"/>
       </w:pPr>
-      <w:bookmarkStart w:id="17" w:name="_Toc374266763"/>
+      <w:bookmarkStart w:id="17" w:name="_Toc374273040"/>
       <w:r>
         <w:t>Mission Development Experience</w:t>
       </w:r>
@@ -8487,7 +8927,7 @@
       <w:pPr>
         <w:pStyle w:val="Heading3"/>
       </w:pPr>
-      <w:bookmarkStart w:id="18" w:name="_Toc374266764"/>
+      <w:bookmarkStart w:id="18" w:name="_Toc374273041"/>
       <w:r>
         <w:t>Risk</w:t>
       </w:r>
@@ -8498,7 +8938,7 @@
       <w:pPr>
         <w:pStyle w:val="Heading2"/>
       </w:pPr>
-      <w:bookmarkStart w:id="19" w:name="_Toc374266765"/>
+      <w:bookmarkStart w:id="19" w:name="_Toc374273042"/>
       <w:r>
         <w:t>Requirements Verification Matrix</w:t>
       </w:r>
@@ -17593,7 +18033,7 @@
       <w:pPr>
         <w:pStyle w:val="Heading2"/>
       </w:pPr>
-      <w:bookmarkStart w:id="20" w:name="_Toc374266766"/>
+      <w:bookmarkStart w:id="20" w:name="_Toc374273043"/>
       <w:r>
         <w:t>Top Level Requirements</w:t>
       </w:r>
@@ -17604,7 +18044,7 @@
       <w:pPr>
         <w:pStyle w:val="Heading2"/>
       </w:pPr>
-      <w:bookmarkStart w:id="21" w:name="_Toc374266767"/>
+      <w:bookmarkStart w:id="21" w:name="_Toc374273044"/>
       <w:r>
         <w:t>Structures Requirements</w:t>
       </w:r>
@@ -17615,7 +18055,7 @@
       <w:pPr>
         <w:pStyle w:val="Heading2"/>
       </w:pPr>
-      <w:bookmarkStart w:id="22" w:name="_Toc374266768"/>
+      <w:bookmarkStart w:id="22" w:name="_Toc374273045"/>
       <w:r>
         <w:t>Power Requirements</w:t>
       </w:r>
@@ -17626,7 +18066,7 @@
       <w:pPr>
         <w:pStyle w:val="Heading2"/>
       </w:pPr>
-      <w:bookmarkStart w:id="23" w:name="_Toc374266769"/>
+      <w:bookmarkStart w:id="23" w:name="_Toc374273046"/>
       <w:r>
         <w:t>Attitude Determination and Control Requirements</w:t>
       </w:r>
@@ -17637,7 +18077,7 @@
       <w:pPr>
         <w:pStyle w:val="Heading2"/>
       </w:pPr>
-      <w:bookmarkStart w:id="24" w:name="_Toc374266770"/>
+      <w:bookmarkStart w:id="24" w:name="_Toc374273047"/>
       <w:r>
         <w:t>Propulsion Requirements</w:t>
       </w:r>
@@ -17648,7 +18088,7 @@
       <w:pPr>
         <w:pStyle w:val="Heading2"/>
       </w:pPr>
-      <w:bookmarkStart w:id="25" w:name="_Toc374266771"/>
+      <w:bookmarkStart w:id="25" w:name="_Toc374273048"/>
       <w:r>
         <w:t>Communication Requirements</w:t>
       </w:r>
@@ -17659,7 +18099,7 @@
       <w:pPr>
         <w:pStyle w:val="Heading2"/>
       </w:pPr>
-      <w:bookmarkStart w:id="26" w:name="_Toc374266772"/>
+      <w:bookmarkStart w:id="26" w:name="_Toc374273049"/>
       <w:r>
         <w:lastRenderedPageBreak/>
         <w:t>Command and Data Handling Requirements</w:t>
@@ -17671,7 +18111,7 @@
       <w:pPr>
         <w:pStyle w:val="Heading1"/>
       </w:pPr>
-      <w:bookmarkStart w:id="27" w:name="_Toc374266773"/>
+      <w:bookmarkStart w:id="27" w:name="_Toc374273050"/>
       <w:r>
         <w:t>System Overview</w:t>
       </w:r>
@@ -17682,7 +18122,7 @@
       <w:pPr>
         <w:pStyle w:val="Heading1"/>
       </w:pPr>
-      <w:bookmarkStart w:id="28" w:name="_Toc374266774"/>
+      <w:bookmarkStart w:id="28" w:name="_Toc374273051"/>
       <w:r>
         <w:t>Subsystem Overview</w:t>
       </w:r>
@@ -17692,7 +18132,7 @@
       <w:pPr>
         <w:pStyle w:val="Heading2"/>
       </w:pPr>
-      <w:bookmarkStart w:id="29" w:name="_Toc374266775"/>
+      <w:bookmarkStart w:id="29" w:name="_Toc374273052"/>
       <w:r>
         <w:t>Structure</w:t>
       </w:r>
@@ -17703,7 +18143,7 @@
       <w:pPr>
         <w:pStyle w:val="Heading2"/>
       </w:pPr>
-      <w:bookmarkStart w:id="30" w:name="_Toc374266776"/>
+      <w:bookmarkStart w:id="30" w:name="_Toc374273053"/>
       <w:r>
         <w:t>Power</w:t>
       </w:r>
@@ -17714,7 +18154,7 @@
       <w:pPr>
         <w:pStyle w:val="Heading2"/>
       </w:pPr>
-      <w:bookmarkStart w:id="31" w:name="_Toc374266777"/>
+      <w:bookmarkStart w:id="31" w:name="_Toc374273054"/>
       <w:r>
         <w:t>Attitude Determination and Control</w:t>
       </w:r>
@@ -17725,7 +18165,7 @@
       <w:pPr>
         <w:pStyle w:val="Heading2"/>
       </w:pPr>
-      <w:bookmarkStart w:id="32" w:name="_Toc374266778"/>
+      <w:bookmarkStart w:id="32" w:name="_Toc374273055"/>
       <w:r>
         <w:t>Propulsion</w:t>
       </w:r>
@@ -17736,7 +18176,7 @@
       <w:pPr>
         <w:pStyle w:val="Heading2"/>
       </w:pPr>
-      <w:bookmarkStart w:id="33" w:name="_Toc374266779"/>
+      <w:bookmarkStart w:id="33" w:name="_Toc374273056"/>
       <w:r>
         <w:t>Communications</w:t>
       </w:r>
@@ -17747,7 +18187,7 @@
       <w:pPr>
         <w:pStyle w:val="Heading2"/>
       </w:pPr>
-      <w:bookmarkStart w:id="34" w:name="_Toc374266780"/>
+      <w:bookmarkStart w:id="34" w:name="_Toc374273057"/>
       <w:r>
         <w:t>Command and Data Handling</w:t>
       </w:r>
@@ -17758,7 +18198,7 @@
       <w:pPr>
         <w:pStyle w:val="Heading2"/>
       </w:pPr>
-      <w:bookmarkStart w:id="35" w:name="_Toc374266781"/>
+      <w:bookmarkStart w:id="35" w:name="_Toc374273058"/>
       <w:r>
         <w:t>Ground Operation</w:t>
       </w:r>
@@ -17829,7 +18269,7 @@
         <w:rStyle w:val="PageNumber"/>
         <w:noProof/>
       </w:rPr>
-      <w:t>6</w:t>
+      <w:t>10</w:t>
     </w:r>
     <w:r>
       <w:rPr>
@@ -20941,7 +21381,7 @@
 </file>
 
 <file path=customXml/itemProps1.xml><?xml version="1.0" encoding="utf-8"?>
-<ds:datastoreItem xmlns:ds="http://schemas.openxmlformats.org/officeDocument/2006/customXml" ds:itemID="{81C05143-FBAE-4A16-8EB1-0BB5E77C165A}">
+<ds:datastoreItem xmlns:ds="http://schemas.openxmlformats.org/officeDocument/2006/customXml" ds:itemID="{890751FD-CB9E-47DC-8A64-520A15CAF17C}">
   <ds:schemaRefs>
     <ds:schemaRef ds:uri="http://schemas.openxmlformats.org/officeDocument/2006/bibliography"/>
   </ds:schemaRefs>

</xml_diff>

<commit_message>
Changed PARADIGM to DRAGONsat in Section 3.2 and added lessons learned
</commit_message>
<xml_diff>
--- a/CMQA/Mission Overview/RCL-O-CMQA2 Rascal Mission Overview.docx
+++ b/CMQA/Mission Overview/RCL-O-CMQA2 Rascal Mission Overview.docx
@@ -6692,7 +6692,21 @@
           <w:color w:val="0D1625"/>
         </w:rPr>
         <w:lastRenderedPageBreak/>
-        <w:t xml:space="preserve">The final mission looked at was PARADIGM, a partnership between University of Texas-Austin and Texas </w:t>
+        <w:t xml:space="preserve">The final mission looked at was </w:t>
+      </w:r>
+      <w:proofErr w:type="spellStart"/>
+      <w:r>
+        <w:rPr>
+          <w:color w:val="0D1625"/>
+        </w:rPr>
+        <w:t>DRAGONsat</w:t>
+      </w:r>
+      <w:proofErr w:type="spellEnd"/>
+      <w:r>
+        <w:rPr>
+          <w:color w:val="0D1625"/>
+        </w:rPr>
+        <w:t xml:space="preserve">, a partnership between University of Texas-Austin and Texas </w:t>
       </w:r>
       <w:proofErr w:type="gramStart"/>
       <w:r>
@@ -6709,7 +6723,13 @@
         <w:t xml:space="preserve">. It </w:t>
       </w:r>
       <w:r>
-        <w:t xml:space="preserve">consisted of two 1U spacecraft, one developed by UT Austin and the other one developed by Texas </w:t>
+        <w:t>consisted of two 1U spacecraft, one developed by UT Austin</w:t>
+      </w:r>
+      <w:r>
+        <w:t xml:space="preserve"> (PARADIGM)</w:t>
+      </w:r>
+      <w:r>
+        <w:t xml:space="preserve"> and the other one developed by Texas </w:t>
       </w:r>
       <w:proofErr w:type="gramStart"/>
       <w:r>
@@ -6717,7 +6737,46 @@
       </w:r>
       <w:proofErr w:type="gramEnd"/>
       <w:r>
-        <w:t xml:space="preserve">. They were deployed at the same time. The objective of the mission was get two orbits worth of GPS data to determine how far apart the spacecraft traveled. The mission cost around </w:t>
+        <w:t xml:space="preserve"> (Aggiesat2)</w:t>
+      </w:r>
+      <w:r>
+        <w:t>. They were</w:t>
+      </w:r>
+      <w:r>
+        <w:t xml:space="preserve"> </w:t>
+      </w:r>
+      <w:r>
+        <w:t>each</w:t>
+      </w:r>
+      <w:r>
+        <w:t xml:space="preserve"> deployed at the same time,</w:t>
+      </w:r>
+      <w:r>
+        <w:t xml:space="preserve"> </w:t>
+      </w:r>
+      <w:r>
+        <w:t>with an</w:t>
+      </w:r>
+      <w:r>
+        <w:t xml:space="preserve"> objective of </w:t>
+      </w:r>
+      <w:r>
+        <w:t>collecting</w:t>
+      </w:r>
+      <w:r>
+        <w:t xml:space="preserve"> two orbits worth of GPS data to determine how f</w:t>
+      </w:r>
+      <w:r>
+        <w:t>ar apart the spacecraft separated from each other</w:t>
+      </w:r>
+      <w:r>
+        <w:t xml:space="preserve">. </w:t>
+      </w:r>
+      <w:r>
+        <w:t xml:space="preserve">The mission was ultimately a success and data was collected from both satellites on the general change in relative displacement between each of the spacecraft. </w:t>
+      </w:r>
+      <w:r>
+        <w:t xml:space="preserve">The mission cost around </w:t>
       </w:r>
       <w:r>
         <w:rPr>
@@ -6727,6 +6786,12 @@
       </w:r>
       <w:r>
         <w:t>.</w:t>
+      </w:r>
+      <w:r>
+        <w:t xml:space="preserve"> </w:t>
+      </w:r>
+      <w:r>
+        <w:t>The lessons learned from this mission include further demonstration of the reliability and usefulness of GPS data for proximity operation missions.</w:t>
       </w:r>
     </w:p>
     <w:p>
@@ -6834,6 +6899,7 @@
     </w:p>
     <w:p>
       <w:r>
+        <w:lastRenderedPageBreak/>
         <w:t xml:space="preserve">From these requirements (Known as the Primary Requirements) would then come all other requirements associated with designing a successful </w:t>
       </w:r>
       <w:proofErr w:type="gramStart"/>
@@ -6847,7 +6913,6 @@
     </w:p>
     <w:p>
       <w:r>
-        <w:lastRenderedPageBreak/>
         <w:t>The representation of the various types of requirements takes the form of a matrix consisting of the definition of each requirement, the method(s) with which it will be verified, the reason that such a requirement e</w:t>
       </w:r>
       <w:r>
@@ -7037,7 +7102,11 @@
     </w:p>
     <w:p>
       <w:r>
-        <w:t>Mission constraints for the Rascal mission stem from many sources, ranging from limits on the physical size of the spacecraft used to complete it, the monetary restrictions associated with the development and integration of such a spacecraft, and the risk associated with its execution. Each of these constraints and more are described in detail in the following sections and are each crucial in both restricting the scope of the Rascal mission and allowing for its successful execution.</w:t>
+        <w:t xml:space="preserve">Mission constraints for the Rascal mission stem from many sources, ranging from limits on the physical size of the spacecraft used to complete it, the monetary restrictions associated with the development and </w:t>
+      </w:r>
+      <w:r>
+        <w:lastRenderedPageBreak/>
+        <w:t>integration of such a spacecraft, and the risk associated with its execution. Each of these constraints and more are described in detail in the following sections and are each crucial in both restricting the scope of the Rascal mission and allowing for its successful execution.</w:t>
       </w:r>
     </w:p>
     <w:p>
@@ -7046,7 +7115,6 @@
       </w:pPr>
       <w:bookmarkStart w:id="13" w:name="_Toc374273036"/>
       <w:r>
-        <w:lastRenderedPageBreak/>
         <w:t>Launch Vehicle Integration</w:t>
       </w:r>
       <w:bookmarkEnd w:id="13"/>
@@ -18269,7 +18337,7 @@
         <w:rStyle w:val="PageNumber"/>
         <w:noProof/>
       </w:rPr>
-      <w:t>10</w:t>
+      <w:t>9</w:t>
     </w:r>
     <w:r>
       <w:rPr>
@@ -21381,7 +21449,7 @@
 </file>
 
 <file path=customXml/itemProps1.xml><?xml version="1.0" encoding="utf-8"?>
-<ds:datastoreItem xmlns:ds="http://schemas.openxmlformats.org/officeDocument/2006/customXml" ds:itemID="{890751FD-CB9E-47DC-8A64-520A15CAF17C}">
+<ds:datastoreItem xmlns:ds="http://schemas.openxmlformats.org/officeDocument/2006/customXml" ds:itemID="{A51AB4C3-2EEF-4C16-9166-33079F448A9F}">
   <ds:schemaRefs>
     <ds:schemaRef ds:uri="http://schemas.openxmlformats.org/officeDocument/2006/bibliography"/>
   </ds:schemaRefs>

</xml_diff>

<commit_message>
Added Table 3-1, which describes missions discussed in section 3.2
</commit_message>
<xml_diff>
--- a/CMQA/Mission Overview/RCL-O-CMQA2 Rascal Mission Overview.docx
+++ b/CMQA/Mission Overview/RCL-O-CMQA2 Rascal Mission Overview.docx
@@ -6629,14 +6629,12 @@
         </w:rPr>
         <w:t xml:space="preserve"> </w:t>
       </w:r>
-      <w:proofErr w:type="spellStart"/>
       <w:r>
         <w:rPr>
           <w:color w:val="0D1625"/>
         </w:rPr>
-        <w:t>sapcecraft</w:t>
-      </w:r>
-      <w:proofErr w:type="spellEnd"/>
+        <w:t>spacecraft</w:t>
+      </w:r>
       <w:r>
         <w:rPr>
           <w:color w:val="0D1625"/>
@@ -6793,6 +6791,875 @@
       <w:r>
         <w:t>The lessons learned from this mission include further demonstration of the reliability and usefulness of GPS data for proximity operation missions.</w:t>
       </w:r>
+    </w:p>
+    <w:p>
+      <w:pPr>
+        <w:jc w:val="center"/>
+        <w:rPr>
+          <w:b/>
+        </w:rPr>
+      </w:pPr>
+      <w:proofErr w:type="gramStart"/>
+      <w:r>
+        <w:rPr>
+          <w:b/>
+        </w:rPr>
+        <w:t>Table 3-1.</w:t>
+      </w:r>
+      <w:proofErr w:type="gramEnd"/>
+      <w:r>
+        <w:rPr>
+          <w:b/>
+        </w:rPr>
+        <w:t xml:space="preserve"> RPO Mission Summaries and Lessons Learned</w:t>
+      </w:r>
+    </w:p>
+    <w:tbl>
+      <w:tblPr>
+        <w:tblStyle w:val="TableGrid"/>
+        <w:tblW w:w="10260" w:type="dxa"/>
+        <w:tblInd w:w="-522" w:type="dxa"/>
+        <w:tblLayout w:type="fixed"/>
+        <w:tblLook w:val="04A0"/>
+      </w:tblPr>
+      <w:tblGrid>
+        <w:gridCol w:w="1440"/>
+        <w:gridCol w:w="1350"/>
+        <w:gridCol w:w="990"/>
+        <w:gridCol w:w="1710"/>
+        <w:gridCol w:w="1170"/>
+        <w:gridCol w:w="1043"/>
+        <w:gridCol w:w="2557"/>
+      </w:tblGrid>
+      <w:tr>
+        <w:tc>
+          <w:tcPr>
+            <w:tcW w:w="1440" w:type="dxa"/>
+            <w:shd w:val="clear" w:color="auto" w:fill="17365D" w:themeFill="text2" w:themeFillShade="BF"/>
+            <w:vAlign w:val="center"/>
+          </w:tcPr>
+          <w:p>
+            <w:pPr>
+              <w:spacing w:before="40" w:after="40"/>
+              <w:jc w:val="center"/>
+              <w:rPr>
+                <w:b/>
+                <w:color w:val="FFFFFF" w:themeColor="background1"/>
+              </w:rPr>
+            </w:pPr>
+            <w:r>
+              <w:rPr>
+                <w:b/>
+                <w:color w:val="FFFFFF" w:themeColor="background1"/>
+              </w:rPr>
+              <w:t>Mission Name</w:t>
+            </w:r>
+          </w:p>
+        </w:tc>
+        <w:tc>
+          <w:tcPr>
+            <w:tcW w:w="1350" w:type="dxa"/>
+            <w:shd w:val="clear" w:color="auto" w:fill="17365D" w:themeFill="text2" w:themeFillShade="BF"/>
+            <w:vAlign w:val="center"/>
+          </w:tcPr>
+          <w:p>
+            <w:pPr>
+              <w:spacing w:before="40" w:after="40"/>
+              <w:jc w:val="center"/>
+              <w:rPr>
+                <w:b/>
+                <w:color w:val="FFFFFF" w:themeColor="background1"/>
+              </w:rPr>
+            </w:pPr>
+            <w:r>
+              <w:rPr>
+                <w:b/>
+                <w:color w:val="FFFFFF" w:themeColor="background1"/>
+              </w:rPr>
+              <w:t>Institution</w:t>
+            </w:r>
+          </w:p>
+        </w:tc>
+        <w:tc>
+          <w:tcPr>
+            <w:tcW w:w="990" w:type="dxa"/>
+            <w:shd w:val="clear" w:color="auto" w:fill="17365D" w:themeFill="text2" w:themeFillShade="BF"/>
+            <w:vAlign w:val="center"/>
+          </w:tcPr>
+          <w:p>
+            <w:pPr>
+              <w:spacing w:before="40" w:after="40"/>
+              <w:jc w:val="center"/>
+              <w:rPr>
+                <w:b/>
+                <w:color w:val="FFFFFF" w:themeColor="background1"/>
+              </w:rPr>
+            </w:pPr>
+            <w:r>
+              <w:rPr>
+                <w:b/>
+                <w:color w:val="FFFFFF" w:themeColor="background1"/>
+              </w:rPr>
+              <w:t>Satellite Type</w:t>
+            </w:r>
+          </w:p>
+        </w:tc>
+        <w:tc>
+          <w:tcPr>
+            <w:tcW w:w="1710" w:type="dxa"/>
+            <w:shd w:val="clear" w:color="auto" w:fill="17365D" w:themeFill="text2" w:themeFillShade="BF"/>
+            <w:vAlign w:val="center"/>
+          </w:tcPr>
+          <w:p>
+            <w:pPr>
+              <w:spacing w:before="40" w:after="40"/>
+              <w:jc w:val="center"/>
+              <w:rPr>
+                <w:b/>
+                <w:color w:val="FFFFFF" w:themeColor="background1"/>
+              </w:rPr>
+            </w:pPr>
+            <w:r>
+              <w:rPr>
+                <w:b/>
+                <w:color w:val="FFFFFF" w:themeColor="background1"/>
+              </w:rPr>
+              <w:t>RPO Demonstrations</w:t>
+            </w:r>
+          </w:p>
+        </w:tc>
+        <w:tc>
+          <w:tcPr>
+            <w:tcW w:w="1170" w:type="dxa"/>
+            <w:shd w:val="clear" w:color="auto" w:fill="17365D" w:themeFill="text2" w:themeFillShade="BF"/>
+            <w:vAlign w:val="center"/>
+          </w:tcPr>
+          <w:p>
+            <w:pPr>
+              <w:spacing w:before="40" w:after="40"/>
+              <w:jc w:val="center"/>
+              <w:rPr>
+                <w:b/>
+                <w:color w:val="FFFFFF" w:themeColor="background1"/>
+              </w:rPr>
+            </w:pPr>
+            <w:r>
+              <w:rPr>
+                <w:b/>
+                <w:color w:val="FFFFFF" w:themeColor="background1"/>
+              </w:rPr>
+              <w:t>Cost</w:t>
+            </w:r>
+          </w:p>
+        </w:tc>
+        <w:tc>
+          <w:tcPr>
+            <w:tcW w:w="1043" w:type="dxa"/>
+            <w:shd w:val="clear" w:color="auto" w:fill="17365D" w:themeFill="text2" w:themeFillShade="BF"/>
+            <w:vAlign w:val="center"/>
+          </w:tcPr>
+          <w:p>
+            <w:pPr>
+              <w:spacing w:before="40" w:after="40"/>
+              <w:jc w:val="center"/>
+              <w:rPr>
+                <w:b/>
+                <w:color w:val="FFFFFF" w:themeColor="background1"/>
+              </w:rPr>
+            </w:pPr>
+            <w:r>
+              <w:rPr>
+                <w:b/>
+                <w:color w:val="FFFFFF" w:themeColor="background1"/>
+              </w:rPr>
+              <w:t>Success</w:t>
+            </w:r>
+          </w:p>
+        </w:tc>
+        <w:tc>
+          <w:tcPr>
+            <w:tcW w:w="2557" w:type="dxa"/>
+            <w:shd w:val="clear" w:color="auto" w:fill="17365D" w:themeFill="text2" w:themeFillShade="BF"/>
+            <w:vAlign w:val="center"/>
+          </w:tcPr>
+          <w:p>
+            <w:pPr>
+              <w:spacing w:before="40" w:after="40"/>
+              <w:jc w:val="center"/>
+              <w:rPr>
+                <w:b/>
+                <w:color w:val="FFFFFF" w:themeColor="background1"/>
+              </w:rPr>
+            </w:pPr>
+            <w:r>
+              <w:rPr>
+                <w:b/>
+                <w:color w:val="FFFFFF" w:themeColor="background1"/>
+              </w:rPr>
+              <w:t>Lessons Learned</w:t>
+            </w:r>
+          </w:p>
+        </w:tc>
+      </w:tr>
+      <w:tr>
+        <w:tc>
+          <w:tcPr>
+            <w:tcW w:w="1440" w:type="dxa"/>
+            <w:vAlign w:val="center"/>
+          </w:tcPr>
+          <w:p>
+            <w:pPr>
+              <w:spacing w:before="40" w:after="40"/>
+              <w:jc w:val="center"/>
+            </w:pPr>
+            <w:r>
+              <w:t>DART</w:t>
+            </w:r>
+          </w:p>
+        </w:tc>
+        <w:tc>
+          <w:tcPr>
+            <w:tcW w:w="1350" w:type="dxa"/>
+            <w:vAlign w:val="center"/>
+          </w:tcPr>
+          <w:p>
+            <w:pPr>
+              <w:spacing w:before="40" w:after="40"/>
+              <w:jc w:val="center"/>
+            </w:pPr>
+            <w:r>
+              <w:t>NASA</w:t>
+            </w:r>
+          </w:p>
+        </w:tc>
+        <w:tc>
+          <w:tcPr>
+            <w:tcW w:w="990" w:type="dxa"/>
+            <w:vAlign w:val="center"/>
+          </w:tcPr>
+          <w:p>
+            <w:pPr>
+              <w:spacing w:before="40" w:after="40"/>
+              <w:jc w:val="center"/>
+            </w:pPr>
+            <w:r>
+              <w:t>Full</w:t>
+            </w:r>
+          </w:p>
+        </w:tc>
+        <w:tc>
+          <w:tcPr>
+            <w:tcW w:w="1710" w:type="dxa"/>
+            <w:vAlign w:val="center"/>
+          </w:tcPr>
+          <w:p>
+            <w:pPr>
+              <w:spacing w:before="40" w:after="40"/>
+              <w:jc w:val="center"/>
+            </w:pPr>
+            <w:r>
+              <w:t>Rendezvous</w:t>
+            </w:r>
+          </w:p>
+        </w:tc>
+        <w:tc>
+          <w:tcPr>
+            <w:tcW w:w="1170" w:type="dxa"/>
+            <w:vAlign w:val="center"/>
+          </w:tcPr>
+          <w:p>
+            <w:pPr>
+              <w:spacing w:before="40" w:after="40"/>
+              <w:jc w:val="center"/>
+            </w:pPr>
+            <w:r>
+              <w:t>$98 Million</w:t>
+            </w:r>
+          </w:p>
+        </w:tc>
+        <w:tc>
+          <w:tcPr>
+            <w:tcW w:w="1043" w:type="dxa"/>
+            <w:vAlign w:val="center"/>
+          </w:tcPr>
+          <w:p>
+            <w:pPr>
+              <w:spacing w:before="40" w:after="40"/>
+              <w:jc w:val="center"/>
+            </w:pPr>
+            <w:r>
+              <w:t>No</w:t>
+            </w:r>
+          </w:p>
+        </w:tc>
+        <w:tc>
+          <w:tcPr>
+            <w:tcW w:w="2557" w:type="dxa"/>
+            <w:vAlign w:val="center"/>
+          </w:tcPr>
+          <w:p>
+            <w:pPr>
+              <w:spacing w:before="40" w:after="40"/>
+              <w:jc w:val="left"/>
+            </w:pPr>
+            <w:r>
+              <w:t xml:space="preserve">RPO </w:t>
+            </w:r>
+            <w:proofErr w:type="spellStart"/>
+            <w:r>
+              <w:t>Missons</w:t>
+            </w:r>
+            <w:proofErr w:type="spellEnd"/>
+            <w:r>
+              <w:t xml:space="preserve"> Have Many Failure Modes, Navigation Algorithms Must be Robust</w:t>
+            </w:r>
+          </w:p>
+        </w:tc>
+      </w:tr>
+      <w:tr>
+        <w:tc>
+          <w:tcPr>
+            <w:tcW w:w="1440" w:type="dxa"/>
+            <w:vAlign w:val="center"/>
+          </w:tcPr>
+          <w:p>
+            <w:pPr>
+              <w:spacing w:before="40" w:after="40"/>
+              <w:jc w:val="center"/>
+            </w:pPr>
+            <w:r>
+              <w:t>Orbital Express</w:t>
+            </w:r>
+          </w:p>
+        </w:tc>
+        <w:tc>
+          <w:tcPr>
+            <w:tcW w:w="1350" w:type="dxa"/>
+            <w:vAlign w:val="center"/>
+          </w:tcPr>
+          <w:p>
+            <w:pPr>
+              <w:spacing w:before="40" w:after="40"/>
+              <w:jc w:val="center"/>
+            </w:pPr>
+            <w:r>
+              <w:t>DARPA</w:t>
+            </w:r>
+          </w:p>
+        </w:tc>
+        <w:tc>
+          <w:tcPr>
+            <w:tcW w:w="990" w:type="dxa"/>
+            <w:vAlign w:val="center"/>
+          </w:tcPr>
+          <w:p>
+            <w:pPr>
+              <w:spacing w:before="40" w:after="40"/>
+              <w:jc w:val="center"/>
+            </w:pPr>
+            <w:r>
+              <w:t>Full</w:t>
+            </w:r>
+          </w:p>
+        </w:tc>
+        <w:tc>
+          <w:tcPr>
+            <w:tcW w:w="1710" w:type="dxa"/>
+            <w:vAlign w:val="center"/>
+          </w:tcPr>
+          <w:p>
+            <w:pPr>
+              <w:spacing w:before="40" w:after="40"/>
+              <w:jc w:val="center"/>
+            </w:pPr>
+            <w:r>
+              <w:t>Rendezvous, Refueling, Component Exchange,</w:t>
+            </w:r>
+          </w:p>
+        </w:tc>
+        <w:tc>
+          <w:tcPr>
+            <w:tcW w:w="1170" w:type="dxa"/>
+            <w:vAlign w:val="center"/>
+          </w:tcPr>
+          <w:p>
+            <w:pPr>
+              <w:spacing w:before="40" w:after="40"/>
+              <w:jc w:val="center"/>
+            </w:pPr>
+            <w:r>
+              <w:t>$300 Million</w:t>
+            </w:r>
+          </w:p>
+        </w:tc>
+        <w:tc>
+          <w:tcPr>
+            <w:tcW w:w="1043" w:type="dxa"/>
+            <w:vAlign w:val="center"/>
+          </w:tcPr>
+          <w:p>
+            <w:pPr>
+              <w:spacing w:before="40" w:after="40"/>
+              <w:jc w:val="center"/>
+            </w:pPr>
+            <w:r>
+              <w:t>Yes</w:t>
+            </w:r>
+          </w:p>
+        </w:tc>
+        <w:tc>
+          <w:tcPr>
+            <w:tcW w:w="2557" w:type="dxa"/>
+            <w:vAlign w:val="center"/>
+          </w:tcPr>
+          <w:p>
+            <w:pPr>
+              <w:spacing w:before="40" w:after="40"/>
+              <w:jc w:val="left"/>
+            </w:pPr>
+            <w:r>
+              <w:t>Mission Scope As a Factor of Available Resources is Important</w:t>
+            </w:r>
+          </w:p>
+        </w:tc>
+      </w:tr>
+      <w:tr>
+        <w:tc>
+          <w:tcPr>
+            <w:tcW w:w="1440" w:type="dxa"/>
+            <w:vAlign w:val="center"/>
+          </w:tcPr>
+          <w:p>
+            <w:pPr>
+              <w:spacing w:before="40" w:after="40"/>
+              <w:jc w:val="center"/>
+            </w:pPr>
+            <w:proofErr w:type="spellStart"/>
+            <w:r>
+              <w:t>MiTEx</w:t>
+            </w:r>
+            <w:proofErr w:type="spellEnd"/>
+          </w:p>
+        </w:tc>
+        <w:tc>
+          <w:tcPr>
+            <w:tcW w:w="1350" w:type="dxa"/>
+            <w:vAlign w:val="center"/>
+          </w:tcPr>
+          <w:p>
+            <w:pPr>
+              <w:spacing w:before="40" w:after="40"/>
+              <w:jc w:val="center"/>
+            </w:pPr>
+            <w:r>
+              <w:t>DARPA</w:t>
+            </w:r>
+          </w:p>
+        </w:tc>
+        <w:tc>
+          <w:tcPr>
+            <w:tcW w:w="990" w:type="dxa"/>
+            <w:vAlign w:val="center"/>
+          </w:tcPr>
+          <w:p>
+            <w:pPr>
+              <w:spacing w:before="40" w:after="40"/>
+              <w:jc w:val="center"/>
+            </w:pPr>
+            <w:r>
+              <w:t>Full</w:t>
+            </w:r>
+          </w:p>
+        </w:tc>
+        <w:tc>
+          <w:tcPr>
+            <w:tcW w:w="1710" w:type="dxa"/>
+            <w:vAlign w:val="center"/>
+          </w:tcPr>
+          <w:p>
+            <w:pPr>
+              <w:spacing w:before="40" w:after="40"/>
+              <w:jc w:val="center"/>
+            </w:pPr>
+            <w:r>
+              <w:t>Inspection, Station Keeping, Rendezvous</w:t>
+            </w:r>
+          </w:p>
+        </w:tc>
+        <w:tc>
+          <w:tcPr>
+            <w:tcW w:w="1170" w:type="dxa"/>
+            <w:vAlign w:val="center"/>
+          </w:tcPr>
+          <w:p>
+            <w:pPr>
+              <w:spacing w:before="40" w:after="40"/>
+              <w:jc w:val="center"/>
+            </w:pPr>
+            <w:r>
+              <w:t>$28 Million</w:t>
+            </w:r>
+          </w:p>
+        </w:tc>
+        <w:tc>
+          <w:tcPr>
+            <w:tcW w:w="1043" w:type="dxa"/>
+            <w:vAlign w:val="center"/>
+          </w:tcPr>
+          <w:p>
+            <w:pPr>
+              <w:spacing w:before="40" w:after="40"/>
+              <w:jc w:val="center"/>
+            </w:pPr>
+            <w:r>
+              <w:t>Yes</w:t>
+            </w:r>
+          </w:p>
+        </w:tc>
+        <w:tc>
+          <w:tcPr>
+            <w:tcW w:w="2557" w:type="dxa"/>
+            <w:vAlign w:val="center"/>
+          </w:tcPr>
+          <w:p>
+            <w:pPr>
+              <w:spacing w:before="40" w:after="40"/>
+              <w:jc w:val="left"/>
+            </w:pPr>
+            <w:r>
+              <w:t>Extended Operations Can Demonstrate as Much Use as Primary Mission</w:t>
+            </w:r>
+          </w:p>
+        </w:tc>
+      </w:tr>
+      <w:tr>
+        <w:tc>
+          <w:tcPr>
+            <w:tcW w:w="1440" w:type="dxa"/>
+            <w:vAlign w:val="center"/>
+          </w:tcPr>
+          <w:p>
+            <w:pPr>
+              <w:spacing w:before="40" w:after="40"/>
+              <w:jc w:val="center"/>
+            </w:pPr>
+            <w:r>
+              <w:t>SNAP-1</w:t>
+            </w:r>
+          </w:p>
+        </w:tc>
+        <w:tc>
+          <w:tcPr>
+            <w:tcW w:w="1350" w:type="dxa"/>
+            <w:vAlign w:val="center"/>
+          </w:tcPr>
+          <w:p>
+            <w:pPr>
+              <w:spacing w:before="40" w:after="40"/>
+              <w:jc w:val="center"/>
+            </w:pPr>
+            <w:r>
+              <w:t>SST</w:t>
+            </w:r>
+          </w:p>
+        </w:tc>
+        <w:tc>
+          <w:tcPr>
+            <w:tcW w:w="990" w:type="dxa"/>
+            <w:vAlign w:val="center"/>
+          </w:tcPr>
+          <w:p>
+            <w:pPr>
+              <w:spacing w:before="40" w:after="40"/>
+              <w:jc w:val="center"/>
+            </w:pPr>
+            <w:r>
+              <w:t>CubeSat</w:t>
+            </w:r>
+          </w:p>
+        </w:tc>
+        <w:tc>
+          <w:tcPr>
+            <w:tcW w:w="1710" w:type="dxa"/>
+            <w:vAlign w:val="center"/>
+          </w:tcPr>
+          <w:p>
+            <w:pPr>
+              <w:spacing w:before="40" w:after="40"/>
+              <w:jc w:val="center"/>
+            </w:pPr>
+            <w:r>
+              <w:t>Rendezvous</w:t>
+            </w:r>
+          </w:p>
+        </w:tc>
+        <w:tc>
+          <w:tcPr>
+            <w:tcW w:w="1170" w:type="dxa"/>
+            <w:vAlign w:val="center"/>
+          </w:tcPr>
+          <w:p>
+            <w:pPr>
+              <w:spacing w:before="40" w:after="40"/>
+              <w:jc w:val="center"/>
+            </w:pPr>
+            <w:r>
+              <w:t>$1 Million</w:t>
+            </w:r>
+          </w:p>
+        </w:tc>
+        <w:tc>
+          <w:tcPr>
+            <w:tcW w:w="1043" w:type="dxa"/>
+            <w:vAlign w:val="center"/>
+          </w:tcPr>
+          <w:p>
+            <w:pPr>
+              <w:spacing w:before="40" w:after="40"/>
+              <w:jc w:val="center"/>
+            </w:pPr>
+            <w:r>
+              <w:t>Partial</w:t>
+            </w:r>
+          </w:p>
+        </w:tc>
+        <w:tc>
+          <w:tcPr>
+            <w:tcW w:w="2557" w:type="dxa"/>
+            <w:vAlign w:val="center"/>
+          </w:tcPr>
+          <w:p>
+            <w:pPr>
+              <w:spacing w:before="40" w:after="40"/>
+              <w:jc w:val="left"/>
+            </w:pPr>
+            <w:r>
+              <w:t>Initial Conditions are Important in Determining the Success of a Low-Cost RPO Mission</w:t>
+            </w:r>
+          </w:p>
+        </w:tc>
+      </w:tr>
+      <w:tr>
+        <w:tc>
+          <w:tcPr>
+            <w:tcW w:w="1440" w:type="dxa"/>
+            <w:vAlign w:val="center"/>
+          </w:tcPr>
+          <w:p>
+            <w:pPr>
+              <w:spacing w:before="40" w:after="40"/>
+              <w:jc w:val="center"/>
+            </w:pPr>
+            <w:r>
+              <w:t>Aerocube-4</w:t>
+            </w:r>
+          </w:p>
+        </w:tc>
+        <w:tc>
+          <w:tcPr>
+            <w:tcW w:w="1350" w:type="dxa"/>
+            <w:vAlign w:val="center"/>
+          </w:tcPr>
+          <w:p>
+            <w:pPr>
+              <w:spacing w:before="40" w:after="40"/>
+              <w:jc w:val="center"/>
+            </w:pPr>
+            <w:r>
+              <w:t>Aero Corp</w:t>
+            </w:r>
+          </w:p>
+        </w:tc>
+        <w:tc>
+          <w:tcPr>
+            <w:tcW w:w="990" w:type="dxa"/>
+            <w:vAlign w:val="center"/>
+          </w:tcPr>
+          <w:p>
+            <w:pPr>
+              <w:spacing w:before="40" w:after="40"/>
+              <w:jc w:val="center"/>
+            </w:pPr>
+            <w:r>
+              <w:t>CubeSat</w:t>
+            </w:r>
+          </w:p>
+        </w:tc>
+        <w:tc>
+          <w:tcPr>
+            <w:tcW w:w="1710" w:type="dxa"/>
+            <w:vAlign w:val="center"/>
+          </w:tcPr>
+          <w:p>
+            <w:pPr>
+              <w:spacing w:before="40" w:after="40"/>
+              <w:jc w:val="center"/>
+            </w:pPr>
+            <w:r>
+              <w:t>Stationkeeping</w:t>
+            </w:r>
+          </w:p>
+        </w:tc>
+        <w:tc>
+          <w:tcPr>
+            <w:tcW w:w="1170" w:type="dxa"/>
+            <w:vAlign w:val="center"/>
+          </w:tcPr>
+          <w:p>
+            <w:pPr>
+              <w:spacing w:before="40" w:after="40"/>
+              <w:jc w:val="center"/>
+            </w:pPr>
+            <w:r>
+              <w:t>$200 Thousand</w:t>
+            </w:r>
+          </w:p>
+        </w:tc>
+        <w:tc>
+          <w:tcPr>
+            <w:tcW w:w="1043" w:type="dxa"/>
+            <w:vAlign w:val="center"/>
+          </w:tcPr>
+          <w:p>
+            <w:pPr>
+              <w:spacing w:before="40" w:after="40"/>
+              <w:jc w:val="center"/>
+            </w:pPr>
+            <w:r>
+              <w:t>Yes</w:t>
+            </w:r>
+          </w:p>
+        </w:tc>
+        <w:tc>
+          <w:tcPr>
+            <w:tcW w:w="2557" w:type="dxa"/>
+            <w:vAlign w:val="center"/>
+          </w:tcPr>
+          <w:p>
+            <w:pPr>
+              <w:spacing w:before="40" w:after="40"/>
+              <w:jc w:val="left"/>
+            </w:pPr>
+            <w:r>
+              <w:t>Position Tracking is Crucial in a Successful RPO Mission, Useful Maneuvers can be Demonstrated with Small Spacecraft</w:t>
+            </w:r>
+          </w:p>
+        </w:tc>
+      </w:tr>
+      <w:tr>
+        <w:tc>
+          <w:tcPr>
+            <w:tcW w:w="1440" w:type="dxa"/>
+            <w:vAlign w:val="center"/>
+          </w:tcPr>
+          <w:p>
+            <w:pPr>
+              <w:spacing w:before="40" w:after="40"/>
+              <w:jc w:val="center"/>
+            </w:pPr>
+            <w:proofErr w:type="spellStart"/>
+            <w:r>
+              <w:t>DRAGONsat</w:t>
+            </w:r>
+            <w:proofErr w:type="spellEnd"/>
+          </w:p>
+        </w:tc>
+        <w:tc>
+          <w:tcPr>
+            <w:tcW w:w="1350" w:type="dxa"/>
+            <w:vAlign w:val="center"/>
+          </w:tcPr>
+          <w:p>
+            <w:pPr>
+              <w:spacing w:before="40" w:after="40"/>
+              <w:jc w:val="center"/>
+            </w:pPr>
+            <w:r>
+              <w:t>UT Austin/ Texas A&amp;M</w:t>
+            </w:r>
+          </w:p>
+        </w:tc>
+        <w:tc>
+          <w:tcPr>
+            <w:tcW w:w="990" w:type="dxa"/>
+            <w:vAlign w:val="center"/>
+          </w:tcPr>
+          <w:p>
+            <w:pPr>
+              <w:spacing w:before="40" w:after="40"/>
+              <w:jc w:val="center"/>
+            </w:pPr>
+            <w:r>
+              <w:t>CubeSat</w:t>
+            </w:r>
+          </w:p>
+        </w:tc>
+        <w:tc>
+          <w:tcPr>
+            <w:tcW w:w="1710" w:type="dxa"/>
+            <w:vAlign w:val="center"/>
+          </w:tcPr>
+          <w:p>
+            <w:pPr>
+              <w:spacing w:before="40" w:after="40"/>
+              <w:jc w:val="center"/>
+            </w:pPr>
+            <w:r>
+              <w:t>Position Tracking</w:t>
+            </w:r>
+          </w:p>
+        </w:tc>
+        <w:tc>
+          <w:tcPr>
+            <w:tcW w:w="1170" w:type="dxa"/>
+            <w:vAlign w:val="center"/>
+          </w:tcPr>
+          <w:p>
+            <w:pPr>
+              <w:spacing w:before="40" w:after="40"/>
+              <w:jc w:val="center"/>
+            </w:pPr>
+            <w:r>
+              <w:t>$100 Thousand</w:t>
+            </w:r>
+          </w:p>
+        </w:tc>
+        <w:tc>
+          <w:tcPr>
+            <w:tcW w:w="1043" w:type="dxa"/>
+            <w:vAlign w:val="center"/>
+          </w:tcPr>
+          <w:p>
+            <w:pPr>
+              <w:spacing w:before="40" w:after="40"/>
+              <w:jc w:val="center"/>
+            </w:pPr>
+            <w:r>
+              <w:t>Yes</w:t>
+            </w:r>
+          </w:p>
+        </w:tc>
+        <w:tc>
+          <w:tcPr>
+            <w:tcW w:w="2557" w:type="dxa"/>
+            <w:vAlign w:val="center"/>
+          </w:tcPr>
+          <w:p>
+            <w:pPr>
+              <w:spacing w:before="40" w:after="40"/>
+              <w:jc w:val="left"/>
+            </w:pPr>
+            <w:r>
+              <w:t>Spacecraft Separation can Occur Quickly Even with Similar Initial Conditions</w:t>
+            </w:r>
+          </w:p>
+        </w:tc>
+      </w:tr>
+    </w:tbl>
+    <w:p>
+      <w:pPr>
+        <w:jc w:val="center"/>
+      </w:pPr>
     </w:p>
     <w:p>
       <w:pPr>
@@ -6832,6 +7699,7 @@
       </w:pPr>
       <w:bookmarkStart w:id="9" w:name="_Toc374273032"/>
       <w:r>
+        <w:lastRenderedPageBreak/>
         <w:t>Success Criteria</w:t>
       </w:r>
       <w:bookmarkEnd w:id="9"/>
@@ -6899,7 +7767,6 @@
     </w:p>
     <w:p>
       <w:r>
-        <w:lastRenderedPageBreak/>
         <w:t xml:space="preserve">From these requirements (Known as the Primary Requirements) would then come all other requirements associated with designing a successful </w:t>
       </w:r>
       <w:proofErr w:type="gramStart"/>
@@ -6970,7 +7837,11 @@
         <w:t>Analysis</w:t>
       </w:r>
       <w:r>
-        <w:t xml:space="preserve">: Requirements that can only be verified through computational analyses and not through physical measurement or testing. Requirements that fall under this category include calculating the thermal profile of the spacecraft system, determining the expected roll rates that can be achieved with its attitude determination </w:t>
+        <w:t xml:space="preserve">: Requirements that can only be verified through computational analyses and not through physical measurement or testing. Requirements that fall under this category include calculating the thermal profile of the spacecraft system, determining the expected roll rates that can be </w:t>
+      </w:r>
+      <w:r>
+        <w:lastRenderedPageBreak/>
+        <w:t xml:space="preserve">achieved with its attitude determination </w:t>
       </w:r>
       <w:proofErr w:type="gramStart"/>
       <w:r>
@@ -7102,11 +7973,7 @@
     </w:p>
     <w:p>
       <w:r>
-        <w:t xml:space="preserve">Mission constraints for the Rascal mission stem from many sources, ranging from limits on the physical size of the spacecraft used to complete it, the monetary restrictions associated with the development and </w:t>
-      </w:r>
-      <w:r>
-        <w:lastRenderedPageBreak/>
-        <w:t>integration of such a spacecraft, and the risk associated with its execution. Each of these constraints and more are described in detail in the following sections and are each crucial in both restricting the scope of the Rascal mission and allowing for its successful execution.</w:t>
+        <w:t>Mission constraints for the Rascal mission stem from many sources, ranging from limits on the physical size of the spacecraft used to complete it, the monetary restrictions associated with the development and integration of such a spacecraft, and the risk associated with its execution. Each of these constraints and more are described in detail in the following sections and are each crucial in both restricting the scope of the Rascal mission and allowing for its successful execution.</w:t>
       </w:r>
     </w:p>
     <w:p>
@@ -7178,7 +8045,11 @@
         <w:t xml:space="preserve">wo major satellite classifications </w:t>
       </w:r>
       <w:r>
-        <w:t>that any particular mission falls into</w:t>
+        <w:t xml:space="preserve">that any particular </w:t>
+      </w:r>
+      <w:r>
+        <w:lastRenderedPageBreak/>
+        <w:t>mission falls into</w:t>
       </w:r>
       <w:r>
         <w:t xml:space="preserve">: </w:t>
@@ -7287,7 +8158,6 @@
         <w:jc w:val="center"/>
       </w:pPr>
       <w:r>
-        <w:lastRenderedPageBreak/>
         <w:drawing>
           <wp:inline distT="0" distB="0" distL="0" distR="0">
             <wp:extent cx="6054203" cy="3906471"/>
@@ -7380,6 +8250,7 @@
         <w:t xml:space="preserve"> </w:t>
       </w:r>
       <w:r>
+        <w:lastRenderedPageBreak/>
         <w:t>This in turn allows for a</w:t>
       </w:r>
       <w:r>
@@ -7438,7 +8309,6 @@
               <w:rPr>
                 <w:noProof/>
               </w:rPr>
-              <w:lastRenderedPageBreak/>
               <w:drawing>
                 <wp:inline distT="0" distB="0" distL="0" distR="0">
                   <wp:extent cx="2493870" cy="2309764"/>
@@ -7707,17 +8577,14 @@
     </w:p>
     <w:p>
       <w:r>
+        <w:lastRenderedPageBreak/>
         <w:t>Thus, for a CubeSat mission, the ultimate constraint on its launch vehicle integration is whether or not it can integrate into currently available deployers. Even though such deployers are similar in principal (In that they allow for the easy integration of CubeSat payloads), each deployer has different restrictions and dimensions associate</w:t>
       </w:r>
       <w:r>
         <w:t>d with its use, as shown in Table 5-1.</w:t>
       </w:r>
       <w:r>
-        <w:t xml:space="preserve"> From this list of deployers, as well as the other </w:t>
-      </w:r>
-      <w:r>
-        <w:lastRenderedPageBreak/>
-        <w:t>constraints listed in this document, one will be selected on which to base the design of the Rascal spacecraft</w:t>
+        <w:t xml:space="preserve"> From this list of deployers, as well as the other constraints listed in this document, one will be selected on which to base the design of the Rascal spacecraft</w:t>
       </w:r>
     </w:p>
     <w:p>
@@ -8476,7 +9343,11 @@
               <w:jc w:val="center"/>
             </w:pPr>
             <w:r>
-              <w:t>Not Available (Though Based on CDS)</w:t>
+              <w:t xml:space="preserve">Not Available (Though </w:t>
+            </w:r>
+            <w:r>
+              <w:lastRenderedPageBreak/>
+              <w:t>Based on CDS)</w:t>
             </w:r>
           </w:p>
         </w:tc>
@@ -8491,6 +9362,7 @@
               <w:jc w:val="center"/>
             </w:pPr>
             <w:r>
+              <w:lastRenderedPageBreak/>
               <w:t>Not Available</w:t>
             </w:r>
           </w:p>
@@ -8508,6 +9380,7 @@
               <w:jc w:val="center"/>
             </w:pPr>
             <w:r>
+              <w:lastRenderedPageBreak/>
               <w:t>ISIPOD</w:t>
             </w:r>
           </w:p>
@@ -9008,6 +9881,7 @@
       </w:pPr>
       <w:bookmarkStart w:id="19" w:name="_Toc374273042"/>
       <w:r>
+        <w:lastRenderedPageBreak/>
         <w:t>Requirements Verification Matrix</w:t>
       </w:r>
       <w:bookmarkEnd w:id="19"/>
@@ -9730,7 +10604,6 @@
                 <w:sz w:val="20"/>
                 <w:szCs w:val="20"/>
               </w:rPr>
-              <w:lastRenderedPageBreak/>
               <w:t>The mission will be executed by a spacecraft</w:t>
             </w:r>
           </w:p>
@@ -12545,6 +13418,7 @@
                 <w:sz w:val="20"/>
                 <w:szCs w:val="20"/>
               </w:rPr>
+              <w:lastRenderedPageBreak/>
               <w:t>The spacecraft will utilize a Structures Subsystem</w:t>
             </w:r>
           </w:p>
@@ -13076,7 +13950,6 @@
                 <w:sz w:val="20"/>
                 <w:szCs w:val="20"/>
               </w:rPr>
-              <w:lastRenderedPageBreak/>
               <w:t>The spacecraft will utilize a Power Subsystem</w:t>
             </w:r>
           </w:p>
@@ -16696,6 +17569,7 @@
                 <w:sz w:val="20"/>
                 <w:szCs w:val="20"/>
               </w:rPr>
+              <w:lastRenderedPageBreak/>
               <w:t>The ADC subsystem will be capable of autonomously commanding the propulsion system to perform the orbital maneuvers associated with the RFP requirements</w:t>
             </w:r>
           </w:p>
@@ -16901,7 +17775,6 @@
                 <w:sz w:val="20"/>
                 <w:szCs w:val="20"/>
               </w:rPr>
-              <w:lastRenderedPageBreak/>
               <w:t>Propulsion Requirements</w:t>
             </w:r>
           </w:p>
@@ -18158,6 +19031,7 @@
       </w:pPr>
       <w:bookmarkStart w:id="25" w:name="_Toc374273048"/>
       <w:r>
+        <w:lastRenderedPageBreak/>
         <w:t>Communication Requirements</w:t>
       </w:r>
       <w:bookmarkEnd w:id="25"/>
@@ -18169,7 +19043,6 @@
       </w:pPr>
       <w:bookmarkStart w:id="26" w:name="_Toc374273049"/>
       <w:r>
-        <w:lastRenderedPageBreak/>
         <w:t>Command and Data Handling Requirements</w:t>
       </w:r>
       <w:bookmarkEnd w:id="26"/>
@@ -21449,7 +22322,7 @@
 </file>
 
 <file path=customXml/itemProps1.xml><?xml version="1.0" encoding="utf-8"?>
-<ds:datastoreItem xmlns:ds="http://schemas.openxmlformats.org/officeDocument/2006/customXml" ds:itemID="{A51AB4C3-2EEF-4C16-9166-33079F448A9F}">
+<ds:datastoreItem xmlns:ds="http://schemas.openxmlformats.org/officeDocument/2006/customXml" ds:itemID="{11852D9E-B6AE-4CE9-A9EA-22DD24CD9746}">
   <ds:schemaRefs>
     <ds:schemaRef ds:uri="http://schemas.openxmlformats.org/officeDocument/2006/bibliography"/>
   </ds:schemaRefs>

</xml_diff>

<commit_message>
Added section discussing differences between Rascal and previous missions
</commit_message>
<xml_diff>
--- a/CMQA/Mission Overview/RCL-O-CMQA2 Rascal Mission Overview.docx
+++ b/CMQA/Mission Overview/RCL-O-CMQA2 Rascal Mission Overview.docx
@@ -5391,7 +5391,17 @@
             <w:shd w:val="clear" w:color="auto" w:fill="17365D" w:themeFill="text2" w:themeFillShade="BF"/>
           </w:tcPr>
           <w:p>
-            <w:r>
+            <w:pPr>
+              <w:spacing w:before="40" w:after="40"/>
+              <w:jc w:val="center"/>
+              <w:rPr>
+                <w:b/>
+              </w:rPr>
+            </w:pPr>
+            <w:r>
+              <w:rPr>
+                <w:b/>
+              </w:rPr>
               <w:t>Proximity Operation Terms</w:t>
             </w:r>
           </w:p>
@@ -5402,7 +5412,17 @@
             <w:shd w:val="clear" w:color="auto" w:fill="17365D" w:themeFill="text2" w:themeFillShade="BF"/>
           </w:tcPr>
           <w:p>
-            <w:r>
+            <w:pPr>
+              <w:spacing w:before="40" w:after="40"/>
+              <w:jc w:val="center"/>
+              <w:rPr>
+                <w:b/>
+              </w:rPr>
+            </w:pPr>
+            <w:r>
+              <w:rPr>
+                <w:b/>
+              </w:rPr>
               <w:t>Definition</w:t>
             </w:r>
           </w:p>
@@ -5416,6 +5436,7 @@
           </w:tcPr>
           <w:p>
             <w:pPr>
+              <w:spacing w:before="40" w:after="40"/>
               <w:jc w:val="center"/>
             </w:pPr>
             <w:r>
@@ -5429,6 +5450,9 @@
             <w:vAlign w:val="center"/>
           </w:tcPr>
           <w:p>
+            <w:pPr>
+              <w:spacing w:before="40" w:after="40"/>
+            </w:pPr>
             <w:r>
               <w:t>Maintaining a set relative displacement between two space objects for a period of several orbits</w:t>
             </w:r>
@@ -5443,6 +5467,7 @@
           </w:tcPr>
           <w:p>
             <w:pPr>
+              <w:spacing w:before="40" w:after="40"/>
               <w:jc w:val="center"/>
             </w:pPr>
             <w:r>
@@ -5456,6 +5481,9 @@
             <w:vAlign w:val="center"/>
           </w:tcPr>
           <w:p>
+            <w:pPr>
+              <w:spacing w:before="40" w:after="40"/>
+            </w:pPr>
             <w:r>
               <w:t>Performing an orbital maneuver that increases the relative displacement between two space objects, as to avoid on-orbit collisions and potential orbital debris creation.</w:t>
             </w:r>
@@ -5470,6 +5498,7 @@
           </w:tcPr>
           <w:p>
             <w:pPr>
+              <w:spacing w:before="40" w:after="40"/>
               <w:jc w:val="center"/>
             </w:pPr>
             <w:r>
@@ -5483,6 +5512,9 @@
             <w:vAlign w:val="center"/>
           </w:tcPr>
           <w:p>
+            <w:pPr>
+              <w:spacing w:before="40" w:after="40"/>
+            </w:pPr>
             <w:r>
               <w:t>Performing an orbital maneuver that decreases the relative displacement between two space objects within a set distance for a period of several orbits.</w:t>
             </w:r>
@@ -5497,6 +5529,7 @@
           </w:tcPr>
           <w:p>
             <w:pPr>
+              <w:spacing w:before="40" w:after="40"/>
               <w:jc w:val="center"/>
             </w:pPr>
             <w:r>
@@ -5510,6 +5543,9 @@
             <w:vAlign w:val="center"/>
           </w:tcPr>
           <w:p>
+            <w:pPr>
+              <w:spacing w:before="40" w:after="40"/>
+            </w:pPr>
             <w:r>
               <w:t xml:space="preserve">Any satellite or </w:t>
             </w:r>
@@ -5629,15 +5665,7 @@
         <w:t xml:space="preserve">rview of NASA and the military; </w:t>
       </w:r>
       <w:r>
-        <w:t xml:space="preserve">only recently have private companies and universities made inroads in this area. Each mission has taken a different approach to RPO and has ranged from small </w:t>
-      </w:r>
-      <w:proofErr w:type="spellStart"/>
-      <w:r>
-        <w:t>CubeSats</w:t>
-      </w:r>
-      <w:proofErr w:type="spellEnd"/>
-      <w:r>
-        <w:t xml:space="preserve"> to massive multi-million dollar satellites. The successes and failures of these missions </w:t>
+        <w:t xml:space="preserve">only recently have private companies and universities made inroads in this area. Each mission has taken a different approach to RPO and has ranged from small CubeSats to massive multi-million dollar satellites. The successes and failures of these missions </w:t>
       </w:r>
       <w:r>
         <w:t xml:space="preserve">have </w:t>
@@ -6505,21 +6533,7 @@
         <w:rPr>
           <w:color w:val="0D1625"/>
         </w:rPr>
-        <w:t xml:space="preserve">1U </w:t>
-      </w:r>
-      <w:proofErr w:type="spellStart"/>
-      <w:r>
-        <w:rPr>
-          <w:color w:val="0D1625"/>
-        </w:rPr>
-        <w:t>CubeSats</w:t>
-      </w:r>
-      <w:proofErr w:type="spellEnd"/>
-      <w:r>
-        <w:rPr>
-          <w:color w:val="0D1625"/>
-        </w:rPr>
-        <w:t xml:space="preserve"> that </w:t>
+        <w:t xml:space="preserve">1U CubeSats that </w:t>
       </w:r>
       <w:r>
         <w:rPr>
@@ -6790,6 +6804,38 @@
       </w:r>
       <w:r>
         <w:t>The lessons learned from this mission include further demonstration of the reliability and usefulness of GPS data for proximity operation missions.</w:t>
+      </w:r>
+    </w:p>
+    <w:p>
+      <w:r>
+        <w:t xml:space="preserve">Though other RPO missions beyond the ones discussed here have been conducted after the past 10-15 years, none have approached the demonstration of RPO maneuvers in the manner that the Rascal mission is set out to demonstrate. DART </w:t>
+      </w:r>
+      <w:r>
+        <w:t xml:space="preserve">may have </w:t>
+      </w:r>
+      <w:r>
+        <w:t xml:space="preserve">demonstrated the use of image navigation for rendezvous, while SNAP-1 </w:t>
+      </w:r>
+      <w:r>
+        <w:t>showed</w:t>
+      </w:r>
+      <w:r>
+        <w:t xml:space="preserve"> the potential of CubeSat sized propulsion systems</w:t>
+      </w:r>
+      <w:r>
+        <w:t xml:space="preserve"> for relative position changes</w:t>
+      </w:r>
+      <w:r>
+        <w:t xml:space="preserve">, and </w:t>
+      </w:r>
+      <w:r>
+        <w:t>Aerocube-4</w:t>
+      </w:r>
+      <w:r>
+        <w:t xml:space="preserve"> </w:t>
+      </w:r>
+      <w:r>
+        <w:t>proved that stationkeeping can be maintained when precise satellite location tracking is made available, no single spacecraft mission has attempted to address all of these issues in the way that Rascal seeks to demonstrate.</w:t>
       </w:r>
     </w:p>
     <w:p>
@@ -7105,11 +7151,9 @@
             <w:r>
               <w:t xml:space="preserve">RPO </w:t>
             </w:r>
-            <w:proofErr w:type="spellStart"/>
-            <w:r>
-              <w:t>Missons</w:t>
-            </w:r>
-            <w:proofErr w:type="spellEnd"/>
+            <w:r>
+              <w:t>Missions</w:t>
+            </w:r>
             <w:r>
               <w:t xml:space="preserve"> Have Many Failure Modes, Navigation Algorithms Must be Robust</w:t>
             </w:r>
@@ -7496,7 +7540,13 @@
               <w:jc w:val="center"/>
             </w:pPr>
             <w:r>
-              <w:t>Stationkeeping</w:t>
+              <w:t>Station</w:t>
+            </w:r>
+            <w:r>
+              <w:t>1</w:t>
+            </w:r>
+            <w:r>
+              <w:t>keeping</w:t>
             </w:r>
           </w:p>
         </w:tc>
@@ -7667,6 +7717,7 @@
       </w:pPr>
       <w:bookmarkStart w:id="6" w:name="_Toc374273029"/>
       <w:r>
+        <w:lastRenderedPageBreak/>
         <w:t>Related Activity in Proximity Operations</w:t>
       </w:r>
       <w:bookmarkEnd w:id="6"/>
@@ -7699,7 +7750,6 @@
       </w:pPr>
       <w:bookmarkStart w:id="9" w:name="_Toc374273032"/>
       <w:r>
-        <w:lastRenderedPageBreak/>
         <w:t>Success Criteria</w:t>
       </w:r>
       <w:bookmarkEnd w:id="9"/>
@@ -7807,6 +7857,7 @@
           <w:b/>
           <w:u w:val="single"/>
         </w:rPr>
+        <w:lastRenderedPageBreak/>
         <w:t>Test</w:t>
       </w:r>
       <w:r>
@@ -7837,11 +7888,7 @@
         <w:t>Analysis</w:t>
       </w:r>
       <w:r>
-        <w:t xml:space="preserve">: Requirements that can only be verified through computational analyses and not through physical measurement or testing. Requirements that fall under this category include calculating the thermal profile of the spacecraft system, determining the expected roll rates that can be </w:t>
-      </w:r>
-      <w:r>
-        <w:lastRenderedPageBreak/>
-        <w:t xml:space="preserve">achieved with its attitude determination </w:t>
+        <w:t xml:space="preserve">: Requirements that can only be verified through computational analyses and not through physical measurement or testing. Requirements that fall under this category include calculating the thermal profile of the spacecraft system, determining the expected roll rates that can be achieved with its attitude determination </w:t>
       </w:r>
       <w:proofErr w:type="gramStart"/>
       <w:r>
@@ -8008,7 +8055,11 @@
         <w:t>ichever</w:t>
       </w:r>
       <w:r>
-        <w:t xml:space="preserve"> structure is designed to protect and encapsulate the spacecraft h</w:t>
+        <w:t xml:space="preserve"> structure is designed </w:t>
+      </w:r>
+      <w:r>
+        <w:lastRenderedPageBreak/>
+        <w:t>to protect and encapsulate the spacecraft h</w:t>
       </w:r>
       <w:r>
         <w:t xml:space="preserve">as the dimensions and </w:t>
@@ -8045,11 +8096,7 @@
         <w:t xml:space="preserve">wo major satellite classifications </w:t>
       </w:r>
       <w:r>
-        <w:t xml:space="preserve">that any particular </w:t>
-      </w:r>
-      <w:r>
-        <w:lastRenderedPageBreak/>
-        <w:t>mission falls into</w:t>
+        <w:t>that any particular mission falls into</w:t>
       </w:r>
       <w:r>
         <w:t xml:space="preserve">: </w:t>
@@ -8158,6 +8205,7 @@
         <w:jc w:val="center"/>
       </w:pPr>
       <w:r>
+        <w:lastRenderedPageBreak/>
         <w:drawing>
           <wp:inline distT="0" distB="0" distL="0" distR="0">
             <wp:extent cx="6054203" cy="3906471"/>
@@ -8250,7 +8298,6 @@
         <w:t xml:space="preserve"> </w:t>
       </w:r>
       <w:r>
-        <w:lastRenderedPageBreak/>
         <w:t>This in turn allows for a</w:t>
       </w:r>
       <w:r>
@@ -8309,6 +8356,7 @@
               <w:rPr>
                 <w:noProof/>
               </w:rPr>
+              <w:lastRenderedPageBreak/>
               <w:drawing>
                 <wp:inline distT="0" distB="0" distL="0" distR="0">
                   <wp:extent cx="2493870" cy="2309764"/>
@@ -8577,14 +8625,17 @@
     </w:p>
     <w:p>
       <w:r>
+        <w:t>Thus, for a CubeSat mission, the ultimate constraint on its launch vehicle integration is whether or not it can integrate into currently available deployers. Even though such deployers are similar in principal (In that they allow for the easy integration of CubeSat payloads), each deployer has different restrictions and dimensions associate</w:t>
+      </w:r>
+      <w:r>
+        <w:t>d with its use, as shown in Table 5-1.</w:t>
+      </w:r>
+      <w:r>
+        <w:t xml:space="preserve"> From this list of deployers, as well as the other </w:t>
+      </w:r>
+      <w:r>
         <w:lastRenderedPageBreak/>
-        <w:t>Thus, for a CubeSat mission, the ultimate constraint on its launch vehicle integration is whether or not it can integrate into currently available deployers. Even though such deployers are similar in principal (In that they allow for the easy integration of CubeSat payloads), each deployer has different restrictions and dimensions associate</w:t>
-      </w:r>
-      <w:r>
-        <w:t>d with its use, as shown in Table 5-1.</w:t>
-      </w:r>
-      <w:r>
-        <w:t xml:space="preserve"> From this list of deployers, as well as the other constraints listed in this document, one will be selected on which to base the design of the Rascal spacecraft</w:t>
+        <w:t>constraints listed in this document, one will be selected on which to base the design of the Rascal spacecraft</w:t>
       </w:r>
     </w:p>
     <w:p>
@@ -9343,11 +9394,7 @@
               <w:jc w:val="center"/>
             </w:pPr>
             <w:r>
-              <w:t xml:space="preserve">Not Available (Though </w:t>
-            </w:r>
-            <w:r>
-              <w:lastRenderedPageBreak/>
-              <w:t>Based on CDS)</w:t>
+              <w:t>Not Available (Though Based on CDS)</w:t>
             </w:r>
           </w:p>
         </w:tc>
@@ -9362,7 +9409,6 @@
               <w:jc w:val="center"/>
             </w:pPr>
             <w:r>
-              <w:lastRenderedPageBreak/>
               <w:t>Not Available</w:t>
             </w:r>
           </w:p>
@@ -9380,7 +9426,6 @@
               <w:jc w:val="center"/>
             </w:pPr>
             <w:r>
-              <w:lastRenderedPageBreak/>
               <w:t>ISIPOD</w:t>
             </w:r>
           </w:p>
@@ -9472,28 +9517,12 @@
     </w:p>
     <w:p>
       <w:r>
-        <w:t xml:space="preserve">Microsatellite class spacecraft are those that have a mass between 10 and 100 kg. Beyond this limit, an industry wide definition of what exactly constitutes a microsatellite does not exist. Thus, it is not possible to purchase standard parts for microsatellites in the same manner that can be done for </w:t>
-      </w:r>
-      <w:proofErr w:type="spellStart"/>
-      <w:r>
-        <w:t>CubeSats</w:t>
-      </w:r>
-      <w:proofErr w:type="spellEnd"/>
-      <w:r>
-        <w:t xml:space="preserve">, nor do their exist standard specifications that hold true across different launch vehicles, meaning that along with having to be designed for a particular launch vehicle adapter, every microsatellite mission must be designed for a specific launch vehicle, vastly limiting such a mission’s launch opportunities. </w:t>
+        <w:t xml:space="preserve">Microsatellite class spacecraft are those that have a mass between 10 and 100 kg. Beyond this limit, an industry wide definition of what exactly constitutes a microsatellite does not exist. Thus, it is not possible to purchase standard parts for microsatellites in the same manner that can be done for CubeSats, nor do their exist standard specifications that hold true across different launch vehicles, meaning that along with having to be designed for a particular launch vehicle adapter, every microsatellite mission must be designed for a specific launch vehicle, vastly limiting such a mission’s launch opportunities. </w:t>
       </w:r>
     </w:p>
     <w:p>
       <w:r>
-        <w:t xml:space="preserve">As a reference, the key distinguishing factors between </w:t>
-      </w:r>
-      <w:proofErr w:type="spellStart"/>
-      <w:r>
-        <w:t>CubeSats</w:t>
-      </w:r>
-      <w:proofErr w:type="spellEnd"/>
-      <w:r>
-        <w:t xml:space="preserve"> and Microsatellites are listed in Table 5-1.</w:t>
+        <w:t>As a reference, the key distinguishing factors between CubeSats and Microsatellites are listed in Table 5-1.</w:t>
       </w:r>
     </w:p>
     <w:p>
@@ -9881,7 +9910,6 @@
       </w:pPr>
       <w:bookmarkStart w:id="19" w:name="_Toc374273042"/>
       <w:r>
-        <w:lastRenderedPageBreak/>
         <w:t>Requirements Verification Matrix</w:t>
       </w:r>
       <w:bookmarkEnd w:id="19"/>
@@ -10604,6 +10632,7 @@
                 <w:sz w:val="20"/>
                 <w:szCs w:val="20"/>
               </w:rPr>
+              <w:lastRenderedPageBreak/>
               <w:t>The mission will be executed by a spacecraft</w:t>
             </w:r>
           </w:p>
@@ -13418,7 +13447,6 @@
                 <w:sz w:val="20"/>
                 <w:szCs w:val="20"/>
               </w:rPr>
-              <w:lastRenderedPageBreak/>
               <w:t>The spacecraft will utilize a Structures Subsystem</w:t>
             </w:r>
           </w:p>
@@ -13950,6 +13978,7 @@
                 <w:sz w:val="20"/>
                 <w:szCs w:val="20"/>
               </w:rPr>
+              <w:lastRenderedPageBreak/>
               <w:t>The spacecraft will utilize a Power Subsystem</w:t>
             </w:r>
           </w:p>
@@ -17569,7 +17598,6 @@
                 <w:sz w:val="20"/>
                 <w:szCs w:val="20"/>
               </w:rPr>
-              <w:lastRenderedPageBreak/>
               <w:t>The ADC subsystem will be capable of autonomously commanding the propulsion system to perform the orbital maneuvers associated with the RFP requirements</w:t>
             </w:r>
           </w:p>
@@ -17775,6 +17803,7 @@
                 <w:sz w:val="20"/>
                 <w:szCs w:val="20"/>
               </w:rPr>
+              <w:lastRenderedPageBreak/>
               <w:t>Propulsion Requirements</w:t>
             </w:r>
           </w:p>
@@ -19031,7 +19060,6 @@
       </w:pPr>
       <w:bookmarkStart w:id="25" w:name="_Toc374273048"/>
       <w:r>
-        <w:lastRenderedPageBreak/>
         <w:t>Communication Requirements</w:t>
       </w:r>
       <w:bookmarkEnd w:id="25"/>
@@ -19043,6 +19071,7 @@
       </w:pPr>
       <w:bookmarkStart w:id="26" w:name="_Toc374273049"/>
       <w:r>
+        <w:lastRenderedPageBreak/>
         <w:t>Command and Data Handling Requirements</w:t>
       </w:r>
       <w:bookmarkEnd w:id="26"/>
@@ -22322,7 +22351,7 @@
 </file>
 
 <file path=customXml/itemProps1.xml><?xml version="1.0" encoding="utf-8"?>
-<ds:datastoreItem xmlns:ds="http://schemas.openxmlformats.org/officeDocument/2006/customXml" ds:itemID="{11852D9E-B6AE-4CE9-A9EA-22DD24CD9746}">
+<ds:datastoreItem xmlns:ds="http://schemas.openxmlformats.org/officeDocument/2006/customXml" ds:itemID="{D31CBB1C-7475-4FE6-A342-28B4F44EE911}">
   <ds:schemaRefs>
     <ds:schemaRef ds:uri="http://schemas.openxmlformats.org/officeDocument/2006/bibliography"/>
   </ds:schemaRefs>

</xml_diff>

<commit_message>
Added new cost vs weight comparison chart to section 3.2
</commit_message>
<xml_diff>
--- a/CMQA/Mission Overview/RCL-O-CMQA2 Rascal Mission Overview.docx
+++ b/CMQA/Mission Overview/RCL-O-CMQA2 Rascal Mission Overview.docx
@@ -6835,7 +6835,114 @@
         <w:t xml:space="preserve"> </w:t>
       </w:r>
       <w:r>
-        <w:t>proved that stationkeeping can be maintained when precise satellite location tracking is made available, no single spacecraft mission has attempted to address all of these issues in the way that Rascal seeks to demonstrate.</w:t>
+        <w:t xml:space="preserve">proved that stationkeeping can be maintained when precise satellite location tracking is made available, no single spacecraft mission has attempted to address </w:t>
+      </w:r>
+      <w:r>
+        <w:t>each</w:t>
+      </w:r>
+      <w:r>
+        <w:t xml:space="preserve"> of these issues</w:t>
+      </w:r>
+      <w:r>
+        <w:t xml:space="preserve"> and more</w:t>
+      </w:r>
+      <w:r>
+        <w:t xml:space="preserve"> in the way t</w:t>
+      </w:r>
+      <w:r>
+        <w:t xml:space="preserve">hat Rascal seeks to demonstrate for the costs typically associated with developing a CubeSat mission. Figure 3-1 consists of a comparison of the </w:t>
+      </w:r>
+      <w:r>
+        <w:t>weight of a given</w:t>
+      </w:r>
+      <w:r>
+        <w:t xml:space="preserve"> RPO mission </w:t>
+      </w:r>
+      <w:proofErr w:type="spellStart"/>
+      <w:r>
+        <w:t>vs</w:t>
+      </w:r>
+      <w:proofErr w:type="spellEnd"/>
+      <w:r>
+        <w:t xml:space="preserve"> the cost associated with its development and launch, as well as whether or not each mission was considered a success.</w:t>
+      </w:r>
+    </w:p>
+    <w:p>
+      <w:pPr>
+        <w:jc w:val="center"/>
+      </w:pPr>
+      <w:r>
+        <w:rPr>
+          <w:noProof/>
+        </w:rPr>
+        <w:drawing>
+          <wp:inline distT="0" distB="0" distL="0" distR="0">
+            <wp:extent cx="5648325" cy="4236244"/>
+            <wp:effectExtent l="19050" t="19050" r="28575" b="11906"/>
+            <wp:docPr id="15" name="Picture 14" descr="Weight vs Cost Chart.tif"/>
+            <wp:cNvGraphicFramePr>
+              <a:graphicFrameLocks xmlns:a="http://schemas.openxmlformats.org/drawingml/2006/main" noChangeAspect="1"/>
+            </wp:cNvGraphicFramePr>
+            <a:graphic xmlns:a="http://schemas.openxmlformats.org/drawingml/2006/main">
+              <a:graphicData uri="http://schemas.openxmlformats.org/drawingml/2006/picture">
+                <pic:pic xmlns:pic="http://schemas.openxmlformats.org/drawingml/2006/picture">
+                  <pic:nvPicPr>
+                    <pic:cNvPr id="0" name="Weight vs Cost Chart.tif"/>
+                    <pic:cNvPicPr/>
+                  </pic:nvPicPr>
+                  <pic:blipFill>
+                    <a:blip r:embed="rId13" cstate="print"/>
+                    <a:stretch>
+                      <a:fillRect/>
+                    </a:stretch>
+                  </pic:blipFill>
+                  <pic:spPr>
+                    <a:xfrm>
+                      <a:off x="0" y="0"/>
+                      <a:ext cx="5648325" cy="4236244"/>
+                    </a:xfrm>
+                    <a:prstGeom prst="rect">
+                      <a:avLst/>
+                    </a:prstGeom>
+                    <a:ln>
+                      <a:solidFill>
+                        <a:schemeClr val="tx1"/>
+                      </a:solidFill>
+                    </a:ln>
+                  </pic:spPr>
+                </pic:pic>
+              </a:graphicData>
+            </a:graphic>
+          </wp:inline>
+        </w:drawing>
+      </w:r>
+    </w:p>
+    <w:p>
+      <w:pPr>
+        <w:jc w:val="center"/>
+        <w:rPr>
+          <w:b/>
+        </w:rPr>
+      </w:pPr>
+      <w:proofErr w:type="gramStart"/>
+      <w:r>
+        <w:rPr>
+          <w:b/>
+        </w:rPr>
+        <w:t>Figure 3-1.</w:t>
+      </w:r>
+      <w:proofErr w:type="gramEnd"/>
+      <w:r>
+        <w:rPr>
+          <w:b/>
+        </w:rPr>
+        <w:t xml:space="preserve"> Comparison between the Cost of a Mission Used to Fulfill It, and Whether or Not Said Mission was a Success or a Failure</w:t>
+      </w:r>
+    </w:p>
+    <w:p>
+      <w:r>
+        <w:lastRenderedPageBreak/>
+        <w:t xml:space="preserve">As can be seen from the figure, the Rascal mission, as proposed, stands to fill a much needed gap in </w:t>
       </w:r>
     </w:p>
     <w:p>
@@ -7540,13 +7647,7 @@
               <w:jc w:val="center"/>
             </w:pPr>
             <w:r>
-              <w:t>Station</w:t>
-            </w:r>
-            <w:r>
-              <w:t>1</w:t>
-            </w:r>
-            <w:r>
-              <w:t>keeping</w:t>
+              <w:t>Stationkeeping</w:t>
             </w:r>
           </w:p>
         </w:tc>
@@ -7717,7 +7818,6 @@
       </w:pPr>
       <w:bookmarkStart w:id="6" w:name="_Toc374273029"/>
       <w:r>
-        <w:lastRenderedPageBreak/>
         <w:t>Related Activity in Proximity Operations</w:t>
       </w:r>
       <w:bookmarkEnd w:id="6"/>
@@ -7750,6 +7850,7 @@
       </w:pPr>
       <w:bookmarkStart w:id="9" w:name="_Toc374273032"/>
       <w:r>
+        <w:lastRenderedPageBreak/>
         <w:t>Success Criteria</w:t>
       </w:r>
       <w:bookmarkEnd w:id="9"/>
@@ -7857,7 +7958,6 @@
           <w:b/>
           <w:u w:val="single"/>
         </w:rPr>
-        <w:lastRenderedPageBreak/>
         <w:t>Test</w:t>
       </w:r>
       <w:r>
@@ -7888,7 +7988,11 @@
         <w:t>Analysis</w:t>
       </w:r>
       <w:r>
-        <w:t xml:space="preserve">: Requirements that can only be verified through computational analyses and not through physical measurement or testing. Requirements that fall under this category include calculating the thermal profile of the spacecraft system, determining the expected roll rates that can be achieved with its attitude determination </w:t>
+        <w:t xml:space="preserve">: Requirements that can only be verified through computational analyses and not through physical measurement or testing. Requirements that fall under this category include calculating the thermal profile of the spacecraft system, determining the expected roll rates that can be </w:t>
+      </w:r>
+      <w:r>
+        <w:lastRenderedPageBreak/>
+        <w:t xml:space="preserve">achieved with its attitude determination </w:t>
       </w:r>
       <w:proofErr w:type="gramStart"/>
       <w:r>
@@ -8055,11 +8159,7 @@
         <w:t>ichever</w:t>
       </w:r>
       <w:r>
-        <w:t xml:space="preserve"> structure is designed </w:t>
-      </w:r>
-      <w:r>
-        <w:lastRenderedPageBreak/>
-        <w:t>to protect and encapsulate the spacecraft h</w:t>
+        <w:t xml:space="preserve"> structure is designed to protect and encapsulate the spacecraft h</w:t>
       </w:r>
       <w:r>
         <w:t xml:space="preserve">as the dimensions and </w:t>
@@ -8096,7 +8196,11 @@
         <w:t xml:space="preserve">wo major satellite classifications </w:t>
       </w:r>
       <w:r>
-        <w:t>that any particular mission falls into</w:t>
+        <w:t xml:space="preserve">that any particular </w:t>
+      </w:r>
+      <w:r>
+        <w:lastRenderedPageBreak/>
+        <w:t>mission falls into</w:t>
       </w:r>
       <w:r>
         <w:t xml:space="preserve">: </w:t>
@@ -8205,7 +8309,6 @@
         <w:jc w:val="center"/>
       </w:pPr>
       <w:r>
-        <w:lastRenderedPageBreak/>
         <w:drawing>
           <wp:inline distT="0" distB="0" distL="0" distR="0">
             <wp:extent cx="6054203" cy="3906471"/>
@@ -8222,7 +8325,7 @@
                     <pic:cNvPicPr/>
                   </pic:nvPicPr>
                   <pic:blipFill>
-                    <a:blip r:embed="rId13" cstate="print"/>
+                    <a:blip r:embed="rId14" cstate="print"/>
                     <a:stretch>
                       <a:fillRect/>
                     </a:stretch>
@@ -8298,6 +8401,7 @@
         <w:t xml:space="preserve"> </w:t>
       </w:r>
       <w:r>
+        <w:lastRenderedPageBreak/>
         <w:t>This in turn allows for a</w:t>
       </w:r>
       <w:r>
@@ -8356,7 +8460,6 @@
               <w:rPr>
                 <w:noProof/>
               </w:rPr>
-              <w:lastRenderedPageBreak/>
               <w:drawing>
                 <wp:inline distT="0" distB="0" distL="0" distR="0">
                   <wp:extent cx="2493870" cy="2309764"/>
@@ -8375,7 +8478,7 @@
                           </pic:cNvPicPr>
                         </pic:nvPicPr>
                         <pic:blipFill>
-                          <a:blip r:embed="rId14" cstate="print"/>
+                          <a:blip r:embed="rId15" cstate="print"/>
                           <a:srcRect/>
                           <a:stretch>
                             <a:fillRect/>
@@ -8443,7 +8546,7 @@
                           </pic:cNvPicPr>
                         </pic:nvPicPr>
                         <pic:blipFill>
-                          <a:blip r:embed="rId15" cstate="print"/>
+                          <a:blip r:embed="rId16" cstate="print"/>
                           <a:srcRect/>
                           <a:stretch>
                             <a:fillRect/>
@@ -8514,7 +8617,7 @@
                           </pic:cNvPicPr>
                         </pic:nvPicPr>
                         <pic:blipFill>
-                          <a:blip r:embed="rId16" cstate="print"/>
+                          <a:blip r:embed="rId17" cstate="print"/>
                           <a:srcRect/>
                           <a:stretch>
                             <a:fillRect/>
@@ -8625,17 +8728,14 @@
     </w:p>
     <w:p>
       <w:r>
+        <w:lastRenderedPageBreak/>
         <w:t>Thus, for a CubeSat mission, the ultimate constraint on its launch vehicle integration is whether or not it can integrate into currently available deployers. Even though such deployers are similar in principal (In that they allow for the easy integration of CubeSat payloads), each deployer has different restrictions and dimensions associate</w:t>
       </w:r>
       <w:r>
         <w:t>d with its use, as shown in Table 5-1.</w:t>
       </w:r>
       <w:r>
-        <w:t xml:space="preserve"> From this list of deployers, as well as the other </w:t>
-      </w:r>
-      <w:r>
-        <w:lastRenderedPageBreak/>
-        <w:t>constraints listed in this document, one will be selected on which to base the design of the Rascal spacecraft</w:t>
+        <w:t xml:space="preserve"> From this list of deployers, as well as the other constraints listed in this document, one will be selected on which to base the design of the Rascal spacecraft</w:t>
       </w:r>
     </w:p>
     <w:p>
@@ -8698,7 +8798,7 @@
                           </pic:cNvPicPr>
                         </pic:nvPicPr>
                         <pic:blipFill>
-                          <a:blip r:embed="rId17" cstate="print">
+                          <a:blip r:embed="rId18" cstate="print">
                             <a:extLst>
                               <a:ext uri="{28A0092B-C50C-407E-A947-70E740481C1C}">
                                 <a14:useLocalDpi xmlns:a14="http://schemas.microsoft.com/office/drawing/2010/main" xmlns:wps="http://schemas.microsoft.com/office/word/2010/wordprocessingShape" xmlns:wpi="http://schemas.microsoft.com/office/word/2010/wordprocessingInk" xmlns:wpg="http://schemas.microsoft.com/office/word/2010/wordprocessingGroup" xmlns:w14="http://schemas.microsoft.com/office/word/2010/wordml" xmlns:w="http://schemas.openxmlformats.org/wordprocessingml/2006/main" xmlns:w10="urn:schemas-microsoft-com:office:word" xmlns:wp14="http://schemas.microsoft.com/office/word/2010/wordprocessingDrawing" xmlns:v="urn:schemas-microsoft-com:vml" xmlns:o="urn:schemas-microsoft-com:office:office" xmlns:mc="http://schemas.openxmlformats.org/markup-compatibility/2006" xmlns:wpc="http://schemas.microsoft.com/office/word/2010/wordprocessingCanvas" xmlns="" val="0"/>
@@ -8759,7 +8859,7 @@
                           </pic:cNvPicPr>
                         </pic:nvPicPr>
                         <pic:blipFill>
-                          <a:blip r:embed="rId18" cstate="print">
+                          <a:blip r:embed="rId19" cstate="print">
                             <a:extLst>
                               <a:ext uri="{28A0092B-C50C-407E-A947-70E740481C1C}">
                                 <a14:useLocalDpi xmlns:a14="http://schemas.microsoft.com/office/drawing/2010/main" xmlns:wps="http://schemas.microsoft.com/office/word/2010/wordprocessingShape" xmlns:wpi="http://schemas.microsoft.com/office/word/2010/wordprocessingInk" xmlns:wpg="http://schemas.microsoft.com/office/word/2010/wordprocessingGroup" xmlns:w14="http://schemas.microsoft.com/office/word/2010/wordml" xmlns:w="http://schemas.openxmlformats.org/wordprocessingml/2006/main" xmlns:w10="urn:schemas-microsoft-com:office:word" xmlns:wp14="http://schemas.microsoft.com/office/word/2010/wordprocessingDrawing" xmlns:v="urn:schemas-microsoft-com:vml" xmlns:o="urn:schemas-microsoft-com:office:office" xmlns:mc="http://schemas.openxmlformats.org/markup-compatibility/2006" xmlns:wpc="http://schemas.microsoft.com/office/word/2010/wordprocessingCanvas" xmlns="" val="0"/>
@@ -8846,7 +8946,7 @@
                           </pic:cNvPicPr>
                         </pic:nvPicPr>
                         <pic:blipFill>
-                          <a:blip r:embed="rId19" cstate="print"/>
+                          <a:blip r:embed="rId20" cstate="print"/>
                           <a:srcRect/>
                           <a:stretch>
                             <a:fillRect/>
@@ -9394,7 +9494,11 @@
               <w:jc w:val="center"/>
             </w:pPr>
             <w:r>
-              <w:t>Not Available (Though Based on CDS)</w:t>
+              <w:t xml:space="preserve">Not Available (Though </w:t>
+            </w:r>
+            <w:r>
+              <w:lastRenderedPageBreak/>
+              <w:t>Based on CDS)</w:t>
             </w:r>
           </w:p>
         </w:tc>
@@ -9409,6 +9513,7 @@
               <w:jc w:val="center"/>
             </w:pPr>
             <w:r>
+              <w:lastRenderedPageBreak/>
               <w:t>Not Available</w:t>
             </w:r>
           </w:p>
@@ -9426,6 +9531,7 @@
               <w:jc w:val="center"/>
             </w:pPr>
             <w:r>
+              <w:lastRenderedPageBreak/>
               <w:t>ISIPOD</w:t>
             </w:r>
           </w:p>
@@ -9910,6 +10016,7 @@
       </w:pPr>
       <w:bookmarkStart w:id="19" w:name="_Toc374273042"/>
       <w:r>
+        <w:lastRenderedPageBreak/>
         <w:t>Requirements Verification Matrix</w:t>
       </w:r>
       <w:bookmarkEnd w:id="19"/>
@@ -10632,7 +10739,6 @@
                 <w:sz w:val="20"/>
                 <w:szCs w:val="20"/>
               </w:rPr>
-              <w:lastRenderedPageBreak/>
               <w:t>The mission will be executed by a spacecraft</w:t>
             </w:r>
           </w:p>
@@ -13447,6 +13553,7 @@
                 <w:sz w:val="20"/>
                 <w:szCs w:val="20"/>
               </w:rPr>
+              <w:lastRenderedPageBreak/>
               <w:t>The spacecraft will utilize a Structures Subsystem</w:t>
             </w:r>
           </w:p>
@@ -13978,7 +14085,6 @@
                 <w:sz w:val="20"/>
                 <w:szCs w:val="20"/>
               </w:rPr>
-              <w:lastRenderedPageBreak/>
               <w:t>The spacecraft will utilize a Power Subsystem</w:t>
             </w:r>
           </w:p>
@@ -17598,6 +17704,7 @@
                 <w:sz w:val="20"/>
                 <w:szCs w:val="20"/>
               </w:rPr>
+              <w:lastRenderedPageBreak/>
               <w:t>The ADC subsystem will be capable of autonomously commanding the propulsion system to perform the orbital maneuvers associated with the RFP requirements</w:t>
             </w:r>
           </w:p>
@@ -17803,7 +17910,6 @@
                 <w:sz w:val="20"/>
                 <w:szCs w:val="20"/>
               </w:rPr>
-              <w:lastRenderedPageBreak/>
               <w:t>Propulsion Requirements</w:t>
             </w:r>
           </w:p>
@@ -19060,6 +19166,7 @@
       </w:pPr>
       <w:bookmarkStart w:id="25" w:name="_Toc374273048"/>
       <w:r>
+        <w:lastRenderedPageBreak/>
         <w:t>Communication Requirements</w:t>
       </w:r>
       <w:bookmarkEnd w:id="25"/>
@@ -19071,7 +19178,6 @@
       </w:pPr>
       <w:bookmarkStart w:id="26" w:name="_Toc374273049"/>
       <w:r>
-        <w:lastRenderedPageBreak/>
         <w:t>Command and Data Handling Requirements</w:t>
       </w:r>
       <w:bookmarkEnd w:id="26"/>
@@ -19239,7 +19345,7 @@
         <w:rStyle w:val="PageNumber"/>
         <w:noProof/>
       </w:rPr>
-      <w:t>9</w:t>
+      <w:t>10</w:t>
     </w:r>
     <w:r>
       <w:rPr>
@@ -20662,7 +20768,6 @@
   <w:style w:type="character" w:default="1" w:styleId="DefaultParagraphFont">
     <w:name w:val="Default Paragraph Font"/>
     <w:uiPriority w:val="1"/>
-    <w:semiHidden/>
     <w:unhideWhenUsed/>
   </w:style>
   <w:style w:type="table" w:default="1" w:styleId="TableNormal">
@@ -22351,7 +22456,7 @@
 </file>
 
 <file path=customXml/itemProps1.xml><?xml version="1.0" encoding="utf-8"?>
-<ds:datastoreItem xmlns:ds="http://schemas.openxmlformats.org/officeDocument/2006/customXml" ds:itemID="{D31CBB1C-7475-4FE6-A342-28B4F44EE911}">
+<ds:datastoreItem xmlns:ds="http://schemas.openxmlformats.org/officeDocument/2006/customXml" ds:itemID="{4474AAB2-D307-4041-8E4A-071767ABEB0B}">
   <ds:schemaRefs>
     <ds:schemaRef ds:uri="http://schemas.openxmlformats.org/officeDocument/2006/bibliography"/>
   </ds:schemaRefs>

</xml_diff>

<commit_message>
Added concluding paragraph to seciton 3.2
</commit_message>
<xml_diff>
--- a/CMQA/Mission Overview/RCL-O-CMQA2 Rascal Mission Overview.docx
+++ b/CMQA/Mission Overview/RCL-O-CMQA2 Rascal Mission Overview.docx
@@ -41,7 +41,7 @@
                         <a:blip r:embed="rId8" cstate="print">
                           <a:extLst>
                             <a:ext uri="{28A0092B-C50C-407E-A947-70E740481C1C}">
-                              <a14:useLocalDpi xmlns:a14="http://schemas.microsoft.com/office/drawing/2010/main" xmlns:wps="http://schemas.microsoft.com/office/word/2010/wordprocessingShape" xmlns:wpi="http://schemas.microsoft.com/office/word/2010/wordprocessingInk" xmlns:wpg="http://schemas.microsoft.com/office/word/2010/wordprocessingGroup" xmlns:w14="http://schemas.microsoft.com/office/word/2010/wordml" xmlns:w="http://schemas.openxmlformats.org/wordprocessingml/2006/main" xmlns:w10="urn:schemas-microsoft-com:office:word" xmlns:wp14="http://schemas.microsoft.com/office/word/2010/wordprocessingDrawing" xmlns:v="urn:schemas-microsoft-com:vml" xmlns:o="urn:schemas-microsoft-com:office:office" xmlns:mc="http://schemas.openxmlformats.org/markup-compatibility/2006" xmlns:wpc="http://schemas.microsoft.com/office/word/2010/wordprocessingCanvas" xmlns="" val="0"/>
+                              <a14:useLocalDpi xmlns="" xmlns:wpc="http://schemas.microsoft.com/office/word/2010/wordprocessingCanvas" xmlns:mc="http://schemas.openxmlformats.org/markup-compatibility/2006" xmlns:o="urn:schemas-microsoft-com:office:office" xmlns:v="urn:schemas-microsoft-com:vml" xmlns:wp14="http://schemas.microsoft.com/office/word/2010/wordprocessingDrawing" xmlns:w10="urn:schemas-microsoft-com:office:word" xmlns:w="http://schemas.openxmlformats.org/wordprocessingml/2006/main" xmlns:w14="http://schemas.microsoft.com/office/word/2010/wordml" xmlns:wpg="http://schemas.microsoft.com/office/word/2010/wordprocessingGroup" xmlns:wpi="http://schemas.microsoft.com/office/word/2010/wordprocessingInk" xmlns:wps="http://schemas.microsoft.com/office/word/2010/wordprocessingShape" xmlns:a14="http://schemas.microsoft.com/office/drawing/2010/main" val="0"/>
                             </a:ext>
                           </a:extLst>
                         </a:blip>
@@ -5787,7 +5787,19 @@
         <w:t xml:space="preserve"> </w:t>
       </w:r>
       <w:r>
-        <w:t xml:space="preserve">built by Orbital Sciences Corporation for NASA to develop and demonstrate autonomous navigation and rendezvous. </w:t>
+        <w:t xml:space="preserve">built by Orbital Sciences Corporation for NASA </w:t>
+      </w:r>
+      <w:r>
+        <w:t xml:space="preserve">in an attempt </w:t>
+      </w:r>
+      <w:r>
+        <w:t>to develop and demonstrate autonomous navigation and rendezvous</w:t>
+      </w:r>
+      <w:r>
+        <w:t xml:space="preserve"> capabilities on a microsatellite platform</w:t>
+      </w:r>
+      <w:r>
+        <w:t xml:space="preserve">. </w:t>
       </w:r>
       <w:r>
         <w:t>Its mission involved</w:t>
@@ -5829,10 +5841,19 @@
         <w:t xml:space="preserve"> it was able to reach </w:t>
       </w:r>
       <w:r>
-        <w:t xml:space="preserve">its target and experienced a malfunction as it began its approach, resulting in a </w:t>
-      </w:r>
-      <w:r>
-        <w:t>soft collision with the target vehicle</w:t>
+        <w:t xml:space="preserve">its target, but </w:t>
+      </w:r>
+      <w:r>
+        <w:t xml:space="preserve">experienced a malfunction as it began its approach, resulting in a </w:t>
+      </w:r>
+      <w:r>
+        <w:t xml:space="preserve">soft collision </w:t>
+      </w:r>
+      <w:r>
+        <w:t>between it and the</w:t>
+      </w:r>
+      <w:r>
+        <w:t xml:space="preserve"> target vehicle</w:t>
       </w:r>
       <w:r>
         <w:t>,</w:t>
@@ -5844,7 +5865,10 @@
         <w:t>which lead</w:t>
       </w:r>
       <w:r>
-        <w:t xml:space="preserve"> NASA to end the mission to find the cause of the </w:t>
+        <w:t xml:space="preserve"> NASA to end the mission and begin the effort to</w:t>
+      </w:r>
+      <w:r>
+        <w:t xml:space="preserve"> find the cause of the </w:t>
       </w:r>
       <w:r>
         <w:t>malfunction</w:t>
@@ -6054,6 +6078,7 @@
         <w:rPr>
           <w:shd w:val="clear" w:color="auto" w:fill="FFFFFF"/>
         </w:rPr>
+        <w:lastRenderedPageBreak/>
         <w:t xml:space="preserve">The final large-scale spacecraft mission that was analyzed </w:t>
       </w:r>
       <w:r>
@@ -6127,15 +6152,7 @@
           <w:color w:val="000000"/>
           <w:shd w:val="clear" w:color="auto" w:fill="FFFFFF"/>
         </w:rPr>
-        <w:t xml:space="preserve"> working in geostationary orbit, </w:t>
-      </w:r>
-      <w:r>
-        <w:rPr>
-          <w:color w:val="000000"/>
-          <w:shd w:val="clear" w:color="auto" w:fill="FFFFFF"/>
-        </w:rPr>
-        <w:lastRenderedPageBreak/>
-        <w:t>with</w:t>
+        <w:t xml:space="preserve"> working in geostationary orbit, with</w:t>
       </w:r>
       <w:r>
         <w:rPr>
@@ -6865,6 +6882,9 @@
       <w:proofErr w:type="spellEnd"/>
       <w:r>
         <w:t xml:space="preserve"> the cost associated with its development and launch, as well as whether or not each mission was considered a success.</w:t>
+      </w:r>
+      <w:r>
+        <w:t xml:space="preserve"> </w:t>
       </w:r>
     </w:p>
     <w:p>
@@ -6942,7 +6962,18 @@
     <w:p>
       <w:r>
         <w:lastRenderedPageBreak/>
-        <w:t xml:space="preserve">As can be seen from the figure, the Rascal mission, as proposed, stands to fill a much needed gap in </w:t>
+        <w:t>As can be seen from</w:t>
+      </w:r>
+      <w:r>
+        <w:t xml:space="preserve"> the figure, Rascal falls into a nice gap between its small-scale CubeSat and large-scale microsatellite and military satellite RPO mission counterparts of the past. It carries the benefit of having a low price tag associated with its development, as well as being able to demonstrate proximity operations the types of which have not been seen on such a small scale, with the foresight gained from previous mission failures and successes going into its mission design. Even with these missions in mind, there is still a large amount of risk associated with the Rascal mission itself. However, the historical perspective provided by each of the discussed missions offers great insight into how exactly these </w:t>
+      </w:r>
+      <w:proofErr w:type="gramStart"/>
+      <w:r>
+        <w:t>type</w:t>
+      </w:r>
+      <w:proofErr w:type="gramEnd"/>
+      <w:r>
+        <w:t xml:space="preserve"> of missions can fail, and thus, what part of the mission to focus on in this early development stage.</w:t>
       </w:r>
     </w:p>
     <w:p>
@@ -8309,6 +8340,9 @@
         <w:jc w:val="center"/>
       </w:pPr>
       <w:r>
+        <w:rPr>
+          <w:noProof/>
+        </w:rPr>
         <w:drawing>
           <wp:inline distT="0" distB="0" distL="0" distR="0">
             <wp:extent cx="6054203" cy="3906471"/>
@@ -8801,7 +8835,7 @@
                           <a:blip r:embed="rId18" cstate="print">
                             <a:extLst>
                               <a:ext uri="{28A0092B-C50C-407E-A947-70E740481C1C}">
-                                <a14:useLocalDpi xmlns:a14="http://schemas.microsoft.com/office/drawing/2010/main" xmlns:wps="http://schemas.microsoft.com/office/word/2010/wordprocessingShape" xmlns:wpi="http://schemas.microsoft.com/office/word/2010/wordprocessingInk" xmlns:wpg="http://schemas.microsoft.com/office/word/2010/wordprocessingGroup" xmlns:w14="http://schemas.microsoft.com/office/word/2010/wordml" xmlns:w="http://schemas.openxmlformats.org/wordprocessingml/2006/main" xmlns:w10="urn:schemas-microsoft-com:office:word" xmlns:wp14="http://schemas.microsoft.com/office/word/2010/wordprocessingDrawing" xmlns:v="urn:schemas-microsoft-com:vml" xmlns:o="urn:schemas-microsoft-com:office:office" xmlns:mc="http://schemas.openxmlformats.org/markup-compatibility/2006" xmlns:wpc="http://schemas.microsoft.com/office/word/2010/wordprocessingCanvas" xmlns="" val="0"/>
+                                <a14:useLocalDpi xmlns="" xmlns:wpc="http://schemas.microsoft.com/office/word/2010/wordprocessingCanvas" xmlns:mc="http://schemas.openxmlformats.org/markup-compatibility/2006" xmlns:o="urn:schemas-microsoft-com:office:office" xmlns:v="urn:schemas-microsoft-com:vml" xmlns:wp14="http://schemas.microsoft.com/office/word/2010/wordprocessingDrawing" xmlns:w10="urn:schemas-microsoft-com:office:word" xmlns:w="http://schemas.openxmlformats.org/wordprocessingml/2006/main" xmlns:w14="http://schemas.microsoft.com/office/word/2010/wordml" xmlns:wpg="http://schemas.microsoft.com/office/word/2010/wordprocessingGroup" xmlns:wpi="http://schemas.microsoft.com/office/word/2010/wordprocessingInk" xmlns:wps="http://schemas.microsoft.com/office/word/2010/wordprocessingShape" xmlns:a14="http://schemas.microsoft.com/office/drawing/2010/main" val="0"/>
                               </a:ext>
                             </a:extLst>
                           </a:blip>
@@ -8862,7 +8896,7 @@
                           <a:blip r:embed="rId19" cstate="print">
                             <a:extLst>
                               <a:ext uri="{28A0092B-C50C-407E-A947-70E740481C1C}">
-                                <a14:useLocalDpi xmlns:a14="http://schemas.microsoft.com/office/drawing/2010/main" xmlns:wps="http://schemas.microsoft.com/office/word/2010/wordprocessingShape" xmlns:wpi="http://schemas.microsoft.com/office/word/2010/wordprocessingInk" xmlns:wpg="http://schemas.microsoft.com/office/word/2010/wordprocessingGroup" xmlns:w14="http://schemas.microsoft.com/office/word/2010/wordml" xmlns:w="http://schemas.openxmlformats.org/wordprocessingml/2006/main" xmlns:w10="urn:schemas-microsoft-com:office:word" xmlns:wp14="http://schemas.microsoft.com/office/word/2010/wordprocessingDrawing" xmlns:v="urn:schemas-microsoft-com:vml" xmlns:o="urn:schemas-microsoft-com:office:office" xmlns:mc="http://schemas.openxmlformats.org/markup-compatibility/2006" xmlns:wpc="http://schemas.microsoft.com/office/word/2010/wordprocessingCanvas" xmlns="" val="0"/>
+                                <a14:useLocalDpi xmlns="" xmlns:wpc="http://schemas.microsoft.com/office/word/2010/wordprocessingCanvas" xmlns:mc="http://schemas.openxmlformats.org/markup-compatibility/2006" xmlns:o="urn:schemas-microsoft-com:office:office" xmlns:v="urn:schemas-microsoft-com:vml" xmlns:wp14="http://schemas.microsoft.com/office/word/2010/wordprocessingDrawing" xmlns:w10="urn:schemas-microsoft-com:office:word" xmlns:w="http://schemas.openxmlformats.org/wordprocessingml/2006/main" xmlns:w14="http://schemas.microsoft.com/office/word/2010/wordml" xmlns:wpg="http://schemas.microsoft.com/office/word/2010/wordprocessingGroup" xmlns:wpi="http://schemas.microsoft.com/office/word/2010/wordprocessingInk" xmlns:wps="http://schemas.microsoft.com/office/word/2010/wordprocessingShape" xmlns:a14="http://schemas.microsoft.com/office/drawing/2010/main" val="0"/>
                               </a:ext>
                             </a:extLst>
                           </a:blip>
@@ -19345,7 +19379,7 @@
         <w:rStyle w:val="PageNumber"/>
         <w:noProof/>
       </w:rPr>
-      <w:t>10</w:t>
+      <w:t>6</w:t>
     </w:r>
     <w:r>
       <w:rPr>
@@ -20768,6 +20802,7 @@
   <w:style w:type="character" w:default="1" w:styleId="DefaultParagraphFont">
     <w:name w:val="Default Paragraph Font"/>
     <w:uiPriority w:val="1"/>
+    <w:semiHidden/>
     <w:unhideWhenUsed/>
   </w:style>
   <w:style w:type="table" w:default="1" w:styleId="TableNormal">
@@ -22456,7 +22491,7 @@
 </file>
 
 <file path=customXml/itemProps1.xml><?xml version="1.0" encoding="utf-8"?>
-<ds:datastoreItem xmlns:ds="http://schemas.openxmlformats.org/officeDocument/2006/customXml" ds:itemID="{4474AAB2-D307-4041-8E4A-071767ABEB0B}">
+<ds:datastoreItem xmlns:ds="http://schemas.openxmlformats.org/officeDocument/2006/customXml" ds:itemID="{200FA935-8A67-41B2-A98E-8FF31A17C3E3}">
   <ds:schemaRefs>
     <ds:schemaRef ds:uri="http://schemas.openxmlformats.org/officeDocument/2006/bibliography"/>
   </ds:schemaRefs>

</xml_diff>

<commit_message>
Added Section 4.1 description. Now complete upon furhter review
</commit_message>
<xml_diff>
--- a/CMQA/Mission Overview/RCL-O-CMQA2 Rascal Mission Overview.docx
+++ b/CMQA/Mission Overview/RCL-O-CMQA2 Rascal Mission Overview.docx
@@ -7853,6 +7853,91 @@
       </w:r>
       <w:bookmarkEnd w:id="6"/>
     </w:p>
+    <w:p>
+      <w:pPr>
+        <w:spacing w:line="240" w:lineRule="auto"/>
+      </w:pPr>
+      <w:r>
+        <w:t>Several private institutions are developing RPO missions using the CubeSat architecture. They were looked at to see what else is being currently developed and how Rascal can differentiate itself from the others. Looking at these missions might help identifying areas that will need to be focused on in the future as well as areas that need to be reviewed.</w:t>
+      </w:r>
+    </w:p>
+    <w:p>
+      <w:r>
+        <w:t xml:space="preserve">The first mission is </w:t>
+      </w:r>
+      <w:r>
+        <w:rPr>
+          <w:bCs/>
+        </w:rPr>
+        <w:t xml:space="preserve">Proximity Operations </w:t>
+      </w:r>
+      <w:proofErr w:type="spellStart"/>
+      <w:r>
+        <w:rPr>
+          <w:bCs/>
+        </w:rPr>
+        <w:t>Nano</w:t>
+      </w:r>
+      <w:proofErr w:type="spellEnd"/>
+      <w:r>
+        <w:rPr>
+          <w:bCs/>
+        </w:rPr>
+        <w:t xml:space="preserve">-Satellite Flight Demonstration (PONSFD) under development by </w:t>
+      </w:r>
+      <w:proofErr w:type="spellStart"/>
+      <w:r>
+        <w:t>Tyvak</w:t>
+      </w:r>
+      <w:proofErr w:type="spellEnd"/>
+      <w:r>
+        <w:t xml:space="preserve"> </w:t>
+      </w:r>
+      <w:proofErr w:type="spellStart"/>
+      <w:r>
+        <w:t>Nano</w:t>
+      </w:r>
+      <w:proofErr w:type="spellEnd"/>
+      <w:r>
+        <w:t xml:space="preserve">-Satellite Systems LLC and sponsored by NASA Ames Research Center. It consists of a set of two 3U spacecraft to demonstrate rendezvous and proximity operations. The concept </w:t>
+      </w:r>
+      <w:r>
+        <w:lastRenderedPageBreak/>
+        <w:t xml:space="preserve">of operations will consist of simultaneous deployment from the P-POD. Then there will be initial health checkout. The mission then enters its main rendezvous and proximity operations flight demonstration phase. The spacecraft enter orbit maneuvering to initial proximity distance and maintain otherwise known as formation flying. Cube-sat one will perform rendezvous and proximity operations relative to Cube-sat two. Then the </w:t>
+      </w:r>
+      <w:proofErr w:type="spellStart"/>
+      <w:r>
+        <w:t>rolls</w:t>
+      </w:r>
+      <w:proofErr w:type="spellEnd"/>
+      <w:r>
+        <w:t xml:space="preserve"> are reversed. The mission then enters increased and decreased range rendezvous and proximity operations scenarios. The mission ends when the spacecraft deorbit. The next mission is </w:t>
+      </w:r>
+      <w:r>
+        <w:rPr>
+          <w:bCs/>
+        </w:rPr>
+        <w:t xml:space="preserve">Application for RSO Automated Proximity Analysis and Imaging (ARAPAIMA). </w:t>
+      </w:r>
+      <w:r>
+        <w:t xml:space="preserve">The spacecraft is being developed by Embry-Riddle Aeronautical University, University of Arkansas, and Red Sky Research LLC. It is a 6U spacecraft that will autonomously maneuver into close proximity to a resident space object. The concept of operations starts with the deployment of the spacecraft. The solar panels are partially deployed. Then it </w:t>
+      </w:r>
+      <w:proofErr w:type="spellStart"/>
+      <w:r>
+        <w:t>detumbles</w:t>
+      </w:r>
+      <w:proofErr w:type="spellEnd"/>
+      <w:r>
+        <w:t xml:space="preserve"> and acquires the sun. The solar panels are completely deployed so the payload can be exposed. The vehicle then under goes orbit and system checkouts. It approaches the selected resident space object after attitude determination and control systems and propulsion have been verified. Finally, the mission then enters science operations. The last mission analyzed was the Glint Analyzing Data Observation Satellite (GLADOS) under development by University of Buffalo. GLADOS is a satellite designed to evaluate the size of space debris. The cameras on GLADOS allow the satellite to look at the reflection of light to get the size, mass, shape, spin, and possibly its path of space debris. The spacecraft has the capability to help in predicting the path of </w:t>
+      </w:r>
+      <w:r>
+        <w:rPr>
+          <w:color w:val="111111"/>
+          <w:shd w:val="clear" w:color="auto" w:fill="FFFFFF"/>
+        </w:rPr>
+        <w:t>space debris several months in advance, which might prevent orbital collisions.</w:t>
+      </w:r>
+    </w:p>
     <w:p/>
     <w:p>
       <w:pPr>
@@ -7874,7 +7959,125 @@
       </w:r>
       <w:bookmarkEnd w:id="8"/>
     </w:p>
-    <w:p/>
+    <w:p>
+      <w:r>
+        <w:t xml:space="preserve">The main objective of the Rascal mission is to demonstrate proximity operations on </w:t>
+      </w:r>
+      <w:proofErr w:type="gramStart"/>
+      <w:r>
+        <w:t>a small</w:t>
+      </w:r>
+      <w:proofErr w:type="gramEnd"/>
+      <w:r>
+        <w:t>-satellite architecture.</w:t>
+      </w:r>
+    </w:p>
+    <w:p>
+      <w:r>
+        <w:t>With this in mind, Rascal’s</w:t>
+      </w:r>
+      <w:r>
+        <w:t xml:space="preserve"> baseline mission involves </w:t>
+      </w:r>
+      <w:r>
+        <w:t>first being</w:t>
+      </w:r>
+      <w:r>
+        <w:t xml:space="preserve"> launched </w:t>
+      </w:r>
+      <w:r>
+        <w:t>to</w:t>
+      </w:r>
+      <w:r>
+        <w:t xml:space="preserve"> </w:t>
+      </w:r>
+      <w:r>
+        <w:t xml:space="preserve">and released in </w:t>
+      </w:r>
+      <w:r>
+        <w:t xml:space="preserve">orbit. Once Rascal is released from </w:t>
+      </w:r>
+      <w:r>
+        <w:t>its</w:t>
+      </w:r>
+      <w:r>
+        <w:t xml:space="preserve"> rocket and </w:t>
+      </w:r>
+      <w:r>
+        <w:t xml:space="preserve">achieves </w:t>
+      </w:r>
+      <w:r>
+        <w:t>stabiliz</w:t>
+      </w:r>
+      <w:r>
+        <w:t>ation</w:t>
+      </w:r>
+      <w:r>
+        <w:t xml:space="preserve">, </w:t>
+      </w:r>
+      <w:r>
+        <w:t>it will enter</w:t>
+      </w:r>
+      <w:r>
+        <w:t xml:space="preserve"> </w:t>
+      </w:r>
+      <w:r>
+        <w:t xml:space="preserve">standby </w:t>
+      </w:r>
+      <w:r>
+        <w:t>mode. During checkout the ground crew establishes contact with Rascal</w:t>
+      </w:r>
+      <w:r>
+        <w:t>,</w:t>
+      </w:r>
+      <w:r>
+        <w:t xml:space="preserve"> confirming </w:t>
+      </w:r>
+      <w:r>
+        <w:t>that each of its sub</w:t>
+      </w:r>
+      <w:r>
+        <w:t xml:space="preserve">systems </w:t>
+      </w:r>
+      <w:proofErr w:type="gramStart"/>
+      <w:r>
+        <w:t>are</w:t>
+      </w:r>
+      <w:proofErr w:type="gramEnd"/>
+      <w:r>
+        <w:t xml:space="preserve"> working properly. Once confirmed </w:t>
+      </w:r>
+      <w:r>
+        <w:t>this has been confirmed,</w:t>
+      </w:r>
+      <w:r>
+        <w:t xml:space="preserve"> </w:t>
+      </w:r>
+      <w:r>
+        <w:t>a command will be issued for Rascal to initiate its separation sequence, at which point Rascal would separate into the Jade and Nephrite 3U spacecraft</w:t>
+      </w:r>
+      <w:r>
+        <w:t xml:space="preserve">.  </w:t>
+      </w:r>
+      <w:r>
+        <w:t>During and after separation, the spacecraft will perform thrust maneuvers in an attempt to reduce their initial relative velocities</w:t>
+      </w:r>
+      <w:r>
+        <w:t>.</w:t>
+      </w:r>
+      <w:r>
+        <w:t xml:space="preserve"> Once it has been verified that each satellite has achieved stability relative to each other, the actual primary mission can begin, which involves the performance of stationkeeping, collision avoidance, and rendezvous maneuvers relative to each other, the success criteria of which is defined in Section 4.2.</w:t>
+      </w:r>
+      <w:r>
+        <w:t xml:space="preserve"> </w:t>
+      </w:r>
+      <w:r>
+        <w:t>Once the baseline mission has been completed relative to one of the satellites, extended operations would involve performing the same maneuvers relative to the other spacecraft</w:t>
+      </w:r>
+      <w:r>
+        <w:t>. Once all of the propellant has been used on each spacecraft, the mission will be considered complete and the satellites would either be decommissioned or put into standby mode until deorbiting and burning up upon re-entry into Earth’s atmosphere.</w:t>
+      </w:r>
+    </w:p>
     <w:p>
       <w:pPr>
         <w:pStyle w:val="Heading2"/>
@@ -19379,7 +19582,7 @@
         <w:rStyle w:val="PageNumber"/>
         <w:noProof/>
       </w:rPr>
-      <w:t>6</w:t>
+      <w:t>12</w:t>
     </w:r>
     <w:r>
       <w:rPr>
@@ -22491,7 +22694,7 @@
 </file>
 
 <file path=customXml/itemProps1.xml><?xml version="1.0" encoding="utf-8"?>
-<ds:datastoreItem xmlns:ds="http://schemas.openxmlformats.org/officeDocument/2006/customXml" ds:itemID="{200FA935-8A67-41B2-A98E-8FF31A17C3E3}">
+<ds:datastoreItem xmlns:ds="http://schemas.openxmlformats.org/officeDocument/2006/customXml" ds:itemID="{156E191F-6CBF-433B-BD2B-5DD672168663}">
   <ds:schemaRefs>
     <ds:schemaRef ds:uri="http://schemas.openxmlformats.org/officeDocument/2006/bibliography"/>
   </ds:schemaRefs>

</xml_diff>

<commit_message>
Added mission success criterea to Section 4.2
</commit_message>
<xml_diff>
--- a/CMQA/Mission Overview/RCL-O-CMQA2 Rascal Mission Overview.docx
+++ b/CMQA/Mission Overview/RCL-O-CMQA2 Rascal Mission Overview.docx
@@ -7938,7 +7938,6 @@
         <w:t>space debris several months in advance, which might prevent orbital collisions.</w:t>
       </w:r>
     </w:p>
-    <w:p/>
     <w:p>
       <w:pPr>
         <w:pStyle w:val="Heading1"/>
@@ -8090,6 +8089,80 @@
       <w:bookmarkEnd w:id="9"/>
     </w:p>
     <w:p>
+      <w:r>
+        <w:t>In order to achieve full mission success, the Rascal mission shall demonstrate the performance of the following proximity operations relative to either the Jade or Nephrite spacecraft, as defined in the Team Bravo Request for Proposal (RFP):</w:t>
+      </w:r>
+    </w:p>
+    <w:p>
+      <w:pPr>
+        <w:pStyle w:val="BodyText"/>
+        <w:numPr>
+          <w:ilvl w:val="0"/>
+          <w:numId w:val="9"/>
+        </w:numPr>
+        <w:jc w:val="both"/>
+        <w:rPr>
+          <w:sz w:val="21"/>
+          <w:szCs w:val="21"/>
+          <w:lang w:eastAsia="en-US" w:bidi="ar-SA"/>
+        </w:rPr>
+      </w:pPr>
+      <w:r>
+        <w:rPr>
+          <w:sz w:val="21"/>
+          <w:szCs w:val="21"/>
+          <w:lang w:eastAsia="en-US" w:bidi="ar-SA"/>
+        </w:rPr>
+        <w:t>Stationkeeping within a 10-75 m sphere of a resident space object for at least 5 orbits.</w:t>
+      </w:r>
+    </w:p>
+    <w:p>
+      <w:pPr>
+        <w:pStyle w:val="BodyText"/>
+        <w:numPr>
+          <w:ilvl w:val="0"/>
+          <w:numId w:val="9"/>
+        </w:numPr>
+        <w:jc w:val="both"/>
+        <w:rPr>
+          <w:sz w:val="21"/>
+          <w:szCs w:val="21"/>
+          <w:lang w:eastAsia="en-US" w:bidi="ar-SA"/>
+        </w:rPr>
+      </w:pPr>
+      <w:r>
+        <w:rPr>
+          <w:sz w:val="21"/>
+          <w:szCs w:val="21"/>
+          <w:lang w:eastAsia="en-US" w:bidi="ar-SA"/>
+        </w:rPr>
+        <w:t>A Collision Avoidance maneuver by performing an orbital maneuver that intentionally increases the final relative displacement between the mission spacecraft and a resident space object to at least 100 meters in a maximum time of 1 orbit.</w:t>
+      </w:r>
+    </w:p>
+    <w:p>
+      <w:pPr>
+        <w:pStyle w:val="BodyText"/>
+        <w:numPr>
+          <w:ilvl w:val="0"/>
+          <w:numId w:val="9"/>
+        </w:numPr>
+        <w:jc w:val="both"/>
+        <w:rPr>
+          <w:sz w:val="21"/>
+          <w:szCs w:val="21"/>
+          <w:lang w:eastAsia="en-US" w:bidi="ar-SA"/>
+        </w:rPr>
+      </w:pPr>
+      <w:r>
+        <w:rPr>
+          <w:sz w:val="21"/>
+          <w:szCs w:val="21"/>
+          <w:lang w:eastAsia="en-US" w:bidi="ar-SA"/>
+        </w:rPr>
+        <w:t>Rendezvous by performing an orbital maneuver that intentionally decreases the final relative displacement between the mission spacecraft and a resident space object to within 50 m for a period of time of at least 5 orbits.</w:t>
+      </w:r>
+    </w:p>
+    <w:p>
       <w:pPr>
         <w:pStyle w:val="Heading1"/>
       </w:pPr>
@@ -8165,6 +8238,7 @@
     </w:p>
     <w:p>
       <w:r>
+        <w:lastRenderedPageBreak/>
         <w:t>The representation of the various types of requirements takes the form of a matrix consisting of the definition of each requirement, the method(s) with which it will be verified, the reason that such a requirement e</w:t>
       </w:r>
       <w:r>
@@ -8222,11 +8296,7 @@
         <w:t>Analysis</w:t>
       </w:r>
       <w:r>
-        <w:t xml:space="preserve">: Requirements that can only be verified through computational analyses and not through physical measurement or testing. Requirements that fall under this category include calculating the thermal profile of the spacecraft system, determining the expected roll rates that can be </w:t>
-      </w:r>
-      <w:r>
-        <w:lastRenderedPageBreak/>
-        <w:t xml:space="preserve">achieved with its attitude determination </w:t>
+        <w:t xml:space="preserve">: Requirements that can only be verified through computational analyses and not through physical measurement or testing. Requirements that fall under this category include calculating the thermal profile of the spacecraft system, determining the expected roll rates that can be achieved with its attitude determination </w:t>
       </w:r>
       <w:proofErr w:type="gramStart"/>
       <w:r>
@@ -8367,6 +8437,7 @@
       </w:pPr>
       <w:bookmarkStart w:id="13" w:name="_Toc374273036"/>
       <w:r>
+        <w:lastRenderedPageBreak/>
         <w:t>Launch Vehicle Integration</w:t>
       </w:r>
       <w:bookmarkEnd w:id="13"/>
@@ -8430,11 +8501,7 @@
         <w:t xml:space="preserve">wo major satellite classifications </w:t>
       </w:r>
       <w:r>
-        <w:t xml:space="preserve">that any particular </w:t>
-      </w:r>
-      <w:r>
-        <w:lastRenderedPageBreak/>
-        <w:t>mission falls into</w:t>
+        <w:t>that any particular mission falls into</w:t>
       </w:r>
       <w:r>
         <w:t xml:space="preserve">: </w:t>
@@ -8546,6 +8613,7 @@
         <w:rPr>
           <w:noProof/>
         </w:rPr>
+        <w:lastRenderedPageBreak/>
         <w:drawing>
           <wp:inline distT="0" distB="0" distL="0" distR="0">
             <wp:extent cx="6054203" cy="3906471"/>
@@ -8638,7 +8706,6 @@
         <w:t xml:space="preserve"> </w:t>
       </w:r>
       <w:r>
-        <w:lastRenderedPageBreak/>
         <w:t>This in turn allows for a</w:t>
       </w:r>
       <w:r>
@@ -8697,6 +8764,7 @@
               <w:rPr>
                 <w:noProof/>
               </w:rPr>
+              <w:lastRenderedPageBreak/>
               <w:drawing>
                 <wp:inline distT="0" distB="0" distL="0" distR="0">
                   <wp:extent cx="2493870" cy="2309764"/>
@@ -8965,14 +9033,17 @@
     </w:p>
     <w:p>
       <w:r>
+        <w:t>Thus, for a CubeSat mission, the ultimate constraint on its launch vehicle integration is whether or not it can integrate into currently available deployers. Even though such deployers are similar in principal (In that they allow for the easy integration of CubeSat payloads), each deployer has different restrictions and dimensions associate</w:t>
+      </w:r>
+      <w:r>
+        <w:t>d with its use, as shown in Table 5-1.</w:t>
+      </w:r>
+      <w:r>
+        <w:t xml:space="preserve"> From this list of deployers, as well as the other </w:t>
+      </w:r>
+      <w:r>
         <w:lastRenderedPageBreak/>
-        <w:t>Thus, for a CubeSat mission, the ultimate constraint on its launch vehicle integration is whether or not it can integrate into currently available deployers. Even though such deployers are similar in principal (In that they allow for the easy integration of CubeSat payloads), each deployer has different restrictions and dimensions associate</w:t>
-      </w:r>
-      <w:r>
-        <w:t>d with its use, as shown in Table 5-1.</w:t>
-      </w:r>
-      <w:r>
-        <w:t xml:space="preserve"> From this list of deployers, as well as the other constraints listed in this document, one will be selected on which to base the design of the Rascal spacecraft</w:t>
+        <w:t>constraints listed in this document, one will be selected on which to base the design of the Rascal spacecraft</w:t>
       </w:r>
     </w:p>
     <w:p>
@@ -9731,11 +9802,7 @@
               <w:jc w:val="center"/>
             </w:pPr>
             <w:r>
-              <w:t xml:space="preserve">Not Available (Though </w:t>
-            </w:r>
-            <w:r>
-              <w:lastRenderedPageBreak/>
-              <w:t>Based on CDS)</w:t>
+              <w:t>Not Available (Though Based on CDS)</w:t>
             </w:r>
           </w:p>
         </w:tc>
@@ -9750,7 +9817,6 @@
               <w:jc w:val="center"/>
             </w:pPr>
             <w:r>
-              <w:lastRenderedPageBreak/>
               <w:t>Not Available</w:t>
             </w:r>
           </w:p>
@@ -9768,7 +9834,6 @@
               <w:jc w:val="center"/>
             </w:pPr>
             <w:r>
-              <w:lastRenderedPageBreak/>
               <w:t>ISIPOD</w:t>
             </w:r>
           </w:p>
@@ -10253,7 +10318,6 @@
       </w:pPr>
       <w:bookmarkStart w:id="19" w:name="_Toc374273042"/>
       <w:r>
-        <w:lastRenderedPageBreak/>
         <w:t>Requirements Verification Matrix</w:t>
       </w:r>
       <w:bookmarkEnd w:id="19"/>
@@ -10976,6 +11040,7 @@
                 <w:sz w:val="20"/>
                 <w:szCs w:val="20"/>
               </w:rPr>
+              <w:lastRenderedPageBreak/>
               <w:t>The mission will be executed by a spacecraft</w:t>
             </w:r>
           </w:p>
@@ -13790,7 +13855,6 @@
                 <w:sz w:val="20"/>
                 <w:szCs w:val="20"/>
               </w:rPr>
-              <w:lastRenderedPageBreak/>
               <w:t>The spacecraft will utilize a Structures Subsystem</w:t>
             </w:r>
           </w:p>
@@ -14322,6 +14386,7 @@
                 <w:sz w:val="20"/>
                 <w:szCs w:val="20"/>
               </w:rPr>
+              <w:lastRenderedPageBreak/>
               <w:t>The spacecraft will utilize a Power Subsystem</w:t>
             </w:r>
           </w:p>
@@ -17941,7 +18006,6 @@
                 <w:sz w:val="20"/>
                 <w:szCs w:val="20"/>
               </w:rPr>
-              <w:lastRenderedPageBreak/>
               <w:t>The ADC subsystem will be capable of autonomously commanding the propulsion system to perform the orbital maneuvers associated with the RFP requirements</w:t>
             </w:r>
           </w:p>
@@ -18147,6 +18211,7 @@
                 <w:sz w:val="20"/>
                 <w:szCs w:val="20"/>
               </w:rPr>
+              <w:lastRenderedPageBreak/>
               <w:t>Propulsion Requirements</w:t>
             </w:r>
           </w:p>
@@ -19403,7 +19468,6 @@
       </w:pPr>
       <w:bookmarkStart w:id="25" w:name="_Toc374273048"/>
       <w:r>
-        <w:lastRenderedPageBreak/>
         <w:t>Communication Requirements</w:t>
       </w:r>
       <w:bookmarkEnd w:id="25"/>
@@ -19415,6 +19479,7 @@
       </w:pPr>
       <w:bookmarkStart w:id="26" w:name="_Toc374273049"/>
       <w:r>
+        <w:lastRenderedPageBreak/>
         <w:t>Command and Data Handling Requirements</w:t>
       </w:r>
       <w:bookmarkEnd w:id="26"/>
@@ -19582,7 +19647,7 @@
         <w:rStyle w:val="PageNumber"/>
         <w:noProof/>
       </w:rPr>
-      <w:t>12</w:t>
+      <w:t>11</w:t>
     </w:r>
     <w:r>
       <w:rPr>
@@ -19768,6 +19833,92 @@
 <file path=word/numbering.xml><?xml version="1.0" encoding="utf-8"?>
 <w:numbering xmlns:ve="http://schemas.openxmlformats.org/markup-compatibility/2006" xmlns:o="urn:schemas-microsoft-com:office:office" xmlns:r="http://schemas.openxmlformats.org/officeDocument/2006/relationships" xmlns:m="http://schemas.openxmlformats.org/officeDocument/2006/math" xmlns:v="urn:schemas-microsoft-com:vml" xmlns:wp="http://schemas.openxmlformats.org/drawingml/2006/wordprocessingDrawing" xmlns:w10="urn:schemas-microsoft-com:office:word" xmlns:w="http://schemas.openxmlformats.org/wordprocessingml/2006/main" xmlns:wne="http://schemas.microsoft.com/office/word/2006/wordml">
   <w:abstractNum w:abstractNumId="0">
+    <w:nsid w:val="02940BE8"/>
+    <w:multiLevelType w:val="hybridMultilevel"/>
+    <w:tmpl w:val="E0AA9B7A"/>
+    <w:lvl w:ilvl="0" w:tplc="FCE68690">
+      <w:start w:val="1"/>
+      <w:numFmt w:val="decimal"/>
+      <w:lvlText w:val="%1."/>
+      <w:lvlJc w:val="left"/>
+      <w:pPr>
+        <w:ind w:left="360" w:hanging="360"/>
+      </w:pPr>
+    </w:lvl>
+    <w:lvl w:ilvl="1" w:tplc="04090019" w:tentative="1">
+      <w:start w:val="1"/>
+      <w:numFmt w:val="lowerLetter"/>
+      <w:lvlText w:val="%2."/>
+      <w:lvlJc w:val="left"/>
+      <w:pPr>
+        <w:ind w:left="1080" w:hanging="360"/>
+      </w:pPr>
+    </w:lvl>
+    <w:lvl w:ilvl="2" w:tplc="0409001B" w:tentative="1">
+      <w:start w:val="1"/>
+      <w:numFmt w:val="lowerRoman"/>
+      <w:lvlText w:val="%3."/>
+      <w:lvlJc w:val="right"/>
+      <w:pPr>
+        <w:ind w:left="1800" w:hanging="180"/>
+      </w:pPr>
+    </w:lvl>
+    <w:lvl w:ilvl="3" w:tplc="0409000F" w:tentative="1">
+      <w:start w:val="1"/>
+      <w:numFmt w:val="decimal"/>
+      <w:lvlText w:val="%4."/>
+      <w:lvlJc w:val="left"/>
+      <w:pPr>
+        <w:ind w:left="2520" w:hanging="360"/>
+      </w:pPr>
+    </w:lvl>
+    <w:lvl w:ilvl="4" w:tplc="04090019" w:tentative="1">
+      <w:start w:val="1"/>
+      <w:numFmt w:val="lowerLetter"/>
+      <w:lvlText w:val="%5."/>
+      <w:lvlJc w:val="left"/>
+      <w:pPr>
+        <w:ind w:left="3240" w:hanging="360"/>
+      </w:pPr>
+    </w:lvl>
+    <w:lvl w:ilvl="5" w:tplc="0409001B" w:tentative="1">
+      <w:start w:val="1"/>
+      <w:numFmt w:val="lowerRoman"/>
+      <w:lvlText w:val="%6."/>
+      <w:lvlJc w:val="right"/>
+      <w:pPr>
+        <w:ind w:left="3960" w:hanging="180"/>
+      </w:pPr>
+    </w:lvl>
+    <w:lvl w:ilvl="6" w:tplc="0409000F" w:tentative="1">
+      <w:start w:val="1"/>
+      <w:numFmt w:val="decimal"/>
+      <w:lvlText w:val="%7."/>
+      <w:lvlJc w:val="left"/>
+      <w:pPr>
+        <w:ind w:left="4680" w:hanging="360"/>
+      </w:pPr>
+    </w:lvl>
+    <w:lvl w:ilvl="7" w:tplc="04090019" w:tentative="1">
+      <w:start w:val="1"/>
+      <w:numFmt w:val="lowerLetter"/>
+      <w:lvlText w:val="%8."/>
+      <w:lvlJc w:val="left"/>
+      <w:pPr>
+        <w:ind w:left="5400" w:hanging="360"/>
+      </w:pPr>
+    </w:lvl>
+    <w:lvl w:ilvl="8" w:tplc="0409001B" w:tentative="1">
+      <w:start w:val="1"/>
+      <w:numFmt w:val="lowerRoman"/>
+      <w:lvlText w:val="%9."/>
+      <w:lvlJc w:val="right"/>
+      <w:pPr>
+        <w:ind w:left="6120" w:hanging="180"/>
+      </w:pPr>
+    </w:lvl>
+  </w:abstractNum>
+  <w:abstractNum w:abstractNumId="1">
     <w:nsid w:val="0AA21A8F"/>
     <w:multiLevelType w:val="hybridMultilevel"/>
     <w:tmpl w:val="1C0E8D22"/>
@@ -19853,7 +20004,7 @@
       </w:pPr>
     </w:lvl>
   </w:abstractNum>
-  <w:abstractNum w:abstractNumId="1">
+  <w:abstractNum w:abstractNumId="2">
     <w:nsid w:val="1D36681A"/>
     <w:multiLevelType w:val="hybridMultilevel"/>
     <w:tmpl w:val="E5D60942"/>
@@ -19966,7 +20117,7 @@
       </w:rPr>
     </w:lvl>
   </w:abstractNum>
-  <w:abstractNum w:abstractNumId="2">
+  <w:abstractNum w:abstractNumId="3">
     <w:nsid w:val="21707A1B"/>
     <w:multiLevelType w:val="hybridMultilevel"/>
     <w:tmpl w:val="791A767A"/>
@@ -20052,7 +20203,7 @@
       </w:pPr>
     </w:lvl>
   </w:abstractNum>
-  <w:abstractNum w:abstractNumId="3">
+  <w:abstractNum w:abstractNumId="4">
     <w:nsid w:val="24173C6D"/>
     <w:multiLevelType w:val="multilevel"/>
     <w:tmpl w:val="2B303756"/>
@@ -20138,7 +20289,7 @@
       </w:pPr>
     </w:lvl>
   </w:abstractNum>
-  <w:abstractNum w:abstractNumId="4">
+  <w:abstractNum w:abstractNumId="5">
     <w:nsid w:val="29183E8B"/>
     <w:multiLevelType w:val="multilevel"/>
     <w:tmpl w:val="041CF04A"/>
@@ -20289,7 +20440,7 @@
       </w:rPr>
     </w:lvl>
   </w:abstractNum>
-  <w:abstractNum w:abstractNumId="5">
+  <w:abstractNum w:abstractNumId="6">
     <w:nsid w:val="2C4511BE"/>
     <w:multiLevelType w:val="hybridMultilevel"/>
     <w:tmpl w:val="C77437BE"/>
@@ -20402,7 +20553,7 @@
       </w:rPr>
     </w:lvl>
   </w:abstractNum>
-  <w:abstractNum w:abstractNumId="6">
+  <w:abstractNum w:abstractNumId="7">
     <w:nsid w:val="480C2C67"/>
     <w:multiLevelType w:val="hybridMultilevel"/>
     <w:tmpl w:val="7304EB44"/>
@@ -20488,7 +20639,7 @@
       </w:pPr>
     </w:lvl>
   </w:abstractNum>
-  <w:abstractNum w:abstractNumId="7">
+  <w:abstractNum w:abstractNumId="8">
     <w:nsid w:val="6E480119"/>
     <w:multiLevelType w:val="hybridMultilevel"/>
     <w:tmpl w:val="B1F23ECA"/>
@@ -20602,28 +20753,31 @@
     </w:lvl>
   </w:abstractNum>
   <w:num w:numId="1">
+    <w:abstractNumId w:val="5"/>
+  </w:num>
+  <w:num w:numId="2">
     <w:abstractNumId w:val="4"/>
   </w:num>
-  <w:num w:numId="2">
+  <w:num w:numId="3">
+    <w:abstractNumId w:val="6"/>
+  </w:num>
+  <w:num w:numId="4">
+    <w:abstractNumId w:val="8"/>
+  </w:num>
+  <w:num w:numId="5">
+    <w:abstractNumId w:val="2"/>
+  </w:num>
+  <w:num w:numId="6">
+    <w:abstractNumId w:val="1"/>
+  </w:num>
+  <w:num w:numId="7">
     <w:abstractNumId w:val="3"/>
   </w:num>
-  <w:num w:numId="3">
-    <w:abstractNumId w:val="5"/>
-  </w:num>
-  <w:num w:numId="4">
+  <w:num w:numId="8">
     <w:abstractNumId w:val="7"/>
   </w:num>
-  <w:num w:numId="5">
-    <w:abstractNumId w:val="1"/>
-  </w:num>
-  <w:num w:numId="6">
+  <w:num w:numId="9">
     <w:abstractNumId w:val="0"/>
-  </w:num>
-  <w:num w:numId="7">
-    <w:abstractNumId w:val="2"/>
-  </w:num>
-  <w:num w:numId="8">
-    <w:abstractNumId w:val="6"/>
   </w:num>
 </w:numbering>
 </file>
@@ -20671,6 +20825,7 @@
     <w:lsdException w:name="page number" w:uiPriority="0"/>
     <w:lsdException w:name="Title" w:semiHidden="0" w:uiPriority="10" w:unhideWhenUsed="0" w:qFormat="1"/>
     <w:lsdException w:name="Default Paragraph Font" w:uiPriority="1"/>
+    <w:lsdException w:name="Body Text" w:uiPriority="0"/>
     <w:lsdException w:name="Subtitle" w:semiHidden="0" w:uiPriority="11" w:unhideWhenUsed="0" w:qFormat="1"/>
     <w:lsdException w:name="Strong" w:semiHidden="0" w:uiPriority="22" w:unhideWhenUsed="0" w:qFormat="1"/>
     <w:lsdException w:name="Emphasis" w:semiHidden="0" w:uiPriority="20" w:unhideWhenUsed="0" w:qFormat="1"/>
@@ -21517,6 +21672,38 @@
     <w:rPr>
       <w:i/>
       <w:iCs/>
+    </w:rPr>
+  </w:style>
+  <w:style w:type="paragraph" w:styleId="BodyText">
+    <w:name w:val="Body Text"/>
+    <w:basedOn w:val="Normal"/>
+    <w:link w:val="BodyTextChar"/>
+    <w:rsid w:val="00D66AF9"/>
+    <w:pPr>
+      <w:widowControl w:val="0"/>
+      <w:suppressAutoHyphens/>
+      <w:spacing w:line="240" w:lineRule="auto"/>
+      <w:jc w:val="left"/>
+    </w:pPr>
+    <w:rPr>
+      <w:rFonts w:eastAsia="SimSun" w:cs="Mangal"/>
+      <w:kern w:val="1"/>
+      <w:sz w:val="24"/>
+      <w:szCs w:val="24"/>
+      <w:lang w:eastAsia="hi-IN" w:bidi="hi-IN"/>
+    </w:rPr>
+  </w:style>
+  <w:style w:type="character" w:customStyle="1" w:styleId="BodyTextChar">
+    <w:name w:val="Body Text Char"/>
+    <w:basedOn w:val="DefaultParagraphFont"/>
+    <w:link w:val="BodyText"/>
+    <w:rsid w:val="00D66AF9"/>
+    <w:rPr>
+      <w:rFonts w:ascii="Times New Roman" w:eastAsia="SimSun" w:hAnsi="Times New Roman" w:cs="Mangal"/>
+      <w:kern w:val="1"/>
+      <w:sz w:val="24"/>
+      <w:szCs w:val="24"/>
+      <w:lang w:eastAsia="hi-IN" w:bidi="hi-IN"/>
     </w:rPr>
   </w:style>
 </w:styles>
@@ -22694,7 +22881,7 @@
 </file>
 
 <file path=customXml/itemProps1.xml><?xml version="1.0" encoding="utf-8"?>
-<ds:datastoreItem xmlns:ds="http://schemas.openxmlformats.org/officeDocument/2006/customXml" ds:itemID="{156E191F-6CBF-433B-BD2B-5DD672168663}">
+<ds:datastoreItem xmlns:ds="http://schemas.openxmlformats.org/officeDocument/2006/customXml" ds:itemID="{ACBBB43E-A1EC-470B-A338-5A2947163888}">
   <ds:schemaRefs>
     <ds:schemaRef ds:uri="http://schemas.openxmlformats.org/officeDocument/2006/bibliography"/>
   </ds:schemaRefs>

</xml_diff>

<commit_message>
Added Power Subsystem description
</commit_message>
<xml_diff>
--- a/CMQA/Mission Overview/RCL-O-CMQA2 Rascal Mission Overview.docx
+++ b/CMQA/Mission Overview/RCL-O-CMQA2 Rascal Mission Overview.docx
@@ -2289,7 +2289,7 @@
         <w:pStyle w:val="Heading1"/>
       </w:pPr>
       <w:bookmarkStart w:id="0" w:name="_Toc155858539"/>
-      <w:bookmarkStart w:id="1" w:name="_Toc374273024"/>
+      <w:bookmarkStart w:id="1" w:name="_Toc374310717"/>
       <w:r>
         <w:lastRenderedPageBreak/>
         <w:t>Executive Summary</w:t>
@@ -2360,7 +2360,7 @@
           <w:r>
             <w:fldChar w:fldCharType="separate"/>
           </w:r>
-          <w:hyperlink w:anchor="_Toc374273024" w:history="1">
+          <w:hyperlink w:anchor="_Toc374310717" w:history="1">
             <w:r>
               <w:rPr>
                 <w:rStyle w:val="Hyperlink"/>
@@ -2401,7 +2401,7 @@
                 <w:noProof/>
                 <w:webHidden/>
               </w:rPr>
-              <w:instrText xml:space="preserve"> PAGEREF _Toc374273024 \h </w:instrText>
+              <w:instrText xml:space="preserve"> PAGEREF _Toc374310717 \h </w:instrText>
             </w:r>
             <w:r>
               <w:rPr>
@@ -2444,7 +2444,7 @@
               <w:noProof/>
             </w:rPr>
           </w:pPr>
-          <w:hyperlink w:anchor="_Toc374273025" w:history="1">
+          <w:hyperlink w:anchor="_Toc374310718" w:history="1">
             <w:r>
               <w:rPr>
                 <w:rStyle w:val="Hyperlink"/>
@@ -2485,7 +2485,7 @@
                 <w:noProof/>
                 <w:webHidden/>
               </w:rPr>
-              <w:instrText xml:space="preserve"> PAGEREF _Toc374273025 \h </w:instrText>
+              <w:instrText xml:space="preserve"> PAGEREF _Toc374310718 \h </w:instrText>
             </w:r>
             <w:r>
               <w:rPr>
@@ -2528,7 +2528,7 @@
               <w:noProof/>
             </w:rPr>
           </w:pPr>
-          <w:hyperlink w:anchor="_Toc374273026" w:history="1">
+          <w:hyperlink w:anchor="_Toc374310719" w:history="1">
             <w:r>
               <w:rPr>
                 <w:rStyle w:val="Hyperlink"/>
@@ -2569,7 +2569,7 @@
                 <w:noProof/>
                 <w:webHidden/>
               </w:rPr>
-              <w:instrText xml:space="preserve"> PAGEREF _Toc374273026 \h </w:instrText>
+              <w:instrText xml:space="preserve"> PAGEREF _Toc374310719 \h </w:instrText>
             </w:r>
             <w:r>
               <w:rPr>
@@ -2612,7 +2612,7 @@
               <w:noProof/>
             </w:rPr>
           </w:pPr>
-          <w:hyperlink w:anchor="_Toc374273027" w:history="1">
+          <w:hyperlink w:anchor="_Toc374310720" w:history="1">
             <w:r>
               <w:rPr>
                 <w:rStyle w:val="Hyperlink"/>
@@ -2653,7 +2653,7 @@
                 <w:noProof/>
                 <w:webHidden/>
               </w:rPr>
-              <w:instrText xml:space="preserve"> PAGEREF _Toc374273027 \h </w:instrText>
+              <w:instrText xml:space="preserve"> PAGEREF _Toc374310720 \h </w:instrText>
             </w:r>
             <w:r>
               <w:rPr>
@@ -2696,7 +2696,7 @@
               <w:noProof/>
             </w:rPr>
           </w:pPr>
-          <w:hyperlink w:anchor="_Toc374273028" w:history="1">
+          <w:hyperlink w:anchor="_Toc374310721" w:history="1">
             <w:r>
               <w:rPr>
                 <w:rStyle w:val="Hyperlink"/>
@@ -2737,7 +2737,7 @@
                 <w:noProof/>
                 <w:webHidden/>
               </w:rPr>
-              <w:instrText xml:space="preserve"> PAGEREF _Toc374273028 \h </w:instrText>
+              <w:instrText xml:space="preserve"> PAGEREF _Toc374310721 \h </w:instrText>
             </w:r>
             <w:r>
               <w:rPr>
@@ -2780,7 +2780,7 @@
               <w:noProof/>
             </w:rPr>
           </w:pPr>
-          <w:hyperlink w:anchor="_Toc374273029" w:history="1">
+          <w:hyperlink w:anchor="_Toc374310722" w:history="1">
             <w:r>
               <w:rPr>
                 <w:rStyle w:val="Hyperlink"/>
@@ -2821,7 +2821,7 @@
                 <w:noProof/>
                 <w:webHidden/>
               </w:rPr>
-              <w:instrText xml:space="preserve"> PAGEREF _Toc374273029 \h </w:instrText>
+              <w:instrText xml:space="preserve"> PAGEREF _Toc374310722 \h </w:instrText>
             </w:r>
             <w:r>
               <w:rPr>
@@ -2841,7 +2841,7 @@
                 <w:noProof/>
                 <w:webHidden/>
               </w:rPr>
-              <w:t>8</w:t>
+              <w:t>10</w:t>
             </w:r>
             <w:r>
               <w:rPr>
@@ -2864,7 +2864,7 @@
               <w:noProof/>
             </w:rPr>
           </w:pPr>
-          <w:hyperlink w:anchor="_Toc374273030" w:history="1">
+          <w:hyperlink w:anchor="_Toc374310723" w:history="1">
             <w:r>
               <w:rPr>
                 <w:rStyle w:val="Hyperlink"/>
@@ -2905,7 +2905,7 @@
                 <w:noProof/>
                 <w:webHidden/>
               </w:rPr>
-              <w:instrText xml:space="preserve"> PAGEREF _Toc374273030 \h </w:instrText>
+              <w:instrText xml:space="preserve"> PAGEREF _Toc374310723 \h </w:instrText>
             </w:r>
             <w:r>
               <w:rPr>
@@ -2925,7 +2925,7 @@
                 <w:noProof/>
                 <w:webHidden/>
               </w:rPr>
-              <w:t>8</w:t>
+              <w:t>11</w:t>
             </w:r>
             <w:r>
               <w:rPr>
@@ -2948,7 +2948,7 @@
               <w:noProof/>
             </w:rPr>
           </w:pPr>
-          <w:hyperlink w:anchor="_Toc374273031" w:history="1">
+          <w:hyperlink w:anchor="_Toc374310724" w:history="1">
             <w:r>
               <w:rPr>
                 <w:rStyle w:val="Hyperlink"/>
@@ -2989,7 +2989,7 @@
                 <w:noProof/>
                 <w:webHidden/>
               </w:rPr>
-              <w:instrText xml:space="preserve"> PAGEREF _Toc374273031 \h </w:instrText>
+              <w:instrText xml:space="preserve"> PAGEREF _Toc374310724 \h </w:instrText>
             </w:r>
             <w:r>
               <w:rPr>
@@ -3009,7 +3009,7 @@
                 <w:noProof/>
                 <w:webHidden/>
               </w:rPr>
-              <w:t>8</w:t>
+              <w:t>11</w:t>
             </w:r>
             <w:r>
               <w:rPr>
@@ -3032,7 +3032,7 @@
               <w:noProof/>
             </w:rPr>
           </w:pPr>
-          <w:hyperlink w:anchor="_Toc374273032" w:history="1">
+          <w:hyperlink w:anchor="_Toc374310725" w:history="1">
             <w:r>
               <w:rPr>
                 <w:rStyle w:val="Hyperlink"/>
@@ -3073,7 +3073,7 @@
                 <w:noProof/>
                 <w:webHidden/>
               </w:rPr>
-              <w:instrText xml:space="preserve"> PAGEREF _Toc374273032 \h </w:instrText>
+              <w:instrText xml:space="preserve"> PAGEREF _Toc374310725 \h </w:instrText>
             </w:r>
             <w:r>
               <w:rPr>
@@ -3093,7 +3093,7 @@
                 <w:noProof/>
                 <w:webHidden/>
               </w:rPr>
-              <w:t>9</w:t>
+              <w:t>12</w:t>
             </w:r>
             <w:r>
               <w:rPr>
@@ -3116,7 +3116,7 @@
               <w:noProof/>
             </w:rPr>
           </w:pPr>
-          <w:hyperlink w:anchor="_Toc374273033" w:history="1">
+          <w:hyperlink w:anchor="_Toc374310726" w:history="1">
             <w:r>
               <w:rPr>
                 <w:rStyle w:val="Hyperlink"/>
@@ -3157,7 +3157,7 @@
                 <w:noProof/>
                 <w:webHidden/>
               </w:rPr>
-              <w:instrText xml:space="preserve"> PAGEREF _Toc374273033 \h </w:instrText>
+              <w:instrText xml:space="preserve"> PAGEREF _Toc374310726 \h </w:instrText>
             </w:r>
             <w:r>
               <w:rPr>
@@ -3177,7 +3177,7 @@
                 <w:noProof/>
                 <w:webHidden/>
               </w:rPr>
-              <w:t>9</w:t>
+              <w:t>12</w:t>
             </w:r>
             <w:r>
               <w:rPr>
@@ -3200,7 +3200,7 @@
               <w:noProof/>
             </w:rPr>
           </w:pPr>
-          <w:hyperlink w:anchor="_Toc374273034" w:history="1">
+          <w:hyperlink w:anchor="_Toc374310727" w:history="1">
             <w:r>
               <w:rPr>
                 <w:rStyle w:val="Hyperlink"/>
@@ -3241,7 +3241,7 @@
                 <w:noProof/>
                 <w:webHidden/>
               </w:rPr>
-              <w:instrText xml:space="preserve"> PAGEREF _Toc374273034 \h </w:instrText>
+              <w:instrText xml:space="preserve"> PAGEREF _Toc374310727 \h </w:instrText>
             </w:r>
             <w:r>
               <w:rPr>
@@ -3261,7 +3261,7 @@
                 <w:noProof/>
                 <w:webHidden/>
               </w:rPr>
-              <w:t>9</w:t>
+              <w:t>12</w:t>
             </w:r>
             <w:r>
               <w:rPr>
@@ -3284,7 +3284,7 @@
               <w:noProof/>
             </w:rPr>
           </w:pPr>
-          <w:hyperlink w:anchor="_Toc374273035" w:history="1">
+          <w:hyperlink w:anchor="_Toc374310728" w:history="1">
             <w:r>
               <w:rPr>
                 <w:rStyle w:val="Hyperlink"/>
@@ -3325,7 +3325,7 @@
                 <w:noProof/>
                 <w:webHidden/>
               </w:rPr>
-              <w:instrText xml:space="preserve"> PAGEREF _Toc374273035 \h </w:instrText>
+              <w:instrText xml:space="preserve"> PAGEREF _Toc374310728 \h </w:instrText>
             </w:r>
             <w:r>
               <w:rPr>
@@ -3345,7 +3345,7 @@
                 <w:noProof/>
                 <w:webHidden/>
               </w:rPr>
-              <w:t>10</w:t>
+              <w:t>13</w:t>
             </w:r>
             <w:r>
               <w:rPr>
@@ -3368,7 +3368,7 @@
               <w:noProof/>
             </w:rPr>
           </w:pPr>
-          <w:hyperlink w:anchor="_Toc374273036" w:history="1">
+          <w:hyperlink w:anchor="_Toc374310729" w:history="1">
             <w:r>
               <w:rPr>
                 <w:rStyle w:val="Hyperlink"/>
@@ -3409,7 +3409,7 @@
                 <w:noProof/>
                 <w:webHidden/>
               </w:rPr>
-              <w:instrText xml:space="preserve"> PAGEREF _Toc374273036 \h </w:instrText>
+              <w:instrText xml:space="preserve"> PAGEREF _Toc374310729 \h </w:instrText>
             </w:r>
             <w:r>
               <w:rPr>
@@ -3429,7 +3429,7 @@
                 <w:noProof/>
                 <w:webHidden/>
               </w:rPr>
-              <w:t>10</w:t>
+              <w:t>14</w:t>
             </w:r>
             <w:r>
               <w:rPr>
@@ -3452,7 +3452,7 @@
               <w:noProof/>
             </w:rPr>
           </w:pPr>
-          <w:hyperlink w:anchor="_Toc374273037" w:history="1">
+          <w:hyperlink w:anchor="_Toc374310730" w:history="1">
             <w:r>
               <w:rPr>
                 <w:rStyle w:val="Hyperlink"/>
@@ -3493,7 +3493,7 @@
                 <w:noProof/>
                 <w:webHidden/>
               </w:rPr>
-              <w:instrText xml:space="preserve"> PAGEREF _Toc374273037 \h </w:instrText>
+              <w:instrText xml:space="preserve"> PAGEREF _Toc374310730 \h </w:instrText>
             </w:r>
             <w:r>
               <w:rPr>
@@ -3513,7 +3513,7 @@
                 <w:noProof/>
                 <w:webHidden/>
               </w:rPr>
-              <w:t>14</w:t>
+              <w:t>18</w:t>
             </w:r>
             <w:r>
               <w:rPr>
@@ -3536,7 +3536,7 @@
               <w:noProof/>
             </w:rPr>
           </w:pPr>
-          <w:hyperlink w:anchor="_Toc374273038" w:history="1">
+          <w:hyperlink w:anchor="_Toc374310731" w:history="1">
             <w:r>
               <w:rPr>
                 <w:rStyle w:val="Hyperlink"/>
@@ -3577,7 +3577,7 @@
                 <w:noProof/>
                 <w:webHidden/>
               </w:rPr>
-              <w:instrText xml:space="preserve"> PAGEREF _Toc374273038 \h </w:instrText>
+              <w:instrText xml:space="preserve"> PAGEREF _Toc374310731 \h </w:instrText>
             </w:r>
             <w:r>
               <w:rPr>
@@ -3597,7 +3597,7 @@
                 <w:noProof/>
                 <w:webHidden/>
               </w:rPr>
-              <w:t>14</w:t>
+              <w:t>18</w:t>
             </w:r>
             <w:r>
               <w:rPr>
@@ -3620,7 +3620,7 @@
               <w:noProof/>
             </w:rPr>
           </w:pPr>
-          <w:hyperlink w:anchor="_Toc374273039" w:history="1">
+          <w:hyperlink w:anchor="_Toc374310732" w:history="1">
             <w:r>
               <w:rPr>
                 <w:rStyle w:val="Hyperlink"/>
@@ -3661,7 +3661,7 @@
                 <w:noProof/>
                 <w:webHidden/>
               </w:rPr>
-              <w:instrText xml:space="preserve"> PAGEREF _Toc374273039 \h </w:instrText>
+              <w:instrText xml:space="preserve"> PAGEREF _Toc374310732 \h </w:instrText>
             </w:r>
             <w:r>
               <w:rPr>
@@ -3681,7 +3681,7 @@
                 <w:noProof/>
                 <w:webHidden/>
               </w:rPr>
-              <w:t>14</w:t>
+              <w:t>18</w:t>
             </w:r>
             <w:r>
               <w:rPr>
@@ -3704,7 +3704,7 @@
               <w:noProof/>
             </w:rPr>
           </w:pPr>
-          <w:hyperlink w:anchor="_Toc374273040" w:history="1">
+          <w:hyperlink w:anchor="_Toc374310733" w:history="1">
             <w:r>
               <w:rPr>
                 <w:rStyle w:val="Hyperlink"/>
@@ -3745,7 +3745,7 @@
                 <w:noProof/>
                 <w:webHidden/>
               </w:rPr>
-              <w:instrText xml:space="preserve"> PAGEREF _Toc374273040 \h </w:instrText>
+              <w:instrText xml:space="preserve"> PAGEREF _Toc374310733 \h </w:instrText>
             </w:r>
             <w:r>
               <w:rPr>
@@ -3765,7 +3765,7 @@
                 <w:noProof/>
                 <w:webHidden/>
               </w:rPr>
-              <w:t>14</w:t>
+              <w:t>18</w:t>
             </w:r>
             <w:r>
               <w:rPr>
@@ -3788,7 +3788,7 @@
               <w:noProof/>
             </w:rPr>
           </w:pPr>
-          <w:hyperlink w:anchor="_Toc374273041" w:history="1">
+          <w:hyperlink w:anchor="_Toc374310734" w:history="1">
             <w:r>
               <w:rPr>
                 <w:rStyle w:val="Hyperlink"/>
@@ -3829,7 +3829,7 @@
                 <w:noProof/>
                 <w:webHidden/>
               </w:rPr>
-              <w:instrText xml:space="preserve"> PAGEREF _Toc374273041 \h </w:instrText>
+              <w:instrText xml:space="preserve"> PAGEREF _Toc374310734 \h </w:instrText>
             </w:r>
             <w:r>
               <w:rPr>
@@ -3849,7 +3849,7 @@
                 <w:noProof/>
                 <w:webHidden/>
               </w:rPr>
-              <w:t>14</w:t>
+              <w:t>18</w:t>
             </w:r>
             <w:r>
               <w:rPr>
@@ -3872,7 +3872,7 @@
               <w:noProof/>
             </w:rPr>
           </w:pPr>
-          <w:hyperlink w:anchor="_Toc374273042" w:history="1">
+          <w:hyperlink w:anchor="_Toc374310735" w:history="1">
             <w:r>
               <w:rPr>
                 <w:rStyle w:val="Hyperlink"/>
@@ -3913,7 +3913,7 @@
                 <w:noProof/>
                 <w:webHidden/>
               </w:rPr>
-              <w:instrText xml:space="preserve"> PAGEREF _Toc374273042 \h </w:instrText>
+              <w:instrText xml:space="preserve"> PAGEREF _Toc374310735 \h </w:instrText>
             </w:r>
             <w:r>
               <w:rPr>
@@ -3933,7 +3933,7 @@
                 <w:noProof/>
                 <w:webHidden/>
               </w:rPr>
-              <w:t>15</w:t>
+              <w:t>18</w:t>
             </w:r>
             <w:r>
               <w:rPr>
@@ -3956,7 +3956,7 @@
               <w:noProof/>
             </w:rPr>
           </w:pPr>
-          <w:hyperlink w:anchor="_Toc374273043" w:history="1">
+          <w:hyperlink w:anchor="_Toc374310736" w:history="1">
             <w:r>
               <w:rPr>
                 <w:rStyle w:val="Hyperlink"/>
@@ -3997,7 +3997,7 @@
                 <w:noProof/>
                 <w:webHidden/>
               </w:rPr>
-              <w:instrText xml:space="preserve"> PAGEREF _Toc374273043 \h </w:instrText>
+              <w:instrText xml:space="preserve"> PAGEREF _Toc374310736 \h </w:instrText>
             </w:r>
             <w:r>
               <w:rPr>
@@ -4017,7 +4017,7 @@
                 <w:noProof/>
                 <w:webHidden/>
               </w:rPr>
-              <w:t>17</w:t>
+              <w:t>21</w:t>
             </w:r>
             <w:r>
               <w:rPr>
@@ -4040,7 +4040,7 @@
               <w:noProof/>
             </w:rPr>
           </w:pPr>
-          <w:hyperlink w:anchor="_Toc374273044" w:history="1">
+          <w:hyperlink w:anchor="_Toc374310737" w:history="1">
             <w:r>
               <w:rPr>
                 <w:rStyle w:val="Hyperlink"/>
@@ -4081,7 +4081,7 @@
                 <w:noProof/>
                 <w:webHidden/>
               </w:rPr>
-              <w:instrText xml:space="preserve"> PAGEREF _Toc374273044 \h </w:instrText>
+              <w:instrText xml:space="preserve"> PAGEREF _Toc374310737 \h </w:instrText>
             </w:r>
             <w:r>
               <w:rPr>
@@ -4101,7 +4101,7 @@
                 <w:noProof/>
                 <w:webHidden/>
               </w:rPr>
-              <w:t>17</w:t>
+              <w:t>21</w:t>
             </w:r>
             <w:r>
               <w:rPr>
@@ -4124,7 +4124,7 @@
               <w:noProof/>
             </w:rPr>
           </w:pPr>
-          <w:hyperlink w:anchor="_Toc374273045" w:history="1">
+          <w:hyperlink w:anchor="_Toc374310738" w:history="1">
             <w:r>
               <w:rPr>
                 <w:rStyle w:val="Hyperlink"/>
@@ -4165,7 +4165,7 @@
                 <w:noProof/>
                 <w:webHidden/>
               </w:rPr>
-              <w:instrText xml:space="preserve"> PAGEREF _Toc374273045 \h </w:instrText>
+              <w:instrText xml:space="preserve"> PAGEREF _Toc374310738 \h </w:instrText>
             </w:r>
             <w:r>
               <w:rPr>
@@ -4185,7 +4185,7 @@
                 <w:noProof/>
                 <w:webHidden/>
               </w:rPr>
-              <w:t>17</w:t>
+              <w:t>21</w:t>
             </w:r>
             <w:r>
               <w:rPr>
@@ -4208,7 +4208,7 @@
               <w:noProof/>
             </w:rPr>
           </w:pPr>
-          <w:hyperlink w:anchor="_Toc374273046" w:history="1">
+          <w:hyperlink w:anchor="_Toc374310739" w:history="1">
             <w:r>
               <w:rPr>
                 <w:rStyle w:val="Hyperlink"/>
@@ -4249,7 +4249,7 @@
                 <w:noProof/>
                 <w:webHidden/>
               </w:rPr>
-              <w:instrText xml:space="preserve"> PAGEREF _Toc374273046 \h </w:instrText>
+              <w:instrText xml:space="preserve"> PAGEREF _Toc374310739 \h </w:instrText>
             </w:r>
             <w:r>
               <w:rPr>
@@ -4269,7 +4269,7 @@
                 <w:noProof/>
                 <w:webHidden/>
               </w:rPr>
-              <w:t>17</w:t>
+              <w:t>21</w:t>
             </w:r>
             <w:r>
               <w:rPr>
@@ -4292,7 +4292,7 @@
               <w:noProof/>
             </w:rPr>
           </w:pPr>
-          <w:hyperlink w:anchor="_Toc374273047" w:history="1">
+          <w:hyperlink w:anchor="_Toc374310740" w:history="1">
             <w:r>
               <w:rPr>
                 <w:rStyle w:val="Hyperlink"/>
@@ -4333,7 +4333,7 @@
                 <w:noProof/>
                 <w:webHidden/>
               </w:rPr>
-              <w:instrText xml:space="preserve"> PAGEREF _Toc374273047 \h </w:instrText>
+              <w:instrText xml:space="preserve"> PAGEREF _Toc374310740 \h </w:instrText>
             </w:r>
             <w:r>
               <w:rPr>
@@ -4353,7 +4353,7 @@
                 <w:noProof/>
                 <w:webHidden/>
               </w:rPr>
-              <w:t>17</w:t>
+              <w:t>21</w:t>
             </w:r>
             <w:r>
               <w:rPr>
@@ -4376,7 +4376,7 @@
               <w:noProof/>
             </w:rPr>
           </w:pPr>
-          <w:hyperlink w:anchor="_Toc374273048" w:history="1">
+          <w:hyperlink w:anchor="_Toc374310741" w:history="1">
             <w:r>
               <w:rPr>
                 <w:rStyle w:val="Hyperlink"/>
@@ -4417,7 +4417,7 @@
                 <w:noProof/>
                 <w:webHidden/>
               </w:rPr>
-              <w:instrText xml:space="preserve"> PAGEREF _Toc374273048 \h </w:instrText>
+              <w:instrText xml:space="preserve"> PAGEREF _Toc374310741 \h </w:instrText>
             </w:r>
             <w:r>
               <w:rPr>
@@ -4437,7 +4437,7 @@
                 <w:noProof/>
                 <w:webHidden/>
               </w:rPr>
-              <w:t>18</w:t>
+              <w:t>21</w:t>
             </w:r>
             <w:r>
               <w:rPr>
@@ -4460,7 +4460,7 @@
               <w:noProof/>
             </w:rPr>
           </w:pPr>
-          <w:hyperlink w:anchor="_Toc374273049" w:history="1">
+          <w:hyperlink w:anchor="_Toc374310742" w:history="1">
             <w:r>
               <w:rPr>
                 <w:rStyle w:val="Hyperlink"/>
@@ -4501,7 +4501,7 @@
                 <w:noProof/>
                 <w:webHidden/>
               </w:rPr>
-              <w:instrText xml:space="preserve"> PAGEREF _Toc374273049 \h </w:instrText>
+              <w:instrText xml:space="preserve"> PAGEREF _Toc374310742 \h </w:instrText>
             </w:r>
             <w:r>
               <w:rPr>
@@ -4521,7 +4521,7 @@
                 <w:noProof/>
                 <w:webHidden/>
               </w:rPr>
-              <w:t>18</w:t>
+              <w:t>22</w:t>
             </w:r>
             <w:r>
               <w:rPr>
@@ -4544,7 +4544,7 @@
               <w:noProof/>
             </w:rPr>
           </w:pPr>
-          <w:hyperlink w:anchor="_Toc374273050" w:history="1">
+          <w:hyperlink w:anchor="_Toc374310743" w:history="1">
             <w:r>
               <w:rPr>
                 <w:rStyle w:val="Hyperlink"/>
@@ -4585,7 +4585,7 @@
                 <w:noProof/>
                 <w:webHidden/>
               </w:rPr>
-              <w:instrText xml:space="preserve"> PAGEREF _Toc374273050 \h </w:instrText>
+              <w:instrText xml:space="preserve"> PAGEREF _Toc374310743 \h </w:instrText>
             </w:r>
             <w:r>
               <w:rPr>
@@ -4605,7 +4605,7 @@
                 <w:noProof/>
                 <w:webHidden/>
               </w:rPr>
-              <w:t>18</w:t>
+              <w:t>22</w:t>
             </w:r>
             <w:r>
               <w:rPr>
@@ -4628,7 +4628,7 @@
               <w:noProof/>
             </w:rPr>
           </w:pPr>
-          <w:hyperlink w:anchor="_Toc374273051" w:history="1">
+          <w:hyperlink w:anchor="_Toc374310744" w:history="1">
             <w:r>
               <w:rPr>
                 <w:rStyle w:val="Hyperlink"/>
@@ -4669,7 +4669,7 @@
                 <w:noProof/>
                 <w:webHidden/>
               </w:rPr>
-              <w:instrText xml:space="preserve"> PAGEREF _Toc374273051 \h </w:instrText>
+              <w:instrText xml:space="preserve"> PAGEREF _Toc374310744 \h </w:instrText>
             </w:r>
             <w:r>
               <w:rPr>
@@ -4689,7 +4689,7 @@
                 <w:noProof/>
                 <w:webHidden/>
               </w:rPr>
-              <w:t>18</w:t>
+              <w:t>22</w:t>
             </w:r>
             <w:r>
               <w:rPr>
@@ -4712,7 +4712,7 @@
               <w:noProof/>
             </w:rPr>
           </w:pPr>
-          <w:hyperlink w:anchor="_Toc374273052" w:history="1">
+          <w:hyperlink w:anchor="_Toc374310745" w:history="1">
             <w:r>
               <w:rPr>
                 <w:rStyle w:val="Hyperlink"/>
@@ -4753,7 +4753,7 @@
                 <w:noProof/>
                 <w:webHidden/>
               </w:rPr>
-              <w:instrText xml:space="preserve"> PAGEREF _Toc374273052 \h </w:instrText>
+              <w:instrText xml:space="preserve"> PAGEREF _Toc374310745 \h </w:instrText>
             </w:r>
             <w:r>
               <w:rPr>
@@ -4773,7 +4773,7 @@
                 <w:noProof/>
                 <w:webHidden/>
               </w:rPr>
-              <w:t>18</w:t>
+              <w:t>22</w:t>
             </w:r>
             <w:r>
               <w:rPr>
@@ -4796,7 +4796,7 @@
               <w:noProof/>
             </w:rPr>
           </w:pPr>
-          <w:hyperlink w:anchor="_Toc374273053" w:history="1">
+          <w:hyperlink w:anchor="_Toc374310746" w:history="1">
             <w:r>
               <w:rPr>
                 <w:rStyle w:val="Hyperlink"/>
@@ -4837,7 +4837,7 @@
                 <w:noProof/>
                 <w:webHidden/>
               </w:rPr>
-              <w:instrText xml:space="preserve"> PAGEREF _Toc374273053 \h </w:instrText>
+              <w:instrText xml:space="preserve"> PAGEREF _Toc374310746 \h </w:instrText>
             </w:r>
             <w:r>
               <w:rPr>
@@ -4857,7 +4857,7 @@
                 <w:noProof/>
                 <w:webHidden/>
               </w:rPr>
-              <w:t>18</w:t>
+              <w:t>22</w:t>
             </w:r>
             <w:r>
               <w:rPr>
@@ -4880,7 +4880,7 @@
               <w:noProof/>
             </w:rPr>
           </w:pPr>
-          <w:hyperlink w:anchor="_Toc374273054" w:history="1">
+          <w:hyperlink w:anchor="_Toc374310747" w:history="1">
             <w:r>
               <w:rPr>
                 <w:rStyle w:val="Hyperlink"/>
@@ -4921,7 +4921,7 @@
                 <w:noProof/>
                 <w:webHidden/>
               </w:rPr>
-              <w:instrText xml:space="preserve"> PAGEREF _Toc374273054 \h </w:instrText>
+              <w:instrText xml:space="preserve"> PAGEREF _Toc374310747 \h </w:instrText>
             </w:r>
             <w:r>
               <w:rPr>
@@ -4941,7 +4941,7 @@
                 <w:noProof/>
                 <w:webHidden/>
               </w:rPr>
-              <w:t>18</w:t>
+              <w:t>22</w:t>
             </w:r>
             <w:r>
               <w:rPr>
@@ -4964,7 +4964,7 @@
               <w:noProof/>
             </w:rPr>
           </w:pPr>
-          <w:hyperlink w:anchor="_Toc374273055" w:history="1">
+          <w:hyperlink w:anchor="_Toc374310748" w:history="1">
             <w:r>
               <w:rPr>
                 <w:rStyle w:val="Hyperlink"/>
@@ -5005,7 +5005,7 @@
                 <w:noProof/>
                 <w:webHidden/>
               </w:rPr>
-              <w:instrText xml:space="preserve"> PAGEREF _Toc374273055 \h </w:instrText>
+              <w:instrText xml:space="preserve"> PAGEREF _Toc374310748 \h </w:instrText>
             </w:r>
             <w:r>
               <w:rPr>
@@ -5025,7 +5025,7 @@
                 <w:noProof/>
                 <w:webHidden/>
               </w:rPr>
-              <w:t>18</w:t>
+              <w:t>22</w:t>
             </w:r>
             <w:r>
               <w:rPr>
@@ -5048,7 +5048,7 @@
               <w:noProof/>
             </w:rPr>
           </w:pPr>
-          <w:hyperlink w:anchor="_Toc374273056" w:history="1">
+          <w:hyperlink w:anchor="_Toc374310749" w:history="1">
             <w:r>
               <w:rPr>
                 <w:rStyle w:val="Hyperlink"/>
@@ -5089,7 +5089,7 @@
                 <w:noProof/>
                 <w:webHidden/>
               </w:rPr>
-              <w:instrText xml:space="preserve"> PAGEREF _Toc374273056 \h </w:instrText>
+              <w:instrText xml:space="preserve"> PAGEREF _Toc374310749 \h </w:instrText>
             </w:r>
             <w:r>
               <w:rPr>
@@ -5109,7 +5109,7 @@
                 <w:noProof/>
                 <w:webHidden/>
               </w:rPr>
-              <w:t>18</w:t>
+              <w:t>22</w:t>
             </w:r>
             <w:r>
               <w:rPr>
@@ -5132,7 +5132,7 @@
               <w:noProof/>
             </w:rPr>
           </w:pPr>
-          <w:hyperlink w:anchor="_Toc374273057" w:history="1">
+          <w:hyperlink w:anchor="_Toc374310750" w:history="1">
             <w:r>
               <w:rPr>
                 <w:rStyle w:val="Hyperlink"/>
@@ -5173,7 +5173,7 @@
                 <w:noProof/>
                 <w:webHidden/>
               </w:rPr>
-              <w:instrText xml:space="preserve"> PAGEREF _Toc374273057 \h </w:instrText>
+              <w:instrText xml:space="preserve"> PAGEREF _Toc374310750 \h </w:instrText>
             </w:r>
             <w:r>
               <w:rPr>
@@ -5193,7 +5193,7 @@
                 <w:noProof/>
                 <w:webHidden/>
               </w:rPr>
-              <w:t>18</w:t>
+              <w:t>22</w:t>
             </w:r>
             <w:r>
               <w:rPr>
@@ -5216,7 +5216,7 @@
               <w:noProof/>
             </w:rPr>
           </w:pPr>
-          <w:hyperlink w:anchor="_Toc374273058" w:history="1">
+          <w:hyperlink w:anchor="_Toc374310751" w:history="1">
             <w:r>
               <w:rPr>
                 <w:rStyle w:val="Hyperlink"/>
@@ -5257,7 +5257,7 @@
                 <w:noProof/>
                 <w:webHidden/>
               </w:rPr>
-              <w:instrText xml:space="preserve"> PAGEREF _Toc374273058 \h </w:instrText>
+              <w:instrText xml:space="preserve"> PAGEREF _Toc374310751 \h </w:instrText>
             </w:r>
             <w:r>
               <w:rPr>
@@ -5277,7 +5277,7 @@
                 <w:noProof/>
                 <w:webHidden/>
               </w:rPr>
-              <w:t>18</w:t>
+              <w:t>22</w:t>
             </w:r>
             <w:r>
               <w:rPr>
@@ -5309,7 +5309,7 @@
       <w:pPr>
         <w:pStyle w:val="Heading1"/>
       </w:pPr>
-      <w:bookmarkStart w:id="2" w:name="_Toc374273025"/>
+      <w:bookmarkStart w:id="2" w:name="_Toc374310718"/>
       <w:r>
         <w:t>Program Introduction</w:t>
       </w:r>
@@ -5611,7 +5611,7 @@
       <w:pPr>
         <w:pStyle w:val="Heading1"/>
       </w:pPr>
-      <w:bookmarkStart w:id="3" w:name="_Toc374273026"/>
+      <w:bookmarkStart w:id="3" w:name="_Toc374310719"/>
       <w:r>
         <w:lastRenderedPageBreak/>
         <w:t>Mission Relevance and Justification</w:t>
@@ -5622,7 +5622,7 @@
       <w:pPr>
         <w:pStyle w:val="Heading2"/>
       </w:pPr>
-      <w:bookmarkStart w:id="4" w:name="_Toc374273027"/>
+      <w:bookmarkStart w:id="4" w:name="_Toc374310720"/>
       <w:r>
         <w:t>Relation to NASA Objectives</w:t>
       </w:r>
@@ -5633,7 +5633,7 @@
       <w:pPr>
         <w:pStyle w:val="Heading2"/>
       </w:pPr>
-      <w:bookmarkStart w:id="5" w:name="_Toc374273028"/>
+      <w:bookmarkStart w:id="5" w:name="_Toc374310721"/>
       <w:r>
         <w:t>Proximity Operation Mission History</w:t>
       </w:r>
@@ -7847,7 +7847,7 @@
       <w:pPr>
         <w:pStyle w:val="Heading2"/>
       </w:pPr>
-      <w:bookmarkStart w:id="6" w:name="_Toc374273029"/>
+      <w:bookmarkStart w:id="6" w:name="_Toc374310722"/>
       <w:r>
         <w:t>Related Activity in Proximity Operations</w:t>
       </w:r>
@@ -7942,7 +7942,7 @@
       <w:pPr>
         <w:pStyle w:val="Heading1"/>
       </w:pPr>
-      <w:bookmarkStart w:id="7" w:name="_Toc374273030"/>
+      <w:bookmarkStart w:id="7" w:name="_Toc374310723"/>
       <w:r>
         <w:t>Mission Objectives</w:t>
       </w:r>
@@ -7952,7 +7952,7 @@
       <w:pPr>
         <w:pStyle w:val="Heading2"/>
       </w:pPr>
-      <w:bookmarkStart w:id="8" w:name="_Toc374273031"/>
+      <w:bookmarkStart w:id="8" w:name="_Toc374310724"/>
       <w:r>
         <w:t>Baseline Mission</w:t>
       </w:r>
@@ -8081,7 +8081,7 @@
       <w:pPr>
         <w:pStyle w:val="Heading2"/>
       </w:pPr>
-      <w:bookmarkStart w:id="9" w:name="_Toc374273032"/>
+      <w:bookmarkStart w:id="9" w:name="_Toc374310725"/>
       <w:r>
         <w:lastRenderedPageBreak/>
         <w:t>Success Criteria</w:t>
@@ -8166,7 +8166,7 @@
       <w:pPr>
         <w:pStyle w:val="Heading1"/>
       </w:pPr>
-      <w:bookmarkStart w:id="10" w:name="_Toc374273033"/>
+      <w:bookmarkStart w:id="10" w:name="_Toc374310726"/>
       <w:r>
         <w:t>Requirements Verification</w:t>
       </w:r>
@@ -8179,7 +8179,7 @@
       <w:pPr>
         <w:pStyle w:val="Heading2"/>
       </w:pPr>
-      <w:bookmarkStart w:id="11" w:name="_Toc374273034"/>
+      <w:bookmarkStart w:id="11" w:name="_Toc374310727"/>
       <w:r>
         <w:t>Rationale and Taxonomy</w:t>
       </w:r>
@@ -8420,7 +8420,7 @@
       <w:pPr>
         <w:pStyle w:val="Heading2"/>
       </w:pPr>
-      <w:bookmarkStart w:id="12" w:name="_Toc374273035"/>
+      <w:bookmarkStart w:id="12" w:name="_Toc374310728"/>
       <w:r>
         <w:t>Mission Constraints</w:t>
       </w:r>
@@ -8435,7 +8435,7 @@
       <w:pPr>
         <w:pStyle w:val="Heading3"/>
       </w:pPr>
-      <w:bookmarkStart w:id="13" w:name="_Toc374273036"/>
+      <w:bookmarkStart w:id="13" w:name="_Toc374310729"/>
       <w:r>
         <w:lastRenderedPageBreak/>
         <w:t>Launch Vehicle Integration</w:t>
@@ -10261,7 +10261,7 @@
       <w:pPr>
         <w:pStyle w:val="Heading3"/>
       </w:pPr>
-      <w:bookmarkStart w:id="14" w:name="_Toc374273037"/>
+      <w:bookmarkStart w:id="14" w:name="_Toc374310730"/>
       <w:r>
         <w:t>Cost</w:t>
       </w:r>
@@ -10272,19 +10272,87 @@
       <w:pPr>
         <w:pStyle w:val="Heading3"/>
       </w:pPr>
-      <w:bookmarkStart w:id="15" w:name="_Toc374273038"/>
+      <w:bookmarkStart w:id="15" w:name="_Toc374310731"/>
       <w:r>
         <w:t>Mission Lifetime</w:t>
       </w:r>
       <w:bookmarkEnd w:id="15"/>
     </w:p>
-    <w:p/>
+    <w:p>
+      <w:pPr>
+        <w:pStyle w:val="Body"/>
+        <w:spacing w:after="120"/>
+        <w:jc w:val="both"/>
+        <w:rPr>
+          <w:rFonts w:ascii="Times New Roman" w:hAnsi="Times New Roman" w:cs="Times New Roman"/>
+        </w:rPr>
+      </w:pPr>
+      <w:r>
+        <w:rPr>
+          <w:rFonts w:ascii="Times New Roman" w:hAnsi="Times New Roman" w:cs="Times New Roman"/>
+        </w:rPr>
+        <w:t xml:space="preserve">A critical component for any proximity operations mission is mission lifetime; specifically the maximum elapsed time during which the mission can be accomplished. Historical data shows that rendezvous missions are typically short or fail, with the best example being Surrey Satellite Technology Ltd’s </w:t>
+      </w:r>
+      <w:proofErr w:type="spellStart"/>
+      <w:r>
+        <w:rPr>
+          <w:rFonts w:ascii="Times New Roman" w:hAnsi="Times New Roman" w:cs="Times New Roman"/>
+        </w:rPr>
+        <w:t>microsat</w:t>
+      </w:r>
+      <w:proofErr w:type="spellEnd"/>
+      <w:r>
+        <w:rPr>
+          <w:rFonts w:ascii="Times New Roman" w:hAnsi="Times New Roman" w:cs="Times New Roman"/>
+        </w:rPr>
+        <w:t xml:space="preserve"> SNAP-1. SNAP-1 was intended to rendezvous with the Tisinghua-1 microsatellite after deployment from the launch vehicle’s upper stage. Though SNAP-1 carried 600 m/s in delta-V, it was not able to neutralize its velocity relative to Tisinghua-1 before the spacecraft were too far away to rendezvous. Their closest proximity was slightly less than 2000 km roughly 1.5 years after launch.</w:t>
+      </w:r>
+    </w:p>
+    <w:p>
+      <w:pPr>
+        <w:pStyle w:val="Body"/>
+        <w:spacing w:after="120"/>
+        <w:jc w:val="both"/>
+        <w:rPr>
+          <w:rFonts w:ascii="Times New Roman" w:hAnsi="Times New Roman" w:cs="Times New Roman"/>
+        </w:rPr>
+      </w:pPr>
+      <w:r>
+        <w:rPr>
+          <w:rFonts w:ascii="Times New Roman" w:hAnsi="Times New Roman" w:cs="Times New Roman"/>
+        </w:rPr>
+        <w:t>Orbital analysis corroborates the conclusion that relative velocities must be neutralized quickly after separation for rendezvous to be possible. Separation velocities of 5cm/s, 10 cm/s, and 50 cm/s were considered, as well as factors from the low Earth orbit environment such as atmospheric drag and solar radiation pressure. The analysis concluded that a separation velocity greeter than 5 cm/s would result in the two Rascal spacecraft being greater than 50 meters apart after just one orbit.</w:t>
+      </w:r>
+    </w:p>
+    <w:p>
+      <w:pPr>
+        <w:pStyle w:val="Body"/>
+        <w:spacing w:after="120"/>
+        <w:jc w:val="both"/>
+        <w:rPr>
+          <w:rFonts w:ascii="Times New Roman" w:hAnsi="Times New Roman" w:cs="Times New Roman"/>
+        </w:rPr>
+      </w:pPr>
+      <w:r>
+        <w:rPr>
+          <w:rFonts w:ascii="Times New Roman" w:hAnsi="Times New Roman" w:cs="Times New Roman"/>
+        </w:rPr>
+        <w:t>Based on the historical data, the preliminary orbital analysis of the separating spacecraft, and the time that may be required to contact and checkout the spacecraft after deployment form the launch vehicle, a mission life</w:t>
+      </w:r>
+      <w:r>
+        <w:rPr>
+          <w:rFonts w:ascii="Times New Roman" w:hAnsi="Times New Roman" w:cs="Times New Roman"/>
+        </w:rPr>
+        <w:t>time of six months was selected.</w:t>
+      </w:r>
+    </w:p>
     <w:p>
       <w:pPr>
         <w:pStyle w:val="Heading3"/>
       </w:pPr>
-      <w:bookmarkStart w:id="16" w:name="_Toc374273039"/>
-      <w:r>
+      <w:bookmarkStart w:id="16" w:name="_Toc374310732"/>
+      <w:r>
+        <w:lastRenderedPageBreak/>
         <w:t>Mission Success Verification</w:t>
       </w:r>
       <w:bookmarkEnd w:id="16"/>
@@ -10294,7 +10362,7 @@
       <w:pPr>
         <w:pStyle w:val="Heading3"/>
       </w:pPr>
-      <w:bookmarkStart w:id="17" w:name="_Toc374273040"/>
+      <w:bookmarkStart w:id="17" w:name="_Toc374310733"/>
       <w:r>
         <w:t>Mission Development Experience</w:t>
       </w:r>
@@ -10305,7 +10373,7 @@
       <w:pPr>
         <w:pStyle w:val="Heading3"/>
       </w:pPr>
-      <w:bookmarkStart w:id="18" w:name="_Toc374273041"/>
+      <w:bookmarkStart w:id="18" w:name="_Toc374310734"/>
       <w:r>
         <w:t>Risk</w:t>
       </w:r>
@@ -10316,7 +10384,7 @@
       <w:pPr>
         <w:pStyle w:val="Heading2"/>
       </w:pPr>
-      <w:bookmarkStart w:id="19" w:name="_Toc374273042"/>
+      <w:bookmarkStart w:id="19" w:name="_Toc374310735"/>
       <w:r>
         <w:t>Requirements Verification Matrix</w:t>
       </w:r>
@@ -11040,7 +11108,6 @@
                 <w:sz w:val="20"/>
                 <w:szCs w:val="20"/>
               </w:rPr>
-              <w:lastRenderedPageBreak/>
               <w:t>The mission will be executed by a spacecraft</w:t>
             </w:r>
           </w:p>
@@ -13275,6 +13342,7 @@
                 <w:sz w:val="20"/>
                 <w:szCs w:val="20"/>
               </w:rPr>
+              <w:lastRenderedPageBreak/>
               <w:t>The spacecraft must be capable of recording relative distance between it and a resident space object</w:t>
             </w:r>
           </w:p>
@@ -14386,7 +14454,6 @@
                 <w:sz w:val="20"/>
                 <w:szCs w:val="20"/>
               </w:rPr>
-              <w:lastRenderedPageBreak/>
               <w:t>The spacecraft will utilize a Power Subsystem</w:t>
             </w:r>
           </w:p>
@@ -17578,7 +17645,16 @@
                 <w:sz w:val="20"/>
                 <w:szCs w:val="20"/>
               </w:rPr>
-              <w:t>capable of powering each subsystem for the duration of the mission</w:t>
+              <w:t xml:space="preserve">capable of powering each subsystem for </w:t>
+            </w:r>
+            <w:r>
+              <w:rPr>
+                <w:rFonts w:eastAsia="Times New Roman"/>
+                <w:sz w:val="20"/>
+                <w:szCs w:val="20"/>
+              </w:rPr>
+              <w:lastRenderedPageBreak/>
+              <w:t>the duration of the mission</w:t>
             </w:r>
           </w:p>
         </w:tc>
@@ -17612,6 +17688,7 @@
                 <w:sz w:val="20"/>
                 <w:szCs w:val="20"/>
               </w:rPr>
+              <w:lastRenderedPageBreak/>
               <w:t>x</w:t>
             </w:r>
           </w:p>
@@ -17804,6 +17881,7 @@
                 <w:sz w:val="20"/>
                 <w:szCs w:val="20"/>
               </w:rPr>
+              <w:lastRenderedPageBreak/>
               <w:t>The power subsystem will utilize solar panels to generate a sufficient amount of power to compensate for the energy consumption of each subsystem of the spacecraft</w:t>
             </w:r>
           </w:p>
@@ -18211,7 +18289,6 @@
                 <w:sz w:val="20"/>
                 <w:szCs w:val="20"/>
               </w:rPr>
-              <w:lastRenderedPageBreak/>
               <w:t>Propulsion Requirements</w:t>
             </w:r>
           </w:p>
@@ -19411,7 +19488,7 @@
       <w:pPr>
         <w:pStyle w:val="Heading2"/>
       </w:pPr>
-      <w:bookmarkStart w:id="20" w:name="_Toc374273043"/>
+      <w:bookmarkStart w:id="20" w:name="_Toc374310736"/>
       <w:r>
         <w:t>Top Level Requirements</w:t>
       </w:r>
@@ -19422,7 +19499,7 @@
       <w:pPr>
         <w:pStyle w:val="Heading2"/>
       </w:pPr>
-      <w:bookmarkStart w:id="21" w:name="_Toc374273044"/>
+      <w:bookmarkStart w:id="21" w:name="_Toc374310737"/>
       <w:r>
         <w:t>Structures Requirements</w:t>
       </w:r>
@@ -19433,8 +19510,9 @@
       <w:pPr>
         <w:pStyle w:val="Heading2"/>
       </w:pPr>
-      <w:bookmarkStart w:id="22" w:name="_Toc374273045"/>
-      <w:r>
+      <w:bookmarkStart w:id="22" w:name="_Toc374310738"/>
+      <w:r>
+        <w:lastRenderedPageBreak/>
         <w:t>Power Requirements</w:t>
       </w:r>
       <w:bookmarkEnd w:id="22"/>
@@ -19444,7 +19522,7 @@
       <w:pPr>
         <w:pStyle w:val="Heading2"/>
       </w:pPr>
-      <w:bookmarkStart w:id="23" w:name="_Toc374273046"/>
+      <w:bookmarkStart w:id="23" w:name="_Toc374310739"/>
       <w:r>
         <w:t>Attitude Determination and Control Requirements</w:t>
       </w:r>
@@ -19455,7 +19533,7 @@
       <w:pPr>
         <w:pStyle w:val="Heading2"/>
       </w:pPr>
-      <w:bookmarkStart w:id="24" w:name="_Toc374273047"/>
+      <w:bookmarkStart w:id="24" w:name="_Toc374310740"/>
       <w:r>
         <w:t>Propulsion Requirements</w:t>
       </w:r>
@@ -19466,7 +19544,7 @@
       <w:pPr>
         <w:pStyle w:val="Heading2"/>
       </w:pPr>
-      <w:bookmarkStart w:id="25" w:name="_Toc374273048"/>
+      <w:bookmarkStart w:id="25" w:name="_Toc374310741"/>
       <w:r>
         <w:t>Communication Requirements</w:t>
       </w:r>
@@ -19477,9 +19555,8 @@
       <w:pPr>
         <w:pStyle w:val="Heading2"/>
       </w:pPr>
-      <w:bookmarkStart w:id="26" w:name="_Toc374273049"/>
-      <w:r>
-        <w:lastRenderedPageBreak/>
+      <w:bookmarkStart w:id="26" w:name="_Toc374310742"/>
+      <w:r>
         <w:t>Command and Data Handling Requirements</w:t>
       </w:r>
       <w:bookmarkEnd w:id="26"/>
@@ -19489,7 +19566,7 @@
       <w:pPr>
         <w:pStyle w:val="Heading1"/>
       </w:pPr>
-      <w:bookmarkStart w:id="27" w:name="_Toc374273050"/>
+      <w:bookmarkStart w:id="27" w:name="_Toc374310743"/>
       <w:r>
         <w:t>System Overview</w:t>
       </w:r>
@@ -19500,7 +19577,7 @@
       <w:pPr>
         <w:pStyle w:val="Heading1"/>
       </w:pPr>
-      <w:bookmarkStart w:id="28" w:name="_Toc374273051"/>
+      <w:bookmarkStart w:id="28" w:name="_Toc374310744"/>
       <w:r>
         <w:t>Subsystem Overview</w:t>
       </w:r>
@@ -19510,7 +19587,7 @@
       <w:pPr>
         <w:pStyle w:val="Heading2"/>
       </w:pPr>
-      <w:bookmarkStart w:id="29" w:name="_Toc374273052"/>
+      <w:bookmarkStart w:id="29" w:name="_Toc374310745"/>
       <w:r>
         <w:t>Structure</w:t>
       </w:r>
@@ -19521,18 +19598,128 @@
       <w:pPr>
         <w:pStyle w:val="Heading2"/>
       </w:pPr>
-      <w:bookmarkStart w:id="30" w:name="_Toc374273053"/>
+      <w:bookmarkStart w:id="30" w:name="_Toc374310746"/>
       <w:r>
         <w:t>Power</w:t>
       </w:r>
       <w:bookmarkEnd w:id="30"/>
     </w:p>
-    <w:p/>
+    <w:p>
+      <w:pPr>
+        <w:pStyle w:val="Body"/>
+        <w:spacing w:after="120"/>
+        <w:jc w:val="both"/>
+        <w:rPr>
+          <w:rFonts w:ascii="Times New Roman" w:hAnsi="Times New Roman" w:cs="Times New Roman"/>
+        </w:rPr>
+      </w:pPr>
+      <w:r>
+        <w:rPr>
+          <w:rFonts w:ascii="Times New Roman" w:hAnsi="Times New Roman" w:cs="Times New Roman"/>
+        </w:rPr>
+        <w:t xml:space="preserve">The power subsystem is responsible for generating, storing, managing, and distributing the energy required to conduct the </w:t>
+      </w:r>
+      <w:r>
+        <w:rPr>
+          <w:rFonts w:ascii="Times New Roman" w:hAnsi="Times New Roman" w:cs="Times New Roman"/>
+        </w:rPr>
+        <w:t xml:space="preserve">Rascal </w:t>
+      </w:r>
+      <w:r>
+        <w:rPr>
+          <w:rFonts w:ascii="Times New Roman" w:hAnsi="Times New Roman" w:cs="Times New Roman"/>
+        </w:rPr>
+        <w:t>mission. The subsystem consists of batteries, solar arrays, and any circuitry necessary to operate the subsystem.</w:t>
+      </w:r>
+    </w:p>
+    <w:p>
+      <w:pPr>
+        <w:pStyle w:val="Body"/>
+        <w:spacing w:after="120"/>
+        <w:jc w:val="both"/>
+        <w:rPr>
+          <w:rFonts w:ascii="Times New Roman" w:hAnsi="Times New Roman" w:cs="Times New Roman"/>
+        </w:rPr>
+      </w:pPr>
+      <w:r>
+        <w:rPr>
+          <w:rFonts w:ascii="Times New Roman" w:hAnsi="Times New Roman" w:cs="Times New Roman"/>
+        </w:rPr>
+        <w:t>The spacecraft’s batteries serve as the primary power source. Historically, CubeSats have used lithium-polymer batteries over more traditional nickel-cadmium batteries for energy storage because of the relative light weight and small volume combined with their high energy density of lithium-polymer. CubeSat architecture lithium-polymer batteries are available from commercial vendors at various capacities, with a standard 1U battery holding a 10 watt-hour charge. Many commercially available CubeSat batteries come integrated with an Electrical Power System board.</w:t>
+      </w:r>
+    </w:p>
+    <w:p>
+      <w:pPr>
+        <w:pStyle w:val="Body"/>
+        <w:spacing w:after="120"/>
+        <w:jc w:val="both"/>
+        <w:rPr>
+          <w:rFonts w:ascii="Times New Roman" w:hAnsi="Times New Roman" w:cs="Times New Roman"/>
+        </w:rPr>
+      </w:pPr>
+      <w:r>
+        <w:rPr>
+          <w:rFonts w:ascii="Times New Roman" w:hAnsi="Times New Roman" w:cs="Times New Roman"/>
+        </w:rPr>
+        <w:t>The Electrical Power System (EPS) serves to manage the power flowing to and from the batteries, connecting to both the spacecraft bus and the solar arrays. The EPS must provide over-current against a short circuit and under-voltage protection to prevent a complete discharge of the batteries. The EPS should also include a number of Battery Charge Regulators (BCRs) that regulate the incoming voltage and current from the solar arrays to the batteries, maximizing the efficiency of the battery charging cycle. The EPS must also be able to relay battery and solar array health data to the Command and Data Handling subsystem.</w:t>
+      </w:r>
+    </w:p>
+    <w:p>
+      <w:pPr>
+        <w:pStyle w:val="Body"/>
+        <w:spacing w:after="120"/>
+        <w:jc w:val="both"/>
+        <w:rPr>
+          <w:rFonts w:ascii="Times New Roman" w:hAnsi="Times New Roman" w:cs="Times New Roman"/>
+        </w:rPr>
+      </w:pPr>
+      <w:r>
+        <w:rPr>
+          <w:rFonts w:ascii="Times New Roman" w:hAnsi="Times New Roman" w:cs="Times New Roman"/>
+        </w:rPr>
+        <w:t xml:space="preserve">The spacecraft must be able to generate power to recharge the batteries. While there are several methods of doing this, the most practical is to mount a system of solar arrays to the spacecraft’s exterior. Commercial CubeSat solar arrays can come in a variety of sizes, configurations, and generation capacities. The simplest of the 3U CubeSat-scaled arrays are static panels, though deployable arrays are </w:t>
+      </w:r>
+      <w:r>
+        <w:rPr>
+          <w:rFonts w:ascii="Times New Roman" w:hAnsi="Times New Roman" w:cs="Times New Roman"/>
+        </w:rPr>
+        <w:lastRenderedPageBreak/>
+        <w:t>also available. Though deployable arrays generate significantly more power, it comes at the cost of increased complexity</w:t>
+      </w:r>
+      <w:r>
+        <w:rPr>
+          <w:rFonts w:ascii="Times New Roman" w:hAnsi="Times New Roman" w:cs="Times New Roman"/>
+        </w:rPr>
+        <w:t>, and thus, risk of failure</w:t>
+      </w:r>
+      <w:r>
+        <w:rPr>
+          <w:rFonts w:ascii="Times New Roman" w:hAnsi="Times New Roman" w:cs="Times New Roman"/>
+        </w:rPr>
+        <w:t xml:space="preserve">. </w:t>
+      </w:r>
+    </w:p>
+    <w:p>
+      <w:pPr>
+        <w:pStyle w:val="Body"/>
+        <w:spacing w:after="120"/>
+        <w:jc w:val="both"/>
+        <w:rPr>
+          <w:rFonts w:ascii="Times New Roman" w:hAnsi="Times New Roman" w:cs="Times New Roman"/>
+        </w:rPr>
+      </w:pPr>
+      <w:r>
+        <w:rPr>
+          <w:rFonts w:ascii="Times New Roman" w:hAnsi="Times New Roman" w:cs="Times New Roman"/>
+        </w:rPr>
+        <w:t>Work to be done before the next review process include refining the power budget for different solar panel array configurations, selecting an EPS and battery capable of handling the voltages associated with the best solar panel configuration derived from this analysis, and then determining the manner in which such systems can be integrated into the Rascal mission as a whole.</w:t>
+      </w:r>
+    </w:p>
     <w:p>
       <w:pPr>
         <w:pStyle w:val="Heading2"/>
       </w:pPr>
-      <w:bookmarkStart w:id="31" w:name="_Toc374273054"/>
+      <w:bookmarkStart w:id="31" w:name="_Toc374310747"/>
       <w:r>
         <w:t>Attitude Determination and Control</w:t>
       </w:r>
@@ -19543,7 +19730,7 @@
       <w:pPr>
         <w:pStyle w:val="Heading2"/>
       </w:pPr>
-      <w:bookmarkStart w:id="32" w:name="_Toc374273055"/>
+      <w:bookmarkStart w:id="32" w:name="_Toc374310748"/>
       <w:r>
         <w:t>Propulsion</w:t>
       </w:r>
@@ -19554,7 +19741,7 @@
       <w:pPr>
         <w:pStyle w:val="Heading2"/>
       </w:pPr>
-      <w:bookmarkStart w:id="33" w:name="_Toc374273056"/>
+      <w:bookmarkStart w:id="33" w:name="_Toc374310749"/>
       <w:r>
         <w:t>Communications</w:t>
       </w:r>
@@ -19565,7 +19752,7 @@
       <w:pPr>
         <w:pStyle w:val="Heading2"/>
       </w:pPr>
-      <w:bookmarkStart w:id="34" w:name="_Toc374273057"/>
+      <w:bookmarkStart w:id="34" w:name="_Toc374310750"/>
       <w:r>
         <w:t>Command and Data Handling</w:t>
       </w:r>
@@ -19576,7 +19763,7 @@
       <w:pPr>
         <w:pStyle w:val="Heading2"/>
       </w:pPr>
-      <w:bookmarkStart w:id="35" w:name="_Toc374273058"/>
+      <w:bookmarkStart w:id="35" w:name="_Toc374310751"/>
       <w:r>
         <w:t>Ground Operation</w:t>
       </w:r>
@@ -19647,7 +19834,7 @@
         <w:rStyle w:val="PageNumber"/>
         <w:noProof/>
       </w:rPr>
-      <w:t>11</w:t>
+      <w:t>23</w:t>
     </w:r>
     <w:r>
       <w:rPr>
@@ -21706,6 +21893,26 @@
       <w:lang w:eastAsia="hi-IN" w:bidi="hi-IN"/>
     </w:rPr>
   </w:style>
+  <w:style w:type="paragraph" w:customStyle="1" w:styleId="Body">
+    <w:name w:val="Body"/>
+    <w:rsid w:val="007F74B7"/>
+    <w:pPr>
+      <w:pBdr>
+        <w:top w:val="nil"/>
+        <w:left w:val="nil"/>
+        <w:bottom w:val="nil"/>
+        <w:right w:val="nil"/>
+        <w:between w:val="nil"/>
+        <w:bar w:val="nil"/>
+      </w:pBdr>
+      <w:spacing w:after="0" w:line="240" w:lineRule="auto"/>
+    </w:pPr>
+    <w:rPr>
+      <w:rFonts w:ascii="Helvetica" w:eastAsia="Arial Unicode MS" w:hAnsi="Arial Unicode MS" w:cs="Arial Unicode MS"/>
+      <w:color w:val="000000"/>
+      <w:bdr w:val="nil"/>
+    </w:rPr>
+  </w:style>
 </w:styles>
 </file>
 
@@ -22881,7 +23088,7 @@
 </file>
 
 <file path=customXml/itemProps1.xml><?xml version="1.0" encoding="utf-8"?>
-<ds:datastoreItem xmlns:ds="http://schemas.openxmlformats.org/officeDocument/2006/customXml" ds:itemID="{ACBBB43E-A1EC-470B-A338-5A2947163888}">
+<ds:datastoreItem xmlns:ds="http://schemas.openxmlformats.org/officeDocument/2006/customXml" ds:itemID="{D5260E98-B686-405F-8B82-E1F0A2194FCB}">
   <ds:schemaRefs>
     <ds:schemaRef ds:uri="http://schemas.openxmlformats.org/officeDocument/2006/bibliography"/>
   </ds:schemaRefs>

</xml_diff>

<commit_message>
Added Section 3.1 description
</commit_message>
<xml_diff>
--- a/CMQA/Mission Overview/RCL-O-CMQA2 Rascal Mission Overview.docx
+++ b/CMQA/Mission Overview/RCL-O-CMQA2 Rascal Mission Overview.docx
@@ -2289,7 +2289,7 @@
         <w:pStyle w:val="Heading1"/>
       </w:pPr>
       <w:bookmarkStart w:id="0" w:name="_Toc155858539"/>
-      <w:bookmarkStart w:id="1" w:name="_Toc374310717"/>
+      <w:bookmarkStart w:id="1" w:name="_Toc374311340"/>
       <w:r>
         <w:lastRenderedPageBreak/>
         <w:t>Executive Summary</w:t>
@@ -2360,7 +2360,7 @@
           <w:r>
             <w:fldChar w:fldCharType="separate"/>
           </w:r>
-          <w:hyperlink w:anchor="_Toc374310717" w:history="1">
+          <w:hyperlink w:anchor="_Toc374311340" w:history="1">
             <w:r>
               <w:rPr>
                 <w:rStyle w:val="Hyperlink"/>
@@ -2401,7 +2401,7 @@
                 <w:noProof/>
                 <w:webHidden/>
               </w:rPr>
-              <w:instrText xml:space="preserve"> PAGEREF _Toc374310717 \h </w:instrText>
+              <w:instrText xml:space="preserve"> PAGEREF _Toc374311340 \h </w:instrText>
             </w:r>
             <w:r>
               <w:rPr>
@@ -2444,7 +2444,7 @@
               <w:noProof/>
             </w:rPr>
           </w:pPr>
-          <w:hyperlink w:anchor="_Toc374310718" w:history="1">
+          <w:hyperlink w:anchor="_Toc374311341" w:history="1">
             <w:r>
               <w:rPr>
                 <w:rStyle w:val="Hyperlink"/>
@@ -2485,7 +2485,7 @@
                 <w:noProof/>
                 <w:webHidden/>
               </w:rPr>
-              <w:instrText xml:space="preserve"> PAGEREF _Toc374310718 \h </w:instrText>
+              <w:instrText xml:space="preserve"> PAGEREF _Toc374311341 \h </w:instrText>
             </w:r>
             <w:r>
               <w:rPr>
@@ -2528,7 +2528,7 @@
               <w:noProof/>
             </w:rPr>
           </w:pPr>
-          <w:hyperlink w:anchor="_Toc374310719" w:history="1">
+          <w:hyperlink w:anchor="_Toc374311342" w:history="1">
             <w:r>
               <w:rPr>
                 <w:rStyle w:val="Hyperlink"/>
@@ -2569,7 +2569,7 @@
                 <w:noProof/>
                 <w:webHidden/>
               </w:rPr>
-              <w:instrText xml:space="preserve"> PAGEREF _Toc374310719 \h </w:instrText>
+              <w:instrText xml:space="preserve"> PAGEREF _Toc374311342 \h </w:instrText>
             </w:r>
             <w:r>
               <w:rPr>
@@ -2612,7 +2612,7 @@
               <w:noProof/>
             </w:rPr>
           </w:pPr>
-          <w:hyperlink w:anchor="_Toc374310720" w:history="1">
+          <w:hyperlink w:anchor="_Toc374311343" w:history="1">
             <w:r>
               <w:rPr>
                 <w:rStyle w:val="Hyperlink"/>
@@ -2653,7 +2653,7 @@
                 <w:noProof/>
                 <w:webHidden/>
               </w:rPr>
-              <w:instrText xml:space="preserve"> PAGEREF _Toc374310720 \h </w:instrText>
+              <w:instrText xml:space="preserve"> PAGEREF _Toc374311343 \h </w:instrText>
             </w:r>
             <w:r>
               <w:rPr>
@@ -2696,7 +2696,7 @@
               <w:noProof/>
             </w:rPr>
           </w:pPr>
-          <w:hyperlink w:anchor="_Toc374310721" w:history="1">
+          <w:hyperlink w:anchor="_Toc374311344" w:history="1">
             <w:r>
               <w:rPr>
                 <w:rStyle w:val="Hyperlink"/>
@@ -2737,7 +2737,7 @@
                 <w:noProof/>
                 <w:webHidden/>
               </w:rPr>
-              <w:instrText xml:space="preserve"> PAGEREF _Toc374310721 \h </w:instrText>
+              <w:instrText xml:space="preserve"> PAGEREF _Toc374311344 \h </w:instrText>
             </w:r>
             <w:r>
               <w:rPr>
@@ -2780,7 +2780,7 @@
               <w:noProof/>
             </w:rPr>
           </w:pPr>
-          <w:hyperlink w:anchor="_Toc374310722" w:history="1">
+          <w:hyperlink w:anchor="_Toc374311345" w:history="1">
             <w:r>
               <w:rPr>
                 <w:rStyle w:val="Hyperlink"/>
@@ -2821,7 +2821,7 @@
                 <w:noProof/>
                 <w:webHidden/>
               </w:rPr>
-              <w:instrText xml:space="preserve"> PAGEREF _Toc374310722 \h </w:instrText>
+              <w:instrText xml:space="preserve"> PAGEREF _Toc374311345 \h </w:instrText>
             </w:r>
             <w:r>
               <w:rPr>
@@ -2864,7 +2864,7 @@
               <w:noProof/>
             </w:rPr>
           </w:pPr>
-          <w:hyperlink w:anchor="_Toc374310723" w:history="1">
+          <w:hyperlink w:anchor="_Toc374311346" w:history="1">
             <w:r>
               <w:rPr>
                 <w:rStyle w:val="Hyperlink"/>
@@ -2905,7 +2905,7 @@
                 <w:noProof/>
                 <w:webHidden/>
               </w:rPr>
-              <w:instrText xml:space="preserve"> PAGEREF _Toc374310723 \h </w:instrText>
+              <w:instrText xml:space="preserve"> PAGEREF _Toc374311346 \h </w:instrText>
             </w:r>
             <w:r>
               <w:rPr>
@@ -2948,7 +2948,7 @@
               <w:noProof/>
             </w:rPr>
           </w:pPr>
-          <w:hyperlink w:anchor="_Toc374310724" w:history="1">
+          <w:hyperlink w:anchor="_Toc374311347" w:history="1">
             <w:r>
               <w:rPr>
                 <w:rStyle w:val="Hyperlink"/>
@@ -2989,7 +2989,7 @@
                 <w:noProof/>
                 <w:webHidden/>
               </w:rPr>
-              <w:instrText xml:space="preserve"> PAGEREF _Toc374310724 \h </w:instrText>
+              <w:instrText xml:space="preserve"> PAGEREF _Toc374311347 \h </w:instrText>
             </w:r>
             <w:r>
               <w:rPr>
@@ -3032,7 +3032,7 @@
               <w:noProof/>
             </w:rPr>
           </w:pPr>
-          <w:hyperlink w:anchor="_Toc374310725" w:history="1">
+          <w:hyperlink w:anchor="_Toc374311348" w:history="1">
             <w:r>
               <w:rPr>
                 <w:rStyle w:val="Hyperlink"/>
@@ -3073,7 +3073,7 @@
                 <w:noProof/>
                 <w:webHidden/>
               </w:rPr>
-              <w:instrText xml:space="preserve"> PAGEREF _Toc374310725 \h </w:instrText>
+              <w:instrText xml:space="preserve"> PAGEREF _Toc374311348 \h </w:instrText>
             </w:r>
             <w:r>
               <w:rPr>
@@ -3116,7 +3116,7 @@
               <w:noProof/>
             </w:rPr>
           </w:pPr>
-          <w:hyperlink w:anchor="_Toc374310726" w:history="1">
+          <w:hyperlink w:anchor="_Toc374311349" w:history="1">
             <w:r>
               <w:rPr>
                 <w:rStyle w:val="Hyperlink"/>
@@ -3157,7 +3157,7 @@
                 <w:noProof/>
                 <w:webHidden/>
               </w:rPr>
-              <w:instrText xml:space="preserve"> PAGEREF _Toc374310726 \h </w:instrText>
+              <w:instrText xml:space="preserve"> PAGEREF _Toc374311349 \h </w:instrText>
             </w:r>
             <w:r>
               <w:rPr>
@@ -3200,7 +3200,7 @@
               <w:noProof/>
             </w:rPr>
           </w:pPr>
-          <w:hyperlink w:anchor="_Toc374310727" w:history="1">
+          <w:hyperlink w:anchor="_Toc374311350" w:history="1">
             <w:r>
               <w:rPr>
                 <w:rStyle w:val="Hyperlink"/>
@@ -3241,7 +3241,7 @@
                 <w:noProof/>
                 <w:webHidden/>
               </w:rPr>
-              <w:instrText xml:space="preserve"> PAGEREF _Toc374310727 \h </w:instrText>
+              <w:instrText xml:space="preserve"> PAGEREF _Toc374311350 \h </w:instrText>
             </w:r>
             <w:r>
               <w:rPr>
@@ -3284,7 +3284,7 @@
               <w:noProof/>
             </w:rPr>
           </w:pPr>
-          <w:hyperlink w:anchor="_Toc374310728" w:history="1">
+          <w:hyperlink w:anchor="_Toc374311351" w:history="1">
             <w:r>
               <w:rPr>
                 <w:rStyle w:val="Hyperlink"/>
@@ -3325,7 +3325,7 @@
                 <w:noProof/>
                 <w:webHidden/>
               </w:rPr>
-              <w:instrText xml:space="preserve"> PAGEREF _Toc374310728 \h </w:instrText>
+              <w:instrText xml:space="preserve"> PAGEREF _Toc374311351 \h </w:instrText>
             </w:r>
             <w:r>
               <w:rPr>
@@ -3368,7 +3368,7 @@
               <w:noProof/>
             </w:rPr>
           </w:pPr>
-          <w:hyperlink w:anchor="_Toc374310729" w:history="1">
+          <w:hyperlink w:anchor="_Toc374311352" w:history="1">
             <w:r>
               <w:rPr>
                 <w:rStyle w:val="Hyperlink"/>
@@ -3409,7 +3409,7 @@
                 <w:noProof/>
                 <w:webHidden/>
               </w:rPr>
-              <w:instrText xml:space="preserve"> PAGEREF _Toc374310729 \h </w:instrText>
+              <w:instrText xml:space="preserve"> PAGEREF _Toc374311352 \h </w:instrText>
             </w:r>
             <w:r>
               <w:rPr>
@@ -3452,7 +3452,7 @@
               <w:noProof/>
             </w:rPr>
           </w:pPr>
-          <w:hyperlink w:anchor="_Toc374310730" w:history="1">
+          <w:hyperlink w:anchor="_Toc374311353" w:history="1">
             <w:r>
               <w:rPr>
                 <w:rStyle w:val="Hyperlink"/>
@@ -3493,7 +3493,7 @@
                 <w:noProof/>
                 <w:webHidden/>
               </w:rPr>
-              <w:instrText xml:space="preserve"> PAGEREF _Toc374310730 \h </w:instrText>
+              <w:instrText xml:space="preserve"> PAGEREF _Toc374311353 \h </w:instrText>
             </w:r>
             <w:r>
               <w:rPr>
@@ -3536,7 +3536,7 @@
               <w:noProof/>
             </w:rPr>
           </w:pPr>
-          <w:hyperlink w:anchor="_Toc374310731" w:history="1">
+          <w:hyperlink w:anchor="_Toc374311354" w:history="1">
             <w:r>
               <w:rPr>
                 <w:rStyle w:val="Hyperlink"/>
@@ -3577,7 +3577,7 @@
                 <w:noProof/>
                 <w:webHidden/>
               </w:rPr>
-              <w:instrText xml:space="preserve"> PAGEREF _Toc374310731 \h </w:instrText>
+              <w:instrText xml:space="preserve"> PAGEREF _Toc374311354 \h </w:instrText>
             </w:r>
             <w:r>
               <w:rPr>
@@ -3620,7 +3620,7 @@
               <w:noProof/>
             </w:rPr>
           </w:pPr>
-          <w:hyperlink w:anchor="_Toc374310732" w:history="1">
+          <w:hyperlink w:anchor="_Toc374311355" w:history="1">
             <w:r>
               <w:rPr>
                 <w:rStyle w:val="Hyperlink"/>
@@ -3661,7 +3661,7 @@
                 <w:noProof/>
                 <w:webHidden/>
               </w:rPr>
-              <w:instrText xml:space="preserve"> PAGEREF _Toc374310732 \h </w:instrText>
+              <w:instrText xml:space="preserve"> PAGEREF _Toc374311355 \h </w:instrText>
             </w:r>
             <w:r>
               <w:rPr>
@@ -3681,7 +3681,7 @@
                 <w:noProof/>
                 <w:webHidden/>
               </w:rPr>
-              <w:t>18</w:t>
+              <w:t>19</w:t>
             </w:r>
             <w:r>
               <w:rPr>
@@ -3704,7 +3704,7 @@
               <w:noProof/>
             </w:rPr>
           </w:pPr>
-          <w:hyperlink w:anchor="_Toc374310733" w:history="1">
+          <w:hyperlink w:anchor="_Toc374311356" w:history="1">
             <w:r>
               <w:rPr>
                 <w:rStyle w:val="Hyperlink"/>
@@ -3745,7 +3745,7 @@
                 <w:noProof/>
                 <w:webHidden/>
               </w:rPr>
-              <w:instrText xml:space="preserve"> PAGEREF _Toc374310733 \h </w:instrText>
+              <w:instrText xml:space="preserve"> PAGEREF _Toc374311356 \h </w:instrText>
             </w:r>
             <w:r>
               <w:rPr>
@@ -3765,7 +3765,7 @@
                 <w:noProof/>
                 <w:webHidden/>
               </w:rPr>
-              <w:t>18</w:t>
+              <w:t>19</w:t>
             </w:r>
             <w:r>
               <w:rPr>
@@ -3788,7 +3788,7 @@
               <w:noProof/>
             </w:rPr>
           </w:pPr>
-          <w:hyperlink w:anchor="_Toc374310734" w:history="1">
+          <w:hyperlink w:anchor="_Toc374311357" w:history="1">
             <w:r>
               <w:rPr>
                 <w:rStyle w:val="Hyperlink"/>
@@ -3829,7 +3829,7 @@
                 <w:noProof/>
                 <w:webHidden/>
               </w:rPr>
-              <w:instrText xml:space="preserve"> PAGEREF _Toc374310734 \h </w:instrText>
+              <w:instrText xml:space="preserve"> PAGEREF _Toc374311357 \h </w:instrText>
             </w:r>
             <w:r>
               <w:rPr>
@@ -3849,7 +3849,7 @@
                 <w:noProof/>
                 <w:webHidden/>
               </w:rPr>
-              <w:t>18</w:t>
+              <w:t>19</w:t>
             </w:r>
             <w:r>
               <w:rPr>
@@ -3872,7 +3872,7 @@
               <w:noProof/>
             </w:rPr>
           </w:pPr>
-          <w:hyperlink w:anchor="_Toc374310735" w:history="1">
+          <w:hyperlink w:anchor="_Toc374311358" w:history="1">
             <w:r>
               <w:rPr>
                 <w:rStyle w:val="Hyperlink"/>
@@ -3913,7 +3913,7 @@
                 <w:noProof/>
                 <w:webHidden/>
               </w:rPr>
-              <w:instrText xml:space="preserve"> PAGEREF _Toc374310735 \h </w:instrText>
+              <w:instrText xml:space="preserve"> PAGEREF _Toc374311358 \h </w:instrText>
             </w:r>
             <w:r>
               <w:rPr>
@@ -3933,7 +3933,7 @@
                 <w:noProof/>
                 <w:webHidden/>
               </w:rPr>
-              <w:t>18</w:t>
+              <w:t>19</w:t>
             </w:r>
             <w:r>
               <w:rPr>
@@ -3956,7 +3956,7 @@
               <w:noProof/>
             </w:rPr>
           </w:pPr>
-          <w:hyperlink w:anchor="_Toc374310736" w:history="1">
+          <w:hyperlink w:anchor="_Toc374311359" w:history="1">
             <w:r>
               <w:rPr>
                 <w:rStyle w:val="Hyperlink"/>
@@ -3997,7 +3997,7 @@
                 <w:noProof/>
                 <w:webHidden/>
               </w:rPr>
-              <w:instrText xml:space="preserve"> PAGEREF _Toc374310736 \h </w:instrText>
+              <w:instrText xml:space="preserve"> PAGEREF _Toc374311359 \h </w:instrText>
             </w:r>
             <w:r>
               <w:rPr>
@@ -4040,7 +4040,7 @@
               <w:noProof/>
             </w:rPr>
           </w:pPr>
-          <w:hyperlink w:anchor="_Toc374310737" w:history="1">
+          <w:hyperlink w:anchor="_Toc374311360" w:history="1">
             <w:r>
               <w:rPr>
                 <w:rStyle w:val="Hyperlink"/>
@@ -4081,7 +4081,7 @@
                 <w:noProof/>
                 <w:webHidden/>
               </w:rPr>
-              <w:instrText xml:space="preserve"> PAGEREF _Toc374310737 \h </w:instrText>
+              <w:instrText xml:space="preserve"> PAGEREF _Toc374311360 \h </w:instrText>
             </w:r>
             <w:r>
               <w:rPr>
@@ -4124,7 +4124,7 @@
               <w:noProof/>
             </w:rPr>
           </w:pPr>
-          <w:hyperlink w:anchor="_Toc374310738" w:history="1">
+          <w:hyperlink w:anchor="_Toc374311361" w:history="1">
             <w:r>
               <w:rPr>
                 <w:rStyle w:val="Hyperlink"/>
@@ -4165,7 +4165,7 @@
                 <w:noProof/>
                 <w:webHidden/>
               </w:rPr>
-              <w:instrText xml:space="preserve"> PAGEREF _Toc374310738 \h </w:instrText>
+              <w:instrText xml:space="preserve"> PAGEREF _Toc374311361 \h </w:instrText>
             </w:r>
             <w:r>
               <w:rPr>
@@ -4185,7 +4185,7 @@
                 <w:noProof/>
                 <w:webHidden/>
               </w:rPr>
-              <w:t>21</w:t>
+              <w:t>22</w:t>
             </w:r>
             <w:r>
               <w:rPr>
@@ -4208,7 +4208,7 @@
               <w:noProof/>
             </w:rPr>
           </w:pPr>
-          <w:hyperlink w:anchor="_Toc374310739" w:history="1">
+          <w:hyperlink w:anchor="_Toc374311362" w:history="1">
             <w:r>
               <w:rPr>
                 <w:rStyle w:val="Hyperlink"/>
@@ -4249,7 +4249,7 @@
                 <w:noProof/>
                 <w:webHidden/>
               </w:rPr>
-              <w:instrText xml:space="preserve"> PAGEREF _Toc374310739 \h </w:instrText>
+              <w:instrText xml:space="preserve"> PAGEREF _Toc374311362 \h </w:instrText>
             </w:r>
             <w:r>
               <w:rPr>
@@ -4269,7 +4269,7 @@
                 <w:noProof/>
                 <w:webHidden/>
               </w:rPr>
-              <w:t>21</w:t>
+              <w:t>22</w:t>
             </w:r>
             <w:r>
               <w:rPr>
@@ -4292,7 +4292,7 @@
               <w:noProof/>
             </w:rPr>
           </w:pPr>
-          <w:hyperlink w:anchor="_Toc374310740" w:history="1">
+          <w:hyperlink w:anchor="_Toc374311363" w:history="1">
             <w:r>
               <w:rPr>
                 <w:rStyle w:val="Hyperlink"/>
@@ -4333,7 +4333,7 @@
                 <w:noProof/>
                 <w:webHidden/>
               </w:rPr>
-              <w:instrText xml:space="preserve"> PAGEREF _Toc374310740 \h </w:instrText>
+              <w:instrText xml:space="preserve"> PAGEREF _Toc374311363 \h </w:instrText>
             </w:r>
             <w:r>
               <w:rPr>
@@ -4353,7 +4353,7 @@
                 <w:noProof/>
                 <w:webHidden/>
               </w:rPr>
-              <w:t>21</w:t>
+              <w:t>22</w:t>
             </w:r>
             <w:r>
               <w:rPr>
@@ -4376,7 +4376,7 @@
               <w:noProof/>
             </w:rPr>
           </w:pPr>
-          <w:hyperlink w:anchor="_Toc374310741" w:history="1">
+          <w:hyperlink w:anchor="_Toc374311364" w:history="1">
             <w:r>
               <w:rPr>
                 <w:rStyle w:val="Hyperlink"/>
@@ -4417,7 +4417,7 @@
                 <w:noProof/>
                 <w:webHidden/>
               </w:rPr>
-              <w:instrText xml:space="preserve"> PAGEREF _Toc374310741 \h </w:instrText>
+              <w:instrText xml:space="preserve"> PAGEREF _Toc374311364 \h </w:instrText>
             </w:r>
             <w:r>
               <w:rPr>
@@ -4437,7 +4437,7 @@
                 <w:noProof/>
                 <w:webHidden/>
               </w:rPr>
-              <w:t>21</w:t>
+              <w:t>22</w:t>
             </w:r>
             <w:r>
               <w:rPr>
@@ -4460,7 +4460,7 @@
               <w:noProof/>
             </w:rPr>
           </w:pPr>
-          <w:hyperlink w:anchor="_Toc374310742" w:history="1">
+          <w:hyperlink w:anchor="_Toc374311365" w:history="1">
             <w:r>
               <w:rPr>
                 <w:rStyle w:val="Hyperlink"/>
@@ -4501,7 +4501,7 @@
                 <w:noProof/>
                 <w:webHidden/>
               </w:rPr>
-              <w:instrText xml:space="preserve"> PAGEREF _Toc374310742 \h </w:instrText>
+              <w:instrText xml:space="preserve"> PAGEREF _Toc374311365 \h </w:instrText>
             </w:r>
             <w:r>
               <w:rPr>
@@ -4544,7 +4544,7 @@
               <w:noProof/>
             </w:rPr>
           </w:pPr>
-          <w:hyperlink w:anchor="_Toc374310743" w:history="1">
+          <w:hyperlink w:anchor="_Toc374311366" w:history="1">
             <w:r>
               <w:rPr>
                 <w:rStyle w:val="Hyperlink"/>
@@ -4585,7 +4585,7 @@
                 <w:noProof/>
                 <w:webHidden/>
               </w:rPr>
-              <w:instrText xml:space="preserve"> PAGEREF _Toc374310743 \h </w:instrText>
+              <w:instrText xml:space="preserve"> PAGEREF _Toc374311366 \h </w:instrText>
             </w:r>
             <w:r>
               <w:rPr>
@@ -4628,7 +4628,7 @@
               <w:noProof/>
             </w:rPr>
           </w:pPr>
-          <w:hyperlink w:anchor="_Toc374310744" w:history="1">
+          <w:hyperlink w:anchor="_Toc374311367" w:history="1">
             <w:r>
               <w:rPr>
                 <w:rStyle w:val="Hyperlink"/>
@@ -4669,7 +4669,7 @@
                 <w:noProof/>
                 <w:webHidden/>
               </w:rPr>
-              <w:instrText xml:space="preserve"> PAGEREF _Toc374310744 \h </w:instrText>
+              <w:instrText xml:space="preserve"> PAGEREF _Toc374311367 \h </w:instrText>
             </w:r>
             <w:r>
               <w:rPr>
@@ -4712,7 +4712,7 @@
               <w:noProof/>
             </w:rPr>
           </w:pPr>
-          <w:hyperlink w:anchor="_Toc374310745" w:history="1">
+          <w:hyperlink w:anchor="_Toc374311368" w:history="1">
             <w:r>
               <w:rPr>
                 <w:rStyle w:val="Hyperlink"/>
@@ -4753,7 +4753,7 @@
                 <w:noProof/>
                 <w:webHidden/>
               </w:rPr>
-              <w:instrText xml:space="preserve"> PAGEREF _Toc374310745 \h </w:instrText>
+              <w:instrText xml:space="preserve"> PAGEREF _Toc374311368 \h </w:instrText>
             </w:r>
             <w:r>
               <w:rPr>
@@ -4796,7 +4796,7 @@
               <w:noProof/>
             </w:rPr>
           </w:pPr>
-          <w:hyperlink w:anchor="_Toc374310746" w:history="1">
+          <w:hyperlink w:anchor="_Toc374311369" w:history="1">
             <w:r>
               <w:rPr>
                 <w:rStyle w:val="Hyperlink"/>
@@ -4837,7 +4837,7 @@
                 <w:noProof/>
                 <w:webHidden/>
               </w:rPr>
-              <w:instrText xml:space="preserve"> PAGEREF _Toc374310746 \h </w:instrText>
+              <w:instrText xml:space="preserve"> PAGEREF _Toc374311369 \h </w:instrText>
             </w:r>
             <w:r>
               <w:rPr>
@@ -4880,7 +4880,7 @@
               <w:noProof/>
             </w:rPr>
           </w:pPr>
-          <w:hyperlink w:anchor="_Toc374310747" w:history="1">
+          <w:hyperlink w:anchor="_Toc374311370" w:history="1">
             <w:r>
               <w:rPr>
                 <w:rStyle w:val="Hyperlink"/>
@@ -4921,7 +4921,7 @@
                 <w:noProof/>
                 <w:webHidden/>
               </w:rPr>
-              <w:instrText xml:space="preserve"> PAGEREF _Toc374310747 \h </w:instrText>
+              <w:instrText xml:space="preserve"> PAGEREF _Toc374311370 \h </w:instrText>
             </w:r>
             <w:r>
               <w:rPr>
@@ -4941,7 +4941,7 @@
                 <w:noProof/>
                 <w:webHidden/>
               </w:rPr>
-              <w:t>22</w:t>
+              <w:t>23</w:t>
             </w:r>
             <w:r>
               <w:rPr>
@@ -4964,7 +4964,7 @@
               <w:noProof/>
             </w:rPr>
           </w:pPr>
-          <w:hyperlink w:anchor="_Toc374310748" w:history="1">
+          <w:hyperlink w:anchor="_Toc374311371" w:history="1">
             <w:r>
               <w:rPr>
                 <w:rStyle w:val="Hyperlink"/>
@@ -5005,7 +5005,7 @@
                 <w:noProof/>
                 <w:webHidden/>
               </w:rPr>
-              <w:instrText xml:space="preserve"> PAGEREF _Toc374310748 \h </w:instrText>
+              <w:instrText xml:space="preserve"> PAGEREF _Toc374311371 \h </w:instrText>
             </w:r>
             <w:r>
               <w:rPr>
@@ -5025,7 +5025,7 @@
                 <w:noProof/>
                 <w:webHidden/>
               </w:rPr>
-              <w:t>22</w:t>
+              <w:t>23</w:t>
             </w:r>
             <w:r>
               <w:rPr>
@@ -5048,7 +5048,7 @@
               <w:noProof/>
             </w:rPr>
           </w:pPr>
-          <w:hyperlink w:anchor="_Toc374310749" w:history="1">
+          <w:hyperlink w:anchor="_Toc374311372" w:history="1">
             <w:r>
               <w:rPr>
                 <w:rStyle w:val="Hyperlink"/>
@@ -5089,7 +5089,7 @@
                 <w:noProof/>
                 <w:webHidden/>
               </w:rPr>
-              <w:instrText xml:space="preserve"> PAGEREF _Toc374310749 \h </w:instrText>
+              <w:instrText xml:space="preserve"> PAGEREF _Toc374311372 \h </w:instrText>
             </w:r>
             <w:r>
               <w:rPr>
@@ -5109,7 +5109,7 @@
                 <w:noProof/>
                 <w:webHidden/>
               </w:rPr>
-              <w:t>22</w:t>
+              <w:t>23</w:t>
             </w:r>
             <w:r>
               <w:rPr>
@@ -5132,7 +5132,7 @@
               <w:noProof/>
             </w:rPr>
           </w:pPr>
-          <w:hyperlink w:anchor="_Toc374310750" w:history="1">
+          <w:hyperlink w:anchor="_Toc374311373" w:history="1">
             <w:r>
               <w:rPr>
                 <w:rStyle w:val="Hyperlink"/>
@@ -5173,7 +5173,7 @@
                 <w:noProof/>
                 <w:webHidden/>
               </w:rPr>
-              <w:instrText xml:space="preserve"> PAGEREF _Toc374310750 \h </w:instrText>
+              <w:instrText xml:space="preserve"> PAGEREF _Toc374311373 \h </w:instrText>
             </w:r>
             <w:r>
               <w:rPr>
@@ -5193,7 +5193,7 @@
                 <w:noProof/>
                 <w:webHidden/>
               </w:rPr>
-              <w:t>22</w:t>
+              <w:t>23</w:t>
             </w:r>
             <w:r>
               <w:rPr>
@@ -5216,7 +5216,7 @@
               <w:noProof/>
             </w:rPr>
           </w:pPr>
-          <w:hyperlink w:anchor="_Toc374310751" w:history="1">
+          <w:hyperlink w:anchor="_Toc374311374" w:history="1">
             <w:r>
               <w:rPr>
                 <w:rStyle w:val="Hyperlink"/>
@@ -5257,7 +5257,7 @@
                 <w:noProof/>
                 <w:webHidden/>
               </w:rPr>
-              <w:instrText xml:space="preserve"> PAGEREF _Toc374310751 \h </w:instrText>
+              <w:instrText xml:space="preserve"> PAGEREF _Toc374311374 \h </w:instrText>
             </w:r>
             <w:r>
               <w:rPr>
@@ -5277,7 +5277,7 @@
                 <w:noProof/>
                 <w:webHidden/>
               </w:rPr>
-              <w:t>22</w:t>
+              <w:t>23</w:t>
             </w:r>
             <w:r>
               <w:rPr>
@@ -5309,7 +5309,7 @@
       <w:pPr>
         <w:pStyle w:val="Heading1"/>
       </w:pPr>
-      <w:bookmarkStart w:id="2" w:name="_Toc374310718"/>
+      <w:bookmarkStart w:id="2" w:name="_Toc374311341"/>
       <w:r>
         <w:t>Program Introduction</w:t>
       </w:r>
@@ -5611,7 +5611,7 @@
       <w:pPr>
         <w:pStyle w:val="Heading1"/>
       </w:pPr>
-      <w:bookmarkStart w:id="3" w:name="_Toc374310719"/>
+      <w:bookmarkStart w:id="3" w:name="_Toc374311342"/>
       <w:r>
         <w:lastRenderedPageBreak/>
         <w:t>Mission Relevance and Justification</w:t>
@@ -5622,20 +5622,68 @@
       <w:pPr>
         <w:pStyle w:val="Heading2"/>
       </w:pPr>
-      <w:bookmarkStart w:id="4" w:name="_Toc374310720"/>
+      <w:bookmarkStart w:id="4" w:name="_Toc374311343"/>
       <w:r>
         <w:t>Relation to NASA Objectives</w:t>
       </w:r>
       <w:bookmarkEnd w:id="4"/>
     </w:p>
-    <w:p/>
+    <w:p>
+      <w:r>
+        <w:t>The Rascal mission relates directly to NASA Strategic Goal 3.3</w:t>
+      </w:r>
+      <w:r>
+        <w:t xml:space="preserve"> (As Outlined in </w:t>
+      </w:r>
+      <w:r>
+        <w:rPr>
+          <w:i/>
+        </w:rPr>
+        <w:t>NASA’s FY 2011 and FY 2012 Annual Performance Plans</w:t>
+      </w:r>
+      <w:r>
+        <w:t>), which states that missions</w:t>
+      </w:r>
+      <w:r>
+        <w:t xml:space="preserve"> should be pursued that “Develop and demonstrate the critical technologies that will make NASA’s exploration, science, and discovery missions more affordable and more capable.” </w:t>
+      </w:r>
+    </w:p>
+    <w:p>
+      <w:r>
+        <w:t xml:space="preserve">As a CubeSat mission seeking to demonstrate proximity operations that have not been performed on a system of equal scale (More On This in Section 3.2), the Racal mission meets both the requirements of demonstrating critical technologies within an affordable spacecraft system. As such, missions such as Rascal’s (Including both PONSFD and </w:t>
+      </w:r>
+      <w:r>
+        <w:rPr>
+          <w:bCs/>
+        </w:rPr>
+        <w:t>ARAPAIMA</w:t>
+      </w:r>
+      <w:r>
+        <w:rPr>
+          <w:bCs/>
+        </w:rPr>
+        <w:t>, as Discussed in Section 3.3)</w:t>
+      </w:r>
+      <w:r>
+        <w:t xml:space="preserve"> are highly desirable from a NASA development perspective</w:t>
+      </w:r>
+      <w:r>
+        <w:t>. The reason for this rests in the potential of these types of systems to conduct inspections and maintenance on dying or decommissioned satellites, potentially saving satellite developers millions of dollars in costs associated with replacing such satellites that were previously unrecoverable.</w:t>
+      </w:r>
+    </w:p>
     <w:p>
       <w:pPr>
         <w:pStyle w:val="Heading2"/>
       </w:pPr>
-      <w:bookmarkStart w:id="5" w:name="_Toc374310721"/>
-      <w:r>
-        <w:t>Proximity Operation Mission History</w:t>
+      <w:bookmarkStart w:id="5" w:name="_Toc374311344"/>
+      <w:r>
+        <w:t>Proximity Operation</w:t>
+      </w:r>
+      <w:r>
+        <w:t>s</w:t>
+      </w:r>
+      <w:r>
+        <w:t xml:space="preserve"> Mission History</w:t>
       </w:r>
       <w:bookmarkEnd w:id="5"/>
     </w:p>
@@ -5892,7 +5940,11 @@
         <w:t xml:space="preserve">even when a large amount of resources and money are used to develop and test a mission, the risk associated with its execution never completely goes away. A secondary lesson that can be </w:t>
       </w:r>
       <w:r>
-        <w:t>taken from the mission is that the method of tracking relative position between two objects is complicated and prone to risk, thus making it a key point of investigation, development, and testing for any RPO mission.</w:t>
+        <w:t xml:space="preserve">taken from the mission is that the </w:t>
+      </w:r>
+      <w:r>
+        <w:lastRenderedPageBreak/>
+        <w:t>method of tracking relative position between two objects is complicated and prone to risk, thus making it a key point of investigation, development, and testing for any RPO mission.</w:t>
       </w:r>
     </w:p>
     <w:p>
@@ -6078,7 +6130,6 @@
         <w:rPr>
           <w:shd w:val="clear" w:color="auto" w:fill="FFFFFF"/>
         </w:rPr>
-        <w:lastRenderedPageBreak/>
         <w:t xml:space="preserve">The final large-scale spacecraft mission that was analyzed </w:t>
       </w:r>
       <w:r>
@@ -6604,7 +6655,14 @@
         <w:rPr>
           <w:color w:val="0D1625"/>
         </w:rPr>
-        <w:t xml:space="preserve"> (Relation That Indicates the Effect of Drag on a Given Spacecraft) of each spacecraft, thus allowing for efficient formation flying (Maintenance of Small Relative Distances Between Each Spacecraft)</w:t>
+        <w:t xml:space="preserve"> (Relation That Indicates the Effect of Drag on a Given Spacecraft) </w:t>
+      </w:r>
+      <w:r>
+        <w:rPr>
+          <w:color w:val="0D1625"/>
+        </w:rPr>
+        <w:lastRenderedPageBreak/>
+        <w:t>of each spacecraft, thus allowing for efficient formation flying (Maintenance of Small Relative Distances Between Each Spacecraft)</w:t>
       </w:r>
       <w:r>
         <w:rPr>
@@ -6720,7 +6778,6 @@
         <w:rPr>
           <w:color w:val="0D1625"/>
         </w:rPr>
-        <w:lastRenderedPageBreak/>
         <w:t xml:space="preserve">The final mission looked at was </w:t>
       </w:r>
       <w:proofErr w:type="spellStart"/>
@@ -6895,6 +6952,7 @@
         <w:rPr>
           <w:noProof/>
         </w:rPr>
+        <w:lastRenderedPageBreak/>
         <w:drawing>
           <wp:inline distT="0" distB="0" distL="0" distR="0">
             <wp:extent cx="5648325" cy="4236244"/>
@@ -6961,7 +7019,6 @@
     </w:p>
     <w:p>
       <w:r>
-        <w:lastRenderedPageBreak/>
         <w:t>As can be seen from</w:t>
       </w:r>
       <w:r>
@@ -7355,7 +7412,11 @@
               <w:jc w:val="center"/>
             </w:pPr>
             <w:r>
-              <w:t>Rendezvous, Refueling, Component Exchange,</w:t>
+              <w:t xml:space="preserve">Rendezvous, Refueling, Component </w:t>
+            </w:r>
+            <w:r>
+              <w:lastRenderedPageBreak/>
+              <w:t>Exchange,</w:t>
             </w:r>
           </w:p>
         </w:tc>
@@ -7370,6 +7431,7 @@
               <w:jc w:val="center"/>
             </w:pPr>
             <w:r>
+              <w:lastRenderedPageBreak/>
               <w:t>$300 Million</w:t>
             </w:r>
           </w:p>
@@ -7400,7 +7462,11 @@
               <w:jc w:val="left"/>
             </w:pPr>
             <w:r>
-              <w:t>Mission Scope As a Factor of Available Resources is Important</w:t>
+              <w:t xml:space="preserve">Mission Scope As a Factor of Available </w:t>
+            </w:r>
+            <w:r>
+              <w:lastRenderedPageBreak/>
+              <w:t>Resources is Important</w:t>
             </w:r>
           </w:p>
         </w:tc>
@@ -7418,6 +7484,7 @@
             </w:pPr>
             <w:proofErr w:type="spellStart"/>
             <w:r>
+              <w:lastRenderedPageBreak/>
               <w:t>MiTEx</w:t>
             </w:r>
             <w:proofErr w:type="spellEnd"/>
@@ -7847,7 +7914,7 @@
       <w:pPr>
         <w:pStyle w:val="Heading2"/>
       </w:pPr>
-      <w:bookmarkStart w:id="6" w:name="_Toc374310722"/>
+      <w:bookmarkStart w:id="6" w:name="_Toc374311345"/>
       <w:r>
         <w:t>Related Activity in Proximity Operations</w:t>
       </w:r>
@@ -7899,11 +7966,7 @@
       </w:r>
       <w:proofErr w:type="spellEnd"/>
       <w:r>
-        <w:t xml:space="preserve">-Satellite Systems LLC and sponsored by NASA Ames Research Center. It consists of a set of two 3U spacecraft to demonstrate rendezvous and proximity operations. The concept </w:t>
-      </w:r>
-      <w:r>
-        <w:lastRenderedPageBreak/>
-        <w:t xml:space="preserve">of operations will consist of simultaneous deployment from the P-POD. Then there will be initial health checkout. The mission then enters its main rendezvous and proximity operations flight demonstration phase. The spacecraft enter orbit maneuvering to initial proximity distance and maintain otherwise known as formation flying. Cube-sat one will perform rendezvous and proximity operations relative to Cube-sat two. Then the </w:t>
+        <w:t xml:space="preserve">-Satellite Systems LLC and sponsored by NASA Ames Research Center. It consists of a set of two 3U spacecraft to demonstrate rendezvous and proximity operations. The concept of operations will consist of simultaneous deployment from the P-POD. Then there will be initial health checkout. The mission then enters its main rendezvous and proximity operations flight demonstration phase. The spacecraft enter orbit maneuvering to initial proximity distance and maintain otherwise known as formation flying. Cube-sat one will perform rendezvous and proximity operations relative to Cube-sat two. Then the </w:t>
       </w:r>
       <w:proofErr w:type="spellStart"/>
       <w:r>
@@ -7928,7 +7991,11 @@
       </w:r>
       <w:proofErr w:type="spellEnd"/>
       <w:r>
-        <w:t xml:space="preserve"> and acquires the sun. The solar panels are completely deployed so the payload can be exposed. The vehicle then under goes orbit and system checkouts. It approaches the selected resident space object after attitude determination and control systems and propulsion have been verified. Finally, the mission then enters science operations. The last mission analyzed was the Glint Analyzing Data Observation Satellite (GLADOS) under development by University of Buffalo. GLADOS is a satellite designed to evaluate the size of space debris. The cameras on GLADOS allow the satellite to look at the reflection of light to get the size, mass, shape, spin, and possibly its path of space debris. The spacecraft has the capability to help in predicting the path of </w:t>
+        <w:t xml:space="preserve"> and acquires the sun. The solar panels are completely deployed so the payload can be exposed. The vehicle then under goes orbit and system checkouts. It approaches the selected resident space object after attitude determination and control systems and propulsion have been verified. Finally, the mission then enters science operations. The last mission analyzed was the Glint Analyzing Data Observation Satellite (GLADOS) under development by University of Buffalo. GLADOS is a satellite designed to evaluate the size of space debris. The cameras on GLADOS allow the satellite to look at the reflection of light to get the size, mass, shape, spin, and possibly its path of space </w:t>
+      </w:r>
+      <w:r>
+        <w:lastRenderedPageBreak/>
+        <w:t xml:space="preserve">debris. The spacecraft has the capability to help in predicting the path of </w:t>
       </w:r>
       <w:r>
         <w:rPr>
@@ -7942,7 +8009,7 @@
       <w:pPr>
         <w:pStyle w:val="Heading1"/>
       </w:pPr>
-      <w:bookmarkStart w:id="7" w:name="_Toc374310723"/>
+      <w:bookmarkStart w:id="7" w:name="_Toc374311346"/>
       <w:r>
         <w:t>Mission Objectives</w:t>
       </w:r>
@@ -7952,7 +8019,7 @@
       <w:pPr>
         <w:pStyle w:val="Heading2"/>
       </w:pPr>
-      <w:bookmarkStart w:id="8" w:name="_Toc374310724"/>
+      <w:bookmarkStart w:id="8" w:name="_Toc374311347"/>
       <w:r>
         <w:t>Baseline Mission</w:t>
       </w:r>
@@ -8081,9 +8148,8 @@
       <w:pPr>
         <w:pStyle w:val="Heading2"/>
       </w:pPr>
-      <w:bookmarkStart w:id="9" w:name="_Toc374310725"/>
-      <w:r>
-        <w:lastRenderedPageBreak/>
+      <w:bookmarkStart w:id="9" w:name="_Toc374311348"/>
+      <w:r>
         <w:t>Success Criteria</w:t>
       </w:r>
       <w:bookmarkEnd w:id="9"/>
@@ -8166,7 +8232,7 @@
       <w:pPr>
         <w:pStyle w:val="Heading1"/>
       </w:pPr>
-      <w:bookmarkStart w:id="10" w:name="_Toc374310726"/>
+      <w:bookmarkStart w:id="10" w:name="_Toc374311349"/>
       <w:r>
         <w:t>Requirements Verification</w:t>
       </w:r>
@@ -8179,7 +8245,7 @@
       <w:pPr>
         <w:pStyle w:val="Heading2"/>
       </w:pPr>
-      <w:bookmarkStart w:id="11" w:name="_Toc374310727"/>
+      <w:bookmarkStart w:id="11" w:name="_Toc374311350"/>
       <w:r>
         <w:t>Rationale and Taxonomy</w:t>
       </w:r>
@@ -8200,7 +8266,11 @@
         <w:t>, Etc). If these top-level mission requirements are not met, it is within the customer’s judgment to determine whether or not their requirements were too strict</w:t>
       </w:r>
       <w:r>
-        <w:t>, their desired mission is too impractical, or if their selection of mission developer is at fault. If it is the latter case, it is within the potential customer’s power to part ways with the mission developer, thus making any effort that went into the development of the mission a waste of time, money, and resources.</w:t>
+        <w:t xml:space="preserve">, their desired mission is too impractical, or if </w:t>
+      </w:r>
+      <w:r>
+        <w:lastRenderedPageBreak/>
+        <w:t>their selection of mission developer is at fault. If it is the latter case, it is within the potential customer’s power to part ways with the mission developer, thus making any effort that went into the development of the mission a waste of time, money, and resources.</w:t>
       </w:r>
     </w:p>
     <w:p>
@@ -8238,7 +8308,6 @@
     </w:p>
     <w:p>
       <w:r>
-        <w:lastRenderedPageBreak/>
         <w:t>The representation of the various types of requirements takes the form of a matrix consisting of the definition of each requirement, the method(s) with which it will be verified, the reason that such a requirement e</w:t>
       </w:r>
       <w:r>
@@ -8420,7 +8489,7 @@
       <w:pPr>
         <w:pStyle w:val="Heading2"/>
       </w:pPr>
-      <w:bookmarkStart w:id="12" w:name="_Toc374310728"/>
+      <w:bookmarkStart w:id="12" w:name="_Toc374311351"/>
       <w:r>
         <w:t>Mission Constraints</w:t>
       </w:r>
@@ -8435,9 +8504,8 @@
       <w:pPr>
         <w:pStyle w:val="Heading3"/>
       </w:pPr>
-      <w:bookmarkStart w:id="13" w:name="_Toc374310729"/>
-      <w:r>
-        <w:lastRenderedPageBreak/>
+      <w:bookmarkStart w:id="13" w:name="_Toc374311352"/>
+      <w:r>
         <w:t>Launch Vehicle Integration</w:t>
       </w:r>
       <w:bookmarkEnd w:id="13"/>
@@ -8561,7 +8629,11 @@
         <w:t>This served to</w:t>
       </w:r>
       <w:r>
-        <w:t xml:space="preserve"> facilitate reduced costs and time associated with the development of small satellite missions, thus allowing for organizations that would have prev</w:t>
+        <w:t xml:space="preserve"> facilitate reduced costs and time associated with the development of small satellite missions, thus allowing for organizations that </w:t>
+      </w:r>
+      <w:r>
+        <w:lastRenderedPageBreak/>
+        <w:t>would have prev</w:t>
       </w:r>
       <w:r>
         <w:t>iously not been able to develop and launch small spacecraft</w:t>
@@ -8613,7 +8685,6 @@
         <w:rPr>
           <w:noProof/>
         </w:rPr>
-        <w:lastRenderedPageBreak/>
         <w:drawing>
           <wp:inline distT="0" distB="0" distL="0" distR="0">
             <wp:extent cx="6054203" cy="3906471"/>
@@ -10261,7 +10332,7 @@
       <w:pPr>
         <w:pStyle w:val="Heading3"/>
       </w:pPr>
-      <w:bookmarkStart w:id="14" w:name="_Toc374310730"/>
+      <w:bookmarkStart w:id="14" w:name="_Toc374311353"/>
       <w:r>
         <w:t>Cost</w:t>
       </w:r>
@@ -10272,7 +10343,7 @@
       <w:pPr>
         <w:pStyle w:val="Heading3"/>
       </w:pPr>
-      <w:bookmarkStart w:id="15" w:name="_Toc374310731"/>
+      <w:bookmarkStart w:id="15" w:name="_Toc374311354"/>
       <w:r>
         <w:t>Mission Lifetime</w:t>
       </w:r>
@@ -10350,7 +10421,7 @@
       <w:pPr>
         <w:pStyle w:val="Heading3"/>
       </w:pPr>
-      <w:bookmarkStart w:id="16" w:name="_Toc374310732"/>
+      <w:bookmarkStart w:id="16" w:name="_Toc374311355"/>
       <w:r>
         <w:lastRenderedPageBreak/>
         <w:t>Mission Success Verification</w:t>
@@ -10362,7 +10433,7 @@
       <w:pPr>
         <w:pStyle w:val="Heading3"/>
       </w:pPr>
-      <w:bookmarkStart w:id="17" w:name="_Toc374310733"/>
+      <w:bookmarkStart w:id="17" w:name="_Toc374311356"/>
       <w:r>
         <w:t>Mission Development Experience</w:t>
       </w:r>
@@ -10373,7 +10444,7 @@
       <w:pPr>
         <w:pStyle w:val="Heading3"/>
       </w:pPr>
-      <w:bookmarkStart w:id="18" w:name="_Toc374310734"/>
+      <w:bookmarkStart w:id="18" w:name="_Toc374311357"/>
       <w:r>
         <w:t>Risk</w:t>
       </w:r>
@@ -10384,7 +10455,7 @@
       <w:pPr>
         <w:pStyle w:val="Heading2"/>
       </w:pPr>
-      <w:bookmarkStart w:id="19" w:name="_Toc374310735"/>
+      <w:bookmarkStart w:id="19" w:name="_Toc374311358"/>
       <w:r>
         <w:t>Requirements Verification Matrix</w:t>
       </w:r>
@@ -19488,7 +19559,7 @@
       <w:pPr>
         <w:pStyle w:val="Heading2"/>
       </w:pPr>
-      <w:bookmarkStart w:id="20" w:name="_Toc374310736"/>
+      <w:bookmarkStart w:id="20" w:name="_Toc374311359"/>
       <w:r>
         <w:t>Top Level Requirements</w:t>
       </w:r>
@@ -19499,7 +19570,7 @@
       <w:pPr>
         <w:pStyle w:val="Heading2"/>
       </w:pPr>
-      <w:bookmarkStart w:id="21" w:name="_Toc374310737"/>
+      <w:bookmarkStart w:id="21" w:name="_Toc374311360"/>
       <w:r>
         <w:t>Structures Requirements</w:t>
       </w:r>
@@ -19510,7 +19581,7 @@
       <w:pPr>
         <w:pStyle w:val="Heading2"/>
       </w:pPr>
-      <w:bookmarkStart w:id="22" w:name="_Toc374310738"/>
+      <w:bookmarkStart w:id="22" w:name="_Toc374311361"/>
       <w:r>
         <w:lastRenderedPageBreak/>
         <w:t>Power Requirements</w:t>
@@ -19522,7 +19593,7 @@
       <w:pPr>
         <w:pStyle w:val="Heading2"/>
       </w:pPr>
-      <w:bookmarkStart w:id="23" w:name="_Toc374310739"/>
+      <w:bookmarkStart w:id="23" w:name="_Toc374311362"/>
       <w:r>
         <w:t>Attitude Determination and Control Requirements</w:t>
       </w:r>
@@ -19533,7 +19604,7 @@
       <w:pPr>
         <w:pStyle w:val="Heading2"/>
       </w:pPr>
-      <w:bookmarkStart w:id="24" w:name="_Toc374310740"/>
+      <w:bookmarkStart w:id="24" w:name="_Toc374311363"/>
       <w:r>
         <w:t>Propulsion Requirements</w:t>
       </w:r>
@@ -19544,7 +19615,7 @@
       <w:pPr>
         <w:pStyle w:val="Heading2"/>
       </w:pPr>
-      <w:bookmarkStart w:id="25" w:name="_Toc374310741"/>
+      <w:bookmarkStart w:id="25" w:name="_Toc374311364"/>
       <w:r>
         <w:t>Communication Requirements</w:t>
       </w:r>
@@ -19555,7 +19626,7 @@
       <w:pPr>
         <w:pStyle w:val="Heading2"/>
       </w:pPr>
-      <w:bookmarkStart w:id="26" w:name="_Toc374310742"/>
+      <w:bookmarkStart w:id="26" w:name="_Toc374311365"/>
       <w:r>
         <w:t>Command and Data Handling Requirements</w:t>
       </w:r>
@@ -19566,7 +19637,7 @@
       <w:pPr>
         <w:pStyle w:val="Heading1"/>
       </w:pPr>
-      <w:bookmarkStart w:id="27" w:name="_Toc374310743"/>
+      <w:bookmarkStart w:id="27" w:name="_Toc374311366"/>
       <w:r>
         <w:t>System Overview</w:t>
       </w:r>
@@ -19577,7 +19648,7 @@
       <w:pPr>
         <w:pStyle w:val="Heading1"/>
       </w:pPr>
-      <w:bookmarkStart w:id="28" w:name="_Toc374310744"/>
+      <w:bookmarkStart w:id="28" w:name="_Toc374311367"/>
       <w:r>
         <w:t>Subsystem Overview</w:t>
       </w:r>
@@ -19587,7 +19658,7 @@
       <w:pPr>
         <w:pStyle w:val="Heading2"/>
       </w:pPr>
-      <w:bookmarkStart w:id="29" w:name="_Toc374310745"/>
+      <w:bookmarkStart w:id="29" w:name="_Toc374311368"/>
       <w:r>
         <w:t>Structure</w:t>
       </w:r>
@@ -19598,7 +19669,7 @@
       <w:pPr>
         <w:pStyle w:val="Heading2"/>
       </w:pPr>
-      <w:bookmarkStart w:id="30" w:name="_Toc374310746"/>
+      <w:bookmarkStart w:id="30" w:name="_Toc374311369"/>
       <w:r>
         <w:t>Power</w:t>
       </w:r>
@@ -19719,7 +19790,7 @@
       <w:pPr>
         <w:pStyle w:val="Heading2"/>
       </w:pPr>
-      <w:bookmarkStart w:id="31" w:name="_Toc374310747"/>
+      <w:bookmarkStart w:id="31" w:name="_Toc374311370"/>
       <w:r>
         <w:t>Attitude Determination and Control</w:t>
       </w:r>
@@ -19730,7 +19801,7 @@
       <w:pPr>
         <w:pStyle w:val="Heading2"/>
       </w:pPr>
-      <w:bookmarkStart w:id="32" w:name="_Toc374310748"/>
+      <w:bookmarkStart w:id="32" w:name="_Toc374311371"/>
       <w:r>
         <w:t>Propulsion</w:t>
       </w:r>
@@ -19741,7 +19812,7 @@
       <w:pPr>
         <w:pStyle w:val="Heading2"/>
       </w:pPr>
-      <w:bookmarkStart w:id="33" w:name="_Toc374310749"/>
+      <w:bookmarkStart w:id="33" w:name="_Toc374311372"/>
       <w:r>
         <w:t>Communications</w:t>
       </w:r>
@@ -19752,7 +19823,7 @@
       <w:pPr>
         <w:pStyle w:val="Heading2"/>
       </w:pPr>
-      <w:bookmarkStart w:id="34" w:name="_Toc374310750"/>
+      <w:bookmarkStart w:id="34" w:name="_Toc374311373"/>
       <w:r>
         <w:t>Command and Data Handling</w:t>
       </w:r>
@@ -19763,7 +19834,7 @@
       <w:pPr>
         <w:pStyle w:val="Heading2"/>
       </w:pPr>
-      <w:bookmarkStart w:id="35" w:name="_Toc374310751"/>
+      <w:bookmarkStart w:id="35" w:name="_Toc374311374"/>
       <w:r>
         <w:t>Ground Operation</w:t>
       </w:r>
@@ -19834,7 +19905,7 @@
         <w:rStyle w:val="PageNumber"/>
         <w:noProof/>
       </w:rPr>
-      <w:t>23</w:t>
+      <w:t>7</w:t>
     </w:r>
     <w:r>
       <w:rPr>
@@ -23088,7 +23159,7 @@
 </file>
 
 <file path=customXml/itemProps1.xml><?xml version="1.0" encoding="utf-8"?>
-<ds:datastoreItem xmlns:ds="http://schemas.openxmlformats.org/officeDocument/2006/customXml" ds:itemID="{D5260E98-B686-405F-8B82-E1F0A2194FCB}">
+<ds:datastoreItem xmlns:ds="http://schemas.openxmlformats.org/officeDocument/2006/customXml" ds:itemID="{2E81FC93-9D6A-424E-BE37-682781FA0EA2}">
   <ds:schemaRefs>
     <ds:schemaRef ds:uri="http://schemas.openxmlformats.org/officeDocument/2006/bibliography"/>
   </ds:schemaRefs>

</xml_diff>

<commit_message>
Finished Sectoin 5.2.1.1 on CubeSat classification definitions
</commit_message>
<xml_diff>
--- a/CMQA/Mission Overview/RCL-O-CMQA2 Rascal Mission Overview.docx
+++ b/CMQA/Mission Overview/RCL-O-CMQA2 Rascal Mission Overview.docx
@@ -7058,7 +7058,7 @@
     <w:tbl>
       <w:tblPr>
         <w:tblStyle w:val="TableGrid"/>
-        <w:tblW w:w="10260" w:type="dxa"/>
+        <w:tblW w:w="10530" w:type="dxa"/>
         <w:tblInd w:w="-522" w:type="dxa"/>
         <w:tblLayout w:type="fixed"/>
         <w:tblLook w:val="04A0"/>
@@ -7070,9 +7070,12 @@
         <w:gridCol w:w="1710"/>
         <w:gridCol w:w="1170"/>
         <w:gridCol w:w="1043"/>
-        <w:gridCol w:w="2557"/>
+        <w:gridCol w:w="2827"/>
       </w:tblGrid>
       <w:tr>
+        <w:trPr>
+          <w:tblHeader/>
+        </w:trPr>
         <w:tc>
           <w:tcPr>
             <w:tcW w:w="1440" w:type="dxa"/>
@@ -7219,7 +7222,7 @@
         </w:tc>
         <w:tc>
           <w:tcPr>
-            <w:tcW w:w="2557" w:type="dxa"/>
+            <w:tcW w:w="2827" w:type="dxa"/>
             <w:shd w:val="clear" w:color="auto" w:fill="17365D" w:themeFill="text2" w:themeFillShade="BF"/>
             <w:vAlign w:val="center"/>
           </w:tcPr>
@@ -7284,7 +7287,7 @@
               <w:jc w:val="center"/>
             </w:pPr>
             <w:r>
-              <w:t>Full</w:t>
+              <w:t>Micro</w:t>
             </w:r>
           </w:p>
         </w:tc>
@@ -7335,7 +7338,7 @@
         </w:tc>
         <w:tc>
           <w:tcPr>
-            <w:tcW w:w="2557" w:type="dxa"/>
+            <w:tcW w:w="2827" w:type="dxa"/>
             <w:vAlign w:val="center"/>
           </w:tcPr>
           <w:p>
@@ -7397,7 +7400,7 @@
               <w:jc w:val="center"/>
             </w:pPr>
             <w:r>
-              <w:t>Full</w:t>
+              <w:t>Military</w:t>
             </w:r>
           </w:p>
         </w:tc>
@@ -7453,7 +7456,7 @@
         </w:tc>
         <w:tc>
           <w:tcPr>
-            <w:tcW w:w="2557" w:type="dxa"/>
+            <w:tcW w:w="2827" w:type="dxa"/>
             <w:vAlign w:val="center"/>
           </w:tcPr>
           <w:p>
@@ -7462,11 +7465,7 @@
               <w:jc w:val="left"/>
             </w:pPr>
             <w:r>
-              <w:t xml:space="preserve">Mission Scope As a Factor of Available </w:t>
-            </w:r>
-            <w:r>
-              <w:lastRenderedPageBreak/>
-              <w:t>Resources is Important</w:t>
+              <w:t>Mission Scope As a Factor of Available Resources is Important</w:t>
             </w:r>
           </w:p>
         </w:tc>
@@ -7516,7 +7515,7 @@
               <w:jc w:val="center"/>
             </w:pPr>
             <w:r>
-              <w:t>Full</w:t>
+              <w:t>Military</w:t>
             </w:r>
           </w:p>
         </w:tc>
@@ -7567,7 +7566,7 @@
         </w:tc>
         <w:tc>
           <w:tcPr>
-            <w:tcW w:w="2557" w:type="dxa"/>
+            <w:tcW w:w="2827" w:type="dxa"/>
             <w:vAlign w:val="center"/>
           </w:tcPr>
           <w:p>
@@ -7674,7 +7673,7 @@
         </w:tc>
         <w:tc>
           <w:tcPr>
-            <w:tcW w:w="2557" w:type="dxa"/>
+            <w:tcW w:w="2827" w:type="dxa"/>
             <w:vAlign w:val="center"/>
           </w:tcPr>
           <w:p>
@@ -7781,7 +7780,7 @@
         </w:tc>
         <w:tc>
           <w:tcPr>
-            <w:tcW w:w="2557" w:type="dxa"/>
+            <w:tcW w:w="2827" w:type="dxa"/>
             <w:vAlign w:val="center"/>
           </w:tcPr>
           <w:p>
@@ -7890,7 +7889,7 @@
         </w:tc>
         <w:tc>
           <w:tcPr>
-            <w:tcW w:w="2557" w:type="dxa"/>
+            <w:tcW w:w="2827" w:type="dxa"/>
             <w:vAlign w:val="center"/>
           </w:tcPr>
           <w:p>
@@ -7925,12 +7924,86 @@
         <w:spacing w:line="240" w:lineRule="auto"/>
       </w:pPr>
       <w:r>
-        <w:t>Several private institutions are developing RPO missions using the CubeSat architecture. They were looked at to see what else is being currently developed and how Rascal can differentiate itself from the others. Looking at these missions might help identifying areas that will need to be focused on in the future as well as areas that need to be reviewed.</w:t>
+        <w:t>Several private institutions are developing RPO missions using the CubeSat architecture</w:t>
+      </w:r>
+      <w:r>
+        <w:t xml:space="preserve"> while getting funding from NASA to do so</w:t>
+      </w:r>
+      <w:r>
+        <w:t xml:space="preserve">. </w:t>
+      </w:r>
+      <w:r>
+        <w:t xml:space="preserve">Each of these potential missions </w:t>
+      </w:r>
+      <w:proofErr w:type="gramStart"/>
+      <w:r>
+        <w:t>were</w:t>
+      </w:r>
+      <w:proofErr w:type="gramEnd"/>
+      <w:r>
+        <w:t xml:space="preserve"> studied</w:t>
+      </w:r>
+      <w:r>
+        <w:t xml:space="preserve"> </w:t>
+      </w:r>
+      <w:r>
+        <w:t>as to differentiate</w:t>
+      </w:r>
+      <w:r>
+        <w:t xml:space="preserve"> Rascal </w:t>
+      </w:r>
+      <w:r>
+        <w:t>from the back and further justify its flight</w:t>
+      </w:r>
+      <w:r>
+        <w:t xml:space="preserve">. </w:t>
+      </w:r>
+      <w:r>
+        <w:t>Also, based on the types of problems that these particular missions are attempting to address can help identify</w:t>
+      </w:r>
+      <w:r>
+        <w:t xml:space="preserve"> areas </w:t>
+      </w:r>
+      <w:r>
+        <w:t xml:space="preserve">of the Rascal mission </w:t>
+      </w:r>
+      <w:r>
+        <w:t>that will need to be focused on in the future</w:t>
+      </w:r>
+      <w:r>
+        <w:t>,</w:t>
+      </w:r>
+      <w:r>
+        <w:t xml:space="preserve"> as well as </w:t>
+      </w:r>
+      <w:r>
+        <w:t>those</w:t>
+      </w:r>
+      <w:r>
+        <w:t xml:space="preserve"> that need to be </w:t>
+      </w:r>
+      <w:r>
+        <w:t xml:space="preserve">further </w:t>
+      </w:r>
+      <w:r>
+        <w:t>reviewed.</w:t>
       </w:r>
     </w:p>
     <w:p>
       <w:r>
-        <w:t xml:space="preserve">The first mission is </w:t>
+        <w:t>The first mission</w:t>
+      </w:r>
+      <w:r>
+        <w:t xml:space="preserve"> that was considered</w:t>
+      </w:r>
+      <w:r>
+        <w:t xml:space="preserve"> </w:t>
+      </w:r>
+      <w:r>
+        <w:t>was the</w:t>
+      </w:r>
+      <w:r>
+        <w:t xml:space="preserve"> </w:t>
       </w:r>
       <w:r>
         <w:rPr>
@@ -7950,10 +8023,30 @@
         <w:rPr>
           <w:bCs/>
         </w:rPr>
-        <w:t xml:space="preserve">-Satellite Flight Demonstration (PONSFD) under development by </w:t>
+        <w:t>-Satellite Flight Demonstration (PONSFD)</w:t>
+      </w:r>
+      <w:r>
+        <w:rPr>
+          <w:bCs/>
+        </w:rPr>
+        <w:t xml:space="preserve"> mission that is </w:t>
       </w:r>
       <w:proofErr w:type="spellStart"/>
       <w:r>
+        <w:rPr>
+          <w:bCs/>
+        </w:rPr>
+        <w:t>currentlyu</w:t>
+      </w:r>
+      <w:proofErr w:type="spellEnd"/>
+      <w:r>
+        <w:rPr>
+          <w:bCs/>
+        </w:rPr>
+        <w:t xml:space="preserve"> under development by </w:t>
+      </w:r>
+      <w:proofErr w:type="spellStart"/>
+      <w:r>
         <w:t>Tyvak</w:t>
       </w:r>
       <w:proofErr w:type="spellEnd"/>
@@ -7966,7 +8059,31 @@
       </w:r>
       <w:proofErr w:type="spellEnd"/>
       <w:r>
-        <w:t xml:space="preserve">-Satellite Systems LLC and sponsored by NASA Ames Research Center. It consists of a set of two 3U spacecraft to demonstrate rendezvous and proximity operations. The concept of operations will consist of simultaneous deployment from the P-POD. Then there will be initial health checkout. The mission then enters its main rendezvous and proximity operations flight demonstration phase. The spacecraft enter orbit maneuvering to initial proximity distance and maintain otherwise known as formation flying. Cube-sat one will perform rendezvous and proximity operations relative to Cube-sat two. Then the </w:t>
+        <w:t xml:space="preserve">-Satellite Systems LLC and sponsored by NASA Ames Research Center. It consists of a set of two 3U spacecraft </w:t>
+      </w:r>
+      <w:r>
+        <w:t>and seeks to</w:t>
+      </w:r>
+      <w:r>
+        <w:t xml:space="preserve"> demonstrate rendezvous and proximity operations. The concept of operations</w:t>
+      </w:r>
+      <w:r>
+        <w:t xml:space="preserve"> of the mission</w:t>
+      </w:r>
+      <w:r>
+        <w:t xml:space="preserve"> will consist of simultaneous deployment from </w:t>
+      </w:r>
+      <w:r>
+        <w:t>the same spacecraft, after</w:t>
+      </w:r>
+      <w:r>
+        <w:t xml:space="preserve"> </w:t>
+      </w:r>
+      <w:r>
+        <w:t>which an initial health check will be performed on each 3U</w:t>
+      </w:r>
+      <w:r>
+        <w:t xml:space="preserve">. The mission then enters its main rendezvous and proximity operations flight demonstration phase. The spacecraft enter orbit maneuvering to initial proximity distance and maintain otherwise known as formation flying. Cube-sat one will perform rendezvous and proximity operations relative to Cube-sat two. Then the </w:t>
       </w:r>
       <w:proofErr w:type="spellStart"/>
       <w:r>
@@ -7991,11 +8108,11 @@
       </w:r>
       <w:proofErr w:type="spellEnd"/>
       <w:r>
-        <w:t xml:space="preserve"> and acquires the sun. The solar panels are completely deployed so the payload can be exposed. The vehicle then under goes orbit and system checkouts. It approaches the selected resident space object after attitude determination and control systems and propulsion have been verified. Finally, the mission then enters science operations. The last mission analyzed was the Glint Analyzing Data Observation Satellite (GLADOS) under development by University of Buffalo. GLADOS is a satellite designed to evaluate the size of space debris. The cameras on GLADOS allow the satellite to look at the reflection of light to get the size, mass, shape, spin, and possibly its path of space </w:t>
+        <w:t xml:space="preserve"> and acquires the sun. The solar panels are completely deployed so the payload can be exposed. The vehicle then under goes orbit and system checkouts. It approaches the selected resident space object after attitude determination and control systems and propulsion have been verified. Finally, the mission then enters science operations. The last mission analyzed was the Glint Analyzing Data Observation Satellite (GLADOS) under development by </w:t>
       </w:r>
       <w:r>
         <w:lastRenderedPageBreak/>
-        <w:t xml:space="preserve">debris. The spacecraft has the capability to help in predicting the path of </w:t>
+        <w:t xml:space="preserve">University of Buffalo. GLADOS is a satellite designed to evaluate the size of space debris. The cameras on GLADOS allow the satellite to look at the reflection of light to get the size, mass, shape, spin, and possibly its path of space debris. The spacecraft has the capability to help in predicting the path of </w:t>
       </w:r>
       <w:r>
         <w:rPr>
@@ -8026,15 +8143,33 @@
       <w:bookmarkEnd w:id="8"/>
     </w:p>
     <w:p>
-      <w:r>
+      <w:pPr>
+        <w:rPr>
+          <w:b/>
+          <w:u w:val="single"/>
+        </w:rPr>
+      </w:pPr>
+      <w:r>
+        <w:rPr>
+          <w:b/>
+          <w:u w:val="single"/>
+        </w:rPr>
         <w:t xml:space="preserve">The main objective of the Rascal mission is to demonstrate proximity operations on </w:t>
       </w:r>
       <w:proofErr w:type="gramStart"/>
       <w:r>
+        <w:rPr>
+          <w:b/>
+          <w:u w:val="single"/>
+        </w:rPr>
         <w:t>a small</w:t>
       </w:r>
       <w:proofErr w:type="gramEnd"/>
       <w:r>
+        <w:rPr>
+          <w:b/>
+          <w:u w:val="single"/>
+        </w:rPr>
         <w:t>-satellite architecture.</w:t>
       </w:r>
     </w:p>
@@ -8253,7 +8388,11 @@
     </w:p>
     <w:p>
       <w:r>
-        <w:t xml:space="preserve">Requirements Verification is the method of verifying that mission success has been fully met by a given mission. This mission success is determined by the ability of a mission developer’s design to meet a checklist of primary requirements that have been issued by a potential customer (Such as NASA, Boeing, the </w:t>
+        <w:t xml:space="preserve">Requirements Verification is the method of verifying that mission success has been fully met by a given mission. This mission success is determined by the ability of a mission developer’s design to meet a checklist of primary requirements that have been issued by a potential customer (Such as NASA, Boeing, </w:t>
+      </w:r>
+      <w:r>
+        <w:lastRenderedPageBreak/>
+        <w:t xml:space="preserve">the </w:t>
       </w:r>
       <w:proofErr w:type="spellStart"/>
       <w:proofErr w:type="gramStart"/>
@@ -8266,11 +8405,7 @@
         <w:t>, Etc). If these top-level mission requirements are not met, it is within the customer’s judgment to determine whether or not their requirements were too strict</w:t>
       </w:r>
       <w:r>
-        <w:t xml:space="preserve">, their desired mission is too impractical, or if </w:t>
-      </w:r>
-      <w:r>
-        <w:lastRenderedPageBreak/>
-        <w:t>their selection of mission developer is at fault. If it is the latter case, it is within the potential customer’s power to part ways with the mission developer, thus making any effort that went into the development of the mission a waste of time, money, and resources.</w:t>
+        <w:t>, their desired mission is too impractical, or if their selection of mission developer is at fault. If it is the latter case, it is within the potential customer’s power to part ways with the mission developer, thus making any effort that went into the development of the mission a waste of time, money, and resources.</w:t>
       </w:r>
     </w:p>
     <w:p>
@@ -8414,7 +8549,11 @@
         <w:t>:</w:t>
       </w:r>
       <w:r>
-        <w:t xml:space="preserve"> Requirements that involve demonstration in order to verify their successful completion. Requirements that fall under this category include showing that deployables will not be released until some amount of time after on-orbit ejection, that inhibits successfully cut power off to the entire spacecraft, and that the satellite communications system does not transmit during dispenser integration. Each demo requirement will be verified through test demonstration documentation prior to the actual demonstration of their completion before any organization that seeks to observe </w:t>
+        <w:t xml:space="preserve"> Requirements that involve demonstration in order to verify their successful completion. Requirements that fall under this category include showing that deployables will not be released until some amount of time after on-orbit ejection, that inhibits successfully cut power off to the entire spacecraft, and that the satellite communications system does not transmit during dispenser </w:t>
+      </w:r>
+      <w:r>
+        <w:lastRenderedPageBreak/>
+        <w:t xml:space="preserve">integration. Each demo requirement will be verified through test demonstration documentation prior to the actual demonstration of their completion before any organization that seeks to observe </w:t>
       </w:r>
     </w:p>
     <w:p>
@@ -8617,7 +8756,11 @@
         <w:t>Nanosatellite class spacecraft</w:t>
       </w:r>
       <w:r>
-        <w:t xml:space="preserve"> (AKA CubeSats) are those satellites that have a mass of under 1.33 kg per 10 cm x 10 cm x 10 cm volume (AKA, One Standard Unit, or 1U). This satellite classification was developed at California Polytechnic State University (Cal Poly) in 1999 as a means of standardizing small satellite architectures across the entire small satellite industry</w:t>
+        <w:t xml:space="preserve"> (AKA CubeSats) are those satellites that have a mass of under 1.33 kg per 10 cm x 10 cm x 10 cm volume (AKA, One Standard Unit, or 1U). This satellite classification was developed at California Polytechnic State University (Cal Poly) in 1999 as a means of standardizing small </w:t>
+      </w:r>
+      <w:r>
+        <w:lastRenderedPageBreak/>
+        <w:t>satellite architectures across the entire small satellite industry</w:t>
       </w:r>
       <w:r>
         <w:t>.</w:t>
@@ -8629,11 +8772,7 @@
         <w:t>This served to</w:t>
       </w:r>
       <w:r>
-        <w:t xml:space="preserve"> facilitate reduced costs and time associated with the development of small satellite missions, thus allowing for organizations that </w:t>
-      </w:r>
-      <w:r>
-        <w:lastRenderedPageBreak/>
-        <w:t>would have prev</w:t>
+        <w:t xml:space="preserve"> facilitate reduced costs and time associated with the development of small satellite missions, thus allowing for organizations that would have prev</w:t>
       </w:r>
       <w:r>
         <w:t>iously not been able to develop and launch small spacecraft</w:t>
@@ -9051,14 +9190,12 @@
               </w:rPr>
               <w:t xml:space="preserve"> Helium Radio, </w:t>
             </w:r>
-            <w:proofErr w:type="spellStart"/>
             <w:r>
               <w:rPr>
                 <w:b/>
               </w:rPr>
-              <w:t>Cylde</w:t>
-            </w:r>
-            <w:proofErr w:type="spellEnd"/>
+              <w:t>Clyde</w:t>
+            </w:r>
             <w:r>
               <w:rPr>
                 <w:b/>
@@ -9101,29 +9238,6 @@
       <w:r>
         <w:t>sponding Microsatellite mission (More on that in Section 5.2.1.3).</w:t>
       </w:r>
-    </w:p>
-    <w:p>
-      <w:r>
-        <w:t>Thus, for a CubeSat mission, the ultimate constraint on its launch vehicle integration is whether or not it can integrate into currently available deployers. Even though such deployers are similar in principal (In that they allow for the easy integration of CubeSat payloads), each deployer has different restrictions and dimensions associate</w:t>
-      </w:r>
-      <w:r>
-        <w:t>d with its use, as shown in Table 5-1.</w:t>
-      </w:r>
-      <w:r>
-        <w:t xml:space="preserve"> From this list of deployers, as well as the other </w:t>
-      </w:r>
-      <w:r>
-        <w:lastRenderedPageBreak/>
-        <w:t>constraints listed in this document, one will be selected on which to base the design of the Rascal spacecraft</w:t>
-      </w:r>
-    </w:p>
-    <w:p>
-      <w:pPr>
-        <w:jc w:val="center"/>
-        <w:rPr>
-          <w:b/>
-        </w:rPr>
-      </w:pPr>
     </w:p>
     <w:tbl>
       <w:tblPr>
@@ -9159,11 +9273,12 @@
               <w:rPr>
                 <w:noProof/>
               </w:rPr>
+              <w:lastRenderedPageBreak/>
               <w:drawing>
                 <wp:inline distT="0" distB="0" distL="0" distR="0">
                   <wp:extent cx="2532759" cy="2088531"/>
                   <wp:effectExtent l="19050" t="19050" r="19941" b="26019"/>
-                  <wp:docPr id="7" name="Picture 7" descr="http://www.nasa.gov/sites/default/files/images/747975main_NLAS_CubeSat_FULL.jpg"/>
+                  <wp:docPr id="3" name="Picture 7" descr="http://www.nasa.gov/sites/default/files/images/747975main_NLAS_CubeSat_FULL.jpg"/>
                   <wp:cNvGraphicFramePr>
                     <a:graphicFrameLocks xmlns:a="http://schemas.openxmlformats.org/drawingml/2006/main" noChangeAspect="1"/>
                   </wp:cNvGraphicFramePr>
@@ -9224,7 +9339,7 @@
                 <wp:inline distT="0" distB="0" distL="0" distR="0">
                   <wp:extent cx="3281756" cy="2114964"/>
                   <wp:effectExtent l="19050" t="19050" r="13970" b="19050"/>
-                  <wp:docPr id="5" name="Picture 5" descr="https://directory.eoportal.org/image/image_gallery?img_id=169985&amp;t=1338091947376"/>
+                  <wp:docPr id="12" name="Picture 5" descr="https://directory.eoportal.org/image/image_gallery?img_id=169985&amp;t=1338091947376"/>
                   <wp:cNvGraphicFramePr>
                     <a:graphicFrameLocks xmlns:a="http://schemas.openxmlformats.org/drawingml/2006/main" noChangeAspect="1"/>
                   </wp:cNvGraphicFramePr>
@@ -9309,9 +9424,9 @@
               </w:rPr>
               <w:drawing>
                 <wp:inline distT="0" distB="0" distL="0" distR="0">
-                  <wp:extent cx="2737797" cy="2153253"/>
-                  <wp:effectExtent l="19050" t="19050" r="24453" b="18447"/>
-                  <wp:docPr id="11" name="Picture 10" descr="http://0.static.wix.com/media/1c8e8f_b5d6e057eccad83ef35dd9bd9797ff63.jpg_512"/>
+                  <wp:extent cx="2332264" cy="1834305"/>
+                  <wp:effectExtent l="19050" t="19050" r="10886" b="13545"/>
+                  <wp:docPr id="13" name="Picture 10" descr="http://0.static.wix.com/media/1c8e8f_b5d6e057eccad83ef35dd9bd9797ff63.jpg_512"/>
                   <wp:cNvGraphicFramePr>
                     <a:graphicFrameLocks xmlns:a="http://schemas.openxmlformats.org/drawingml/2006/main" noChangeAspect="1"/>
                   </wp:cNvGraphicFramePr>
@@ -9334,7 +9449,7 @@
                         <pic:spPr bwMode="auto">
                           <a:xfrm>
                             <a:off x="0" y="0"/>
-                            <a:ext cx="2739088" cy="2154269"/>
+                            <a:ext cx="2337174" cy="1838166"/>
                           </a:xfrm>
                           <a:prstGeom prst="rect">
                             <a:avLst/>
@@ -9379,35 +9494,40 @@
     <w:p>
       <w:pPr>
         <w:jc w:val="center"/>
+      </w:pPr>
+      <w:proofErr w:type="gramStart"/>
+      <w:r>
         <w:rPr>
           <w:b/>
         </w:rPr>
-      </w:pPr>
-      <w:proofErr w:type="gramStart"/>
+        <w:t>Figure 5-3.</w:t>
+      </w:r>
+      <w:proofErr w:type="gramEnd"/>
       <w:r>
         <w:rPr>
           <w:b/>
         </w:rPr>
-        <w:t>Figure 5-3</w:t>
-      </w:r>
-      <w:r>
-        <w:rPr>
-          <w:b/>
-        </w:rPr>
-        <w:t>.</w:t>
-      </w:r>
-      <w:proofErr w:type="gramEnd"/>
-      <w:r>
-        <w:rPr>
-          <w:b/>
-        </w:rPr>
-        <w:t xml:space="preserve"> </w:t>
-      </w:r>
-      <w:r>
-        <w:rPr>
-          <w:b/>
-        </w:rPr>
-        <w:t>(Clockwise from Top Left) NLAS, P-POD, and CSD Nanosatellite Dispensers</w:t>
+        <w:t xml:space="preserve"> (Clockwise from Top Left) NLAS, P-POD, and CSD Nanosatellite Dispensers</w:t>
+      </w:r>
+    </w:p>
+    <w:p>
+      <w:r>
+        <w:t>Thus, for a CubeSat mission, the ultimate constraint on its launch vehicle integration is whether or not it can integrate into currently available deployers</w:t>
+      </w:r>
+      <w:r>
+        <w:t xml:space="preserve"> (And Subsequently Survive Launch)</w:t>
+      </w:r>
+      <w:r>
+        <w:t>. Even though such deployers are similar in principal (In that they allow for the easy integration of CubeSat payloads), each deployer has different restrictions and dimensions associate</w:t>
+      </w:r>
+      <w:r>
+        <w:t>d with its use, as shown in Table 5-1.</w:t>
+      </w:r>
+      <w:r>
+        <w:t xml:space="preserve"> From this list of deployers, as well as the other constraints listed in this document, one will be selected on which to base the</w:t>
+      </w:r>
+      <w:r>
+        <w:t xml:space="preserve"> design of the Rascal mission as a whole.</w:t>
       </w:r>
     </w:p>
     <w:p>
@@ -9979,18 +10099,10 @@
     </w:tbl>
     <w:p>
       <w:pPr>
-        <w:jc w:val="center"/>
-        <w:rPr>
-          <w:b/>
-        </w:rPr>
-      </w:pPr>
-    </w:p>
-    <w:p/>
-    <w:p>
-      <w:pPr>
         <w:pStyle w:val="Heading4"/>
       </w:pPr>
       <w:r>
+        <w:lastRenderedPageBreak/>
         <w:t>Microsatellite Classification</w:t>
       </w:r>
     </w:p>
@@ -10423,7 +10535,6 @@
       </w:pPr>
       <w:bookmarkStart w:id="16" w:name="_Toc374311355"/>
       <w:r>
-        <w:lastRenderedPageBreak/>
         <w:t>Mission Success Verification</w:t>
       </w:r>
       <w:bookmarkEnd w:id="16"/>
@@ -10435,6 +10546,7 @@
       </w:pPr>
       <w:bookmarkStart w:id="17" w:name="_Toc374311356"/>
       <w:r>
+        <w:lastRenderedPageBreak/>
         <w:t>Mission Development Experience</w:t>
       </w:r>
       <w:bookmarkEnd w:id="17"/>
@@ -13413,8 +13525,17 @@
                 <w:sz w:val="20"/>
                 <w:szCs w:val="20"/>
               </w:rPr>
+              <w:t xml:space="preserve">The spacecraft must be capable of recording relative distance between it and a </w:t>
+            </w:r>
+            <w:r>
+              <w:rPr>
+                <w:rFonts w:eastAsia="Times New Roman"/>
+                <w:color w:val="000000"/>
+                <w:sz w:val="20"/>
+                <w:szCs w:val="20"/>
+              </w:rPr>
               <w:lastRenderedPageBreak/>
-              <w:t>The spacecraft must be capable of recording relative distance between it and a resident space object</w:t>
+              <w:t>resident space object</w:t>
             </w:r>
           </w:p>
         </w:tc>
@@ -13450,6 +13571,7 @@
                 <w:sz w:val="20"/>
                 <w:szCs w:val="20"/>
               </w:rPr>
+              <w:lastRenderedPageBreak/>
               <w:t> </w:t>
             </w:r>
             <w:r>
@@ -13705,6 +13827,7 @@
                 <w:sz w:val="20"/>
                 <w:szCs w:val="20"/>
               </w:rPr>
+              <w:lastRenderedPageBreak/>
               <w:t>The spacecraft must be capable of relaying relative distance between it and a resident space object to the ground</w:t>
             </w:r>
           </w:p>
@@ -17716,16 +17839,7 @@
                 <w:sz w:val="20"/>
                 <w:szCs w:val="20"/>
               </w:rPr>
-              <w:t xml:space="preserve">capable of powering each subsystem for </w:t>
-            </w:r>
-            <w:r>
-              <w:rPr>
-                <w:rFonts w:eastAsia="Times New Roman"/>
-                <w:sz w:val="20"/>
-                <w:szCs w:val="20"/>
-              </w:rPr>
-              <w:lastRenderedPageBreak/>
-              <w:t>the duration of the mission</w:t>
+              <w:t>capable of powering each subsystem for the duration of the mission</w:t>
             </w:r>
           </w:p>
         </w:tc>
@@ -17759,7 +17873,6 @@
                 <w:sz w:val="20"/>
                 <w:szCs w:val="20"/>
               </w:rPr>
-              <w:lastRenderedPageBreak/>
               <w:t>x</w:t>
             </w:r>
           </w:p>
@@ -19583,7 +19696,6 @@
       </w:pPr>
       <w:bookmarkStart w:id="22" w:name="_Toc374311361"/>
       <w:r>
-        <w:lastRenderedPageBreak/>
         <w:t>Power Requirements</w:t>
       </w:r>
       <w:bookmarkEnd w:id="22"/>
@@ -19595,6 +19707,7 @@
       </w:pPr>
       <w:bookmarkStart w:id="23" w:name="_Toc374311362"/>
       <w:r>
+        <w:lastRenderedPageBreak/>
         <w:t>Attitude Determination and Control Requirements</w:t>
       </w:r>
       <w:bookmarkEnd w:id="23"/>
@@ -19748,14 +19861,7 @@
         <w:rPr>
           <w:rFonts w:ascii="Times New Roman" w:hAnsi="Times New Roman" w:cs="Times New Roman"/>
         </w:rPr>
-        <w:t xml:space="preserve">The spacecraft must be able to generate power to recharge the batteries. While there are several methods of doing this, the most practical is to mount a system of solar arrays to the spacecraft’s exterior. Commercial CubeSat solar arrays can come in a variety of sizes, configurations, and generation capacities. The simplest of the 3U CubeSat-scaled arrays are static panels, though deployable arrays are </w:t>
-      </w:r>
-      <w:r>
-        <w:rPr>
-          <w:rFonts w:ascii="Times New Roman" w:hAnsi="Times New Roman" w:cs="Times New Roman"/>
-        </w:rPr>
-        <w:lastRenderedPageBreak/>
-        <w:t>also available. Though deployable arrays generate significantly more power, it comes at the cost of increased complexity</w:t>
+        <w:t>The spacecraft must be able to generate power to recharge the batteries. While there are several methods of doing this, the most practical is to mount a system of solar arrays to the spacecraft’s exterior. Commercial CubeSat solar arrays can come in a variety of sizes, configurations, and generation capacities. The simplest of the 3U CubeSat-scaled arrays are static panels, though deployable arrays are also available. Though deployable arrays generate significantly more power, it comes at the cost of increased complexity</w:t>
       </w:r>
       <w:r>
         <w:rPr>
@@ -19783,6 +19889,7 @@
         <w:rPr>
           <w:rFonts w:ascii="Times New Roman" w:hAnsi="Times New Roman" w:cs="Times New Roman"/>
         </w:rPr>
+        <w:lastRenderedPageBreak/>
         <w:t>Work to be done before the next review process include refining the power budget for different solar panel array configurations, selecting an EPS and battery capable of handling the voltages associated with the best solar panel configuration derived from this analysis, and then determining the manner in which such systems can be integrated into the Rascal mission as a whole.</w:t>
       </w:r>
     </w:p>
@@ -19905,7 +20012,7 @@
         <w:rStyle w:val="PageNumber"/>
         <w:noProof/>
       </w:rPr>
-      <w:t>7</w:t>
+      <w:t>15</w:t>
     </w:r>
     <w:r>
       <w:rPr>
@@ -23159,7 +23266,7 @@
 </file>
 
 <file path=customXml/itemProps1.xml><?xml version="1.0" encoding="utf-8"?>
-<ds:datastoreItem xmlns:ds="http://schemas.openxmlformats.org/officeDocument/2006/customXml" ds:itemID="{2E81FC93-9D6A-424E-BE37-682781FA0EA2}">
+<ds:datastoreItem xmlns:ds="http://schemas.openxmlformats.org/officeDocument/2006/customXml" ds:itemID="{83FE5B81-FEF3-4B17-94C9-0FF497E7A4F3}">
   <ds:schemaRefs>
     <ds:schemaRef ds:uri="http://schemas.openxmlformats.org/officeDocument/2006/bibliography"/>
   </ds:schemaRefs>

</xml_diff>

<commit_message>
Added ESPA ring description to Section 5.2.1.2
</commit_message>
<xml_diff>
--- a/CMQA/Mission Overview/RCL-O-CMQA2 Rascal Mission Overview.docx
+++ b/CMQA/Mission Overview/RCL-O-CMQA2 Rascal Mission Overview.docx
@@ -8888,7 +8888,6 @@
         <w:t xml:space="preserve"> CubeSat 1U Architecture</w:t>
       </w:r>
     </w:p>
-    <w:p/>
     <w:p>
       <w:r>
         <w:t xml:space="preserve">This standardization of CubeSat sizes has allowed companies such as Clyde Space, Pumpkin, </w:t>
@@ -10113,7 +10112,105 @@
     </w:p>
     <w:p>
       <w:r>
-        <w:t>As a reference, the key distinguishing factors between CubeSats and Microsatellites are listed in Table 5-1.</w:t>
+        <w:t xml:space="preserve">However, there do </w:t>
+      </w:r>
+      <w:proofErr w:type="gramStart"/>
+      <w:r>
+        <w:t>exist</w:t>
+      </w:r>
+      <w:proofErr w:type="gramEnd"/>
+      <w:r>
+        <w:t xml:space="preserve"> two standard microsatellite adapters that are available for use of most microsatellite missions: the </w:t>
+      </w:r>
+      <w:r>
+        <w:t>Evolved Expendable Launch Vehicle Secondary Payload Adapter (ESPA) ring and the Mark II Lightband system.</w:t>
+      </w:r>
+    </w:p>
+    <w:p>
+      <w:r>
+        <w:t xml:space="preserve">The ESPA ring consists, as the name implies, of a </w:t>
+      </w:r>
+      <w:r>
+        <w:t xml:space="preserve">ring of six different integration points for various types of spacecraft (An Example </w:t>
+      </w:r>
+      <w:proofErr w:type="gramStart"/>
+      <w:r>
+        <w:t>of  one</w:t>
+      </w:r>
+      <w:proofErr w:type="gramEnd"/>
+      <w:r>
+        <w:t xml:space="preserve"> particular ESPA ring is shown in Figure 5-4)</w:t>
+      </w:r>
+      <w:r>
+        <w:t>.</w:t>
+      </w:r>
+      <w:r>
+        <w:t xml:space="preserve"> Many different sizes of ESPA rings exist for different sized spacecraft, but the integration bolt hole size, diameter, and arrangement </w:t>
+      </w:r>
+      <w:proofErr w:type="gramStart"/>
+      <w:r>
+        <w:t>between each ring iteration</w:t>
+      </w:r>
+      <w:proofErr w:type="gramEnd"/>
+      <w:r>
+        <w:t xml:space="preserve"> is constant, meaning that only one method of integration needs to be considered when designing a microsatellite for integration into any ESPA ring.</w:t>
+      </w:r>
+    </w:p>
+    <w:p>
+      <w:pPr>
+        <w:jc w:val="center"/>
+      </w:pPr>
+      <w:r>
+        <w:rPr>
+          <w:noProof/>
+        </w:rPr>
+        <w:drawing>
+          <wp:inline distT="0" distB="0" distL="0" distR="0">
+            <wp:extent cx="5581650" cy="3396615"/>
+            <wp:effectExtent l="19050" t="19050" r="19050" b="13335"/>
+            <wp:docPr id="14" name="Picture 1" descr="http://farm7.staticflickr.com/6135/5998265374_736d7f08a1_z.jpg"/>
+            <wp:cNvGraphicFramePr>
+              <a:graphicFrameLocks xmlns:a="http://schemas.openxmlformats.org/drawingml/2006/main" noChangeAspect="1"/>
+            </wp:cNvGraphicFramePr>
+            <a:graphic xmlns:a="http://schemas.openxmlformats.org/drawingml/2006/main">
+              <a:graphicData uri="http://schemas.openxmlformats.org/drawingml/2006/picture">
+                <pic:pic xmlns:pic="http://schemas.openxmlformats.org/drawingml/2006/picture">
+                  <pic:nvPicPr>
+                    <pic:cNvPr id="0" name="Picture 1" descr="http://farm7.staticflickr.com/6135/5998265374_736d7f08a1_z.jpg"/>
+                    <pic:cNvPicPr>
+                      <a:picLocks noChangeAspect="1" noChangeArrowheads="1"/>
+                    </pic:cNvPicPr>
+                  </pic:nvPicPr>
+                  <pic:blipFill>
+                    <a:blip r:embed="rId21" cstate="print"/>
+                    <a:srcRect/>
+                    <a:stretch>
+                      <a:fillRect/>
+                    </a:stretch>
+                  </pic:blipFill>
+                  <pic:spPr bwMode="auto">
+                    <a:xfrm>
+                      <a:off x="0" y="0"/>
+                      <a:ext cx="5581650" cy="3396615"/>
+                    </a:xfrm>
+                    <a:prstGeom prst="rect">
+                      <a:avLst/>
+                    </a:prstGeom>
+                    <a:noFill/>
+                    <a:ln w="9525">
+                      <a:solidFill>
+                        <a:schemeClr val="tx1"/>
+                      </a:solidFill>
+                      <a:miter lim="800000"/>
+                      <a:headEnd/>
+                      <a:tailEnd/>
+                    </a:ln>
+                  </pic:spPr>
+                </pic:pic>
+              </a:graphicData>
+            </a:graphic>
+          </wp:inline>
+        </w:drawing>
       </w:r>
     </w:p>
     <w:p>
@@ -10128,6 +10225,47 @@
         <w:rPr>
           <w:b/>
         </w:rPr>
+        <w:t>Figure 5-4.</w:t>
+      </w:r>
+      <w:proofErr w:type="gramEnd"/>
+      <w:r>
+        <w:rPr>
+          <w:b/>
+        </w:rPr>
+        <w:t xml:space="preserve"> Example of a Flight Revision ESPA Ring</w:t>
+      </w:r>
+    </w:p>
+    <w:p>
+      <w:r>
+        <w:t xml:space="preserve">However, beyond a standardized bolt pattern, no other standards exist for the type of microsatellite that can be integrated into such a system. This lack of restriction can be </w:t>
+      </w:r>
+      <w:proofErr w:type="gramStart"/>
+      <w:r>
+        <w:t>both good or</w:t>
+      </w:r>
+      <w:proofErr w:type="gramEnd"/>
+      <w:r>
+        <w:t xml:space="preserve"> bad: good, because it offers much more flexibility in the architecture used to accomplish a given microsatellite mission. Bad because, depending on the restrictions imposed by a given launch vehicle, one particular microsatellite design may be able to integrate into one launch vehicle and not the other.</w:t>
+      </w:r>
+    </w:p>
+    <w:p>
+      <w:r>
+        <w:t>As a reference, the key distinguishing factors between CubeSats and Microsatellites are listed in Table 5-1.</w:t>
+      </w:r>
+    </w:p>
+    <w:p>
+      <w:pPr>
+        <w:jc w:val="center"/>
+        <w:rPr>
+          <w:b/>
+        </w:rPr>
+      </w:pPr>
+      <w:proofErr w:type="gramStart"/>
+      <w:r>
+        <w:rPr>
+          <w:b/>
+        </w:rPr>
+        <w:lastRenderedPageBreak/>
         <w:t>Table 5-1.</w:t>
       </w:r>
       <w:proofErr w:type="gramEnd"/>
@@ -10425,13 +10563,8 @@
               <w:jc w:val="center"/>
             </w:pPr>
             <w:r>
-              <w:t xml:space="preserve">ESPA, </w:t>
-            </w:r>
-            <w:proofErr w:type="spellStart"/>
-            <w:r>
-              <w:t>Lightband</w:t>
-            </w:r>
-            <w:proofErr w:type="spellEnd"/>
+              <w:t>ESPA, Lightband</w:t>
+            </w:r>
           </w:p>
         </w:tc>
       </w:tr>
@@ -10546,7 +10679,6 @@
       </w:pPr>
       <w:bookmarkStart w:id="17" w:name="_Toc374311356"/>
       <w:r>
-        <w:lastRenderedPageBreak/>
         <w:t>Mission Development Experience</w:t>
       </w:r>
       <w:bookmarkEnd w:id="17"/>
@@ -10798,7 +10930,7 @@
               <w:bottom w:val="single" w:sz="4" w:space="0" w:color="auto"/>
               <w:right w:val="single" w:sz="4" w:space="0" w:color="auto"/>
             </w:tcBorders>
-            <w:shd w:val="clear" w:color="595959" w:fill="376092"/>
+            <w:shd w:val="clear" w:color="auto" w:fill="17365D" w:themeFill="text2" w:themeFillShade="BF"/>
             <w:noWrap/>
             <w:vAlign w:val="center"/>
             <w:hideMark/>
@@ -10838,7 +10970,7 @@
               <w:bottom w:val="single" w:sz="4" w:space="0" w:color="auto"/>
               <w:right w:val="single" w:sz="4" w:space="0" w:color="auto"/>
             </w:tcBorders>
-            <w:shd w:val="clear" w:color="595959" w:fill="376092"/>
+            <w:shd w:val="clear" w:color="auto" w:fill="17365D" w:themeFill="text2" w:themeFillShade="BF"/>
             <w:noWrap/>
             <w:vAlign w:val="center"/>
             <w:hideMark/>
@@ -10878,7 +11010,7 @@
               <w:bottom w:val="single" w:sz="4" w:space="0" w:color="auto"/>
               <w:right w:val="single" w:sz="4" w:space="0" w:color="auto"/>
             </w:tcBorders>
-            <w:shd w:val="clear" w:color="595959" w:fill="376092"/>
+            <w:shd w:val="clear" w:color="auto" w:fill="17365D" w:themeFill="text2" w:themeFillShade="BF"/>
             <w:noWrap/>
             <w:vAlign w:val="center"/>
             <w:hideMark/>
@@ -10918,7 +11050,7 @@
               <w:bottom w:val="single" w:sz="4" w:space="0" w:color="auto"/>
               <w:right w:val="single" w:sz="4" w:space="0" w:color="auto"/>
             </w:tcBorders>
-            <w:shd w:val="clear" w:color="595959" w:fill="376092"/>
+            <w:shd w:val="clear" w:color="auto" w:fill="17365D" w:themeFill="text2" w:themeFillShade="BF"/>
             <w:noWrap/>
             <w:vAlign w:val="center"/>
             <w:hideMark/>
@@ -11038,6 +11170,7 @@
                 <w:sz w:val="20"/>
                 <w:szCs w:val="20"/>
               </w:rPr>
+              <w:lastRenderedPageBreak/>
               <w:t>Primary Requirements</w:t>
             </w:r>
           </w:p>
@@ -13525,17 +13658,7 @@
                 <w:sz w:val="20"/>
                 <w:szCs w:val="20"/>
               </w:rPr>
-              <w:t xml:space="preserve">The spacecraft must be capable of recording relative distance between it and a </w:t>
-            </w:r>
-            <w:r>
-              <w:rPr>
-                <w:rFonts w:eastAsia="Times New Roman"/>
-                <w:color w:val="000000"/>
-                <w:sz w:val="20"/>
-                <w:szCs w:val="20"/>
-              </w:rPr>
-              <w:lastRenderedPageBreak/>
-              <w:t>resident space object</w:t>
+              <w:t>The spacecraft must be capable of recording relative distance between it and a resident space object</w:t>
             </w:r>
           </w:p>
         </w:tc>
@@ -13571,7 +13694,6 @@
                 <w:sz w:val="20"/>
                 <w:szCs w:val="20"/>
               </w:rPr>
-              <w:lastRenderedPageBreak/>
               <w:t> </w:t>
             </w:r>
             <w:r>
@@ -13827,7 +13949,6 @@
                 <w:sz w:val="20"/>
                 <w:szCs w:val="20"/>
               </w:rPr>
-              <w:lastRenderedPageBreak/>
               <w:t>The spacecraft must be capable of relaying relative distance between it and a resident space object to the ground</w:t>
             </w:r>
           </w:p>
@@ -14384,7 +14505,17 @@
                 <w:sz w:val="20"/>
                 <w:szCs w:val="20"/>
               </w:rPr>
-              <w:t xml:space="preserve">The spacecraft will utilize a Propulsion Subsystem </w:t>
+              <w:t xml:space="preserve">The spacecraft will utilize a </w:t>
+            </w:r>
+            <w:r>
+              <w:rPr>
+                <w:rFonts w:eastAsia="Times New Roman"/>
+                <w:color w:val="000000"/>
+                <w:sz w:val="20"/>
+                <w:szCs w:val="20"/>
+              </w:rPr>
+              <w:lastRenderedPageBreak/>
+              <w:t xml:space="preserve">Propulsion Subsystem </w:t>
             </w:r>
           </w:p>
         </w:tc>
@@ -14420,6 +14551,7 @@
                 <w:sz w:val="20"/>
                 <w:szCs w:val="20"/>
               </w:rPr>
+              <w:lastRenderedPageBreak/>
               <w:t>x</w:t>
             </w:r>
           </w:p>
@@ -14648,6 +14780,7 @@
                 <w:sz w:val="20"/>
                 <w:szCs w:val="20"/>
               </w:rPr>
+              <w:lastRenderedPageBreak/>
               <w:t>The spacecraft will utilize a Power Subsystem</w:t>
             </w:r>
           </w:p>
@@ -18065,7 +18198,6 @@
                 <w:sz w:val="20"/>
                 <w:szCs w:val="20"/>
               </w:rPr>
-              <w:lastRenderedPageBreak/>
               <w:t>The power subsystem will utilize solar panels to generate a sufficient amount of power to compensate for the energy consumption of each subsystem of the spacecraft</w:t>
             </w:r>
           </w:p>
@@ -18268,7 +18400,16 @@
                 <w:sz w:val="20"/>
                 <w:szCs w:val="20"/>
               </w:rPr>
-              <w:t>The ADC subsystem will be capable of autonomously commanding the propulsion system to perform the orbital maneuvers associated with the RFP requirements</w:t>
+              <w:t xml:space="preserve">The ADC subsystem will be capable of autonomously commanding the propulsion system to perform the orbital maneuvers associated with </w:t>
+            </w:r>
+            <w:r>
+              <w:rPr>
+                <w:rFonts w:eastAsia="Times New Roman"/>
+                <w:sz w:val="20"/>
+                <w:szCs w:val="20"/>
+              </w:rPr>
+              <w:lastRenderedPageBreak/>
+              <w:t>the RFP requirements</w:t>
             </w:r>
           </w:p>
         </w:tc>
@@ -18473,6 +18614,7 @@
                 <w:sz w:val="20"/>
                 <w:szCs w:val="20"/>
               </w:rPr>
+              <w:lastRenderedPageBreak/>
               <w:t>Propulsion Requirements</w:t>
             </w:r>
           </w:p>
@@ -19707,7 +19849,6 @@
       </w:pPr>
       <w:bookmarkStart w:id="23" w:name="_Toc374311362"/>
       <w:r>
-        <w:lastRenderedPageBreak/>
         <w:t>Attitude Determination and Control Requirements</w:t>
       </w:r>
       <w:bookmarkEnd w:id="23"/>
@@ -19741,6 +19882,7 @@
       </w:pPr>
       <w:bookmarkStart w:id="26" w:name="_Toc374311365"/>
       <w:r>
+        <w:lastRenderedPageBreak/>
         <w:t>Command and Data Handling Requirements</w:t>
       </w:r>
       <w:bookmarkEnd w:id="26"/>
@@ -19889,7 +20031,6 @@
         <w:rPr>
           <w:rFonts w:ascii="Times New Roman" w:hAnsi="Times New Roman" w:cs="Times New Roman"/>
         </w:rPr>
-        <w:lastRenderedPageBreak/>
         <w:t>Work to be done before the next review process include refining the power budget for different solar panel array configurations, selecting an EPS and battery capable of handling the voltages associated with the best solar panel configuration derived from this analysis, and then determining the manner in which such systems can be integrated into the Rascal mission as a whole.</w:t>
       </w:r>
     </w:p>
@@ -19921,6 +20062,7 @@
       </w:pPr>
       <w:bookmarkStart w:id="33" w:name="_Toc374311372"/>
       <w:r>
+        <w:lastRenderedPageBreak/>
         <w:t>Communications</w:t>
       </w:r>
       <w:bookmarkEnd w:id="33"/>
@@ -20012,7 +20154,7 @@
         <w:rStyle w:val="PageNumber"/>
         <w:noProof/>
       </w:rPr>
-      <w:t>15</w:t>
+      <w:t>18</w:t>
     </w:r>
     <w:r>
       <w:rPr>
@@ -23266,7 +23408,7 @@
 </file>
 
 <file path=customXml/itemProps1.xml><?xml version="1.0" encoding="utf-8"?>
-<ds:datastoreItem xmlns:ds="http://schemas.openxmlformats.org/officeDocument/2006/customXml" ds:itemID="{83FE5B81-FEF3-4B17-94C9-0FF497E7A4F3}">
+<ds:datastoreItem xmlns:ds="http://schemas.openxmlformats.org/officeDocument/2006/customXml" ds:itemID="{C8EF1608-59B4-48A1-B05C-9FA8D26FECE9}">
   <ds:schemaRefs>
     <ds:schemaRef ds:uri="http://schemas.openxmlformats.org/officeDocument/2006/bibliography"/>
   </ds:schemaRefs>

</xml_diff>

<commit_message>
Finished Section 5.2.1.2, nanosatellite classification
</commit_message>
<xml_diff>
--- a/CMQA/Mission Overview/RCL-O-CMQA2 Rascal Mission Overview.docx
+++ b/CMQA/Mission Overview/RCL-O-CMQA2 Rascal Mission Overview.docx
@@ -10245,17 +10245,78 @@
       </w:r>
       <w:proofErr w:type="gramEnd"/>
       <w:r>
-        <w:t xml:space="preserve"> bad: good, because it offers much more flexibility in the architecture used to accomplish a given microsatellite mission. Bad because, depending on the restrictions imposed by a given launch vehicle, one particular microsatellite design may be able to integrate into one launch vehicle and not the other.</w:t>
+        <w:t xml:space="preserve"> bad: good, because it offers much more flexibility in the architecture used to accomplish a given microsatellite mission. Bad because, depending on the restrictions imposed by a given launch vehicle, one particular microsatellite design may be able to integrate into one l</w:t>
+      </w:r>
+      <w:r>
+        <w:t>aunch vehicle and not the other; this, in turn, adds developmental risk to any given microsatellite mission that would have to be addressed early in the design phase.</w:t>
       </w:r>
     </w:p>
     <w:p>
       <w:r>
-        <w:t>As a reference, the key distinguishing factors between CubeSats and Microsatellites are listed in Table 5-1.</w:t>
+        <w:lastRenderedPageBreak/>
+        <w:t>The Lightband Mark II system (Shown in Figure 5-5) is even more limited in its flexibility, only offering the ability to integrate one microsatellite per system. Beyond this limit, integrating into the Lightband system is essentially the same as integrating into the ESPA ring, just with slightly different bolt dimensions.</w:t>
       </w:r>
     </w:p>
     <w:p>
       <w:pPr>
         <w:jc w:val="center"/>
+      </w:pPr>
+      <w:r>
+        <w:rPr>
+          <w:noProof/>
+        </w:rPr>
+        <w:drawing>
+          <wp:inline distT="0" distB="0" distL="0" distR="0">
+            <wp:extent cx="2439142" cy="3258220"/>
+            <wp:effectExtent l="38100" t="19050" r="18308" b="18380"/>
+            <wp:docPr id="16" name="Picture 4" descr="http://0.static.wix.com/media/1c8e8f_e35fb1d247812ae7b92bf036c00f3f1e.jpg_512"/>
+            <wp:cNvGraphicFramePr>
+              <a:graphicFrameLocks xmlns:a="http://schemas.openxmlformats.org/drawingml/2006/main" noChangeAspect="1"/>
+            </wp:cNvGraphicFramePr>
+            <a:graphic xmlns:a="http://schemas.openxmlformats.org/drawingml/2006/main">
+              <a:graphicData uri="http://schemas.openxmlformats.org/drawingml/2006/picture">
+                <pic:pic xmlns:pic="http://schemas.openxmlformats.org/drawingml/2006/picture">
+                  <pic:nvPicPr>
+                    <pic:cNvPr id="0" name="Picture 4" descr="http://0.static.wix.com/media/1c8e8f_e35fb1d247812ae7b92bf036c00f3f1e.jpg_512"/>
+                    <pic:cNvPicPr>
+                      <a:picLocks noChangeAspect="1" noChangeArrowheads="1"/>
+                    </pic:cNvPicPr>
+                  </pic:nvPicPr>
+                  <pic:blipFill>
+                    <a:blip r:embed="rId22" cstate="print"/>
+                    <a:srcRect/>
+                    <a:stretch>
+                      <a:fillRect/>
+                    </a:stretch>
+                  </pic:blipFill>
+                  <pic:spPr bwMode="auto">
+                    <a:xfrm>
+                      <a:off x="0" y="0"/>
+                      <a:ext cx="2439827" cy="3259135"/>
+                    </a:xfrm>
+                    <a:prstGeom prst="rect">
+                      <a:avLst/>
+                    </a:prstGeom>
+                    <a:noFill/>
+                    <a:ln w="9525">
+                      <a:solidFill>
+                        <a:schemeClr val="tx1"/>
+                      </a:solidFill>
+                      <a:miter lim="800000"/>
+                      <a:headEnd/>
+                      <a:tailEnd/>
+                    </a:ln>
+                  </pic:spPr>
+                </pic:pic>
+              </a:graphicData>
+            </a:graphic>
+          </wp:inline>
+        </w:drawing>
+      </w:r>
+    </w:p>
+    <w:p>
+      <w:pPr>
+        <w:jc w:val="center"/>
         <w:rPr>
           <w:b/>
         </w:rPr>
@@ -10265,313 +10326,35 @@
         <w:rPr>
           <w:b/>
         </w:rPr>
-        <w:lastRenderedPageBreak/>
-        <w:t>Table 5-1.</w:t>
+        <w:t>Figure 5-5.</w:t>
       </w:r>
       <w:proofErr w:type="gramEnd"/>
       <w:r>
         <w:rPr>
           <w:b/>
         </w:rPr>
-        <w:t xml:space="preserve"> CubeSat and Microsatellite Reference Data</w:t>
+        <w:t xml:space="preserve"> Example of a Microsatellite Integrated into a Lightband Mark II System</w:t>
       </w:r>
     </w:p>
-    <w:tbl>
-      <w:tblPr>
-        <w:tblStyle w:val="TableGrid"/>
-        <w:tblW w:w="0" w:type="auto"/>
-        <w:tblLook w:val="04A0"/>
-      </w:tblPr>
-      <w:tblGrid>
-        <w:gridCol w:w="1458"/>
-        <w:gridCol w:w="2250"/>
-        <w:gridCol w:w="1350"/>
-        <w:gridCol w:w="1980"/>
-        <w:gridCol w:w="2538"/>
-      </w:tblGrid>
-      <w:tr>
-        <w:tc>
-          <w:tcPr>
-            <w:tcW w:w="1458" w:type="dxa"/>
-            <w:shd w:val="clear" w:color="auto" w:fill="17365D" w:themeFill="text2" w:themeFillShade="BF"/>
-            <w:vAlign w:val="center"/>
-          </w:tcPr>
-          <w:p>
-            <w:pPr>
-              <w:spacing w:before="40" w:after="40"/>
-              <w:jc w:val="center"/>
-              <w:rPr>
-                <w:b/>
-                <w:color w:val="FFFFFF" w:themeColor="background1"/>
-              </w:rPr>
-            </w:pPr>
-            <w:r>
-              <w:rPr>
-                <w:b/>
-                <w:color w:val="FFFFFF" w:themeColor="background1"/>
-              </w:rPr>
-              <w:t>Satellite Type</w:t>
-            </w:r>
-          </w:p>
-        </w:tc>
-        <w:tc>
-          <w:tcPr>
-            <w:tcW w:w="2250" w:type="dxa"/>
-            <w:shd w:val="clear" w:color="auto" w:fill="17365D" w:themeFill="text2" w:themeFillShade="BF"/>
-            <w:vAlign w:val="center"/>
-          </w:tcPr>
-          <w:p>
-            <w:pPr>
-              <w:spacing w:before="40" w:after="40"/>
-              <w:jc w:val="center"/>
-              <w:rPr>
-                <w:b/>
-                <w:color w:val="FFFFFF" w:themeColor="background1"/>
-              </w:rPr>
-            </w:pPr>
-            <w:r>
-              <w:rPr>
-                <w:b/>
-                <w:color w:val="FFFFFF" w:themeColor="background1"/>
-              </w:rPr>
-              <w:t>Standard Architecture</w:t>
-            </w:r>
-          </w:p>
-        </w:tc>
-        <w:tc>
-          <w:tcPr>
-            <w:tcW w:w="1350" w:type="dxa"/>
-            <w:shd w:val="clear" w:color="auto" w:fill="17365D" w:themeFill="text2" w:themeFillShade="BF"/>
-            <w:vAlign w:val="center"/>
-          </w:tcPr>
-          <w:p>
-            <w:pPr>
-              <w:spacing w:before="40" w:after="40"/>
-              <w:jc w:val="center"/>
-              <w:rPr>
-                <w:b/>
-                <w:color w:val="FFFFFF" w:themeColor="background1"/>
-              </w:rPr>
-            </w:pPr>
-            <w:r>
-              <w:rPr>
-                <w:b/>
-                <w:color w:val="FFFFFF" w:themeColor="background1"/>
-              </w:rPr>
-              <w:t>Weight</w:t>
-            </w:r>
-          </w:p>
-        </w:tc>
-        <w:tc>
-          <w:tcPr>
-            <w:tcW w:w="1980" w:type="dxa"/>
-            <w:shd w:val="clear" w:color="auto" w:fill="17365D" w:themeFill="text2" w:themeFillShade="BF"/>
-            <w:vAlign w:val="center"/>
-          </w:tcPr>
-          <w:p>
-            <w:pPr>
-              <w:spacing w:before="40" w:after="40"/>
-              <w:jc w:val="center"/>
-              <w:rPr>
-                <w:b/>
-                <w:color w:val="FFFFFF" w:themeColor="background1"/>
-              </w:rPr>
-            </w:pPr>
-            <w:r>
-              <w:rPr>
-                <w:b/>
-                <w:color w:val="FFFFFF" w:themeColor="background1"/>
-              </w:rPr>
-              <w:t>COTS Components?</w:t>
-            </w:r>
-          </w:p>
-        </w:tc>
-        <w:tc>
-          <w:tcPr>
-            <w:tcW w:w="2538" w:type="dxa"/>
-            <w:shd w:val="clear" w:color="auto" w:fill="17365D" w:themeFill="text2" w:themeFillShade="BF"/>
-            <w:vAlign w:val="center"/>
-          </w:tcPr>
-          <w:p>
-            <w:pPr>
-              <w:spacing w:before="40" w:after="40"/>
-              <w:jc w:val="center"/>
-              <w:rPr>
-                <w:b/>
-                <w:color w:val="FFFFFF" w:themeColor="background1"/>
-              </w:rPr>
-            </w:pPr>
-            <w:r>
-              <w:rPr>
-                <w:b/>
-                <w:color w:val="FFFFFF" w:themeColor="background1"/>
-              </w:rPr>
-              <w:t>Launch Adapters</w:t>
-            </w:r>
-          </w:p>
-        </w:tc>
-      </w:tr>
-      <w:tr>
-        <w:tc>
-          <w:tcPr>
-            <w:tcW w:w="1458" w:type="dxa"/>
-            <w:vAlign w:val="center"/>
-          </w:tcPr>
-          <w:p>
-            <w:pPr>
-              <w:spacing w:before="40" w:after="40"/>
-              <w:jc w:val="center"/>
-            </w:pPr>
-            <w:r>
-              <w:t>CubeSat</w:t>
-            </w:r>
-          </w:p>
-        </w:tc>
-        <w:tc>
-          <w:tcPr>
-            <w:tcW w:w="2250" w:type="dxa"/>
-            <w:vAlign w:val="center"/>
-          </w:tcPr>
-          <w:p>
-            <w:pPr>
-              <w:spacing w:before="40" w:after="40"/>
-              <w:jc w:val="center"/>
-            </w:pPr>
-            <w:r>
-              <w:t>1U, 1.5U, 2U, 3U, 6U</w:t>
-            </w:r>
-          </w:p>
-        </w:tc>
-        <w:tc>
-          <w:tcPr>
-            <w:tcW w:w="1350" w:type="dxa"/>
-            <w:vAlign w:val="center"/>
-          </w:tcPr>
-          <w:p>
-            <w:pPr>
-              <w:spacing w:before="40" w:after="40"/>
-              <w:jc w:val="center"/>
-            </w:pPr>
-            <w:r>
-              <w:t>1.33-14 kg</w:t>
-            </w:r>
-          </w:p>
-        </w:tc>
-        <w:tc>
-          <w:tcPr>
-            <w:tcW w:w="1980" w:type="dxa"/>
-            <w:vAlign w:val="center"/>
-          </w:tcPr>
-          <w:p>
-            <w:pPr>
-              <w:spacing w:before="40" w:after="40"/>
-              <w:jc w:val="center"/>
-            </w:pPr>
-            <w:r>
-              <w:t>Yes</w:t>
-            </w:r>
-          </w:p>
-        </w:tc>
-        <w:tc>
-          <w:tcPr>
-            <w:tcW w:w="2538" w:type="dxa"/>
-            <w:vAlign w:val="center"/>
-          </w:tcPr>
-          <w:p>
-            <w:pPr>
-              <w:spacing w:before="40" w:after="40"/>
-              <w:jc w:val="center"/>
-            </w:pPr>
-            <w:r>
-              <w:t>P-POD, NLAS, JAXA, Wallops, CSD</w:t>
-            </w:r>
-            <w:r>
-              <w:t>, ISIS</w:t>
-            </w:r>
-          </w:p>
-        </w:tc>
-      </w:tr>
-      <w:tr>
-        <w:tc>
-          <w:tcPr>
-            <w:tcW w:w="1458" w:type="dxa"/>
-            <w:vAlign w:val="center"/>
-          </w:tcPr>
-          <w:p>
-            <w:pPr>
-              <w:spacing w:before="40" w:after="40"/>
-              <w:jc w:val="center"/>
-            </w:pPr>
-            <w:r>
-              <w:t>Microsatellite</w:t>
-            </w:r>
-          </w:p>
-        </w:tc>
-        <w:tc>
-          <w:tcPr>
-            <w:tcW w:w="2250" w:type="dxa"/>
-            <w:vAlign w:val="center"/>
-          </w:tcPr>
-          <w:p>
-            <w:pPr>
-              <w:spacing w:before="40" w:after="40"/>
-              <w:jc w:val="center"/>
-            </w:pPr>
-            <w:r>
-              <w:t>None</w:t>
-            </w:r>
-          </w:p>
-        </w:tc>
-        <w:tc>
-          <w:tcPr>
-            <w:tcW w:w="1350" w:type="dxa"/>
-            <w:vAlign w:val="center"/>
-          </w:tcPr>
-          <w:p>
-            <w:pPr>
-              <w:spacing w:before="40" w:after="40"/>
-              <w:jc w:val="center"/>
-            </w:pPr>
-            <w:r>
-              <w:t>10-100 kg</w:t>
-            </w:r>
-          </w:p>
-        </w:tc>
-        <w:tc>
-          <w:tcPr>
-            <w:tcW w:w="1980" w:type="dxa"/>
-            <w:vAlign w:val="center"/>
-          </w:tcPr>
-          <w:p>
-            <w:pPr>
-              <w:spacing w:before="40" w:after="40"/>
-              <w:jc w:val="center"/>
-            </w:pPr>
-            <w:r>
-              <w:t>No</w:t>
-            </w:r>
-          </w:p>
-        </w:tc>
-        <w:tc>
-          <w:tcPr>
-            <w:tcW w:w="2538" w:type="dxa"/>
-            <w:vAlign w:val="center"/>
-          </w:tcPr>
-          <w:p>
-            <w:pPr>
-              <w:spacing w:before="40" w:after="40"/>
-              <w:jc w:val="center"/>
-            </w:pPr>
-            <w:r>
-              <w:t>ESPA, Lightband</w:t>
-            </w:r>
-          </w:p>
-        </w:tc>
-      </w:tr>
-    </w:tbl>
-    <w:p/>
-    <w:p/>
-    <w:p/>
+    <w:p>
+      <w:r>
+        <w:t>Beyond these limitations though, recent university microsatellite launches have experienced a relatively large amount of success and have been able to demonstrate both scientifically and practically significant missions that have contributed much to the small satellite community as a whole. Thus, if the resources, time, and money are available, microsatellite missions are worth pursuing.</w:t>
+      </w:r>
+    </w:p>
+    <w:p>
+      <w:pPr>
+        <w:pStyle w:val="Heading4"/>
+      </w:pPr>
+      <w:r>
+        <w:t xml:space="preserve">Recent Nanosatellite </w:t>
+      </w:r>
+      <w:r>
+        <w:t>and</w:t>
+      </w:r>
+      <w:r>
+        <w:t xml:space="preserve"> Microsatellite Launch Comparisons</w:t>
+      </w:r>
+    </w:p>
     <w:p/>
     <w:p>
       <w:pPr>
@@ -10637,7 +10420,14 @@
         <w:rPr>
           <w:rFonts w:ascii="Times New Roman" w:hAnsi="Times New Roman" w:cs="Times New Roman"/>
         </w:rPr>
-        <w:t>Orbital analysis corroborates the conclusion that relative velocities must be neutralized quickly after separation for rendezvous to be possible. Separation velocities of 5cm/s, 10 cm/s, and 50 cm/s were considered, as well as factors from the low Earth orbit environment such as atmospheric drag and solar radiation pressure. The analysis concluded that a separation velocity greeter than 5 cm/s would result in the two Rascal spacecraft being greater than 50 meters apart after just one orbit.</w:t>
+        <w:t xml:space="preserve">Orbital analysis corroborates the conclusion that relative velocities must be neutralized quickly after separation for rendezvous to be possible. Separation velocities of 5cm/s, 10 cm/s, and 50 cm/s were </w:t>
+      </w:r>
+      <w:r>
+        <w:rPr>
+          <w:rFonts w:ascii="Times New Roman" w:hAnsi="Times New Roman" w:cs="Times New Roman"/>
+        </w:rPr>
+        <w:lastRenderedPageBreak/>
+        <w:t>considered, as well as factors from the low Earth orbit environment such as atmospheric drag and solar radiation pressure. The analysis concluded that a separation velocity greeter than 5 cm/s would result in the two Rascal spacecraft being greater than 50 meters apart after just one orbit.</w:t>
       </w:r>
     </w:p>
     <w:p>
@@ -11170,7 +10960,6 @@
                 <w:sz w:val="20"/>
                 <w:szCs w:val="20"/>
               </w:rPr>
-              <w:lastRenderedPageBreak/>
               <w:t>Primary Requirements</w:t>
             </w:r>
           </w:p>
@@ -12828,6 +12617,7 @@
                 <w:sz w:val="20"/>
                 <w:szCs w:val="20"/>
               </w:rPr>
+              <w:lastRenderedPageBreak/>
               <w:t>The spacecraft mission shall be executed within 6 months of spacecraft launch</w:t>
             </w:r>
           </w:p>
@@ -14505,17 +14295,7 @@
                 <w:sz w:val="20"/>
                 <w:szCs w:val="20"/>
               </w:rPr>
-              <w:t xml:space="preserve">The spacecraft will utilize a </w:t>
-            </w:r>
-            <w:r>
-              <w:rPr>
-                <w:rFonts w:eastAsia="Times New Roman"/>
-                <w:color w:val="000000"/>
-                <w:sz w:val="20"/>
-                <w:szCs w:val="20"/>
-              </w:rPr>
-              <w:lastRenderedPageBreak/>
-              <w:t xml:space="preserve">Propulsion Subsystem </w:t>
+              <w:t xml:space="preserve">The spacecraft will utilize a Propulsion Subsystem </w:t>
             </w:r>
           </w:p>
         </w:tc>
@@ -14551,7 +14331,6 @@
                 <w:sz w:val="20"/>
                 <w:szCs w:val="20"/>
               </w:rPr>
-              <w:lastRenderedPageBreak/>
               <w:t>x</w:t>
             </w:r>
           </w:p>
@@ -14780,7 +14559,6 @@
                 <w:sz w:val="20"/>
                 <w:szCs w:val="20"/>
               </w:rPr>
-              <w:lastRenderedPageBreak/>
               <w:t>The spacecraft will utilize a Power Subsystem</w:t>
             </w:r>
           </w:p>
@@ -17746,6 +17524,7 @@
                 <w:sz w:val="20"/>
                 <w:szCs w:val="20"/>
               </w:rPr>
+              <w:lastRenderedPageBreak/>
               <w:t>The power subsystem will utilize an Electrical Power System to manager power distribution to each subsystem of the spacecraft</w:t>
             </w:r>
           </w:p>
@@ -18400,16 +18179,7 @@
                 <w:sz w:val="20"/>
                 <w:szCs w:val="20"/>
               </w:rPr>
-              <w:t xml:space="preserve">The ADC subsystem will be capable of autonomously commanding the propulsion system to perform the orbital maneuvers associated with </w:t>
-            </w:r>
-            <w:r>
-              <w:rPr>
-                <w:rFonts w:eastAsia="Times New Roman"/>
-                <w:sz w:val="20"/>
-                <w:szCs w:val="20"/>
-              </w:rPr>
-              <w:lastRenderedPageBreak/>
-              <w:t>the RFP requirements</w:t>
+              <w:t>The ADC subsystem will be capable of autonomously commanding the propulsion system to perform the orbital maneuvers associated with the RFP requirements</w:t>
             </w:r>
           </w:p>
         </w:tc>
@@ -18614,7 +18384,6 @@
                 <w:sz w:val="20"/>
                 <w:szCs w:val="20"/>
               </w:rPr>
-              <w:lastRenderedPageBreak/>
               <w:t>Propulsion Requirements</w:t>
             </w:r>
           </w:p>
@@ -19816,6 +19585,7 @@
       </w:pPr>
       <w:bookmarkStart w:id="20" w:name="_Toc374311359"/>
       <w:r>
+        <w:lastRenderedPageBreak/>
         <w:t>Top Level Requirements</w:t>
       </w:r>
       <w:bookmarkEnd w:id="20"/>
@@ -19882,7 +19652,6 @@
       </w:pPr>
       <w:bookmarkStart w:id="26" w:name="_Toc374311365"/>
       <w:r>
-        <w:lastRenderedPageBreak/>
         <w:t>Command and Data Handling Requirements</w:t>
       </w:r>
       <w:bookmarkEnd w:id="26"/>
@@ -19987,7 +19756,14 @@
         <w:rPr>
           <w:rFonts w:ascii="Times New Roman" w:hAnsi="Times New Roman" w:cs="Times New Roman"/>
         </w:rPr>
-        <w:t>The Electrical Power System (EPS) serves to manage the power flowing to and from the batteries, connecting to both the spacecraft bus and the solar arrays. The EPS must provide over-current against a short circuit and under-voltage protection to prevent a complete discharge of the batteries. The EPS should also include a number of Battery Charge Regulators (BCRs) that regulate the incoming voltage and current from the solar arrays to the batteries, maximizing the efficiency of the battery charging cycle. The EPS must also be able to relay battery and solar array health data to the Command and Data Handling subsystem.</w:t>
+        <w:t xml:space="preserve">The Electrical Power System (EPS) serves to manage the power flowing to and from the batteries, connecting to both the spacecraft bus and the solar arrays. The EPS must provide over-current against a short circuit and under-voltage protection to prevent a complete discharge of the batteries. The EPS should also include a number of Battery Charge Regulators (BCRs) that regulate the incoming voltage </w:t>
+      </w:r>
+      <w:r>
+        <w:rPr>
+          <w:rFonts w:ascii="Times New Roman" w:hAnsi="Times New Roman" w:cs="Times New Roman"/>
+        </w:rPr>
+        <w:lastRenderedPageBreak/>
+        <w:t>and current from the solar arrays to the batteries, maximizing the efficiency of the battery charging cycle. The EPS must also be able to relay battery and solar array health data to the Command and Data Handling subsystem.</w:t>
       </w:r>
     </w:p>
     <w:p>
@@ -20062,7 +19838,6 @@
       </w:pPr>
       <w:bookmarkStart w:id="33" w:name="_Toc374311372"/>
       <w:r>
-        <w:lastRenderedPageBreak/>
         <w:t>Communications</w:t>
       </w:r>
       <w:bookmarkEnd w:id="33"/>
@@ -20154,7 +19929,7 @@
         <w:rStyle w:val="PageNumber"/>
         <w:noProof/>
       </w:rPr>
-      <w:t>18</w:t>
+      <w:t>20</w:t>
     </w:r>
     <w:r>
       <w:rPr>
@@ -23408,7 +23183,7 @@
 </file>
 
 <file path=customXml/itemProps1.xml><?xml version="1.0" encoding="utf-8"?>
-<ds:datastoreItem xmlns:ds="http://schemas.openxmlformats.org/officeDocument/2006/customXml" ds:itemID="{C8EF1608-59B4-48A1-B05C-9FA8D26FECE9}">
+<ds:datastoreItem xmlns:ds="http://schemas.openxmlformats.org/officeDocument/2006/customXml" ds:itemID="{A5944345-4C5B-4A22-8218-5433AC6BA569}">
   <ds:schemaRefs>
     <ds:schemaRef ds:uri="http://schemas.openxmlformats.org/officeDocument/2006/bibliography"/>
   </ds:schemaRefs>

</xml_diff>

<commit_message>
Finished Section 3.3, related prox ops activity
</commit_message>
<xml_diff>
--- a/CMQA/Mission Overview/RCL-O-CMQA2 Rascal Mission Overview.docx
+++ b/CMQA/Mission Overview/RCL-O-CMQA2 Rascal Mission Overview.docx
@@ -5675,17 +5675,9 @@
       <w:pPr>
         <w:pStyle w:val="Heading2"/>
       </w:pPr>
-      <w:bookmarkStart w:id="5" w:name="_Toc374311344"/>
-      <w:r>
-        <w:t>Proximity Operation</w:t>
-      </w:r>
-      <w:r>
-        <w:t>s</w:t>
-      </w:r>
-      <w:r>
-        <w:t xml:space="preserve"> Mission History</w:t>
-      </w:r>
-      <w:bookmarkEnd w:id="5"/>
+      <w:r>
+        <w:t>Historical Proximity Operations Relevance</w:t>
+      </w:r>
     </w:p>
     <w:p>
       <w:r>
@@ -6955,8 +6947,8 @@
         <w:lastRenderedPageBreak/>
         <w:drawing>
           <wp:inline distT="0" distB="0" distL="0" distR="0">
-            <wp:extent cx="5648325" cy="4236244"/>
-            <wp:effectExtent l="19050" t="19050" r="28575" b="11906"/>
+            <wp:extent cx="5762625" cy="4321969"/>
+            <wp:effectExtent l="19050" t="19050" r="28575" b="21431"/>
             <wp:docPr id="15" name="Picture 14" descr="Weight vs Cost Chart.tif"/>
             <wp:cNvGraphicFramePr>
               <a:graphicFrameLocks xmlns:a="http://schemas.openxmlformats.org/drawingml/2006/main" noChangeAspect="1"/>
@@ -6977,7 +6969,7 @@
                   <pic:spPr>
                     <a:xfrm>
                       <a:off x="0" y="0"/>
-                      <a:ext cx="5648325" cy="4236244"/>
+                      <a:ext cx="5762625" cy="4321969"/>
                     </a:xfrm>
                     <a:prstGeom prst="rect">
                       <a:avLst/>
@@ -7007,14 +6999,34 @@
         <w:rPr>
           <w:b/>
         </w:rPr>
-        <w:t>Figure 3-1.</w:t>
+        <w:t>Figure 3</w:t>
+      </w:r>
+      <w:r>
+        <w:rPr>
+          <w:b/>
+        </w:rPr>
+        <w:t>-1.</w:t>
       </w:r>
       <w:proofErr w:type="gramEnd"/>
       <w:r>
         <w:rPr>
           <w:b/>
         </w:rPr>
-        <w:t xml:space="preserve"> Comparison between the Cost of a Mission Used to Fulfill It, and Whether or Not Said Mission was a Success or a Failure</w:t>
+        <w:t xml:space="preserve"> Comparison </w:t>
+      </w:r>
+      <w:proofErr w:type="gramStart"/>
+      <w:r>
+        <w:rPr>
+          <w:b/>
+        </w:rPr>
+        <w:t>Between</w:t>
+      </w:r>
+      <w:proofErr w:type="gramEnd"/>
+      <w:r>
+        <w:rPr>
+          <w:b/>
+        </w:rPr>
+        <w:t xml:space="preserve"> the Cost, Mass, and Success of Historical RPO Missions</w:t>
       </w:r>
     </w:p>
     <w:p>
@@ -7415,11 +7427,7 @@
               <w:jc w:val="center"/>
             </w:pPr>
             <w:r>
-              <w:t xml:space="preserve">Rendezvous, Refueling, Component </w:t>
-            </w:r>
-            <w:r>
-              <w:lastRenderedPageBreak/>
-              <w:t>Exchange,</w:t>
+              <w:t>Rendezvous, Refueling, Component Exchange,</w:t>
             </w:r>
           </w:p>
         </w:tc>
@@ -7434,7 +7442,6 @@
               <w:jc w:val="center"/>
             </w:pPr>
             <w:r>
-              <w:lastRenderedPageBreak/>
               <w:t>$300 Million</w:t>
             </w:r>
           </w:p>
@@ -7913,11 +7920,11 @@
       <w:pPr>
         <w:pStyle w:val="Heading2"/>
       </w:pPr>
-      <w:bookmarkStart w:id="6" w:name="_Toc374311345"/>
+      <w:bookmarkStart w:id="5" w:name="_Toc374311345"/>
       <w:r>
         <w:t>Related Activity in Proximity Operations</w:t>
       </w:r>
-      <w:bookmarkEnd w:id="6"/>
+      <w:bookmarkEnd w:id="5"/>
     </w:p>
     <w:p>
       <w:pPr>
@@ -8031,88 +8038,279 @@
         </w:rPr>
         <w:t xml:space="preserve"> mission that is </w:t>
       </w:r>
+      <w:r>
+        <w:rPr>
+          <w:bCs/>
+        </w:rPr>
+        <w:t>currently</w:t>
+      </w:r>
+      <w:r>
+        <w:rPr>
+          <w:bCs/>
+        </w:rPr>
+        <w:t xml:space="preserve"> under development by </w:t>
+      </w:r>
       <w:proofErr w:type="spellStart"/>
       <w:r>
+        <w:t>Tyvak</w:t>
+      </w:r>
+      <w:proofErr w:type="spellEnd"/>
+      <w:r>
+        <w:t xml:space="preserve"> </w:t>
+      </w:r>
+      <w:proofErr w:type="spellStart"/>
+      <w:r>
+        <w:t>Nano</w:t>
+      </w:r>
+      <w:proofErr w:type="spellEnd"/>
+      <w:r>
+        <w:t xml:space="preserve">-Satellite Systems LLC and sponsored by NASA Ames Research Center. It consists of a set of two 3U spacecraft </w:t>
+      </w:r>
+      <w:r>
+        <w:t>and seeks to</w:t>
+      </w:r>
+      <w:r>
+        <w:t xml:space="preserve"> demonstrate rendezvous and proximity operations. The concept of operations</w:t>
+      </w:r>
+      <w:r>
+        <w:t xml:space="preserve"> of the mission</w:t>
+      </w:r>
+      <w:r>
+        <w:t xml:space="preserve"> will consist of simultaneous deployment from </w:t>
+      </w:r>
+      <w:r>
+        <w:t>the same spacecraft, after</w:t>
+      </w:r>
+      <w:r>
+        <w:t xml:space="preserve"> </w:t>
+      </w:r>
+      <w:r>
+        <w:t>which an initial health check will be performed on each 3U</w:t>
+      </w:r>
+      <w:r>
+        <w:t xml:space="preserve">. The mission then enters its main rendezvous and proximity operations flight demonstration phase. The spacecraft </w:t>
+      </w:r>
+      <w:r>
+        <w:t xml:space="preserve">then </w:t>
+      </w:r>
+      <w:r>
+        <w:t>enter</w:t>
+      </w:r>
+      <w:r>
+        <w:t>s</w:t>
+      </w:r>
+      <w:r>
+        <w:t xml:space="preserve"> </w:t>
+      </w:r>
+      <w:r>
+        <w:t xml:space="preserve">an </w:t>
+      </w:r>
+      <w:r>
+        <w:t>orbit</w:t>
+      </w:r>
+      <w:r>
+        <w:t xml:space="preserve"> in which it can</w:t>
+      </w:r>
+      <w:r>
+        <w:t xml:space="preserve"> maneuver</w:t>
+      </w:r>
+      <w:r>
+        <w:t xml:space="preserve"> </w:t>
+      </w:r>
+      <w:r>
+        <w:t>to</w:t>
+      </w:r>
+      <w:r>
+        <w:t xml:space="preserve"> an</w:t>
+      </w:r>
+      <w:r>
+        <w:t xml:space="preserve"> initial proximity distance and maintain</w:t>
+      </w:r>
+      <w:r>
+        <w:t xml:space="preserve"> a set distance from the other,</w:t>
+      </w:r>
+      <w:r>
+        <w:t xml:space="preserve"> otherwise known as formation flying. Cube-sat one will perform rendezvous and proximity operations relative to Cube-sat two. Then the ro</w:t>
+      </w:r>
+      <w:r>
+        <w:t>les</w:t>
+      </w:r>
+      <w:r>
+        <w:t xml:space="preserve"> are reversed. The mission then enters increased and decreased range rendezvous and proximity operations scenarios. The mission ends when the spacecraft deorbit. </w:t>
+      </w:r>
+      <w:r>
+        <w:t>This mission has received $17 million in funding from NASA and has the support of NASA Ames in its development, further high-lighting the interest of NASA in these types of missions. Even though PONSFD’s mission seeks to demonstrate proximity operations similar to those that Rascal seeks to demonstrate, it is in no way guaranteed to A) Launch and B) Achieve mission success. Thus, it is still worth pursuing the Rascal mission, as both its and PONSFD’s success would further support the validity of proximity operation systems on small-scale spacecraft and further advance NASA’s Strategic Goal 3.3, as discussed in Section 3.1.</w:t>
+      </w:r>
+    </w:p>
+    <w:p>
+      <w:r>
+        <w:t>The next mission</w:t>
+      </w:r>
+      <w:r>
+        <w:t xml:space="preserve"> that was considered was the</w:t>
+      </w:r>
+      <w:r>
+        <w:t xml:space="preserve"> </w:t>
+      </w:r>
+      <w:r>
         <w:rPr>
           <w:bCs/>
         </w:rPr>
-        <w:t>currentlyu</w:t>
+        <w:t>Application for RSO Automated Proximity Analysis and Imaging (ARAPAIMA)</w:t>
+      </w:r>
+      <w:r>
+        <w:rPr>
+          <w:bCs/>
+        </w:rPr>
+        <w:t xml:space="preserve"> spacecraft, under development at </w:t>
+      </w:r>
+      <w:r>
+        <w:t xml:space="preserve">Embry-Riddle Aeronautical University, </w:t>
+      </w:r>
+      <w:r>
+        <w:t xml:space="preserve">the </w:t>
+      </w:r>
+      <w:r>
+        <w:t>University of Arkansas, and Red Sky Research LLC. It</w:t>
+      </w:r>
+      <w:r>
+        <w:t>s</w:t>
+      </w:r>
+      <w:r>
+        <w:t xml:space="preserve"> </w:t>
+      </w:r>
+      <w:r>
+        <w:t>mission consists of a</w:t>
+      </w:r>
+      <w:r>
+        <w:t xml:space="preserve"> 6U spacecraft that will </w:t>
+      </w:r>
+      <w:r>
+        <w:lastRenderedPageBreak/>
+        <w:t xml:space="preserve">autonomously maneuver into close proximity </w:t>
+      </w:r>
+      <w:r>
+        <w:t>of</w:t>
+      </w:r>
+      <w:r>
+        <w:t xml:space="preserve"> a resident space obje</w:t>
+      </w:r>
+      <w:r>
+        <w:t>ct. The concept of operations of the mission begins</w:t>
+      </w:r>
+      <w:r>
+        <w:t xml:space="preserve"> with t</w:t>
+      </w:r>
+      <w:r>
+        <w:t>he ejection of the spacecraft in orbit,</w:t>
+      </w:r>
+      <w:r>
+        <w:t xml:space="preserve"> </w:t>
+      </w:r>
+      <w:r>
+        <w:t>at which point its solar panels will be partially deployed</w:t>
+      </w:r>
+      <w:r>
+        <w:t xml:space="preserve">. </w:t>
+      </w:r>
+      <w:r>
+        <w:t>After this, it utilizes a sun tracker to point at the sun and completely deploys its panels, as to expose the mission payload</w:t>
+      </w:r>
+      <w:r>
+        <w:t xml:space="preserve">. The vehicle then under </w:t>
+      </w:r>
+      <w:r>
+        <w:t xml:space="preserve">goes orbit and system checkouts, which upon </w:t>
+      </w:r>
+      <w:proofErr w:type="gramStart"/>
+      <w:r>
+        <w:t>passing,</w:t>
+      </w:r>
+      <w:proofErr w:type="gramEnd"/>
+      <w:r>
+        <w:t xml:space="preserve"> allow it to </w:t>
+      </w:r>
+      <w:r>
+        <w:t xml:space="preserve">approach </w:t>
+      </w:r>
+      <w:r>
+        <w:t>a</w:t>
+      </w:r>
+      <w:r>
+        <w:t xml:space="preserve"> selected resident space object. Finally, the mission then enters science operations</w:t>
+      </w:r>
+      <w:r>
+        <w:t>, which consist of proximity operations being performed relative to said object</w:t>
+      </w:r>
+      <w:r>
+        <w:t xml:space="preserve">. </w:t>
+      </w:r>
+      <w:r>
+        <w:t xml:space="preserve">Based on the missions discussed in the previous section, as well as the general cost associated with tracking and reaching a resident space object (Which has only previously been accomplished by </w:t>
+      </w:r>
+      <w:proofErr w:type="spellStart"/>
+      <w:r>
+        <w:t>MiTEx</w:t>
       </w:r>
       <w:proofErr w:type="spellEnd"/>
       <w:r>
-        <w:rPr>
-          <w:bCs/>
-        </w:rPr>
-        <w:t xml:space="preserve"> under development by </w:t>
-      </w:r>
-      <w:proofErr w:type="spellStart"/>
-      <w:r>
-        <w:t>Tyvak</w:t>
-      </w:r>
-      <w:proofErr w:type="spellEnd"/>
+        <w:t>), this mission is highly resource intensive and vastly complex in comparison to most CubeSat missions. However, this mission has also received the support of NASA, further underlining the usefulness of such missions.</w:t>
+      </w:r>
+    </w:p>
+    <w:p>
+      <w:r>
+        <w:t xml:space="preserve">The final mission analysis looked into the </w:t>
+      </w:r>
+      <w:r>
+        <w:t>Glint Analyzing Data</w:t>
+      </w:r>
+      <w:r>
+        <w:t xml:space="preserve"> Observation Satellite (GLADOS), which is </w:t>
+      </w:r>
+      <w:r>
+        <w:t xml:space="preserve">under development </w:t>
+      </w:r>
+      <w:r>
+        <w:t>at the</w:t>
+      </w:r>
+      <w:r>
+        <w:t xml:space="preserve"> University of Buffalo. GLADOS is a satellite designed to ev</w:t>
+      </w:r>
+      <w:r>
+        <w:t>aluate the size of space debris</w:t>
+      </w:r>
       <w:r>
         <w:t xml:space="preserve"> </w:t>
       </w:r>
-      <w:proofErr w:type="spellStart"/>
-      <w:r>
-        <w:t>Nano</w:t>
-      </w:r>
-      <w:proofErr w:type="spellEnd"/>
-      <w:r>
-        <w:t xml:space="preserve">-Satellite Systems LLC and sponsored by NASA Ames Research Center. It consists of a set of two 3U spacecraft </w:t>
-      </w:r>
-      <w:r>
-        <w:t>and seeks to</w:t>
-      </w:r>
-      <w:r>
-        <w:t xml:space="preserve"> demonstrate rendezvous and proximity operations. The concept of operations</w:t>
-      </w:r>
-      <w:r>
-        <w:t xml:space="preserve"> of the mission</w:t>
-      </w:r>
-      <w:r>
-        <w:t xml:space="preserve"> will consist of simultaneous deployment from </w:t>
-      </w:r>
-      <w:r>
-        <w:t>the same spacecraft, after</w:t>
+      <w:r>
+        <w:t>through the use of cameras capable of</w:t>
       </w:r>
       <w:r>
         <w:t xml:space="preserve"> </w:t>
       </w:r>
       <w:r>
-        <w:t>which an initial health check will be performed on each 3U</w:t>
-      </w:r>
-      <w:r>
-        <w:t xml:space="preserve">. The mission then enters its main rendezvous and proximity operations flight demonstration phase. The spacecraft enter orbit maneuvering to initial proximity distance and maintain otherwise known as formation flying. Cube-sat one will perform rendezvous and proximity operations relative to Cube-sat two. Then the </w:t>
-      </w:r>
-      <w:proofErr w:type="spellStart"/>
-      <w:r>
-        <w:t>rolls</w:t>
-      </w:r>
-      <w:proofErr w:type="spellEnd"/>
-      <w:r>
-        <w:t xml:space="preserve"> are reversed. The mission then enters increased and decreased range rendezvous and proximity operations scenarios. The mission ends when the spacecraft deorbit. The next mission is </w:t>
-      </w:r>
-      <w:r>
-        <w:rPr>
-          <w:bCs/>
-        </w:rPr>
-        <w:t xml:space="preserve">Application for RSO Automated Proximity Analysis and Imaging (ARAPAIMA). </w:t>
-      </w:r>
-      <w:r>
-        <w:t xml:space="preserve">The spacecraft is being developed by Embry-Riddle Aeronautical University, University of Arkansas, and Red Sky Research LLC. It is a 6U spacecraft that will autonomously maneuver into close proximity to a resident space object. The concept of operations starts with the deployment of the spacecraft. The solar panels are partially deployed. Then it </w:t>
-      </w:r>
-      <w:proofErr w:type="spellStart"/>
-      <w:r>
-        <w:t>detumbles</w:t>
-      </w:r>
-      <w:proofErr w:type="spellEnd"/>
-      <w:r>
-        <w:t xml:space="preserve"> and acquires the sun. The solar panels are completely deployed so the payload can be exposed. The vehicle then under goes orbit and system checkouts. It approaches the selected resident space object after attitude determination and control systems and propulsion have been verified. Finally, the mission then enters science operations. The last mission analyzed was the Glint Analyzing Data Observation Satellite (GLADOS) under development by </w:t>
-      </w:r>
-      <w:r>
-        <w:lastRenderedPageBreak/>
-        <w:t xml:space="preserve">University of Buffalo. GLADOS is a satellite designed to evaluate the size of space debris. The cameras on GLADOS allow the satellite to look at the reflection of light to get the size, mass, shape, spin, and possibly its path of space debris. The spacecraft has the capability to help in predicting the path of </w:t>
+        <w:t>observing</w:t>
+      </w:r>
+      <w:r>
+        <w:t xml:space="preserve"> the reflection of light </w:t>
+      </w:r>
+      <w:r>
+        <w:t xml:space="preserve">off of small-scale orbital debris, as </w:t>
+      </w:r>
+      <w:r>
+        <w:t xml:space="preserve">to </w:t>
+      </w:r>
+      <w:r>
+        <w:t>calculate</w:t>
+      </w:r>
+      <w:r>
+        <w:t xml:space="preserve"> the size, mass, shape, spin, and possibly </w:t>
+      </w:r>
+      <w:r>
+        <w:t>the path that a given piece of orbital debris is on</w:t>
+      </w:r>
+      <w:r>
+        <w:t xml:space="preserve">. The spacecraft has the capability to help in predicting the path of </w:t>
       </w:r>
       <w:r>
         <w:rPr>
@@ -8120,27 +8318,34 @@
           <w:shd w:val="clear" w:color="auto" w:fill="FFFFFF"/>
         </w:rPr>
         <w:t>space debris several months in advance, which might prevent orbital collisions.</w:t>
+      </w:r>
+      <w:r>
+        <w:rPr>
+          <w:color w:val="111111"/>
+          <w:shd w:val="clear" w:color="auto" w:fill="FFFFFF"/>
+        </w:rPr>
+        <w:t xml:space="preserve"> Though not explicitly a proximity operations mission, GLADOS shows that it is possible to observe and analyze RSO’s in a statistically significant manner, potentially allowing for the use of such systems in performing proximity operations relative to another satellite.</w:t>
       </w:r>
     </w:p>
     <w:p>
       <w:pPr>
         <w:pStyle w:val="Heading1"/>
       </w:pPr>
-      <w:bookmarkStart w:id="7" w:name="_Toc374311346"/>
+      <w:bookmarkStart w:id="6" w:name="_Toc374311346"/>
       <w:r>
         <w:t>Mission Objectives</w:t>
       </w:r>
-      <w:bookmarkEnd w:id="7"/>
+      <w:bookmarkEnd w:id="6"/>
     </w:p>
     <w:p>
       <w:pPr>
         <w:pStyle w:val="Heading2"/>
       </w:pPr>
-      <w:bookmarkStart w:id="8" w:name="_Toc374311347"/>
+      <w:bookmarkStart w:id="7" w:name="_Toc374311347"/>
       <w:r>
         <w:t>Baseline Mission</w:t>
       </w:r>
-      <w:bookmarkEnd w:id="8"/>
+      <w:bookmarkEnd w:id="7"/>
     </w:p>
     <w:p>
       <w:pPr>
@@ -8240,34 +8445,38 @@
       <w:r>
         <w:t xml:space="preserve">systems </w:t>
       </w:r>
-      <w:proofErr w:type="gramStart"/>
+      <w:r>
+        <w:t>is</w:t>
+      </w:r>
+      <w:r>
+        <w:t xml:space="preserve"> working properly. Once confirmed </w:t>
+      </w:r>
+      <w:r>
+        <w:t>this has been confirmed,</w:t>
+      </w:r>
+      <w:r>
+        <w:t xml:space="preserve"> </w:t>
+      </w:r>
+      <w:r>
+        <w:t>a command will be issued for Rascal to initiate its separation sequence, at which point Rascal would separate into the Jade and Nephrite 3U spacecraft</w:t>
+      </w:r>
+      <w:r>
+        <w:t xml:space="preserve">.  </w:t>
+      </w:r>
+      <w:r>
+        <w:t>During and after separation, the spacecraft will perform thrust maneuvers in an attempt to reduce their initial relative velocities</w:t>
+      </w:r>
+      <w:r>
+        <w:t>.</w:t>
+      </w:r>
+      <w:r>
+        <w:t xml:space="preserve"> Once it has been verified that each satellite has achieved stability relative to each other, the actual primary mission can begin, which involves the performance of stationkeeping, collision avoidance, and rendezvous maneuvers relative to each other, the success criteria of which </w:t>
+      </w:r>
       <w:r>
         <w:t>are</w:t>
       </w:r>
-      <w:proofErr w:type="gramEnd"/>
-      <w:r>
-        <w:t xml:space="preserve"> working properly. Once confirmed </w:t>
-      </w:r>
-      <w:r>
-        <w:t>this has been confirmed,</w:t>
-      </w:r>
-      <w:r>
-        <w:t xml:space="preserve"> </w:t>
-      </w:r>
-      <w:r>
-        <w:t>a command will be issued for Rascal to initiate its separation sequence, at which point Rascal would separate into the Jade and Nephrite 3U spacecraft</w:t>
-      </w:r>
-      <w:r>
-        <w:t xml:space="preserve">.  </w:t>
-      </w:r>
-      <w:r>
-        <w:t>During and after separation, the spacecraft will perform thrust maneuvers in an attempt to reduce their initial relative velocities</w:t>
-      </w:r>
-      <w:r>
-        <w:t>.</w:t>
-      </w:r>
-      <w:r>
-        <w:t xml:space="preserve"> Once it has been verified that each satellite has achieved stability relative to each other, the actual primary mission can begin, which involves the performance of stationkeeping, collision avoidance, and rendezvous maneuvers relative to each other, the success criteria of which is defined in Section 4.2.</w:t>
+      <w:r>
+        <w:t xml:space="preserve"> defined in Section 4.2.</w:t>
       </w:r>
       <w:r>
         <w:t xml:space="preserve"> </w:t>
@@ -8283,11 +8492,12 @@
       <w:pPr>
         <w:pStyle w:val="Heading2"/>
       </w:pPr>
-      <w:bookmarkStart w:id="9" w:name="_Toc374311348"/>
-      <w:r>
+      <w:bookmarkStart w:id="8" w:name="_Toc374311348"/>
+      <w:r>
+        <w:lastRenderedPageBreak/>
         <w:t>Success Criteria</w:t>
       </w:r>
-      <w:bookmarkEnd w:id="9"/>
+      <w:bookmarkEnd w:id="8"/>
     </w:p>
     <w:p>
       <w:r>
@@ -8303,15 +8513,15 @@
         </w:numPr>
         <w:jc w:val="both"/>
         <w:rPr>
-          <w:sz w:val="21"/>
-          <w:szCs w:val="21"/>
+          <w:sz w:val="22"/>
+          <w:szCs w:val="22"/>
           <w:lang w:eastAsia="en-US" w:bidi="ar-SA"/>
         </w:rPr>
       </w:pPr>
       <w:r>
         <w:rPr>
-          <w:sz w:val="21"/>
-          <w:szCs w:val="21"/>
+          <w:sz w:val="22"/>
+          <w:szCs w:val="22"/>
           <w:lang w:eastAsia="en-US" w:bidi="ar-SA"/>
         </w:rPr>
         <w:t>Stationkeeping within a 10-75 m sphere of a resident space object for at least 5 orbits.</w:t>
@@ -8326,15 +8536,15 @@
         </w:numPr>
         <w:jc w:val="both"/>
         <w:rPr>
-          <w:sz w:val="21"/>
-          <w:szCs w:val="21"/>
+          <w:sz w:val="22"/>
+          <w:szCs w:val="22"/>
           <w:lang w:eastAsia="en-US" w:bidi="ar-SA"/>
         </w:rPr>
       </w:pPr>
       <w:r>
         <w:rPr>
-          <w:sz w:val="21"/>
-          <w:szCs w:val="21"/>
+          <w:sz w:val="22"/>
+          <w:szCs w:val="22"/>
           <w:lang w:eastAsia="en-US" w:bidi="ar-SA"/>
         </w:rPr>
         <w:t>A Collision Avoidance maneuver by performing an orbital maneuver that intentionally increases the final relative displacement between the mission spacecraft and a resident space object to at least 100 meters in a maximum time of 1 orbit.</w:t>
@@ -8349,15 +8559,15 @@
         </w:numPr>
         <w:jc w:val="both"/>
         <w:rPr>
-          <w:sz w:val="21"/>
-          <w:szCs w:val="21"/>
+          <w:sz w:val="22"/>
+          <w:szCs w:val="22"/>
           <w:lang w:eastAsia="en-US" w:bidi="ar-SA"/>
         </w:rPr>
       </w:pPr>
       <w:r>
         <w:rPr>
-          <w:sz w:val="21"/>
-          <w:szCs w:val="21"/>
+          <w:sz w:val="22"/>
+          <w:szCs w:val="22"/>
           <w:lang w:eastAsia="en-US" w:bidi="ar-SA"/>
         </w:rPr>
         <w:t>Rendezvous by performing an orbital maneuver that intentionally decreases the final relative displacement between the mission spacecraft and a resident space object to within 50 m for a period of time of at least 5 orbits.</w:t>
@@ -8367,11 +8577,11 @@
       <w:pPr>
         <w:pStyle w:val="Heading1"/>
       </w:pPr>
-      <w:bookmarkStart w:id="10" w:name="_Toc374311349"/>
+      <w:bookmarkStart w:id="9" w:name="_Toc374311349"/>
       <w:r>
         <w:t>Requirements Verification</w:t>
       </w:r>
-      <w:bookmarkEnd w:id="10"/>
+      <w:bookmarkEnd w:id="9"/>
       <w:r>
         <w:t xml:space="preserve"> </w:t>
       </w:r>
@@ -8380,19 +8590,15 @@
       <w:pPr>
         <w:pStyle w:val="Heading2"/>
       </w:pPr>
-      <w:bookmarkStart w:id="11" w:name="_Toc374311350"/>
+      <w:bookmarkStart w:id="10" w:name="_Toc374311350"/>
       <w:r>
         <w:t>Rationale and Taxonomy</w:t>
       </w:r>
-      <w:bookmarkEnd w:id="11"/>
+      <w:bookmarkEnd w:id="10"/>
     </w:p>
     <w:p>
       <w:r>
-        <w:t xml:space="preserve">Requirements Verification is the method of verifying that mission success has been fully met by a given mission. This mission success is determined by the ability of a mission developer’s design to meet a checklist of primary requirements that have been issued by a potential customer (Such as NASA, Boeing, </w:t>
-      </w:r>
-      <w:r>
-        <w:lastRenderedPageBreak/>
-        <w:t xml:space="preserve">the </w:t>
+        <w:t xml:space="preserve">Requirements Verification is the method of verifying that mission success has been fully met by a given mission. This mission success is determined by the ability of a mission developer’s design to meet a checklist of primary requirements that have been issued by a potential customer (Such as NASA, Boeing, the </w:t>
       </w:r>
       <w:proofErr w:type="spellStart"/>
       <w:proofErr w:type="gramStart"/>
@@ -8443,6 +8649,7 @@
     </w:p>
     <w:p>
       <w:r>
+        <w:lastRenderedPageBreak/>
         <w:t>The representation of the various types of requirements takes the form of a matrix consisting of the definition of each requirement, the method(s) with which it will be verified, the reason that such a requirement e</w:t>
       </w:r>
       <w:r>
@@ -8549,11 +8756,7 @@
         <w:t>:</w:t>
       </w:r>
       <w:r>
-        <w:t xml:space="preserve"> Requirements that involve demonstration in order to verify their successful completion. Requirements that fall under this category include showing that deployables will not be released until some amount of time after on-orbit ejection, that inhibits successfully cut power off to the entire spacecraft, and that the satellite communications system does not transmit during dispenser </w:t>
-      </w:r>
-      <w:r>
-        <w:lastRenderedPageBreak/>
-        <w:t xml:space="preserve">integration. Each demo requirement will be verified through test demonstration documentation prior to the actual demonstration of their completion before any organization that seeks to observe </w:t>
+        <w:t xml:space="preserve"> Requirements that involve demonstration in order to verify their successful completion. Requirements that fall under this category include showing that deployables will not be released until some amount of time after on-orbit ejection, that inhibits successfully cut power off to the entire spacecraft, and that the satellite communications system does not transmit during dispenser integration. Each demo requirement will be verified through test demonstration documentation prior to the actual demonstration of their completion before any organization that seeks to observe </w:t>
       </w:r>
     </w:p>
     <w:p>
@@ -8628,11 +8831,11 @@
       <w:pPr>
         <w:pStyle w:val="Heading2"/>
       </w:pPr>
-      <w:bookmarkStart w:id="12" w:name="_Toc374311351"/>
+      <w:bookmarkStart w:id="11" w:name="_Toc374311351"/>
       <w:r>
         <w:t>Mission Constraints</w:t>
       </w:r>
-      <w:bookmarkEnd w:id="12"/>
+      <w:bookmarkEnd w:id="11"/>
     </w:p>
     <w:p>
       <w:r>
@@ -8643,11 +8846,12 @@
       <w:pPr>
         <w:pStyle w:val="Heading3"/>
       </w:pPr>
-      <w:bookmarkStart w:id="13" w:name="_Toc374311352"/>
-      <w:r>
+      <w:bookmarkStart w:id="12" w:name="_Toc374311352"/>
+      <w:r>
+        <w:lastRenderedPageBreak/>
         <w:t>Launch Vehicle Integration</w:t>
       </w:r>
-      <w:bookmarkEnd w:id="13"/>
+      <w:bookmarkEnd w:id="12"/>
       <w:r>
         <w:t xml:space="preserve"> </w:t>
       </w:r>
@@ -8756,11 +8960,7 @@
         <w:t>Nanosatellite class spacecraft</w:t>
       </w:r>
       <w:r>
-        <w:t xml:space="preserve"> (AKA CubeSats) are those satellites that have a mass of under 1.33 kg per 10 cm x 10 cm x 10 cm volume (AKA, One Standard Unit, or 1U). This satellite classification was developed at California Polytechnic State University (Cal Poly) in 1999 as a means of standardizing small </w:t>
-      </w:r>
-      <w:r>
-        <w:lastRenderedPageBreak/>
-        <w:t>satellite architectures across the entire small satellite industry</w:t>
+        <w:t xml:space="preserve"> (AKA CubeSats) are those satellites that have a mass of under 1.33 kg per 10 cm x 10 cm x 10 cm volume (AKA, One Standard Unit, or 1U). This satellite classification was developed at California Polytechnic State University (Cal Poly) in 1999 as a means of standardizing small satellite architectures across the entire small satellite industry</w:t>
       </w:r>
       <w:r>
         <w:t>.</w:t>
@@ -8824,6 +9024,7 @@
         <w:rPr>
           <w:noProof/>
         </w:rPr>
+        <w:lastRenderedPageBreak/>
         <w:drawing>
           <wp:inline distT="0" distB="0" distL="0" distR="0">
             <wp:extent cx="6054203" cy="3906471"/>
@@ -10360,22 +10561,22 @@
       <w:pPr>
         <w:pStyle w:val="Heading3"/>
       </w:pPr>
-      <w:bookmarkStart w:id="14" w:name="_Toc374311353"/>
+      <w:bookmarkStart w:id="13" w:name="_Toc374311353"/>
       <w:r>
         <w:t>Cost</w:t>
       </w:r>
-      <w:bookmarkEnd w:id="14"/>
+      <w:bookmarkEnd w:id="13"/>
     </w:p>
     <w:p/>
     <w:p>
       <w:pPr>
         <w:pStyle w:val="Heading3"/>
       </w:pPr>
-      <w:bookmarkStart w:id="15" w:name="_Toc374311354"/>
+      <w:bookmarkStart w:id="14" w:name="_Toc374311354"/>
       <w:r>
         <w:t>Mission Lifetime</w:t>
       </w:r>
-      <w:bookmarkEnd w:id="15"/>
+      <w:bookmarkEnd w:id="14"/>
     </w:p>
     <w:p>
       <w:pPr>
@@ -10456,9 +10657,20 @@
       <w:pPr>
         <w:pStyle w:val="Heading3"/>
       </w:pPr>
-      <w:bookmarkStart w:id="16" w:name="_Toc374311355"/>
+      <w:bookmarkStart w:id="15" w:name="_Toc374311355"/>
       <w:r>
         <w:t>Mission Success Verification</w:t>
+      </w:r>
+      <w:bookmarkEnd w:id="15"/>
+    </w:p>
+    <w:p/>
+    <w:p>
+      <w:pPr>
+        <w:pStyle w:val="Heading3"/>
+      </w:pPr>
+      <w:bookmarkStart w:id="16" w:name="_Toc374311356"/>
+      <w:r>
+        <w:t>Mission Development Experience</w:t>
       </w:r>
       <w:bookmarkEnd w:id="16"/>
     </w:p>
@@ -10467,33 +10679,22 @@
       <w:pPr>
         <w:pStyle w:val="Heading3"/>
       </w:pPr>
-      <w:bookmarkStart w:id="17" w:name="_Toc374311356"/>
-      <w:r>
-        <w:t>Mission Development Experience</w:t>
+      <w:bookmarkStart w:id="17" w:name="_Toc374311357"/>
+      <w:r>
+        <w:t>Risk</w:t>
       </w:r>
       <w:bookmarkEnd w:id="17"/>
-    </w:p>
-    <w:p/>
-    <w:p>
-      <w:pPr>
-        <w:pStyle w:val="Heading3"/>
-      </w:pPr>
-      <w:bookmarkStart w:id="18" w:name="_Toc374311357"/>
-      <w:r>
-        <w:t>Risk</w:t>
-      </w:r>
-      <w:bookmarkEnd w:id="18"/>
     </w:p>
     <w:p/>
     <w:p>
       <w:pPr>
         <w:pStyle w:val="Heading2"/>
       </w:pPr>
-      <w:bookmarkStart w:id="19" w:name="_Toc374311358"/>
+      <w:bookmarkStart w:id="18" w:name="_Toc374311358"/>
       <w:r>
         <w:t>Requirements Verification Matrix</w:t>
       </w:r>
-      <w:bookmarkEnd w:id="19"/>
+      <w:bookmarkEnd w:id="18"/>
     </w:p>
     <w:tbl>
       <w:tblPr>
@@ -19583,10 +19784,21 @@
       <w:pPr>
         <w:pStyle w:val="Heading2"/>
       </w:pPr>
-      <w:bookmarkStart w:id="20" w:name="_Toc374311359"/>
+      <w:bookmarkStart w:id="19" w:name="_Toc374311359"/>
       <w:r>
         <w:lastRenderedPageBreak/>
         <w:t>Top Level Requirements</w:t>
+      </w:r>
+      <w:bookmarkEnd w:id="19"/>
+    </w:p>
+    <w:p/>
+    <w:p>
+      <w:pPr>
+        <w:pStyle w:val="Heading2"/>
+      </w:pPr>
+      <w:bookmarkStart w:id="20" w:name="_Toc374311360"/>
+      <w:r>
+        <w:t>Structures Requirements</w:t>
       </w:r>
       <w:bookmarkEnd w:id="20"/>
     </w:p>
@@ -19595,9 +19807,9 @@
       <w:pPr>
         <w:pStyle w:val="Heading2"/>
       </w:pPr>
-      <w:bookmarkStart w:id="21" w:name="_Toc374311360"/>
-      <w:r>
-        <w:t>Structures Requirements</w:t>
+      <w:bookmarkStart w:id="21" w:name="_Toc374311361"/>
+      <w:r>
+        <w:t>Power Requirements</w:t>
       </w:r>
       <w:bookmarkEnd w:id="21"/>
     </w:p>
@@ -19606,9 +19818,9 @@
       <w:pPr>
         <w:pStyle w:val="Heading2"/>
       </w:pPr>
-      <w:bookmarkStart w:id="22" w:name="_Toc374311361"/>
-      <w:r>
-        <w:t>Power Requirements</w:t>
+      <w:bookmarkStart w:id="22" w:name="_Toc374311362"/>
+      <w:r>
+        <w:t>Attitude Determination and Control Requirements</w:t>
       </w:r>
       <w:bookmarkEnd w:id="22"/>
     </w:p>
@@ -19617,9 +19829,9 @@
       <w:pPr>
         <w:pStyle w:val="Heading2"/>
       </w:pPr>
-      <w:bookmarkStart w:id="23" w:name="_Toc374311362"/>
-      <w:r>
-        <w:t>Attitude Determination and Control Requirements</w:t>
+      <w:bookmarkStart w:id="23" w:name="_Toc374311363"/>
+      <w:r>
+        <w:t>Propulsion Requirements</w:t>
       </w:r>
       <w:bookmarkEnd w:id="23"/>
     </w:p>
@@ -19628,9 +19840,9 @@
       <w:pPr>
         <w:pStyle w:val="Heading2"/>
       </w:pPr>
-      <w:bookmarkStart w:id="24" w:name="_Toc374311363"/>
-      <w:r>
-        <w:t>Propulsion Requirements</w:t>
+      <w:bookmarkStart w:id="24" w:name="_Toc374311364"/>
+      <w:r>
+        <w:t>Communication Requirements</w:t>
       </w:r>
       <w:bookmarkEnd w:id="24"/>
     </w:p>
@@ -19639,20 +19851,20 @@
       <w:pPr>
         <w:pStyle w:val="Heading2"/>
       </w:pPr>
-      <w:bookmarkStart w:id="25" w:name="_Toc374311364"/>
-      <w:r>
-        <w:t>Communication Requirements</w:t>
+      <w:bookmarkStart w:id="25" w:name="_Toc374311365"/>
+      <w:r>
+        <w:t>Command and Data Handling Requirements</w:t>
       </w:r>
       <w:bookmarkEnd w:id="25"/>
     </w:p>
     <w:p/>
     <w:p>
       <w:pPr>
-        <w:pStyle w:val="Heading2"/>
+        <w:pStyle w:val="Heading1"/>
       </w:pPr>
-      <w:bookmarkStart w:id="26" w:name="_Toc374311365"/>
-      <w:r>
-        <w:t>Command and Data Handling Requirements</w:t>
+      <w:bookmarkStart w:id="26" w:name="_Toc374311366"/>
+      <w:r>
+        <w:t>System Overview</w:t>
       </w:r>
       <w:bookmarkEnd w:id="26"/>
     </w:p>
@@ -19661,43 +19873,32 @@
       <w:pPr>
         <w:pStyle w:val="Heading1"/>
       </w:pPr>
-      <w:bookmarkStart w:id="27" w:name="_Toc374311366"/>
-      <w:r>
-        <w:t>System Overview</w:t>
+      <w:bookmarkStart w:id="27" w:name="_Toc374311367"/>
+      <w:r>
+        <w:t>Subsystem Overview</w:t>
       </w:r>
       <w:bookmarkEnd w:id="27"/>
-    </w:p>
-    <w:p/>
-    <w:p>
-      <w:pPr>
-        <w:pStyle w:val="Heading1"/>
-      </w:pPr>
-      <w:bookmarkStart w:id="28" w:name="_Toc374311367"/>
-      <w:r>
-        <w:t>Subsystem Overview</w:t>
-      </w:r>
-      <w:bookmarkEnd w:id="28"/>
     </w:p>
     <w:p>
       <w:pPr>
         <w:pStyle w:val="Heading2"/>
       </w:pPr>
-      <w:bookmarkStart w:id="29" w:name="_Toc374311368"/>
+      <w:bookmarkStart w:id="28" w:name="_Toc374311368"/>
       <w:r>
         <w:t>Structure</w:t>
       </w:r>
-      <w:bookmarkEnd w:id="29"/>
+      <w:bookmarkEnd w:id="28"/>
     </w:p>
     <w:p/>
     <w:p>
       <w:pPr>
         <w:pStyle w:val="Heading2"/>
       </w:pPr>
-      <w:bookmarkStart w:id="30" w:name="_Toc374311369"/>
+      <w:bookmarkStart w:id="29" w:name="_Toc374311369"/>
       <w:r>
         <w:t>Power</w:t>
       </w:r>
-      <w:bookmarkEnd w:id="30"/>
+      <w:bookmarkEnd w:id="29"/>
     </w:p>
     <w:p>
       <w:pPr>
@@ -19814,9 +20015,20 @@
       <w:pPr>
         <w:pStyle w:val="Heading2"/>
       </w:pPr>
-      <w:bookmarkStart w:id="31" w:name="_Toc374311370"/>
+      <w:bookmarkStart w:id="30" w:name="_Toc374311370"/>
       <w:r>
         <w:t>Attitude Determination and Control</w:t>
+      </w:r>
+      <w:bookmarkEnd w:id="30"/>
+    </w:p>
+    <w:p/>
+    <w:p>
+      <w:pPr>
+        <w:pStyle w:val="Heading2"/>
+      </w:pPr>
+      <w:bookmarkStart w:id="31" w:name="_Toc374311371"/>
+      <w:r>
+        <w:t>Propulsion</w:t>
       </w:r>
       <w:bookmarkEnd w:id="31"/>
     </w:p>
@@ -19825,9 +20037,9 @@
       <w:pPr>
         <w:pStyle w:val="Heading2"/>
       </w:pPr>
-      <w:bookmarkStart w:id="32" w:name="_Toc374311371"/>
-      <w:r>
-        <w:t>Propulsion</w:t>
+      <w:bookmarkStart w:id="32" w:name="_Toc374311372"/>
+      <w:r>
+        <w:t>Communications</w:t>
       </w:r>
       <w:bookmarkEnd w:id="32"/>
     </w:p>
@@ -19836,9 +20048,9 @@
       <w:pPr>
         <w:pStyle w:val="Heading2"/>
       </w:pPr>
-      <w:bookmarkStart w:id="33" w:name="_Toc374311372"/>
-      <w:r>
-        <w:t>Communications</w:t>
+      <w:bookmarkStart w:id="33" w:name="_Toc374311373"/>
+      <w:r>
+        <w:t>Command and Data Handling</w:t>
       </w:r>
       <w:bookmarkEnd w:id="33"/>
     </w:p>
@@ -19847,22 +20059,11 @@
       <w:pPr>
         <w:pStyle w:val="Heading2"/>
       </w:pPr>
-      <w:bookmarkStart w:id="34" w:name="_Toc374311373"/>
-      <w:r>
-        <w:t>Command and Data Handling</w:t>
+      <w:bookmarkStart w:id="34" w:name="_Toc374311374"/>
+      <w:r>
+        <w:t>Ground Operation</w:t>
       </w:r>
       <w:bookmarkEnd w:id="34"/>
-    </w:p>
-    <w:p/>
-    <w:p>
-      <w:pPr>
-        <w:pStyle w:val="Heading2"/>
-      </w:pPr>
-      <w:bookmarkStart w:id="35" w:name="_Toc374311374"/>
-      <w:r>
-        <w:t>Ground Operation</w:t>
-      </w:r>
-      <w:bookmarkEnd w:id="35"/>
     </w:p>
     <w:p/>
     <w:p/>
@@ -19929,7 +20130,7 @@
         <w:rStyle w:val="PageNumber"/>
         <w:noProof/>
       </w:rPr>
-      <w:t>20</w:t>
+      <w:t>11</w:t>
     </w:r>
     <w:r>
       <w:rPr>
@@ -23183,7 +23384,7 @@
 </file>
 
 <file path=customXml/itemProps1.xml><?xml version="1.0" encoding="utf-8"?>
-<ds:datastoreItem xmlns:ds="http://schemas.openxmlformats.org/officeDocument/2006/customXml" ds:itemID="{A5944345-4C5B-4A22-8218-5433AC6BA569}">
+<ds:datastoreItem xmlns:ds="http://schemas.openxmlformats.org/officeDocument/2006/customXml" ds:itemID="{D7B98159-EA2C-4624-B1A1-5A45070287E9}">
   <ds:schemaRefs>
     <ds:schemaRef ds:uri="http://schemas.openxmlformats.org/officeDocument/2006/bibliography"/>
   </ds:schemaRefs>

</xml_diff>

<commit_message>
Added mission type comparison to Section 5.2.1.3
</commit_message>
<xml_diff>
--- a/CMQA/Mission Overview/RCL-O-CMQA2 Rascal Mission Overview.docx
+++ b/CMQA/Mission Overview/RCL-O-CMQA2 Rascal Mission Overview.docx
@@ -2289,7 +2289,7 @@
         <w:pStyle w:val="Heading1"/>
       </w:pPr>
       <w:bookmarkStart w:id="0" w:name="_Toc155858539"/>
-      <w:bookmarkStart w:id="1" w:name="_Toc374311340"/>
+      <w:bookmarkStart w:id="1" w:name="_Toc374318681"/>
       <w:r>
         <w:lastRenderedPageBreak/>
         <w:t>Executive Summary</w:t>
@@ -2360,7 +2360,7 @@
           <w:r>
             <w:fldChar w:fldCharType="separate"/>
           </w:r>
-          <w:hyperlink w:anchor="_Toc374311340" w:history="1">
+          <w:hyperlink w:anchor="_Toc374318681" w:history="1">
             <w:r>
               <w:rPr>
                 <w:rStyle w:val="Hyperlink"/>
@@ -2401,7 +2401,7 @@
                 <w:noProof/>
                 <w:webHidden/>
               </w:rPr>
-              <w:instrText xml:space="preserve"> PAGEREF _Toc374311340 \h </w:instrText>
+              <w:instrText xml:space="preserve"> PAGEREF _Toc374318681 \h </w:instrText>
             </w:r>
             <w:r>
               <w:rPr>
@@ -2444,7 +2444,7 @@
               <w:noProof/>
             </w:rPr>
           </w:pPr>
-          <w:hyperlink w:anchor="_Toc374311341" w:history="1">
+          <w:hyperlink w:anchor="_Toc374318682" w:history="1">
             <w:r>
               <w:rPr>
                 <w:rStyle w:val="Hyperlink"/>
@@ -2485,7 +2485,7 @@
                 <w:noProof/>
                 <w:webHidden/>
               </w:rPr>
-              <w:instrText xml:space="preserve"> PAGEREF _Toc374311341 \h </w:instrText>
+              <w:instrText xml:space="preserve"> PAGEREF _Toc374318682 \h </w:instrText>
             </w:r>
             <w:r>
               <w:rPr>
@@ -2528,7 +2528,7 @@
               <w:noProof/>
             </w:rPr>
           </w:pPr>
-          <w:hyperlink w:anchor="_Toc374311342" w:history="1">
+          <w:hyperlink w:anchor="_Toc374318683" w:history="1">
             <w:r>
               <w:rPr>
                 <w:rStyle w:val="Hyperlink"/>
@@ -2569,7 +2569,7 @@
                 <w:noProof/>
                 <w:webHidden/>
               </w:rPr>
-              <w:instrText xml:space="preserve"> PAGEREF _Toc374311342 \h </w:instrText>
+              <w:instrText xml:space="preserve"> PAGEREF _Toc374318683 \h </w:instrText>
             </w:r>
             <w:r>
               <w:rPr>
@@ -2612,7 +2612,7 @@
               <w:noProof/>
             </w:rPr>
           </w:pPr>
-          <w:hyperlink w:anchor="_Toc374311343" w:history="1">
+          <w:hyperlink w:anchor="_Toc374318684" w:history="1">
             <w:r>
               <w:rPr>
                 <w:rStyle w:val="Hyperlink"/>
@@ -2653,7 +2653,7 @@
                 <w:noProof/>
                 <w:webHidden/>
               </w:rPr>
-              <w:instrText xml:space="preserve"> PAGEREF _Toc374311343 \h </w:instrText>
+              <w:instrText xml:space="preserve"> PAGEREF _Toc374318684 \h </w:instrText>
             </w:r>
             <w:r>
               <w:rPr>
@@ -2696,7 +2696,7 @@
               <w:noProof/>
             </w:rPr>
           </w:pPr>
-          <w:hyperlink w:anchor="_Toc374311344" w:history="1">
+          <w:hyperlink w:anchor="_Toc374318685" w:history="1">
             <w:r>
               <w:rPr>
                 <w:rStyle w:val="Hyperlink"/>
@@ -2716,7 +2716,7 @@
                 <w:rStyle w:val="Hyperlink"/>
                 <w:noProof/>
               </w:rPr>
-              <w:t>Proximity Operation Mission History</w:t>
+              <w:t>Historical Proximity Operations Relevance</w:t>
             </w:r>
             <w:r>
               <w:rPr>
@@ -2737,7 +2737,7 @@
                 <w:noProof/>
                 <w:webHidden/>
               </w:rPr>
-              <w:instrText xml:space="preserve"> PAGEREF _Toc374311344 \h </w:instrText>
+              <w:instrText xml:space="preserve"> PAGEREF _Toc374318685 \h </w:instrText>
             </w:r>
             <w:r>
               <w:rPr>
@@ -2780,7 +2780,7 @@
               <w:noProof/>
             </w:rPr>
           </w:pPr>
-          <w:hyperlink w:anchor="_Toc374311345" w:history="1">
+          <w:hyperlink w:anchor="_Toc374318686" w:history="1">
             <w:r>
               <w:rPr>
                 <w:rStyle w:val="Hyperlink"/>
@@ -2821,7 +2821,7 @@
                 <w:noProof/>
                 <w:webHidden/>
               </w:rPr>
-              <w:instrText xml:space="preserve"> PAGEREF _Toc374311345 \h </w:instrText>
+              <w:instrText xml:space="preserve"> PAGEREF _Toc374318686 \h </w:instrText>
             </w:r>
             <w:r>
               <w:rPr>
@@ -2841,7 +2841,7 @@
                 <w:noProof/>
                 <w:webHidden/>
               </w:rPr>
-              <w:t>10</w:t>
+              <w:t>11</w:t>
             </w:r>
             <w:r>
               <w:rPr>
@@ -2864,7 +2864,7 @@
               <w:noProof/>
             </w:rPr>
           </w:pPr>
-          <w:hyperlink w:anchor="_Toc374311346" w:history="1">
+          <w:hyperlink w:anchor="_Toc374318687" w:history="1">
             <w:r>
               <w:rPr>
                 <w:rStyle w:val="Hyperlink"/>
@@ -2905,7 +2905,7 @@
                 <w:noProof/>
                 <w:webHidden/>
               </w:rPr>
-              <w:instrText xml:space="preserve"> PAGEREF _Toc374311346 \h </w:instrText>
+              <w:instrText xml:space="preserve"> PAGEREF _Toc374318687 \h </w:instrText>
             </w:r>
             <w:r>
               <w:rPr>
@@ -2925,7 +2925,7 @@
                 <w:noProof/>
                 <w:webHidden/>
               </w:rPr>
-              <w:t>11</w:t>
+              <w:t>12</w:t>
             </w:r>
             <w:r>
               <w:rPr>
@@ -2948,7 +2948,7 @@
               <w:noProof/>
             </w:rPr>
           </w:pPr>
-          <w:hyperlink w:anchor="_Toc374311347" w:history="1">
+          <w:hyperlink w:anchor="_Toc374318688" w:history="1">
             <w:r>
               <w:rPr>
                 <w:rStyle w:val="Hyperlink"/>
@@ -2989,7 +2989,7 @@
                 <w:noProof/>
                 <w:webHidden/>
               </w:rPr>
-              <w:instrText xml:space="preserve"> PAGEREF _Toc374311347 \h </w:instrText>
+              <w:instrText xml:space="preserve"> PAGEREF _Toc374318688 \h </w:instrText>
             </w:r>
             <w:r>
               <w:rPr>
@@ -3009,7 +3009,7 @@
                 <w:noProof/>
                 <w:webHidden/>
               </w:rPr>
-              <w:t>11</w:t>
+              <w:t>12</w:t>
             </w:r>
             <w:r>
               <w:rPr>
@@ -3032,7 +3032,7 @@
               <w:noProof/>
             </w:rPr>
           </w:pPr>
-          <w:hyperlink w:anchor="_Toc374311348" w:history="1">
+          <w:hyperlink w:anchor="_Toc374318689" w:history="1">
             <w:r>
               <w:rPr>
                 <w:rStyle w:val="Hyperlink"/>
@@ -3073,7 +3073,7 @@
                 <w:noProof/>
                 <w:webHidden/>
               </w:rPr>
-              <w:instrText xml:space="preserve"> PAGEREF _Toc374311348 \h </w:instrText>
+              <w:instrText xml:space="preserve"> PAGEREF _Toc374318689 \h </w:instrText>
             </w:r>
             <w:r>
               <w:rPr>
@@ -3093,7 +3093,7 @@
                 <w:noProof/>
                 <w:webHidden/>
               </w:rPr>
-              <w:t>12</w:t>
+              <w:t>13</w:t>
             </w:r>
             <w:r>
               <w:rPr>
@@ -3116,7 +3116,7 @@
               <w:noProof/>
             </w:rPr>
           </w:pPr>
-          <w:hyperlink w:anchor="_Toc374311349" w:history="1">
+          <w:hyperlink w:anchor="_Toc374318690" w:history="1">
             <w:r>
               <w:rPr>
                 <w:rStyle w:val="Hyperlink"/>
@@ -3157,7 +3157,7 @@
                 <w:noProof/>
                 <w:webHidden/>
               </w:rPr>
-              <w:instrText xml:space="preserve"> PAGEREF _Toc374311349 \h </w:instrText>
+              <w:instrText xml:space="preserve"> PAGEREF _Toc374318690 \h </w:instrText>
             </w:r>
             <w:r>
               <w:rPr>
@@ -3177,7 +3177,7 @@
                 <w:noProof/>
                 <w:webHidden/>
               </w:rPr>
-              <w:t>12</w:t>
+              <w:t>13</w:t>
             </w:r>
             <w:r>
               <w:rPr>
@@ -3200,7 +3200,7 @@
               <w:noProof/>
             </w:rPr>
           </w:pPr>
-          <w:hyperlink w:anchor="_Toc374311350" w:history="1">
+          <w:hyperlink w:anchor="_Toc374318691" w:history="1">
             <w:r>
               <w:rPr>
                 <w:rStyle w:val="Hyperlink"/>
@@ -3241,7 +3241,7 @@
                 <w:noProof/>
                 <w:webHidden/>
               </w:rPr>
-              <w:instrText xml:space="preserve"> PAGEREF _Toc374311350 \h </w:instrText>
+              <w:instrText xml:space="preserve"> PAGEREF _Toc374318691 \h </w:instrText>
             </w:r>
             <w:r>
               <w:rPr>
@@ -3261,7 +3261,7 @@
                 <w:noProof/>
                 <w:webHidden/>
               </w:rPr>
-              <w:t>12</w:t>
+              <w:t>13</w:t>
             </w:r>
             <w:r>
               <w:rPr>
@@ -3284,7 +3284,7 @@
               <w:noProof/>
             </w:rPr>
           </w:pPr>
-          <w:hyperlink w:anchor="_Toc374311351" w:history="1">
+          <w:hyperlink w:anchor="_Toc374318692" w:history="1">
             <w:r>
               <w:rPr>
                 <w:rStyle w:val="Hyperlink"/>
@@ -3325,7 +3325,7 @@
                 <w:noProof/>
                 <w:webHidden/>
               </w:rPr>
-              <w:instrText xml:space="preserve"> PAGEREF _Toc374311351 \h </w:instrText>
+              <w:instrText xml:space="preserve"> PAGEREF _Toc374318692 \h </w:instrText>
             </w:r>
             <w:r>
               <w:rPr>
@@ -3345,7 +3345,7 @@
                 <w:noProof/>
                 <w:webHidden/>
               </w:rPr>
-              <w:t>13</w:t>
+              <w:t>14</w:t>
             </w:r>
             <w:r>
               <w:rPr>
@@ -3368,7 +3368,7 @@
               <w:noProof/>
             </w:rPr>
           </w:pPr>
-          <w:hyperlink w:anchor="_Toc374311352" w:history="1">
+          <w:hyperlink w:anchor="_Toc374318693" w:history="1">
             <w:r>
               <w:rPr>
                 <w:rStyle w:val="Hyperlink"/>
@@ -3409,7 +3409,7 @@
                 <w:noProof/>
                 <w:webHidden/>
               </w:rPr>
-              <w:instrText xml:space="preserve"> PAGEREF _Toc374311352 \h </w:instrText>
+              <w:instrText xml:space="preserve"> PAGEREF _Toc374318693 \h </w:instrText>
             </w:r>
             <w:r>
               <w:rPr>
@@ -3429,7 +3429,7 @@
                 <w:noProof/>
                 <w:webHidden/>
               </w:rPr>
-              <w:t>14</w:t>
+              <w:t>15</w:t>
             </w:r>
             <w:r>
               <w:rPr>
@@ -3452,7 +3452,7 @@
               <w:noProof/>
             </w:rPr>
           </w:pPr>
-          <w:hyperlink w:anchor="_Toc374311353" w:history="1">
+          <w:hyperlink w:anchor="_Toc374318694" w:history="1">
             <w:r>
               <w:rPr>
                 <w:rStyle w:val="Hyperlink"/>
@@ -3493,7 +3493,7 @@
                 <w:noProof/>
                 <w:webHidden/>
               </w:rPr>
-              <w:instrText xml:space="preserve"> PAGEREF _Toc374311353 \h </w:instrText>
+              <w:instrText xml:space="preserve"> PAGEREF _Toc374318694 \h </w:instrText>
             </w:r>
             <w:r>
               <w:rPr>
@@ -3513,7 +3513,7 @@
                 <w:noProof/>
                 <w:webHidden/>
               </w:rPr>
-              <w:t>18</w:t>
+              <w:t>20</w:t>
             </w:r>
             <w:r>
               <w:rPr>
@@ -3536,7 +3536,7 @@
               <w:noProof/>
             </w:rPr>
           </w:pPr>
-          <w:hyperlink w:anchor="_Toc374311354" w:history="1">
+          <w:hyperlink w:anchor="_Toc374318695" w:history="1">
             <w:r>
               <w:rPr>
                 <w:rStyle w:val="Hyperlink"/>
@@ -3577,7 +3577,7 @@
                 <w:noProof/>
                 <w:webHidden/>
               </w:rPr>
-              <w:instrText xml:space="preserve"> PAGEREF _Toc374311354 \h </w:instrText>
+              <w:instrText xml:space="preserve"> PAGEREF _Toc374318695 \h </w:instrText>
             </w:r>
             <w:r>
               <w:rPr>
@@ -3597,7 +3597,7 @@
                 <w:noProof/>
                 <w:webHidden/>
               </w:rPr>
-              <w:t>18</w:t>
+              <w:t>20</w:t>
             </w:r>
             <w:r>
               <w:rPr>
@@ -3620,7 +3620,7 @@
               <w:noProof/>
             </w:rPr>
           </w:pPr>
-          <w:hyperlink w:anchor="_Toc374311355" w:history="1">
+          <w:hyperlink w:anchor="_Toc374318696" w:history="1">
             <w:r>
               <w:rPr>
                 <w:rStyle w:val="Hyperlink"/>
@@ -3661,7 +3661,7 @@
                 <w:noProof/>
                 <w:webHidden/>
               </w:rPr>
-              <w:instrText xml:space="preserve"> PAGEREF _Toc374311355 \h </w:instrText>
+              <w:instrText xml:space="preserve"> PAGEREF _Toc374318696 \h </w:instrText>
             </w:r>
             <w:r>
               <w:rPr>
@@ -3681,7 +3681,7 @@
                 <w:noProof/>
                 <w:webHidden/>
               </w:rPr>
-              <w:t>19</w:t>
+              <w:t>21</w:t>
             </w:r>
             <w:r>
               <w:rPr>
@@ -3704,7 +3704,7 @@
               <w:noProof/>
             </w:rPr>
           </w:pPr>
-          <w:hyperlink w:anchor="_Toc374311356" w:history="1">
+          <w:hyperlink w:anchor="_Toc374318697" w:history="1">
             <w:r>
               <w:rPr>
                 <w:rStyle w:val="Hyperlink"/>
@@ -3745,7 +3745,7 @@
                 <w:noProof/>
                 <w:webHidden/>
               </w:rPr>
-              <w:instrText xml:space="preserve"> PAGEREF _Toc374311356 \h </w:instrText>
+              <w:instrText xml:space="preserve"> PAGEREF _Toc374318697 \h </w:instrText>
             </w:r>
             <w:r>
               <w:rPr>
@@ -3765,7 +3765,7 @@
                 <w:noProof/>
                 <w:webHidden/>
               </w:rPr>
-              <w:t>19</w:t>
+              <w:t>21</w:t>
             </w:r>
             <w:r>
               <w:rPr>
@@ -3788,7 +3788,7 @@
               <w:noProof/>
             </w:rPr>
           </w:pPr>
-          <w:hyperlink w:anchor="_Toc374311357" w:history="1">
+          <w:hyperlink w:anchor="_Toc374318698" w:history="1">
             <w:r>
               <w:rPr>
                 <w:rStyle w:val="Hyperlink"/>
@@ -3829,7 +3829,7 @@
                 <w:noProof/>
                 <w:webHidden/>
               </w:rPr>
-              <w:instrText xml:space="preserve"> PAGEREF _Toc374311357 \h </w:instrText>
+              <w:instrText xml:space="preserve"> PAGEREF _Toc374318698 \h </w:instrText>
             </w:r>
             <w:r>
               <w:rPr>
@@ -3849,7 +3849,7 @@
                 <w:noProof/>
                 <w:webHidden/>
               </w:rPr>
-              <w:t>19</w:t>
+              <w:t>21</w:t>
             </w:r>
             <w:r>
               <w:rPr>
@@ -3872,7 +3872,7 @@
               <w:noProof/>
             </w:rPr>
           </w:pPr>
-          <w:hyperlink w:anchor="_Toc374311358" w:history="1">
+          <w:hyperlink w:anchor="_Toc374318699" w:history="1">
             <w:r>
               <w:rPr>
                 <w:rStyle w:val="Hyperlink"/>
@@ -3913,7 +3913,7 @@
                 <w:noProof/>
                 <w:webHidden/>
               </w:rPr>
-              <w:instrText xml:space="preserve"> PAGEREF _Toc374311358 \h </w:instrText>
+              <w:instrText xml:space="preserve"> PAGEREF _Toc374318699 \h </w:instrText>
             </w:r>
             <w:r>
               <w:rPr>
@@ -3933,7 +3933,7 @@
                 <w:noProof/>
                 <w:webHidden/>
               </w:rPr>
-              <w:t>19</w:t>
+              <w:t>21</w:t>
             </w:r>
             <w:r>
               <w:rPr>
@@ -3956,7 +3956,7 @@
               <w:noProof/>
             </w:rPr>
           </w:pPr>
-          <w:hyperlink w:anchor="_Toc374311359" w:history="1">
+          <w:hyperlink w:anchor="_Toc374318700" w:history="1">
             <w:r>
               <w:rPr>
                 <w:rStyle w:val="Hyperlink"/>
@@ -3997,7 +3997,7 @@
                 <w:noProof/>
                 <w:webHidden/>
               </w:rPr>
-              <w:instrText xml:space="preserve"> PAGEREF _Toc374311359 \h </w:instrText>
+              <w:instrText xml:space="preserve"> PAGEREF _Toc374318700 \h </w:instrText>
             </w:r>
             <w:r>
               <w:rPr>
@@ -4017,7 +4017,7 @@
                 <w:noProof/>
                 <w:webHidden/>
               </w:rPr>
-              <w:t>21</w:t>
+              <w:t>24</w:t>
             </w:r>
             <w:r>
               <w:rPr>
@@ -4040,7 +4040,7 @@
               <w:noProof/>
             </w:rPr>
           </w:pPr>
-          <w:hyperlink w:anchor="_Toc374311360" w:history="1">
+          <w:hyperlink w:anchor="_Toc374318701" w:history="1">
             <w:r>
               <w:rPr>
                 <w:rStyle w:val="Hyperlink"/>
@@ -4081,7 +4081,7 @@
                 <w:noProof/>
                 <w:webHidden/>
               </w:rPr>
-              <w:instrText xml:space="preserve"> PAGEREF _Toc374311360 \h </w:instrText>
+              <w:instrText xml:space="preserve"> PAGEREF _Toc374318701 \h </w:instrText>
             </w:r>
             <w:r>
               <w:rPr>
@@ -4101,7 +4101,7 @@
                 <w:noProof/>
                 <w:webHidden/>
               </w:rPr>
-              <w:t>21</w:t>
+              <w:t>24</w:t>
             </w:r>
             <w:r>
               <w:rPr>
@@ -4124,7 +4124,7 @@
               <w:noProof/>
             </w:rPr>
           </w:pPr>
-          <w:hyperlink w:anchor="_Toc374311361" w:history="1">
+          <w:hyperlink w:anchor="_Toc374318702" w:history="1">
             <w:r>
               <w:rPr>
                 <w:rStyle w:val="Hyperlink"/>
@@ -4165,7 +4165,7 @@
                 <w:noProof/>
                 <w:webHidden/>
               </w:rPr>
-              <w:instrText xml:space="preserve"> PAGEREF _Toc374311361 \h </w:instrText>
+              <w:instrText xml:space="preserve"> PAGEREF _Toc374318702 \h </w:instrText>
             </w:r>
             <w:r>
               <w:rPr>
@@ -4185,7 +4185,7 @@
                 <w:noProof/>
                 <w:webHidden/>
               </w:rPr>
-              <w:t>22</w:t>
+              <w:t>24</w:t>
             </w:r>
             <w:r>
               <w:rPr>
@@ -4208,7 +4208,7 @@
               <w:noProof/>
             </w:rPr>
           </w:pPr>
-          <w:hyperlink w:anchor="_Toc374311362" w:history="1">
+          <w:hyperlink w:anchor="_Toc374318703" w:history="1">
             <w:r>
               <w:rPr>
                 <w:rStyle w:val="Hyperlink"/>
@@ -4249,7 +4249,7 @@
                 <w:noProof/>
                 <w:webHidden/>
               </w:rPr>
-              <w:instrText xml:space="preserve"> PAGEREF _Toc374311362 \h </w:instrText>
+              <w:instrText xml:space="preserve"> PAGEREF _Toc374318703 \h </w:instrText>
             </w:r>
             <w:r>
               <w:rPr>
@@ -4269,7 +4269,7 @@
                 <w:noProof/>
                 <w:webHidden/>
               </w:rPr>
-              <w:t>22</w:t>
+              <w:t>24</w:t>
             </w:r>
             <w:r>
               <w:rPr>
@@ -4292,7 +4292,7 @@
               <w:noProof/>
             </w:rPr>
           </w:pPr>
-          <w:hyperlink w:anchor="_Toc374311363" w:history="1">
+          <w:hyperlink w:anchor="_Toc374318704" w:history="1">
             <w:r>
               <w:rPr>
                 <w:rStyle w:val="Hyperlink"/>
@@ -4333,7 +4333,7 @@
                 <w:noProof/>
                 <w:webHidden/>
               </w:rPr>
-              <w:instrText xml:space="preserve"> PAGEREF _Toc374311363 \h </w:instrText>
+              <w:instrText xml:space="preserve"> PAGEREF _Toc374318704 \h </w:instrText>
             </w:r>
             <w:r>
               <w:rPr>
@@ -4353,7 +4353,7 @@
                 <w:noProof/>
                 <w:webHidden/>
               </w:rPr>
-              <w:t>22</w:t>
+              <w:t>24</w:t>
             </w:r>
             <w:r>
               <w:rPr>
@@ -4376,7 +4376,7 @@
               <w:noProof/>
             </w:rPr>
           </w:pPr>
-          <w:hyperlink w:anchor="_Toc374311364" w:history="1">
+          <w:hyperlink w:anchor="_Toc374318705" w:history="1">
             <w:r>
               <w:rPr>
                 <w:rStyle w:val="Hyperlink"/>
@@ -4417,7 +4417,7 @@
                 <w:noProof/>
                 <w:webHidden/>
               </w:rPr>
-              <w:instrText xml:space="preserve"> PAGEREF _Toc374311364 \h </w:instrText>
+              <w:instrText xml:space="preserve"> PAGEREF _Toc374318705 \h </w:instrText>
             </w:r>
             <w:r>
               <w:rPr>
@@ -4437,7 +4437,7 @@
                 <w:noProof/>
                 <w:webHidden/>
               </w:rPr>
-              <w:t>22</w:t>
+              <w:t>24</w:t>
             </w:r>
             <w:r>
               <w:rPr>
@@ -4460,7 +4460,7 @@
               <w:noProof/>
             </w:rPr>
           </w:pPr>
-          <w:hyperlink w:anchor="_Toc374311365" w:history="1">
+          <w:hyperlink w:anchor="_Toc374318706" w:history="1">
             <w:r>
               <w:rPr>
                 <w:rStyle w:val="Hyperlink"/>
@@ -4501,7 +4501,7 @@
                 <w:noProof/>
                 <w:webHidden/>
               </w:rPr>
-              <w:instrText xml:space="preserve"> PAGEREF _Toc374311365 \h </w:instrText>
+              <w:instrText xml:space="preserve"> PAGEREF _Toc374318706 \h </w:instrText>
             </w:r>
             <w:r>
               <w:rPr>
@@ -4521,7 +4521,7 @@
                 <w:noProof/>
                 <w:webHidden/>
               </w:rPr>
-              <w:t>22</w:t>
+              <w:t>24</w:t>
             </w:r>
             <w:r>
               <w:rPr>
@@ -4544,7 +4544,7 @@
               <w:noProof/>
             </w:rPr>
           </w:pPr>
-          <w:hyperlink w:anchor="_Toc374311366" w:history="1">
+          <w:hyperlink w:anchor="_Toc374318707" w:history="1">
             <w:r>
               <w:rPr>
                 <w:rStyle w:val="Hyperlink"/>
@@ -4585,7 +4585,7 @@
                 <w:noProof/>
                 <w:webHidden/>
               </w:rPr>
-              <w:instrText xml:space="preserve"> PAGEREF _Toc374311366 \h </w:instrText>
+              <w:instrText xml:space="preserve"> PAGEREF _Toc374318707 \h </w:instrText>
             </w:r>
             <w:r>
               <w:rPr>
@@ -4605,7 +4605,7 @@
                 <w:noProof/>
                 <w:webHidden/>
               </w:rPr>
-              <w:t>22</w:t>
+              <w:t>24</w:t>
             </w:r>
             <w:r>
               <w:rPr>
@@ -4628,7 +4628,7 @@
               <w:noProof/>
             </w:rPr>
           </w:pPr>
-          <w:hyperlink w:anchor="_Toc374311367" w:history="1">
+          <w:hyperlink w:anchor="_Toc374318708" w:history="1">
             <w:r>
               <w:rPr>
                 <w:rStyle w:val="Hyperlink"/>
@@ -4669,7 +4669,7 @@
                 <w:noProof/>
                 <w:webHidden/>
               </w:rPr>
-              <w:instrText xml:space="preserve"> PAGEREF _Toc374311367 \h </w:instrText>
+              <w:instrText xml:space="preserve"> PAGEREF _Toc374318708 \h </w:instrText>
             </w:r>
             <w:r>
               <w:rPr>
@@ -4689,7 +4689,7 @@
                 <w:noProof/>
                 <w:webHidden/>
               </w:rPr>
-              <w:t>22</w:t>
+              <w:t>24</w:t>
             </w:r>
             <w:r>
               <w:rPr>
@@ -4712,7 +4712,7 @@
               <w:noProof/>
             </w:rPr>
           </w:pPr>
-          <w:hyperlink w:anchor="_Toc374311368" w:history="1">
+          <w:hyperlink w:anchor="_Toc374318709" w:history="1">
             <w:r>
               <w:rPr>
                 <w:rStyle w:val="Hyperlink"/>
@@ -4753,7 +4753,7 @@
                 <w:noProof/>
                 <w:webHidden/>
               </w:rPr>
-              <w:instrText xml:space="preserve"> PAGEREF _Toc374311368 \h </w:instrText>
+              <w:instrText xml:space="preserve"> PAGEREF _Toc374318709 \h </w:instrText>
             </w:r>
             <w:r>
               <w:rPr>
@@ -4773,7 +4773,7 @@
                 <w:noProof/>
                 <w:webHidden/>
               </w:rPr>
-              <w:t>22</w:t>
+              <w:t>24</w:t>
             </w:r>
             <w:r>
               <w:rPr>
@@ -4796,7 +4796,7 @@
               <w:noProof/>
             </w:rPr>
           </w:pPr>
-          <w:hyperlink w:anchor="_Toc374311369" w:history="1">
+          <w:hyperlink w:anchor="_Toc374318710" w:history="1">
             <w:r>
               <w:rPr>
                 <w:rStyle w:val="Hyperlink"/>
@@ -4837,7 +4837,7 @@
                 <w:noProof/>
                 <w:webHidden/>
               </w:rPr>
-              <w:instrText xml:space="preserve"> PAGEREF _Toc374311369 \h </w:instrText>
+              <w:instrText xml:space="preserve"> PAGEREF _Toc374318710 \h </w:instrText>
             </w:r>
             <w:r>
               <w:rPr>
@@ -4857,7 +4857,7 @@
                 <w:noProof/>
                 <w:webHidden/>
               </w:rPr>
-              <w:t>22</w:t>
+              <w:t>24</w:t>
             </w:r>
             <w:r>
               <w:rPr>
@@ -4880,7 +4880,7 @@
               <w:noProof/>
             </w:rPr>
           </w:pPr>
-          <w:hyperlink w:anchor="_Toc374311370" w:history="1">
+          <w:hyperlink w:anchor="_Toc374318711" w:history="1">
             <w:r>
               <w:rPr>
                 <w:rStyle w:val="Hyperlink"/>
@@ -4921,7 +4921,7 @@
                 <w:noProof/>
                 <w:webHidden/>
               </w:rPr>
-              <w:instrText xml:space="preserve"> PAGEREF _Toc374311370 \h </w:instrText>
+              <w:instrText xml:space="preserve"> PAGEREF _Toc374318711 \h </w:instrText>
             </w:r>
             <w:r>
               <w:rPr>
@@ -4941,7 +4941,7 @@
                 <w:noProof/>
                 <w:webHidden/>
               </w:rPr>
-              <w:t>23</w:t>
+              <w:t>25</w:t>
             </w:r>
             <w:r>
               <w:rPr>
@@ -4964,7 +4964,7 @@
               <w:noProof/>
             </w:rPr>
           </w:pPr>
-          <w:hyperlink w:anchor="_Toc374311371" w:history="1">
+          <w:hyperlink w:anchor="_Toc374318712" w:history="1">
             <w:r>
               <w:rPr>
                 <w:rStyle w:val="Hyperlink"/>
@@ -5005,7 +5005,7 @@
                 <w:noProof/>
                 <w:webHidden/>
               </w:rPr>
-              <w:instrText xml:space="preserve"> PAGEREF _Toc374311371 \h </w:instrText>
+              <w:instrText xml:space="preserve"> PAGEREF _Toc374318712 \h </w:instrText>
             </w:r>
             <w:r>
               <w:rPr>
@@ -5025,7 +5025,7 @@
                 <w:noProof/>
                 <w:webHidden/>
               </w:rPr>
-              <w:t>23</w:t>
+              <w:t>25</w:t>
             </w:r>
             <w:r>
               <w:rPr>
@@ -5048,7 +5048,7 @@
               <w:noProof/>
             </w:rPr>
           </w:pPr>
-          <w:hyperlink w:anchor="_Toc374311372" w:history="1">
+          <w:hyperlink w:anchor="_Toc374318713" w:history="1">
             <w:r>
               <w:rPr>
                 <w:rStyle w:val="Hyperlink"/>
@@ -5089,7 +5089,7 @@
                 <w:noProof/>
                 <w:webHidden/>
               </w:rPr>
-              <w:instrText xml:space="preserve"> PAGEREF _Toc374311372 \h </w:instrText>
+              <w:instrText xml:space="preserve"> PAGEREF _Toc374318713 \h </w:instrText>
             </w:r>
             <w:r>
               <w:rPr>
@@ -5109,7 +5109,7 @@
                 <w:noProof/>
                 <w:webHidden/>
               </w:rPr>
-              <w:t>23</w:t>
+              <w:t>25</w:t>
             </w:r>
             <w:r>
               <w:rPr>
@@ -5132,7 +5132,7 @@
               <w:noProof/>
             </w:rPr>
           </w:pPr>
-          <w:hyperlink w:anchor="_Toc374311373" w:history="1">
+          <w:hyperlink w:anchor="_Toc374318714" w:history="1">
             <w:r>
               <w:rPr>
                 <w:rStyle w:val="Hyperlink"/>
@@ -5173,7 +5173,7 @@
                 <w:noProof/>
                 <w:webHidden/>
               </w:rPr>
-              <w:instrText xml:space="preserve"> PAGEREF _Toc374311373 \h </w:instrText>
+              <w:instrText xml:space="preserve"> PAGEREF _Toc374318714 \h </w:instrText>
             </w:r>
             <w:r>
               <w:rPr>
@@ -5193,7 +5193,7 @@
                 <w:noProof/>
                 <w:webHidden/>
               </w:rPr>
-              <w:t>23</w:t>
+              <w:t>25</w:t>
             </w:r>
             <w:r>
               <w:rPr>
@@ -5216,7 +5216,7 @@
               <w:noProof/>
             </w:rPr>
           </w:pPr>
-          <w:hyperlink w:anchor="_Toc374311374" w:history="1">
+          <w:hyperlink w:anchor="_Toc374318715" w:history="1">
             <w:r>
               <w:rPr>
                 <w:rStyle w:val="Hyperlink"/>
@@ -5257,7 +5257,7 @@
                 <w:noProof/>
                 <w:webHidden/>
               </w:rPr>
-              <w:instrText xml:space="preserve"> PAGEREF _Toc374311374 \h </w:instrText>
+              <w:instrText xml:space="preserve"> PAGEREF _Toc374318715 \h </w:instrText>
             </w:r>
             <w:r>
               <w:rPr>
@@ -5277,7 +5277,7 @@
                 <w:noProof/>
                 <w:webHidden/>
               </w:rPr>
-              <w:t>23</w:t>
+              <w:t>25</w:t>
             </w:r>
             <w:r>
               <w:rPr>
@@ -5309,7 +5309,7 @@
       <w:pPr>
         <w:pStyle w:val="Heading1"/>
       </w:pPr>
-      <w:bookmarkStart w:id="2" w:name="_Toc374311341"/>
+      <w:bookmarkStart w:id="2" w:name="_Toc374318682"/>
       <w:r>
         <w:t>Program Introduction</w:t>
       </w:r>
@@ -5611,7 +5611,7 @@
       <w:pPr>
         <w:pStyle w:val="Heading1"/>
       </w:pPr>
-      <w:bookmarkStart w:id="3" w:name="_Toc374311342"/>
+      <w:bookmarkStart w:id="3" w:name="_Toc374318683"/>
       <w:r>
         <w:lastRenderedPageBreak/>
         <w:t>Mission Relevance and Justification</w:t>
@@ -5622,7 +5622,7 @@
       <w:pPr>
         <w:pStyle w:val="Heading2"/>
       </w:pPr>
-      <w:bookmarkStart w:id="4" w:name="_Toc374311343"/>
+      <w:bookmarkStart w:id="4" w:name="_Toc374318684"/>
       <w:r>
         <w:t>Relation to NASA Objectives</w:t>
       </w:r>
@@ -5675,9 +5675,11 @@
       <w:pPr>
         <w:pStyle w:val="Heading2"/>
       </w:pPr>
+      <w:bookmarkStart w:id="5" w:name="_Toc374318685"/>
       <w:r>
         <w:t>Historical Proximity Operations Relevance</w:t>
       </w:r>
+      <w:bookmarkEnd w:id="5"/>
     </w:p>
     <w:p>
       <w:r>
@@ -7920,11 +7922,11 @@
       <w:pPr>
         <w:pStyle w:val="Heading2"/>
       </w:pPr>
-      <w:bookmarkStart w:id="5" w:name="_Toc374311345"/>
+      <w:bookmarkStart w:id="6" w:name="_Toc374318686"/>
       <w:r>
         <w:t>Related Activity in Proximity Operations</w:t>
       </w:r>
-      <w:bookmarkEnd w:id="5"/>
+      <w:bookmarkEnd w:id="6"/>
     </w:p>
     <w:p>
       <w:pPr>
@@ -8331,21 +8333,21 @@
       <w:pPr>
         <w:pStyle w:val="Heading1"/>
       </w:pPr>
-      <w:bookmarkStart w:id="6" w:name="_Toc374311346"/>
+      <w:bookmarkStart w:id="7" w:name="_Toc374318687"/>
       <w:r>
         <w:t>Mission Objectives</w:t>
       </w:r>
-      <w:bookmarkEnd w:id="6"/>
+      <w:bookmarkEnd w:id="7"/>
     </w:p>
     <w:p>
       <w:pPr>
         <w:pStyle w:val="Heading2"/>
       </w:pPr>
-      <w:bookmarkStart w:id="7" w:name="_Toc374311347"/>
+      <w:bookmarkStart w:id="8" w:name="_Toc374318688"/>
       <w:r>
         <w:t>Baseline Mission</w:t>
       </w:r>
-      <w:bookmarkEnd w:id="7"/>
+      <w:bookmarkEnd w:id="8"/>
     </w:p>
     <w:p>
       <w:pPr>
@@ -8492,12 +8494,12 @@
       <w:pPr>
         <w:pStyle w:val="Heading2"/>
       </w:pPr>
-      <w:bookmarkStart w:id="8" w:name="_Toc374311348"/>
+      <w:bookmarkStart w:id="9" w:name="_Toc374318689"/>
       <w:r>
         <w:lastRenderedPageBreak/>
         <w:t>Success Criteria</w:t>
       </w:r>
-      <w:bookmarkEnd w:id="8"/>
+      <w:bookmarkEnd w:id="9"/>
     </w:p>
     <w:p>
       <w:r>
@@ -8577,11 +8579,11 @@
       <w:pPr>
         <w:pStyle w:val="Heading1"/>
       </w:pPr>
-      <w:bookmarkStart w:id="9" w:name="_Toc374311349"/>
+      <w:bookmarkStart w:id="10" w:name="_Toc374318690"/>
       <w:r>
         <w:t>Requirements Verification</w:t>
       </w:r>
-      <w:bookmarkEnd w:id="9"/>
+      <w:bookmarkEnd w:id="10"/>
       <w:r>
         <w:t xml:space="preserve"> </w:t>
       </w:r>
@@ -8590,11 +8592,11 @@
       <w:pPr>
         <w:pStyle w:val="Heading2"/>
       </w:pPr>
-      <w:bookmarkStart w:id="10" w:name="_Toc374311350"/>
+      <w:bookmarkStart w:id="11" w:name="_Toc374318691"/>
       <w:r>
         <w:t>Rationale and Taxonomy</w:t>
       </w:r>
-      <w:bookmarkEnd w:id="10"/>
+      <w:bookmarkEnd w:id="11"/>
     </w:p>
     <w:p>
       <w:r>
@@ -8831,11 +8833,11 @@
       <w:pPr>
         <w:pStyle w:val="Heading2"/>
       </w:pPr>
-      <w:bookmarkStart w:id="11" w:name="_Toc374311351"/>
+      <w:bookmarkStart w:id="12" w:name="_Toc374318692"/>
       <w:r>
         <w:t>Mission Constraints</w:t>
       </w:r>
-      <w:bookmarkEnd w:id="11"/>
+      <w:bookmarkEnd w:id="12"/>
     </w:p>
     <w:p>
       <w:r>
@@ -8846,12 +8848,12 @@
       <w:pPr>
         <w:pStyle w:val="Heading3"/>
       </w:pPr>
-      <w:bookmarkStart w:id="12" w:name="_Toc374311352"/>
+      <w:bookmarkStart w:id="13" w:name="_Toc374318693"/>
       <w:r>
         <w:lastRenderedPageBreak/>
         <w:t>Launch Vehicle Integration</w:t>
       </w:r>
-      <w:bookmarkEnd w:id="12"/>
+      <w:bookmarkEnd w:id="13"/>
       <w:r>
         <w:t xml:space="preserve"> </w:t>
       </w:r>
@@ -10556,23 +10558,127 @@
         <w:t xml:space="preserve"> Microsatellite Launch Comparisons</w:t>
       </w:r>
     </w:p>
-    <w:p/>
+    <w:p>
+      <w:r>
+        <w:t xml:space="preserve">In order to compare the feasibility of launching Rascal as either a CubeSat or microsatellite mission, a survey of manifested spacecraft missions over the past three years (2010-2013) was conducted. This was accomplished by recording instances of launches with manifested CubeSat or microsatellite missions and then comparing the number of each type of mission relative to the total number of satellites manifested for said launches. </w:t>
+      </w:r>
+      <w:r>
+        <w:t xml:space="preserve">The results of this process are shown in Figure 5-6. When parsing the data, one notices two distinct trends: the number of satellites manifested per launch is increasing rapidly and that CubeSats are the cause of said increase, with CubeSats accounting for 70% of said missions. This indicates that for a given mission, a spacecraft is much more likely to launch if it is of </w:t>
+      </w:r>
+      <w:proofErr w:type="spellStart"/>
+      <w:r>
+        <w:t>aCubeSat</w:t>
+      </w:r>
+      <w:proofErr w:type="spellEnd"/>
+      <w:r>
+        <w:t xml:space="preserve"> architecture. </w:t>
+      </w:r>
+    </w:p>
+    <w:p>
+      <w:r>
+        <w:t xml:space="preserve">This assertion is further supported when limiting the CubeSat and microsatellite missions to those that were developed principally by a student-led university team. </w:t>
+      </w:r>
+      <w:r>
+        <w:t>When looking at these missions (As Shown in Figure 5-7), the disparity between launched CubeSat and microsatellite missions increases even more, with 86% of launched missions falling under the CubeSat category. Thus, for a given mission, it is significantly more likely for it to be manifested for a launch if it follows the CubeSat, as opposed to microsatellite, architecture.</w:t>
+      </w:r>
+    </w:p>
+    <w:p>
+      <w:pPr>
+        <w:jc w:val="center"/>
+      </w:pPr>
+      <w:r>
+        <w:lastRenderedPageBreak/>
+        <w:drawing>
+          <wp:inline distT="0" distB="0" distL="0" distR="0">
+            <wp:extent cx="5424820" cy="3561907"/>
+            <wp:effectExtent l="19050" t="0" r="23480" b="443"/>
+            <wp:docPr id="17" name="Chart 1"/>
+            <wp:cNvGraphicFramePr/>
+            <a:graphic xmlns:a="http://schemas.openxmlformats.org/drawingml/2006/main">
+              <a:graphicData uri="http://schemas.openxmlformats.org/drawingml/2006/chart">
+                <c:chart xmlns:c="http://schemas.openxmlformats.org/drawingml/2006/chart" xmlns:r="http://schemas.openxmlformats.org/officeDocument/2006/relationships" r:id="rId23"/>
+              </a:graphicData>
+            </a:graphic>
+          </wp:inline>
+        </w:drawing>
+      </w:r>
+    </w:p>
+    <w:p>
+      <w:pPr>
+        <w:jc w:val="center"/>
+        <w:rPr>
+          <w:b/>
+        </w:rPr>
+      </w:pPr>
+      <w:r>
+        <w:rPr>
+          <w:b/>
+        </w:rPr>
+        <w:t>Figure 5-6. Comparison of Manifested CubeSat and Microsatellite Missions Per Launch Vehicle from 2010-2013</w:t>
+      </w:r>
+    </w:p>
+    <w:p>
+      <w:pPr>
+        <w:jc w:val="center"/>
+        <w:rPr>
+          <w:b/>
+        </w:rPr>
+      </w:pPr>
+      <w:r>
+        <w:rPr>
+          <w:b/>
+        </w:rPr>
+        <w:drawing>
+          <wp:inline distT="0" distB="0" distL="0" distR="0">
+            <wp:extent cx="5286596" cy="3519377"/>
+            <wp:effectExtent l="19050" t="0" r="28354" b="4873"/>
+            <wp:docPr id="18" name="Chart 2"/>
+            <wp:cNvGraphicFramePr/>
+            <a:graphic xmlns:a="http://schemas.openxmlformats.org/drawingml/2006/main">
+              <a:graphicData uri="http://schemas.openxmlformats.org/drawingml/2006/chart">
+                <c:chart xmlns:c="http://schemas.openxmlformats.org/drawingml/2006/chart" xmlns:r="http://schemas.openxmlformats.org/officeDocument/2006/relationships" r:id="rId24"/>
+              </a:graphicData>
+            </a:graphic>
+          </wp:inline>
+        </w:drawing>
+      </w:r>
+    </w:p>
+    <w:p>
+      <w:pPr>
+        <w:jc w:val="center"/>
+        <w:rPr>
+          <w:b/>
+        </w:rPr>
+      </w:pPr>
+      <w:r>
+        <w:rPr>
+          <w:b/>
+        </w:rPr>
+        <w:t>Figure 5-6. Comparison of Manifested University CubeSat and Microsatellite Missions Per Launch Vehicle from 2010-2013</w:t>
+      </w:r>
+    </w:p>
+    <w:p>
+      <w:pPr>
+        <w:jc w:val="center"/>
+        <w:rPr>
+          <w:b/>
+        </w:rPr>
+      </w:pPr>
+    </w:p>
     <w:p>
       <w:pPr>
         <w:pStyle w:val="Heading3"/>
       </w:pPr>
-      <w:bookmarkStart w:id="13" w:name="_Toc374311353"/>
-      <w:r>
-        <w:t>Cost</w:t>
-      </w:r>
-      <w:bookmarkEnd w:id="13"/>
+      <w:r>
+        <w:t>Volume</w:t>
+      </w:r>
     </w:p>
     <w:p/>
     <w:p>
       <w:pPr>
         <w:pStyle w:val="Heading3"/>
       </w:pPr>
-      <w:bookmarkStart w:id="14" w:name="_Toc374311354"/>
+      <w:bookmarkStart w:id="14" w:name="_Toc374318695"/>
       <w:r>
         <w:t>Mission Lifetime</w:t>
       </w:r>
@@ -10621,14 +10727,7 @@
         <w:rPr>
           <w:rFonts w:ascii="Times New Roman" w:hAnsi="Times New Roman" w:cs="Times New Roman"/>
         </w:rPr>
-        <w:t xml:space="preserve">Orbital analysis corroborates the conclusion that relative velocities must be neutralized quickly after separation for rendezvous to be possible. Separation velocities of 5cm/s, 10 cm/s, and 50 cm/s were </w:t>
-      </w:r>
-      <w:r>
-        <w:rPr>
-          <w:rFonts w:ascii="Times New Roman" w:hAnsi="Times New Roman" w:cs="Times New Roman"/>
-        </w:rPr>
-        <w:lastRenderedPageBreak/>
-        <w:t>considered, as well as factors from the low Earth orbit environment such as atmospheric drag and solar radiation pressure. The analysis concluded that a separation velocity greeter than 5 cm/s would result in the two Rascal spacecraft being greater than 50 meters apart after just one orbit.</w:t>
+        <w:t>Orbital analysis corroborates the conclusion that relative velocities must be neutralized quickly after separation for rendezvous to be possible. Separation velocities of 5cm/s, 10 cm/s, and 50 cm/s were considered, as well as factors from the low Earth orbit environment such as atmospheric drag and solar radiation pressure. The analysis concluded that a separation velocity greeter than 5 cm/s would result in the two Rascal spacecraft being greater than 50 meters apart after just one orbit.</w:t>
       </w:r>
     </w:p>
     <w:p>
@@ -10657,7 +10756,7 @@
       <w:pPr>
         <w:pStyle w:val="Heading3"/>
       </w:pPr>
-      <w:bookmarkStart w:id="15" w:name="_Toc374311355"/>
+      <w:bookmarkStart w:id="15" w:name="_Toc374318696"/>
       <w:r>
         <w:t>Mission Success Verification</w:t>
       </w:r>
@@ -10668,7 +10767,7 @@
       <w:pPr>
         <w:pStyle w:val="Heading3"/>
       </w:pPr>
-      <w:bookmarkStart w:id="16" w:name="_Toc374311356"/>
+      <w:bookmarkStart w:id="16" w:name="_Toc374318697"/>
       <w:r>
         <w:t>Mission Development Experience</w:t>
       </w:r>
@@ -10679,7 +10778,7 @@
       <w:pPr>
         <w:pStyle w:val="Heading3"/>
       </w:pPr>
-      <w:bookmarkStart w:id="17" w:name="_Toc374311357"/>
+      <w:bookmarkStart w:id="17" w:name="_Toc374318698"/>
       <w:r>
         <w:t>Risk</w:t>
       </w:r>
@@ -10690,7 +10789,7 @@
       <w:pPr>
         <w:pStyle w:val="Heading2"/>
       </w:pPr>
-      <w:bookmarkStart w:id="18" w:name="_Toc374311358"/>
+      <w:bookmarkStart w:id="18" w:name="_Toc374318699"/>
       <w:r>
         <w:t>Requirements Verification Matrix</w:t>
       </w:r>
@@ -11908,6 +12007,7 @@
                 <w:sz w:val="20"/>
                 <w:szCs w:val="20"/>
               </w:rPr>
+              <w:lastRenderedPageBreak/>
               <w:t xml:space="preserve">The </w:t>
             </w:r>
             <w:r>
@@ -12818,7 +12918,6 @@
                 <w:sz w:val="20"/>
                 <w:szCs w:val="20"/>
               </w:rPr>
-              <w:lastRenderedPageBreak/>
               <w:t>The spacecraft mission shall be executed within 6 months of spacecraft launch</w:t>
             </w:r>
           </w:p>
@@ -15288,6 +15387,7 @@
                 <w:sz w:val="20"/>
                 <w:szCs w:val="20"/>
               </w:rPr>
+              <w:lastRenderedPageBreak/>
               <w:t xml:space="preserve">The spacecraft will utilize a Command and Data Handling Subsystem </w:t>
             </w:r>
           </w:p>
@@ -17725,7 +17825,6 @@
                 <w:sz w:val="20"/>
                 <w:szCs w:val="20"/>
               </w:rPr>
-              <w:lastRenderedPageBreak/>
               <w:t>The power subsystem will utilize an Electrical Power System to manager power distribution to each subsystem of the spacecraft</w:t>
             </w:r>
           </w:p>
@@ -19081,6 +19180,7 @@
                 <w:sz w:val="20"/>
                 <w:szCs w:val="20"/>
               </w:rPr>
+              <w:lastRenderedPageBreak/>
               <w:t>The communication subsystem will utilize a radio for transmitting data to the ground</w:t>
             </w:r>
           </w:p>
@@ -19784,9 +19884,8 @@
       <w:pPr>
         <w:pStyle w:val="Heading2"/>
       </w:pPr>
-      <w:bookmarkStart w:id="19" w:name="_Toc374311359"/>
-      <w:r>
-        <w:lastRenderedPageBreak/>
+      <w:bookmarkStart w:id="19" w:name="_Toc374318700"/>
+      <w:r>
         <w:t>Top Level Requirements</w:t>
       </w:r>
       <w:bookmarkEnd w:id="19"/>
@@ -19796,7 +19895,7 @@
       <w:pPr>
         <w:pStyle w:val="Heading2"/>
       </w:pPr>
-      <w:bookmarkStart w:id="20" w:name="_Toc374311360"/>
+      <w:bookmarkStart w:id="20" w:name="_Toc374318701"/>
       <w:r>
         <w:t>Structures Requirements</w:t>
       </w:r>
@@ -19807,7 +19906,7 @@
       <w:pPr>
         <w:pStyle w:val="Heading2"/>
       </w:pPr>
-      <w:bookmarkStart w:id="21" w:name="_Toc374311361"/>
+      <w:bookmarkStart w:id="21" w:name="_Toc374318702"/>
       <w:r>
         <w:t>Power Requirements</w:t>
       </w:r>
@@ -19818,7 +19917,7 @@
       <w:pPr>
         <w:pStyle w:val="Heading2"/>
       </w:pPr>
-      <w:bookmarkStart w:id="22" w:name="_Toc374311362"/>
+      <w:bookmarkStart w:id="22" w:name="_Toc374318703"/>
       <w:r>
         <w:t>Attitude Determination and Control Requirements</w:t>
       </w:r>
@@ -19829,7 +19928,7 @@
       <w:pPr>
         <w:pStyle w:val="Heading2"/>
       </w:pPr>
-      <w:bookmarkStart w:id="23" w:name="_Toc374311363"/>
+      <w:bookmarkStart w:id="23" w:name="_Toc374318704"/>
       <w:r>
         <w:t>Propulsion Requirements</w:t>
       </w:r>
@@ -19840,7 +19939,7 @@
       <w:pPr>
         <w:pStyle w:val="Heading2"/>
       </w:pPr>
-      <w:bookmarkStart w:id="24" w:name="_Toc374311364"/>
+      <w:bookmarkStart w:id="24" w:name="_Toc374318705"/>
       <w:r>
         <w:t>Communication Requirements</w:t>
       </w:r>
@@ -19851,7 +19950,7 @@
       <w:pPr>
         <w:pStyle w:val="Heading2"/>
       </w:pPr>
-      <w:bookmarkStart w:id="25" w:name="_Toc374311365"/>
+      <w:bookmarkStart w:id="25" w:name="_Toc374318706"/>
       <w:r>
         <w:t>Command and Data Handling Requirements</w:t>
       </w:r>
@@ -19862,7 +19961,7 @@
       <w:pPr>
         <w:pStyle w:val="Heading1"/>
       </w:pPr>
-      <w:bookmarkStart w:id="26" w:name="_Toc374311366"/>
+      <w:bookmarkStart w:id="26" w:name="_Toc374318707"/>
       <w:r>
         <w:t>System Overview</w:t>
       </w:r>
@@ -19873,8 +19972,9 @@
       <w:pPr>
         <w:pStyle w:val="Heading1"/>
       </w:pPr>
-      <w:bookmarkStart w:id="27" w:name="_Toc374311367"/>
-      <w:r>
+      <w:bookmarkStart w:id="27" w:name="_Toc374318708"/>
+      <w:r>
+        <w:lastRenderedPageBreak/>
         <w:t>Subsystem Overview</w:t>
       </w:r>
       <w:bookmarkEnd w:id="27"/>
@@ -19883,7 +19983,7 @@
       <w:pPr>
         <w:pStyle w:val="Heading2"/>
       </w:pPr>
-      <w:bookmarkStart w:id="28" w:name="_Toc374311368"/>
+      <w:bookmarkStart w:id="28" w:name="_Toc374318709"/>
       <w:r>
         <w:t>Structure</w:t>
       </w:r>
@@ -19894,7 +19994,7 @@
       <w:pPr>
         <w:pStyle w:val="Heading2"/>
       </w:pPr>
-      <w:bookmarkStart w:id="29" w:name="_Toc374311369"/>
+      <w:bookmarkStart w:id="29" w:name="_Toc374318710"/>
       <w:r>
         <w:t>Power</w:t>
       </w:r>
@@ -19957,14 +20057,7 @@
         <w:rPr>
           <w:rFonts w:ascii="Times New Roman" w:hAnsi="Times New Roman" w:cs="Times New Roman"/>
         </w:rPr>
-        <w:t xml:space="preserve">The Electrical Power System (EPS) serves to manage the power flowing to and from the batteries, connecting to both the spacecraft bus and the solar arrays. The EPS must provide over-current against a short circuit and under-voltage protection to prevent a complete discharge of the batteries. The EPS should also include a number of Battery Charge Regulators (BCRs) that regulate the incoming voltage </w:t>
-      </w:r>
-      <w:r>
-        <w:rPr>
-          <w:rFonts w:ascii="Times New Roman" w:hAnsi="Times New Roman" w:cs="Times New Roman"/>
-        </w:rPr>
-        <w:lastRenderedPageBreak/>
-        <w:t>and current from the solar arrays to the batteries, maximizing the efficiency of the battery charging cycle. The EPS must also be able to relay battery and solar array health data to the Command and Data Handling subsystem.</w:t>
+        <w:t>The Electrical Power System (EPS) serves to manage the power flowing to and from the batteries, connecting to both the spacecraft bus and the solar arrays. The EPS must provide over-current against a short circuit and under-voltage protection to prevent a complete discharge of the batteries. The EPS should also include a number of Battery Charge Regulators (BCRs) that regulate the incoming voltage and current from the solar arrays to the batteries, maximizing the efficiency of the battery charging cycle. The EPS must also be able to relay battery and solar array health data to the Command and Data Handling subsystem.</w:t>
       </w:r>
     </w:p>
     <w:p>
@@ -20015,7 +20108,7 @@
       <w:pPr>
         <w:pStyle w:val="Heading2"/>
       </w:pPr>
-      <w:bookmarkStart w:id="30" w:name="_Toc374311370"/>
+      <w:bookmarkStart w:id="30" w:name="_Toc374318711"/>
       <w:r>
         <w:t>Attitude Determination and Control</w:t>
       </w:r>
@@ -20026,7 +20119,7 @@
       <w:pPr>
         <w:pStyle w:val="Heading2"/>
       </w:pPr>
-      <w:bookmarkStart w:id="31" w:name="_Toc374311371"/>
+      <w:bookmarkStart w:id="31" w:name="_Toc374318712"/>
       <w:r>
         <w:t>Propulsion</w:t>
       </w:r>
@@ -20037,7 +20130,7 @@
       <w:pPr>
         <w:pStyle w:val="Heading2"/>
       </w:pPr>
-      <w:bookmarkStart w:id="32" w:name="_Toc374311372"/>
+      <w:bookmarkStart w:id="32" w:name="_Toc374318713"/>
       <w:r>
         <w:t>Communications</w:t>
       </w:r>
@@ -20048,7 +20141,7 @@
       <w:pPr>
         <w:pStyle w:val="Heading2"/>
       </w:pPr>
-      <w:bookmarkStart w:id="33" w:name="_Toc374311373"/>
+      <w:bookmarkStart w:id="33" w:name="_Toc374318714"/>
       <w:r>
         <w:t>Command and Data Handling</w:t>
       </w:r>
@@ -20059,8 +20152,9 @@
       <w:pPr>
         <w:pStyle w:val="Heading2"/>
       </w:pPr>
-      <w:bookmarkStart w:id="34" w:name="_Toc374311374"/>
-      <w:r>
+      <w:bookmarkStart w:id="34" w:name="_Toc374318715"/>
+      <w:r>
+        <w:lastRenderedPageBreak/>
         <w:t>Ground Operation</w:t>
       </w:r>
       <w:bookmarkEnd w:id="34"/>
@@ -20130,7 +20224,7 @@
         <w:rStyle w:val="PageNumber"/>
         <w:noProof/>
       </w:rPr>
-      <w:t>11</w:t>
+      <w:t>16</w:t>
     </w:r>
     <w:r>
       <w:rPr>
@@ -23094,6 +23188,1217 @@
 </w:styles>
 </file>
 
+<file path=word/charts/chart1.xml><?xml version="1.0" encoding="utf-8"?>
+<c:chartSpace xmlns:c="http://schemas.openxmlformats.org/drawingml/2006/chart" xmlns:a="http://schemas.openxmlformats.org/drawingml/2006/main" xmlns:r="http://schemas.openxmlformats.org/officeDocument/2006/relationships">
+  <c:date1904 val="1"/>
+  <c:lang val="en-US"/>
+  <c:chart>
+    <c:autoTitleDeleted val="1"/>
+    <c:plotArea>
+      <c:layout/>
+      <c:barChart>
+        <c:barDir val="col"/>
+        <c:grouping val="clustered"/>
+        <c:ser>
+          <c:idx val="0"/>
+          <c:order val="0"/>
+          <c:tx>
+            <c:v>Spacecraft Total</c:v>
+          </c:tx>
+          <c:cat>
+            <c:strRef>
+              <c:f>Sheet1!$C$3:$C$31</c:f>
+              <c:strCache>
+                <c:ptCount val="29"/>
+                <c:pt idx="0">
+                  <c:v>H-2A-202</c:v>
+                </c:pt>
+                <c:pt idx="1">
+                  <c:v>Dnepr</c:v>
+                </c:pt>
+                <c:pt idx="2">
+                  <c:v>PSLV-CA</c:v>
+                </c:pt>
+                <c:pt idx="3">
+                  <c:v>CZ-2D</c:v>
+                </c:pt>
+                <c:pt idx="4">
+                  <c:v>Minotaur-4 Haps</c:v>
+                </c:pt>
+                <c:pt idx="5">
+                  <c:v>Falcon 9 v1.0</c:v>
+                </c:pt>
+                <c:pt idx="6">
+                  <c:v>Taurus-3110 ELaNa I</c:v>
+                </c:pt>
+                <c:pt idx="7">
+                  <c:v>PSLV (3)</c:v>
+                </c:pt>
+                <c:pt idx="8">
+                  <c:v>Dnepr</c:v>
+                </c:pt>
+                <c:pt idx="9">
+                  <c:v>PSLV-CA</c:v>
+                </c:pt>
+                <c:pt idx="10">
+                  <c:v>Delta-7920-10C</c:v>
+                </c:pt>
+                <c:pt idx="11">
+                  <c:v>Soyuz-STA Fregat</c:v>
+                </c:pt>
+                <c:pt idx="12">
+                  <c:v>Vega</c:v>
+                </c:pt>
+                <c:pt idx="13">
+                  <c:v>H-2A-202</c:v>
+                </c:pt>
+                <c:pt idx="14">
+                  <c:v>H-2B-304</c:v>
+                </c:pt>
+                <c:pt idx="15">
+                  <c:v>Suyuz-FG Fregat</c:v>
+                </c:pt>
+                <c:pt idx="16">
+                  <c:v>PSLV-CA</c:v>
+                </c:pt>
+                <c:pt idx="17">
+                  <c:v>Atlas-5(401)</c:v>
+                </c:pt>
+                <c:pt idx="18">
+                  <c:v>CZ-2C(3)</c:v>
+                </c:pt>
+                <c:pt idx="19">
+                  <c:v>CZ-4C</c:v>
+                </c:pt>
+                <c:pt idx="20">
+                  <c:v>PSLV-CA</c:v>
+                </c:pt>
+                <c:pt idx="21">
+                  <c:v>Soyuz-2-1a</c:v>
+                </c:pt>
+                <c:pt idx="22">
+                  <c:v>Antares-110</c:v>
+                </c:pt>
+                <c:pt idx="23">
+                  <c:v>CZ-2D</c:v>
+                </c:pt>
+                <c:pt idx="24">
+                  <c:v>Vega</c:v>
+                </c:pt>
+                <c:pt idx="25">
+                  <c:v>H-2B-304</c:v>
+                </c:pt>
+                <c:pt idx="26">
+                  <c:v>Falcon-9 v1.1</c:v>
+                </c:pt>
+                <c:pt idx="27">
+                  <c:v>Minotaur-1</c:v>
+                </c:pt>
+                <c:pt idx="28">
+                  <c:v>Dnepr</c:v>
+                </c:pt>
+              </c:strCache>
+            </c:strRef>
+          </c:cat>
+          <c:val>
+            <c:numRef>
+              <c:f>Sheet1!$E$3:$E$31</c:f>
+              <c:numCache>
+                <c:formatCode>General</c:formatCode>
+                <c:ptCount val="29"/>
+                <c:pt idx="0">
+                  <c:v>8</c:v>
+                </c:pt>
+                <c:pt idx="1">
+                  <c:v>4</c:v>
+                </c:pt>
+                <c:pt idx="2">
+                  <c:v>5</c:v>
+                </c:pt>
+                <c:pt idx="3">
+                  <c:v>3</c:v>
+                </c:pt>
+                <c:pt idx="4">
+                  <c:v>10</c:v>
+                </c:pt>
+                <c:pt idx="5">
+                  <c:v>9</c:v>
+                </c:pt>
+                <c:pt idx="6">
+                  <c:v>4</c:v>
+                </c:pt>
+                <c:pt idx="7">
+                  <c:v>3</c:v>
+                </c:pt>
+                <c:pt idx="8">
+                  <c:v>8</c:v>
+                </c:pt>
+                <c:pt idx="9">
+                  <c:v>4</c:v>
+                </c:pt>
+                <c:pt idx="10">
+                  <c:v>7</c:v>
+                </c:pt>
+                <c:pt idx="11">
+                  <c:v>6</c:v>
+                </c:pt>
+                <c:pt idx="12">
+                  <c:v>9</c:v>
+                </c:pt>
+                <c:pt idx="13">
+                  <c:v>4</c:v>
+                </c:pt>
+                <c:pt idx="14">
+                  <c:v>6</c:v>
+                </c:pt>
+                <c:pt idx="15">
+                  <c:v>5</c:v>
+                </c:pt>
+                <c:pt idx="16">
+                  <c:v>3</c:v>
+                </c:pt>
+                <c:pt idx="17">
+                  <c:v>13</c:v>
+                </c:pt>
+                <c:pt idx="18">
+                  <c:v>4</c:v>
+                </c:pt>
+                <c:pt idx="19">
+                  <c:v>3</c:v>
+                </c:pt>
+                <c:pt idx="20">
+                  <c:v>7</c:v>
+                </c:pt>
+                <c:pt idx="21">
+                  <c:v>7</c:v>
+                </c:pt>
+                <c:pt idx="22">
+                  <c:v>4</c:v>
+                </c:pt>
+                <c:pt idx="23">
+                  <c:v>4</c:v>
+                </c:pt>
+                <c:pt idx="24">
+                  <c:v>3</c:v>
+                </c:pt>
+                <c:pt idx="25">
+                  <c:v>4</c:v>
+                </c:pt>
+                <c:pt idx="26">
+                  <c:v>4</c:v>
+                </c:pt>
+                <c:pt idx="27">
+                  <c:v>29</c:v>
+                </c:pt>
+                <c:pt idx="28">
+                  <c:v>33</c:v>
+                </c:pt>
+              </c:numCache>
+            </c:numRef>
+          </c:val>
+        </c:ser>
+        <c:ser>
+          <c:idx val="1"/>
+          <c:order val="1"/>
+          <c:tx>
+            <c:v>CubeSats</c:v>
+          </c:tx>
+          <c:cat>
+            <c:strRef>
+              <c:f>Sheet1!$C$3:$C$31</c:f>
+              <c:strCache>
+                <c:ptCount val="29"/>
+                <c:pt idx="0">
+                  <c:v>H-2A-202</c:v>
+                </c:pt>
+                <c:pt idx="1">
+                  <c:v>Dnepr</c:v>
+                </c:pt>
+                <c:pt idx="2">
+                  <c:v>PSLV-CA</c:v>
+                </c:pt>
+                <c:pt idx="3">
+                  <c:v>CZ-2D</c:v>
+                </c:pt>
+                <c:pt idx="4">
+                  <c:v>Minotaur-4 Haps</c:v>
+                </c:pt>
+                <c:pt idx="5">
+                  <c:v>Falcon 9 v1.0</c:v>
+                </c:pt>
+                <c:pt idx="6">
+                  <c:v>Taurus-3110 ELaNa I</c:v>
+                </c:pt>
+                <c:pt idx="7">
+                  <c:v>PSLV (3)</c:v>
+                </c:pt>
+                <c:pt idx="8">
+                  <c:v>Dnepr</c:v>
+                </c:pt>
+                <c:pt idx="9">
+                  <c:v>PSLV-CA</c:v>
+                </c:pt>
+                <c:pt idx="10">
+                  <c:v>Delta-7920-10C</c:v>
+                </c:pt>
+                <c:pt idx="11">
+                  <c:v>Soyuz-STA Fregat</c:v>
+                </c:pt>
+                <c:pt idx="12">
+                  <c:v>Vega</c:v>
+                </c:pt>
+                <c:pt idx="13">
+                  <c:v>H-2A-202</c:v>
+                </c:pt>
+                <c:pt idx="14">
+                  <c:v>H-2B-304</c:v>
+                </c:pt>
+                <c:pt idx="15">
+                  <c:v>Suyuz-FG Fregat</c:v>
+                </c:pt>
+                <c:pt idx="16">
+                  <c:v>PSLV-CA</c:v>
+                </c:pt>
+                <c:pt idx="17">
+                  <c:v>Atlas-5(401)</c:v>
+                </c:pt>
+                <c:pt idx="18">
+                  <c:v>CZ-2C(3)</c:v>
+                </c:pt>
+                <c:pt idx="19">
+                  <c:v>CZ-4C</c:v>
+                </c:pt>
+                <c:pt idx="20">
+                  <c:v>PSLV-CA</c:v>
+                </c:pt>
+                <c:pt idx="21">
+                  <c:v>Soyuz-2-1a</c:v>
+                </c:pt>
+                <c:pt idx="22">
+                  <c:v>Antares-110</c:v>
+                </c:pt>
+                <c:pt idx="23">
+                  <c:v>CZ-2D</c:v>
+                </c:pt>
+                <c:pt idx="24">
+                  <c:v>Vega</c:v>
+                </c:pt>
+                <c:pt idx="25">
+                  <c:v>H-2B-304</c:v>
+                </c:pt>
+                <c:pt idx="26">
+                  <c:v>Falcon-9 v1.1</c:v>
+                </c:pt>
+                <c:pt idx="27">
+                  <c:v>Minotaur-1</c:v>
+                </c:pt>
+                <c:pt idx="28">
+                  <c:v>Dnepr</c:v>
+                </c:pt>
+              </c:strCache>
+            </c:strRef>
+          </c:cat>
+          <c:val>
+            <c:numRef>
+              <c:f>Sheet1!$F$3:$F$31</c:f>
+              <c:numCache>
+                <c:formatCode>General</c:formatCode>
+                <c:ptCount val="29"/>
+                <c:pt idx="0">
+                  <c:v>3</c:v>
+                </c:pt>
+                <c:pt idx="1">
+                  <c:v>0</c:v>
+                </c:pt>
+                <c:pt idx="2">
+                  <c:v>1</c:v>
+                </c:pt>
+                <c:pt idx="3">
+                  <c:v>2</c:v>
+                </c:pt>
+                <c:pt idx="4">
+                  <c:v>3</c:v>
+                </c:pt>
+                <c:pt idx="5">
+                  <c:v>8</c:v>
+                </c:pt>
+                <c:pt idx="6">
+                  <c:v>3</c:v>
+                </c:pt>
+                <c:pt idx="7">
+                  <c:v>0</c:v>
+                </c:pt>
+                <c:pt idx="8">
+                  <c:v>0</c:v>
+                </c:pt>
+                <c:pt idx="9">
+                  <c:v>1</c:v>
+                </c:pt>
+                <c:pt idx="10">
+                  <c:v>6</c:v>
+                </c:pt>
+                <c:pt idx="11">
+                  <c:v>0</c:v>
+                </c:pt>
+                <c:pt idx="12">
+                  <c:v>7</c:v>
+                </c:pt>
+                <c:pt idx="13">
+                  <c:v>0</c:v>
+                </c:pt>
+                <c:pt idx="14">
+                  <c:v>5</c:v>
+                </c:pt>
+                <c:pt idx="15">
+                  <c:v>0</c:v>
+                </c:pt>
+                <c:pt idx="16">
+                  <c:v>0</c:v>
+                </c:pt>
+                <c:pt idx="17">
+                  <c:v>11</c:v>
+                </c:pt>
+                <c:pt idx="18">
+                  <c:v>0</c:v>
+                </c:pt>
+                <c:pt idx="19">
+                  <c:v>3</c:v>
+                </c:pt>
+                <c:pt idx="20">
+                  <c:v>2</c:v>
+                </c:pt>
+                <c:pt idx="21">
+                  <c:v>5</c:v>
+                </c:pt>
+                <c:pt idx="22">
+                  <c:v>4</c:v>
+                </c:pt>
+                <c:pt idx="23">
+                  <c:v>3</c:v>
+                </c:pt>
+                <c:pt idx="24">
+                  <c:v>1</c:v>
+                </c:pt>
+                <c:pt idx="25">
+                  <c:v>4</c:v>
+                </c:pt>
+                <c:pt idx="26">
+                  <c:v>1</c:v>
+                </c:pt>
+                <c:pt idx="27">
+                  <c:v>28</c:v>
+                </c:pt>
+                <c:pt idx="28">
+                  <c:v>24</c:v>
+                </c:pt>
+              </c:numCache>
+            </c:numRef>
+          </c:val>
+        </c:ser>
+        <c:ser>
+          <c:idx val="2"/>
+          <c:order val="2"/>
+          <c:tx>
+            <c:v>Microsats</c:v>
+          </c:tx>
+          <c:cat>
+            <c:strRef>
+              <c:f>Sheet1!$C$3:$C$31</c:f>
+              <c:strCache>
+                <c:ptCount val="29"/>
+                <c:pt idx="0">
+                  <c:v>H-2A-202</c:v>
+                </c:pt>
+                <c:pt idx="1">
+                  <c:v>Dnepr</c:v>
+                </c:pt>
+                <c:pt idx="2">
+                  <c:v>PSLV-CA</c:v>
+                </c:pt>
+                <c:pt idx="3">
+                  <c:v>CZ-2D</c:v>
+                </c:pt>
+                <c:pt idx="4">
+                  <c:v>Minotaur-4 Haps</c:v>
+                </c:pt>
+                <c:pt idx="5">
+                  <c:v>Falcon 9 v1.0</c:v>
+                </c:pt>
+                <c:pt idx="6">
+                  <c:v>Taurus-3110 ELaNa I</c:v>
+                </c:pt>
+                <c:pt idx="7">
+                  <c:v>PSLV (3)</c:v>
+                </c:pt>
+                <c:pt idx="8">
+                  <c:v>Dnepr</c:v>
+                </c:pt>
+                <c:pt idx="9">
+                  <c:v>PSLV-CA</c:v>
+                </c:pt>
+                <c:pt idx="10">
+                  <c:v>Delta-7920-10C</c:v>
+                </c:pt>
+                <c:pt idx="11">
+                  <c:v>Soyuz-STA Fregat</c:v>
+                </c:pt>
+                <c:pt idx="12">
+                  <c:v>Vega</c:v>
+                </c:pt>
+                <c:pt idx="13">
+                  <c:v>H-2A-202</c:v>
+                </c:pt>
+                <c:pt idx="14">
+                  <c:v>H-2B-304</c:v>
+                </c:pt>
+                <c:pt idx="15">
+                  <c:v>Suyuz-FG Fregat</c:v>
+                </c:pt>
+                <c:pt idx="16">
+                  <c:v>PSLV-CA</c:v>
+                </c:pt>
+                <c:pt idx="17">
+                  <c:v>Atlas-5(401)</c:v>
+                </c:pt>
+                <c:pt idx="18">
+                  <c:v>CZ-2C(3)</c:v>
+                </c:pt>
+                <c:pt idx="19">
+                  <c:v>CZ-4C</c:v>
+                </c:pt>
+                <c:pt idx="20">
+                  <c:v>PSLV-CA</c:v>
+                </c:pt>
+                <c:pt idx="21">
+                  <c:v>Soyuz-2-1a</c:v>
+                </c:pt>
+                <c:pt idx="22">
+                  <c:v>Antares-110</c:v>
+                </c:pt>
+                <c:pt idx="23">
+                  <c:v>CZ-2D</c:v>
+                </c:pt>
+                <c:pt idx="24">
+                  <c:v>Vega</c:v>
+                </c:pt>
+                <c:pt idx="25">
+                  <c:v>H-2B-304</c:v>
+                </c:pt>
+                <c:pt idx="26">
+                  <c:v>Falcon-9 v1.1</c:v>
+                </c:pt>
+                <c:pt idx="27">
+                  <c:v>Minotaur-1</c:v>
+                </c:pt>
+                <c:pt idx="28">
+                  <c:v>Dnepr</c:v>
+                </c:pt>
+              </c:strCache>
+            </c:strRef>
+          </c:cat>
+          <c:val>
+            <c:numRef>
+              <c:f>Sheet1!$G$3:$G$31</c:f>
+              <c:numCache>
+                <c:formatCode>General</c:formatCode>
+                <c:ptCount val="29"/>
+                <c:pt idx="0">
+                  <c:v>1</c:v>
+                </c:pt>
+                <c:pt idx="1">
+                  <c:v>3</c:v>
+                </c:pt>
+                <c:pt idx="2">
+                  <c:v>3</c:v>
+                </c:pt>
+                <c:pt idx="3">
+                  <c:v>0</c:v>
+                </c:pt>
+                <c:pt idx="4">
+                  <c:v>5</c:v>
+                </c:pt>
+                <c:pt idx="5">
+                  <c:v>0</c:v>
+                </c:pt>
+                <c:pt idx="6">
+                  <c:v>0</c:v>
+                </c:pt>
+                <c:pt idx="7">
+                  <c:v>2</c:v>
+                </c:pt>
+                <c:pt idx="8">
+                  <c:v>7</c:v>
+                </c:pt>
+                <c:pt idx="9">
+                  <c:v>2</c:v>
+                </c:pt>
+                <c:pt idx="10">
+                  <c:v>0</c:v>
+                </c:pt>
+                <c:pt idx="11">
+                  <c:v>5</c:v>
+                </c:pt>
+                <c:pt idx="12">
+                  <c:v>1</c:v>
+                </c:pt>
+                <c:pt idx="13">
+                  <c:v>2</c:v>
+                </c:pt>
+                <c:pt idx="14">
+                  <c:v>0</c:v>
+                </c:pt>
+                <c:pt idx="15">
+                  <c:v>4</c:v>
+                </c:pt>
+                <c:pt idx="16">
+                  <c:v>2</c:v>
+                </c:pt>
+                <c:pt idx="17">
+                  <c:v>0</c:v>
+                </c:pt>
+                <c:pt idx="18">
+                  <c:v>3</c:v>
+                </c:pt>
+                <c:pt idx="19">
+                  <c:v>0</c:v>
+                </c:pt>
+                <c:pt idx="20">
+                  <c:v>5</c:v>
+                </c:pt>
+                <c:pt idx="21">
+                  <c:v>1</c:v>
+                </c:pt>
+                <c:pt idx="22">
+                  <c:v>0</c:v>
+                </c:pt>
+                <c:pt idx="23">
+                  <c:v>0</c:v>
+                </c:pt>
+                <c:pt idx="24">
+                  <c:v>2</c:v>
+                </c:pt>
+                <c:pt idx="25">
+                  <c:v>0</c:v>
+                </c:pt>
+                <c:pt idx="26">
+                  <c:v>2</c:v>
+                </c:pt>
+                <c:pt idx="27">
+                  <c:v>1</c:v>
+                </c:pt>
+                <c:pt idx="28">
+                  <c:v>2</c:v>
+                </c:pt>
+              </c:numCache>
+            </c:numRef>
+          </c:val>
+        </c:ser>
+        <c:axId val="81167872"/>
+        <c:axId val="81169792"/>
+      </c:barChart>
+      <c:catAx>
+        <c:axId val="81167872"/>
+        <c:scaling>
+          <c:orientation val="minMax"/>
+        </c:scaling>
+        <c:axPos val="b"/>
+        <c:tickLblPos val="nextTo"/>
+        <c:txPr>
+          <a:bodyPr/>
+          <a:lstStyle/>
+          <a:p>
+            <a:pPr>
+              <a:defRPr>
+                <a:latin typeface="Times New Roman" panose="02020603050405020304" pitchFamily="18" charset="0"/>
+                <a:cs typeface="Times New Roman" panose="02020603050405020304" pitchFamily="18" charset="0"/>
+              </a:defRPr>
+            </a:pPr>
+            <a:endParaRPr lang="en-US"/>
+          </a:p>
+        </c:txPr>
+        <c:crossAx val="81169792"/>
+        <c:crosses val="autoZero"/>
+        <c:auto val="1"/>
+        <c:lblAlgn val="ctr"/>
+        <c:lblOffset val="100"/>
+      </c:catAx>
+      <c:valAx>
+        <c:axId val="81169792"/>
+        <c:scaling>
+          <c:orientation val="minMax"/>
+        </c:scaling>
+        <c:axPos val="l"/>
+        <c:majorGridlines/>
+        <c:numFmt formatCode="General" sourceLinked="1"/>
+        <c:tickLblPos val="nextTo"/>
+        <c:txPr>
+          <a:bodyPr/>
+          <a:lstStyle/>
+          <a:p>
+            <a:pPr>
+              <a:defRPr>
+                <a:latin typeface="Times New Roman" panose="02020603050405020304" pitchFamily="18" charset="0"/>
+                <a:cs typeface="Times New Roman" panose="02020603050405020304" pitchFamily="18" charset="0"/>
+              </a:defRPr>
+            </a:pPr>
+            <a:endParaRPr lang="en-US"/>
+          </a:p>
+        </c:txPr>
+        <c:crossAx val="81167872"/>
+        <c:crosses val="autoZero"/>
+        <c:crossBetween val="between"/>
+      </c:valAx>
+    </c:plotArea>
+    <c:legend>
+      <c:legendPos val="r"/>
+      <c:spPr>
+        <a:ln>
+          <a:solidFill>
+            <a:schemeClr val="tx1"/>
+          </a:solidFill>
+        </a:ln>
+      </c:spPr>
+      <c:txPr>
+        <a:bodyPr/>
+        <a:lstStyle/>
+        <a:p>
+          <a:pPr>
+            <a:defRPr sz="800">
+              <a:latin typeface="Times New Roman" panose="02020603050405020304" pitchFamily="18" charset="0"/>
+              <a:cs typeface="Times New Roman" panose="02020603050405020304" pitchFamily="18" charset="0"/>
+            </a:defRPr>
+          </a:pPr>
+          <a:endParaRPr lang="en-US"/>
+        </a:p>
+      </c:txPr>
+    </c:legend>
+    <c:plotVisOnly val="1"/>
+    <c:dispBlanksAs val="gap"/>
+  </c:chart>
+  <c:externalData r:id="rId1"/>
+</c:chartSpace>
+</file>
+
+<file path=word/charts/chart2.xml><?xml version="1.0" encoding="utf-8"?>
+<c:chartSpace xmlns:c="http://schemas.openxmlformats.org/drawingml/2006/chart" xmlns:a="http://schemas.openxmlformats.org/drawingml/2006/main" xmlns:r="http://schemas.openxmlformats.org/officeDocument/2006/relationships">
+  <c:lang val="en-US"/>
+  <c:chart>
+    <c:autoTitleDeleted val="1"/>
+    <c:plotArea>
+      <c:layout>
+        <c:manualLayout>
+          <c:layoutTarget val="inner"/>
+          <c:xMode val="edge"/>
+          <c:yMode val="edge"/>
+          <c:x val="5.3434786997779121E-2"/>
+          <c:y val="3.2376747608535698E-2"/>
+          <c:w val="0.78136449289992582"/>
+          <c:h val="0.67272994849153811"/>
+        </c:manualLayout>
+      </c:layout>
+      <c:barChart>
+        <c:barDir val="col"/>
+        <c:grouping val="clustered"/>
+        <c:ser>
+          <c:idx val="1"/>
+          <c:order val="0"/>
+          <c:tx>
+            <c:v>Spacecraft Total</c:v>
+          </c:tx>
+          <c:val>
+            <c:numRef>
+              <c:f>Sheet1!$E$3:$E$31</c:f>
+              <c:numCache>
+                <c:formatCode>General</c:formatCode>
+                <c:ptCount val="29"/>
+                <c:pt idx="0">
+                  <c:v>8</c:v>
+                </c:pt>
+                <c:pt idx="1">
+                  <c:v>4</c:v>
+                </c:pt>
+                <c:pt idx="2">
+                  <c:v>5</c:v>
+                </c:pt>
+                <c:pt idx="3">
+                  <c:v>3</c:v>
+                </c:pt>
+                <c:pt idx="4">
+                  <c:v>10</c:v>
+                </c:pt>
+                <c:pt idx="5">
+                  <c:v>9</c:v>
+                </c:pt>
+                <c:pt idx="6">
+                  <c:v>4</c:v>
+                </c:pt>
+                <c:pt idx="7">
+                  <c:v>3</c:v>
+                </c:pt>
+                <c:pt idx="8">
+                  <c:v>8</c:v>
+                </c:pt>
+                <c:pt idx="9">
+                  <c:v>4</c:v>
+                </c:pt>
+                <c:pt idx="10">
+                  <c:v>7</c:v>
+                </c:pt>
+                <c:pt idx="11">
+                  <c:v>6</c:v>
+                </c:pt>
+                <c:pt idx="12">
+                  <c:v>9</c:v>
+                </c:pt>
+                <c:pt idx="13">
+                  <c:v>4</c:v>
+                </c:pt>
+                <c:pt idx="14">
+                  <c:v>6</c:v>
+                </c:pt>
+                <c:pt idx="15">
+                  <c:v>5</c:v>
+                </c:pt>
+                <c:pt idx="16">
+                  <c:v>3</c:v>
+                </c:pt>
+                <c:pt idx="17">
+                  <c:v>13</c:v>
+                </c:pt>
+                <c:pt idx="18">
+                  <c:v>4</c:v>
+                </c:pt>
+                <c:pt idx="19">
+                  <c:v>3</c:v>
+                </c:pt>
+                <c:pt idx="20">
+                  <c:v>7</c:v>
+                </c:pt>
+                <c:pt idx="21">
+                  <c:v>7</c:v>
+                </c:pt>
+                <c:pt idx="22">
+                  <c:v>4</c:v>
+                </c:pt>
+                <c:pt idx="23">
+                  <c:v>4</c:v>
+                </c:pt>
+                <c:pt idx="24">
+                  <c:v>3</c:v>
+                </c:pt>
+                <c:pt idx="25">
+                  <c:v>4</c:v>
+                </c:pt>
+                <c:pt idx="26">
+                  <c:v>4</c:v>
+                </c:pt>
+                <c:pt idx="27">
+                  <c:v>29</c:v>
+                </c:pt>
+                <c:pt idx="28">
+                  <c:v>33</c:v>
+                </c:pt>
+              </c:numCache>
+            </c:numRef>
+          </c:val>
+        </c:ser>
+        <c:ser>
+          <c:idx val="0"/>
+          <c:order val="1"/>
+          <c:tx>
+            <c:v>University CubeSats</c:v>
+          </c:tx>
+          <c:cat>
+            <c:strRef>
+              <c:f>Sheet1!$C$3:$C$31</c:f>
+              <c:strCache>
+                <c:ptCount val="29"/>
+                <c:pt idx="0">
+                  <c:v>H-2A-202</c:v>
+                </c:pt>
+                <c:pt idx="1">
+                  <c:v>Dnepr</c:v>
+                </c:pt>
+                <c:pt idx="2">
+                  <c:v>PSLV-CA</c:v>
+                </c:pt>
+                <c:pt idx="3">
+                  <c:v>CZ-2D</c:v>
+                </c:pt>
+                <c:pt idx="4">
+                  <c:v>Minotaur-4 Haps</c:v>
+                </c:pt>
+                <c:pt idx="5">
+                  <c:v>Falcon 9 v1.0</c:v>
+                </c:pt>
+                <c:pt idx="6">
+                  <c:v>Taurus-3110 ELaNa I</c:v>
+                </c:pt>
+                <c:pt idx="7">
+                  <c:v>PSLV (3)</c:v>
+                </c:pt>
+                <c:pt idx="8">
+                  <c:v>Dnepr</c:v>
+                </c:pt>
+                <c:pt idx="9">
+                  <c:v>PSLV-CA</c:v>
+                </c:pt>
+                <c:pt idx="10">
+                  <c:v>Delta-7920-10C</c:v>
+                </c:pt>
+                <c:pt idx="11">
+                  <c:v>Soyuz-STA Fregat</c:v>
+                </c:pt>
+                <c:pt idx="12">
+                  <c:v>Vega</c:v>
+                </c:pt>
+                <c:pt idx="13">
+                  <c:v>H-2A-202</c:v>
+                </c:pt>
+                <c:pt idx="14">
+                  <c:v>H-2B-304</c:v>
+                </c:pt>
+                <c:pt idx="15">
+                  <c:v>Suyuz-FG Fregat</c:v>
+                </c:pt>
+                <c:pt idx="16">
+                  <c:v>PSLV-CA</c:v>
+                </c:pt>
+                <c:pt idx="17">
+                  <c:v>Atlas-5(401)</c:v>
+                </c:pt>
+                <c:pt idx="18">
+                  <c:v>CZ-2C(3)</c:v>
+                </c:pt>
+                <c:pt idx="19">
+                  <c:v>CZ-4C</c:v>
+                </c:pt>
+                <c:pt idx="20">
+                  <c:v>PSLV-CA</c:v>
+                </c:pt>
+                <c:pt idx="21">
+                  <c:v>Soyuz-2-1a</c:v>
+                </c:pt>
+                <c:pt idx="22">
+                  <c:v>Antares-110</c:v>
+                </c:pt>
+                <c:pt idx="23">
+                  <c:v>CZ-2D</c:v>
+                </c:pt>
+                <c:pt idx="24">
+                  <c:v>Vega</c:v>
+                </c:pt>
+                <c:pt idx="25">
+                  <c:v>H-2B-304</c:v>
+                </c:pt>
+                <c:pt idx="26">
+                  <c:v>Falcon-9 v1.1</c:v>
+                </c:pt>
+                <c:pt idx="27">
+                  <c:v>Minotaur-1</c:v>
+                </c:pt>
+                <c:pt idx="28">
+                  <c:v>Dnepr</c:v>
+                </c:pt>
+              </c:strCache>
+            </c:strRef>
+          </c:cat>
+          <c:val>
+            <c:numRef>
+              <c:f>Sheet1!$H$3:$H$31</c:f>
+              <c:numCache>
+                <c:formatCode>General</c:formatCode>
+                <c:ptCount val="29"/>
+                <c:pt idx="0">
+                  <c:v>3</c:v>
+                </c:pt>
+                <c:pt idx="1">
+                  <c:v>0</c:v>
+                </c:pt>
+                <c:pt idx="2">
+                  <c:v>1</c:v>
+                </c:pt>
+                <c:pt idx="3">
+                  <c:v>2</c:v>
+                </c:pt>
+                <c:pt idx="4">
+                  <c:v>1</c:v>
+                </c:pt>
+                <c:pt idx="5">
+                  <c:v>1</c:v>
+                </c:pt>
+                <c:pt idx="6">
+                  <c:v>3</c:v>
+                </c:pt>
+                <c:pt idx="7">
+                  <c:v>0</c:v>
+                </c:pt>
+                <c:pt idx="8">
+                  <c:v>0</c:v>
+                </c:pt>
+                <c:pt idx="9">
+                  <c:v>1</c:v>
+                </c:pt>
+                <c:pt idx="10">
+                  <c:v>6</c:v>
+                </c:pt>
+                <c:pt idx="11">
+                  <c:v>0</c:v>
+                </c:pt>
+                <c:pt idx="12">
+                  <c:v>7</c:v>
+                </c:pt>
+                <c:pt idx="13">
+                  <c:v>0</c:v>
+                </c:pt>
+                <c:pt idx="14">
+                  <c:v>4</c:v>
+                </c:pt>
+                <c:pt idx="15">
+                  <c:v>0</c:v>
+                </c:pt>
+                <c:pt idx="16">
+                  <c:v>0</c:v>
+                </c:pt>
+                <c:pt idx="17">
+                  <c:v>8</c:v>
+                </c:pt>
+                <c:pt idx="18">
+                  <c:v>0</c:v>
+                </c:pt>
+                <c:pt idx="19">
+                  <c:v>0</c:v>
+                </c:pt>
+                <c:pt idx="20">
+                  <c:v>2</c:v>
+                </c:pt>
+                <c:pt idx="21">
+                  <c:v>4</c:v>
+                </c:pt>
+                <c:pt idx="22">
+                  <c:v>0</c:v>
+                </c:pt>
+                <c:pt idx="23">
+                  <c:v>1</c:v>
+                </c:pt>
+                <c:pt idx="24">
+                  <c:v>1</c:v>
+                </c:pt>
+                <c:pt idx="25">
+                  <c:v>1</c:v>
+                </c:pt>
+                <c:pt idx="26">
+                  <c:v>1</c:v>
+                </c:pt>
+                <c:pt idx="27">
+                  <c:v>11</c:v>
+                </c:pt>
+                <c:pt idx="28">
+                  <c:v>16</c:v>
+                </c:pt>
+              </c:numCache>
+            </c:numRef>
+          </c:val>
+        </c:ser>
+        <c:ser>
+          <c:idx val="2"/>
+          <c:order val="2"/>
+          <c:tx>
+            <c:v>University Microsats</c:v>
+          </c:tx>
+          <c:val>
+            <c:numRef>
+              <c:f>Sheet1!$I$3:$I$31</c:f>
+              <c:numCache>
+                <c:formatCode>General</c:formatCode>
+                <c:ptCount val="29"/>
+                <c:pt idx="0">
+                  <c:v>0</c:v>
+                </c:pt>
+                <c:pt idx="1">
+                  <c:v>0</c:v>
+                </c:pt>
+                <c:pt idx="2">
+                  <c:v>0</c:v>
+                </c:pt>
+                <c:pt idx="3">
+                  <c:v>0</c:v>
+                </c:pt>
+                <c:pt idx="4">
+                  <c:v>2</c:v>
+                </c:pt>
+                <c:pt idx="5">
+                  <c:v>0</c:v>
+                </c:pt>
+                <c:pt idx="6">
+                  <c:v>0</c:v>
+                </c:pt>
+                <c:pt idx="7">
+                  <c:v>2</c:v>
+                </c:pt>
+                <c:pt idx="8">
+                  <c:v>0</c:v>
+                </c:pt>
+                <c:pt idx="9">
+                  <c:v>0</c:v>
+                </c:pt>
+                <c:pt idx="10">
+                  <c:v>0</c:v>
+                </c:pt>
+                <c:pt idx="11">
+                  <c:v>0</c:v>
+                </c:pt>
+                <c:pt idx="12">
+                  <c:v>1</c:v>
+                </c:pt>
+                <c:pt idx="13">
+                  <c:v>1</c:v>
+                </c:pt>
+                <c:pt idx="14">
+                  <c:v>0</c:v>
+                </c:pt>
+                <c:pt idx="15">
+                  <c:v>0</c:v>
+                </c:pt>
+                <c:pt idx="16">
+                  <c:v>1</c:v>
+                </c:pt>
+                <c:pt idx="17">
+                  <c:v>0</c:v>
+                </c:pt>
+                <c:pt idx="18">
+                  <c:v>0</c:v>
+                </c:pt>
+                <c:pt idx="19">
+                  <c:v>0</c:v>
+                </c:pt>
+                <c:pt idx="20">
+                  <c:v>2</c:v>
+                </c:pt>
+                <c:pt idx="21">
+                  <c:v>0</c:v>
+                </c:pt>
+                <c:pt idx="22">
+                  <c:v>0</c:v>
+                </c:pt>
+                <c:pt idx="23">
+                  <c:v>0</c:v>
+                </c:pt>
+                <c:pt idx="24">
+                  <c:v>1</c:v>
+                </c:pt>
+                <c:pt idx="25">
+                  <c:v>0</c:v>
+                </c:pt>
+                <c:pt idx="26">
+                  <c:v>2</c:v>
+                </c:pt>
+                <c:pt idx="27">
+                  <c:v>0</c:v>
+                </c:pt>
+                <c:pt idx="28">
+                  <c:v>0</c:v>
+                </c:pt>
+              </c:numCache>
+            </c:numRef>
+          </c:val>
+        </c:ser>
+        <c:axId val="81686912"/>
+        <c:axId val="81689216"/>
+      </c:barChart>
+      <c:catAx>
+        <c:axId val="81686912"/>
+        <c:scaling>
+          <c:orientation val="minMax"/>
+        </c:scaling>
+        <c:axPos val="b"/>
+        <c:tickLblPos val="nextTo"/>
+        <c:txPr>
+          <a:bodyPr/>
+          <a:lstStyle/>
+          <a:p>
+            <a:pPr>
+              <a:defRPr>
+                <a:latin typeface="Times New Roman" panose="02020603050405020304" pitchFamily="18" charset="0"/>
+                <a:cs typeface="Times New Roman" panose="02020603050405020304" pitchFamily="18" charset="0"/>
+              </a:defRPr>
+            </a:pPr>
+            <a:endParaRPr lang="en-US"/>
+          </a:p>
+        </c:txPr>
+        <c:crossAx val="81689216"/>
+        <c:crosses val="autoZero"/>
+        <c:auto val="1"/>
+        <c:lblAlgn val="ctr"/>
+        <c:lblOffset val="100"/>
+      </c:catAx>
+      <c:valAx>
+        <c:axId val="81689216"/>
+        <c:scaling>
+          <c:orientation val="minMax"/>
+        </c:scaling>
+        <c:axPos val="l"/>
+        <c:majorGridlines/>
+        <c:numFmt formatCode="General" sourceLinked="1"/>
+        <c:tickLblPos val="nextTo"/>
+        <c:txPr>
+          <a:bodyPr/>
+          <a:lstStyle/>
+          <a:p>
+            <a:pPr>
+              <a:defRPr>
+                <a:latin typeface="Times New Roman" panose="02020603050405020304" pitchFamily="18" charset="0"/>
+                <a:cs typeface="Times New Roman" panose="02020603050405020304" pitchFamily="18" charset="0"/>
+              </a:defRPr>
+            </a:pPr>
+            <a:endParaRPr lang="en-US"/>
+          </a:p>
+        </c:txPr>
+        <c:crossAx val="81686912"/>
+        <c:crosses val="autoZero"/>
+        <c:crossBetween val="between"/>
+      </c:valAx>
+    </c:plotArea>
+    <c:legend>
+      <c:legendPos val="r"/>
+      <c:layout>
+        <c:manualLayout>
+          <c:xMode val="edge"/>
+          <c:yMode val="edge"/>
+          <c:x val="0.86642765968876778"/>
+          <c:y val="0.4070601131961708"/>
+          <c:w val="0.11834950126697785"/>
+          <c:h val="0.21236997343563935"/>
+        </c:manualLayout>
+      </c:layout>
+      <c:spPr>
+        <a:ln>
+          <a:solidFill>
+            <a:schemeClr val="tx1"/>
+          </a:solidFill>
+        </a:ln>
+      </c:spPr>
+      <c:txPr>
+        <a:bodyPr/>
+        <a:lstStyle/>
+        <a:p>
+          <a:pPr>
+            <a:defRPr sz="800">
+              <a:latin typeface="Times New Roman" panose="02020603050405020304" pitchFamily="18" charset="0"/>
+              <a:cs typeface="Times New Roman" panose="02020603050405020304" pitchFamily="18" charset="0"/>
+            </a:defRPr>
+          </a:pPr>
+          <a:endParaRPr lang="en-US"/>
+        </a:p>
+      </c:txPr>
+    </c:legend>
+    <c:plotVisOnly val="1"/>
+    <c:dispBlanksAs val="gap"/>
+  </c:chart>
+  <c:externalData r:id="rId1"/>
+</c:chartSpace>
+</file>
+
 <file path=word/theme/theme1.xml><?xml version="1.0" encoding="utf-8"?>
 <a:theme xmlns:a="http://schemas.openxmlformats.org/drawingml/2006/main" name="Office Theme">
   <a:themeElements>
@@ -23384,7 +24689,7 @@
 </file>
 
 <file path=customXml/itemProps1.xml><?xml version="1.0" encoding="utf-8"?>
-<ds:datastoreItem xmlns:ds="http://schemas.openxmlformats.org/officeDocument/2006/customXml" ds:itemID="{D7B98159-EA2C-4624-B1A1-5A45070287E9}">
+<ds:datastoreItem xmlns:ds="http://schemas.openxmlformats.org/officeDocument/2006/customXml" ds:itemID="{4ECAA478-4B40-42AF-B645-20B134042997}">
   <ds:schemaRefs>
     <ds:schemaRef ds:uri="http://schemas.openxmlformats.org/officeDocument/2006/bibliography"/>
   </ds:schemaRefs>

</xml_diff>

<commit_message>
Section 5.2.1 is complete
</commit_message>
<xml_diff>
--- a/CMQA/Mission Overview/RCL-O-CMQA2 Rascal Mission Overview.docx
+++ b/CMQA/Mission Overview/RCL-O-CMQA2 Rascal Mission Overview.docx
@@ -5571,17 +5571,7 @@
         <w:t>ideas</w:t>
       </w:r>
       <w:r>
-        <w:t xml:space="preserve"> that will help enable new aeronautics and space systems capabilities</w:t>
-      </w:r>
-      <w:r>
-        <w:rPr>
-          <w:rStyle w:val="FootnoteReference"/>
-          <w:vertAlign w:val="baseline"/>
-        </w:rPr>
-        <w:footnoteReference w:id="1"/>
-      </w:r>
-      <w:r>
-        <w:t xml:space="preserve">. If successful in demonstrating the performance of such operations, Rascal would act as a stepping stone to future development and refinement of the technologies and processes involved with </w:t>
+        <w:t xml:space="preserve"> that will help enable new aeronautics and space systems capabilities. If successful in demonstrating the performance of such operations, Rascal would act as a stepping stone to future development and refinement of the technologies and processes involved with </w:t>
       </w:r>
       <w:r>
         <w:t>the performance of proximity operations</w:t>
@@ -5613,7 +5603,6 @@
       </w:pPr>
       <w:bookmarkStart w:id="3" w:name="_Toc374318683"/>
       <w:r>
-        <w:lastRenderedPageBreak/>
         <w:t>Mission Relevance and Justification</w:t>
       </w:r>
       <w:bookmarkEnd w:id="3"/>
@@ -5650,6 +5639,7 @@
     </w:p>
     <w:p>
       <w:r>
+        <w:lastRenderedPageBreak/>
         <w:t xml:space="preserve">As a CubeSat mission seeking to demonstrate proximity operations that have not been performed on a system of equal scale (More On This in Section 3.2), the Racal mission meets both the requirements of demonstrating critical technologies within an affordable spacecraft system. As such, missions such as Rascal’s (Including both PONSFD and </w:t>
       </w:r>
       <w:r>
@@ -5934,11 +5924,7 @@
         <w:t xml:space="preserve">even when a large amount of resources and money are used to develop and test a mission, the risk associated with its execution never completely goes away. A secondary lesson that can be </w:t>
       </w:r>
       <w:r>
-        <w:t xml:space="preserve">taken from the mission is that the </w:t>
-      </w:r>
-      <w:r>
-        <w:lastRenderedPageBreak/>
-        <w:t>method of tracking relative position between two objects is complicated and prone to risk, thus making it a key point of investigation, development, and testing for any RPO mission.</w:t>
+        <w:t>taken from the mission is that the method of tracking relative position between two objects is complicated and prone to risk, thus making it a key point of investigation, development, and testing for any RPO mission.</w:t>
       </w:r>
     </w:p>
     <w:p>
@@ -6103,7 +6089,14 @@
         <w:rPr>
           <w:shd w:val="clear" w:color="auto" w:fill="FFFFFF"/>
         </w:rPr>
-        <w:t xml:space="preserve">The main lesson from this mission is that demonstration of extremely complicated RPO maneuvers is possible, but requires a large amount of resources, development time, and testing, likely more than a university-class spacecraft can achieve. Thus, it is necessary to limit the scope of Rascal mission to a level where it can actually be achieved while still being able to </w:t>
+        <w:t xml:space="preserve">The main lesson from this mission is that demonstration of extremely complicated RPO maneuvers is possible, but requires a large amount of </w:t>
+      </w:r>
+      <w:r>
+        <w:rPr>
+          <w:shd w:val="clear" w:color="auto" w:fill="FFFFFF"/>
+        </w:rPr>
+        <w:lastRenderedPageBreak/>
+        <w:t xml:space="preserve">resources, development time, and testing, likely more than a university-class spacecraft can achieve. Thus, it is necessary to limit the scope of Rascal mission to a level where it can actually be achieved while still being able to </w:t>
       </w:r>
       <w:r>
         <w:rPr>
@@ -6649,116 +6642,116 @@
         <w:rPr>
           <w:color w:val="0D1625"/>
         </w:rPr>
-        <w:t xml:space="preserve"> (Relation That Indicates the Effect of Drag on a Given Spacecraft) </w:t>
+        <w:t xml:space="preserve"> (Relation That Indicates the Effect of Drag on a Given Spacecraft) of each spacecraft, thus allowing for efficient formation flying (Maintenance of Small Relative Distances Between Each Spacecraft)</w:t>
+      </w:r>
+      <w:r>
+        <w:rPr>
+          <w:color w:val="0D1625"/>
+        </w:rPr>
+        <w:t xml:space="preserve">. </w:t>
+      </w:r>
+      <w:r>
+        <w:rPr>
+          <w:color w:val="0D1625"/>
+        </w:rPr>
+        <w:t>Each satellite included</w:t>
+      </w:r>
+      <w:r>
+        <w:rPr>
+          <w:color w:val="0D1625"/>
+        </w:rPr>
+        <w:t xml:space="preserve"> three-axis attitude control to 1 degree absolute accuracy, a 0.3-square-meter deployable deorbit device, and sub-miniature reaction wheels. The satellite also </w:t>
+      </w:r>
+      <w:r>
+        <w:rPr>
+          <w:color w:val="0D1625"/>
+        </w:rPr>
+        <w:t>carried</w:t>
+      </w:r>
+      <w:r>
+        <w:rPr>
+          <w:color w:val="0D1625"/>
+        </w:rPr>
+        <w:t xml:space="preserve"> a launch environment data logger that record</w:t>
+      </w:r>
+      <w:r>
+        <w:rPr>
+          <w:color w:val="0D1625"/>
+        </w:rPr>
+        <w:t>ed</w:t>
+      </w:r>
+      <w:r>
+        <w:rPr>
+          <w:color w:val="0D1625"/>
+        </w:rPr>
+        <w:t xml:space="preserve"> ascent accelerations, vibration, pressure and temperature. In order to efficiently manage </w:t>
+      </w:r>
+      <w:r>
+        <w:rPr>
+          <w:color w:val="0D1625"/>
+        </w:rPr>
+        <w:t>the formation of each</w:t>
+      </w:r>
+      <w:r>
+        <w:rPr>
+          <w:color w:val="0D1625"/>
+        </w:rPr>
+        <w:t xml:space="preserve"> </w:t>
+      </w:r>
+      <w:r>
+        <w:rPr>
+          <w:color w:val="0D1625"/>
+        </w:rPr>
+        <w:t>spacecraft</w:t>
+      </w:r>
+      <w:r>
+        <w:rPr>
+          <w:color w:val="0D1625"/>
+        </w:rPr>
+        <w:t xml:space="preserve">, a new three-node automated ground system network </w:t>
+      </w:r>
+      <w:r>
+        <w:rPr>
+          <w:color w:val="0D1625"/>
+        </w:rPr>
+        <w:t>was</w:t>
+      </w:r>
+      <w:r>
+        <w:rPr>
+          <w:color w:val="0D1625"/>
+        </w:rPr>
+        <w:t xml:space="preserve"> developed. High-precision orbit determination (OD) was made possible by a GPS receiver installed on each satellite that collected fixes on a regular basis and delivered the measurements of the satellites’ position and velocity. The</w:t>
+      </w:r>
+      <w:r>
+        <w:rPr>
+          <w:color w:val="0D1625"/>
+        </w:rPr>
+        <w:t xml:space="preserve"> ultimate cost of the mission</w:t>
+      </w:r>
+      <w:r>
+        <w:rPr>
+          <w:color w:val="0D1625"/>
+        </w:rPr>
+        <w:t xml:space="preserve"> </w:t>
+      </w:r>
+      <w:r>
+        <w:rPr>
+          <w:color w:val="0D1625"/>
+        </w:rPr>
+        <w:t>was around</w:t>
+      </w:r>
+      <w:r>
+        <w:rPr>
+          <w:color w:val="0D1625"/>
+        </w:rPr>
+        <w:t xml:space="preserve"> </w:t>
       </w:r>
       <w:r>
         <w:rPr>
           <w:color w:val="0D1625"/>
         </w:rPr>
         <w:lastRenderedPageBreak/>
-        <w:t>of each spacecraft, thus allowing for efficient formation flying (Maintenance of Small Relative Distances Between Each Spacecraft)</w:t>
-      </w:r>
-      <w:r>
-        <w:rPr>
-          <w:color w:val="0D1625"/>
-        </w:rPr>
-        <w:t xml:space="preserve">. </w:t>
-      </w:r>
-      <w:r>
-        <w:rPr>
-          <w:color w:val="0D1625"/>
-        </w:rPr>
-        <w:t>Each satellite included</w:t>
-      </w:r>
-      <w:r>
-        <w:rPr>
-          <w:color w:val="0D1625"/>
-        </w:rPr>
-        <w:t xml:space="preserve"> three-axis attitude control to 1 degree absolute accuracy, a 0.3-square-meter deployable deorbit device, and sub-miniature reaction wheels. The satellite also </w:t>
-      </w:r>
-      <w:r>
-        <w:rPr>
-          <w:color w:val="0D1625"/>
-        </w:rPr>
-        <w:t>carried</w:t>
-      </w:r>
-      <w:r>
-        <w:rPr>
-          <w:color w:val="0D1625"/>
-        </w:rPr>
-        <w:t xml:space="preserve"> a launch environment data logger that record</w:t>
-      </w:r>
-      <w:r>
-        <w:rPr>
-          <w:color w:val="0D1625"/>
-        </w:rPr>
-        <w:t>ed</w:t>
-      </w:r>
-      <w:r>
-        <w:rPr>
-          <w:color w:val="0D1625"/>
-        </w:rPr>
-        <w:t xml:space="preserve"> ascent accelerations, vibration, pressure and temperature. In order to efficiently manage </w:t>
-      </w:r>
-      <w:r>
-        <w:rPr>
-          <w:color w:val="0D1625"/>
-        </w:rPr>
-        <w:t>the formation of each</w:t>
-      </w:r>
-      <w:r>
-        <w:rPr>
-          <w:color w:val="0D1625"/>
-        </w:rPr>
-        <w:t xml:space="preserve"> </w:t>
-      </w:r>
-      <w:r>
-        <w:rPr>
-          <w:color w:val="0D1625"/>
-        </w:rPr>
-        <w:t>spacecraft</w:t>
-      </w:r>
-      <w:r>
-        <w:rPr>
-          <w:color w:val="0D1625"/>
-        </w:rPr>
-        <w:t xml:space="preserve">, a new three-node automated ground system network </w:t>
-      </w:r>
-      <w:r>
-        <w:rPr>
-          <w:color w:val="0D1625"/>
-        </w:rPr>
-        <w:t>was</w:t>
-      </w:r>
-      <w:r>
-        <w:rPr>
-          <w:color w:val="0D1625"/>
-        </w:rPr>
-        <w:t xml:space="preserve"> developed. High-precision orbit determination (OD) was made possible by a GPS receiver installed on each satellite that collected fixes on a regular basis and delivered the measurements of the satellites’ position and velocity. The</w:t>
-      </w:r>
-      <w:r>
-        <w:rPr>
-          <w:color w:val="0D1625"/>
-        </w:rPr>
-        <w:t xml:space="preserve"> ultimate cost of the mission</w:t>
-      </w:r>
-      <w:r>
-        <w:rPr>
-          <w:color w:val="0D1625"/>
-        </w:rPr>
-        <w:t xml:space="preserve"> </w:t>
-      </w:r>
-      <w:r>
-        <w:rPr>
-          <w:color w:val="0D1625"/>
-        </w:rPr>
-        <w:t>was around</w:t>
-      </w:r>
-      <w:r>
-        <w:rPr>
-          <w:color w:val="0D1625"/>
-        </w:rPr>
-        <w:t xml:space="preserve"> $200,000. </w:t>
+        <w:t xml:space="preserve">$200,000. </w:t>
       </w:r>
       <w:r>
         <w:rPr>
@@ -10659,11 +10652,121 @@
     </w:p>
     <w:p>
       <w:pPr>
-        <w:jc w:val="center"/>
-        <w:rPr>
-          <w:b/>
-        </w:rPr>
+        <w:pStyle w:val="Heading4"/>
       </w:pPr>
+      <w:r>
+        <w:lastRenderedPageBreak/>
+        <w:t xml:space="preserve">Nanosatellite </w:t>
+      </w:r>
+      <w:proofErr w:type="spellStart"/>
+      <w:r>
+        <w:t>vs</w:t>
+      </w:r>
+      <w:proofErr w:type="spellEnd"/>
+      <w:r>
+        <w:t xml:space="preserve"> Microsatellite Architecture Selection</w:t>
+      </w:r>
+    </w:p>
+    <w:p>
+      <w:r>
+        <w:t xml:space="preserve">Based on </w:t>
+      </w:r>
+      <w:r>
+        <w:t xml:space="preserve">the discussion laid out in Sections 5.2.1.1-5.2.1.3, launch is the number one obstacle for the success of any mission, regardless of </w:t>
+      </w:r>
+      <w:r>
+        <w:t xml:space="preserve">its </w:t>
+      </w:r>
+      <w:r>
+        <w:t>scope or complexity.</w:t>
+      </w:r>
+      <w:r>
+        <w:t xml:space="preserve"> </w:t>
+      </w:r>
+      <w:r>
+        <w:t xml:space="preserve">Reasons for this are to a certain extent related to finding integration space on currently available launch vehicles, but more concretely related to finding funding for said integration space. </w:t>
+      </w:r>
+      <w:r>
+        <w:t>For microsatellite missions</w:t>
+      </w:r>
+      <w:r>
+        <w:t>, no agency currently exists</w:t>
+      </w:r>
+      <w:r>
+        <w:t xml:space="preserve"> (Other than the University Nanosatellite Program)</w:t>
+      </w:r>
+      <w:r>
+        <w:t xml:space="preserve"> that is willing </w:t>
+      </w:r>
+      <w:r>
+        <w:t xml:space="preserve">to </w:t>
+      </w:r>
+      <w:r>
+        <w:t xml:space="preserve">or able to cover </w:t>
+      </w:r>
+      <w:r>
+        <w:t xml:space="preserve">their launch cost, as said costs can approach $1 million per spacecraft. </w:t>
+      </w:r>
+      <w:r>
+        <w:t xml:space="preserve">For those microsatellites that do get funding from the University Nanosatellite Program, their post award funding development time often runs up to 3-4 years, as demonstrated by the </w:t>
+      </w:r>
+      <w:proofErr w:type="spellStart"/>
+      <w:r>
+        <w:t>CUsat</w:t>
+      </w:r>
+      <w:proofErr w:type="spellEnd"/>
+      <w:r>
+        <w:t xml:space="preserve"> and DANDEE missions. Thus, even when a microsatellite manages to find funding for launch, </w:t>
+      </w:r>
+      <w:r>
+        <w:t>it still manages to have a difficult time to ever actually reach orbit.</w:t>
+      </w:r>
+    </w:p>
+    <w:p>
+      <w:r>
+        <w:t>For CubeSats, however, the</w:t>
+      </w:r>
+      <w:r>
+        <w:t xml:space="preserve"> opposite is the case. Both the</w:t>
+      </w:r>
+      <w:r>
+        <w:t xml:space="preserve"> CubeSat Launch Initiative (CSLI) and the Educational Launch of Nanosatellites (</w:t>
+      </w:r>
+      <w:proofErr w:type="spellStart"/>
+      <w:r>
+        <w:t>ELaNa</w:t>
+      </w:r>
+      <w:proofErr w:type="spellEnd"/>
+      <w:r>
+        <w:t>)</w:t>
+      </w:r>
+      <w:r>
+        <w:t xml:space="preserve"> have been funding university nanosatellite missions since 2006. Thus, if a nanosatellite mission is capable of demonstrating </w:t>
+      </w:r>
+      <w:r>
+        <w:t xml:space="preserve">relevance to NASA objectives while offering education to university students in space systems </w:t>
+      </w:r>
+      <w:proofErr w:type="gramStart"/>
+      <w:r>
+        <w:t>engineering,</w:t>
+      </w:r>
+      <w:proofErr w:type="gramEnd"/>
+      <w:r>
+        <w:t xml:space="preserve"> it can guarantee a launch spot on pretty much any currently available launch vehicle. Hence, if a mission is capable of fitting within a CubeSat architecture (Like to Rascal Mission Can, as Discussed in Section 5.2.2), it is in its best interest to do so.</w:t>
+      </w:r>
+    </w:p>
+    <w:p>
+      <w:r>
+        <w:t xml:space="preserve">With all of these factors in mind, the first constraint to be imposed on the Rascal mission is that it utilizes </w:t>
+      </w:r>
+      <w:proofErr w:type="gramStart"/>
+      <w:r>
+        <w:t>a CubeSat</w:t>
+      </w:r>
+      <w:proofErr w:type="gramEnd"/>
+      <w:r>
+        <w:t xml:space="preserve"> architecture.</w:t>
+      </w:r>
     </w:p>
     <w:p>
       <w:pPr>
@@ -10697,21 +10800,7 @@
         <w:rPr>
           <w:rFonts w:ascii="Times New Roman" w:hAnsi="Times New Roman" w:cs="Times New Roman"/>
         </w:rPr>
-        <w:t xml:space="preserve">A critical component for any proximity operations mission is mission lifetime; specifically the maximum elapsed time during which the mission can be accomplished. Historical data shows that rendezvous missions are typically short or fail, with the best example being Surrey Satellite Technology Ltd’s </w:t>
-      </w:r>
-      <w:proofErr w:type="spellStart"/>
-      <w:r>
-        <w:rPr>
-          <w:rFonts w:ascii="Times New Roman" w:hAnsi="Times New Roman" w:cs="Times New Roman"/>
-        </w:rPr>
-        <w:t>microsat</w:t>
-      </w:r>
-      <w:proofErr w:type="spellEnd"/>
-      <w:r>
-        <w:rPr>
-          <w:rFonts w:ascii="Times New Roman" w:hAnsi="Times New Roman" w:cs="Times New Roman"/>
-        </w:rPr>
-        <w:t xml:space="preserve"> SNAP-1. SNAP-1 was intended to rendezvous with the Tisinghua-1 microsatellite after deployment from the launch vehicle’s upper stage. Though SNAP-1 carried 600 m/s in delta-V, it was not able to neutralize its velocity relative to Tisinghua-1 before the spacecraft were too far away to rendezvous. Their closest proximity was slightly less than 2000 km roughly 1.5 years after launch.</w:t>
+        <w:t>A critical component for any proximity operations mission is mission lifetime; specifically the maximum elapsed time during which the mission can be accomplished. Historical data shows that rendezvous missions are typically short or fail, with the best example being Surrey Satellite Technology Ltd’s microsat SNAP-1. SNAP-1 was intended to rendezvous with the Tisinghua-1 microsatellite after deployment from the launch vehicle’s upper stage. Though SNAP-1 carried 600 m/s in delta-V, it was not able to neutralize its velocity relative to Tisinghua-1 before the spacecraft were too far away to rendezvous. Their closest proximity was slightly less than 2000 km roughly 1.5 years after launch.</w:t>
       </w:r>
     </w:p>
     <w:p>
@@ -10769,6 +10858,7 @@
       </w:pPr>
       <w:bookmarkStart w:id="16" w:name="_Toc374318697"/>
       <w:r>
+        <w:lastRenderedPageBreak/>
         <w:t>Mission Development Experience</w:t>
       </w:r>
       <w:bookmarkEnd w:id="16"/>
@@ -12007,7 +12097,6 @@
                 <w:sz w:val="20"/>
                 <w:szCs w:val="20"/>
               </w:rPr>
-              <w:lastRenderedPageBreak/>
               <w:t xml:space="preserve">The </w:t>
             </w:r>
             <w:r>
@@ -12636,7 +12725,23 @@
                 <w:sz w:val="20"/>
                 <w:szCs w:val="20"/>
               </w:rPr>
-              <w:t>A method of verifying the successful completion of each mission requirement shall be incorporated into the spacecraft design and mission operations procedures</w:t>
+              <w:t xml:space="preserve">A method of verifying the successful completion of each mission requirement shall be incorporated into the </w:t>
+            </w:r>
+            <w:r>
+              <w:rPr>
+                <w:rFonts w:eastAsia="Times New Roman"/>
+                <w:sz w:val="20"/>
+                <w:szCs w:val="20"/>
+              </w:rPr>
+              <w:t>mission</w:t>
+            </w:r>
+            <w:r>
+              <w:rPr>
+                <w:rFonts w:eastAsia="Times New Roman"/>
+                <w:sz w:val="20"/>
+                <w:szCs w:val="20"/>
+              </w:rPr>
+              <w:t xml:space="preserve"> design and mission operations procedures</w:t>
             </w:r>
           </w:p>
         </w:tc>
@@ -13748,7 +13853,17 @@
                 <w:sz w:val="20"/>
                 <w:szCs w:val="20"/>
               </w:rPr>
-              <w:t>The spacecraft must be capable of recording relative distance between it and a resident space object</w:t>
+              <w:t xml:space="preserve">The spacecraft must be capable of recording relative distance between it and a </w:t>
+            </w:r>
+            <w:r>
+              <w:rPr>
+                <w:rFonts w:eastAsia="Times New Roman"/>
+                <w:color w:val="000000"/>
+                <w:sz w:val="20"/>
+                <w:szCs w:val="20"/>
+              </w:rPr>
+              <w:lastRenderedPageBreak/>
+              <w:t>resident space object</w:t>
             </w:r>
           </w:p>
         </w:tc>
@@ -13784,6 +13899,7 @@
                 <w:sz w:val="20"/>
                 <w:szCs w:val="20"/>
               </w:rPr>
+              <w:lastRenderedPageBreak/>
               <w:t> </w:t>
             </w:r>
             <w:r>
@@ -14039,6 +14155,7 @@
                 <w:sz w:val="20"/>
                 <w:szCs w:val="20"/>
               </w:rPr>
+              <w:lastRenderedPageBreak/>
               <w:t>The spacecraft must be capable of relaying relative distance between it and a resident space object to the ground</w:t>
             </w:r>
           </w:p>
@@ -15387,7 +15504,6 @@
                 <w:sz w:val="20"/>
                 <w:szCs w:val="20"/>
               </w:rPr>
-              <w:lastRenderedPageBreak/>
               <w:t xml:space="preserve">The spacecraft will utilize a Command and Data Handling Subsystem </w:t>
             </w:r>
           </w:p>
@@ -18277,6 +18393,7 @@
                 <w:sz w:val="20"/>
                 <w:szCs w:val="20"/>
               </w:rPr>
+              <w:lastRenderedPageBreak/>
               <w:t>The power subsystem will utilize solar panels to generate a sufficient amount of power to compensate for the energy consumption of each subsystem of the spacecraft</w:t>
             </w:r>
           </w:p>
@@ -19180,7 +19297,6 @@
                 <w:sz w:val="20"/>
                 <w:szCs w:val="20"/>
               </w:rPr>
-              <w:lastRenderedPageBreak/>
               <w:t>The communication subsystem will utilize a radio for transmitting data to the ground</w:t>
             </w:r>
           </w:p>
@@ -19919,6 +20035,7 @@
       </w:pPr>
       <w:bookmarkStart w:id="22" w:name="_Toc374318703"/>
       <w:r>
+        <w:lastRenderedPageBreak/>
         <w:t>Attitude Determination and Control Requirements</w:t>
       </w:r>
       <w:bookmarkEnd w:id="22"/>
@@ -19974,7 +20091,6 @@
       </w:pPr>
       <w:bookmarkStart w:id="27" w:name="_Toc374318708"/>
       <w:r>
-        <w:lastRenderedPageBreak/>
         <w:t>Subsystem Overview</w:t>
       </w:r>
       <w:bookmarkEnd w:id="27"/>
@@ -20101,6 +20217,7 @@
         <w:rPr>
           <w:rFonts w:ascii="Times New Roman" w:hAnsi="Times New Roman" w:cs="Times New Roman"/>
         </w:rPr>
+        <w:lastRenderedPageBreak/>
         <w:t>Work to be done before the next review process include refining the power budget for different solar panel array configurations, selecting an EPS and battery capable of handling the voltages associated with the best solar panel configuration derived from this analysis, and then determining the manner in which such systems can be integrated into the Rascal mission as a whole.</w:t>
       </w:r>
     </w:p>
@@ -20154,7 +20271,6 @@
       </w:pPr>
       <w:bookmarkStart w:id="34" w:name="_Toc374318715"/>
       <w:r>
-        <w:lastRenderedPageBreak/>
         <w:t>Ground Operation</w:t>
       </w:r>
       <w:bookmarkEnd w:id="34"/>
@@ -20224,7 +20340,7 @@
         <w:rStyle w:val="PageNumber"/>
         <w:noProof/>
       </w:rPr>
-      <w:t>16</w:t>
+      <w:t>19</w:t>
     </w:r>
     <w:r>
       <w:rPr>
@@ -20254,72 +20370,6 @@
     <w:p>
       <w:r>
         <w:continuationSeparator/>
-      </w:r>
-    </w:p>
-  </w:footnote>
-  <w:footnote w:id="1">
-    <w:p>
-      <w:pPr>
-        <w:pStyle w:val="FootnoteText"/>
-      </w:pPr>
-      <w:r>
-        <w:rPr>
-          <w:rStyle w:val="FootnoteReference"/>
-        </w:rPr>
-        <w:footnoteRef/>
-      </w:r>
-      <w:r>
-        <w:t xml:space="preserve"> </w:t>
-      </w:r>
-      <w:r>
-        <w:rPr>
-          <w:shd w:val="clear" w:color="auto" w:fill="FFFFFF"/>
-        </w:rPr>
-        <w:t>Weaver, David. "ASA Continues Implementation Of 2010 Authorization Act Program Offices, New Technology Solicitations Announced."</w:t>
-      </w:r>
-      <w:r>
-        <w:rPr>
-          <w:rStyle w:val="apple-converted-space"/>
-          <w:color w:val="000000"/>
-          <w:shd w:val="clear" w:color="auto" w:fill="FFFFFF"/>
-        </w:rPr>
-        <w:t> </w:t>
-      </w:r>
-      <w:proofErr w:type="gramStart"/>
-      <w:r>
-        <w:rPr>
-          <w:i/>
-          <w:iCs/>
-          <w:shd w:val="clear" w:color="auto" w:fill="FFFFFF"/>
-        </w:rPr>
-        <w:t>NASA</w:t>
-      </w:r>
-      <w:r>
-        <w:rPr>
-          <w:shd w:val="clear" w:color="auto" w:fill="FFFFFF"/>
-        </w:rPr>
-        <w:t>.</w:t>
-      </w:r>
-      <w:proofErr w:type="gramEnd"/>
-      <w:r>
-        <w:rPr>
-          <w:shd w:val="clear" w:color="auto" w:fill="FFFFFF"/>
-        </w:rPr>
-        <w:t xml:space="preserve"> NASA, 01 Mar. 2011. </w:t>
-      </w:r>
-      <w:proofErr w:type="gramStart"/>
-      <w:r>
-        <w:rPr>
-          <w:shd w:val="clear" w:color="auto" w:fill="FFFFFF"/>
-        </w:rPr>
-        <w:t>Web.</w:t>
-      </w:r>
-      <w:proofErr w:type="gramEnd"/>
-      <w:r>
-        <w:rPr>
-          <w:shd w:val="clear" w:color="auto" w:fill="FFFFFF"/>
-        </w:rPr>
-        <w:t xml:space="preserve"> 06 Dec. 2013. &lt;http://www.nasa.gov/home/hqnews/2011/mar/HQ_11-057_Program_Offices.html&gt;.</w:t>
       </w:r>
     </w:p>
   </w:footnote>
@@ -23190,7 +23240,6 @@
 
 <file path=word/charts/chart1.xml><?xml version="1.0" encoding="utf-8"?>
 <c:chartSpace xmlns:c="http://schemas.openxmlformats.org/drawingml/2006/chart" xmlns:a="http://schemas.openxmlformats.org/drawingml/2006/main" xmlns:r="http://schemas.openxmlformats.org/officeDocument/2006/relationships">
-  <c:date1904 val="1"/>
   <c:lang val="en-US"/>
   <c:chart>
     <c:autoTitleDeleted val="1"/>
@@ -23793,11 +23842,11 @@
             </c:numRef>
           </c:val>
         </c:ser>
-        <c:axId val="81167872"/>
-        <c:axId val="81169792"/>
+        <c:axId val="81155584"/>
+        <c:axId val="81167104"/>
       </c:barChart>
       <c:catAx>
-        <c:axId val="81167872"/>
+        <c:axId val="81155584"/>
         <c:scaling>
           <c:orientation val="minMax"/>
         </c:scaling>
@@ -23816,14 +23865,14 @@
             <a:endParaRPr lang="en-US"/>
           </a:p>
         </c:txPr>
-        <c:crossAx val="81169792"/>
+        <c:crossAx val="81167104"/>
         <c:crosses val="autoZero"/>
         <c:auto val="1"/>
         <c:lblAlgn val="ctr"/>
         <c:lblOffset val="100"/>
       </c:catAx>
       <c:valAx>
-        <c:axId val="81169792"/>
+        <c:axId val="81167104"/>
         <c:scaling>
           <c:orientation val="minMax"/>
         </c:scaling>
@@ -23844,7 +23893,7 @@
             <a:endParaRPr lang="en-US"/>
           </a:p>
         </c:txPr>
-        <c:crossAx val="81167872"/>
+        <c:crossAx val="81155584"/>
         <c:crosses val="autoZero"/>
         <c:crossBetween val="between"/>
       </c:valAx>
@@ -24303,11 +24352,11 @@
             </c:numRef>
           </c:val>
         </c:ser>
-        <c:axId val="81686912"/>
         <c:axId val="81689216"/>
+        <c:axId val="82125568"/>
       </c:barChart>
       <c:catAx>
-        <c:axId val="81686912"/>
+        <c:axId val="81689216"/>
         <c:scaling>
           <c:orientation val="minMax"/>
         </c:scaling>
@@ -24326,14 +24375,14 @@
             <a:endParaRPr lang="en-US"/>
           </a:p>
         </c:txPr>
-        <c:crossAx val="81689216"/>
+        <c:crossAx val="82125568"/>
         <c:crosses val="autoZero"/>
         <c:auto val="1"/>
         <c:lblAlgn val="ctr"/>
         <c:lblOffset val="100"/>
       </c:catAx>
       <c:valAx>
-        <c:axId val="81689216"/>
+        <c:axId val="82125568"/>
         <c:scaling>
           <c:orientation val="minMax"/>
         </c:scaling>
@@ -24354,7 +24403,7 @@
             <a:endParaRPr lang="en-US"/>
           </a:p>
         </c:txPr>
-        <c:crossAx val="81686912"/>
+        <c:crossAx val="81689216"/>
         <c:crosses val="autoZero"/>
         <c:crossBetween val="between"/>
       </c:valAx>
@@ -24689,7 +24738,7 @@
 </file>
 
 <file path=customXml/itemProps1.xml><?xml version="1.0" encoding="utf-8"?>
-<ds:datastoreItem xmlns:ds="http://schemas.openxmlformats.org/officeDocument/2006/customXml" ds:itemID="{4ECAA478-4B40-42AF-B645-20B134042997}">
+<ds:datastoreItem xmlns:ds="http://schemas.openxmlformats.org/officeDocument/2006/customXml" ds:itemID="{1979F56B-2658-4085-A3B8-342955273890}">
   <ds:schemaRefs>
     <ds:schemaRef ds:uri="http://schemas.openxmlformats.org/officeDocument/2006/bibliography"/>
   </ds:schemaRefs>

</xml_diff>

<commit_message>
Added preliminary discussion of volume in Section 5.2.2
</commit_message>
<xml_diff>
--- a/CMQA/Mission Overview/RCL-O-CMQA2 Rascal Mission Overview.docx
+++ b/CMQA/Mission Overview/RCL-O-CMQA2 Rascal Mission Overview.docx
@@ -10776,6 +10776,30 @@
         <w:t>Volume</w:t>
       </w:r>
     </w:p>
+    <w:p>
+      <w:r>
+        <w:t xml:space="preserve">With the discussion in Section 5.2.1 in mind, and </w:t>
+      </w:r>
+      <w:proofErr w:type="gramStart"/>
+      <w:r>
+        <w:t>a CubeSat</w:t>
+      </w:r>
+      <w:proofErr w:type="gramEnd"/>
+      <w:r>
+        <w:t xml:space="preserve"> architecture selected for the Rascal mission, the next most important constraint on its design is that of volume. This constraints stems both from the necessity to integrate into one of the currently available nanosatellite deployers (As Listed in Table 5-1) and the need to make enough space available to execute the mission as a whole. The former constraint is enforced externally and thus cannot be altered beyond selecting a particular deployer to design the mission around. The latter stems from the volume necessary to contain all of the subsystems of the Rascal spacecraft, as determined by a preliminary analysis of the propellant necessary to execute the mission and a historical understanding of the volume required to </w:t>
+      </w:r>
+      <w:r>
+        <w:t>contain each of the supporting subsystems of a CubeSat system.</w:t>
+      </w:r>
+    </w:p>
+    <w:p>
+      <w:pPr>
+        <w:pStyle w:val="Heading4"/>
+      </w:pPr>
+      <w:r>
+        <w:t>Propellant Volume Required</w:t>
+      </w:r>
+    </w:p>
     <w:p/>
     <w:p>
       <w:pPr>
@@ -10816,6 +10840,7 @@
         <w:rPr>
           <w:rFonts w:ascii="Times New Roman" w:hAnsi="Times New Roman" w:cs="Times New Roman"/>
         </w:rPr>
+        <w:lastRenderedPageBreak/>
         <w:t>Orbital analysis corroborates the conclusion that relative velocities must be neutralized quickly after separation for rendezvous to be possible. Separation velocities of 5cm/s, 10 cm/s, and 50 cm/s were considered, as well as factors from the low Earth orbit environment such as atmospheric drag and solar radiation pressure. The analysis concluded that a separation velocity greeter than 5 cm/s would result in the two Rascal spacecraft being greater than 50 meters apart after just one orbit.</w:t>
       </w:r>
     </w:p>
@@ -10858,7 +10883,6 @@
       </w:pPr>
       <w:bookmarkStart w:id="16" w:name="_Toc374318697"/>
       <w:r>
-        <w:lastRenderedPageBreak/>
         <w:t>Mission Development Experience</w:t>
       </w:r>
       <w:bookmarkEnd w:id="16"/>
@@ -12741,7 +12765,16 @@
                 <w:sz w:val="20"/>
                 <w:szCs w:val="20"/>
               </w:rPr>
-              <w:t xml:space="preserve"> design and mission operations procedures</w:t>
+              <w:t xml:space="preserve"> design and mission </w:t>
+            </w:r>
+            <w:r>
+              <w:rPr>
+                <w:rFonts w:eastAsia="Times New Roman"/>
+                <w:sz w:val="20"/>
+                <w:szCs w:val="20"/>
+              </w:rPr>
+              <w:lastRenderedPageBreak/>
+              <w:t>operations procedures</w:t>
             </w:r>
           </w:p>
         </w:tc>
@@ -12777,6 +12810,7 @@
                 <w:sz w:val="20"/>
                 <w:szCs w:val="20"/>
               </w:rPr>
+              <w:lastRenderedPageBreak/>
               <w:t>x</w:t>
             </w:r>
             <w:r>
@@ -13023,6 +13057,7 @@
                 <w:sz w:val="20"/>
                 <w:szCs w:val="20"/>
               </w:rPr>
+              <w:lastRenderedPageBreak/>
               <w:t>The spacecraft mission shall be executed within 6 months of spacecraft launch</w:t>
             </w:r>
           </w:p>
@@ -13853,17 +13888,7 @@
                 <w:sz w:val="20"/>
                 <w:szCs w:val="20"/>
               </w:rPr>
-              <w:t xml:space="preserve">The spacecraft must be capable of recording relative distance between it and a </w:t>
-            </w:r>
-            <w:r>
-              <w:rPr>
-                <w:rFonts w:eastAsia="Times New Roman"/>
-                <w:color w:val="000000"/>
-                <w:sz w:val="20"/>
-                <w:szCs w:val="20"/>
-              </w:rPr>
-              <w:lastRenderedPageBreak/>
-              <w:t>resident space object</w:t>
+              <w:t>The spacecraft must be capable of recording relative distance between it and a resident space object</w:t>
             </w:r>
           </w:p>
         </w:tc>
@@ -13899,7 +13924,6 @@
                 <w:sz w:val="20"/>
                 <w:szCs w:val="20"/>
               </w:rPr>
-              <w:lastRenderedPageBreak/>
               <w:t> </w:t>
             </w:r>
             <w:r>
@@ -14155,7 +14179,6 @@
                 <w:sz w:val="20"/>
                 <w:szCs w:val="20"/>
               </w:rPr>
-              <w:lastRenderedPageBreak/>
               <w:t>The spacecraft must be capable of relaying relative distance between it and a resident space object to the ground</w:t>
             </w:r>
           </w:p>
@@ -17111,6 +17134,7 @@
                 <w:sz w:val="20"/>
                 <w:szCs w:val="20"/>
               </w:rPr>
+              <w:lastRenderedPageBreak/>
               <w:t>The two spacecraft will be conjoined for integration into dispenser</w:t>
             </w:r>
           </w:p>
@@ -18393,7 +18417,6 @@
                 <w:sz w:val="20"/>
                 <w:szCs w:val="20"/>
               </w:rPr>
-              <w:lastRenderedPageBreak/>
               <w:t>The power subsystem will utilize solar panels to generate a sufficient amount of power to compensate for the energy consumption of each subsystem of the spacecraft</w:t>
             </w:r>
           </w:p>
@@ -19785,6 +19808,7 @@
                 <w:sz w:val="20"/>
                 <w:szCs w:val="20"/>
               </w:rPr>
+              <w:lastRenderedPageBreak/>
               <w:t>The Command and Data Handling subsystem will be capable of managing the operation of each subsystem of the spacecraft, as well as the communication of data between said subsystems</w:t>
             </w:r>
           </w:p>
@@ -20035,7 +20059,6 @@
       </w:pPr>
       <w:bookmarkStart w:id="22" w:name="_Toc374318703"/>
       <w:r>
-        <w:lastRenderedPageBreak/>
         <w:t>Attitude Determination and Control Requirements</w:t>
       </w:r>
       <w:bookmarkEnd w:id="22"/>
@@ -20157,6 +20180,7 @@
         <w:rPr>
           <w:rFonts w:ascii="Times New Roman" w:hAnsi="Times New Roman" w:cs="Times New Roman"/>
         </w:rPr>
+        <w:lastRenderedPageBreak/>
         <w:t>The spacecraft’s batteries serve as the primary power source. Historically, CubeSats have used lithium-polymer batteries over more traditional nickel-cadmium batteries for energy storage because of the relative light weight and small volume combined with their high energy density of lithium-polymer. CubeSat architecture lithium-polymer batteries are available from commercial vendors at various capacities, with a standard 1U battery holding a 10 watt-hour charge. Many commercially available CubeSat batteries come integrated with an Electrical Power System board.</w:t>
       </w:r>
     </w:p>
@@ -20217,7 +20241,6 @@
         <w:rPr>
           <w:rFonts w:ascii="Times New Roman" w:hAnsi="Times New Roman" w:cs="Times New Roman"/>
         </w:rPr>
-        <w:lastRenderedPageBreak/>
         <w:t>Work to be done before the next review process include refining the power budget for different solar panel array configurations, selecting an EPS and battery capable of handling the voltages associated with the best solar panel configuration derived from this analysis, and then determining the manner in which such systems can be integrated into the Rascal mission as a whole.</w:t>
       </w:r>
     </w:p>
@@ -20340,7 +20363,7 @@
         <w:rStyle w:val="PageNumber"/>
         <w:noProof/>
       </w:rPr>
-      <w:t>19</w:t>
+      <w:t>22</w:t>
     </w:r>
     <w:r>
       <w:rPr>
@@ -23842,11 +23865,11 @@
             </c:numRef>
           </c:val>
         </c:ser>
-        <c:axId val="81155584"/>
-        <c:axId val="81167104"/>
+        <c:axId val="81156352"/>
+        <c:axId val="81168256"/>
       </c:barChart>
       <c:catAx>
-        <c:axId val="81155584"/>
+        <c:axId val="81156352"/>
         <c:scaling>
           <c:orientation val="minMax"/>
         </c:scaling>
@@ -23865,14 +23888,14 @@
             <a:endParaRPr lang="en-US"/>
           </a:p>
         </c:txPr>
-        <c:crossAx val="81167104"/>
+        <c:crossAx val="81168256"/>
         <c:crosses val="autoZero"/>
         <c:auto val="1"/>
         <c:lblAlgn val="ctr"/>
         <c:lblOffset val="100"/>
       </c:catAx>
       <c:valAx>
-        <c:axId val="81167104"/>
+        <c:axId val="81168256"/>
         <c:scaling>
           <c:orientation val="minMax"/>
         </c:scaling>
@@ -23893,7 +23916,7 @@
             <a:endParaRPr lang="en-US"/>
           </a:p>
         </c:txPr>
-        <c:crossAx val="81155584"/>
+        <c:crossAx val="81156352"/>
         <c:crosses val="autoZero"/>
         <c:crossBetween val="between"/>
       </c:valAx>
@@ -24352,11 +24375,11 @@
             </c:numRef>
           </c:val>
         </c:ser>
-        <c:axId val="81689216"/>
-        <c:axId val="82125568"/>
+        <c:axId val="81689984"/>
+        <c:axId val="82126720"/>
       </c:barChart>
       <c:catAx>
-        <c:axId val="81689216"/>
+        <c:axId val="81689984"/>
         <c:scaling>
           <c:orientation val="minMax"/>
         </c:scaling>
@@ -24375,14 +24398,14 @@
             <a:endParaRPr lang="en-US"/>
           </a:p>
         </c:txPr>
-        <c:crossAx val="82125568"/>
+        <c:crossAx val="82126720"/>
         <c:crosses val="autoZero"/>
         <c:auto val="1"/>
         <c:lblAlgn val="ctr"/>
         <c:lblOffset val="100"/>
       </c:catAx>
       <c:valAx>
-        <c:axId val="82125568"/>
+        <c:axId val="82126720"/>
         <c:scaling>
           <c:orientation val="minMax"/>
         </c:scaling>
@@ -24403,7 +24426,7 @@
             <a:endParaRPr lang="en-US"/>
           </a:p>
         </c:txPr>
-        <c:crossAx val="81689216"/>
+        <c:crossAx val="81689984"/>
         <c:crosses val="autoZero"/>
         <c:crossBetween val="between"/>
       </c:valAx>
@@ -24738,7 +24761,7 @@
 </file>
 
 <file path=customXml/itemProps1.xml><?xml version="1.0" encoding="utf-8"?>
-<ds:datastoreItem xmlns:ds="http://schemas.openxmlformats.org/officeDocument/2006/customXml" ds:itemID="{1979F56B-2658-4085-A3B8-342955273890}">
+<ds:datastoreItem xmlns:ds="http://schemas.openxmlformats.org/officeDocument/2006/customXml" ds:itemID="{91C7EEE0-5354-45DB-8AFD-F3BC2C2AC857}">
   <ds:schemaRefs>
     <ds:schemaRef ds:uri="http://schemas.openxmlformats.org/officeDocument/2006/bibliography"/>
   </ds:schemaRefs>

</xml_diff>

<commit_message>
Added propellant study in Sectoin 5.2.2.1
</commit_message>
<xml_diff>
--- a/CMQA/Mission Overview/RCL-O-CMQA2 Rascal Mission Overview.docx
+++ b/CMQA/Mission Overview/RCL-O-CMQA2 Rascal Mission Overview.docx
@@ -10800,7 +10800,938 @@
         <w:t>Propellant Volume Required</w:t>
       </w:r>
     </w:p>
-    <w:p/>
+    <w:p>
+      <w:r>
+        <w:t xml:space="preserve">The amount of propellant required to execute the Rascal mission stems from the orbital maneuvers required of it to demonstrate, as described in Section 4.2. Based on these orbital maneuvers, as well as various initial conditions for the relative velocity between the two spacecraft, </w:t>
+      </w:r>
+      <w:r>
+        <w:t>the relative displacement between each spacecraft for the duration of an orbit can be calculated, as shown in Figure 5-7</w:t>
+      </w:r>
+      <w:r>
+        <w:t xml:space="preserve"> and 5-8.</w:t>
+      </w:r>
+      <w:r>
+        <w:t xml:space="preserve"> As can be seen from each of these figures, two RSO’s will drift quite a ways apart within just one orbit for even small initial relative velocities. However, as can also be </w:t>
+      </w:r>
+      <w:r>
+        <w:t xml:space="preserve">noted from these figures, there are certain portions of the orbit where the two RSO’s drift closer together. Thus, it is crucial that the time at which the orbital maneuvers associated with the primary mission </w:t>
+      </w:r>
+      <w:r>
+        <w:t xml:space="preserve">are initiated is one that reduces the total </w:t>
+      </w:r>
+      <w:r>
+        <w:rPr>
+          <w:rFonts w:ascii="Calibri" w:hAnsi="Calibri"/>
+        </w:rPr>
+        <w:t>Δ</w:t>
+      </w:r>
+      <w:r>
+        <w:t>V required for the performance of the mission as a whole. Figure 5-9 emphasizes just how important this particular parameter is, with just a 10 second difference in thrust time leading t</w:t>
+      </w:r>
+      <w:r>
+        <w:t xml:space="preserve">o a total </w:t>
+      </w:r>
+      <w:r>
+        <w:rPr>
+          <w:rFonts w:ascii="Calibri" w:hAnsi="Calibri"/>
+        </w:rPr>
+        <w:t>Δ</w:t>
+      </w:r>
+      <w:r>
+        <w:t xml:space="preserve">V difference of 20 m/s (Which is fairly large for a CubeSat mission). </w:t>
+      </w:r>
+    </w:p>
+    <w:p>
+      <w:pPr>
+        <w:jc w:val="center"/>
+      </w:pPr>
+      <w:r>
+        <w:rPr>
+          <w:noProof/>
+        </w:rPr>
+        <w:lastRenderedPageBreak/>
+        <w:drawing>
+          <wp:inline distT="0" distB="0" distL="0" distR="0">
+            <wp:extent cx="5849242" cy="3657600"/>
+            <wp:effectExtent l="19050" t="19050" r="18158" b="19050"/>
+            <wp:docPr id="20" name="Picture 19" descr="Relative Displacement for 50 cm-s Initial Separation.tif"/>
+            <wp:cNvGraphicFramePr>
+              <a:graphicFrameLocks xmlns:a="http://schemas.openxmlformats.org/drawingml/2006/main" noChangeAspect="1"/>
+            </wp:cNvGraphicFramePr>
+            <a:graphic xmlns:a="http://schemas.openxmlformats.org/drawingml/2006/main">
+              <a:graphicData uri="http://schemas.openxmlformats.org/drawingml/2006/picture">
+                <pic:pic xmlns:pic="http://schemas.openxmlformats.org/drawingml/2006/picture">
+                  <pic:nvPicPr>
+                    <pic:cNvPr id="0" name="Relative Displacement for 50 cm-s Initial Separation.tif"/>
+                    <pic:cNvPicPr/>
+                  </pic:nvPicPr>
+                  <pic:blipFill>
+                    <a:blip r:embed="rId25" cstate="print"/>
+                    <a:srcRect l="8863" t="6552" r="9347" b="5172"/>
+                    <a:stretch>
+                      <a:fillRect/>
+                    </a:stretch>
+                  </pic:blipFill>
+                  <pic:spPr>
+                    <a:xfrm>
+                      <a:off x="0" y="0"/>
+                      <a:ext cx="5849242" cy="3657600"/>
+                    </a:xfrm>
+                    <a:prstGeom prst="rect">
+                      <a:avLst/>
+                    </a:prstGeom>
+                    <a:ln>
+                      <a:solidFill>
+                        <a:schemeClr val="tx1"/>
+                      </a:solidFill>
+                    </a:ln>
+                  </pic:spPr>
+                </pic:pic>
+              </a:graphicData>
+            </a:graphic>
+          </wp:inline>
+        </w:drawing>
+      </w:r>
+    </w:p>
+    <w:p>
+      <w:pPr>
+        <w:jc w:val="center"/>
+        <w:rPr>
+          <w:b/>
+        </w:rPr>
+      </w:pPr>
+      <w:r>
+        <w:rPr>
+          <w:b/>
+        </w:rPr>
+        <w:t>Figure 5-7. Relative Displacement between Two</w:t>
+      </w:r>
+      <w:r>
+        <w:rPr>
+          <w:b/>
+        </w:rPr>
+        <w:t xml:space="preserve"> Resident Space </w:t>
+      </w:r>
+      <w:r>
+        <w:rPr>
+          <w:b/>
+        </w:rPr>
+        <w:t>Objects on Each Primary Axis for an Initial Relative Velocity of 50 cm/s</w:t>
+      </w:r>
+    </w:p>
+    <w:p>
+      <w:pPr>
+        <w:jc w:val="center"/>
+        <w:rPr>
+          <w:b/>
+        </w:rPr>
+      </w:pPr>
+      <w:r>
+        <w:rPr>
+          <w:b/>
+          <w:noProof/>
+        </w:rPr>
+        <w:drawing>
+          <wp:inline distT="0" distB="0" distL="0" distR="0">
+            <wp:extent cx="5629117" cy="3390900"/>
+            <wp:effectExtent l="19050" t="19050" r="9683" b="19050"/>
+            <wp:docPr id="21" name="Picture 20" descr="Total Relative Displacement for 50 cm-s Separation.tif"/>
+            <wp:cNvGraphicFramePr>
+              <a:graphicFrameLocks xmlns:a="http://schemas.openxmlformats.org/drawingml/2006/main" noChangeAspect="1"/>
+            </wp:cNvGraphicFramePr>
+            <a:graphic xmlns:a="http://schemas.openxmlformats.org/drawingml/2006/main">
+              <a:graphicData uri="http://schemas.openxmlformats.org/drawingml/2006/picture">
+                <pic:pic xmlns:pic="http://schemas.openxmlformats.org/drawingml/2006/picture">
+                  <pic:nvPicPr>
+                    <pic:cNvPr id="0" name="Total Relative Displacement for 50 cm-s Separation.tif"/>
+                    <pic:cNvPicPr/>
+                  </pic:nvPicPr>
+                  <pic:blipFill>
+                    <a:blip r:embed="rId26" cstate="print"/>
+                    <a:srcRect l="9936" t="7205" r="9455" b="5475"/>
+                    <a:stretch>
+                      <a:fillRect/>
+                    </a:stretch>
+                  </pic:blipFill>
+                  <pic:spPr>
+                    <a:xfrm>
+                      <a:off x="0" y="0"/>
+                      <a:ext cx="5629117" cy="3390900"/>
+                    </a:xfrm>
+                    <a:prstGeom prst="rect">
+                      <a:avLst/>
+                    </a:prstGeom>
+                    <a:ln>
+                      <a:solidFill>
+                        <a:schemeClr val="tx1"/>
+                      </a:solidFill>
+                    </a:ln>
+                  </pic:spPr>
+                </pic:pic>
+              </a:graphicData>
+            </a:graphic>
+          </wp:inline>
+        </w:drawing>
+      </w:r>
+    </w:p>
+    <w:p>
+      <w:pPr>
+        <w:jc w:val="center"/>
+        <w:rPr>
+          <w:b/>
+        </w:rPr>
+      </w:pPr>
+      <w:r>
+        <w:rPr>
+          <w:b/>
+        </w:rPr>
+        <w:t>Figure 5-</w:t>
+      </w:r>
+      <w:r>
+        <w:rPr>
+          <w:b/>
+        </w:rPr>
+        <w:t>8</w:t>
+      </w:r>
+      <w:r>
+        <w:rPr>
+          <w:b/>
+        </w:rPr>
+        <w:t xml:space="preserve">. Total Relative Displacement between Two </w:t>
+      </w:r>
+      <w:r>
+        <w:rPr>
+          <w:b/>
+        </w:rPr>
+        <w:t xml:space="preserve">Resident Space </w:t>
+      </w:r>
+      <w:r>
+        <w:rPr>
+          <w:b/>
+        </w:rPr>
+        <w:t>Objects for an Initial Relative Velocity of 50 cm/s</w:t>
+      </w:r>
+    </w:p>
+    <w:p>
+      <w:pPr>
+        <w:jc w:val="center"/>
+        <w:rPr>
+          <w:b/>
+        </w:rPr>
+      </w:pPr>
+      <w:r>
+        <w:rPr>
+          <w:b/>
+          <w:noProof/>
+        </w:rPr>
+        <w:lastRenderedPageBreak/>
+        <w:drawing>
+          <wp:inline distT="0" distB="0" distL="0" distR="0">
+            <wp:extent cx="5978013" cy="3619500"/>
+            <wp:effectExtent l="19050" t="19050" r="22737" b="19050"/>
+            <wp:docPr id="22" name="Picture 21" descr="Delta V Plots.tif"/>
+            <wp:cNvGraphicFramePr>
+              <a:graphicFrameLocks xmlns:a="http://schemas.openxmlformats.org/drawingml/2006/main" noChangeAspect="1"/>
+            </wp:cNvGraphicFramePr>
+            <a:graphic xmlns:a="http://schemas.openxmlformats.org/drawingml/2006/main">
+              <a:graphicData uri="http://schemas.openxmlformats.org/drawingml/2006/picture">
+                <pic:pic xmlns:pic="http://schemas.openxmlformats.org/drawingml/2006/picture">
+                  <pic:nvPicPr>
+                    <pic:cNvPr id="0" name="Delta V Plots.tif"/>
+                    <pic:cNvPicPr/>
+                  </pic:nvPicPr>
+                  <pic:blipFill>
+                    <a:blip r:embed="rId27" cstate="print"/>
+                    <a:srcRect l="9135" t="7205" r="8814" b="3458"/>
+                    <a:stretch>
+                      <a:fillRect/>
+                    </a:stretch>
+                  </pic:blipFill>
+                  <pic:spPr>
+                    <a:xfrm>
+                      <a:off x="0" y="0"/>
+                      <a:ext cx="5978013" cy="3619500"/>
+                    </a:xfrm>
+                    <a:prstGeom prst="rect">
+                      <a:avLst/>
+                    </a:prstGeom>
+                    <a:ln>
+                      <a:solidFill>
+                        <a:schemeClr val="tx1"/>
+                      </a:solidFill>
+                    </a:ln>
+                  </pic:spPr>
+                </pic:pic>
+              </a:graphicData>
+            </a:graphic>
+          </wp:inline>
+        </w:drawing>
+      </w:r>
+    </w:p>
+    <w:p>
+      <w:pPr>
+        <w:jc w:val="center"/>
+        <w:rPr>
+          <w:b/>
+        </w:rPr>
+      </w:pPr>
+      <w:r>
+        <w:rPr>
+          <w:b/>
+        </w:rPr>
+        <w:t xml:space="preserve">Figure 5-9. Total Delta V Required for Execution of Rascal Mission </w:t>
+      </w:r>
+      <w:r>
+        <w:rPr>
+          <w:b/>
+        </w:rPr>
+        <w:t>a</w:t>
+      </w:r>
+      <w:r>
+        <w:rPr>
+          <w:b/>
+        </w:rPr>
+        <w:t>s a Function of the Orbit Time at Which they are Initiated</w:t>
+      </w:r>
+    </w:p>
+    <w:p>
+      <w:r>
+        <w:t xml:space="preserve">With these </w:t>
+      </w:r>
+      <w:r>
+        <w:rPr>
+          <w:rFonts w:ascii="Calibri" w:hAnsi="Calibri"/>
+        </w:rPr>
+        <w:t>Δ</w:t>
+      </w:r>
+      <w:r>
+        <w:t xml:space="preserve">V ranges in mind, the mass margin of the propellant to the total mass of the spacecraft itself can be found through the use of the standard Rocket Equation, where </w:t>
+      </w:r>
+      <w:proofErr w:type="spellStart"/>
+      <w:r>
+        <w:t>I</w:t>
+      </w:r>
+      <w:r>
+        <w:rPr>
+          <w:vertAlign w:val="subscript"/>
+        </w:rPr>
+        <w:t>sp</w:t>
+      </w:r>
+      <w:proofErr w:type="spellEnd"/>
+      <w:r>
+        <w:t xml:space="preserve"> is the specific thrust of the propellant used in seconds, g</w:t>
+      </w:r>
+      <w:r>
+        <w:rPr>
+          <w:vertAlign w:val="subscript"/>
+        </w:rPr>
+        <w:t>o</w:t>
+      </w:r>
+      <w:r>
+        <w:t xml:space="preserve"> is the gravitational constant at the Earth’s surface, </w:t>
+      </w:r>
+      <w:proofErr w:type="spellStart"/>
+      <w:r>
+        <w:t>m</w:t>
+      </w:r>
+      <w:r>
+        <w:rPr>
+          <w:vertAlign w:val="subscript"/>
+        </w:rPr>
+        <w:t>tot</w:t>
+      </w:r>
+      <w:proofErr w:type="spellEnd"/>
+      <w:r>
+        <w:t xml:space="preserve"> is the total combined mass of the propellant and spacecraft, and </w:t>
+      </w:r>
+      <w:proofErr w:type="spellStart"/>
+      <w:r>
+        <w:t>m</w:t>
+      </w:r>
+      <w:r>
+        <w:rPr>
+          <w:vertAlign w:val="subscript"/>
+        </w:rPr>
+        <w:t>prp</w:t>
+      </w:r>
+      <w:proofErr w:type="spellEnd"/>
+      <w:r>
+        <w:t xml:space="preserve"> is the mass of the propellant. If the specific thrust and required </w:t>
+      </w:r>
+      <w:r>
+        <w:rPr>
+          <w:rFonts w:ascii="Calibri" w:hAnsi="Calibri"/>
+        </w:rPr>
+        <w:t>Δ</w:t>
+      </w:r>
+      <w:r>
+        <w:t>V are known, the percent mass of the propellant relative to the total mass of the spacecraft can be found, as shown in Equation (5-2)</w:t>
+      </w:r>
+      <w:r>
+        <w:t xml:space="preserve">. </w:t>
+      </w:r>
+    </w:p>
+    <w:p>
+      <w:pPr>
+        <w:jc w:val="center"/>
+        <w:rPr>
+          <w:rFonts w:eastAsiaTheme="minorEastAsia"/>
+        </w:rPr>
+      </w:pPr>
+      <m:oMath>
+        <m:r>
+          <m:rPr>
+            <m:sty m:val="p"/>
+          </m:rPr>
+          <w:rPr>
+            <w:rFonts w:ascii="Cambria Math" w:hAnsi="Cambria Math"/>
+          </w:rPr>
+          <m:t>∆V=</m:t>
+        </m:r>
+        <m:sSub>
+          <m:sSubPr>
+            <m:ctrlPr>
+              <w:rPr>
+                <w:rFonts w:ascii="Cambria Math" w:hAnsi="Cambria Math"/>
+              </w:rPr>
+            </m:ctrlPr>
+          </m:sSubPr>
+          <m:e>
+            <m:r>
+              <m:rPr>
+                <m:sty m:val="p"/>
+              </m:rPr>
+              <w:rPr>
+                <w:rFonts w:ascii="Cambria Math" w:hAnsi="Cambria Math"/>
+              </w:rPr>
+              <m:t>I</m:t>
+            </m:r>
+          </m:e>
+          <m:sub>
+            <m:r>
+              <m:rPr>
+                <m:sty m:val="p"/>
+              </m:rPr>
+              <w:rPr>
+                <w:rFonts w:ascii="Cambria Math" w:hAnsi="Cambria Math"/>
+              </w:rPr>
+              <m:t>sp</m:t>
+            </m:r>
+          </m:sub>
+        </m:sSub>
+        <m:sSub>
+          <m:sSubPr>
+            <m:ctrlPr>
+              <w:rPr>
+                <w:rFonts w:ascii="Cambria Math" w:hAnsi="Cambria Math"/>
+              </w:rPr>
+            </m:ctrlPr>
+          </m:sSubPr>
+          <m:e>
+            <m:r>
+              <m:rPr>
+                <m:sty m:val="p"/>
+              </m:rPr>
+              <w:rPr>
+                <w:rFonts w:ascii="Cambria Math" w:hAnsi="Cambria Math"/>
+              </w:rPr>
+              <m:t>g</m:t>
+            </m:r>
+          </m:e>
+          <m:sub>
+            <m:r>
+              <m:rPr>
+                <m:sty m:val="p"/>
+              </m:rPr>
+              <w:rPr>
+                <w:rFonts w:ascii="Cambria Math" w:hAnsi="Cambria Math"/>
+              </w:rPr>
+              <m:t>o</m:t>
+            </m:r>
+          </m:sub>
+        </m:sSub>
+        <m:func>
+          <m:funcPr>
+            <m:ctrlPr>
+              <w:rPr>
+                <w:rFonts w:ascii="Cambria Math" w:hAnsi="Cambria Math"/>
+              </w:rPr>
+            </m:ctrlPr>
+          </m:funcPr>
+          <m:fName>
+            <m:r>
+              <m:rPr>
+                <m:sty m:val="p"/>
+              </m:rPr>
+              <w:rPr>
+                <w:rFonts w:ascii="Cambria Math" w:hAnsi="Cambria Math"/>
+              </w:rPr>
+              <m:t>ln</m:t>
+            </m:r>
+          </m:fName>
+          <m:e>
+            <m:d>
+              <m:dPr>
+                <m:ctrlPr>
+                  <w:rPr>
+                    <w:rFonts w:ascii="Cambria Math" w:hAnsi="Cambria Math"/>
+                  </w:rPr>
+                </m:ctrlPr>
+              </m:dPr>
+              <m:e>
+                <m:f>
+                  <m:fPr>
+                    <m:ctrlPr>
+                      <w:rPr>
+                        <w:rFonts w:ascii="Cambria Math" w:hAnsi="Cambria Math"/>
+                      </w:rPr>
+                    </m:ctrlPr>
+                  </m:fPr>
+                  <m:num>
+                    <m:sSub>
+                      <m:sSubPr>
+                        <m:ctrlPr>
+                          <w:rPr>
+                            <w:rFonts w:ascii="Cambria Math" w:hAnsi="Cambria Math"/>
+                          </w:rPr>
+                        </m:ctrlPr>
+                      </m:sSubPr>
+                      <m:e>
+                        <m:r>
+                          <m:rPr>
+                            <m:sty m:val="p"/>
+                          </m:rPr>
+                          <w:rPr>
+                            <w:rFonts w:ascii="Cambria Math" w:hAnsi="Cambria Math"/>
+                          </w:rPr>
+                          <m:t>m</m:t>
+                        </m:r>
+                      </m:e>
+                      <m:sub>
+                        <m:r>
+                          <m:rPr>
+                            <m:sty m:val="p"/>
+                          </m:rPr>
+                          <w:rPr>
+                            <w:rFonts w:ascii="Cambria Math" w:hAnsi="Cambria Math"/>
+                          </w:rPr>
+                          <m:t>tot</m:t>
+                        </m:r>
+                      </m:sub>
+                    </m:sSub>
+                  </m:num>
+                  <m:den>
+                    <m:sSub>
+                      <m:sSubPr>
+                        <m:ctrlPr>
+                          <w:rPr>
+                            <w:rFonts w:ascii="Cambria Math" w:hAnsi="Cambria Math"/>
+                          </w:rPr>
+                        </m:ctrlPr>
+                      </m:sSubPr>
+                      <m:e>
+                        <m:r>
+                          <m:rPr>
+                            <m:sty m:val="p"/>
+                          </m:rPr>
+                          <w:rPr>
+                            <w:rFonts w:ascii="Cambria Math" w:hAnsi="Cambria Math"/>
+                          </w:rPr>
+                          <m:t>m</m:t>
+                        </m:r>
+                      </m:e>
+                      <m:sub>
+                        <m:r>
+                          <m:rPr>
+                            <m:sty m:val="p"/>
+                          </m:rPr>
+                          <w:rPr>
+                            <w:rFonts w:ascii="Cambria Math" w:hAnsi="Cambria Math"/>
+                          </w:rPr>
+                          <m:t>tot</m:t>
+                        </m:r>
+                      </m:sub>
+                    </m:sSub>
+                    <m:r>
+                      <m:rPr>
+                        <m:sty m:val="p"/>
+                      </m:rPr>
+                      <w:rPr>
+                        <w:rFonts w:ascii="Cambria Math" w:hAnsi="Cambria Math"/>
+                      </w:rPr>
+                      <m:t>-</m:t>
+                    </m:r>
+                    <m:sSub>
+                      <m:sSubPr>
+                        <m:ctrlPr>
+                          <w:rPr>
+                            <w:rFonts w:ascii="Cambria Math" w:hAnsi="Cambria Math"/>
+                          </w:rPr>
+                        </m:ctrlPr>
+                      </m:sSubPr>
+                      <m:e>
+                        <m:r>
+                          <m:rPr>
+                            <m:sty m:val="p"/>
+                          </m:rPr>
+                          <w:rPr>
+                            <w:rFonts w:ascii="Cambria Math" w:hAnsi="Cambria Math"/>
+                          </w:rPr>
+                          <m:t>m</m:t>
+                        </m:r>
+                      </m:e>
+                      <m:sub>
+                        <m:r>
+                          <m:rPr>
+                            <m:sty m:val="p"/>
+                          </m:rPr>
+                          <w:rPr>
+                            <w:rFonts w:ascii="Cambria Math" w:hAnsi="Cambria Math"/>
+                          </w:rPr>
+                          <m:t>prp</m:t>
+                        </m:r>
+                      </m:sub>
+                    </m:sSub>
+                  </m:den>
+                </m:f>
+              </m:e>
+            </m:d>
+          </m:e>
+        </m:func>
+      </m:oMath>
+      <w:r>
+        <w:rPr>
+          <w:rFonts w:eastAsiaTheme="minorEastAsia"/>
+        </w:rPr>
+        <w:t xml:space="preserve"> </w:t>
+      </w:r>
+    </w:p>
+    <w:p>
+      <w:pPr>
+        <w:jc w:val="right"/>
+        <w:rPr>
+          <w:rFonts w:eastAsiaTheme="minorEastAsia"/>
+        </w:rPr>
+      </w:pPr>
+      <w:r>
+        <w:rPr>
+          <w:rFonts w:eastAsiaTheme="minorEastAsia"/>
+        </w:rPr>
+        <w:t>(5-1)</w:t>
+      </w:r>
+    </w:p>
+    <w:p>
+      <w:pPr>
+        <w:jc w:val="center"/>
+        <w:rPr>
+          <w:rFonts w:eastAsiaTheme="minorEastAsia"/>
+        </w:rPr>
+      </w:pPr>
+      <m:oMath>
+        <m:r>
+          <m:rPr>
+            <m:sty m:val="p"/>
+          </m:rPr>
+          <w:rPr>
+            <w:rFonts w:ascii="Cambria Math" w:hAnsi="Cambria Math"/>
+          </w:rPr>
+          <m:t>MR=100×</m:t>
+        </m:r>
+        <m:f>
+          <m:fPr>
+            <m:ctrlPr>
+              <w:rPr>
+                <w:rFonts w:ascii="Cambria Math" w:hAnsi="Cambria Math"/>
+              </w:rPr>
+            </m:ctrlPr>
+          </m:fPr>
+          <m:num>
+            <m:sSup>
+              <m:sSupPr>
+                <m:ctrlPr>
+                  <w:rPr>
+                    <w:rFonts w:ascii="Cambria Math" w:hAnsi="Cambria Math"/>
+                  </w:rPr>
+                </m:ctrlPr>
+              </m:sSupPr>
+              <m:e>
+                <m:r>
+                  <m:rPr>
+                    <m:sty m:val="p"/>
+                  </m:rPr>
+                  <w:rPr>
+                    <w:rFonts w:ascii="Cambria Math" w:hAnsi="Cambria Math"/>
+                  </w:rPr>
+                  <m:t>e</m:t>
+                </m:r>
+              </m:e>
+              <m:sup>
+                <m:f>
+                  <m:fPr>
+                    <m:ctrlPr>
+                      <w:rPr>
+                        <w:rFonts w:ascii="Cambria Math" w:hAnsi="Cambria Math"/>
+                      </w:rPr>
+                    </m:ctrlPr>
+                  </m:fPr>
+                  <m:num>
+                    <m:r>
+                      <m:rPr>
+                        <m:sty m:val="p"/>
+                      </m:rPr>
+                      <w:rPr>
+                        <w:rFonts w:ascii="Cambria Math" w:hAnsi="Cambria Math"/>
+                      </w:rPr>
+                      <m:t>∆V</m:t>
+                    </m:r>
+                  </m:num>
+                  <m:den>
+                    <m:sSub>
+                      <m:sSubPr>
+                        <m:ctrlPr>
+                          <w:rPr>
+                            <w:rFonts w:ascii="Cambria Math" w:hAnsi="Cambria Math"/>
+                          </w:rPr>
+                        </m:ctrlPr>
+                      </m:sSubPr>
+                      <m:e>
+                        <m:r>
+                          <m:rPr>
+                            <m:sty m:val="p"/>
+                          </m:rPr>
+                          <w:rPr>
+                            <w:rFonts w:ascii="Cambria Math" w:hAnsi="Cambria Math"/>
+                          </w:rPr>
+                          <m:t>I</m:t>
+                        </m:r>
+                      </m:e>
+                      <m:sub>
+                        <m:r>
+                          <m:rPr>
+                            <m:sty m:val="p"/>
+                          </m:rPr>
+                          <w:rPr>
+                            <w:rFonts w:ascii="Cambria Math" w:hAnsi="Cambria Math"/>
+                          </w:rPr>
+                          <m:t>sp</m:t>
+                        </m:r>
+                      </m:sub>
+                    </m:sSub>
+                    <m:sSub>
+                      <m:sSubPr>
+                        <m:ctrlPr>
+                          <w:rPr>
+                            <w:rFonts w:ascii="Cambria Math" w:hAnsi="Cambria Math"/>
+                          </w:rPr>
+                        </m:ctrlPr>
+                      </m:sSubPr>
+                      <m:e>
+                        <m:r>
+                          <m:rPr>
+                            <m:sty m:val="p"/>
+                          </m:rPr>
+                          <w:rPr>
+                            <w:rFonts w:ascii="Cambria Math" w:hAnsi="Cambria Math"/>
+                          </w:rPr>
+                          <m:t>g</m:t>
+                        </m:r>
+                      </m:e>
+                      <m:sub>
+                        <m:r>
+                          <m:rPr>
+                            <m:sty m:val="p"/>
+                          </m:rPr>
+                          <w:rPr>
+                            <w:rFonts w:ascii="Cambria Math" w:hAnsi="Cambria Math"/>
+                          </w:rPr>
+                          <m:t>o</m:t>
+                        </m:r>
+                      </m:sub>
+                    </m:sSub>
+                  </m:den>
+                </m:f>
+              </m:sup>
+            </m:sSup>
+            <m:r>
+              <m:rPr>
+                <m:sty m:val="p"/>
+              </m:rPr>
+              <w:rPr>
+                <w:rFonts w:ascii="Cambria Math" w:hAnsi="Cambria Math"/>
+              </w:rPr>
+              <m:t>-1</m:t>
+            </m:r>
+          </m:num>
+          <m:den>
+            <m:sSup>
+              <m:sSupPr>
+                <m:ctrlPr>
+                  <w:rPr>
+                    <w:rFonts w:ascii="Cambria Math" w:hAnsi="Cambria Math"/>
+                  </w:rPr>
+                </m:ctrlPr>
+              </m:sSupPr>
+              <m:e>
+                <m:r>
+                  <m:rPr>
+                    <m:sty m:val="p"/>
+                  </m:rPr>
+                  <w:rPr>
+                    <w:rFonts w:ascii="Cambria Math" w:hAnsi="Cambria Math"/>
+                  </w:rPr>
+                  <m:t>e</m:t>
+                </m:r>
+              </m:e>
+              <m:sup>
+                <m:f>
+                  <m:fPr>
+                    <m:ctrlPr>
+                      <w:rPr>
+                        <w:rFonts w:ascii="Cambria Math" w:hAnsi="Cambria Math"/>
+                      </w:rPr>
+                    </m:ctrlPr>
+                  </m:fPr>
+                  <m:num>
+                    <m:r>
+                      <m:rPr>
+                        <m:sty m:val="p"/>
+                      </m:rPr>
+                      <w:rPr>
+                        <w:rFonts w:ascii="Cambria Math" w:hAnsi="Cambria Math"/>
+                      </w:rPr>
+                      <m:t>∆V</m:t>
+                    </m:r>
+                  </m:num>
+                  <m:den>
+                    <m:sSub>
+                      <m:sSubPr>
+                        <m:ctrlPr>
+                          <w:rPr>
+                            <w:rFonts w:ascii="Cambria Math" w:hAnsi="Cambria Math"/>
+                          </w:rPr>
+                        </m:ctrlPr>
+                      </m:sSubPr>
+                      <m:e>
+                        <m:r>
+                          <m:rPr>
+                            <m:sty m:val="p"/>
+                          </m:rPr>
+                          <w:rPr>
+                            <w:rFonts w:ascii="Cambria Math" w:hAnsi="Cambria Math"/>
+                          </w:rPr>
+                          <m:t>I</m:t>
+                        </m:r>
+                      </m:e>
+                      <m:sub>
+                        <m:r>
+                          <m:rPr>
+                            <m:sty m:val="p"/>
+                          </m:rPr>
+                          <w:rPr>
+                            <w:rFonts w:ascii="Cambria Math" w:hAnsi="Cambria Math"/>
+                          </w:rPr>
+                          <m:t>sp</m:t>
+                        </m:r>
+                      </m:sub>
+                    </m:sSub>
+                    <m:sSub>
+                      <m:sSubPr>
+                        <m:ctrlPr>
+                          <w:rPr>
+                            <w:rFonts w:ascii="Cambria Math" w:hAnsi="Cambria Math"/>
+                          </w:rPr>
+                        </m:ctrlPr>
+                      </m:sSubPr>
+                      <m:e>
+                        <m:r>
+                          <m:rPr>
+                            <m:sty m:val="p"/>
+                          </m:rPr>
+                          <w:rPr>
+                            <w:rFonts w:ascii="Cambria Math" w:hAnsi="Cambria Math"/>
+                          </w:rPr>
+                          <m:t>g</m:t>
+                        </m:r>
+                      </m:e>
+                      <m:sub>
+                        <m:r>
+                          <m:rPr>
+                            <m:sty m:val="p"/>
+                          </m:rPr>
+                          <w:rPr>
+                            <w:rFonts w:ascii="Cambria Math" w:hAnsi="Cambria Math"/>
+                          </w:rPr>
+                          <m:t>o</m:t>
+                        </m:r>
+                      </m:sub>
+                    </m:sSub>
+                  </m:den>
+                </m:f>
+              </m:sup>
+            </m:sSup>
+          </m:den>
+        </m:f>
+      </m:oMath>
+      <w:r>
+        <w:rPr>
+          <w:rFonts w:eastAsiaTheme="minorEastAsia"/>
+        </w:rPr>
+        <w:t xml:space="preserve"> </w:t>
+      </w:r>
+    </w:p>
+    <w:p>
+      <w:pPr>
+        <w:jc w:val="right"/>
+        <w:rPr>
+          <w:rFonts w:eastAsiaTheme="minorEastAsia"/>
+        </w:rPr>
+      </w:pPr>
+      <w:r>
+        <w:rPr>
+          <w:rFonts w:eastAsiaTheme="minorEastAsia"/>
+        </w:rPr>
+        <w:t>(5-2)</w:t>
+      </w:r>
+    </w:p>
+    <w:p>
+      <w:r>
+        <w:rPr>
+          <w:rFonts w:eastAsiaTheme="minorEastAsia"/>
+        </w:rPr>
+        <w:t xml:space="preserve">With this Equation in mind, one can vary the </w:t>
+      </w:r>
+      <w:proofErr w:type="spellStart"/>
+      <w:proofErr w:type="gramStart"/>
+      <w:r>
+        <w:rPr>
+          <w:rFonts w:eastAsiaTheme="minorEastAsia"/>
+        </w:rPr>
+        <w:t>I</w:t>
+      </w:r>
+      <w:r>
+        <w:rPr>
+          <w:rFonts w:eastAsiaTheme="minorEastAsia"/>
+          <w:vertAlign w:val="subscript"/>
+        </w:rPr>
+        <w:t>sp</w:t>
+      </w:r>
+      <w:proofErr w:type="spellEnd"/>
+      <w:proofErr w:type="gramEnd"/>
+      <w:r>
+        <w:rPr>
+          <w:rFonts w:eastAsiaTheme="minorEastAsia"/>
+        </w:rPr>
+        <w:t xml:space="preserve"> associated with the propellant </w:t>
+      </w:r>
+    </w:p>
+    <w:p>
+      <w:pPr>
+        <w:jc w:val="center"/>
+        <w:rPr>
+          <w:b/>
+        </w:rPr>
+      </w:pPr>
+    </w:p>
     <w:p>
       <w:pPr>
         <w:pStyle w:val="Heading3"/>
@@ -10824,7 +11755,14 @@
         <w:rPr>
           <w:rFonts w:ascii="Times New Roman" w:hAnsi="Times New Roman" w:cs="Times New Roman"/>
         </w:rPr>
-        <w:t>A critical component for any proximity operations mission is mission lifetime; specifically the maximum elapsed time during which the mission can be accomplished. Historical data shows that rendezvous missions are typically short or fail, with the best example being Surrey Satellite Technology Ltd’s microsat SNAP-1. SNAP-1 was intended to rendezvous with the Tisinghua-1 microsatellite after deployment from the launch vehicle’s upper stage. Though SNAP-1 carried 600 m/s in delta-V, it was not able to neutralize its velocity relative to Tisinghua-1 before the spacecraft were too far away to rendezvous. Their closest proximity was slightly less than 2000 km roughly 1.5 years after launch.</w:t>
+        <w:t xml:space="preserve">A critical component for any proximity operations mission is mission lifetime; specifically the maximum elapsed time during which the mission can be accomplished. Historical data shows that rendezvous missions are typically short or fail, with the best example being Surrey Satellite Technology Ltd’s </w:t>
+      </w:r>
+      <w:r>
+        <w:rPr>
+          <w:rFonts w:ascii="Times New Roman" w:hAnsi="Times New Roman" w:cs="Times New Roman"/>
+        </w:rPr>
+        <w:lastRenderedPageBreak/>
+        <w:t>microsat SNAP-1. SNAP-1 was intended to rendezvous with the Tisinghua-1 microsatellite after deployment from the launch vehicle’s upper stage. Though SNAP-1 carried 600 m/s in delta-V, it was not able to neutralize its velocity relative to Tisinghua-1 before the spacecraft were too far away to rendezvous. Their closest proximity was slightly less than 2000 km roughly 1.5 years after launch.</w:t>
       </w:r>
     </w:p>
     <w:p>
@@ -10840,7 +11778,6 @@
         <w:rPr>
           <w:rFonts w:ascii="Times New Roman" w:hAnsi="Times New Roman" w:cs="Times New Roman"/>
         </w:rPr>
-        <w:lastRenderedPageBreak/>
         <w:t>Orbital analysis corroborates the conclusion that relative velocities must be neutralized quickly after separation for rendezvous to be possible. Separation velocities of 5cm/s, 10 cm/s, and 50 cm/s were considered, as well as factors from the low Earth orbit environment such as atmospheric drag and solar radiation pressure. The analysis concluded that a separation velocity greeter than 5 cm/s would result in the two Rascal spacecraft being greater than 50 meters apart after just one orbit.</w:t>
       </w:r>
     </w:p>
@@ -12749,6 +13686,7 @@
                 <w:sz w:val="20"/>
                 <w:szCs w:val="20"/>
               </w:rPr>
+              <w:lastRenderedPageBreak/>
               <w:t xml:space="preserve">A method of verifying the successful completion of each mission requirement shall be incorporated into the </w:t>
             </w:r>
             <w:r>
@@ -12765,16 +13703,7 @@
                 <w:sz w:val="20"/>
                 <w:szCs w:val="20"/>
               </w:rPr>
-              <w:t xml:space="preserve"> design and mission </w:t>
-            </w:r>
-            <w:r>
-              <w:rPr>
-                <w:rFonts w:eastAsia="Times New Roman"/>
-                <w:sz w:val="20"/>
-                <w:szCs w:val="20"/>
-              </w:rPr>
-              <w:lastRenderedPageBreak/>
-              <w:t>operations procedures</w:t>
+              <w:t xml:space="preserve"> design and mission operations procedures</w:t>
             </w:r>
           </w:p>
         </w:tc>
@@ -12810,7 +13739,6 @@
                 <w:sz w:val="20"/>
                 <w:szCs w:val="20"/>
               </w:rPr>
-              <w:lastRenderedPageBreak/>
               <w:t>x</w:t>
             </w:r>
             <w:r>
@@ -13057,7 +13985,6 @@
                 <w:sz w:val="20"/>
                 <w:szCs w:val="20"/>
               </w:rPr>
-              <w:lastRenderedPageBreak/>
               <w:t>The spacecraft mission shall be executed within 6 months of spacecraft launch</w:t>
             </w:r>
           </w:p>
@@ -20363,7 +21290,7 @@
         <w:rStyle w:val="PageNumber"/>
         <w:noProof/>
       </w:rPr>
-      <w:t>22</w:t>
+      <w:t>24</w:t>
     </w:r>
     <w:r>
       <w:rPr>
@@ -23865,11 +24792,11 @@
             </c:numRef>
           </c:val>
         </c:ser>
-        <c:axId val="81156352"/>
-        <c:axId val="81168256"/>
+        <c:axId val="88867968"/>
+        <c:axId val="88869504"/>
       </c:barChart>
       <c:catAx>
-        <c:axId val="81156352"/>
+        <c:axId val="88867968"/>
         <c:scaling>
           <c:orientation val="minMax"/>
         </c:scaling>
@@ -23888,14 +24815,14 @@
             <a:endParaRPr lang="en-US"/>
           </a:p>
         </c:txPr>
-        <c:crossAx val="81168256"/>
+        <c:crossAx val="88869504"/>
         <c:crosses val="autoZero"/>
         <c:auto val="1"/>
         <c:lblAlgn val="ctr"/>
         <c:lblOffset val="100"/>
       </c:catAx>
       <c:valAx>
-        <c:axId val="81168256"/>
+        <c:axId val="88869504"/>
         <c:scaling>
           <c:orientation val="minMax"/>
         </c:scaling>
@@ -23916,7 +24843,7 @@
             <a:endParaRPr lang="en-US"/>
           </a:p>
         </c:txPr>
-        <c:crossAx val="81156352"/>
+        <c:crossAx val="88867968"/>
         <c:crosses val="autoZero"/>
         <c:crossBetween val="between"/>
       </c:valAx>
@@ -24375,11 +25302,11 @@
             </c:numRef>
           </c:val>
         </c:ser>
-        <c:axId val="81689984"/>
-        <c:axId val="82126720"/>
+        <c:axId val="98077696"/>
+        <c:axId val="99644160"/>
       </c:barChart>
       <c:catAx>
-        <c:axId val="81689984"/>
+        <c:axId val="98077696"/>
         <c:scaling>
           <c:orientation val="minMax"/>
         </c:scaling>
@@ -24398,14 +25325,14 @@
             <a:endParaRPr lang="en-US"/>
           </a:p>
         </c:txPr>
-        <c:crossAx val="82126720"/>
+        <c:crossAx val="99644160"/>
         <c:crosses val="autoZero"/>
         <c:auto val="1"/>
         <c:lblAlgn val="ctr"/>
         <c:lblOffset val="100"/>
       </c:catAx>
       <c:valAx>
-        <c:axId val="82126720"/>
+        <c:axId val="99644160"/>
         <c:scaling>
           <c:orientation val="minMax"/>
         </c:scaling>
@@ -24426,7 +25353,7 @@
             <a:endParaRPr lang="en-US"/>
           </a:p>
         </c:txPr>
-        <c:crossAx val="81689984"/>
+        <c:crossAx val="98077696"/>
         <c:crosses val="autoZero"/>
         <c:crossBetween val="between"/>
       </c:valAx>
@@ -24469,6 +25396,356 @@
   </c:chart>
   <c:externalData r:id="rId1"/>
 </c:chartSpace>
+</file>
+
+<file path=word/glossary/document.xml><?xml version="1.0" encoding="utf-8"?>
+<w:glossaryDocument xmlns:ve="http://schemas.openxmlformats.org/markup-compatibility/2006" xmlns:o="urn:schemas-microsoft-com:office:office" xmlns:r="http://schemas.openxmlformats.org/officeDocument/2006/relationships" xmlns:m="http://schemas.openxmlformats.org/officeDocument/2006/math" xmlns:v="urn:schemas-microsoft-com:vml" xmlns:wp="http://schemas.openxmlformats.org/drawingml/2006/wordprocessingDrawing" xmlns:w10="urn:schemas-microsoft-com:office:word" xmlns:w="http://schemas.openxmlformats.org/wordprocessingml/2006/main" xmlns:wne="http://schemas.microsoft.com/office/word/2006/wordml">
+  <w:docParts/>
+</w:glossaryDocument>
+</file>
+
+<file path=word/glossary/fontTable.xml><?xml version="1.0" encoding="utf-8"?>
+<w:fonts xmlns:r="http://schemas.openxmlformats.org/officeDocument/2006/relationships" xmlns:w="http://schemas.openxmlformats.org/wordprocessingml/2006/main">
+  <w:font w:name="Symbol">
+    <w:panose1 w:val="05050102010706020507"/>
+    <w:charset w:val="02"/>
+    <w:family w:val="roman"/>
+    <w:pitch w:val="variable"/>
+    <w:sig w:usb0="00000000" w:usb1="10000000" w:usb2="00000000" w:usb3="00000000" w:csb0="80000000" w:csb1="00000000"/>
+  </w:font>
+  <w:font w:name="Times New Roman">
+    <w:panose1 w:val="02020603050405020304"/>
+    <w:charset w:val="00"/>
+    <w:family w:val="roman"/>
+    <w:pitch w:val="variable"/>
+    <w:sig w:usb0="E0002AFF" w:usb1="C0007841" w:usb2="00000009" w:usb3="00000000" w:csb0="000001FF" w:csb1="00000000"/>
+  </w:font>
+  <w:font w:name="Courier New">
+    <w:panose1 w:val="02070309020205020404"/>
+    <w:charset w:val="00"/>
+    <w:family w:val="modern"/>
+    <w:pitch w:val="fixed"/>
+    <w:sig w:usb0="E0002AFF" w:usb1="C0007843" w:usb2="00000009" w:usb3="00000000" w:csb0="000001FF" w:csb1="00000000"/>
+  </w:font>
+  <w:font w:name="Wingdings">
+    <w:panose1 w:val="05000000000000000000"/>
+    <w:charset w:val="02"/>
+    <w:family w:val="auto"/>
+    <w:pitch w:val="variable"/>
+    <w:sig w:usb0="00000000" w:usb1="10000000" w:usb2="00000000" w:usb3="00000000" w:csb0="80000000" w:csb1="00000000"/>
+  </w:font>
+  <w:font w:name="Arial">
+    <w:panose1 w:val="020B0604020202020204"/>
+    <w:charset w:val="00"/>
+    <w:family w:val="swiss"/>
+    <w:pitch w:val="variable"/>
+    <w:sig w:usb0="E0002AFF" w:usb1="C0007843" w:usb2="00000009" w:usb3="00000000" w:csb0="000001FF" w:csb1="00000000"/>
+  </w:font>
+  <w:font w:name="Calibri">
+    <w:panose1 w:val="020F0502020204030204"/>
+    <w:charset w:val="00"/>
+    <w:family w:val="swiss"/>
+    <w:pitch w:val="variable"/>
+    <w:sig w:usb0="E00002FF" w:usb1="4000ACFF" w:usb2="00000001" w:usb3="00000000" w:csb0="0000019F" w:csb1="00000000"/>
+  </w:font>
+  <w:font w:name="Tahoma">
+    <w:panose1 w:val="020B0604030504040204"/>
+    <w:charset w:val="00"/>
+    <w:family w:val="swiss"/>
+    <w:pitch w:val="variable"/>
+    <w:sig w:usb0="E1002EFF" w:usb1="C000605B" w:usb2="00000029" w:usb3="00000000" w:csb0="000101FF" w:csb1="00000000"/>
+  </w:font>
+  <w:font w:name="SimSun">
+    <w:altName w:val="宋体"/>
+    <w:panose1 w:val="02010600030101010101"/>
+    <w:charset w:val="86"/>
+    <w:family w:val="auto"/>
+    <w:pitch w:val="variable"/>
+    <w:sig w:usb0="00000003" w:usb1="288F0000" w:usb2="00000016" w:usb3="00000000" w:csb0="00040001" w:csb1="00000000"/>
+  </w:font>
+  <w:font w:name="Mangal">
+    <w:panose1 w:val="02040503050203030202"/>
+    <w:charset w:val="00"/>
+    <w:family w:val="roman"/>
+    <w:pitch w:val="variable"/>
+    <w:sig w:usb0="00008003" w:usb1="00000000" w:usb2="00000000" w:usb3="00000000" w:csb0="00000001" w:csb1="00000000"/>
+  </w:font>
+  <w:font w:name="Helvetica">
+    <w:panose1 w:val="020B0604020202020204"/>
+    <w:charset w:val="00"/>
+    <w:family w:val="swiss"/>
+    <w:pitch w:val="variable"/>
+    <w:sig w:usb0="E0002AFF" w:usb1="C0007843" w:usb2="00000009" w:usb3="00000000" w:csb0="000001FF" w:csb1="00000000"/>
+  </w:font>
+  <w:font w:name="Arial Unicode MS">
+    <w:panose1 w:val="020B0604020202020204"/>
+    <w:charset w:val="80"/>
+    <w:family w:val="swiss"/>
+    <w:pitch w:val="variable"/>
+    <w:sig w:usb0="F7FFAFFF" w:usb1="E9DFFFFF" w:usb2="0000003F" w:usb3="00000000" w:csb0="003F01FF" w:csb1="00000000"/>
+  </w:font>
+  <w:font w:name="Times">
+    <w:panose1 w:val="02020603050405020304"/>
+    <w:charset w:val="00"/>
+    <w:family w:val="roman"/>
+    <w:pitch w:val="variable"/>
+    <w:sig w:usb0="E0002AFF" w:usb1="C0007841" w:usb2="00000009" w:usb3="00000000" w:csb0="000001FF" w:csb1="00000000"/>
+  </w:font>
+  <w:font w:name="Cambria Math">
+    <w:panose1 w:val="02040503050406030204"/>
+    <w:charset w:val="00"/>
+    <w:family w:val="roman"/>
+    <w:pitch w:val="variable"/>
+    <w:sig w:usb0="E00002FF" w:usb1="420024FF" w:usb2="00000000" w:usb3="00000000" w:csb0="0000019F" w:csb1="00000000"/>
+  </w:font>
+  <w:font w:name="Cambria">
+    <w:panose1 w:val="02040503050406030204"/>
+    <w:charset w:val="00"/>
+    <w:family w:val="roman"/>
+    <w:pitch w:val="variable"/>
+    <w:sig w:usb0="E00002FF" w:usb1="400004FF" w:usb2="00000000" w:usb3="00000000" w:csb0="0000019F" w:csb1="00000000"/>
+  </w:font>
+</w:fonts>
+</file>
+
+<file path=word/glossary/settings.xml><?xml version="1.0" encoding="utf-8"?>
+<w:settings xmlns:o="urn:schemas-microsoft-com:office:office" xmlns:r="http://schemas.openxmlformats.org/officeDocument/2006/relationships" xmlns:m="http://schemas.openxmlformats.org/officeDocument/2006/math" xmlns:v="urn:schemas-microsoft-com:vml" xmlns:w10="urn:schemas-microsoft-com:office:word" xmlns:w="http://schemas.openxmlformats.org/wordprocessingml/2006/main" xmlns:sl="http://schemas.openxmlformats.org/schemaLibrary/2006/main">
+  <w:view w:val="normal"/>
+  <w:defaultTabStop w:val="720"/>
+  <w:characterSpacingControl w:val="doNotCompress"/>
+  <w:compat>
+    <w:useFELayout/>
+  </w:compat>
+  <w:rsids>
+    <w:rsidRoot w:val="00910FC9"/>
+    <w:rsid w:val="00156EDB"/>
+    <w:rsid w:val="00910FC9"/>
+  </w:rsids>
+  <m:mathPr>
+    <m:mathFont m:val="Cambria Math"/>
+    <m:brkBin m:val="before"/>
+    <m:brkBinSub m:val="--"/>
+    <m:smallFrac m:val="off"/>
+    <m:dispDef/>
+    <m:lMargin m:val="0"/>
+    <m:rMargin m:val="0"/>
+    <m:defJc m:val="centerGroup"/>
+    <m:wrapIndent m:val="1440"/>
+    <m:intLim m:val="subSup"/>
+    <m:naryLim m:val="undOvr"/>
+  </m:mathPr>
+  <w:themeFontLang w:val="en-US"/>
+  <w:clrSchemeMapping w:bg1="light1" w:t1="dark1" w:bg2="light2" w:t2="dark2" w:accent1="accent1" w:accent2="accent2" w:accent3="accent3" w:accent4="accent4" w:accent5="accent5" w:accent6="accent6" w:hyperlink="hyperlink" w:followedHyperlink="followedHyperlink"/>
+  <w:decimalSymbol w:val="."/>
+  <w:listSeparator w:val=","/>
+</w:settings>
+</file>
+
+<file path=word/glossary/styles.xml><?xml version="1.0" encoding="utf-8"?>
+<w:styles xmlns:r="http://schemas.openxmlformats.org/officeDocument/2006/relationships" xmlns:w="http://schemas.openxmlformats.org/wordprocessingml/2006/main">
+  <w:docDefaults>
+    <w:rPrDefault>
+      <w:rPr>
+        <w:rFonts w:asciiTheme="minorHAnsi" w:eastAsiaTheme="minorEastAsia" w:hAnsiTheme="minorHAnsi" w:cstheme="minorBidi"/>
+        <w:sz w:val="22"/>
+        <w:szCs w:val="22"/>
+        <w:lang w:val="en-US" w:eastAsia="en-US" w:bidi="ar-SA"/>
+      </w:rPr>
+    </w:rPrDefault>
+    <w:pPrDefault>
+      <w:pPr>
+        <w:spacing w:after="200" w:line="276" w:lineRule="auto"/>
+      </w:pPr>
+    </w:pPrDefault>
+  </w:docDefaults>
+  <w:latentStyles w:defLockedState="0" w:defUIPriority="99" w:defSemiHidden="1" w:defUnhideWhenUsed="1" w:defQFormat="0" w:count="267">
+    <w:lsdException w:name="Normal" w:semiHidden="0" w:uiPriority="0" w:unhideWhenUsed="0" w:qFormat="1"/>
+    <w:lsdException w:name="heading 1" w:semiHidden="0" w:uiPriority="9" w:unhideWhenUsed="0" w:qFormat="1"/>
+    <w:lsdException w:name="heading 2" w:uiPriority="9" w:qFormat="1"/>
+    <w:lsdException w:name="heading 3" w:uiPriority="9" w:qFormat="1"/>
+    <w:lsdException w:name="heading 4" w:uiPriority="9" w:qFormat="1"/>
+    <w:lsdException w:name="heading 5" w:uiPriority="9" w:qFormat="1"/>
+    <w:lsdException w:name="heading 6" w:uiPriority="9" w:qFormat="1"/>
+    <w:lsdException w:name="heading 7" w:uiPriority="9" w:qFormat="1"/>
+    <w:lsdException w:name="heading 8" w:uiPriority="9" w:qFormat="1"/>
+    <w:lsdException w:name="heading 9" w:uiPriority="9" w:qFormat="1"/>
+    <w:lsdException w:name="toc 1" w:uiPriority="39"/>
+    <w:lsdException w:name="toc 2" w:uiPriority="39"/>
+    <w:lsdException w:name="toc 3" w:uiPriority="39"/>
+    <w:lsdException w:name="toc 4" w:uiPriority="39"/>
+    <w:lsdException w:name="toc 5" w:uiPriority="39"/>
+    <w:lsdException w:name="toc 6" w:uiPriority="39"/>
+    <w:lsdException w:name="toc 7" w:uiPriority="39"/>
+    <w:lsdException w:name="toc 8" w:uiPriority="39"/>
+    <w:lsdException w:name="toc 9" w:uiPriority="39"/>
+    <w:lsdException w:name="caption" w:uiPriority="35" w:qFormat="1"/>
+    <w:lsdException w:name="Title" w:semiHidden="0" w:uiPriority="10" w:unhideWhenUsed="0" w:qFormat="1"/>
+    <w:lsdException w:name="Default Paragraph Font" w:uiPriority="1"/>
+    <w:lsdException w:name="Subtitle" w:semiHidden="0" w:uiPriority="11" w:unhideWhenUsed="0" w:qFormat="1"/>
+    <w:lsdException w:name="Strong" w:semiHidden="0" w:uiPriority="22" w:unhideWhenUsed="0" w:qFormat="1"/>
+    <w:lsdException w:name="Emphasis" w:semiHidden="0" w:uiPriority="20" w:unhideWhenUsed="0" w:qFormat="1"/>
+    <w:lsdException w:name="Table Grid" w:semiHidden="0" w:uiPriority="59" w:unhideWhenUsed="0"/>
+    <w:lsdException w:name="Placeholder Text" w:unhideWhenUsed="0"/>
+    <w:lsdException w:name="No Spacing" w:semiHidden="0" w:uiPriority="1" w:unhideWhenUsed="0" w:qFormat="1"/>
+    <w:lsdException w:name="Light Shading" w:semiHidden="0" w:uiPriority="60" w:unhideWhenUsed="0"/>
+    <w:lsdException w:name="Light List" w:semiHidden="0" w:uiPriority="61" w:unhideWhenUsed="0"/>
+    <w:lsdException w:name="Light Grid" w:semiHidden="0" w:uiPriority="62" w:unhideWhenUsed="0"/>
+    <w:lsdException w:name="Medium Shading 1" w:semiHidden="0" w:uiPriority="63" w:unhideWhenUsed="0"/>
+    <w:lsdException w:name="Medium Shading 2" w:semiHidden="0" w:uiPriority="64" w:unhideWhenUsed="0"/>
+    <w:lsdException w:name="Medium List 1" w:semiHidden="0" w:uiPriority="65" w:unhideWhenUsed="0"/>
+    <w:lsdException w:name="Medium List 2" w:semiHidden="0" w:uiPriority="66" w:unhideWhenUsed="0"/>
+    <w:lsdException w:name="Medium Grid 1" w:semiHidden="0" w:uiPriority="67" w:unhideWhenUsed="0"/>
+    <w:lsdException w:name="Medium Grid 2" w:semiHidden="0" w:uiPriority="68" w:unhideWhenUsed="0"/>
+    <w:lsdException w:name="Medium Grid 3" w:semiHidden="0" w:uiPriority="69" w:unhideWhenUsed="0"/>
+    <w:lsdException w:name="Dark List" w:semiHidden="0" w:uiPriority="70" w:unhideWhenUsed="0"/>
+    <w:lsdException w:name="Colorful Shading" w:semiHidden="0" w:uiPriority="71" w:unhideWhenUsed="0"/>
+    <w:lsdException w:name="Colorful List" w:semiHidden="0" w:uiPriority="72" w:unhideWhenUsed="0"/>
+    <w:lsdException w:name="Colorful Grid" w:semiHidden="0" w:uiPriority="73" w:unhideWhenUsed="0"/>
+    <w:lsdException w:name="Light Shading Accent 1" w:semiHidden="0" w:uiPriority="60" w:unhideWhenUsed="0"/>
+    <w:lsdException w:name="Light List Accent 1" w:semiHidden="0" w:uiPriority="61" w:unhideWhenUsed="0"/>
+    <w:lsdException w:name="Light Grid Accent 1" w:semiHidden="0" w:uiPriority="62" w:unhideWhenUsed="0"/>
+    <w:lsdException w:name="Medium Shading 1 Accent 1" w:semiHidden="0" w:uiPriority="63" w:unhideWhenUsed="0"/>
+    <w:lsdException w:name="Medium Shading 2 Accent 1" w:semiHidden="0" w:uiPriority="64" w:unhideWhenUsed="0"/>
+    <w:lsdException w:name="Medium List 1 Accent 1" w:semiHidden="0" w:uiPriority="65" w:unhideWhenUsed="0"/>
+    <w:lsdException w:name="Revision" w:unhideWhenUsed="0"/>
+    <w:lsdException w:name="List Paragraph" w:semiHidden="0" w:uiPriority="34" w:unhideWhenUsed="0" w:qFormat="1"/>
+    <w:lsdException w:name="Quote" w:semiHidden="0" w:uiPriority="29" w:unhideWhenUsed="0" w:qFormat="1"/>
+    <w:lsdException w:name="Intense Quote" w:semiHidden="0" w:uiPriority="30" w:unhideWhenUsed="0" w:qFormat="1"/>
+    <w:lsdException w:name="Medium List 2 Accent 1" w:semiHidden="0" w:uiPriority="66" w:unhideWhenUsed="0"/>
+    <w:lsdException w:name="Medium Grid 1 Accent 1" w:semiHidden="0" w:uiPriority="67" w:unhideWhenUsed="0"/>
+    <w:lsdException w:name="Medium Grid 2 Accent 1" w:semiHidden="0" w:uiPriority="68" w:unhideWhenUsed="0"/>
+    <w:lsdException w:name="Medium Grid 3 Accent 1" w:semiHidden="0" w:uiPriority="69" w:unhideWhenUsed="0"/>
+    <w:lsdException w:name="Dark List Accent 1" w:semiHidden="0" w:uiPriority="70" w:unhideWhenUsed="0"/>
+    <w:lsdException w:name="Colorful Shading Accent 1" w:semiHidden="0" w:uiPriority="71" w:unhideWhenUsed="0"/>
+    <w:lsdException w:name="Colorful List Accent 1" w:semiHidden="0" w:uiPriority="72" w:unhideWhenUsed="0"/>
+    <w:lsdException w:name="Colorful Grid Accent 1" w:semiHidden="0" w:uiPriority="73" w:unhideWhenUsed="0"/>
+    <w:lsdException w:name="Light Shading Accent 2" w:semiHidden="0" w:uiPriority="60" w:unhideWhenUsed="0"/>
+    <w:lsdException w:name="Light List Accent 2" w:semiHidden="0" w:uiPriority="61" w:unhideWhenUsed="0"/>
+    <w:lsdException w:name="Light Grid Accent 2" w:semiHidden="0" w:uiPriority="62" w:unhideWhenUsed="0"/>
+    <w:lsdException w:name="Medium Shading 1 Accent 2" w:semiHidden="0" w:uiPriority="63" w:unhideWhenUsed="0"/>
+    <w:lsdException w:name="Medium Shading 2 Accent 2" w:semiHidden="0" w:uiPriority="64" w:unhideWhenUsed="0"/>
+    <w:lsdException w:name="Medium List 1 Accent 2" w:semiHidden="0" w:uiPriority="65" w:unhideWhenUsed="0"/>
+    <w:lsdException w:name="Medium List 2 Accent 2" w:semiHidden="0" w:uiPriority="66" w:unhideWhenUsed="0"/>
+    <w:lsdException w:name="Medium Grid 1 Accent 2" w:semiHidden="0" w:uiPriority="67" w:unhideWhenUsed="0"/>
+    <w:lsdException w:name="Medium Grid 2 Accent 2" w:semiHidden="0" w:uiPriority="68" w:unhideWhenUsed="0"/>
+    <w:lsdException w:name="Medium Grid 3 Accent 2" w:semiHidden="0" w:uiPriority="69" w:unhideWhenUsed="0"/>
+    <w:lsdException w:name="Dark List Accent 2" w:semiHidden="0" w:uiPriority="70" w:unhideWhenUsed="0"/>
+    <w:lsdException w:name="Colorful Shading Accent 2" w:semiHidden="0" w:uiPriority="71" w:unhideWhenUsed="0"/>
+    <w:lsdException w:name="Colorful List Accent 2" w:semiHidden="0" w:uiPriority="72" w:unhideWhenUsed="0"/>
+    <w:lsdException w:name="Colorful Grid Accent 2" w:semiHidden="0" w:uiPriority="73" w:unhideWhenUsed="0"/>
+    <w:lsdException w:name="Light Shading Accent 3" w:semiHidden="0" w:uiPriority="60" w:unhideWhenUsed="0"/>
+    <w:lsdException w:name="Light List Accent 3" w:semiHidden="0" w:uiPriority="61" w:unhideWhenUsed="0"/>
+    <w:lsdException w:name="Light Grid Accent 3" w:semiHidden="0" w:uiPriority="62" w:unhideWhenUsed="0"/>
+    <w:lsdException w:name="Medium Shading 1 Accent 3" w:semiHidden="0" w:uiPriority="63" w:unhideWhenUsed="0"/>
+    <w:lsdException w:name="Medium Shading 2 Accent 3" w:semiHidden="0" w:uiPriority="64" w:unhideWhenUsed="0"/>
+    <w:lsdException w:name="Medium List 1 Accent 3" w:semiHidden="0" w:uiPriority="65" w:unhideWhenUsed="0"/>
+    <w:lsdException w:name="Medium List 2 Accent 3" w:semiHidden="0" w:uiPriority="66" w:unhideWhenUsed="0"/>
+    <w:lsdException w:name="Medium Grid 1 Accent 3" w:semiHidden="0" w:uiPriority="67" w:unhideWhenUsed="0"/>
+    <w:lsdException w:name="Medium Grid 2 Accent 3" w:semiHidden="0" w:uiPriority="68" w:unhideWhenUsed="0"/>
+    <w:lsdException w:name="Medium Grid 3 Accent 3" w:semiHidden="0" w:uiPriority="69" w:unhideWhenUsed="0"/>
+    <w:lsdException w:name="Dark List Accent 3" w:semiHidden="0" w:uiPriority="70" w:unhideWhenUsed="0"/>
+    <w:lsdException w:name="Colorful Shading Accent 3" w:semiHidden="0" w:uiPriority="71" w:unhideWhenUsed="0"/>
+    <w:lsdException w:name="Colorful List Accent 3" w:semiHidden="0" w:uiPriority="72" w:unhideWhenUsed="0"/>
+    <w:lsdException w:name="Colorful Grid Accent 3" w:semiHidden="0" w:uiPriority="73" w:unhideWhenUsed="0"/>
+    <w:lsdException w:name="Light Shading Accent 4" w:semiHidden="0" w:uiPriority="60" w:unhideWhenUsed="0"/>
+    <w:lsdException w:name="Light List Accent 4" w:semiHidden="0" w:uiPriority="61" w:unhideWhenUsed="0"/>
+    <w:lsdException w:name="Light Grid Accent 4" w:semiHidden="0" w:uiPriority="62" w:unhideWhenUsed="0"/>
+    <w:lsdException w:name="Medium Shading 1 Accent 4" w:semiHidden="0" w:uiPriority="63" w:unhideWhenUsed="0"/>
+    <w:lsdException w:name="Medium Shading 2 Accent 4" w:semiHidden="0" w:uiPriority="64" w:unhideWhenUsed="0"/>
+    <w:lsdException w:name="Medium List 1 Accent 4" w:semiHidden="0" w:uiPriority="65" w:unhideWhenUsed="0"/>
+    <w:lsdException w:name="Medium List 2 Accent 4" w:semiHidden="0" w:uiPriority="66" w:unhideWhenUsed="0"/>
+    <w:lsdException w:name="Medium Grid 1 Accent 4" w:semiHidden="0" w:uiPriority="67" w:unhideWhenUsed="0"/>
+    <w:lsdException w:name="Medium Grid 2 Accent 4" w:semiHidden="0" w:uiPriority="68" w:unhideWhenUsed="0"/>
+    <w:lsdException w:name="Medium Grid 3 Accent 4" w:semiHidden="0" w:uiPriority="69" w:unhideWhenUsed="0"/>
+    <w:lsdException w:name="Dark List Accent 4" w:semiHidden="0" w:uiPriority="70" w:unhideWhenUsed="0"/>
+    <w:lsdException w:name="Colorful Shading Accent 4" w:semiHidden="0" w:uiPriority="71" w:unhideWhenUsed="0"/>
+    <w:lsdException w:name="Colorful List Accent 4" w:semiHidden="0" w:uiPriority="72" w:unhideWhenUsed="0"/>
+    <w:lsdException w:name="Colorful Grid Accent 4" w:semiHidden="0" w:uiPriority="73" w:unhideWhenUsed="0"/>
+    <w:lsdException w:name="Light Shading Accent 5" w:semiHidden="0" w:uiPriority="60" w:unhideWhenUsed="0"/>
+    <w:lsdException w:name="Light List Accent 5" w:semiHidden="0" w:uiPriority="61" w:unhideWhenUsed="0"/>
+    <w:lsdException w:name="Light Grid Accent 5" w:semiHidden="0" w:uiPriority="62" w:unhideWhenUsed="0"/>
+    <w:lsdException w:name="Medium Shading 1 Accent 5" w:semiHidden="0" w:uiPriority="63" w:unhideWhenUsed="0"/>
+    <w:lsdException w:name="Medium Shading 2 Accent 5" w:semiHidden="0" w:uiPriority="64" w:unhideWhenUsed="0"/>
+    <w:lsdException w:name="Medium List 1 Accent 5" w:semiHidden="0" w:uiPriority="65" w:unhideWhenUsed="0"/>
+    <w:lsdException w:name="Medium List 2 Accent 5" w:semiHidden="0" w:uiPriority="66" w:unhideWhenUsed="0"/>
+    <w:lsdException w:name="Medium Grid 1 Accent 5" w:semiHidden="0" w:uiPriority="67" w:unhideWhenUsed="0"/>
+    <w:lsdException w:name="Medium Grid 2 Accent 5" w:semiHidden="0" w:uiPriority="68" w:unhideWhenUsed="0"/>
+    <w:lsdException w:name="Medium Grid 3 Accent 5" w:semiHidden="0" w:uiPriority="69" w:unhideWhenUsed="0"/>
+    <w:lsdException w:name="Dark List Accent 5" w:semiHidden="0" w:uiPriority="70" w:unhideWhenUsed="0"/>
+    <w:lsdException w:name="Colorful Shading Accent 5" w:semiHidden="0" w:uiPriority="71" w:unhideWhenUsed="0"/>
+    <w:lsdException w:name="Colorful List Accent 5" w:semiHidden="0" w:uiPriority="72" w:unhideWhenUsed="0"/>
+    <w:lsdException w:name="Colorful Grid Accent 5" w:semiHidden="0" w:uiPriority="73" w:unhideWhenUsed="0"/>
+    <w:lsdException w:name="Light Shading Accent 6" w:semiHidden="0" w:uiPriority="60" w:unhideWhenUsed="0"/>
+    <w:lsdException w:name="Light List Accent 6" w:semiHidden="0" w:uiPriority="61" w:unhideWhenUsed="0"/>
+    <w:lsdException w:name="Light Grid Accent 6" w:semiHidden="0" w:uiPriority="62" w:unhideWhenUsed="0"/>
+    <w:lsdException w:name="Medium Shading 1 Accent 6" w:semiHidden="0" w:uiPriority="63" w:unhideWhenUsed="0"/>
+    <w:lsdException w:name="Medium Shading 2 Accent 6" w:semiHidden="0" w:uiPriority="64" w:unhideWhenUsed="0"/>
+    <w:lsdException w:name="Medium List 1 Accent 6" w:semiHidden="0" w:uiPriority="65" w:unhideWhenUsed="0"/>
+    <w:lsdException w:name="Medium List 2 Accent 6" w:semiHidden="0" w:uiPriority="66" w:unhideWhenUsed="0"/>
+    <w:lsdException w:name="Medium Grid 1 Accent 6" w:semiHidden="0" w:uiPriority="67" w:unhideWhenUsed="0"/>
+    <w:lsdException w:name="Medium Grid 2 Accent 6" w:semiHidden="0" w:uiPriority="68" w:unhideWhenUsed="0"/>
+    <w:lsdException w:name="Medium Grid 3 Accent 6" w:semiHidden="0" w:uiPriority="69" w:unhideWhenUsed="0"/>
+    <w:lsdException w:name="Dark List Accent 6" w:semiHidden="0" w:uiPriority="70" w:unhideWhenUsed="0"/>
+    <w:lsdException w:name="Colorful Shading Accent 6" w:semiHidden="0" w:uiPriority="71" w:unhideWhenUsed="0"/>
+    <w:lsdException w:name="Colorful List Accent 6" w:semiHidden="0" w:uiPriority="72" w:unhideWhenUsed="0"/>
+    <w:lsdException w:name="Colorful Grid Accent 6" w:semiHidden="0" w:uiPriority="73" w:unhideWhenUsed="0"/>
+    <w:lsdException w:name="Subtle Emphasis" w:semiHidden="0" w:uiPriority="19" w:unhideWhenUsed="0" w:qFormat="1"/>
+    <w:lsdException w:name="Intense Emphasis" w:semiHidden="0" w:uiPriority="21" w:unhideWhenUsed="0" w:qFormat="1"/>
+    <w:lsdException w:name="Subtle Reference" w:semiHidden="0" w:uiPriority="31" w:unhideWhenUsed="0" w:qFormat="1"/>
+    <w:lsdException w:name="Intense Reference" w:semiHidden="0" w:uiPriority="32" w:unhideWhenUsed="0" w:qFormat="1"/>
+    <w:lsdException w:name="Book Title" w:semiHidden="0" w:uiPriority="33" w:unhideWhenUsed="0" w:qFormat="1"/>
+    <w:lsdException w:name="Bibliography" w:uiPriority="37"/>
+    <w:lsdException w:name="TOC Heading" w:uiPriority="39" w:qFormat="1"/>
+  </w:latentStyles>
+  <w:style w:type="paragraph" w:default="1" w:styleId="Normal">
+    <w:name w:val="Normal"/>
+    <w:qFormat/>
+  </w:style>
+  <w:style w:type="character" w:default="1" w:styleId="DefaultParagraphFont">
+    <w:name w:val="Default Paragraph Font"/>
+    <w:uiPriority w:val="1"/>
+    <w:semiHidden/>
+    <w:unhideWhenUsed/>
+  </w:style>
+  <w:style w:type="table" w:default="1" w:styleId="TableNormal">
+    <w:name w:val="Normal Table"/>
+    <w:uiPriority w:val="99"/>
+    <w:semiHidden/>
+    <w:unhideWhenUsed/>
+    <w:qFormat/>
+    <w:tblPr>
+      <w:tblInd w:w="0" w:type="dxa"/>
+      <w:tblCellMar>
+        <w:top w:w="0" w:type="dxa"/>
+        <w:left w:w="108" w:type="dxa"/>
+        <w:bottom w:w="0" w:type="dxa"/>
+        <w:right w:w="108" w:type="dxa"/>
+      </w:tblCellMar>
+    </w:tblPr>
+  </w:style>
+  <w:style w:type="numbering" w:default="1" w:styleId="NoList">
+    <w:name w:val="No List"/>
+    <w:uiPriority w:val="99"/>
+    <w:semiHidden/>
+    <w:unhideWhenUsed/>
+  </w:style>
+  <w:style w:type="character" w:styleId="PlaceholderText">
+    <w:name w:val="Placeholder Text"/>
+    <w:basedOn w:val="DefaultParagraphFont"/>
+    <w:uiPriority w:val="99"/>
+    <w:semiHidden/>
+    <w:rsid w:val="00910FC9"/>
+    <w:rPr>
+      <w:color w:val="808080"/>
+    </w:rPr>
+  </w:style>
+</w:styles>
+</file>
+
+<file path=word/glossary/webSettings.xml><?xml version="1.0" encoding="utf-8"?>
+<w:webSettings xmlns:r="http://schemas.openxmlformats.org/officeDocument/2006/relationships" xmlns:w="http://schemas.openxmlformats.org/wordprocessingml/2006/main">
+  <w:optimizeForBrowser/>
+</w:webSettings>
 </file>
 
 <file path=word/theme/theme1.xml><?xml version="1.0" encoding="utf-8"?>
@@ -24761,7 +26038,7 @@
 </file>
 
 <file path=customXml/itemProps1.xml><?xml version="1.0" encoding="utf-8"?>
-<ds:datastoreItem xmlns:ds="http://schemas.openxmlformats.org/officeDocument/2006/customXml" ds:itemID="{91C7EEE0-5354-45DB-8AFD-F3BC2C2AC857}">
+<ds:datastoreItem xmlns:ds="http://schemas.openxmlformats.org/officeDocument/2006/customXml" ds:itemID="{B4820CB2-DE61-4A7E-85A0-9A2C29797C2B}">
   <ds:schemaRefs>
     <ds:schemaRef ds:uri="http://schemas.openxmlformats.org/officeDocument/2006/bibliography"/>
   </ds:schemaRefs>

</xml_diff>

<commit_message>
Added risks associated with RPO missoins in section 5.2.5.2
</commit_message>
<xml_diff>
--- a/CMQA/Mission Overview/RCL-O-CMQA2 Rascal Mission Overview.docx
+++ b/CMQA/Mission Overview/RCL-O-CMQA2 Rascal Mission Overview.docx
@@ -11965,6 +11965,15 @@
     </w:p>
     <w:p>
       <w:pPr>
+        <w:pStyle w:val="Heading4"/>
+      </w:pPr>
+      <w:r>
+        <w:t>Previous Mission Experience</w:t>
+      </w:r>
+    </w:p>
+    <w:p/>
+    <w:p>
+      <w:pPr>
         <w:pStyle w:val="Heading3"/>
       </w:pPr>
       <w:bookmarkStart w:id="14" w:name="_Toc374318695"/>
@@ -12002,14 +12011,38 @@
         <w:rPr>
           <w:rFonts w:ascii="Times New Roman" w:hAnsi="Times New Roman" w:cs="Times New Roman"/>
         </w:rPr>
-        <w:t xml:space="preserve">Orbital analysis corroborates the conclusion that relative velocities must be neutralized quickly after separation for rendezvous to be possible. Separation velocities of 5cm/s, 10 cm/s, and 50 cm/s were considered, as well as factors from the low Earth orbit environment such as atmospheric drag and solar </w:t>
+        <w:lastRenderedPageBreak/>
+        <w:t>Orbital analysis corroborates the conclusion that relative velocities must be neutralized quickly after separation for rendezvous to be possible</w:t>
       </w:r>
       <w:r>
         <w:rPr>
           <w:rFonts w:ascii="Times New Roman" w:hAnsi="Times New Roman" w:cs="Times New Roman"/>
         </w:rPr>
-        <w:lastRenderedPageBreak/>
-        <w:t>radiation pressure. The analysis concluded that a separation velocity greeter than 5 cm/s would result in the two Rascal spacecraft being greater than 50 meters apart after just one orbit.</w:t>
+        <w:t xml:space="preserve"> (As Discussed in Section 5.2.2.1)</w:t>
+      </w:r>
+      <w:r>
+        <w:rPr>
+          <w:rFonts w:ascii="Times New Roman" w:hAnsi="Times New Roman" w:cs="Times New Roman"/>
+        </w:rPr>
+        <w:t xml:space="preserve">. Separation velocities of 5cm/s, 10 cm/s, and 50 cm/s were considered, as well as factors from the low Earth orbit environment such as atmospheric drag and solar radiation pressure. The analysis concluded that a separation velocity greeter than 5 cm/s would result in the two Rascal spacecraft being greater than </w:t>
+      </w:r>
+      <w:r>
+        <w:rPr>
+          <w:rFonts w:ascii="Times New Roman" w:hAnsi="Times New Roman" w:cs="Times New Roman"/>
+        </w:rPr>
+        <w:t>1</w:t>
+      </w:r>
+      <w:r>
+        <w:rPr>
+          <w:rFonts w:ascii="Times New Roman" w:hAnsi="Times New Roman" w:cs="Times New Roman"/>
+        </w:rPr>
+        <w:t xml:space="preserve"> </w:t>
+      </w:r>
+      <w:r>
+        <w:rPr>
+          <w:rFonts w:ascii="Times New Roman" w:hAnsi="Times New Roman" w:cs="Times New Roman"/>
+        </w:rPr>
+        <w:t>km apart after just one orbit, meaning that mission timing is crucial in ultimate mission success.</w:t>
       </w:r>
     </w:p>
     <w:p>
@@ -12044,7 +12077,27 @@
       </w:r>
       <w:bookmarkEnd w:id="15"/>
     </w:p>
-    <w:p/>
+    <w:p>
+      <w:r>
+        <w:t>Another crucial constraint imposed upon any spacecraft mission involves actual verification that mission success was met. This can be accomplished through the transmission of relevant science data to the ground over radio, laser communications, or through physical delivery (As Was Done with Film Canisters for Surveillance Satellites back in the 1960’s). In the case of CubeSat missions, radio has been the one and only way of relaying mission data to the ground, meaning that Rascal will likely utilize the same.</w:t>
+      </w:r>
+    </w:p>
+    <w:p>
+      <w:r>
+        <w:t>Once a means of relaying information to the ground has been established, it is equally important to determine what kind of information is necessary to determine mission success.</w:t>
+      </w:r>
+      <w:r>
+        <w:t xml:space="preserve"> In the case of Rascal, all that has to be verified is that Jade or Nephrite </w:t>
+      </w:r>
+      <w:proofErr w:type="gramStart"/>
+      <w:r>
+        <w:t>remain</w:t>
+      </w:r>
+      <w:proofErr w:type="gramEnd"/>
+      <w:r>
+        <w:t xml:space="preserve"> set distances apart or near each other for set periods of time. This implies that each spacecraft must implement a means of collecting and storing relative distance data for downlink upon closing a link with a terrestrial communications station.</w:t>
+      </w:r>
+    </w:p>
     <w:p>
       <w:pPr>
         <w:pStyle w:val="Heading3"/>
@@ -12054,8 +12107,133 @@
         <w:t>Risk</w:t>
       </w:r>
       <w:bookmarkEnd w:id="16"/>
+      <w:r>
+        <w:t xml:space="preserve"> Mitigation</w:t>
+      </w:r>
     </w:p>
-    <w:p/>
+    <w:p>
+      <w:r>
+        <w:t xml:space="preserve">The final constraint to consider in the development of the Rascal mission is that of risk mitigation. As discussed in Section 3.2 and elaborated upon in Section 5.2.2.1, it is very easy for the target and chaser satellites in RPO missions to end up being vast distances apart. This risk is especially pernicious when attempting said missions within a CubeSat architecture, as any mistake involved in planning out the performance of each orbital maneuver, a failure in the operation of the propulsion system, or </w:t>
+      </w:r>
+      <w:r>
+        <w:t>a glitch in the algorithms used to accomplish all of the mission’s autonomous operations can quickly lead to the development of large separations between the target and the chaser, and ultimately the failure of the mission as a whole.</w:t>
+      </w:r>
+    </w:p>
+    <w:p>
+      <w:r>
+        <w:t>Thus, it is important to identify risks associated with the development of the Rascal mission early on, as to implement design decisions that ultimately help mitigate their development. A few of these key risks are listed below, as well as the manner in which the Rascal mission will go about addressing them.</w:t>
+      </w:r>
+    </w:p>
+    <w:p>
+      <w:pPr>
+        <w:pStyle w:val="Heading4"/>
+      </w:pPr>
+      <w:r>
+        <w:t>Chaser Spacecraft Unable to Locate Target Object</w:t>
+      </w:r>
+    </w:p>
+    <w:p>
+      <w:r>
+        <w:t>As discussed in Section 3.2 and Section 5.2.2.1, vast relative distances can develop between chaser and target objects in very short periods of time</w:t>
+      </w:r>
+      <w:r>
+        <w:t>. This problem is compounded even more if one decides to go after an object that is already in orbit as opposed to one that is released from the same vehicle.</w:t>
+      </w:r>
+    </w:p>
+    <w:p>
+      <w:r>
+        <w:t xml:space="preserve">Thus, </w:t>
+      </w:r>
+      <w:r>
+        <w:t>one way of alleviating this risk that has been attempted consists of launching both the target and chaser objects form the same spacecraft</w:t>
+      </w:r>
+      <w:r>
+        <w:t xml:space="preserve">. </w:t>
+      </w:r>
+      <w:r>
+        <w:t>However</w:t>
+      </w:r>
+      <w:r>
+        <w:t xml:space="preserve">, </w:t>
+      </w:r>
+      <w:r>
+        <w:t xml:space="preserve">as discussed in Section 3.2, this </w:t>
+      </w:r>
+      <w:r>
+        <w:t xml:space="preserve">has not proven very successful. </w:t>
+      </w:r>
+      <w:r>
+        <w:t xml:space="preserve">This is most likely due to the relatively long wait times associated with making first contact with and checking out any given spacecraft, which can take days or weeks. Hence, by the time said </w:t>
+      </w:r>
+      <w:r>
+        <w:lastRenderedPageBreak/>
+        <w:t>checkout is complete, and the mission is ready to begin, the target and chaser objects are already 2,000 km apart and incapable of ever achieving rendezvous ever again.</w:t>
+      </w:r>
+    </w:p>
+    <w:p>
+      <w:r>
+        <w:t>This problem can be alleviated by kicking both the target and chaser satellite out as a single unit, as opposed to two separate entities. This in turn allows for ground operators to make contact with and check out each satellite at the same time, and upon completing said process, initiate separation and begin the mission from a common starting point, thus reducing the risk associated with the two objects moving too far apart.</w:t>
+      </w:r>
+    </w:p>
+    <w:p>
+      <w:r>
+        <w:t>Hence, for the Rascal mission, it has been determined that it will consist of two separate spacecraft</w:t>
+      </w:r>
+      <w:r>
+        <w:t xml:space="preserve"> (Jade and Nephrite)</w:t>
+      </w:r>
+      <w:r>
+        <w:t xml:space="preserve"> that initially begin the mission attached to each other, as to </w:t>
+      </w:r>
+      <w:r>
+        <w:t>alleviate the risk of losing the target object to the greatest extent possible.</w:t>
+      </w:r>
+    </w:p>
+    <w:p>
+      <w:pPr>
+        <w:pStyle w:val="Heading4"/>
+      </w:pPr>
+      <w:r>
+        <w:t xml:space="preserve"> Propulsion System Failure</w:t>
+      </w:r>
+    </w:p>
+    <w:p>
+      <w:r>
+        <w:t xml:space="preserve">Though many RPO missions have been developed before, only one has been demonstrated within </w:t>
+      </w:r>
+      <w:proofErr w:type="gramStart"/>
+      <w:r>
+        <w:t>a CubeSat</w:t>
+      </w:r>
+      <w:proofErr w:type="gramEnd"/>
+      <w:r>
+        <w:t xml:space="preserve"> architecture (SNaP-1). This means that not much flight data exists on the reliability and implementation of CubeSat propulsion systems, which in turn implies that any design work that goes into such a system </w:t>
+      </w:r>
+      <w:r>
+        <w:t xml:space="preserve">will have to be rigorously scrutinized and tested. </w:t>
+      </w:r>
+      <w:r>
+        <w:t xml:space="preserve"> </w:t>
+      </w:r>
+      <w:r>
+        <w:t>However, due to this lack of historical data, the best practices and margins of safety associated with a “good” CubeSat propulsion system will not be in place, leading to the development of uncertainty in the design and manufacturing of any system that is selected</w:t>
+      </w:r>
+    </w:p>
+    <w:p>
+      <w:r>
+        <w:t xml:space="preserve">Since the only means of achieving mission success are through the successful on-orbit operation of the propulsion system that is chosen, it is critical that this risk is accounted for by any means possible. The main method of accomplishing this, beyond conducting thermal, static thrust, vibration, shock, and bake-out testing on any design that is reached, would involve giving said propulsion design two chances to succeed by having each spacecraft utilize said design. </w:t>
+      </w:r>
+    </w:p>
+    <w:p>
+      <w:r>
+        <w:t>Hence, for the Rascal mission, both Jade and Nephrite will utilize the same propulsion system, as to increase the chances of meeting mission success by giving each satellite the opportunity to conduct the mission.</w:t>
+      </w:r>
+    </w:p>
+    <w:p>
+      <w:pPr>
+        <w:pStyle w:val="Heading4"/>
+      </w:pPr>
+    </w:p>
     <w:p>
       <w:pPr>
         <w:pStyle w:val="Heading2"/>
@@ -13278,6 +13456,7 @@
                 <w:sz w:val="20"/>
                 <w:szCs w:val="20"/>
               </w:rPr>
+              <w:lastRenderedPageBreak/>
               <w:t xml:space="preserve">The </w:t>
             </w:r>
             <w:r>
@@ -14743,7 +14922,6 @@
                 <w:sz w:val="20"/>
                 <w:szCs w:val="20"/>
               </w:rPr>
-              <w:lastRenderedPageBreak/>
               <w:t>The spacecraft must be capable of determining relative distance between it and a resident space object</w:t>
             </w:r>
           </w:p>
@@ -16674,6 +16852,7 @@
                 <w:sz w:val="20"/>
                 <w:szCs w:val="20"/>
               </w:rPr>
+              <w:lastRenderedPageBreak/>
               <w:t xml:space="preserve">The spacecraft will utilize a Command and Data Handling Subsystem </w:t>
             </w:r>
           </w:p>
@@ -19329,7 +19508,6 @@
                 <w:sz w:val="20"/>
                 <w:szCs w:val="20"/>
               </w:rPr>
-              <w:lastRenderedPageBreak/>
               <w:t xml:space="preserve">The power subsystem will utilize a battery </w:t>
             </w:r>
             <w:r>
@@ -20467,6 +20645,7 @@
                 <w:sz w:val="20"/>
                 <w:szCs w:val="20"/>
               </w:rPr>
+              <w:lastRenderedPageBreak/>
               <w:t>The communication subsystem will utilize a radio for transmitting data to the ground</w:t>
             </w:r>
           </w:p>
@@ -21194,7 +21373,6 @@
       </w:pPr>
       <w:bookmarkStart w:id="20" w:name="_Toc374318702"/>
       <w:r>
-        <w:lastRenderedPageBreak/>
         <w:t>Power Requirements</w:t>
       </w:r>
       <w:bookmarkEnd w:id="20"/>
@@ -21261,6 +21439,7 @@
       </w:pPr>
       <w:bookmarkStart w:id="26" w:name="_Toc374318708"/>
       <w:r>
+        <w:lastRenderedPageBreak/>
         <w:t>Subsystem Overview</w:t>
       </w:r>
       <w:bookmarkEnd w:id="26"/>
@@ -21359,14 +21538,7 @@
         <w:rPr>
           <w:rFonts w:ascii="Times New Roman" w:hAnsi="Times New Roman" w:cs="Times New Roman"/>
         </w:rPr>
-        <w:t xml:space="preserve">The spacecraft must be able to generate power to recharge the batteries. While there are several methods of doing this, the most practical is to mount a system of solar arrays to the spacecraft’s exterior. Commercial CubeSat solar arrays can come in a variety of sizes, configurations, and generation capacities. The simplest of the 3U CubeSat-scaled arrays are static panels, though deployable arrays are </w:t>
-      </w:r>
-      <w:r>
-        <w:rPr>
-          <w:rFonts w:ascii="Times New Roman" w:hAnsi="Times New Roman" w:cs="Times New Roman"/>
-        </w:rPr>
-        <w:lastRenderedPageBreak/>
-        <w:t>also available. Though deployable arrays generate significantly more power, it comes at the cost of increased complexity</w:t>
+        <w:t>The spacecraft must be able to generate power to recharge the batteries. While there are several methods of doing this, the most practical is to mount a system of solar arrays to the spacecraft’s exterior. Commercial CubeSat solar arrays can come in a variety of sizes, configurations, and generation capacities. The simplest of the 3U CubeSat-scaled arrays are static panels, though deployable arrays are also available. Though deployable arrays generate significantly more power, it comes at the cost of increased complexity</w:t>
       </w:r>
       <w:r>
         <w:rPr>
@@ -21447,6 +21619,7 @@
       </w:pPr>
       <w:bookmarkStart w:id="33" w:name="_Toc374318715"/>
       <w:r>
+        <w:lastRenderedPageBreak/>
         <w:t>Ground Operation</w:t>
       </w:r>
       <w:bookmarkEnd w:id="33"/>
@@ -21516,7 +21689,7 @@
         <w:rStyle w:val="PageNumber"/>
         <w:noProof/>
       </w:rPr>
-      <w:t>24</w:t>
+      <w:t>27</w:t>
     </w:r>
     <w:r>
       <w:rPr>
@@ -24416,6 +24589,7 @@
 
 <file path=word/charts/chart1.xml><?xml version="1.0" encoding="utf-8"?>
 <c:chartSpace xmlns:c="http://schemas.openxmlformats.org/drawingml/2006/chart" xmlns:a="http://schemas.openxmlformats.org/drawingml/2006/main" xmlns:r="http://schemas.openxmlformats.org/officeDocument/2006/relationships">
+  <c:date1904 val="1"/>
   <c:lang val="en-US"/>
   <c:chart>
     <c:autoTitleDeleted val="1"/>
@@ -25018,11 +25192,11 @@
             </c:numRef>
           </c:val>
         </c:ser>
-        <c:axId val="105254912"/>
-        <c:axId val="105256448"/>
+        <c:axId val="105800832"/>
+        <c:axId val="105802752"/>
       </c:barChart>
       <c:catAx>
-        <c:axId val="105254912"/>
+        <c:axId val="105800832"/>
         <c:scaling>
           <c:orientation val="minMax"/>
         </c:scaling>
@@ -25041,14 +25215,14 @@
             <a:endParaRPr lang="en-US"/>
           </a:p>
         </c:txPr>
-        <c:crossAx val="105256448"/>
+        <c:crossAx val="105802752"/>
         <c:crosses val="autoZero"/>
         <c:auto val="1"/>
         <c:lblAlgn val="ctr"/>
         <c:lblOffset val="100"/>
       </c:catAx>
       <c:valAx>
-        <c:axId val="105256448"/>
+        <c:axId val="105802752"/>
         <c:scaling>
           <c:orientation val="minMax"/>
         </c:scaling>
@@ -25069,7 +25243,7 @@
             <a:endParaRPr lang="en-US"/>
           </a:p>
         </c:txPr>
-        <c:crossAx val="105254912"/>
+        <c:crossAx val="105800832"/>
         <c:crosses val="autoZero"/>
         <c:crossBetween val="between"/>
       </c:valAx>
@@ -25528,11 +25702,11 @@
             </c:numRef>
           </c:val>
         </c:ser>
-        <c:axId val="109008384"/>
-        <c:axId val="109009920"/>
+        <c:axId val="160717824"/>
+        <c:axId val="160756480"/>
       </c:barChart>
       <c:catAx>
-        <c:axId val="109008384"/>
+        <c:axId val="160717824"/>
         <c:scaling>
           <c:orientation val="minMax"/>
         </c:scaling>
@@ -25551,14 +25725,14 @@
             <a:endParaRPr lang="en-US"/>
           </a:p>
         </c:txPr>
-        <c:crossAx val="109009920"/>
+        <c:crossAx val="160756480"/>
         <c:crosses val="autoZero"/>
         <c:auto val="1"/>
         <c:lblAlgn val="ctr"/>
         <c:lblOffset val="100"/>
       </c:catAx>
       <c:valAx>
-        <c:axId val="109009920"/>
+        <c:axId val="160756480"/>
         <c:scaling>
           <c:orientation val="minMax"/>
         </c:scaling>
@@ -25579,7 +25753,7 @@
             <a:endParaRPr lang="en-US"/>
           </a:p>
         </c:txPr>
-        <c:crossAx val="109008384"/>
+        <c:crossAx val="160717824"/>
         <c:crosses val="autoZero"/>
         <c:crossBetween val="between"/>
       </c:valAx>
@@ -27137,11 +27311,11 @@
           </c:yVal>
           <c:smooth val="1"/>
         </c:ser>
-        <c:axId val="153390080"/>
-        <c:axId val="153408640"/>
+        <c:axId val="160509312"/>
+        <c:axId val="160531968"/>
       </c:scatterChart>
       <c:valAx>
-        <c:axId val="153390080"/>
+        <c:axId val="160509312"/>
         <c:scaling>
           <c:orientation val="minMax"/>
         </c:scaling>
@@ -27171,12 +27345,12 @@
         </c:title>
         <c:numFmt formatCode="General" sourceLinked="1"/>
         <c:tickLblPos val="nextTo"/>
-        <c:crossAx val="153408640"/>
+        <c:crossAx val="160531968"/>
         <c:crosses val="autoZero"/>
         <c:crossBetween val="midCat"/>
       </c:valAx>
       <c:valAx>
-        <c:axId val="153408640"/>
+        <c:axId val="160531968"/>
         <c:scaling>
           <c:orientation val="minMax"/>
         </c:scaling>
@@ -27207,7 +27381,7 @@
         </c:title>
         <c:numFmt formatCode="0.0000" sourceLinked="1"/>
         <c:tickLblPos val="nextTo"/>
-        <c:crossAx val="153390080"/>
+        <c:crossAx val="160509312"/>
         <c:crosses val="autoZero"/>
         <c:crossBetween val="midCat"/>
       </c:valAx>
@@ -27361,8 +27535,8 @@
   </w:compat>
   <w:rsids>
     <w:rsidRoot w:val="00910FC9"/>
-    <w:rsid w:val="001A5D63"/>
     <w:rsid w:val="00910FC9"/>
+    <w:rsid w:val="00E74911"/>
   </w:rsids>
   <m:mathPr>
     <m:mathFont m:val="Cambria Math"/>
@@ -27881,7 +28055,7 @@
 </file>
 
 <file path=customXml/itemProps1.xml><?xml version="1.0" encoding="utf-8"?>
-<ds:datastoreItem xmlns:ds="http://schemas.openxmlformats.org/officeDocument/2006/customXml" ds:itemID="{189D24D8-0412-4AED-9CD5-ED586C6FD08A}">
+<ds:datastoreItem xmlns:ds="http://schemas.openxmlformats.org/officeDocument/2006/customXml" ds:itemID="{4EBBD0B2-91E1-4CAA-9BD5-D887817A6D35}">
   <ds:schemaRefs>
     <ds:schemaRef ds:uri="http://schemas.openxmlformats.org/officeDocument/2006/bibliography"/>
   </ds:schemaRefs>

</xml_diff>

<commit_message>
Added nearly every risk to section 5.2.5.5
</commit_message>
<xml_diff>
--- a/CMQA/Mission Overview/RCL-O-CMQA2 Rascal Mission Overview.docx
+++ b/CMQA/Mission Overview/RCL-O-CMQA2 Rascal Mission Overview.docx
@@ -12125,68 +12125,14 @@
       </w:r>
     </w:p>
     <w:p>
-      <w:pPr>
-        <w:pStyle w:val="Heading4"/>
-      </w:pPr>
-      <w:r>
-        <w:t>Chaser Spacecraft Unable to Locate Target Object</w:t>
-      </w:r>
-    </w:p>
-    <w:p>
-      <w:r>
-        <w:t>As discussed in Section 3.2 and Section 5.2.2.1, vast relative distances can develop between chaser and target objects in very short periods of time</w:t>
-      </w:r>
-      <w:r>
-        <w:t>. This problem is compounded even more if one decides to go after an object that is already in orbit as opposed to one that is released from the same vehicle.</w:t>
-      </w:r>
-    </w:p>
-    <w:p>
-      <w:r>
-        <w:t xml:space="preserve">Thus, </w:t>
-      </w:r>
-      <w:r>
-        <w:t>one way of alleviating this risk that has been attempted consists of launching both the target and chaser objects form the same spacecraft</w:t>
-      </w:r>
-      <w:r>
-        <w:t xml:space="preserve">. </w:t>
-      </w:r>
-      <w:r>
-        <w:t>However</w:t>
-      </w:r>
-      <w:r>
-        <w:t xml:space="preserve">, </w:t>
-      </w:r>
-      <w:r>
-        <w:t xml:space="preserve">as discussed in Section 3.2, this </w:t>
-      </w:r>
-      <w:r>
-        <w:t xml:space="preserve">has not proven very successful. </w:t>
-      </w:r>
-      <w:r>
-        <w:t xml:space="preserve">This is most likely due to the relatively long wait times associated with making first contact with and checking out any given spacecraft, which can take days or weeks. Hence, by the time said </w:t>
-      </w:r>
-      <w:r>
-        <w:lastRenderedPageBreak/>
-        <w:t>checkout is complete, and the mission is ready to begin, the target and chaser objects are already 2,000 km apart and incapable of ever achieving rendezvous ever again.</w:t>
-      </w:r>
-    </w:p>
-    <w:p>
-      <w:r>
-        <w:t>This problem can be alleviated by kicking both the target and chaser satellite out as a single unit, as opposed to two separate entities. This in turn allows for ground operators to make contact with and check out each satellite at the same time, and upon completing said process, initiate separation and begin the mission from a common starting point, thus reducing the risk associated with the two objects moving too far apart.</w:t>
-      </w:r>
-    </w:p>
-    <w:p>
-      <w:r>
-        <w:t>Hence, for the Rascal mission, it has been determined that it will consist of two separate spacecraft</w:t>
-      </w:r>
-      <w:r>
-        <w:t xml:space="preserve"> (Jade and Nephrite)</w:t>
-      </w:r>
-      <w:r>
-        <w:t xml:space="preserve"> that initially begin the mission attached to each other, as to </w:t>
-      </w:r>
-      <w:r>
-        <w:t>alleviate the risk of losing the target object to the greatest extent possible.</w:t>
+      <w:r>
+        <w:t>A summary of these risks, including each risk’s likelihood and consequence, can be found in Section 5.2.5.</w:t>
+      </w:r>
+      <w:r>
+        <w:t>6</w:t>
+      </w:r>
+      <w:r>
+        <w:t>.</w:t>
       </w:r>
     </w:p>
     <w:p>
@@ -12194,46 +12140,531 @@
         <w:pStyle w:val="Heading4"/>
       </w:pPr>
       <w:r>
-        <w:t xml:space="preserve"> Propulsion System Failure</w:t>
+        <w:t>Chaser Spacecraft Unable to Locate Target Object</w:t>
       </w:r>
     </w:p>
     <w:p>
       <w:r>
-        <w:t xml:space="preserve">Though many RPO missions have been developed before, only one has been demonstrated within </w:t>
-      </w:r>
-      <w:proofErr w:type="gramStart"/>
-      <w:r>
-        <w:t>a CubeSat</w:t>
-      </w:r>
-      <w:proofErr w:type="gramEnd"/>
-      <w:r>
-        <w:t xml:space="preserve"> architecture (SNaP-1). This means that not much flight data exists on the reliability and implementation of CubeSat propulsion systems, which in turn implies that any design work that goes into such a system </w:t>
-      </w:r>
-      <w:r>
-        <w:t xml:space="preserve">will have to be rigorously scrutinized and tested. </w:t>
-      </w:r>
-      <w:r>
-        <w:t xml:space="preserve"> </w:t>
-      </w:r>
-      <w:r>
-        <w:t>However, due to this lack of historical data, the best practices and margins of safety associated with a “good” CubeSat propulsion system will not be in place, leading to the development of uncertainty in the design and manufacturing of any system that is selected</w:t>
+        <w:t>As discussed in Section 3.2 and Section 5.2.2.1, vast relative distances can develop between chaser and target objects in very short periods of time</w:t>
+      </w:r>
+      <w:r>
+        <w:t>. This problem is compounded even more if one decides to go after an object that is already in orbit as opposed to one that is released from the same vehicle.</w:t>
       </w:r>
     </w:p>
     <w:p>
       <w:r>
-        <w:t xml:space="preserve">Since the only means of achieving mission success are through the successful on-orbit operation of the propulsion system that is chosen, it is critical that this risk is accounted for by any means possible. The main method of accomplishing this, beyond conducting thermal, static thrust, vibration, shock, and bake-out testing on any design that is reached, would involve giving said propulsion design two chances to succeed by having each spacecraft utilize said design. </w:t>
+        <w:t xml:space="preserve">Thus, </w:t>
+      </w:r>
+      <w:r>
+        <w:t>one way of alleviating this risk that has been attempted consists of launching both the target and chaser objects form the same spacecraft</w:t>
+      </w:r>
+      <w:r>
+        <w:t xml:space="preserve">. </w:t>
+      </w:r>
+      <w:r>
+        <w:t>However</w:t>
+      </w:r>
+      <w:r>
+        <w:t xml:space="preserve">, </w:t>
+      </w:r>
+      <w:r>
+        <w:t xml:space="preserve">as discussed in Section 3.2, this </w:t>
+      </w:r>
+      <w:r>
+        <w:t xml:space="preserve">has not proven very </w:t>
+      </w:r>
+      <w:r>
+        <w:lastRenderedPageBreak/>
+        <w:t xml:space="preserve">successful. </w:t>
+      </w:r>
+      <w:r>
+        <w:t>This is most likely due to the relatively long wait times associated with making first contact with and checking out any given spacecraft, which can take days or weeks. Hence, by the time said checkout is complete, and the mission is ready to begin, the target and chaser objects are already 2,000 km apart and incapable of ever achieving rendezvous ever again.</w:t>
       </w:r>
     </w:p>
     <w:p>
       <w:r>
-        <w:t>Hence, for the Rascal mission, both Jade and Nephrite will utilize the same propulsion system, as to increase the chances of meeting mission success by giving each satellite the opportunity to conduct the mission.</w:t>
+        <w:t>This problem can be alleviated by kicking both the target and chaser satellite out as a single unit, as opposed to two separate entities. This in turn allows for ground operators to make contact with and check out each satellite at the same time, and upon completing said process, initiate separation and begin the mission from a common starting point, thus reducing the risk associated with the two objects moving too far apart.</w:t>
+      </w:r>
+    </w:p>
+    <w:p>
+      <w:r>
+        <w:t>Hence, for the Rascal mission, it has been determined that it will consist of two separate spacecraft</w:t>
+      </w:r>
+      <w:r>
+        <w:t xml:space="preserve"> (Jade and Nephrite)</w:t>
+      </w:r>
+      <w:r>
+        <w:t xml:space="preserve"> that initially begin the mission attached to each other, as to </w:t>
+      </w:r>
+      <w:r>
+        <w:t>alleviate the risk of losing the target object to the greatest</w:t>
+      </w:r>
+      <w:r>
+        <w:t xml:space="preserve"> extent possible (Though this does add the risk of spacecraft separation failure, as discussed in Section 5.2.5.1.1)</w:t>
+      </w:r>
+    </w:p>
+    <w:p>
+      <w:pPr>
+        <w:pStyle w:val="Heading5"/>
+      </w:pPr>
+      <w:r>
+        <w:t>Spacecraft Separation Failure</w:t>
+      </w:r>
+    </w:p>
+    <w:p>
+      <w:pPr>
+        <w:spacing w:line="240" w:lineRule="auto"/>
+      </w:pPr>
+      <w:r>
+        <w:t xml:space="preserve">If the Jade and Nephrite </w:t>
+      </w:r>
+      <w:r>
+        <w:t xml:space="preserve">do </w:t>
+      </w:r>
+      <w:r>
+        <w:t xml:space="preserve">not separate properly this </w:t>
+      </w:r>
+      <w:r>
+        <w:t>upon being commanded, the entire Rascal mission is at risk of failure</w:t>
+      </w:r>
+      <w:r>
+        <w:t xml:space="preserve">, as it </w:t>
+      </w:r>
+      <w:r>
+        <w:t>would be extremely limited in its capabilities in such a state</w:t>
+      </w:r>
+      <w:r>
+        <w:t xml:space="preserve">.  To mitigate this </w:t>
+      </w:r>
+      <w:r>
+        <w:t xml:space="preserve">risk, </w:t>
+      </w:r>
+      <w:r>
+        <w:t xml:space="preserve">ground testing will be done to make sure </w:t>
+      </w:r>
+      <w:r>
+        <w:t>the spacecraft separation mechanism</w:t>
+      </w:r>
+      <w:r>
+        <w:t xml:space="preserve"> </w:t>
+      </w:r>
+      <w:r>
+        <w:t>is</w:t>
+      </w:r>
+      <w:r>
+        <w:t xml:space="preserve"> working properly. </w:t>
+      </w:r>
+      <w:r>
+        <w:t>Such testing would include</w:t>
+      </w:r>
+      <w:r>
+        <w:t xml:space="preserve"> 2-axis low friction </w:t>
+      </w:r>
+      <w:r>
+        <w:t>environment testing and</w:t>
+      </w:r>
+      <w:r>
+        <w:t xml:space="preserve"> </w:t>
+      </w:r>
+      <w:r>
+        <w:t>potentially</w:t>
+      </w:r>
+      <w:r>
+        <w:t xml:space="preserve"> a weightless flight on </w:t>
+      </w:r>
+      <w:r>
+        <w:t>a parabolic aircraft flight (AKA, the</w:t>
+      </w:r>
+      <w:r>
+        <w:t xml:space="preserve"> “vomit comet”</w:t>
+      </w:r>
+      <w:r>
+        <w:t>)</w:t>
+      </w:r>
+      <w:r>
+        <w:t>.</w:t>
       </w:r>
     </w:p>
     <w:p>
       <w:pPr>
         <w:pStyle w:val="Heading4"/>
       </w:pPr>
+      <w:r>
+        <w:t xml:space="preserve"> Propulsion System Failure</w:t>
+      </w:r>
     </w:p>
+    <w:p>
+      <w:r>
+        <w:t xml:space="preserve">Though many RPO missions have been developed before, only one has been demonstrated within </w:t>
+      </w:r>
+      <w:proofErr w:type="gramStart"/>
+      <w:r>
+        <w:t>a CubeSat</w:t>
+      </w:r>
+      <w:proofErr w:type="gramEnd"/>
+      <w:r>
+        <w:t xml:space="preserve"> architecture (SNaP-1). This means that not much flight data exists on the reliability and implementation of CubeSat propulsion systems, which in turn implies that any design work that goes into such a system </w:t>
+      </w:r>
+      <w:r>
+        <w:t xml:space="preserve">will have to be rigorously scrutinized and tested. </w:t>
+      </w:r>
+      <w:r>
+        <w:t xml:space="preserve"> </w:t>
+      </w:r>
+      <w:r>
+        <w:t>However, due to this lack of historical data, the best practices and margins of safety associated with a “good” CubeSat propulsion system will not be in place, leading to the development of uncertainty in the design and manufacturing of any system that is selected</w:t>
+      </w:r>
+    </w:p>
+    <w:p>
+      <w:r>
+        <w:t xml:space="preserve">Since the only means of achieving mission success are through the successful on-orbit operation of the propulsion system that is chosen, it is critical that this risk is accounted for by any means possible. The main method of accomplishing this, beyond conducting thermal, static thrust, vibration, shock, and bake-out testing on any design that is reached, would involve giving said propulsion design two chances to succeed by having each spacecraft utilize said design. </w:t>
+      </w:r>
+    </w:p>
+    <w:p>
+      <w:r>
+        <w:t>Hence, for the Rascal mission, both Jade and Nephrite will utilize the same propulsion system, as to increase the chances of meeting mission success by giving each satellite the opportunity to conduct the mission.</w:t>
+      </w:r>
+    </w:p>
+    <w:p>
+      <w:pPr>
+        <w:pStyle w:val="Heading4"/>
+      </w:pPr>
+      <w:r>
+        <w:t>Collision between Target and Chaser</w:t>
+      </w:r>
+    </w:p>
+    <w:p>
+      <w:r>
+        <w:t xml:space="preserve">As documented by the NASA DART mission, it is possible for the target and chaser objects in RPO mission </w:t>
+      </w:r>
+      <w:r>
+        <w:t xml:space="preserve">to collide, though unlikely. This risk can be mitigated through the rigorous testing of the navigation algorithms used to situate the target and chaser relative to each other, as well as through the </w:t>
+      </w:r>
+      <w:r>
+        <w:lastRenderedPageBreak/>
+        <w:t>use of differential GPS data (if possible) and inter-satellite communication to further refine this position data.</w:t>
+      </w:r>
+    </w:p>
+    <w:p>
+      <w:pPr>
+        <w:pStyle w:val="Heading4"/>
+      </w:pPr>
+      <w:r>
+        <w:t>Run Out of Propellant before Mission Completion</w:t>
+      </w:r>
+    </w:p>
+    <w:p>
+      <w:r>
+        <w:t xml:space="preserve">As discussed in Section 5.2.2.1, timing is </w:t>
+      </w:r>
+      <w:proofErr w:type="gramStart"/>
+      <w:r>
+        <w:t>key</w:t>
+      </w:r>
+      <w:proofErr w:type="gramEnd"/>
+      <w:r>
+        <w:t xml:space="preserve"> in executing each of the orbital maneuvers involved with the Rascal mission. Thus, there is a certain risk involved with using too much propellant to </w:t>
+      </w:r>
+      <w:proofErr w:type="gramStart"/>
+      <w:r>
+        <w:t>executed</w:t>
+      </w:r>
+      <w:proofErr w:type="gramEnd"/>
+      <w:r>
+        <w:t xml:space="preserve"> one or more of the maneuvers listed in Section 3.2, resulting in the loss of propellant before mission completion. This risk has already been somewhat mitigated through the inclusion of two spacecraft with propulsion systems. It can be further mitigated through the simulation of all orbital scenarios through the use of mission planning software on the ground (Preliminary software for just such testing has already been made available by Dr. </w:t>
+      </w:r>
+      <w:proofErr w:type="spellStart"/>
+      <w:r>
+        <w:t>Swartwout</w:t>
+      </w:r>
+      <w:proofErr w:type="spellEnd"/>
+      <w:r>
+        <w:t xml:space="preserve"> through his work on the Bandit mission at Washington University in St. Louis).</w:t>
+      </w:r>
+    </w:p>
+    <w:p>
+      <w:pPr>
+        <w:pStyle w:val="Heading4"/>
+      </w:pPr>
+      <w:r>
+        <w:t>Standard CubeSat Mission Risks</w:t>
+      </w:r>
+    </w:p>
+    <w:p>
+      <w:r>
+        <w:t>Though more specific risks to the Rascal mission (both developmental and mission related) exist, the ones listed in Sections 5.2.5.1 through 5.2.5.4 are the largest in both likelihood and consequence. Beyond those risks, however, there are inherent risks in the development on any CubeSat mission, as discussed in the following sections.</w:t>
+      </w:r>
+    </w:p>
+    <w:p>
+      <w:pPr>
+        <w:pStyle w:val="Heading5"/>
+      </w:pPr>
+      <w:r>
+        <w:t>Loss of Communication</w:t>
+      </w:r>
+    </w:p>
+    <w:p>
+      <w:pPr>
+        <w:spacing w:line="240" w:lineRule="auto"/>
+      </w:pPr>
+      <w:r>
+        <w:t>Upon reaching orbit, if communication</w:t>
+      </w:r>
+      <w:r>
+        <w:t xml:space="preserve"> were to be lost with the Rascal</w:t>
+      </w:r>
+      <w:r>
+        <w:t xml:space="preserve"> spacecraft</w:t>
+      </w:r>
+      <w:r>
+        <w:t>,</w:t>
+      </w:r>
+      <w:r>
+        <w:t xml:space="preserve"> </w:t>
+      </w:r>
+      <w:r>
+        <w:t xml:space="preserve">neither mission success verification nor initial separation of Jade and Nephrite </w:t>
+      </w:r>
+      <w:r>
+        <w:t xml:space="preserve">could </w:t>
+      </w:r>
+      <w:r>
+        <w:t xml:space="preserve">be </w:t>
+      </w:r>
+      <w:r>
+        <w:t>achieved</w:t>
+      </w:r>
+      <w:r>
+        <w:t>, resulting in mission failure</w:t>
+      </w:r>
+      <w:r>
+        <w:t xml:space="preserve">. </w:t>
+      </w:r>
+      <w:r>
+        <w:t>Mitigation of this risk would involve</w:t>
+      </w:r>
+      <w:r>
+        <w:t xml:space="preserve"> ground testing, such as </w:t>
+      </w:r>
+      <w:r>
+        <w:t>vibration</w:t>
+      </w:r>
+      <w:r>
+        <w:t xml:space="preserve"> testing,</w:t>
+      </w:r>
+      <w:r>
+        <w:t xml:space="preserve"> </w:t>
+      </w:r>
+      <w:r>
+        <w:t>as well as radio signal strength and ground station capability testing</w:t>
+      </w:r>
+      <w:r>
+        <w:t xml:space="preserve">. </w:t>
+      </w:r>
+    </w:p>
+    <w:p>
+      <w:pPr>
+        <w:pStyle w:val="Heading5"/>
+      </w:pPr>
+      <w:r>
+        <w:t>Spacecraft Unable to Generate Enough Power</w:t>
+      </w:r>
+    </w:p>
+    <w:p>
+      <w:pPr>
+        <w:spacing w:line="240" w:lineRule="auto"/>
+      </w:pPr>
+      <w:r>
+        <w:t xml:space="preserve">If </w:t>
+      </w:r>
+      <w:r>
+        <w:t>the</w:t>
+      </w:r>
+      <w:r>
+        <w:t xml:space="preserve"> </w:t>
+      </w:r>
+      <w:r>
+        <w:t xml:space="preserve">Rascal </w:t>
+      </w:r>
+      <w:r>
+        <w:t xml:space="preserve">power system browns out or does not have enough power to transmit </w:t>
+      </w:r>
+      <w:r>
+        <w:t>data down to the ground,</w:t>
+      </w:r>
+      <w:r>
+        <w:t xml:space="preserve"> </w:t>
+      </w:r>
+      <w:r>
+        <w:t>there would be no means of verifying mission success from the ground, the resulting in mission failure</w:t>
+      </w:r>
+      <w:r>
+        <w:t xml:space="preserve">. Testing can be performed on </w:t>
+      </w:r>
+      <w:r>
+        <w:t xml:space="preserve">solar </w:t>
+      </w:r>
+      <w:r>
+        <w:t xml:space="preserve">panels by using a </w:t>
+      </w:r>
+      <w:r>
+        <w:t>lighting system</w:t>
+      </w:r>
+      <w:r>
+        <w:t xml:space="preserve"> consisting of numerous full spectrum light bulbs that can replicate the suns conditions in space. Additional testing can be performed in the full function flight test with a completely integrated spacecraft with the same method. This will confirm correct power draw and use. </w:t>
+      </w:r>
+      <w:r>
+        <w:t>The main means of alleviating this risk, however, would involve the creation of an accurate power budget that reflects the amount of power necessary to run the satellite and the amount that can be generated by Rascal’s solar arrays.</w:t>
+      </w:r>
+    </w:p>
+    <w:p>
+      <w:pPr>
+        <w:pStyle w:val="Heading5"/>
+      </w:pPr>
+      <w:r>
+        <w:t>Deorbit Occurs Before Six Months Has Passed</w:t>
+      </w:r>
+    </w:p>
+    <w:p>
+      <w:r>
+        <w:t xml:space="preserve">As discussed in Section 5.2.3, the mission lifetime for the Rascal mission has been set at 6 months. Thus, before any launch is accepted, the orbit that can potentially be reached by the launch vehicle through </w:t>
+      </w:r>
+      <w:proofErr w:type="spellStart"/>
+      <w:r>
+        <w:t>he</w:t>
+      </w:r>
+      <w:proofErr w:type="spellEnd"/>
+      <w:r>
+        <w:t xml:space="preserve"> use of orbit prediction software (Such as STK or GMAT) as to ensure that said orbit will result in at least a 6 month lifetime.</w:t>
+      </w:r>
+    </w:p>
+    <w:p>
+      <w:pPr>
+        <w:pStyle w:val="Heading5"/>
+      </w:pPr>
+      <w:r>
+        <w:t>Launch Vehicle Causes Component Failure</w:t>
+      </w:r>
+    </w:p>
+    <w:p>
+      <w:r>
+        <w:t>The main point of failure for any spacecraft is due to the vibrations and forces associated with its launch vehicle environment causing wire harness detachment or component failure</w:t>
+      </w:r>
+      <w:r>
+        <w:t xml:space="preserve">. The best way to mitigate this </w:t>
+      </w:r>
+      <w:r>
+        <w:t xml:space="preserve">risk </w:t>
+      </w:r>
+      <w:r>
+        <w:t xml:space="preserve">is to </w:t>
+      </w:r>
+      <w:r>
+        <w:t>subject</w:t>
+      </w:r>
+      <w:r>
+        <w:t xml:space="preserve"> </w:t>
+      </w:r>
+      <w:r>
+        <w:t>Rascal</w:t>
+      </w:r>
+      <w:r>
+        <w:t xml:space="preserve"> </w:t>
+      </w:r>
+      <w:r>
+        <w:t>to vibration testing specified by the launch vehicle that it is set to launch on.</w:t>
+      </w:r>
+      <w:r>
+        <w:t xml:space="preserve"> </w:t>
+      </w:r>
+      <w:r>
+        <w:t xml:space="preserve">If such data is not available and testing needs to be conducted on component boards to determined the </w:t>
+      </w:r>
+      <w:r>
+        <w:lastRenderedPageBreak/>
+        <w:t>rigidity of their design, the NASA GEVS Standard Vibration Profile (As Shown in Figure 5-11) would be used in said testing’s place. This standard was developed by NASA to cover the loads and vibrations associated with any currently available launch vehicle. Thus, the results obtained from it would translate directly to any testing expected of any launch service provider.</w:t>
+      </w:r>
+    </w:p>
+    <w:p>
+      <w:pPr>
+        <w:jc w:val="center"/>
+      </w:pPr>
+      <w:r>
+        <w:rPr>
+          <w:noProof/>
+        </w:rPr>
+        <w:drawing>
+          <wp:inline distT="0" distB="0" distL="0" distR="0">
+            <wp:extent cx="2703019" cy="3827721"/>
+            <wp:effectExtent l="38100" t="19050" r="21131" b="20379"/>
+            <wp:docPr id="25" name="Picture 7"/>
+            <wp:cNvGraphicFramePr>
+              <a:graphicFrameLocks xmlns:a="http://schemas.openxmlformats.org/drawingml/2006/main" noChangeAspect="1"/>
+            </wp:cNvGraphicFramePr>
+            <a:graphic xmlns:a="http://schemas.openxmlformats.org/drawingml/2006/main">
+              <a:graphicData uri="http://schemas.openxmlformats.org/drawingml/2006/picture">
+                <pic:pic xmlns:pic="http://schemas.openxmlformats.org/drawingml/2006/picture">
+                  <pic:nvPicPr>
+                    <pic:cNvPr id="0" name="Picture 7"/>
+                    <pic:cNvPicPr>
+                      <a:picLocks noChangeAspect="1" noChangeArrowheads="1"/>
+                    </pic:cNvPicPr>
+                  </pic:nvPicPr>
+                  <pic:blipFill>
+                    <a:blip r:embed="rId29" cstate="print"/>
+                    <a:srcRect/>
+                    <a:stretch>
+                      <a:fillRect/>
+                    </a:stretch>
+                  </pic:blipFill>
+                  <pic:spPr bwMode="auto">
+                    <a:xfrm>
+                      <a:off x="0" y="0"/>
+                      <a:ext cx="2703172" cy="3827938"/>
+                    </a:xfrm>
+                    <a:prstGeom prst="rect">
+                      <a:avLst/>
+                    </a:prstGeom>
+                    <a:noFill/>
+                    <a:ln w="9525">
+                      <a:solidFill>
+                        <a:schemeClr val="tx1"/>
+                      </a:solidFill>
+                      <a:miter lim="800000"/>
+                      <a:headEnd/>
+                      <a:tailEnd/>
+                    </a:ln>
+                  </pic:spPr>
+                </pic:pic>
+              </a:graphicData>
+            </a:graphic>
+          </wp:inline>
+        </w:drawing>
+      </w:r>
+    </w:p>
+    <w:p>
+      <w:pPr>
+        <w:jc w:val="center"/>
+        <w:rPr>
+          <w:b/>
+        </w:rPr>
+      </w:pPr>
+      <w:r>
+        <w:rPr>
+          <w:b/>
+        </w:rPr>
+        <w:t>Figure 5-11. NASA GEVS Standard Vibration Profile</w:t>
+      </w:r>
+    </w:p>
+    <w:p>
+      <w:pPr>
+        <w:pStyle w:val="Heading5"/>
+      </w:pPr>
+      <w:r>
+        <w:t>Damage from Radiation</w:t>
+      </w:r>
+    </w:p>
+    <w:p/>
     <w:p>
       <w:pPr>
         <w:pStyle w:val="Heading2"/>
@@ -21689,7 +22120,7 @@
         <w:rStyle w:val="PageNumber"/>
         <w:noProof/>
       </w:rPr>
-      <w:t>27</w:t>
+      <w:t>29</w:t>
     </w:r>
     <w:r>
       <w:rPr>
@@ -23494,7 +23925,7 @@
       <w:ind w:left="440"/>
     </w:pPr>
   </w:style>
-  <w:style w:type="table" w:styleId="LightShading">
+  <w:style w:type="table" w:customStyle="1" w:styleId="LightShading">
     <w:name w:val="Light Shading"/>
     <w:basedOn w:val="TableNormal"/>
     <w:uiPriority w:val="60"/>
@@ -25192,11 +25623,11 @@
             </c:numRef>
           </c:val>
         </c:ser>
-        <c:axId val="105800832"/>
-        <c:axId val="105802752"/>
+        <c:axId val="87952768"/>
+        <c:axId val="88869504"/>
       </c:barChart>
       <c:catAx>
-        <c:axId val="105800832"/>
+        <c:axId val="87952768"/>
         <c:scaling>
           <c:orientation val="minMax"/>
         </c:scaling>
@@ -25215,14 +25646,14 @@
             <a:endParaRPr lang="en-US"/>
           </a:p>
         </c:txPr>
-        <c:crossAx val="105802752"/>
+        <c:crossAx val="88869504"/>
         <c:crosses val="autoZero"/>
         <c:auto val="1"/>
         <c:lblAlgn val="ctr"/>
         <c:lblOffset val="100"/>
       </c:catAx>
       <c:valAx>
-        <c:axId val="105802752"/>
+        <c:axId val="88869504"/>
         <c:scaling>
           <c:orientation val="minMax"/>
         </c:scaling>
@@ -25243,7 +25674,7 @@
             <a:endParaRPr lang="en-US"/>
           </a:p>
         </c:txPr>
-        <c:crossAx val="105800832"/>
+        <c:crossAx val="87952768"/>
         <c:crosses val="autoZero"/>
         <c:crossBetween val="between"/>
       </c:valAx>
@@ -25702,11 +26133,11 @@
             </c:numRef>
           </c:val>
         </c:ser>
-        <c:axId val="160717824"/>
-        <c:axId val="160756480"/>
+        <c:axId val="104727680"/>
+        <c:axId val="104752256"/>
       </c:barChart>
       <c:catAx>
-        <c:axId val="160717824"/>
+        <c:axId val="104727680"/>
         <c:scaling>
           <c:orientation val="minMax"/>
         </c:scaling>
@@ -25725,14 +26156,14 @@
             <a:endParaRPr lang="en-US"/>
           </a:p>
         </c:txPr>
-        <c:crossAx val="160756480"/>
+        <c:crossAx val="104752256"/>
         <c:crosses val="autoZero"/>
         <c:auto val="1"/>
         <c:lblAlgn val="ctr"/>
         <c:lblOffset val="100"/>
       </c:catAx>
       <c:valAx>
-        <c:axId val="160756480"/>
+        <c:axId val="104752256"/>
         <c:scaling>
           <c:orientation val="minMax"/>
         </c:scaling>
@@ -25753,7 +26184,7 @@
             <a:endParaRPr lang="en-US"/>
           </a:p>
         </c:txPr>
-        <c:crossAx val="160717824"/>
+        <c:crossAx val="104727680"/>
         <c:crosses val="autoZero"/>
         <c:crossBetween val="between"/>
       </c:valAx>
@@ -27311,11 +27742,11 @@
           </c:yVal>
           <c:smooth val="1"/>
         </c:ser>
-        <c:axId val="160509312"/>
-        <c:axId val="160531968"/>
+        <c:axId val="160716288"/>
+        <c:axId val="160755712"/>
       </c:scatterChart>
       <c:valAx>
-        <c:axId val="160509312"/>
+        <c:axId val="160716288"/>
         <c:scaling>
           <c:orientation val="minMax"/>
         </c:scaling>
@@ -27345,12 +27776,12 @@
         </c:title>
         <c:numFmt formatCode="General" sourceLinked="1"/>
         <c:tickLblPos val="nextTo"/>
-        <c:crossAx val="160531968"/>
+        <c:crossAx val="160755712"/>
         <c:crosses val="autoZero"/>
         <c:crossBetween val="midCat"/>
       </c:valAx>
       <c:valAx>
-        <c:axId val="160531968"/>
+        <c:axId val="160755712"/>
         <c:scaling>
           <c:orientation val="minMax"/>
         </c:scaling>
@@ -27381,7 +27812,7 @@
         </c:title>
         <c:numFmt formatCode="0.0000" sourceLinked="1"/>
         <c:tickLblPos val="nextTo"/>
-        <c:crossAx val="160509312"/>
+        <c:crossAx val="160716288"/>
         <c:crosses val="autoZero"/>
         <c:crossBetween val="midCat"/>
       </c:valAx>
@@ -27536,7 +27967,6 @@
   <w:rsids>
     <w:rsidRoot w:val="00910FC9"/>
     <w:rsid w:val="00910FC9"/>
-    <w:rsid w:val="00E74911"/>
   </w:rsids>
   <m:mathPr>
     <m:mathFont m:val="Cambria Math"/>
@@ -28055,7 +28485,7 @@
 </file>
 
 <file path=customXml/itemProps1.xml><?xml version="1.0" encoding="utf-8"?>
-<ds:datastoreItem xmlns:ds="http://schemas.openxmlformats.org/officeDocument/2006/customXml" ds:itemID="{4EBBD0B2-91E1-4CAA-9BD5-D887817A6D35}">
+<ds:datastoreItem xmlns:ds="http://schemas.openxmlformats.org/officeDocument/2006/customXml" ds:itemID="{E2F9A982-3068-4265-838D-EA115EB77EC5}">
   <ds:schemaRefs>
     <ds:schemaRef ds:uri="http://schemas.openxmlformats.org/officeDocument/2006/bibliography"/>
   </ds:schemaRefs>

</xml_diff>

<commit_message>
Added system overview section
</commit_message>
<xml_diff>
--- a/CMQA/Mission Overview/RCL-O-CMQA2 Rascal Mission Overview.docx
+++ b/CMQA/Mission Overview/RCL-O-CMQA2 Rascal Mission Overview.docx
@@ -2289,7 +2289,7 @@
         <w:pStyle w:val="Heading1"/>
       </w:pPr>
       <w:bookmarkStart w:id="0" w:name="_Toc155858539"/>
-      <w:bookmarkStart w:id="1" w:name="_Toc374318681"/>
+      <w:bookmarkStart w:id="1" w:name="_Toc374398284"/>
       <w:r>
         <w:lastRenderedPageBreak/>
         <w:t>Executive Summary</w:t>
@@ -2360,7 +2360,7 @@
           <w:r>
             <w:fldChar w:fldCharType="separate"/>
           </w:r>
-          <w:hyperlink w:anchor="_Toc374318681" w:history="1">
+          <w:hyperlink w:anchor="_Toc374398284" w:history="1">
             <w:r>
               <w:rPr>
                 <w:rStyle w:val="Hyperlink"/>
@@ -2401,7 +2401,7 @@
                 <w:noProof/>
                 <w:webHidden/>
               </w:rPr>
-              <w:instrText xml:space="preserve"> PAGEREF _Toc374318681 \h </w:instrText>
+              <w:instrText xml:space="preserve"> PAGEREF _Toc374398284 \h </w:instrText>
             </w:r>
             <w:r>
               <w:rPr>
@@ -2444,7 +2444,7 @@
               <w:noProof/>
             </w:rPr>
           </w:pPr>
-          <w:hyperlink w:anchor="_Toc374318682" w:history="1">
+          <w:hyperlink w:anchor="_Toc374398285" w:history="1">
             <w:r>
               <w:rPr>
                 <w:rStyle w:val="Hyperlink"/>
@@ -2485,7 +2485,7 @@
                 <w:noProof/>
                 <w:webHidden/>
               </w:rPr>
-              <w:instrText xml:space="preserve"> PAGEREF _Toc374318682 \h </w:instrText>
+              <w:instrText xml:space="preserve"> PAGEREF _Toc374398285 \h </w:instrText>
             </w:r>
             <w:r>
               <w:rPr>
@@ -2528,7 +2528,7 @@
               <w:noProof/>
             </w:rPr>
           </w:pPr>
-          <w:hyperlink w:anchor="_Toc374318683" w:history="1">
+          <w:hyperlink w:anchor="_Toc374398286" w:history="1">
             <w:r>
               <w:rPr>
                 <w:rStyle w:val="Hyperlink"/>
@@ -2569,7 +2569,7 @@
                 <w:noProof/>
                 <w:webHidden/>
               </w:rPr>
-              <w:instrText xml:space="preserve"> PAGEREF _Toc374318683 \h </w:instrText>
+              <w:instrText xml:space="preserve"> PAGEREF _Toc374398286 \h </w:instrText>
             </w:r>
             <w:r>
               <w:rPr>
@@ -2589,7 +2589,7 @@
                 <w:noProof/>
                 <w:webHidden/>
               </w:rPr>
-              <w:t>7</w:t>
+              <w:t>6</w:t>
             </w:r>
             <w:r>
               <w:rPr>
@@ -2612,7 +2612,7 @@
               <w:noProof/>
             </w:rPr>
           </w:pPr>
-          <w:hyperlink w:anchor="_Toc374318684" w:history="1">
+          <w:hyperlink w:anchor="_Toc374398287" w:history="1">
             <w:r>
               <w:rPr>
                 <w:rStyle w:val="Hyperlink"/>
@@ -2653,7 +2653,7 @@
                 <w:noProof/>
                 <w:webHidden/>
               </w:rPr>
-              <w:instrText xml:space="preserve"> PAGEREF _Toc374318684 \h </w:instrText>
+              <w:instrText xml:space="preserve"> PAGEREF _Toc374398287 \h </w:instrText>
             </w:r>
             <w:r>
               <w:rPr>
@@ -2673,7 +2673,7 @@
                 <w:noProof/>
                 <w:webHidden/>
               </w:rPr>
-              <w:t>7</w:t>
+              <w:t>6</w:t>
             </w:r>
             <w:r>
               <w:rPr>
@@ -2696,7 +2696,7 @@
               <w:noProof/>
             </w:rPr>
           </w:pPr>
-          <w:hyperlink w:anchor="_Toc374318685" w:history="1">
+          <w:hyperlink w:anchor="_Toc374398288" w:history="1">
             <w:r>
               <w:rPr>
                 <w:rStyle w:val="Hyperlink"/>
@@ -2737,7 +2737,7 @@
                 <w:noProof/>
                 <w:webHidden/>
               </w:rPr>
-              <w:instrText xml:space="preserve"> PAGEREF _Toc374318685 \h </w:instrText>
+              <w:instrText xml:space="preserve"> PAGEREF _Toc374398288 \h </w:instrText>
             </w:r>
             <w:r>
               <w:rPr>
@@ -2780,7 +2780,7 @@
               <w:noProof/>
             </w:rPr>
           </w:pPr>
-          <w:hyperlink w:anchor="_Toc374318686" w:history="1">
+          <w:hyperlink w:anchor="_Toc374398289" w:history="1">
             <w:r>
               <w:rPr>
                 <w:rStyle w:val="Hyperlink"/>
@@ -2821,7 +2821,7 @@
                 <w:noProof/>
                 <w:webHidden/>
               </w:rPr>
-              <w:instrText xml:space="preserve"> PAGEREF _Toc374318686 \h </w:instrText>
+              <w:instrText xml:space="preserve"> PAGEREF _Toc374398289 \h </w:instrText>
             </w:r>
             <w:r>
               <w:rPr>
@@ -2864,7 +2864,7 @@
               <w:noProof/>
             </w:rPr>
           </w:pPr>
-          <w:hyperlink w:anchor="_Toc374318687" w:history="1">
+          <w:hyperlink w:anchor="_Toc374398290" w:history="1">
             <w:r>
               <w:rPr>
                 <w:rStyle w:val="Hyperlink"/>
@@ -2905,7 +2905,7 @@
                 <w:noProof/>
                 <w:webHidden/>
               </w:rPr>
-              <w:instrText xml:space="preserve"> PAGEREF _Toc374318687 \h </w:instrText>
+              <w:instrText xml:space="preserve"> PAGEREF _Toc374398290 \h </w:instrText>
             </w:r>
             <w:r>
               <w:rPr>
@@ -2948,7 +2948,7 @@
               <w:noProof/>
             </w:rPr>
           </w:pPr>
-          <w:hyperlink w:anchor="_Toc374318688" w:history="1">
+          <w:hyperlink w:anchor="_Toc374398291" w:history="1">
             <w:r>
               <w:rPr>
                 <w:rStyle w:val="Hyperlink"/>
@@ -2989,7 +2989,7 @@
                 <w:noProof/>
                 <w:webHidden/>
               </w:rPr>
-              <w:instrText xml:space="preserve"> PAGEREF _Toc374318688 \h </w:instrText>
+              <w:instrText xml:space="preserve"> PAGEREF _Toc374398291 \h </w:instrText>
             </w:r>
             <w:r>
               <w:rPr>
@@ -3032,7 +3032,7 @@
               <w:noProof/>
             </w:rPr>
           </w:pPr>
-          <w:hyperlink w:anchor="_Toc374318689" w:history="1">
+          <w:hyperlink w:anchor="_Toc374398292" w:history="1">
             <w:r>
               <w:rPr>
                 <w:rStyle w:val="Hyperlink"/>
@@ -3073,7 +3073,7 @@
                 <w:noProof/>
                 <w:webHidden/>
               </w:rPr>
-              <w:instrText xml:space="preserve"> PAGEREF _Toc374318689 \h </w:instrText>
+              <w:instrText xml:space="preserve"> PAGEREF _Toc374398292 \h </w:instrText>
             </w:r>
             <w:r>
               <w:rPr>
@@ -3116,7 +3116,7 @@
               <w:noProof/>
             </w:rPr>
           </w:pPr>
-          <w:hyperlink w:anchor="_Toc374318690" w:history="1">
+          <w:hyperlink w:anchor="_Toc374398293" w:history="1">
             <w:r>
               <w:rPr>
                 <w:rStyle w:val="Hyperlink"/>
@@ -3157,7 +3157,7 @@
                 <w:noProof/>
                 <w:webHidden/>
               </w:rPr>
-              <w:instrText xml:space="preserve"> PAGEREF _Toc374318690 \h </w:instrText>
+              <w:instrText xml:space="preserve"> PAGEREF _Toc374398293 \h </w:instrText>
             </w:r>
             <w:r>
               <w:rPr>
@@ -3200,7 +3200,7 @@
               <w:noProof/>
             </w:rPr>
           </w:pPr>
-          <w:hyperlink w:anchor="_Toc374318691" w:history="1">
+          <w:hyperlink w:anchor="_Toc374398294" w:history="1">
             <w:r>
               <w:rPr>
                 <w:rStyle w:val="Hyperlink"/>
@@ -3241,7 +3241,7 @@
                 <w:noProof/>
                 <w:webHidden/>
               </w:rPr>
-              <w:instrText xml:space="preserve"> PAGEREF _Toc374318691 \h </w:instrText>
+              <w:instrText xml:space="preserve"> PAGEREF _Toc374398294 \h </w:instrText>
             </w:r>
             <w:r>
               <w:rPr>
@@ -3284,7 +3284,7 @@
               <w:noProof/>
             </w:rPr>
           </w:pPr>
-          <w:hyperlink w:anchor="_Toc374318692" w:history="1">
+          <w:hyperlink w:anchor="_Toc374398295" w:history="1">
             <w:r>
               <w:rPr>
                 <w:rStyle w:val="Hyperlink"/>
@@ -3325,7 +3325,7 @@
                 <w:noProof/>
                 <w:webHidden/>
               </w:rPr>
-              <w:instrText xml:space="preserve"> PAGEREF _Toc374318692 \h </w:instrText>
+              <w:instrText xml:space="preserve"> PAGEREF _Toc374398295 \h </w:instrText>
             </w:r>
             <w:r>
               <w:rPr>
@@ -3368,7 +3368,7 @@
               <w:noProof/>
             </w:rPr>
           </w:pPr>
-          <w:hyperlink w:anchor="_Toc374318693" w:history="1">
+          <w:hyperlink w:anchor="_Toc374398296" w:history="1">
             <w:r>
               <w:rPr>
                 <w:rStyle w:val="Hyperlink"/>
@@ -3409,7 +3409,7 @@
                 <w:noProof/>
                 <w:webHidden/>
               </w:rPr>
-              <w:instrText xml:space="preserve"> PAGEREF _Toc374318693 \h </w:instrText>
+              <w:instrText xml:space="preserve"> PAGEREF _Toc374398296 \h </w:instrText>
             </w:r>
             <w:r>
               <w:rPr>
@@ -3452,7 +3452,7 @@
               <w:noProof/>
             </w:rPr>
           </w:pPr>
-          <w:hyperlink w:anchor="_Toc374318694" w:history="1">
+          <w:hyperlink w:anchor="_Toc374398297" w:history="1">
             <w:r>
               <w:rPr>
                 <w:rStyle w:val="Hyperlink"/>
@@ -3472,7 +3472,7 @@
                 <w:rStyle w:val="Hyperlink"/>
                 <w:noProof/>
               </w:rPr>
-              <w:t>Cost</w:t>
+              <w:t>Volume</w:t>
             </w:r>
             <w:r>
               <w:rPr>
@@ -3493,7 +3493,7 @@
                 <w:noProof/>
                 <w:webHidden/>
               </w:rPr>
-              <w:instrText xml:space="preserve"> PAGEREF _Toc374318694 \h </w:instrText>
+              <w:instrText xml:space="preserve"> PAGEREF _Toc374398297 \h </w:instrText>
             </w:r>
             <w:r>
               <w:rPr>
@@ -3513,7 +3513,7 @@
                 <w:noProof/>
                 <w:webHidden/>
               </w:rPr>
-              <w:t>20</w:t>
+              <w:t>22</w:t>
             </w:r>
             <w:r>
               <w:rPr>
@@ -3536,7 +3536,7 @@
               <w:noProof/>
             </w:rPr>
           </w:pPr>
-          <w:hyperlink w:anchor="_Toc374318695" w:history="1">
+          <w:hyperlink w:anchor="_Toc374398298" w:history="1">
             <w:r>
               <w:rPr>
                 <w:rStyle w:val="Hyperlink"/>
@@ -3577,7 +3577,7 @@
                 <w:noProof/>
                 <w:webHidden/>
               </w:rPr>
-              <w:instrText xml:space="preserve"> PAGEREF _Toc374318695 \h </w:instrText>
+              <w:instrText xml:space="preserve"> PAGEREF _Toc374398298 \h </w:instrText>
             </w:r>
             <w:r>
               <w:rPr>
@@ -3597,7 +3597,7 @@
                 <w:noProof/>
                 <w:webHidden/>
               </w:rPr>
-              <w:t>20</w:t>
+              <w:t>25</w:t>
             </w:r>
             <w:r>
               <w:rPr>
@@ -3620,7 +3620,7 @@
               <w:noProof/>
             </w:rPr>
           </w:pPr>
-          <w:hyperlink w:anchor="_Toc374318696" w:history="1">
+          <w:hyperlink w:anchor="_Toc374398299" w:history="1">
             <w:r>
               <w:rPr>
                 <w:rStyle w:val="Hyperlink"/>
@@ -3661,7 +3661,7 @@
                 <w:noProof/>
                 <w:webHidden/>
               </w:rPr>
-              <w:instrText xml:space="preserve"> PAGEREF _Toc374318696 \h </w:instrText>
+              <w:instrText xml:space="preserve"> PAGEREF _Toc374398299 \h </w:instrText>
             </w:r>
             <w:r>
               <w:rPr>
@@ -3681,7 +3681,7 @@
                 <w:noProof/>
                 <w:webHidden/>
               </w:rPr>
-              <w:t>21</w:t>
+              <w:t>26</w:t>
             </w:r>
             <w:r>
               <w:rPr>
@@ -3704,7 +3704,7 @@
               <w:noProof/>
             </w:rPr>
           </w:pPr>
-          <w:hyperlink w:anchor="_Toc374318697" w:history="1">
+          <w:hyperlink w:anchor="_Toc374398300" w:history="1">
             <w:r>
               <w:rPr>
                 <w:rStyle w:val="Hyperlink"/>
@@ -3724,7 +3724,7 @@
                 <w:rStyle w:val="Hyperlink"/>
                 <w:noProof/>
               </w:rPr>
-              <w:t>Mission Development Experience</w:t>
+              <w:t>Risk Mitigation</w:t>
             </w:r>
             <w:r>
               <w:rPr>
@@ -3745,7 +3745,7 @@
                 <w:noProof/>
                 <w:webHidden/>
               </w:rPr>
-              <w:instrText xml:space="preserve"> PAGEREF _Toc374318697 \h </w:instrText>
+              <w:instrText xml:space="preserve"> PAGEREF _Toc374398300 \h </w:instrText>
             </w:r>
             <w:r>
               <w:rPr>
@@ -3765,91 +3765,7 @@
                 <w:noProof/>
                 <w:webHidden/>
               </w:rPr>
-              <w:t>21</w:t>
-            </w:r>
-            <w:r>
-              <w:rPr>
-                <w:noProof/>
-                <w:webHidden/>
-              </w:rPr>
-              <w:fldChar w:fldCharType="end"/>
-            </w:r>
-          </w:hyperlink>
-        </w:p>
-        <w:p>
-          <w:pPr>
-            <w:pStyle w:val="TOC3"/>
-            <w:tabs>
-              <w:tab w:val="left" w:pos="1320"/>
-              <w:tab w:val="right" w:leader="dot" w:pos="9350"/>
-            </w:tabs>
-            <w:rPr>
-              <w:rFonts w:asciiTheme="minorHAnsi" w:eastAsiaTheme="minorEastAsia" w:hAnsiTheme="minorHAnsi" w:cstheme="minorBidi"/>
-              <w:noProof/>
-            </w:rPr>
-          </w:pPr>
-          <w:hyperlink w:anchor="_Toc374318698" w:history="1">
-            <w:r>
-              <w:rPr>
-                <w:rStyle w:val="Hyperlink"/>
-                <w:noProof/>
-              </w:rPr>
-              <w:t>5.2.6</w:t>
-            </w:r>
-            <w:r>
-              <w:rPr>
-                <w:rFonts w:asciiTheme="minorHAnsi" w:eastAsiaTheme="minorEastAsia" w:hAnsiTheme="minorHAnsi" w:cstheme="minorBidi"/>
-                <w:noProof/>
-              </w:rPr>
-              <w:tab/>
-            </w:r>
-            <w:r>
-              <w:rPr>
-                <w:rStyle w:val="Hyperlink"/>
-                <w:noProof/>
-              </w:rPr>
-              <w:t>Risk</w:t>
-            </w:r>
-            <w:r>
-              <w:rPr>
-                <w:noProof/>
-                <w:webHidden/>
-              </w:rPr>
-              <w:tab/>
-            </w:r>
-            <w:r>
-              <w:rPr>
-                <w:noProof/>
-                <w:webHidden/>
-              </w:rPr>
-              <w:fldChar w:fldCharType="begin"/>
-            </w:r>
-            <w:r>
-              <w:rPr>
-                <w:noProof/>
-                <w:webHidden/>
-              </w:rPr>
-              <w:instrText xml:space="preserve"> PAGEREF _Toc374318698 \h </w:instrText>
-            </w:r>
-            <w:r>
-              <w:rPr>
-                <w:noProof/>
-                <w:webHidden/>
-              </w:rPr>
-            </w:r>
-            <w:r>
-              <w:rPr>
-                <w:noProof/>
-                <w:webHidden/>
-              </w:rPr>
-              <w:fldChar w:fldCharType="separate"/>
-            </w:r>
-            <w:r>
-              <w:rPr>
-                <w:noProof/>
-                <w:webHidden/>
-              </w:rPr>
-              <w:t>21</w:t>
+              <w:t>26</w:t>
             </w:r>
             <w:r>
               <w:rPr>
@@ -3872,7 +3788,7 @@
               <w:noProof/>
             </w:rPr>
           </w:pPr>
-          <w:hyperlink w:anchor="_Toc374318699" w:history="1">
+          <w:hyperlink w:anchor="_Toc374398301" w:history="1">
             <w:r>
               <w:rPr>
                 <w:rStyle w:val="Hyperlink"/>
@@ -3913,7 +3829,7 @@
                 <w:noProof/>
                 <w:webHidden/>
               </w:rPr>
-              <w:instrText xml:space="preserve"> PAGEREF _Toc374318699 \h </w:instrText>
+              <w:instrText xml:space="preserve"> PAGEREF _Toc374398301 \h </w:instrText>
             </w:r>
             <w:r>
               <w:rPr>
@@ -3933,7 +3849,7 @@
                 <w:noProof/>
                 <w:webHidden/>
               </w:rPr>
-              <w:t>21</w:t>
+              <w:t>30</w:t>
             </w:r>
             <w:r>
               <w:rPr>
@@ -3956,7 +3872,7 @@
               <w:noProof/>
             </w:rPr>
           </w:pPr>
-          <w:hyperlink w:anchor="_Toc374318700" w:history="1">
+          <w:hyperlink w:anchor="_Toc374398302" w:history="1">
             <w:r>
               <w:rPr>
                 <w:rStyle w:val="Hyperlink"/>
@@ -3997,7 +3913,7 @@
                 <w:noProof/>
                 <w:webHidden/>
               </w:rPr>
-              <w:instrText xml:space="preserve"> PAGEREF _Toc374318700 \h </w:instrText>
+              <w:instrText xml:space="preserve"> PAGEREF _Toc374398302 \h </w:instrText>
             </w:r>
             <w:r>
               <w:rPr>
@@ -4017,7 +3933,7 @@
                 <w:noProof/>
                 <w:webHidden/>
               </w:rPr>
-              <w:t>24</w:t>
+              <w:t>33</w:t>
             </w:r>
             <w:r>
               <w:rPr>
@@ -4040,7 +3956,7 @@
               <w:noProof/>
             </w:rPr>
           </w:pPr>
-          <w:hyperlink w:anchor="_Toc374318701" w:history="1">
+          <w:hyperlink w:anchor="_Toc374398303" w:history="1">
             <w:r>
               <w:rPr>
                 <w:rStyle w:val="Hyperlink"/>
@@ -4081,7 +3997,7 @@
                 <w:noProof/>
                 <w:webHidden/>
               </w:rPr>
-              <w:instrText xml:space="preserve"> PAGEREF _Toc374318701 \h </w:instrText>
+              <w:instrText xml:space="preserve"> PAGEREF _Toc374398303 \h </w:instrText>
             </w:r>
             <w:r>
               <w:rPr>
@@ -4101,7 +4017,7 @@
                 <w:noProof/>
                 <w:webHidden/>
               </w:rPr>
-              <w:t>24</w:t>
+              <w:t>33</w:t>
             </w:r>
             <w:r>
               <w:rPr>
@@ -4124,7 +4040,7 @@
               <w:noProof/>
             </w:rPr>
           </w:pPr>
-          <w:hyperlink w:anchor="_Toc374318702" w:history="1">
+          <w:hyperlink w:anchor="_Toc374398304" w:history="1">
             <w:r>
               <w:rPr>
                 <w:rStyle w:val="Hyperlink"/>
@@ -4165,7 +4081,7 @@
                 <w:noProof/>
                 <w:webHidden/>
               </w:rPr>
-              <w:instrText xml:space="preserve"> PAGEREF _Toc374318702 \h </w:instrText>
+              <w:instrText xml:space="preserve"> PAGEREF _Toc374398304 \h </w:instrText>
             </w:r>
             <w:r>
               <w:rPr>
@@ -4185,7 +4101,7 @@
                 <w:noProof/>
                 <w:webHidden/>
               </w:rPr>
-              <w:t>24</w:t>
+              <w:t>33</w:t>
             </w:r>
             <w:r>
               <w:rPr>
@@ -4208,7 +4124,7 @@
               <w:noProof/>
             </w:rPr>
           </w:pPr>
-          <w:hyperlink w:anchor="_Toc374318703" w:history="1">
+          <w:hyperlink w:anchor="_Toc374398305" w:history="1">
             <w:r>
               <w:rPr>
                 <w:rStyle w:val="Hyperlink"/>
@@ -4249,7 +4165,7 @@
                 <w:noProof/>
                 <w:webHidden/>
               </w:rPr>
-              <w:instrText xml:space="preserve"> PAGEREF _Toc374318703 \h </w:instrText>
+              <w:instrText xml:space="preserve"> PAGEREF _Toc374398305 \h </w:instrText>
             </w:r>
             <w:r>
               <w:rPr>
@@ -4269,7 +4185,7 @@
                 <w:noProof/>
                 <w:webHidden/>
               </w:rPr>
-              <w:t>24</w:t>
+              <w:t>33</w:t>
             </w:r>
             <w:r>
               <w:rPr>
@@ -4292,7 +4208,7 @@
               <w:noProof/>
             </w:rPr>
           </w:pPr>
-          <w:hyperlink w:anchor="_Toc374318704" w:history="1">
+          <w:hyperlink w:anchor="_Toc374398306" w:history="1">
             <w:r>
               <w:rPr>
                 <w:rStyle w:val="Hyperlink"/>
@@ -4333,7 +4249,7 @@
                 <w:noProof/>
                 <w:webHidden/>
               </w:rPr>
-              <w:instrText xml:space="preserve"> PAGEREF _Toc374318704 \h </w:instrText>
+              <w:instrText xml:space="preserve"> PAGEREF _Toc374398306 \h </w:instrText>
             </w:r>
             <w:r>
               <w:rPr>
@@ -4353,7 +4269,7 @@
                 <w:noProof/>
                 <w:webHidden/>
               </w:rPr>
-              <w:t>24</w:t>
+              <w:t>33</w:t>
             </w:r>
             <w:r>
               <w:rPr>
@@ -4376,7 +4292,7 @@
               <w:noProof/>
             </w:rPr>
           </w:pPr>
-          <w:hyperlink w:anchor="_Toc374318705" w:history="1">
+          <w:hyperlink w:anchor="_Toc374398307" w:history="1">
             <w:r>
               <w:rPr>
                 <w:rStyle w:val="Hyperlink"/>
@@ -4417,7 +4333,7 @@
                 <w:noProof/>
                 <w:webHidden/>
               </w:rPr>
-              <w:instrText xml:space="preserve"> PAGEREF _Toc374318705 \h </w:instrText>
+              <w:instrText xml:space="preserve"> PAGEREF _Toc374398307 \h </w:instrText>
             </w:r>
             <w:r>
               <w:rPr>
@@ -4437,7 +4353,7 @@
                 <w:noProof/>
                 <w:webHidden/>
               </w:rPr>
-              <w:t>24</w:t>
+              <w:t>33</w:t>
             </w:r>
             <w:r>
               <w:rPr>
@@ -4460,7 +4376,7 @@
               <w:noProof/>
             </w:rPr>
           </w:pPr>
-          <w:hyperlink w:anchor="_Toc374318706" w:history="1">
+          <w:hyperlink w:anchor="_Toc374398308" w:history="1">
             <w:r>
               <w:rPr>
                 <w:rStyle w:val="Hyperlink"/>
@@ -4501,7 +4417,7 @@
                 <w:noProof/>
                 <w:webHidden/>
               </w:rPr>
-              <w:instrText xml:space="preserve"> PAGEREF _Toc374318706 \h </w:instrText>
+              <w:instrText xml:space="preserve"> PAGEREF _Toc374398308 \h </w:instrText>
             </w:r>
             <w:r>
               <w:rPr>
@@ -4521,7 +4437,7 @@
                 <w:noProof/>
                 <w:webHidden/>
               </w:rPr>
-              <w:t>24</w:t>
+              <w:t>33</w:t>
             </w:r>
             <w:r>
               <w:rPr>
@@ -4544,7 +4460,7 @@
               <w:noProof/>
             </w:rPr>
           </w:pPr>
-          <w:hyperlink w:anchor="_Toc374318707" w:history="1">
+          <w:hyperlink w:anchor="_Toc374398309" w:history="1">
             <w:r>
               <w:rPr>
                 <w:rStyle w:val="Hyperlink"/>
@@ -4585,7 +4501,7 @@
                 <w:noProof/>
                 <w:webHidden/>
               </w:rPr>
-              <w:instrText xml:space="preserve"> PAGEREF _Toc374318707 \h </w:instrText>
+              <w:instrText xml:space="preserve"> PAGEREF _Toc374398309 \h </w:instrText>
             </w:r>
             <w:r>
               <w:rPr>
@@ -4605,7 +4521,7 @@
                 <w:noProof/>
                 <w:webHidden/>
               </w:rPr>
-              <w:t>24</w:t>
+              <w:t>33</w:t>
             </w:r>
             <w:r>
               <w:rPr>
@@ -4628,7 +4544,7 @@
               <w:noProof/>
             </w:rPr>
           </w:pPr>
-          <w:hyperlink w:anchor="_Toc374318708" w:history="1">
+          <w:hyperlink w:anchor="_Toc374398310" w:history="1">
             <w:r>
               <w:rPr>
                 <w:rStyle w:val="Hyperlink"/>
@@ -4669,7 +4585,7 @@
                 <w:noProof/>
                 <w:webHidden/>
               </w:rPr>
-              <w:instrText xml:space="preserve"> PAGEREF _Toc374318708 \h </w:instrText>
+              <w:instrText xml:space="preserve"> PAGEREF _Toc374398310 \h </w:instrText>
             </w:r>
             <w:r>
               <w:rPr>
@@ -4689,7 +4605,7 @@
                 <w:noProof/>
                 <w:webHidden/>
               </w:rPr>
-              <w:t>24</w:t>
+              <w:t>34</w:t>
             </w:r>
             <w:r>
               <w:rPr>
@@ -4712,7 +4628,7 @@
               <w:noProof/>
             </w:rPr>
           </w:pPr>
-          <w:hyperlink w:anchor="_Toc374318709" w:history="1">
+          <w:hyperlink w:anchor="_Toc374398311" w:history="1">
             <w:r>
               <w:rPr>
                 <w:rStyle w:val="Hyperlink"/>
@@ -4753,7 +4669,7 @@
                 <w:noProof/>
                 <w:webHidden/>
               </w:rPr>
-              <w:instrText xml:space="preserve"> PAGEREF _Toc374318709 \h </w:instrText>
+              <w:instrText xml:space="preserve"> PAGEREF _Toc374398311 \h </w:instrText>
             </w:r>
             <w:r>
               <w:rPr>
@@ -4773,7 +4689,7 @@
                 <w:noProof/>
                 <w:webHidden/>
               </w:rPr>
-              <w:t>24</w:t>
+              <w:t>34</w:t>
             </w:r>
             <w:r>
               <w:rPr>
@@ -4796,7 +4712,7 @@
               <w:noProof/>
             </w:rPr>
           </w:pPr>
-          <w:hyperlink w:anchor="_Toc374318710" w:history="1">
+          <w:hyperlink w:anchor="_Toc374398312" w:history="1">
             <w:r>
               <w:rPr>
                 <w:rStyle w:val="Hyperlink"/>
@@ -4837,7 +4753,7 @@
                 <w:noProof/>
                 <w:webHidden/>
               </w:rPr>
-              <w:instrText xml:space="preserve"> PAGEREF _Toc374318710 \h </w:instrText>
+              <w:instrText xml:space="preserve"> PAGEREF _Toc374398312 \h </w:instrText>
             </w:r>
             <w:r>
               <w:rPr>
@@ -4857,7 +4773,7 @@
                 <w:noProof/>
                 <w:webHidden/>
               </w:rPr>
-              <w:t>24</w:t>
+              <w:t>34</w:t>
             </w:r>
             <w:r>
               <w:rPr>
@@ -4880,7 +4796,7 @@
               <w:noProof/>
             </w:rPr>
           </w:pPr>
-          <w:hyperlink w:anchor="_Toc374318711" w:history="1">
+          <w:hyperlink w:anchor="_Toc374398313" w:history="1">
             <w:r>
               <w:rPr>
                 <w:rStyle w:val="Hyperlink"/>
@@ -4921,7 +4837,7 @@
                 <w:noProof/>
                 <w:webHidden/>
               </w:rPr>
-              <w:instrText xml:space="preserve"> PAGEREF _Toc374318711 \h </w:instrText>
+              <w:instrText xml:space="preserve"> PAGEREF _Toc374398313 \h </w:instrText>
             </w:r>
             <w:r>
               <w:rPr>
@@ -4941,7 +4857,7 @@
                 <w:noProof/>
                 <w:webHidden/>
               </w:rPr>
-              <w:t>25</w:t>
+              <w:t>35</w:t>
             </w:r>
             <w:r>
               <w:rPr>
@@ -4964,7 +4880,7 @@
               <w:noProof/>
             </w:rPr>
           </w:pPr>
-          <w:hyperlink w:anchor="_Toc374318712" w:history="1">
+          <w:hyperlink w:anchor="_Toc374398314" w:history="1">
             <w:r>
               <w:rPr>
                 <w:rStyle w:val="Hyperlink"/>
@@ -5005,7 +4921,7 @@
                 <w:noProof/>
                 <w:webHidden/>
               </w:rPr>
-              <w:instrText xml:space="preserve"> PAGEREF _Toc374318712 \h </w:instrText>
+              <w:instrText xml:space="preserve"> PAGEREF _Toc374398314 \h </w:instrText>
             </w:r>
             <w:r>
               <w:rPr>
@@ -5025,7 +4941,7 @@
                 <w:noProof/>
                 <w:webHidden/>
               </w:rPr>
-              <w:t>25</w:t>
+              <w:t>35</w:t>
             </w:r>
             <w:r>
               <w:rPr>
@@ -5048,7 +4964,7 @@
               <w:noProof/>
             </w:rPr>
           </w:pPr>
-          <w:hyperlink w:anchor="_Toc374318713" w:history="1">
+          <w:hyperlink w:anchor="_Toc374398315" w:history="1">
             <w:r>
               <w:rPr>
                 <w:rStyle w:val="Hyperlink"/>
@@ -5089,7 +5005,7 @@
                 <w:noProof/>
                 <w:webHidden/>
               </w:rPr>
-              <w:instrText xml:space="preserve"> PAGEREF _Toc374318713 \h </w:instrText>
+              <w:instrText xml:space="preserve"> PAGEREF _Toc374398315 \h </w:instrText>
             </w:r>
             <w:r>
               <w:rPr>
@@ -5109,7 +5025,7 @@
                 <w:noProof/>
                 <w:webHidden/>
               </w:rPr>
-              <w:t>25</w:t>
+              <w:t>35</w:t>
             </w:r>
             <w:r>
               <w:rPr>
@@ -5132,7 +5048,7 @@
               <w:noProof/>
             </w:rPr>
           </w:pPr>
-          <w:hyperlink w:anchor="_Toc374318714" w:history="1">
+          <w:hyperlink w:anchor="_Toc374398316" w:history="1">
             <w:r>
               <w:rPr>
                 <w:rStyle w:val="Hyperlink"/>
@@ -5173,7 +5089,7 @@
                 <w:noProof/>
                 <w:webHidden/>
               </w:rPr>
-              <w:instrText xml:space="preserve"> PAGEREF _Toc374318714 \h </w:instrText>
+              <w:instrText xml:space="preserve"> PAGEREF _Toc374398316 \h </w:instrText>
             </w:r>
             <w:r>
               <w:rPr>
@@ -5193,7 +5109,7 @@
                 <w:noProof/>
                 <w:webHidden/>
               </w:rPr>
-              <w:t>25</w:t>
+              <w:t>35</w:t>
             </w:r>
             <w:r>
               <w:rPr>
@@ -5216,7 +5132,7 @@
               <w:noProof/>
             </w:rPr>
           </w:pPr>
-          <w:hyperlink w:anchor="_Toc374318715" w:history="1">
+          <w:hyperlink w:anchor="_Toc374398317" w:history="1">
             <w:r>
               <w:rPr>
                 <w:rStyle w:val="Hyperlink"/>
@@ -5257,7 +5173,7 @@
                 <w:noProof/>
                 <w:webHidden/>
               </w:rPr>
-              <w:instrText xml:space="preserve"> PAGEREF _Toc374318715 \h </w:instrText>
+              <w:instrText xml:space="preserve"> PAGEREF _Toc374398317 \h </w:instrText>
             </w:r>
             <w:r>
               <w:rPr>
@@ -5277,7 +5193,7 @@
                 <w:noProof/>
                 <w:webHidden/>
               </w:rPr>
-              <w:t>25</w:t>
+              <w:t>35</w:t>
             </w:r>
             <w:r>
               <w:rPr>
@@ -5309,7 +5225,7 @@
       <w:pPr>
         <w:pStyle w:val="Heading1"/>
       </w:pPr>
-      <w:bookmarkStart w:id="2" w:name="_Toc374318682"/>
+      <w:bookmarkStart w:id="2" w:name="_Toc374398285"/>
       <w:r>
         <w:t>Program Introduction</w:t>
       </w:r>
@@ -5601,7 +5517,7 @@
       <w:pPr>
         <w:pStyle w:val="Heading1"/>
       </w:pPr>
-      <w:bookmarkStart w:id="3" w:name="_Toc374318683"/>
+      <w:bookmarkStart w:id="3" w:name="_Toc374398286"/>
       <w:r>
         <w:t>Mission Relevance and Justification</w:t>
       </w:r>
@@ -5611,7 +5527,7 @@
       <w:pPr>
         <w:pStyle w:val="Heading2"/>
       </w:pPr>
-      <w:bookmarkStart w:id="4" w:name="_Toc374318684"/>
+      <w:bookmarkStart w:id="4" w:name="_Toc374398287"/>
       <w:r>
         <w:t>Relation to NASA Objectives</w:t>
       </w:r>
@@ -5665,7 +5581,7 @@
       <w:pPr>
         <w:pStyle w:val="Heading2"/>
       </w:pPr>
-      <w:bookmarkStart w:id="5" w:name="_Toc374318685"/>
+      <w:bookmarkStart w:id="5" w:name="_Toc374398288"/>
       <w:r>
         <w:t>Historical Proximity Operations Relevance</w:t>
       </w:r>
@@ -7915,7 +7831,7 @@
       <w:pPr>
         <w:pStyle w:val="Heading2"/>
       </w:pPr>
-      <w:bookmarkStart w:id="6" w:name="_Toc374318686"/>
+      <w:bookmarkStart w:id="6" w:name="_Toc374398289"/>
       <w:r>
         <w:t>Related Activity in Proximity Operations</w:t>
       </w:r>
@@ -8326,7 +8242,7 @@
       <w:pPr>
         <w:pStyle w:val="Heading1"/>
       </w:pPr>
-      <w:bookmarkStart w:id="7" w:name="_Toc374318687"/>
+      <w:bookmarkStart w:id="7" w:name="_Toc374398290"/>
       <w:r>
         <w:t>Mission Objectives</w:t>
       </w:r>
@@ -8336,7 +8252,7 @@
       <w:pPr>
         <w:pStyle w:val="Heading2"/>
       </w:pPr>
-      <w:bookmarkStart w:id="8" w:name="_Toc374318688"/>
+      <w:bookmarkStart w:id="8" w:name="_Toc374398291"/>
       <w:r>
         <w:t>Baseline Mission</w:t>
       </w:r>
@@ -8487,7 +8403,7 @@
       <w:pPr>
         <w:pStyle w:val="Heading2"/>
       </w:pPr>
-      <w:bookmarkStart w:id="9" w:name="_Toc374318689"/>
+      <w:bookmarkStart w:id="9" w:name="_Toc374398292"/>
       <w:r>
         <w:lastRenderedPageBreak/>
         <w:t>Success Criteria</w:t>
@@ -8572,7 +8488,7 @@
       <w:pPr>
         <w:pStyle w:val="Heading1"/>
       </w:pPr>
-      <w:bookmarkStart w:id="10" w:name="_Toc374318690"/>
+      <w:bookmarkStart w:id="10" w:name="_Toc374398293"/>
       <w:r>
         <w:t>Requirements Verification</w:t>
       </w:r>
@@ -8585,7 +8501,7 @@
       <w:pPr>
         <w:pStyle w:val="Heading2"/>
       </w:pPr>
-      <w:bookmarkStart w:id="11" w:name="_Toc374318691"/>
+      <w:bookmarkStart w:id="11" w:name="_Toc374398294"/>
       <w:r>
         <w:t>Rationale and Taxonomy</w:t>
       </w:r>
@@ -8826,7 +8742,7 @@
       <w:pPr>
         <w:pStyle w:val="Heading2"/>
       </w:pPr>
-      <w:bookmarkStart w:id="12" w:name="_Toc374318692"/>
+      <w:bookmarkStart w:id="12" w:name="_Toc374398295"/>
       <w:r>
         <w:t>Mission Constraints</w:t>
       </w:r>
@@ -8841,7 +8757,7 @@
       <w:pPr>
         <w:pStyle w:val="Heading3"/>
       </w:pPr>
-      <w:bookmarkStart w:id="13" w:name="_Toc374318693"/>
+      <w:bookmarkStart w:id="13" w:name="_Toc374398296"/>
       <w:r>
         <w:lastRenderedPageBreak/>
         <w:t>Launch Vehicle Integration</w:t>
@@ -10772,9 +10688,11 @@
       <w:pPr>
         <w:pStyle w:val="Heading3"/>
       </w:pPr>
+      <w:bookmarkStart w:id="14" w:name="_Toc374398297"/>
       <w:r>
         <w:t>Volume</w:t>
       </w:r>
+      <w:bookmarkEnd w:id="14"/>
     </w:p>
     <w:p>
       <w:r>
@@ -11976,11 +11894,11 @@
       <w:pPr>
         <w:pStyle w:val="Heading3"/>
       </w:pPr>
-      <w:bookmarkStart w:id="14" w:name="_Toc374318695"/>
+      <w:bookmarkStart w:id="15" w:name="_Toc374398298"/>
       <w:r>
         <w:t>Mission Lifetime</w:t>
       </w:r>
-      <w:bookmarkEnd w:id="14"/>
+      <w:bookmarkEnd w:id="15"/>
     </w:p>
     <w:p>
       <w:pPr>
@@ -12071,11 +11989,11 @@
       <w:pPr>
         <w:pStyle w:val="Heading3"/>
       </w:pPr>
-      <w:bookmarkStart w:id="15" w:name="_Toc374318696"/>
+      <w:bookmarkStart w:id="16" w:name="_Toc374398299"/>
       <w:r>
         <w:t>Mission Success Verification</w:t>
       </w:r>
-      <w:bookmarkEnd w:id="15"/>
+      <w:bookmarkEnd w:id="16"/>
     </w:p>
     <w:p>
       <w:r>
@@ -12102,14 +12020,14 @@
       <w:pPr>
         <w:pStyle w:val="Heading3"/>
       </w:pPr>
-      <w:bookmarkStart w:id="16" w:name="_Toc374318698"/>
+      <w:bookmarkStart w:id="17" w:name="_Toc374398300"/>
       <w:r>
         <w:t>Risk</w:t>
       </w:r>
-      <w:bookmarkEnd w:id="16"/>
       <w:r>
         <w:t xml:space="preserve"> Mitigation</w:t>
       </w:r>
+      <w:bookmarkEnd w:id="17"/>
     </w:p>
     <w:p>
       <w:r>
@@ -14571,11 +14489,11 @@
       <w:pPr>
         <w:pStyle w:val="Heading2"/>
       </w:pPr>
-      <w:bookmarkStart w:id="17" w:name="_Toc374318699"/>
+      <w:bookmarkStart w:id="18" w:name="_Toc374398301"/>
       <w:r>
         <w:t>Requirements Verification Matrix</w:t>
       </w:r>
-      <w:bookmarkEnd w:id="17"/>
+      <w:bookmarkEnd w:id="18"/>
     </w:p>
     <w:tbl>
       <w:tblPr>
@@ -23692,20 +23610,9 @@
       <w:pPr>
         <w:pStyle w:val="Heading2"/>
       </w:pPr>
-      <w:bookmarkStart w:id="18" w:name="_Toc374318700"/>
+      <w:bookmarkStart w:id="19" w:name="_Toc374398302"/>
       <w:r>
         <w:t>Top Level Requirements</w:t>
-      </w:r>
-      <w:bookmarkEnd w:id="18"/>
-    </w:p>
-    <w:p/>
-    <w:p>
-      <w:pPr>
-        <w:pStyle w:val="Heading2"/>
-      </w:pPr>
-      <w:bookmarkStart w:id="19" w:name="_Toc374318701"/>
-      <w:r>
-        <w:t>Structures Requirements</w:t>
       </w:r>
       <w:bookmarkEnd w:id="19"/>
     </w:p>
@@ -23714,9 +23621,9 @@
       <w:pPr>
         <w:pStyle w:val="Heading2"/>
       </w:pPr>
-      <w:bookmarkStart w:id="20" w:name="_Toc374318702"/>
-      <w:r>
-        <w:t>Power Requirements</w:t>
+      <w:bookmarkStart w:id="20" w:name="_Toc374398303"/>
+      <w:r>
+        <w:t>Structures Requirements</w:t>
       </w:r>
       <w:bookmarkEnd w:id="20"/>
     </w:p>
@@ -23725,9 +23632,9 @@
       <w:pPr>
         <w:pStyle w:val="Heading2"/>
       </w:pPr>
-      <w:bookmarkStart w:id="21" w:name="_Toc374318703"/>
-      <w:r>
-        <w:t>Attitude Determination and Control Requirements</w:t>
+      <w:bookmarkStart w:id="21" w:name="_Toc374398304"/>
+      <w:r>
+        <w:t>Power Requirements</w:t>
       </w:r>
       <w:bookmarkEnd w:id="21"/>
     </w:p>
@@ -23736,9 +23643,9 @@
       <w:pPr>
         <w:pStyle w:val="Heading2"/>
       </w:pPr>
-      <w:bookmarkStart w:id="22" w:name="_Toc374318704"/>
-      <w:r>
-        <w:t>Propulsion Requirements</w:t>
+      <w:bookmarkStart w:id="22" w:name="_Toc374398305"/>
+      <w:r>
+        <w:t>Attitude Determination and Control Requirements</w:t>
       </w:r>
       <w:bookmarkEnd w:id="22"/>
     </w:p>
@@ -23747,9 +23654,9 @@
       <w:pPr>
         <w:pStyle w:val="Heading2"/>
       </w:pPr>
-      <w:bookmarkStart w:id="23" w:name="_Toc374318705"/>
-      <w:r>
-        <w:t>Communication Requirements</w:t>
+      <w:bookmarkStart w:id="23" w:name="_Toc374398306"/>
+      <w:r>
+        <w:t>Propulsion Requirements</w:t>
       </w:r>
       <w:bookmarkEnd w:id="23"/>
     </w:p>
@@ -23758,20 +23665,20 @@
       <w:pPr>
         <w:pStyle w:val="Heading2"/>
       </w:pPr>
-      <w:bookmarkStart w:id="24" w:name="_Toc374318706"/>
-      <w:r>
-        <w:t>Command and Data Handling Requirements</w:t>
+      <w:bookmarkStart w:id="24" w:name="_Toc374398307"/>
+      <w:r>
+        <w:t>Communication Requirements</w:t>
       </w:r>
       <w:bookmarkEnd w:id="24"/>
     </w:p>
     <w:p/>
     <w:p>
       <w:pPr>
-        <w:pStyle w:val="Heading1"/>
+        <w:pStyle w:val="Heading2"/>
       </w:pPr>
-      <w:bookmarkStart w:id="25" w:name="_Toc374318707"/>
-      <w:r>
-        <w:t>System Overview</w:t>
+      <w:bookmarkStart w:id="25" w:name="_Toc374398308"/>
+      <w:r>
+        <w:t>Command and Data Handling Requirements</w:t>
       </w:r>
       <w:bookmarkEnd w:id="25"/>
     </w:p>
@@ -23780,33 +23687,209 @@
       <w:pPr>
         <w:pStyle w:val="Heading1"/>
       </w:pPr>
-      <w:bookmarkStart w:id="26" w:name="_Toc374318708"/>
+      <w:bookmarkStart w:id="26" w:name="_Toc374398309"/>
+      <w:r>
+        <w:t>System Overview</w:t>
+      </w:r>
+      <w:bookmarkEnd w:id="26"/>
+    </w:p>
+    <w:p>
+      <w:r>
+        <w:t xml:space="preserve">Three configurations were considered for the Rascal mission. The first configuration considered is one 6U spacecraft. It would carry one propulsion system and find a resident space object to perform the mission with. It was considered because this is the largest CubeSat that has a deployer available. This configuration requires a method of tracking that is not available to Saint Louis </w:t>
+      </w:r>
+      <w:r>
+        <w:t>University. If space object can</w:t>
+      </w:r>
+      <w:r>
+        <w:t xml:space="preserve">not communicate with Saint Louis University it will not be able to separate itself from the other space objects, requiring ground based radar and visual tracking. If the rocket body that carried Rascal up were </w:t>
+      </w:r>
+      <w:r>
+        <w:lastRenderedPageBreak/>
+        <w:t>to be imaged</w:t>
+      </w:r>
+      <w:r>
+        <w:t>,</w:t>
+      </w:r>
+      <w:r>
+        <w:t xml:space="preserve"> that would require the permission of the launch service provider, which they might not be willing to </w:t>
+      </w:r>
+      <w:r>
+        <w:t>provide</w:t>
+      </w:r>
+      <w:r>
+        <w:t xml:space="preserve">. The system does allow for more power available and slightly more propellant storage, but tracking another spacecraft that is not from Saint Louis University puts this configuration outside of this group's capabilities. </w:t>
+      </w:r>
+    </w:p>
+    <w:p>
+      <w:r>
+        <w:t xml:space="preserve">The second configuration considered </w:t>
+      </w:r>
+      <w:r>
+        <w:t xml:space="preserve">was that of </w:t>
+      </w:r>
+      <w:r>
+        <w:t>one 3U with a propulsion system and an</w:t>
+      </w:r>
+      <w:r>
+        <w:t xml:space="preserve">other 3U without propulsion. As described in Section 3.2 </w:t>
+      </w:r>
+      <w:r>
+        <w:t xml:space="preserve">and </w:t>
+      </w:r>
+      <w:r>
+        <w:t>Section 5.2.2.1,</w:t>
+      </w:r>
+      <w:r>
+        <w:t xml:space="preserve"> it can be seen that it is easy to get separated far away from the other spacecraft, so the spacecraft would be deployed conjoined to prevent separate before the mission can start. A 3U was selected because as stated in section </w:t>
+      </w:r>
+      <w:r>
+        <w:t>5.2.2.1,</w:t>
+      </w:r>
+      <w:r>
+        <w:t xml:space="preserve"> the propulsion unit will take about 1</w:t>
+      </w:r>
+      <w:r>
+        <w:t xml:space="preserve">U and as stated in section 5.2.2.2, </w:t>
+      </w:r>
+      <w:r>
+        <w:t xml:space="preserve">the power subsystem, radio subsystem, and the CDH subsystem will take up </w:t>
+      </w:r>
+      <w:r>
+        <w:t xml:space="preserve">at least </w:t>
+      </w:r>
+      <w:r>
+        <w:t xml:space="preserve">another 1U of space. </w:t>
+      </w:r>
+      <w:r>
+        <w:t>This</w:t>
+      </w:r>
+      <w:r>
+        <w:t xml:space="preserve"> </w:t>
+      </w:r>
+      <w:r>
+        <w:t>leaves</w:t>
+      </w:r>
+      <w:r>
+        <w:t xml:space="preserve"> 1U of space left for the ADC</w:t>
+      </w:r>
+      <w:r>
+        <w:t xml:space="preserve"> system and essentially prohibits the use of any small CubeSat architectures</w:t>
+      </w:r>
+      <w:proofErr w:type="gramStart"/>
+      <w:r>
+        <w:t>.</w:t>
+      </w:r>
+      <w:r>
+        <w:t>.</w:t>
+      </w:r>
+      <w:proofErr w:type="gramEnd"/>
+      <w:r>
+        <w:t xml:space="preserve"> The passive spacecraft would be a 3U as well to prevent the other spacecraft or object that would be put in the empty space left if it was not a 3U from getting caught in that space and interfering with the mission. Also this entire space would likely be made available to the Rascal mission and making the passive spacecraft a 3U would maximize the space available. </w:t>
+      </w:r>
+    </w:p>
+    <w:p>
+      <w:r>
+        <w:t>The last conf</w:t>
+      </w:r>
+      <w:r>
+        <w:t xml:space="preserve">iguration considered was two </w:t>
+      </w:r>
+      <w:r>
+        <w:t>3U</w:t>
+      </w:r>
+      <w:r>
+        <w:t>’</w:t>
+      </w:r>
+      <w:r>
+        <w:t>s</w:t>
+      </w:r>
+      <w:r>
+        <w:t xml:space="preserve"> (Jade and Nephrite)</w:t>
+      </w:r>
+      <w:r>
+        <w:t xml:space="preserve"> </w:t>
+      </w:r>
+      <w:r>
+        <w:t>that each have their own</w:t>
+      </w:r>
+      <w:r>
+        <w:t xml:space="preserve"> propulsion </w:t>
+      </w:r>
+      <w:r>
+        <w:t>units. As stated for the active-</w:t>
+      </w:r>
+      <w:r>
+        <w:t>passive configuration</w:t>
+      </w:r>
+      <w:r>
+        <w:t>,</w:t>
+      </w:r>
+      <w:r>
+        <w:t xml:space="preserve"> they would be conjoined</w:t>
+      </w:r>
+      <w:r>
+        <w:t xml:space="preserve"> prior to launch vehicle integration, as</w:t>
+      </w:r>
+      <w:r>
+        <w:t xml:space="preserve"> to prevent large distances from </w:t>
+      </w:r>
+      <w:r>
+        <w:t>developing</w:t>
+      </w:r>
+      <w:r>
+        <w:t xml:space="preserve"> between the two spacecraft. They would </w:t>
+      </w:r>
+      <w:r>
+        <w:t>each be</w:t>
+      </w:r>
+      <w:r>
+        <w:t xml:space="preserve"> 3U</w:t>
+      </w:r>
+      <w:r>
+        <w:t>-sized</w:t>
+      </w:r>
+      <w:r>
+        <w:t xml:space="preserve"> for the same reasons discussed in the previous paragraph</w:t>
+      </w:r>
+      <w:r>
+        <w:t>. Having two propulsion systems allows for increased redundancy, if one spacecraft fails there is another one available to complete the mission. It also shows the mission is reproducible, if one spacecraft does the mission and then the other spacecraft performs it as well it demonstrates the mission was not a fluke.</w:t>
+      </w:r>
+    </w:p>
+    <w:p>
+      <w:r>
+        <w:t xml:space="preserve">Ultimately, it was decided that the configuration best suited </w:t>
+      </w:r>
+    </w:p>
+    <w:p>
+      <w:pPr>
+        <w:pStyle w:val="Heading1"/>
+      </w:pPr>
+      <w:bookmarkStart w:id="27" w:name="_Toc374398310"/>
       <w:r>
         <w:t>Subsystem Overview</w:t>
       </w:r>
-      <w:bookmarkEnd w:id="26"/>
+      <w:bookmarkEnd w:id="27"/>
     </w:p>
     <w:p>
       <w:pPr>
         <w:pStyle w:val="Heading2"/>
       </w:pPr>
-      <w:bookmarkStart w:id="27" w:name="_Toc374318709"/>
+      <w:bookmarkStart w:id="28" w:name="_Toc374398311"/>
       <w:r>
         <w:t>Structure</w:t>
       </w:r>
-      <w:bookmarkEnd w:id="27"/>
+      <w:bookmarkEnd w:id="28"/>
     </w:p>
     <w:p/>
     <w:p>
       <w:pPr>
         <w:pStyle w:val="Heading2"/>
       </w:pPr>
-      <w:bookmarkStart w:id="28" w:name="_Toc374318710"/>
-      <w:r>
-        <w:lastRenderedPageBreak/>
+      <w:bookmarkStart w:id="29" w:name="_Toc374398312"/>
+      <w:r>
         <w:t>Power</w:t>
       </w:r>
-      <w:bookmarkEnd w:id="28"/>
+      <w:bookmarkEnd w:id="29"/>
     </w:p>
     <w:p>
       <w:pPr>
@@ -23865,7 +23948,14 @@
         <w:rPr>
           <w:rFonts w:ascii="Times New Roman" w:hAnsi="Times New Roman" w:cs="Times New Roman"/>
         </w:rPr>
-        <w:t>The Electrical Power System (EPS) serves to manage the power flowing to and from the batteries, connecting to both the spacecraft bus and the solar arrays. The EPS must provide over-current against a short circuit and under-voltage protection to prevent a complete discharge of the batteries. The EPS should also include a number of Battery Charge Regulators (BCRs) that regulate the incoming voltage and current from the solar arrays to the batteries, maximizing the efficiency of the battery charging cycle. The EPS must also be able to relay battery and solar array health data to the Command and Data Handling subsystem.</w:t>
+        <w:t xml:space="preserve">The Electrical Power System (EPS) serves to manage the power flowing to and from the batteries, connecting to both the spacecraft bus and the solar arrays. The EPS must provide over-current against a short circuit and under-voltage protection to prevent a complete discharge of the batteries. The EPS should also include a number of Battery Charge Regulators (BCRs) that regulate the incoming voltage and current from the solar arrays to the batteries, maximizing the efficiency of the battery charging cycle. </w:t>
+      </w:r>
+      <w:r>
+        <w:rPr>
+          <w:rFonts w:ascii="Times New Roman" w:hAnsi="Times New Roman" w:cs="Times New Roman"/>
+        </w:rPr>
+        <w:lastRenderedPageBreak/>
+        <w:t>The EPS must also be able to relay battery and solar array health data to the Command and Data Handling subsystem.</w:t>
       </w:r>
     </w:p>
     <w:p>
@@ -23916,20 +24006,9 @@
       <w:pPr>
         <w:pStyle w:val="Heading2"/>
       </w:pPr>
-      <w:bookmarkStart w:id="29" w:name="_Toc374318711"/>
+      <w:bookmarkStart w:id="30" w:name="_Toc374398313"/>
       <w:r>
         <w:t>Attitude Determination and Control</w:t>
-      </w:r>
-      <w:bookmarkEnd w:id="29"/>
-    </w:p>
-    <w:p/>
-    <w:p>
-      <w:pPr>
-        <w:pStyle w:val="Heading2"/>
-      </w:pPr>
-      <w:bookmarkStart w:id="30" w:name="_Toc374318712"/>
-      <w:r>
-        <w:t>Propulsion</w:t>
       </w:r>
       <w:bookmarkEnd w:id="30"/>
     </w:p>
@@ -23938,9 +24017,9 @@
       <w:pPr>
         <w:pStyle w:val="Heading2"/>
       </w:pPr>
-      <w:bookmarkStart w:id="31" w:name="_Toc374318713"/>
-      <w:r>
-        <w:t>Communications</w:t>
+      <w:bookmarkStart w:id="31" w:name="_Toc374398314"/>
+      <w:r>
+        <w:t>Propulsion</w:t>
       </w:r>
       <w:bookmarkEnd w:id="31"/>
     </w:p>
@@ -23949,9 +24028,9 @@
       <w:pPr>
         <w:pStyle w:val="Heading2"/>
       </w:pPr>
-      <w:bookmarkStart w:id="32" w:name="_Toc374318714"/>
-      <w:r>
-        <w:t>Command and Data Handling</w:t>
+      <w:bookmarkStart w:id="32" w:name="_Toc374398315"/>
+      <w:r>
+        <w:t>Communications</w:t>
       </w:r>
       <w:bookmarkEnd w:id="32"/>
     </w:p>
@@ -23960,11 +24039,22 @@
       <w:pPr>
         <w:pStyle w:val="Heading2"/>
       </w:pPr>
-      <w:bookmarkStart w:id="33" w:name="_Toc374318715"/>
+      <w:bookmarkStart w:id="33" w:name="_Toc374398316"/>
+      <w:r>
+        <w:t>Command and Data Handling</w:t>
+      </w:r>
+      <w:bookmarkEnd w:id="33"/>
+    </w:p>
+    <w:p/>
+    <w:p>
+      <w:pPr>
+        <w:pStyle w:val="Heading2"/>
+      </w:pPr>
+      <w:bookmarkStart w:id="34" w:name="_Toc374398317"/>
       <w:r>
         <w:t>Ground Operation</w:t>
       </w:r>
-      <w:bookmarkEnd w:id="33"/>
+      <w:bookmarkEnd w:id="34"/>
     </w:p>
     <w:p/>
     <w:p/>
@@ -24031,7 +24121,7 @@
         <w:rStyle w:val="PageNumber"/>
         <w:noProof/>
       </w:rPr>
-      <w:t>30</w:t>
+      <w:t>33</w:t>
     </w:r>
     <w:r>
       <w:rPr>
@@ -27534,11 +27624,11 @@
             </c:numRef>
           </c:val>
         </c:ser>
-        <c:axId val="104864000"/>
-        <c:axId val="106373120"/>
+        <c:axId val="88867968"/>
+        <c:axId val="88870272"/>
       </c:barChart>
       <c:catAx>
-        <c:axId val="104864000"/>
+        <c:axId val="88867968"/>
         <c:scaling>
           <c:orientation val="minMax"/>
         </c:scaling>
@@ -27557,14 +27647,14 @@
             <a:endParaRPr lang="en-US"/>
           </a:p>
         </c:txPr>
-        <c:crossAx val="106373120"/>
+        <c:crossAx val="88870272"/>
         <c:crosses val="autoZero"/>
         <c:auto val="1"/>
         <c:lblAlgn val="ctr"/>
         <c:lblOffset val="100"/>
       </c:catAx>
       <c:valAx>
-        <c:axId val="106373120"/>
+        <c:axId val="88870272"/>
         <c:scaling>
           <c:orientation val="minMax"/>
         </c:scaling>
@@ -27585,7 +27675,7 @@
             <a:endParaRPr lang="en-US"/>
           </a:p>
         </c:txPr>
-        <c:crossAx val="104864000"/>
+        <c:crossAx val="88867968"/>
         <c:crosses val="autoZero"/>
         <c:crossBetween val="between"/>
       </c:valAx>
@@ -28044,11 +28134,11 @@
             </c:numRef>
           </c:val>
         </c:ser>
-        <c:axId val="160756096"/>
-        <c:axId val="160757632"/>
+        <c:axId val="98772480"/>
+        <c:axId val="98784384"/>
       </c:barChart>
       <c:catAx>
-        <c:axId val="160756096"/>
+        <c:axId val="98772480"/>
         <c:scaling>
           <c:orientation val="minMax"/>
         </c:scaling>
@@ -28067,14 +28157,14 @@
             <a:endParaRPr lang="en-US"/>
           </a:p>
         </c:txPr>
-        <c:crossAx val="160757632"/>
+        <c:crossAx val="98784384"/>
         <c:crosses val="autoZero"/>
         <c:auto val="1"/>
         <c:lblAlgn val="ctr"/>
         <c:lblOffset val="100"/>
       </c:catAx>
       <c:valAx>
-        <c:axId val="160757632"/>
+        <c:axId val="98784384"/>
         <c:scaling>
           <c:orientation val="minMax"/>
         </c:scaling>
@@ -28095,7 +28185,7 @@
             <a:endParaRPr lang="en-US"/>
           </a:p>
         </c:txPr>
-        <c:crossAx val="160756096"/>
+        <c:crossAx val="98772480"/>
         <c:crosses val="autoZero"/>
         <c:crossBetween val="between"/>
       </c:valAx>
@@ -29653,11 +29743,11 @@
           </c:yVal>
           <c:smooth val="1"/>
         </c:ser>
-        <c:axId val="218849664"/>
-        <c:axId val="218851584"/>
+        <c:axId val="104862080"/>
+        <c:axId val="104864000"/>
       </c:scatterChart>
       <c:valAx>
-        <c:axId val="218849664"/>
+        <c:axId val="104862080"/>
         <c:scaling>
           <c:orientation val="minMax"/>
         </c:scaling>
@@ -29687,12 +29777,12 @@
         </c:title>
         <c:numFmt formatCode="General" sourceLinked="1"/>
         <c:tickLblPos val="nextTo"/>
-        <c:crossAx val="218851584"/>
+        <c:crossAx val="104864000"/>
         <c:crosses val="autoZero"/>
         <c:crossBetween val="midCat"/>
       </c:valAx>
       <c:valAx>
-        <c:axId val="218851584"/>
+        <c:axId val="104864000"/>
         <c:scaling>
           <c:orientation val="minMax"/>
         </c:scaling>
@@ -29723,7 +29813,7 @@
         </c:title>
         <c:numFmt formatCode="0.0000" sourceLinked="1"/>
         <c:tickLblPos val="nextTo"/>
-        <c:crossAx val="218849664"/>
+        <c:crossAx val="104862080"/>
         <c:crosses val="autoZero"/>
         <c:crossBetween val="midCat"/>
       </c:valAx>
@@ -30396,7 +30486,7 @@
 </file>
 
 <file path=customXml/itemProps1.xml><?xml version="1.0" encoding="utf-8"?>
-<ds:datastoreItem xmlns:ds="http://schemas.openxmlformats.org/officeDocument/2006/customXml" ds:itemID="{2944F410-531F-4DA8-B9C3-9B3E91A1D184}">
+<ds:datastoreItem xmlns:ds="http://schemas.openxmlformats.org/officeDocument/2006/customXml" ds:itemID="{8FA0BE94-7B12-4AD5-8CB6-D29F8BBD0CE9}">
   <ds:schemaRefs>
     <ds:schemaRef ds:uri="http://schemas.openxmlformats.org/officeDocument/2006/bibliography"/>
   </ds:schemaRefs>

</xml_diff>

<commit_message>
Finished Primary Requirements section
</commit_message>
<xml_diff>
--- a/CMQA/Mission Overview/RCL-O-CMQA2 Rascal Mission Overview.docx
+++ b/CMQA/Mission Overview/RCL-O-CMQA2 Rascal Mission Overview.docx
@@ -15213,7 +15213,23 @@
                 <w:sz w:val="20"/>
                 <w:szCs w:val="20"/>
               </w:rPr>
-              <w:t>The mission will be executed by a spacecraft</w:t>
+              <w:t xml:space="preserve">The </w:t>
+            </w:r>
+            <w:r>
+              <w:rPr>
+                <w:rFonts w:eastAsia="Times New Roman"/>
+                <w:sz w:val="20"/>
+                <w:szCs w:val="20"/>
+              </w:rPr>
+              <w:t xml:space="preserve">Rascal </w:t>
+            </w:r>
+            <w:r>
+              <w:rPr>
+                <w:rFonts w:eastAsia="Times New Roman"/>
+                <w:sz w:val="20"/>
+                <w:szCs w:val="20"/>
+              </w:rPr>
+              <w:t>mission will be executed by a spacecraft</w:t>
             </w:r>
           </w:p>
         </w:tc>
@@ -15290,6 +15306,14 @@
                 <w:szCs w:val="20"/>
               </w:rPr>
             </w:pPr>
+            <w:r>
+              <w:rPr>
+                <w:rFonts w:eastAsia="Times New Roman"/>
+                <w:sz w:val="20"/>
+                <w:szCs w:val="20"/>
+              </w:rPr>
+              <w:t>x</w:t>
+            </w:r>
           </w:p>
         </w:tc>
         <w:tc>
@@ -16062,7 +16086,7 @@
                 <w:sz w:val="20"/>
                 <w:szCs w:val="20"/>
               </w:rPr>
-              <w:t xml:space="preserve"> shall be capable of demonstrating rendezvous with by intentionally reducing the distance between it and a resident space object to at most 50 meters for at least 5 orbits</w:t>
+              <w:t xml:space="preserve"> shall be capable of demonstrating rendezvous by intentionally reducing the distance between it and a resident space object to at most 50 meters for at least 5 orbits</w:t>
             </w:r>
           </w:p>
         </w:tc>
@@ -16634,7 +16658,25 @@
                 <w:sz w:val="20"/>
                 <w:szCs w:val="20"/>
               </w:rPr>
-              <w:t>The spacecraft mission shall be executed within 6 months of spacecraft launch</w:t>
+              <w:t xml:space="preserve">The mission shall be </w:t>
+            </w:r>
+            <w:r>
+              <w:rPr>
+                <w:rFonts w:eastAsia="Times New Roman"/>
+                <w:color w:val="000000"/>
+                <w:sz w:val="20"/>
+                <w:szCs w:val="20"/>
+              </w:rPr>
+              <w:t>complete</w:t>
+            </w:r>
+            <w:r>
+              <w:rPr>
+                <w:rFonts w:eastAsia="Times New Roman"/>
+                <w:color w:val="000000"/>
+                <w:sz w:val="20"/>
+                <w:szCs w:val="20"/>
+              </w:rPr>
+              <w:t>d within 6 months of launch</w:t>
             </w:r>
           </w:p>
         </w:tc>
@@ -23612,9 +23654,312 @@
       </w:pPr>
       <w:bookmarkStart w:id="19" w:name="_Toc374398302"/>
       <w:r>
-        <w:t>Top Level Requirements</w:t>
+        <w:t>Requirements Verification Matrix Run-Down</w:t>
+      </w:r>
+    </w:p>
+    <w:p>
+      <w:pPr>
+        <w:pStyle w:val="Heading3"/>
+      </w:pPr>
+      <w:r>
+        <w:t>Primary</w:t>
+      </w:r>
+      <w:r>
+        <w:t xml:space="preserve"> Requirements</w:t>
       </w:r>
       <w:bookmarkEnd w:id="19"/>
+    </w:p>
+    <w:p>
+      <w:r>
+        <w:t xml:space="preserve">The primary requirements consist of those that, if any one of them is not met, the Rascal mission as a whole is considered a failure. As such, these requirements are the starting point for all design decisions made with respect to meeting the Rascal mission criteria and help determine </w:t>
+      </w:r>
+      <w:proofErr w:type="gramStart"/>
+      <w:r>
+        <w:t>all of the</w:t>
+      </w:r>
+      <w:proofErr w:type="gramEnd"/>
+      <w:r>
+        <w:t xml:space="preserve"> requirement that fall under them.</w:t>
+      </w:r>
+    </w:p>
+    <w:p>
+      <w:pPr>
+        <w:pStyle w:val="Heading4"/>
+        <w:rPr>
+          <w:i w:val="0"/>
+          <w:u w:val="single"/>
+        </w:rPr>
+      </w:pPr>
+      <w:r>
+        <w:rPr>
+          <w:i w:val="0"/>
+          <w:u w:val="single"/>
+        </w:rPr>
+        <w:t>RCL-RFP1:</w:t>
+      </w:r>
+      <w:r>
+        <w:rPr>
+          <w:u w:val="single"/>
+        </w:rPr>
+        <w:t xml:space="preserve"> “The Rascal mission will be executed by a spacecraft”</w:t>
+      </w:r>
+    </w:p>
+    <w:p>
+      <w:r>
+        <w:t>This requirement stems from both the Team Bravo RFP, which dictates that its proposed mission shall demonstrate proximity operations,</w:t>
+      </w:r>
+      <w:r>
+        <w:t xml:space="preserve"> which can only be demonstrated in space,</w:t>
+      </w:r>
+      <w:r>
+        <w:t xml:space="preserve"> and the need for said mission to prove relevance to NASA’s strategic objectives, as discussed in Section 3.1. </w:t>
+      </w:r>
+      <w:r>
+        <w:t xml:space="preserve">Regardless, it is not possible for proximity operations to be demonstrated outside of the space environment, making it absolutely necessary that the mission is performed through the use of a spacecraft. </w:t>
+      </w:r>
+    </w:p>
+    <w:p>
+      <w:r>
+        <w:t>This requirement will be verified through demonstration that the mission is capable of flying in space.</w:t>
+      </w:r>
+    </w:p>
+    <w:p>
+      <w:pPr>
+        <w:pStyle w:val="Heading4"/>
+        <w:tabs>
+          <w:tab w:val="clear" w:pos="864"/>
+        </w:tabs>
+        <w:rPr>
+          <w:u w:val="single"/>
+        </w:rPr>
+      </w:pPr>
+      <w:r>
+        <w:rPr>
+          <w:i w:val="0"/>
+          <w:u w:val="single"/>
+        </w:rPr>
+        <w:t xml:space="preserve">RCL-RFP2: </w:t>
+      </w:r>
+      <w:r>
+        <w:rPr>
+          <w:u w:val="single"/>
+        </w:rPr>
+        <w:t>“The mission must be capable of demonstrating station keeping within a 50 meter sphere of a resident space object for at least 5 orbits”</w:t>
+      </w:r>
+    </w:p>
+    <w:p>
+      <w:r>
+        <w:t>This requirement is specifically defined in the Team Bravo RFP and restated in Section 4.2. It is an essential demonstration of mission success and will be verified through analysis, testing, and demonstrations.</w:t>
+      </w:r>
+    </w:p>
+    <w:p>
+      <w:pPr>
+        <w:pStyle w:val="Heading4"/>
+        <w:rPr>
+          <w:u w:val="single"/>
+        </w:rPr>
+      </w:pPr>
+      <w:r>
+        <w:rPr>
+          <w:i w:val="0"/>
+          <w:u w:val="single"/>
+        </w:rPr>
+        <w:t xml:space="preserve">RCL-RFP3: </w:t>
+      </w:r>
+      <w:r>
+        <w:rPr>
+          <w:u w:val="single"/>
+        </w:rPr>
+        <w:t xml:space="preserve">“The mission must be capable of demonstrating </w:t>
+      </w:r>
+      <w:r>
+        <w:rPr>
+          <w:u w:val="single"/>
+        </w:rPr>
+        <w:t xml:space="preserve">a </w:t>
+      </w:r>
+      <w:r>
+        <w:rPr>
+          <w:u w:val="single"/>
+        </w:rPr>
+        <w:t>collision avoidance maneuver by deliberately increasing the relative distance between it and a resident space object to at least</w:t>
+      </w:r>
+      <w:r>
+        <w:rPr>
+          <w:u w:val="single"/>
+        </w:rPr>
+        <w:t xml:space="preserve"> 100 meters within one orbit”</w:t>
+      </w:r>
+    </w:p>
+    <w:p>
+      <w:r>
+        <w:t>This requirement also stems directly from the Team Bravo RFP and is restated in Section 4.2. It is an essential demonstration of mission success and will be verified through analysis, testing, and demonstrations.</w:t>
+      </w:r>
+    </w:p>
+    <w:p>
+      <w:pPr>
+        <w:pStyle w:val="Heading4"/>
+        <w:rPr>
+          <w:u w:val="single"/>
+        </w:rPr>
+      </w:pPr>
+      <w:r>
+        <w:rPr>
+          <w:i w:val="0"/>
+          <w:u w:val="single"/>
+        </w:rPr>
+        <w:lastRenderedPageBreak/>
+        <w:t>RCL-RFP4</w:t>
+      </w:r>
+      <w:proofErr w:type="gramStart"/>
+      <w:r>
+        <w:rPr>
+          <w:i w:val="0"/>
+          <w:u w:val="single"/>
+        </w:rPr>
+        <w:t>:</w:t>
+      </w:r>
+      <w:r>
+        <w:rPr>
+          <w:u w:val="single"/>
+        </w:rPr>
+        <w:t xml:space="preserve"> ”</w:t>
+      </w:r>
+      <w:proofErr w:type="gramEnd"/>
+      <w:r>
+        <w:rPr>
+          <w:u w:val="single"/>
+        </w:rPr>
+        <w:t>The</w:t>
+      </w:r>
+      <w:r>
+        <w:rPr>
+          <w:i w:val="0"/>
+          <w:u w:val="single"/>
+        </w:rPr>
+        <w:t xml:space="preserve"> </w:t>
+      </w:r>
+      <w:r>
+        <w:rPr>
+          <w:u w:val="single"/>
+        </w:rPr>
+        <w:t>mission must be capable of demonstrating rendezvous by intentionally reducing the relative distance between it and a resident space object to at least 50 meters for at least 5 orbits”</w:t>
+      </w:r>
+    </w:p>
+    <w:p>
+      <w:r>
+        <w:t>This requirement also stems directly from the Team Bravo RFP and is restated in Section 4.2. It is an essential demonstration of mission success and will be verified through analysis, testing, and demonstrations.</w:t>
+      </w:r>
+    </w:p>
+    <w:p>
+      <w:pPr>
+        <w:pStyle w:val="Heading4"/>
+        <w:rPr>
+          <w:u w:val="single"/>
+        </w:rPr>
+      </w:pPr>
+      <w:r>
+        <w:rPr>
+          <w:i w:val="0"/>
+          <w:u w:val="single"/>
+        </w:rPr>
+        <w:t xml:space="preserve">RCL-MOP1: </w:t>
+      </w:r>
+      <w:r>
+        <w:rPr>
+          <w:u w:val="single"/>
+        </w:rPr>
+        <w:t>“A method of verifying the successful completion of each mission requirement shall be incorporated into mission design and mission operations procedures</w:t>
+      </w:r>
+    </w:p>
+    <w:p>
+      <w:r>
+        <w:t xml:space="preserve">This requirement finds its origin in Section 5.2.4, which states that without mission success </w:t>
+      </w:r>
+      <w:proofErr w:type="gramStart"/>
+      <w:r>
+        <w:t>verification,</w:t>
+      </w:r>
+      <w:proofErr w:type="gramEnd"/>
+      <w:r>
+        <w:t xml:space="preserve"> there is no reason in flying the mission at all. This requirement will be verified through analysis, testing, and demonstrations.</w:t>
+      </w:r>
+    </w:p>
+    <w:p>
+      <w:pPr>
+        <w:pStyle w:val="Heading4"/>
+        <w:rPr>
+          <w:u w:val="single"/>
+        </w:rPr>
+      </w:pPr>
+      <w:r>
+        <w:rPr>
+          <w:i w:val="0"/>
+          <w:u w:val="single"/>
+        </w:rPr>
+        <w:t xml:space="preserve">RCL-MOP2: </w:t>
+      </w:r>
+      <w:r>
+        <w:rPr>
+          <w:u w:val="single"/>
+        </w:rPr>
+        <w:t>“The mission will be completed within 6 months of launch”</w:t>
+      </w:r>
+    </w:p>
+    <w:p>
+      <w:r>
+        <w:t>This requirement stems from the need to limit the risk associated with RPO missions, as discussed in Section 5.2.2.1 and studied in Section 3.2. This requirement will be verified through analysis, testing, demonstration, and examination.</w:t>
+      </w:r>
+    </w:p>
+    <w:p>
+      <w:pPr>
+        <w:pStyle w:val="Heading3"/>
+      </w:pPr>
+      <w:r>
+        <w:t>Primary Sub-Requirements</w:t>
+      </w:r>
+    </w:p>
+    <w:p>
+      <w:r>
+        <w:t xml:space="preserve">These requirements consist of those that stem directly from the primary requirements listed in the previous sections. It is here that the subsystems necessary for the </w:t>
+      </w:r>
+      <w:proofErr w:type="gramStart"/>
+      <w:r>
+        <w:t>design of the Rascal mission are</w:t>
+      </w:r>
+      <w:proofErr w:type="gramEnd"/>
+      <w:r>
+        <w:t xml:space="preserve"> determined, as well as the methods of mission success validation are defined.</w:t>
+      </w:r>
+    </w:p>
+    <w:p>
+      <w:pPr>
+        <w:pStyle w:val="Heading4"/>
+        <w:rPr>
+          <w:i w:val="0"/>
+          <w:u w:val="single"/>
+        </w:rPr>
+      </w:pPr>
+      <w:r>
+        <w:rPr>
+          <w:i w:val="0"/>
+          <w:u w:val="single"/>
+        </w:rPr>
+        <w:t>RCL-MOP1-1:</w:t>
+      </w:r>
+      <w:r>
+        <w:rPr>
+          <w:i w:val="0"/>
+          <w:u w:val="single"/>
+        </w:rPr>
+        <w:t xml:space="preserve"> </w:t>
+      </w:r>
+      <w:r>
+        <w:rPr>
+          <w:u w:val="single"/>
+        </w:rPr>
+        <w:t>“The spacecraft must be capable of determining the relative distance between it and a resident space object”</w:t>
+      </w:r>
     </w:p>
     <w:p/>
     <w:p>
@@ -23678,6 +24023,7 @@
       </w:pPr>
       <w:bookmarkStart w:id="25" w:name="_Toc374398308"/>
       <w:r>
+        <w:lastRenderedPageBreak/>
         <w:t>Command and Data Handling Requirements</w:t>
       </w:r>
       <w:bookmarkEnd w:id="25"/>
@@ -23701,11 +24047,7 @@
         <w:t>University. If space object can</w:t>
       </w:r>
       <w:r>
-        <w:t xml:space="preserve">not communicate with Saint Louis University it will not be able to separate itself from the other space objects, requiring ground based radar and visual tracking. If the rocket body that carried Rascal up were </w:t>
-      </w:r>
-      <w:r>
-        <w:lastRenderedPageBreak/>
-        <w:t>to be imaged</w:t>
+        <w:t>not communicate with Saint Louis University it will not be able to separate itself from the other space objects, requiring ground based radar and visual tracking. If the rocket body that carried Rascal up were to be imaged</w:t>
       </w:r>
       <w:r>
         <w:t>,</w:t>
@@ -23887,6 +24229,7 @@
       </w:pPr>
       <w:bookmarkStart w:id="29" w:name="_Toc374398312"/>
       <w:r>
+        <w:lastRenderedPageBreak/>
         <w:t>Power</w:t>
       </w:r>
       <w:bookmarkEnd w:id="29"/>
@@ -23948,14 +24291,7 @@
         <w:rPr>
           <w:rFonts w:ascii="Times New Roman" w:hAnsi="Times New Roman" w:cs="Times New Roman"/>
         </w:rPr>
-        <w:t xml:space="preserve">The Electrical Power System (EPS) serves to manage the power flowing to and from the batteries, connecting to both the spacecraft bus and the solar arrays. The EPS must provide over-current against a short circuit and under-voltage protection to prevent a complete discharge of the batteries. The EPS should also include a number of Battery Charge Regulators (BCRs) that regulate the incoming voltage and current from the solar arrays to the batteries, maximizing the efficiency of the battery charging cycle. </w:t>
-      </w:r>
-      <w:r>
-        <w:rPr>
-          <w:rFonts w:ascii="Times New Roman" w:hAnsi="Times New Roman" w:cs="Times New Roman"/>
-        </w:rPr>
-        <w:lastRenderedPageBreak/>
-        <w:t>The EPS must also be able to relay battery and solar array health data to the Command and Data Handling subsystem.</w:t>
+        <w:t>The Electrical Power System (EPS) serves to manage the power flowing to and from the batteries, connecting to both the spacecraft bus and the solar arrays. The EPS must provide over-current against a short circuit and under-voltage protection to prevent a complete discharge of the batteries. The EPS should also include a number of Battery Charge Regulators (BCRs) that regulate the incoming voltage and current from the solar arrays to the batteries, maximizing the efficiency of the battery charging cycle. The EPS must also be able to relay battery and solar array health data to the Command and Data Handling subsystem.</w:t>
       </w:r>
     </w:p>
     <w:p>
@@ -24121,7 +24457,7 @@
         <w:rStyle w:val="PageNumber"/>
         <w:noProof/>
       </w:rPr>
-      <w:t>33</w:t>
+      <w:t>34</w:t>
     </w:r>
     <w:r>
       <w:rPr>
@@ -24700,7 +25036,7 @@
   <w:abstractNum w:abstractNumId="5">
     <w:nsid w:val="29183E8B"/>
     <w:multiLevelType w:val="multilevel"/>
-    <w:tmpl w:val="041CF04A"/>
+    <w:tmpl w:val="64F8FC76"/>
     <w:lvl w:ilvl="0">
       <w:start w:val="1"/>
       <w:numFmt w:val="decimal"/>
@@ -24765,6 +25101,7 @@
       </w:pPr>
       <w:rPr>
         <w:rFonts w:hint="default"/>
+        <w:i/>
       </w:rPr>
     </w:lvl>
     <w:lvl w:ilvl="4">
@@ -25568,7 +25905,6 @@
   <w:style w:type="character" w:default="1" w:styleId="DefaultParagraphFont">
     <w:name w:val="Default Paragraph Font"/>
     <w:uiPriority w:val="1"/>
-    <w:semiHidden/>
     <w:unhideWhenUsed/>
   </w:style>
   <w:style w:type="table" w:default="1" w:styleId="TableNormal">
@@ -27624,11 +27960,11 @@
             </c:numRef>
           </c:val>
         </c:ser>
-        <c:axId val="88867968"/>
-        <c:axId val="88870272"/>
+        <c:axId val="82155776"/>
+        <c:axId val="82162816"/>
       </c:barChart>
       <c:catAx>
-        <c:axId val="88867968"/>
+        <c:axId val="82155776"/>
         <c:scaling>
           <c:orientation val="minMax"/>
         </c:scaling>
@@ -27647,14 +27983,14 @@
             <a:endParaRPr lang="en-US"/>
           </a:p>
         </c:txPr>
-        <c:crossAx val="88870272"/>
+        <c:crossAx val="82162816"/>
         <c:crosses val="autoZero"/>
         <c:auto val="1"/>
         <c:lblAlgn val="ctr"/>
         <c:lblOffset val="100"/>
       </c:catAx>
       <c:valAx>
-        <c:axId val="88870272"/>
+        <c:axId val="82162816"/>
         <c:scaling>
           <c:orientation val="minMax"/>
         </c:scaling>
@@ -27675,7 +28011,7 @@
             <a:endParaRPr lang="en-US"/>
           </a:p>
         </c:txPr>
-        <c:crossAx val="88867968"/>
+        <c:crossAx val="82155776"/>
         <c:crosses val="autoZero"/>
         <c:crossBetween val="between"/>
       </c:valAx>
@@ -28134,11 +28470,11 @@
             </c:numRef>
           </c:val>
         </c:ser>
-        <c:axId val="98772480"/>
-        <c:axId val="98784384"/>
+        <c:axId val="88868352"/>
+        <c:axId val="89157632"/>
       </c:barChart>
       <c:catAx>
-        <c:axId val="98772480"/>
+        <c:axId val="88868352"/>
         <c:scaling>
           <c:orientation val="minMax"/>
         </c:scaling>
@@ -28157,14 +28493,14 @@
             <a:endParaRPr lang="en-US"/>
           </a:p>
         </c:txPr>
-        <c:crossAx val="98784384"/>
+        <c:crossAx val="89157632"/>
         <c:crosses val="autoZero"/>
         <c:auto val="1"/>
         <c:lblAlgn val="ctr"/>
         <c:lblOffset val="100"/>
       </c:catAx>
       <c:valAx>
-        <c:axId val="98784384"/>
+        <c:axId val="89157632"/>
         <c:scaling>
           <c:orientation val="minMax"/>
         </c:scaling>
@@ -28185,7 +28521,7 @@
             <a:endParaRPr lang="en-US"/>
           </a:p>
         </c:txPr>
-        <c:crossAx val="98772480"/>
+        <c:crossAx val="88868352"/>
         <c:crosses val="autoZero"/>
         <c:crossBetween val="between"/>
       </c:valAx>
@@ -29743,11 +30079,11 @@
           </c:yVal>
           <c:smooth val="1"/>
         </c:ser>
-        <c:axId val="104862080"/>
-        <c:axId val="104864000"/>
+        <c:axId val="99675520"/>
+        <c:axId val="100295424"/>
       </c:scatterChart>
       <c:valAx>
-        <c:axId val="104862080"/>
+        <c:axId val="99675520"/>
         <c:scaling>
           <c:orientation val="minMax"/>
         </c:scaling>
@@ -29777,12 +30113,12 @@
         </c:title>
         <c:numFmt formatCode="General" sourceLinked="1"/>
         <c:tickLblPos val="nextTo"/>
-        <c:crossAx val="104864000"/>
+        <c:crossAx val="100295424"/>
         <c:crosses val="autoZero"/>
         <c:crossBetween val="midCat"/>
       </c:valAx>
       <c:valAx>
-        <c:axId val="104864000"/>
+        <c:axId val="100295424"/>
         <c:scaling>
           <c:orientation val="minMax"/>
         </c:scaling>
@@ -29813,7 +30149,7 @@
         </c:title>
         <c:numFmt formatCode="0.0000" sourceLinked="1"/>
         <c:tickLblPos val="nextTo"/>
-        <c:crossAx val="104862080"/>
+        <c:crossAx val="99675520"/>
         <c:crosses val="autoZero"/>
         <c:crossBetween val="midCat"/>
       </c:valAx>
@@ -30486,7 +30822,7 @@
 </file>
 
 <file path=customXml/itemProps1.xml><?xml version="1.0" encoding="utf-8"?>
-<ds:datastoreItem xmlns:ds="http://schemas.openxmlformats.org/officeDocument/2006/customXml" ds:itemID="{8FA0BE94-7B12-4AD5-8CB6-D29F8BBD0CE9}">
+<ds:datastoreItem xmlns:ds="http://schemas.openxmlformats.org/officeDocument/2006/customXml" ds:itemID="{2701652F-9D7A-4153-9D0B-99B589F2A105}">
   <ds:schemaRefs>
     <ds:schemaRef ds:uri="http://schemas.openxmlformats.org/officeDocument/2006/bibliography"/>
   </ds:schemaRefs>

</xml_diff>

<commit_message>
Finished all subsystem reuqirements
</commit_message>
<xml_diff>
--- a/CMQA/Mission Overview/RCL-O-CMQA2 Rascal Mission Overview.docx
+++ b/CMQA/Mission Overview/RCL-O-CMQA2 Rascal Mission Overview.docx
@@ -24705,15 +24705,35 @@
       </w:r>
     </w:p>
     <w:p>
-      <w:r>
-        <w:t xml:space="preserve">Ultimately, it was decided that the configuration best suited </w:t>
+      <w:bookmarkStart w:id="27" w:name="_Toc374398310"/>
+      <w:r>
+        <w:t>After analyzing the poss</w:t>
+      </w:r>
+      <w:r>
+        <w:t>ible configurations, the active-</w:t>
+      </w:r>
+      <w:r>
+        <w:t xml:space="preserve">active configuration was selected. From the Mission History it can be seen that it is easy to lose a spacecraft that is not under control. While the active passive configuration has its benefits, risk mitigation is </w:t>
+      </w:r>
+      <w:r>
+        <w:t>important as well and an active-</w:t>
+      </w:r>
+      <w:r>
+        <w:t xml:space="preserve">active configuration offers the chance to reduce the distances that would build up between the two spacecraft, this is discussed in greater detail in section 5.2.5.1 </w:t>
+      </w:r>
+      <w:proofErr w:type="gramStart"/>
+      <w:r>
+        <w:t>Two</w:t>
+      </w:r>
+      <w:proofErr w:type="gramEnd"/>
+      <w:r>
+        <w:t xml:space="preserve"> spacecraft allows the mission to be repeated again with a different spacecraft. Having two propulsion systems increases complexity, but it also increases the chance of success. </w:t>
       </w:r>
     </w:p>
     <w:p>
       <w:pPr>
         <w:pStyle w:val="Heading1"/>
       </w:pPr>
-      <w:bookmarkStart w:id="27" w:name="_Toc374398310"/>
       <w:r>
         <w:t>Subsystem Overview</w:t>
       </w:r>
@@ -24729,16 +24749,44 @@
       </w:r>
       <w:bookmarkEnd w:id="28"/>
     </w:p>
-    <w:p/>
+    <w:p>
+      <w:pPr>
+        <w:spacing w:line="240" w:lineRule="auto"/>
+      </w:pPr>
+      <w:r>
+        <w:t xml:space="preserve">The structure subsystem is responsible for containing the spacecraft and providing support and protection to the components as to prevent damage during use. The subsystem consists of the exoskeleton, screws, nuts, bolts, clips, rods, and any object necessary for securing the spacecraft. </w:t>
+      </w:r>
+    </w:p>
+    <w:p>
+      <w:pPr>
+        <w:spacing w:line="240" w:lineRule="auto"/>
+      </w:pPr>
+      <w:r>
+        <w:t>The exoskeleton is the backbone of the spacecraft and can be made of, and is in the shape of whatever is necessary to support the components of the spacecraft. There is however, a requirement of the launch provider that it fits in the deplorer and the spacecraft is no more than 12kg or 14</w:t>
+      </w:r>
+      <w:bookmarkStart w:id="29" w:name="_GoBack"/>
+      <w:bookmarkEnd w:id="29"/>
+      <w:r>
+        <w:t xml:space="preserve">kg depending on said deplorer. It is because of this that it is nominally standard to select the CubeSat shaped exoskeleton as defined by the CubeSat standard. The standard CubeSat can be purchased from numerous commercial vendors. The material however can still be put into question. The nominal material from commercial vendors is Aluminum 6061-T6, which under nominal circumstances is appropriate. However, other materials are being explored. Applicable materials are stated by NASA launch requirements.  </w:t>
+      </w:r>
+    </w:p>
+    <w:p>
+      <w:pPr>
+        <w:spacing w:line="240" w:lineRule="auto"/>
+      </w:pPr>
+      <w:r>
+        <w:t xml:space="preserve">The nuts, bolts, and assembly components are nominally stainless steel, as it is lightweight and sturdy. Zinc which is also common in nuts and bolts must not be used as stated by NASA material requirements. </w:t>
+      </w:r>
+    </w:p>
     <w:p>
       <w:pPr>
         <w:pStyle w:val="Heading2"/>
       </w:pPr>
-      <w:bookmarkStart w:id="29" w:name="_Toc374398312"/>
+      <w:bookmarkStart w:id="30" w:name="_Toc374398312"/>
       <w:r>
         <w:t>Power</w:t>
       </w:r>
-      <w:bookmarkEnd w:id="29"/>
+      <w:bookmarkEnd w:id="30"/>
     </w:p>
     <w:p>
       <w:pPr>
@@ -24813,6 +24861,7 @@
         <w:rPr>
           <w:rFonts w:ascii="Times New Roman" w:hAnsi="Times New Roman" w:cs="Times New Roman"/>
         </w:rPr>
+        <w:lastRenderedPageBreak/>
         <w:t>The spacecraft must be able to generate power to recharge the batteries. While there are several methods of doing this, the most practical is to mount a system of solar arrays to the spacecraft’s exterior. Commercial CubeSat solar arrays can come in a variety of sizes, configurations, and generation capacities. The simplest of the 3U CubeSat-scaled arrays are static panels, though deployable arrays are also available. Though deployable arrays generate significantly more power, it comes at the cost of increased complexity</w:t>
       </w:r>
       <w:r>
@@ -24848,56 +24897,243 @@
       <w:pPr>
         <w:pStyle w:val="Heading2"/>
       </w:pPr>
-      <w:bookmarkStart w:id="30" w:name="_Toc374398313"/>
+      <w:bookmarkStart w:id="31" w:name="_Toc374398313"/>
       <w:r>
         <w:t>Attitude Determination and Control</w:t>
       </w:r>
-      <w:bookmarkEnd w:id="30"/>
+      <w:bookmarkEnd w:id="31"/>
+    </w:p>
+    <w:p>
+      <w:pPr>
+        <w:pStyle w:val="Body"/>
+        <w:spacing w:after="120"/>
+        <w:rPr>
+          <w:rFonts w:ascii="Times New Roman" w:hAnsi="Times New Roman" w:cs="Times New Roman"/>
+        </w:rPr>
+      </w:pPr>
+      <w:r>
+        <w:rPr>
+          <w:rFonts w:ascii="Times New Roman" w:hAnsi="Times New Roman" w:cs="Times New Roman"/>
+        </w:rPr>
+        <w:t xml:space="preserve">The Attitude Determination and Control (ADC) subsystem is responsible for determining the orientation and position of the spacecraft relative to the other spacecraft as well as issue commands to the Propulsion subsystem to execute orbital maneuvers. </w:t>
+      </w:r>
+    </w:p>
+    <w:p>
+      <w:pPr>
+        <w:pStyle w:val="Body"/>
+        <w:spacing w:after="120"/>
+        <w:rPr>
+          <w:rFonts w:ascii="Times New Roman" w:hAnsi="Times New Roman" w:cs="Times New Roman"/>
+        </w:rPr>
+      </w:pPr>
+      <w:r>
+        <w:rPr>
+          <w:rFonts w:ascii="Times New Roman" w:hAnsi="Times New Roman" w:cs="Times New Roman"/>
+        </w:rPr>
+        <w:t xml:space="preserve">Attitude determination can be accomplished using several methods. Sun and star trackers use external cameras to determine a spacecraft’s orientation based on the observed positions of the sun and or constellations. Gyroscopes and accelerometers can be used to determine the roll rates of a spacecraft. A GPS receiver can be used to determine the relative locations of the spacecraft in their orbits. Component selection will depend heavily on the volume, cost, and power constraints. </w:t>
+      </w:r>
+    </w:p>
+    <w:p>
+      <w:pPr>
+        <w:pStyle w:val="Body"/>
+        <w:spacing w:after="120"/>
+        <w:rPr>
+          <w:rFonts w:ascii="Times New Roman" w:hAnsi="Times New Roman" w:cs="Times New Roman"/>
+        </w:rPr>
+      </w:pPr>
+      <w:r>
+        <w:rPr>
+          <w:rFonts w:ascii="Times New Roman" w:hAnsi="Times New Roman" w:cs="Times New Roman"/>
+        </w:rPr>
+        <w:t xml:space="preserve">Similar to attitude determination, control over the spacecraft’s orientation can be accomplished through several methods, and which is ultimately selected depends on the volume, cost, and power constraints. Reaction wheels use the torque generated from a rotating mass to precisely align the spacecraft along the desired vector; but are mechanically complex, expensive, and power intensive to use. </w:t>
+      </w:r>
+      <w:proofErr w:type="spellStart"/>
+      <w:r>
+        <w:rPr>
+          <w:rFonts w:ascii="Times New Roman" w:hAnsi="Times New Roman" w:cs="Times New Roman"/>
+        </w:rPr>
+        <w:t>Magnetorquers</w:t>
+      </w:r>
+      <w:proofErr w:type="spellEnd"/>
+      <w:r>
+        <w:rPr>
+          <w:rFonts w:ascii="Times New Roman" w:hAnsi="Times New Roman" w:cs="Times New Roman"/>
+        </w:rPr>
+        <w:t xml:space="preserve"> use current running through coils of wire to interact with the Earth’s magnetic field, providing the force necessary to orient the spacecraft. However, the Earth’s magnetic </w:t>
+      </w:r>
+      <w:proofErr w:type="gramStart"/>
+      <w:r>
+        <w:rPr>
+          <w:rFonts w:ascii="Times New Roman" w:hAnsi="Times New Roman" w:cs="Times New Roman"/>
+        </w:rPr>
+        <w:t>field is not constant across its surface and also vary</w:t>
+      </w:r>
+      <w:proofErr w:type="gramEnd"/>
+      <w:r>
+        <w:rPr>
+          <w:rFonts w:ascii="Times New Roman" w:hAnsi="Times New Roman" w:cs="Times New Roman"/>
+        </w:rPr>
+        <w:t xml:space="preserve"> due to changes in solar output, introducing a degree of uncertainty into the process. </w:t>
+      </w:r>
+    </w:p>
+    <w:p>
+      <w:pPr>
+        <w:pStyle w:val="Heading2"/>
+      </w:pPr>
+      <w:bookmarkStart w:id="32" w:name="_Toc374398314"/>
+      <w:r>
+        <w:t>Propulsion</w:t>
+      </w:r>
+      <w:bookmarkEnd w:id="32"/>
+    </w:p>
+    <w:p>
+      <w:r>
+        <w:t xml:space="preserve">The propulsion subsystem consists of the propulsion units that will be used to perform the orbital maneuvers defined in Section 4.2, as well as the controller boards that will be used to manage the data being inputted into the system from ADC. Based on the analysis discussed in Section 5.2.2.1, a preliminary idea has been made of the size necessary for each of these propulsion systems to occupy within each spacecraft of the Rascal mission. </w:t>
+      </w:r>
+    </w:p>
+    <w:p>
+      <w:r>
+        <w:t>Beyond this, work to be done over the next semester involves drafting a specific orbital maneuver plan, as to more strictly define the maneuvers associated with executing the mission. Other work includes determining the number of thrusters necessary to have full 6-Degree of Freedom control over each spacecraft, as well as the orientation methods that can be used to accomplish said goal.</w:t>
+      </w:r>
+    </w:p>
+    <w:p>
+      <w:pPr>
+        <w:pStyle w:val="Heading2"/>
+      </w:pPr>
+      <w:bookmarkStart w:id="33" w:name="_Toc374398315"/>
+      <w:r>
+        <w:t>Communications</w:t>
+      </w:r>
+      <w:bookmarkEnd w:id="33"/>
+    </w:p>
+    <w:p>
+      <w:pPr>
+        <w:pStyle w:val="BodyText"/>
+        <w:rPr>
+          <w:rFonts w:eastAsia="Times New Roman" w:cs="Times New Roman"/>
+          <w:sz w:val="22"/>
+          <w:szCs w:val="22"/>
+        </w:rPr>
+      </w:pPr>
+      <w:r>
+        <w:rPr>
+          <w:rFonts w:eastAsia="Times New Roman" w:cs="Times New Roman"/>
+          <w:sz w:val="22"/>
+          <w:szCs w:val="22"/>
+        </w:rPr>
+        <w:t>The communication subsystem provides a method of verification for the completion of each mission requirement. It also provides a way to maintain communication with the spacecraft. Data that could be relayed by the communication subsystem is relative distances, relative velocities, and spacecraft health. The subsystem would consist of a radio board to generate the signals and antennas to broadcast the signals, as well as any cables need to connect the board to the antennas.</w:t>
+      </w:r>
+    </w:p>
+    <w:p>
+      <w:pPr>
+        <w:pStyle w:val="BodyText"/>
+        <w:rPr>
+          <w:rFonts w:ascii="Cambria" w:eastAsia="Times New Roman" w:hAnsi="Cambria" w:cs="Times New Roman"/>
+          <w:b/>
+          <w:bCs/>
+          <w:sz w:val="22"/>
+          <w:szCs w:val="22"/>
+        </w:rPr>
+      </w:pPr>
+      <w:r>
+        <w:rPr>
+          <w:rFonts w:eastAsia="Times New Roman" w:cs="Times New Roman"/>
+          <w:sz w:val="22"/>
+          <w:szCs w:val="22"/>
+        </w:rPr>
+        <w:t xml:space="preserve">There are several requirements that go into selecting a radio. The baud rate is a major factor because if a </w:t>
+      </w:r>
+      <w:r>
+        <w:rPr>
+          <w:rFonts w:eastAsia="Times New Roman" w:cs="Times New Roman"/>
+          <w:sz w:val="22"/>
+          <w:szCs w:val="22"/>
+        </w:rPr>
+        <w:lastRenderedPageBreak/>
+        <w:t>faster baud rate is desired then a higher frequency radio would be needed. In order to have a good signal-to-noise ratio to meet requirement MOP1-COM2 the radio will have to have a high radio frequency output to overcome background noise. Altitude will also affect the signal-to-noise ratio, so that will have to be considered when selecting a radio.</w:t>
+      </w:r>
     </w:p>
     <w:p/>
     <w:p>
       <w:pPr>
         <w:pStyle w:val="Heading2"/>
       </w:pPr>
-      <w:bookmarkStart w:id="31" w:name="_Toc374398314"/>
-      <w:r>
-        <w:t>Propulsion</w:t>
-      </w:r>
-      <w:bookmarkEnd w:id="31"/>
+      <w:bookmarkStart w:id="34" w:name="_Toc374398316"/>
+      <w:r>
+        <w:t>Command and Data Handling</w:t>
+      </w:r>
+      <w:bookmarkEnd w:id="34"/>
     </w:p>
-    <w:p/>
+    <w:p>
+      <w:pPr>
+        <w:pStyle w:val="Body"/>
+        <w:spacing w:after="120"/>
+        <w:rPr>
+          <w:rFonts w:ascii="Times New Roman" w:hAnsi="Times New Roman" w:cs="Times New Roman"/>
+        </w:rPr>
+      </w:pPr>
+      <w:r>
+        <w:rPr>
+          <w:rFonts w:ascii="Times New Roman" w:hAnsi="Times New Roman" w:cs="Times New Roman"/>
+        </w:rPr>
+        <w:t xml:space="preserve">The Command and Data Handling (CDH) subsystem is responsible for making on-orbit decisions, processing health sensor data, and managing data during downlink. For CubeSats, there are several different flight computer and operating system commercial options available. Most notable is the CubeSat Kit, which includes a CubeSat standard motherboard with one of various processor </w:t>
+      </w:r>
+      <w:proofErr w:type="spellStart"/>
+      <w:r>
+        <w:rPr>
+          <w:rFonts w:ascii="Times New Roman" w:hAnsi="Times New Roman" w:cs="Times New Roman"/>
+        </w:rPr>
+        <w:t>daughterboards</w:t>
+      </w:r>
+      <w:proofErr w:type="spellEnd"/>
+      <w:r>
+        <w:rPr>
+          <w:rFonts w:ascii="Times New Roman" w:hAnsi="Times New Roman" w:cs="Times New Roman"/>
+        </w:rPr>
+        <w:t xml:space="preserve"> available and software tools for writing an operating system. </w:t>
+      </w:r>
+    </w:p>
+    <w:p>
+      <w:pPr>
+        <w:pStyle w:val="Body"/>
+        <w:spacing w:after="120"/>
+        <w:rPr>
+          <w:rFonts w:ascii="Times New Roman" w:hAnsi="Times New Roman" w:cs="Times New Roman"/>
+        </w:rPr>
+      </w:pPr>
+      <w:r>
+        <w:rPr>
+          <w:rFonts w:ascii="Times New Roman" w:hAnsi="Times New Roman" w:cs="Times New Roman"/>
+        </w:rPr>
+        <w:t>The spacecraft’s operating system is responsible for all software tasks built on to the spacecraft. Tasks can vary in complexity, ranging from activating deployables such as antennas or solar arrays to preparing and downlinking data to the ground.</w:t>
+      </w:r>
+    </w:p>
     <w:p>
       <w:pPr>
         <w:pStyle w:val="Heading2"/>
       </w:pPr>
-      <w:bookmarkStart w:id="32" w:name="_Toc374398315"/>
-      <w:r>
-        <w:lastRenderedPageBreak/>
-        <w:t>Communications</w:t>
-      </w:r>
-      <w:bookmarkEnd w:id="32"/>
+      <w:bookmarkStart w:id="35" w:name="_Toc374398317"/>
+      <w:r>
+        <w:t>Ground Operation</w:t>
+      </w:r>
+      <w:bookmarkEnd w:id="35"/>
     </w:p>
-    <w:p/>
     <w:p>
       <w:pPr>
-        <w:pStyle w:val="Heading2"/>
+        <w:pStyle w:val="BodyText"/>
+        <w:rPr>
+          <w:sz w:val="22"/>
+          <w:szCs w:val="22"/>
+        </w:rPr>
       </w:pPr>
-      <w:bookmarkStart w:id="33" w:name="_Toc374398316"/>
-      <w:r>
-        <w:t>Command and Data Handling</w:t>
-      </w:r>
-      <w:bookmarkEnd w:id="33"/>
-    </w:p>
-    <w:p/>
-    <w:p>
-      <w:pPr>
-        <w:pStyle w:val="Heading2"/>
-      </w:pPr>
-      <w:bookmarkStart w:id="34" w:name="_Toc374398317"/>
-      <w:r>
-        <w:t>Ground Operation</w:t>
-      </w:r>
-      <w:bookmarkEnd w:id="34"/>
+      <w:r>
+        <w:rPr>
+          <w:rFonts w:eastAsia="Times New Roman" w:cs="Times New Roman"/>
+          <w:sz w:val="22"/>
+          <w:szCs w:val="22"/>
+        </w:rPr>
+        <w:t xml:space="preserve">The ground operations will provide support for the Rascal mission on the ground. It will provide a method of verification for the completion of each mission objective. The ground station will have radio and antennas so as to maintain link with the Rascal as it passes overhead. </w:t>
+      </w:r>
     </w:p>
     <w:p/>
     <w:p/>
@@ -24964,7 +25200,7 @@
         <w:rStyle w:val="PageNumber"/>
         <w:noProof/>
       </w:rPr>
-      <w:t>37</w:t>
+      <w:t>40</w:t>
     </w:r>
     <w:r>
       <w:rPr>
@@ -28467,11 +28703,11 @@
             </c:numRef>
           </c:val>
         </c:ser>
-        <c:axId val="98171904"/>
-        <c:axId val="98772480"/>
+        <c:axId val="98171520"/>
+        <c:axId val="98784384"/>
       </c:barChart>
       <c:catAx>
-        <c:axId val="98171904"/>
+        <c:axId val="98171520"/>
         <c:scaling>
           <c:orientation val="minMax"/>
         </c:scaling>
@@ -28490,14 +28726,14 @@
             <a:endParaRPr lang="en-US"/>
           </a:p>
         </c:txPr>
-        <c:crossAx val="98772480"/>
+        <c:crossAx val="98784384"/>
         <c:crosses val="autoZero"/>
         <c:auto val="1"/>
         <c:lblAlgn val="ctr"/>
         <c:lblOffset val="100"/>
       </c:catAx>
       <c:valAx>
-        <c:axId val="98772480"/>
+        <c:axId val="98784384"/>
         <c:scaling>
           <c:orientation val="minMax"/>
         </c:scaling>
@@ -28518,7 +28754,7 @@
             <a:endParaRPr lang="en-US"/>
           </a:p>
         </c:txPr>
-        <c:crossAx val="98171904"/>
+        <c:crossAx val="98171520"/>
         <c:crosses val="autoZero"/>
         <c:crossBetween val="between"/>
       </c:valAx>
@@ -28977,11 +29213,11 @@
             </c:numRef>
           </c:val>
         </c:ser>
-        <c:axId val="100295424"/>
         <c:axId val="100605312"/>
+        <c:axId val="104726528"/>
       </c:barChart>
       <c:catAx>
-        <c:axId val="100295424"/>
+        <c:axId val="100605312"/>
         <c:scaling>
           <c:orientation val="minMax"/>
         </c:scaling>
@@ -29000,14 +29236,14 @@
             <a:endParaRPr lang="en-US"/>
           </a:p>
         </c:txPr>
-        <c:crossAx val="100605312"/>
+        <c:crossAx val="104726528"/>
         <c:crosses val="autoZero"/>
         <c:auto val="1"/>
         <c:lblAlgn val="ctr"/>
         <c:lblOffset val="100"/>
       </c:catAx>
       <c:valAx>
-        <c:axId val="100605312"/>
+        <c:axId val="104726528"/>
         <c:scaling>
           <c:orientation val="minMax"/>
         </c:scaling>
@@ -29028,7 +29264,7 @@
             <a:endParaRPr lang="en-US"/>
           </a:p>
         </c:txPr>
-        <c:crossAx val="100295424"/>
+        <c:crossAx val="100605312"/>
         <c:crosses val="autoZero"/>
         <c:crossBetween val="between"/>
       </c:valAx>
@@ -30586,11 +30822,11 @@
           </c:yVal>
           <c:smooth val="1"/>
         </c:ser>
-        <c:axId val="106375808"/>
-        <c:axId val="109004672"/>
+        <c:axId val="109003520"/>
+        <c:axId val="109006208"/>
       </c:scatterChart>
       <c:valAx>
-        <c:axId val="106375808"/>
+        <c:axId val="109003520"/>
         <c:scaling>
           <c:orientation val="minMax"/>
         </c:scaling>
@@ -30620,12 +30856,12 @@
         </c:title>
         <c:numFmt formatCode="General" sourceLinked="1"/>
         <c:tickLblPos val="nextTo"/>
-        <c:crossAx val="109004672"/>
+        <c:crossAx val="109006208"/>
         <c:crosses val="autoZero"/>
         <c:crossBetween val="midCat"/>
       </c:valAx>
       <c:valAx>
-        <c:axId val="109004672"/>
+        <c:axId val="109006208"/>
         <c:scaling>
           <c:orientation val="minMax"/>
         </c:scaling>
@@ -30656,7 +30892,7 @@
         </c:title>
         <c:numFmt formatCode="0.0000" sourceLinked="1"/>
         <c:tickLblPos val="nextTo"/>
-        <c:crossAx val="106375808"/>
+        <c:crossAx val="109003520"/>
         <c:crosses val="autoZero"/>
         <c:crossBetween val="midCat"/>
       </c:valAx>
@@ -31329,7 +31565,7 @@
 </file>
 
 <file path=customXml/itemProps1.xml><?xml version="1.0" encoding="utf-8"?>
-<ds:datastoreItem xmlns:ds="http://schemas.openxmlformats.org/officeDocument/2006/customXml" ds:itemID="{CD763858-E9B2-4118-A7B3-67B606463EA9}">
+<ds:datastoreItem xmlns:ds="http://schemas.openxmlformats.org/officeDocument/2006/customXml" ds:itemID="{FB4C10F9-74FF-4FED-854B-D49B7C348097}">
   <ds:schemaRefs>
     <ds:schemaRef ds:uri="http://schemas.openxmlformats.org/officeDocument/2006/bibliography"/>
   </ds:schemaRefs>

</xml_diff>

<commit_message>
Its done, its finally over, except for mission history, I cant seem to find that
</commit_message>
<xml_diff>
--- a/CMQA/Mission Overview/RCL-O-CMQA2 Rascal Mission Overview.docx
+++ b/CMQA/Mission Overview/RCL-O-CMQA2 Rascal Mission Overview.docx
@@ -1346,6 +1346,9 @@
             </w:tcBorders>
           </w:tcPr>
           <w:p>
+            <w:pPr>
+              <w:jc w:val="center"/>
+            </w:pPr>
             <w:r>
               <w:t>-</w:t>
             </w:r>
@@ -1360,7 +1363,14 @@
               <w:right w:val="single" w:sz="6" w:space="0" w:color="auto"/>
             </w:tcBorders>
           </w:tcPr>
-          <w:p/>
+          <w:p>
+            <w:pPr>
+              <w:jc w:val="center"/>
+            </w:pPr>
+            <w:r>
+              <w:t>12/09/2013</w:t>
+            </w:r>
+          </w:p>
         </w:tc>
         <w:tc>
           <w:tcPr>
@@ -1372,6 +1382,9 @@
             </w:tcBorders>
           </w:tcPr>
           <w:p>
+            <w:pPr>
+              <w:jc w:val="center"/>
+            </w:pPr>
             <w:r>
               <w:t xml:space="preserve">Original </w:t>
             </w:r>
@@ -1390,10 +1403,14 @@
           </w:tcPr>
           <w:p>
             <w:pPr>
+              <w:jc w:val="center"/>
               <w:rPr>
                 <w:highlight w:val="yellow"/>
               </w:rPr>
             </w:pPr>
+            <w:r>
+              <w:t>TAM</w:t>
+            </w:r>
           </w:p>
         </w:tc>
         <w:tc>
@@ -1404,7 +1421,14 @@
               <w:bottom w:val="single" w:sz="6" w:space="0" w:color="auto"/>
             </w:tcBorders>
           </w:tcPr>
-          <w:p/>
+          <w:p>
+            <w:pPr>
+              <w:jc w:val="center"/>
+            </w:pPr>
+            <w:r>
+              <w:t>NJR</w:t>
+            </w:r>
+          </w:p>
         </w:tc>
         <w:tc>
           <w:tcPr>
@@ -1416,9 +1440,9 @@
             </w:tcBorders>
           </w:tcPr>
           <w:p>
-            <w:r>
-              <w:t xml:space="preserve">       </w:t>
-            </w:r>
+            <w:pPr>
+              <w:jc w:val="center"/>
+            </w:pPr>
             <w:r>
               <w:t>All</w:t>
             </w:r>
@@ -2289,7 +2313,7 @@
         <w:pStyle w:val="Heading1"/>
       </w:pPr>
       <w:bookmarkStart w:id="0" w:name="_Toc155858539"/>
-      <w:bookmarkStart w:id="1" w:name="_Toc374398284"/>
+      <w:bookmarkStart w:id="1" w:name="_Toc374428080"/>
       <w:r>
         <w:lastRenderedPageBreak/>
         <w:t>Executive Summary</w:t>
@@ -2299,10 +2323,33 @@
     </w:p>
     <w:p>
       <w:r>
-        <w:t>Rascal’s mission is to demonstrate prox</w:t>
-      </w:r>
-      <w:r>
-        <w:t xml:space="preserve">imity operations within a small satellite architecture, including stationkeeping, “Escape”, and rendezvous. </w:t>
+        <w:t xml:space="preserve">The Rascal mission consists of a demonstration of proximity operations within the architecture of a small spacecraft, including safe navigation within a 10-50 meter distance of a target spacecraft (stationkeeping), the performance of a collision avoidance maneuver relative to the same spacecraft out to at least 100 meters, and rendezvous to within 50 meters of the same spacecraft. </w:t>
+      </w:r>
+    </w:p>
+    <w:p>
+      <w:r>
+        <w:t xml:space="preserve">The mission elements consist of two 3U spacecraft (Jade and Nephrite) that each have identical subsystems and are capable of demonstrating mission success. </w:t>
+      </w:r>
+      <w:r>
+        <w:rPr>
+          <w:b/>
+        </w:rPr>
+        <w:t>Mission success is defined as demonstrating stationkeeping by maintaining a relative distance of 10-75 meters between Jade and Nephrite for at least 5 orbits, demonstrating collision avoidance by increasing the relative distance between Jade and Nephrite to at least 100 meters within 1 orbit, and demonstrating rendezvous by decreasing the relative distance between Jade and Nephrite to at least 50 meters for at least 5 orbits</w:t>
+      </w:r>
+      <w:r>
+        <w:rPr>
+          <w:b/>
+          <w:i/>
+        </w:rPr>
+        <w:t xml:space="preserve">. </w:t>
+      </w:r>
+      <w:r>
+        <w:t xml:space="preserve">This will be accomplished by only necessitating one of the spacecraft to execute the mission requirements defined above, thus reducing the risk associated with flying a custom designed propulsion system into orbit for the first time. </w:t>
+      </w:r>
+    </w:p>
+    <w:p>
+      <w:r>
+        <w:t>The mission is worth pursuing as it falls within the scope of NASA’s strategic goals, specifically, those associated with demonstrating critical technologies that will make NASA’s exploration, science, and discovery missions more affordable and more capable. It will also help add to the growing amount of data on the performance of proximity operations through the use of small spacecraft, aiding in the development of such systems for use in satellite inspection and repair in the years to come.</w:t>
       </w:r>
       <w:r>
         <w:br w:type="page"/>
@@ -2360,7 +2407,7 @@
           <w:r>
             <w:fldChar w:fldCharType="separate"/>
           </w:r>
-          <w:hyperlink w:anchor="_Toc374398284" w:history="1">
+          <w:hyperlink w:anchor="_Toc374428080" w:history="1">
             <w:r>
               <w:rPr>
                 <w:rStyle w:val="Hyperlink"/>
@@ -2401,7 +2448,7 @@
                 <w:noProof/>
                 <w:webHidden/>
               </w:rPr>
-              <w:instrText xml:space="preserve"> PAGEREF _Toc374398284 \h </w:instrText>
+              <w:instrText xml:space="preserve"> PAGEREF _Toc374428080 \h </w:instrText>
             </w:r>
             <w:r>
               <w:rPr>
@@ -2444,7 +2491,7 @@
               <w:noProof/>
             </w:rPr>
           </w:pPr>
-          <w:hyperlink w:anchor="_Toc374398285" w:history="1">
+          <w:hyperlink w:anchor="_Toc374428081" w:history="1">
             <w:r>
               <w:rPr>
                 <w:rStyle w:val="Hyperlink"/>
@@ -2485,7 +2532,7 @@
                 <w:noProof/>
                 <w:webHidden/>
               </w:rPr>
-              <w:instrText xml:space="preserve"> PAGEREF _Toc374398285 \h </w:instrText>
+              <w:instrText xml:space="preserve"> PAGEREF _Toc374428081 \h </w:instrText>
             </w:r>
             <w:r>
               <w:rPr>
@@ -2505,7 +2552,7 @@
                 <w:noProof/>
                 <w:webHidden/>
               </w:rPr>
-              <w:t>6</w:t>
+              <w:t>7</w:t>
             </w:r>
             <w:r>
               <w:rPr>
@@ -2528,7 +2575,7 @@
               <w:noProof/>
             </w:rPr>
           </w:pPr>
-          <w:hyperlink w:anchor="_Toc374398286" w:history="1">
+          <w:hyperlink w:anchor="_Toc374428082" w:history="1">
             <w:r>
               <w:rPr>
                 <w:rStyle w:val="Hyperlink"/>
@@ -2569,7 +2616,7 @@
                 <w:noProof/>
                 <w:webHidden/>
               </w:rPr>
-              <w:instrText xml:space="preserve"> PAGEREF _Toc374398286 \h </w:instrText>
+              <w:instrText xml:space="preserve"> PAGEREF _Toc374428082 \h </w:instrText>
             </w:r>
             <w:r>
               <w:rPr>
@@ -2589,7 +2636,7 @@
                 <w:noProof/>
                 <w:webHidden/>
               </w:rPr>
-              <w:t>6</w:t>
+              <w:t>7</w:t>
             </w:r>
             <w:r>
               <w:rPr>
@@ -2612,7 +2659,7 @@
               <w:noProof/>
             </w:rPr>
           </w:pPr>
-          <w:hyperlink w:anchor="_Toc374398287" w:history="1">
+          <w:hyperlink w:anchor="_Toc374428083" w:history="1">
             <w:r>
               <w:rPr>
                 <w:rStyle w:val="Hyperlink"/>
@@ -2653,7 +2700,7 @@
                 <w:noProof/>
                 <w:webHidden/>
               </w:rPr>
-              <w:instrText xml:space="preserve"> PAGEREF _Toc374398287 \h </w:instrText>
+              <w:instrText xml:space="preserve"> PAGEREF _Toc374428083 \h </w:instrText>
             </w:r>
             <w:r>
               <w:rPr>
@@ -2673,7 +2720,7 @@
                 <w:noProof/>
                 <w:webHidden/>
               </w:rPr>
-              <w:t>6</w:t>
+              <w:t>7</w:t>
             </w:r>
             <w:r>
               <w:rPr>
@@ -2696,7 +2743,7 @@
               <w:noProof/>
             </w:rPr>
           </w:pPr>
-          <w:hyperlink w:anchor="_Toc374398288" w:history="1">
+          <w:hyperlink w:anchor="_Toc374428084" w:history="1">
             <w:r>
               <w:rPr>
                 <w:rStyle w:val="Hyperlink"/>
@@ -2737,7 +2784,7 @@
                 <w:noProof/>
                 <w:webHidden/>
               </w:rPr>
-              <w:instrText xml:space="preserve"> PAGEREF _Toc374398288 \h </w:instrText>
+              <w:instrText xml:space="preserve"> PAGEREF _Toc374428084 \h </w:instrText>
             </w:r>
             <w:r>
               <w:rPr>
@@ -2757,7 +2804,7 @@
                 <w:noProof/>
                 <w:webHidden/>
               </w:rPr>
-              <w:t>7</w:t>
+              <w:t>8</w:t>
             </w:r>
             <w:r>
               <w:rPr>
@@ -2780,7 +2827,7 @@
               <w:noProof/>
             </w:rPr>
           </w:pPr>
-          <w:hyperlink w:anchor="_Toc374398289" w:history="1">
+          <w:hyperlink w:anchor="_Toc374428085" w:history="1">
             <w:r>
               <w:rPr>
                 <w:rStyle w:val="Hyperlink"/>
@@ -2821,7 +2868,7 @@
                 <w:noProof/>
                 <w:webHidden/>
               </w:rPr>
-              <w:instrText xml:space="preserve"> PAGEREF _Toc374398289 \h </w:instrText>
+              <w:instrText xml:space="preserve"> PAGEREF _Toc374428085 \h </w:instrText>
             </w:r>
             <w:r>
               <w:rPr>
@@ -2864,7 +2911,7 @@
               <w:noProof/>
             </w:rPr>
           </w:pPr>
-          <w:hyperlink w:anchor="_Toc374398290" w:history="1">
+          <w:hyperlink w:anchor="_Toc374428086" w:history="1">
             <w:r>
               <w:rPr>
                 <w:rStyle w:val="Hyperlink"/>
@@ -2905,7 +2952,7 @@
                 <w:noProof/>
                 <w:webHidden/>
               </w:rPr>
-              <w:instrText xml:space="preserve"> PAGEREF _Toc374398290 \h </w:instrText>
+              <w:instrText xml:space="preserve"> PAGEREF _Toc374428086 \h </w:instrText>
             </w:r>
             <w:r>
               <w:rPr>
@@ -2948,7 +2995,7 @@
               <w:noProof/>
             </w:rPr>
           </w:pPr>
-          <w:hyperlink w:anchor="_Toc374398291" w:history="1">
+          <w:hyperlink w:anchor="_Toc374428087" w:history="1">
             <w:r>
               <w:rPr>
                 <w:rStyle w:val="Hyperlink"/>
@@ -2989,7 +3036,7 @@
                 <w:noProof/>
                 <w:webHidden/>
               </w:rPr>
-              <w:instrText xml:space="preserve"> PAGEREF _Toc374398291 \h </w:instrText>
+              <w:instrText xml:space="preserve"> PAGEREF _Toc374428087 \h </w:instrText>
             </w:r>
             <w:r>
               <w:rPr>
@@ -3032,7 +3079,7 @@
               <w:noProof/>
             </w:rPr>
           </w:pPr>
-          <w:hyperlink w:anchor="_Toc374398292" w:history="1">
+          <w:hyperlink w:anchor="_Toc374428088" w:history="1">
             <w:r>
               <w:rPr>
                 <w:rStyle w:val="Hyperlink"/>
@@ -3073,7 +3120,7 @@
                 <w:noProof/>
                 <w:webHidden/>
               </w:rPr>
-              <w:instrText xml:space="preserve"> PAGEREF _Toc374398292 \h </w:instrText>
+              <w:instrText xml:space="preserve"> PAGEREF _Toc374428088 \h </w:instrText>
             </w:r>
             <w:r>
               <w:rPr>
@@ -3116,7 +3163,7 @@
               <w:noProof/>
             </w:rPr>
           </w:pPr>
-          <w:hyperlink w:anchor="_Toc374398293" w:history="1">
+          <w:hyperlink w:anchor="_Toc374428089" w:history="1">
             <w:r>
               <w:rPr>
                 <w:rStyle w:val="Hyperlink"/>
@@ -3157,7 +3204,7 @@
                 <w:noProof/>
                 <w:webHidden/>
               </w:rPr>
-              <w:instrText xml:space="preserve"> PAGEREF _Toc374398293 \h </w:instrText>
+              <w:instrText xml:space="preserve"> PAGEREF _Toc374428089 \h </w:instrText>
             </w:r>
             <w:r>
               <w:rPr>
@@ -3200,7 +3247,7 @@
               <w:noProof/>
             </w:rPr>
           </w:pPr>
-          <w:hyperlink w:anchor="_Toc374398294" w:history="1">
+          <w:hyperlink w:anchor="_Toc374428090" w:history="1">
             <w:r>
               <w:rPr>
                 <w:rStyle w:val="Hyperlink"/>
@@ -3241,7 +3288,7 @@
                 <w:noProof/>
                 <w:webHidden/>
               </w:rPr>
-              <w:instrText xml:space="preserve"> PAGEREF _Toc374398294 \h </w:instrText>
+              <w:instrText xml:space="preserve"> PAGEREF _Toc374428090 \h </w:instrText>
             </w:r>
             <w:r>
               <w:rPr>
@@ -3284,7 +3331,7 @@
               <w:noProof/>
             </w:rPr>
           </w:pPr>
-          <w:hyperlink w:anchor="_Toc374398295" w:history="1">
+          <w:hyperlink w:anchor="_Toc374428091" w:history="1">
             <w:r>
               <w:rPr>
                 <w:rStyle w:val="Hyperlink"/>
@@ -3325,7 +3372,7 @@
                 <w:noProof/>
                 <w:webHidden/>
               </w:rPr>
-              <w:instrText xml:space="preserve"> PAGEREF _Toc374398295 \h </w:instrText>
+              <w:instrText xml:space="preserve"> PAGEREF _Toc374428091 \h </w:instrText>
             </w:r>
             <w:r>
               <w:rPr>
@@ -3345,7 +3392,7 @@
                 <w:noProof/>
                 <w:webHidden/>
               </w:rPr>
-              <w:t>14</w:t>
+              <w:t>15</w:t>
             </w:r>
             <w:r>
               <w:rPr>
@@ -3368,7 +3415,7 @@
               <w:noProof/>
             </w:rPr>
           </w:pPr>
-          <w:hyperlink w:anchor="_Toc374398296" w:history="1">
+          <w:hyperlink w:anchor="_Toc374428092" w:history="1">
             <w:r>
               <w:rPr>
                 <w:rStyle w:val="Hyperlink"/>
@@ -3409,7 +3456,7 @@
                 <w:noProof/>
                 <w:webHidden/>
               </w:rPr>
-              <w:instrText xml:space="preserve"> PAGEREF _Toc374398296 \h </w:instrText>
+              <w:instrText xml:space="preserve"> PAGEREF _Toc374428092 \h </w:instrText>
             </w:r>
             <w:r>
               <w:rPr>
@@ -3452,7 +3499,7 @@
               <w:noProof/>
             </w:rPr>
           </w:pPr>
-          <w:hyperlink w:anchor="_Toc374398297" w:history="1">
+          <w:hyperlink w:anchor="_Toc374428093" w:history="1">
             <w:r>
               <w:rPr>
                 <w:rStyle w:val="Hyperlink"/>
@@ -3493,7 +3540,7 @@
                 <w:noProof/>
                 <w:webHidden/>
               </w:rPr>
-              <w:instrText xml:space="preserve"> PAGEREF _Toc374398297 \h </w:instrText>
+              <w:instrText xml:space="preserve"> PAGEREF _Toc374428093 \h </w:instrText>
             </w:r>
             <w:r>
               <w:rPr>
@@ -3536,7 +3583,7 @@
               <w:noProof/>
             </w:rPr>
           </w:pPr>
-          <w:hyperlink w:anchor="_Toc374398298" w:history="1">
+          <w:hyperlink w:anchor="_Toc374428094" w:history="1">
             <w:r>
               <w:rPr>
                 <w:rStyle w:val="Hyperlink"/>
@@ -3577,7 +3624,7 @@
                 <w:noProof/>
                 <w:webHidden/>
               </w:rPr>
-              <w:instrText xml:space="preserve"> PAGEREF _Toc374398298 \h </w:instrText>
+              <w:instrText xml:space="preserve"> PAGEREF _Toc374428094 \h </w:instrText>
             </w:r>
             <w:r>
               <w:rPr>
@@ -3620,7 +3667,7 @@
               <w:noProof/>
             </w:rPr>
           </w:pPr>
-          <w:hyperlink w:anchor="_Toc374398299" w:history="1">
+          <w:hyperlink w:anchor="_Toc374428095" w:history="1">
             <w:r>
               <w:rPr>
                 <w:rStyle w:val="Hyperlink"/>
@@ -3661,7 +3708,7 @@
                 <w:noProof/>
                 <w:webHidden/>
               </w:rPr>
-              <w:instrText xml:space="preserve"> PAGEREF _Toc374398299 \h </w:instrText>
+              <w:instrText xml:space="preserve"> PAGEREF _Toc374428095 \h </w:instrText>
             </w:r>
             <w:r>
               <w:rPr>
@@ -3704,7 +3751,7 @@
               <w:noProof/>
             </w:rPr>
           </w:pPr>
-          <w:hyperlink w:anchor="_Toc374398300" w:history="1">
+          <w:hyperlink w:anchor="_Toc374428096" w:history="1">
             <w:r>
               <w:rPr>
                 <w:rStyle w:val="Hyperlink"/>
@@ -3745,7 +3792,7 @@
                 <w:noProof/>
                 <w:webHidden/>
               </w:rPr>
-              <w:instrText xml:space="preserve"> PAGEREF _Toc374398300 \h </w:instrText>
+              <w:instrText xml:space="preserve"> PAGEREF _Toc374428096 \h </w:instrText>
             </w:r>
             <w:r>
               <w:rPr>
@@ -3788,7 +3835,7 @@
               <w:noProof/>
             </w:rPr>
           </w:pPr>
-          <w:hyperlink w:anchor="_Toc374398301" w:history="1">
+          <w:hyperlink w:anchor="_Toc374428097" w:history="1">
             <w:r>
               <w:rPr>
                 <w:rStyle w:val="Hyperlink"/>
@@ -3829,7 +3876,7 @@
                 <w:noProof/>
                 <w:webHidden/>
               </w:rPr>
-              <w:instrText xml:space="preserve"> PAGEREF _Toc374398301 \h </w:instrText>
+              <w:instrText xml:space="preserve"> PAGEREF _Toc374428097 \h </w:instrText>
             </w:r>
             <w:r>
               <w:rPr>
@@ -3872,7 +3919,7 @@
               <w:noProof/>
             </w:rPr>
           </w:pPr>
-          <w:hyperlink w:anchor="_Toc374398302" w:history="1">
+          <w:hyperlink w:anchor="_Toc374428098" w:history="1">
             <w:r>
               <w:rPr>
                 <w:rStyle w:val="Hyperlink"/>
@@ -3892,7 +3939,7 @@
                 <w:rStyle w:val="Hyperlink"/>
                 <w:noProof/>
               </w:rPr>
-              <w:t>Top Level Requirements</w:t>
+              <w:t>Requirements Verification Matrix Run-Down</w:t>
             </w:r>
             <w:r>
               <w:rPr>
@@ -3913,7 +3960,7 @@
                 <w:noProof/>
                 <w:webHidden/>
               </w:rPr>
-              <w:instrText xml:space="preserve"> PAGEREF _Toc374398302 \h </w:instrText>
+              <w:instrText xml:space="preserve"> PAGEREF _Toc374428098 \h </w:instrText>
             </w:r>
             <w:r>
               <w:rPr>
@@ -3934,6 +3981,258 @@
                 <w:webHidden/>
               </w:rPr>
               <w:t>33</w:t>
+            </w:r>
+            <w:r>
+              <w:rPr>
+                <w:noProof/>
+                <w:webHidden/>
+              </w:rPr>
+              <w:fldChar w:fldCharType="end"/>
+            </w:r>
+          </w:hyperlink>
+        </w:p>
+        <w:p>
+          <w:pPr>
+            <w:pStyle w:val="TOC3"/>
+            <w:tabs>
+              <w:tab w:val="left" w:pos="1320"/>
+              <w:tab w:val="right" w:leader="dot" w:pos="9350"/>
+            </w:tabs>
+            <w:rPr>
+              <w:rFonts w:asciiTheme="minorHAnsi" w:eastAsiaTheme="minorEastAsia" w:hAnsiTheme="minorHAnsi" w:cstheme="minorBidi"/>
+              <w:noProof/>
+            </w:rPr>
+          </w:pPr>
+          <w:hyperlink w:anchor="_Toc374428099" w:history="1">
+            <w:r>
+              <w:rPr>
+                <w:rStyle w:val="Hyperlink"/>
+                <w:noProof/>
+              </w:rPr>
+              <w:t>5.4.1</w:t>
+            </w:r>
+            <w:r>
+              <w:rPr>
+                <w:rFonts w:asciiTheme="minorHAnsi" w:eastAsiaTheme="minorEastAsia" w:hAnsiTheme="minorHAnsi" w:cstheme="minorBidi"/>
+                <w:noProof/>
+              </w:rPr>
+              <w:tab/>
+            </w:r>
+            <w:r>
+              <w:rPr>
+                <w:rStyle w:val="Hyperlink"/>
+                <w:noProof/>
+              </w:rPr>
+              <w:t>Primary Requirements</w:t>
+            </w:r>
+            <w:r>
+              <w:rPr>
+                <w:noProof/>
+                <w:webHidden/>
+              </w:rPr>
+              <w:tab/>
+            </w:r>
+            <w:r>
+              <w:rPr>
+                <w:noProof/>
+                <w:webHidden/>
+              </w:rPr>
+              <w:fldChar w:fldCharType="begin"/>
+            </w:r>
+            <w:r>
+              <w:rPr>
+                <w:noProof/>
+                <w:webHidden/>
+              </w:rPr>
+              <w:instrText xml:space="preserve"> PAGEREF _Toc374428099 \h </w:instrText>
+            </w:r>
+            <w:r>
+              <w:rPr>
+                <w:noProof/>
+                <w:webHidden/>
+              </w:rPr>
+            </w:r>
+            <w:r>
+              <w:rPr>
+                <w:noProof/>
+                <w:webHidden/>
+              </w:rPr>
+              <w:fldChar w:fldCharType="separate"/>
+            </w:r>
+            <w:r>
+              <w:rPr>
+                <w:noProof/>
+                <w:webHidden/>
+              </w:rPr>
+              <w:t>33</w:t>
+            </w:r>
+            <w:r>
+              <w:rPr>
+                <w:noProof/>
+                <w:webHidden/>
+              </w:rPr>
+              <w:fldChar w:fldCharType="end"/>
+            </w:r>
+          </w:hyperlink>
+        </w:p>
+        <w:p>
+          <w:pPr>
+            <w:pStyle w:val="TOC3"/>
+            <w:tabs>
+              <w:tab w:val="left" w:pos="1320"/>
+              <w:tab w:val="right" w:leader="dot" w:pos="9350"/>
+            </w:tabs>
+            <w:rPr>
+              <w:rFonts w:asciiTheme="minorHAnsi" w:eastAsiaTheme="minorEastAsia" w:hAnsiTheme="minorHAnsi" w:cstheme="minorBidi"/>
+              <w:noProof/>
+            </w:rPr>
+          </w:pPr>
+          <w:hyperlink w:anchor="_Toc374428100" w:history="1">
+            <w:r>
+              <w:rPr>
+                <w:rStyle w:val="Hyperlink"/>
+                <w:noProof/>
+              </w:rPr>
+              <w:t>5.4.2</w:t>
+            </w:r>
+            <w:r>
+              <w:rPr>
+                <w:rFonts w:asciiTheme="minorHAnsi" w:eastAsiaTheme="minorEastAsia" w:hAnsiTheme="minorHAnsi" w:cstheme="minorBidi"/>
+                <w:noProof/>
+              </w:rPr>
+              <w:tab/>
+            </w:r>
+            <w:r>
+              <w:rPr>
+                <w:rStyle w:val="Hyperlink"/>
+                <w:noProof/>
+              </w:rPr>
+              <w:t>Primary Sub-Requirements</w:t>
+            </w:r>
+            <w:r>
+              <w:rPr>
+                <w:noProof/>
+                <w:webHidden/>
+              </w:rPr>
+              <w:tab/>
+            </w:r>
+            <w:r>
+              <w:rPr>
+                <w:noProof/>
+                <w:webHidden/>
+              </w:rPr>
+              <w:fldChar w:fldCharType="begin"/>
+            </w:r>
+            <w:r>
+              <w:rPr>
+                <w:noProof/>
+                <w:webHidden/>
+              </w:rPr>
+              <w:instrText xml:space="preserve"> PAGEREF _Toc374428100 \h </w:instrText>
+            </w:r>
+            <w:r>
+              <w:rPr>
+                <w:noProof/>
+                <w:webHidden/>
+              </w:rPr>
+            </w:r>
+            <w:r>
+              <w:rPr>
+                <w:noProof/>
+                <w:webHidden/>
+              </w:rPr>
+              <w:fldChar w:fldCharType="separate"/>
+            </w:r>
+            <w:r>
+              <w:rPr>
+                <w:noProof/>
+                <w:webHidden/>
+              </w:rPr>
+              <w:t>34</w:t>
+            </w:r>
+            <w:r>
+              <w:rPr>
+                <w:noProof/>
+                <w:webHidden/>
+              </w:rPr>
+              <w:fldChar w:fldCharType="end"/>
+            </w:r>
+          </w:hyperlink>
+        </w:p>
+        <w:p>
+          <w:pPr>
+            <w:pStyle w:val="TOC3"/>
+            <w:tabs>
+              <w:tab w:val="left" w:pos="1320"/>
+              <w:tab w:val="right" w:leader="dot" w:pos="9350"/>
+            </w:tabs>
+            <w:rPr>
+              <w:rFonts w:asciiTheme="minorHAnsi" w:eastAsiaTheme="minorEastAsia" w:hAnsiTheme="minorHAnsi" w:cstheme="minorBidi"/>
+              <w:noProof/>
+            </w:rPr>
+          </w:pPr>
+          <w:hyperlink w:anchor="_Toc374428101" w:history="1">
+            <w:r>
+              <w:rPr>
+                <w:rStyle w:val="Hyperlink"/>
+                <w:noProof/>
+              </w:rPr>
+              <w:t>5.4.3</w:t>
+            </w:r>
+            <w:r>
+              <w:rPr>
+                <w:rFonts w:asciiTheme="minorHAnsi" w:eastAsiaTheme="minorEastAsia" w:hAnsiTheme="minorHAnsi" w:cstheme="minorBidi"/>
+                <w:noProof/>
+              </w:rPr>
+              <w:tab/>
+            </w:r>
+            <w:r>
+              <w:rPr>
+                <w:rStyle w:val="Hyperlink"/>
+                <w:noProof/>
+              </w:rPr>
+              <w:t>Structures Requirements</w:t>
+            </w:r>
+            <w:r>
+              <w:rPr>
+                <w:noProof/>
+                <w:webHidden/>
+              </w:rPr>
+              <w:tab/>
+            </w:r>
+            <w:r>
+              <w:rPr>
+                <w:noProof/>
+                <w:webHidden/>
+              </w:rPr>
+              <w:fldChar w:fldCharType="begin"/>
+            </w:r>
+            <w:r>
+              <w:rPr>
+                <w:noProof/>
+                <w:webHidden/>
+              </w:rPr>
+              <w:instrText xml:space="preserve"> PAGEREF _Toc374428101 \h </w:instrText>
+            </w:r>
+            <w:r>
+              <w:rPr>
+                <w:noProof/>
+                <w:webHidden/>
+              </w:rPr>
+            </w:r>
+            <w:r>
+              <w:rPr>
+                <w:noProof/>
+                <w:webHidden/>
+              </w:rPr>
+              <w:fldChar w:fldCharType="separate"/>
+            </w:r>
+            <w:r>
+              <w:rPr>
+                <w:noProof/>
+                <w:webHidden/>
+              </w:rPr>
+              <w:t>36</w:t>
             </w:r>
             <w:r>
               <w:rPr>
@@ -3956,7 +4255,7 @@
               <w:noProof/>
             </w:rPr>
           </w:pPr>
-          <w:hyperlink w:anchor="_Toc374398303" w:history="1">
+          <w:hyperlink w:anchor="_Toc374428102" w:history="1">
             <w:r>
               <w:rPr>
                 <w:rStyle w:val="Hyperlink"/>
@@ -3976,7 +4275,7 @@
                 <w:rStyle w:val="Hyperlink"/>
                 <w:noProof/>
               </w:rPr>
-              <w:t>Structures Requirements</w:t>
+              <w:t>Power Requirements</w:t>
             </w:r>
             <w:r>
               <w:rPr>
@@ -3997,7 +4296,7 @@
                 <w:noProof/>
                 <w:webHidden/>
               </w:rPr>
-              <w:instrText xml:space="preserve"> PAGEREF _Toc374398303 \h </w:instrText>
+              <w:instrText xml:space="preserve"> PAGEREF _Toc374428102 \h </w:instrText>
             </w:r>
             <w:r>
               <w:rPr>
@@ -4017,7 +4316,7 @@
                 <w:noProof/>
                 <w:webHidden/>
               </w:rPr>
-              <w:t>33</w:t>
+              <w:t>36</w:t>
             </w:r>
             <w:r>
               <w:rPr>
@@ -4040,7 +4339,7 @@
               <w:noProof/>
             </w:rPr>
           </w:pPr>
-          <w:hyperlink w:anchor="_Toc374398304" w:history="1">
+          <w:hyperlink w:anchor="_Toc374428103" w:history="1">
             <w:r>
               <w:rPr>
                 <w:rStyle w:val="Hyperlink"/>
@@ -4060,7 +4359,7 @@
                 <w:rStyle w:val="Hyperlink"/>
                 <w:noProof/>
               </w:rPr>
-              <w:t>Power Requirements</w:t>
+              <w:t>Attitude Determination and Control Requirements</w:t>
             </w:r>
             <w:r>
               <w:rPr>
@@ -4081,7 +4380,7 @@
                 <w:noProof/>
                 <w:webHidden/>
               </w:rPr>
-              <w:instrText xml:space="preserve"> PAGEREF _Toc374398304 \h </w:instrText>
+              <w:instrText xml:space="preserve"> PAGEREF _Toc374428103 \h </w:instrText>
             </w:r>
             <w:r>
               <w:rPr>
@@ -4101,7 +4400,7 @@
                 <w:noProof/>
                 <w:webHidden/>
               </w:rPr>
-              <w:t>33</w:t>
+              <w:t>37</w:t>
             </w:r>
             <w:r>
               <w:rPr>
@@ -4124,7 +4423,7 @@
               <w:noProof/>
             </w:rPr>
           </w:pPr>
-          <w:hyperlink w:anchor="_Toc374398305" w:history="1">
+          <w:hyperlink w:anchor="_Toc374428104" w:history="1">
             <w:r>
               <w:rPr>
                 <w:rStyle w:val="Hyperlink"/>
@@ -4144,7 +4443,7 @@
                 <w:rStyle w:val="Hyperlink"/>
                 <w:noProof/>
               </w:rPr>
-              <w:t>Attitude Determination and Control Requirements</w:t>
+              <w:t>Propulsion Requirements</w:t>
             </w:r>
             <w:r>
               <w:rPr>
@@ -4165,7 +4464,7 @@
                 <w:noProof/>
                 <w:webHidden/>
               </w:rPr>
-              <w:instrText xml:space="preserve"> PAGEREF _Toc374398305 \h </w:instrText>
+              <w:instrText xml:space="preserve"> PAGEREF _Toc374428104 \h </w:instrText>
             </w:r>
             <w:r>
               <w:rPr>
@@ -4185,7 +4484,7 @@
                 <w:noProof/>
                 <w:webHidden/>
               </w:rPr>
-              <w:t>33</w:t>
+              <w:t>37</w:t>
             </w:r>
             <w:r>
               <w:rPr>
@@ -4208,7 +4507,7 @@
               <w:noProof/>
             </w:rPr>
           </w:pPr>
-          <w:hyperlink w:anchor="_Toc374398306" w:history="1">
+          <w:hyperlink w:anchor="_Toc374428105" w:history="1">
             <w:r>
               <w:rPr>
                 <w:rStyle w:val="Hyperlink"/>
@@ -4228,7 +4527,7 @@
                 <w:rStyle w:val="Hyperlink"/>
                 <w:noProof/>
               </w:rPr>
-              <w:t>Propulsion Requirements</w:t>
+              <w:t>Communication Requirements</w:t>
             </w:r>
             <w:r>
               <w:rPr>
@@ -4249,7 +4548,7 @@
                 <w:noProof/>
                 <w:webHidden/>
               </w:rPr>
-              <w:instrText xml:space="preserve"> PAGEREF _Toc374398306 \h </w:instrText>
+              <w:instrText xml:space="preserve"> PAGEREF _Toc374428105 \h </w:instrText>
             </w:r>
             <w:r>
               <w:rPr>
@@ -4269,7 +4568,7 @@
                 <w:noProof/>
                 <w:webHidden/>
               </w:rPr>
-              <w:t>33</w:t>
+              <w:t>37</w:t>
             </w:r>
             <w:r>
               <w:rPr>
@@ -4292,7 +4591,7 @@
               <w:noProof/>
             </w:rPr>
           </w:pPr>
-          <w:hyperlink w:anchor="_Toc374398307" w:history="1">
+          <w:hyperlink w:anchor="_Toc374428106" w:history="1">
             <w:r>
               <w:rPr>
                 <w:rStyle w:val="Hyperlink"/>
@@ -4312,7 +4611,7 @@
                 <w:rStyle w:val="Hyperlink"/>
                 <w:noProof/>
               </w:rPr>
-              <w:t>Communication Requirements</w:t>
+              <w:t>Command and Data Handling Requirements</w:t>
             </w:r>
             <w:r>
               <w:rPr>
@@ -4333,7 +4632,7 @@
                 <w:noProof/>
                 <w:webHidden/>
               </w:rPr>
-              <w:instrText xml:space="preserve"> PAGEREF _Toc374398307 \h </w:instrText>
+              <w:instrText xml:space="preserve"> PAGEREF _Toc374428106 \h </w:instrText>
             </w:r>
             <w:r>
               <w:rPr>
@@ -4353,7 +4652,175 @@
                 <w:noProof/>
                 <w:webHidden/>
               </w:rPr>
-              <w:t>33</w:t>
+              <w:t>38</w:t>
+            </w:r>
+            <w:r>
+              <w:rPr>
+                <w:noProof/>
+                <w:webHidden/>
+              </w:rPr>
+              <w:fldChar w:fldCharType="end"/>
+            </w:r>
+          </w:hyperlink>
+        </w:p>
+        <w:p>
+          <w:pPr>
+            <w:pStyle w:val="TOC1"/>
+            <w:tabs>
+              <w:tab w:val="left" w:pos="440"/>
+              <w:tab w:val="right" w:leader="dot" w:pos="9350"/>
+            </w:tabs>
+            <w:rPr>
+              <w:rFonts w:asciiTheme="minorHAnsi" w:eastAsiaTheme="minorEastAsia" w:hAnsiTheme="minorHAnsi" w:cstheme="minorBidi"/>
+              <w:noProof/>
+            </w:rPr>
+          </w:pPr>
+          <w:hyperlink w:anchor="_Toc374428107" w:history="1">
+            <w:r>
+              <w:rPr>
+                <w:rStyle w:val="Hyperlink"/>
+                <w:noProof/>
+              </w:rPr>
+              <w:t>6</w:t>
+            </w:r>
+            <w:r>
+              <w:rPr>
+                <w:rFonts w:asciiTheme="minorHAnsi" w:eastAsiaTheme="minorEastAsia" w:hAnsiTheme="minorHAnsi" w:cstheme="minorBidi"/>
+                <w:noProof/>
+              </w:rPr>
+              <w:tab/>
+            </w:r>
+            <w:r>
+              <w:rPr>
+                <w:rStyle w:val="Hyperlink"/>
+                <w:noProof/>
+              </w:rPr>
+              <w:t>System Overview</w:t>
+            </w:r>
+            <w:r>
+              <w:rPr>
+                <w:noProof/>
+                <w:webHidden/>
+              </w:rPr>
+              <w:tab/>
+            </w:r>
+            <w:r>
+              <w:rPr>
+                <w:noProof/>
+                <w:webHidden/>
+              </w:rPr>
+              <w:fldChar w:fldCharType="begin"/>
+            </w:r>
+            <w:r>
+              <w:rPr>
+                <w:noProof/>
+                <w:webHidden/>
+              </w:rPr>
+              <w:instrText xml:space="preserve"> PAGEREF _Toc374428107 \h </w:instrText>
+            </w:r>
+            <w:r>
+              <w:rPr>
+                <w:noProof/>
+                <w:webHidden/>
+              </w:rPr>
+            </w:r>
+            <w:r>
+              <w:rPr>
+                <w:noProof/>
+                <w:webHidden/>
+              </w:rPr>
+              <w:fldChar w:fldCharType="separate"/>
+            </w:r>
+            <w:r>
+              <w:rPr>
+                <w:noProof/>
+                <w:webHidden/>
+              </w:rPr>
+              <w:t>38</w:t>
+            </w:r>
+            <w:r>
+              <w:rPr>
+                <w:noProof/>
+                <w:webHidden/>
+              </w:rPr>
+              <w:fldChar w:fldCharType="end"/>
+            </w:r>
+          </w:hyperlink>
+        </w:p>
+        <w:p>
+          <w:pPr>
+            <w:pStyle w:val="TOC1"/>
+            <w:tabs>
+              <w:tab w:val="left" w:pos="440"/>
+              <w:tab w:val="right" w:leader="dot" w:pos="9350"/>
+            </w:tabs>
+            <w:rPr>
+              <w:rFonts w:asciiTheme="minorHAnsi" w:eastAsiaTheme="minorEastAsia" w:hAnsiTheme="minorHAnsi" w:cstheme="minorBidi"/>
+              <w:noProof/>
+            </w:rPr>
+          </w:pPr>
+          <w:hyperlink w:anchor="_Toc374428108" w:history="1">
+            <w:r>
+              <w:rPr>
+                <w:rStyle w:val="Hyperlink"/>
+                <w:noProof/>
+              </w:rPr>
+              <w:t>7</w:t>
+            </w:r>
+            <w:r>
+              <w:rPr>
+                <w:rFonts w:asciiTheme="minorHAnsi" w:eastAsiaTheme="minorEastAsia" w:hAnsiTheme="minorHAnsi" w:cstheme="minorBidi"/>
+                <w:noProof/>
+              </w:rPr>
+              <w:tab/>
+            </w:r>
+            <w:r>
+              <w:rPr>
+                <w:rStyle w:val="Hyperlink"/>
+                <w:noProof/>
+              </w:rPr>
+              <w:t>Subsystem Overview</w:t>
+            </w:r>
+            <w:r>
+              <w:rPr>
+                <w:noProof/>
+                <w:webHidden/>
+              </w:rPr>
+              <w:tab/>
+            </w:r>
+            <w:r>
+              <w:rPr>
+                <w:noProof/>
+                <w:webHidden/>
+              </w:rPr>
+              <w:fldChar w:fldCharType="begin"/>
+            </w:r>
+            <w:r>
+              <w:rPr>
+                <w:noProof/>
+                <w:webHidden/>
+              </w:rPr>
+              <w:instrText xml:space="preserve"> PAGEREF _Toc374428108 \h </w:instrText>
+            </w:r>
+            <w:r>
+              <w:rPr>
+                <w:noProof/>
+                <w:webHidden/>
+              </w:rPr>
+            </w:r>
+            <w:r>
+              <w:rPr>
+                <w:noProof/>
+                <w:webHidden/>
+              </w:rPr>
+              <w:fldChar w:fldCharType="separate"/>
+            </w:r>
+            <w:r>
+              <w:rPr>
+                <w:noProof/>
+                <w:webHidden/>
+              </w:rPr>
+              <w:t>39</w:t>
             </w:r>
             <w:r>
               <w:rPr>
@@ -4376,13 +4843,13 @@
               <w:noProof/>
             </w:rPr>
           </w:pPr>
-          <w:hyperlink w:anchor="_Toc374398308" w:history="1">
+          <w:hyperlink w:anchor="_Toc374428109" w:history="1">
             <w:r>
               <w:rPr>
                 <w:rStyle w:val="Hyperlink"/>
                 <w:noProof/>
               </w:rPr>
-              <w:t>5.10</w:t>
+              <w:t>7.1</w:t>
             </w:r>
             <w:r>
               <w:rPr>
@@ -4396,7 +4863,7 @@
                 <w:rStyle w:val="Hyperlink"/>
                 <w:noProof/>
               </w:rPr>
-              <w:t>Command and Data Handling Requirements</w:t>
+              <w:t>Structure</w:t>
             </w:r>
             <w:r>
               <w:rPr>
@@ -4417,7 +4884,7 @@
                 <w:noProof/>
                 <w:webHidden/>
               </w:rPr>
-              <w:instrText xml:space="preserve"> PAGEREF _Toc374398308 \h </w:instrText>
+              <w:instrText xml:space="preserve"> PAGEREF _Toc374428109 \h </w:instrText>
             </w:r>
             <w:r>
               <w:rPr>
@@ -4437,7 +4904,511 @@
                 <w:noProof/>
                 <w:webHidden/>
               </w:rPr>
-              <w:t>33</w:t>
+              <w:t>39</w:t>
+            </w:r>
+            <w:r>
+              <w:rPr>
+                <w:noProof/>
+                <w:webHidden/>
+              </w:rPr>
+              <w:fldChar w:fldCharType="end"/>
+            </w:r>
+          </w:hyperlink>
+        </w:p>
+        <w:p>
+          <w:pPr>
+            <w:pStyle w:val="TOC2"/>
+            <w:tabs>
+              <w:tab w:val="left" w:pos="880"/>
+              <w:tab w:val="right" w:leader="dot" w:pos="9350"/>
+            </w:tabs>
+            <w:rPr>
+              <w:rFonts w:asciiTheme="minorHAnsi" w:eastAsiaTheme="minorEastAsia" w:hAnsiTheme="minorHAnsi" w:cstheme="minorBidi"/>
+              <w:noProof/>
+            </w:rPr>
+          </w:pPr>
+          <w:hyperlink w:anchor="_Toc374428110" w:history="1">
+            <w:r>
+              <w:rPr>
+                <w:rStyle w:val="Hyperlink"/>
+                <w:noProof/>
+              </w:rPr>
+              <w:t>7.2</w:t>
+            </w:r>
+            <w:r>
+              <w:rPr>
+                <w:rFonts w:asciiTheme="minorHAnsi" w:eastAsiaTheme="minorEastAsia" w:hAnsiTheme="minorHAnsi" w:cstheme="minorBidi"/>
+                <w:noProof/>
+              </w:rPr>
+              <w:tab/>
+            </w:r>
+            <w:r>
+              <w:rPr>
+                <w:rStyle w:val="Hyperlink"/>
+                <w:noProof/>
+              </w:rPr>
+              <w:t>Power</w:t>
+            </w:r>
+            <w:r>
+              <w:rPr>
+                <w:noProof/>
+                <w:webHidden/>
+              </w:rPr>
+              <w:tab/>
+            </w:r>
+            <w:r>
+              <w:rPr>
+                <w:noProof/>
+                <w:webHidden/>
+              </w:rPr>
+              <w:fldChar w:fldCharType="begin"/>
+            </w:r>
+            <w:r>
+              <w:rPr>
+                <w:noProof/>
+                <w:webHidden/>
+              </w:rPr>
+              <w:instrText xml:space="preserve"> PAGEREF _Toc374428110 \h </w:instrText>
+            </w:r>
+            <w:r>
+              <w:rPr>
+                <w:noProof/>
+                <w:webHidden/>
+              </w:rPr>
+            </w:r>
+            <w:r>
+              <w:rPr>
+                <w:noProof/>
+                <w:webHidden/>
+              </w:rPr>
+              <w:fldChar w:fldCharType="separate"/>
+            </w:r>
+            <w:r>
+              <w:rPr>
+                <w:noProof/>
+                <w:webHidden/>
+              </w:rPr>
+              <w:t>39</w:t>
+            </w:r>
+            <w:r>
+              <w:rPr>
+                <w:noProof/>
+                <w:webHidden/>
+              </w:rPr>
+              <w:fldChar w:fldCharType="end"/>
+            </w:r>
+          </w:hyperlink>
+        </w:p>
+        <w:p>
+          <w:pPr>
+            <w:pStyle w:val="TOC2"/>
+            <w:tabs>
+              <w:tab w:val="left" w:pos="880"/>
+              <w:tab w:val="right" w:leader="dot" w:pos="9350"/>
+            </w:tabs>
+            <w:rPr>
+              <w:rFonts w:asciiTheme="minorHAnsi" w:eastAsiaTheme="minorEastAsia" w:hAnsiTheme="minorHAnsi" w:cstheme="minorBidi"/>
+              <w:noProof/>
+            </w:rPr>
+          </w:pPr>
+          <w:hyperlink w:anchor="_Toc374428111" w:history="1">
+            <w:r>
+              <w:rPr>
+                <w:rStyle w:val="Hyperlink"/>
+                <w:noProof/>
+              </w:rPr>
+              <w:t>7.3</w:t>
+            </w:r>
+            <w:r>
+              <w:rPr>
+                <w:rFonts w:asciiTheme="minorHAnsi" w:eastAsiaTheme="minorEastAsia" w:hAnsiTheme="minorHAnsi" w:cstheme="minorBidi"/>
+                <w:noProof/>
+              </w:rPr>
+              <w:tab/>
+            </w:r>
+            <w:r>
+              <w:rPr>
+                <w:rStyle w:val="Hyperlink"/>
+                <w:noProof/>
+              </w:rPr>
+              <w:t>Attitude Determination and Control</w:t>
+            </w:r>
+            <w:r>
+              <w:rPr>
+                <w:noProof/>
+                <w:webHidden/>
+              </w:rPr>
+              <w:tab/>
+            </w:r>
+            <w:r>
+              <w:rPr>
+                <w:noProof/>
+                <w:webHidden/>
+              </w:rPr>
+              <w:fldChar w:fldCharType="begin"/>
+            </w:r>
+            <w:r>
+              <w:rPr>
+                <w:noProof/>
+                <w:webHidden/>
+              </w:rPr>
+              <w:instrText xml:space="preserve"> PAGEREF _Toc374428111 \h </w:instrText>
+            </w:r>
+            <w:r>
+              <w:rPr>
+                <w:noProof/>
+                <w:webHidden/>
+              </w:rPr>
+            </w:r>
+            <w:r>
+              <w:rPr>
+                <w:noProof/>
+                <w:webHidden/>
+              </w:rPr>
+              <w:fldChar w:fldCharType="separate"/>
+            </w:r>
+            <w:r>
+              <w:rPr>
+                <w:noProof/>
+                <w:webHidden/>
+              </w:rPr>
+              <w:t>40</w:t>
+            </w:r>
+            <w:r>
+              <w:rPr>
+                <w:noProof/>
+                <w:webHidden/>
+              </w:rPr>
+              <w:fldChar w:fldCharType="end"/>
+            </w:r>
+          </w:hyperlink>
+        </w:p>
+        <w:p>
+          <w:pPr>
+            <w:pStyle w:val="TOC2"/>
+            <w:tabs>
+              <w:tab w:val="left" w:pos="880"/>
+              <w:tab w:val="right" w:leader="dot" w:pos="9350"/>
+            </w:tabs>
+            <w:rPr>
+              <w:rFonts w:asciiTheme="minorHAnsi" w:eastAsiaTheme="minorEastAsia" w:hAnsiTheme="minorHAnsi" w:cstheme="minorBidi"/>
+              <w:noProof/>
+            </w:rPr>
+          </w:pPr>
+          <w:hyperlink w:anchor="_Toc374428112" w:history="1">
+            <w:r>
+              <w:rPr>
+                <w:rStyle w:val="Hyperlink"/>
+                <w:noProof/>
+              </w:rPr>
+              <w:t>7.4</w:t>
+            </w:r>
+            <w:r>
+              <w:rPr>
+                <w:rFonts w:asciiTheme="minorHAnsi" w:eastAsiaTheme="minorEastAsia" w:hAnsiTheme="minorHAnsi" w:cstheme="minorBidi"/>
+                <w:noProof/>
+              </w:rPr>
+              <w:tab/>
+            </w:r>
+            <w:r>
+              <w:rPr>
+                <w:rStyle w:val="Hyperlink"/>
+                <w:noProof/>
+              </w:rPr>
+              <w:t>Propulsion</w:t>
+            </w:r>
+            <w:r>
+              <w:rPr>
+                <w:noProof/>
+                <w:webHidden/>
+              </w:rPr>
+              <w:tab/>
+            </w:r>
+            <w:r>
+              <w:rPr>
+                <w:noProof/>
+                <w:webHidden/>
+              </w:rPr>
+              <w:fldChar w:fldCharType="begin"/>
+            </w:r>
+            <w:r>
+              <w:rPr>
+                <w:noProof/>
+                <w:webHidden/>
+              </w:rPr>
+              <w:instrText xml:space="preserve"> PAGEREF _Toc374428112 \h </w:instrText>
+            </w:r>
+            <w:r>
+              <w:rPr>
+                <w:noProof/>
+                <w:webHidden/>
+              </w:rPr>
+            </w:r>
+            <w:r>
+              <w:rPr>
+                <w:noProof/>
+                <w:webHidden/>
+              </w:rPr>
+              <w:fldChar w:fldCharType="separate"/>
+            </w:r>
+            <w:r>
+              <w:rPr>
+                <w:noProof/>
+                <w:webHidden/>
+              </w:rPr>
+              <w:t>40</w:t>
+            </w:r>
+            <w:r>
+              <w:rPr>
+                <w:noProof/>
+                <w:webHidden/>
+              </w:rPr>
+              <w:fldChar w:fldCharType="end"/>
+            </w:r>
+          </w:hyperlink>
+        </w:p>
+        <w:p>
+          <w:pPr>
+            <w:pStyle w:val="TOC2"/>
+            <w:tabs>
+              <w:tab w:val="left" w:pos="880"/>
+              <w:tab w:val="right" w:leader="dot" w:pos="9350"/>
+            </w:tabs>
+            <w:rPr>
+              <w:rFonts w:asciiTheme="minorHAnsi" w:eastAsiaTheme="minorEastAsia" w:hAnsiTheme="minorHAnsi" w:cstheme="minorBidi"/>
+              <w:noProof/>
+            </w:rPr>
+          </w:pPr>
+          <w:hyperlink w:anchor="_Toc374428113" w:history="1">
+            <w:r>
+              <w:rPr>
+                <w:rStyle w:val="Hyperlink"/>
+                <w:noProof/>
+              </w:rPr>
+              <w:t>7.5</w:t>
+            </w:r>
+            <w:r>
+              <w:rPr>
+                <w:rFonts w:asciiTheme="minorHAnsi" w:eastAsiaTheme="minorEastAsia" w:hAnsiTheme="minorHAnsi" w:cstheme="minorBidi"/>
+                <w:noProof/>
+              </w:rPr>
+              <w:tab/>
+            </w:r>
+            <w:r>
+              <w:rPr>
+                <w:rStyle w:val="Hyperlink"/>
+                <w:noProof/>
+              </w:rPr>
+              <w:t>Communications</w:t>
+            </w:r>
+            <w:r>
+              <w:rPr>
+                <w:noProof/>
+                <w:webHidden/>
+              </w:rPr>
+              <w:tab/>
+            </w:r>
+            <w:r>
+              <w:rPr>
+                <w:noProof/>
+                <w:webHidden/>
+              </w:rPr>
+              <w:fldChar w:fldCharType="begin"/>
+            </w:r>
+            <w:r>
+              <w:rPr>
+                <w:noProof/>
+                <w:webHidden/>
+              </w:rPr>
+              <w:instrText xml:space="preserve"> PAGEREF _Toc374428113 \h </w:instrText>
+            </w:r>
+            <w:r>
+              <w:rPr>
+                <w:noProof/>
+                <w:webHidden/>
+              </w:rPr>
+            </w:r>
+            <w:r>
+              <w:rPr>
+                <w:noProof/>
+                <w:webHidden/>
+              </w:rPr>
+              <w:fldChar w:fldCharType="separate"/>
+            </w:r>
+            <w:r>
+              <w:rPr>
+                <w:noProof/>
+                <w:webHidden/>
+              </w:rPr>
+              <w:t>40</w:t>
+            </w:r>
+            <w:r>
+              <w:rPr>
+                <w:noProof/>
+                <w:webHidden/>
+              </w:rPr>
+              <w:fldChar w:fldCharType="end"/>
+            </w:r>
+          </w:hyperlink>
+        </w:p>
+        <w:p>
+          <w:pPr>
+            <w:pStyle w:val="TOC2"/>
+            <w:tabs>
+              <w:tab w:val="left" w:pos="880"/>
+              <w:tab w:val="right" w:leader="dot" w:pos="9350"/>
+            </w:tabs>
+            <w:rPr>
+              <w:rFonts w:asciiTheme="minorHAnsi" w:eastAsiaTheme="minorEastAsia" w:hAnsiTheme="minorHAnsi" w:cstheme="minorBidi"/>
+              <w:noProof/>
+            </w:rPr>
+          </w:pPr>
+          <w:hyperlink w:anchor="_Toc374428114" w:history="1">
+            <w:r>
+              <w:rPr>
+                <w:rStyle w:val="Hyperlink"/>
+                <w:noProof/>
+              </w:rPr>
+              <w:t>7.6</w:t>
+            </w:r>
+            <w:r>
+              <w:rPr>
+                <w:rFonts w:asciiTheme="minorHAnsi" w:eastAsiaTheme="minorEastAsia" w:hAnsiTheme="minorHAnsi" w:cstheme="minorBidi"/>
+                <w:noProof/>
+              </w:rPr>
+              <w:tab/>
+            </w:r>
+            <w:r>
+              <w:rPr>
+                <w:rStyle w:val="Hyperlink"/>
+                <w:noProof/>
+              </w:rPr>
+              <w:t>Command and Data Handling</w:t>
+            </w:r>
+            <w:r>
+              <w:rPr>
+                <w:noProof/>
+                <w:webHidden/>
+              </w:rPr>
+              <w:tab/>
+            </w:r>
+            <w:r>
+              <w:rPr>
+                <w:noProof/>
+                <w:webHidden/>
+              </w:rPr>
+              <w:fldChar w:fldCharType="begin"/>
+            </w:r>
+            <w:r>
+              <w:rPr>
+                <w:noProof/>
+                <w:webHidden/>
+              </w:rPr>
+              <w:instrText xml:space="preserve"> PAGEREF _Toc374428114 \h </w:instrText>
+            </w:r>
+            <w:r>
+              <w:rPr>
+                <w:noProof/>
+                <w:webHidden/>
+              </w:rPr>
+            </w:r>
+            <w:r>
+              <w:rPr>
+                <w:noProof/>
+                <w:webHidden/>
+              </w:rPr>
+              <w:fldChar w:fldCharType="separate"/>
+            </w:r>
+            <w:r>
+              <w:rPr>
+                <w:noProof/>
+                <w:webHidden/>
+              </w:rPr>
+              <w:t>41</w:t>
+            </w:r>
+            <w:r>
+              <w:rPr>
+                <w:noProof/>
+                <w:webHidden/>
+              </w:rPr>
+              <w:fldChar w:fldCharType="end"/>
+            </w:r>
+          </w:hyperlink>
+        </w:p>
+        <w:p>
+          <w:pPr>
+            <w:pStyle w:val="TOC2"/>
+            <w:tabs>
+              <w:tab w:val="left" w:pos="880"/>
+              <w:tab w:val="right" w:leader="dot" w:pos="9350"/>
+            </w:tabs>
+            <w:rPr>
+              <w:rFonts w:asciiTheme="minorHAnsi" w:eastAsiaTheme="minorEastAsia" w:hAnsiTheme="minorHAnsi" w:cstheme="minorBidi"/>
+              <w:noProof/>
+            </w:rPr>
+          </w:pPr>
+          <w:hyperlink w:anchor="_Toc374428115" w:history="1">
+            <w:r>
+              <w:rPr>
+                <w:rStyle w:val="Hyperlink"/>
+                <w:noProof/>
+              </w:rPr>
+              <w:t>7.7</w:t>
+            </w:r>
+            <w:r>
+              <w:rPr>
+                <w:rFonts w:asciiTheme="minorHAnsi" w:eastAsiaTheme="minorEastAsia" w:hAnsiTheme="minorHAnsi" w:cstheme="minorBidi"/>
+                <w:noProof/>
+              </w:rPr>
+              <w:tab/>
+            </w:r>
+            <w:r>
+              <w:rPr>
+                <w:rStyle w:val="Hyperlink"/>
+                <w:noProof/>
+              </w:rPr>
+              <w:t>Ground Operation</w:t>
+            </w:r>
+            <w:r>
+              <w:rPr>
+                <w:noProof/>
+                <w:webHidden/>
+              </w:rPr>
+              <w:tab/>
+            </w:r>
+            <w:r>
+              <w:rPr>
+                <w:noProof/>
+                <w:webHidden/>
+              </w:rPr>
+              <w:fldChar w:fldCharType="begin"/>
+            </w:r>
+            <w:r>
+              <w:rPr>
+                <w:noProof/>
+                <w:webHidden/>
+              </w:rPr>
+              <w:instrText xml:space="preserve"> PAGEREF _Toc374428115 \h </w:instrText>
+            </w:r>
+            <w:r>
+              <w:rPr>
+                <w:noProof/>
+                <w:webHidden/>
+              </w:rPr>
+            </w:r>
+            <w:r>
+              <w:rPr>
+                <w:noProof/>
+                <w:webHidden/>
+              </w:rPr>
+              <w:fldChar w:fldCharType="separate"/>
+            </w:r>
+            <w:r>
+              <w:rPr>
+                <w:noProof/>
+                <w:webHidden/>
+              </w:rPr>
+              <w:t>41</w:t>
             </w:r>
             <w:r>
               <w:rPr>
@@ -4460,13 +5431,13 @@
               <w:noProof/>
             </w:rPr>
           </w:pPr>
-          <w:hyperlink w:anchor="_Toc374398309" w:history="1">
+          <w:hyperlink w:anchor="_Toc374428116" w:history="1">
             <w:r>
               <w:rPr>
                 <w:rStyle w:val="Hyperlink"/>
                 <w:noProof/>
               </w:rPr>
-              <w:t>6</w:t>
+              <w:t>8</w:t>
             </w:r>
             <w:r>
               <w:rPr>
@@ -4480,7 +5451,7 @@
                 <w:rStyle w:val="Hyperlink"/>
                 <w:noProof/>
               </w:rPr>
-              <w:t>System Overview</w:t>
+              <w:t>Schedule</w:t>
             </w:r>
             <w:r>
               <w:rPr>
@@ -4501,7 +5472,7 @@
                 <w:noProof/>
                 <w:webHidden/>
               </w:rPr>
-              <w:instrText xml:space="preserve"> PAGEREF _Toc374398309 \h </w:instrText>
+              <w:instrText xml:space="preserve"> PAGEREF _Toc374428116 \h </w:instrText>
             </w:r>
             <w:r>
               <w:rPr>
@@ -4521,679 +5492,7 @@
                 <w:noProof/>
                 <w:webHidden/>
               </w:rPr>
-              <w:t>33</w:t>
-            </w:r>
-            <w:r>
-              <w:rPr>
-                <w:noProof/>
-                <w:webHidden/>
-              </w:rPr>
-              <w:fldChar w:fldCharType="end"/>
-            </w:r>
-          </w:hyperlink>
-        </w:p>
-        <w:p>
-          <w:pPr>
-            <w:pStyle w:val="TOC1"/>
-            <w:tabs>
-              <w:tab w:val="left" w:pos="440"/>
-              <w:tab w:val="right" w:leader="dot" w:pos="9350"/>
-            </w:tabs>
-            <w:rPr>
-              <w:rFonts w:asciiTheme="minorHAnsi" w:eastAsiaTheme="minorEastAsia" w:hAnsiTheme="minorHAnsi" w:cstheme="minorBidi"/>
-              <w:noProof/>
-            </w:rPr>
-          </w:pPr>
-          <w:hyperlink w:anchor="_Toc374398310" w:history="1">
-            <w:r>
-              <w:rPr>
-                <w:rStyle w:val="Hyperlink"/>
-                <w:noProof/>
-              </w:rPr>
-              <w:t>7</w:t>
-            </w:r>
-            <w:r>
-              <w:rPr>
-                <w:rFonts w:asciiTheme="minorHAnsi" w:eastAsiaTheme="minorEastAsia" w:hAnsiTheme="minorHAnsi" w:cstheme="minorBidi"/>
-                <w:noProof/>
-              </w:rPr>
-              <w:tab/>
-            </w:r>
-            <w:r>
-              <w:rPr>
-                <w:rStyle w:val="Hyperlink"/>
-                <w:noProof/>
-              </w:rPr>
-              <w:t>Subsystem Overview</w:t>
-            </w:r>
-            <w:r>
-              <w:rPr>
-                <w:noProof/>
-                <w:webHidden/>
-              </w:rPr>
-              <w:tab/>
-            </w:r>
-            <w:r>
-              <w:rPr>
-                <w:noProof/>
-                <w:webHidden/>
-              </w:rPr>
-              <w:fldChar w:fldCharType="begin"/>
-            </w:r>
-            <w:r>
-              <w:rPr>
-                <w:noProof/>
-                <w:webHidden/>
-              </w:rPr>
-              <w:instrText xml:space="preserve"> PAGEREF _Toc374398310 \h </w:instrText>
-            </w:r>
-            <w:r>
-              <w:rPr>
-                <w:noProof/>
-                <w:webHidden/>
-              </w:rPr>
-            </w:r>
-            <w:r>
-              <w:rPr>
-                <w:noProof/>
-                <w:webHidden/>
-              </w:rPr>
-              <w:fldChar w:fldCharType="separate"/>
-            </w:r>
-            <w:r>
-              <w:rPr>
-                <w:noProof/>
-                <w:webHidden/>
-              </w:rPr>
-              <w:t>34</w:t>
-            </w:r>
-            <w:r>
-              <w:rPr>
-                <w:noProof/>
-                <w:webHidden/>
-              </w:rPr>
-              <w:fldChar w:fldCharType="end"/>
-            </w:r>
-          </w:hyperlink>
-        </w:p>
-        <w:p>
-          <w:pPr>
-            <w:pStyle w:val="TOC2"/>
-            <w:tabs>
-              <w:tab w:val="left" w:pos="880"/>
-              <w:tab w:val="right" w:leader="dot" w:pos="9350"/>
-            </w:tabs>
-            <w:rPr>
-              <w:rFonts w:asciiTheme="minorHAnsi" w:eastAsiaTheme="minorEastAsia" w:hAnsiTheme="minorHAnsi" w:cstheme="minorBidi"/>
-              <w:noProof/>
-            </w:rPr>
-          </w:pPr>
-          <w:hyperlink w:anchor="_Toc374398311" w:history="1">
-            <w:r>
-              <w:rPr>
-                <w:rStyle w:val="Hyperlink"/>
-                <w:noProof/>
-              </w:rPr>
-              <w:t>7.1</w:t>
-            </w:r>
-            <w:r>
-              <w:rPr>
-                <w:rFonts w:asciiTheme="minorHAnsi" w:eastAsiaTheme="minorEastAsia" w:hAnsiTheme="minorHAnsi" w:cstheme="minorBidi"/>
-                <w:noProof/>
-              </w:rPr>
-              <w:tab/>
-            </w:r>
-            <w:r>
-              <w:rPr>
-                <w:rStyle w:val="Hyperlink"/>
-                <w:noProof/>
-              </w:rPr>
-              <w:t>Structure</w:t>
-            </w:r>
-            <w:r>
-              <w:rPr>
-                <w:noProof/>
-                <w:webHidden/>
-              </w:rPr>
-              <w:tab/>
-            </w:r>
-            <w:r>
-              <w:rPr>
-                <w:noProof/>
-                <w:webHidden/>
-              </w:rPr>
-              <w:fldChar w:fldCharType="begin"/>
-            </w:r>
-            <w:r>
-              <w:rPr>
-                <w:noProof/>
-                <w:webHidden/>
-              </w:rPr>
-              <w:instrText xml:space="preserve"> PAGEREF _Toc374398311 \h </w:instrText>
-            </w:r>
-            <w:r>
-              <w:rPr>
-                <w:noProof/>
-                <w:webHidden/>
-              </w:rPr>
-            </w:r>
-            <w:r>
-              <w:rPr>
-                <w:noProof/>
-                <w:webHidden/>
-              </w:rPr>
-              <w:fldChar w:fldCharType="separate"/>
-            </w:r>
-            <w:r>
-              <w:rPr>
-                <w:noProof/>
-                <w:webHidden/>
-              </w:rPr>
-              <w:t>34</w:t>
-            </w:r>
-            <w:r>
-              <w:rPr>
-                <w:noProof/>
-                <w:webHidden/>
-              </w:rPr>
-              <w:fldChar w:fldCharType="end"/>
-            </w:r>
-          </w:hyperlink>
-        </w:p>
-        <w:p>
-          <w:pPr>
-            <w:pStyle w:val="TOC2"/>
-            <w:tabs>
-              <w:tab w:val="left" w:pos="880"/>
-              <w:tab w:val="right" w:leader="dot" w:pos="9350"/>
-            </w:tabs>
-            <w:rPr>
-              <w:rFonts w:asciiTheme="minorHAnsi" w:eastAsiaTheme="minorEastAsia" w:hAnsiTheme="minorHAnsi" w:cstheme="minorBidi"/>
-              <w:noProof/>
-            </w:rPr>
-          </w:pPr>
-          <w:hyperlink w:anchor="_Toc374398312" w:history="1">
-            <w:r>
-              <w:rPr>
-                <w:rStyle w:val="Hyperlink"/>
-                <w:noProof/>
-              </w:rPr>
-              <w:t>7.2</w:t>
-            </w:r>
-            <w:r>
-              <w:rPr>
-                <w:rFonts w:asciiTheme="minorHAnsi" w:eastAsiaTheme="minorEastAsia" w:hAnsiTheme="minorHAnsi" w:cstheme="minorBidi"/>
-                <w:noProof/>
-              </w:rPr>
-              <w:tab/>
-            </w:r>
-            <w:r>
-              <w:rPr>
-                <w:rStyle w:val="Hyperlink"/>
-                <w:noProof/>
-              </w:rPr>
-              <w:t>Power</w:t>
-            </w:r>
-            <w:r>
-              <w:rPr>
-                <w:noProof/>
-                <w:webHidden/>
-              </w:rPr>
-              <w:tab/>
-            </w:r>
-            <w:r>
-              <w:rPr>
-                <w:noProof/>
-                <w:webHidden/>
-              </w:rPr>
-              <w:fldChar w:fldCharType="begin"/>
-            </w:r>
-            <w:r>
-              <w:rPr>
-                <w:noProof/>
-                <w:webHidden/>
-              </w:rPr>
-              <w:instrText xml:space="preserve"> PAGEREF _Toc374398312 \h </w:instrText>
-            </w:r>
-            <w:r>
-              <w:rPr>
-                <w:noProof/>
-                <w:webHidden/>
-              </w:rPr>
-            </w:r>
-            <w:r>
-              <w:rPr>
-                <w:noProof/>
-                <w:webHidden/>
-              </w:rPr>
-              <w:fldChar w:fldCharType="separate"/>
-            </w:r>
-            <w:r>
-              <w:rPr>
-                <w:noProof/>
-                <w:webHidden/>
-              </w:rPr>
-              <w:t>34</w:t>
-            </w:r>
-            <w:r>
-              <w:rPr>
-                <w:noProof/>
-                <w:webHidden/>
-              </w:rPr>
-              <w:fldChar w:fldCharType="end"/>
-            </w:r>
-          </w:hyperlink>
-        </w:p>
-        <w:p>
-          <w:pPr>
-            <w:pStyle w:val="TOC2"/>
-            <w:tabs>
-              <w:tab w:val="left" w:pos="880"/>
-              <w:tab w:val="right" w:leader="dot" w:pos="9350"/>
-            </w:tabs>
-            <w:rPr>
-              <w:rFonts w:asciiTheme="minorHAnsi" w:eastAsiaTheme="minorEastAsia" w:hAnsiTheme="minorHAnsi" w:cstheme="minorBidi"/>
-              <w:noProof/>
-            </w:rPr>
-          </w:pPr>
-          <w:hyperlink w:anchor="_Toc374398313" w:history="1">
-            <w:r>
-              <w:rPr>
-                <w:rStyle w:val="Hyperlink"/>
-                <w:noProof/>
-              </w:rPr>
-              <w:t>7.3</w:t>
-            </w:r>
-            <w:r>
-              <w:rPr>
-                <w:rFonts w:asciiTheme="minorHAnsi" w:eastAsiaTheme="minorEastAsia" w:hAnsiTheme="minorHAnsi" w:cstheme="minorBidi"/>
-                <w:noProof/>
-              </w:rPr>
-              <w:tab/>
-            </w:r>
-            <w:r>
-              <w:rPr>
-                <w:rStyle w:val="Hyperlink"/>
-                <w:noProof/>
-              </w:rPr>
-              <w:t>Attitude Determination and Control</w:t>
-            </w:r>
-            <w:r>
-              <w:rPr>
-                <w:noProof/>
-                <w:webHidden/>
-              </w:rPr>
-              <w:tab/>
-            </w:r>
-            <w:r>
-              <w:rPr>
-                <w:noProof/>
-                <w:webHidden/>
-              </w:rPr>
-              <w:fldChar w:fldCharType="begin"/>
-            </w:r>
-            <w:r>
-              <w:rPr>
-                <w:noProof/>
-                <w:webHidden/>
-              </w:rPr>
-              <w:instrText xml:space="preserve"> PAGEREF _Toc374398313 \h </w:instrText>
-            </w:r>
-            <w:r>
-              <w:rPr>
-                <w:noProof/>
-                <w:webHidden/>
-              </w:rPr>
-            </w:r>
-            <w:r>
-              <w:rPr>
-                <w:noProof/>
-                <w:webHidden/>
-              </w:rPr>
-              <w:fldChar w:fldCharType="separate"/>
-            </w:r>
-            <w:r>
-              <w:rPr>
-                <w:noProof/>
-                <w:webHidden/>
-              </w:rPr>
-              <w:t>35</w:t>
-            </w:r>
-            <w:r>
-              <w:rPr>
-                <w:noProof/>
-                <w:webHidden/>
-              </w:rPr>
-              <w:fldChar w:fldCharType="end"/>
-            </w:r>
-          </w:hyperlink>
-        </w:p>
-        <w:p>
-          <w:pPr>
-            <w:pStyle w:val="TOC2"/>
-            <w:tabs>
-              <w:tab w:val="left" w:pos="880"/>
-              <w:tab w:val="right" w:leader="dot" w:pos="9350"/>
-            </w:tabs>
-            <w:rPr>
-              <w:rFonts w:asciiTheme="minorHAnsi" w:eastAsiaTheme="minorEastAsia" w:hAnsiTheme="minorHAnsi" w:cstheme="minorBidi"/>
-              <w:noProof/>
-            </w:rPr>
-          </w:pPr>
-          <w:hyperlink w:anchor="_Toc374398314" w:history="1">
-            <w:r>
-              <w:rPr>
-                <w:rStyle w:val="Hyperlink"/>
-                <w:noProof/>
-              </w:rPr>
-              <w:t>7.4</w:t>
-            </w:r>
-            <w:r>
-              <w:rPr>
-                <w:rFonts w:asciiTheme="minorHAnsi" w:eastAsiaTheme="minorEastAsia" w:hAnsiTheme="minorHAnsi" w:cstheme="minorBidi"/>
-                <w:noProof/>
-              </w:rPr>
-              <w:tab/>
-            </w:r>
-            <w:r>
-              <w:rPr>
-                <w:rStyle w:val="Hyperlink"/>
-                <w:noProof/>
-              </w:rPr>
-              <w:t>Propulsion</w:t>
-            </w:r>
-            <w:r>
-              <w:rPr>
-                <w:noProof/>
-                <w:webHidden/>
-              </w:rPr>
-              <w:tab/>
-            </w:r>
-            <w:r>
-              <w:rPr>
-                <w:noProof/>
-                <w:webHidden/>
-              </w:rPr>
-              <w:fldChar w:fldCharType="begin"/>
-            </w:r>
-            <w:r>
-              <w:rPr>
-                <w:noProof/>
-                <w:webHidden/>
-              </w:rPr>
-              <w:instrText xml:space="preserve"> PAGEREF _Toc374398314 \h </w:instrText>
-            </w:r>
-            <w:r>
-              <w:rPr>
-                <w:noProof/>
-                <w:webHidden/>
-              </w:rPr>
-            </w:r>
-            <w:r>
-              <w:rPr>
-                <w:noProof/>
-                <w:webHidden/>
-              </w:rPr>
-              <w:fldChar w:fldCharType="separate"/>
-            </w:r>
-            <w:r>
-              <w:rPr>
-                <w:noProof/>
-                <w:webHidden/>
-              </w:rPr>
-              <w:t>35</w:t>
-            </w:r>
-            <w:r>
-              <w:rPr>
-                <w:noProof/>
-                <w:webHidden/>
-              </w:rPr>
-              <w:fldChar w:fldCharType="end"/>
-            </w:r>
-          </w:hyperlink>
-        </w:p>
-        <w:p>
-          <w:pPr>
-            <w:pStyle w:val="TOC2"/>
-            <w:tabs>
-              <w:tab w:val="left" w:pos="880"/>
-              <w:tab w:val="right" w:leader="dot" w:pos="9350"/>
-            </w:tabs>
-            <w:rPr>
-              <w:rFonts w:asciiTheme="minorHAnsi" w:eastAsiaTheme="minorEastAsia" w:hAnsiTheme="minorHAnsi" w:cstheme="minorBidi"/>
-              <w:noProof/>
-            </w:rPr>
-          </w:pPr>
-          <w:hyperlink w:anchor="_Toc374398315" w:history="1">
-            <w:r>
-              <w:rPr>
-                <w:rStyle w:val="Hyperlink"/>
-                <w:noProof/>
-              </w:rPr>
-              <w:t>7.5</w:t>
-            </w:r>
-            <w:r>
-              <w:rPr>
-                <w:rFonts w:asciiTheme="minorHAnsi" w:eastAsiaTheme="minorEastAsia" w:hAnsiTheme="minorHAnsi" w:cstheme="minorBidi"/>
-                <w:noProof/>
-              </w:rPr>
-              <w:tab/>
-            </w:r>
-            <w:r>
-              <w:rPr>
-                <w:rStyle w:val="Hyperlink"/>
-                <w:noProof/>
-              </w:rPr>
-              <w:t>Communications</w:t>
-            </w:r>
-            <w:r>
-              <w:rPr>
-                <w:noProof/>
-                <w:webHidden/>
-              </w:rPr>
-              <w:tab/>
-            </w:r>
-            <w:r>
-              <w:rPr>
-                <w:noProof/>
-                <w:webHidden/>
-              </w:rPr>
-              <w:fldChar w:fldCharType="begin"/>
-            </w:r>
-            <w:r>
-              <w:rPr>
-                <w:noProof/>
-                <w:webHidden/>
-              </w:rPr>
-              <w:instrText xml:space="preserve"> PAGEREF _Toc374398315 \h </w:instrText>
-            </w:r>
-            <w:r>
-              <w:rPr>
-                <w:noProof/>
-                <w:webHidden/>
-              </w:rPr>
-            </w:r>
-            <w:r>
-              <w:rPr>
-                <w:noProof/>
-                <w:webHidden/>
-              </w:rPr>
-              <w:fldChar w:fldCharType="separate"/>
-            </w:r>
-            <w:r>
-              <w:rPr>
-                <w:noProof/>
-                <w:webHidden/>
-              </w:rPr>
-              <w:t>35</w:t>
-            </w:r>
-            <w:r>
-              <w:rPr>
-                <w:noProof/>
-                <w:webHidden/>
-              </w:rPr>
-              <w:fldChar w:fldCharType="end"/>
-            </w:r>
-          </w:hyperlink>
-        </w:p>
-        <w:p>
-          <w:pPr>
-            <w:pStyle w:val="TOC2"/>
-            <w:tabs>
-              <w:tab w:val="left" w:pos="880"/>
-              <w:tab w:val="right" w:leader="dot" w:pos="9350"/>
-            </w:tabs>
-            <w:rPr>
-              <w:rFonts w:asciiTheme="minorHAnsi" w:eastAsiaTheme="minorEastAsia" w:hAnsiTheme="minorHAnsi" w:cstheme="minorBidi"/>
-              <w:noProof/>
-            </w:rPr>
-          </w:pPr>
-          <w:hyperlink w:anchor="_Toc374398316" w:history="1">
-            <w:r>
-              <w:rPr>
-                <w:rStyle w:val="Hyperlink"/>
-                <w:noProof/>
-              </w:rPr>
-              <w:t>7.6</w:t>
-            </w:r>
-            <w:r>
-              <w:rPr>
-                <w:rFonts w:asciiTheme="minorHAnsi" w:eastAsiaTheme="minorEastAsia" w:hAnsiTheme="minorHAnsi" w:cstheme="minorBidi"/>
-                <w:noProof/>
-              </w:rPr>
-              <w:tab/>
-            </w:r>
-            <w:r>
-              <w:rPr>
-                <w:rStyle w:val="Hyperlink"/>
-                <w:noProof/>
-              </w:rPr>
-              <w:t>Command and Data Handling</w:t>
-            </w:r>
-            <w:r>
-              <w:rPr>
-                <w:noProof/>
-                <w:webHidden/>
-              </w:rPr>
-              <w:tab/>
-            </w:r>
-            <w:r>
-              <w:rPr>
-                <w:noProof/>
-                <w:webHidden/>
-              </w:rPr>
-              <w:fldChar w:fldCharType="begin"/>
-            </w:r>
-            <w:r>
-              <w:rPr>
-                <w:noProof/>
-                <w:webHidden/>
-              </w:rPr>
-              <w:instrText xml:space="preserve"> PAGEREF _Toc374398316 \h </w:instrText>
-            </w:r>
-            <w:r>
-              <w:rPr>
-                <w:noProof/>
-                <w:webHidden/>
-              </w:rPr>
-            </w:r>
-            <w:r>
-              <w:rPr>
-                <w:noProof/>
-                <w:webHidden/>
-              </w:rPr>
-              <w:fldChar w:fldCharType="separate"/>
-            </w:r>
-            <w:r>
-              <w:rPr>
-                <w:noProof/>
-                <w:webHidden/>
-              </w:rPr>
-              <w:t>35</w:t>
-            </w:r>
-            <w:r>
-              <w:rPr>
-                <w:noProof/>
-                <w:webHidden/>
-              </w:rPr>
-              <w:fldChar w:fldCharType="end"/>
-            </w:r>
-          </w:hyperlink>
-        </w:p>
-        <w:p>
-          <w:pPr>
-            <w:pStyle w:val="TOC2"/>
-            <w:tabs>
-              <w:tab w:val="left" w:pos="880"/>
-              <w:tab w:val="right" w:leader="dot" w:pos="9350"/>
-            </w:tabs>
-            <w:rPr>
-              <w:rFonts w:asciiTheme="minorHAnsi" w:eastAsiaTheme="minorEastAsia" w:hAnsiTheme="minorHAnsi" w:cstheme="minorBidi"/>
-              <w:noProof/>
-            </w:rPr>
-          </w:pPr>
-          <w:hyperlink w:anchor="_Toc374398317" w:history="1">
-            <w:r>
-              <w:rPr>
-                <w:rStyle w:val="Hyperlink"/>
-                <w:noProof/>
-              </w:rPr>
-              <w:t>7.7</w:t>
-            </w:r>
-            <w:r>
-              <w:rPr>
-                <w:rFonts w:asciiTheme="minorHAnsi" w:eastAsiaTheme="minorEastAsia" w:hAnsiTheme="minorHAnsi" w:cstheme="minorBidi"/>
-                <w:noProof/>
-              </w:rPr>
-              <w:tab/>
-            </w:r>
-            <w:r>
-              <w:rPr>
-                <w:rStyle w:val="Hyperlink"/>
-                <w:noProof/>
-              </w:rPr>
-              <w:t>Ground Operation</w:t>
-            </w:r>
-            <w:r>
-              <w:rPr>
-                <w:noProof/>
-                <w:webHidden/>
-              </w:rPr>
-              <w:tab/>
-            </w:r>
-            <w:r>
-              <w:rPr>
-                <w:noProof/>
-                <w:webHidden/>
-              </w:rPr>
-              <w:fldChar w:fldCharType="begin"/>
-            </w:r>
-            <w:r>
-              <w:rPr>
-                <w:noProof/>
-                <w:webHidden/>
-              </w:rPr>
-              <w:instrText xml:space="preserve"> PAGEREF _Toc374398317 \h </w:instrText>
-            </w:r>
-            <w:r>
-              <w:rPr>
-                <w:noProof/>
-                <w:webHidden/>
-              </w:rPr>
-            </w:r>
-            <w:r>
-              <w:rPr>
-                <w:noProof/>
-                <w:webHidden/>
-              </w:rPr>
-              <w:fldChar w:fldCharType="separate"/>
-            </w:r>
-            <w:r>
-              <w:rPr>
-                <w:noProof/>
-                <w:webHidden/>
-              </w:rPr>
-              <w:t>35</w:t>
+              <w:t>41</w:t>
             </w:r>
             <w:r>
               <w:rPr>
@@ -5223,10 +5522,26 @@
     </w:sdt>
     <w:p>
       <w:pPr>
+        <w:spacing w:after="200"/>
+        <w:jc w:val="left"/>
+        <w:rPr>
+          <w:noProof/>
+        </w:rPr>
+      </w:pPr>
+      <w:r>
+        <w:rPr>
+          <w:noProof/>
+        </w:rPr>
+        <w:br w:type="page"/>
+      </w:r>
+    </w:p>
+    <w:p>
+      <w:pPr>
         <w:pStyle w:val="Heading1"/>
       </w:pPr>
-      <w:bookmarkStart w:id="2" w:name="_Toc374398285"/>
-      <w:r>
+      <w:bookmarkStart w:id="2" w:name="_Toc374428081"/>
+      <w:r>
+        <w:lastRenderedPageBreak/>
         <w:t>Program Introduction</w:t>
       </w:r>
       <w:bookmarkEnd w:id="2"/>
@@ -5517,7 +5832,7 @@
       <w:pPr>
         <w:pStyle w:val="Heading1"/>
       </w:pPr>
-      <w:bookmarkStart w:id="3" w:name="_Toc374398286"/>
+      <w:bookmarkStart w:id="3" w:name="_Toc374428082"/>
       <w:r>
         <w:t>Mission Relevance and Justification</w:t>
       </w:r>
@@ -5527,7 +5842,7 @@
       <w:pPr>
         <w:pStyle w:val="Heading2"/>
       </w:pPr>
-      <w:bookmarkStart w:id="4" w:name="_Toc374398287"/>
+      <w:bookmarkStart w:id="4" w:name="_Toc374428083"/>
       <w:r>
         <w:t>Relation to NASA Objectives</w:t>
       </w:r>
@@ -5555,33 +5870,36 @@
     </w:p>
     <w:p>
       <w:r>
+        <w:t xml:space="preserve">As a CubeSat mission seeking to demonstrate proximity operations that have not been performed on a system of equal scale (More On This in Section 3.2), the Racal mission meets both the requirements of demonstrating critical technologies within an affordable spacecraft system. As such, missions such as Rascal’s (Including both PONSFD and </w:t>
+      </w:r>
+      <w:r>
+        <w:rPr>
+          <w:bCs/>
+        </w:rPr>
+        <w:t>ARAPAIMA</w:t>
+      </w:r>
+      <w:r>
+        <w:rPr>
+          <w:bCs/>
+        </w:rPr>
+        <w:t>, as Discussed in Section 3.3)</w:t>
+      </w:r>
+      <w:r>
+        <w:t xml:space="preserve"> are highly desirable from a NASA development perspective</w:t>
+      </w:r>
+      <w:r>
+        <w:t xml:space="preserve">. The reason for this rests in the potential of these types of systems </w:t>
+      </w:r>
+      <w:r>
         <w:lastRenderedPageBreak/>
-        <w:t xml:space="preserve">As a CubeSat mission seeking to demonstrate proximity operations that have not been performed on a system of equal scale (More On This in Section 3.2), the Racal mission meets both the requirements of demonstrating critical technologies within an affordable spacecraft system. As such, missions such as Rascal’s (Including both PONSFD and </w:t>
-      </w:r>
-      <w:r>
-        <w:rPr>
-          <w:bCs/>
-        </w:rPr>
-        <w:t>ARAPAIMA</w:t>
-      </w:r>
-      <w:r>
-        <w:rPr>
-          <w:bCs/>
-        </w:rPr>
-        <w:t>, as Discussed in Section 3.3)</w:t>
-      </w:r>
-      <w:r>
-        <w:t xml:space="preserve"> are highly desirable from a NASA development perspective</w:t>
-      </w:r>
-      <w:r>
-        <w:t>. The reason for this rests in the potential of these types of systems to conduct inspections and maintenance on dying or decommissioned satellites, potentially saving satellite developers millions of dollars in costs associated with replacing such satellites that were previously unrecoverable.</w:t>
+        <w:t>to conduct inspections and maintenance on dying or decommissioned satellites, potentially saving satellite developers millions of dollars in costs associated with replacing such satellites that were previously unrecoverable.</w:t>
       </w:r>
     </w:p>
     <w:p>
       <w:pPr>
         <w:pStyle w:val="Heading2"/>
       </w:pPr>
-      <w:bookmarkStart w:id="5" w:name="_Toc374398288"/>
+      <w:bookmarkStart w:id="5" w:name="_Toc374428084"/>
       <w:r>
         <w:t>Historical Proximity Operations Relevance</w:t>
       </w:r>
@@ -6005,14 +6323,7 @@
         <w:rPr>
           <w:shd w:val="clear" w:color="auto" w:fill="FFFFFF"/>
         </w:rPr>
-        <w:t xml:space="preserve">The main lesson from this mission is that demonstration of extremely complicated RPO maneuvers is possible, but requires a large amount of </w:t>
-      </w:r>
-      <w:r>
-        <w:rPr>
-          <w:shd w:val="clear" w:color="auto" w:fill="FFFFFF"/>
-        </w:rPr>
-        <w:lastRenderedPageBreak/>
-        <w:t xml:space="preserve">resources, development time, and testing, likely more than a university-class spacecraft can achieve. Thus, it is necessary to limit the scope of Rascal mission to a level where it can actually be achieved while still being able to </w:t>
+        <w:t xml:space="preserve">The main lesson from this mission is that demonstration of extremely complicated RPO maneuvers is possible, but requires a large amount of resources, development time, and testing, likely more than a university-class spacecraft can achieve. Thus, it is necessary to limit the scope of Rascal mission to a level where it can actually be achieved while still being able to </w:t>
       </w:r>
       <w:r>
         <w:rPr>
@@ -6155,7 +6466,15 @@
           <w:color w:val="000000"/>
           <w:shd w:val="clear" w:color="auto" w:fill="FFFFFF"/>
         </w:rPr>
-        <w:t xml:space="preserve"> inspection satellites. The inspection satellites, with mass</w:t>
+        <w:t xml:space="preserve"> inspection satellites. The inspection </w:t>
+      </w:r>
+      <w:r>
+        <w:rPr>
+          <w:color w:val="000000"/>
+          <w:shd w:val="clear" w:color="auto" w:fill="FFFFFF"/>
+        </w:rPr>
+        <w:lastRenderedPageBreak/>
+        <w:t>satellites, with mass</w:t>
       </w:r>
       <w:r>
         <w:rPr>
@@ -6660,14 +6979,7 @@
         <w:rPr>
           <w:color w:val="0D1625"/>
         </w:rPr>
-        <w:t xml:space="preserve"> </w:t>
-      </w:r>
-      <w:r>
-        <w:rPr>
-          <w:color w:val="0D1625"/>
-        </w:rPr>
-        <w:lastRenderedPageBreak/>
-        <w:t xml:space="preserve">$200,000. </w:t>
+        <w:t xml:space="preserve"> $200,000. </w:t>
       </w:r>
       <w:r>
         <w:rPr>
@@ -6718,7 +7030,11 @@
         <w:t xml:space="preserve"> (PARADIGM)</w:t>
       </w:r>
       <w:r>
-        <w:t xml:space="preserve"> and the other one developed by Texas </w:t>
+        <w:t xml:space="preserve"> and the other </w:t>
+      </w:r>
+      <w:r>
+        <w:lastRenderedPageBreak/>
+        <w:t xml:space="preserve">one developed by Texas </w:t>
       </w:r>
       <w:proofErr w:type="gramStart"/>
       <w:r>
@@ -6855,7 +7171,6 @@
         <w:rPr>
           <w:noProof/>
         </w:rPr>
-        <w:lastRenderedPageBreak/>
         <w:drawing>
           <wp:inline distT="0" distB="0" distL="0" distR="0">
             <wp:extent cx="5762625" cy="4321969"/>
@@ -6945,7 +7260,11 @@
         <w:t>As can be seen from</w:t>
       </w:r>
       <w:r>
-        <w:t xml:space="preserve"> the figure, Rascal falls into a nice gap between its small-scale CubeSat and large-scale microsatellite and military satellite RPO mission counterparts of the past. It carries the benefit of having a low price tag associated with its development, as well as being able to demonstrate proximity operations the types of which have not been seen on such a small scale, with the foresight gained from previous mission failures and successes going into its mission design. Even with these missions in mind, there is still a large amount of risk associated with the Rascal mission itself. However, the historical perspective provided by each of the discussed missions offers great insight into how exactly these </w:t>
+        <w:t xml:space="preserve"> the figure, Rascal falls into a nice gap between its small-scale CubeSat and large-scale microsatellite and military satellite RPO mission counterparts of the past. It carries the benefit of having a low price tag associated with its development, as well as being able to demonstrate proximity </w:t>
+      </w:r>
+      <w:r>
+        <w:lastRenderedPageBreak/>
+        <w:t xml:space="preserve">operations the types of which have not been seen on such a small scale, with the foresight gained from previous mission failures and successes going into its mission design. Even with these missions in mind, there is still a large amount of risk associated with the Rascal mission itself. However, the historical perspective provided by each of the discussed missions offers great insight into how exactly these </w:t>
       </w:r>
       <w:proofErr w:type="gramStart"/>
       <w:r>
@@ -7401,7 +7720,6 @@
             </w:pPr>
             <w:proofErr w:type="spellStart"/>
             <w:r>
-              <w:lastRenderedPageBreak/>
               <w:t>MiTEx</w:t>
             </w:r>
             <w:proofErr w:type="spellEnd"/>
@@ -7831,7 +8149,7 @@
       <w:pPr>
         <w:pStyle w:val="Heading2"/>
       </w:pPr>
-      <w:bookmarkStart w:id="6" w:name="_Toc374398289"/>
+      <w:bookmarkStart w:id="6" w:name="_Toc374428085"/>
       <w:r>
         <w:t>Related Activity in Proximity Operations</w:t>
       </w:r>
@@ -7999,7 +8317,11 @@
         <w:t>which an initial health check will be performed on each 3U</w:t>
       </w:r>
       <w:r>
-        <w:t xml:space="preserve">. The mission then enters its main rendezvous and proximity operations flight demonstration phase. The spacecraft </w:t>
+        <w:t xml:space="preserve">. The mission then enters its main rendezvous and proximity operations flight </w:t>
+      </w:r>
+      <w:r>
+        <w:lastRenderedPageBreak/>
+        <w:t xml:space="preserve">demonstration phase. The spacecraft </w:t>
       </w:r>
       <w:r>
         <w:t xml:space="preserve">then </w:t>
@@ -8094,11 +8416,7 @@
         <w:t>mission consists of a</w:t>
       </w:r>
       <w:r>
-        <w:t xml:space="preserve"> 6U spacecraft that will </w:t>
-      </w:r>
-      <w:r>
-        <w:lastRenderedPageBreak/>
-        <w:t xml:space="preserve">autonomously maneuver into close proximity </w:t>
+        <w:t xml:space="preserve"> 6U spacecraft that will autonomously maneuver into close proximity </w:t>
       </w:r>
       <w:r>
         <w:t>of</w:t>
@@ -8242,7 +8560,7 @@
       <w:pPr>
         <w:pStyle w:val="Heading1"/>
       </w:pPr>
-      <w:bookmarkStart w:id="7" w:name="_Toc374398290"/>
+      <w:bookmarkStart w:id="7" w:name="_Toc374428086"/>
       <w:r>
         <w:t>Mission Objectives</w:t>
       </w:r>
@@ -8252,7 +8570,7 @@
       <w:pPr>
         <w:pStyle w:val="Heading2"/>
       </w:pPr>
-      <w:bookmarkStart w:id="8" w:name="_Toc374398291"/>
+      <w:bookmarkStart w:id="8" w:name="_Toc374428087"/>
       <w:r>
         <w:t>Baseline Mission</w:t>
       </w:r>
@@ -8369,7 +8687,11 @@
         <w:t xml:space="preserve"> </w:t>
       </w:r>
       <w:r>
-        <w:t>a command will be issued for Rascal to initiate its separation sequence, at which point Rascal would separate into the Jade and Nephrite 3U spacecraft</w:t>
+        <w:t xml:space="preserve">a command will be issued for Rascal to initiate its </w:t>
+      </w:r>
+      <w:r>
+        <w:lastRenderedPageBreak/>
+        <w:t>separation sequence, at which point Rascal would separate into the Jade and Nephrite 3U spacecraft</w:t>
       </w:r>
       <w:r>
         <w:t xml:space="preserve">.  </w:t>
@@ -8403,9 +8725,8 @@
       <w:pPr>
         <w:pStyle w:val="Heading2"/>
       </w:pPr>
-      <w:bookmarkStart w:id="9" w:name="_Toc374398292"/>
-      <w:r>
-        <w:lastRenderedPageBreak/>
+      <w:bookmarkStart w:id="9" w:name="_Toc374428088"/>
+      <w:r>
         <w:t>Success Criteria</w:t>
       </w:r>
       <w:bookmarkEnd w:id="9"/>
@@ -8488,7 +8809,7 @@
       <w:pPr>
         <w:pStyle w:val="Heading1"/>
       </w:pPr>
-      <w:bookmarkStart w:id="10" w:name="_Toc374398293"/>
+      <w:bookmarkStart w:id="10" w:name="_Toc374428089"/>
       <w:r>
         <w:t>Requirements Verification</w:t>
       </w:r>
@@ -8501,7 +8822,7 @@
       <w:pPr>
         <w:pStyle w:val="Heading2"/>
       </w:pPr>
-      <w:bookmarkStart w:id="11" w:name="_Toc374398294"/>
+      <w:bookmarkStart w:id="11" w:name="_Toc374428090"/>
       <w:r>
         <w:t>Rationale and Taxonomy</w:t>
       </w:r>
@@ -8542,7 +8863,11 @@
         <w:t xml:space="preserve">ements is the need to remotely verify their successful completion when it comes time for the actual mission; otherwise the relevance of the Rascal mission would be moot and the rationale for its launch would be non-existent. Finally, even if the Rascal mission is designed to meet all of these requirements, and can demonstrate as much, it would </w:t>
       </w:r>
       <w:r>
-        <w:t>be completely unreasonable for said mission to take an extended amount of time to be completed. The longer a mission takes to run out, the more resources have to be utilized in its operation and the more likely that it will experience a failure before mission success can be met. Thus, mission lifetime is a key factor in defining the mission success as a whole.</w:t>
+        <w:t xml:space="preserve">be completely unreasonable for said mission to take an extended amount of time to be completed. The longer </w:t>
+      </w:r>
+      <w:r>
+        <w:lastRenderedPageBreak/>
+        <w:t>a mission takes to run out, the more resources have to be utilized in its operation and the more likely that it will experience a failure before mission success can be met. Thus, mission lifetime is a key factor in defining the mission success as a whole.</w:t>
       </w:r>
     </w:p>
     <w:p>
@@ -8560,7 +8885,6 @@
     </w:p>
     <w:p>
       <w:r>
-        <w:lastRenderedPageBreak/>
         <w:t>The representation of the various types of requirements takes the form of a matrix consisting of the definition of each requirement, the method(s) with which it will be verified, the reason that such a requirement e</w:t>
       </w:r>
       <w:r>
@@ -8742,8 +9066,9 @@
       <w:pPr>
         <w:pStyle w:val="Heading2"/>
       </w:pPr>
-      <w:bookmarkStart w:id="12" w:name="_Toc374398295"/>
-      <w:r>
+      <w:bookmarkStart w:id="12" w:name="_Toc374428091"/>
+      <w:r>
+        <w:lastRenderedPageBreak/>
         <w:t>Mission Constraints</w:t>
       </w:r>
       <w:bookmarkEnd w:id="12"/>
@@ -8757,9 +9082,8 @@
       <w:pPr>
         <w:pStyle w:val="Heading3"/>
       </w:pPr>
-      <w:bookmarkStart w:id="13" w:name="_Toc374398296"/>
-      <w:r>
-        <w:lastRenderedPageBreak/>
+      <w:bookmarkStart w:id="13" w:name="_Toc374428092"/>
+      <w:r>
         <w:t>Launch Vehicle Integration</w:t>
       </w:r>
       <w:bookmarkEnd w:id="13"/>
@@ -10688,7 +11012,7 @@
       <w:pPr>
         <w:pStyle w:val="Heading3"/>
       </w:pPr>
-      <w:bookmarkStart w:id="14" w:name="_Toc374398297"/>
+      <w:bookmarkStart w:id="14" w:name="_Toc374428093"/>
       <w:r>
         <w:t>Volume</w:t>
       </w:r>
@@ -11894,7 +12218,7 @@
       <w:pPr>
         <w:pStyle w:val="Heading3"/>
       </w:pPr>
-      <w:bookmarkStart w:id="15" w:name="_Toc374398298"/>
+      <w:bookmarkStart w:id="15" w:name="_Toc374428094"/>
       <w:r>
         <w:t>Mission Lifetime</w:t>
       </w:r>
@@ -11989,7 +12313,7 @@
       <w:pPr>
         <w:pStyle w:val="Heading3"/>
       </w:pPr>
-      <w:bookmarkStart w:id="16" w:name="_Toc374398299"/>
+      <w:bookmarkStart w:id="16" w:name="_Toc374428095"/>
       <w:r>
         <w:t>Mission Success Verification</w:t>
       </w:r>
@@ -12020,7 +12344,7 @@
       <w:pPr>
         <w:pStyle w:val="Heading3"/>
       </w:pPr>
-      <w:bookmarkStart w:id="17" w:name="_Toc374398300"/>
+      <w:bookmarkStart w:id="17" w:name="_Toc374428096"/>
       <w:r>
         <w:t>Risk</w:t>
       </w:r>
@@ -14489,7 +14813,7 @@
       <w:pPr>
         <w:pStyle w:val="Heading2"/>
       </w:pPr>
-      <w:bookmarkStart w:id="18" w:name="_Toc374398301"/>
+      <w:bookmarkStart w:id="18" w:name="_Toc374428097"/>
       <w:r>
         <w:t>Requirements Verification Matrix</w:t>
       </w:r>
@@ -21965,6 +22289,14 @@
                 <w:szCs w:val="20"/>
               </w:rPr>
             </w:pPr>
+            <w:r>
+              <w:rPr>
+                <w:rFonts w:eastAsia="Times New Roman"/>
+                <w:sz w:val="20"/>
+                <w:szCs w:val="20"/>
+              </w:rPr>
+              <w:t>RCL-MOP2</w:t>
+            </w:r>
           </w:p>
         </w:tc>
         <w:tc>
@@ -21998,6 +22330,47 @@
                 <w:szCs w:val="20"/>
               </w:rPr>
               <w:t>RCL-MOP2-PWR2</w:t>
+            </w:r>
+          </w:p>
+        </w:tc>
+      </w:tr>
+      <w:tr>
+        <w:trPr>
+          <w:trHeight w:val="233"/>
+        </w:trPr>
+        <w:tc>
+          <w:tcPr>
+            <w:tcW w:w="9990" w:type="dxa"/>
+            <w:gridSpan w:val="7"/>
+            <w:tcBorders>
+              <w:top w:val="nil"/>
+              <w:left w:val="single" w:sz="4" w:space="0" w:color="auto"/>
+              <w:bottom w:val="single" w:sz="4" w:space="0" w:color="auto"/>
+              <w:right w:val="single" w:sz="4" w:space="0" w:color="auto"/>
+            </w:tcBorders>
+            <w:shd w:val="clear" w:color="auto" w:fill="595959" w:themeFill="text1" w:themeFillTint="A6"/>
+            <w:vAlign w:val="bottom"/>
+            <w:hideMark/>
+          </w:tcPr>
+          <w:p>
+            <w:pPr>
+              <w:spacing w:after="0" w:line="240" w:lineRule="auto"/>
+              <w:jc w:val="left"/>
+              <w:rPr>
+                <w:rFonts w:eastAsia="Times New Roman"/>
+                <w:color w:val="FFFFFF" w:themeColor="background1"/>
+                <w:sz w:val="20"/>
+                <w:szCs w:val="20"/>
+              </w:rPr>
+            </w:pPr>
+            <w:r>
+              <w:rPr>
+                <w:rFonts w:eastAsia="Times New Roman"/>
+                <w:color w:val="FFFFFF" w:themeColor="background1"/>
+                <w:sz w:val="20"/>
+                <w:szCs w:val="20"/>
+              </w:rPr>
+              <w:t>Attitude Determination and Control Requirements</w:t>
             </w:r>
           </w:p>
         </w:tc>
@@ -22063,6 +22436,14 @@
                 <w:szCs w:val="20"/>
               </w:rPr>
             </w:pPr>
+            <w:r>
+              <w:rPr>
+                <w:rFonts w:eastAsia="Times New Roman"/>
+                <w:sz w:val="20"/>
+                <w:szCs w:val="20"/>
+              </w:rPr>
+              <w:t>x</w:t>
+            </w:r>
           </w:p>
         </w:tc>
         <w:tc>
@@ -22089,6 +22470,14 @@
                 <w:szCs w:val="20"/>
               </w:rPr>
             </w:pPr>
+            <w:r>
+              <w:rPr>
+                <w:rFonts w:eastAsia="Times New Roman"/>
+                <w:sz w:val="20"/>
+                <w:szCs w:val="20"/>
+              </w:rPr>
+              <w:t>x</w:t>
+            </w:r>
           </w:p>
         </w:tc>
         <w:tc>
@@ -22115,6 +22504,14 @@
                 <w:szCs w:val="20"/>
               </w:rPr>
             </w:pPr>
+            <w:r>
+              <w:rPr>
+                <w:rFonts w:eastAsia="Times New Roman"/>
+                <w:sz w:val="20"/>
+                <w:szCs w:val="20"/>
+              </w:rPr>
+              <w:t>x</w:t>
+            </w:r>
           </w:p>
         </w:tc>
         <w:tc>
@@ -22167,6 +22564,14 @@
                 <w:szCs w:val="20"/>
               </w:rPr>
             </w:pPr>
+            <w:r>
+              <w:rPr>
+                <w:rFonts w:eastAsia="Times New Roman"/>
+                <w:sz w:val="20"/>
+                <w:szCs w:val="20"/>
+              </w:rPr>
+              <w:t>RCL-MOP1</w:t>
+            </w:r>
           </w:p>
         </w:tc>
         <w:tc>
@@ -22528,6 +22933,14 @@
                 <w:sz w:val="20"/>
                 <w:szCs w:val="20"/>
               </w:rPr>
+              <w:t>x</w:t>
+            </w:r>
+            <w:r>
+              <w:rPr>
+                <w:rFonts w:eastAsia="Times New Roman"/>
+                <w:sz w:val="20"/>
+                <w:szCs w:val="20"/>
+              </w:rPr>
               <w:t> </w:t>
             </w:r>
           </w:p>
@@ -22562,6 +22975,14 @@
                 <w:sz w:val="20"/>
                 <w:szCs w:val="20"/>
               </w:rPr>
+              <w:t>x</w:t>
+            </w:r>
+            <w:r>
+              <w:rPr>
+                <w:rFonts w:eastAsia="Times New Roman"/>
+                <w:sz w:val="20"/>
+                <w:szCs w:val="20"/>
+              </w:rPr>
               <w:t> </w:t>
             </w:r>
           </w:p>
@@ -22598,6 +23019,14 @@
               </w:rPr>
               <w:t> </w:t>
             </w:r>
+            <w:r>
+              <w:rPr>
+                <w:rFonts w:eastAsia="Times New Roman"/>
+                <w:sz w:val="20"/>
+                <w:szCs w:val="20"/>
+              </w:rPr>
+              <w:t>x</w:t>
+            </w:r>
           </w:p>
         </w:tc>
         <w:tc>
@@ -22666,6 +23095,14 @@
               </w:rPr>
               <w:t> </w:t>
             </w:r>
+            <w:r>
+              <w:rPr>
+                <w:rFonts w:eastAsia="Times New Roman"/>
+                <w:sz w:val="20"/>
+                <w:szCs w:val="20"/>
+              </w:rPr>
+              <w:t>RCL-RFP(2-4)</w:t>
+            </w:r>
           </w:p>
         </w:tc>
         <w:tc>
@@ -22699,6 +23136,56 @@
                 <w:szCs w:val="20"/>
               </w:rPr>
               <w:t>RCL-RFP-PRP1</w:t>
+            </w:r>
+          </w:p>
+        </w:tc>
+      </w:tr>
+      <w:tr>
+        <w:trPr>
+          <w:trHeight w:val="188"/>
+        </w:trPr>
+        <w:tc>
+          <w:tcPr>
+            <w:tcW w:w="9990" w:type="dxa"/>
+            <w:gridSpan w:val="7"/>
+            <w:tcBorders>
+              <w:top w:val="nil"/>
+              <w:left w:val="single" w:sz="4" w:space="0" w:color="auto"/>
+              <w:bottom w:val="single" w:sz="4" w:space="0" w:color="auto"/>
+              <w:right w:val="single" w:sz="4" w:space="0" w:color="auto"/>
+            </w:tcBorders>
+            <w:shd w:val="clear" w:color="auto" w:fill="595959" w:themeFill="text1" w:themeFillTint="A6"/>
+            <w:vAlign w:val="center"/>
+            <w:hideMark/>
+          </w:tcPr>
+          <w:p>
+            <w:pPr>
+              <w:spacing w:after="0" w:line="240" w:lineRule="auto"/>
+              <w:jc w:val="left"/>
+              <w:rPr>
+                <w:rFonts w:eastAsia="Times New Roman"/>
+                <w:color w:val="000000"/>
+                <w:sz w:val="20"/>
+                <w:szCs w:val="20"/>
+              </w:rPr>
+            </w:pPr>
+            <w:r>
+              <w:rPr>
+                <w:rFonts w:eastAsia="Times New Roman"/>
+                <w:color w:val="FFFFFF"/>
+                <w:sz w:val="20"/>
+                <w:szCs w:val="20"/>
+              </w:rPr>
+              <w:t xml:space="preserve">Communications </w:t>
+            </w:r>
+            <w:r>
+              <w:rPr>
+                <w:rFonts w:eastAsia="Times New Roman"/>
+                <w:color w:val="FFFFFF"/>
+                <w:sz w:val="20"/>
+                <w:szCs w:val="20"/>
+              </w:rPr>
+              <w:t xml:space="preserve"> Requirements</w:t>
             </w:r>
           </w:p>
         </w:tc>
@@ -22772,6 +23259,14 @@
               </w:rPr>
               <w:t> </w:t>
             </w:r>
+            <w:r>
+              <w:rPr>
+                <w:rFonts w:eastAsia="Times New Roman"/>
+                <w:sz w:val="20"/>
+                <w:szCs w:val="20"/>
+              </w:rPr>
+              <w:t>x</w:t>
+            </w:r>
           </w:p>
         </w:tc>
         <w:tc>
@@ -22806,6 +23301,14 @@
               </w:rPr>
               <w:t> </w:t>
             </w:r>
+            <w:r>
+              <w:rPr>
+                <w:rFonts w:eastAsia="Times New Roman"/>
+                <w:sz w:val="20"/>
+                <w:szCs w:val="20"/>
+              </w:rPr>
+              <w:t>x</w:t>
+            </w:r>
           </w:p>
         </w:tc>
         <w:tc>
@@ -22838,6 +23341,14 @@
                 <w:sz w:val="20"/>
                 <w:szCs w:val="20"/>
               </w:rPr>
+              <w:t>x</w:t>
+            </w:r>
+            <w:r>
+              <w:rPr>
+                <w:rFonts w:eastAsia="Times New Roman"/>
+                <w:sz w:val="20"/>
+                <w:szCs w:val="20"/>
+              </w:rPr>
               <w:t> </w:t>
             </w:r>
           </w:p>
@@ -22907,6 +23418,14 @@
                 <w:szCs w:val="20"/>
               </w:rPr>
               <w:t> </w:t>
+            </w:r>
+            <w:r>
+              <w:rPr>
+                <w:rFonts w:eastAsia="Times New Roman"/>
+                <w:sz w:val="20"/>
+                <w:szCs w:val="20"/>
+              </w:rPr>
+              <w:t>RCL-MOP1</w:t>
             </w:r>
           </w:p>
         </w:tc>
@@ -23048,6 +23567,14 @@
                 <w:sz w:val="20"/>
                 <w:szCs w:val="20"/>
               </w:rPr>
+              <w:t>x</w:t>
+            </w:r>
+            <w:r>
+              <w:rPr>
+                <w:rFonts w:eastAsia="Times New Roman"/>
+                <w:sz w:val="20"/>
+                <w:szCs w:val="20"/>
+              </w:rPr>
               <w:t> </w:t>
             </w:r>
           </w:p>
@@ -23150,6 +23677,14 @@
                 <w:sz w:val="20"/>
                 <w:szCs w:val="20"/>
               </w:rPr>
+              <w:t>RCL-MOP1</w:t>
+            </w:r>
+            <w:r>
+              <w:rPr>
+                <w:rFonts w:eastAsia="Times New Roman"/>
+                <w:sz w:val="20"/>
+                <w:szCs w:val="20"/>
+              </w:rPr>
               <w:t> </w:t>
             </w:r>
           </w:p>
@@ -23187,6 +23722,46 @@
                 <w:szCs w:val="20"/>
               </w:rPr>
               <w:t>RCL-MOP1-COM2</w:t>
+            </w:r>
+          </w:p>
+        </w:tc>
+      </w:tr>
+      <w:tr>
+        <w:trPr>
+          <w:trHeight w:val="242"/>
+        </w:trPr>
+        <w:tc>
+          <w:tcPr>
+            <w:tcW w:w="9990" w:type="dxa"/>
+            <w:gridSpan w:val="7"/>
+            <w:tcBorders>
+              <w:top w:val="nil"/>
+              <w:left w:val="single" w:sz="4" w:space="0" w:color="auto"/>
+              <w:bottom w:val="single" w:sz="4" w:space="0" w:color="auto"/>
+              <w:right w:val="single" w:sz="4" w:space="0" w:color="auto"/>
+            </w:tcBorders>
+            <w:shd w:val="clear" w:color="auto" w:fill="595959" w:themeFill="text1" w:themeFillTint="A6"/>
+            <w:vAlign w:val="center"/>
+            <w:hideMark/>
+          </w:tcPr>
+          <w:p>
+            <w:pPr>
+              <w:spacing w:after="0" w:line="240" w:lineRule="auto"/>
+              <w:jc w:val="left"/>
+              <w:rPr>
+                <w:rFonts w:eastAsia="Times New Roman"/>
+                <w:sz w:val="20"/>
+                <w:szCs w:val="20"/>
+              </w:rPr>
+            </w:pPr>
+            <w:r>
+              <w:rPr>
+                <w:rFonts w:eastAsia="Times New Roman"/>
+                <w:color w:val="FFFFFF"/>
+                <w:sz w:val="20"/>
+                <w:szCs w:val="20"/>
+              </w:rPr>
+              <w:t>Command and Data Handling Requirements</w:t>
             </w:r>
           </w:p>
         </w:tc>
@@ -23259,6 +23834,14 @@
                 <w:sz w:val="20"/>
                 <w:szCs w:val="20"/>
               </w:rPr>
+              <w:t>x</w:t>
+            </w:r>
+            <w:r>
+              <w:rPr>
+                <w:rFonts w:eastAsia="Times New Roman"/>
+                <w:sz w:val="20"/>
+                <w:szCs w:val="20"/>
+              </w:rPr>
               <w:t> </w:t>
             </w:r>
           </w:p>
@@ -23293,6 +23876,14 @@
                 <w:sz w:val="20"/>
                 <w:szCs w:val="20"/>
               </w:rPr>
+              <w:t>x</w:t>
+            </w:r>
+            <w:r>
+              <w:rPr>
+                <w:rFonts w:eastAsia="Times New Roman"/>
+                <w:sz w:val="20"/>
+                <w:szCs w:val="20"/>
+              </w:rPr>
               <w:t> </w:t>
             </w:r>
           </w:p>
@@ -23327,6 +23918,14 @@
                 <w:sz w:val="20"/>
                 <w:szCs w:val="20"/>
               </w:rPr>
+              <w:t>x</w:t>
+            </w:r>
+            <w:r>
+              <w:rPr>
+                <w:rFonts w:eastAsia="Times New Roman"/>
+                <w:sz w:val="20"/>
+                <w:szCs w:val="20"/>
+              </w:rPr>
               <w:t> </w:t>
             </w:r>
           </w:p>
@@ -23389,6 +23988,14 @@
                 <w:szCs w:val="20"/>
               </w:rPr>
             </w:pPr>
+            <w:r>
+              <w:rPr>
+                <w:rFonts w:eastAsia="Times New Roman"/>
+                <w:sz w:val="20"/>
+                <w:szCs w:val="20"/>
+              </w:rPr>
+              <w:t>RCL-MOP1</w:t>
+            </w:r>
             <w:r>
               <w:rPr>
                 <w:rFonts w:eastAsia="Times New Roman"/>
@@ -23440,22 +24047,24 @@
       <w:pPr>
         <w:pStyle w:val="Heading2"/>
       </w:pPr>
-      <w:bookmarkStart w:id="19" w:name="_Toc374398302"/>
+      <w:bookmarkStart w:id="19" w:name="_Toc374428098"/>
       <w:r>
         <w:t>Requirements Verification Matrix Run-Down</w:t>
       </w:r>
+      <w:bookmarkEnd w:id="19"/>
     </w:p>
     <w:p>
       <w:pPr>
         <w:pStyle w:val="Heading3"/>
       </w:pPr>
+      <w:bookmarkStart w:id="20" w:name="_Toc374428099"/>
       <w:r>
         <w:t>Primary</w:t>
       </w:r>
       <w:r>
         <w:t xml:space="preserve"> Requirements</w:t>
       </w:r>
-      <w:bookmarkEnd w:id="19"/>
+      <w:bookmarkEnd w:id="20"/>
     </w:p>
     <w:p>
       <w:r>
@@ -23703,9 +24312,11 @@
       <w:pPr>
         <w:pStyle w:val="Heading3"/>
       </w:pPr>
+      <w:bookmarkStart w:id="21" w:name="_Toc374428100"/>
       <w:r>
         <w:t>Primary Sub-Requirements</w:t>
       </w:r>
+      <w:bookmarkEnd w:id="21"/>
     </w:p>
     <w:p>
       <w:r>
@@ -24007,12 +24618,12 @@
       <w:pPr>
         <w:pStyle w:val="Heading3"/>
       </w:pPr>
-      <w:bookmarkStart w:id="20" w:name="_Toc374398303"/>
+      <w:bookmarkStart w:id="22" w:name="_Toc374428101"/>
       <w:r>
         <w:lastRenderedPageBreak/>
         <w:t>Structures Requirements</w:t>
       </w:r>
-      <w:bookmarkEnd w:id="20"/>
+      <w:bookmarkEnd w:id="22"/>
     </w:p>
     <w:p>
       <w:r>
@@ -24167,11 +24778,11 @@
       <w:pPr>
         <w:pStyle w:val="Heading2"/>
       </w:pPr>
-      <w:bookmarkStart w:id="21" w:name="_Toc374398304"/>
+      <w:bookmarkStart w:id="23" w:name="_Toc374428102"/>
       <w:r>
         <w:t>Power Requirements</w:t>
       </w:r>
-      <w:bookmarkEnd w:id="21"/>
+      <w:bookmarkEnd w:id="23"/>
     </w:p>
     <w:p>
       <w:r>
@@ -24260,11 +24871,11 @@
       <w:pPr>
         <w:pStyle w:val="Heading2"/>
       </w:pPr>
-      <w:bookmarkStart w:id="22" w:name="_Toc374398305"/>
+      <w:bookmarkStart w:id="24" w:name="_Toc374428103"/>
       <w:r>
         <w:t>Attitude Determination and Control Requirements</w:t>
       </w:r>
-      <w:bookmarkEnd w:id="22"/>
+      <w:bookmarkEnd w:id="24"/>
     </w:p>
     <w:p>
       <w:r>
@@ -24332,11 +24943,11 @@
       <w:pPr>
         <w:pStyle w:val="Heading2"/>
       </w:pPr>
-      <w:bookmarkStart w:id="23" w:name="_Toc374398306"/>
+      <w:bookmarkStart w:id="25" w:name="_Toc374428104"/>
       <w:r>
         <w:t>Propulsion Requirements</w:t>
       </w:r>
-      <w:bookmarkEnd w:id="23"/>
+      <w:bookmarkEnd w:id="25"/>
     </w:p>
     <w:p>
       <w:pPr>
@@ -24382,11 +24993,11 @@
       <w:pPr>
         <w:pStyle w:val="Heading2"/>
       </w:pPr>
-      <w:bookmarkStart w:id="24" w:name="_Toc374398307"/>
+      <w:bookmarkStart w:id="26" w:name="_Toc374428105"/>
       <w:r>
         <w:t>Communication Requirements</w:t>
       </w:r>
-      <w:bookmarkEnd w:id="24"/>
+      <w:bookmarkEnd w:id="26"/>
     </w:p>
     <w:p>
       <w:r>
@@ -24474,11 +25085,11 @@
       <w:pPr>
         <w:pStyle w:val="Heading2"/>
       </w:pPr>
-      <w:bookmarkStart w:id="25" w:name="_Toc374398308"/>
+      <w:bookmarkStart w:id="27" w:name="_Toc374428106"/>
       <w:r>
         <w:t>Command and Data Handling Requirements</w:t>
       </w:r>
-      <w:bookmarkEnd w:id="25"/>
+      <w:bookmarkEnd w:id="27"/>
     </w:p>
     <w:p>
       <w:r>
@@ -24536,11 +25147,11 @@
       <w:pPr>
         <w:pStyle w:val="Heading1"/>
       </w:pPr>
-      <w:bookmarkStart w:id="26" w:name="_Toc374398309"/>
+      <w:bookmarkStart w:id="28" w:name="_Toc374428107"/>
       <w:r>
         <w:t>System Overview</w:t>
       </w:r>
-      <w:bookmarkEnd w:id="26"/>
+      <w:bookmarkEnd w:id="28"/>
     </w:p>
     <w:p>
       <w:r>
@@ -24705,7 +25316,6 @@
       </w:r>
     </w:p>
     <w:p>
-      <w:bookmarkStart w:id="27" w:name="_Toc374398310"/>
       <w:r>
         <w:t>After analyzing the poss</w:t>
       </w:r>
@@ -24734,20 +25344,21 @@
       <w:pPr>
         <w:pStyle w:val="Heading1"/>
       </w:pPr>
+      <w:bookmarkStart w:id="29" w:name="_Toc374428108"/>
       <w:r>
         <w:t>Subsystem Overview</w:t>
       </w:r>
-      <w:bookmarkEnd w:id="27"/>
+      <w:bookmarkEnd w:id="29"/>
     </w:p>
     <w:p>
       <w:pPr>
         <w:pStyle w:val="Heading2"/>
       </w:pPr>
-      <w:bookmarkStart w:id="28" w:name="_Toc374398311"/>
+      <w:bookmarkStart w:id="30" w:name="_Toc374428109"/>
       <w:r>
         <w:t>Structure</w:t>
       </w:r>
-      <w:bookmarkEnd w:id="28"/>
+      <w:bookmarkEnd w:id="30"/>
     </w:p>
     <w:p>
       <w:pPr>
@@ -24764,8 +25375,8 @@
       <w:r>
         <w:t>The exoskeleton is the backbone of the spacecraft and can be made of, and is in the shape of whatever is necessary to support the components of the spacecraft. There is however, a requirement of the launch provider that it fits in the deplorer and the spacecraft is no more than 12kg or 14</w:t>
       </w:r>
-      <w:bookmarkStart w:id="29" w:name="_GoBack"/>
-      <w:bookmarkEnd w:id="29"/>
+      <w:bookmarkStart w:id="31" w:name="_GoBack"/>
+      <w:bookmarkEnd w:id="31"/>
       <w:r>
         <w:t xml:space="preserve">kg depending on said deplorer. It is because of this that it is nominally standard to select the CubeSat shaped exoskeleton as defined by the CubeSat standard. The standard CubeSat can be purchased from numerous commercial vendors. The material however can still be put into question. The nominal material from commercial vendors is Aluminum 6061-T6, which under nominal circumstances is appropriate. However, other materials are being explored. Applicable materials are stated by NASA launch requirements.  </w:t>
       </w:r>
@@ -24782,11 +25393,11 @@
       <w:pPr>
         <w:pStyle w:val="Heading2"/>
       </w:pPr>
-      <w:bookmarkStart w:id="30" w:name="_Toc374398312"/>
+      <w:bookmarkStart w:id="32" w:name="_Toc374428110"/>
       <w:r>
         <w:t>Power</w:t>
       </w:r>
-      <w:bookmarkEnd w:id="30"/>
+      <w:bookmarkEnd w:id="32"/>
     </w:p>
     <w:p>
       <w:pPr>
@@ -24897,11 +25508,11 @@
       <w:pPr>
         <w:pStyle w:val="Heading2"/>
       </w:pPr>
-      <w:bookmarkStart w:id="31" w:name="_Toc374398313"/>
+      <w:bookmarkStart w:id="33" w:name="_Toc374428111"/>
       <w:r>
         <w:t>Attitude Determination and Control</w:t>
       </w:r>
-      <w:bookmarkEnd w:id="31"/>
+      <w:bookmarkEnd w:id="33"/>
     </w:p>
     <w:p>
       <w:pPr>
@@ -24980,11 +25591,11 @@
       <w:pPr>
         <w:pStyle w:val="Heading2"/>
       </w:pPr>
-      <w:bookmarkStart w:id="32" w:name="_Toc374398314"/>
+      <w:bookmarkStart w:id="34" w:name="_Toc374428112"/>
       <w:r>
         <w:t>Propulsion</w:t>
       </w:r>
-      <w:bookmarkEnd w:id="32"/>
+      <w:bookmarkEnd w:id="34"/>
     </w:p>
     <w:p>
       <w:r>
@@ -25000,11 +25611,11 @@
       <w:pPr>
         <w:pStyle w:val="Heading2"/>
       </w:pPr>
-      <w:bookmarkStart w:id="33" w:name="_Toc374398315"/>
+      <w:bookmarkStart w:id="35" w:name="_Toc374428113"/>
       <w:r>
         <w:t>Communications</w:t>
       </w:r>
-      <w:bookmarkEnd w:id="33"/>
+      <w:bookmarkEnd w:id="35"/>
     </w:p>
     <w:p>
       <w:pPr>
@@ -25053,16 +25664,15 @@
         <w:t>faster baud rate is desired then a higher frequency radio would be needed. In order to have a good signal-to-noise ratio to meet requirement MOP1-COM2 the radio will have to have a high radio frequency output to overcome background noise. Altitude will also affect the signal-to-noise ratio, so that will have to be considered when selecting a radio.</w:t>
       </w:r>
     </w:p>
-    <w:p/>
     <w:p>
       <w:pPr>
         <w:pStyle w:val="Heading2"/>
       </w:pPr>
-      <w:bookmarkStart w:id="34" w:name="_Toc374398316"/>
+      <w:bookmarkStart w:id="36" w:name="_Toc374428114"/>
       <w:r>
         <w:t>Command and Data Handling</w:t>
       </w:r>
-      <w:bookmarkEnd w:id="34"/>
+      <w:bookmarkEnd w:id="36"/>
     </w:p>
     <w:p>
       <w:pPr>
@@ -25112,11 +25722,11 @@
       <w:pPr>
         <w:pStyle w:val="Heading2"/>
       </w:pPr>
-      <w:bookmarkStart w:id="35" w:name="_Toc374398317"/>
+      <w:bookmarkStart w:id="37" w:name="_Toc374428115"/>
       <w:r>
         <w:t>Ground Operation</w:t>
       </w:r>
-      <w:bookmarkEnd w:id="35"/>
+      <w:bookmarkEnd w:id="37"/>
     </w:p>
     <w:p>
       <w:pPr>
@@ -25135,7 +25745,78 @@
         <w:t xml:space="preserve">The ground operations will provide support for the Rascal mission on the ground. It will provide a method of verification for the completion of each mission objective. The ground station will have radio and antennas so as to maintain link with the Rascal as it passes overhead. </w:t>
       </w:r>
     </w:p>
-    <w:p/>
+    <w:p>
+      <w:pPr>
+        <w:pStyle w:val="Heading1"/>
+      </w:pPr>
+      <w:bookmarkStart w:id="38" w:name="_Toc374428116"/>
+      <w:r>
+        <w:t>Schedule</w:t>
+      </w:r>
+      <w:bookmarkEnd w:id="38"/>
+    </w:p>
+    <w:p>
+      <w:r>
+        <w:t>Listed below is the schedule that was followed for mission development this semester, as well as that will be followed over the next.</w:t>
+      </w:r>
+    </w:p>
+    <w:p>
+      <w:pPr>
+        <w:jc w:val="center"/>
+      </w:pPr>
+      <w:r>
+        <w:rPr>
+          <w:noProof/>
+        </w:rPr>
+        <w:drawing>
+          <wp:inline distT="0" distB="0" distL="0" distR="0">
+            <wp:extent cx="5711624" cy="4031955"/>
+            <wp:effectExtent l="19050" t="19050" r="22426" b="25695"/>
+            <wp:docPr id="26" name="Picture 10"/>
+            <wp:cNvGraphicFramePr>
+              <a:graphicFrameLocks xmlns:a="http://schemas.openxmlformats.org/drawingml/2006/main" noChangeAspect="1"/>
+            </wp:cNvGraphicFramePr>
+            <a:graphic xmlns:a="http://schemas.openxmlformats.org/drawingml/2006/main">
+              <a:graphicData uri="http://schemas.openxmlformats.org/drawingml/2006/picture">
+                <pic:pic xmlns:pic="http://schemas.openxmlformats.org/drawingml/2006/picture">
+                  <pic:nvPicPr>
+                    <pic:cNvPr id="0" name="Picture 10"/>
+                    <pic:cNvPicPr>
+                      <a:picLocks noChangeAspect="1" noChangeArrowheads="1"/>
+                    </pic:cNvPicPr>
+                  </pic:nvPicPr>
+                  <pic:blipFill>
+                    <a:blip r:embed="rId30" cstate="print"/>
+                    <a:srcRect/>
+                    <a:stretch>
+                      <a:fillRect/>
+                    </a:stretch>
+                  </pic:blipFill>
+                  <pic:spPr bwMode="auto">
+                    <a:xfrm>
+                      <a:off x="0" y="0"/>
+                      <a:ext cx="5721035" cy="4038599"/>
+                    </a:xfrm>
+                    <a:prstGeom prst="rect">
+                      <a:avLst/>
+                    </a:prstGeom>
+                    <a:noFill/>
+                    <a:ln w="9525">
+                      <a:solidFill>
+                        <a:schemeClr val="tx1"/>
+                      </a:solidFill>
+                      <a:miter lim="800000"/>
+                      <a:headEnd/>
+                      <a:tailEnd/>
+                    </a:ln>
+                  </pic:spPr>
+                </pic:pic>
+              </a:graphicData>
+            </a:graphic>
+          </wp:inline>
+        </w:drawing>
+      </w:r>
+    </w:p>
     <w:p/>
     <w:sectPr>
       <w:type w:val="continuous"/>
@@ -25200,7 +25881,7 @@
         <w:rStyle w:val="PageNumber"/>
         <w:noProof/>
       </w:rPr>
-      <w:t>40</w:t>
+      <w:t>22</w:t>
     </w:r>
     <w:r>
       <w:rPr>
@@ -28703,11 +29384,11 @@
             </c:numRef>
           </c:val>
         </c:ser>
-        <c:axId val="98171520"/>
-        <c:axId val="98784384"/>
+        <c:axId val="82154624"/>
+        <c:axId val="82162048"/>
       </c:barChart>
       <c:catAx>
-        <c:axId val="98171520"/>
+        <c:axId val="82154624"/>
         <c:scaling>
           <c:orientation val="minMax"/>
         </c:scaling>
@@ -28726,14 +29407,14 @@
             <a:endParaRPr lang="en-US"/>
           </a:p>
         </c:txPr>
-        <c:crossAx val="98784384"/>
+        <c:crossAx val="82162048"/>
         <c:crosses val="autoZero"/>
         <c:auto val="1"/>
         <c:lblAlgn val="ctr"/>
         <c:lblOffset val="100"/>
       </c:catAx>
       <c:valAx>
-        <c:axId val="98784384"/>
+        <c:axId val="82162048"/>
         <c:scaling>
           <c:orientation val="minMax"/>
         </c:scaling>
@@ -28754,7 +29435,7 @@
             <a:endParaRPr lang="en-US"/>
           </a:p>
         </c:txPr>
-        <c:crossAx val="98171520"/>
+        <c:crossAx val="82154624"/>
         <c:crosses val="autoZero"/>
         <c:crossBetween val="between"/>
       </c:valAx>
@@ -29213,11 +29894,11 @@
             </c:numRef>
           </c:val>
         </c:ser>
-        <c:axId val="100605312"/>
-        <c:axId val="104726528"/>
+        <c:axId val="99675136"/>
+        <c:axId val="104727680"/>
       </c:barChart>
       <c:catAx>
-        <c:axId val="100605312"/>
+        <c:axId val="99675136"/>
         <c:scaling>
           <c:orientation val="minMax"/>
         </c:scaling>
@@ -29236,14 +29917,14 @@
             <a:endParaRPr lang="en-US"/>
           </a:p>
         </c:txPr>
-        <c:crossAx val="104726528"/>
+        <c:crossAx val="104727680"/>
         <c:crosses val="autoZero"/>
         <c:auto val="1"/>
         <c:lblAlgn val="ctr"/>
         <c:lblOffset val="100"/>
       </c:catAx>
       <c:valAx>
-        <c:axId val="104726528"/>
+        <c:axId val="104727680"/>
         <c:scaling>
           <c:orientation val="minMax"/>
         </c:scaling>
@@ -29264,7 +29945,7 @@
             <a:endParaRPr lang="en-US"/>
           </a:p>
         </c:txPr>
-        <c:crossAx val="100605312"/>
+        <c:crossAx val="99675136"/>
         <c:crosses val="autoZero"/>
         <c:crossBetween val="between"/>
       </c:valAx>
@@ -30822,11 +31503,11 @@
           </c:yVal>
           <c:smooth val="1"/>
         </c:ser>
-        <c:axId val="109003520"/>
-        <c:axId val="109006208"/>
+        <c:axId val="109003904"/>
+        <c:axId val="110350336"/>
       </c:scatterChart>
       <c:valAx>
-        <c:axId val="109003520"/>
+        <c:axId val="109003904"/>
         <c:scaling>
           <c:orientation val="minMax"/>
         </c:scaling>
@@ -30856,12 +31537,12 @@
         </c:title>
         <c:numFmt formatCode="General" sourceLinked="1"/>
         <c:tickLblPos val="nextTo"/>
-        <c:crossAx val="109006208"/>
+        <c:crossAx val="110350336"/>
         <c:crosses val="autoZero"/>
         <c:crossBetween val="midCat"/>
       </c:valAx>
       <c:valAx>
-        <c:axId val="109006208"/>
+        <c:axId val="110350336"/>
         <c:scaling>
           <c:orientation val="minMax"/>
         </c:scaling>
@@ -30892,7 +31573,7 @@
         </c:title>
         <c:numFmt formatCode="0.0000" sourceLinked="1"/>
         <c:tickLblPos val="nextTo"/>
-        <c:crossAx val="109003520"/>
+        <c:crossAx val="109003904"/>
         <c:crosses val="autoZero"/>
         <c:crossBetween val="midCat"/>
       </c:valAx>
@@ -31565,7 +32246,7 @@
 </file>
 
 <file path=customXml/itemProps1.xml><?xml version="1.0" encoding="utf-8"?>
-<ds:datastoreItem xmlns:ds="http://schemas.openxmlformats.org/officeDocument/2006/customXml" ds:itemID="{FB4C10F9-74FF-4FED-854B-D49B7C348097}">
+<ds:datastoreItem xmlns:ds="http://schemas.openxmlformats.org/officeDocument/2006/customXml" ds:itemID="{DF155F99-027B-420C-A9D4-60A24B2BD8F7}">
   <ds:schemaRefs>
     <ds:schemaRef ds:uri="http://schemas.openxmlformats.org/officeDocument/2006/bibliography"/>
   </ds:schemaRefs>

</xml_diff>

<commit_message>
Made a few grammar corrections
</commit_message>
<xml_diff>
--- a/CMQA/Mission Overview/RCL-O-CMQA2 Rascal Mission Overview.docx
+++ b/CMQA/Mission Overview/RCL-O-CMQA2 Rascal Mission Overview.docx
@@ -1,6 +1,6 @@
 
 <file path=word/document.xml><?xml version="1.0" encoding="utf-8"?>
-<w:document xmlns:ve="http://schemas.openxmlformats.org/markup-compatibility/2006" xmlns:o="urn:schemas-microsoft-com:office:office" xmlns:r="http://schemas.openxmlformats.org/officeDocument/2006/relationships" xmlns:m="http://schemas.openxmlformats.org/officeDocument/2006/math" xmlns:v="urn:schemas-microsoft-com:vml" xmlns:wp="http://schemas.openxmlformats.org/drawingml/2006/wordprocessingDrawing" xmlns:w10="urn:schemas-microsoft-com:office:word" xmlns:w="http://schemas.openxmlformats.org/wordprocessingml/2006/main" xmlns:wne="http://schemas.microsoft.com/office/word/2006/wordml">
+<w:document xmlns:wpc="http://schemas.microsoft.com/office/word/2010/wordprocessingCanvas" xmlns:mc="http://schemas.openxmlformats.org/markup-compatibility/2006" xmlns:o="urn:schemas-microsoft-com:office:office" xmlns:r="http://schemas.openxmlformats.org/officeDocument/2006/relationships" xmlns:m="http://schemas.openxmlformats.org/officeDocument/2006/math" xmlns:v="urn:schemas-microsoft-com:vml" xmlns:wp14="http://schemas.microsoft.com/office/word/2010/wordprocessingDrawing" xmlns:wp="http://schemas.openxmlformats.org/drawingml/2006/wordprocessingDrawing" xmlns:w10="urn:schemas-microsoft-com:office:word" xmlns:w="http://schemas.openxmlformats.org/wordprocessingml/2006/main" xmlns:w14="http://schemas.microsoft.com/office/word/2010/wordml" xmlns:wpg="http://schemas.microsoft.com/office/word/2010/wordprocessingGroup" xmlns:wpi="http://schemas.microsoft.com/office/word/2010/wordprocessingInk" xmlns:wne="http://schemas.microsoft.com/office/word/2006/wordml" xmlns:wps="http://schemas.microsoft.com/office/word/2010/wordprocessingShape" mc:Ignorable="w14 wp14">
   <w:body>
     <w:sdt>
       <w:sdtPr>
@@ -11,6 +11,7 @@
         <w:lock w:val="sdtLocked"/>
         <w:picture/>
       </w:sdtPr>
+      <w:sdtEndPr/>
       <w:sdtContent>
         <w:p>
           <w:pPr>
@@ -38,10 +39,10 @@
                         </pic:cNvPicPr>
                       </pic:nvPicPr>
                       <pic:blipFill>
-                        <a:blip r:embed="rId8" cstate="print">
+                        <a:blip r:embed="rId9" cstate="print">
                           <a:extLst>
                             <a:ext uri="{28A0092B-C50C-407E-A947-70E740481C1C}">
-                              <a14:useLocalDpi xmlns="" xmlns:wpc="http://schemas.microsoft.com/office/word/2010/wordprocessingCanvas" xmlns:mc="http://schemas.openxmlformats.org/markup-compatibility/2006" xmlns:o="urn:schemas-microsoft-com:office:office" xmlns:v="urn:schemas-microsoft-com:vml" xmlns:wp14="http://schemas.microsoft.com/office/word/2010/wordprocessingDrawing" xmlns:w10="urn:schemas-microsoft-com:office:word" xmlns:w="http://schemas.openxmlformats.org/wordprocessingml/2006/main" xmlns:w14="http://schemas.microsoft.com/office/word/2010/wordml" xmlns:wpg="http://schemas.microsoft.com/office/word/2010/wordprocessingGroup" xmlns:wpi="http://schemas.microsoft.com/office/word/2010/wordprocessingInk" xmlns:wps="http://schemas.microsoft.com/office/word/2010/wordprocessingShape" xmlns:a14="http://schemas.microsoft.com/office/drawing/2010/main" val="0"/>
+                              <a14:useLocalDpi xmlns:a14="http://schemas.microsoft.com/office/drawing/2010/main" val="0"/>
                             </a:ext>
                           </a:extLst>
                         </a:blip>
@@ -94,6 +95,7 @@
           <w:id w:val="-1902744322"/>
           <w:text/>
         </w:sdtPr>
+        <w:sdtEndPr/>
         <w:sdtContent>
           <w:r>
             <w:t>Mission Overview</w:t>
@@ -142,6 +144,7 @@
           <w:id w:val="2043391870"/>
           <w:text/>
         </w:sdtPr>
+        <w:sdtEndPr/>
         <w:sdtContent>
           <w:r>
             <w:rPr>
@@ -163,6 +166,7 @@
           <w:calendar w:val="gregorian"/>
         </w:date>
       </w:sdtPr>
+      <w:sdtEndPr/>
       <w:sdtContent>
         <w:p>
           <w:pPr>
@@ -189,6 +193,7 @@
           <w:id w:val="-612589423"/>
           <w:text/>
         </w:sdtPr>
+        <w:sdtEndPr/>
         <w:sdtContent>
           <w:r>
             <w:t>-</w:t>
@@ -212,7 +217,7 @@
           <w:insideH w:val="none" w:sz="0" w:space="0" w:color="auto"/>
           <w:insideV w:val="none" w:sz="0" w:space="0" w:color="auto"/>
         </w:tblBorders>
-        <w:tblLook w:val="04A0"/>
+        <w:tblLook w:val="04A0" w:firstRow="1" w:lastRow="0" w:firstColumn="1" w:lastColumn="0" w:noHBand="0" w:noVBand="1"/>
       </w:tblPr>
       <w:tblGrid>
         <w:gridCol w:w="4428"/>
@@ -224,6 +229,7 @@
           <w:lock w:val="sdtContentLocked"/>
           <w:group/>
         </w:sdtPr>
+        <w:sdtEndPr/>
         <w:sdtContent>
           <w:tr>
             <w:tc>
@@ -272,7 +278,7 @@
                               </pic:cNvPicPr>
                             </pic:nvPicPr>
                             <pic:blipFill>
-                              <a:blip r:embed="rId9" cstate="print"/>
+                              <a:blip r:embed="rId10" cstate="print"/>
                               <a:srcRect/>
                               <a:stretch>
                                 <a:fillRect/>
@@ -341,7 +347,7 @@
                               </pic:cNvPicPr>
                             </pic:nvPicPr>
                             <pic:blipFill>
-                              <a:blip r:embed="rId10" cstate="print"/>
+                              <a:blip r:embed="rId11" cstate="print"/>
                               <a:srcRect/>
                               <a:stretch>
                                 <a:fillRect/>
@@ -372,8 +378,8 @@
     <w:p>
       <w:pPr>
         <w:sectPr>
-          <w:headerReference w:type="default" r:id="rId11"/>
-          <w:footerReference w:type="default" r:id="rId12"/>
+          <w:headerReference w:type="default" r:id="rId12"/>
+          <w:footerReference w:type="default" r:id="rId13"/>
           <w:type w:val="continuous"/>
           <w:pgSz w:w="12240" w:h="15840"/>
           <w:pgMar w:top="1440" w:right="1800" w:bottom="1440" w:left="1800" w:header="720" w:footer="720" w:gutter="0"/>
@@ -405,7 +411,7 @@
       <w:tblPr>
         <w:tblW w:w="9360" w:type="dxa"/>
         <w:tblInd w:w="108" w:type="dxa"/>
-        <w:tblLook w:val="01E0"/>
+        <w:tblLook w:val="01E0" w:firstRow="1" w:lastRow="1" w:firstColumn="1" w:lastColumn="1" w:noHBand="0" w:noVBand="0"/>
       </w:tblPr>
       <w:tblGrid>
         <w:gridCol w:w="6480"/>
@@ -482,6 +488,7 @@
                   <w:calendar w:val="gregorian"/>
                 </w:date>
               </w:sdtPr>
+              <w:sdtEndPr/>
               <w:sdtContent>
                 <w:r>
                   <w:t>12/9/2013</w:t>
@@ -556,6 +563,7 @@
             <w:id w:val="1764801778"/>
             <w:text/>
           </w:sdtPr>
+          <w:sdtEndPr/>
           <w:sdtContent>
             <w:tc>
               <w:tcPr>
@@ -608,6 +616,7 @@
                   <w:calendar w:val="gregorian"/>
                 </w:date>
               </w:sdtPr>
+              <w:sdtEndPr/>
               <w:sdtContent>
                 <w:r>
                   <w:t>12/9/2013</w:t>
@@ -656,6 +665,7 @@
                 <w:id w:val="626674890"/>
                 <w:text/>
               </w:sdtPr>
+              <w:sdtEndPr/>
               <w:sdtContent>
                 <w:r>
                   <w:rPr>
@@ -725,6 +735,7 @@
             <w:id w:val="-1258814177"/>
             <w:text/>
           </w:sdtPr>
+          <w:sdtEndPr/>
           <w:sdtContent>
             <w:tc>
               <w:tcPr>
@@ -777,6 +788,7 @@
                   <w:calendar w:val="gregorian"/>
                 </w:date>
               </w:sdtPr>
+              <w:sdtEndPr/>
               <w:sdtContent>
                 <w:r>
                   <w:t>12/9/2013</w:t>
@@ -817,6 +829,7 @@
                 <w:id w:val="-962275066"/>
                 <w:text/>
               </w:sdtPr>
+              <w:sdtEndPr/>
               <w:sdtContent>
                 <w:r>
                   <w:rPr>
@@ -886,6 +899,7 @@
             <w:id w:val="1935017288"/>
             <w:text/>
           </w:sdtPr>
+          <w:sdtEndPr/>
           <w:sdtContent>
             <w:tc>
               <w:tcPr>
@@ -948,6 +962,7 @@
                   <w:calendar w:val="gregorian"/>
                 </w:date>
               </w:sdtPr>
+              <w:sdtEndPr/>
               <w:sdtContent>
                 <w:r>
                   <w:t>12/9/2013</w:t>
@@ -988,6 +1003,7 @@
                 <w:id w:val="1008797084"/>
                 <w:text/>
               </w:sdtPr>
+              <w:sdtEndPr/>
               <w:sdtContent>
                 <w:proofErr w:type="spellStart"/>
                 <w:r>
@@ -1094,6 +1110,7 @@
                   <w:calendar w:val="gregorian"/>
                 </w:date>
               </w:sdtPr>
+              <w:sdtEndPr/>
               <w:sdtContent>
                 <w:r>
                   <w:t>12/9/2013</w:t>
@@ -1153,7 +1170,7 @@
           <w:left w:w="80" w:type="dxa"/>
           <w:right w:w="80" w:type="dxa"/>
         </w:tblCellMar>
-        <w:tblLook w:val="0000"/>
+        <w:tblLook w:val="0000" w:firstRow="0" w:lastRow="0" w:firstColumn="0" w:lastColumn="0" w:noHBand="0" w:noVBand="0"/>
       </w:tblPr>
       <w:tblGrid>
         <w:gridCol w:w="704"/>
@@ -5609,7 +5626,7 @@
       <w:tblPr>
         <w:tblStyle w:val="TableGrid"/>
         <w:tblW w:w="0" w:type="auto"/>
-        <w:tblLook w:val="04A0"/>
+        <w:tblLook w:val="04A0" w:firstRow="1" w:lastRow="0" w:firstColumn="1" w:lastColumn="0" w:noHBand="0" w:noVBand="1"/>
       </w:tblPr>
       <w:tblGrid>
         <w:gridCol w:w="3168"/>
@@ -6381,7 +6398,6 @@
         </w:rPr>
         <w:t>(</w:t>
       </w:r>
-      <w:proofErr w:type="spellStart"/>
       <w:r>
         <w:rPr>
           <w:bCs/>
@@ -6390,7 +6406,6 @@
         </w:rPr>
         <w:t>MiTEx</w:t>
       </w:r>
-      <w:proofErr w:type="spellEnd"/>
       <w:r>
         <w:rPr>
           <w:color w:val="000000"/>
@@ -7187,7 +7202,7 @@
                     <pic:cNvPicPr/>
                   </pic:nvPicPr>
                   <pic:blipFill>
-                    <a:blip r:embed="rId13" cstate="print"/>
+                    <a:blip r:embed="rId14" cstate="print"/>
                     <a:stretch>
                       <a:fillRect/>
                     </a:stretch>
@@ -7303,7 +7318,7 @@
         <w:tblW w:w="10530" w:type="dxa"/>
         <w:tblInd w:w="-522" w:type="dxa"/>
         <w:tblLayout w:type="fixed"/>
-        <w:tblLook w:val="04A0"/>
+        <w:tblLook w:val="04A0" w:firstRow="1" w:lastRow="0" w:firstColumn="1" w:lastColumn="0" w:noHBand="0" w:noVBand="1"/>
       </w:tblPr>
       <w:tblGrid>
         <w:gridCol w:w="1440"/>
@@ -7718,11 +7733,9 @@
               <w:spacing w:before="40" w:after="40"/>
               <w:jc w:val="center"/>
             </w:pPr>
-            <w:proofErr w:type="spellStart"/>
             <w:r>
               <w:t>MiTEx</w:t>
             </w:r>
-            <w:proofErr w:type="spellEnd"/>
           </w:p>
         </w:tc>
         <w:tc>
@@ -8279,13 +8292,8 @@
         </w:rPr>
         <w:t xml:space="preserve"> under development by </w:t>
       </w:r>
-      <w:proofErr w:type="spellStart"/>
-      <w:r>
-        <w:t>Tyvak</w:t>
-      </w:r>
-      <w:proofErr w:type="spellEnd"/>
-      <w:r>
-        <w:t xml:space="preserve"> </w:t>
+      <w:r>
+        <w:t xml:space="preserve">Tyvak </w:t>
       </w:r>
       <w:proofErr w:type="spellStart"/>
       <w:r>
@@ -8475,15 +8483,7 @@
         <w:t xml:space="preserve">. </w:t>
       </w:r>
       <w:r>
-        <w:t xml:space="preserve">Based on the missions discussed in the previous section, as well as the general cost associated with tracking and reaching a resident space object (Which has only previously been accomplished by </w:t>
-      </w:r>
-      <w:proofErr w:type="spellStart"/>
-      <w:r>
-        <w:t>MiTEx</w:t>
-      </w:r>
-      <w:proofErr w:type="spellEnd"/>
-      <w:r>
-        <w:t>), this mission is highly resource intensive and vastly complex in comparison to most CubeSat missions. However, this mission has also received the support of NASA, further underlining the usefulness of such missions.</w:t>
+        <w:t>Based on the missions discussed in the previous section, as well as the general cost associated with tracking and reaching a resident space object (Which has only previously been accomplished by MiTEx), this mission is highly resource intensive and vastly complex in comparison to most CubeSat missions. However, this mission has also received the support of NASA, further underlining the usefulness of such missions.</w:t>
       </w:r>
     </w:p>
     <w:p>
@@ -8840,7 +8840,15 @@
       <w:proofErr w:type="spellEnd"/>
       <w:proofErr w:type="gramEnd"/>
       <w:r>
-        <w:t>, Etc). If these top-level mission requirements are not met, it is within the customer’s judgment to determine whether or not their requirements were too strict</w:t>
+        <w:t xml:space="preserve">, </w:t>
+      </w:r>
+      <w:proofErr w:type="spellStart"/>
+      <w:r>
+        <w:t>Etc</w:t>
+      </w:r>
+      <w:proofErr w:type="spellEnd"/>
+      <w:r>
+        <w:t>). If these top-level mission requirements are not met, it is within the customer’s judgment to determine whether or not their requirements were too strict</w:t>
       </w:r>
       <w:r>
         <w:t>, their desired mission is too impractical, or if their selection of mission developer is at fault. If it is the latter case, it is within the potential customer’s power to part ways with the mission developer, thus making any effort that went into the development of the mission a waste of time, money, and resources.</w:t>
@@ -9276,7 +9284,7 @@
                     <pic:cNvPicPr/>
                   </pic:nvPicPr>
                   <pic:blipFill>
-                    <a:blip r:embed="rId14" cstate="print"/>
+                    <a:blip r:embed="rId15" cstate="print"/>
                     <a:stretch>
                       <a:fillRect/>
                     </a:stretch>
@@ -9326,15 +9334,7 @@
     </w:p>
     <w:p>
       <w:r>
-        <w:t xml:space="preserve">This standardization of CubeSat sizes has allowed companies such as Clyde Space, Pumpkin, </w:t>
-      </w:r>
-      <w:proofErr w:type="spellStart"/>
-      <w:r>
-        <w:t>Tyvak</w:t>
-      </w:r>
-      <w:proofErr w:type="spellEnd"/>
-      <w:r>
-        <w:t xml:space="preserve">, and </w:t>
+        <w:t xml:space="preserve">This standardization of CubeSat sizes has allowed companies such as Clyde Space, Pumpkin, Tyvak, and </w:t>
       </w:r>
       <w:proofErr w:type="spellStart"/>
       <w:r>
@@ -9384,7 +9384,7 @@
       <w:tblPr>
         <w:tblStyle w:val="TableGrid"/>
         <w:tblW w:w="0" w:type="auto"/>
-        <w:tblLook w:val="04A0"/>
+        <w:tblLook w:val="04A0" w:firstRow="1" w:lastRow="0" w:firstColumn="1" w:lastColumn="0" w:noHBand="0" w:noVBand="1"/>
       </w:tblPr>
       <w:tblGrid>
         <w:gridCol w:w="4124"/>
@@ -9428,7 +9428,7 @@
                           </pic:cNvPicPr>
                         </pic:nvPicPr>
                         <pic:blipFill>
-                          <a:blip r:embed="rId15" cstate="print"/>
+                          <a:blip r:embed="rId16" cstate="print"/>
                           <a:srcRect/>
                           <a:stretch>
                             <a:fillRect/>
@@ -9496,7 +9496,7 @@
                           </pic:cNvPicPr>
                         </pic:nvPicPr>
                         <pic:blipFill>
-                          <a:blip r:embed="rId16" cstate="print"/>
+                          <a:blip r:embed="rId17" cstate="print"/>
                           <a:srcRect/>
                           <a:stretch>
                             <a:fillRect/>
@@ -9567,7 +9567,7 @@
                           </pic:cNvPicPr>
                         </pic:nvPicPr>
                         <pic:blipFill>
-                          <a:blip r:embed="rId17" cstate="print"/>
+                          <a:blip r:embed="rId18" cstate="print"/>
                           <a:srcRect/>
                           <a:stretch>
                             <a:fillRect/>
@@ -9659,7 +9659,15 @@
       </w:r>
       <w:proofErr w:type="spellEnd"/>
       <w:r>
-        <w:t xml:space="preserve"> Orbital Deployer (P-POD), Nanosatellite Launch Adapter System (NLAS), Canisterized Satellite Deployer (CSD)</w:t>
+        <w:t xml:space="preserve"> Orbital </w:t>
+      </w:r>
+      <w:proofErr w:type="spellStart"/>
+      <w:r>
+        <w:t>Deployer</w:t>
+      </w:r>
+      <w:proofErr w:type="spellEnd"/>
+      <w:r>
+        <w:t xml:space="preserve"> (P-POD), Nanosatellite Launch Adapter System (NLAS), Canisterized Satellite Deployer (CSD)</w:t>
       </w:r>
       <w:r>
         <w:t xml:space="preserve"> (Each Shown in Figure 5-3)</w:t>
@@ -9686,7 +9694,7 @@
           <w:insideH w:val="none" w:sz="0" w:space="0" w:color="auto"/>
           <w:insideV w:val="none" w:sz="0" w:space="0" w:color="auto"/>
         </w:tblBorders>
-        <w:tblLook w:val="04A0"/>
+        <w:tblLook w:val="04A0" w:firstRow="1" w:lastRow="0" w:firstColumn="1" w:lastColumn="0" w:noHBand="0" w:noVBand="1"/>
       </w:tblPr>
       <w:tblGrid>
         <w:gridCol w:w="9828"/>
@@ -9727,10 +9735,10 @@
                           </pic:cNvPicPr>
                         </pic:nvPicPr>
                         <pic:blipFill>
-                          <a:blip r:embed="rId18" cstate="print">
+                          <a:blip r:embed="rId19" cstate="print">
                             <a:extLst>
                               <a:ext uri="{28A0092B-C50C-407E-A947-70E740481C1C}">
-                                <a14:useLocalDpi xmlns="" xmlns:wpc="http://schemas.microsoft.com/office/word/2010/wordprocessingCanvas" xmlns:mc="http://schemas.openxmlformats.org/markup-compatibility/2006" xmlns:o="urn:schemas-microsoft-com:office:office" xmlns:v="urn:schemas-microsoft-com:vml" xmlns:wp14="http://schemas.microsoft.com/office/word/2010/wordprocessingDrawing" xmlns:w10="urn:schemas-microsoft-com:office:word" xmlns:w="http://schemas.openxmlformats.org/wordprocessingml/2006/main" xmlns:w14="http://schemas.microsoft.com/office/word/2010/wordml" xmlns:wpg="http://schemas.microsoft.com/office/word/2010/wordprocessingGroup" xmlns:wpi="http://schemas.microsoft.com/office/word/2010/wordprocessingInk" xmlns:wps="http://schemas.microsoft.com/office/word/2010/wordprocessingShape" xmlns:a14="http://schemas.microsoft.com/office/drawing/2010/main" val="0"/>
+                                <a14:useLocalDpi xmlns:a14="http://schemas.microsoft.com/office/drawing/2010/main" val="0"/>
                               </a:ext>
                             </a:extLst>
                           </a:blip>
@@ -9788,10 +9796,10 @@
                           </pic:cNvPicPr>
                         </pic:nvPicPr>
                         <pic:blipFill>
-                          <a:blip r:embed="rId19" cstate="print">
+                          <a:blip r:embed="rId20" cstate="print">
                             <a:extLst>
                               <a:ext uri="{28A0092B-C50C-407E-A947-70E740481C1C}">
-                                <a14:useLocalDpi xmlns="" xmlns:wpc="http://schemas.microsoft.com/office/word/2010/wordprocessingCanvas" xmlns:mc="http://schemas.openxmlformats.org/markup-compatibility/2006" xmlns:o="urn:schemas-microsoft-com:office:office" xmlns:v="urn:schemas-microsoft-com:vml" xmlns:wp14="http://schemas.microsoft.com/office/word/2010/wordprocessingDrawing" xmlns:w10="urn:schemas-microsoft-com:office:word" xmlns:w="http://schemas.openxmlformats.org/wordprocessingml/2006/main" xmlns:w14="http://schemas.microsoft.com/office/word/2010/wordml" xmlns:wpg="http://schemas.microsoft.com/office/word/2010/wordprocessingGroup" xmlns:wpi="http://schemas.microsoft.com/office/word/2010/wordprocessingInk" xmlns:wps="http://schemas.microsoft.com/office/word/2010/wordprocessingShape" xmlns:a14="http://schemas.microsoft.com/office/drawing/2010/main" val="0"/>
+                                <a14:useLocalDpi xmlns:a14="http://schemas.microsoft.com/office/drawing/2010/main" val="0"/>
                               </a:ext>
                             </a:extLst>
                           </a:blip>
@@ -9875,7 +9883,7 @@
                           </pic:cNvPicPr>
                         </pic:nvPicPr>
                         <pic:blipFill>
-                          <a:blip r:embed="rId20" cstate="print"/>
+                          <a:blip r:embed="rId21" cstate="print"/>
                           <a:srcRect/>
                           <a:stretch>
                             <a:fillRect/>
@@ -9991,7 +9999,7 @@
       <w:tblPr>
         <w:tblStyle w:val="TableGrid"/>
         <w:tblW w:w="0" w:type="auto"/>
-        <w:tblLook w:val="04A0"/>
+        <w:tblLook w:val="04A0" w:firstRow="1" w:lastRow="0" w:firstColumn="1" w:lastColumn="0" w:noHBand="0" w:noVBand="1"/>
       </w:tblPr>
       <w:tblGrid>
         <w:gridCol w:w="1915"/>
@@ -10569,11 +10577,9 @@
       <w:r>
         <w:t xml:space="preserve">ring of six different integration points for various types of spacecraft (An Example </w:t>
       </w:r>
-      <w:proofErr w:type="gramStart"/>
-      <w:r>
-        <w:t>of  one</w:t>
-      </w:r>
-      <w:proofErr w:type="gramEnd"/>
+      <w:r>
+        <w:t>of one</w:t>
+      </w:r>
       <w:r>
         <w:t xml:space="preserve"> particular ESPA ring is shown in Figure 5-4)</w:t>
       </w:r>
@@ -10618,7 +10624,7 @@
                     </pic:cNvPicPr>
                   </pic:nvPicPr>
                   <pic:blipFill>
-                    <a:blip r:embed="rId21" cstate="print"/>
+                    <a:blip r:embed="rId22" cstate="print"/>
                     <a:srcRect/>
                     <a:stretch>
                       <a:fillRect/>
@@ -10675,11 +10681,9 @@
       <w:r>
         <w:t xml:space="preserve">However, beyond a standardized bolt pattern, no other standards exist for the type of microsatellite that can be integrated into such a system. This lack of restriction can be </w:t>
       </w:r>
-      <w:proofErr w:type="gramStart"/>
-      <w:r>
-        <w:t>both good or</w:t>
-      </w:r>
-      <w:proofErr w:type="gramEnd"/>
+      <w:r>
+        <w:t>either good or</w:t>
+      </w:r>
       <w:r>
         <w:t xml:space="preserve"> bad: good, because it offers much more flexibility in the architecture used to accomplish a given microsatellite mission. Bad because, depending on the restrictions imposed by a given launch vehicle, one particular microsatellite design may be able to integrate into one l</w:t>
       </w:r>
@@ -10719,7 +10723,7 @@
                     </pic:cNvPicPr>
                   </pic:nvPicPr>
                   <pic:blipFill>
-                    <a:blip r:embed="rId22" cstate="print"/>
+                    <a:blip r:embed="rId23" cstate="print"/>
                     <a:srcRect/>
                     <a:stretch>
                       <a:fillRect/>
@@ -10820,6 +10824,9 @@
         <w:jc w:val="center"/>
       </w:pPr>
       <w:r>
+        <w:rPr>
+          <w:noProof/>
+        </w:rPr>
         <w:lastRenderedPageBreak/>
         <w:drawing>
           <wp:inline distT="0" distB="0" distL="0" distR="0">
@@ -10829,7 +10836,7 @@
             <wp:cNvGraphicFramePr/>
             <a:graphic xmlns:a="http://schemas.openxmlformats.org/drawingml/2006/main">
               <a:graphicData uri="http://schemas.openxmlformats.org/drawingml/2006/chart">
-                <c:chart xmlns:c="http://schemas.openxmlformats.org/drawingml/2006/chart" xmlns:r="http://schemas.openxmlformats.org/officeDocument/2006/relationships" r:id="rId23"/>
+                <c:chart xmlns:c="http://schemas.openxmlformats.org/drawingml/2006/chart" xmlns:r="http://schemas.openxmlformats.org/officeDocument/2006/relationships" r:id="rId24"/>
               </a:graphicData>
             </a:graphic>
           </wp:inline>
@@ -10860,6 +10867,7 @@
       <w:r>
         <w:rPr>
           <w:b/>
+          <w:noProof/>
         </w:rPr>
         <w:drawing>
           <wp:inline distT="0" distB="0" distL="0" distR="0">
@@ -10869,7 +10877,7 @@
             <wp:cNvGraphicFramePr/>
             <a:graphic xmlns:a="http://schemas.openxmlformats.org/drawingml/2006/main">
               <a:graphicData uri="http://schemas.openxmlformats.org/drawingml/2006/chart">
-                <c:chart xmlns:c="http://schemas.openxmlformats.org/drawingml/2006/chart" xmlns:r="http://schemas.openxmlformats.org/officeDocument/2006/relationships" r:id="rId24"/>
+                <c:chart xmlns:c="http://schemas.openxmlformats.org/drawingml/2006/chart" xmlns:r="http://schemas.openxmlformats.org/officeDocument/2006/relationships" r:id="rId25"/>
               </a:graphicData>
             </a:graphic>
           </wp:inline>
@@ -10970,7 +10978,15 @@
         <w:t xml:space="preserve"> opposite is the case. Both the</w:t>
       </w:r>
       <w:r>
-        <w:t xml:space="preserve"> CubeSat Launch Initiative (CSLI) and the Educational Launch of Nanosatellites (</w:t>
+        <w:t xml:space="preserve"> CubeSat Launch Initiative (CSLI) and the Educational Launch of </w:t>
+      </w:r>
+      <w:proofErr w:type="spellStart"/>
+      <w:r>
+        <w:t>Nanosatellites</w:t>
+      </w:r>
+      <w:proofErr w:type="spellEnd"/>
+      <w:r>
+        <w:t xml:space="preserve"> (</w:t>
       </w:r>
       <w:proofErr w:type="spellStart"/>
       <w:r>
@@ -10999,11 +11015,9 @@
       <w:r>
         <w:t xml:space="preserve">With all of these factors in mind, the first constraint to be imposed on the Rascal mission is that it utilizes </w:t>
       </w:r>
-      <w:proofErr w:type="gramStart"/>
-      <w:r>
-        <w:t>a CubeSat</w:t>
-      </w:r>
-      <w:proofErr w:type="gramEnd"/>
+      <w:r>
+        <w:t>CubeSat</w:t>
+      </w:r>
       <w:r>
         <w:t xml:space="preserve"> architecture.</w:t>
       </w:r>
@@ -11022,11 +11036,9 @@
       <w:r>
         <w:t xml:space="preserve">With the discussion in Section 5.2.1 in mind, and </w:t>
       </w:r>
-      <w:proofErr w:type="gramStart"/>
-      <w:r>
-        <w:t>a CubeSat</w:t>
-      </w:r>
-      <w:proofErr w:type="gramEnd"/>
+      <w:r>
+        <w:t>CubeSat</w:t>
+      </w:r>
       <w:r>
         <w:t xml:space="preserve"> architecture selected for the Rascal mission, the next most important constraint on its design is that of volume. This constraints stems both from the necessity to integrate into one of the currently available nanosatellite deployers (As Listed in Table 5-1) and the need to make enough space available to execute the mission as a whole. The former constraint is enforced externally and thus cannot be altered beyond selecting a particular deployer to design the mission around. The latter stems from the volume necessary to contain all of the subsystems of the Rascal spacecraft, as determined by a preliminary analysis of the propellant necessary to execute the mission and a historical understanding of the volume required to </w:t>
       </w:r>
@@ -11108,7 +11120,7 @@
                     <pic:cNvPicPr/>
                   </pic:nvPicPr>
                   <pic:blipFill>
-                    <a:blip r:embed="rId25" cstate="print"/>
+                    <a:blip r:embed="rId26" cstate="print"/>
                     <a:srcRect l="8863" t="6552" r="9347" b="5172"/>
                     <a:stretch>
                       <a:fillRect/>
@@ -11189,7 +11201,7 @@
                     <pic:cNvPicPr/>
                   </pic:nvPicPr>
                   <pic:blipFill>
-                    <a:blip r:embed="rId26" cstate="print"/>
+                    <a:blip r:embed="rId27" cstate="print"/>
                     <a:srcRect l="9936" t="7205" r="9455" b="5475"/>
                     <a:stretch>
                       <a:fillRect/>
@@ -11283,7 +11295,7 @@
                     <pic:cNvPicPr/>
                   </pic:nvPicPr>
                   <pic:blipFill>
-                    <a:blip r:embed="rId27" cstate="print"/>
+                    <a:blip r:embed="rId28" cstate="print"/>
                     <a:srcRect l="9135" t="7205" r="8814" b="3458"/>
                     <a:stretch>
                       <a:fillRect/>
@@ -12159,6 +12171,9 @@
         <w:jc w:val="center"/>
       </w:pPr>
       <w:r>
+        <w:rPr>
+          <w:noProof/>
+        </w:rPr>
         <w:drawing>
           <wp:inline distT="0" distB="0" distL="0" distR="0">
             <wp:extent cx="5943600" cy="4311015"/>
@@ -12167,7 +12182,7 @@
             <wp:cNvGraphicFramePr/>
             <a:graphic xmlns:a="http://schemas.openxmlformats.org/drawingml/2006/main">
               <a:graphicData uri="http://schemas.openxmlformats.org/drawingml/2006/chart">
-                <c:chart xmlns:c="http://schemas.openxmlformats.org/drawingml/2006/chart" xmlns:r="http://schemas.openxmlformats.org/officeDocument/2006/relationships" r:id="rId28"/>
+                <c:chart xmlns:c="http://schemas.openxmlformats.org/drawingml/2006/chart" xmlns:r="http://schemas.openxmlformats.org/officeDocument/2006/relationships" r:id="rId29"/>
               </a:graphicData>
             </a:graphic>
           </wp:inline>
@@ -12331,11 +12346,9 @@
       <w:r>
         <w:t xml:space="preserve"> In the case of Rascal, all that has to be verified is that Jade or Nephrite </w:t>
       </w:r>
-      <w:proofErr w:type="gramStart"/>
-      <w:r>
-        <w:t>remain</w:t>
-      </w:r>
-      <w:proofErr w:type="gramEnd"/>
+      <w:r>
+        <w:t>remains</w:t>
+      </w:r>
       <w:r>
         <w:t xml:space="preserve"> set distances apart or near each other for set periods of time. This implies that each spacecraft must implement a means of collecting and storing relative distance data for downlink upon closing a link with a terrestrial communications station.</w:t>
       </w:r>
@@ -12539,11 +12552,9 @@
       <w:r>
         <w:t xml:space="preserve">Though many RPO missions have been developed before, only one has been demonstrated within </w:t>
       </w:r>
-      <w:proofErr w:type="gramStart"/>
-      <w:r>
-        <w:t>a CubeSat</w:t>
-      </w:r>
-      <w:proofErr w:type="gramEnd"/>
+      <w:r>
+        <w:t>CubeSat</w:t>
+      </w:r>
       <w:r>
         <w:t xml:space="preserve"> architecture (SNaP-1). This means that not much flight data exists on the reliability and implementation of CubeSat propulsion systems, which in turn implies that any design work that goes into such a system </w:t>
       </w:r>
@@ -12853,7 +12864,7 @@
                     </pic:cNvPicPr>
                   </pic:nvPicPr>
                   <pic:blipFill>
-                    <a:blip r:embed="rId29" cstate="print"/>
+                    <a:blip r:embed="rId30" cstate="print"/>
                     <a:srcRect/>
                     <a:stretch>
                       <a:fillRect/>
@@ -12961,7 +12972,7 @@
           <w:left w:w="0" w:type="dxa"/>
           <w:right w:w="0" w:type="dxa"/>
         </w:tblCellMar>
-        <w:tblLook w:val="04A0"/>
+        <w:tblLook w:val="04A0" w:firstRow="1" w:lastRow="0" w:firstColumn="1" w:lastColumn="0" w:noHBand="0" w:noVBand="1"/>
       </w:tblPr>
       <w:tblGrid>
         <w:gridCol w:w="1370"/>
@@ -13766,13 +13777,8 @@
               <w:spacing w:before="40" w:after="40"/>
               <w:jc w:val="center"/>
             </w:pPr>
-            <w:proofErr w:type="spellStart"/>
-            <w:r>
-              <w:t>Deorbits</w:t>
-            </w:r>
-            <w:proofErr w:type="spellEnd"/>
-            <w:r>
-              <w:t xml:space="preserve"> before six months</w:t>
+            <w:r>
+              <w:t>Deorbits before six months</w:t>
             </w:r>
           </w:p>
         </w:tc>
@@ -14036,7 +14042,7 @@
           <w:left w:w="0" w:type="dxa"/>
           <w:right w:w="0" w:type="dxa"/>
         </w:tblCellMar>
-        <w:tblLook w:val="04A0"/>
+        <w:tblLook w:val="04A0" w:firstRow="1" w:lastRow="0" w:firstColumn="1" w:lastColumn="0" w:noHBand="0" w:noVBand="1"/>
       </w:tblPr>
       <w:tblGrid>
         <w:gridCol w:w="778"/>
@@ -14824,7 +14830,7 @@
         <w:tblW w:w="9990" w:type="dxa"/>
         <w:tblInd w:w="-342" w:type="dxa"/>
         <w:tblLayout w:type="fixed"/>
-        <w:tblLook w:val="04A0"/>
+        <w:tblLook w:val="04A0" w:firstRow="1" w:lastRow="0" w:firstColumn="1" w:lastColumn="0" w:noHBand="0" w:noVBand="1"/>
       </w:tblPr>
       <w:tblGrid>
         <w:gridCol w:w="2610"/>
@@ -24557,34 +24563,12 @@
         <w:rPr>
           <w:u w:val="single"/>
         </w:rPr>
-        <w:t xml:space="preserve">“The spacecraft will utilize a Command and Data </w:t>
-      </w:r>
-      <w:proofErr w:type="gramStart"/>
-      <w:r>
-        <w:rPr>
-          <w:u w:val="single"/>
-        </w:rPr>
-        <w:t>Handling</w:t>
-      </w:r>
-      <w:proofErr w:type="gramEnd"/>
-      <w:r>
-        <w:rPr>
-          <w:u w:val="single"/>
-        </w:rPr>
-        <w:t xml:space="preserve"> subsystem”</w:t>
+        <w:t>“The spacecraft will utilize a Command and Data Handling subsystem”</w:t>
       </w:r>
     </w:p>
     <w:p>
       <w:r>
-        <w:t xml:space="preserve">This requirement stems from the need to handle the information necessary to both operate the spacecraft </w:t>
-      </w:r>
-      <w:proofErr w:type="gramStart"/>
-      <w:r>
-        <w:t>and</w:t>
-      </w:r>
-      <w:proofErr w:type="gramEnd"/>
-      <w:r>
-        <w:t xml:space="preserve"> determine mission success. It will be verified in the same manner as discussed in the previous section.</w:t>
+        <w:t>This requirement stems from the need to handle the information necessary to both operate the spacecraft and determine mission success. It will be verified in the same manner as discussed in the previous section.</w:t>
       </w:r>
     </w:p>
     <w:p>
@@ -24980,11 +24964,11 @@
       <w:r>
         <w:t xml:space="preserve">This requirement derives itself directly from the need for the mission to take place when Rascal is beyond the contact of operators on the ground. This means that the propulsion system has to be capable of accepting command information from the ADC system and perform the corresponding orbital maneuvers associated with said data input. This requirement will be verified through analysis (on-ground navigation software development) </w:t>
       </w:r>
-      <w:proofErr w:type="gramStart"/>
-      <w:r>
-        <w:t>and  testing</w:t>
-      </w:r>
-      <w:proofErr w:type="gramEnd"/>
+      <w:bookmarkStart w:id="26" w:name="_GoBack"/>
+      <w:bookmarkEnd w:id="26"/>
+      <w:r>
+        <w:t>and testing</w:t>
+      </w:r>
       <w:r>
         <w:t xml:space="preserve"> (Low Friction 2-D or Static Fire Thrusting).</w:t>
       </w:r>
@@ -24993,11 +24977,11 @@
       <w:pPr>
         <w:pStyle w:val="Heading2"/>
       </w:pPr>
-      <w:bookmarkStart w:id="26" w:name="_Toc374428105"/>
+      <w:bookmarkStart w:id="27" w:name="_Toc374428105"/>
       <w:r>
         <w:t>Communication Requirements</w:t>
       </w:r>
-      <w:bookmarkEnd w:id="26"/>
+      <w:bookmarkEnd w:id="27"/>
     </w:p>
     <w:p>
       <w:r>
@@ -25085,11 +25069,11 @@
       <w:pPr>
         <w:pStyle w:val="Heading2"/>
       </w:pPr>
-      <w:bookmarkStart w:id="27" w:name="_Toc374428106"/>
+      <w:bookmarkStart w:id="28" w:name="_Toc374428106"/>
       <w:r>
         <w:t>Command and Data Handling Requirements</w:t>
       </w:r>
-      <w:bookmarkEnd w:id="27"/>
+      <w:bookmarkEnd w:id="28"/>
     </w:p>
     <w:p>
       <w:r>
@@ -25111,21 +25095,7 @@
         <w:rPr>
           <w:u w:val="single"/>
         </w:rPr>
-        <w:t xml:space="preserve">“The Command and Data </w:t>
-      </w:r>
-      <w:proofErr w:type="gramStart"/>
-      <w:r>
-        <w:rPr>
-          <w:u w:val="single"/>
-        </w:rPr>
-        <w:t>Handling</w:t>
-      </w:r>
-      <w:proofErr w:type="gramEnd"/>
-      <w:r>
-        <w:rPr>
-          <w:u w:val="single"/>
-        </w:rPr>
-        <w:t xml:space="preserve"> subsystem will be capable of managing the operation of each subsystem of the spacecraft, as well as the communication of data between said subsystems”</w:t>
+        <w:t>“The Command and Data Handling subsystem will be capable of managing the operation of each subsystem of the spacecraft, as well as the communication of data between said subsystems”</w:t>
       </w:r>
     </w:p>
     <w:p>
@@ -25147,11 +25117,11 @@
       <w:pPr>
         <w:pStyle w:val="Heading1"/>
       </w:pPr>
-      <w:bookmarkStart w:id="28" w:name="_Toc374428107"/>
+      <w:bookmarkStart w:id="29" w:name="_Toc374428107"/>
       <w:r>
         <w:t>System Overview</w:t>
       </w:r>
-      <w:bookmarkEnd w:id="28"/>
+      <w:bookmarkEnd w:id="29"/>
     </w:p>
     <w:p>
       <w:r>
@@ -25344,21 +25314,21 @@
       <w:pPr>
         <w:pStyle w:val="Heading1"/>
       </w:pPr>
-      <w:bookmarkStart w:id="29" w:name="_Toc374428108"/>
+      <w:bookmarkStart w:id="30" w:name="_Toc374428108"/>
       <w:r>
         <w:t>Subsystem Overview</w:t>
       </w:r>
-      <w:bookmarkEnd w:id="29"/>
+      <w:bookmarkEnd w:id="30"/>
     </w:p>
     <w:p>
       <w:pPr>
         <w:pStyle w:val="Heading2"/>
       </w:pPr>
-      <w:bookmarkStart w:id="30" w:name="_Toc374428109"/>
+      <w:bookmarkStart w:id="31" w:name="_Toc374428109"/>
       <w:r>
         <w:t>Structure</w:t>
       </w:r>
-      <w:bookmarkEnd w:id="30"/>
+      <w:bookmarkEnd w:id="31"/>
     </w:p>
     <w:p>
       <w:pPr>
@@ -25373,12 +25343,7 @@
         <w:spacing w:line="240" w:lineRule="auto"/>
       </w:pPr>
       <w:r>
-        <w:t>The exoskeleton is the backbone of the spacecraft and can be made of, and is in the shape of whatever is necessary to support the components of the spacecraft. There is however, a requirement of the launch provider that it fits in the deplorer and the spacecraft is no more than 12kg or 14</w:t>
-      </w:r>
-      <w:bookmarkStart w:id="31" w:name="_GoBack"/>
-      <w:bookmarkEnd w:id="31"/>
-      <w:r>
-        <w:t xml:space="preserve">kg depending on said deplorer. It is because of this that it is nominally standard to select the CubeSat shaped exoskeleton as defined by the CubeSat standard. The standard CubeSat can be purchased from numerous commercial vendors. The material however can still be put into question. The nominal material from commercial vendors is Aluminum 6061-T6, which under nominal circumstances is appropriate. However, other materials are being explored. Applicable materials are stated by NASA launch requirements.  </w:t>
+        <w:t xml:space="preserve">The exoskeleton is the backbone of the spacecraft and can be made of, and is in the shape of whatever is necessary to support the components of the spacecraft. There is however, a requirement of the launch provider that it fits in the deplorer and the spacecraft is no more than 12kg or 14kg depending on said deplorer. It is because of this that it is nominally standard to select the CubeSat shaped exoskeleton as defined by the CubeSat standard. The standard CubeSat can be purchased from numerous commercial vendors. The material however can still be put into question. The nominal material from commercial vendors is Aluminum 6061-T6, which under nominal circumstances is appropriate. However, other materials are being explored. Applicable materials are stated by NASA launch requirements.  </w:t>
       </w:r>
     </w:p>
     <w:p>
@@ -25786,7 +25751,7 @@
                     </pic:cNvPicPr>
                   </pic:nvPicPr>
                   <pic:blipFill>
-                    <a:blip r:embed="rId30" cstate="print"/>
+                    <a:blip r:embed="rId31" cstate="print"/>
                     <a:srcRect/>
                     <a:stretch>
                       <a:fillRect/>
@@ -25830,7 +25795,7 @@
 </file>
 
 <file path=word/endnotes.xml><?xml version="1.0" encoding="utf-8"?>
-<w:endnotes xmlns:ve="http://schemas.openxmlformats.org/markup-compatibility/2006" xmlns:o="urn:schemas-microsoft-com:office:office" xmlns:r="http://schemas.openxmlformats.org/officeDocument/2006/relationships" xmlns:m="http://schemas.openxmlformats.org/officeDocument/2006/math" xmlns:v="urn:schemas-microsoft-com:vml" xmlns:wp="http://schemas.openxmlformats.org/drawingml/2006/wordprocessingDrawing" xmlns:w10="urn:schemas-microsoft-com:office:word" xmlns:w="http://schemas.openxmlformats.org/wordprocessingml/2006/main" xmlns:wne="http://schemas.microsoft.com/office/word/2006/wordml">
+<w:endnotes xmlns:wpc="http://schemas.microsoft.com/office/word/2010/wordprocessingCanvas" xmlns:mc="http://schemas.openxmlformats.org/markup-compatibility/2006" xmlns:o="urn:schemas-microsoft-com:office:office" xmlns:r="http://schemas.openxmlformats.org/officeDocument/2006/relationships" xmlns:m="http://schemas.openxmlformats.org/officeDocument/2006/math" xmlns:v="urn:schemas-microsoft-com:vml" xmlns:wp14="http://schemas.microsoft.com/office/word/2010/wordprocessingDrawing" xmlns:wp="http://schemas.openxmlformats.org/drawingml/2006/wordprocessingDrawing" xmlns:w10="urn:schemas-microsoft-com:office:word" xmlns:w="http://schemas.openxmlformats.org/wordprocessingml/2006/main" xmlns:w14="http://schemas.microsoft.com/office/word/2010/wordml" xmlns:wpg="http://schemas.microsoft.com/office/word/2010/wordprocessingGroup" xmlns:wpi="http://schemas.microsoft.com/office/word/2010/wordprocessingInk" xmlns:wne="http://schemas.microsoft.com/office/word/2006/wordml" xmlns:wps="http://schemas.microsoft.com/office/word/2010/wordprocessingShape" mc:Ignorable="w14 wp14">
   <w:endnote w:type="separator" w:id="-1">
     <w:p>
       <w:r>
@@ -25849,7 +25814,7 @@
 </file>
 
 <file path=word/footer1.xml><?xml version="1.0" encoding="utf-8"?>
-<w:ftr xmlns:ve="http://schemas.openxmlformats.org/markup-compatibility/2006" xmlns:o="urn:schemas-microsoft-com:office:office" xmlns:r="http://schemas.openxmlformats.org/officeDocument/2006/relationships" xmlns:m="http://schemas.openxmlformats.org/officeDocument/2006/math" xmlns:v="urn:schemas-microsoft-com:vml" xmlns:wp="http://schemas.openxmlformats.org/drawingml/2006/wordprocessingDrawing" xmlns:w10="urn:schemas-microsoft-com:office:word" xmlns:w="http://schemas.openxmlformats.org/wordprocessingml/2006/main" xmlns:wne="http://schemas.microsoft.com/office/word/2006/wordml">
+<w:ftr xmlns:wpc="http://schemas.microsoft.com/office/word/2010/wordprocessingCanvas" xmlns:mc="http://schemas.openxmlformats.org/markup-compatibility/2006" xmlns:o="urn:schemas-microsoft-com:office:office" xmlns:r="http://schemas.openxmlformats.org/officeDocument/2006/relationships" xmlns:m="http://schemas.openxmlformats.org/officeDocument/2006/math" xmlns:v="urn:schemas-microsoft-com:vml" xmlns:wp14="http://schemas.microsoft.com/office/word/2010/wordprocessingDrawing" xmlns:wp="http://schemas.openxmlformats.org/drawingml/2006/wordprocessingDrawing" xmlns:w10="urn:schemas-microsoft-com:office:word" xmlns:w="http://schemas.openxmlformats.org/wordprocessingml/2006/main" xmlns:w14="http://schemas.microsoft.com/office/word/2010/wordml" xmlns:wpg="http://schemas.microsoft.com/office/word/2010/wordprocessingGroup" xmlns:wpi="http://schemas.microsoft.com/office/word/2010/wordprocessingInk" xmlns:wne="http://schemas.microsoft.com/office/word/2006/wordml" xmlns:wps="http://schemas.microsoft.com/office/word/2010/wordprocessingShape" mc:Ignorable="w14 wp14">
   <w:p>
     <w:pPr>
       <w:pStyle w:val="Footer"/>
@@ -25881,7 +25846,7 @@
         <w:rStyle w:val="PageNumber"/>
         <w:noProof/>
       </w:rPr>
-      <w:t>22</w:t>
+      <w:t>2</w:t>
     </w:r>
     <w:r>
       <w:rPr>
@@ -25899,7 +25864,7 @@
 </file>
 
 <file path=word/footnotes.xml><?xml version="1.0" encoding="utf-8"?>
-<w:footnotes xmlns:ve="http://schemas.openxmlformats.org/markup-compatibility/2006" xmlns:o="urn:schemas-microsoft-com:office:office" xmlns:r="http://schemas.openxmlformats.org/officeDocument/2006/relationships" xmlns:m="http://schemas.openxmlformats.org/officeDocument/2006/math" xmlns:v="urn:schemas-microsoft-com:vml" xmlns:wp="http://schemas.openxmlformats.org/drawingml/2006/wordprocessingDrawing" xmlns:w10="urn:schemas-microsoft-com:office:word" xmlns:w="http://schemas.openxmlformats.org/wordprocessingml/2006/main" xmlns:wne="http://schemas.microsoft.com/office/word/2006/wordml">
+<w:footnotes xmlns:wpc="http://schemas.microsoft.com/office/word/2010/wordprocessingCanvas" xmlns:mc="http://schemas.openxmlformats.org/markup-compatibility/2006" xmlns:o="urn:schemas-microsoft-com:office:office" xmlns:r="http://schemas.openxmlformats.org/officeDocument/2006/relationships" xmlns:m="http://schemas.openxmlformats.org/officeDocument/2006/math" xmlns:v="urn:schemas-microsoft-com:vml" xmlns:wp14="http://schemas.microsoft.com/office/word/2010/wordprocessingDrawing" xmlns:wp="http://schemas.openxmlformats.org/drawingml/2006/wordprocessingDrawing" xmlns:w10="urn:schemas-microsoft-com:office:word" xmlns:w="http://schemas.openxmlformats.org/wordprocessingml/2006/main" xmlns:w14="http://schemas.microsoft.com/office/word/2010/wordml" xmlns:wpg="http://schemas.microsoft.com/office/word/2010/wordprocessingGroup" xmlns:wpi="http://schemas.microsoft.com/office/word/2010/wordprocessingInk" xmlns:wne="http://schemas.microsoft.com/office/word/2006/wordml" xmlns:wps="http://schemas.microsoft.com/office/word/2010/wordprocessingShape" mc:Ignorable="w14 wp14">
   <w:footnote w:type="separator" w:id="-1">
     <w:p>
       <w:r>
@@ -25918,7 +25883,7 @@
 </file>
 
 <file path=word/header1.xml><?xml version="1.0" encoding="utf-8"?>
-<w:hdr xmlns:ve="http://schemas.openxmlformats.org/markup-compatibility/2006" xmlns:o="urn:schemas-microsoft-com:office:office" xmlns:r="http://schemas.openxmlformats.org/officeDocument/2006/relationships" xmlns:m="http://schemas.openxmlformats.org/officeDocument/2006/math" xmlns:v="urn:schemas-microsoft-com:vml" xmlns:wp="http://schemas.openxmlformats.org/drawingml/2006/wordprocessingDrawing" xmlns:w10="urn:schemas-microsoft-com:office:word" xmlns:w="http://schemas.openxmlformats.org/wordprocessingml/2006/main" xmlns:wne="http://schemas.microsoft.com/office/word/2006/wordml">
+<w:hdr xmlns:wpc="http://schemas.microsoft.com/office/word/2010/wordprocessingCanvas" xmlns:mc="http://schemas.openxmlformats.org/markup-compatibility/2006" xmlns:o="urn:schemas-microsoft-com:office:office" xmlns:r="http://schemas.openxmlformats.org/officeDocument/2006/relationships" xmlns:m="http://schemas.openxmlformats.org/officeDocument/2006/math" xmlns:v="urn:schemas-microsoft-com:vml" xmlns:wp14="http://schemas.microsoft.com/office/word/2010/wordprocessingDrawing" xmlns:wp="http://schemas.openxmlformats.org/drawingml/2006/wordprocessingDrawing" xmlns:w10="urn:schemas-microsoft-com:office:word" xmlns:w="http://schemas.openxmlformats.org/wordprocessingml/2006/main" xmlns:w14="http://schemas.microsoft.com/office/word/2010/wordml" xmlns:wpg="http://schemas.microsoft.com/office/word/2010/wordprocessingGroup" xmlns:wpi="http://schemas.microsoft.com/office/word/2010/wordprocessingInk" xmlns:wne="http://schemas.microsoft.com/office/word/2006/wordml" xmlns:wps="http://schemas.microsoft.com/office/word/2010/wordprocessingShape" mc:Ignorable="w14 wp14">
   <w:p>
     <w:pPr>
       <w:pStyle w:val="Header"/>
@@ -25930,6 +25895,7 @@
         <w:id w:val="-1071037012"/>
         <w:text/>
       </w:sdtPr>
+      <w:sdtEndPr/>
       <w:sdtContent>
         <w:r>
           <w:t xml:space="preserve">Rascal Mission Overview </w:t>
@@ -25955,6 +25921,7 @@
           <w:calendar w:val="gregorian"/>
         </w:date>
       </w:sdtPr>
+      <w:sdtEndPr/>
       <w:sdtContent>
         <w:r>
           <w:t>12/9/2013</w:t>
@@ -25973,6 +25940,7 @@
         <w:id w:val="-1983459932"/>
         <w:text/>
       </w:sdtPr>
+      <w:sdtEndPr/>
       <w:sdtContent>
         <w:r>
           <w:t>RCL-O-CMQA2</w:t>
@@ -25988,6 +25956,7 @@
         <w:tag w:val="Document Revision"/>
         <w:id w:val="1702745838"/>
       </w:sdtPr>
+      <w:sdtEndPr/>
       <w:sdtContent>
         <w:r>
           <w:t>-</w:t>
@@ -25999,7 +25968,7 @@
 </file>
 
 <file path=word/numbering.xml><?xml version="1.0" encoding="utf-8"?>
-<w:numbering xmlns:ve="http://schemas.openxmlformats.org/markup-compatibility/2006" xmlns:o="urn:schemas-microsoft-com:office:office" xmlns:r="http://schemas.openxmlformats.org/officeDocument/2006/relationships" xmlns:m="http://schemas.openxmlformats.org/officeDocument/2006/math" xmlns:v="urn:schemas-microsoft-com:vml" xmlns:wp="http://schemas.openxmlformats.org/drawingml/2006/wordprocessingDrawing" xmlns:w10="urn:schemas-microsoft-com:office:word" xmlns:w="http://schemas.openxmlformats.org/wordprocessingml/2006/main" xmlns:wne="http://schemas.microsoft.com/office/word/2006/wordml">
+<w:numbering xmlns:wpc="http://schemas.microsoft.com/office/word/2010/wordprocessingCanvas" xmlns:mc="http://schemas.openxmlformats.org/markup-compatibility/2006" xmlns:o="urn:schemas-microsoft-com:office:office" xmlns:r="http://schemas.openxmlformats.org/officeDocument/2006/relationships" xmlns:m="http://schemas.openxmlformats.org/officeDocument/2006/math" xmlns:v="urn:schemas-microsoft-com:vml" xmlns:wp14="http://schemas.microsoft.com/office/word/2010/wordprocessingDrawing" xmlns:wp="http://schemas.openxmlformats.org/drawingml/2006/wordprocessingDrawing" xmlns:w10="urn:schemas-microsoft-com:office:word" xmlns:w="http://schemas.openxmlformats.org/wordprocessingml/2006/main" xmlns:w14="http://schemas.microsoft.com/office/word/2010/wordml" xmlns:wpg="http://schemas.microsoft.com/office/word/2010/wordprocessingGroup" xmlns:wpi="http://schemas.microsoft.com/office/word/2010/wordprocessingInk" xmlns:wne="http://schemas.microsoft.com/office/word/2006/wordml" xmlns:wps="http://schemas.microsoft.com/office/word/2010/wordprocessingShape" mc:Ignorable="w14 wp14">
   <w:abstractNum w:abstractNumId="0">
     <w:nsid w:val="02940BE8"/>
     <w:multiLevelType w:val="hybridMultilevel"/>
@@ -26952,7 +26921,7 @@
 </file>
 
 <file path=word/styles.xml><?xml version="1.0" encoding="utf-8"?>
-<w:styles xmlns:r="http://schemas.openxmlformats.org/officeDocument/2006/relationships" xmlns:w="http://schemas.openxmlformats.org/wordprocessingml/2006/main">
+<w:styles xmlns:mc="http://schemas.openxmlformats.org/markup-compatibility/2006" xmlns:r="http://schemas.openxmlformats.org/officeDocument/2006/relationships" xmlns:w="http://schemas.openxmlformats.org/wordprocessingml/2006/main" xmlns:w14="http://schemas.microsoft.com/office/word/2010/wordml" mc:Ignorable="w14">
   <w:docDefaults>
     <w:rPrDefault>
       <w:rPr>
@@ -27329,6 +27298,7 @@
   <w:style w:type="character" w:default="1" w:styleId="DefaultParagraphFont">
     <w:name w:val="Default Paragraph Font"/>
     <w:uiPriority w:val="1"/>
+    <w:semiHidden/>
     <w:unhideWhenUsed/>
   </w:style>
   <w:style w:type="table" w:default="1" w:styleId="TableNormal">
@@ -27336,7 +27306,6 @@
     <w:uiPriority w:val="99"/>
     <w:semiHidden/>
     <w:unhideWhenUsed/>
-    <w:qFormat/>
     <w:tblPr>
       <w:tblInd w:w="0" w:type="dxa"/>
       <w:tblCellMar>
@@ -27686,8 +27655,8 @@
       <w:ind w:left="440"/>
     </w:pPr>
   </w:style>
-  <w:style w:type="table" w:customStyle="1" w:styleId="LightShading">
-    <w:name w:val="Light Shading"/>
+  <w:style w:type="table" w:customStyle="1" w:styleId="LightShading1">
+    <w:name w:val="Light Shading1"/>
     <w:basedOn w:val="TableNormal"/>
     <w:uiPriority w:val="60"/>
     <w:rsid w:val="003B52F5"/>
@@ -28631,7 +28600,7 @@
       <w:ind w:left="440"/>
     </w:pPr>
   </w:style>
-  <w:style w:type="table" w:styleId="LightShading">
+  <w:style w:type="table" w:styleId="LightShading1">
     <w:name w:val="Light Shading"/>
     <w:basedOn w:val="TableNormal"/>
     <w:uiPriority w:val="60"/>
@@ -28781,8 +28750,17 @@
 
 <file path=word/charts/chart1.xml><?xml version="1.0" encoding="utf-8"?>
 <c:chartSpace xmlns:c="http://schemas.openxmlformats.org/drawingml/2006/chart" xmlns:a="http://schemas.openxmlformats.org/drawingml/2006/main" xmlns:r="http://schemas.openxmlformats.org/officeDocument/2006/relationships">
-  <c:date1904 val="1"/>
+  <c:date1904 val="0"/>
   <c:lang val="en-US"/>
+  <c:roundedCorners val="0"/>
+  <mc:AlternateContent xmlns:mc="http://schemas.openxmlformats.org/markup-compatibility/2006">
+    <mc:Choice xmlns:c14="http://schemas.microsoft.com/office/drawing/2007/8/2/chart" Requires="c14">
+      <c14:style val="102"/>
+    </mc:Choice>
+    <mc:Fallback>
+      <c:style val="2"/>
+    </mc:Fallback>
+  </mc:AlternateContent>
   <c:chart>
     <c:autoTitleDeleted val="1"/>
     <c:plotArea>
@@ -28790,12 +28768,14 @@
       <c:barChart>
         <c:barDir val="col"/>
         <c:grouping val="clustered"/>
+        <c:varyColors val="0"/>
         <c:ser>
           <c:idx val="0"/>
           <c:order val="0"/>
           <c:tx>
             <c:v>Spacecraft Total</c:v>
           </c:tx>
+          <c:invertIfNegative val="0"/>
           <c:cat>
             <c:strRef>
               <c:f>Sheet1!$C$3:$C$31</c:f>
@@ -28994,6 +28974,7 @@
           <c:tx>
             <c:v>CubeSats</c:v>
           </c:tx>
+          <c:invertIfNegative val="0"/>
           <c:cat>
             <c:strRef>
               <c:f>Sheet1!$C$3:$C$31</c:f>
@@ -29192,6 +29173,7 @@
           <c:tx>
             <c:v>Microsats</c:v>
           </c:tx>
+          <c:invertIfNegative val="0"/>
           <c:cat>
             <c:strRef>
               <c:f>Sheet1!$C$3:$C$31</c:f>
@@ -29384,15 +29366,27 @@
             </c:numRef>
           </c:val>
         </c:ser>
-        <c:axId val="82154624"/>
-        <c:axId val="82162048"/>
+        <c:dLbls>
+          <c:showLegendKey val="0"/>
+          <c:showVal val="0"/>
+          <c:showCatName val="0"/>
+          <c:showSerName val="0"/>
+          <c:showPercent val="0"/>
+          <c:showBubbleSize val="0"/>
+        </c:dLbls>
+        <c:gapWidth val="150"/>
+        <c:axId val="76626944"/>
+        <c:axId val="76632832"/>
       </c:barChart>
       <c:catAx>
-        <c:axId val="82154624"/>
+        <c:axId val="76626944"/>
         <c:scaling>
           <c:orientation val="minMax"/>
         </c:scaling>
+        <c:delete val="0"/>
         <c:axPos val="b"/>
+        <c:majorTickMark val="out"/>
+        <c:minorTickMark val="none"/>
         <c:tickLblPos val="nextTo"/>
         <c:txPr>
           <a:bodyPr/>
@@ -29407,20 +29401,24 @@
             <a:endParaRPr lang="en-US"/>
           </a:p>
         </c:txPr>
-        <c:crossAx val="82162048"/>
+        <c:crossAx val="76632832"/>
         <c:crosses val="autoZero"/>
         <c:auto val="1"/>
         <c:lblAlgn val="ctr"/>
         <c:lblOffset val="100"/>
+        <c:noMultiLvlLbl val="0"/>
       </c:catAx>
       <c:valAx>
-        <c:axId val="82162048"/>
+        <c:axId val="76632832"/>
         <c:scaling>
           <c:orientation val="minMax"/>
         </c:scaling>
+        <c:delete val="0"/>
         <c:axPos val="l"/>
         <c:majorGridlines/>
         <c:numFmt formatCode="General" sourceLinked="1"/>
+        <c:majorTickMark val="out"/>
+        <c:minorTickMark val="none"/>
         <c:tickLblPos val="nextTo"/>
         <c:txPr>
           <a:bodyPr/>
@@ -29435,13 +29433,14 @@
             <a:endParaRPr lang="en-US"/>
           </a:p>
         </c:txPr>
-        <c:crossAx val="82154624"/>
+        <c:crossAx val="76626944"/>
         <c:crosses val="autoZero"/>
         <c:crossBetween val="between"/>
       </c:valAx>
     </c:plotArea>
     <c:legend>
       <c:legendPos val="r"/>
+      <c:overlay val="0"/>
       <c:spPr>
         <a:ln>
           <a:solidFill>
@@ -29465,14 +29464,27 @@
     </c:legend>
     <c:plotVisOnly val="1"/>
     <c:dispBlanksAs val="gap"/>
+    <c:showDLblsOverMax val="0"/>
   </c:chart>
-  <c:externalData r:id="rId1"/>
+  <c:externalData r:id="rId1">
+    <c:autoUpdate val="0"/>
+  </c:externalData>
 </c:chartSpace>
 </file>
 
 <file path=word/charts/chart2.xml><?xml version="1.0" encoding="utf-8"?>
 <c:chartSpace xmlns:c="http://schemas.openxmlformats.org/drawingml/2006/chart" xmlns:a="http://schemas.openxmlformats.org/drawingml/2006/main" xmlns:r="http://schemas.openxmlformats.org/officeDocument/2006/relationships">
+  <c:date1904 val="0"/>
   <c:lang val="en-US"/>
+  <c:roundedCorners val="0"/>
+  <mc:AlternateContent xmlns:mc="http://schemas.openxmlformats.org/markup-compatibility/2006">
+    <mc:Choice xmlns:c14="http://schemas.microsoft.com/office/drawing/2007/8/2/chart" Requires="c14">
+      <c14:style val="102"/>
+    </mc:Choice>
+    <mc:Fallback>
+      <c:style val="2"/>
+    </mc:Fallback>
+  </mc:AlternateContent>
   <c:chart>
     <c:autoTitleDeleted val="1"/>
     <c:plotArea>
@@ -29490,12 +29502,14 @@
       <c:barChart>
         <c:barDir val="col"/>
         <c:grouping val="clustered"/>
+        <c:varyColors val="0"/>
         <c:ser>
           <c:idx val="1"/>
           <c:order val="0"/>
           <c:tx>
             <c:v>Spacecraft Total</c:v>
           </c:tx>
+          <c:invertIfNegative val="0"/>
           <c:val>
             <c:numRef>
               <c:f>Sheet1!$E$3:$E$31</c:f>
@@ -29599,6 +29613,7 @@
           <c:tx>
             <c:v>University CubeSats</c:v>
           </c:tx>
+          <c:invertIfNegative val="0"/>
           <c:cat>
             <c:strRef>
               <c:f>Sheet1!$C$3:$C$31</c:f>
@@ -29797,6 +29812,7 @@
           <c:tx>
             <c:v>University Microsats</c:v>
           </c:tx>
+          <c:invertIfNegative val="0"/>
           <c:val>
             <c:numRef>
               <c:f>Sheet1!$I$3:$I$31</c:f>
@@ -29894,15 +29910,27 @@
             </c:numRef>
           </c:val>
         </c:ser>
-        <c:axId val="99675136"/>
-        <c:axId val="104727680"/>
+        <c:dLbls>
+          <c:showLegendKey val="0"/>
+          <c:showVal val="0"/>
+          <c:showCatName val="0"/>
+          <c:showSerName val="0"/>
+          <c:showPercent val="0"/>
+          <c:showBubbleSize val="0"/>
+        </c:dLbls>
+        <c:gapWidth val="150"/>
+        <c:axId val="93258880"/>
+        <c:axId val="93260416"/>
       </c:barChart>
       <c:catAx>
-        <c:axId val="99675136"/>
+        <c:axId val="93258880"/>
         <c:scaling>
           <c:orientation val="minMax"/>
         </c:scaling>
+        <c:delete val="0"/>
         <c:axPos val="b"/>
+        <c:majorTickMark val="out"/>
+        <c:minorTickMark val="none"/>
         <c:tickLblPos val="nextTo"/>
         <c:txPr>
           <a:bodyPr/>
@@ -29917,20 +29945,24 @@
             <a:endParaRPr lang="en-US"/>
           </a:p>
         </c:txPr>
-        <c:crossAx val="104727680"/>
+        <c:crossAx val="93260416"/>
         <c:crosses val="autoZero"/>
         <c:auto val="1"/>
         <c:lblAlgn val="ctr"/>
         <c:lblOffset val="100"/>
+        <c:noMultiLvlLbl val="0"/>
       </c:catAx>
       <c:valAx>
-        <c:axId val="104727680"/>
+        <c:axId val="93260416"/>
         <c:scaling>
           <c:orientation val="minMax"/>
         </c:scaling>
+        <c:delete val="0"/>
         <c:axPos val="l"/>
         <c:majorGridlines/>
         <c:numFmt formatCode="General" sourceLinked="1"/>
+        <c:majorTickMark val="out"/>
+        <c:minorTickMark val="none"/>
         <c:tickLblPos val="nextTo"/>
         <c:txPr>
           <a:bodyPr/>
@@ -29945,7 +29977,7 @@
             <a:endParaRPr lang="en-US"/>
           </a:p>
         </c:txPr>
-        <c:crossAx val="99675136"/>
+        <c:crossAx val="93258880"/>
         <c:crosses val="autoZero"/>
         <c:crossBetween val="between"/>
       </c:valAx>
@@ -29962,6 +29994,7 @@
           <c:h val="0.21236997343563935"/>
         </c:manualLayout>
       </c:layout>
+      <c:overlay val="0"/>
       <c:spPr>
         <a:ln>
           <a:solidFill>
@@ -29985,19 +30018,34 @@
     </c:legend>
     <c:plotVisOnly val="1"/>
     <c:dispBlanksAs val="gap"/>
+    <c:showDLblsOverMax val="0"/>
   </c:chart>
-  <c:externalData r:id="rId1"/>
+  <c:externalData r:id="rId1">
+    <c:autoUpdate val="0"/>
+  </c:externalData>
 </c:chartSpace>
 </file>
 
 <file path=word/charts/chart3.xml><?xml version="1.0" encoding="utf-8"?>
 <c:chartSpace xmlns:c="http://schemas.openxmlformats.org/drawingml/2006/chart" xmlns:a="http://schemas.openxmlformats.org/drawingml/2006/main" xmlns:r="http://schemas.openxmlformats.org/officeDocument/2006/relationships">
+  <c:date1904 val="0"/>
   <c:lang val="en-US"/>
+  <c:roundedCorners val="0"/>
+  <mc:AlternateContent xmlns:mc="http://schemas.openxmlformats.org/markup-compatibility/2006">
+    <mc:Choice xmlns:c14="http://schemas.microsoft.com/office/drawing/2007/8/2/chart" Requires="c14">
+      <c14:style val="102"/>
+    </mc:Choice>
+    <mc:Fallback>
+      <c:style val="2"/>
+    </mc:Fallback>
+  </mc:AlternateContent>
   <c:chart>
+    <c:autoTitleDeleted val="0"/>
     <c:plotArea>
       <c:layout/>
       <c:scatterChart>
         <c:scatterStyle val="smoothMarker"/>
+        <c:varyColors val="0"/>
         <c:ser>
           <c:idx val="0"/>
           <c:order val="0"/>
@@ -31503,14 +31551,23 @@
           </c:yVal>
           <c:smooth val="1"/>
         </c:ser>
-        <c:axId val="109003904"/>
-        <c:axId val="110350336"/>
+        <c:dLbls>
+          <c:showLegendKey val="0"/>
+          <c:showVal val="0"/>
+          <c:showCatName val="0"/>
+          <c:showSerName val="0"/>
+          <c:showPercent val="0"/>
+          <c:showBubbleSize val="0"/>
+        </c:dLbls>
+        <c:axId val="93301760"/>
+        <c:axId val="93308032"/>
       </c:scatterChart>
       <c:valAx>
-        <c:axId val="109003904"/>
+        <c:axId val="93301760"/>
         <c:scaling>
           <c:orientation val="minMax"/>
         </c:scaling>
+        <c:delete val="0"/>
         <c:axPos val="b"/>
         <c:title>
           <c:tx>
@@ -31534,18 +31591,22 @@
               </a:p>
             </c:rich>
           </c:tx>
+          <c:overlay val="0"/>
         </c:title>
         <c:numFmt formatCode="General" sourceLinked="1"/>
+        <c:majorTickMark val="out"/>
+        <c:minorTickMark val="none"/>
         <c:tickLblPos val="nextTo"/>
-        <c:crossAx val="110350336"/>
+        <c:crossAx val="93308032"/>
         <c:crosses val="autoZero"/>
         <c:crossBetween val="midCat"/>
       </c:valAx>
       <c:valAx>
-        <c:axId val="110350336"/>
+        <c:axId val="93308032"/>
         <c:scaling>
           <c:orientation val="minMax"/>
         </c:scaling>
+        <c:delete val="0"/>
         <c:axPos val="l"/>
         <c:majorGridlines/>
         <c:title>
@@ -31570,16 +31631,20 @@
               </a:p>
             </c:rich>
           </c:tx>
+          <c:overlay val="0"/>
         </c:title>
         <c:numFmt formatCode="0.0000" sourceLinked="1"/>
+        <c:majorTickMark val="out"/>
+        <c:minorTickMark val="none"/>
         <c:tickLblPos val="nextTo"/>
-        <c:crossAx val="109003904"/>
+        <c:crossAx val="93301760"/>
         <c:crosses val="autoZero"/>
         <c:crossBetween val="midCat"/>
       </c:valAx>
     </c:plotArea>
     <c:legend>
       <c:legendPos val="r"/>
+      <c:overlay val="0"/>
       <c:spPr>
         <a:ln>
           <a:solidFill>
@@ -31602,358 +31667,13 @@
       </c:txPr>
     </c:legend>
     <c:plotVisOnly val="1"/>
+    <c:dispBlanksAs val="gap"/>
+    <c:showDLblsOverMax val="0"/>
   </c:chart>
-  <c:externalData r:id="rId1"/>
+  <c:externalData r:id="rId1">
+    <c:autoUpdate val="0"/>
+  </c:externalData>
 </c:chartSpace>
-</file>
-
-<file path=word/glossary/document.xml><?xml version="1.0" encoding="utf-8"?>
-<w:glossaryDocument xmlns:ve="http://schemas.openxmlformats.org/markup-compatibility/2006" xmlns:o="urn:schemas-microsoft-com:office:office" xmlns:r="http://schemas.openxmlformats.org/officeDocument/2006/relationships" xmlns:m="http://schemas.openxmlformats.org/officeDocument/2006/math" xmlns:v="urn:schemas-microsoft-com:vml" xmlns:wp="http://schemas.openxmlformats.org/drawingml/2006/wordprocessingDrawing" xmlns:w10="urn:schemas-microsoft-com:office:word" xmlns:w="http://schemas.openxmlformats.org/wordprocessingml/2006/main" xmlns:wne="http://schemas.microsoft.com/office/word/2006/wordml">
-  <w:docParts/>
-</w:glossaryDocument>
-</file>
-
-<file path=word/glossary/fontTable.xml><?xml version="1.0" encoding="utf-8"?>
-<w:fonts xmlns:r="http://schemas.openxmlformats.org/officeDocument/2006/relationships" xmlns:w="http://schemas.openxmlformats.org/wordprocessingml/2006/main">
-  <w:font w:name="Symbol">
-    <w:panose1 w:val="05050102010706020507"/>
-    <w:charset w:val="02"/>
-    <w:family w:val="roman"/>
-    <w:pitch w:val="variable"/>
-    <w:sig w:usb0="00000000" w:usb1="10000000" w:usb2="00000000" w:usb3="00000000" w:csb0="80000000" w:csb1="00000000"/>
-  </w:font>
-  <w:font w:name="Times New Roman">
-    <w:panose1 w:val="02020603050405020304"/>
-    <w:charset w:val="00"/>
-    <w:family w:val="roman"/>
-    <w:pitch w:val="variable"/>
-    <w:sig w:usb0="E0002AFF" w:usb1="C0007841" w:usb2="00000009" w:usb3="00000000" w:csb0="000001FF" w:csb1="00000000"/>
-  </w:font>
-  <w:font w:name="Courier New">
-    <w:panose1 w:val="02070309020205020404"/>
-    <w:charset w:val="00"/>
-    <w:family w:val="modern"/>
-    <w:pitch w:val="fixed"/>
-    <w:sig w:usb0="E0002AFF" w:usb1="C0007843" w:usb2="00000009" w:usb3="00000000" w:csb0="000001FF" w:csb1="00000000"/>
-  </w:font>
-  <w:font w:name="Wingdings">
-    <w:panose1 w:val="05000000000000000000"/>
-    <w:charset w:val="02"/>
-    <w:family w:val="auto"/>
-    <w:pitch w:val="variable"/>
-    <w:sig w:usb0="00000000" w:usb1="10000000" w:usb2="00000000" w:usb3="00000000" w:csb0="80000000" w:csb1="00000000"/>
-  </w:font>
-  <w:font w:name="Arial">
-    <w:panose1 w:val="020B0604020202020204"/>
-    <w:charset w:val="00"/>
-    <w:family w:val="swiss"/>
-    <w:pitch w:val="variable"/>
-    <w:sig w:usb0="E0002AFF" w:usb1="C0007843" w:usb2="00000009" w:usb3="00000000" w:csb0="000001FF" w:csb1="00000000"/>
-  </w:font>
-  <w:font w:name="Calibri">
-    <w:panose1 w:val="020F0502020204030204"/>
-    <w:charset w:val="00"/>
-    <w:family w:val="swiss"/>
-    <w:pitch w:val="variable"/>
-    <w:sig w:usb0="E00002FF" w:usb1="4000ACFF" w:usb2="00000001" w:usb3="00000000" w:csb0="0000019F" w:csb1="00000000"/>
-  </w:font>
-  <w:font w:name="Tahoma">
-    <w:panose1 w:val="020B0604030504040204"/>
-    <w:charset w:val="00"/>
-    <w:family w:val="swiss"/>
-    <w:pitch w:val="variable"/>
-    <w:sig w:usb0="E1002EFF" w:usb1="C000605B" w:usb2="00000029" w:usb3="00000000" w:csb0="000101FF" w:csb1="00000000"/>
-  </w:font>
-  <w:font w:name="SimSun">
-    <w:altName w:val="宋体"/>
-    <w:panose1 w:val="02010600030101010101"/>
-    <w:charset w:val="86"/>
-    <w:family w:val="auto"/>
-    <w:pitch w:val="variable"/>
-    <w:sig w:usb0="00000003" w:usb1="288F0000" w:usb2="00000016" w:usb3="00000000" w:csb0="00040001" w:csb1="00000000"/>
-  </w:font>
-  <w:font w:name="Mangal">
-    <w:panose1 w:val="02040503050203030202"/>
-    <w:charset w:val="00"/>
-    <w:family w:val="roman"/>
-    <w:pitch w:val="variable"/>
-    <w:sig w:usb0="00008003" w:usb1="00000000" w:usb2="00000000" w:usb3="00000000" w:csb0="00000001" w:csb1="00000000"/>
-  </w:font>
-  <w:font w:name="Helvetica">
-    <w:panose1 w:val="020B0604020202020204"/>
-    <w:charset w:val="00"/>
-    <w:family w:val="swiss"/>
-    <w:pitch w:val="variable"/>
-    <w:sig w:usb0="E0002AFF" w:usb1="C0007843" w:usb2="00000009" w:usb3="00000000" w:csb0="000001FF" w:csb1="00000000"/>
-  </w:font>
-  <w:font w:name="Arial Unicode MS">
-    <w:panose1 w:val="020B0604020202020204"/>
-    <w:charset w:val="80"/>
-    <w:family w:val="swiss"/>
-    <w:pitch w:val="variable"/>
-    <w:sig w:usb0="F7FFAFFF" w:usb1="E9DFFFFF" w:usb2="0000003F" w:usb3="00000000" w:csb0="003F01FF" w:csb1="00000000"/>
-  </w:font>
-  <w:font w:name="Times">
-    <w:panose1 w:val="02020603050405020304"/>
-    <w:charset w:val="00"/>
-    <w:family w:val="roman"/>
-    <w:pitch w:val="variable"/>
-    <w:sig w:usb0="E0002AFF" w:usb1="C0007841" w:usb2="00000009" w:usb3="00000000" w:csb0="000001FF" w:csb1="00000000"/>
-  </w:font>
-  <w:font w:name="Cambria Math">
-    <w:panose1 w:val="02040503050406030204"/>
-    <w:charset w:val="00"/>
-    <w:family w:val="roman"/>
-    <w:pitch w:val="variable"/>
-    <w:sig w:usb0="E00002FF" w:usb1="420024FF" w:usb2="00000000" w:usb3="00000000" w:csb0="0000019F" w:csb1="00000000"/>
-  </w:font>
-  <w:font w:name="Cambria">
-    <w:panose1 w:val="02040503050406030204"/>
-    <w:charset w:val="00"/>
-    <w:family w:val="roman"/>
-    <w:pitch w:val="variable"/>
-    <w:sig w:usb0="E00002FF" w:usb1="400004FF" w:usb2="00000000" w:usb3="00000000" w:csb0="0000019F" w:csb1="00000000"/>
-  </w:font>
-</w:fonts>
-</file>
-
-<file path=word/glossary/settings.xml><?xml version="1.0" encoding="utf-8"?>
-<w:settings xmlns:o="urn:schemas-microsoft-com:office:office" xmlns:r="http://schemas.openxmlformats.org/officeDocument/2006/relationships" xmlns:m="http://schemas.openxmlformats.org/officeDocument/2006/math" xmlns:v="urn:schemas-microsoft-com:vml" xmlns:w10="urn:schemas-microsoft-com:office:word" xmlns:w="http://schemas.openxmlformats.org/wordprocessingml/2006/main" xmlns:sl="http://schemas.openxmlformats.org/schemaLibrary/2006/main">
-  <w:view w:val="normal"/>
-  <w:defaultTabStop w:val="720"/>
-  <w:characterSpacingControl w:val="doNotCompress"/>
-  <w:compat>
-    <w:useFELayout/>
-  </w:compat>
-  <w:rsids>
-    <w:rsidRoot w:val="00910FC9"/>
-    <w:rsid w:val="00910FC9"/>
-  </w:rsids>
-  <m:mathPr>
-    <m:mathFont m:val="Cambria Math"/>
-    <m:brkBin m:val="before"/>
-    <m:brkBinSub m:val="--"/>
-    <m:smallFrac m:val="off"/>
-    <m:dispDef/>
-    <m:lMargin m:val="0"/>
-    <m:rMargin m:val="0"/>
-    <m:defJc m:val="centerGroup"/>
-    <m:wrapIndent m:val="1440"/>
-    <m:intLim m:val="subSup"/>
-    <m:naryLim m:val="undOvr"/>
-  </m:mathPr>
-  <w:themeFontLang w:val="en-US"/>
-  <w:clrSchemeMapping w:bg1="light1" w:t1="dark1" w:bg2="light2" w:t2="dark2" w:accent1="accent1" w:accent2="accent2" w:accent3="accent3" w:accent4="accent4" w:accent5="accent5" w:accent6="accent6" w:hyperlink="hyperlink" w:followedHyperlink="followedHyperlink"/>
-  <w:decimalSymbol w:val="."/>
-  <w:listSeparator w:val=","/>
-</w:settings>
-</file>
-
-<file path=word/glossary/styles.xml><?xml version="1.0" encoding="utf-8"?>
-<w:styles xmlns:r="http://schemas.openxmlformats.org/officeDocument/2006/relationships" xmlns:w="http://schemas.openxmlformats.org/wordprocessingml/2006/main">
-  <w:docDefaults>
-    <w:rPrDefault>
-      <w:rPr>
-        <w:rFonts w:asciiTheme="minorHAnsi" w:eastAsiaTheme="minorEastAsia" w:hAnsiTheme="minorHAnsi" w:cstheme="minorBidi"/>
-        <w:sz w:val="22"/>
-        <w:szCs w:val="22"/>
-        <w:lang w:val="en-US" w:eastAsia="en-US" w:bidi="ar-SA"/>
-      </w:rPr>
-    </w:rPrDefault>
-    <w:pPrDefault>
-      <w:pPr>
-        <w:spacing w:after="200" w:line="276" w:lineRule="auto"/>
-      </w:pPr>
-    </w:pPrDefault>
-  </w:docDefaults>
-  <w:latentStyles w:defLockedState="0" w:defUIPriority="99" w:defSemiHidden="1" w:defUnhideWhenUsed="1" w:defQFormat="0" w:count="267">
-    <w:lsdException w:name="Normal" w:semiHidden="0" w:uiPriority="0" w:unhideWhenUsed="0" w:qFormat="1"/>
-    <w:lsdException w:name="heading 1" w:semiHidden="0" w:uiPriority="9" w:unhideWhenUsed="0" w:qFormat="1"/>
-    <w:lsdException w:name="heading 2" w:uiPriority="9" w:qFormat="1"/>
-    <w:lsdException w:name="heading 3" w:uiPriority="9" w:qFormat="1"/>
-    <w:lsdException w:name="heading 4" w:uiPriority="9" w:qFormat="1"/>
-    <w:lsdException w:name="heading 5" w:uiPriority="9" w:qFormat="1"/>
-    <w:lsdException w:name="heading 6" w:uiPriority="9" w:qFormat="1"/>
-    <w:lsdException w:name="heading 7" w:uiPriority="9" w:qFormat="1"/>
-    <w:lsdException w:name="heading 8" w:uiPriority="9" w:qFormat="1"/>
-    <w:lsdException w:name="heading 9" w:uiPriority="9" w:qFormat="1"/>
-    <w:lsdException w:name="toc 1" w:uiPriority="39"/>
-    <w:lsdException w:name="toc 2" w:uiPriority="39"/>
-    <w:lsdException w:name="toc 3" w:uiPriority="39"/>
-    <w:lsdException w:name="toc 4" w:uiPriority="39"/>
-    <w:lsdException w:name="toc 5" w:uiPriority="39"/>
-    <w:lsdException w:name="toc 6" w:uiPriority="39"/>
-    <w:lsdException w:name="toc 7" w:uiPriority="39"/>
-    <w:lsdException w:name="toc 8" w:uiPriority="39"/>
-    <w:lsdException w:name="toc 9" w:uiPriority="39"/>
-    <w:lsdException w:name="caption" w:uiPriority="35" w:qFormat="1"/>
-    <w:lsdException w:name="Title" w:semiHidden="0" w:uiPriority="10" w:unhideWhenUsed="0" w:qFormat="1"/>
-    <w:lsdException w:name="Default Paragraph Font" w:uiPriority="1"/>
-    <w:lsdException w:name="Subtitle" w:semiHidden="0" w:uiPriority="11" w:unhideWhenUsed="0" w:qFormat="1"/>
-    <w:lsdException w:name="Strong" w:semiHidden="0" w:uiPriority="22" w:unhideWhenUsed="0" w:qFormat="1"/>
-    <w:lsdException w:name="Emphasis" w:semiHidden="0" w:uiPriority="20" w:unhideWhenUsed="0" w:qFormat="1"/>
-    <w:lsdException w:name="Table Grid" w:semiHidden="0" w:uiPriority="59" w:unhideWhenUsed="0"/>
-    <w:lsdException w:name="Placeholder Text" w:unhideWhenUsed="0"/>
-    <w:lsdException w:name="No Spacing" w:semiHidden="0" w:uiPriority="1" w:unhideWhenUsed="0" w:qFormat="1"/>
-    <w:lsdException w:name="Light Shading" w:semiHidden="0" w:uiPriority="60" w:unhideWhenUsed="0"/>
-    <w:lsdException w:name="Light List" w:semiHidden="0" w:uiPriority="61" w:unhideWhenUsed="0"/>
-    <w:lsdException w:name="Light Grid" w:semiHidden="0" w:uiPriority="62" w:unhideWhenUsed="0"/>
-    <w:lsdException w:name="Medium Shading 1" w:semiHidden="0" w:uiPriority="63" w:unhideWhenUsed="0"/>
-    <w:lsdException w:name="Medium Shading 2" w:semiHidden="0" w:uiPriority="64" w:unhideWhenUsed="0"/>
-    <w:lsdException w:name="Medium List 1" w:semiHidden="0" w:uiPriority="65" w:unhideWhenUsed="0"/>
-    <w:lsdException w:name="Medium List 2" w:semiHidden="0" w:uiPriority="66" w:unhideWhenUsed="0"/>
-    <w:lsdException w:name="Medium Grid 1" w:semiHidden="0" w:uiPriority="67" w:unhideWhenUsed="0"/>
-    <w:lsdException w:name="Medium Grid 2" w:semiHidden="0" w:uiPriority="68" w:unhideWhenUsed="0"/>
-    <w:lsdException w:name="Medium Grid 3" w:semiHidden="0" w:uiPriority="69" w:unhideWhenUsed="0"/>
-    <w:lsdException w:name="Dark List" w:semiHidden="0" w:uiPriority="70" w:unhideWhenUsed="0"/>
-    <w:lsdException w:name="Colorful Shading" w:semiHidden="0" w:uiPriority="71" w:unhideWhenUsed="0"/>
-    <w:lsdException w:name="Colorful List" w:semiHidden="0" w:uiPriority="72" w:unhideWhenUsed="0"/>
-    <w:lsdException w:name="Colorful Grid" w:semiHidden="0" w:uiPriority="73" w:unhideWhenUsed="0"/>
-    <w:lsdException w:name="Light Shading Accent 1" w:semiHidden="0" w:uiPriority="60" w:unhideWhenUsed="0"/>
-    <w:lsdException w:name="Light List Accent 1" w:semiHidden="0" w:uiPriority="61" w:unhideWhenUsed="0"/>
-    <w:lsdException w:name="Light Grid Accent 1" w:semiHidden="0" w:uiPriority="62" w:unhideWhenUsed="0"/>
-    <w:lsdException w:name="Medium Shading 1 Accent 1" w:semiHidden="0" w:uiPriority="63" w:unhideWhenUsed="0"/>
-    <w:lsdException w:name="Medium Shading 2 Accent 1" w:semiHidden="0" w:uiPriority="64" w:unhideWhenUsed="0"/>
-    <w:lsdException w:name="Medium List 1 Accent 1" w:semiHidden="0" w:uiPriority="65" w:unhideWhenUsed="0"/>
-    <w:lsdException w:name="Revision" w:unhideWhenUsed="0"/>
-    <w:lsdException w:name="List Paragraph" w:semiHidden="0" w:uiPriority="34" w:unhideWhenUsed="0" w:qFormat="1"/>
-    <w:lsdException w:name="Quote" w:semiHidden="0" w:uiPriority="29" w:unhideWhenUsed="0" w:qFormat="1"/>
-    <w:lsdException w:name="Intense Quote" w:semiHidden="0" w:uiPriority="30" w:unhideWhenUsed="0" w:qFormat="1"/>
-    <w:lsdException w:name="Medium List 2 Accent 1" w:semiHidden="0" w:uiPriority="66" w:unhideWhenUsed="0"/>
-    <w:lsdException w:name="Medium Grid 1 Accent 1" w:semiHidden="0" w:uiPriority="67" w:unhideWhenUsed="0"/>
-    <w:lsdException w:name="Medium Grid 2 Accent 1" w:semiHidden="0" w:uiPriority="68" w:unhideWhenUsed="0"/>
-    <w:lsdException w:name="Medium Grid 3 Accent 1" w:semiHidden="0" w:uiPriority="69" w:unhideWhenUsed="0"/>
-    <w:lsdException w:name="Dark List Accent 1" w:semiHidden="0" w:uiPriority="70" w:unhideWhenUsed="0"/>
-    <w:lsdException w:name="Colorful Shading Accent 1" w:semiHidden="0" w:uiPriority="71" w:unhideWhenUsed="0"/>
-    <w:lsdException w:name="Colorful List Accent 1" w:semiHidden="0" w:uiPriority="72" w:unhideWhenUsed="0"/>
-    <w:lsdException w:name="Colorful Grid Accent 1" w:semiHidden="0" w:uiPriority="73" w:unhideWhenUsed="0"/>
-    <w:lsdException w:name="Light Shading Accent 2" w:semiHidden="0" w:uiPriority="60" w:unhideWhenUsed="0"/>
-    <w:lsdException w:name="Light List Accent 2" w:semiHidden="0" w:uiPriority="61" w:unhideWhenUsed="0"/>
-    <w:lsdException w:name="Light Grid Accent 2" w:semiHidden="0" w:uiPriority="62" w:unhideWhenUsed="0"/>
-    <w:lsdException w:name="Medium Shading 1 Accent 2" w:semiHidden="0" w:uiPriority="63" w:unhideWhenUsed="0"/>
-    <w:lsdException w:name="Medium Shading 2 Accent 2" w:semiHidden="0" w:uiPriority="64" w:unhideWhenUsed="0"/>
-    <w:lsdException w:name="Medium List 1 Accent 2" w:semiHidden="0" w:uiPriority="65" w:unhideWhenUsed="0"/>
-    <w:lsdException w:name="Medium List 2 Accent 2" w:semiHidden="0" w:uiPriority="66" w:unhideWhenUsed="0"/>
-    <w:lsdException w:name="Medium Grid 1 Accent 2" w:semiHidden="0" w:uiPriority="67" w:unhideWhenUsed="0"/>
-    <w:lsdException w:name="Medium Grid 2 Accent 2" w:semiHidden="0" w:uiPriority="68" w:unhideWhenUsed="0"/>
-    <w:lsdException w:name="Medium Grid 3 Accent 2" w:semiHidden="0" w:uiPriority="69" w:unhideWhenUsed="0"/>
-    <w:lsdException w:name="Dark List Accent 2" w:semiHidden="0" w:uiPriority="70" w:unhideWhenUsed="0"/>
-    <w:lsdException w:name="Colorful Shading Accent 2" w:semiHidden="0" w:uiPriority="71" w:unhideWhenUsed="0"/>
-    <w:lsdException w:name="Colorful List Accent 2" w:semiHidden="0" w:uiPriority="72" w:unhideWhenUsed="0"/>
-    <w:lsdException w:name="Colorful Grid Accent 2" w:semiHidden="0" w:uiPriority="73" w:unhideWhenUsed="0"/>
-    <w:lsdException w:name="Light Shading Accent 3" w:semiHidden="0" w:uiPriority="60" w:unhideWhenUsed="0"/>
-    <w:lsdException w:name="Light List Accent 3" w:semiHidden="0" w:uiPriority="61" w:unhideWhenUsed="0"/>
-    <w:lsdException w:name="Light Grid Accent 3" w:semiHidden="0" w:uiPriority="62" w:unhideWhenUsed="0"/>
-    <w:lsdException w:name="Medium Shading 1 Accent 3" w:semiHidden="0" w:uiPriority="63" w:unhideWhenUsed="0"/>
-    <w:lsdException w:name="Medium Shading 2 Accent 3" w:semiHidden="0" w:uiPriority="64" w:unhideWhenUsed="0"/>
-    <w:lsdException w:name="Medium List 1 Accent 3" w:semiHidden="0" w:uiPriority="65" w:unhideWhenUsed="0"/>
-    <w:lsdException w:name="Medium List 2 Accent 3" w:semiHidden="0" w:uiPriority="66" w:unhideWhenUsed="0"/>
-    <w:lsdException w:name="Medium Grid 1 Accent 3" w:semiHidden="0" w:uiPriority="67" w:unhideWhenUsed="0"/>
-    <w:lsdException w:name="Medium Grid 2 Accent 3" w:semiHidden="0" w:uiPriority="68" w:unhideWhenUsed="0"/>
-    <w:lsdException w:name="Medium Grid 3 Accent 3" w:semiHidden="0" w:uiPriority="69" w:unhideWhenUsed="0"/>
-    <w:lsdException w:name="Dark List Accent 3" w:semiHidden="0" w:uiPriority="70" w:unhideWhenUsed="0"/>
-    <w:lsdException w:name="Colorful Shading Accent 3" w:semiHidden="0" w:uiPriority="71" w:unhideWhenUsed="0"/>
-    <w:lsdException w:name="Colorful List Accent 3" w:semiHidden="0" w:uiPriority="72" w:unhideWhenUsed="0"/>
-    <w:lsdException w:name="Colorful Grid Accent 3" w:semiHidden="0" w:uiPriority="73" w:unhideWhenUsed="0"/>
-    <w:lsdException w:name="Light Shading Accent 4" w:semiHidden="0" w:uiPriority="60" w:unhideWhenUsed="0"/>
-    <w:lsdException w:name="Light List Accent 4" w:semiHidden="0" w:uiPriority="61" w:unhideWhenUsed="0"/>
-    <w:lsdException w:name="Light Grid Accent 4" w:semiHidden="0" w:uiPriority="62" w:unhideWhenUsed="0"/>
-    <w:lsdException w:name="Medium Shading 1 Accent 4" w:semiHidden="0" w:uiPriority="63" w:unhideWhenUsed="0"/>
-    <w:lsdException w:name="Medium Shading 2 Accent 4" w:semiHidden="0" w:uiPriority="64" w:unhideWhenUsed="0"/>
-    <w:lsdException w:name="Medium List 1 Accent 4" w:semiHidden="0" w:uiPriority="65" w:unhideWhenUsed="0"/>
-    <w:lsdException w:name="Medium List 2 Accent 4" w:semiHidden="0" w:uiPriority="66" w:unhideWhenUsed="0"/>
-    <w:lsdException w:name="Medium Grid 1 Accent 4" w:semiHidden="0" w:uiPriority="67" w:unhideWhenUsed="0"/>
-    <w:lsdException w:name="Medium Grid 2 Accent 4" w:semiHidden="0" w:uiPriority="68" w:unhideWhenUsed="0"/>
-    <w:lsdException w:name="Medium Grid 3 Accent 4" w:semiHidden="0" w:uiPriority="69" w:unhideWhenUsed="0"/>
-    <w:lsdException w:name="Dark List Accent 4" w:semiHidden="0" w:uiPriority="70" w:unhideWhenUsed="0"/>
-    <w:lsdException w:name="Colorful Shading Accent 4" w:semiHidden="0" w:uiPriority="71" w:unhideWhenUsed="0"/>
-    <w:lsdException w:name="Colorful List Accent 4" w:semiHidden="0" w:uiPriority="72" w:unhideWhenUsed="0"/>
-    <w:lsdException w:name="Colorful Grid Accent 4" w:semiHidden="0" w:uiPriority="73" w:unhideWhenUsed="0"/>
-    <w:lsdException w:name="Light Shading Accent 5" w:semiHidden="0" w:uiPriority="60" w:unhideWhenUsed="0"/>
-    <w:lsdException w:name="Light List Accent 5" w:semiHidden="0" w:uiPriority="61" w:unhideWhenUsed="0"/>
-    <w:lsdException w:name="Light Grid Accent 5" w:semiHidden="0" w:uiPriority="62" w:unhideWhenUsed="0"/>
-    <w:lsdException w:name="Medium Shading 1 Accent 5" w:semiHidden="0" w:uiPriority="63" w:unhideWhenUsed="0"/>
-    <w:lsdException w:name="Medium Shading 2 Accent 5" w:semiHidden="0" w:uiPriority="64" w:unhideWhenUsed="0"/>
-    <w:lsdException w:name="Medium List 1 Accent 5" w:semiHidden="0" w:uiPriority="65" w:unhideWhenUsed="0"/>
-    <w:lsdException w:name="Medium List 2 Accent 5" w:semiHidden="0" w:uiPriority="66" w:unhideWhenUsed="0"/>
-    <w:lsdException w:name="Medium Grid 1 Accent 5" w:semiHidden="0" w:uiPriority="67" w:unhideWhenUsed="0"/>
-    <w:lsdException w:name="Medium Grid 2 Accent 5" w:semiHidden="0" w:uiPriority="68" w:unhideWhenUsed="0"/>
-    <w:lsdException w:name="Medium Grid 3 Accent 5" w:semiHidden="0" w:uiPriority="69" w:unhideWhenUsed="0"/>
-    <w:lsdException w:name="Dark List Accent 5" w:semiHidden="0" w:uiPriority="70" w:unhideWhenUsed="0"/>
-    <w:lsdException w:name="Colorful Shading Accent 5" w:semiHidden="0" w:uiPriority="71" w:unhideWhenUsed="0"/>
-    <w:lsdException w:name="Colorful List Accent 5" w:semiHidden="0" w:uiPriority="72" w:unhideWhenUsed="0"/>
-    <w:lsdException w:name="Colorful Grid Accent 5" w:semiHidden="0" w:uiPriority="73" w:unhideWhenUsed="0"/>
-    <w:lsdException w:name="Light Shading Accent 6" w:semiHidden="0" w:uiPriority="60" w:unhideWhenUsed="0"/>
-    <w:lsdException w:name="Light List Accent 6" w:semiHidden="0" w:uiPriority="61" w:unhideWhenUsed="0"/>
-    <w:lsdException w:name="Light Grid Accent 6" w:semiHidden="0" w:uiPriority="62" w:unhideWhenUsed="0"/>
-    <w:lsdException w:name="Medium Shading 1 Accent 6" w:semiHidden="0" w:uiPriority="63" w:unhideWhenUsed="0"/>
-    <w:lsdException w:name="Medium Shading 2 Accent 6" w:semiHidden="0" w:uiPriority="64" w:unhideWhenUsed="0"/>
-    <w:lsdException w:name="Medium List 1 Accent 6" w:semiHidden="0" w:uiPriority="65" w:unhideWhenUsed="0"/>
-    <w:lsdException w:name="Medium List 2 Accent 6" w:semiHidden="0" w:uiPriority="66" w:unhideWhenUsed="0"/>
-    <w:lsdException w:name="Medium Grid 1 Accent 6" w:semiHidden="0" w:uiPriority="67" w:unhideWhenUsed="0"/>
-    <w:lsdException w:name="Medium Grid 2 Accent 6" w:semiHidden="0" w:uiPriority="68" w:unhideWhenUsed="0"/>
-    <w:lsdException w:name="Medium Grid 3 Accent 6" w:semiHidden="0" w:uiPriority="69" w:unhideWhenUsed="0"/>
-    <w:lsdException w:name="Dark List Accent 6" w:semiHidden="0" w:uiPriority="70" w:unhideWhenUsed="0"/>
-    <w:lsdException w:name="Colorful Shading Accent 6" w:semiHidden="0" w:uiPriority="71" w:unhideWhenUsed="0"/>
-    <w:lsdException w:name="Colorful List Accent 6" w:semiHidden="0" w:uiPriority="72" w:unhideWhenUsed="0"/>
-    <w:lsdException w:name="Colorful Grid Accent 6" w:semiHidden="0" w:uiPriority="73" w:unhideWhenUsed="0"/>
-    <w:lsdException w:name="Subtle Emphasis" w:semiHidden="0" w:uiPriority="19" w:unhideWhenUsed="0" w:qFormat="1"/>
-    <w:lsdException w:name="Intense Emphasis" w:semiHidden="0" w:uiPriority="21" w:unhideWhenUsed="0" w:qFormat="1"/>
-    <w:lsdException w:name="Subtle Reference" w:semiHidden="0" w:uiPriority="31" w:unhideWhenUsed="0" w:qFormat="1"/>
-    <w:lsdException w:name="Intense Reference" w:semiHidden="0" w:uiPriority="32" w:unhideWhenUsed="0" w:qFormat="1"/>
-    <w:lsdException w:name="Book Title" w:semiHidden="0" w:uiPriority="33" w:unhideWhenUsed="0" w:qFormat="1"/>
-    <w:lsdException w:name="Bibliography" w:uiPriority="37"/>
-    <w:lsdException w:name="TOC Heading" w:uiPriority="39" w:qFormat="1"/>
-  </w:latentStyles>
-  <w:style w:type="paragraph" w:default="1" w:styleId="Normal">
-    <w:name w:val="Normal"/>
-    <w:qFormat/>
-  </w:style>
-  <w:style w:type="character" w:default="1" w:styleId="DefaultParagraphFont">
-    <w:name w:val="Default Paragraph Font"/>
-    <w:uiPriority w:val="1"/>
-    <w:semiHidden/>
-    <w:unhideWhenUsed/>
-  </w:style>
-  <w:style w:type="table" w:default="1" w:styleId="TableNormal">
-    <w:name w:val="Normal Table"/>
-    <w:uiPriority w:val="99"/>
-    <w:semiHidden/>
-    <w:unhideWhenUsed/>
-    <w:qFormat/>
-    <w:tblPr>
-      <w:tblInd w:w="0" w:type="dxa"/>
-      <w:tblCellMar>
-        <w:top w:w="0" w:type="dxa"/>
-        <w:left w:w="108" w:type="dxa"/>
-        <w:bottom w:w="0" w:type="dxa"/>
-        <w:right w:w="108" w:type="dxa"/>
-      </w:tblCellMar>
-    </w:tblPr>
-  </w:style>
-  <w:style w:type="numbering" w:default="1" w:styleId="NoList">
-    <w:name w:val="No List"/>
-    <w:uiPriority w:val="99"/>
-    <w:semiHidden/>
-    <w:unhideWhenUsed/>
-  </w:style>
-  <w:style w:type="character" w:styleId="PlaceholderText">
-    <w:name w:val="Placeholder Text"/>
-    <w:basedOn w:val="DefaultParagraphFont"/>
-    <w:uiPriority w:val="99"/>
-    <w:semiHidden/>
-    <w:rsid w:val="00910FC9"/>
-    <w:rPr>
-      <w:color w:val="808080"/>
-    </w:rPr>
-  </w:style>
-</w:styles>
-</file>
-
-<file path=word/glossary/webSettings.xml><?xml version="1.0" encoding="utf-8"?>
-<w:webSettings xmlns:r="http://schemas.openxmlformats.org/officeDocument/2006/relationships" xmlns:w="http://schemas.openxmlformats.org/wordprocessingml/2006/main">
-  <w:optimizeForBrowser/>
-</w:webSettings>
 </file>
 
 <file path=word/theme/theme1.xml><?xml version="1.0" encoding="utf-8"?>
@@ -32246,7 +31966,7 @@
 </file>
 
 <file path=customXml/itemProps1.xml><?xml version="1.0" encoding="utf-8"?>
-<ds:datastoreItem xmlns:ds="http://schemas.openxmlformats.org/officeDocument/2006/customXml" ds:itemID="{DF155F99-027B-420C-A9D4-60A24B2BD8F7}">
+<ds:datastoreItem xmlns:ds="http://schemas.openxmlformats.org/officeDocument/2006/customXml" ds:itemID="{57AFB0C0-6EB4-4A29-84A2-28D7C5D38B25}">
   <ds:schemaRefs>
     <ds:schemaRef ds:uri="http://schemas.openxmlformats.org/officeDocument/2006/bibliography"/>
   </ds:schemaRefs>

</xml_diff>

<commit_message>
Mission heritage is in, document is complete
</commit_message>
<xml_diff>
--- a/CMQA/Mission Overview/RCL-O-CMQA2 Rascal Mission Overview.docx
+++ b/CMQA/Mission Overview/RCL-O-CMQA2 Rascal Mission Overview.docx
@@ -1,6 +1,6 @@
 
 <file path=word/document.xml><?xml version="1.0" encoding="utf-8"?>
-<w:document xmlns:wpc="http://schemas.microsoft.com/office/word/2010/wordprocessingCanvas" xmlns:mc="http://schemas.openxmlformats.org/markup-compatibility/2006" xmlns:o="urn:schemas-microsoft-com:office:office" xmlns:r="http://schemas.openxmlformats.org/officeDocument/2006/relationships" xmlns:m="http://schemas.openxmlformats.org/officeDocument/2006/math" xmlns:v="urn:schemas-microsoft-com:vml" xmlns:wp14="http://schemas.microsoft.com/office/word/2010/wordprocessingDrawing" xmlns:wp="http://schemas.openxmlformats.org/drawingml/2006/wordprocessingDrawing" xmlns:w10="urn:schemas-microsoft-com:office:word" xmlns:w="http://schemas.openxmlformats.org/wordprocessingml/2006/main" xmlns:w14="http://schemas.microsoft.com/office/word/2010/wordml" xmlns:wpg="http://schemas.microsoft.com/office/word/2010/wordprocessingGroup" xmlns:wpi="http://schemas.microsoft.com/office/word/2010/wordprocessingInk" xmlns:wne="http://schemas.microsoft.com/office/word/2006/wordml" xmlns:wps="http://schemas.microsoft.com/office/word/2010/wordprocessingShape" mc:Ignorable="w14 wp14">
+<w:document xmlns:ve="http://schemas.openxmlformats.org/markup-compatibility/2006" xmlns:o="urn:schemas-microsoft-com:office:office" xmlns:r="http://schemas.openxmlformats.org/officeDocument/2006/relationships" xmlns:m="http://schemas.openxmlformats.org/officeDocument/2006/math" xmlns:v="urn:schemas-microsoft-com:vml" xmlns:wp="http://schemas.openxmlformats.org/drawingml/2006/wordprocessingDrawing" xmlns:w10="urn:schemas-microsoft-com:office:word" xmlns:w="http://schemas.openxmlformats.org/wordprocessingml/2006/main" xmlns:wne="http://schemas.microsoft.com/office/word/2006/wordml">
   <w:body>
     <w:sdt>
       <w:sdtPr>
@@ -11,7 +11,6 @@
         <w:lock w:val="sdtLocked"/>
         <w:picture/>
       </w:sdtPr>
-      <w:sdtEndPr/>
       <w:sdtContent>
         <w:p>
           <w:pPr>
@@ -39,10 +38,10 @@
                         </pic:cNvPicPr>
                       </pic:nvPicPr>
                       <pic:blipFill>
-                        <a:blip r:embed="rId9" cstate="print">
+                        <a:blip r:embed="rId8" cstate="print">
                           <a:extLst>
                             <a:ext uri="{28A0092B-C50C-407E-A947-70E740481C1C}">
-                              <a14:useLocalDpi xmlns:a14="http://schemas.microsoft.com/office/drawing/2010/main" val="0"/>
+                              <a14:useLocalDpi xmlns:a14="http://schemas.microsoft.com/office/drawing/2010/main" xmlns:wps="http://schemas.microsoft.com/office/word/2010/wordprocessingShape" xmlns:wpi="http://schemas.microsoft.com/office/word/2010/wordprocessingInk" xmlns:wpg="http://schemas.microsoft.com/office/word/2010/wordprocessingGroup" xmlns:w14="http://schemas.microsoft.com/office/word/2010/wordml" xmlns:w="http://schemas.openxmlformats.org/wordprocessingml/2006/main" xmlns:w10="urn:schemas-microsoft-com:office:word" xmlns:wp14="http://schemas.microsoft.com/office/word/2010/wordprocessingDrawing" xmlns:v="urn:schemas-microsoft-com:vml" xmlns:o="urn:schemas-microsoft-com:office:office" xmlns:mc="http://schemas.openxmlformats.org/markup-compatibility/2006" xmlns:wpc="http://schemas.microsoft.com/office/word/2010/wordprocessingCanvas" xmlns="" val="0"/>
                             </a:ext>
                           </a:extLst>
                         </a:blip>
@@ -95,7 +94,6 @@
           <w:id w:val="-1902744322"/>
           <w:text/>
         </w:sdtPr>
-        <w:sdtEndPr/>
         <w:sdtContent>
           <w:r>
             <w:t>Mission Overview</w:t>
@@ -144,7 +142,6 @@
           <w:id w:val="2043391870"/>
           <w:text/>
         </w:sdtPr>
-        <w:sdtEndPr/>
         <w:sdtContent>
           <w:r>
             <w:rPr>
@@ -166,7 +163,6 @@
           <w:calendar w:val="gregorian"/>
         </w:date>
       </w:sdtPr>
-      <w:sdtEndPr/>
       <w:sdtContent>
         <w:p>
           <w:pPr>
@@ -193,7 +189,6 @@
           <w:id w:val="-612589423"/>
           <w:text/>
         </w:sdtPr>
-        <w:sdtEndPr/>
         <w:sdtContent>
           <w:r>
             <w:t>-</w:t>
@@ -217,7 +212,7 @@
           <w:insideH w:val="none" w:sz="0" w:space="0" w:color="auto"/>
           <w:insideV w:val="none" w:sz="0" w:space="0" w:color="auto"/>
         </w:tblBorders>
-        <w:tblLook w:val="04A0" w:firstRow="1" w:lastRow="0" w:firstColumn="1" w:lastColumn="0" w:noHBand="0" w:noVBand="1"/>
+        <w:tblLook w:val="04A0"/>
       </w:tblPr>
       <w:tblGrid>
         <w:gridCol w:w="4428"/>
@@ -229,7 +224,6 @@
           <w:lock w:val="sdtContentLocked"/>
           <w:group/>
         </w:sdtPr>
-        <w:sdtEndPr/>
         <w:sdtContent>
           <w:tr>
             <w:tc>
@@ -278,7 +272,7 @@
                               </pic:cNvPicPr>
                             </pic:nvPicPr>
                             <pic:blipFill>
-                              <a:blip r:embed="rId10" cstate="print"/>
+                              <a:blip r:embed="rId9" cstate="print"/>
                               <a:srcRect/>
                               <a:stretch>
                                 <a:fillRect/>
@@ -347,7 +341,7 @@
                               </pic:cNvPicPr>
                             </pic:nvPicPr>
                             <pic:blipFill>
-                              <a:blip r:embed="rId11" cstate="print"/>
+                              <a:blip r:embed="rId10" cstate="print"/>
                               <a:srcRect/>
                               <a:stretch>
                                 <a:fillRect/>
@@ -378,8 +372,8 @@
     <w:p>
       <w:pPr>
         <w:sectPr>
-          <w:headerReference w:type="default" r:id="rId12"/>
-          <w:footerReference w:type="default" r:id="rId13"/>
+          <w:headerReference w:type="default" r:id="rId11"/>
+          <w:footerReference w:type="default" r:id="rId12"/>
           <w:type w:val="continuous"/>
           <w:pgSz w:w="12240" w:h="15840"/>
           <w:pgMar w:top="1440" w:right="1800" w:bottom="1440" w:left="1800" w:header="720" w:footer="720" w:gutter="0"/>
@@ -411,7 +405,7 @@
       <w:tblPr>
         <w:tblW w:w="9360" w:type="dxa"/>
         <w:tblInd w:w="108" w:type="dxa"/>
-        <w:tblLook w:val="01E0" w:firstRow="1" w:lastRow="1" w:firstColumn="1" w:lastColumn="1" w:noHBand="0" w:noVBand="0"/>
+        <w:tblLook w:val="01E0"/>
       </w:tblPr>
       <w:tblGrid>
         <w:gridCol w:w="6480"/>
@@ -488,7 +482,6 @@
                   <w:calendar w:val="gregorian"/>
                 </w:date>
               </w:sdtPr>
-              <w:sdtEndPr/>
               <w:sdtContent>
                 <w:r>
                   <w:t>12/9/2013</w:t>
@@ -563,7 +556,6 @@
             <w:id w:val="1764801778"/>
             <w:text/>
           </w:sdtPr>
-          <w:sdtEndPr/>
           <w:sdtContent>
             <w:tc>
               <w:tcPr>
@@ -616,7 +608,6 @@
                   <w:calendar w:val="gregorian"/>
                 </w:date>
               </w:sdtPr>
-              <w:sdtEndPr/>
               <w:sdtContent>
                 <w:r>
                   <w:t>12/9/2013</w:t>
@@ -665,7 +656,6 @@
                 <w:id w:val="626674890"/>
                 <w:text/>
               </w:sdtPr>
-              <w:sdtEndPr/>
               <w:sdtContent>
                 <w:r>
                   <w:rPr>
@@ -735,7 +725,6 @@
             <w:id w:val="-1258814177"/>
             <w:text/>
           </w:sdtPr>
-          <w:sdtEndPr/>
           <w:sdtContent>
             <w:tc>
               <w:tcPr>
@@ -788,7 +777,6 @@
                   <w:calendar w:val="gregorian"/>
                 </w:date>
               </w:sdtPr>
-              <w:sdtEndPr/>
               <w:sdtContent>
                 <w:r>
                   <w:t>12/9/2013</w:t>
@@ -829,7 +817,6 @@
                 <w:id w:val="-962275066"/>
                 <w:text/>
               </w:sdtPr>
-              <w:sdtEndPr/>
               <w:sdtContent>
                 <w:r>
                   <w:rPr>
@@ -899,7 +886,6 @@
             <w:id w:val="1935017288"/>
             <w:text/>
           </w:sdtPr>
-          <w:sdtEndPr/>
           <w:sdtContent>
             <w:tc>
               <w:tcPr>
@@ -962,7 +948,6 @@
                   <w:calendar w:val="gregorian"/>
                 </w:date>
               </w:sdtPr>
-              <w:sdtEndPr/>
               <w:sdtContent>
                 <w:r>
                   <w:t>12/9/2013</w:t>
@@ -1003,7 +988,6 @@
                 <w:id w:val="1008797084"/>
                 <w:text/>
               </w:sdtPr>
-              <w:sdtEndPr/>
               <w:sdtContent>
                 <w:proofErr w:type="spellStart"/>
                 <w:r>
@@ -1110,7 +1094,6 @@
                   <w:calendar w:val="gregorian"/>
                 </w:date>
               </w:sdtPr>
-              <w:sdtEndPr/>
               <w:sdtContent>
                 <w:r>
                   <w:t>12/9/2013</w:t>
@@ -1170,7 +1153,7 @@
           <w:left w:w="80" w:type="dxa"/>
           <w:right w:w="80" w:type="dxa"/>
         </w:tblCellMar>
-        <w:tblLook w:val="0000" w:firstRow="0" w:lastRow="0" w:firstColumn="0" w:lastColumn="0" w:noHBand="0" w:noVBand="0"/>
+        <w:tblLook w:val="0000"/>
       </w:tblPr>
       <w:tblGrid>
         <w:gridCol w:w="704"/>
@@ -2330,7 +2313,7 @@
         <w:pStyle w:val="Heading1"/>
       </w:pPr>
       <w:bookmarkStart w:id="0" w:name="_Toc155858539"/>
-      <w:bookmarkStart w:id="1" w:name="_Toc374428080"/>
+      <w:bookmarkStart w:id="1" w:name="_Toc374433647"/>
       <w:r>
         <w:lastRenderedPageBreak/>
         <w:t>Executive Summary</w:t>
@@ -2424,7 +2407,7 @@
           <w:r>
             <w:fldChar w:fldCharType="separate"/>
           </w:r>
-          <w:hyperlink w:anchor="_Toc374428080" w:history="1">
+          <w:hyperlink w:anchor="_Toc374433647" w:history="1">
             <w:r>
               <w:rPr>
                 <w:rStyle w:val="Hyperlink"/>
@@ -2465,7 +2448,7 @@
                 <w:noProof/>
                 <w:webHidden/>
               </w:rPr>
-              <w:instrText xml:space="preserve"> PAGEREF _Toc374428080 \h </w:instrText>
+              <w:instrText xml:space="preserve"> PAGEREF _Toc374433647 \h </w:instrText>
             </w:r>
             <w:r>
               <w:rPr>
@@ -2508,7 +2491,7 @@
               <w:noProof/>
             </w:rPr>
           </w:pPr>
-          <w:hyperlink w:anchor="_Toc374428081" w:history="1">
+          <w:hyperlink w:anchor="_Toc374433648" w:history="1">
             <w:r>
               <w:rPr>
                 <w:rStyle w:val="Hyperlink"/>
@@ -2549,7 +2532,7 @@
                 <w:noProof/>
                 <w:webHidden/>
               </w:rPr>
-              <w:instrText xml:space="preserve"> PAGEREF _Toc374428081 \h </w:instrText>
+              <w:instrText xml:space="preserve"> PAGEREF _Toc374433648 \h </w:instrText>
             </w:r>
             <w:r>
               <w:rPr>
@@ -2592,7 +2575,7 @@
               <w:noProof/>
             </w:rPr>
           </w:pPr>
-          <w:hyperlink w:anchor="_Toc374428082" w:history="1">
+          <w:hyperlink w:anchor="_Toc374433649" w:history="1">
             <w:r>
               <w:rPr>
                 <w:rStyle w:val="Hyperlink"/>
@@ -2633,7 +2616,7 @@
                 <w:noProof/>
                 <w:webHidden/>
               </w:rPr>
-              <w:instrText xml:space="preserve"> PAGEREF _Toc374428082 \h </w:instrText>
+              <w:instrText xml:space="preserve"> PAGEREF _Toc374433649 \h </w:instrText>
             </w:r>
             <w:r>
               <w:rPr>
@@ -2676,7 +2659,7 @@
               <w:noProof/>
             </w:rPr>
           </w:pPr>
-          <w:hyperlink w:anchor="_Toc374428083" w:history="1">
+          <w:hyperlink w:anchor="_Toc374433650" w:history="1">
             <w:r>
               <w:rPr>
                 <w:rStyle w:val="Hyperlink"/>
@@ -2717,7 +2700,7 @@
                 <w:noProof/>
                 <w:webHidden/>
               </w:rPr>
-              <w:instrText xml:space="preserve"> PAGEREF _Toc374428083 \h </w:instrText>
+              <w:instrText xml:space="preserve"> PAGEREF _Toc374433650 \h </w:instrText>
             </w:r>
             <w:r>
               <w:rPr>
@@ -2760,7 +2743,7 @@
               <w:noProof/>
             </w:rPr>
           </w:pPr>
-          <w:hyperlink w:anchor="_Toc374428084" w:history="1">
+          <w:hyperlink w:anchor="_Toc374433651" w:history="1">
             <w:r>
               <w:rPr>
                 <w:rStyle w:val="Hyperlink"/>
@@ -2801,7 +2784,7 @@
                 <w:noProof/>
                 <w:webHidden/>
               </w:rPr>
-              <w:instrText xml:space="preserve"> PAGEREF _Toc374428084 \h </w:instrText>
+              <w:instrText xml:space="preserve"> PAGEREF _Toc374433651 \h </w:instrText>
             </w:r>
             <w:r>
               <w:rPr>
@@ -2844,7 +2827,7 @@
               <w:noProof/>
             </w:rPr>
           </w:pPr>
-          <w:hyperlink w:anchor="_Toc374428085" w:history="1">
+          <w:hyperlink w:anchor="_Toc374433652" w:history="1">
             <w:r>
               <w:rPr>
                 <w:rStyle w:val="Hyperlink"/>
@@ -2885,7 +2868,7 @@
                 <w:noProof/>
                 <w:webHidden/>
               </w:rPr>
-              <w:instrText xml:space="preserve"> PAGEREF _Toc374428085 \h </w:instrText>
+              <w:instrText xml:space="preserve"> PAGEREF _Toc374433652 \h </w:instrText>
             </w:r>
             <w:r>
               <w:rPr>
@@ -2928,7 +2911,7 @@
               <w:noProof/>
             </w:rPr>
           </w:pPr>
-          <w:hyperlink w:anchor="_Toc374428086" w:history="1">
+          <w:hyperlink w:anchor="_Toc374433653" w:history="1">
             <w:r>
               <w:rPr>
                 <w:rStyle w:val="Hyperlink"/>
@@ -2969,7 +2952,7 @@
                 <w:noProof/>
                 <w:webHidden/>
               </w:rPr>
-              <w:instrText xml:space="preserve"> PAGEREF _Toc374428086 \h </w:instrText>
+              <w:instrText xml:space="preserve"> PAGEREF _Toc374433653 \h </w:instrText>
             </w:r>
             <w:r>
               <w:rPr>
@@ -3012,7 +2995,7 @@
               <w:noProof/>
             </w:rPr>
           </w:pPr>
-          <w:hyperlink w:anchor="_Toc374428087" w:history="1">
+          <w:hyperlink w:anchor="_Toc374433654" w:history="1">
             <w:r>
               <w:rPr>
                 <w:rStyle w:val="Hyperlink"/>
@@ -3053,7 +3036,7 @@
                 <w:noProof/>
                 <w:webHidden/>
               </w:rPr>
-              <w:instrText xml:space="preserve"> PAGEREF _Toc374428087 \h </w:instrText>
+              <w:instrText xml:space="preserve"> PAGEREF _Toc374433654 \h </w:instrText>
             </w:r>
             <w:r>
               <w:rPr>
@@ -3096,7 +3079,7 @@
               <w:noProof/>
             </w:rPr>
           </w:pPr>
-          <w:hyperlink w:anchor="_Toc374428088" w:history="1">
+          <w:hyperlink w:anchor="_Toc374433655" w:history="1">
             <w:r>
               <w:rPr>
                 <w:rStyle w:val="Hyperlink"/>
@@ -3137,7 +3120,7 @@
                 <w:noProof/>
                 <w:webHidden/>
               </w:rPr>
-              <w:instrText xml:space="preserve"> PAGEREF _Toc374428088 \h </w:instrText>
+              <w:instrText xml:space="preserve"> PAGEREF _Toc374433655 \h </w:instrText>
             </w:r>
             <w:r>
               <w:rPr>
@@ -3180,7 +3163,7 @@
               <w:noProof/>
             </w:rPr>
           </w:pPr>
-          <w:hyperlink w:anchor="_Toc374428089" w:history="1">
+          <w:hyperlink w:anchor="_Toc374433656" w:history="1">
             <w:r>
               <w:rPr>
                 <w:rStyle w:val="Hyperlink"/>
@@ -3221,7 +3204,7 @@
                 <w:noProof/>
                 <w:webHidden/>
               </w:rPr>
-              <w:instrText xml:space="preserve"> PAGEREF _Toc374428089 \h </w:instrText>
+              <w:instrText xml:space="preserve"> PAGEREF _Toc374433656 \h </w:instrText>
             </w:r>
             <w:r>
               <w:rPr>
@@ -3264,7 +3247,7 @@
               <w:noProof/>
             </w:rPr>
           </w:pPr>
-          <w:hyperlink w:anchor="_Toc374428090" w:history="1">
+          <w:hyperlink w:anchor="_Toc374433657" w:history="1">
             <w:r>
               <w:rPr>
                 <w:rStyle w:val="Hyperlink"/>
@@ -3305,7 +3288,7 @@
                 <w:noProof/>
                 <w:webHidden/>
               </w:rPr>
-              <w:instrText xml:space="preserve"> PAGEREF _Toc374428090 \h </w:instrText>
+              <w:instrText xml:space="preserve"> PAGEREF _Toc374433657 \h </w:instrText>
             </w:r>
             <w:r>
               <w:rPr>
@@ -3348,7 +3331,7 @@
               <w:noProof/>
             </w:rPr>
           </w:pPr>
-          <w:hyperlink w:anchor="_Toc374428091" w:history="1">
+          <w:hyperlink w:anchor="_Toc374433658" w:history="1">
             <w:r>
               <w:rPr>
                 <w:rStyle w:val="Hyperlink"/>
@@ -3389,7 +3372,7 @@
                 <w:noProof/>
                 <w:webHidden/>
               </w:rPr>
-              <w:instrText xml:space="preserve"> PAGEREF _Toc374428091 \h </w:instrText>
+              <w:instrText xml:space="preserve"> PAGEREF _Toc374433658 \h </w:instrText>
             </w:r>
             <w:r>
               <w:rPr>
@@ -3432,7 +3415,7 @@
               <w:noProof/>
             </w:rPr>
           </w:pPr>
-          <w:hyperlink w:anchor="_Toc374428092" w:history="1">
+          <w:hyperlink w:anchor="_Toc374433659" w:history="1">
             <w:r>
               <w:rPr>
                 <w:rStyle w:val="Hyperlink"/>
@@ -3473,7 +3456,7 @@
                 <w:noProof/>
                 <w:webHidden/>
               </w:rPr>
-              <w:instrText xml:space="preserve"> PAGEREF _Toc374428092 \h </w:instrText>
+              <w:instrText xml:space="preserve"> PAGEREF _Toc374433659 \h </w:instrText>
             </w:r>
             <w:r>
               <w:rPr>
@@ -3516,7 +3499,7 @@
               <w:noProof/>
             </w:rPr>
           </w:pPr>
-          <w:hyperlink w:anchor="_Toc374428093" w:history="1">
+          <w:hyperlink w:anchor="_Toc374433660" w:history="1">
             <w:r>
               <w:rPr>
                 <w:rStyle w:val="Hyperlink"/>
@@ -3557,7 +3540,7 @@
                 <w:noProof/>
                 <w:webHidden/>
               </w:rPr>
-              <w:instrText xml:space="preserve"> PAGEREF _Toc374428093 \h </w:instrText>
+              <w:instrText xml:space="preserve"> PAGEREF _Toc374433660 \h </w:instrText>
             </w:r>
             <w:r>
               <w:rPr>
@@ -3600,7 +3583,7 @@
               <w:noProof/>
             </w:rPr>
           </w:pPr>
-          <w:hyperlink w:anchor="_Toc374428094" w:history="1">
+          <w:hyperlink w:anchor="_Toc374433661" w:history="1">
             <w:r>
               <w:rPr>
                 <w:rStyle w:val="Hyperlink"/>
@@ -3641,7 +3624,7 @@
                 <w:noProof/>
                 <w:webHidden/>
               </w:rPr>
-              <w:instrText xml:space="preserve"> PAGEREF _Toc374428094 \h </w:instrText>
+              <w:instrText xml:space="preserve"> PAGEREF _Toc374433661 \h </w:instrText>
             </w:r>
             <w:r>
               <w:rPr>
@@ -3661,7 +3644,7 @@
                 <w:noProof/>
                 <w:webHidden/>
               </w:rPr>
-              <w:t>25</w:t>
+              <w:t>26</w:t>
             </w:r>
             <w:r>
               <w:rPr>
@@ -3684,7 +3667,7 @@
               <w:noProof/>
             </w:rPr>
           </w:pPr>
-          <w:hyperlink w:anchor="_Toc374428095" w:history="1">
+          <w:hyperlink w:anchor="_Toc374433662" w:history="1">
             <w:r>
               <w:rPr>
                 <w:rStyle w:val="Hyperlink"/>
@@ -3725,7 +3708,7 @@
                 <w:noProof/>
                 <w:webHidden/>
               </w:rPr>
-              <w:instrText xml:space="preserve"> PAGEREF _Toc374428095 \h </w:instrText>
+              <w:instrText xml:space="preserve"> PAGEREF _Toc374433662 \h </w:instrText>
             </w:r>
             <w:r>
               <w:rPr>
@@ -3768,7 +3751,7 @@
               <w:noProof/>
             </w:rPr>
           </w:pPr>
-          <w:hyperlink w:anchor="_Toc374428096" w:history="1">
+          <w:hyperlink w:anchor="_Toc374433663" w:history="1">
             <w:r>
               <w:rPr>
                 <w:rStyle w:val="Hyperlink"/>
@@ -3809,7 +3792,7 @@
                 <w:noProof/>
                 <w:webHidden/>
               </w:rPr>
-              <w:instrText xml:space="preserve"> PAGEREF _Toc374428096 \h </w:instrText>
+              <w:instrText xml:space="preserve"> PAGEREF _Toc374433663 \h </w:instrText>
             </w:r>
             <w:r>
               <w:rPr>
@@ -3852,7 +3835,7 @@
               <w:noProof/>
             </w:rPr>
           </w:pPr>
-          <w:hyperlink w:anchor="_Toc374428097" w:history="1">
+          <w:hyperlink w:anchor="_Toc374433664" w:history="1">
             <w:r>
               <w:rPr>
                 <w:rStyle w:val="Hyperlink"/>
@@ -3893,7 +3876,7 @@
                 <w:noProof/>
                 <w:webHidden/>
               </w:rPr>
-              <w:instrText xml:space="preserve"> PAGEREF _Toc374428097 \h </w:instrText>
+              <w:instrText xml:space="preserve"> PAGEREF _Toc374433664 \h </w:instrText>
             </w:r>
             <w:r>
               <w:rPr>
@@ -3913,7 +3896,7 @@
                 <w:noProof/>
                 <w:webHidden/>
               </w:rPr>
-              <w:t>30</w:t>
+              <w:t>31</w:t>
             </w:r>
             <w:r>
               <w:rPr>
@@ -3936,7 +3919,7 @@
               <w:noProof/>
             </w:rPr>
           </w:pPr>
-          <w:hyperlink w:anchor="_Toc374428098" w:history="1">
+          <w:hyperlink w:anchor="_Toc374433665" w:history="1">
             <w:r>
               <w:rPr>
                 <w:rStyle w:val="Hyperlink"/>
@@ -3977,7 +3960,7 @@
                 <w:noProof/>
                 <w:webHidden/>
               </w:rPr>
-              <w:instrText xml:space="preserve"> PAGEREF _Toc374428098 \h </w:instrText>
+              <w:instrText xml:space="preserve"> PAGEREF _Toc374433665 \h </w:instrText>
             </w:r>
             <w:r>
               <w:rPr>
@@ -4020,7 +4003,7 @@
               <w:noProof/>
             </w:rPr>
           </w:pPr>
-          <w:hyperlink w:anchor="_Toc374428099" w:history="1">
+          <w:hyperlink w:anchor="_Toc374433666" w:history="1">
             <w:r>
               <w:rPr>
                 <w:rStyle w:val="Hyperlink"/>
@@ -4061,7 +4044,7 @@
                 <w:noProof/>
                 <w:webHidden/>
               </w:rPr>
-              <w:instrText xml:space="preserve"> PAGEREF _Toc374428099 \h </w:instrText>
+              <w:instrText xml:space="preserve"> PAGEREF _Toc374433666 \h </w:instrText>
             </w:r>
             <w:r>
               <w:rPr>
@@ -4104,7 +4087,7 @@
               <w:noProof/>
             </w:rPr>
           </w:pPr>
-          <w:hyperlink w:anchor="_Toc374428100" w:history="1">
+          <w:hyperlink w:anchor="_Toc374433667" w:history="1">
             <w:r>
               <w:rPr>
                 <w:rStyle w:val="Hyperlink"/>
@@ -4145,7 +4128,7 @@
                 <w:noProof/>
                 <w:webHidden/>
               </w:rPr>
-              <w:instrText xml:space="preserve"> PAGEREF _Toc374428100 \h </w:instrText>
+              <w:instrText xml:space="preserve"> PAGEREF _Toc374433667 \h </w:instrText>
             </w:r>
             <w:r>
               <w:rPr>
@@ -4188,7 +4171,7 @@
               <w:noProof/>
             </w:rPr>
           </w:pPr>
-          <w:hyperlink w:anchor="_Toc374428101" w:history="1">
+          <w:hyperlink w:anchor="_Toc374433668" w:history="1">
             <w:r>
               <w:rPr>
                 <w:rStyle w:val="Hyperlink"/>
@@ -4229,7 +4212,7 @@
                 <w:noProof/>
                 <w:webHidden/>
               </w:rPr>
-              <w:instrText xml:space="preserve"> PAGEREF _Toc374428101 \h </w:instrText>
+              <w:instrText xml:space="preserve"> PAGEREF _Toc374433668 \h </w:instrText>
             </w:r>
             <w:r>
               <w:rPr>
@@ -4272,7 +4255,7 @@
               <w:noProof/>
             </w:rPr>
           </w:pPr>
-          <w:hyperlink w:anchor="_Toc374428102" w:history="1">
+          <w:hyperlink w:anchor="_Toc374433669" w:history="1">
             <w:r>
               <w:rPr>
                 <w:rStyle w:val="Hyperlink"/>
@@ -4313,7 +4296,7 @@
                 <w:noProof/>
                 <w:webHidden/>
               </w:rPr>
-              <w:instrText xml:space="preserve"> PAGEREF _Toc374428102 \h </w:instrText>
+              <w:instrText xml:space="preserve"> PAGEREF _Toc374433669 \h </w:instrText>
             </w:r>
             <w:r>
               <w:rPr>
@@ -4333,7 +4316,7 @@
                 <w:noProof/>
                 <w:webHidden/>
               </w:rPr>
-              <w:t>36</w:t>
+              <w:t>37</w:t>
             </w:r>
             <w:r>
               <w:rPr>
@@ -4356,7 +4339,7 @@
               <w:noProof/>
             </w:rPr>
           </w:pPr>
-          <w:hyperlink w:anchor="_Toc374428103" w:history="1">
+          <w:hyperlink w:anchor="_Toc374433670" w:history="1">
             <w:r>
               <w:rPr>
                 <w:rStyle w:val="Hyperlink"/>
@@ -4397,7 +4380,7 @@
                 <w:noProof/>
                 <w:webHidden/>
               </w:rPr>
-              <w:instrText xml:space="preserve"> PAGEREF _Toc374428103 \h </w:instrText>
+              <w:instrText xml:space="preserve"> PAGEREF _Toc374433670 \h </w:instrText>
             </w:r>
             <w:r>
               <w:rPr>
@@ -4440,7 +4423,7 @@
               <w:noProof/>
             </w:rPr>
           </w:pPr>
-          <w:hyperlink w:anchor="_Toc374428104" w:history="1">
+          <w:hyperlink w:anchor="_Toc374433671" w:history="1">
             <w:r>
               <w:rPr>
                 <w:rStyle w:val="Hyperlink"/>
@@ -4481,7 +4464,7 @@
                 <w:noProof/>
                 <w:webHidden/>
               </w:rPr>
-              <w:instrText xml:space="preserve"> PAGEREF _Toc374428104 \h </w:instrText>
+              <w:instrText xml:space="preserve"> PAGEREF _Toc374433671 \h </w:instrText>
             </w:r>
             <w:r>
               <w:rPr>
@@ -4501,7 +4484,7 @@
                 <w:noProof/>
                 <w:webHidden/>
               </w:rPr>
-              <w:t>37</w:t>
+              <w:t>38</w:t>
             </w:r>
             <w:r>
               <w:rPr>
@@ -4524,7 +4507,7 @@
               <w:noProof/>
             </w:rPr>
           </w:pPr>
-          <w:hyperlink w:anchor="_Toc374428105" w:history="1">
+          <w:hyperlink w:anchor="_Toc374433672" w:history="1">
             <w:r>
               <w:rPr>
                 <w:rStyle w:val="Hyperlink"/>
@@ -4565,7 +4548,7 @@
                 <w:noProof/>
                 <w:webHidden/>
               </w:rPr>
-              <w:instrText xml:space="preserve"> PAGEREF _Toc374428105 \h </w:instrText>
+              <w:instrText xml:space="preserve"> PAGEREF _Toc374433672 \h </w:instrText>
             </w:r>
             <w:r>
               <w:rPr>
@@ -4585,7 +4568,7 @@
                 <w:noProof/>
                 <w:webHidden/>
               </w:rPr>
-              <w:t>37</w:t>
+              <w:t>38</w:t>
             </w:r>
             <w:r>
               <w:rPr>
@@ -4608,7 +4591,7 @@
               <w:noProof/>
             </w:rPr>
           </w:pPr>
-          <w:hyperlink w:anchor="_Toc374428106" w:history="1">
+          <w:hyperlink w:anchor="_Toc374433673" w:history="1">
             <w:r>
               <w:rPr>
                 <w:rStyle w:val="Hyperlink"/>
@@ -4649,7 +4632,7 @@
                 <w:noProof/>
                 <w:webHidden/>
               </w:rPr>
-              <w:instrText xml:space="preserve"> PAGEREF _Toc374428106 \h </w:instrText>
+              <w:instrText xml:space="preserve"> PAGEREF _Toc374433673 \h </w:instrText>
             </w:r>
             <w:r>
               <w:rPr>
@@ -4692,7 +4675,7 @@
               <w:noProof/>
             </w:rPr>
           </w:pPr>
-          <w:hyperlink w:anchor="_Toc374428107" w:history="1">
+          <w:hyperlink w:anchor="_Toc374433674" w:history="1">
             <w:r>
               <w:rPr>
                 <w:rStyle w:val="Hyperlink"/>
@@ -4733,7 +4716,7 @@
                 <w:noProof/>
                 <w:webHidden/>
               </w:rPr>
-              <w:instrText xml:space="preserve"> PAGEREF _Toc374428107 \h </w:instrText>
+              <w:instrText xml:space="preserve"> PAGEREF _Toc374433674 \h </w:instrText>
             </w:r>
             <w:r>
               <w:rPr>
@@ -4776,7 +4759,7 @@
               <w:noProof/>
             </w:rPr>
           </w:pPr>
-          <w:hyperlink w:anchor="_Toc374428108" w:history="1">
+          <w:hyperlink w:anchor="_Toc374433675" w:history="1">
             <w:r>
               <w:rPr>
                 <w:rStyle w:val="Hyperlink"/>
@@ -4817,7 +4800,7 @@
                 <w:noProof/>
                 <w:webHidden/>
               </w:rPr>
-              <w:instrText xml:space="preserve"> PAGEREF _Toc374428108 \h </w:instrText>
+              <w:instrText xml:space="preserve"> PAGEREF _Toc374433675 \h </w:instrText>
             </w:r>
             <w:r>
               <w:rPr>
@@ -4860,7 +4843,7 @@
               <w:noProof/>
             </w:rPr>
           </w:pPr>
-          <w:hyperlink w:anchor="_Toc374428109" w:history="1">
+          <w:hyperlink w:anchor="_Toc374433676" w:history="1">
             <w:r>
               <w:rPr>
                 <w:rStyle w:val="Hyperlink"/>
@@ -4901,7 +4884,7 @@
                 <w:noProof/>
                 <w:webHidden/>
               </w:rPr>
-              <w:instrText xml:space="preserve"> PAGEREF _Toc374428109 \h </w:instrText>
+              <w:instrText xml:space="preserve"> PAGEREF _Toc374433676 \h </w:instrText>
             </w:r>
             <w:r>
               <w:rPr>
@@ -4944,7 +4927,7 @@
               <w:noProof/>
             </w:rPr>
           </w:pPr>
-          <w:hyperlink w:anchor="_Toc374428110" w:history="1">
+          <w:hyperlink w:anchor="_Toc374433677" w:history="1">
             <w:r>
               <w:rPr>
                 <w:rStyle w:val="Hyperlink"/>
@@ -4985,7 +4968,7 @@
                 <w:noProof/>
                 <w:webHidden/>
               </w:rPr>
-              <w:instrText xml:space="preserve"> PAGEREF _Toc374428110 \h </w:instrText>
+              <w:instrText xml:space="preserve"> PAGEREF _Toc374433677 \h </w:instrText>
             </w:r>
             <w:r>
               <w:rPr>
@@ -5005,7 +4988,7 @@
                 <w:noProof/>
                 <w:webHidden/>
               </w:rPr>
-              <w:t>39</w:t>
+              <w:t>40</w:t>
             </w:r>
             <w:r>
               <w:rPr>
@@ -5028,7 +5011,7 @@
               <w:noProof/>
             </w:rPr>
           </w:pPr>
-          <w:hyperlink w:anchor="_Toc374428111" w:history="1">
+          <w:hyperlink w:anchor="_Toc374433678" w:history="1">
             <w:r>
               <w:rPr>
                 <w:rStyle w:val="Hyperlink"/>
@@ -5069,7 +5052,7 @@
                 <w:noProof/>
                 <w:webHidden/>
               </w:rPr>
-              <w:instrText xml:space="preserve"> PAGEREF _Toc374428111 \h </w:instrText>
+              <w:instrText xml:space="preserve"> PAGEREF _Toc374433678 \h </w:instrText>
             </w:r>
             <w:r>
               <w:rPr>
@@ -5112,7 +5095,7 @@
               <w:noProof/>
             </w:rPr>
           </w:pPr>
-          <w:hyperlink w:anchor="_Toc374428112" w:history="1">
+          <w:hyperlink w:anchor="_Toc374433679" w:history="1">
             <w:r>
               <w:rPr>
                 <w:rStyle w:val="Hyperlink"/>
@@ -5153,7 +5136,7 @@
                 <w:noProof/>
                 <w:webHidden/>
               </w:rPr>
-              <w:instrText xml:space="preserve"> PAGEREF _Toc374428112 \h </w:instrText>
+              <w:instrText xml:space="preserve"> PAGEREF _Toc374433679 \h </w:instrText>
             </w:r>
             <w:r>
               <w:rPr>
@@ -5173,7 +5156,7 @@
                 <w:noProof/>
                 <w:webHidden/>
               </w:rPr>
-              <w:t>40</w:t>
+              <w:t>41</w:t>
             </w:r>
             <w:r>
               <w:rPr>
@@ -5196,7 +5179,7 @@
               <w:noProof/>
             </w:rPr>
           </w:pPr>
-          <w:hyperlink w:anchor="_Toc374428113" w:history="1">
+          <w:hyperlink w:anchor="_Toc374433680" w:history="1">
             <w:r>
               <w:rPr>
                 <w:rStyle w:val="Hyperlink"/>
@@ -5237,7 +5220,7 @@
                 <w:noProof/>
                 <w:webHidden/>
               </w:rPr>
-              <w:instrText xml:space="preserve"> PAGEREF _Toc374428113 \h </w:instrText>
+              <w:instrText xml:space="preserve"> PAGEREF _Toc374433680 \h </w:instrText>
             </w:r>
             <w:r>
               <w:rPr>
@@ -5257,7 +5240,7 @@
                 <w:noProof/>
                 <w:webHidden/>
               </w:rPr>
-              <w:t>40</w:t>
+              <w:t>41</w:t>
             </w:r>
             <w:r>
               <w:rPr>
@@ -5280,7 +5263,7 @@
               <w:noProof/>
             </w:rPr>
           </w:pPr>
-          <w:hyperlink w:anchor="_Toc374428114" w:history="1">
+          <w:hyperlink w:anchor="_Toc374433681" w:history="1">
             <w:r>
               <w:rPr>
                 <w:rStyle w:val="Hyperlink"/>
@@ -5321,7 +5304,7 @@
                 <w:noProof/>
                 <w:webHidden/>
               </w:rPr>
-              <w:instrText xml:space="preserve"> PAGEREF _Toc374428114 \h </w:instrText>
+              <w:instrText xml:space="preserve"> PAGEREF _Toc374433681 \h </w:instrText>
             </w:r>
             <w:r>
               <w:rPr>
@@ -5364,7 +5347,7 @@
               <w:noProof/>
             </w:rPr>
           </w:pPr>
-          <w:hyperlink w:anchor="_Toc374428115" w:history="1">
+          <w:hyperlink w:anchor="_Toc374433682" w:history="1">
             <w:r>
               <w:rPr>
                 <w:rStyle w:val="Hyperlink"/>
@@ -5405,7 +5388,7 @@
                 <w:noProof/>
                 <w:webHidden/>
               </w:rPr>
-              <w:instrText xml:space="preserve"> PAGEREF _Toc374428115 \h </w:instrText>
+              <w:instrText xml:space="preserve"> PAGEREF _Toc374433682 \h </w:instrText>
             </w:r>
             <w:r>
               <w:rPr>
@@ -5448,7 +5431,7 @@
               <w:noProof/>
             </w:rPr>
           </w:pPr>
-          <w:hyperlink w:anchor="_Toc374428116" w:history="1">
+          <w:hyperlink w:anchor="_Toc374433683" w:history="1">
             <w:r>
               <w:rPr>
                 <w:rStyle w:val="Hyperlink"/>
@@ -5489,7 +5472,7 @@
                 <w:noProof/>
                 <w:webHidden/>
               </w:rPr>
-              <w:instrText xml:space="preserve"> PAGEREF _Toc374428116 \h </w:instrText>
+              <w:instrText xml:space="preserve"> PAGEREF _Toc374433683 \h </w:instrText>
             </w:r>
             <w:r>
               <w:rPr>
@@ -5556,7 +5539,7 @@
       <w:pPr>
         <w:pStyle w:val="Heading1"/>
       </w:pPr>
-      <w:bookmarkStart w:id="2" w:name="_Toc374428081"/>
+      <w:bookmarkStart w:id="2" w:name="_Toc374433648"/>
       <w:r>
         <w:lastRenderedPageBreak/>
         <w:t>Program Introduction</w:t>
@@ -5626,7 +5609,7 @@
       <w:tblPr>
         <w:tblStyle w:val="TableGrid"/>
         <w:tblW w:w="0" w:type="auto"/>
-        <w:tblLook w:val="04A0" w:firstRow="1" w:lastRow="0" w:firstColumn="1" w:lastColumn="0" w:noHBand="0" w:noVBand="1"/>
+        <w:tblLook w:val="04A0"/>
       </w:tblPr>
       <w:tblGrid>
         <w:gridCol w:w="3168"/>
@@ -5849,7 +5832,7 @@
       <w:pPr>
         <w:pStyle w:val="Heading1"/>
       </w:pPr>
-      <w:bookmarkStart w:id="3" w:name="_Toc374428082"/>
+      <w:bookmarkStart w:id="3" w:name="_Toc374433649"/>
       <w:r>
         <w:t>Mission Relevance and Justification</w:t>
       </w:r>
@@ -5859,7 +5842,7 @@
       <w:pPr>
         <w:pStyle w:val="Heading2"/>
       </w:pPr>
-      <w:bookmarkStart w:id="4" w:name="_Toc374428083"/>
+      <w:bookmarkStart w:id="4" w:name="_Toc374433650"/>
       <w:r>
         <w:t>Relation to NASA Objectives</w:t>
       </w:r>
@@ -5916,7 +5899,7 @@
       <w:pPr>
         <w:pStyle w:val="Heading2"/>
       </w:pPr>
-      <w:bookmarkStart w:id="5" w:name="_Toc374428084"/>
+      <w:bookmarkStart w:id="5" w:name="_Toc374433651"/>
       <w:r>
         <w:t>Historical Proximity Operations Relevance</w:t>
       </w:r>
@@ -7202,7 +7185,7 @@
                     <pic:cNvPicPr/>
                   </pic:nvPicPr>
                   <pic:blipFill>
-                    <a:blip r:embed="rId14" cstate="print"/>
+                    <a:blip r:embed="rId13" cstate="print"/>
                     <a:stretch>
                       <a:fillRect/>
                     </a:stretch>
@@ -7318,7 +7301,7 @@
         <w:tblW w:w="10530" w:type="dxa"/>
         <w:tblInd w:w="-522" w:type="dxa"/>
         <w:tblLayout w:type="fixed"/>
-        <w:tblLook w:val="04A0" w:firstRow="1" w:lastRow="0" w:firstColumn="1" w:lastColumn="0" w:noHBand="0" w:noVBand="1"/>
+        <w:tblLook w:val="04A0"/>
       </w:tblPr>
       <w:tblGrid>
         <w:gridCol w:w="1440"/>
@@ -8162,7 +8145,7 @@
       <w:pPr>
         <w:pStyle w:val="Heading2"/>
       </w:pPr>
-      <w:bookmarkStart w:id="6" w:name="_Toc374428085"/>
+      <w:bookmarkStart w:id="6" w:name="_Toc374433652"/>
       <w:r>
         <w:t>Related Activity in Proximity Operations</w:t>
       </w:r>
@@ -8292,8 +8275,13 @@
         </w:rPr>
         <w:t xml:space="preserve"> under development by </w:t>
       </w:r>
-      <w:r>
-        <w:t xml:space="preserve">Tyvak </w:t>
+      <w:proofErr w:type="spellStart"/>
+      <w:r>
+        <w:t>Tyvak</w:t>
+      </w:r>
+      <w:proofErr w:type="spellEnd"/>
+      <w:r>
+        <w:t xml:space="preserve"> </w:t>
       </w:r>
       <w:proofErr w:type="spellStart"/>
       <w:r>
@@ -8560,7 +8548,7 @@
       <w:pPr>
         <w:pStyle w:val="Heading1"/>
       </w:pPr>
-      <w:bookmarkStart w:id="7" w:name="_Toc374428086"/>
+      <w:bookmarkStart w:id="7" w:name="_Toc374433653"/>
       <w:r>
         <w:t>Mission Objectives</w:t>
       </w:r>
@@ -8570,7 +8558,7 @@
       <w:pPr>
         <w:pStyle w:val="Heading2"/>
       </w:pPr>
-      <w:bookmarkStart w:id="8" w:name="_Toc374428087"/>
+      <w:bookmarkStart w:id="8" w:name="_Toc374433654"/>
       <w:r>
         <w:t>Baseline Mission</w:t>
       </w:r>
@@ -8725,7 +8713,7 @@
       <w:pPr>
         <w:pStyle w:val="Heading2"/>
       </w:pPr>
-      <w:bookmarkStart w:id="9" w:name="_Toc374428088"/>
+      <w:bookmarkStart w:id="9" w:name="_Toc374433655"/>
       <w:r>
         <w:t>Success Criteria</w:t>
       </w:r>
@@ -8809,7 +8797,7 @@
       <w:pPr>
         <w:pStyle w:val="Heading1"/>
       </w:pPr>
-      <w:bookmarkStart w:id="10" w:name="_Toc374428089"/>
+      <w:bookmarkStart w:id="10" w:name="_Toc374433656"/>
       <w:r>
         <w:t>Requirements Verification</w:t>
       </w:r>
@@ -8822,7 +8810,7 @@
       <w:pPr>
         <w:pStyle w:val="Heading2"/>
       </w:pPr>
-      <w:bookmarkStart w:id="11" w:name="_Toc374428090"/>
+      <w:bookmarkStart w:id="11" w:name="_Toc374433657"/>
       <w:r>
         <w:t>Rationale and Taxonomy</w:t>
       </w:r>
@@ -8840,15 +8828,7 @@
       <w:proofErr w:type="spellEnd"/>
       <w:proofErr w:type="gramEnd"/>
       <w:r>
-        <w:t xml:space="preserve">, </w:t>
-      </w:r>
-      <w:proofErr w:type="spellStart"/>
-      <w:r>
-        <w:t>Etc</w:t>
-      </w:r>
-      <w:proofErr w:type="spellEnd"/>
-      <w:r>
-        <w:t>). If these top-level mission requirements are not met, it is within the customer’s judgment to determine whether or not their requirements were too strict</w:t>
+        <w:t>, Etc). If these top-level mission requirements are not met, it is within the customer’s judgment to determine whether or not their requirements were too strict</w:t>
       </w:r>
       <w:r>
         <w:t>, their desired mission is too impractical, or if their selection of mission developer is at fault. If it is the latter case, it is within the potential customer’s power to part ways with the mission developer, thus making any effort that went into the development of the mission a waste of time, money, and resources.</w:t>
@@ -9074,7 +9054,7 @@
       <w:pPr>
         <w:pStyle w:val="Heading2"/>
       </w:pPr>
-      <w:bookmarkStart w:id="12" w:name="_Toc374428091"/>
+      <w:bookmarkStart w:id="12" w:name="_Toc374433658"/>
       <w:r>
         <w:lastRenderedPageBreak/>
         <w:t>Mission Constraints</w:t>
@@ -9090,7 +9070,7 @@
       <w:pPr>
         <w:pStyle w:val="Heading3"/>
       </w:pPr>
-      <w:bookmarkStart w:id="13" w:name="_Toc374428092"/>
+      <w:bookmarkStart w:id="13" w:name="_Toc374433659"/>
       <w:r>
         <w:t>Launch Vehicle Integration</w:t>
       </w:r>
@@ -9284,7 +9264,7 @@
                     <pic:cNvPicPr/>
                   </pic:nvPicPr>
                   <pic:blipFill>
-                    <a:blip r:embed="rId15" cstate="print"/>
+                    <a:blip r:embed="rId14" cstate="print"/>
                     <a:stretch>
                       <a:fillRect/>
                     </a:stretch>
@@ -9334,7 +9314,15 @@
     </w:p>
     <w:p>
       <w:r>
-        <w:t xml:space="preserve">This standardization of CubeSat sizes has allowed companies such as Clyde Space, Pumpkin, Tyvak, and </w:t>
+        <w:t xml:space="preserve">This standardization of CubeSat sizes has allowed companies such as Clyde Space, Pumpkin, </w:t>
+      </w:r>
+      <w:proofErr w:type="spellStart"/>
+      <w:r>
+        <w:t>Tyvak</w:t>
+      </w:r>
+      <w:proofErr w:type="spellEnd"/>
+      <w:r>
+        <w:t xml:space="preserve">, and </w:t>
       </w:r>
       <w:proofErr w:type="spellStart"/>
       <w:r>
@@ -9384,7 +9372,7 @@
       <w:tblPr>
         <w:tblStyle w:val="TableGrid"/>
         <w:tblW w:w="0" w:type="auto"/>
-        <w:tblLook w:val="04A0" w:firstRow="1" w:lastRow="0" w:firstColumn="1" w:lastColumn="0" w:noHBand="0" w:noVBand="1"/>
+        <w:tblLook w:val="04A0"/>
       </w:tblPr>
       <w:tblGrid>
         <w:gridCol w:w="4124"/>
@@ -9428,7 +9416,7 @@
                           </pic:cNvPicPr>
                         </pic:nvPicPr>
                         <pic:blipFill>
-                          <a:blip r:embed="rId16" cstate="print"/>
+                          <a:blip r:embed="rId15" cstate="print"/>
                           <a:srcRect/>
                           <a:stretch>
                             <a:fillRect/>
@@ -9496,7 +9484,7 @@
                           </pic:cNvPicPr>
                         </pic:nvPicPr>
                         <pic:blipFill>
-                          <a:blip r:embed="rId17" cstate="print"/>
+                          <a:blip r:embed="rId16" cstate="print"/>
                           <a:srcRect/>
                           <a:stretch>
                             <a:fillRect/>
@@ -9567,7 +9555,7 @@
                           </pic:cNvPicPr>
                         </pic:nvPicPr>
                         <pic:blipFill>
-                          <a:blip r:embed="rId18" cstate="print"/>
+                          <a:blip r:embed="rId17" cstate="print"/>
                           <a:srcRect/>
                           <a:stretch>
                             <a:fillRect/>
@@ -9659,15 +9647,7 @@
       </w:r>
       <w:proofErr w:type="spellEnd"/>
       <w:r>
-        <w:t xml:space="preserve"> Orbital </w:t>
-      </w:r>
-      <w:proofErr w:type="spellStart"/>
-      <w:r>
-        <w:t>Deployer</w:t>
-      </w:r>
-      <w:proofErr w:type="spellEnd"/>
-      <w:r>
-        <w:t xml:space="preserve"> (P-POD), Nanosatellite Launch Adapter System (NLAS), Canisterized Satellite Deployer (CSD)</w:t>
+        <w:t xml:space="preserve"> Orbital Deployer (P-POD), Nanosatellite Launch Adapter System (NLAS), Canisterized Satellite Deployer (CSD)</w:t>
       </w:r>
       <w:r>
         <w:t xml:space="preserve"> (Each Shown in Figure 5-3)</w:t>
@@ -9694,7 +9674,7 @@
           <w:insideH w:val="none" w:sz="0" w:space="0" w:color="auto"/>
           <w:insideV w:val="none" w:sz="0" w:space="0" w:color="auto"/>
         </w:tblBorders>
-        <w:tblLook w:val="04A0" w:firstRow="1" w:lastRow="0" w:firstColumn="1" w:lastColumn="0" w:noHBand="0" w:noVBand="1"/>
+        <w:tblLook w:val="04A0"/>
       </w:tblPr>
       <w:tblGrid>
         <w:gridCol w:w="9828"/>
@@ -9735,10 +9715,10 @@
                           </pic:cNvPicPr>
                         </pic:nvPicPr>
                         <pic:blipFill>
-                          <a:blip r:embed="rId19" cstate="print">
+                          <a:blip r:embed="rId18" cstate="print">
                             <a:extLst>
                               <a:ext uri="{28A0092B-C50C-407E-A947-70E740481C1C}">
-                                <a14:useLocalDpi xmlns:a14="http://schemas.microsoft.com/office/drawing/2010/main" val="0"/>
+                                <a14:useLocalDpi xmlns:a14="http://schemas.microsoft.com/office/drawing/2010/main" xmlns:wps="http://schemas.microsoft.com/office/word/2010/wordprocessingShape" xmlns:wpi="http://schemas.microsoft.com/office/word/2010/wordprocessingInk" xmlns:wpg="http://schemas.microsoft.com/office/word/2010/wordprocessingGroup" xmlns:w14="http://schemas.microsoft.com/office/word/2010/wordml" xmlns:w="http://schemas.openxmlformats.org/wordprocessingml/2006/main" xmlns:w10="urn:schemas-microsoft-com:office:word" xmlns:wp14="http://schemas.microsoft.com/office/word/2010/wordprocessingDrawing" xmlns:v="urn:schemas-microsoft-com:vml" xmlns:o="urn:schemas-microsoft-com:office:office" xmlns:mc="http://schemas.openxmlformats.org/markup-compatibility/2006" xmlns:wpc="http://schemas.microsoft.com/office/word/2010/wordprocessingCanvas" xmlns="" val="0"/>
                               </a:ext>
                             </a:extLst>
                           </a:blip>
@@ -9796,10 +9776,10 @@
                           </pic:cNvPicPr>
                         </pic:nvPicPr>
                         <pic:blipFill>
-                          <a:blip r:embed="rId20" cstate="print">
+                          <a:blip r:embed="rId19" cstate="print">
                             <a:extLst>
                               <a:ext uri="{28A0092B-C50C-407E-A947-70E740481C1C}">
-                                <a14:useLocalDpi xmlns:a14="http://schemas.microsoft.com/office/drawing/2010/main" val="0"/>
+                                <a14:useLocalDpi xmlns:a14="http://schemas.microsoft.com/office/drawing/2010/main" xmlns:wps="http://schemas.microsoft.com/office/word/2010/wordprocessingShape" xmlns:wpi="http://schemas.microsoft.com/office/word/2010/wordprocessingInk" xmlns:wpg="http://schemas.microsoft.com/office/word/2010/wordprocessingGroup" xmlns:w14="http://schemas.microsoft.com/office/word/2010/wordml" xmlns:w="http://schemas.openxmlformats.org/wordprocessingml/2006/main" xmlns:w10="urn:schemas-microsoft-com:office:word" xmlns:wp14="http://schemas.microsoft.com/office/word/2010/wordprocessingDrawing" xmlns:v="urn:schemas-microsoft-com:vml" xmlns:o="urn:schemas-microsoft-com:office:office" xmlns:mc="http://schemas.openxmlformats.org/markup-compatibility/2006" xmlns:wpc="http://schemas.microsoft.com/office/word/2010/wordprocessingCanvas" xmlns="" val="0"/>
                               </a:ext>
                             </a:extLst>
                           </a:blip>
@@ -9883,7 +9863,7 @@
                           </pic:cNvPicPr>
                         </pic:nvPicPr>
                         <pic:blipFill>
-                          <a:blip r:embed="rId21" cstate="print"/>
+                          <a:blip r:embed="rId20" cstate="print"/>
                           <a:srcRect/>
                           <a:stretch>
                             <a:fillRect/>
@@ -9999,7 +9979,7 @@
       <w:tblPr>
         <w:tblStyle w:val="TableGrid"/>
         <w:tblW w:w="0" w:type="auto"/>
-        <w:tblLook w:val="04A0" w:firstRow="1" w:lastRow="0" w:firstColumn="1" w:lastColumn="0" w:noHBand="0" w:noVBand="1"/>
+        <w:tblLook w:val="04A0"/>
       </w:tblPr>
       <w:tblGrid>
         <w:gridCol w:w="1915"/>
@@ -10624,7 +10604,7 @@
                     </pic:cNvPicPr>
                   </pic:nvPicPr>
                   <pic:blipFill>
-                    <a:blip r:embed="rId22" cstate="print"/>
+                    <a:blip r:embed="rId21" cstate="print"/>
                     <a:srcRect/>
                     <a:stretch>
                       <a:fillRect/>
@@ -10723,7 +10703,7 @@
                     </pic:cNvPicPr>
                   </pic:nvPicPr>
                   <pic:blipFill>
-                    <a:blip r:embed="rId23" cstate="print"/>
+                    <a:blip r:embed="rId22" cstate="print"/>
                     <a:srcRect/>
                     <a:stretch>
                       <a:fillRect/>
@@ -10836,7 +10816,7 @@
             <wp:cNvGraphicFramePr/>
             <a:graphic xmlns:a="http://schemas.openxmlformats.org/drawingml/2006/main">
               <a:graphicData uri="http://schemas.openxmlformats.org/drawingml/2006/chart">
-                <c:chart xmlns:c="http://schemas.openxmlformats.org/drawingml/2006/chart" xmlns:r="http://schemas.openxmlformats.org/officeDocument/2006/relationships" r:id="rId24"/>
+                <c:chart xmlns:c="http://schemas.openxmlformats.org/drawingml/2006/chart" xmlns:r="http://schemas.openxmlformats.org/officeDocument/2006/relationships" r:id="rId23"/>
               </a:graphicData>
             </a:graphic>
           </wp:inline>
@@ -10877,7 +10857,7 @@
             <wp:cNvGraphicFramePr/>
             <a:graphic xmlns:a="http://schemas.openxmlformats.org/drawingml/2006/main">
               <a:graphicData uri="http://schemas.openxmlformats.org/drawingml/2006/chart">
-                <c:chart xmlns:c="http://schemas.openxmlformats.org/drawingml/2006/chart" xmlns:r="http://schemas.openxmlformats.org/officeDocument/2006/relationships" r:id="rId25"/>
+                <c:chart xmlns:c="http://schemas.openxmlformats.org/drawingml/2006/chart" xmlns:r="http://schemas.openxmlformats.org/officeDocument/2006/relationships" r:id="rId24"/>
               </a:graphicData>
             </a:graphic>
           </wp:inline>
@@ -10978,15 +10958,7 @@
         <w:t xml:space="preserve"> opposite is the case. Both the</w:t>
       </w:r>
       <w:r>
-        <w:t xml:space="preserve"> CubeSat Launch Initiative (CSLI) and the Educational Launch of </w:t>
-      </w:r>
-      <w:proofErr w:type="spellStart"/>
-      <w:r>
-        <w:t>Nanosatellites</w:t>
-      </w:r>
-      <w:proofErr w:type="spellEnd"/>
-      <w:r>
-        <w:t xml:space="preserve"> (</w:t>
+        <w:t xml:space="preserve"> CubeSat Launch Initiative (CSLI) and the Educational Launch of Nanosatellites (</w:t>
       </w:r>
       <w:proofErr w:type="spellStart"/>
       <w:r>
@@ -11026,7 +10998,7 @@
       <w:pPr>
         <w:pStyle w:val="Heading3"/>
       </w:pPr>
-      <w:bookmarkStart w:id="14" w:name="_Toc374428093"/>
+      <w:bookmarkStart w:id="14" w:name="_Toc374433660"/>
       <w:r>
         <w:t>Volume</w:t>
       </w:r>
@@ -11120,7 +11092,7 @@
                     <pic:cNvPicPr/>
                   </pic:nvPicPr>
                   <pic:blipFill>
-                    <a:blip r:embed="rId26" cstate="print"/>
+                    <a:blip r:embed="rId25" cstate="print"/>
                     <a:srcRect l="8863" t="6552" r="9347" b="5172"/>
                     <a:stretch>
                       <a:fillRect/>
@@ -11201,7 +11173,7 @@
                     <pic:cNvPicPr/>
                   </pic:nvPicPr>
                   <pic:blipFill>
-                    <a:blip r:embed="rId27" cstate="print"/>
+                    <a:blip r:embed="rId26" cstate="print"/>
                     <a:srcRect l="9936" t="7205" r="9455" b="5475"/>
                     <a:stretch>
                       <a:fillRect/>
@@ -11295,7 +11267,7 @@
                     <pic:cNvPicPr/>
                   </pic:nvPicPr>
                   <pic:blipFill>
-                    <a:blip r:embed="rId28" cstate="print"/>
+                    <a:blip r:embed="rId27" cstate="print"/>
                     <a:srcRect l="9135" t="7205" r="8814" b="3458"/>
                     <a:stretch>
                       <a:fillRect/>
@@ -12182,7 +12154,7 @@
             <wp:cNvGraphicFramePr/>
             <a:graphic xmlns:a="http://schemas.openxmlformats.org/drawingml/2006/main">
               <a:graphicData uri="http://schemas.openxmlformats.org/drawingml/2006/chart">
-                <c:chart xmlns:c="http://schemas.openxmlformats.org/drawingml/2006/chart" xmlns:r="http://schemas.openxmlformats.org/officeDocument/2006/relationships" r:id="rId29"/>
+                <c:chart xmlns:c="http://schemas.openxmlformats.org/drawingml/2006/chart" xmlns:r="http://schemas.openxmlformats.org/officeDocument/2006/relationships" r:id="rId28"/>
               </a:graphicData>
             </a:graphic>
           </wp:inline>
@@ -12228,12 +12200,116 @@
         <w:t>Previous Mission Experience</w:t>
       </w:r>
     </w:p>
-    <w:p/>
+    <w:p>
+      <w:pPr>
+        <w:pStyle w:val="Body"/>
+        <w:spacing w:after="120"/>
+        <w:jc w:val="both"/>
+        <w:rPr>
+          <w:rFonts w:ascii="Times New Roman" w:hAnsi="Times New Roman" w:cs="Times New Roman"/>
+        </w:rPr>
+      </w:pPr>
+      <w:r>
+        <w:rPr>
+          <w:rFonts w:ascii="Times New Roman" w:hAnsi="Times New Roman" w:cs="Times New Roman"/>
+        </w:rPr>
+        <w:t>Over the past four years, SSRL has developed two previous CubeSat missions. The first, COPPER, is a 1U CubeSat that carries a small infrared imaging payload designed to document the deployment sequence of other spacecraft from the launch vehicle upper stage. COPPER was selected for launch by NASA’s CubeSat Launch Initiative as part of the Educational Launch of Nanosatellites (</w:t>
+      </w:r>
+      <w:proofErr w:type="spellStart"/>
+      <w:r>
+        <w:rPr>
+          <w:rFonts w:ascii="Times New Roman" w:hAnsi="Times New Roman" w:cs="Times New Roman"/>
+        </w:rPr>
+        <w:t>ELaNa</w:t>
+      </w:r>
+      <w:proofErr w:type="spellEnd"/>
+      <w:r>
+        <w:rPr>
+          <w:rFonts w:ascii="Times New Roman" w:hAnsi="Times New Roman" w:cs="Times New Roman"/>
+        </w:rPr>
+        <w:t xml:space="preserve">) in January of 2011. After 3+ years of development, COPPER was launched on November 19th, 2013 on board </w:t>
+      </w:r>
+      <w:proofErr w:type="gramStart"/>
+      <w:r>
+        <w:rPr>
+          <w:rFonts w:ascii="Times New Roman" w:hAnsi="Times New Roman" w:cs="Times New Roman"/>
+        </w:rPr>
+        <w:t>a</w:t>
+      </w:r>
+      <w:proofErr w:type="gramEnd"/>
+      <w:r>
+        <w:rPr>
+          <w:rFonts w:ascii="Times New Roman" w:hAnsi="Times New Roman" w:cs="Times New Roman"/>
+        </w:rPr>
+        <w:t xml:space="preserve"> Orbital Sciences Minotaur I rocket out of Wallops, Virginia.</w:t>
+      </w:r>
+    </w:p>
+    <w:p>
+      <w:pPr>
+        <w:pStyle w:val="Body"/>
+        <w:spacing w:after="120"/>
+        <w:jc w:val="both"/>
+        <w:rPr>
+          <w:rFonts w:ascii="Times New Roman" w:hAnsi="Times New Roman" w:cs="Times New Roman"/>
+        </w:rPr>
+      </w:pPr>
+      <w:r>
+        <w:rPr>
+          <w:rFonts w:ascii="Times New Roman" w:hAnsi="Times New Roman" w:cs="Times New Roman"/>
+        </w:rPr>
+        <w:t xml:space="preserve">SSRL’s second spacecraft, Argus, is a 2U CubeSat that carries a radiation modeling payload designed by Vanderbilt University to analyze how the radiation environment of space affects small scale electronics in order to provide calibration data for ground based experiments. Argus was selected for launch by NASA’s CubeSat Launch Initiative as part of the </w:t>
+      </w:r>
+      <w:proofErr w:type="spellStart"/>
+      <w:r>
+        <w:rPr>
+          <w:rFonts w:ascii="Times New Roman" w:hAnsi="Times New Roman" w:cs="Times New Roman"/>
+        </w:rPr>
+        <w:t>ELaNa</w:t>
+      </w:r>
+      <w:proofErr w:type="spellEnd"/>
+      <w:r>
+        <w:rPr>
+          <w:rFonts w:ascii="Times New Roman" w:hAnsi="Times New Roman" w:cs="Times New Roman"/>
+        </w:rPr>
+        <w:t xml:space="preserve"> program in February of 2012, and is scheduled for launch in July of 2014.</w:t>
+      </w:r>
+    </w:p>
+    <w:p>
+      <w:pPr>
+        <w:pStyle w:val="Body"/>
+        <w:spacing w:after="120"/>
+        <w:jc w:val="both"/>
+        <w:rPr>
+          <w:rFonts w:ascii="Times New Roman" w:hAnsi="Times New Roman" w:cs="Times New Roman"/>
+        </w:rPr>
+      </w:pPr>
+      <w:r>
+        <w:rPr>
+          <w:rFonts w:ascii="Times New Roman" w:hAnsi="Times New Roman" w:cs="Times New Roman"/>
+        </w:rPr>
+        <w:lastRenderedPageBreak/>
+        <w:t xml:space="preserve">Both COPPER and Argus utilize a common component and software architecture, the SLU Core Aerospace Research and Application Bus (SCARAB), which consists of the Pumpkin motherboard with a PIC-24 processor, the </w:t>
+      </w:r>
+      <w:proofErr w:type="spellStart"/>
+      <w:r>
+        <w:rPr>
+          <w:rFonts w:ascii="Times New Roman" w:hAnsi="Times New Roman" w:cs="Times New Roman"/>
+        </w:rPr>
+        <w:t>Astrodev</w:t>
+      </w:r>
+      <w:proofErr w:type="spellEnd"/>
+      <w:r>
+        <w:rPr>
+          <w:rFonts w:ascii="Times New Roman" w:hAnsi="Times New Roman" w:cs="Times New Roman"/>
+        </w:rPr>
+        <w:t xml:space="preserve"> Helium radio, Clyde Space Electrical Power System (EPS), and spacecraft operating system. Altogether, SCARAB occupies approximately 1U of space and can accommodate various payloads so long as they conform to the CubeSat bus. By utilizing this common architecture of commercial off the shelf parts, spacecraft complexity and development time were significantly reduced and gives future missions utilizing SCARAB a degree of flight heritage. </w:t>
+      </w:r>
+    </w:p>
     <w:p>
       <w:pPr>
         <w:pStyle w:val="Heading3"/>
       </w:pPr>
-      <w:bookmarkStart w:id="15" w:name="_Toc374428094"/>
+      <w:bookmarkStart w:id="15" w:name="_Toc374433661"/>
       <w:r>
         <w:t>Mission Lifetime</w:t>
       </w:r>
@@ -12268,7 +12344,6 @@
         <w:rPr>
           <w:rFonts w:ascii="Times New Roman" w:hAnsi="Times New Roman" w:cs="Times New Roman"/>
         </w:rPr>
-        <w:lastRenderedPageBreak/>
         <w:t>Orbital analysis corroborates the conclusion that relative velocities must be neutralized quickly after separation for rendezvous to be possible</w:t>
       </w:r>
       <w:r>
@@ -12328,7 +12403,7 @@
       <w:pPr>
         <w:pStyle w:val="Heading3"/>
       </w:pPr>
-      <w:bookmarkStart w:id="16" w:name="_Toc374428095"/>
+      <w:bookmarkStart w:id="16" w:name="_Toc374433662"/>
       <w:r>
         <w:t>Mission Success Verification</w:t>
       </w:r>
@@ -12357,7 +12432,7 @@
       <w:pPr>
         <w:pStyle w:val="Heading3"/>
       </w:pPr>
-      <w:bookmarkStart w:id="17" w:name="_Toc374428096"/>
+      <w:bookmarkStart w:id="17" w:name="_Toc374433663"/>
       <w:r>
         <w:t>Risk</w:t>
       </w:r>
@@ -12371,7 +12446,11 @@
         <w:t xml:space="preserve">The final constraint to consider in the development of the Rascal mission is that of risk mitigation. As discussed in Section 3.2 and elaborated upon in Section 5.2.2.1, it is very easy for the target and chaser satellites in RPO missions to end up being vast distances apart. This risk is especially pernicious when attempting said missions within a CubeSat architecture, as any mistake involved in planning out the performance of each orbital maneuver, a failure in the operation of the propulsion system, or </w:t>
       </w:r>
       <w:r>
-        <w:t>a glitch in the algorithms used to accomplish all of the mission’s autonomous operations can quickly lead to the development of large separations between the target and the chaser, and ultimately the failure of the mission as a whole.</w:t>
+        <w:t xml:space="preserve">a glitch in the algorithms used to accomplish all of the mission’s autonomous operations can quickly lead to the </w:t>
+      </w:r>
+      <w:r>
+        <w:lastRenderedPageBreak/>
+        <w:t>development of large separations between the target and the chaser, and ultimately the failure of the mission as a whole.</w:t>
       </w:r>
     </w:p>
     <w:p>
@@ -12426,11 +12505,7 @@
         <w:t xml:space="preserve">as discussed in Section 3.2, this </w:t>
       </w:r>
       <w:r>
-        <w:t xml:space="preserve">has not proven very </w:t>
-      </w:r>
-      <w:r>
-        <w:lastRenderedPageBreak/>
-        <w:t xml:space="preserve">successful. </w:t>
+        <w:t xml:space="preserve">has not proven very successful. </w:t>
       </w:r>
       <w:r>
         <w:t>This is most likely due to the relatively long wait times associated with making first contact with and checking out any given spacecraft, which can take days or weeks. Hence, by the time said checkout is complete, and the mission is ready to begin, the target and chaser objects are already 2,000 km apart and incapable of ever achieving rendezvous ever again.</w:t>
@@ -12570,6 +12645,7 @@
     </w:p>
     <w:p>
       <w:r>
+        <w:lastRenderedPageBreak/>
         <w:t xml:space="preserve">Since the only means of achieving mission success are through the successful on-orbit operation of the propulsion system that is chosen, it is critical that this risk is accounted for by any means possible. The main method of accomplishing this, beyond conducting thermal, static thrust, vibration, shock, and bake-out testing on any design that is reached, would involve giving said propulsion design two chances to succeed by having each spacecraft utilize said design. </w:t>
       </w:r>
     </w:p>
@@ -12591,11 +12667,7 @@
         <w:t xml:space="preserve">As documented by the NASA DART mission, it is possible for the target and chaser objects in RPO mission </w:t>
       </w:r>
       <w:r>
-        <w:t xml:space="preserve">to collide, though unlikely. This risk can be mitigated through the rigorous testing of the navigation algorithms used to situate the target and chaser relative to each other, as well as through the </w:t>
-      </w:r>
-      <w:r>
-        <w:lastRenderedPageBreak/>
-        <w:t>use of differential GPS data (if possible) and inter-satellite communication to further refine this position data.</w:t>
+        <w:t>to collide, though unlikely. This risk can be mitigated through the rigorous testing of the navigation algorithms used to situate the target and chaser relative to each other, as well as through the use of differential GPS data (if possible) and inter-satellite communication to further refine this position data.</w:t>
       </w:r>
     </w:p>
     <w:p>
@@ -12767,7 +12839,11 @@
         <w:t xml:space="preserve"> consisting of numerous full spectrum light bulbs that can replicate the suns conditions in space. Additional testing can be performed in the full function flight test with a completely integrated spacecraft with the same method. This will confirm correct power draw and use. </w:t>
       </w:r>
       <w:r>
-        <w:t>The main means of alleviating this risk, however, would involve the creation of an accurate power budget that reflects the amount of power necessary to run the satellite and the amount that can be generated by Rascal’s solar arrays.</w:t>
+        <w:t xml:space="preserve">The main means of alleviating this risk, however, would involve the </w:t>
+      </w:r>
+      <w:r>
+        <w:lastRenderedPageBreak/>
+        <w:t>creation of an accurate power budget that reflects the amount of power necessary to run the satellite and the amount that can be generated by Rascal’s solar arrays.</w:t>
       </w:r>
     </w:p>
     <w:p>
@@ -12831,11 +12907,7 @@
         <w:t xml:space="preserve"> </w:t>
       </w:r>
       <w:r>
-        <w:t xml:space="preserve">If such data is not available and testing needs to be conducted on component boards to determined the </w:t>
-      </w:r>
-      <w:r>
-        <w:lastRenderedPageBreak/>
-        <w:t>rigidity of their design, the NASA GEVS Standard Vibration Profile (As Shown in Figure 5-11) would be used in said testing’s place. This standard was developed by NASA to cover the loads and vibrations associated with any currently available launch vehicle. Thus, the results obtained from it would translate directly to any testing expected of any launch service provider.</w:t>
+        <w:t>If such data is not available and testing needs to be conducted on component boards to determined the rigidity of their design, the NASA GEVS Standard Vibration Profile (As Shown in Figure 5-11) would be used in said testing’s place. This standard was developed by NASA to cover the loads and vibrations associated with any currently available launch vehicle. Thus, the results obtained from it would translate directly to any testing expected of any launch service provider.</w:t>
       </w:r>
     </w:p>
     <w:p>
@@ -12848,8 +12920,8 @@
         </w:rPr>
         <w:drawing>
           <wp:inline distT="0" distB="0" distL="0" distR="0">
-            <wp:extent cx="2703019" cy="3827721"/>
-            <wp:effectExtent l="38100" t="19050" r="21131" b="20379"/>
+            <wp:extent cx="3162594" cy="4478522"/>
+            <wp:effectExtent l="38100" t="19050" r="18756" b="17278"/>
             <wp:docPr id="25" name="Picture 7"/>
             <wp:cNvGraphicFramePr>
               <a:graphicFrameLocks xmlns:a="http://schemas.openxmlformats.org/drawingml/2006/main" noChangeAspect="1"/>
@@ -12864,7 +12936,7 @@
                     </pic:cNvPicPr>
                   </pic:nvPicPr>
                   <pic:blipFill>
-                    <a:blip r:embed="rId30" cstate="print"/>
+                    <a:blip r:embed="rId29" cstate="print"/>
                     <a:srcRect/>
                     <a:stretch>
                       <a:fillRect/>
@@ -12873,7 +12945,7 @@
                   <pic:spPr bwMode="auto">
                     <a:xfrm>
                       <a:off x="0" y="0"/>
-                      <a:ext cx="2703172" cy="3827938"/>
+                      <a:ext cx="3160502" cy="4475560"/>
                     </a:xfrm>
                     <a:prstGeom prst="rect">
                       <a:avLst/>
@@ -12914,6 +12986,7 @@
         <w:pStyle w:val="Heading5"/>
       </w:pPr>
       <w:r>
+        <w:lastRenderedPageBreak/>
         <w:t>Damage from Radiation</w:t>
       </w:r>
     </w:p>
@@ -12972,7 +13045,7 @@
           <w:left w:w="0" w:type="dxa"/>
           <w:right w:w="0" w:type="dxa"/>
         </w:tblCellMar>
-        <w:tblLook w:val="04A0" w:firstRow="1" w:lastRow="0" w:firstColumn="1" w:lastColumn="0" w:noHBand="0" w:noVBand="1"/>
+        <w:tblLook w:val="04A0"/>
       </w:tblPr>
       <w:tblGrid>
         <w:gridCol w:w="1370"/>
@@ -13454,7 +13527,6 @@
               <w:jc w:val="center"/>
             </w:pPr>
             <w:r>
-              <w:lastRenderedPageBreak/>
               <w:t>4</w:t>
             </w:r>
           </w:p>
@@ -14036,30 +14108,30 @@
     <w:tbl>
       <w:tblPr>
         <w:tblpPr w:leftFromText="180" w:rightFromText="180" w:vertAnchor="text" w:horzAnchor="margin" w:tblpXSpec="center" w:tblpY="-51"/>
-        <w:tblW w:w="4668" w:type="dxa"/>
+        <w:tblW w:w="5964" w:type="dxa"/>
         <w:tblCellSpacing w:w="0" w:type="dxa"/>
         <w:tblCellMar>
           <w:left w:w="0" w:type="dxa"/>
           <w:right w:w="0" w:type="dxa"/>
         </w:tblCellMar>
-        <w:tblLook w:val="04A0" w:firstRow="1" w:lastRow="0" w:firstColumn="1" w:lastColumn="0" w:noHBand="0" w:noVBand="1"/>
+        <w:tblLook w:val="04A0"/>
       </w:tblPr>
       <w:tblGrid>
-        <w:gridCol w:w="778"/>
-        <w:gridCol w:w="778"/>
-        <w:gridCol w:w="778"/>
-        <w:gridCol w:w="906"/>
-        <w:gridCol w:w="650"/>
-        <w:gridCol w:w="778"/>
+        <w:gridCol w:w="994"/>
+        <w:gridCol w:w="994"/>
+        <w:gridCol w:w="994"/>
+        <w:gridCol w:w="1157"/>
+        <w:gridCol w:w="831"/>
+        <w:gridCol w:w="994"/>
       </w:tblGrid>
       <w:tr>
         <w:trPr>
-          <w:trHeight w:val="381"/>
+          <w:trHeight w:val="577"/>
           <w:tblCellSpacing w:w="0" w:type="dxa"/>
         </w:trPr>
         <w:tc>
           <w:tcPr>
-            <w:tcW w:w="778" w:type="dxa"/>
+            <w:tcW w:w="994" w:type="dxa"/>
             <w:tcBorders>
               <w:right w:val="single" w:sz="6" w:space="0" w:color="000000"/>
             </w:tcBorders>
@@ -14077,7 +14149,7 @@
         </w:tc>
         <w:tc>
           <w:tcPr>
-            <w:tcW w:w="778" w:type="dxa"/>
+            <w:tcW w:w="994" w:type="dxa"/>
             <w:tcBorders>
               <w:top w:val="single" w:sz="6" w:space="0" w:color="000000"/>
               <w:left w:val="single" w:sz="6" w:space="0" w:color="000000"/>
@@ -14096,7 +14168,7 @@
         </w:tc>
         <w:tc>
           <w:tcPr>
-            <w:tcW w:w="778" w:type="dxa"/>
+            <w:tcW w:w="994" w:type="dxa"/>
             <w:tcBorders>
               <w:top w:val="single" w:sz="6" w:space="0" w:color="000000"/>
               <w:left w:val="single" w:sz="6" w:space="0" w:color="000000"/>
@@ -14115,7 +14187,7 @@
         </w:tc>
         <w:tc>
           <w:tcPr>
-            <w:tcW w:w="906" w:type="dxa"/>
+            <w:tcW w:w="1157" w:type="dxa"/>
             <w:tcBorders>
               <w:top w:val="single" w:sz="6" w:space="0" w:color="000000"/>
               <w:left w:val="single" w:sz="6" w:space="0" w:color="000000"/>
@@ -14134,7 +14206,7 @@
         </w:tc>
         <w:tc>
           <w:tcPr>
-            <w:tcW w:w="650" w:type="dxa"/>
+            <w:tcW w:w="831" w:type="dxa"/>
             <w:tcBorders>
               <w:top w:val="single" w:sz="6" w:space="0" w:color="000000"/>
               <w:left w:val="single" w:sz="6" w:space="0" w:color="000000"/>
@@ -14153,7 +14225,7 @@
         </w:tc>
         <w:tc>
           <w:tcPr>
-            <w:tcW w:w="778" w:type="dxa"/>
+            <w:tcW w:w="994" w:type="dxa"/>
             <w:tcBorders>
               <w:top w:val="single" w:sz="6" w:space="0" w:color="000000"/>
               <w:left w:val="single" w:sz="6" w:space="0" w:color="000000"/>
@@ -14173,12 +14245,12 @@
       </w:tr>
       <w:tr>
         <w:trPr>
-          <w:trHeight w:val="381"/>
+          <w:trHeight w:val="577"/>
           <w:tblCellSpacing w:w="0" w:type="dxa"/>
         </w:trPr>
         <w:tc>
           <w:tcPr>
-            <w:tcW w:w="778" w:type="dxa"/>
+            <w:tcW w:w="994" w:type="dxa"/>
             <w:tcBorders>
               <w:right w:val="single" w:sz="6" w:space="0" w:color="000000"/>
             </w:tcBorders>
@@ -14196,7 +14268,7 @@
         </w:tc>
         <w:tc>
           <w:tcPr>
-            <w:tcW w:w="778" w:type="dxa"/>
+            <w:tcW w:w="994" w:type="dxa"/>
             <w:tcBorders>
               <w:top w:val="single" w:sz="6" w:space="0" w:color="000000"/>
               <w:left w:val="single" w:sz="6" w:space="0" w:color="000000"/>
@@ -14215,7 +14287,7 @@
         </w:tc>
         <w:tc>
           <w:tcPr>
-            <w:tcW w:w="778" w:type="dxa"/>
+            <w:tcW w:w="994" w:type="dxa"/>
             <w:tcBorders>
               <w:top w:val="single" w:sz="6" w:space="0" w:color="000000"/>
               <w:left w:val="single" w:sz="6" w:space="0" w:color="000000"/>
@@ -14234,7 +14306,7 @@
         </w:tc>
         <w:tc>
           <w:tcPr>
-            <w:tcW w:w="906" w:type="dxa"/>
+            <w:tcW w:w="1157" w:type="dxa"/>
             <w:tcBorders>
               <w:top w:val="single" w:sz="6" w:space="0" w:color="000000"/>
               <w:left w:val="single" w:sz="6" w:space="0" w:color="000000"/>
@@ -14253,7 +14325,7 @@
         </w:tc>
         <w:tc>
           <w:tcPr>
-            <w:tcW w:w="650" w:type="dxa"/>
+            <w:tcW w:w="831" w:type="dxa"/>
             <w:tcBorders>
               <w:top w:val="single" w:sz="6" w:space="0" w:color="000000"/>
               <w:left w:val="single" w:sz="6" w:space="0" w:color="000000"/>
@@ -14272,7 +14344,7 @@
         </w:tc>
         <w:tc>
           <w:tcPr>
-            <w:tcW w:w="778" w:type="dxa"/>
+            <w:tcW w:w="994" w:type="dxa"/>
             <w:tcBorders>
               <w:top w:val="single" w:sz="6" w:space="0" w:color="000000"/>
               <w:left w:val="single" w:sz="6" w:space="0" w:color="000000"/>
@@ -14292,12 +14364,12 @@
       </w:tr>
       <w:tr>
         <w:trPr>
-          <w:trHeight w:val="352"/>
+          <w:trHeight w:val="532"/>
           <w:tblCellSpacing w:w="0" w:type="dxa"/>
         </w:trPr>
         <w:tc>
           <w:tcPr>
-            <w:tcW w:w="778" w:type="dxa"/>
+            <w:tcW w:w="994" w:type="dxa"/>
             <w:tcBorders>
               <w:right w:val="single" w:sz="6" w:space="0" w:color="000000"/>
             </w:tcBorders>
@@ -14315,7 +14387,7 @@
         </w:tc>
         <w:tc>
           <w:tcPr>
-            <w:tcW w:w="778" w:type="dxa"/>
+            <w:tcW w:w="994" w:type="dxa"/>
             <w:tcBorders>
               <w:top w:val="single" w:sz="6" w:space="0" w:color="000000"/>
               <w:left w:val="single" w:sz="6" w:space="0" w:color="000000"/>
@@ -14334,7 +14406,7 @@
         </w:tc>
         <w:tc>
           <w:tcPr>
-            <w:tcW w:w="778" w:type="dxa"/>
+            <w:tcW w:w="994" w:type="dxa"/>
             <w:tcBorders>
               <w:top w:val="single" w:sz="6" w:space="0" w:color="000000"/>
               <w:left w:val="single" w:sz="6" w:space="0" w:color="000000"/>
@@ -14356,7 +14428,7 @@
         </w:tc>
         <w:tc>
           <w:tcPr>
-            <w:tcW w:w="906" w:type="dxa"/>
+            <w:tcW w:w="1157" w:type="dxa"/>
             <w:tcBorders>
               <w:top w:val="single" w:sz="6" w:space="0" w:color="000000"/>
               <w:left w:val="single" w:sz="6" w:space="0" w:color="000000"/>
@@ -14378,7 +14450,7 @@
         </w:tc>
         <w:tc>
           <w:tcPr>
-            <w:tcW w:w="650" w:type="dxa"/>
+            <w:tcW w:w="831" w:type="dxa"/>
             <w:tcBorders>
               <w:top w:val="single" w:sz="6" w:space="0" w:color="000000"/>
               <w:left w:val="single" w:sz="6" w:space="0" w:color="000000"/>
@@ -14400,7 +14472,7 @@
         </w:tc>
         <w:tc>
           <w:tcPr>
-            <w:tcW w:w="778" w:type="dxa"/>
+            <w:tcW w:w="994" w:type="dxa"/>
             <w:tcBorders>
               <w:top w:val="single" w:sz="6" w:space="0" w:color="000000"/>
               <w:left w:val="single" w:sz="6" w:space="0" w:color="000000"/>
@@ -14420,12 +14492,12 @@
       </w:tr>
       <w:tr>
         <w:trPr>
-          <w:trHeight w:val="381"/>
+          <w:trHeight w:val="577"/>
           <w:tblCellSpacing w:w="0" w:type="dxa"/>
         </w:trPr>
         <w:tc>
           <w:tcPr>
-            <w:tcW w:w="778" w:type="dxa"/>
+            <w:tcW w:w="994" w:type="dxa"/>
             <w:tcBorders>
               <w:right w:val="single" w:sz="6" w:space="0" w:color="000000"/>
             </w:tcBorders>
@@ -14443,7 +14515,7 @@
         </w:tc>
         <w:tc>
           <w:tcPr>
-            <w:tcW w:w="778" w:type="dxa"/>
+            <w:tcW w:w="994" w:type="dxa"/>
             <w:tcBorders>
               <w:top w:val="single" w:sz="6" w:space="0" w:color="000000"/>
               <w:left w:val="single" w:sz="6" w:space="0" w:color="000000"/>
@@ -14462,7 +14534,7 @@
         </w:tc>
         <w:tc>
           <w:tcPr>
-            <w:tcW w:w="778" w:type="dxa"/>
+            <w:tcW w:w="994" w:type="dxa"/>
             <w:tcBorders>
               <w:top w:val="single" w:sz="6" w:space="0" w:color="000000"/>
               <w:left w:val="single" w:sz="6" w:space="0" w:color="000000"/>
@@ -14481,7 +14553,7 @@
         </w:tc>
         <w:tc>
           <w:tcPr>
-            <w:tcW w:w="906" w:type="dxa"/>
+            <w:tcW w:w="1157" w:type="dxa"/>
             <w:tcBorders>
               <w:top w:val="single" w:sz="6" w:space="0" w:color="000000"/>
               <w:left w:val="single" w:sz="6" w:space="0" w:color="000000"/>
@@ -14500,7 +14572,7 @@
         </w:tc>
         <w:tc>
           <w:tcPr>
-            <w:tcW w:w="650" w:type="dxa"/>
+            <w:tcW w:w="831" w:type="dxa"/>
             <w:tcBorders>
               <w:top w:val="single" w:sz="6" w:space="0" w:color="000000"/>
               <w:left w:val="single" w:sz="6" w:space="0" w:color="000000"/>
@@ -14522,7 +14594,7 @@
         </w:tc>
         <w:tc>
           <w:tcPr>
-            <w:tcW w:w="778" w:type="dxa"/>
+            <w:tcW w:w="994" w:type="dxa"/>
             <w:tcBorders>
               <w:top w:val="single" w:sz="6" w:space="0" w:color="000000"/>
               <w:left w:val="single" w:sz="6" w:space="0" w:color="000000"/>
@@ -14545,12 +14617,12 @@
       </w:tr>
       <w:tr>
         <w:trPr>
-          <w:trHeight w:val="381"/>
+          <w:trHeight w:val="577"/>
           <w:tblCellSpacing w:w="0" w:type="dxa"/>
         </w:trPr>
         <w:tc>
           <w:tcPr>
-            <w:tcW w:w="778" w:type="dxa"/>
+            <w:tcW w:w="994" w:type="dxa"/>
             <w:tcBorders>
               <w:right w:val="single" w:sz="6" w:space="0" w:color="000000"/>
             </w:tcBorders>
@@ -14568,7 +14640,7 @@
         </w:tc>
         <w:tc>
           <w:tcPr>
-            <w:tcW w:w="778" w:type="dxa"/>
+            <w:tcW w:w="994" w:type="dxa"/>
             <w:tcBorders>
               <w:top w:val="single" w:sz="6" w:space="0" w:color="000000"/>
               <w:left w:val="single" w:sz="6" w:space="0" w:color="000000"/>
@@ -14587,7 +14659,7 @@
         </w:tc>
         <w:tc>
           <w:tcPr>
-            <w:tcW w:w="778" w:type="dxa"/>
+            <w:tcW w:w="994" w:type="dxa"/>
             <w:tcBorders>
               <w:top w:val="single" w:sz="6" w:space="0" w:color="000000"/>
               <w:left w:val="single" w:sz="6" w:space="0" w:color="000000"/>
@@ -14606,7 +14678,7 @@
         </w:tc>
         <w:tc>
           <w:tcPr>
-            <w:tcW w:w="906" w:type="dxa"/>
+            <w:tcW w:w="1157" w:type="dxa"/>
             <w:tcBorders>
               <w:top w:val="single" w:sz="6" w:space="0" w:color="000000"/>
               <w:left w:val="single" w:sz="6" w:space="0" w:color="000000"/>
@@ -14625,7 +14697,7 @@
         </w:tc>
         <w:tc>
           <w:tcPr>
-            <w:tcW w:w="650" w:type="dxa"/>
+            <w:tcW w:w="831" w:type="dxa"/>
             <w:tcBorders>
               <w:top w:val="single" w:sz="6" w:space="0" w:color="000000"/>
               <w:left w:val="single" w:sz="6" w:space="0" w:color="000000"/>
@@ -14647,7 +14719,7 @@
         </w:tc>
         <w:tc>
           <w:tcPr>
-            <w:tcW w:w="778" w:type="dxa"/>
+            <w:tcW w:w="994" w:type="dxa"/>
             <w:tcBorders>
               <w:top w:val="single" w:sz="6" w:space="0" w:color="000000"/>
               <w:left w:val="single" w:sz="6" w:space="0" w:color="000000"/>
@@ -14670,12 +14742,12 @@
       </w:tr>
       <w:tr>
         <w:trPr>
-          <w:trHeight w:val="381"/>
+          <w:trHeight w:val="577"/>
           <w:tblCellSpacing w:w="0" w:type="dxa"/>
         </w:trPr>
         <w:tc>
           <w:tcPr>
-            <w:tcW w:w="778" w:type="dxa"/>
+            <w:tcW w:w="994" w:type="dxa"/>
             <w:hideMark/>
           </w:tcPr>
           <w:p>
@@ -14686,7 +14758,7 @@
         </w:tc>
         <w:tc>
           <w:tcPr>
-            <w:tcW w:w="778" w:type="dxa"/>
+            <w:tcW w:w="994" w:type="dxa"/>
             <w:tcBorders>
               <w:top w:val="single" w:sz="6" w:space="0" w:color="000000"/>
             </w:tcBorders>
@@ -14704,7 +14776,7 @@
         </w:tc>
         <w:tc>
           <w:tcPr>
-            <w:tcW w:w="778" w:type="dxa"/>
+            <w:tcW w:w="994" w:type="dxa"/>
             <w:tcBorders>
               <w:top w:val="single" w:sz="6" w:space="0" w:color="000000"/>
             </w:tcBorders>
@@ -14722,7 +14794,7 @@
         </w:tc>
         <w:tc>
           <w:tcPr>
-            <w:tcW w:w="906" w:type="dxa"/>
+            <w:tcW w:w="1157" w:type="dxa"/>
             <w:tcBorders>
               <w:top w:val="single" w:sz="6" w:space="0" w:color="000000"/>
             </w:tcBorders>
@@ -14740,7 +14812,7 @@
         </w:tc>
         <w:tc>
           <w:tcPr>
-            <w:tcW w:w="650" w:type="dxa"/>
+            <w:tcW w:w="831" w:type="dxa"/>
             <w:tcBorders>
               <w:top w:val="single" w:sz="6" w:space="0" w:color="000000"/>
             </w:tcBorders>
@@ -14758,7 +14830,7 @@
         </w:tc>
         <w:tc>
           <w:tcPr>
-            <w:tcW w:w="778" w:type="dxa"/>
+            <w:tcW w:w="994" w:type="dxa"/>
             <w:tcBorders>
               <w:top w:val="single" w:sz="6" w:space="0" w:color="000000"/>
             </w:tcBorders>
@@ -14794,6 +14866,22 @@
           <w:b/>
         </w:rPr>
       </w:pPr>
+    </w:p>
+    <w:p>
+      <w:pPr>
+        <w:jc w:val="center"/>
+        <w:rPr>
+          <w:b/>
+        </w:rPr>
+      </w:pPr>
+    </w:p>
+    <w:p>
+      <w:pPr>
+        <w:jc w:val="center"/>
+        <w:rPr>
+          <w:b/>
+        </w:rPr>
+      </w:pPr>
       <w:r>
         <w:rPr>
           <w:b/>
@@ -14819,8 +14907,9 @@
       <w:pPr>
         <w:pStyle w:val="Heading2"/>
       </w:pPr>
-      <w:bookmarkStart w:id="18" w:name="_Toc374428097"/>
-      <w:r>
+      <w:bookmarkStart w:id="18" w:name="_Toc374433664"/>
+      <w:r>
+        <w:lastRenderedPageBreak/>
         <w:t>Requirements Verification Matrix</w:t>
       </w:r>
       <w:bookmarkEnd w:id="18"/>
@@ -14830,7 +14919,7 @@
         <w:tblW w:w="9990" w:type="dxa"/>
         <w:tblInd w:w="-342" w:type="dxa"/>
         <w:tblLayout w:type="fixed"/>
-        <w:tblLook w:val="04A0" w:firstRow="1" w:lastRow="0" w:firstColumn="1" w:lastColumn="0" w:noHBand="0" w:noVBand="1"/>
+        <w:tblLook w:val="04A0"/>
       </w:tblPr>
       <w:tblGrid>
         <w:gridCol w:w="2610"/>
@@ -16399,7 +16488,6 @@
                 <w:sz w:val="20"/>
                 <w:szCs w:val="20"/>
               </w:rPr>
-              <w:lastRenderedPageBreak/>
               <w:t xml:space="preserve">The </w:t>
             </w:r>
             <w:r>
@@ -18416,6 +18504,7 @@
                 <w:sz w:val="20"/>
                 <w:szCs w:val="20"/>
               </w:rPr>
+              <w:lastRenderedPageBreak/>
               <w:t>The spacecraft will utilize a Structures Subsystem</w:t>
             </w:r>
           </w:p>
@@ -20534,7 +20623,6 @@
                 <w:sz w:val="20"/>
                 <w:szCs w:val="20"/>
               </w:rPr>
-              <w:lastRenderedPageBreak/>
               <w:t xml:space="preserve">The mission will consist of two </w:t>
             </w:r>
             <w:r>
@@ -22905,6 +22993,7 @@
                 <w:sz w:val="20"/>
                 <w:szCs w:val="20"/>
               </w:rPr>
+              <w:lastRenderedPageBreak/>
               <w:t xml:space="preserve">The propulsion subsystem will be capable of executing orbital maneuvers issued to it from the ADC subsystem </w:t>
             </w:r>
           </w:p>
@@ -23805,7 +23894,6 @@
                 <w:sz w:val="20"/>
                 <w:szCs w:val="20"/>
               </w:rPr>
-              <w:lastRenderedPageBreak/>
               <w:t>The Command and Data Handling subsystem will be capable of managing the operation of each subsystem of the spacecraft, as well as the communication of data between said subsystems</w:t>
             </w:r>
           </w:p>
@@ -24053,7 +24141,7 @@
       <w:pPr>
         <w:pStyle w:val="Heading2"/>
       </w:pPr>
-      <w:bookmarkStart w:id="19" w:name="_Toc374428098"/>
+      <w:bookmarkStart w:id="19" w:name="_Toc374433665"/>
       <w:r>
         <w:t>Requirements Verification Matrix Run-Down</w:t>
       </w:r>
@@ -24063,7 +24151,7 @@
       <w:pPr>
         <w:pStyle w:val="Heading3"/>
       </w:pPr>
-      <w:bookmarkStart w:id="20" w:name="_Toc374428099"/>
+      <w:bookmarkStart w:id="20" w:name="_Toc374433666"/>
       <w:r>
         <w:t>Primary</w:t>
       </w:r>
@@ -24141,6 +24229,7 @@
           <w:i w:val="0"/>
           <w:u w:val="single"/>
         </w:rPr>
+        <w:lastRenderedPageBreak/>
         <w:t xml:space="preserve">RCL-RFP2: </w:t>
       </w:r>
       <w:r>
@@ -24211,7 +24300,6 @@
           <w:i w:val="0"/>
           <w:u w:val="single"/>
         </w:rPr>
-        <w:lastRenderedPageBreak/>
         <w:t>RCL-RFP4</w:t>
       </w:r>
       <w:proofErr w:type="gramStart"/>
@@ -24318,7 +24406,7 @@
       <w:pPr>
         <w:pStyle w:val="Heading3"/>
       </w:pPr>
-      <w:bookmarkStart w:id="21" w:name="_Toc374428100"/>
+      <w:bookmarkStart w:id="21" w:name="_Toc374433667"/>
       <w:r>
         <w:t>Primary Sub-Requirements</w:t>
       </w:r>
@@ -24376,7 +24464,11 @@
       </w:r>
       <w:proofErr w:type="gramEnd"/>
       <w:r>
-        <w:t xml:space="preserve"> as well as offers a simple, concrete guideline for approaching the determination of mission success. It will be verified through analysis (Determining the type of system capable of finding such information), testing (making sure it can survive launch) and demonstration (showing that it works).</w:t>
+        <w:t xml:space="preserve"> as well as offers a simple, concrete guideline for approaching the determination of mission success. It will </w:t>
+      </w:r>
+      <w:r>
+        <w:lastRenderedPageBreak/>
+        <w:t>be verified through analysis (Determining the type of system capable of finding such information), testing (making sure it can survive launch) and demonstration (showing that it works).</w:t>
       </w:r>
     </w:p>
     <w:p>
@@ -24421,7 +24513,6 @@
           <w:i w:val="0"/>
           <w:u w:val="single"/>
         </w:rPr>
-        <w:lastRenderedPageBreak/>
         <w:t xml:space="preserve">RCL-MOP1-3: </w:t>
       </w:r>
       <w:r>
@@ -24530,6 +24621,7 @@
           <w:i w:val="0"/>
           <w:u w:val="single"/>
         </w:rPr>
+        <w:lastRenderedPageBreak/>
         <w:t xml:space="preserve">RCL-MOP1-ADC: </w:t>
       </w:r>
       <w:r>
@@ -24597,14 +24689,12 @@
         <w:t>This requirement derives itself from the need to transmit data related to mission success to the ground. It will be verified in the same manner discussed in the previous section.</w:t>
       </w:r>
     </w:p>
-    <w:p/>
     <w:p>
       <w:pPr>
         <w:pStyle w:val="Heading3"/>
       </w:pPr>
-      <w:bookmarkStart w:id="22" w:name="_Toc374428101"/>
-      <w:r>
-        <w:lastRenderedPageBreak/>
+      <w:bookmarkStart w:id="22" w:name="_Toc374433668"/>
+      <w:r>
         <w:t>Structures Requirements</w:t>
       </w:r>
       <w:bookmarkEnd w:id="22"/>
@@ -24744,6 +24834,7 @@
           <w:i w:val="0"/>
           <w:u w:val="single"/>
         </w:rPr>
+        <w:lastRenderedPageBreak/>
         <w:t xml:space="preserve">RCL-RFP1-STR5: </w:t>
       </w:r>
       <w:r>
@@ -24762,7 +24853,7 @@
       <w:pPr>
         <w:pStyle w:val="Heading2"/>
       </w:pPr>
-      <w:bookmarkStart w:id="23" w:name="_Toc374428102"/>
+      <w:bookmarkStart w:id="23" w:name="_Toc374433669"/>
       <w:r>
         <w:t>Power Requirements</w:t>
       </w:r>
@@ -24812,7 +24903,6 @@
           <w:i w:val="0"/>
           <w:u w:val="single"/>
         </w:rPr>
-        <w:lastRenderedPageBreak/>
         <w:t>RCL-MOP2-PWR2</w:t>
       </w:r>
       <w:proofErr w:type="gramStart"/>
@@ -24855,7 +24945,7 @@
       <w:pPr>
         <w:pStyle w:val="Heading2"/>
       </w:pPr>
-      <w:bookmarkStart w:id="24" w:name="_Toc374428103"/>
+      <w:bookmarkStart w:id="24" w:name="_Toc374433670"/>
       <w:r>
         <w:t>Attitude Determination and Control Requirements</w:t>
       </w:r>
@@ -24927,8 +25017,9 @@
       <w:pPr>
         <w:pStyle w:val="Heading2"/>
       </w:pPr>
-      <w:bookmarkStart w:id="25" w:name="_Toc374428104"/>
-      <w:r>
+      <w:bookmarkStart w:id="25" w:name="_Toc374433671"/>
+      <w:r>
+        <w:lastRenderedPageBreak/>
         <w:t>Propulsion Requirements</w:t>
       </w:r>
       <w:bookmarkEnd w:id="25"/>
@@ -24977,7 +25068,7 @@
       <w:pPr>
         <w:pStyle w:val="Heading2"/>
       </w:pPr>
-      <w:bookmarkStart w:id="27" w:name="_Toc374428105"/>
+      <w:bookmarkStart w:id="27" w:name="_Toc374433672"/>
       <w:r>
         <w:t>Communication Requirements</w:t>
       </w:r>
@@ -25037,7 +25128,6 @@
           <w:i w:val="0"/>
           <w:u w:val="single"/>
         </w:rPr>
-        <w:lastRenderedPageBreak/>
         <w:t xml:space="preserve">RCL-MOP1-COM2: </w:t>
       </w:r>
       <w:r>
@@ -25069,7 +25159,7 @@
       <w:pPr>
         <w:pStyle w:val="Heading2"/>
       </w:pPr>
-      <w:bookmarkStart w:id="28" w:name="_Toc374428106"/>
+      <w:bookmarkStart w:id="28" w:name="_Toc374433673"/>
       <w:r>
         <w:t>Command and Data Handling Requirements</w:t>
       </w:r>
@@ -25117,7 +25207,7 @@
       <w:pPr>
         <w:pStyle w:val="Heading1"/>
       </w:pPr>
-      <w:bookmarkStart w:id="29" w:name="_Toc374428107"/>
+      <w:bookmarkStart w:id="29" w:name="_Toc374433674"/>
       <w:r>
         <w:t>System Overview</w:t>
       </w:r>
@@ -25131,7 +25221,11 @@
         <w:t>University. If space object can</w:t>
       </w:r>
       <w:r>
-        <w:t>not communicate with Saint Louis University it will not be able to separate itself from the other space objects, requiring ground based radar and visual tracking. If the rocket body that carried Rascal up were to be imaged</w:t>
+        <w:t xml:space="preserve">not communicate with Saint Louis University it will not be able to separate itself from the other space </w:t>
+      </w:r>
+      <w:r>
+        <w:lastRenderedPageBreak/>
+        <w:t>objects, requiring ground based radar and visual tracking. If the rocket body that carried Rascal up were to be imaged</w:t>
       </w:r>
       <w:r>
         <w:t>,</w:t>
@@ -25278,11 +25372,7 @@
         <w:t xml:space="preserve"> for the same reasons discussed in the previous paragraph</w:t>
       </w:r>
       <w:r>
-        <w:t xml:space="preserve">. Having two propulsion systems </w:t>
-      </w:r>
-      <w:r>
-        <w:lastRenderedPageBreak/>
-        <w:t>allows for increased redundancy, if one spacecraft fails there is another one available to complete the mission. It also shows the mission is reproducible, if one spacecraft does the mission and then the other spacecraft performs it as well it demonstrates the mission was not a fluke.</w:t>
+        <w:t>. Having two propulsion systems allows for increased redundancy, if one spacecraft fails there is another one available to complete the mission. It also shows the mission is reproducible, if one spacecraft does the mission and then the other spacecraft performs it as well it demonstrates the mission was not a fluke.</w:t>
       </w:r>
     </w:p>
     <w:p>
@@ -25314,7 +25404,7 @@
       <w:pPr>
         <w:pStyle w:val="Heading1"/>
       </w:pPr>
-      <w:bookmarkStart w:id="30" w:name="_Toc374428108"/>
+      <w:bookmarkStart w:id="30" w:name="_Toc374433675"/>
       <w:r>
         <w:t>Subsystem Overview</w:t>
       </w:r>
@@ -25324,7 +25414,7 @@
       <w:pPr>
         <w:pStyle w:val="Heading2"/>
       </w:pPr>
-      <w:bookmarkStart w:id="31" w:name="_Toc374428109"/>
+      <w:bookmarkStart w:id="31" w:name="_Toc374433676"/>
       <w:r>
         <w:t>Structure</w:t>
       </w:r>
@@ -25343,7 +25433,11 @@
         <w:spacing w:line="240" w:lineRule="auto"/>
       </w:pPr>
       <w:r>
-        <w:t xml:space="preserve">The exoskeleton is the backbone of the spacecraft and can be made of, and is in the shape of whatever is necessary to support the components of the spacecraft. There is however, a requirement of the launch provider that it fits in the deplorer and the spacecraft is no more than 12kg or 14kg depending on said deplorer. It is because of this that it is nominally standard to select the CubeSat shaped exoskeleton as defined by the CubeSat standard. The standard CubeSat can be purchased from numerous commercial vendors. The material however can still be put into question. The nominal material from commercial vendors is Aluminum 6061-T6, which under nominal circumstances is appropriate. However, other materials are being explored. Applicable materials are stated by NASA launch requirements.  </w:t>
+        <w:t xml:space="preserve">The exoskeleton is the backbone of the spacecraft and can be made of, and is in the shape of whatever is necessary to support the components of the spacecraft. There is however, a requirement of the launch provider that it fits in the deplorer and the spacecraft is no more than 12kg or 14kg depending on said deplorer. It is because of this that it is nominally standard to select the CubeSat shaped exoskeleton as defined by the CubeSat standard. The standard CubeSat can be purchased from numerous commercial vendors. The material however can still be put into question. The nominal material from commercial </w:t>
+      </w:r>
+      <w:r>
+        <w:lastRenderedPageBreak/>
+        <w:t xml:space="preserve">vendors is Aluminum 6061-T6, which under nominal circumstances is appropriate. However, other materials are being explored. Applicable materials are stated by NASA launch requirements.  </w:t>
       </w:r>
     </w:p>
     <w:p>
@@ -25358,7 +25452,7 @@
       <w:pPr>
         <w:pStyle w:val="Heading2"/>
       </w:pPr>
-      <w:bookmarkStart w:id="32" w:name="_Toc374428110"/>
+      <w:bookmarkStart w:id="32" w:name="_Toc374433677"/>
       <w:r>
         <w:t>Power</w:t>
       </w:r>
@@ -25437,7 +25531,6 @@
         <w:rPr>
           <w:rFonts w:ascii="Times New Roman" w:hAnsi="Times New Roman" w:cs="Times New Roman"/>
         </w:rPr>
-        <w:lastRenderedPageBreak/>
         <w:t>The spacecraft must be able to generate power to recharge the batteries. While there are several methods of doing this, the most practical is to mount a system of solar arrays to the spacecraft’s exterior. Commercial CubeSat solar arrays can come in a variety of sizes, configurations, and generation capacities. The simplest of the 3U CubeSat-scaled arrays are static panels, though deployable arrays are also available. Though deployable arrays generate significantly more power, it comes at the cost of increased complexity</w:t>
       </w:r>
       <w:r>
@@ -25473,7 +25566,7 @@
       <w:pPr>
         <w:pStyle w:val="Heading2"/>
       </w:pPr>
-      <w:bookmarkStart w:id="33" w:name="_Toc374428111"/>
+      <w:bookmarkStart w:id="33" w:name="_Toc374433678"/>
       <w:r>
         <w:t>Attitude Determination and Control</w:t>
       </w:r>
@@ -25535,7 +25628,14 @@
         <w:rPr>
           <w:rFonts w:ascii="Times New Roman" w:hAnsi="Times New Roman" w:cs="Times New Roman"/>
         </w:rPr>
-        <w:t xml:space="preserve"> use current running through coils of wire to interact with the Earth’s magnetic field, providing the force necessary to orient the spacecraft. However, the Earth’s magnetic </w:t>
+        <w:t xml:space="preserve"> use </w:t>
+      </w:r>
+      <w:r>
+        <w:rPr>
+          <w:rFonts w:ascii="Times New Roman" w:hAnsi="Times New Roman" w:cs="Times New Roman"/>
+        </w:rPr>
+        <w:lastRenderedPageBreak/>
+        <w:t xml:space="preserve">current running through coils of wire to interact with the Earth’s magnetic field, providing the force necessary to orient the spacecraft. However, the Earth’s magnetic </w:t>
       </w:r>
       <w:proofErr w:type="gramStart"/>
       <w:r>
@@ -25556,7 +25656,7 @@
       <w:pPr>
         <w:pStyle w:val="Heading2"/>
       </w:pPr>
-      <w:bookmarkStart w:id="34" w:name="_Toc374428112"/>
+      <w:bookmarkStart w:id="34" w:name="_Toc374433679"/>
       <w:r>
         <w:t>Propulsion</w:t>
       </w:r>
@@ -25576,7 +25676,7 @@
       <w:pPr>
         <w:pStyle w:val="Heading2"/>
       </w:pPr>
-      <w:bookmarkStart w:id="35" w:name="_Toc374428113"/>
+      <w:bookmarkStart w:id="35" w:name="_Toc374433680"/>
       <w:r>
         <w:t>Communications</w:t>
       </w:r>
@@ -25617,23 +25717,14 @@
           <w:sz w:val="22"/>
           <w:szCs w:val="22"/>
         </w:rPr>
-        <w:t xml:space="preserve">There are several requirements that go into selecting a radio. The baud rate is a major factor because if a </w:t>
-      </w:r>
-      <w:r>
-        <w:rPr>
-          <w:rFonts w:eastAsia="Times New Roman" w:cs="Times New Roman"/>
-          <w:sz w:val="22"/>
-          <w:szCs w:val="22"/>
-        </w:rPr>
-        <w:lastRenderedPageBreak/>
-        <w:t>faster baud rate is desired then a higher frequency radio would be needed. In order to have a good signal-to-noise ratio to meet requirement MOP1-COM2 the radio will have to have a high radio frequency output to overcome background noise. Altitude will also affect the signal-to-noise ratio, so that will have to be considered when selecting a radio.</w:t>
+        <w:t>There are several requirements that go into selecting a radio. The baud rate is a major factor because if a faster baud rate is desired then a higher frequency radio would be needed. In order to have a good signal-to-noise ratio to meet requirement MOP1-COM2 the radio will have to have a high radio frequency output to overcome background noise. Altitude will also affect the signal-to-noise ratio, so that will have to be considered when selecting a radio.</w:t>
       </w:r>
     </w:p>
     <w:p>
       <w:pPr>
         <w:pStyle w:val="Heading2"/>
       </w:pPr>
-      <w:bookmarkStart w:id="36" w:name="_Toc374428114"/>
+      <w:bookmarkStart w:id="36" w:name="_Toc374433681"/>
       <w:r>
         <w:t>Command and Data Handling</w:t>
       </w:r>
@@ -25687,7 +25778,7 @@
       <w:pPr>
         <w:pStyle w:val="Heading2"/>
       </w:pPr>
-      <w:bookmarkStart w:id="37" w:name="_Toc374428115"/>
+      <w:bookmarkStart w:id="37" w:name="_Toc374433682"/>
       <w:r>
         <w:t>Ground Operation</w:t>
       </w:r>
@@ -25714,7 +25805,7 @@
       <w:pPr>
         <w:pStyle w:val="Heading1"/>
       </w:pPr>
-      <w:bookmarkStart w:id="38" w:name="_Toc374428116"/>
+      <w:bookmarkStart w:id="38" w:name="_Toc374433683"/>
       <w:r>
         <w:t>Schedule</w:t>
       </w:r>
@@ -25733,6 +25824,7 @@
         <w:rPr>
           <w:noProof/>
         </w:rPr>
+        <w:lastRenderedPageBreak/>
         <w:drawing>
           <wp:inline distT="0" distB="0" distL="0" distR="0">
             <wp:extent cx="5711624" cy="4031955"/>
@@ -25751,7 +25843,7 @@
                     </pic:cNvPicPr>
                   </pic:nvPicPr>
                   <pic:blipFill>
-                    <a:blip r:embed="rId31" cstate="print"/>
+                    <a:blip r:embed="rId30" cstate="print"/>
                     <a:srcRect/>
                     <a:stretch>
                       <a:fillRect/>
@@ -25795,7 +25887,7 @@
 </file>
 
 <file path=word/endnotes.xml><?xml version="1.0" encoding="utf-8"?>
-<w:endnotes xmlns:wpc="http://schemas.microsoft.com/office/word/2010/wordprocessingCanvas" xmlns:mc="http://schemas.openxmlformats.org/markup-compatibility/2006" xmlns:o="urn:schemas-microsoft-com:office:office" xmlns:r="http://schemas.openxmlformats.org/officeDocument/2006/relationships" xmlns:m="http://schemas.openxmlformats.org/officeDocument/2006/math" xmlns:v="urn:schemas-microsoft-com:vml" xmlns:wp14="http://schemas.microsoft.com/office/word/2010/wordprocessingDrawing" xmlns:wp="http://schemas.openxmlformats.org/drawingml/2006/wordprocessingDrawing" xmlns:w10="urn:schemas-microsoft-com:office:word" xmlns:w="http://schemas.openxmlformats.org/wordprocessingml/2006/main" xmlns:w14="http://schemas.microsoft.com/office/word/2010/wordml" xmlns:wpg="http://schemas.microsoft.com/office/word/2010/wordprocessingGroup" xmlns:wpi="http://schemas.microsoft.com/office/word/2010/wordprocessingInk" xmlns:wne="http://schemas.microsoft.com/office/word/2006/wordml" xmlns:wps="http://schemas.microsoft.com/office/word/2010/wordprocessingShape" mc:Ignorable="w14 wp14">
+<w:endnotes xmlns:ve="http://schemas.openxmlformats.org/markup-compatibility/2006" xmlns:o="urn:schemas-microsoft-com:office:office" xmlns:r="http://schemas.openxmlformats.org/officeDocument/2006/relationships" xmlns:m="http://schemas.openxmlformats.org/officeDocument/2006/math" xmlns:v="urn:schemas-microsoft-com:vml" xmlns:wp="http://schemas.openxmlformats.org/drawingml/2006/wordprocessingDrawing" xmlns:w10="urn:schemas-microsoft-com:office:word" xmlns:w="http://schemas.openxmlformats.org/wordprocessingml/2006/main" xmlns:wne="http://schemas.microsoft.com/office/word/2006/wordml">
   <w:endnote w:type="separator" w:id="-1">
     <w:p>
       <w:r>
@@ -25814,7 +25906,7 @@
 </file>
 
 <file path=word/footer1.xml><?xml version="1.0" encoding="utf-8"?>
-<w:ftr xmlns:wpc="http://schemas.microsoft.com/office/word/2010/wordprocessingCanvas" xmlns:mc="http://schemas.openxmlformats.org/markup-compatibility/2006" xmlns:o="urn:schemas-microsoft-com:office:office" xmlns:r="http://schemas.openxmlformats.org/officeDocument/2006/relationships" xmlns:m="http://schemas.openxmlformats.org/officeDocument/2006/math" xmlns:v="urn:schemas-microsoft-com:vml" xmlns:wp14="http://schemas.microsoft.com/office/word/2010/wordprocessingDrawing" xmlns:wp="http://schemas.openxmlformats.org/drawingml/2006/wordprocessingDrawing" xmlns:w10="urn:schemas-microsoft-com:office:word" xmlns:w="http://schemas.openxmlformats.org/wordprocessingml/2006/main" xmlns:w14="http://schemas.microsoft.com/office/word/2010/wordml" xmlns:wpg="http://schemas.microsoft.com/office/word/2010/wordprocessingGroup" xmlns:wpi="http://schemas.microsoft.com/office/word/2010/wordprocessingInk" xmlns:wne="http://schemas.microsoft.com/office/word/2006/wordml" xmlns:wps="http://schemas.microsoft.com/office/word/2010/wordprocessingShape" mc:Ignorable="w14 wp14">
+<w:ftr xmlns:ve="http://schemas.openxmlformats.org/markup-compatibility/2006" xmlns:o="urn:schemas-microsoft-com:office:office" xmlns:r="http://schemas.openxmlformats.org/officeDocument/2006/relationships" xmlns:m="http://schemas.openxmlformats.org/officeDocument/2006/math" xmlns:v="urn:schemas-microsoft-com:vml" xmlns:wp="http://schemas.openxmlformats.org/drawingml/2006/wordprocessingDrawing" xmlns:w10="urn:schemas-microsoft-com:office:word" xmlns:w="http://schemas.openxmlformats.org/wordprocessingml/2006/main" xmlns:wne="http://schemas.microsoft.com/office/word/2006/wordml">
   <w:p>
     <w:pPr>
       <w:pStyle w:val="Footer"/>
@@ -25864,7 +25956,7 @@
 </file>
 
 <file path=word/footnotes.xml><?xml version="1.0" encoding="utf-8"?>
-<w:footnotes xmlns:wpc="http://schemas.microsoft.com/office/word/2010/wordprocessingCanvas" xmlns:mc="http://schemas.openxmlformats.org/markup-compatibility/2006" xmlns:o="urn:schemas-microsoft-com:office:office" xmlns:r="http://schemas.openxmlformats.org/officeDocument/2006/relationships" xmlns:m="http://schemas.openxmlformats.org/officeDocument/2006/math" xmlns:v="urn:schemas-microsoft-com:vml" xmlns:wp14="http://schemas.microsoft.com/office/word/2010/wordprocessingDrawing" xmlns:wp="http://schemas.openxmlformats.org/drawingml/2006/wordprocessingDrawing" xmlns:w10="urn:schemas-microsoft-com:office:word" xmlns:w="http://schemas.openxmlformats.org/wordprocessingml/2006/main" xmlns:w14="http://schemas.microsoft.com/office/word/2010/wordml" xmlns:wpg="http://schemas.microsoft.com/office/word/2010/wordprocessingGroup" xmlns:wpi="http://schemas.microsoft.com/office/word/2010/wordprocessingInk" xmlns:wne="http://schemas.microsoft.com/office/word/2006/wordml" xmlns:wps="http://schemas.microsoft.com/office/word/2010/wordprocessingShape" mc:Ignorable="w14 wp14">
+<w:footnotes xmlns:ve="http://schemas.openxmlformats.org/markup-compatibility/2006" xmlns:o="urn:schemas-microsoft-com:office:office" xmlns:r="http://schemas.openxmlformats.org/officeDocument/2006/relationships" xmlns:m="http://schemas.openxmlformats.org/officeDocument/2006/math" xmlns:v="urn:schemas-microsoft-com:vml" xmlns:wp="http://schemas.openxmlformats.org/drawingml/2006/wordprocessingDrawing" xmlns:w10="urn:schemas-microsoft-com:office:word" xmlns:w="http://schemas.openxmlformats.org/wordprocessingml/2006/main" xmlns:wne="http://schemas.microsoft.com/office/word/2006/wordml">
   <w:footnote w:type="separator" w:id="-1">
     <w:p>
       <w:r>
@@ -25883,7 +25975,7 @@
 </file>
 
 <file path=word/header1.xml><?xml version="1.0" encoding="utf-8"?>
-<w:hdr xmlns:wpc="http://schemas.microsoft.com/office/word/2010/wordprocessingCanvas" xmlns:mc="http://schemas.openxmlformats.org/markup-compatibility/2006" xmlns:o="urn:schemas-microsoft-com:office:office" xmlns:r="http://schemas.openxmlformats.org/officeDocument/2006/relationships" xmlns:m="http://schemas.openxmlformats.org/officeDocument/2006/math" xmlns:v="urn:schemas-microsoft-com:vml" xmlns:wp14="http://schemas.microsoft.com/office/word/2010/wordprocessingDrawing" xmlns:wp="http://schemas.openxmlformats.org/drawingml/2006/wordprocessingDrawing" xmlns:w10="urn:schemas-microsoft-com:office:word" xmlns:w="http://schemas.openxmlformats.org/wordprocessingml/2006/main" xmlns:w14="http://schemas.microsoft.com/office/word/2010/wordml" xmlns:wpg="http://schemas.microsoft.com/office/word/2010/wordprocessingGroup" xmlns:wpi="http://schemas.microsoft.com/office/word/2010/wordprocessingInk" xmlns:wne="http://schemas.microsoft.com/office/word/2006/wordml" xmlns:wps="http://schemas.microsoft.com/office/word/2010/wordprocessingShape" mc:Ignorable="w14 wp14">
+<w:hdr xmlns:ve="http://schemas.openxmlformats.org/markup-compatibility/2006" xmlns:o="urn:schemas-microsoft-com:office:office" xmlns:r="http://schemas.openxmlformats.org/officeDocument/2006/relationships" xmlns:m="http://schemas.openxmlformats.org/officeDocument/2006/math" xmlns:v="urn:schemas-microsoft-com:vml" xmlns:wp="http://schemas.openxmlformats.org/drawingml/2006/wordprocessingDrawing" xmlns:w10="urn:schemas-microsoft-com:office:word" xmlns:w="http://schemas.openxmlformats.org/wordprocessingml/2006/main" xmlns:wne="http://schemas.microsoft.com/office/word/2006/wordml">
   <w:p>
     <w:pPr>
       <w:pStyle w:val="Header"/>
@@ -25895,7 +25987,6 @@
         <w:id w:val="-1071037012"/>
         <w:text/>
       </w:sdtPr>
-      <w:sdtEndPr/>
       <w:sdtContent>
         <w:r>
           <w:t xml:space="preserve">Rascal Mission Overview </w:t>
@@ -25921,7 +26012,6 @@
           <w:calendar w:val="gregorian"/>
         </w:date>
       </w:sdtPr>
-      <w:sdtEndPr/>
       <w:sdtContent>
         <w:r>
           <w:t>12/9/2013</w:t>
@@ -25940,7 +26030,6 @@
         <w:id w:val="-1983459932"/>
         <w:text/>
       </w:sdtPr>
-      <w:sdtEndPr/>
       <w:sdtContent>
         <w:r>
           <w:t>RCL-O-CMQA2</w:t>
@@ -25956,7 +26045,6 @@
         <w:tag w:val="Document Revision"/>
         <w:id w:val="1702745838"/>
       </w:sdtPr>
-      <w:sdtEndPr/>
       <w:sdtContent>
         <w:r>
           <w:t>-</w:t>
@@ -25968,7 +26056,7 @@
 </file>
 
 <file path=word/numbering.xml><?xml version="1.0" encoding="utf-8"?>
-<w:numbering xmlns:wpc="http://schemas.microsoft.com/office/word/2010/wordprocessingCanvas" xmlns:mc="http://schemas.openxmlformats.org/markup-compatibility/2006" xmlns:o="urn:schemas-microsoft-com:office:office" xmlns:r="http://schemas.openxmlformats.org/officeDocument/2006/relationships" xmlns:m="http://schemas.openxmlformats.org/officeDocument/2006/math" xmlns:v="urn:schemas-microsoft-com:vml" xmlns:wp14="http://schemas.microsoft.com/office/word/2010/wordprocessingDrawing" xmlns:wp="http://schemas.openxmlformats.org/drawingml/2006/wordprocessingDrawing" xmlns:w10="urn:schemas-microsoft-com:office:word" xmlns:w="http://schemas.openxmlformats.org/wordprocessingml/2006/main" xmlns:w14="http://schemas.microsoft.com/office/word/2010/wordml" xmlns:wpg="http://schemas.microsoft.com/office/word/2010/wordprocessingGroup" xmlns:wpi="http://schemas.microsoft.com/office/word/2010/wordprocessingInk" xmlns:wne="http://schemas.microsoft.com/office/word/2006/wordml" xmlns:wps="http://schemas.microsoft.com/office/word/2010/wordprocessingShape" mc:Ignorable="w14 wp14">
+<w:numbering xmlns:ve="http://schemas.openxmlformats.org/markup-compatibility/2006" xmlns:o="urn:schemas-microsoft-com:office:office" xmlns:r="http://schemas.openxmlformats.org/officeDocument/2006/relationships" xmlns:m="http://schemas.openxmlformats.org/officeDocument/2006/math" xmlns:v="urn:schemas-microsoft-com:vml" xmlns:wp="http://schemas.openxmlformats.org/drawingml/2006/wordprocessingDrawing" xmlns:w10="urn:schemas-microsoft-com:office:word" xmlns:w="http://schemas.openxmlformats.org/wordprocessingml/2006/main" xmlns:wne="http://schemas.microsoft.com/office/word/2006/wordml">
   <w:abstractNum w:abstractNumId="0">
     <w:nsid w:val="02940BE8"/>
     <w:multiLevelType w:val="hybridMultilevel"/>
@@ -26921,7 +27009,7 @@
 </file>
 
 <file path=word/styles.xml><?xml version="1.0" encoding="utf-8"?>
-<w:styles xmlns:mc="http://schemas.openxmlformats.org/markup-compatibility/2006" xmlns:r="http://schemas.openxmlformats.org/officeDocument/2006/relationships" xmlns:w="http://schemas.openxmlformats.org/wordprocessingml/2006/main" xmlns:w14="http://schemas.microsoft.com/office/word/2010/wordml" mc:Ignorable="w14">
+<w:styles xmlns:r="http://schemas.openxmlformats.org/officeDocument/2006/relationships" xmlns:w="http://schemas.openxmlformats.org/wordprocessingml/2006/main">
   <w:docDefaults>
     <w:rPrDefault>
       <w:rPr>
@@ -27306,6 +27394,7 @@
     <w:uiPriority w:val="99"/>
     <w:semiHidden/>
     <w:unhideWhenUsed/>
+    <w:qFormat/>
     <w:tblPr>
       <w:tblInd w:w="0" w:type="dxa"/>
       <w:tblCellMar>
@@ -28750,17 +28839,8 @@
 
 <file path=word/charts/chart1.xml><?xml version="1.0" encoding="utf-8"?>
 <c:chartSpace xmlns:c="http://schemas.openxmlformats.org/drawingml/2006/chart" xmlns:a="http://schemas.openxmlformats.org/drawingml/2006/main" xmlns:r="http://schemas.openxmlformats.org/officeDocument/2006/relationships">
-  <c:date1904 val="0"/>
+  <c:date1904 val="1"/>
   <c:lang val="en-US"/>
-  <c:roundedCorners val="0"/>
-  <mc:AlternateContent xmlns:mc="http://schemas.openxmlformats.org/markup-compatibility/2006">
-    <mc:Choice xmlns:c14="http://schemas.microsoft.com/office/drawing/2007/8/2/chart" Requires="c14">
-      <c14:style val="102"/>
-    </mc:Choice>
-    <mc:Fallback>
-      <c:style val="2"/>
-    </mc:Fallback>
-  </mc:AlternateContent>
   <c:chart>
     <c:autoTitleDeleted val="1"/>
     <c:plotArea>
@@ -28768,14 +28848,12 @@
       <c:barChart>
         <c:barDir val="col"/>
         <c:grouping val="clustered"/>
-        <c:varyColors val="0"/>
         <c:ser>
           <c:idx val="0"/>
           <c:order val="0"/>
           <c:tx>
             <c:v>Spacecraft Total</c:v>
           </c:tx>
-          <c:invertIfNegative val="0"/>
           <c:cat>
             <c:strRef>
               <c:f>Sheet1!$C$3:$C$31</c:f>
@@ -28974,7 +29052,6 @@
           <c:tx>
             <c:v>CubeSats</c:v>
           </c:tx>
-          <c:invertIfNegative val="0"/>
           <c:cat>
             <c:strRef>
               <c:f>Sheet1!$C$3:$C$31</c:f>
@@ -29173,7 +29250,6 @@
           <c:tx>
             <c:v>Microsats</c:v>
           </c:tx>
-          <c:invertIfNegative val="0"/>
           <c:cat>
             <c:strRef>
               <c:f>Sheet1!$C$3:$C$31</c:f>
@@ -29366,27 +29442,15 @@
             </c:numRef>
           </c:val>
         </c:ser>
-        <c:dLbls>
-          <c:showLegendKey val="0"/>
-          <c:showVal val="0"/>
-          <c:showCatName val="0"/>
-          <c:showSerName val="0"/>
-          <c:showPercent val="0"/>
-          <c:showBubbleSize val="0"/>
-        </c:dLbls>
-        <c:gapWidth val="150"/>
-        <c:axId val="76626944"/>
-        <c:axId val="76632832"/>
+        <c:axId val="78726656"/>
+        <c:axId val="78728192"/>
       </c:barChart>
       <c:catAx>
-        <c:axId val="76626944"/>
+        <c:axId val="78726656"/>
         <c:scaling>
           <c:orientation val="minMax"/>
         </c:scaling>
-        <c:delete val="0"/>
         <c:axPos val="b"/>
-        <c:majorTickMark val="out"/>
-        <c:minorTickMark val="none"/>
         <c:tickLblPos val="nextTo"/>
         <c:txPr>
           <a:bodyPr/>
@@ -29401,24 +29465,20 @@
             <a:endParaRPr lang="en-US"/>
           </a:p>
         </c:txPr>
-        <c:crossAx val="76632832"/>
+        <c:crossAx val="78728192"/>
         <c:crosses val="autoZero"/>
         <c:auto val="1"/>
         <c:lblAlgn val="ctr"/>
         <c:lblOffset val="100"/>
-        <c:noMultiLvlLbl val="0"/>
       </c:catAx>
       <c:valAx>
-        <c:axId val="76632832"/>
+        <c:axId val="78728192"/>
         <c:scaling>
           <c:orientation val="minMax"/>
         </c:scaling>
-        <c:delete val="0"/>
         <c:axPos val="l"/>
         <c:majorGridlines/>
         <c:numFmt formatCode="General" sourceLinked="1"/>
-        <c:majorTickMark val="out"/>
-        <c:minorTickMark val="none"/>
         <c:tickLblPos val="nextTo"/>
         <c:txPr>
           <a:bodyPr/>
@@ -29433,14 +29493,13 @@
             <a:endParaRPr lang="en-US"/>
           </a:p>
         </c:txPr>
-        <c:crossAx val="76626944"/>
+        <c:crossAx val="78726656"/>
         <c:crosses val="autoZero"/>
         <c:crossBetween val="between"/>
       </c:valAx>
     </c:plotArea>
     <c:legend>
       <c:legendPos val="r"/>
-      <c:overlay val="0"/>
       <c:spPr>
         <a:ln>
           <a:solidFill>
@@ -29464,27 +29523,14 @@
     </c:legend>
     <c:plotVisOnly val="1"/>
     <c:dispBlanksAs val="gap"/>
-    <c:showDLblsOverMax val="0"/>
   </c:chart>
-  <c:externalData r:id="rId1">
-    <c:autoUpdate val="0"/>
-  </c:externalData>
+  <c:externalData r:id="rId1"/>
 </c:chartSpace>
 </file>
 
 <file path=word/charts/chart2.xml><?xml version="1.0" encoding="utf-8"?>
 <c:chartSpace xmlns:c="http://schemas.openxmlformats.org/drawingml/2006/chart" xmlns:a="http://schemas.openxmlformats.org/drawingml/2006/main" xmlns:r="http://schemas.openxmlformats.org/officeDocument/2006/relationships">
-  <c:date1904 val="0"/>
   <c:lang val="en-US"/>
-  <c:roundedCorners val="0"/>
-  <mc:AlternateContent xmlns:mc="http://schemas.openxmlformats.org/markup-compatibility/2006">
-    <mc:Choice xmlns:c14="http://schemas.microsoft.com/office/drawing/2007/8/2/chart" Requires="c14">
-      <c14:style val="102"/>
-    </mc:Choice>
-    <mc:Fallback>
-      <c:style val="2"/>
-    </mc:Fallback>
-  </mc:AlternateContent>
   <c:chart>
     <c:autoTitleDeleted val="1"/>
     <c:plotArea>
@@ -29494,22 +29540,20 @@
           <c:xMode val="edge"/>
           <c:yMode val="edge"/>
           <c:x val="5.3434786997779121E-2"/>
-          <c:y val="3.2376747608535698E-2"/>
-          <c:w val="0.78136449289992582"/>
-          <c:h val="0.67272994849153811"/>
+          <c:y val="3.2376747608535712E-2"/>
+          <c:w val="0.7813644928999256"/>
+          <c:h val="0.67272994849153855"/>
         </c:manualLayout>
       </c:layout>
       <c:barChart>
         <c:barDir val="col"/>
         <c:grouping val="clustered"/>
-        <c:varyColors val="0"/>
         <c:ser>
           <c:idx val="1"/>
           <c:order val="0"/>
           <c:tx>
             <c:v>Spacecraft Total</c:v>
           </c:tx>
-          <c:invertIfNegative val="0"/>
           <c:val>
             <c:numRef>
               <c:f>Sheet1!$E$3:$E$31</c:f>
@@ -29613,7 +29657,6 @@
           <c:tx>
             <c:v>University CubeSats</c:v>
           </c:tx>
-          <c:invertIfNegative val="0"/>
           <c:cat>
             <c:strRef>
               <c:f>Sheet1!$C$3:$C$31</c:f>
@@ -29812,7 +29855,6 @@
           <c:tx>
             <c:v>University Microsats</c:v>
           </c:tx>
-          <c:invertIfNegative val="0"/>
           <c:val>
             <c:numRef>
               <c:f>Sheet1!$I$3:$I$31</c:f>
@@ -29910,27 +29952,15 @@
             </c:numRef>
           </c:val>
         </c:ser>
-        <c:dLbls>
-          <c:showLegendKey val="0"/>
-          <c:showVal val="0"/>
-          <c:showCatName val="0"/>
-          <c:showSerName val="0"/>
-          <c:showPercent val="0"/>
-          <c:showBubbleSize val="0"/>
-        </c:dLbls>
-        <c:gapWidth val="150"/>
-        <c:axId val="93258880"/>
-        <c:axId val="93260416"/>
+        <c:axId val="85054208"/>
+        <c:axId val="85055744"/>
       </c:barChart>
       <c:catAx>
-        <c:axId val="93258880"/>
+        <c:axId val="85054208"/>
         <c:scaling>
           <c:orientation val="minMax"/>
         </c:scaling>
-        <c:delete val="0"/>
         <c:axPos val="b"/>
-        <c:majorTickMark val="out"/>
-        <c:minorTickMark val="none"/>
         <c:tickLblPos val="nextTo"/>
         <c:txPr>
           <a:bodyPr/>
@@ -29945,24 +29975,20 @@
             <a:endParaRPr lang="en-US"/>
           </a:p>
         </c:txPr>
-        <c:crossAx val="93260416"/>
+        <c:crossAx val="85055744"/>
         <c:crosses val="autoZero"/>
         <c:auto val="1"/>
         <c:lblAlgn val="ctr"/>
         <c:lblOffset val="100"/>
-        <c:noMultiLvlLbl val="0"/>
       </c:catAx>
       <c:valAx>
-        <c:axId val="93260416"/>
+        <c:axId val="85055744"/>
         <c:scaling>
           <c:orientation val="minMax"/>
         </c:scaling>
-        <c:delete val="0"/>
         <c:axPos val="l"/>
         <c:majorGridlines/>
         <c:numFmt formatCode="General" sourceLinked="1"/>
-        <c:majorTickMark val="out"/>
-        <c:minorTickMark val="none"/>
         <c:tickLblPos val="nextTo"/>
         <c:txPr>
           <a:bodyPr/>
@@ -29977,7 +30003,7 @@
             <a:endParaRPr lang="en-US"/>
           </a:p>
         </c:txPr>
-        <c:crossAx val="93258880"/>
+        <c:crossAx val="85054208"/>
         <c:crosses val="autoZero"/>
         <c:crossBetween val="between"/>
       </c:valAx>
@@ -29988,13 +30014,12 @@
         <c:manualLayout>
           <c:xMode val="edge"/>
           <c:yMode val="edge"/>
-          <c:x val="0.86642765968876778"/>
+          <c:x val="0.866427659688768"/>
           <c:y val="0.4070601131961708"/>
-          <c:w val="0.11834950126697785"/>
-          <c:h val="0.21236997343563935"/>
+          <c:w val="0.11834950126697788"/>
+          <c:h val="0.2123699734356394"/>
         </c:manualLayout>
       </c:layout>
-      <c:overlay val="0"/>
       <c:spPr>
         <a:ln>
           <a:solidFill>
@@ -30018,34 +30043,19 @@
     </c:legend>
     <c:plotVisOnly val="1"/>
     <c:dispBlanksAs val="gap"/>
-    <c:showDLblsOverMax val="0"/>
   </c:chart>
-  <c:externalData r:id="rId1">
-    <c:autoUpdate val="0"/>
-  </c:externalData>
+  <c:externalData r:id="rId1"/>
 </c:chartSpace>
 </file>
 
 <file path=word/charts/chart3.xml><?xml version="1.0" encoding="utf-8"?>
 <c:chartSpace xmlns:c="http://schemas.openxmlformats.org/drawingml/2006/chart" xmlns:a="http://schemas.openxmlformats.org/drawingml/2006/main" xmlns:r="http://schemas.openxmlformats.org/officeDocument/2006/relationships">
-  <c:date1904 val="0"/>
   <c:lang val="en-US"/>
-  <c:roundedCorners val="0"/>
-  <mc:AlternateContent xmlns:mc="http://schemas.openxmlformats.org/markup-compatibility/2006">
-    <mc:Choice xmlns:c14="http://schemas.microsoft.com/office/drawing/2007/8/2/chart" Requires="c14">
-      <c14:style val="102"/>
-    </mc:Choice>
-    <mc:Fallback>
-      <c:style val="2"/>
-    </mc:Fallback>
-  </mc:AlternateContent>
   <c:chart>
-    <c:autoTitleDeleted val="0"/>
     <c:plotArea>
       <c:layout/>
       <c:scatterChart>
         <c:scatterStyle val="smoothMarker"/>
-        <c:varyColors val="0"/>
         <c:ser>
           <c:idx val="0"/>
           <c:order val="0"/>
@@ -30164,64 +30174,64 @@
                 <c:formatCode>0.0000</c:formatCode>
                 <c:ptCount val="31"/>
                 <c:pt idx="0">
-                  <c:v>2.5162218520249557</c:v>
+                  <c:v>2.5162218520249566</c:v>
                 </c:pt>
                 <c:pt idx="1">
-                  <c:v>2.3978502293019486</c:v>
+                  <c:v>2.3978502293019477</c:v>
                 </c:pt>
                 <c:pt idx="2">
                   <c:v>2.2901149389681792</c:v>
                 </c:pt>
                 <c:pt idx="3">
-                  <c:v>2.1916440793698153</c:v>
+                  <c:v>2.1916440793698144</c:v>
                 </c:pt>
                 <c:pt idx="4">
-                  <c:v>2.1012919495616336</c:v>
+                  <c:v>2.1012919495616345</c:v>
                 </c:pt>
                 <c:pt idx="5">
-                  <c:v>2.0180942762711429</c:v>
+                  <c:v>2.0180942762711438</c:v>
                 </c:pt>
                 <c:pt idx="6">
                   <c:v>1.9412336701357997</c:v>
                 </c:pt>
                 <c:pt idx="7">
-                  <c:v>1.8700126847224692</c:v>
+                  <c:v>1.8700126847224696</c:v>
                 </c:pt>
                 <c:pt idx="8">
                   <c:v>1.8038325952703134</c:v>
                 </c:pt>
                 <c:pt idx="9">
-                  <c:v>1.7421765288928592</c:v>
+                  <c:v>1.7421765288928597</c:v>
                 </c:pt>
                 <c:pt idx="10">
-                  <c:v>1.6845959396778847</c:v>
+                  <c:v>1.6845959396778851</c:v>
                 </c:pt>
                 <c:pt idx="11">
                   <c:v>1.630699679701328</c:v>
                 </c:pt>
                 <c:pt idx="12">
-                  <c:v>1.5801451026957554</c:v>
+                  <c:v>1.5801451026957563</c:v>
                 </c:pt>
                 <c:pt idx="13">
                   <c:v>1.5326307725869139</c:v>
                 </c:pt>
                 <c:pt idx="14">
-                  <c:v>1.4878904489986411</c:v>
+                  <c:v>1.4878904489986406</c:v>
                 </c:pt>
                 <c:pt idx="15">
-                  <c:v>1.4456880962197589</c:v>
+                  <c:v>1.4456880962197585</c:v>
                 </c:pt>
                 <c:pt idx="16">
-                  <c:v>1.405813718054977</c:v>
+                  <c:v>1.4058137180549761</c:v>
                 </c:pt>
                 <c:pt idx="17">
-                  <c:v>1.3680798634029012</c:v>
+                  <c:v>1.3680798634029017</c:v>
                 </c:pt>
                 <c:pt idx="18">
-                  <c:v>1.3323186798455799</c:v>
+                  <c:v>1.3323186798455804</c:v>
                 </c:pt>
                 <c:pt idx="19">
-                  <c:v>1.2983794175397043</c:v>
+                  <c:v>1.2983794175397039</c:v>
                 </c:pt>
                 <c:pt idx="20">
                   <c:v>1.2661263051150096</c:v>
@@ -30239,7 +30249,7 @@
                   <c:v>1.151689411992562</c:v>
                 </c:pt>
                 <c:pt idx="25">
-                  <c:v>1.1262409842245731</c:v>
+                  <c:v>1.1262409842245735</c:v>
                 </c:pt>
                 <c:pt idx="26">
                   <c:v>1.1018928792718627</c:v>
@@ -30254,7 +30264,7 @@
                   <c:v>1.0347803456628342</c:v>
                 </c:pt>
                 <c:pt idx="30">
-                  <c:v>1.0141900453762758</c:v>
+                  <c:v>1.014190045376276</c:v>
                 </c:pt>
               </c:numCache>
             </c:numRef>
@@ -30379,10 +30389,10 @@
                 <c:formatCode>0.0000</c:formatCode>
                 <c:ptCount val="31"/>
                 <c:pt idx="0">
-                  <c:v>4.9691299799638307</c:v>
+                  <c:v>4.9691299799638324</c:v>
                 </c:pt>
                 <c:pt idx="1">
-                  <c:v>4.7382036013822448</c:v>
+                  <c:v>4.7382036013822484</c:v>
                 </c:pt>
                 <c:pt idx="2">
                   <c:v>4.5277836135995155</c:v>
@@ -30394,19 +30404,19 @@
                   <c:v>4.1584296205503444</c:v>
                 </c:pt>
                 <c:pt idx="5">
-                  <c:v>3.995461507463101</c:v>
+                  <c:v>3.9954615074631001</c:v>
                 </c:pt>
                 <c:pt idx="6">
                   <c:v>3.8447834586508942</c:v>
                 </c:pt>
                 <c:pt idx="7">
-                  <c:v>3.7050558950347003</c:v>
+                  <c:v>3.7050558950346995</c:v>
                 </c:pt>
                 <c:pt idx="8">
-                  <c:v>3.5751270702230369</c:v>
+                  <c:v>3.5751270702230378</c:v>
                 </c:pt>
                 <c:pt idx="9">
-                  <c:v>3.4540012672074596</c:v>
+                  <c:v>3.4540012672074605</c:v>
                 </c:pt>
                 <c:pt idx="10">
                   <c:v>3.3408132445559611</c:v>
@@ -30433,22 +30443,22 @@
                   <c:v>2.7174433016793089</c:v>
                 </c:pt>
                 <c:pt idx="18">
-                  <c:v>2.646886629044507</c:v>
+                  <c:v>2.6468866290445061</c:v>
                 </c:pt>
                 <c:pt idx="19">
                   <c:v>2.5799009439604932</c:v>
                 </c:pt>
                 <c:pt idx="20">
-                  <c:v>2.5162218520249557</c:v>
+                  <c:v>2.5162218520249566</c:v>
                 </c:pt>
                 <c:pt idx="21">
-                  <c:v>2.4556104296836172</c:v>
+                  <c:v>2.4556104296836159</c:v>
                 </c:pt>
                 <c:pt idx="22">
-                  <c:v>2.3978502293019486</c:v>
+                  <c:v>2.3978502293019477</c:v>
                 </c:pt>
                 <c:pt idx="23">
-                  <c:v>2.3427446970886376</c:v>
+                  <c:v>2.3427446970886368</c:v>
                 </c:pt>
                 <c:pt idx="24">
                   <c:v>2.2901149389681792</c:v>
@@ -30457,19 +30467,19 @@
                   <c:v>2.2397977809036842</c:v>
                 </c:pt>
                 <c:pt idx="26">
-                  <c:v>2.1916440793698153</c:v>
+                  <c:v>2.1916440793698144</c:v>
                 </c:pt>
                 <c:pt idx="27">
-                  <c:v>2.1455172451319915</c:v>
+                  <c:v>2.1455172451319937</c:v>
                 </c:pt>
                 <c:pt idx="28">
-                  <c:v>2.1012919495616336</c:v>
+                  <c:v>2.1012919495616345</c:v>
                 </c:pt>
                 <c:pt idx="29">
                   <c:v>2.0588529876879949</c:v>
                 </c:pt>
                 <c:pt idx="30">
-                  <c:v>2.0180942762711429</c:v>
+                  <c:v>2.0180942762711438</c:v>
                 </c:pt>
               </c:numCache>
             </c:numRef>
@@ -30603,7 +30613,7 @@
                   <c:v>6.7142071036284996</c:v>
                 </c:pt>
                 <c:pt idx="3">
-                  <c:v>6.431885838217398</c:v>
+                  <c:v>6.4318858382173962</c:v>
                 </c:pt>
                 <c:pt idx="4">
                   <c:v>6.1723408232671639</c:v>
@@ -30618,19 +30628,19 @@
                   <c:v>5.505783564543945</c:v>
                 </c:pt>
                 <c:pt idx="8">
-                  <c:v>5.3144703580783288</c:v>
+                  <c:v>5.314470358078327</c:v>
                 </c:pt>
                 <c:pt idx="9">
                   <c:v>5.1360029967153791</c:v>
                 </c:pt>
                 <c:pt idx="10">
-                  <c:v>4.9691299799638307</c:v>
+                  <c:v>4.9691299799638324</c:v>
                 </c:pt>
                 <c:pt idx="11">
-                  <c:v>4.8127572283757436</c:v>
+                  <c:v>4.81275722837574</c:v>
                 </c:pt>
                 <c:pt idx="12">
-                  <c:v>4.6659240916003384</c:v>
+                  <c:v>4.6659240916003375</c:v>
                 </c:pt>
                 <c:pt idx="13">
                   <c:v>4.5277836135995155</c:v>
@@ -30639,7 +30649,7 @@
                   <c:v>4.3975861992133396</c:v>
                 </c:pt>
                 <c:pt idx="15">
-                  <c:v>4.2746660173591406</c:v>
+                  <c:v>4.2746660173591424</c:v>
                 </c:pt>
                 <c:pt idx="16">
                   <c:v>4.1584296205503444</c:v>
@@ -30648,7 +30658,7 @@
                   <c:v>4.0483463704725535</c:v>
                 </c:pt>
                 <c:pt idx="18">
-                  <c:v>3.9439403438969975</c:v>
+                  <c:v>3.9439403438969984</c:v>
                 </c:pt>
                 <c:pt idx="19">
                   <c:v>3.8447834586508942</c:v>
@@ -30657,25 +30667,25 @@
                   <c:v>3.7504896103764231</c:v>
                 </c:pt>
                 <c:pt idx="21">
-                  <c:v>3.6607096508460666</c:v>
+                  <c:v>3.6607096508460675</c:v>
                 </c:pt>
                 <c:pt idx="22">
-                  <c:v>3.5751270702230369</c:v>
+                  <c:v>3.5751270702230378</c:v>
                 </c:pt>
                 <c:pt idx="23">
                   <c:v>3.4934542707818794</c:v>
                 </c:pt>
                 <c:pt idx="24">
-                  <c:v>3.415429339686193</c:v>
+                  <c:v>3.4154293396861921</c:v>
                 </c:pt>
                 <c:pt idx="25">
                   <c:v>3.3408132445559611</c:v>
                 </c:pt>
                 <c:pt idx="26">
-                  <c:v>3.2693873885921292</c:v>
+                  <c:v>3.2693873885921301</c:v>
                 </c:pt>
                 <c:pt idx="27">
-                  <c:v>3.2009514726065276</c:v>
+                  <c:v>3.2009514726065285</c:v>
                 </c:pt>
                 <c:pt idx="28">
                   <c:v>3.1353216199357736</c:v>
@@ -30684,7 +30694,7 @@
                   <c:v>3.0723287272881361</c:v>
                 </c:pt>
                 <c:pt idx="30">
-                  <c:v>3.0118170103911606</c:v>
+                  <c:v>3.0118170103911597</c:v>
                 </c:pt>
               </c:numCache>
             </c:numRef>
@@ -30812,13 +30822,13 @@
                   <c:v>9.6913374323499202</c:v>
                 </c:pt>
                 <c:pt idx="1">
-                  <c:v>9.2519014690829628</c:v>
+                  <c:v>9.2519014690829611</c:v>
                 </c:pt>
                 <c:pt idx="2">
-                  <c:v>8.8505589826832196</c:v>
+                  <c:v>8.8505589826832232</c:v>
                 </c:pt>
                 <c:pt idx="3">
-                  <c:v>8.4825658724221018</c:v>
+                  <c:v>8.4825658724221054</c:v>
                 </c:pt>
                 <c:pt idx="4">
                   <c:v>8.1439338720099776</c:v>
@@ -30827,7 +30837,7 @@
                   <c:v>7.8312858883500098</c:v>
                 </c:pt>
                 <c:pt idx="6">
-                  <c:v>7.5417433188626504</c:v>
+                  <c:v>7.5417433188626521</c:v>
                 </c:pt>
                 <c:pt idx="7">
                   <c:v>7.2728373982160797</c:v>
@@ -30842,43 +30852,43 @@
                   <c:v>6.5700161577619287</c:v>
                 </c:pt>
                 <c:pt idx="11">
-                  <c:v>6.3649752913691344</c:v>
+                  <c:v>6.3649752913691326</c:v>
                 </c:pt>
                 <c:pt idx="12">
                   <c:v>6.1723408232671639</c:v>
                 </c:pt>
                 <c:pt idx="13">
-                  <c:v>5.9910201812082482</c:v>
+                  <c:v>5.99102018120825</c:v>
                 </c:pt>
                 <c:pt idx="14">
                   <c:v>5.8200453831673977</c:v>
                 </c:pt>
                 <c:pt idx="15">
-                  <c:v>5.658555775812772</c:v>
+                  <c:v>5.6585557758127702</c:v>
                 </c:pt>
                 <c:pt idx="16">
                   <c:v>5.505783564543945</c:v>
                 </c:pt>
                 <c:pt idx="17">
-                  <c:v>5.3610416223802124</c:v>
+                  <c:v>5.3610416223802115</c:v>
                 </c:pt>
                 <c:pt idx="18">
                   <c:v>5.2237131698188763</c:v>
                 </c:pt>
                 <c:pt idx="19">
-                  <c:v>5.0932429991145094</c:v>
+                  <c:v>5.0932429991145112</c:v>
                 </c:pt>
                 <c:pt idx="20">
-                  <c:v>4.9691299799638307</c:v>
+                  <c:v>4.9691299799638324</c:v>
                 </c:pt>
                 <c:pt idx="21">
-                  <c:v>4.8509206335435122</c:v>
+                  <c:v>4.8509206335435104</c:v>
                 </c:pt>
                 <c:pt idx="22">
-                  <c:v>4.7382036013822448</c:v>
+                  <c:v>4.7382036013822484</c:v>
                 </c:pt>
                 <c:pt idx="23">
-                  <c:v>4.6306048670198985</c:v>
+                  <c:v>4.6306048670198967</c:v>
                 </c:pt>
                 <c:pt idx="24">
                   <c:v>4.5277836135995155</c:v>
@@ -30896,10 +30906,10 @@
                   <c:v>4.1584296205503444</c:v>
                 </c:pt>
                 <c:pt idx="29">
-                  <c:v>4.0753172191268483</c:v>
+                  <c:v>4.0753172191268465</c:v>
                 </c:pt>
                 <c:pt idx="30">
-                  <c:v>3.995461507463101</c:v>
+                  <c:v>3.9954615074631001</c:v>
                 </c:pt>
               </c:numCache>
             </c:numRef>
@@ -31024,7 +31034,7 @@
                 <c:formatCode>0.0000</c:formatCode>
                 <c:ptCount val="31"/>
                 <c:pt idx="0">
-                  <c:v>11.963703734148618</c:v>
+                  <c:v>11.963703734148623</c:v>
                 </c:pt>
                 <c:pt idx="1">
                   <c:v>11.427904957793707</c:v>
@@ -31063,7 +31073,7 @@
                   <c:v>7.6549539847223684</c:v>
                 </c:pt>
                 <c:pt idx="13">
-                  <c:v>7.4318307349060673</c:v>
+                  <c:v>7.431830734906069</c:v>
                 </c:pt>
                 <c:pt idx="14">
                   <c:v>7.2213399327825103</c:v>
@@ -31072,7 +31082,7 @@
                   <c:v>7.0224388047636372</c:v>
                 </c:pt>
                 <c:pt idx="16">
-                  <c:v>6.8341962219621424</c:v>
+                  <c:v>6.8341962219621415</c:v>
                 </c:pt>
                 <c:pt idx="17">
                   <c:v>6.6557781548786723</c:v>
@@ -31096,25 +31106,25 @@
                   <c:v>5.7543562531965646</c:v>
                 </c:pt>
                 <c:pt idx="24">
-                  <c:v>5.627327021116316</c:v>
+                  <c:v>5.6273270211163142</c:v>
                 </c:pt>
                 <c:pt idx="25">
                   <c:v>5.505783564543945</c:v>
                 </c:pt>
                 <c:pt idx="26">
-                  <c:v>5.3893781328282158</c:v>
+                  <c:v>5.3893781328282175</c:v>
                 </c:pt>
                 <c:pt idx="27">
                   <c:v>5.2777917518854203</c:v>
                 </c:pt>
                 <c:pt idx="28">
-                  <c:v>5.1707313087048226</c:v>
+                  <c:v>5.1707313087048234</c:v>
                 </c:pt>
                 <c:pt idx="29">
                   <c:v>5.0679269831827654</c:v>
                 </c:pt>
                 <c:pt idx="30">
-                  <c:v>4.9691299799638307</c:v>
+                  <c:v>4.9691299799638324</c:v>
                 </c:pt>
               </c:numCache>
             </c:numRef>
@@ -31242,64 +31252,64 @@
                   <c:v>22.49610539791243</c:v>
                 </c:pt>
                 <c:pt idx="1">
-                  <c:v>21.549839798343761</c:v>
+                  <c:v>21.549839798343754</c:v>
                 </c:pt>
                 <c:pt idx="2">
-                  <c:v>20.679576530381869</c:v>
+                  <c:v>20.679576530381858</c:v>
                 </c:pt>
                 <c:pt idx="3">
-                  <c:v>19.876559746973843</c:v>
+                  <c:v>19.876559746973836</c:v>
                 </c:pt>
                 <c:pt idx="4">
                   <c:v>19.133321485406341</c:v>
                 </c:pt>
                 <c:pt idx="5">
-                  <c:v>18.443454652423185</c:v>
+                  <c:v>18.443454652423178</c:v>
                 </c:pt>
                 <c:pt idx="6">
                   <c:v>17.801432092208042</c:v>
                 </c:pt>
                 <c:pt idx="7">
-                  <c:v>17.202461255087904</c:v>
+                  <c:v>17.202461255087897</c:v>
                 </c:pt>
                 <c:pt idx="8">
-                  <c:v>16.642366603547298</c:v>
+                  <c:v>16.642366603547284</c:v>
                 </c:pt>
                 <c:pt idx="9">
-                  <c:v>16.117493803291502</c:v>
+                  <c:v>16.117493803291509</c:v>
                 </c:pt>
                 <c:pt idx="10">
-                  <c:v>15.624631154903247</c:v>
+                  <c:v>15.62463115490325</c:v>
                 </c:pt>
                 <c:pt idx="11">
                   <c:v>15.160944768013346</c:v>
                 </c:pt>
                 <c:pt idx="12">
-                  <c:v>14.723924764362554</c:v>
+                  <c:v>14.723924764362547</c:v>
                 </c:pt>
                 <c:pt idx="13">
                   <c:v>14.311340389089169</c:v>
                 </c:pt>
                 <c:pt idx="14">
-                  <c:v>13.921202361317027</c:v>
+                  <c:v>13.921202361317023</c:v>
                 </c:pt>
                 <c:pt idx="15">
                   <c:v>13.551731141860794</c:v>
                 </c:pt>
                 <c:pt idx="16">
-                  <c:v>13.201330063921477</c:v>
+                  <c:v>13.201330063921473</c:v>
                 </c:pt>
                 <c:pt idx="17">
-                  <c:v>12.868562481287745</c:v>
+                  <c:v>12.868562481287746</c:v>
                 </c:pt>
                 <c:pt idx="18">
-                  <c:v>12.552132252011935</c:v>
+                  <c:v>12.552132252011942</c:v>
                 </c:pt>
                 <c:pt idx="19">
                   <c:v>12.250867004377987</c:v>
                 </c:pt>
                 <c:pt idx="20">
-                  <c:v>11.963703734148618</c:v>
+                  <c:v>11.963703734148623</c:v>
                 </c:pt>
                 <c:pt idx="21">
                   <c:v>11.689676363552508</c:v>
@@ -31308,13 +31318,13 @@
                   <c:v>11.427904957793707</c:v>
                 </c:pt>
                 <c:pt idx="23">
-                  <c:v>11.177586347506097</c:v>
+                  <c:v>11.177586347506102</c:v>
                 </c:pt>
                 <c:pt idx="24">
                   <c:v>10.937985948206789</c:v>
                 </c:pt>
                 <c:pt idx="25">
-                  <c:v>10.708430602491879</c:v>
+                  <c:v>10.708430602491875</c:v>
                 </c:pt>
                 <c:pt idx="26">
                   <c:v>10.488302299070352</c:v>
@@ -31469,25 +31479,25 @@
                   <c:v>34.605803060173571</c:v>
                 </c:pt>
                 <c:pt idx="5">
-                  <c:v>33.485299109686444</c:v>
+                  <c:v>33.485299109686423</c:v>
                 </c:pt>
                 <c:pt idx="6">
                   <c:v>32.433954339081133</c:v>
                 </c:pt>
                 <c:pt idx="7">
-                  <c:v>31.445675777847807</c:v>
+                  <c:v>31.4456757778478</c:v>
                 </c:pt>
                 <c:pt idx="8">
-                  <c:v>30.515049545425946</c:v>
+                  <c:v>30.515049545425931</c:v>
                 </c:pt>
                 <c:pt idx="9">
-                  <c:v>29.637251541591613</c:v>
+                  <c:v>29.63725154159162</c:v>
                 </c:pt>
                 <c:pt idx="10">
-                  <c:v>28.807971322538751</c:v>
+                  <c:v>28.807971322538759</c:v>
                 </c:pt>
                 <c:pt idx="11">
-                  <c:v>28.023347073439176</c:v>
+                  <c:v>28.023347073439169</c:v>
                 </c:pt>
                 <c:pt idx="12">
                   <c:v>27.27990992405903</c:v>
@@ -31499,16 +31509,16 @@
                   <c:v>25.904405970786684</c:v>
                 </c:pt>
                 <c:pt idx="15">
-                  <c:v>25.266968114308785</c:v>
+                  <c:v>25.266968114308796</c:v>
                 </c:pt>
                 <c:pt idx="16">
-                  <c:v>24.659908973276984</c:v>
+                  <c:v>24.659908973276991</c:v>
                 </c:pt>
                 <c:pt idx="17">
                   <c:v>24.081125959227421</c:v>
                 </c:pt>
                 <c:pt idx="18">
-                  <c:v>23.528704263303872</c:v>
+                  <c:v>23.528704263303865</c:v>
                 </c:pt>
                 <c:pt idx="19">
                   <c:v>23.000896585166402</c:v>
@@ -31517,57 +31527,48 @@
                   <c:v>22.49610539791243</c:v>
                 </c:pt>
                 <c:pt idx="21">
-                  <c:v>22.012867392259036</c:v>
+                  <c:v>22.012867392259043</c:v>
                 </c:pt>
                 <c:pt idx="22">
-                  <c:v>21.549839798343761</c:v>
+                  <c:v>21.549839798343754</c:v>
                 </c:pt>
                 <c:pt idx="23">
-                  <c:v>21.10578832945264</c:v>
+                  <c:v>21.105788329452647</c:v>
                 </c:pt>
                 <c:pt idx="24">
-                  <c:v>20.679576530381869</c:v>
+                  <c:v>20.679576530381858</c:v>
                 </c:pt>
                 <c:pt idx="25">
                   <c:v>20.27015634529992</c:v>
                 </c:pt>
                 <c:pt idx="26">
-                  <c:v>19.876559746973843</c:v>
+                  <c:v>19.876559746973836</c:v>
                 </c:pt>
                 <c:pt idx="27">
-                  <c:v>19.497891291945134</c:v>
+                  <c:v>19.497891291945127</c:v>
                 </c:pt>
                 <c:pt idx="28">
                   <c:v>19.133321485406341</c:v>
                 </c:pt>
                 <c:pt idx="29">
-                  <c:v>18.78208085574002</c:v>
+                  <c:v>18.782080855740013</c:v>
                 </c:pt>
                 <c:pt idx="30">
-                  <c:v>18.443454652423185</c:v>
+                  <c:v>18.443454652423178</c:v>
                 </c:pt>
               </c:numCache>
             </c:numRef>
           </c:yVal>
           <c:smooth val="1"/>
         </c:ser>
-        <c:dLbls>
-          <c:showLegendKey val="0"/>
-          <c:showVal val="0"/>
-          <c:showCatName val="0"/>
-          <c:showSerName val="0"/>
-          <c:showPercent val="0"/>
-          <c:showBubbleSize val="0"/>
-        </c:dLbls>
-        <c:axId val="93301760"/>
-        <c:axId val="93308032"/>
+        <c:axId val="97253248"/>
+        <c:axId val="97292672"/>
       </c:scatterChart>
       <c:valAx>
-        <c:axId val="93301760"/>
+        <c:axId val="97253248"/>
         <c:scaling>
           <c:orientation val="minMax"/>
         </c:scaling>
-        <c:delete val="0"/>
         <c:axPos val="b"/>
         <c:title>
           <c:tx>
@@ -31591,22 +31592,18 @@
               </a:p>
             </c:rich>
           </c:tx>
-          <c:overlay val="0"/>
         </c:title>
         <c:numFmt formatCode="General" sourceLinked="1"/>
-        <c:majorTickMark val="out"/>
-        <c:minorTickMark val="none"/>
         <c:tickLblPos val="nextTo"/>
-        <c:crossAx val="93308032"/>
+        <c:crossAx val="97292672"/>
         <c:crosses val="autoZero"/>
         <c:crossBetween val="midCat"/>
       </c:valAx>
       <c:valAx>
-        <c:axId val="93308032"/>
+        <c:axId val="97292672"/>
         <c:scaling>
           <c:orientation val="minMax"/>
         </c:scaling>
-        <c:delete val="0"/>
         <c:axPos val="l"/>
         <c:majorGridlines/>
         <c:title>
@@ -31631,20 +31628,16 @@
               </a:p>
             </c:rich>
           </c:tx>
-          <c:overlay val="0"/>
         </c:title>
         <c:numFmt formatCode="0.0000" sourceLinked="1"/>
-        <c:majorTickMark val="out"/>
-        <c:minorTickMark val="none"/>
         <c:tickLblPos val="nextTo"/>
-        <c:crossAx val="93301760"/>
+        <c:crossAx val="97253248"/>
         <c:crosses val="autoZero"/>
         <c:crossBetween val="midCat"/>
       </c:valAx>
     </c:plotArea>
     <c:legend>
       <c:legendPos val="r"/>
-      <c:overlay val="0"/>
       <c:spPr>
         <a:ln>
           <a:solidFill>
@@ -31668,11 +31661,8 @@
     </c:legend>
     <c:plotVisOnly val="1"/>
     <c:dispBlanksAs val="gap"/>
-    <c:showDLblsOverMax val="0"/>
   </c:chart>
-  <c:externalData r:id="rId1">
-    <c:autoUpdate val="0"/>
-  </c:externalData>
+  <c:externalData r:id="rId1"/>
 </c:chartSpace>
 </file>
 
@@ -31966,7 +31956,7 @@
 </file>
 
 <file path=customXml/itemProps1.xml><?xml version="1.0" encoding="utf-8"?>
-<ds:datastoreItem xmlns:ds="http://schemas.openxmlformats.org/officeDocument/2006/customXml" ds:itemID="{57AFB0C0-6EB4-4A29-84A2-28D7C5D38B25}">
+<ds:datastoreItem xmlns:ds="http://schemas.openxmlformats.org/officeDocument/2006/customXml" ds:itemID="{F3272F8B-58A0-43AE-9D46-E5C794E7BFE6}">
   <ds:schemaRefs>
     <ds:schemaRef ds:uri="http://schemas.openxmlformats.org/officeDocument/2006/bibliography"/>
   </ds:schemaRefs>

</xml_diff>

<commit_message>
Finished primary spacecraft overview
</commit_message>
<xml_diff>
--- a/CMQA/Mission Overview/RCL-O-CMQA2 Rascal Mission Overview.docx
+++ b/CMQA/Mission Overview/RCL-O-CMQA2 Rascal Mission Overview.docx
@@ -19751,11 +19751,14 @@
     <w:p>
       <w:pPr>
         <w:jc w:val="center"/>
-      </w:pPr>
-      <w:r>
         <w:rPr>
           <w:b/>
         </w:rPr>
+      </w:pPr>
+      <w:r>
+        <w:rPr>
+          <w:b/>
+        </w:rPr>
         <w:t xml:space="preserve">Figure </w:t>
       </w:r>
       <w:r>
@@ -19779,11 +19782,99 @@
     </w:p>
     <w:p>
       <w:pPr>
+        <w:pStyle w:val="Heading4"/>
+      </w:pPr>
+      <w:r>
+        <w:lastRenderedPageBreak/>
+        <w:t>Primary Spacecraft-Ground Interfaces</w:t>
+      </w:r>
+    </w:p>
+    <w:p>
+      <w:r>
+        <w:t>There exist two interfaces between each spacecraft and the ground:</w:t>
+      </w:r>
+    </w:p>
+    <w:p>
+      <w:pPr>
+        <w:widowControl w:val="0"/>
+        <w:numPr>
+          <w:ilvl w:val="0"/>
+          <w:numId w:val="21"/>
+        </w:numPr>
+        <w:suppressAutoHyphens/>
+        <w:spacing w:line="240" w:lineRule="auto"/>
+        <w:jc w:val="left"/>
+      </w:pPr>
+      <w:r>
+        <w:t>Ground-Primary Spacecraft Uplink</w:t>
+      </w:r>
+    </w:p>
+    <w:p>
+      <w:pPr>
+        <w:widowControl w:val="0"/>
+        <w:numPr>
+          <w:ilvl w:val="0"/>
+          <w:numId w:val="21"/>
+        </w:numPr>
+        <w:suppressAutoHyphens/>
+        <w:spacing w:line="240" w:lineRule="auto"/>
+        <w:jc w:val="left"/>
+      </w:pPr>
+      <w:r>
+        <w:t>Primary Spacecraft-Ground Downlink</w:t>
+      </w:r>
+    </w:p>
+    <w:p>
+      <w:r>
+        <w:t>These interfaces predominately consist of ground station antennas (located at the Space Systems Research Lab in St. Louis, MO) and spacecraft antennas =. Each of these interfaces is described in greater detail in the following sections.</w:t>
+      </w:r>
+    </w:p>
+    <w:p>
+      <w:pPr>
+        <w:pStyle w:val="Heading5"/>
+      </w:pPr>
+      <w:r>
+        <w:t>Ground-Primary Spacecraft Uplink</w:t>
+      </w:r>
+    </w:p>
+    <w:p>
+      <w:r>
+        <w:t xml:space="preserve">The primary spacecraft uplink serves to command the primary spacecraft at any point in the mission. The uplink will be act the command link when the primary and secondary spacecraft are conjoined and this is how the command for spacecraft separation will be sent. The uplink data rate must be at least 4000bps and the frequency must be selected from the 430/440 MHz range. The ground station at the SSRL will act as the command station for the primary spacecraft. </w:t>
+      </w:r>
+    </w:p>
+    <w:p>
+      <w:r>
+        <w:t>A ground stations supporting the operation of the Rascal mission must be configured properly in order for the mission to be successful. Since both spacecraft will be operating in 433/440 MHz range, the ground station must have an antenna that works at that frequency and a radio that operates in that range. The TNC at the ground station must be able to send and receive GMSK modulated signals from the primary spacecraft and send FSK modulated signals to the secondary spacecraft. The TNC must support an uplink data rate of at least 1200 bps and a downlink data rate of at least 100 kbps.</w:t>
+      </w:r>
+    </w:p>
+    <w:p>
+      <w:pPr>
+        <w:pStyle w:val="Heading5"/>
+      </w:pPr>
+      <w:r>
+        <w:t>Primary Spacecraft-Ground Downlink</w:t>
+      </w:r>
+    </w:p>
+    <w:p>
+      <w:r>
+        <w:t>The primary spacecraft downlink serves to send mission and health data down to the ground. It will beacon health data down at 10 second intervals. The downlink data rate must be at least 100 kbps and the frequency must be selected from the 430/440 MHz range and use GMSK modulation. The ground station at the SSRL will act as the primary receiving station.</w:t>
+      </w:r>
+    </w:p>
+    <w:p>
+      <w:pPr>
+        <w:pStyle w:val="Heading2"/>
+      </w:pPr>
+      <w:r>
+        <w:t>Secondary Spacecraft Overview</w:t>
+      </w:r>
+    </w:p>
+    <w:p/>
+    <w:p>
+      <w:pPr>
         <w:pStyle w:val="Heading1"/>
       </w:pPr>
       <w:bookmarkStart w:id="39" w:name="_Toc387151669"/>
       <w:r>
-        <w:lastRenderedPageBreak/>
         <w:t>Subsystem Overview</w:t>
       </w:r>
       <w:bookmarkEnd w:id="39"/>
@@ -19834,7 +19925,11 @@
         <w:spacing w:line="240" w:lineRule="auto"/>
       </w:pPr>
       <w:r>
-        <w:t xml:space="preserve">The exoskeleton is the backbone of the spacecraft and can be made of, and is in the shape of whatever is necessary to support the components of the spacecraft. There is however, a requirement of the launch provider that it fits in the deplorer and the spacecraft is no more than 12kg or 14kg depending on said deplorer. It is because of this that it is nominally standard to select the CubeSat shaped exoskeleton as defined by the CubeSat standard. The standard CubeSat can be purchased from numerous commercial vendors. The material however can still be put into question. The nominal material from commercial vendors is Aluminum 6061-T6, which under nominal circumstances is appropriate. However, other materials are being explored. Applicable materials are stated by NASA launch requirements.  </w:t>
+        <w:t xml:space="preserve">The exoskeleton is the backbone of the spacecraft and can be made of, and is in the shape of whatever is necessary to support the components of the spacecraft. There is however, a requirement of the launch provider that it fits in the deplorer and the spacecraft is no more than 12kg or 14kg depending on said deplorer. It is because of this that it is nominally standard to select the CubeSat shaped exoskeleton as defined by the CubeSat standard. The standard CubeSat can be purchased from numerous commercial vendors. The material however can still be put into question. The nominal material from commercial </w:t>
+      </w:r>
+      <w:r>
+        <w:lastRenderedPageBreak/>
+        <w:t xml:space="preserve">vendors is Aluminum 6061-T6, which under nominal circumstances is appropriate. However, other materials are being explored. Applicable materials are stated by NASA launch requirements.  </w:t>
       </w:r>
     </w:p>
     <w:p>
@@ -19965,7 +20060,6 @@
       </w:pPr>
       <w:bookmarkStart w:id="42" w:name="_Toc387151672"/>
       <w:r>
-        <w:lastRenderedPageBreak/>
         <w:t>Attitude Determination and Control</w:t>
       </w:r>
       <w:bookmarkEnd w:id="42"/>
@@ -20026,7 +20120,14 @@
         <w:rPr>
           <w:rFonts w:ascii="Times New Roman" w:hAnsi="Times New Roman" w:cs="Times New Roman"/>
         </w:rPr>
-        <w:t xml:space="preserve"> use current running through coils of wire to interact with the Earth’s magnetic field, providing the force necessary to orient the spacecraft. However, the Earth’s magnetic </w:t>
+        <w:t xml:space="preserve"> use </w:t>
+      </w:r>
+      <w:r>
+        <w:rPr>
+          <w:rFonts w:ascii="Times New Roman" w:hAnsi="Times New Roman" w:cs="Times New Roman"/>
+        </w:rPr>
+        <w:lastRenderedPageBreak/>
+        <w:t xml:space="preserve">current running through coils of wire to interact with the Earth’s magnetic field, providing the force necessary to orient the spacecraft. However, the Earth’s magnetic </w:t>
       </w:r>
       <w:r>
         <w:rPr>
@@ -20160,7 +20261,6 @@
         <w:rPr>
           <w:rFonts w:ascii="Times New Roman" w:hAnsi="Times New Roman" w:cs="Times New Roman"/>
         </w:rPr>
-        <w:lastRenderedPageBreak/>
         <w:t>The spacecraft’s operating system is responsible for all software tasks built on to the spacecraft. Tasks can vary in complexity, ranging from activating deployables such as antennas or solar arrays to preparing and downlinking data to the ground.</w:t>
       </w:r>
     </w:p>
@@ -20214,6 +20314,7 @@
         <w:rPr>
           <w:noProof/>
         </w:rPr>
+        <w:lastRenderedPageBreak/>
         <w:drawing>
           <wp:inline distT="0" distB="0" distL="0" distR="0">
             <wp:extent cx="5711624" cy="4031955"/>
@@ -20327,7 +20428,7 @@
         <w:rStyle w:val="PageNumber"/>
         <w:noProof/>
       </w:rPr>
-      <w:t>34</w:t>
+      <w:t>40</w:t>
     </w:r>
     <w:r>
       <w:rPr>
@@ -21307,7 +21408,7 @@
   <w:abstractNum w:abstractNumId="9">
     <w:nsid w:val="29183E8B"/>
     <w:multiLevelType w:val="multilevel"/>
-    <w:tmpl w:val="1D0253A2"/>
+    <w:tmpl w:val="E51CEFDE"/>
     <w:lvl w:ilvl="0">
       <w:start w:val="1"/>
       <w:numFmt w:val="decimal"/>
@@ -22124,6 +22225,130 @@
     </w:lvl>
   </w:abstractNum>
   <w:abstractNum w:abstractNumId="16">
+    <w:nsid w:val="5C3470F3"/>
+    <w:multiLevelType w:val="multilevel"/>
+    <w:tmpl w:val="DB8ADC88"/>
+    <w:lvl w:ilvl="0">
+      <w:start w:val="1"/>
+      <w:numFmt w:val="bullet"/>
+      <w:lvlText w:val=""/>
+      <w:lvlJc w:val="left"/>
+      <w:pPr>
+        <w:tabs>
+          <w:tab w:val="num" w:pos="0"/>
+        </w:tabs>
+        <w:ind w:left="432" w:hanging="432"/>
+      </w:pPr>
+      <w:rPr>
+        <w:rFonts w:ascii="Wingdings" w:hAnsi="Wingdings" w:hint="default"/>
+      </w:rPr>
+    </w:lvl>
+    <w:lvl w:ilvl="1">
+      <w:start w:val="1"/>
+      <w:numFmt w:val="none"/>
+      <w:suff w:val="nothing"/>
+      <w:lvlText w:val=""/>
+      <w:lvlJc w:val="left"/>
+      <w:pPr>
+        <w:tabs>
+          <w:tab w:val="num" w:pos="0"/>
+        </w:tabs>
+        <w:ind w:left="576" w:hanging="576"/>
+      </w:pPr>
+    </w:lvl>
+    <w:lvl w:ilvl="2">
+      <w:start w:val="1"/>
+      <w:numFmt w:val="none"/>
+      <w:suff w:val="nothing"/>
+      <w:lvlText w:val=""/>
+      <w:lvlJc w:val="left"/>
+      <w:pPr>
+        <w:tabs>
+          <w:tab w:val="num" w:pos="0"/>
+        </w:tabs>
+        <w:ind w:left="720" w:hanging="720"/>
+      </w:pPr>
+    </w:lvl>
+    <w:lvl w:ilvl="3">
+      <w:start w:val="1"/>
+      <w:numFmt w:val="none"/>
+      <w:suff w:val="nothing"/>
+      <w:lvlText w:val=""/>
+      <w:lvlJc w:val="left"/>
+      <w:pPr>
+        <w:tabs>
+          <w:tab w:val="num" w:pos="0"/>
+        </w:tabs>
+        <w:ind w:left="864" w:hanging="864"/>
+      </w:pPr>
+    </w:lvl>
+    <w:lvl w:ilvl="4">
+      <w:start w:val="1"/>
+      <w:numFmt w:val="none"/>
+      <w:suff w:val="nothing"/>
+      <w:lvlText w:val=""/>
+      <w:lvlJc w:val="left"/>
+      <w:pPr>
+        <w:tabs>
+          <w:tab w:val="num" w:pos="0"/>
+        </w:tabs>
+        <w:ind w:left="1008" w:hanging="1008"/>
+      </w:pPr>
+    </w:lvl>
+    <w:lvl w:ilvl="5">
+      <w:start w:val="1"/>
+      <w:numFmt w:val="none"/>
+      <w:suff w:val="nothing"/>
+      <w:lvlText w:val=""/>
+      <w:lvlJc w:val="left"/>
+      <w:pPr>
+        <w:tabs>
+          <w:tab w:val="num" w:pos="0"/>
+        </w:tabs>
+        <w:ind w:left="1152" w:hanging="1152"/>
+      </w:pPr>
+    </w:lvl>
+    <w:lvl w:ilvl="6">
+      <w:start w:val="1"/>
+      <w:numFmt w:val="none"/>
+      <w:suff w:val="nothing"/>
+      <w:lvlText w:val=""/>
+      <w:lvlJc w:val="left"/>
+      <w:pPr>
+        <w:tabs>
+          <w:tab w:val="num" w:pos="0"/>
+        </w:tabs>
+        <w:ind w:left="1296" w:hanging="1296"/>
+      </w:pPr>
+    </w:lvl>
+    <w:lvl w:ilvl="7">
+      <w:start w:val="1"/>
+      <w:numFmt w:val="none"/>
+      <w:suff w:val="nothing"/>
+      <w:lvlText w:val=""/>
+      <w:lvlJc w:val="left"/>
+      <w:pPr>
+        <w:tabs>
+          <w:tab w:val="num" w:pos="0"/>
+        </w:tabs>
+        <w:ind w:left="1440" w:hanging="1440"/>
+      </w:pPr>
+    </w:lvl>
+    <w:lvl w:ilvl="8">
+      <w:start w:val="1"/>
+      <w:numFmt w:val="none"/>
+      <w:suff w:val="nothing"/>
+      <w:lvlText w:val=""/>
+      <w:lvlJc w:val="left"/>
+      <w:pPr>
+        <w:tabs>
+          <w:tab w:val="num" w:pos="0"/>
+        </w:tabs>
+        <w:ind w:left="1584" w:hanging="1584"/>
+      </w:pPr>
+    </w:lvl>
+  </w:abstractNum>
+  <w:abstractNum w:abstractNumId="17">
     <w:nsid w:val="68815FB7"/>
     <w:multiLevelType w:val="multilevel"/>
     <w:tmpl w:val="DEBEDF20"/>
@@ -22247,7 +22472,7 @@
       </w:rPr>
     </w:lvl>
   </w:abstractNum>
-  <w:abstractNum w:abstractNumId="17">
+  <w:abstractNum w:abstractNumId="18">
     <w:nsid w:val="6E480119"/>
     <w:multiLevelType w:val="hybridMultilevel"/>
     <w:tmpl w:val="B1F23ECA"/>
@@ -22360,7 +22585,7 @@
       </w:rPr>
     </w:lvl>
   </w:abstractNum>
-  <w:abstractNum w:abstractNumId="18">
+  <w:abstractNum w:abstractNumId="19">
     <w:nsid w:val="75063889"/>
     <w:multiLevelType w:val="hybridMultilevel"/>
     <w:tmpl w:val="23060C42"/>
@@ -22483,7 +22708,7 @@
     <w:abstractNumId w:val="10"/>
   </w:num>
   <w:num w:numId="4">
-    <w:abstractNumId w:val="17"/>
+    <w:abstractNumId w:val="18"/>
   </w:num>
   <w:num w:numId="5">
     <w:abstractNumId w:val="6"/>
@@ -22504,10 +22729,10 @@
     <w:abstractNumId w:val="13"/>
   </w:num>
   <w:num w:numId="11">
-    <w:abstractNumId w:val="16"/>
+    <w:abstractNumId w:val="17"/>
   </w:num>
   <w:num w:numId="12">
-    <w:abstractNumId w:val="18"/>
+    <w:abstractNumId w:val="19"/>
   </w:num>
   <w:num w:numId="13">
     <w:abstractNumId w:val="1"/>
@@ -22559,6 +22784,9 @@
   </w:num>
   <w:num w:numId="20">
     <w:abstractNumId w:val="12"/>
+  </w:num>
+  <w:num w:numId="21">
+    <w:abstractNumId w:val="16"/>
   </w:num>
 </w:numbering>
 </file>
@@ -24691,7 +24919,7 @@
 </file>
 
 <file path=customXml/itemProps1.xml><?xml version="1.0" encoding="utf-8"?>
-<ds:datastoreItem xmlns:ds="http://schemas.openxmlformats.org/officeDocument/2006/customXml" ds:itemID="{C1819527-E374-4D36-AF6F-2CA5C97E32D5}">
+<ds:datastoreItem xmlns:ds="http://schemas.openxmlformats.org/officeDocument/2006/customXml" ds:itemID="{457EF2A5-36F9-4141-87CF-6403BEF3BF95}">
   <ds:schemaRefs>
     <ds:schemaRef ds:uri="http://schemas.openxmlformats.org/officeDocument/2006/bibliography"/>
   </ds:schemaRefs>

</xml_diff>

<commit_message>
Finished secondary spacecraft overview
</commit_message>
<xml_diff>
--- a/CMQA/Mission Overview/RCL-O-CMQA2 Rascal Mission Overview.docx
+++ b/CMQA/Mission Overview/RCL-O-CMQA2 Rascal Mission Overview.docx
@@ -15395,6 +15395,82 @@
       <w:r>
         <w:t>to have a chance to succeed.</w:t>
       </w:r>
+      <w:r>
+        <w:t xml:space="preserve"> </w:t>
+      </w:r>
+    </w:p>
+    <w:p>
+      <w:r>
+        <w:t xml:space="preserve">A functional block diagram of the entire Rascal system is shown in Figure 6-1. </w:t>
+      </w:r>
+      <w:r>
+        <w:t>Though it appears that the SSC contains more subsystems than the PSC, it is important to note that many of the PSC’s basic functions, such as power management, communication, and data management, are handled by the portion of the spacecraft labeled “Boeing”. Besides this disclaimer, this diagram serves as a starting point for the detailed analysis of each section of the mission, as described in the Subsystem Overview section.</w:t>
+      </w:r>
+    </w:p>
+    <w:p>
+      <w:r>
+        <w:rPr>
+          <w:noProof/>
+        </w:rPr>
+        <w:drawing>
+          <wp:inline distT="0" distB="0" distL="0" distR="0">
+            <wp:extent cx="5941728" cy="3646139"/>
+            <wp:effectExtent l="19050" t="0" r="1872" b="0"/>
+            <wp:docPr id="19" name="Picture 18" descr="Rascal Functional Block Diagram.tif"/>
+            <wp:cNvGraphicFramePr>
+              <a:graphicFrameLocks xmlns:a="http://schemas.openxmlformats.org/drawingml/2006/main" noChangeAspect="1"/>
+            </wp:cNvGraphicFramePr>
+            <a:graphic xmlns:a="http://schemas.openxmlformats.org/drawingml/2006/main">
+              <a:graphicData uri="http://schemas.openxmlformats.org/drawingml/2006/picture">
+                <pic:pic xmlns:pic="http://schemas.openxmlformats.org/drawingml/2006/picture">
+                  <pic:nvPicPr>
+                    <pic:cNvPr id="0" name="Rascal Functional Block Diagram.tif"/>
+                    <pic:cNvPicPr/>
+                  </pic:nvPicPr>
+                  <pic:blipFill>
+                    <a:blip r:embed="rId18" cstate="print"/>
+                    <a:srcRect t="12533" b="5591"/>
+                    <a:stretch>
+                      <a:fillRect/>
+                    </a:stretch>
+                  </pic:blipFill>
+                  <pic:spPr>
+                    <a:xfrm>
+                      <a:off x="0" y="0"/>
+                      <a:ext cx="5941728" cy="3646139"/>
+                    </a:xfrm>
+                    <a:prstGeom prst="rect">
+                      <a:avLst/>
+                    </a:prstGeom>
+                  </pic:spPr>
+                </pic:pic>
+              </a:graphicData>
+            </a:graphic>
+          </wp:inline>
+        </w:drawing>
+      </w:r>
+    </w:p>
+    <w:p>
+      <w:pPr>
+        <w:jc w:val="center"/>
+        <w:rPr>
+          <w:b/>
+        </w:rPr>
+      </w:pPr>
+      <w:proofErr w:type="gramStart"/>
+      <w:r>
+        <w:rPr>
+          <w:b/>
+        </w:rPr>
+        <w:t>Figure 6-1.</w:t>
+      </w:r>
+      <w:proofErr w:type="gramEnd"/>
+      <w:r>
+        <w:rPr>
+          <w:b/>
+        </w:rPr>
+        <w:t xml:space="preserve"> Rascal Functional Block Diagram</w:t>
+      </w:r>
     </w:p>
     <w:p>
       <w:pPr>
@@ -15435,7 +15511,11 @@
         <w:t>consists of a 3U CubeSat structure that is capable of conjoining to the SSC. The PSC serves as a test-bed on which to demonstrate the RPO and inspection maneuvers outlined in the mission overview.</w:t>
       </w:r>
       <w:r>
-        <w:t xml:space="preserve"> The subsystems that make up the PSC are split into two separate groups: those that are set to be developed by Saint Louis University, and those by the Boeing Company. As such, it is necessary to define all interfaces between each half of the spacecraft, as to ensure a proper understanding of the functionality of the spacecraft.</w:t>
+        <w:t xml:space="preserve"> The subsystems that make up the PSC are split into two separate groups: those that are set to be </w:t>
+      </w:r>
+      <w:r>
+        <w:lastRenderedPageBreak/>
+        <w:t>developed by Saint Louis University, and those by the Boeing Company. As such, it is necessary to define all interfaces between each half of the spacecraft, as to ensure a proper understanding of the functionality of the spacecraft.</w:t>
       </w:r>
     </w:p>
     <w:p>
@@ -15514,12 +15594,14 @@
         <w:t xml:space="preserve"> Each accommodation/characteristic relates directly to the design of both portions of the spacecraft, and are thus critical in the overall mission design.</w:t>
       </w:r>
     </w:p>
-    <w:p/>
-    <w:p/>
     <w:p>
       <w:pPr>
         <w:pStyle w:val="Caption"/>
       </w:pPr>
+      <w:proofErr w:type="gramStart"/>
+      <w:r>
+        <w:t xml:space="preserve">Table </w:t>
+      </w:r>
       <w:fldSimple w:instr=" STYLEREF 1 \s ">
         <w:r>
           <w:rPr>
@@ -15539,6 +15621,10 @@
           <w:t>1</w:t>
         </w:r>
       </w:fldSimple>
+      <w:r>
+        <w:t>.</w:t>
+      </w:r>
+      <w:proofErr w:type="gramEnd"/>
       <w:r>
         <w:t xml:space="preserve"> Colony-II Performance Characteristics/Accommodations</w:t>
       </w:r>
@@ -15913,6 +15999,7 @@
           </w:tcPr>
           <w:p>
             <w:r>
+              <w:lastRenderedPageBreak/>
               <w:t xml:space="preserve">Agility </w:t>
             </w:r>
           </w:p>
@@ -16178,7 +16265,6 @@
     </w:p>
     <w:p>
       <w:r>
-        <w:lastRenderedPageBreak/>
         <w:t xml:space="preserve">Beyond these three designations, each interface can be broken down into three general categories: those that interface the secondary spacecraft with the primary spacecraft, those that interface the image processing/propulsion unit with the rest of the primary spacecraft, and those that interface both spacecraft </w:t>
       </w:r>
       <w:r>
@@ -16247,7 +16333,13 @@
     </w:p>
     <w:p>
       <w:r>
-        <w:t xml:space="preserve">The main interface between the Primary Payload (PLD) and the Colony-II (COL-II) bus is a D-subminiature DB-25 connector, as shown in Figure 6-1. This interface will be used for passing power from COL-II to the PLD, as well as relaying data collected by the PLD to the communications and attitude determination and control systems (ADC) provided by COL-II and data  commands and ADC sensor information from COL-II to the PLD. </w:t>
+        <w:t>The main interface between the Primary Payload (PLD) and the Colony-II (COL-II) bus is a D-subminiature DB-25 connector, as shown in Figure 6-</w:t>
+      </w:r>
+      <w:r>
+        <w:t>2</w:t>
+      </w:r>
+      <w:r>
+        <w:t xml:space="preserve">. This interface will be used for passing power from COL-II to the PLD, as well as relaying data collected by the PLD to the communications and attitude determination and control systems (ADC) provided by COL-II and data  commands and ADC sensor information from COL-II to the PLD. </w:t>
       </w:r>
     </w:p>
     <w:p>
@@ -16255,6 +16347,7 @@
         <w:jc w:val="center"/>
       </w:pPr>
       <w:r>
+        <w:lastRenderedPageBreak/>
         <w:drawing>
           <wp:inline distT="0" distB="0" distL="0" distR="0">
             <wp:extent cx="4560125" cy="1852551"/>
@@ -16273,7 +16366,7 @@
                     </pic:cNvPicPr>
                   </pic:nvPicPr>
                   <pic:blipFill>
-                    <a:blip r:embed="rId18" cstate="print"/>
+                    <a:blip r:embed="rId19" cstate="print"/>
                     <a:srcRect/>
                     <a:stretch>
                       <a:fillRect/>
@@ -16316,14 +16409,12 @@
       <w:r>
         <w:noBreakHyphen/>
       </w:r>
-      <w:fldSimple w:instr=" SEQ Figure \* ARABIC \s 1 ">
-        <w:r>
-          <w:rPr>
-            <w:noProof/>
-          </w:rPr>
-          <w:t>1</w:t>
-        </w:r>
-      </w:fldSimple>
+      <w:r>
+        <w:rPr>
+          <w:i/>
+        </w:rPr>
+        <w:t>2</w:t>
+      </w:r>
       <w:r>
         <w:t>.</w:t>
       </w:r>
@@ -16342,26 +16433,20 @@
           <w:b w:val="0"/>
         </w:rPr>
       </w:pPr>
+      <w:proofErr w:type="gramStart"/>
       <w:r>
         <w:t xml:space="preserve">Table </w:t>
       </w:r>
       <w:r>
-        <w:rPr>
-          <w:b w:val="0"/>
-        </w:rPr>
         <w:t>6</w:t>
       </w:r>
       <w:r>
         <w:noBreakHyphen/>
       </w:r>
-      <w:fldSimple w:instr=" SEQ Table \* ARABIC \s 1 ">
-        <w:r>
-          <w:rPr>
-            <w:noProof/>
-          </w:rPr>
-          <w:t>1</w:t>
-        </w:r>
-      </w:fldSimple>
+      <w:r>
+        <w:t>2.</w:t>
+      </w:r>
+      <w:proofErr w:type="gramEnd"/>
       <w:r>
         <w:t xml:space="preserve"> Primary-Colony-II Bus Interface Pinout</w:t>
       </w:r>
@@ -18970,12 +19055,24 @@
       </w:r>
       <w:proofErr w:type="spellEnd"/>
       <w:r>
-        <w:t>/s. All other data signals are nominally set to 9600 bit/s. Table 6-3 lists all of the devices that are to interface with the COL-II bus, while Figure 6-2 illustrates the data flow for all of the devices that are to be used on the Rascal spacecraft.</w:t>
-      </w:r>
-    </w:p>
-    <w:p>
-      <w:r>
-        <w:t>As can be seen from Figure 6-2, all data that runs between the Colony-II bus and the primary payload must first pass through the Primary Payload’s PIC bus. From there, signals and power are sent out to/received from each of the other devices located within the Primary Payload, including the image payload processor, propulsion system firing circuit, and data storage SD card. Said SD card will be used for storing image data (including full resolution images and their respective relative distance/quaternion data), as to allow for the later downlink and assessment of the Primary Payload’s control algorithms. These control algorithms (which are located on the image processor) will also make use of orientation data outputted by COL-II’s ADC system, thus the necessity of having a data line (SDA2) that originates from the COL-II side of the Primary Spacecraft.</w:t>
+        <w:t>/s. All other data signals are nominally set to 9600 bit/s. Table 6-3 lists all of the devices that are to interface with the COL-II bus, while Figure 6</w:t>
+      </w:r>
+      <w:r>
+        <w:t>-3</w:t>
+      </w:r>
+      <w:r>
+        <w:t xml:space="preserve"> illustrates the data flow for all of the devices that are to be used on the Rascal spacecraft.</w:t>
+      </w:r>
+    </w:p>
+    <w:p>
+      <w:r>
+        <w:t>As can be seen from Figure 6-</w:t>
+      </w:r>
+      <w:r>
+        <w:t>3</w:t>
+      </w:r>
+      <w:r>
+        <w:t>, all data that runs between the Colony-II bus and the primary payload must first pass through the Primary Payload’s PIC bus. From there, signals and power are sent out to/received from each of the other devices located within the Primary Payload, including the image payload processor, propulsion system firing circuit, and data storage SD card. Said SD card will be used for storing image data (including full resolution images and their respective relative distance/quaternion data), as to allow for the later downlink and assessment of the Primary Payload’s control algorithms. These control algorithms (which are located on the image processor) will also make use of orientation data outputted by COL-II’s ADC system, thus the necessity of having a data line (SDA2) that originates from the COL-II side of the Primary Spacecraft.</w:t>
       </w:r>
     </w:p>
     <w:p>
@@ -18987,11 +19084,10 @@
         <w:rPr>
           <w:noProof/>
         </w:rPr>
-        <w:lastRenderedPageBreak/>
         <w:drawing>
           <wp:inline distT="0" distB="0" distL="0" distR="0">
-            <wp:extent cx="4079674" cy="2581275"/>
-            <wp:effectExtent l="19050" t="0" r="0" b="0"/>
+            <wp:extent cx="3864181" cy="2444929"/>
+            <wp:effectExtent l="19050" t="0" r="2969" b="0"/>
             <wp:docPr id="14" name="Picture 12" descr="Device Diagram.tif"/>
             <wp:cNvGraphicFramePr>
               <a:graphicFrameLocks xmlns:a="http://schemas.openxmlformats.org/drawingml/2006/main" noChangeAspect="1"/>
@@ -19004,7 +19100,7 @@
                     <pic:cNvPicPr/>
                   </pic:nvPicPr>
                   <pic:blipFill>
-                    <a:blip r:embed="rId19" cstate="print"/>
+                    <a:blip r:embed="rId20" cstate="print"/>
                     <a:srcRect l="1818" t="6883" b="10121"/>
                     <a:stretch>
                       <a:fillRect/>
@@ -19013,7 +19109,7 @@
                   <pic:spPr>
                     <a:xfrm>
                       <a:off x="0" y="0"/>
-                      <a:ext cx="4092765" cy="2589558"/>
+                      <a:ext cx="3883094" cy="2456896"/>
                     </a:xfrm>
                     <a:prstGeom prst="rect">
                       <a:avLst/>
@@ -19043,14 +19139,9 @@
       <w:r>
         <w:noBreakHyphen/>
       </w:r>
-      <w:fldSimple w:instr=" SEQ Figure \* ARABIC \s 1 ">
-        <w:r>
-          <w:rPr>
-            <w:noProof/>
-          </w:rPr>
-          <w:t>2</w:t>
-        </w:r>
-      </w:fldSimple>
+      <w:r>
+        <w:t>3</w:t>
+      </w:r>
       <w:r>
         <w:t>.</w:t>
       </w:r>
@@ -19074,7 +19165,13 @@
         <w:t xml:space="preserve">Table </w:t>
       </w:r>
       <w:r>
-        <w:t>6-2.</w:t>
+        <w:t>6-</w:t>
+      </w:r>
+      <w:r>
+        <w:t>3</w:t>
+      </w:r>
+      <w:r>
+        <w:t>.</w:t>
       </w:r>
       <w:proofErr w:type="gramEnd"/>
       <w:r>
@@ -19322,6 +19419,7 @@
         <w:pStyle w:val="Heading4"/>
       </w:pPr>
       <w:r>
+        <w:lastRenderedPageBreak/>
         <w:t>Primary Spacecraft-Secondary Spacecraft Interfaces</w:t>
       </w:r>
     </w:p>
@@ -19420,7 +19518,10 @@
         <w:t>The former interface is mainly mechanical in nature, consisting of two solenoids (each housed within the secondary spacecraft) that latch onto two connection points that extend from the primary, a</w:t>
       </w:r>
       <w:r>
-        <w:t>s shown in Figure 6-3</w:t>
+        <w:t>s shown in Figure 6-</w:t>
+      </w:r>
+      <w:r>
+        <w:t>4</w:t>
       </w:r>
       <w:r>
         <w:t xml:space="preserve">. </w:t>
@@ -19454,7 +19555,6 @@
           </w:tcPr>
           <w:p>
             <w:r>
-              <w:lastRenderedPageBreak/>
               <w:drawing>
                 <wp:inline distT="0" distB="0" distL="0" distR="0">
                   <wp:extent cx="2838450" cy="2520032"/>
@@ -19471,7 +19571,7 @@
                           <pic:cNvPicPr/>
                         </pic:nvPicPr>
                         <pic:blipFill>
-                          <a:blip r:embed="rId20" cstate="print">
+                          <a:blip r:embed="rId21" cstate="print">
                             <a:extLst>
                               <a:ext uri="{28A0092B-C50C-407E-A947-70E740481C1C}">
                                 <a14:useLocalDpi xmlns:a14="http://schemas.microsoft.com/office/drawing/2010/main" xmlns:wps="http://schemas.microsoft.com/office/word/2010/wordprocessingShape" xmlns:wpi="http://schemas.microsoft.com/office/word/2010/wordprocessingInk" xmlns:wpg="http://schemas.microsoft.com/office/word/2010/wordprocessingGroup" xmlns:w14="http://schemas.microsoft.com/office/word/2010/wordml" xmlns:w="http://schemas.openxmlformats.org/wordprocessingml/2006/main" xmlns:w10="urn:schemas-microsoft-com:office:word" xmlns:wp14="http://schemas.microsoft.com/office/word/2010/wordprocessingDrawing" xmlns:v="urn:schemas-microsoft-com:vml" xmlns:o="urn:schemas-microsoft-com:office:office" xmlns:mc="http://schemas.openxmlformats.org/markup-compatibility/2006" xmlns:wpc="http://schemas.microsoft.com/office/word/2010/wordprocessingCanvas" xmlns="" val="0"/>
@@ -19521,7 +19621,7 @@
                           <pic:cNvPicPr/>
                         </pic:nvPicPr>
                         <pic:blipFill>
-                          <a:blip r:embed="rId21" cstate="print">
+                          <a:blip r:embed="rId22" cstate="print">
                             <a:extLst>
                               <a:ext uri="{28A0092B-C50C-407E-A947-70E740481C1C}">
                                 <a14:useLocalDpi xmlns:a14="http://schemas.microsoft.com/office/drawing/2010/main" xmlns:wps="http://schemas.microsoft.com/office/word/2010/wordprocessingShape" xmlns:wpi="http://schemas.microsoft.com/office/word/2010/wordprocessingInk" xmlns:wpg="http://schemas.microsoft.com/office/word/2010/wordprocessingGroup" xmlns:w14="http://schemas.microsoft.com/office/word/2010/wordml" xmlns:w="http://schemas.openxmlformats.org/wordprocessingml/2006/main" xmlns:w10="urn:schemas-microsoft-com:office:word" xmlns:wp14="http://schemas.microsoft.com/office/word/2010/wordprocessingDrawing" xmlns:v="urn:schemas-microsoft-com:vml" xmlns:o="urn:schemas-microsoft-com:office:office" xmlns:mc="http://schemas.openxmlformats.org/markup-compatibility/2006" xmlns:wpc="http://schemas.microsoft.com/office/word/2010/wordprocessingCanvas" xmlns="" val="0"/>
@@ -19564,7 +19664,13 @@
         <w:t xml:space="preserve">Figure </w:t>
       </w:r>
       <w:r>
-        <w:t>6-2.</w:t>
+        <w:t>6-</w:t>
+      </w:r>
+      <w:r>
+        <w:t>4</w:t>
+      </w:r>
+      <w:r>
+        <w:t>.</w:t>
       </w:r>
       <w:proofErr w:type="gramEnd"/>
       <w:r>
@@ -19596,7 +19702,11 @@
         <w:t xml:space="preserve"> power to the secondary spacecr</w:t>
       </w:r>
       <w:r>
-        <w:t>aft’s separation mechanism. This will be accomplished through the use of external electrical contact ports, one each for the Primary and Secondary Spacecraft. These ports will be at least 5V, 2.5A rated. A block diagram of this arrangement is shown in Figure 6-4. This diagram specifies that the command for separation originate from a ground station. This command is then received by the Colony-II bus COM system and passed to the Command Data Handling (CDH) system of the Primary Payload. The CDH system then interprets this command and allows for current to flow from the Primary Spacecraft, to the Power Transfer contacts, to the Secondary Spacecraft, and then directly to each of the separation solenoids. Thus, the Primary Payload’s CDH system is responsible for the actual relaying of power to the spacecraft power transfer ports, with the Colony-II bus only being required to receive and relay the actual separation command. This will involve the use of a wire harness to connect the corresponding 5V and GND ports of the CDH system to those of the power transfer port.</w:t>
+        <w:t xml:space="preserve">aft’s separation mechanism. This will be accomplished through the use of external electrical contact ports, one each for the Primary and Secondary Spacecraft. These ports will be at least 5V, 2.5A rated. A block diagram of this arrangement is shown in Figure 6-4. This diagram specifies that the command for separation originate from a ground station. This command is then received by the Colony-II bus COM system and passed to the Command Data Handling (CDH) system of </w:t>
+      </w:r>
+      <w:r>
+        <w:lastRenderedPageBreak/>
+        <w:t>the Primary Payload. The CDH system then interprets this command and allows for current to flow from the Primary Spacecraft, to the Power Transfer contacts, to the Secondary Spacecraft, and then directly to each of the separation solenoids. Thus, the Primary Payload’s CDH system is responsible for the actual relaying of power to the spacecraft power transfer ports, with the Colony-II bus only being required to receive and relay the actual separation command. This will involve the use of a wire harness to connect the corresponding 5V and GND ports of the CDH system to those of the power transfer port.</w:t>
       </w:r>
     </w:p>
     <w:p>
@@ -19613,7 +19723,6 @@
         <w:rPr>
           <w:noProof/>
         </w:rPr>
-        <w:lastRenderedPageBreak/>
         <w:drawing>
           <wp:inline distT="0" distB="0" distL="0" distR="0">
             <wp:extent cx="3602924" cy="2702193"/>
@@ -19630,7 +19739,7 @@
                     <pic:cNvPicPr/>
                   </pic:nvPicPr>
                   <pic:blipFill>
-                    <a:blip r:embed="rId22" cstate="print"/>
+                    <a:blip r:embed="rId23" cstate="print"/>
                     <a:stretch>
                       <a:fillRect/>
                     </a:stretch>
@@ -19663,7 +19772,13 @@
         <w:t xml:space="preserve">Figure </w:t>
       </w:r>
       <w:r>
-        <w:t>6-4.</w:t>
+        <w:t>6-</w:t>
+      </w:r>
+      <w:r>
+        <w:t>5</w:t>
+      </w:r>
+      <w:r>
+        <w:t>.</w:t>
       </w:r>
       <w:proofErr w:type="gramEnd"/>
       <w:r>
@@ -19688,7 +19803,10 @@
         <w:t xml:space="preserve">The Secondary Spacecraft Power Inhibit interface is also mainly mechanical in nature, consisting of a simple switch located on the Y- face of the Secondary Spacecraft that will be compressed when the Secondary Spacecraft is conjoined with the primary spacecraft. In this state, the switch would cut off all power between the secondary spacecraft’s batteries and the rest of the secondary spacecraft, ensuring that the secondary spacecraft has enough power to remain active over the course of its 15 day mission. When the secondary spacecraft separates from the primary spacecraft, this switch will actuate to its on state, allowing the secondary spacecraft to be powered on. A block diagram of this arrangement is provided in Figure </w:t>
       </w:r>
       <w:r>
-        <w:t>6-5</w:t>
+        <w:t>6-</w:t>
+      </w:r>
+      <w:r>
+        <w:t>6</w:t>
       </w:r>
       <w:r>
         <w:t>.</w:t>
@@ -19710,6 +19828,7 @@
         <w:rPr>
           <w:noProof/>
         </w:rPr>
+        <w:lastRenderedPageBreak/>
         <w:drawing>
           <wp:inline distT="0" distB="0" distL="0" distR="0">
             <wp:extent cx="3294166" cy="2618617"/>
@@ -19726,7 +19845,7 @@
                     <pic:cNvPicPr/>
                   </pic:nvPicPr>
                   <pic:blipFill>
-                    <a:blip r:embed="rId23" cstate="print"/>
+                    <a:blip r:embed="rId24" cstate="print"/>
                     <a:srcRect r="5589"/>
                     <a:stretch>
                       <a:fillRect/>
@@ -19755,6 +19874,7 @@
           <w:b/>
         </w:rPr>
       </w:pPr>
+      <w:proofErr w:type="gramStart"/>
       <w:r>
         <w:rPr>
           <w:b/>
@@ -19765,12 +19885,19 @@
         <w:rPr>
           <w:b/>
         </w:rPr>
-        <w:t>6-5</w:t>
+        <w:t>6-</w:t>
       </w:r>
       <w:r>
         <w:rPr>
           <w:b/>
         </w:rPr>
+        <w:t>6.</w:t>
+      </w:r>
+      <w:proofErr w:type="gramEnd"/>
+      <w:r>
+        <w:rPr>
+          <w:b/>
+        </w:rPr>
         <w:t xml:space="preserve"> </w:t>
       </w:r>
       <w:r>
@@ -19785,7 +19912,6 @@
         <w:pStyle w:val="Heading4"/>
       </w:pPr>
       <w:r>
-        <w:lastRenderedPageBreak/>
         <w:t>Primary Spacecraft-Ground Interfaces</w:t>
       </w:r>
     </w:p>
@@ -19865,10 +19991,165 @@
         <w:pStyle w:val="Heading2"/>
       </w:pPr>
       <w:r>
+        <w:lastRenderedPageBreak/>
         <w:t>Secondary Spacecraft Overview</w:t>
       </w:r>
     </w:p>
-    <w:p/>
+    <w:p>
+      <w:r>
+        <w:t xml:space="preserve">The SSC’s main responsibility consists of aiding the PSC in performing the Rascal mission. As such, the SSC has been designed to be as simple as possible, as to alleviate the normal risks associated with operating a typical small-spacecraft mission. As such, more than 50% of its 3U volume will consists of non-rechargeable lithium batteries. These batteries, under nominal operating conditions, would be able to power the SSC for up to twenty days, which extends almost a week beyond the SSC’s minimum two week operating lifetime. The only “Payload” on the SSC consists of four external printed circuit boards (PCB), each only populated by five small light emitting diodes (LEDs). These PCB’s serve to aid the PSC’s image processing system in identifying the SSC in orbit, as well as offer a method of determining the relative distance between each spacecraft. The only other power drawing device on the SSC is a simple Radio-Frequency Identification (RFID) receiver, whose sole purpose is to receive and pass along a Payload ON/OFF command to the SSC’s single </w:t>
+      </w:r>
+      <w:r>
+        <w:t xml:space="preserve">processing chip. With the limited number of devices that need to be powered on the spacecraft, a simple Electrical Power System (EPS) can be developed that consists of a single 3.3 Volt regulator that manages the powering of each spacecraft component. </w:t>
+      </w:r>
+    </w:p>
+    <w:p>
+      <w:r>
+        <w:t>These relatively small power requirements allow for the entire functional portion of the spacecraft to be contained within slightly more than 1.5U’s of space. This leaves the rest of the spacecraft open for the integration of a Nutation Damping system, whose purpose is to reduce the tumble rate of the SSC upon its separation from the PSC. This system consists of a simple arrangement of hysteresis rods and permanent magnets, which respectively aid in the detumbling and alignment of the SSC, as to aid the PSC’s image processing system in identifying the SSC.</w:t>
+      </w:r>
+    </w:p>
+    <w:p>
+      <w:r>
+        <w:t>An exploded view of the entire SSC system is shown in Figure 6-7. The spacecraft structure consists of a custom design that helps simplify the integration process. This structure will conform to the standards laid out in the CSD Rev 13, as previously discussed.</w:t>
+      </w:r>
+      <w:r>
+        <w:t xml:space="preserve"> The only other custom component consists of the battery pack that will be used to house each of the 27 C-Cell non-rechargeable batteries.</w:t>
+      </w:r>
+    </w:p>
+    <w:p>
+      <w:pPr>
+        <w:jc w:val="center"/>
+      </w:pPr>
+      <w:r>
+        <w:rPr>
+          <w:noProof/>
+        </w:rPr>
+        <w:drawing>
+          <wp:inline distT="0" distB="0" distL="0" distR="0">
+            <wp:extent cx="4125439" cy="3094079"/>
+            <wp:effectExtent l="19050" t="0" r="8411" b="0"/>
+            <wp:docPr id="20" name="Picture 19" descr="Exploded View Annotated.tif"/>
+            <wp:cNvGraphicFramePr>
+              <a:graphicFrameLocks xmlns:a="http://schemas.openxmlformats.org/drawingml/2006/main" noChangeAspect="1"/>
+            </wp:cNvGraphicFramePr>
+            <a:graphic xmlns:a="http://schemas.openxmlformats.org/drawingml/2006/main">
+              <a:graphicData uri="http://schemas.openxmlformats.org/drawingml/2006/picture">
+                <pic:pic xmlns:pic="http://schemas.openxmlformats.org/drawingml/2006/picture">
+                  <pic:nvPicPr>
+                    <pic:cNvPr id="0" name="Exploded View Annotated.tif"/>
+                    <pic:cNvPicPr/>
+                  </pic:nvPicPr>
+                  <pic:blipFill>
+                    <a:blip r:embed="rId25" cstate="print"/>
+                    <a:stretch>
+                      <a:fillRect/>
+                    </a:stretch>
+                  </pic:blipFill>
+                  <pic:spPr>
+                    <a:xfrm>
+                      <a:off x="0" y="0"/>
+                      <a:ext cx="4129564" cy="3097173"/>
+                    </a:xfrm>
+                    <a:prstGeom prst="rect">
+                      <a:avLst/>
+                    </a:prstGeom>
+                  </pic:spPr>
+                </pic:pic>
+              </a:graphicData>
+            </a:graphic>
+          </wp:inline>
+        </w:drawing>
+      </w:r>
+    </w:p>
+    <w:p>
+      <w:pPr>
+        <w:jc w:val="center"/>
+        <w:rPr>
+          <w:b/>
+        </w:rPr>
+      </w:pPr>
+      <w:r>
+        <w:rPr>
+          <w:b/>
+        </w:rPr>
+        <w:t>Figure 6-7. Secondary Spacecraft Annotated Exploded View</w:t>
+      </w:r>
+    </w:p>
+    <w:p>
+      <w:r>
+        <w:lastRenderedPageBreak/>
+        <w:t>Like the PSC, it is important to define all the interfaces associated with the design of the SSC. Besides the ones that were already covered in the previous sections, the only SSC interface that remains is that of the radio link between the ground and its COM system. This SSC uplink serves to turn off the visual aids for the primary spacecraft it is carrying. If necessary it will also be used to turn them back on. The uplink data rate must be at least 1200 bps, the frequency must be selected from the 430 MHz range, and it must be broadcast using FSK modulation l. The ground station at Saint Louis University will act as the primary command station.</w:t>
+      </w:r>
+    </w:p>
+    <w:p>
+      <w:r>
+        <w:t xml:space="preserve">A block diagram of the secondary spacecraft communication-ground interface is shown in Figure 6-8. The RF receiver consists of an RFID chip and patch antenna. The purpose of this receiver is to relay an ON/OFF (6 bytes) command to the visual aids located on the external surface of the secondary payload. Thus, all COM and CDH requirements can be met with a simple RFID chip and 6 I/O-Pin PIC </w:t>
+      </w:r>
+      <w:proofErr w:type="gramStart"/>
+      <w:r>
+        <w:t>combination</w:t>
+      </w:r>
+      <w:proofErr w:type="gramEnd"/>
+      <w:r>
+        <w:t>.</w:t>
+      </w:r>
+    </w:p>
+    <w:p>
+      <w:pPr>
+        <w:jc w:val="center"/>
+      </w:pPr>
+      <w:r>
+        <w:drawing>
+          <wp:inline distT="0" distB="0" distL="0" distR="0">
+            <wp:extent cx="3324225" cy="3177568"/>
+            <wp:effectExtent l="19050" t="0" r="9525" b="0"/>
+            <wp:docPr id="21" name="Picture 4" descr="COM Block Diagram.tif"/>
+            <wp:cNvGraphicFramePr>
+              <a:graphicFrameLocks xmlns:a="http://schemas.openxmlformats.org/drawingml/2006/main" noChangeAspect="1"/>
+            </wp:cNvGraphicFramePr>
+            <a:graphic xmlns:a="http://schemas.openxmlformats.org/drawingml/2006/main">
+              <a:graphicData uri="http://schemas.openxmlformats.org/drawingml/2006/picture">
+                <pic:pic xmlns:pic="http://schemas.openxmlformats.org/drawingml/2006/picture">
+                  <pic:nvPicPr>
+                    <pic:cNvPr id="0" name="COM Block Diagram.tif"/>
+                    <pic:cNvPicPr/>
+                  </pic:nvPicPr>
+                  <pic:blipFill>
+                    <a:blip r:embed="rId26" cstate="print"/>
+                    <a:stretch>
+                      <a:fillRect/>
+                    </a:stretch>
+                  </pic:blipFill>
+                  <pic:spPr>
+                    <a:xfrm>
+                      <a:off x="0" y="0"/>
+                      <a:ext cx="3323990" cy="3177343"/>
+                    </a:xfrm>
+                    <a:prstGeom prst="rect">
+                      <a:avLst/>
+                    </a:prstGeom>
+                  </pic:spPr>
+                </pic:pic>
+              </a:graphicData>
+            </a:graphic>
+          </wp:inline>
+        </w:drawing>
+      </w:r>
+    </w:p>
+    <w:p>
+      <w:pPr>
+        <w:jc w:val="center"/>
+        <w:rPr>
+          <w:b/>
+        </w:rPr>
+      </w:pPr>
+      <w:r>
+        <w:rPr>
+          <w:b/>
+        </w:rPr>
+        <w:t>Figure 6-8. Ground-Secondary Spacecraft Uplink Block Diagram</w:t>
+      </w:r>
+    </w:p>
     <w:p>
       <w:pPr>
         <w:pStyle w:val="Heading1"/>
@@ -20064,102 +20345,29 @@
       </w:r>
       <w:bookmarkEnd w:id="42"/>
     </w:p>
-    <w:p>
-      <w:pPr>
-        <w:pStyle w:val="Body"/>
-        <w:spacing w:after="120"/>
-        <w:rPr>
-          <w:rFonts w:ascii="Times New Roman" w:hAnsi="Times New Roman" w:cs="Times New Roman"/>
-        </w:rPr>
-      </w:pPr>
-      <w:r>
-        <w:rPr>
-          <w:rFonts w:ascii="Times New Roman" w:hAnsi="Times New Roman" w:cs="Times New Roman"/>
-        </w:rPr>
-        <w:t xml:space="preserve">The Attitude Determination and Control (ADC) subsystem is responsible for determining the orientation and position of the spacecraft relative to the other spacecraft as well as issue commands to the Propulsion subsystem to execute orbital maneuvers. </w:t>
-      </w:r>
-    </w:p>
-    <w:p>
-      <w:pPr>
-        <w:pStyle w:val="Body"/>
-        <w:spacing w:after="120"/>
-        <w:rPr>
-          <w:rFonts w:ascii="Times New Roman" w:hAnsi="Times New Roman" w:cs="Times New Roman"/>
-        </w:rPr>
-      </w:pPr>
-      <w:r>
-        <w:rPr>
-          <w:rFonts w:ascii="Times New Roman" w:hAnsi="Times New Roman" w:cs="Times New Roman"/>
-        </w:rPr>
-        <w:t xml:space="preserve">Attitude determination can be accomplished using several methods. Sun and star trackers use external cameras to determine a spacecraft’s orientation based on the observed positions of the sun and or constellations. Gyroscopes and accelerometers can be used to determine the roll rates of a spacecraft. A GPS receiver can be used to determine the relative locations of the spacecraft in their orbits. Component selection will depend heavily on the volume, cost, and power constraints. </w:t>
-      </w:r>
-    </w:p>
-    <w:p>
-      <w:pPr>
-        <w:pStyle w:val="Body"/>
-        <w:spacing w:after="120"/>
-        <w:rPr>
-          <w:rFonts w:ascii="Times New Roman" w:hAnsi="Times New Roman" w:cs="Times New Roman"/>
-        </w:rPr>
-      </w:pPr>
-      <w:r>
-        <w:rPr>
-          <w:rFonts w:ascii="Times New Roman" w:hAnsi="Times New Roman" w:cs="Times New Roman"/>
-        </w:rPr>
-        <w:t xml:space="preserve">Similar to attitude determination, control over the spacecraft’s orientation can be accomplished through several methods, and which is ultimately selected depends on the volume, cost, and power constraints. Reaction wheels use the torque generated from a rotating mass to precisely align the spacecraft along the desired vector; but are mechanically complex, expensive, and power intensive to use. </w:t>
-      </w:r>
-      <w:proofErr w:type="spellStart"/>
-      <w:r>
-        <w:rPr>
-          <w:rFonts w:ascii="Times New Roman" w:hAnsi="Times New Roman" w:cs="Times New Roman"/>
-        </w:rPr>
-        <w:t>Magnetorquers</w:t>
-      </w:r>
-      <w:proofErr w:type="spellEnd"/>
-      <w:r>
-        <w:rPr>
-          <w:rFonts w:ascii="Times New Roman" w:hAnsi="Times New Roman" w:cs="Times New Roman"/>
-        </w:rPr>
-        <w:t xml:space="preserve"> use </w:t>
-      </w:r>
-      <w:r>
-        <w:rPr>
-          <w:rFonts w:ascii="Times New Roman" w:hAnsi="Times New Roman" w:cs="Times New Roman"/>
-        </w:rPr>
+    <w:p/>
+    <w:p>
+      <w:pPr>
+        <w:pStyle w:val="Heading2"/>
+      </w:pPr>
+      <w:bookmarkStart w:id="43" w:name="_Toc387151673"/>
+      <w:r>
+        <w:t>Propulsion</w:t>
+      </w:r>
+      <w:bookmarkEnd w:id="43"/>
+    </w:p>
+    <w:p>
+      <w:r>
+        <w:t xml:space="preserve">The propulsion subsystem consists of the propulsion units that will be used to perform the orbital maneuvers defined in Section 4.2, as well as the controller boards that will be used to manage the data being inputted into the system from ADC. Based on the analysis discussed in Section 5.2.2.1, a preliminary idea has been made of the size necessary for each of these propulsion systems to occupy within each spacecraft of the Rascal mission. </w:t>
+      </w:r>
+    </w:p>
+    <w:p>
+      <w:r>
+        <w:t xml:space="preserve">Beyond this, work to be done over the next semester involves drafting a specific orbital maneuver plan, as to more strictly define the maneuvers associated with executing the mission. Other work includes </w:t>
+      </w:r>
+      <w:r>
         <w:lastRenderedPageBreak/>
-        <w:t xml:space="preserve">current running through coils of wire to interact with the Earth’s magnetic field, providing the force necessary to orient the spacecraft. However, the Earth’s magnetic </w:t>
-      </w:r>
-      <w:r>
-        <w:rPr>
-          <w:rFonts w:ascii="Times New Roman" w:hAnsi="Times New Roman" w:cs="Times New Roman"/>
-        </w:rPr>
-        <w:t>field is not constant across its surface and also varies</w:t>
-      </w:r>
-      <w:r>
-        <w:rPr>
-          <w:rFonts w:ascii="Times New Roman" w:hAnsi="Times New Roman" w:cs="Times New Roman"/>
-        </w:rPr>
-        <w:t xml:space="preserve"> due to changes in solar output, introducing a degree of uncertainty into the process. </w:t>
-      </w:r>
-    </w:p>
-    <w:p>
-      <w:pPr>
-        <w:pStyle w:val="Heading2"/>
-      </w:pPr>
-      <w:bookmarkStart w:id="43" w:name="_Toc387151673"/>
-      <w:r>
-        <w:t>Propulsion</w:t>
-      </w:r>
-      <w:bookmarkEnd w:id="43"/>
-    </w:p>
-    <w:p>
-      <w:r>
-        <w:t xml:space="preserve">The propulsion subsystem consists of the propulsion units that will be used to perform the orbital maneuvers defined in Section 4.2, as well as the controller boards that will be used to manage the data being inputted into the system from ADC. Based on the analysis discussed in Section 5.2.2.1, a preliminary idea has been made of the size necessary for each of these propulsion systems to occupy within each spacecraft of the Rascal mission. </w:t>
-      </w:r>
-    </w:p>
-    <w:p>
-      <w:r>
-        <w:t>Beyond this, work to be done over the next semester involves drafting a specific orbital maneuver plan, as to more strictly define the maneuvers associated with executing the mission. Other work includes determining the number of thrusters necessary to have full 6-Degree of Freedom control over each spacecraft, as well as the orientation methods that can be used to accomplish said goal.</w:t>
+        <w:t>determining the number of thrusters necessary to have full 6-Degree of Freedom control over each spacecraft, as well as the orientation methods that can be used to accomplish said goal.</w:t>
       </w:r>
     </w:p>
     <w:p>
@@ -20333,7 +20541,7 @@
                     </pic:cNvPicPr>
                   </pic:nvPicPr>
                   <pic:blipFill>
-                    <a:blip r:embed="rId24" cstate="print"/>
+                    <a:blip r:embed="rId27" cstate="print"/>
                     <a:srcRect/>
                     <a:stretch>
                       <a:fillRect/>
@@ -20428,7 +20636,7 @@
         <w:rStyle w:val="PageNumber"/>
         <w:noProof/>
       </w:rPr>
-      <w:t>40</w:t>
+      <w:t>44</w:t>
     </w:r>
     <w:r>
       <w:rPr>
@@ -24919,7 +25127,7 @@
 </file>
 
 <file path=customXml/itemProps1.xml><?xml version="1.0" encoding="utf-8"?>
-<ds:datastoreItem xmlns:ds="http://schemas.openxmlformats.org/officeDocument/2006/customXml" ds:itemID="{457EF2A5-36F9-4141-87CF-6403BEF3BF95}">
+<ds:datastoreItem xmlns:ds="http://schemas.openxmlformats.org/officeDocument/2006/customXml" ds:itemID="{9DFF8254-7234-4F5C-A856-DF63C84A0C0F}">
   <ds:schemaRefs>
     <ds:schemaRef ds:uri="http://schemas.openxmlformats.org/officeDocument/2006/bibliography"/>
   </ds:schemaRefs>

</xml_diff>

<commit_message>
small formatting and spelling fixes
</commit_message>
<xml_diff>
--- a/CMQA/Mission Overview/RCL-O-CMQA2 Rascal Mission Overview.docx
+++ b/CMQA/Mission Overview/RCL-O-CMQA2 Rascal Mission Overview.docx
@@ -1,6 +1,6 @@
 
 <file path=word/document.xml><?xml version="1.0" encoding="utf-8"?>
-<w:document xmlns:ve="http://schemas.openxmlformats.org/markup-compatibility/2006" xmlns:o="urn:schemas-microsoft-com:office:office" xmlns:r="http://schemas.openxmlformats.org/officeDocument/2006/relationships" xmlns:m="http://schemas.openxmlformats.org/officeDocument/2006/math" xmlns:v="urn:schemas-microsoft-com:vml" xmlns:wp="http://schemas.openxmlformats.org/drawingml/2006/wordprocessingDrawing" xmlns:w10="urn:schemas-microsoft-com:office:word" xmlns:w="http://schemas.openxmlformats.org/wordprocessingml/2006/main" xmlns:wne="http://schemas.microsoft.com/office/word/2006/wordml">
+<w:document xmlns:wpc="http://schemas.microsoft.com/office/word/2010/wordprocessingCanvas" xmlns:mc="http://schemas.openxmlformats.org/markup-compatibility/2006" xmlns:o="urn:schemas-microsoft-com:office:office" xmlns:r="http://schemas.openxmlformats.org/officeDocument/2006/relationships" xmlns:m="http://schemas.openxmlformats.org/officeDocument/2006/math" xmlns:v="urn:schemas-microsoft-com:vml" xmlns:wp14="http://schemas.microsoft.com/office/word/2010/wordprocessingDrawing" xmlns:wp="http://schemas.openxmlformats.org/drawingml/2006/wordprocessingDrawing" xmlns:w10="urn:schemas-microsoft-com:office:word" xmlns:w="http://schemas.openxmlformats.org/wordprocessingml/2006/main" xmlns:w14="http://schemas.microsoft.com/office/word/2010/wordml" xmlns:wpg="http://schemas.microsoft.com/office/word/2010/wordprocessingGroup" xmlns:wpi="http://schemas.microsoft.com/office/word/2010/wordprocessingInk" xmlns:wne="http://schemas.microsoft.com/office/word/2006/wordml" xmlns:wps="http://schemas.microsoft.com/office/word/2010/wordprocessingShape" mc:Ignorable="w14 wp14">
   <w:body>
     <w:sdt>
       <w:sdtPr>
@@ -11,6 +11,7 @@
         <w:lock w:val="sdtLocked"/>
         <w:picture/>
       </w:sdtPr>
+      <w:sdtEndPr/>
       <w:sdtContent>
         <w:p>
           <w:pPr>
@@ -38,10 +39,10 @@
                         </pic:cNvPicPr>
                       </pic:nvPicPr>
                       <pic:blipFill>
-                        <a:blip r:embed="rId8" cstate="print">
+                        <a:blip r:embed="rId9" cstate="print">
                           <a:extLst>
                             <a:ext uri="{28A0092B-C50C-407E-A947-70E740481C1C}">
-                              <a14:useLocalDpi xmlns="" xmlns:wpc="http://schemas.microsoft.com/office/word/2010/wordprocessingCanvas" xmlns:mc="http://schemas.openxmlformats.org/markup-compatibility/2006" xmlns:o="urn:schemas-microsoft-com:office:office" xmlns:v="urn:schemas-microsoft-com:vml" xmlns:wp14="http://schemas.microsoft.com/office/word/2010/wordprocessingDrawing" xmlns:w10="urn:schemas-microsoft-com:office:word" xmlns:w="http://schemas.openxmlformats.org/wordprocessingml/2006/main" xmlns:w14="http://schemas.microsoft.com/office/word/2010/wordml" xmlns:wpg="http://schemas.microsoft.com/office/word/2010/wordprocessingGroup" xmlns:wpi="http://schemas.microsoft.com/office/word/2010/wordprocessingInk" xmlns:wps="http://schemas.microsoft.com/office/word/2010/wordprocessingShape" xmlns:a14="http://schemas.microsoft.com/office/drawing/2010/main" val="0"/>
+                              <a14:useLocalDpi xmlns:a14="http://schemas.microsoft.com/office/drawing/2010/main" val="0"/>
                             </a:ext>
                           </a:extLst>
                         </a:blip>
@@ -94,6 +95,7 @@
           <w:id w:val="-1902744322"/>
           <w:text/>
         </w:sdtPr>
+        <w:sdtEndPr/>
         <w:sdtContent>
           <w:r>
             <w:t>Mission Overview</w:t>
@@ -117,21 +119,7 @@
         <w:rPr>
           <w:lang w:val="fr-FR"/>
         </w:rPr>
-        <w:t xml:space="preserve">Document </w:t>
-      </w:r>
-      <w:proofErr w:type="spellStart"/>
-      <w:r>
-        <w:rPr>
-          <w:lang w:val="fr-FR"/>
-        </w:rPr>
-        <w:t>Number</w:t>
-      </w:r>
-      <w:proofErr w:type="spellEnd"/>
-      <w:r>
-        <w:rPr>
-          <w:lang w:val="fr-FR"/>
-        </w:rPr>
-        <w:t xml:space="preserve">: </w:t>
+        <w:t xml:space="preserve">Document Number: </w:t>
       </w:r>
       <w:sdt>
         <w:sdtPr>
@@ -142,6 +130,7 @@
           <w:id w:val="2043391870"/>
           <w:text/>
         </w:sdtPr>
+        <w:sdtEndPr/>
         <w:sdtContent>
           <w:r>
             <w:rPr>
@@ -163,6 +152,7 @@
           <w:calendar w:val="gregorian"/>
         </w:date>
       </w:sdtPr>
+      <w:sdtEndPr/>
       <w:sdtContent>
         <w:p>
           <w:pPr>
@@ -189,9 +179,10 @@
           <w:id w:val="-612589423"/>
           <w:text/>
         </w:sdtPr>
+        <w:sdtEndPr/>
         <w:sdtContent>
           <w:r>
-            <w:t>-</w:t>
+            <w:t>1</w:t>
           </w:r>
         </w:sdtContent>
       </w:sdt>
@@ -212,7 +203,7 @@
           <w:insideH w:val="none" w:sz="0" w:space="0" w:color="auto"/>
           <w:insideV w:val="none" w:sz="0" w:space="0" w:color="auto"/>
         </w:tblBorders>
-        <w:tblLook w:val="04A0"/>
+        <w:tblLook w:val="04A0" w:firstRow="1" w:lastRow="0" w:firstColumn="1" w:lastColumn="0" w:noHBand="0" w:noVBand="1"/>
       </w:tblPr>
       <w:tblGrid>
         <w:gridCol w:w="4428"/>
@@ -224,6 +215,7 @@
           <w:lock w:val="sdtContentLocked"/>
           <w:group/>
         </w:sdtPr>
+        <w:sdtEndPr/>
         <w:sdtContent>
           <w:tr>
             <w:tc>
@@ -272,7 +264,7 @@
                               </pic:cNvPicPr>
                             </pic:nvPicPr>
                             <pic:blipFill>
-                              <a:blip r:embed="rId9" cstate="print"/>
+                              <a:blip r:embed="rId10" cstate="print"/>
                               <a:srcRect/>
                               <a:stretch>
                                 <a:fillRect/>
@@ -341,7 +333,7 @@
                               </pic:cNvPicPr>
                             </pic:nvPicPr>
                             <pic:blipFill>
-                              <a:blip r:embed="rId10" cstate="print"/>
+                              <a:blip r:embed="rId11" cstate="print"/>
                               <a:srcRect/>
                               <a:stretch>
                                 <a:fillRect/>
@@ -372,8 +364,8 @@
     <w:p>
       <w:pPr>
         <w:sectPr>
-          <w:headerReference w:type="default" r:id="rId11"/>
-          <w:footerReference w:type="default" r:id="rId12"/>
+          <w:headerReference w:type="default" r:id="rId12"/>
+          <w:footerReference w:type="default" r:id="rId13"/>
           <w:type w:val="continuous"/>
           <w:pgSz w:w="12240" w:h="15840"/>
           <w:pgMar w:top="1440" w:right="1800" w:bottom="1440" w:left="1800" w:header="720" w:footer="720" w:gutter="0"/>
@@ -405,7 +397,7 @@
       <w:tblPr>
         <w:tblW w:w="9360" w:type="dxa"/>
         <w:tblInd w:w="108" w:type="dxa"/>
-        <w:tblLook w:val="01E0"/>
+        <w:tblLook w:val="01E0" w:firstRow="1" w:lastRow="1" w:firstColumn="1" w:lastColumn="1" w:noHBand="0" w:noVBand="0"/>
       </w:tblPr>
       <w:tblGrid>
         <w:gridCol w:w="6480"/>
@@ -475,16 +467,17 @@
             <w:sdt>
               <w:sdtPr>
                 <w:id w:val="314372137"/>
-                <w:date w:fullDate="2013-12-09T00:00:00Z">
+                <w:date w:fullDate="2014-05-07T00:00:00Z">
                   <w:dateFormat w:val="M/d/yyyy"/>
                   <w:lid w:val="en-US"/>
                   <w:storeMappedDataAs w:val="dateTime"/>
                   <w:calendar w:val="gregorian"/>
                 </w:date>
               </w:sdtPr>
+              <w:sdtEndPr/>
               <w:sdtContent>
                 <w:r>
-                  <w:t>12/9/2013</w:t>
+                  <w:t>5/7/2014</w:t>
                 </w:r>
               </w:sdtContent>
             </w:sdt>
@@ -556,6 +549,7 @@
             <w:id w:val="1764801778"/>
             <w:text/>
           </w:sdtPr>
+          <w:sdtEndPr/>
           <w:sdtContent>
             <w:tc>
               <w:tcPr>
@@ -601,16 +595,17 @@
             <w:sdt>
               <w:sdtPr>
                 <w:id w:val="-2023772353"/>
-                <w:date w:fullDate="2013-12-09T00:00:00Z">
+                <w:date w:fullDate="2014-05-07T00:00:00Z">
                   <w:dateFormat w:val="M/d/yyyy"/>
                   <w:lid w:val="en-US"/>
                   <w:storeMappedDataAs w:val="dateTime"/>
                   <w:calendar w:val="gregorian"/>
                 </w:date>
               </w:sdtPr>
+              <w:sdtEndPr/>
               <w:sdtContent>
                 <w:r>
-                  <w:t>12/9/2013</w:t>
+                  <w:t>5/7/2014</w:t>
                 </w:r>
               </w:sdtContent>
             </w:sdt>
@@ -656,6 +651,7 @@
                 <w:id w:val="626674890"/>
                 <w:text/>
               </w:sdtPr>
+              <w:sdtEndPr/>
               <w:sdtContent>
                 <w:r>
                   <w:rPr>
@@ -725,6 +721,7 @@
             <w:id w:val="-1258814177"/>
             <w:text/>
           </w:sdtPr>
+          <w:sdtEndPr/>
           <w:sdtContent>
             <w:tc>
               <w:tcPr>
@@ -770,16 +767,17 @@
             <w:sdt>
               <w:sdtPr>
                 <w:id w:val="-1113355067"/>
-                <w:date w:fullDate="2013-12-09T00:00:00Z">
+                <w:date w:fullDate="2014-05-07T00:00:00Z">
                   <w:dateFormat w:val="M/d/yyyy"/>
                   <w:lid w:val="en-US"/>
                   <w:storeMappedDataAs w:val="dateTime"/>
                   <w:calendar w:val="gregorian"/>
                 </w:date>
               </w:sdtPr>
+              <w:sdtEndPr/>
               <w:sdtContent>
                 <w:r>
-                  <w:t>12/9/2013</w:t>
+                  <w:t>5/7/2014</w:t>
                 </w:r>
               </w:sdtContent>
             </w:sdt>
@@ -817,6 +815,7 @@
                 <w:id w:val="-962275066"/>
                 <w:text/>
               </w:sdtPr>
+              <w:sdtEndPr/>
               <w:sdtContent>
                 <w:r>
                   <w:rPr>
@@ -886,6 +885,7 @@
             <w:id w:val="1935017288"/>
             <w:text/>
           </w:sdtPr>
+          <w:sdtEndPr/>
           <w:sdtContent>
             <w:tc>
               <w:tcPr>
@@ -908,18 +908,8 @@
                     <w:color w:val="000000"/>
                     <w:szCs w:val="20"/>
                   </w:rPr>
-                  <w:t xml:space="preserve">Bryant </w:t>
+                  <w:t>Bryant Gaume</w:t>
                 </w:r>
-                <w:proofErr w:type="spellStart"/>
-                <w:r>
-                  <w:rPr>
-                    <w:rFonts w:eastAsia="Times New Roman"/>
-                    <w:color w:val="000000"/>
-                    <w:szCs w:val="20"/>
-                  </w:rPr>
-                  <w:t>Gaume</w:t>
-                </w:r>
-                <w:proofErr w:type="spellEnd"/>
               </w:p>
             </w:tc>
           </w:sdtContent>
@@ -941,16 +931,17 @@
             <w:sdt>
               <w:sdtPr>
                 <w:id w:val="-594318619"/>
-                <w:date w:fullDate="2013-12-09T00:00:00Z">
+                <w:date w:fullDate="2014-05-07T00:00:00Z">
                   <w:dateFormat w:val="M/d/yyyy"/>
                   <w:lid w:val="en-US"/>
                   <w:storeMappedDataAs w:val="dateTime"/>
                   <w:calendar w:val="gregorian"/>
                 </w:date>
               </w:sdtPr>
+              <w:sdtEndPr/>
               <w:sdtContent>
                 <w:r>
-                  <w:t>12/9/2013</w:t>
+                  <w:t>5/7/2014</w:t>
                 </w:r>
               </w:sdtContent>
             </w:sdt>
@@ -988,17 +979,16 @@
                 <w:id w:val="1008797084"/>
                 <w:text/>
               </w:sdtPr>
+              <w:sdtEndPr/>
               <w:sdtContent>
-                <w:proofErr w:type="spellStart"/>
                 <w:r>
                   <w:rPr>
                     <w:rFonts w:eastAsia="Times New Roman"/>
                     <w:color w:val="000000"/>
                     <w:szCs w:val="24"/>
                   </w:rPr>
-                  <w:t>Strucutres</w:t>
+                  <w:t>Structures</w:t>
                 </w:r>
-                <w:proofErr w:type="spellEnd"/>
               </w:sdtContent>
             </w:sdt>
             <w:r>
@@ -1087,16 +1077,17 @@
             <w:sdt>
               <w:sdtPr>
                 <w:id w:val="-1315645828"/>
-                <w:date w:fullDate="2013-12-09T00:00:00Z">
+                <w:date w:fullDate="2014-05-07T00:00:00Z">
                   <w:dateFormat w:val="M/d/yyyy"/>
                   <w:lid w:val="en-US"/>
                   <w:storeMappedDataAs w:val="dateTime"/>
                   <w:calendar w:val="gregorian"/>
                 </w:date>
               </w:sdtPr>
+              <w:sdtEndPr/>
               <w:sdtContent>
                 <w:r>
-                  <w:t>12/9/2013</w:t>
+                  <w:t>5/7/2014</w:t>
                 </w:r>
               </w:sdtContent>
             </w:sdt>
@@ -1153,7 +1144,7 @@
           <w:left w:w="80" w:type="dxa"/>
           <w:right w:w="80" w:type="dxa"/>
         </w:tblCellMar>
-        <w:tblLook w:val="0000"/>
+        <w:tblLook w:val="0000" w:firstRow="0" w:lastRow="0" w:firstColumn="0" w:lastColumn="0" w:noHBand="0" w:noVBand="0"/>
       </w:tblPr>
       <w:tblGrid>
         <w:gridCol w:w="704"/>
@@ -7895,18 +7886,10 @@
         <w:t>emonstrate the performance of in-orbi</w:t>
       </w:r>
       <w:r>
-        <w:t xml:space="preserve">t proximity operations within </w:t>
-      </w:r>
-      <w:proofErr w:type="gramStart"/>
-      <w:r>
-        <w:t xml:space="preserve">a </w:t>
-      </w:r>
-      <w:r>
-        <w:t>small</w:t>
-      </w:r>
-      <w:proofErr w:type="gramEnd"/>
-      <w:r>
-        <w:t xml:space="preserve"> spacecraft architecture. Proximity operations are defined as the performance of orbital maneuvers, such as Stationkeeping</w:t>
+        <w:t xml:space="preserve">t proximity operations within a </w:t>
+      </w:r>
+      <w:r>
+        <w:t>small spacecraft architecture. Proximity operations are defined as the performance of orbital maneuvers, such as Stationkeeping</w:t>
       </w:r>
       <w:r>
         <w:t xml:space="preserve">, </w:t>
@@ -7931,26 +7914,18 @@
           <w:b/>
         </w:rPr>
       </w:pPr>
-      <w:proofErr w:type="gramStart"/>
       <w:r>
         <w:rPr>
           <w:b/>
         </w:rPr>
-        <w:t>Table 1-1.</w:t>
-      </w:r>
-      <w:proofErr w:type="gramEnd"/>
-      <w:r>
-        <w:rPr>
-          <w:b/>
-        </w:rPr>
-        <w:t xml:space="preserve"> Key Proximity Operations Definitions</w:t>
+        <w:t>Table 1-1. Key Proximity Operations Definitions</w:t>
       </w:r>
     </w:p>
     <w:tbl>
       <w:tblPr>
         <w:tblStyle w:val="TableGrid"/>
         <w:tblW w:w="0" w:type="auto"/>
-        <w:tblLook w:val="04A0"/>
+        <w:tblLook w:val="04A0" w:firstRow="1" w:lastRow="0" w:firstColumn="1" w:lastColumn="0" w:noHBand="0" w:noVBand="1"/>
       </w:tblPr>
       <w:tblGrid>
         <w:gridCol w:w="3168"/>
@@ -8737,7 +8712,6 @@
         </w:rPr>
         <w:t>(</w:t>
       </w:r>
-      <w:proofErr w:type="spellStart"/>
       <w:r>
         <w:rPr>
           <w:bCs/>
@@ -8746,7 +8720,6 @@
         </w:rPr>
         <w:t>MiTEx</w:t>
       </w:r>
-      <w:proofErr w:type="spellEnd"/>
       <w:r>
         <w:rPr>
           <w:color w:val="000000"/>
@@ -9130,21 +9103,19 @@
         <w:rPr>
           <w:color w:val="0D1625"/>
         </w:rPr>
-        <w:t xml:space="preserve">This (relatively) small price-tag shows that it is possible to demonstrate proximity operations within </w:t>
-      </w:r>
-      <w:proofErr w:type="gramStart"/>
+        <w:t xml:space="preserve">This (relatively) small </w:t>
+      </w:r>
       <w:r>
         <w:rPr>
           <w:color w:val="0D1625"/>
         </w:rPr>
-        <w:t>a small</w:t>
-      </w:r>
-      <w:proofErr w:type="gramEnd"/>
+        <w:t>price tag</w:t>
+      </w:r>
       <w:r>
         <w:rPr>
           <w:color w:val="0D1625"/>
         </w:rPr>
-        <w:t xml:space="preserve"> spacecraft architecture. However, the quick separation between the target and chaser satellite indicate that there are large risks associated with attempting proximity operations demonstrations between two spacecraft that enter orbit with even slightly different initial conditions. In terms of the Rascal mission, it is absolutely necessary to mitigate this risk to the fullest extent possible</w:t>
+        <w:t xml:space="preserve"> shows that it is possible to demonstrate proximity operations within a small spacecraft architecture. However, the quick separation between the target and chaser satellite indicate that there are large risks associated with attempting proximity operations demonstrations between two spacecraft that enter orbit with even slightly different initial conditions. In terms of the Rascal mission, it is absolutely necessary to mitigate this risk to the fullest extent possible</w:t>
       </w:r>
       <w:r>
         <w:rPr>
@@ -9378,33 +9349,17 @@
         </w:rPr>
         <w:t xml:space="preserve">The final mission looked at was </w:t>
       </w:r>
-      <w:proofErr w:type="spellStart"/>
       <w:r>
         <w:rPr>
           <w:color w:val="0D1625"/>
         </w:rPr>
         <w:t>DRAGONsat</w:t>
       </w:r>
-      <w:proofErr w:type="spellEnd"/>
       <w:r>
         <w:rPr>
           <w:color w:val="0D1625"/>
         </w:rPr>
-        <w:t xml:space="preserve">, a partnership between University of Texas-Austin and Texas </w:t>
-      </w:r>
-      <w:proofErr w:type="gramStart"/>
-      <w:r>
-        <w:rPr>
-          <w:color w:val="0D1625"/>
-        </w:rPr>
-        <w:t>A&amp;M</w:t>
-      </w:r>
-      <w:proofErr w:type="gramEnd"/>
-      <w:r>
-        <w:rPr>
-          <w:color w:val="0D1625"/>
-        </w:rPr>
-        <w:t xml:space="preserve">. It </w:t>
+        <w:t xml:space="preserve">, a partnership between University of Texas-Austin and Texas A&amp;M. It </w:t>
       </w:r>
       <w:r>
         <w:t>consisted of two 1U spacecraft, one developed by UT Austin</w:t>
@@ -9413,13 +9368,8 @@
         <w:t xml:space="preserve"> (PARADIGM)</w:t>
       </w:r>
       <w:r>
-        <w:t xml:space="preserve"> and the other one developed by Texas </w:t>
-      </w:r>
-      <w:proofErr w:type="gramStart"/>
-      <w:r>
-        <w:t>A&amp;M</w:t>
-      </w:r>
-      <w:proofErr w:type="gramEnd"/>
+        <w:t xml:space="preserve"> and the other one developed by Texas A&amp;M</w:t>
+      </w:r>
       <w:r>
         <w:t xml:space="preserve"> (Aggiesat2)</w:t>
       </w:r>
@@ -9528,15 +9478,7 @@
         <w:t>weight of a given</w:t>
       </w:r>
       <w:r>
-        <w:t xml:space="preserve"> RPO mission </w:t>
-      </w:r>
-      <w:proofErr w:type="spellStart"/>
-      <w:r>
-        <w:t>vs</w:t>
-      </w:r>
-      <w:proofErr w:type="spellEnd"/>
-      <w:r>
-        <w:t xml:space="preserve"> the cost associated with its development and launch, as well as whether or not each mission was considered a success.</w:t>
+        <w:t xml:space="preserve"> RPO mission vs the cost associated with its development and launch, as well as whether or not each mission was considered a success.</w:t>
       </w:r>
       <w:r>
         <w:t xml:space="preserve"> </w:t>
@@ -9566,7 +9508,7 @@
                     <pic:cNvPicPr/>
                   </pic:nvPicPr>
                   <pic:blipFill>
-                    <a:blip r:embed="rId13" cstate="print"/>
+                    <a:blip r:embed="rId14" cstate="print"/>
                     <a:stretch>
                       <a:fillRect/>
                     </a:stretch>
@@ -9599,7 +9541,6 @@
           <w:b/>
         </w:rPr>
       </w:pPr>
-      <w:proofErr w:type="gramStart"/>
       <w:r>
         <w:rPr>
           <w:b/>
@@ -9610,14 +9551,7 @@
         <w:rPr>
           <w:b/>
         </w:rPr>
-        <w:t>-1.</w:t>
-      </w:r>
-      <w:proofErr w:type="gramEnd"/>
-      <w:r>
-        <w:rPr>
-          <w:b/>
-        </w:rPr>
-        <w:t xml:space="preserve"> Comparison </w:t>
+        <w:t xml:space="preserve">-1. Comparison </w:t>
       </w:r>
       <w:r>
         <w:rPr>
@@ -9640,11 +9574,9 @@
       <w:r>
         <w:t xml:space="preserve"> the figure, Rascal falls into a nice gap between its small-scale CubeSat and large-scale microsatellite and military satellite RPO mission counterparts of the past. It carries the benefit of having a low price tag associated with its development, as well as being able to demonstrate proximity operations the types of which have not been seen on such a small scale, with the foresight gained from previous mission failures and successes going into its mission design. Even with these missions in mind, there is still a large amount of risk associated with the Rascal mission itself. However, the historical perspective provided by each of the discussed missions offers great insight into how exactly these </w:t>
       </w:r>
-      <w:proofErr w:type="gramStart"/>
-      <w:r>
-        <w:t>type</w:t>
-      </w:r>
-      <w:proofErr w:type="gramEnd"/>
+      <w:r>
+        <w:t>types</w:t>
+      </w:r>
       <w:r>
         <w:t xml:space="preserve"> of missions can fail, and thus, what part of the mission to focus on in this early development stage.</w:t>
       </w:r>
@@ -9656,19 +9588,11 @@
           <w:b/>
         </w:rPr>
       </w:pPr>
-      <w:proofErr w:type="gramStart"/>
       <w:r>
         <w:rPr>
           <w:b/>
         </w:rPr>
-        <w:t>Table 3-1.</w:t>
-      </w:r>
-      <w:proofErr w:type="gramEnd"/>
-      <w:r>
-        <w:rPr>
-          <w:b/>
-        </w:rPr>
-        <w:t xml:space="preserve"> RPO Mission Summaries and Lessons Learned</w:t>
+        <w:t>Table 3-1. RPO Mission Summaries and Lessons Learned</w:t>
       </w:r>
     </w:p>
     <w:tbl>
@@ -9677,7 +9601,7 @@
         <w:tblW w:w="10530" w:type="dxa"/>
         <w:tblInd w:w="-522" w:type="dxa"/>
         <w:tblLayout w:type="fixed"/>
-        <w:tblLook w:val="04A0"/>
+        <w:tblLook w:val="04A0" w:firstRow="1" w:lastRow="0" w:firstColumn="1" w:lastColumn="0" w:noHBand="0" w:noVBand="1"/>
       </w:tblPr>
       <w:tblGrid>
         <w:gridCol w:w="1440"/>
@@ -10092,11 +10016,9 @@
               <w:spacing w:before="40" w:after="40"/>
               <w:jc w:val="center"/>
             </w:pPr>
-            <w:proofErr w:type="spellStart"/>
             <w:r>
               <w:t>MiTEx</w:t>
             </w:r>
-            <w:proofErr w:type="spellEnd"/>
           </w:p>
         </w:tc>
         <w:tc>
@@ -10415,11 +10337,9 @@
               <w:spacing w:before="40" w:after="40"/>
               <w:jc w:val="center"/>
             </w:pPr>
-            <w:proofErr w:type="spellStart"/>
             <w:r>
               <w:t>DRAGONsat</w:t>
             </w:r>
-            <w:proofErr w:type="spellEnd"/>
           </w:p>
         </w:tc>
         <w:tc>
@@ -10545,11 +10465,9 @@
       <w:r>
         <w:t xml:space="preserve">Each of these potential missions </w:t>
       </w:r>
-      <w:proofErr w:type="gramStart"/>
-      <w:r>
-        <w:t>were</w:t>
-      </w:r>
-      <w:proofErr w:type="gramEnd"/>
+      <w:r>
+        <w:t>was</w:t>
+      </w:r>
       <w:r>
         <w:t xml:space="preserve"> studied</w:t>
       </w:r>
@@ -10619,55 +10537,28 @@
         <w:rPr>
           <w:bCs/>
         </w:rPr>
-        <w:t xml:space="preserve">Proximity Operations </w:t>
-      </w:r>
-      <w:proofErr w:type="spellStart"/>
+        <w:t>Proximity Operations Nano-Satellite Flight Demonstration (PONSFD)</w:t>
+      </w:r>
       <w:r>
         <w:rPr>
           <w:bCs/>
         </w:rPr>
-        <w:t>Nano</w:t>
-      </w:r>
-      <w:proofErr w:type="spellEnd"/>
+        <w:t xml:space="preserve"> mission that is </w:t>
+      </w:r>
       <w:r>
         <w:rPr>
           <w:bCs/>
         </w:rPr>
-        <w:t>-Satellite Flight Demonstration (PONSFD)</w:t>
+        <w:t>currently</w:t>
       </w:r>
       <w:r>
         <w:rPr>
           <w:bCs/>
         </w:rPr>
-        <w:t xml:space="preserve"> mission that is </w:t>
-      </w:r>
-      <w:r>
-        <w:rPr>
-          <w:bCs/>
-        </w:rPr>
-        <w:t>currently</w:t>
-      </w:r>
-      <w:r>
-        <w:rPr>
-          <w:bCs/>
-        </w:rPr>
         <w:t xml:space="preserve"> under development by </w:t>
       </w:r>
-      <w:proofErr w:type="spellStart"/>
-      <w:r>
-        <w:t>Tyvak</w:t>
-      </w:r>
-      <w:proofErr w:type="spellEnd"/>
-      <w:r>
-        <w:t xml:space="preserve"> </w:t>
-      </w:r>
-      <w:proofErr w:type="spellStart"/>
-      <w:r>
-        <w:t>Nano</w:t>
-      </w:r>
-      <w:proofErr w:type="spellEnd"/>
-      <w:r>
-        <w:t xml:space="preserve">-Satellite Systems LLC and sponsored by NASA Ames Research Center. It consists of a set of two 3U spacecraft </w:t>
+      <w:r>
+        <w:t xml:space="preserve">Tyvak Nano-Satellite Systems LLC and sponsored by NASA Ames Research Center. It consists of a set of two 3U spacecraft </w:t>
       </w:r>
       <w:r>
         <w:t>and seeks to</w:t>
@@ -10823,15 +10714,7 @@
         <w:t xml:space="preserve">. The vehicle then under </w:t>
       </w:r>
       <w:r>
-        <w:t xml:space="preserve">goes orbit and system checkouts, which upon </w:t>
-      </w:r>
-      <w:proofErr w:type="gramStart"/>
-      <w:r>
-        <w:t>passing,</w:t>
-      </w:r>
-      <w:proofErr w:type="gramEnd"/>
-      <w:r>
-        <w:t xml:space="preserve"> allow it to </w:t>
+        <w:t xml:space="preserve">goes orbit and system checkouts, which upon passing, allow it to </w:t>
       </w:r>
       <w:r>
         <w:t xml:space="preserve">approach </w:t>
@@ -10849,15 +10732,7 @@
         <w:t xml:space="preserve">. </w:t>
       </w:r>
       <w:r>
-        <w:t xml:space="preserve">Based on the missions discussed in the previous section, as well as the general cost associated with tracking and reaching a resident space object (Which has only previously been accomplished by </w:t>
-      </w:r>
-      <w:proofErr w:type="spellStart"/>
-      <w:r>
-        <w:t>MiTEx</w:t>
-      </w:r>
-      <w:proofErr w:type="spellEnd"/>
-      <w:r>
-        <w:t>), this mission is highly resource intensive and vastly complex in comparison to most CubeSat missions. However, this mission has also received the support of NASA, further underlining the usefulness of such missions.</w:t>
+        <w:t>Based on the missions discussed in the previous section, as well as the general cost associated with tracking and reaching a resident space object (Which has only previously been accomplished by MiTEx), this mission is highly resource intensive and vastly complex in comparison to most CubeSat missions. However, this mission has also received the support of NASA, further underlining the usefulness of such missions.</w:t>
       </w:r>
     </w:p>
     <w:p>
@@ -11012,21 +10887,12 @@
         </w:rPr>
         <w:t xml:space="preserve">within </w:t>
       </w:r>
-      <w:proofErr w:type="gramStart"/>
       <w:r>
         <w:rPr>
           <w:b/>
           <w:u w:val="single"/>
         </w:rPr>
-        <w:t>a small</w:t>
-      </w:r>
-      <w:proofErr w:type="gramEnd"/>
-      <w:r>
-        <w:rPr>
-          <w:b/>
-          <w:u w:val="single"/>
-        </w:rPr>
-        <w:t>-satellite architecture.</w:t>
+        <w:t>a small-satellite architecture.</w:t>
       </w:r>
     </w:p>
     <w:p>
@@ -11086,25 +10952,7 @@
           <w:szCs w:val="22"/>
           <w:lang w:eastAsia="en-US" w:bidi="ar-SA"/>
         </w:rPr>
-        <w:t xml:space="preserve">Though there are many other missions attempting to demonstrate similar or greater capabilities as those outlined above (Such as </w:t>
-      </w:r>
-      <w:proofErr w:type="spellStart"/>
-      <w:r>
-        <w:rPr>
-          <w:sz w:val="22"/>
-          <w:szCs w:val="22"/>
-          <w:lang w:eastAsia="en-US" w:bidi="ar-SA"/>
-        </w:rPr>
-        <w:t>Tyvak’s</w:t>
-      </w:r>
-      <w:proofErr w:type="spellEnd"/>
-      <w:r>
-        <w:rPr>
-          <w:sz w:val="22"/>
-          <w:szCs w:val="22"/>
-          <w:lang w:eastAsia="en-US" w:bidi="ar-SA"/>
-        </w:rPr>
-        <w:t xml:space="preserve"> PONSFD, Surrey’s STraND-2, and Embry-Riddle’s ARAPAIMA), Rascal is the only mission that has taken seriously the challenges associated with conducting rendezvous and proximity operation (RPO) missions of any scale and actually integrated a realistic assessment of program capability directly into its mission design. </w:t>
+        <w:t xml:space="preserve">Though there are many other missions attempting to demonstrate similar or greater capabilities as those outlined above (Such as Tyvak’s PONSFD, Surrey’s STraND-2, and Embry-Riddle’s ARAPAIMA), Rascal is the only mission that has taken seriously the challenges associated with conducting rendezvous and proximity operation (RPO) missions of any scale and actually integrated a realistic assessment of program capability directly into its mission design. </w:t>
       </w:r>
     </w:p>
     <w:p>
@@ -11478,25 +11326,7 @@
           <w:szCs w:val="22"/>
           <w:lang w:eastAsia="en-US" w:bidi="ar-SA"/>
         </w:rPr>
-        <w:t xml:space="preserve">: target spacecraft state in which all </w:t>
-      </w:r>
-      <w:proofErr w:type="gramStart"/>
-      <w:r>
-        <w:rPr>
-          <w:sz w:val="22"/>
-          <w:szCs w:val="22"/>
-          <w:lang w:eastAsia="en-US" w:bidi="ar-SA"/>
-        </w:rPr>
-        <w:t>interceptor</w:t>
-      </w:r>
-      <w:proofErr w:type="gramEnd"/>
-      <w:r>
-        <w:rPr>
-          <w:sz w:val="22"/>
-          <w:szCs w:val="22"/>
-          <w:lang w:eastAsia="en-US" w:bidi="ar-SA"/>
-        </w:rPr>
-        <w:t xml:space="preserve"> RPO aids are active.</w:t>
+        <w:t>: target spacecraft state in which all interceptor RPO aids are active.</w:t>
       </w:r>
     </w:p>
     <w:p>
@@ -11795,10 +11625,10 @@
                     </pic:cNvPicPr>
                   </pic:nvPicPr>
                   <pic:blipFill rotWithShape="1">
-                    <a:blip r:embed="rId14" cstate="print">
+                    <a:blip r:embed="rId15" cstate="print">
                       <a:extLst>
                         <a:ext uri="{28A0092B-C50C-407E-A947-70E740481C1C}">
-                          <a14:useLocalDpi xmlns="" xmlns:wpc="http://schemas.microsoft.com/office/word/2010/wordprocessingCanvas" xmlns:mc="http://schemas.openxmlformats.org/markup-compatibility/2006" xmlns:o="urn:schemas-microsoft-com:office:office" xmlns:v="urn:schemas-microsoft-com:vml" xmlns:wp14="http://schemas.microsoft.com/office/word/2010/wordprocessingDrawing" xmlns:w10="urn:schemas-microsoft-com:office:word" xmlns:w="http://schemas.openxmlformats.org/wordprocessingml/2006/main" xmlns:w14="http://schemas.microsoft.com/office/word/2010/wordml" xmlns:wpg="http://schemas.microsoft.com/office/word/2010/wordprocessingGroup" xmlns:wpi="http://schemas.microsoft.com/office/word/2010/wordprocessingInk" xmlns:wps="http://schemas.microsoft.com/office/word/2010/wordprocessingShape" xmlns:a14="http://schemas.microsoft.com/office/drawing/2010/main" val="0"/>
+                          <a14:useLocalDpi xmlns:a14="http://schemas.microsoft.com/office/drawing/2010/main" val="0"/>
                         </a:ext>
                       </a:extLst>
                     </a:blip>
@@ -11819,7 +11649,7 @@
                     </a:ln>
                     <a:extLst>
                       <a:ext uri="{53640926-AAD7-44D8-BBD7-CCE9431645EC}">
-                        <a14:shadowObscured xmlns="" xmlns:wpc="http://schemas.microsoft.com/office/word/2010/wordprocessingCanvas" xmlns:mc="http://schemas.openxmlformats.org/markup-compatibility/2006" xmlns:o="urn:schemas-microsoft-com:office:office" xmlns:v="urn:schemas-microsoft-com:vml" xmlns:wp14="http://schemas.microsoft.com/office/word/2010/wordprocessingDrawing" xmlns:w10="urn:schemas-microsoft-com:office:word" xmlns:w="http://schemas.openxmlformats.org/wordprocessingml/2006/main" xmlns:w14="http://schemas.microsoft.com/office/word/2010/wordml" xmlns:wpg="http://schemas.microsoft.com/office/word/2010/wordprocessingGroup" xmlns:wpi="http://schemas.microsoft.com/office/word/2010/wordprocessingInk" xmlns:wps="http://schemas.microsoft.com/office/word/2010/wordprocessingShape" xmlns:a14="http://schemas.microsoft.com/office/drawing/2010/main"/>
+                        <a14:shadowObscured xmlns:a14="http://schemas.microsoft.com/office/drawing/2010/main"/>
                       </a:ext>
                     </a:extLst>
                   </pic:spPr>
@@ -11834,7 +11664,6 @@
       <w:pPr>
         <w:pStyle w:val="Caption"/>
       </w:pPr>
-      <w:proofErr w:type="gramStart"/>
       <w:r>
         <w:t>Figure 4-</w:t>
       </w:r>
@@ -11859,17 +11688,8 @@
       <w:r>
         <w:t>.</w:t>
       </w:r>
-      <w:proofErr w:type="gramEnd"/>
-      <w:r>
-        <w:t xml:space="preserve"> </w:t>
-      </w:r>
-      <w:proofErr w:type="gramStart"/>
-      <w:r>
-        <w:t>Rascal CONOPS Illustration.</w:t>
-      </w:r>
-      <w:proofErr w:type="gramEnd"/>
-      <w:r>
-        <w:t xml:space="preserve"> </w:t>
+      <w:r>
+        <w:t xml:space="preserve"> Rascal CONOPS Illustration. </w:t>
       </w:r>
       <w:r>
         <w:t>The Concept of Operations for the Rascal mission consists of several distinct phases, mainly: Initial Separation, Imaging Payload Checkout, Continued Separation, Remote Stationkeeping, Rendezvous, and Inspection Stationkeeping. It also has two overlying states: Cooperative and Uncooperative.</w:t>
@@ -11972,15 +11792,7 @@
     </w:p>
     <w:p>
       <w:r>
-        <w:t xml:space="preserve">This phase begins the moment that Rascal is ejected from its CubeSat deployer. It consists of the powering </w:t>
-      </w:r>
-      <w:proofErr w:type="spellStart"/>
-      <w:r>
-        <w:t>on</w:t>
-      </w:r>
-      <w:proofErr w:type="spellEnd"/>
-      <w:r>
-        <w:t xml:space="preserve"> </w:t>
+        <w:t xml:space="preserve">This phase begins the moment that Rascal is ejected from its CubeSat deployer. It consists of the powering on </w:t>
       </w:r>
       <w:r>
         <w:t>of the primary</w:t>
@@ -11989,15 +11801,7 @@
         <w:t xml:space="preserve"> spacecraft, which would include initiating satellite beaconing</w:t>
       </w:r>
       <w:r>
-        <w:t xml:space="preserve"> and attitude determination and control (ADC) systems. The secondary spacecraft would remain in </w:t>
-      </w:r>
-      <w:proofErr w:type="gramStart"/>
-      <w:r>
-        <w:t>its</w:t>
-      </w:r>
-      <w:proofErr w:type="gramEnd"/>
-      <w:r>
-        <w:t xml:space="preserve"> powered off state until its separation from the primary.</w:t>
+        <w:t xml:space="preserve"> and attitude determination and control (ADC) systems. The secondary spacecraft would remain in its powered off state until its separation from the primary.</w:t>
       </w:r>
     </w:p>
     <w:p>
@@ -12167,15 +11971,7 @@
     </w:p>
     <w:p>
       <w:r>
-        <w:t xml:space="preserve">Once the interceptor has reached its RSK distance, it </w:t>
-      </w:r>
-      <w:proofErr w:type="gramStart"/>
-      <w:r>
-        <w:t>will</w:t>
-      </w:r>
-      <w:proofErr w:type="gramEnd"/>
-      <w:r>
-        <w:t xml:space="preserve"> stationkeep until said separation has been verified, which will take place in a manner similar to that for verifying the ISK distance in Section </w:t>
+        <w:t xml:space="preserve">Once the interceptor has reached its RSK distance, it will stationkeep until said separation has been verified, which will take place in a manner similar to that for verifying the ISK distance in Section </w:t>
       </w:r>
       <w:r>
         <w:t>4.2.2.2.4.</w:t>
@@ -12226,7 +12022,7 @@
                                 <pic:cNvPicPr/>
                               </pic:nvPicPr>
                               <pic:blipFill>
-                                <a:blip r:embed="rId15"/>
+                                <a:blip r:embed="rId16"/>
                                 <a:srcRect l="16174" t="14410" r="15194"/>
                                 <a:stretch>
                                   <a:fillRect/>
@@ -12252,25 +12048,36 @@
                   <w:pPr>
                     <w:pStyle w:val="Caption"/>
                   </w:pPr>
-                  <w:proofErr w:type="gramStart"/>
                   <w:r>
                     <w:t>Figure 4</w:t>
                   </w:r>
                   <w:r>
                     <w:noBreakHyphen/>
                   </w:r>
-                  <w:fldSimple w:instr=" SEQ Figure \* ARABIC \s 1 ">
-                    <w:r>
-                      <w:rPr>
-                        <w:noProof/>
-                      </w:rPr>
-                      <w:t>2</w:t>
-                    </w:r>
-                  </w:fldSimple>
+                  <w:r>
+                    <w:fldChar w:fldCharType="begin"/>
+                  </w:r>
+                  <w:r>
+                    <w:instrText xml:space="preserve"> SEQ Figure \* ARABIC \s 1 </w:instrText>
+                  </w:r>
+                  <w:r>
+                    <w:fldChar w:fldCharType="separate"/>
+                  </w:r>
+                  <w:r>
+                    <w:rPr>
+                      <w:noProof/>
+                    </w:rPr>
+                    <w:t>2</w:t>
+                  </w:r>
+                  <w:r>
+                    <w:rPr>
+                      <w:noProof/>
+                    </w:rPr>
+                    <w:fldChar w:fldCharType="end"/>
+                  </w:r>
                   <w:r>
                     <w:t>.</w:t>
                   </w:r>
-                  <w:proofErr w:type="gramEnd"/>
                   <w:r>
                     <w:t xml:space="preserve"> </w:t>
                   </w:r>
@@ -12365,14 +12172,9 @@
       <w:r>
         <w:t xml:space="preserve">Phase 2 of the Rascal mission is not very different from Phase 1: the visual aids will be turned off either due to the batteries dying or by a command from the ground, thus transforming the target into a </w:t>
       </w:r>
-      <w:proofErr w:type="spellStart"/>
       <w:r>
         <w:lastRenderedPageBreak/>
-        <w:t>noncooperating</w:t>
-      </w:r>
-      <w:proofErr w:type="spellEnd"/>
-      <w:r>
-        <w:t xml:space="preserve"> space object. As such, Phase 2 will consist of the same maneuvers as those described in Phase 1, with the same mission timer in play as in that phase. Full mission success is defined as being able to complete Phase 1.</w:t>
+        <w:t>noncooperating space object. As such, Phase 2 will consist of the same maneuvers as those described in Phase 1, with the same mission timer in play as in that phase. Full mission success is defined as being able to complete Phase 1.</w:t>
       </w:r>
     </w:p>
     <w:p>
@@ -12520,18 +12322,16 @@
         </w:rPr>
         <w:t>Downlink of a single image, and its corresponding displacement and angle data, of an RSO from a relative distance of at less than 10 meters.</w:t>
       </w:r>
-      <w:bookmarkStart w:id="36" w:name="_GoBack"/>
-      <w:bookmarkEnd w:id="36"/>
     </w:p>
     <w:p>
       <w:pPr>
         <w:pStyle w:val="Heading1"/>
       </w:pPr>
-      <w:bookmarkStart w:id="37" w:name="_Toc387253374"/>
+      <w:bookmarkStart w:id="36" w:name="_Toc387253374"/>
       <w:r>
         <w:t>Requirements Verification</w:t>
       </w:r>
-      <w:bookmarkEnd w:id="37"/>
+      <w:bookmarkEnd w:id="36"/>
       <w:r>
         <w:t xml:space="preserve"> </w:t>
       </w:r>
@@ -12558,86 +12358,68 @@
           <w:szCs w:val="28"/>
         </w:rPr>
       </w:pPr>
-      <w:bookmarkStart w:id="38" w:name="_Toc387248565"/>
-      <w:bookmarkStart w:id="39" w:name="_Toc387253375"/>
+      <w:bookmarkStart w:id="37" w:name="_Toc387248565"/>
+      <w:bookmarkStart w:id="38" w:name="_Toc387253375"/>
+      <w:bookmarkEnd w:id="37"/>
       <w:bookmarkEnd w:id="38"/>
+    </w:p>
+    <w:p>
+      <w:pPr>
+        <w:pStyle w:val="Heading2"/>
+      </w:pPr>
+      <w:bookmarkStart w:id="39" w:name="_Toc387253376"/>
+      <w:r>
+        <w:t>Rationale and Taxonomy</w:t>
+      </w:r>
       <w:bookmarkEnd w:id="39"/>
     </w:p>
     <w:p>
-      <w:pPr>
-        <w:pStyle w:val="Heading2"/>
-      </w:pPr>
-      <w:bookmarkStart w:id="40" w:name="_Toc387253376"/>
-      <w:r>
-        <w:t>Rationale and Taxonomy</w:t>
-      </w:r>
-      <w:bookmarkEnd w:id="40"/>
+      <w:r>
+        <w:t>Requirements Verification is the method of verifying that mission success has been fully met by a given mission. This mission success is determined by the ability of a mission developer’s design to meet a checklist of primary requirements that have been issued by a potential customer (</w:t>
+      </w:r>
+      <w:r>
+        <w:t>s</w:t>
+      </w:r>
+      <w:r>
+        <w:t>uch as NASA, Boeing, the DoD). If these top-level mission requirements are not met, it is within the customer’s judgment to determine whether or not their requirements were too strict</w:t>
+      </w:r>
+      <w:r>
+        <w:t>, their desired mission is too impractical, or if their selection of mission developer is at fault. If it is the latter case, it is within the potential customer’s power to part ways with the mission developer, thus making any effort that went into the development of the mission a waste of time, money, and resources.</w:t>
+      </w:r>
     </w:p>
     <w:p>
       <w:r>
-        <w:t>Requirements Verification is the method of verifying that mission success has been fully met by a given mission. This mission success is determined by the ability of a mission developer’s design to meet a checklist of primary requirements that have been issued by a potential customer (</w:t>
-      </w:r>
-      <w:r>
-        <w:t>s</w:t>
-      </w:r>
-      <w:r>
-        <w:t xml:space="preserve">uch as NASA, Boeing, the </w:t>
-      </w:r>
-      <w:proofErr w:type="spellStart"/>
-      <w:proofErr w:type="gramStart"/>
-      <w:r>
-        <w:t>DoD</w:t>
-      </w:r>
-      <w:proofErr w:type="spellEnd"/>
-      <w:proofErr w:type="gramEnd"/>
-      <w:r>
-        <w:t>). If these top-level mission requirements are not met, it is within the customer’s judgment to determine whether or not their requirements were too strict</w:t>
-      </w:r>
-      <w:r>
-        <w:t>, their desired mission is too impractical, or if their selection of mission developer is at fault. If it is the latter case, it is within the potential customer’s power to part ways with the mission developer, thus making any effort that went into the development of the mission a waste of time, money, and resources.</w:t>
+        <w:t>Hence, one of the most important portions of the preliminary stages of spacecraft mission design is properly defining mission requirements. In the case of the Rascal mission, the main source of these requirements is the Team Bravo Request for Proposal</w:t>
+      </w:r>
+      <w:r>
+        <w:t xml:space="preserve"> (RFP)</w:t>
+      </w:r>
+      <w:r>
+        <w:t xml:space="preserve">. This document describes both the type of mission that is to be attempted, as well as the success criteria associated with said mission, and thus is the main driver of mission design going forward. </w:t>
+      </w:r>
+      <w:r>
+        <w:t>Implicit in these requir</w:t>
+      </w:r>
+      <w:r>
+        <w:t xml:space="preserve">ements is the need to remotely verify their successful completion when it comes time for the actual mission; otherwise the relevance of the Rascal mission would be moot and the rationale for its launch would be non-existent. Finally, even if the Rascal mission is designed to meet all of these requirements, and can demonstrate as much, it would </w:t>
+      </w:r>
+      <w:r>
+        <w:t xml:space="preserve">be completely unreasonable for said mission to take an extended amount of time to be completed. The longer a mission takes to run out, the more resources have to be utilized in its operation and the more likely that </w:t>
+      </w:r>
+      <w:r>
+        <w:lastRenderedPageBreak/>
+        <w:t>it will experience a failure before mission success can be met. Thus, mission lifetime is a key factor in defining the mission success as a whole.</w:t>
       </w:r>
     </w:p>
     <w:p>
       <w:r>
-        <w:t>Hence, one of the most important portions of the preliminary stages of spacecraft mission design is properly defining mission requirements. In the case of the Rascal mission, the main source of these requirements is the Team Bravo Request for Proposal</w:t>
-      </w:r>
-      <w:r>
-        <w:t xml:space="preserve"> (RFP)</w:t>
-      </w:r>
-      <w:r>
-        <w:t xml:space="preserve">. This document describes both the type of mission that is to be attempted, as well as the success criteria associated with said mission, and thus is the main driver of mission design going forward. </w:t>
-      </w:r>
-      <w:r>
-        <w:t>Implicit in these requir</w:t>
-      </w:r>
-      <w:r>
-        <w:t xml:space="preserve">ements is the need to remotely verify their successful completion when it comes time for the actual mission; otherwise the relevance of the Rascal mission would be moot and the rationale for its launch would be non-existent. Finally, even if the Rascal mission is designed to meet all of these requirements, and can demonstrate as much, it would </w:t>
-      </w:r>
-      <w:r>
-        <w:t xml:space="preserve">be completely unreasonable for said mission to take an extended amount of time to be completed. The longer a mission takes to run out, the more resources have to be utilized in its operation and the more likely that </w:t>
-      </w:r>
-      <w:r>
-        <w:lastRenderedPageBreak/>
-        <w:t>it will experience a failure before mission success can be met. Thus, mission lifetime is a key factor in defining the mission success as a whole.</w:t>
-      </w:r>
-    </w:p>
-    <w:p>
-      <w:r>
         <w:t xml:space="preserve">From these requirements (Known as the </w:t>
       </w:r>
       <w:r>
         <w:t>Top-Level</w:t>
       </w:r>
       <w:r>
-        <w:t xml:space="preserve"> Requirements) would then come all other requirements associated with designing a successful </w:t>
-      </w:r>
-      <w:proofErr w:type="gramStart"/>
-      <w:r>
-        <w:t>mission.</w:t>
-      </w:r>
-      <w:proofErr w:type="gramEnd"/>
-      <w:r>
-        <w:t xml:space="preserve"> Such requirements could be as simple as stating that the spacecraft must have a particular subsystem, or as specific as stating the force required to secure a bolt on the final spacecraft. Regardless, any of such requirements form a subset of one or more of the larger requirements above it. </w:t>
+        <w:t xml:space="preserve"> Requirements) would then come all other requirements associated with designing a successful mission. Such requirements could be as simple as stating that the spacecraft must have a particular subsystem, or as specific as stating the force required to secure a bolt on the final spacecraft. Regardless, any of such requirements form a subset of one or more of the larger requirements above it. </w:t>
       </w:r>
     </w:p>
     <w:p>
@@ -12701,11 +12483,9 @@
       <w:r>
         <w:t xml:space="preserve">: Requirements that can only be verified through computational analyses and not through physical measurement or testing. Requirements that fall under this category include calculating the thermal profile of the spacecraft system, determining the expected roll rates that can be achieved with its attitude determination </w:t>
       </w:r>
-      <w:proofErr w:type="gramStart"/>
-      <w:r>
-        <w:t>an</w:t>
-      </w:r>
-      <w:proofErr w:type="gramEnd"/>
+      <w:r>
+        <w:t>and</w:t>
+      </w:r>
       <w:r>
         <w:t xml:space="preserve"> control system, finding the amount of </w:t>
       </w:r>
@@ -12823,12 +12603,12 @@
       <w:pPr>
         <w:pStyle w:val="Heading2"/>
       </w:pPr>
-      <w:bookmarkStart w:id="41" w:name="_Toc387253377"/>
+      <w:bookmarkStart w:id="40" w:name="_Toc387253377"/>
       <w:r>
         <w:lastRenderedPageBreak/>
         <w:t>Mission Constraints</w:t>
       </w:r>
-      <w:bookmarkEnd w:id="41"/>
+      <w:bookmarkEnd w:id="40"/>
     </w:p>
     <w:p>
       <w:r>
@@ -12846,14 +12626,14 @@
           <w:i w:val="0"/>
         </w:rPr>
       </w:pPr>
-      <w:bookmarkStart w:id="42" w:name="_Toc387253378"/>
+      <w:bookmarkStart w:id="41" w:name="_Toc387253378"/>
       <w:r>
         <w:rPr>
           <w:i w:val="0"/>
         </w:rPr>
         <w:t>Launch Vehicle Integration</w:t>
       </w:r>
-      <w:bookmarkEnd w:id="42"/>
+      <w:bookmarkEnd w:id="41"/>
       <w:r>
         <w:rPr>
           <w:i w:val="0"/>
@@ -12866,15 +12646,7 @@
         <w:t>One of the most important (and difficult) parts of any spacecraft mission is actually getting it off of the Earth’s surface and into orbit</w:t>
       </w:r>
       <w:r>
-        <w:t xml:space="preserve">. Regardless of the work that is done preparing and developing the mission, if it isn’t able to be integrated into one of the currently available rockets, it will have no way of reaching orbit, and thus, no way of achieving its mission goal. Thus, it is </w:t>
-      </w:r>
-      <w:proofErr w:type="gramStart"/>
-      <w:r>
-        <w:t>key</w:t>
-      </w:r>
-      <w:proofErr w:type="gramEnd"/>
-      <w:r>
-        <w:t xml:space="preserve"> that wh</w:t>
+        <w:t>. Regardless of the work that is done preparing and developing the mission, if it isn’t able to be integrated into one of the currently available rockets, it will have no way of reaching orbit, and thus, no way of achieving its mission goal. Thus, it is key that wh</w:t>
       </w:r>
       <w:r>
         <w:t>ichever</w:t>
@@ -12920,15 +12692,7 @@
         <w:t>that any particular mission falls into</w:t>
       </w:r>
       <w:r>
-        <w:t xml:space="preserve">: </w:t>
-      </w:r>
-      <w:proofErr w:type="spellStart"/>
-      <w:r>
-        <w:t>nano</w:t>
-      </w:r>
-      <w:proofErr w:type="spellEnd"/>
-      <w:r>
-        <w:t xml:space="preserve"> and micro</w:t>
+        <w:t>: nano and micro</w:t>
       </w:r>
       <w:r>
         <w:t>-</w:t>
@@ -12986,17 +12750,9 @@
       <w:r>
         <w:t xml:space="preserve">An example of </w:t>
       </w:r>
-      <w:proofErr w:type="gramStart"/>
-      <w:r>
-        <w:t xml:space="preserve">a </w:t>
-      </w:r>
-      <w:r>
-        <w:t>3</w:t>
-      </w:r>
-      <w:r>
-        <w:t>U</w:t>
-      </w:r>
-      <w:proofErr w:type="gramEnd"/>
+      <w:r>
+        <w:t>3U</w:t>
+      </w:r>
       <w:r>
         <w:t xml:space="preserve"> nanosatellite architecture, as defined by the </w:t>
       </w:r>
@@ -13044,7 +12800,7 @@
                     <pic:cNvPicPr/>
                   </pic:nvPicPr>
                   <pic:blipFill>
-                    <a:blip r:embed="rId16" cstate="print"/>
+                    <a:blip r:embed="rId17" cstate="print"/>
                     <a:stretch>
                       <a:fillRect/>
                     </a:stretch>
@@ -13072,19 +12828,11 @@
           <w:b/>
         </w:rPr>
       </w:pPr>
-      <w:proofErr w:type="gramStart"/>
       <w:r>
         <w:rPr>
           <w:b/>
         </w:rPr>
-        <w:t>Figure 5-1.</w:t>
-      </w:r>
-      <w:proofErr w:type="gramEnd"/>
-      <w:r>
-        <w:rPr>
-          <w:b/>
-        </w:rPr>
-        <w:t xml:space="preserve"> CubeSat </w:t>
+        <w:t xml:space="preserve">Figure 5-1. CubeSat </w:t>
       </w:r>
       <w:r>
         <w:rPr>
@@ -13150,26 +12898,18 @@
           <w:b/>
         </w:rPr>
       </w:pPr>
-      <w:proofErr w:type="gramStart"/>
       <w:r>
         <w:rPr>
           <w:b/>
         </w:rPr>
-        <w:t>Table 5-1.</w:t>
-      </w:r>
-      <w:proofErr w:type="gramEnd"/>
-      <w:r>
-        <w:rPr>
-          <w:b/>
-        </w:rPr>
-        <w:t xml:space="preserve"> CubeSat Deployer Fact Sheet</w:t>
+        <w:t>Table 5-1. CubeSat Deployer Fact Sheet</w:t>
       </w:r>
     </w:p>
     <w:tbl>
       <w:tblPr>
         <w:tblStyle w:val="TableGrid"/>
         <w:tblW w:w="0" w:type="auto"/>
-        <w:tblLook w:val="04A0"/>
+        <w:tblLook w:val="04A0" w:firstRow="1" w:lastRow="0" w:firstColumn="1" w:lastColumn="0" w:noHBand="0" w:noVBand="1"/>
       </w:tblPr>
       <w:tblGrid>
         <w:gridCol w:w="1915"/>
@@ -13733,7 +13473,7 @@
           <w:i w:val="0"/>
         </w:rPr>
       </w:pPr>
-      <w:bookmarkStart w:id="43" w:name="_Toc387253379"/>
+      <w:bookmarkStart w:id="42" w:name="_Toc387253379"/>
       <w:r>
         <w:rPr>
           <w:i w:val="0"/>
@@ -13741,7 +13481,7 @@
         <w:lastRenderedPageBreak/>
         <w:t>Mission Lifetime</w:t>
       </w:r>
-      <w:bookmarkEnd w:id="43"/>
+      <w:bookmarkEnd w:id="42"/>
     </w:p>
     <w:p>
       <w:pPr>
@@ -13780,7 +13520,6 @@
         </w:rPr>
         <w:t xml:space="preserve">. Beyond this, though, perturbations (such as Solar Radiation pressure, Third-Body influences, and the </w:t>
       </w:r>
-      <w:proofErr w:type="spellStart"/>
       <w:r>
         <w:rPr>
           <w:rFonts w:ascii="Times New Roman" w:hAnsi="Times New Roman" w:cs="Times New Roman"/>
@@ -13791,14 +13530,7 @@
         <w:rPr>
           <w:rFonts w:ascii="Times New Roman" w:hAnsi="Times New Roman" w:cs="Times New Roman"/>
         </w:rPr>
-        <w:t>blateness</w:t>
-      </w:r>
-      <w:proofErr w:type="spellEnd"/>
-      <w:r>
-        <w:rPr>
-          <w:rFonts w:ascii="Times New Roman" w:hAnsi="Times New Roman" w:cs="Times New Roman"/>
-        </w:rPr>
-        <w:t xml:space="preserve"> of the Earth) lead to greater uncertainty </w:t>
+        <w:t xml:space="preserve">blateness of the Earth) lead to greater uncertainty </w:t>
       </w:r>
       <w:r>
         <w:rPr>
@@ -13856,14 +13588,14 @@
           <w:i w:val="0"/>
         </w:rPr>
       </w:pPr>
-      <w:bookmarkStart w:id="44" w:name="_Toc387253380"/>
+      <w:bookmarkStart w:id="43" w:name="_Toc387253380"/>
       <w:r>
         <w:rPr>
           <w:i w:val="0"/>
         </w:rPr>
         <w:t>Mission Success Verification</w:t>
       </w:r>
-      <w:bookmarkEnd w:id="44"/>
+      <w:bookmarkEnd w:id="43"/>
     </w:p>
     <w:p>
       <w:r>
@@ -13943,7 +13675,7 @@
           <w:i w:val="0"/>
         </w:rPr>
       </w:pPr>
-      <w:bookmarkStart w:id="45" w:name="_Toc387253381"/>
+      <w:bookmarkStart w:id="44" w:name="_Toc387253381"/>
       <w:r>
         <w:rPr>
           <w:i w:val="0"/>
@@ -13956,7 +13688,7 @@
         </w:rPr>
         <w:t xml:space="preserve"> Mitigation</w:t>
       </w:r>
-      <w:bookmarkEnd w:id="45"/>
+      <w:bookmarkEnd w:id="44"/>
     </w:p>
     <w:p>
       <w:r>
@@ -13994,11 +13726,11 @@
           <w:numId w:val="16"/>
         </w:numPr>
       </w:pPr>
-      <w:bookmarkStart w:id="46" w:name="_Toc387253382"/>
+      <w:bookmarkStart w:id="45" w:name="_Toc387253382"/>
       <w:r>
         <w:t>Chaser Spacecraft Unable to Locate Target Object</w:t>
       </w:r>
-      <w:bookmarkEnd w:id="46"/>
+      <w:bookmarkEnd w:id="45"/>
     </w:p>
     <w:p>
       <w:r>
@@ -14064,11 +13796,11 @@
           <w:numId w:val="16"/>
         </w:numPr>
       </w:pPr>
-      <w:bookmarkStart w:id="47" w:name="_Toc387253383"/>
+      <w:bookmarkStart w:id="46" w:name="_Toc387253383"/>
       <w:r>
         <w:t>Spacecraft Separation Failure</w:t>
       </w:r>
-      <w:bookmarkEnd w:id="47"/>
+      <w:bookmarkEnd w:id="46"/>
     </w:p>
     <w:p>
       <w:pPr>
@@ -14155,11 +13887,11 @@
       <w:r>
         <w:t xml:space="preserve"> </w:t>
       </w:r>
-      <w:bookmarkStart w:id="48" w:name="_Toc387253384"/>
+      <w:bookmarkStart w:id="47" w:name="_Toc387253384"/>
       <w:r>
         <w:t>Propulsion System Failure</w:t>
       </w:r>
-      <w:bookmarkEnd w:id="48"/>
+      <w:bookmarkEnd w:id="47"/>
       <w:r>
         <w:tab/>
       </w:r>
@@ -14206,11 +13938,11 @@
           <w:numId w:val="16"/>
         </w:numPr>
       </w:pPr>
-      <w:bookmarkStart w:id="49" w:name="_Toc387253385"/>
+      <w:bookmarkStart w:id="48" w:name="_Toc387253385"/>
       <w:r>
         <w:t>Collision between Target and Chaser</w:t>
       </w:r>
-      <w:bookmarkEnd w:id="49"/>
+      <w:bookmarkEnd w:id="48"/>
     </w:p>
     <w:p>
       <w:r>
@@ -14228,37 +13960,21 @@
           <w:numId w:val="16"/>
         </w:numPr>
       </w:pPr>
-      <w:bookmarkStart w:id="50" w:name="_Toc387253386"/>
+      <w:bookmarkStart w:id="49" w:name="_Toc387253386"/>
       <w:r>
         <w:t>Run Out of Propellant before Mission Completion</w:t>
       </w:r>
-      <w:bookmarkEnd w:id="50"/>
+      <w:bookmarkEnd w:id="49"/>
     </w:p>
     <w:p>
       <w:r>
-        <w:t xml:space="preserve">As discussed in Section 5.2.2.1, timing is </w:t>
-      </w:r>
-      <w:proofErr w:type="gramStart"/>
-      <w:r>
-        <w:t>key</w:t>
-      </w:r>
-      <w:proofErr w:type="gramEnd"/>
-      <w:r>
-        <w:t xml:space="preserve"> in executing each of the orbital maneuvers involved with the Rascal mission. Thus, there is a certain risk involved with using too much propellant to </w:t>
+        <w:t xml:space="preserve">As discussed in Section 5.2.2.1, timing is key in executing each of the orbital maneuvers involved with the Rascal mission. Thus, there is a certain risk involved with using too much propellant to </w:t>
       </w:r>
       <w:r>
         <w:t>execute</w:t>
       </w:r>
       <w:r>
-        <w:t xml:space="preserve"> one or more of the maneuvers listed in Section 3.2, resulting in the loss of propellant before mission completion. This risk has already been somewhat mitigated through the inclusion of two spacecraft with propulsion systems. It can be further mitigated through the simulation of all orbital scenarios through the use of mission planning software on the ground (Preliminary software for just such testing has already been made available by Dr. </w:t>
-      </w:r>
-      <w:proofErr w:type="spellStart"/>
-      <w:r>
-        <w:t>Swartwout</w:t>
-      </w:r>
-      <w:proofErr w:type="spellEnd"/>
-      <w:r>
-        <w:t xml:space="preserve"> through his work on the Bandit mission at Washington University in St. Louis).</w:t>
+        <w:t xml:space="preserve"> one or more of the maneuvers listed in Section 3.2, resulting in the loss of propellant before mission completion. This risk has already been somewhat mitigated through the inclusion of two spacecraft with propulsion systems. It can be further mitigated through the simulation of all orbital scenarios through the use of mission planning software on the ground (Preliminary software for just such testing has already been made available by Dr. Swartwout through his work on the Bandit mission at Washington University in St. Louis).</w:t>
       </w:r>
     </w:p>
     <w:p>
@@ -14269,11 +13985,11 @@
           <w:numId w:val="16"/>
         </w:numPr>
       </w:pPr>
-      <w:bookmarkStart w:id="51" w:name="_Toc387253387"/>
+      <w:bookmarkStart w:id="50" w:name="_Toc387253387"/>
       <w:r>
         <w:t>Standard CubeSat Mission Risks</w:t>
       </w:r>
-      <w:bookmarkEnd w:id="51"/>
+      <w:bookmarkEnd w:id="50"/>
     </w:p>
     <w:p>
       <w:r>
@@ -14288,11 +14004,11 @@
           <w:numId w:val="16"/>
         </w:numPr>
       </w:pPr>
-      <w:bookmarkStart w:id="52" w:name="_Toc387253388"/>
+      <w:bookmarkStart w:id="51" w:name="_Toc387253388"/>
       <w:r>
         <w:t>Loss of Communication</w:t>
       </w:r>
-      <w:bookmarkEnd w:id="52"/>
+      <w:bookmarkEnd w:id="51"/>
     </w:p>
     <w:p>
       <w:pPr>
@@ -14361,11 +14077,11 @@
           <w:numId w:val="16"/>
         </w:numPr>
       </w:pPr>
-      <w:bookmarkStart w:id="53" w:name="_Toc387253389"/>
+      <w:bookmarkStart w:id="52" w:name="_Toc387253389"/>
       <w:r>
         <w:t>Spacecraft Unable to Generate Enough Power</w:t>
       </w:r>
-      <w:bookmarkEnd w:id="53"/>
+      <w:bookmarkEnd w:id="52"/>
     </w:p>
     <w:p>
       <w:pPr>
@@ -14426,21 +14142,19 @@
           <w:numId w:val="16"/>
         </w:numPr>
       </w:pPr>
-      <w:bookmarkStart w:id="54" w:name="_Toc387253390"/>
+      <w:bookmarkStart w:id="53" w:name="_Toc387253390"/>
       <w:r>
         <w:t>Deorbit Occurs Before Six Months Has Passed</w:t>
       </w:r>
-      <w:bookmarkEnd w:id="54"/>
+      <w:bookmarkEnd w:id="53"/>
     </w:p>
     <w:p>
       <w:r>
         <w:t xml:space="preserve">As discussed in Section 5.2.3, the mission lifetime for the Rascal mission has been set at 6 months. Thus, before any launch is accepted, the orbit that can potentially be reached by the launch vehicle through </w:t>
       </w:r>
-      <w:proofErr w:type="spellStart"/>
-      <w:r>
-        <w:t>he</w:t>
-      </w:r>
-      <w:proofErr w:type="spellEnd"/>
+      <w:r>
+        <w:t>the</w:t>
+      </w:r>
       <w:r>
         <w:t xml:space="preserve"> use of orbit prediction software (Such as STK or GMAT) as to ensure that said orbit will result in at least a 6 month lifetime.</w:t>
       </w:r>
@@ -14453,11 +14167,11 @@
           <w:numId w:val="16"/>
         </w:numPr>
       </w:pPr>
-      <w:bookmarkStart w:id="55" w:name="_Toc387253391"/>
+      <w:bookmarkStart w:id="54" w:name="_Toc387253391"/>
       <w:r>
         <w:t>Launch Vehicle Causes Component Failure</w:t>
       </w:r>
-      <w:bookmarkEnd w:id="55"/>
+      <w:bookmarkEnd w:id="54"/>
     </w:p>
     <w:p>
       <w:r>
@@ -14521,7 +14235,7 @@
                     </pic:cNvPicPr>
                   </pic:nvPicPr>
                   <pic:blipFill>
-                    <a:blip r:embed="rId17" cstate="print"/>
+                    <a:blip r:embed="rId18" cstate="print"/>
                     <a:srcRect/>
                     <a:stretch>
                       <a:fillRect/>
@@ -14574,11 +14288,11 @@
           <w:numId w:val="16"/>
         </w:numPr>
       </w:pPr>
-      <w:bookmarkStart w:id="56" w:name="_Toc387253392"/>
+      <w:bookmarkStart w:id="55" w:name="_Toc387253392"/>
       <w:r>
         <w:t>Damage from Radiation</w:t>
       </w:r>
-      <w:bookmarkEnd w:id="56"/>
+      <w:bookmarkEnd w:id="55"/>
     </w:p>
     <w:p>
       <w:r>
@@ -14593,11 +14307,11 @@
           <w:numId w:val="16"/>
         </w:numPr>
       </w:pPr>
-      <w:bookmarkStart w:id="57" w:name="_Toc387253393"/>
+      <w:bookmarkStart w:id="56" w:name="_Toc387253393"/>
       <w:r>
         <w:t>Risk Mitigation Summary</w:t>
       </w:r>
-      <w:bookmarkEnd w:id="57"/>
+      <w:bookmarkEnd w:id="56"/>
     </w:p>
     <w:p>
       <w:r>
@@ -14617,19 +14331,11 @@
           <w:b/>
         </w:rPr>
       </w:pPr>
-      <w:proofErr w:type="gramStart"/>
       <w:r>
         <w:rPr>
           <w:b/>
         </w:rPr>
-        <w:t>Table 5-2.</w:t>
-      </w:r>
-      <w:proofErr w:type="gramEnd"/>
-      <w:r>
-        <w:rPr>
-          <w:b/>
-        </w:rPr>
-        <w:t xml:space="preserve"> Rascal Mission Risk Summary</w:t>
+        <w:t>Table 5-2. Rascal Mission Risk Summary</w:t>
       </w:r>
     </w:p>
     <w:tbl>
@@ -14641,7 +14347,7 @@
           <w:left w:w="0" w:type="dxa"/>
           <w:right w:w="0" w:type="dxa"/>
         </w:tblCellMar>
-        <w:tblLook w:val="04A0"/>
+        <w:tblLook w:val="04A0" w:firstRow="1" w:lastRow="0" w:firstColumn="1" w:lastColumn="0" w:noHBand="0" w:noVBand="1"/>
       </w:tblPr>
       <w:tblGrid>
         <w:gridCol w:w="1370"/>
@@ -15446,13 +15152,8 @@
               <w:spacing w:before="40" w:after="40"/>
               <w:jc w:val="center"/>
             </w:pPr>
-            <w:proofErr w:type="spellStart"/>
-            <w:r>
-              <w:t>Deorbits</w:t>
-            </w:r>
-            <w:proofErr w:type="spellEnd"/>
-            <w:r>
-              <w:t xml:space="preserve"> before six months</w:t>
+            <w:r>
+              <w:t>Deorbits before six months</w:t>
             </w:r>
           </w:p>
         </w:tc>
@@ -15716,7 +15417,7 @@
           <w:left w:w="0" w:type="dxa"/>
           <w:right w:w="0" w:type="dxa"/>
         </w:tblCellMar>
-        <w:tblLook w:val="04A0"/>
+        <w:tblLook w:val="04A0" w:firstRow="1" w:lastRow="0" w:firstColumn="1" w:lastColumn="0" w:noHBand="0" w:noVBand="1"/>
       </w:tblPr>
       <w:tblGrid>
         <w:gridCol w:w="994"/>
@@ -16488,38 +16189,24 @@
         <w:rPr>
           <w:b/>
         </w:rPr>
-        <w:t xml:space="preserve">Figure 5-12. Table of Risk Consequence </w:t>
-      </w:r>
-      <w:proofErr w:type="spellStart"/>
-      <w:r>
-        <w:rPr>
-          <w:b/>
-        </w:rPr>
-        <w:t>vs</w:t>
-      </w:r>
-      <w:proofErr w:type="spellEnd"/>
-      <w:r>
-        <w:rPr>
-          <w:b/>
-        </w:rPr>
-        <w:t xml:space="preserve"> Likelihood</w:t>
+        <w:t>Figure 5-12. Table of Risk Consequence vs Likelihood</w:t>
       </w:r>
     </w:p>
     <w:p>
       <w:pPr>
         <w:pStyle w:val="Heading2"/>
       </w:pPr>
-      <w:bookmarkStart w:id="58" w:name="_Toc387253394"/>
+      <w:bookmarkStart w:id="57" w:name="_Toc387253394"/>
       <w:r>
         <w:t>Requirements Verification Matrix</w:t>
       </w:r>
-      <w:bookmarkEnd w:id="58"/>
+      <w:bookmarkEnd w:id="57"/>
     </w:p>
     <w:tbl>
       <w:tblPr>
         <w:tblW w:w="10699" w:type="dxa"/>
         <w:tblInd w:w="-432" w:type="dxa"/>
-        <w:tblLook w:val="04A0"/>
+        <w:tblLook w:val="04A0" w:firstRow="1" w:lastRow="0" w:firstColumn="1" w:lastColumn="0" w:noHBand="0" w:noVBand="1"/>
       </w:tblPr>
       <w:tblGrid>
         <w:gridCol w:w="3157"/>
@@ -25346,21 +25033,7 @@
               <w:rPr>
                 <w:rFonts w:eastAsia="Times New Roman"/>
               </w:rPr>
-              <w:t xml:space="preserve">After separation, the secondary spacecraft shall have an operational </w:t>
-            </w:r>
-            <w:proofErr w:type="gramStart"/>
-            <w:r>
-              <w:rPr>
-                <w:rFonts w:eastAsia="Times New Roman"/>
-              </w:rPr>
-              <w:t>life  of</w:t>
-            </w:r>
-            <w:proofErr w:type="gramEnd"/>
-            <w:r>
-              <w:rPr>
-                <w:rFonts w:eastAsia="Times New Roman"/>
-              </w:rPr>
-              <w:t xml:space="preserve"> at least two weeks, with a goal of one month.</w:t>
+              <w:t>After separation, the secondary spacecraft shall have an operational life  of at least two weeks, with a goal of one month.</w:t>
             </w:r>
           </w:p>
         </w:tc>
@@ -25768,11 +25441,11 @@
       <w:pPr>
         <w:pStyle w:val="Heading1"/>
       </w:pPr>
-      <w:bookmarkStart w:id="59" w:name="_Toc387253395"/>
+      <w:bookmarkStart w:id="58" w:name="_Toc387253395"/>
       <w:r>
         <w:t>System Overview</w:t>
       </w:r>
-      <w:bookmarkEnd w:id="59"/>
+      <w:bookmarkEnd w:id="58"/>
     </w:p>
     <w:p>
       <w:r>
@@ -25821,7 +25494,7 @@
                     <pic:cNvPicPr/>
                   </pic:nvPicPr>
                   <pic:blipFill>
-                    <a:blip r:embed="rId18" cstate="print"/>
+                    <a:blip r:embed="rId19" cstate="print"/>
                     <a:srcRect t="12533" b="5591"/>
                     <a:stretch>
                       <a:fillRect/>
@@ -25850,19 +25523,11 @@
           <w:b/>
         </w:rPr>
       </w:pPr>
-      <w:proofErr w:type="gramStart"/>
       <w:r>
         <w:rPr>
           <w:b/>
         </w:rPr>
-        <w:t>Figure 6-1.</w:t>
-      </w:r>
-      <w:proofErr w:type="gramEnd"/>
-      <w:r>
-        <w:rPr>
-          <w:b/>
-        </w:rPr>
-        <w:t xml:space="preserve"> Rascal Functional Block Diagram</w:t>
+        <w:t>Figure 6-1. Rascal Functional Block Diagram</w:t>
       </w:r>
     </w:p>
     <w:p>
@@ -25887,147 +25552,175 @@
           <w:szCs w:val="28"/>
         </w:rPr>
       </w:pPr>
-      <w:bookmarkStart w:id="60" w:name="_Toc387248574"/>
-      <w:bookmarkStart w:id="61" w:name="_Toc387253396"/>
+      <w:bookmarkStart w:id="59" w:name="_Toc387248574"/>
+      <w:bookmarkStart w:id="60" w:name="_Toc387253396"/>
+      <w:bookmarkEnd w:id="59"/>
       <w:bookmarkEnd w:id="60"/>
+    </w:p>
+    <w:p>
+      <w:pPr>
+        <w:pStyle w:val="Heading2"/>
+      </w:pPr>
+      <w:bookmarkStart w:id="61" w:name="_Toc387253397"/>
+      <w:r>
+        <w:t>Primary Spacecraft Overview</w:t>
+      </w:r>
       <w:bookmarkEnd w:id="61"/>
     </w:p>
     <w:p>
-      <w:pPr>
-        <w:pStyle w:val="Heading2"/>
-      </w:pPr>
-      <w:bookmarkStart w:id="62" w:name="_Toc387253397"/>
-      <w:r>
-        <w:t>Primary Spacecraft Overview</w:t>
-      </w:r>
-      <w:bookmarkEnd w:id="62"/>
+      <w:r>
+        <w:t xml:space="preserve">The PSC </w:t>
+      </w:r>
+      <w:r>
+        <w:t>consists of a 3U CubeSat structure that is capable of conjoining to the SSC. The PSC serves as a test-bed on which to demonstrate the RPO and inspection maneuvers outlined in the mission overview.</w:t>
+      </w:r>
+      <w:r>
+        <w:t xml:space="preserve"> The subsystems that make up the PSC are split into two separate groups: those that are set to be developed by Saint Louis University, and those by the Boeing Company. As such, it is necessary to define all interfaces between each half of the spacecraft, as to ensure a proper understanding of the functionality of the spacecraft.</w:t>
+      </w:r>
     </w:p>
     <w:p>
-      <w:r>
-        <w:t xml:space="preserve">The PSC </w:t>
-      </w:r>
-      <w:r>
-        <w:t>consists of a 3U CubeSat structure that is capable of conjoining to the SSC. The PSC serves as a test-bed on which to demonstrate the RPO and inspection maneuvers outlined in the mission overview.</w:t>
-      </w:r>
-      <w:r>
-        <w:t xml:space="preserve"> The subsystems that make up the PSC are split into two separate groups: those that are set to be developed by Saint Louis University, and those by the Boeing Company. As such, it is necessary to define all interfaces between each half of the spacecraft, as to ensure a proper understanding of the functionality of the spacecraft.</w:t>
+      <w:pPr>
+        <w:pStyle w:val="Heading2"/>
+      </w:pPr>
+      <w:bookmarkStart w:id="62" w:name="_Toc387253398"/>
+      <w:r>
+        <w:t>Saint Louis University Subsystems</w:t>
+      </w:r>
+      <w:bookmarkEnd w:id="62"/>
+      <w:r>
+        <w:t xml:space="preserve"> </w:t>
       </w:r>
     </w:p>
     <w:p>
-      <w:pPr>
-        <w:pStyle w:val="Heading2"/>
-      </w:pPr>
-      <w:bookmarkStart w:id="63" w:name="_Toc387253398"/>
-      <w:r>
-        <w:t>Saint Louis University Subsystems</w:t>
-      </w:r>
-      <w:bookmarkEnd w:id="63"/>
+      <w:r>
+        <w:t>The</w:t>
+      </w:r>
       <w:r>
         <w:t xml:space="preserve"> </w:t>
+      </w:r>
+      <w:r>
+        <w:t xml:space="preserve">SLU potion of the </w:t>
+      </w:r>
+      <w:r>
+        <w:t>PSC consis</w:t>
+      </w:r>
+      <w:r>
+        <w:t>ts</w:t>
+      </w:r>
+      <w:r>
+        <w:t xml:space="preserve"> of cold-gas propulsion unit capable of providing up to 50 m/s of Delta-V (</w:t>
+      </w:r>
+      <w:r>
+        <w:rPr>
+          <w:rFonts w:ascii="Calibri" w:hAnsi="Calibri"/>
+        </w:rPr>
+        <w:t>Δ</w:t>
+      </w:r>
+      <w:r>
+        <w:t xml:space="preserve">V) over the course of the mission. This propulsion unit will be capable of providing 3 Degrees of Freedom (DOF) motion (forward-backward, left-right, up-down) and will be controlled by a separate </w:t>
+      </w:r>
+      <w:r>
+        <w:lastRenderedPageBreak/>
+        <w:t xml:space="preserve">thruster firing circuit. This circuit will receive commands from a separate image processing system, which takes in image data collected from the imaging system (a visible-spectrum, 640x480 pixel, 30 frame per second camera) and local spacecraft orientation data (collected from Boeing’s attitude determination and control sensors), and, through the use of navigation algorithms developed by Saint Louis University, determines the thruster firings necessary to keep the PSC on its pre-defined mission profile. Each of these subsystems </w:t>
+      </w:r>
+      <w:r>
+        <w:t>makes</w:t>
+      </w:r>
+      <w:r>
+        <w:t xml:space="preserve"> up the PSC’s “payload”, and </w:t>
+      </w:r>
+      <w:r>
+        <w:t>is</w:t>
+      </w:r>
+      <w:r>
+        <w:t xml:space="preserve"> required to fit within a 1.5U volume.</w:t>
       </w:r>
     </w:p>
     <w:p>
-      <w:r>
-        <w:t>The</w:t>
-      </w:r>
-      <w:r>
-        <w:t xml:space="preserve"> </w:t>
-      </w:r>
-      <w:r>
-        <w:t xml:space="preserve">SLU potion of the </w:t>
-      </w:r>
-      <w:r>
-        <w:t>PSC consis</w:t>
-      </w:r>
-      <w:r>
-        <w:t>ts</w:t>
-      </w:r>
-      <w:r>
-        <w:t xml:space="preserve"> of cold-gas propulsion unit capable of providing up to 50 m/s of Delta-V (</w:t>
-      </w:r>
-      <w:r>
-        <w:rPr>
-          <w:rFonts w:ascii="Calibri" w:hAnsi="Calibri"/>
-        </w:rPr>
-        <w:t>Δ</w:t>
-      </w:r>
-      <w:r>
-        <w:t xml:space="preserve">V) over the course of the mission. This propulsion unit will be capable of providing 3 Degrees of Freedom (DOF) motion (forward-backward, left-right, up-down) and will be controlled by a separate </w:t>
-      </w:r>
-      <w:r>
-        <w:lastRenderedPageBreak/>
-        <w:t xml:space="preserve">thruster firing circuit. This circuit will receive commands from a separate image processing system, which takes in image data collected from the imaging system (a visible-spectrum, 640x480 pixel, 30 frame per second camera) and local spacecraft orientation data (collected from Boeing’s attitude determination and control sensors), and, through the use of navigation algorithms developed by Saint Louis University, determines the thruster firings necessary to keep the PSC on its pre-defined mission profile. Each of these subsystems </w:t>
-      </w:r>
-      <w:proofErr w:type="gramStart"/>
-      <w:r>
-        <w:t>make</w:t>
-      </w:r>
-      <w:proofErr w:type="gramEnd"/>
-      <w:r>
-        <w:t xml:space="preserve"> up the PSC’s “payload”, and are required to fit within a 1.5U volume.</w:t>
-      </w:r>
+      <w:pPr>
+        <w:pStyle w:val="Heading2"/>
+      </w:pPr>
+      <w:bookmarkStart w:id="63" w:name="_Toc387253399"/>
+      <w:r>
+        <w:t>Boeing Company Subsystems</w:t>
+      </w:r>
+      <w:bookmarkEnd w:id="63"/>
     </w:p>
     <w:p>
-      <w:pPr>
-        <w:pStyle w:val="Heading2"/>
-      </w:pPr>
-      <w:bookmarkStart w:id="64" w:name="_Toc387253399"/>
-      <w:r>
-        <w:t>Boeing Company Subsystems</w:t>
-      </w:r>
-      <w:bookmarkEnd w:id="64"/>
+      <w:r>
+        <w:t>The Boeing portion of the PSC consists of the</w:t>
+      </w:r>
+      <w:r>
+        <w:t xml:space="preserve"> power (PWR), communications (COM), attitude determination and control (ADC), and command and data handling (CDH) subsystems will each be housed within the remaining 1.5U volume of space and be provided by the Boeing Company.</w:t>
+      </w:r>
+      <w:r>
+        <w:t xml:space="preserve"> Collectively, these subsystems form the Colony-II bus.</w:t>
+      </w:r>
+      <w:r>
+        <w:t xml:space="preserve"> </w:t>
+      </w:r>
+      <w:r>
+        <w:t>The performance characteristics and limitations of the Colony-II are listed in Table 6-1.</w:t>
+      </w:r>
+      <w:r>
+        <w:t xml:space="preserve"> Each accommodation/characteristic relates directly to the design of both portions of the spacecraft, and are thus critical in the overall mission design.</w:t>
+      </w:r>
     </w:p>
     <w:p>
-      <w:r>
-        <w:t>The Boeing portion of the PSC consists of the</w:t>
-      </w:r>
-      <w:r>
-        <w:t xml:space="preserve"> power (PWR), communications (COM), attitude determination and control (ADC), and command and data handling (CDH) subsystems will each be housed within the remaining 1.5U volume of space and be provided by the Boeing Company.</w:t>
-      </w:r>
-      <w:r>
-        <w:t xml:space="preserve"> Collectively, these subsystems form the Colony-II bus.</w:t>
-      </w:r>
-      <w:r>
-        <w:t xml:space="preserve"> </w:t>
-      </w:r>
-      <w:r>
-        <w:t>The performance characteristics and limitations of the Colony-II are listed in Table 6-1.</w:t>
-      </w:r>
-      <w:r>
-        <w:t xml:space="preserve"> Each accommodation/characteristic relates directly to the design of both portions of the spacecraft, and are thus critical in the overall mission design.</w:t>
-      </w:r>
-    </w:p>
-    <w:p>
       <w:pPr>
         <w:pStyle w:val="Caption"/>
       </w:pPr>
-      <w:proofErr w:type="gramStart"/>
       <w:r>
         <w:t xml:space="preserve">Table </w:t>
       </w:r>
-      <w:fldSimple w:instr=" STYLEREF 1 \s ">
-        <w:r>
-          <w:rPr>
-            <w:noProof/>
-          </w:rPr>
-          <w:t>6</w:t>
-        </w:r>
-      </w:fldSimple>
+      <w:r>
+        <w:fldChar w:fldCharType="begin"/>
+      </w:r>
+      <w:r>
+        <w:instrText xml:space="preserve"> STYLEREF 1 \s </w:instrText>
+      </w:r>
+      <w:r>
+        <w:fldChar w:fldCharType="separate"/>
+      </w:r>
+      <w:r>
+        <w:rPr>
+          <w:noProof/>
+        </w:rPr>
+        <w:t>6</w:t>
+      </w:r>
+      <w:r>
+        <w:rPr>
+          <w:noProof/>
+        </w:rPr>
+        <w:fldChar w:fldCharType="end"/>
+      </w:r>
       <w:r>
         <w:noBreakHyphen/>
       </w:r>
-      <w:fldSimple w:instr=" SEQ Table \* ARABIC \s 1 ">
-        <w:r>
-          <w:rPr>
-            <w:noProof/>
-          </w:rPr>
-          <w:t>1</w:t>
-        </w:r>
-      </w:fldSimple>
+      <w:r>
+        <w:fldChar w:fldCharType="begin"/>
+      </w:r>
+      <w:r>
+        <w:instrText xml:space="preserve"> SEQ Table \* ARABIC \s 1 </w:instrText>
+      </w:r>
+      <w:r>
+        <w:fldChar w:fldCharType="separate"/>
+      </w:r>
+      <w:r>
+        <w:rPr>
+          <w:noProof/>
+        </w:rPr>
+        <w:t>1</w:t>
+      </w:r>
+      <w:r>
+        <w:rPr>
+          <w:noProof/>
+        </w:rPr>
+        <w:fldChar w:fldCharType="end"/>
+      </w:r>
       <w:r>
         <w:t>.</w:t>
       </w:r>
-      <w:proofErr w:type="gramEnd"/>
       <w:r>
         <w:t xml:space="preserve"> Colony-II Performance Characteristics/Accommodations</w:t>
       </w:r>
@@ -26036,7 +25729,7 @@
       <w:tblPr>
         <w:tblStyle w:val="TableGrid"/>
         <w:tblW w:w="0" w:type="auto"/>
-        <w:tblLook w:val="04A0"/>
+        <w:tblLook w:val="04A0" w:firstRow="1" w:lastRow="0" w:firstColumn="1" w:lastColumn="0" w:noHBand="0" w:noVBand="1"/>
       </w:tblPr>
       <w:tblGrid>
         <w:gridCol w:w="2448"/>
@@ -26452,13 +26145,8 @@
             <w:vAlign w:val="center"/>
           </w:tcPr>
           <w:p>
-            <w:proofErr w:type="spellStart"/>
-            <w:r>
-              <w:t>Rad</w:t>
-            </w:r>
-            <w:proofErr w:type="spellEnd"/>
-            <w:r>
-              <w:t xml:space="preserve"> hard for LEO total dose for 3 years, SEU tolerant</w:t>
+            <w:r>
+              <w:t>Rad hard for LEO total dose for 3 years, SEU tolerant</w:t>
             </w:r>
           </w:p>
         </w:tc>
@@ -26579,7 +26267,7 @@
           <w:numId w:val="16"/>
         </w:numPr>
       </w:pPr>
-      <w:bookmarkStart w:id="65" w:name="_Toc387253400"/>
+      <w:bookmarkStart w:id="64" w:name="_Toc387253400"/>
       <w:r>
         <w:lastRenderedPageBreak/>
         <w:t>P</w:t>
@@ -26587,7 +26275,7 @@
       <w:r>
         <w:t>rimary Spacecraft Interfaces</w:t>
       </w:r>
-      <w:bookmarkEnd w:id="65"/>
+      <w:bookmarkEnd w:id="64"/>
     </w:p>
     <w:p>
       <w:r>
@@ -26740,11 +26428,11 @@
           <w:numId w:val="16"/>
         </w:numPr>
       </w:pPr>
-      <w:bookmarkStart w:id="66" w:name="_Toc387253401"/>
+      <w:bookmarkStart w:id="65" w:name="_Toc387253401"/>
       <w:r>
         <w:t>Payload-Colony-II Interfaces</w:t>
       </w:r>
-      <w:bookmarkEnd w:id="66"/>
+      <w:bookmarkEnd w:id="65"/>
     </w:p>
     <w:p>
       <w:r>
@@ -26768,8 +26456,10 @@
       </w:pPr>
       <w:r>
         <w:rPr>
+          <w:noProof/>
           <w:sz w:val="22"/>
           <w:szCs w:val="22"/>
+          <w:lang w:eastAsia="en-US" w:bidi="ar-SA"/>
         </w:rPr>
         <w:drawing>
           <wp:inline distT="0" distB="0" distL="0" distR="0">
@@ -26789,7 +26479,7 @@
                     </pic:cNvPicPr>
                   </pic:nvPicPr>
                   <pic:blipFill>
-                    <a:blip r:embed="rId19" cstate="print"/>
+                    <a:blip r:embed="rId20" cstate="print"/>
                     <a:srcRect/>
                     <a:stretch>
                       <a:fillRect/>
@@ -26828,24 +26518,25 @@
           <w:szCs w:val="22"/>
         </w:rPr>
       </w:pPr>
-      <w:proofErr w:type="gramStart"/>
       <w:r>
         <w:rPr>
           <w:b/>
           <w:sz w:val="22"/>
           <w:szCs w:val="22"/>
         </w:rPr>
-        <w:t>Figure 6-2.</w:t>
-      </w:r>
-      <w:proofErr w:type="gramEnd"/>
-      <w:r>
+        <w:t>Figure 6-2. Example DB-25 Pinout</w:t>
+      </w:r>
+    </w:p>
+    <w:p>
+      <w:pPr>
+        <w:pStyle w:val="BodyText"/>
+        <w:jc w:val="center"/>
         <w:rPr>
           <w:b/>
           <w:sz w:val="22"/>
           <w:szCs w:val="22"/>
         </w:rPr>
-        <w:t xml:space="preserve"> Example DB-25 Pinout</w:t>
-      </w:r>
+      </w:pPr>
     </w:p>
     <w:p>
       <w:pPr>
@@ -26879,42 +26570,21 @@
           <w:szCs w:val="22"/>
         </w:rPr>
       </w:pPr>
-    </w:p>
-    <w:p>
-      <w:pPr>
-        <w:pStyle w:val="BodyText"/>
-        <w:jc w:val="center"/>
+      <w:r>
         <w:rPr>
           <w:b/>
           <w:sz w:val="22"/>
           <w:szCs w:val="22"/>
         </w:rPr>
-      </w:pPr>
-      <w:proofErr w:type="gramStart"/>
-      <w:r>
-        <w:rPr>
-          <w:b/>
-          <w:sz w:val="22"/>
-          <w:szCs w:val="22"/>
-        </w:rPr>
         <w:lastRenderedPageBreak/>
-        <w:t>Table 6-2.</w:t>
-      </w:r>
-      <w:proofErr w:type="gramEnd"/>
-      <w:r>
-        <w:rPr>
-          <w:b/>
-          <w:sz w:val="22"/>
-          <w:szCs w:val="22"/>
-        </w:rPr>
-        <w:t xml:space="preserve"> Primary-Colony-II Bus Interface Pinout</w:t>
+        <w:t>Table 6-2. Primary-Colony-II Bus Interface Pinout</w:t>
       </w:r>
     </w:p>
     <w:tbl>
       <w:tblPr>
         <w:tblStyle w:val="TableGrid"/>
         <w:tblW w:w="0" w:type="auto"/>
-        <w:tblLook w:val="04A0"/>
+        <w:tblLook w:val="04A0" w:firstRow="1" w:lastRow="0" w:firstColumn="1" w:lastColumn="0" w:noHBand="0" w:noVBand="1"/>
       </w:tblPr>
       <w:tblGrid>
         <w:gridCol w:w="1548"/>
@@ -29312,15 +28982,7 @@
     </w:p>
     <w:p>
       <w:r>
-        <w:t xml:space="preserve">Table 6-2 shows the pinout of the PLD-COL-II Interface. The table is organized such that each signal is given a name, designation, and origin. The baud rate for any RF data (as indicated by the TX tag) has a maximum value of 10 </w:t>
-      </w:r>
-      <w:proofErr w:type="spellStart"/>
-      <w:r>
-        <w:t>Mbit</w:t>
-      </w:r>
-      <w:proofErr w:type="spellEnd"/>
-      <w:r>
-        <w:t>/s. All other data signals are nominally set to 9600 bit/s. Table 6-3 lists all of the devices that are to interface with the COL-II bus, while Figure 6</w:t>
+        <w:t>Table 6-2 shows the pinout of the PLD-COL-II Interface. The table is organized such that each signal is given a name, designation, and origin. The baud rate for any RF data (as indicated by the TX tag) has a maximum value of 10 Mbit/s. All other data signals are nominally set to 9600 bit/s. Table 6-3 lists all of the devices that are to interface with the COL-II bus, while Figure 6</w:t>
       </w:r>
       <w:r>
         <w:t>-3</w:t>
@@ -29369,7 +29031,7 @@
                     <pic:cNvPicPr/>
                   </pic:nvPicPr>
                   <pic:blipFill>
-                    <a:blip r:embed="rId20" cstate="print"/>
+                    <a:blip r:embed="rId21" cstate="print"/>
                     <a:srcRect l="1818" t="6883" b="10121"/>
                     <a:stretch>
                       <a:fillRect/>
@@ -29398,7 +29060,6 @@
           <w:i/>
         </w:rPr>
       </w:pPr>
-      <w:proofErr w:type="gramStart"/>
       <w:r>
         <w:t xml:space="preserve">Figure </w:t>
       </w:r>
@@ -29412,11 +29073,7 @@
         <w:t>3</w:t>
       </w:r>
       <w:r>
-        <w:t>.</w:t>
-      </w:r>
-      <w:proofErr w:type="gramEnd"/>
-      <w:r>
-        <w:t xml:space="preserve"> </w:t>
+        <w:t xml:space="preserve">. </w:t>
       </w:r>
       <w:r>
         <w:t>Rascal Spacecraft Device Dataflow</w:t>
@@ -29429,7 +29086,6 @@
           <w:i/>
         </w:rPr>
       </w:pPr>
-      <w:proofErr w:type="gramStart"/>
       <w:r>
         <w:t xml:space="preserve">Table </w:t>
       </w:r>
@@ -29442,7 +29098,6 @@
       <w:r>
         <w:t>.</w:t>
       </w:r>
-      <w:proofErr w:type="gramEnd"/>
       <w:r>
         <w:t xml:space="preserve"> Primary Payload Device List</w:t>
       </w:r>
@@ -29452,7 +29107,7 @@
         <w:tblStyle w:val="TableGrid"/>
         <w:tblW w:w="0" w:type="auto"/>
         <w:tblInd w:w="108" w:type="dxa"/>
-        <w:tblLook w:val="04A0"/>
+        <w:tblLook w:val="04A0" w:firstRow="1" w:lastRow="0" w:firstColumn="1" w:lastColumn="0" w:noHBand="0" w:noVBand="1"/>
       </w:tblPr>
       <w:tblGrid>
         <w:gridCol w:w="5130"/>
@@ -29653,11 +29308,11 @@
           <w:numId w:val="16"/>
         </w:numPr>
       </w:pPr>
-      <w:bookmarkStart w:id="67" w:name="_Toc387253402"/>
+      <w:bookmarkStart w:id="66" w:name="_Toc387253402"/>
       <w:r>
         <w:t>Primary Spacecraft-Secondary Spacecraft Interfaces</w:t>
       </w:r>
-      <w:bookmarkEnd w:id="67"/>
+      <w:bookmarkEnd w:id="66"/>
     </w:p>
     <w:p>
       <w:r>
@@ -29747,13 +29402,13 @@
       <w:r>
         <w:t xml:space="preserve"> </w:t>
       </w:r>
-      <w:bookmarkStart w:id="68" w:name="_Toc386830210"/>
-      <w:bookmarkStart w:id="69" w:name="_Toc387253403"/>
+      <w:bookmarkStart w:id="67" w:name="_Toc386830210"/>
+      <w:bookmarkStart w:id="68" w:name="_Toc387253403"/>
       <w:r>
         <w:t>Primary-Secondary Separation Mechanism</w:t>
       </w:r>
+      <w:bookmarkEnd w:id="67"/>
       <w:bookmarkEnd w:id="68"/>
-      <w:bookmarkEnd w:id="69"/>
     </w:p>
     <w:p>
       <w:r>
@@ -29788,7 +29443,7 @@
           <w:insideH w:val="none" w:sz="0" w:space="0" w:color="auto"/>
           <w:insideV w:val="none" w:sz="0" w:space="0" w:color="auto"/>
         </w:tblBorders>
-        <w:tblLook w:val="04A0"/>
+        <w:tblLook w:val="04A0" w:firstRow="1" w:lastRow="0" w:firstColumn="1" w:lastColumn="0" w:noHBand="0" w:noVBand="1"/>
       </w:tblPr>
       <w:tblGrid>
         <w:gridCol w:w="4788"/>
@@ -29820,10 +29475,10 @@
                           <pic:cNvPicPr/>
                         </pic:nvPicPr>
                         <pic:blipFill>
-                          <a:blip r:embed="rId21" cstate="print">
+                          <a:blip r:embed="rId22" cstate="print">
                             <a:extLst>
                               <a:ext uri="{28A0092B-C50C-407E-A947-70E740481C1C}">
-                                <a14:useLocalDpi xmlns="" xmlns:wpc="http://schemas.microsoft.com/office/word/2010/wordprocessingCanvas" xmlns:mc="http://schemas.openxmlformats.org/markup-compatibility/2006" xmlns:o="urn:schemas-microsoft-com:office:office" xmlns:v="urn:schemas-microsoft-com:vml" xmlns:wp14="http://schemas.microsoft.com/office/word/2010/wordprocessingDrawing" xmlns:w10="urn:schemas-microsoft-com:office:word" xmlns:w="http://schemas.openxmlformats.org/wordprocessingml/2006/main" xmlns:w14="http://schemas.microsoft.com/office/word/2010/wordml" xmlns:wpg="http://schemas.microsoft.com/office/word/2010/wordprocessingGroup" xmlns:wpi="http://schemas.microsoft.com/office/word/2010/wordprocessingInk" xmlns:wps="http://schemas.microsoft.com/office/word/2010/wordprocessingShape" xmlns:a14="http://schemas.microsoft.com/office/drawing/2010/main" val="0"/>
+                                <a14:useLocalDpi xmlns:a14="http://schemas.microsoft.com/office/drawing/2010/main" val="0"/>
                               </a:ext>
                             </a:extLst>
                           </a:blip>
@@ -29873,10 +29528,10 @@
                           <pic:cNvPicPr/>
                         </pic:nvPicPr>
                         <pic:blipFill>
-                          <a:blip r:embed="rId22" cstate="print">
+                          <a:blip r:embed="rId23" cstate="print">
                             <a:extLst>
                               <a:ext uri="{28A0092B-C50C-407E-A947-70E740481C1C}">
-                                <a14:useLocalDpi xmlns="" xmlns:wpc="http://schemas.microsoft.com/office/word/2010/wordprocessingCanvas" xmlns:mc="http://schemas.openxmlformats.org/markup-compatibility/2006" xmlns:o="urn:schemas-microsoft-com:office:office" xmlns:v="urn:schemas-microsoft-com:vml" xmlns:wp14="http://schemas.microsoft.com/office/word/2010/wordprocessingDrawing" xmlns:w10="urn:schemas-microsoft-com:office:word" xmlns:w="http://schemas.openxmlformats.org/wordprocessingml/2006/main" xmlns:w14="http://schemas.microsoft.com/office/word/2010/wordml" xmlns:wpg="http://schemas.microsoft.com/office/word/2010/wordprocessingGroup" xmlns:wpi="http://schemas.microsoft.com/office/word/2010/wordprocessingInk" xmlns:wps="http://schemas.microsoft.com/office/word/2010/wordprocessingShape" xmlns:a14="http://schemas.microsoft.com/office/drawing/2010/main" val="0"/>
+                                <a14:useLocalDpi xmlns:a14="http://schemas.microsoft.com/office/drawing/2010/main" val="0"/>
                               </a:ext>
                             </a:extLst>
                           </a:blip>
@@ -29911,7 +29566,6 @@
           <w:b w:val="0"/>
         </w:rPr>
       </w:pPr>
-      <w:proofErr w:type="gramStart"/>
       <w:r>
         <w:t xml:space="preserve">Figure </w:t>
       </w:r>
@@ -29924,17 +29578,11 @@
       <w:r>
         <w:t>.</w:t>
       </w:r>
-      <w:proofErr w:type="gramEnd"/>
       <w:r>
         <w:t xml:space="preserve"> </w:t>
       </w:r>
-      <w:proofErr w:type="gramStart"/>
-      <w:r>
-        <w:t>Example Drawings of Primary-Secondary Mechanical Interface.</w:t>
-      </w:r>
-      <w:proofErr w:type="gramEnd"/>
-      <w:r>
-        <w:t xml:space="preserve"> </w:t>
+      <w:r>
+        <w:t xml:space="preserve">Example Drawings of Primary-Secondary Mechanical Interface. </w:t>
       </w:r>
       <w:r>
         <w:rPr>
@@ -29988,7 +29636,7 @@
                     <pic:cNvPicPr/>
                   </pic:nvPicPr>
                   <pic:blipFill>
-                    <a:blip r:embed="rId23" cstate="print"/>
+                    <a:blip r:embed="rId24" cstate="print"/>
                     <a:stretch>
                       <a:fillRect/>
                     </a:stretch>
@@ -30016,7 +29664,6 @@
           <w:i/>
         </w:rPr>
       </w:pPr>
-      <w:proofErr w:type="gramStart"/>
       <w:r>
         <w:t xml:space="preserve">Figure </w:t>
       </w:r>
@@ -30027,11 +29674,7 @@
         <w:t>5</w:t>
       </w:r>
       <w:r>
-        <w:t>.</w:t>
-      </w:r>
-      <w:proofErr w:type="gramEnd"/>
-      <w:r>
-        <w:t xml:space="preserve"> </w:t>
+        <w:t xml:space="preserve">. </w:t>
       </w:r>
       <w:r>
         <w:t>Separation Subsystem Block Diagram</w:t>
@@ -30045,13 +29688,13 @@
           <w:numId w:val="16"/>
         </w:numPr>
       </w:pPr>
-      <w:bookmarkStart w:id="70" w:name="_Toc386830211"/>
-      <w:bookmarkStart w:id="71" w:name="_Toc387253404"/>
+      <w:bookmarkStart w:id="69" w:name="_Toc386830211"/>
+      <w:bookmarkStart w:id="70" w:name="_Toc387253404"/>
       <w:r>
         <w:t>Secondary Spacecraft Power Inhibit</w:t>
       </w:r>
+      <w:bookmarkEnd w:id="69"/>
       <w:bookmarkEnd w:id="70"/>
-      <w:bookmarkEnd w:id="71"/>
     </w:p>
     <w:p>
       <w:r>
@@ -30099,7 +29742,7 @@
                     <pic:cNvPicPr/>
                   </pic:nvPicPr>
                   <pic:blipFill>
-                    <a:blip r:embed="rId24" cstate="print"/>
+                    <a:blip r:embed="rId25" cstate="print"/>
                     <a:srcRect r="5589"/>
                     <a:stretch>
                       <a:fillRect/>
@@ -30128,7 +29771,6 @@
           <w:b/>
         </w:rPr>
       </w:pPr>
-      <w:proofErr w:type="gramStart"/>
       <w:r>
         <w:rPr>
           <w:b/>
@@ -30147,7 +29789,6 @@
         </w:rPr>
         <w:t>6.</w:t>
       </w:r>
-      <w:proofErr w:type="gramEnd"/>
       <w:r>
         <w:rPr>
           <w:b/>
@@ -30169,12 +29810,12 @@
           <w:numId w:val="16"/>
         </w:numPr>
       </w:pPr>
-      <w:bookmarkStart w:id="72" w:name="_Toc387253405"/>
+      <w:bookmarkStart w:id="71" w:name="_Toc387253405"/>
       <w:r>
         <w:lastRenderedPageBreak/>
         <w:t>Primary Spacecraft-Ground Interfaces</w:t>
       </w:r>
-      <w:bookmarkEnd w:id="72"/>
+      <w:bookmarkEnd w:id="71"/>
     </w:p>
     <w:p>
       <w:r>
@@ -30224,11 +29865,11 @@
           <w:numId w:val="16"/>
         </w:numPr>
       </w:pPr>
-      <w:bookmarkStart w:id="73" w:name="_Toc387253406"/>
+      <w:bookmarkStart w:id="72" w:name="_Toc387253406"/>
       <w:r>
         <w:t>Ground-Primary Spacecraft Uplink</w:t>
       </w:r>
-      <w:bookmarkEnd w:id="73"/>
+      <w:bookmarkEnd w:id="72"/>
     </w:p>
     <w:p>
       <w:r>
@@ -30248,30 +29889,36 @@
           <w:numId w:val="16"/>
         </w:numPr>
       </w:pPr>
-      <w:bookmarkStart w:id="74" w:name="_Toc387253407"/>
+      <w:bookmarkStart w:id="73" w:name="_Toc387253407"/>
       <w:r>
         <w:t>Primary Spacecraft-Ground Downlink</w:t>
+      </w:r>
+      <w:bookmarkEnd w:id="73"/>
+    </w:p>
+    <w:p>
+      <w:r>
+        <w:t>The primary spacecraft downlink serves to send mission and health data down to the ground. It will beacon health data down at 10 second intervals. The downlink data rate must be at least 100 kbps and the frequency must be selected from the 430/440 MHz range and use GMSK modulation. The ground station at the SSRL will act as the primary receiving station.</w:t>
+      </w:r>
+    </w:p>
+    <w:p>
+      <w:pPr>
+        <w:pStyle w:val="Heading2"/>
+      </w:pPr>
+      <w:bookmarkStart w:id="74" w:name="_Toc387253408"/>
+      <w:r>
+        <w:t>Secondary Spacecraft Overview</w:t>
       </w:r>
       <w:bookmarkEnd w:id="74"/>
     </w:p>
     <w:p>
       <w:r>
-        <w:t>The primary spacecraft downlink serves to send mission and health data down to the ground. It will beacon health data down at 10 second intervals. The downlink data rate must be at least 100 kbps and the frequency must be selected from the 430/440 MHz range and use GMSK modulation. The ground station at the SSRL will act as the primary receiving station.</w:t>
-      </w:r>
-    </w:p>
-    <w:p>
-      <w:pPr>
-        <w:pStyle w:val="Heading2"/>
-      </w:pPr>
-      <w:bookmarkStart w:id="75" w:name="_Toc387253408"/>
-      <w:r>
-        <w:t>Secondary Spacecraft Overview</w:t>
-      </w:r>
-      <w:bookmarkEnd w:id="75"/>
-    </w:p>
-    <w:p>
-      <w:r>
-        <w:t xml:space="preserve">The SSC’s main responsibility consists of aiding the PSC in performing the Rascal mission. As such, the SSC has been designed to be as simple as possible, as to alleviate the normal risks associated with operating a typical small-spacecraft mission. As such, more than 50% of its 3U volume will consists of non-rechargeable lithium batteries. These batteries, under nominal operating conditions, would be able to power the SSC for up to twenty days, which extends almost a week beyond the SSC’s minimum two week operating lifetime. The only “Payload” on the SSC consists of four external printed circuit boards (PCB), each only populated by five small light emitting diodes (LEDs). These PCB’s serve to aid the PSC’s image processing system in identifying the SSC in orbit, as well as offer a method of determining the relative distance between each spacecraft. The only other power drawing device on the SSC is a simple Radio-Frequency Identification (RFID) receiver, whose sole purpose is to receive and pass along a Payload ON/OFF command to the SSC’s single </w:t>
+        <w:t xml:space="preserve">The SSC’s main responsibility consists of aiding the PSC in performing the Rascal mission. As such, the SSC has been designed to be as simple as possible, as to alleviate the normal risks associated with operating a typical small-spacecraft mission. As such, more than 50% of its 3U volume will consists of non-rechargeable lithium batteries. These batteries, under nominal operating conditions, would be able to power the SSC for up to twenty days, which extends almost a week beyond the SSC’s minimum two week operating lifetime. The only “Payload” on the SSC consists of four external printed circuit boards (PCB), each only populated by five small light emitting diodes (LEDs). These PCB’s serve to aid the PSC’s image processing system in identifying the SSC in orbit, as well as offer a method of determining the relative distance between each spacecraft. The only other power drawing device on the SSC is a simple Radio-Frequency </w:t>
+      </w:r>
+      <w:r>
+        <w:t>(RF</w:t>
+      </w:r>
+      <w:r>
+        <w:t xml:space="preserve">) receiver, whose sole purpose is to receive and pass along a Payload ON/OFF command to the SSC’s single </w:t>
       </w:r>
       <w:r>
         <w:t xml:space="preserve">processing chip. With the limited number of devices that need to be powered on the spacecraft, a simple Electrical Power System (EPS) can be developed that consists of a single 3.3 Volt regulator that manages the powering of each spacecraft component. </w:t>
@@ -30315,7 +29962,7 @@
                     <pic:cNvPicPr/>
                   </pic:nvPicPr>
                   <pic:blipFill>
-                    <a:blip r:embed="rId25" cstate="print"/>
+                    <a:blip r:embed="rId26" cstate="print"/>
                     <a:stretch>
                       <a:fillRect/>
                     </a:stretch>
@@ -30357,16 +30004,16 @@
     </w:p>
     <w:p>
       <w:r>
-        <w:t xml:space="preserve">A block diagram of the secondary spacecraft communication-ground interface is shown in Figure 6-8. The RF receiver consists of an RFID chip and patch antenna. The purpose of this receiver is to relay an ON/OFF (6 bytes) command to the visual aids located on the external surface of the secondary payload. Thus, all COM and CDH requirements can be met with a simple RFID chip and 6 I/O-Pin PIC </w:t>
-      </w:r>
-      <w:proofErr w:type="gramStart"/>
-      <w:r>
-        <w:t>combination</w:t>
-      </w:r>
-      <w:proofErr w:type="gramEnd"/>
-      <w:r>
-        <w:t>.</w:t>
-      </w:r>
+        <w:t xml:space="preserve">A block diagram of the secondary spacecraft communication-ground interface is shown in Figure 6-8. The RF receiver consists of an RF chip and patch antenna. The purpose of this receiver is to relay an ON/OFF (6 bytes) command to the visual aids located on the external surface of the secondary payload. Thus, all COM and CDH requirements can be met with a simple RF chip and </w:t>
+      </w:r>
+      <w:r>
+        <w:t>a 6</w:t>
+      </w:r>
+      <w:r>
+        <w:t xml:space="preserve"> I/O-Pin PIC combination.</w:t>
+      </w:r>
+      <w:bookmarkStart w:id="75" w:name="_GoBack"/>
+      <w:bookmarkEnd w:id="75"/>
     </w:p>
     <w:p>
       <w:pPr>
@@ -30393,7 +30040,7 @@
                     <pic:cNvPicPr/>
                   </pic:nvPicPr>
                   <pic:blipFill>
-                    <a:blip r:embed="rId26" cstate="print"/>
+                    <a:blip r:embed="rId27" cstate="print"/>
                     <a:stretch>
                       <a:fillRect/>
                     </a:stretch>
@@ -30479,11 +30126,11 @@
       <w:r>
         <w:t xml:space="preserve">The Attitude Determination and Control (ADC) subsystem is broken up between the SSC and the PSC. The main purpose of the SSC’s ADC system is to provide a way for the SSC to </w:t>
       </w:r>
-      <w:proofErr w:type="gramStart"/>
-      <w:r>
-        <w:t>detumbles</w:t>
-      </w:r>
-      <w:proofErr w:type="gramEnd"/>
+      <w:proofErr w:type="spellStart"/>
+      <w:r>
+        <w:t>detumble</w:t>
+      </w:r>
+      <w:proofErr w:type="spellEnd"/>
       <w:r>
         <w:t xml:space="preserve"> after its initial separation from the PSC. The PSC’s ADC system involves planning out the orbital mechanics necessary for the PSC to execute the Rascal mission, calculating the </w:t>
       </w:r>
@@ -30496,13 +30143,17 @@
       <w:r>
         <w:t xml:space="preserve">V involved in doing so, and developing the control algorithms necessary to keep the PSC on track. Each of these systems </w:t>
       </w:r>
-      <w:proofErr w:type="gramStart"/>
-      <w:r>
-        <w:t>are</w:t>
-      </w:r>
-      <w:proofErr w:type="gramEnd"/>
-      <w:r>
-        <w:t xml:space="preserve"> described in greater detail in the following sections.</w:t>
+      <w:r>
+        <w:t>is</w:t>
+      </w:r>
+      <w:r>
+        <w:t xml:space="preserve"> described in </w:t>
+      </w:r>
+      <w:r>
+        <w:t>detail</w:t>
+      </w:r>
+      <w:r>
+        <w:t xml:space="preserve"> in the following sections.</w:t>
       </w:r>
     </w:p>
     <w:p>
@@ -31022,6 +30673,7 @@
       </w:pPr>
       <w:r>
         <w:rPr>
+          <w:noProof/>
           <w:sz w:val="22"/>
           <w:szCs w:val="22"/>
           <w:lang w:eastAsia="en-US" w:bidi="ar-SA"/>
@@ -31042,7 +30694,7 @@
                     <pic:cNvPicPr/>
                   </pic:nvPicPr>
                   <pic:blipFill>
-                    <a:blip r:embed="rId27" cstate="print"/>
+                    <a:blip r:embed="rId28" cstate="print"/>
                     <a:srcRect l="13829" t="12109" b="22155"/>
                     <a:stretch>
                       <a:fillRect/>
@@ -31078,7 +30730,6 @@
           <w:lang w:eastAsia="en-US" w:bidi="ar-SA"/>
         </w:rPr>
       </w:pPr>
-      <w:proofErr w:type="gramStart"/>
       <w:r>
         <w:rPr>
           <w:b/>
@@ -31086,37 +30737,7 @@
           <w:szCs w:val="22"/>
           <w:lang w:eastAsia="en-US" w:bidi="ar-SA"/>
         </w:rPr>
-        <w:t>Figure 7-1.</w:t>
-      </w:r>
-      <w:proofErr w:type="gramEnd"/>
-      <w:r>
-        <w:rPr>
-          <w:b/>
-          <w:sz w:val="22"/>
-          <w:szCs w:val="22"/>
-          <w:lang w:eastAsia="en-US" w:bidi="ar-SA"/>
-        </w:rPr>
-        <w:t xml:space="preserve"> Illustration of the </w:t>
-      </w:r>
-      <w:proofErr w:type="spellStart"/>
-      <w:r>
-        <w:rPr>
-          <w:b/>
-          <w:sz w:val="22"/>
-          <w:szCs w:val="22"/>
-          <w:lang w:eastAsia="en-US" w:bidi="ar-SA"/>
-        </w:rPr>
-        <w:t>Clohessy</w:t>
-      </w:r>
-      <w:proofErr w:type="spellEnd"/>
-      <w:r>
-        <w:rPr>
-          <w:b/>
-          <w:sz w:val="22"/>
-          <w:szCs w:val="22"/>
-          <w:lang w:eastAsia="en-US" w:bidi="ar-SA"/>
-        </w:rPr>
-        <w:t>-Wiltshire coordinate frame</w:t>
+        <w:t>Figure 7-1. Illustration of the Clohessy-Wiltshire coordinate frame</w:t>
       </w:r>
     </w:p>
     <w:p>
@@ -31157,15 +30778,7 @@
     </w:p>
     <w:p>
       <w:r>
-        <w:t xml:space="preserve">The simplest coordinate frame to utilize for linear orbit theory analysis is that utilized by </w:t>
-      </w:r>
-      <w:proofErr w:type="spellStart"/>
-      <w:r>
-        <w:t>Clohessy</w:t>
-      </w:r>
-      <w:proofErr w:type="spellEnd"/>
-      <w:r>
-        <w:t xml:space="preserve">-Wilshire (CW), as shown in Figure </w:t>
+        <w:t xml:space="preserve">The simplest coordinate frame to utilize for linear orbit theory analysis is that utilized by Clohessy-Wilshire (CW), as shown in Figure </w:t>
       </w:r>
       <w:r>
         <w:t>7</w:t>
@@ -31173,7 +30786,6 @@
       <w:r>
         <w:t>-1. This coordinate frames is spacecraft-fixed, as opposed to Earth-fixed, meaning that it rotates with the radius vector (</w:t>
       </w:r>
-      <w:proofErr w:type="spellStart"/>
       <w:r>
         <w:rPr>
           <w:b/>
@@ -31187,7 +30799,6 @@
         </w:rPr>
         <w:t>inertial</w:t>
       </w:r>
-      <w:proofErr w:type="spellEnd"/>
       <w:r>
         <w:t xml:space="preserve">) of a given spacecraft. In the case of Rascal, the origin of the coordinate frame is assigned to the target spacecraft. This means that all the relative velocities and positions discussed throughout this overview are defined relative to the target spacecraft’s CW coordinate frame, as shown in Figure </w:t>
       </w:r>
@@ -31197,7 +30808,6 @@
       <w:r>
         <w:t xml:space="preserve">-2. From this, the relative position between an interceptor and target spacecraft can be defined by the following equation, where </w:t>
       </w:r>
-      <w:proofErr w:type="spellStart"/>
       <w:r>
         <w:rPr>
           <w:b/>
@@ -31211,7 +30821,6 @@
         </w:rPr>
         <w:t>int</w:t>
       </w:r>
-      <w:proofErr w:type="spellEnd"/>
       <w:r>
         <w:rPr>
           <w:b/>
@@ -31221,7 +30830,6 @@
       <w:r>
         <w:t xml:space="preserve">and </w:t>
       </w:r>
-      <w:proofErr w:type="spellStart"/>
       <w:r>
         <w:rPr>
           <w:b/>
@@ -31235,7 +30843,6 @@
         </w:rPr>
         <w:t>tgt</w:t>
       </w:r>
-      <w:proofErr w:type="spellEnd"/>
       <w:r>
         <w:rPr>
           <w:b/>
@@ -31251,6 +30858,9 @@
         <w:jc w:val="center"/>
       </w:pPr>
       <w:r>
+        <w:rPr>
+          <w:noProof/>
+        </w:rPr>
         <w:lastRenderedPageBreak/>
         <w:drawing>
           <wp:inline distT="0" distB="0" distL="0" distR="0">
@@ -31268,7 +30878,7 @@
                     <pic:cNvPicPr/>
                   </pic:nvPicPr>
                   <pic:blipFill>
-                    <a:blip r:embed="rId28" cstate="print"/>
+                    <a:blip r:embed="rId29" cstate="print"/>
                     <a:srcRect t="7194" b="27338"/>
                     <a:stretch>
                       <a:fillRect/>
@@ -31300,19 +30910,11 @@
           <w:b/>
         </w:rPr>
       </w:pPr>
-      <w:proofErr w:type="gramStart"/>
       <w:r>
         <w:rPr>
           <w:b/>
         </w:rPr>
-        <w:t>Figure 7-2.</w:t>
-      </w:r>
-      <w:proofErr w:type="gramEnd"/>
-      <w:r>
-        <w:rPr>
-          <w:b/>
-        </w:rPr>
-        <w:t xml:space="preserve"> Relative position illustration, with secondary spacecraft as origin of CW-frame</w:t>
+        <w:t>Figure 7-2. Relative position illustration, with secondary spacecraft as origin of CW-frame</w:t>
       </w:r>
     </w:p>
     <w:p>
@@ -31492,20 +31094,7 @@
     </w:p>
     <w:p>
       <w:r>
-        <w:t xml:space="preserve">This equation can then be substituted into Equation (1), which, after quite a bit of arithmetic (As fully laid out in </w:t>
-      </w:r>
-      <w:proofErr w:type="spellStart"/>
-      <w:proofErr w:type="gramStart"/>
-      <w:r>
-        <w:t>Prussing</w:t>
-      </w:r>
-      <w:proofErr w:type="spellEnd"/>
-      <w:r>
-        <w:t>[</w:t>
-      </w:r>
-      <w:proofErr w:type="gramEnd"/>
-      <w:r>
-        <w:t>1]), results in a general solution of the following form:</w:t>
+        <w:t>This equation can then be substituted into Equation (1), which, after quite a bit of arithmetic (As fully laid out in Prussing[1]), results in a general solution of the following form:</w:t>
       </w:r>
     </w:p>
     <w:p>
@@ -31662,20 +31251,7 @@
         <w:t xml:space="preserve"> 6x1</w:t>
       </w:r>
       <w:r>
-        <w:t xml:space="preserve"> vector containing both the components of relative spacecraft position (</w:t>
-      </w:r>
-      <w:proofErr w:type="spellStart"/>
-      <w:r>
-        <w:t>x</w:t>
-      </w:r>
-      <w:proofErr w:type="gramStart"/>
-      <w:r>
-        <w:t>,y,z</w:t>
-      </w:r>
-      <w:proofErr w:type="spellEnd"/>
-      <w:proofErr w:type="gramEnd"/>
-      <w:r>
-        <w:t>) and velocity (</w:t>
+        <w:t xml:space="preserve"> vector containing both the components of relative spacecraft position (x,y,z) and velocity (</w:t>
       </w:r>
       <m:oMath>
         <m:acc>
@@ -31947,19 +31523,11 @@
       <w:r>
         <w:t xml:space="preserve">Where </w:t>
       </w:r>
-      <w:proofErr w:type="gramStart"/>
       <w:r>
         <w:rPr>
           <w:b/>
         </w:rPr>
-        <w:t>M(</w:t>
-      </w:r>
-      <w:proofErr w:type="gramEnd"/>
-      <w:r>
-        <w:rPr>
-          <w:b/>
-        </w:rPr>
-        <w:t>t)</w:t>
+        <w:t>M(t)</w:t>
       </w:r>
       <w:r>
         <w:t xml:space="preserve">, </w:t>
@@ -32913,7 +32481,7 @@
         </m:r>
         <m:rad>
           <m:radPr>
-            <m:degHide m:val="on"/>
+            <m:degHide m:val="1"/>
             <m:ctrlPr>
               <w:rPr>
                 <w:rFonts w:ascii="Cambria Math" w:hAnsi="Cambria Math"/>
@@ -34229,50 +33797,32 @@
         <w:t>Δ</w:t>
       </w:r>
       <w:r>
-        <w:t>V expected to be used for the execution of the Rascal mission, several different orbit path cases were considered for various initial and final conditions, as perform a trend analysis on the affects of altering different mission parameters. The main parameters that were selected for variation were: initial relative velocity (</w:t>
-      </w:r>
-      <w:proofErr w:type="spellStart"/>
-      <w:r>
-        <w:t>V</w:t>
+        <w:t>V expected to be used for the execution of the Rascal mission, several different orbit path cases were considered for various initial and final conditions, as perform a trend analysis on the affects of altering different mission parameters. The main parameters that were selected for variation were: initial relative velocity (V</w:t>
       </w:r>
       <w:r>
         <w:rPr>
           <w:vertAlign w:val="subscript"/>
         </w:rPr>
-        <w:t>rel</w:t>
-      </w:r>
-      <w:proofErr w:type="gramStart"/>
+        <w:t>rel,i</w:t>
+      </w:r>
+      <w:r>
+        <w:t>), relative ISK displacement (r</w:t>
+      </w:r>
       <w:r>
         <w:rPr>
           <w:vertAlign w:val="subscript"/>
         </w:rPr>
-        <w:t>,i</w:t>
-      </w:r>
-      <w:proofErr w:type="spellEnd"/>
-      <w:proofErr w:type="gramEnd"/>
-      <w:r>
-        <w:t>), relative ISK displacement (r</w:t>
+        <w:t>isk</w:t>
+      </w:r>
+      <w:r>
+        <w:t>), and relative RSK displacement (r</w:t>
       </w:r>
       <w:r>
         <w:rPr>
           <w:vertAlign w:val="subscript"/>
         </w:rPr>
-        <w:t>isk</w:t>
-      </w:r>
-      <w:r>
-        <w:t>), and relative RSK displacement (</w:t>
-      </w:r>
-      <w:proofErr w:type="spellStart"/>
-      <w:r>
-        <w:t>r</w:t>
-      </w:r>
-      <w:r>
-        <w:rPr>
-          <w:vertAlign w:val="subscript"/>
-        </w:rPr>
         <w:t>rsk</w:t>
       </w:r>
-      <w:proofErr w:type="spellEnd"/>
       <w:r>
         <w:t>). Regardless of the case, it is assumed that each maneuver is performed impulsively at the moment that a previous maneuver is just being completed (implying that the initial relative velocity for each maneuver is zero) and that each maneuver takes the same amount of time to complete (in this case, 90 minutes, which is roughly the time it takes to complete one orbit).</w:t>
       </w:r>
@@ -34288,46 +33838,22 @@
       <w:bookmarkStart w:id="86" w:name="_Toc387248589"/>
       <w:bookmarkStart w:id="87" w:name="_Toc387253418"/>
       <w:r>
-        <w:t xml:space="preserve">Low </w:t>
-      </w:r>
-      <w:proofErr w:type="spellStart"/>
-      <w:r>
-        <w:t>V</w:t>
+        <w:t>Low V</w:t>
       </w:r>
       <w:r>
         <w:rPr>
           <w:vertAlign w:val="subscript"/>
         </w:rPr>
-        <w:t>rel</w:t>
-      </w:r>
-      <w:proofErr w:type="gramStart"/>
+        <w:t>rel,i</w:t>
+      </w:r>
+      <w:r>
+        <w:t>, r</w:t>
+      </w:r>
       <w:r>
         <w:rPr>
           <w:vertAlign w:val="subscript"/>
         </w:rPr>
-        <w:t>,i</w:t>
-      </w:r>
-      <w:proofErr w:type="spellEnd"/>
-      <w:proofErr w:type="gramEnd"/>
-      <w:r>
-        <w:t xml:space="preserve">, </w:t>
-      </w:r>
-      <w:proofErr w:type="spellStart"/>
-      <w:r>
-        <w:t>r</w:t>
-      </w:r>
-      <w:r>
-        <w:rPr>
-          <w:vertAlign w:val="subscript"/>
-        </w:rPr>
-        <w:t>rsk</w:t>
-      </w:r>
-      <w:proofErr w:type="spellEnd"/>
-      <w:r>
-        <w:rPr>
-          <w:vertAlign w:val="subscript"/>
-        </w:rPr>
-        <w:t xml:space="preserve"> </w:t>
+        <w:t xml:space="preserve">rsk </w:t>
       </w:r>
       <w:r>
         <w:t>and r</w:t>
@@ -34372,6 +33898,9 @@
         <w:jc w:val="center"/>
       </w:pPr>
       <w:r>
+        <w:rPr>
+          <w:noProof/>
+        </w:rPr>
         <w:lastRenderedPageBreak/>
         <w:drawing>
           <wp:inline distT="0" distB="0" distL="0" distR="0">
@@ -34389,7 +33918,7 @@
                     <pic:cNvPicPr/>
                   </pic:nvPicPr>
                   <pic:blipFill>
-                    <a:blip r:embed="rId29" cstate="print"/>
+                    <a:blip r:embed="rId30" cstate="print"/>
                     <a:srcRect l="8015" r="8464" b="4363"/>
                     <a:stretch>
                       <a:fillRect/>
@@ -34418,19 +33947,11 @@
           <w:b/>
         </w:rPr>
       </w:pPr>
-      <w:proofErr w:type="gramStart"/>
       <w:r>
         <w:rPr>
           <w:b/>
         </w:rPr>
-        <w:t>Figure 7-3.</w:t>
-      </w:r>
-      <w:proofErr w:type="gramEnd"/>
-      <w:r>
-        <w:rPr>
-          <w:b/>
-        </w:rPr>
-        <w:t xml:space="preserve"> Relative Displacement </w:t>
+        <w:t xml:space="preserve">Figure 7-3. Relative Displacement </w:t>
       </w:r>
       <w:r>
         <w:rPr>
@@ -34477,15 +33998,13 @@
         <w:t>Δ</w:t>
       </w:r>
       <w:r>
-        <w:t xml:space="preserve">V values, which are </w:t>
-      </w:r>
-      <w:proofErr w:type="gramStart"/>
-      <w:r>
-        <w:t>effectively</w:t>
-      </w:r>
-      <w:proofErr w:type="gramEnd"/>
-      <w:r>
-        <w:t xml:space="preserve"> zero, due to the fact that all spacecraft motion is kept within the In-Track direction.</w:t>
+        <w:t xml:space="preserve">V values, which are effectively zero, </w:t>
+      </w:r>
+      <w:r>
+        <w:t>because</w:t>
+      </w:r>
+      <w:r>
+        <w:t xml:space="preserve"> all spacecraft motion is kept within the In-Track direction.</w:t>
       </w:r>
     </w:p>
     <w:p>
@@ -34496,19 +34015,11 @@
           <w:b/>
         </w:rPr>
       </w:pPr>
-      <w:proofErr w:type="gramStart"/>
       <w:r>
         <w:rPr>
           <w:b/>
         </w:rPr>
-        <w:t>Table 7-1.</w:t>
-      </w:r>
-      <w:proofErr w:type="gramEnd"/>
-      <w:r>
-        <w:rPr>
-          <w:b/>
-        </w:rPr>
-        <w:t xml:space="preserve"> </w:t>
+        <w:t xml:space="preserve">Table 7-1. </w:t>
       </w:r>
       <w:r>
         <w:rPr>
@@ -34521,78 +34032,65 @@
         <w:rPr>
           <w:b/>
         </w:rPr>
-        <w:t xml:space="preserve">V Required for Low </w:t>
-      </w:r>
-      <w:proofErr w:type="spellStart"/>
-      <w:r>
-        <w:rPr>
-          <w:b/>
-        </w:rPr>
-        <w:t>V</w:t>
+        <w:t>V Required for Low V</w:t>
       </w:r>
       <w:r>
         <w:rPr>
           <w:b/>
           <w:vertAlign w:val="subscript"/>
         </w:rPr>
-        <w:t>rel</w:t>
-      </w:r>
-      <w:proofErr w:type="gramStart"/>
+        <w:t>rel,i</w:t>
+      </w:r>
+      <w:r>
+        <w:rPr>
+          <w:b/>
+        </w:rPr>
+        <w:t>, r</w:t>
+      </w:r>
       <w:r>
         <w:rPr>
           <w:b/>
           <w:vertAlign w:val="subscript"/>
         </w:rPr>
-        <w:t>,i</w:t>
-      </w:r>
-      <w:proofErr w:type="spellEnd"/>
-      <w:proofErr w:type="gramEnd"/>
+        <w:t>rsk</w:t>
+      </w:r>
       <w:r>
         <w:rPr>
           <w:b/>
         </w:rPr>
-        <w:t xml:space="preserve">, </w:t>
-      </w:r>
-      <w:proofErr w:type="spellStart"/>
-      <w:r>
-        <w:rPr>
-          <w:b/>
-        </w:rPr>
-        <w:t>r</w:t>
+        <w:t xml:space="preserve"> and r</w:t>
       </w:r>
       <w:r>
         <w:rPr>
           <w:b/>
           <w:vertAlign w:val="subscript"/>
         </w:rPr>
-        <w:t>rsk</w:t>
-      </w:r>
-      <w:proofErr w:type="spellEnd"/>
+        <w:t>isk</w:t>
+      </w:r>
       <w:r>
         <w:rPr>
           <w:b/>
         </w:rPr>
-        <w:t xml:space="preserve"> and r</w:t>
+        <w:t xml:space="preserve">  </w:t>
       </w:r>
       <w:r>
         <w:rPr>
           <w:b/>
-          <w:vertAlign w:val="subscript"/>
-        </w:rPr>
-        <w:t>isk</w:t>
+        </w:rPr>
+        <w:t>both</w:t>
       </w:r>
       <w:r>
         <w:rPr>
           <w:b/>
         </w:rPr>
-        <w:t xml:space="preserve">  Both in In-Track Direction</w:t>
+        <w:t xml:space="preserve"> in In-Track Direction</w:t>
       </w:r>
     </w:p>
     <w:tbl>
       <w:tblPr>
         <w:tblStyle w:val="TableGrid"/>
         <w:tblW w:w="0" w:type="auto"/>
-        <w:tblLook w:val="04A0"/>
+        <w:tblLook w:val="04A0" w:firstRow="1" w:lastRow="0" w:firstColumn="1" w:lastColumn="0" w:noHBand="0" w:noVBand="1"/>
       </w:tblPr>
       <w:tblGrid>
         <w:gridCol w:w="4968"/>
@@ -34871,41 +34369,23 @@
       <w:bookmarkStart w:id="88" w:name="_Toc387248590"/>
       <w:bookmarkStart w:id="89" w:name="_Toc387253419"/>
       <w:r>
-        <w:t xml:space="preserve">High </w:t>
-      </w:r>
-      <w:proofErr w:type="spellStart"/>
-      <w:r>
-        <w:t>V</w:t>
+        <w:t>High V</w:t>
       </w:r>
       <w:r>
         <w:rPr>
           <w:vertAlign w:val="subscript"/>
         </w:rPr>
-        <w:t>rel</w:t>
-      </w:r>
-      <w:proofErr w:type="gramStart"/>
+        <w:t>rel,I</w:t>
+      </w:r>
+      <w:r>
+        <w:t>, r</w:t>
+      </w:r>
       <w:r>
         <w:rPr>
           <w:vertAlign w:val="subscript"/>
         </w:rPr>
-        <w:t>,I</w:t>
-      </w:r>
-      <w:proofErr w:type="spellEnd"/>
-      <w:proofErr w:type="gramEnd"/>
-      <w:r>
-        <w:t xml:space="preserve">, </w:t>
-      </w:r>
-      <w:proofErr w:type="spellStart"/>
-      <w:r>
-        <w:t>r</w:t>
-      </w:r>
-      <w:r>
-        <w:rPr>
-          <w:vertAlign w:val="subscript"/>
-        </w:rPr>
         <w:t>rsk</w:t>
       </w:r>
-      <w:proofErr w:type="spellEnd"/>
       <w:r>
         <w:t xml:space="preserve"> and r</w:t>
       </w:r>
@@ -34953,20 +34433,12 @@
           <w:b/>
         </w:rPr>
       </w:pPr>
-      <w:proofErr w:type="gramStart"/>
       <w:r>
         <w:rPr>
           <w:b/>
         </w:rPr>
         <w:lastRenderedPageBreak/>
-        <w:t>Table 7-2.</w:t>
-      </w:r>
-      <w:proofErr w:type="gramEnd"/>
-      <w:r>
-        <w:rPr>
-          <w:b/>
-        </w:rPr>
-        <w:t xml:space="preserve"> </w:t>
+        <w:t xml:space="preserve">Table 7-2. </w:t>
       </w:r>
       <w:r>
         <w:rPr>
@@ -34979,78 +34451,65 @@
         <w:rPr>
           <w:b/>
         </w:rPr>
-        <w:t xml:space="preserve">V Required for High </w:t>
-      </w:r>
-      <w:proofErr w:type="spellStart"/>
-      <w:r>
-        <w:rPr>
-          <w:b/>
-        </w:rPr>
-        <w:t>V</w:t>
+        <w:t>V Required for High V</w:t>
       </w:r>
       <w:r>
         <w:rPr>
           <w:b/>
           <w:vertAlign w:val="subscript"/>
         </w:rPr>
-        <w:t>rel</w:t>
-      </w:r>
-      <w:proofErr w:type="gramStart"/>
+        <w:t>rel,i</w:t>
+      </w:r>
+      <w:r>
+        <w:rPr>
+          <w:b/>
+        </w:rPr>
+        <w:t>, r</w:t>
+      </w:r>
       <w:r>
         <w:rPr>
           <w:b/>
           <w:vertAlign w:val="subscript"/>
         </w:rPr>
-        <w:t>,i</w:t>
-      </w:r>
-      <w:proofErr w:type="spellEnd"/>
-      <w:proofErr w:type="gramEnd"/>
+        <w:t>rsk</w:t>
+      </w:r>
       <w:r>
         <w:rPr>
           <w:b/>
         </w:rPr>
-        <w:t xml:space="preserve">, </w:t>
-      </w:r>
-      <w:proofErr w:type="spellStart"/>
-      <w:r>
-        <w:rPr>
-          <w:b/>
-        </w:rPr>
-        <w:t>r</w:t>
+        <w:t xml:space="preserve"> and r</w:t>
       </w:r>
       <w:r>
         <w:rPr>
           <w:b/>
           <w:vertAlign w:val="subscript"/>
         </w:rPr>
-        <w:t>rsk</w:t>
-      </w:r>
-      <w:proofErr w:type="spellEnd"/>
+        <w:t>isk</w:t>
+      </w:r>
       <w:r>
         <w:rPr>
           <w:b/>
         </w:rPr>
-        <w:t xml:space="preserve"> and r</w:t>
+        <w:t xml:space="preserve">  </w:t>
       </w:r>
       <w:r>
         <w:rPr>
           <w:b/>
-          <w:vertAlign w:val="subscript"/>
-        </w:rPr>
-        <w:t>isk</w:t>
+        </w:rPr>
+        <w:t>both</w:t>
       </w:r>
       <w:r>
         <w:rPr>
           <w:b/>
         </w:rPr>
-        <w:t xml:space="preserve">  Both in In-Track Direction</w:t>
+        <w:t xml:space="preserve"> in In-Track Direction</w:t>
       </w:r>
     </w:p>
     <w:tbl>
       <w:tblPr>
         <w:tblStyle w:val="TableGrid"/>
         <w:tblW w:w="0" w:type="auto"/>
-        <w:tblLook w:val="04A0"/>
+        <w:tblLook w:val="04A0" w:firstRow="1" w:lastRow="0" w:firstColumn="1" w:lastColumn="0" w:noHBand="0" w:noVBand="1"/>
       </w:tblPr>
       <w:tblGrid>
         <w:gridCol w:w="2088"/>
@@ -36010,47 +35469,32 @@
       <w:bookmarkStart w:id="90" w:name="_Toc387248591"/>
       <w:bookmarkStart w:id="91" w:name="_Toc387253420"/>
       <w:r>
-        <w:t xml:space="preserve">Low </w:t>
-      </w:r>
-      <w:proofErr w:type="spellStart"/>
-      <w:r>
-        <w:t>V</w:t>
+        <w:t>Low V</w:t>
       </w:r>
       <w:r>
         <w:rPr>
           <w:vertAlign w:val="subscript"/>
         </w:rPr>
-        <w:t>rel</w:t>
-      </w:r>
-      <w:proofErr w:type="gramStart"/>
+        <w:t>rel,i</w:t>
+      </w:r>
+      <w:r>
+        <w:t>, r</w:t>
+      </w:r>
       <w:r>
         <w:rPr>
           <w:vertAlign w:val="subscript"/>
         </w:rPr>
-        <w:t>,i</w:t>
-      </w:r>
-      <w:proofErr w:type="spellEnd"/>
-      <w:proofErr w:type="gramEnd"/>
-      <w:r>
-        <w:t>, r</w:t>
+        <w:t xml:space="preserve">isk and </w:t>
+      </w:r>
+      <w:r>
+        <w:t>r</w:t>
       </w:r>
       <w:r>
         <w:rPr>
           <w:vertAlign w:val="subscript"/>
         </w:rPr>
-        <w:t xml:space="preserve">isk and </w:t>
-      </w:r>
-      <w:proofErr w:type="spellStart"/>
-      <w:r>
-        <w:t>r</w:t>
-      </w:r>
-      <w:r>
-        <w:rPr>
-          <w:vertAlign w:val="subscript"/>
-        </w:rPr>
         <w:t>rsk</w:t>
       </w:r>
-      <w:proofErr w:type="spellEnd"/>
       <w:r>
         <w:t xml:space="preserve"> Perturbed into Cross-Track and Out-of-Plane Direction</w:t>
       </w:r>
@@ -36073,6 +35517,9 @@
         <w:jc w:val="center"/>
       </w:pPr>
       <w:r>
+        <w:rPr>
+          <w:noProof/>
+        </w:rPr>
         <w:drawing>
           <wp:inline distT="0" distB="0" distL="0" distR="0">
             <wp:extent cx="5802538" cy="3146961"/>
@@ -36089,7 +35536,7 @@
                     <pic:cNvPicPr/>
                   </pic:nvPicPr>
                   <pic:blipFill>
-                    <a:blip r:embed="rId30" cstate="print"/>
+                    <a:blip r:embed="rId31" cstate="print"/>
                     <a:srcRect l="6184" r="5810"/>
                     <a:stretch>
                       <a:fillRect/>
@@ -36118,19 +35565,11 @@
           <w:b/>
         </w:rPr>
       </w:pPr>
-      <w:proofErr w:type="gramStart"/>
       <w:r>
         <w:rPr>
           <w:b/>
         </w:rPr>
-        <w:t>Figure 7-4.</w:t>
-      </w:r>
-      <w:proofErr w:type="gramEnd"/>
-      <w:r>
-        <w:rPr>
-          <w:b/>
-        </w:rPr>
-        <w:t xml:space="preserve"> Relative Displacement for Case 3 between primary and secondary spacecraft for Phase 1 of Rascal’s Concept of Operations</w:t>
+        <w:t>Figure 7-4. Relative Displacement for Case 3 between primary and secondary spacecraft for Phase 1 of Rascal’s Concept of Operations</w:t>
       </w:r>
     </w:p>
     <w:p>
@@ -36165,7 +35604,6 @@
       <w:r>
         <w:t xml:space="preserve">, the larger the perturbation from In-Track motion, the greater the ISK and RSK </w:t>
       </w:r>
-      <w:proofErr w:type="gramStart"/>
       <w:r>
         <w:rPr>
           <w:rFonts w:ascii="Calibri" w:hAnsi="Calibri"/>
@@ -36173,11 +35611,7 @@
         <w:t>Δ</w:t>
       </w:r>
       <w:r>
-        <w:t>V’s,</w:t>
-      </w:r>
-      <w:proofErr w:type="gramEnd"/>
-      <w:r>
-        <w:t xml:space="preserve"> and the greater the total </w:t>
+        <w:t xml:space="preserve">V’s, and the greater the total </w:t>
       </w:r>
       <w:r>
         <w:rPr>
@@ -36217,19 +35651,11 @@
           <w:b/>
         </w:rPr>
       </w:pPr>
-      <w:proofErr w:type="gramStart"/>
       <w:r>
         <w:rPr>
           <w:b/>
         </w:rPr>
-        <w:t>Table 7-3.</w:t>
-      </w:r>
-      <w:proofErr w:type="gramEnd"/>
-      <w:r>
-        <w:rPr>
-          <w:b/>
-        </w:rPr>
-        <w:t xml:space="preserve"> </w:t>
+        <w:t xml:space="preserve">Table 7-3. </w:t>
       </w:r>
       <w:r>
         <w:rPr>
@@ -36242,72 +35668,40 @@
         <w:rPr>
           <w:b/>
         </w:rPr>
-        <w:t xml:space="preserve">V required for Each Maneuver for Low </w:t>
-      </w:r>
-      <w:proofErr w:type="spellStart"/>
-      <w:r>
-        <w:rPr>
-          <w:b/>
-        </w:rPr>
-        <w:t>V</w:t>
+        <w:t>V required for Each Maneuver for Low V</w:t>
       </w:r>
       <w:r>
         <w:rPr>
           <w:b/>
           <w:vertAlign w:val="subscript"/>
         </w:rPr>
-        <w:t>rel</w:t>
-      </w:r>
-      <w:proofErr w:type="gramStart"/>
+        <w:t>rel,I</w:t>
+      </w:r>
+      <w:r>
+        <w:rPr>
+          <w:b/>
+        </w:rPr>
+        <w:t>, r</w:t>
+      </w:r>
       <w:r>
         <w:rPr>
           <w:b/>
           <w:vertAlign w:val="subscript"/>
         </w:rPr>
-        <w:t>,I</w:t>
-      </w:r>
-      <w:proofErr w:type="spellEnd"/>
-      <w:proofErr w:type="gramEnd"/>
+        <w:t>isk</w:t>
+      </w:r>
       <w:r>
         <w:rPr>
           <w:b/>
         </w:rPr>
-        <w:t>, r</w:t>
+        <w:t xml:space="preserve"> and r</w:t>
       </w:r>
       <w:r>
         <w:rPr>
           <w:b/>
           <w:vertAlign w:val="subscript"/>
         </w:rPr>
-        <w:t>isk</w:t>
-      </w:r>
-      <w:r>
-        <w:rPr>
-          <w:b/>
-        </w:rPr>
-        <w:t xml:space="preserve"> and </w:t>
-      </w:r>
-      <w:proofErr w:type="spellStart"/>
-      <w:r>
-        <w:rPr>
-          <w:b/>
-        </w:rPr>
-        <w:t>r</w:t>
-      </w:r>
-      <w:r>
-        <w:rPr>
-          <w:b/>
-          <w:vertAlign w:val="subscript"/>
-        </w:rPr>
-        <w:t>rsk</w:t>
-      </w:r>
-      <w:proofErr w:type="spellEnd"/>
-      <w:r>
-        <w:rPr>
-          <w:b/>
-          <w:vertAlign w:val="subscript"/>
-        </w:rPr>
-        <w:t xml:space="preserve"> </w:t>
+        <w:t xml:space="preserve">rsk </w:t>
       </w:r>
       <w:r>
         <w:rPr>
@@ -36322,7 +35716,7 @@
         <w:tblW w:w="0" w:type="auto"/>
         <w:jc w:val="center"/>
         <w:tblInd w:w="-513" w:type="dxa"/>
-        <w:tblLook w:val="04A0"/>
+        <w:tblLook w:val="04A0" w:firstRow="1" w:lastRow="0" w:firstColumn="1" w:lastColumn="0" w:noHBand="0" w:noVBand="1"/>
       </w:tblPr>
       <w:tblGrid>
         <w:gridCol w:w="2851"/>
@@ -37038,41 +36432,23 @@
       <w:bookmarkStart w:id="92" w:name="_Toc387248592"/>
       <w:bookmarkStart w:id="93" w:name="_Toc387253421"/>
       <w:r>
-        <w:t xml:space="preserve">High </w:t>
-      </w:r>
-      <w:proofErr w:type="spellStart"/>
-      <w:r>
-        <w:t>V</w:t>
+        <w:t>High V</w:t>
       </w:r>
       <w:r>
         <w:rPr>
           <w:vertAlign w:val="subscript"/>
         </w:rPr>
-        <w:t>rel</w:t>
-      </w:r>
-      <w:proofErr w:type="gramStart"/>
+        <w:t>rel,I</w:t>
+      </w:r>
+      <w:r>
+        <w:t>, r</w:t>
+      </w:r>
       <w:r>
         <w:rPr>
           <w:vertAlign w:val="subscript"/>
         </w:rPr>
-        <w:t>,I</w:t>
-      </w:r>
-      <w:proofErr w:type="spellEnd"/>
-      <w:proofErr w:type="gramEnd"/>
-      <w:r>
-        <w:t xml:space="preserve">, </w:t>
-      </w:r>
-      <w:proofErr w:type="spellStart"/>
-      <w:r>
-        <w:t>r</w:t>
-      </w:r>
-      <w:r>
-        <w:rPr>
-          <w:vertAlign w:val="subscript"/>
-        </w:rPr>
         <w:t>rsk</w:t>
       </w:r>
-      <w:proofErr w:type="spellEnd"/>
       <w:r>
         <w:rPr>
           <w:vertAlign w:val="subscript"/>
@@ -37124,19 +36500,11 @@
           <w:b/>
         </w:rPr>
       </w:pPr>
-      <w:proofErr w:type="gramStart"/>
       <w:r>
         <w:rPr>
           <w:b/>
         </w:rPr>
-        <w:t>Table 7-4.</w:t>
-      </w:r>
-      <w:proofErr w:type="gramEnd"/>
-      <w:r>
-        <w:rPr>
-          <w:b/>
-        </w:rPr>
-        <w:t xml:space="preserve"> Total </w:t>
+        <w:t xml:space="preserve">Table 7-4. Total </w:t>
       </w:r>
       <w:r>
         <w:rPr>
@@ -37149,79 +36517,47 @@
         <w:rPr>
           <w:b/>
         </w:rPr>
-        <w:t xml:space="preserve">V Required for Perturbed </w:t>
-      </w:r>
-      <w:proofErr w:type="spellStart"/>
-      <w:r>
-        <w:rPr>
-          <w:b/>
-        </w:rPr>
-        <w:t>r</w:t>
+        <w:t>V Required for Perturbed r</w:t>
       </w:r>
       <w:r>
         <w:rPr>
           <w:b/>
           <w:vertAlign w:val="subscript"/>
         </w:rPr>
-        <w:t>rsk</w:t>
-      </w:r>
-      <w:proofErr w:type="spellEnd"/>
+        <w:t xml:space="preserve">rsk </w:t>
+      </w:r>
+      <w:r>
+        <w:rPr>
+          <w:b/>
+        </w:rPr>
+        <w:t>and r</w:t>
+      </w:r>
       <w:r>
         <w:rPr>
           <w:b/>
           <w:vertAlign w:val="subscript"/>
         </w:rPr>
-        <w:t xml:space="preserve"> </w:t>
+        <w:t>isk</w:t>
       </w:r>
       <w:r>
         <w:rPr>
           <w:b/>
         </w:rPr>
-        <w:t>and r</w:t>
+        <w:t>, with High V</w:t>
       </w:r>
       <w:r>
         <w:rPr>
           <w:b/>
           <w:vertAlign w:val="subscript"/>
         </w:rPr>
-        <w:t>isk</w:t>
-      </w:r>
-      <w:r>
-        <w:rPr>
-          <w:b/>
-        </w:rPr>
-        <w:t xml:space="preserve">, with High </w:t>
-      </w:r>
-      <w:proofErr w:type="spellStart"/>
-      <w:r>
-        <w:rPr>
-          <w:b/>
-        </w:rPr>
-        <w:t>V</w:t>
-      </w:r>
-      <w:r>
-        <w:rPr>
-          <w:b/>
-          <w:vertAlign w:val="subscript"/>
-        </w:rPr>
-        <w:t>rel</w:t>
-      </w:r>
-      <w:proofErr w:type="gramStart"/>
-      <w:r>
-        <w:rPr>
-          <w:b/>
-          <w:vertAlign w:val="subscript"/>
-        </w:rPr>
-        <w:t>,i</w:t>
-      </w:r>
-      <w:proofErr w:type="spellEnd"/>
-      <w:proofErr w:type="gramEnd"/>
+        <w:t>rel,i</w:t>
+      </w:r>
     </w:p>
     <w:tbl>
       <w:tblPr>
         <w:tblStyle w:val="TableGrid"/>
         <w:tblW w:w="0" w:type="auto"/>
-        <w:tblLook w:val="04A0"/>
+        <w:tblLook w:val="04A0" w:firstRow="1" w:lastRow="0" w:firstColumn="1" w:lastColumn="0" w:noHBand="0" w:noVBand="1"/>
       </w:tblPr>
       <w:tblGrid>
         <w:gridCol w:w="2538"/>
@@ -38146,61 +37482,32 @@
       <w:bookmarkStart w:id="94" w:name="_Toc387248593"/>
       <w:bookmarkStart w:id="95" w:name="_Toc387253422"/>
       <w:r>
-        <w:t xml:space="preserve">Low </w:t>
-      </w:r>
-      <w:proofErr w:type="spellStart"/>
-      <w:r>
-        <w:t>V</w:t>
+        <w:t>Low V</w:t>
       </w:r>
       <w:r>
         <w:rPr>
           <w:vertAlign w:val="subscript"/>
         </w:rPr>
-        <w:t>rel</w:t>
-      </w:r>
-      <w:proofErr w:type="gramStart"/>
+        <w:t>rel,I</w:t>
+      </w:r>
+      <w:r>
+        <w:t>, No r</w:t>
+      </w:r>
       <w:r>
         <w:rPr>
           <w:vertAlign w:val="subscript"/>
         </w:rPr>
-        <w:t>,I</w:t>
-      </w:r>
-      <w:proofErr w:type="spellEnd"/>
-      <w:proofErr w:type="gramEnd"/>
-      <w:r>
-        <w:t xml:space="preserve">, No </w:t>
-      </w:r>
-      <w:proofErr w:type="spellStart"/>
-      <w:r>
-        <w:t>r</w:t>
+        <w:t>rsk or r</w:t>
+      </w:r>
+      <w:r>
+        <w:t>isk Perturbation, V</w:t>
       </w:r>
       <w:r>
         <w:rPr>
           <w:vertAlign w:val="subscript"/>
         </w:rPr>
-        <w:t>rsk</w:t>
-      </w:r>
-      <w:proofErr w:type="spellEnd"/>
-      <w:r>
-        <w:rPr>
-          <w:vertAlign w:val="subscript"/>
-        </w:rPr>
-        <w:t xml:space="preserve"> or r</w:t>
-      </w:r>
-      <w:r>
-        <w:t xml:space="preserve">isk Perturbation, </w:t>
-      </w:r>
-      <w:proofErr w:type="spellStart"/>
-      <w:r>
-        <w:t>V</w:t>
-      </w:r>
-      <w:r>
-        <w:rPr>
-          <w:vertAlign w:val="subscript"/>
-        </w:rPr>
         <w:t>isk</w:t>
       </w:r>
-      <w:proofErr w:type="spellEnd"/>
       <w:r>
         <w:t xml:space="preserve"> Perturbation</w:t>
       </w:r>
@@ -38253,19 +37560,11 @@
           <w:b/>
         </w:rPr>
       </w:pPr>
-      <w:proofErr w:type="gramStart"/>
       <w:r>
         <w:rPr>
           <w:b/>
         </w:rPr>
-        <w:t>Table 7-5.</w:t>
-      </w:r>
-      <w:proofErr w:type="gramEnd"/>
-      <w:r>
-        <w:rPr>
-          <w:b/>
-        </w:rPr>
-        <w:t xml:space="preserve"> Total </w:t>
+        <w:t xml:space="preserve">Table 7-5. Total </w:t>
       </w:r>
       <w:r>
         <w:rPr>
@@ -38285,7 +37584,7 @@
       <w:tblPr>
         <w:tblStyle w:val="TableGrid"/>
         <w:tblW w:w="0" w:type="auto"/>
-        <w:tblLook w:val="04A0"/>
+        <w:tblLook w:val="04A0" w:firstRow="1" w:lastRow="0" w:firstColumn="1" w:lastColumn="0" w:noHBand="0" w:noVBand="1"/>
       </w:tblPr>
       <w:tblGrid>
         <w:gridCol w:w="4968"/>
@@ -38655,11 +37954,9 @@
       <w:r>
         <w:t>the entire mission</w:t>
       </w:r>
-      <w:proofErr w:type="gramStart"/>
       <w:r>
         <w:t>..</w:t>
       </w:r>
-      <w:proofErr w:type="gramEnd"/>
     </w:p>
     <w:p>
       <w:pPr>
@@ -38956,21 +38253,7 @@
         <w:rPr>
           <w:rFonts w:ascii="Times New Roman" w:hAnsi="Times New Roman" w:cs="Times New Roman"/>
         </w:rPr>
-        <w:t xml:space="preserve">The Command and Data Handling (CDH) subsystem is responsible for making on-orbit decisions, processing health sensor data, and managing data during downlink. For CubeSats, there are several different flight computer and operating system commercial options available. Most notable is the CubeSat Kit, which includes a CubeSat standard motherboard with one of various processor </w:t>
-      </w:r>
-      <w:proofErr w:type="spellStart"/>
-      <w:r>
-        <w:rPr>
-          <w:rFonts w:ascii="Times New Roman" w:hAnsi="Times New Roman" w:cs="Times New Roman"/>
-        </w:rPr>
-        <w:t>daughterboards</w:t>
-      </w:r>
-      <w:proofErr w:type="spellEnd"/>
-      <w:r>
-        <w:rPr>
-          <w:rFonts w:ascii="Times New Roman" w:hAnsi="Times New Roman" w:cs="Times New Roman"/>
-        </w:rPr>
-        <w:t xml:space="preserve"> available and software tools for writing an operating system. </w:t>
+        <w:t xml:space="preserve">The Command and Data Handling (CDH) subsystem is responsible for making on-orbit decisions, processing health sensor data, and managing data during downlink. For CubeSats, there are several different flight computer and operating system commercial options available. Most notable is the CubeSat Kit, which includes a CubeSat standard motherboard with one of various processor daughterboards available and software tools for writing an operating system. </w:t>
       </w:r>
     </w:p>
     <w:p>
@@ -39057,7 +38340,7 @@
                     </pic:cNvPicPr>
                   </pic:nvPicPr>
                   <pic:blipFill>
-                    <a:blip r:embed="rId31" cstate="print"/>
+                    <a:blip r:embed="rId32" cstate="print"/>
                     <a:srcRect/>
                     <a:stretch>
                       <a:fillRect/>
@@ -39101,7 +38384,7 @@
 </file>
 
 <file path=word/endnotes.xml><?xml version="1.0" encoding="utf-8"?>
-<w:endnotes xmlns:ve="http://schemas.openxmlformats.org/markup-compatibility/2006" xmlns:o="urn:schemas-microsoft-com:office:office" xmlns:r="http://schemas.openxmlformats.org/officeDocument/2006/relationships" xmlns:m="http://schemas.openxmlformats.org/officeDocument/2006/math" xmlns:v="urn:schemas-microsoft-com:vml" xmlns:wp="http://schemas.openxmlformats.org/drawingml/2006/wordprocessingDrawing" xmlns:w10="urn:schemas-microsoft-com:office:word" xmlns:w="http://schemas.openxmlformats.org/wordprocessingml/2006/main" xmlns:wne="http://schemas.microsoft.com/office/word/2006/wordml">
+<w:endnotes xmlns:wpc="http://schemas.microsoft.com/office/word/2010/wordprocessingCanvas" xmlns:mc="http://schemas.openxmlformats.org/markup-compatibility/2006" xmlns:o="urn:schemas-microsoft-com:office:office" xmlns:r="http://schemas.openxmlformats.org/officeDocument/2006/relationships" xmlns:m="http://schemas.openxmlformats.org/officeDocument/2006/math" xmlns:v="urn:schemas-microsoft-com:vml" xmlns:wp14="http://schemas.microsoft.com/office/word/2010/wordprocessingDrawing" xmlns:wp="http://schemas.openxmlformats.org/drawingml/2006/wordprocessingDrawing" xmlns:w10="urn:schemas-microsoft-com:office:word" xmlns:w="http://schemas.openxmlformats.org/wordprocessingml/2006/main" xmlns:w14="http://schemas.microsoft.com/office/word/2010/wordml" xmlns:wpg="http://schemas.microsoft.com/office/word/2010/wordprocessingGroup" xmlns:wpi="http://schemas.microsoft.com/office/word/2010/wordprocessingInk" xmlns:wne="http://schemas.microsoft.com/office/word/2006/wordml" xmlns:wps="http://schemas.microsoft.com/office/word/2010/wordprocessingShape" mc:Ignorable="w14 wp14">
   <w:endnote w:type="separator" w:id="-1">
     <w:p>
       <w:r>
@@ -39120,7 +38403,7 @@
 </file>
 
 <file path=word/footer1.xml><?xml version="1.0" encoding="utf-8"?>
-<w:ftr xmlns:ve="http://schemas.openxmlformats.org/markup-compatibility/2006" xmlns:o="urn:schemas-microsoft-com:office:office" xmlns:r="http://schemas.openxmlformats.org/officeDocument/2006/relationships" xmlns:m="http://schemas.openxmlformats.org/officeDocument/2006/math" xmlns:v="urn:schemas-microsoft-com:vml" xmlns:wp="http://schemas.openxmlformats.org/drawingml/2006/wordprocessingDrawing" xmlns:w10="urn:schemas-microsoft-com:office:word" xmlns:w="http://schemas.openxmlformats.org/wordprocessingml/2006/main" xmlns:wne="http://schemas.microsoft.com/office/word/2006/wordml">
+<w:ftr xmlns:wpc="http://schemas.microsoft.com/office/word/2010/wordprocessingCanvas" xmlns:mc="http://schemas.openxmlformats.org/markup-compatibility/2006" xmlns:o="urn:schemas-microsoft-com:office:office" xmlns:r="http://schemas.openxmlformats.org/officeDocument/2006/relationships" xmlns:m="http://schemas.openxmlformats.org/officeDocument/2006/math" xmlns:v="urn:schemas-microsoft-com:vml" xmlns:wp14="http://schemas.microsoft.com/office/word/2010/wordprocessingDrawing" xmlns:wp="http://schemas.openxmlformats.org/drawingml/2006/wordprocessingDrawing" xmlns:w10="urn:schemas-microsoft-com:office:word" xmlns:w="http://schemas.openxmlformats.org/wordprocessingml/2006/main" xmlns:w14="http://schemas.microsoft.com/office/word/2010/wordml" xmlns:wpg="http://schemas.microsoft.com/office/word/2010/wordprocessingGroup" xmlns:wpi="http://schemas.microsoft.com/office/word/2010/wordprocessingInk" xmlns:wne="http://schemas.microsoft.com/office/word/2006/wordml" xmlns:wps="http://schemas.microsoft.com/office/word/2010/wordprocessingShape" mc:Ignorable="w14 wp14">
   <w:p>
     <w:pPr>
       <w:pStyle w:val="Footer"/>
@@ -39152,7 +38435,7 @@
         <w:rStyle w:val="PageNumber"/>
         <w:noProof/>
       </w:rPr>
-      <w:t>5</w:t>
+      <w:t>40</w:t>
     </w:r>
     <w:r>
       <w:rPr>
@@ -39170,7 +38453,7 @@
 </file>
 
 <file path=word/footnotes.xml><?xml version="1.0" encoding="utf-8"?>
-<w:footnotes xmlns:ve="http://schemas.openxmlformats.org/markup-compatibility/2006" xmlns:o="urn:schemas-microsoft-com:office:office" xmlns:r="http://schemas.openxmlformats.org/officeDocument/2006/relationships" xmlns:m="http://schemas.openxmlformats.org/officeDocument/2006/math" xmlns:v="urn:schemas-microsoft-com:vml" xmlns:wp="http://schemas.openxmlformats.org/drawingml/2006/wordprocessingDrawing" xmlns:w10="urn:schemas-microsoft-com:office:word" xmlns:w="http://schemas.openxmlformats.org/wordprocessingml/2006/main" xmlns:wne="http://schemas.microsoft.com/office/word/2006/wordml">
+<w:footnotes xmlns:wpc="http://schemas.microsoft.com/office/word/2010/wordprocessingCanvas" xmlns:mc="http://schemas.openxmlformats.org/markup-compatibility/2006" xmlns:o="urn:schemas-microsoft-com:office:office" xmlns:r="http://schemas.openxmlformats.org/officeDocument/2006/relationships" xmlns:m="http://schemas.openxmlformats.org/officeDocument/2006/math" xmlns:v="urn:schemas-microsoft-com:vml" xmlns:wp14="http://schemas.microsoft.com/office/word/2010/wordprocessingDrawing" xmlns:wp="http://schemas.openxmlformats.org/drawingml/2006/wordprocessingDrawing" xmlns:w10="urn:schemas-microsoft-com:office:word" xmlns:w="http://schemas.openxmlformats.org/wordprocessingml/2006/main" xmlns:w14="http://schemas.microsoft.com/office/word/2010/wordml" xmlns:wpg="http://schemas.microsoft.com/office/word/2010/wordprocessingGroup" xmlns:wpi="http://schemas.microsoft.com/office/word/2010/wordprocessingInk" xmlns:wne="http://schemas.microsoft.com/office/word/2006/wordml" xmlns:wps="http://schemas.microsoft.com/office/word/2010/wordprocessingShape" mc:Ignorable="w14 wp14">
   <w:footnote w:type="separator" w:id="-1">
     <w:p>
       <w:r>
@@ -39189,7 +38472,7 @@
 </file>
 
 <file path=word/header1.xml><?xml version="1.0" encoding="utf-8"?>
-<w:hdr xmlns:ve="http://schemas.openxmlformats.org/markup-compatibility/2006" xmlns:o="urn:schemas-microsoft-com:office:office" xmlns:r="http://schemas.openxmlformats.org/officeDocument/2006/relationships" xmlns:m="http://schemas.openxmlformats.org/officeDocument/2006/math" xmlns:v="urn:schemas-microsoft-com:vml" xmlns:wp="http://schemas.openxmlformats.org/drawingml/2006/wordprocessingDrawing" xmlns:w10="urn:schemas-microsoft-com:office:word" xmlns:w="http://schemas.openxmlformats.org/wordprocessingml/2006/main" xmlns:wne="http://schemas.microsoft.com/office/word/2006/wordml">
+<w:hdr xmlns:wpc="http://schemas.microsoft.com/office/word/2010/wordprocessingCanvas" xmlns:mc="http://schemas.openxmlformats.org/markup-compatibility/2006" xmlns:o="urn:schemas-microsoft-com:office:office" xmlns:r="http://schemas.openxmlformats.org/officeDocument/2006/relationships" xmlns:m="http://schemas.openxmlformats.org/officeDocument/2006/math" xmlns:v="urn:schemas-microsoft-com:vml" xmlns:wp14="http://schemas.microsoft.com/office/word/2010/wordprocessingDrawing" xmlns:wp="http://schemas.openxmlformats.org/drawingml/2006/wordprocessingDrawing" xmlns:w10="urn:schemas-microsoft-com:office:word" xmlns:w="http://schemas.openxmlformats.org/wordprocessingml/2006/main" xmlns:w14="http://schemas.microsoft.com/office/word/2010/wordml" xmlns:wpg="http://schemas.microsoft.com/office/word/2010/wordprocessingGroup" xmlns:wpi="http://schemas.microsoft.com/office/word/2010/wordprocessingInk" xmlns:wne="http://schemas.microsoft.com/office/word/2006/wordml" xmlns:wps="http://schemas.microsoft.com/office/word/2010/wordprocessingShape" mc:Ignorable="w14 wp14">
   <w:p>
     <w:pPr>
       <w:pStyle w:val="Header"/>
@@ -39201,6 +38484,7 @@
         <w:id w:val="-1071037012"/>
         <w:text/>
       </w:sdtPr>
+      <w:sdtEndPr/>
       <w:sdtContent>
         <w:r>
           <w:t xml:space="preserve">Rascal Mission Overview </w:t>
@@ -39226,6 +38510,7 @@
           <w:calendar w:val="gregorian"/>
         </w:date>
       </w:sdtPr>
+      <w:sdtEndPr/>
       <w:sdtContent>
         <w:r>
           <w:t>5/6/2014</w:t>
@@ -39244,6 +38529,7 @@
         <w:id w:val="-1983459932"/>
         <w:text/>
       </w:sdtPr>
+      <w:sdtEndPr/>
       <w:sdtContent>
         <w:r>
           <w:t>RCL-O-CMQA2</w:t>
@@ -39259,9 +38545,10 @@
         <w:tag w:val="Document Revision"/>
         <w:id w:val="1702745838"/>
       </w:sdtPr>
+      <w:sdtEndPr/>
       <w:sdtContent>
         <w:r>
-          <w:t>-</w:t>
+          <w:t>1</w:t>
         </w:r>
       </w:sdtContent>
     </w:sdt>
@@ -39270,7 +38557,7 @@
 </file>
 
 <file path=word/numbering.xml><?xml version="1.0" encoding="utf-8"?>
-<w:numbering xmlns:ve="http://schemas.openxmlformats.org/markup-compatibility/2006" xmlns:o="urn:schemas-microsoft-com:office:office" xmlns:r="http://schemas.openxmlformats.org/officeDocument/2006/relationships" xmlns:m="http://schemas.openxmlformats.org/officeDocument/2006/math" xmlns:v="urn:schemas-microsoft-com:vml" xmlns:wp="http://schemas.openxmlformats.org/drawingml/2006/wordprocessingDrawing" xmlns:w10="urn:schemas-microsoft-com:office:word" xmlns:w="http://schemas.openxmlformats.org/wordprocessingml/2006/main" xmlns:wne="http://schemas.microsoft.com/office/word/2006/wordml">
+<w:numbering xmlns:wpc="http://schemas.microsoft.com/office/word/2010/wordprocessingCanvas" xmlns:mc="http://schemas.openxmlformats.org/markup-compatibility/2006" xmlns:o="urn:schemas-microsoft-com:office:office" xmlns:r="http://schemas.openxmlformats.org/officeDocument/2006/relationships" xmlns:m="http://schemas.openxmlformats.org/officeDocument/2006/math" xmlns:v="urn:schemas-microsoft-com:vml" xmlns:wp14="http://schemas.microsoft.com/office/word/2010/wordprocessingDrawing" xmlns:wp="http://schemas.openxmlformats.org/drawingml/2006/wordprocessingDrawing" xmlns:w10="urn:schemas-microsoft-com:office:word" xmlns:w="http://schemas.openxmlformats.org/wordprocessingml/2006/main" xmlns:w14="http://schemas.microsoft.com/office/word/2010/wordml" xmlns:wpg="http://schemas.microsoft.com/office/word/2010/wordprocessingGroup" xmlns:wpi="http://schemas.microsoft.com/office/word/2010/wordprocessingInk" xmlns:wne="http://schemas.microsoft.com/office/word/2006/wordml" xmlns:wps="http://schemas.microsoft.com/office/word/2010/wordprocessingShape" mc:Ignorable="w14 wp14">
   <w:abstractNum w:abstractNumId="0">
     <w:nsid w:val="010D7FAB"/>
     <w:multiLevelType w:val="hybridMultilevel"/>
@@ -41979,7 +41266,7 @@
 </file>
 
 <file path=word/styles.xml><?xml version="1.0" encoding="utf-8"?>
-<w:styles xmlns:r="http://schemas.openxmlformats.org/officeDocument/2006/relationships" xmlns:w="http://schemas.openxmlformats.org/wordprocessingml/2006/main">
+<w:styles xmlns:mc="http://schemas.openxmlformats.org/markup-compatibility/2006" xmlns:r="http://schemas.openxmlformats.org/officeDocument/2006/relationships" xmlns:w="http://schemas.openxmlformats.org/wordprocessingml/2006/main" xmlns:w14="http://schemas.microsoft.com/office/word/2010/wordml" mc:Ignorable="w14">
   <w:docDefaults>
     <w:rPrDefault>
       <w:rPr>
@@ -42364,7 +41651,6 @@
     <w:uiPriority w:val="99"/>
     <w:semiHidden/>
     <w:unhideWhenUsed/>
-    <w:qFormat/>
     <w:tblPr>
       <w:tblInd w:w="0" w:type="dxa"/>
       <w:tblCellMar>
@@ -43915,356 +43201,15 @@
     <w:basedOn w:val="DefaultParagraphFont"/>
     <w:rsid w:val="00BF0867"/>
   </w:style>
-</w:styles>
-</file>
-
-<file path=word/glossary/document.xml><?xml version="1.0" encoding="utf-8"?>
-<w:glossaryDocument xmlns:ve="http://schemas.openxmlformats.org/markup-compatibility/2006" xmlns:o="urn:schemas-microsoft-com:office:office" xmlns:r="http://schemas.openxmlformats.org/officeDocument/2006/relationships" xmlns:m="http://schemas.openxmlformats.org/officeDocument/2006/math" xmlns:v="urn:schemas-microsoft-com:vml" xmlns:wp="http://schemas.openxmlformats.org/drawingml/2006/wordprocessingDrawing" xmlns:w10="urn:schemas-microsoft-com:office:word" xmlns:w="http://schemas.openxmlformats.org/wordprocessingml/2006/main" xmlns:wne="http://schemas.microsoft.com/office/word/2006/wordml">
-  <w:docParts/>
-</w:glossaryDocument>
-</file>
-
-<file path=word/glossary/fontTable.xml><?xml version="1.0" encoding="utf-8"?>
-<w:fonts xmlns:r="http://schemas.openxmlformats.org/officeDocument/2006/relationships" xmlns:w="http://schemas.openxmlformats.org/wordprocessingml/2006/main">
-  <w:font w:name="Times New Roman">
-    <w:panose1 w:val="02020603050405020304"/>
-    <w:charset w:val="00"/>
-    <w:family w:val="roman"/>
-    <w:pitch w:val="variable"/>
-    <w:sig w:usb0="E0002AFF" w:usb1="C0007841" w:usb2="00000009" w:usb3="00000000" w:csb0="000001FF" w:csb1="00000000"/>
-  </w:font>
-  <w:font w:name="Wingdings">
-    <w:panose1 w:val="05000000000000000000"/>
-    <w:charset w:val="02"/>
-    <w:family w:val="auto"/>
-    <w:pitch w:val="variable"/>
-    <w:sig w:usb0="00000000" w:usb1="10000000" w:usb2="00000000" w:usb3="00000000" w:csb0="80000000" w:csb1="00000000"/>
-  </w:font>
-  <w:font w:name="Courier New">
-    <w:panose1 w:val="02070309020205020404"/>
-    <w:charset w:val="00"/>
-    <w:family w:val="modern"/>
-    <w:pitch w:val="fixed"/>
-    <w:sig w:usb0="E0002AFF" w:usb1="C0007843" w:usb2="00000009" w:usb3="00000000" w:csb0="000001FF" w:csb1="00000000"/>
-  </w:font>
-  <w:font w:name="Symbol">
-    <w:panose1 w:val="05050102010706020507"/>
-    <w:charset w:val="02"/>
-    <w:family w:val="roman"/>
-    <w:pitch w:val="variable"/>
-    <w:sig w:usb0="00000000" w:usb1="10000000" w:usb2="00000000" w:usb3="00000000" w:csb0="80000000" w:csb1="00000000"/>
-  </w:font>
-  <w:font w:name="Arial">
-    <w:panose1 w:val="020B0604020202020204"/>
-    <w:charset w:val="00"/>
-    <w:family w:val="swiss"/>
-    <w:pitch w:val="variable"/>
-    <w:sig w:usb0="E0002AFF" w:usb1="C0007843" w:usb2="00000009" w:usb3="00000000" w:csb0="000001FF" w:csb1="00000000"/>
-  </w:font>
-  <w:font w:name="Calibri">
-    <w:panose1 w:val="020F0502020204030204"/>
-    <w:charset w:val="00"/>
-    <w:family w:val="swiss"/>
-    <w:pitch w:val="variable"/>
-    <w:sig w:usb0="E00002FF" w:usb1="4000ACFF" w:usb2="00000001" w:usb3="00000000" w:csb0="0000019F" w:csb1="00000000"/>
-  </w:font>
-  <w:font w:name="Tahoma">
-    <w:panose1 w:val="020B0604030504040204"/>
-    <w:charset w:val="00"/>
-    <w:family w:val="swiss"/>
-    <w:pitch w:val="variable"/>
-    <w:sig w:usb0="E1002EFF" w:usb1="C000605B" w:usb2="00000029" w:usb3="00000000" w:csb0="000101FF" w:csb1="00000000"/>
-  </w:font>
-  <w:font w:name="SimSun">
-    <w:altName w:val="宋体"/>
-    <w:panose1 w:val="02010600030101010101"/>
-    <w:charset w:val="86"/>
-    <w:family w:val="auto"/>
-    <w:pitch w:val="variable"/>
-    <w:sig w:usb0="00000003" w:usb1="288F0000" w:usb2="00000016" w:usb3="00000000" w:csb0="00040001" w:csb1="00000000"/>
-  </w:font>
-  <w:font w:name="Mangal">
-    <w:panose1 w:val="02040503050203030202"/>
-    <w:charset w:val="00"/>
-    <w:family w:val="roman"/>
-    <w:pitch w:val="variable"/>
-    <w:sig w:usb0="00008003" w:usb1="00000000" w:usb2="00000000" w:usb3="00000000" w:csb0="00000001" w:csb1="00000000"/>
-  </w:font>
-  <w:font w:name="Helvetica">
-    <w:panose1 w:val="020B0604020202020204"/>
-    <w:charset w:val="00"/>
-    <w:family w:val="swiss"/>
-    <w:pitch w:val="variable"/>
-    <w:sig w:usb0="E0002AFF" w:usb1="C0007843" w:usb2="00000009" w:usb3="00000000" w:csb0="000001FF" w:csb1="00000000"/>
-  </w:font>
-  <w:font w:name="Arial Unicode MS">
-    <w:panose1 w:val="020B0604020202020204"/>
-    <w:charset w:val="80"/>
-    <w:family w:val="swiss"/>
-    <w:pitch w:val="variable"/>
-    <w:sig w:usb0="F7FFAFFF" w:usb1="E9DFFFFF" w:usb2="0000003F" w:usb3="00000000" w:csb0="003F01FF" w:csb1="00000000"/>
-  </w:font>
-  <w:font w:name="Times">
-    <w:panose1 w:val="02020603050405020304"/>
-    <w:charset w:val="00"/>
-    <w:family w:val="roman"/>
-    <w:pitch w:val="variable"/>
-    <w:sig w:usb0="E0002AFF" w:usb1="C0007841" w:usb2="00000009" w:usb3="00000000" w:csb0="000001FF" w:csb1="00000000"/>
-  </w:font>
-  <w:font w:name="Cambria Math">
-    <w:panose1 w:val="02040503050406030204"/>
-    <w:charset w:val="00"/>
-    <w:family w:val="roman"/>
-    <w:pitch w:val="variable"/>
-    <w:sig w:usb0="E00002FF" w:usb1="420024FF" w:usb2="00000000" w:usb3="00000000" w:csb0="0000019F" w:csb1="00000000"/>
-  </w:font>
-  <w:font w:name="Cambria">
-    <w:panose1 w:val="02040503050406030204"/>
-    <w:charset w:val="00"/>
-    <w:family w:val="roman"/>
-    <w:pitch w:val="variable"/>
-    <w:sig w:usb0="E00002FF" w:usb1="400004FF" w:usb2="00000000" w:usb3="00000000" w:csb0="0000019F" w:csb1="00000000"/>
-  </w:font>
-</w:fonts>
-</file>
-
-<file path=word/glossary/settings.xml><?xml version="1.0" encoding="utf-8"?>
-<w:settings xmlns:o="urn:schemas-microsoft-com:office:office" xmlns:r="http://schemas.openxmlformats.org/officeDocument/2006/relationships" xmlns:m="http://schemas.openxmlformats.org/officeDocument/2006/math" xmlns:v="urn:schemas-microsoft-com:vml" xmlns:w10="urn:schemas-microsoft-com:office:word" xmlns:w="http://schemas.openxmlformats.org/wordprocessingml/2006/main" xmlns:sl="http://schemas.openxmlformats.org/schemaLibrary/2006/main">
-  <w:view w:val="normal"/>
-  <w:defaultTabStop w:val="720"/>
-  <w:characterSpacingControl w:val="doNotCompress"/>
-  <w:compat>
-    <w:useFELayout/>
-  </w:compat>
-  <w:rsids>
-    <w:rsidRoot w:val="001D5582"/>
-    <w:rsid w:val="001D5582"/>
-  </w:rsids>
-  <m:mathPr>
-    <m:mathFont m:val="Cambria Math"/>
-    <m:brkBin m:val="before"/>
-    <m:brkBinSub m:val="--"/>
-    <m:smallFrac m:val="off"/>
-    <m:dispDef/>
-    <m:lMargin m:val="0"/>
-    <m:rMargin m:val="0"/>
-    <m:defJc m:val="centerGroup"/>
-    <m:wrapIndent m:val="1440"/>
-    <m:intLim m:val="subSup"/>
-    <m:naryLim m:val="undOvr"/>
-  </m:mathPr>
-  <w:themeFontLang w:val="en-US"/>
-  <w:clrSchemeMapping w:bg1="light1" w:t1="dark1" w:bg2="light2" w:t2="dark2" w:accent1="accent1" w:accent2="accent2" w:accent3="accent3" w:accent4="accent4" w:accent5="accent5" w:accent6="accent6" w:hyperlink="hyperlink" w:followedHyperlink="followedHyperlink"/>
-  <w:decimalSymbol w:val="."/>
-  <w:listSeparator w:val=","/>
-</w:settings>
-</file>
-
-<file path=word/glossary/styles.xml><?xml version="1.0" encoding="utf-8"?>
-<w:styles xmlns:r="http://schemas.openxmlformats.org/officeDocument/2006/relationships" xmlns:w="http://schemas.openxmlformats.org/wordprocessingml/2006/main">
-  <w:docDefaults>
-    <w:rPrDefault>
-      <w:rPr>
-        <w:rFonts w:asciiTheme="minorHAnsi" w:eastAsiaTheme="minorEastAsia" w:hAnsiTheme="minorHAnsi" w:cstheme="minorBidi"/>
-        <w:sz w:val="22"/>
-        <w:szCs w:val="22"/>
-        <w:lang w:val="en-US" w:eastAsia="en-US" w:bidi="ar-SA"/>
-      </w:rPr>
-    </w:rPrDefault>
-    <w:pPrDefault>
-      <w:pPr>
-        <w:spacing w:after="200" w:line="276" w:lineRule="auto"/>
-      </w:pPr>
-    </w:pPrDefault>
-  </w:docDefaults>
-  <w:latentStyles w:defLockedState="0" w:defUIPriority="99" w:defSemiHidden="1" w:defUnhideWhenUsed="1" w:defQFormat="0" w:count="267">
-    <w:lsdException w:name="Normal" w:semiHidden="0" w:uiPriority="0" w:unhideWhenUsed="0" w:qFormat="1"/>
-    <w:lsdException w:name="heading 1" w:semiHidden="0" w:uiPriority="9" w:unhideWhenUsed="0" w:qFormat="1"/>
-    <w:lsdException w:name="heading 2" w:uiPriority="9" w:qFormat="1"/>
-    <w:lsdException w:name="heading 3" w:uiPriority="9" w:qFormat="1"/>
-    <w:lsdException w:name="heading 4" w:uiPriority="9" w:qFormat="1"/>
-    <w:lsdException w:name="heading 5" w:uiPriority="9" w:qFormat="1"/>
-    <w:lsdException w:name="heading 6" w:uiPriority="9" w:qFormat="1"/>
-    <w:lsdException w:name="heading 7" w:uiPriority="9" w:qFormat="1"/>
-    <w:lsdException w:name="heading 8" w:uiPriority="9" w:qFormat="1"/>
-    <w:lsdException w:name="heading 9" w:uiPriority="9" w:qFormat="1"/>
-    <w:lsdException w:name="toc 1" w:uiPriority="39"/>
-    <w:lsdException w:name="toc 2" w:uiPriority="39"/>
-    <w:lsdException w:name="toc 3" w:uiPriority="39"/>
-    <w:lsdException w:name="toc 4" w:uiPriority="39"/>
-    <w:lsdException w:name="toc 5" w:uiPriority="39"/>
-    <w:lsdException w:name="toc 6" w:uiPriority="39"/>
-    <w:lsdException w:name="toc 7" w:uiPriority="39"/>
-    <w:lsdException w:name="toc 8" w:uiPriority="39"/>
-    <w:lsdException w:name="toc 9" w:uiPriority="39"/>
-    <w:lsdException w:name="caption" w:uiPriority="35" w:qFormat="1"/>
-    <w:lsdException w:name="Title" w:semiHidden="0" w:uiPriority="10" w:unhideWhenUsed="0" w:qFormat="1"/>
-    <w:lsdException w:name="Default Paragraph Font" w:uiPriority="1"/>
-    <w:lsdException w:name="Subtitle" w:semiHidden="0" w:uiPriority="11" w:unhideWhenUsed="0" w:qFormat="1"/>
-    <w:lsdException w:name="Strong" w:semiHidden="0" w:uiPriority="22" w:unhideWhenUsed="0" w:qFormat="1"/>
-    <w:lsdException w:name="Emphasis" w:semiHidden="0" w:uiPriority="20" w:unhideWhenUsed="0" w:qFormat="1"/>
-    <w:lsdException w:name="Table Grid" w:semiHidden="0" w:uiPriority="59" w:unhideWhenUsed="0"/>
-    <w:lsdException w:name="Placeholder Text" w:unhideWhenUsed="0"/>
-    <w:lsdException w:name="No Spacing" w:semiHidden="0" w:uiPriority="1" w:unhideWhenUsed="0" w:qFormat="1"/>
-    <w:lsdException w:name="Light Shading" w:semiHidden="0" w:uiPriority="60" w:unhideWhenUsed="0"/>
-    <w:lsdException w:name="Light List" w:semiHidden="0" w:uiPriority="61" w:unhideWhenUsed="0"/>
-    <w:lsdException w:name="Light Grid" w:semiHidden="0" w:uiPriority="62" w:unhideWhenUsed="0"/>
-    <w:lsdException w:name="Medium Shading 1" w:semiHidden="0" w:uiPriority="63" w:unhideWhenUsed="0"/>
-    <w:lsdException w:name="Medium Shading 2" w:semiHidden="0" w:uiPriority="64" w:unhideWhenUsed="0"/>
-    <w:lsdException w:name="Medium List 1" w:semiHidden="0" w:uiPriority="65" w:unhideWhenUsed="0"/>
-    <w:lsdException w:name="Medium List 2" w:semiHidden="0" w:uiPriority="66" w:unhideWhenUsed="0"/>
-    <w:lsdException w:name="Medium Grid 1" w:semiHidden="0" w:uiPriority="67" w:unhideWhenUsed="0"/>
-    <w:lsdException w:name="Medium Grid 2" w:semiHidden="0" w:uiPriority="68" w:unhideWhenUsed="0"/>
-    <w:lsdException w:name="Medium Grid 3" w:semiHidden="0" w:uiPriority="69" w:unhideWhenUsed="0"/>
-    <w:lsdException w:name="Dark List" w:semiHidden="0" w:uiPriority="70" w:unhideWhenUsed="0"/>
-    <w:lsdException w:name="Colorful Shading" w:semiHidden="0" w:uiPriority="71" w:unhideWhenUsed="0"/>
-    <w:lsdException w:name="Colorful List" w:semiHidden="0" w:uiPriority="72" w:unhideWhenUsed="0"/>
-    <w:lsdException w:name="Colorful Grid" w:semiHidden="0" w:uiPriority="73" w:unhideWhenUsed="0"/>
-    <w:lsdException w:name="Light Shading Accent 1" w:semiHidden="0" w:uiPriority="60" w:unhideWhenUsed="0"/>
-    <w:lsdException w:name="Light List Accent 1" w:semiHidden="0" w:uiPriority="61" w:unhideWhenUsed="0"/>
-    <w:lsdException w:name="Light Grid Accent 1" w:semiHidden="0" w:uiPriority="62" w:unhideWhenUsed="0"/>
-    <w:lsdException w:name="Medium Shading 1 Accent 1" w:semiHidden="0" w:uiPriority="63" w:unhideWhenUsed="0"/>
-    <w:lsdException w:name="Medium Shading 2 Accent 1" w:semiHidden="0" w:uiPriority="64" w:unhideWhenUsed="0"/>
-    <w:lsdException w:name="Medium List 1 Accent 1" w:semiHidden="0" w:uiPriority="65" w:unhideWhenUsed="0"/>
-    <w:lsdException w:name="Revision" w:unhideWhenUsed="0"/>
-    <w:lsdException w:name="List Paragraph" w:semiHidden="0" w:uiPriority="34" w:unhideWhenUsed="0" w:qFormat="1"/>
-    <w:lsdException w:name="Quote" w:semiHidden="0" w:uiPriority="29" w:unhideWhenUsed="0" w:qFormat="1"/>
-    <w:lsdException w:name="Intense Quote" w:semiHidden="0" w:uiPriority="30" w:unhideWhenUsed="0" w:qFormat="1"/>
-    <w:lsdException w:name="Medium List 2 Accent 1" w:semiHidden="0" w:uiPriority="66" w:unhideWhenUsed="0"/>
-    <w:lsdException w:name="Medium Grid 1 Accent 1" w:semiHidden="0" w:uiPriority="67" w:unhideWhenUsed="0"/>
-    <w:lsdException w:name="Medium Grid 2 Accent 1" w:semiHidden="0" w:uiPriority="68" w:unhideWhenUsed="0"/>
-    <w:lsdException w:name="Medium Grid 3 Accent 1" w:semiHidden="0" w:uiPriority="69" w:unhideWhenUsed="0"/>
-    <w:lsdException w:name="Dark List Accent 1" w:semiHidden="0" w:uiPriority="70" w:unhideWhenUsed="0"/>
-    <w:lsdException w:name="Colorful Shading Accent 1" w:semiHidden="0" w:uiPriority="71" w:unhideWhenUsed="0"/>
-    <w:lsdException w:name="Colorful List Accent 1" w:semiHidden="0" w:uiPriority="72" w:unhideWhenUsed="0"/>
-    <w:lsdException w:name="Colorful Grid Accent 1" w:semiHidden="0" w:uiPriority="73" w:unhideWhenUsed="0"/>
-    <w:lsdException w:name="Light Shading Accent 2" w:semiHidden="0" w:uiPriority="60" w:unhideWhenUsed="0"/>
-    <w:lsdException w:name="Light List Accent 2" w:semiHidden="0" w:uiPriority="61" w:unhideWhenUsed="0"/>
-    <w:lsdException w:name="Light Grid Accent 2" w:semiHidden="0" w:uiPriority="62" w:unhideWhenUsed="0"/>
-    <w:lsdException w:name="Medium Shading 1 Accent 2" w:semiHidden="0" w:uiPriority="63" w:unhideWhenUsed="0"/>
-    <w:lsdException w:name="Medium Shading 2 Accent 2" w:semiHidden="0" w:uiPriority="64" w:unhideWhenUsed="0"/>
-    <w:lsdException w:name="Medium List 1 Accent 2" w:semiHidden="0" w:uiPriority="65" w:unhideWhenUsed="0"/>
-    <w:lsdException w:name="Medium List 2 Accent 2" w:semiHidden="0" w:uiPriority="66" w:unhideWhenUsed="0"/>
-    <w:lsdException w:name="Medium Grid 1 Accent 2" w:semiHidden="0" w:uiPriority="67" w:unhideWhenUsed="0"/>
-    <w:lsdException w:name="Medium Grid 2 Accent 2" w:semiHidden="0" w:uiPriority="68" w:unhideWhenUsed="0"/>
-    <w:lsdException w:name="Medium Grid 3 Accent 2" w:semiHidden="0" w:uiPriority="69" w:unhideWhenUsed="0"/>
-    <w:lsdException w:name="Dark List Accent 2" w:semiHidden="0" w:uiPriority="70" w:unhideWhenUsed="0"/>
-    <w:lsdException w:name="Colorful Shading Accent 2" w:semiHidden="0" w:uiPriority="71" w:unhideWhenUsed="0"/>
-    <w:lsdException w:name="Colorful List Accent 2" w:semiHidden="0" w:uiPriority="72" w:unhideWhenUsed="0"/>
-    <w:lsdException w:name="Colorful Grid Accent 2" w:semiHidden="0" w:uiPriority="73" w:unhideWhenUsed="0"/>
-    <w:lsdException w:name="Light Shading Accent 3" w:semiHidden="0" w:uiPriority="60" w:unhideWhenUsed="0"/>
-    <w:lsdException w:name="Light List Accent 3" w:semiHidden="0" w:uiPriority="61" w:unhideWhenUsed="0"/>
-    <w:lsdException w:name="Light Grid Accent 3" w:semiHidden="0" w:uiPriority="62" w:unhideWhenUsed="0"/>
-    <w:lsdException w:name="Medium Shading 1 Accent 3" w:semiHidden="0" w:uiPriority="63" w:unhideWhenUsed="0"/>
-    <w:lsdException w:name="Medium Shading 2 Accent 3" w:semiHidden="0" w:uiPriority="64" w:unhideWhenUsed="0"/>
-    <w:lsdException w:name="Medium List 1 Accent 3" w:semiHidden="0" w:uiPriority="65" w:unhideWhenUsed="0"/>
-    <w:lsdException w:name="Medium List 2 Accent 3" w:semiHidden="0" w:uiPriority="66" w:unhideWhenUsed="0"/>
-    <w:lsdException w:name="Medium Grid 1 Accent 3" w:semiHidden="0" w:uiPriority="67" w:unhideWhenUsed="0"/>
-    <w:lsdException w:name="Medium Grid 2 Accent 3" w:semiHidden="0" w:uiPriority="68" w:unhideWhenUsed="0"/>
-    <w:lsdException w:name="Medium Grid 3 Accent 3" w:semiHidden="0" w:uiPriority="69" w:unhideWhenUsed="0"/>
-    <w:lsdException w:name="Dark List Accent 3" w:semiHidden="0" w:uiPriority="70" w:unhideWhenUsed="0"/>
-    <w:lsdException w:name="Colorful Shading Accent 3" w:semiHidden="0" w:uiPriority="71" w:unhideWhenUsed="0"/>
-    <w:lsdException w:name="Colorful List Accent 3" w:semiHidden="0" w:uiPriority="72" w:unhideWhenUsed="0"/>
-    <w:lsdException w:name="Colorful Grid Accent 3" w:semiHidden="0" w:uiPriority="73" w:unhideWhenUsed="0"/>
-    <w:lsdException w:name="Light Shading Accent 4" w:semiHidden="0" w:uiPriority="60" w:unhideWhenUsed="0"/>
-    <w:lsdException w:name="Light List Accent 4" w:semiHidden="0" w:uiPriority="61" w:unhideWhenUsed="0"/>
-    <w:lsdException w:name="Light Grid Accent 4" w:semiHidden="0" w:uiPriority="62" w:unhideWhenUsed="0"/>
-    <w:lsdException w:name="Medium Shading 1 Accent 4" w:semiHidden="0" w:uiPriority="63" w:unhideWhenUsed="0"/>
-    <w:lsdException w:name="Medium Shading 2 Accent 4" w:semiHidden="0" w:uiPriority="64" w:unhideWhenUsed="0"/>
-    <w:lsdException w:name="Medium List 1 Accent 4" w:semiHidden="0" w:uiPriority="65" w:unhideWhenUsed="0"/>
-    <w:lsdException w:name="Medium List 2 Accent 4" w:semiHidden="0" w:uiPriority="66" w:unhideWhenUsed="0"/>
-    <w:lsdException w:name="Medium Grid 1 Accent 4" w:semiHidden="0" w:uiPriority="67" w:unhideWhenUsed="0"/>
-    <w:lsdException w:name="Medium Grid 2 Accent 4" w:semiHidden="0" w:uiPriority="68" w:unhideWhenUsed="0"/>
-    <w:lsdException w:name="Medium Grid 3 Accent 4" w:semiHidden="0" w:uiPriority="69" w:unhideWhenUsed="0"/>
-    <w:lsdException w:name="Dark List Accent 4" w:semiHidden="0" w:uiPriority="70" w:unhideWhenUsed="0"/>
-    <w:lsdException w:name="Colorful Shading Accent 4" w:semiHidden="0" w:uiPriority="71" w:unhideWhenUsed="0"/>
-    <w:lsdException w:name="Colorful List Accent 4" w:semiHidden="0" w:uiPriority="72" w:unhideWhenUsed="0"/>
-    <w:lsdException w:name="Colorful Grid Accent 4" w:semiHidden="0" w:uiPriority="73" w:unhideWhenUsed="0"/>
-    <w:lsdException w:name="Light Shading Accent 5" w:semiHidden="0" w:uiPriority="60" w:unhideWhenUsed="0"/>
-    <w:lsdException w:name="Light List Accent 5" w:semiHidden="0" w:uiPriority="61" w:unhideWhenUsed="0"/>
-    <w:lsdException w:name="Light Grid Accent 5" w:semiHidden="0" w:uiPriority="62" w:unhideWhenUsed="0"/>
-    <w:lsdException w:name="Medium Shading 1 Accent 5" w:semiHidden="0" w:uiPriority="63" w:unhideWhenUsed="0"/>
-    <w:lsdException w:name="Medium Shading 2 Accent 5" w:semiHidden="0" w:uiPriority="64" w:unhideWhenUsed="0"/>
-    <w:lsdException w:name="Medium List 1 Accent 5" w:semiHidden="0" w:uiPriority="65" w:unhideWhenUsed="0"/>
-    <w:lsdException w:name="Medium List 2 Accent 5" w:semiHidden="0" w:uiPriority="66" w:unhideWhenUsed="0"/>
-    <w:lsdException w:name="Medium Grid 1 Accent 5" w:semiHidden="0" w:uiPriority="67" w:unhideWhenUsed="0"/>
-    <w:lsdException w:name="Medium Grid 2 Accent 5" w:semiHidden="0" w:uiPriority="68" w:unhideWhenUsed="0"/>
-    <w:lsdException w:name="Medium Grid 3 Accent 5" w:semiHidden="0" w:uiPriority="69" w:unhideWhenUsed="0"/>
-    <w:lsdException w:name="Dark List Accent 5" w:semiHidden="0" w:uiPriority="70" w:unhideWhenUsed="0"/>
-    <w:lsdException w:name="Colorful Shading Accent 5" w:semiHidden="0" w:uiPriority="71" w:unhideWhenUsed="0"/>
-    <w:lsdException w:name="Colorful List Accent 5" w:semiHidden="0" w:uiPriority="72" w:unhideWhenUsed="0"/>
-    <w:lsdException w:name="Colorful Grid Accent 5" w:semiHidden="0" w:uiPriority="73" w:unhideWhenUsed="0"/>
-    <w:lsdException w:name="Light Shading Accent 6" w:semiHidden="0" w:uiPriority="60" w:unhideWhenUsed="0"/>
-    <w:lsdException w:name="Light List Accent 6" w:semiHidden="0" w:uiPriority="61" w:unhideWhenUsed="0"/>
-    <w:lsdException w:name="Light Grid Accent 6" w:semiHidden="0" w:uiPriority="62" w:unhideWhenUsed="0"/>
-    <w:lsdException w:name="Medium Shading 1 Accent 6" w:semiHidden="0" w:uiPriority="63" w:unhideWhenUsed="0"/>
-    <w:lsdException w:name="Medium Shading 2 Accent 6" w:semiHidden="0" w:uiPriority="64" w:unhideWhenUsed="0"/>
-    <w:lsdException w:name="Medium List 1 Accent 6" w:semiHidden="0" w:uiPriority="65" w:unhideWhenUsed="0"/>
-    <w:lsdException w:name="Medium List 2 Accent 6" w:semiHidden="0" w:uiPriority="66" w:unhideWhenUsed="0"/>
-    <w:lsdException w:name="Medium Grid 1 Accent 6" w:semiHidden="0" w:uiPriority="67" w:unhideWhenUsed="0"/>
-    <w:lsdException w:name="Medium Grid 2 Accent 6" w:semiHidden="0" w:uiPriority="68" w:unhideWhenUsed="0"/>
-    <w:lsdException w:name="Medium Grid 3 Accent 6" w:semiHidden="0" w:uiPriority="69" w:unhideWhenUsed="0"/>
-    <w:lsdException w:name="Dark List Accent 6" w:semiHidden="0" w:uiPriority="70" w:unhideWhenUsed="0"/>
-    <w:lsdException w:name="Colorful Shading Accent 6" w:semiHidden="0" w:uiPriority="71" w:unhideWhenUsed="0"/>
-    <w:lsdException w:name="Colorful List Accent 6" w:semiHidden="0" w:uiPriority="72" w:unhideWhenUsed="0"/>
-    <w:lsdException w:name="Colorful Grid Accent 6" w:semiHidden="0" w:uiPriority="73" w:unhideWhenUsed="0"/>
-    <w:lsdException w:name="Subtle Emphasis" w:semiHidden="0" w:uiPriority="19" w:unhideWhenUsed="0" w:qFormat="1"/>
-    <w:lsdException w:name="Intense Emphasis" w:semiHidden="0" w:uiPriority="21" w:unhideWhenUsed="0" w:qFormat="1"/>
-    <w:lsdException w:name="Subtle Reference" w:semiHidden="0" w:uiPriority="31" w:unhideWhenUsed="0" w:qFormat="1"/>
-    <w:lsdException w:name="Intense Reference" w:semiHidden="0" w:uiPriority="32" w:unhideWhenUsed="0" w:qFormat="1"/>
-    <w:lsdException w:name="Book Title" w:semiHidden="0" w:uiPriority="33" w:unhideWhenUsed="0" w:qFormat="1"/>
-    <w:lsdException w:name="Bibliography" w:uiPriority="37"/>
-    <w:lsdException w:name="TOC Heading" w:uiPriority="39" w:qFormat="1"/>
-  </w:latentStyles>
-  <w:style w:type="paragraph" w:default="1" w:styleId="Normal">
-    <w:name w:val="Normal"/>
-    <w:qFormat/>
-  </w:style>
-  <w:style w:type="character" w:default="1" w:styleId="DefaultParagraphFont">
-    <w:name w:val="Default Paragraph Font"/>
-    <w:uiPriority w:val="1"/>
-    <w:semiHidden/>
-    <w:unhideWhenUsed/>
-  </w:style>
-  <w:style w:type="table" w:default="1" w:styleId="TableNormal">
-    <w:name w:val="Normal Table"/>
-    <w:uiPriority w:val="99"/>
-    <w:semiHidden/>
-    <w:unhideWhenUsed/>
-    <w:qFormat/>
-    <w:tblPr>
-      <w:tblInd w:w="0" w:type="dxa"/>
-      <w:tblCellMar>
-        <w:top w:w="0" w:type="dxa"/>
-        <w:left w:w="108" w:type="dxa"/>
-        <w:bottom w:w="0" w:type="dxa"/>
-        <w:right w:w="108" w:type="dxa"/>
-      </w:tblCellMar>
-    </w:tblPr>
-  </w:style>
-  <w:style w:type="numbering" w:default="1" w:styleId="NoList">
-    <w:name w:val="No List"/>
-    <w:uiPriority w:val="99"/>
-    <w:semiHidden/>
-    <w:unhideWhenUsed/>
-  </w:style>
-  <w:style w:type="character" w:styleId="PlaceholderText">
-    <w:name w:val="Placeholder Text"/>
-    <w:basedOn w:val="DefaultParagraphFont"/>
-    <w:uiPriority w:val="99"/>
-    <w:semiHidden/>
-    <w:rsid w:val="001D5582"/>
-    <w:rPr>
-      <w:color w:val="808080"/>
-    </w:rPr>
+  <w:style w:type="numbering" w:customStyle="1" w:styleId="Emphasis">
+    <w:name w:val="Style1"/>
+    <w:pPr>
+      <w:numPr>
+        <w:numId w:val="10"/>
+      </w:numPr>
+    </w:pPr>
   </w:style>
 </w:styles>
-</file>
-
-<file path=word/glossary/webSettings.xml><?xml version="1.0" encoding="utf-8"?>
-<w:webSettings xmlns:r="http://schemas.openxmlformats.org/officeDocument/2006/relationships" xmlns:w="http://schemas.openxmlformats.org/wordprocessingml/2006/main">
-  <w:optimizeForBrowser/>
-</w:webSettings>
 </file>
 
 <file path=word/theme/theme1.xml><?xml version="1.0" encoding="utf-8"?>
@@ -44557,7 +43502,7 @@
 </file>
 
 <file path=customXml/itemProps1.xml><?xml version="1.0" encoding="utf-8"?>
-<ds:datastoreItem xmlns:ds="http://schemas.openxmlformats.org/officeDocument/2006/customXml" ds:itemID="{0E83B228-10E9-463A-B121-7670267A9ABF}">
+<ds:datastoreItem xmlns:ds="http://schemas.openxmlformats.org/officeDocument/2006/customXml" ds:itemID="{260952B7-08A0-4897-BEB5-A9BD01588F42}">
   <ds:schemaRefs>
     <ds:schemaRef ds:uri="http://schemas.openxmlformats.org/officeDocument/2006/bibliography"/>
   </ds:schemaRefs>

</xml_diff>

<commit_message>
More editing and spatial formatting. Need structures
</commit_message>
<xml_diff>
--- a/CMQA/Mission Overview/RCL-O-CMQA2 Rascal Mission Overview.docx
+++ b/CMQA/Mission Overview/RCL-O-CMQA2 Rascal Mission Overview.docx
@@ -15511,6 +15511,7 @@
           <w:b/>
         </w:rPr>
       </w:pPr>
+      <w:proofErr w:type="gramStart"/>
       <w:r>
         <w:rPr>
           <w:b/>
@@ -15527,7 +15528,14 @@
         <w:rPr>
           <w:b/>
         </w:rPr>
-        <w:t xml:space="preserve">. Table of Risk Consequence </w:t>
+        <w:t>.</w:t>
+      </w:r>
+      <w:proofErr w:type="gramEnd"/>
+      <w:r>
+        <w:rPr>
+          <w:b/>
+        </w:rPr>
+        <w:t xml:space="preserve"> Table of Risk Consequence </w:t>
       </w:r>
       <w:proofErr w:type="spellStart"/>
       <w:r>
@@ -25774,8 +25782,8 @@
         </w:rPr>
         <w:drawing>
           <wp:inline distT="0" distB="0" distL="0" distR="0">
-            <wp:extent cx="4305300" cy="1749028"/>
-            <wp:effectExtent l="19050" t="0" r="0" b="0"/>
+            <wp:extent cx="5977713" cy="2428446"/>
+            <wp:effectExtent l="19050" t="0" r="3987" b="0"/>
             <wp:docPr id="37" name="Picture 1" descr="https://encrypted-tbn3.gstatic.com/images?q=tbn:ANd9GcQYwDcR0ACPXdQRKj_RNVbwZX-VATIKS-VY9FDU82jk3FSv_64-"/>
             <wp:cNvGraphicFramePr>
               <a:graphicFrameLocks xmlns:a="http://schemas.openxmlformats.org/drawingml/2006/main" noChangeAspect="1"/>
@@ -25799,7 +25807,7 @@
                   <pic:spPr bwMode="auto">
                     <a:xfrm>
                       <a:off x="0" y="0"/>
-                      <a:ext cx="4305300" cy="1749028"/>
+                      <a:ext cx="6000914" cy="2437871"/>
                     </a:xfrm>
                     <a:prstGeom prst="rect">
                       <a:avLst/>
@@ -25865,6 +25873,7 @@
           <w:sz w:val="22"/>
           <w:szCs w:val="22"/>
         </w:rPr>
+        <w:lastRenderedPageBreak/>
         <w:t>Table 6-2.</w:t>
       </w:r>
       <w:proofErr w:type="gramEnd"/>
@@ -28326,11 +28335,11 @@
         <w:t>3</w:t>
       </w:r>
       <w:r>
-        <w:t xml:space="preserve">, all data that runs between the Colony-II bus and the primary payload must first pass through the Primary Payload’s PIC bus. From there, signals and power are sent out to/received from each of the other devices located within the Primary Payload, including the image payload processor, propulsion system firing circuit, and data storage SD card. Said SD card will be used for storing image data (including full resolution images and their respective relative distance/quaternion data), as to allow for the later downlink and assessment of the Primary Payload’s control algorithms. These control algorithms (which are located on the image processor) will also make use of orientation </w:t>
+        <w:t xml:space="preserve">, all data that runs between the Colony-II bus and the primary payload must first pass through the Primary Payload’s PIC bus. From there, signals and power are sent out to/received from each of the other devices located within the Primary Payload, including the image payload processor, propulsion system firing circuit, and data storage SD card. Said SD card will be used for storing image data (including full resolution images and their respective relative distance/quaternion </w:t>
       </w:r>
       <w:r>
         <w:lastRenderedPageBreak/>
-        <w:t>data outputted by COL-II’s ADC system, thus the necessity of having a data line (SDA2) that originates from the COL-II side of the Primary Spacecraft.</w:t>
+        <w:t>data), as to allow for the later downlink and assessment of the Primary Payload’s control algorithms. These control algorithms (which are located on the image processor) will also make use of orientation data outputted by COL-II’s ADC system, thus the necessity of having a data line (SDA2) that originates from the COL-II side of the Primary Spacecraft.</w:t>
       </w:r>
     </w:p>
     <w:p>
@@ -28636,21 +28645,6 @@
     </w:p>
     <w:p>
       <w:pPr>
-        <w:spacing w:after="0"/>
-      </w:pPr>
-    </w:p>
-    <w:p>
-      <w:pPr>
-        <w:spacing w:after="0"/>
-      </w:pPr>
-    </w:p>
-    <w:p>
-      <w:pPr>
-        <w:spacing w:after="0"/>
-      </w:pPr>
-    </w:p>
-    <w:p>
-      <w:pPr>
         <w:pStyle w:val="Heading2"/>
         <w:numPr>
           <w:ilvl w:val="3"/>
@@ -28773,11 +28767,11 @@
         <w:t xml:space="preserve">. </w:t>
       </w:r>
       <w:r>
-        <w:t xml:space="preserve">These interface points are located along the vertical center line of the Y-/Y+ faces of the Primary and Secondary Spacecraft respectively, with each point being 5 cm from the Z-/Z+ face of the </w:t>
+        <w:t xml:space="preserve">These interface points are located along the vertical center line of the Y-/Y+ faces of the Primary and Secondary Spacecraft respectively, with each point being 5 cm from the Z-/Z+ face of the secondary spacecraft respectively. Four springs will also be used in order to achieve spacecraft separation </w:t>
       </w:r>
       <w:r>
         <w:lastRenderedPageBreak/>
-        <w:t>secondary spacecraft respectively. Four springs will also be used in order to achieve spacecraft separation once the solenoid latches are retracted. The interface for these springs will also be located along the Y-/Y+ faces of the Primary and Secondary Spacecraft respectively, with each spring representing a corner of a 15x5cm rectangle, whose center is located at the center of the Y- face of the secondary spacecraft.</w:t>
+        <w:t>once the solenoid latches are retracted. The interface for these springs will also be located along the Y-/Y+ faces of the Primary and Secondary Spacecraft respectively, with each spring representing a corner of a 15x5cm rectangle, whose center is located at the center of the Y- face of the secondary spacecraft.</w:t>
       </w:r>
     </w:p>
     <w:tbl>
@@ -37657,8 +37651,6 @@
       </w:tr>
     </w:tbl>
     <w:p/>
-    <w:p/>
-    <w:p/>
     <w:p>
       <w:pPr>
         <w:pStyle w:val="Heading2"/>
@@ -37845,29 +37837,29 @@
         <w:t>Δ</w:t>
       </w:r>
       <w:r>
-        <w:t xml:space="preserve">V required to perform any kind of proximity operation. For example, varying the RSK </w:t>
+        <w:t xml:space="preserve">V required to perform any kind of proximity operation. For example, varying the RSK distance by 0.5 meters has a negligible effect on the </w:t>
+      </w:r>
+      <w:r>
+        <w:rPr>
+          <w:rFonts w:ascii="Calibri" w:hAnsi="Calibri"/>
+        </w:rPr>
+        <w:t>Δ</w:t>
+      </w:r>
+      <w:r>
+        <w:t xml:space="preserve">V required to perform the mission. Varying the initial separation velocity, on the other hand, can increase the </w:t>
+      </w:r>
+      <w:r>
+        <w:rPr>
+          <w:rFonts w:ascii="Calibri" w:hAnsi="Calibri"/>
+        </w:rPr>
+        <w:t>Δ</w:t>
+      </w:r>
+      <w:r>
+        <w:t xml:space="preserve">V required for the mission by twofold. As </w:t>
       </w:r>
       <w:r>
         <w:lastRenderedPageBreak/>
-        <w:t xml:space="preserve">distance by 0.5 meters has a negligible effect on the </w:t>
-      </w:r>
-      <w:r>
-        <w:rPr>
-          <w:rFonts w:ascii="Calibri" w:hAnsi="Calibri"/>
-        </w:rPr>
-        <w:t>Δ</w:t>
-      </w:r>
-      <w:r>
-        <w:t xml:space="preserve">V required to perform the mission. Varying the initial separation velocity, on the other hand, can increase the </w:t>
-      </w:r>
-      <w:r>
-        <w:rPr>
-          <w:rFonts w:ascii="Calibri" w:hAnsi="Calibri"/>
-        </w:rPr>
-        <w:t>Δ</w:t>
-      </w:r>
-      <w:r>
-        <w:t>V required for the mission by twofold. As such, one of the most important limiting parameters on any mission (but especially for one involving docking) would be that of the initial separation velocity between each spacecraft.</w:t>
+        <w:t>such, one of the most important limiting parameters on any mission (but especially for one involving docking) would be that of the initial separation velocity between each spacecraft.</w:t>
       </w:r>
     </w:p>
     <w:p>
@@ -38412,15 +38404,12 @@
     </w:p>
     <w:p>
       <w:r>
-        <w:t xml:space="preserve">The current design utilizes R134-A as a propellant with the Lee EPSV two-way solenoid valves and separates the propulsion unit into two 3d-printed components: a thruster assembly and a tank assembly. </w:t>
-      </w:r>
-      <w:r>
-        <w:lastRenderedPageBreak/>
-        <w:t>The tank’s maximum capacity is 0.2837 kg of liquid propellant (quality of 1) under 5.65 atmospheres of pressure.</w:t>
+        <w:t>The current design utilizes R134-A as a propellant with the Lee EPSV two-way solenoid valves and separates the propulsion unit into two 3d-printed components: a thruster assembly and a tank assembly. The tank’s maximum capacity is 0.2837 kg of liquid propellant (quality of 1) under 5.65 atmospheres of pressure.</w:t>
       </w:r>
     </w:p>
     <w:p>
       <w:r>
+        <w:lastRenderedPageBreak/>
         <w:t>In order to provide accurate translational control, it is necessary to have the thrusters as close as possible to the spacecraft’s center of mass. This presents a challenge in that the interface between the Colony-II bus and the payload must then pass through the propulsion unit to connect, potentially increasing piping complexity and reducing tank capacity if the thruster and tank assemblies were structurally joined as a single unit. Separating the two assemblies circumvents this issue by placing the thruster assembly directly on top of the Colony-II bus and the tank assembly on top of the payload. The two assemblies are connected by a fuel line. Figure 1 shows a proposed layout of the primary spacecraft with the separated tank and thruster assemblies.</w:t>
       </w:r>
     </w:p>
@@ -38535,7 +38524,7 @@
         <w:lastRenderedPageBreak/>
         <w:drawing>
           <wp:inline distT="0" distB="0" distL="0" distR="0">
-            <wp:extent cx="3597215" cy="2612593"/>
+            <wp:extent cx="5665568" cy="4114800"/>
             <wp:effectExtent l="0" t="0" r="0" b="0"/>
             <wp:docPr id="6" name="Picture 5"/>
             <wp:cNvGraphicFramePr>
@@ -38563,7 +38552,7 @@
                   <pic:spPr>
                     <a:xfrm>
                       <a:off x="0" y="0"/>
-                      <a:ext cx="3600152" cy="2614726"/>
+                      <a:ext cx="5678460" cy="4124163"/>
                     </a:xfrm>
                     <a:prstGeom prst="rect">
                       <a:avLst/>
@@ -38619,8 +38608,8 @@
         </w:rPr>
         <w:drawing>
           <wp:inline distT="0" distB="0" distL="0" distR="0">
-            <wp:extent cx="4279039" cy="1267863"/>
-            <wp:effectExtent l="0" t="0" r="7620" b="8890"/>
+            <wp:extent cx="5526274" cy="1637414"/>
+            <wp:effectExtent l="19050" t="0" r="0" b="0"/>
             <wp:docPr id="7" name="Picture 7"/>
             <wp:cNvGraphicFramePr>
               <a:graphicFrameLocks xmlns:a="http://schemas.openxmlformats.org/drawingml/2006/main" noChangeAspect="1"/>
@@ -38647,7 +38636,7 @@
                   <pic:spPr>
                     <a:xfrm>
                       <a:off x="0" y="0"/>
-                      <a:ext cx="4279039" cy="1267863"/>
+                      <a:ext cx="5529964" cy="1638507"/>
                     </a:xfrm>
                     <a:prstGeom prst="rect">
                       <a:avLst/>
@@ -42446,6 +42435,9 @@
         <w:t>Once the memory necessary to store said data was calculated, the final result was competed to the 16 GB of memory that is available for storage. It was determined that this method of data generation resulted in a margin of greater than 25%, allowing for more data to be collected if the mission extends beyond the data collection period.</w:t>
       </w:r>
     </w:p>
+    <w:p/>
+    <w:p/>
+    <w:p/>
     <w:p>
       <w:pPr>
         <w:jc w:val="center"/>
@@ -42457,6 +42449,7 @@
         <w:rPr>
           <w:b/>
         </w:rPr>
+        <w:lastRenderedPageBreak/>
         <w:t>Table 7-9. Primary Spacecraft Data Budget</w:t>
       </w:r>
     </w:p>
@@ -42609,7 +42602,6 @@
                 <w:rFonts w:eastAsia="Times New Roman"/>
                 <w:color w:val="000000"/>
               </w:rPr>
-              <w:lastRenderedPageBreak/>
               <w:t>ISK</w:t>
             </w:r>
           </w:p>
@@ -43333,6 +43325,7 @@
           <w:sz w:val="22"/>
           <w:szCs w:val="22"/>
         </w:rPr>
+        <w:lastRenderedPageBreak/>
         <w:t>Table 7-10. Primary Spacecraft Power Budget</w:t>
       </w:r>
     </w:p>
@@ -43671,7 +43664,6 @@
                 <w:sz w:val="18"/>
                 <w:szCs w:val="18"/>
               </w:rPr>
-              <w:lastRenderedPageBreak/>
               <w:t>System</w:t>
             </w:r>
           </w:p>
@@ -48117,11 +48109,11 @@
         <w:t xml:space="preserve"> This information was used to size the battery pack necessary to achieve a mission lifetime of at least two weeks. The design that was selected consists of </w:t>
       </w:r>
       <w:r>
-        <w:t xml:space="preserve">27 C sized (50 mm in height x 26 mm diameter) 55 gram batteries connected in parallel. The batteries will be placed into a support structure to secure them inside the spacecraft and to make wiring easier. To regulate and protect the spacecraft bus, the Electrical Power System (EPS) will consist of one voltage regulator outputting 3.3V. The secondary </w:t>
+        <w:t xml:space="preserve">27 C sized (50 mm in height x 26 mm diameter) 55 gram batteries connected in parallel. The batteries will be placed into a support structure to secure </w:t>
       </w:r>
       <w:r>
         <w:lastRenderedPageBreak/>
-        <w:t>spacecraft will not have any solar panels or power-generating ability to minimize the complexity and cost of the power subsystem.</w:t>
+        <w:t>them inside the spacecraft and to make wiring easier. To regulate and protect the spacecraft bus, the Electrical Power System (EPS) will consist of one voltage regulator outputting 3.3V. The secondary spacecraft will not have any solar panels or power-generating ability to minimize the complexity and cost of the power subsystem.</w:t>
       </w:r>
     </w:p>
     <w:p>
@@ -52054,7 +52046,7 @@
         <w:rPr>
           <w:noProof/>
         </w:rPr>
-        <w:t>26</w:t>
+        <w:t>58</w:t>
       </w:r>
     </w:fldSimple>
     <w:r>
@@ -57733,7 +57725,7 @@
 </file>
 
 <file path=customXml/itemProps1.xml><?xml version="1.0" encoding="utf-8"?>
-<ds:datastoreItem xmlns:ds="http://schemas.openxmlformats.org/officeDocument/2006/customXml" ds:itemID="{4230C5A6-8E80-4AAC-B611-66D3EEF128CA}">
+<ds:datastoreItem xmlns:ds="http://schemas.openxmlformats.org/officeDocument/2006/customXml" ds:itemID="{C2904E59-402F-4E5E-8498-6002437E9B88}">
   <ds:schemaRefs>
     <ds:schemaRef ds:uri="http://schemas.openxmlformats.org/officeDocument/2006/bibliography"/>
   </ds:schemaRefs>

</xml_diff>